<commit_message>
Add text to appendix
</commit_message>
<xml_diff>
--- a/[Charles et al. 2020] Electrification of the transport System. Impacts of national policies vs external drivers. A case study for Pakistan.docx
+++ b/[Charles et al. 2020] Electrification of the transport System. Impacts of national policies vs external drivers. A case study for Pakistan.docx
@@ -2677,8 +2677,6 @@
       <w:r>
         <w:br w:type="page"/>
       </w:r>
-      <w:bookmarkStart w:id="2" w:name="_GoBack"/>
-      <w:bookmarkEnd w:id="2"/>
     </w:p>
     <w:p>
       <w:pPr>
@@ -2688,13 +2686,13 @@
           <w:numId w:val="20"/>
         </w:numPr>
       </w:pPr>
-      <w:bookmarkStart w:id="3" w:name="_Toc35430162"/>
+      <w:bookmarkStart w:id="2" w:name="_Toc35430162"/>
       <w:r>
         <w:lastRenderedPageBreak/>
         <w:t>Introduction</w:t>
       </w:r>
       <w:bookmarkEnd w:id="0"/>
-      <w:bookmarkEnd w:id="3"/>
+      <w:bookmarkEnd w:id="2"/>
     </w:p>
     <w:p>
       <w:pPr>
@@ -2704,11 +2702,11 @@
           <w:numId w:val="20"/>
         </w:numPr>
       </w:pPr>
-      <w:bookmarkStart w:id="4" w:name="_Toc35430163"/>
+      <w:bookmarkStart w:id="3" w:name="_Toc35430163"/>
       <w:r>
         <w:t>Background</w:t>
       </w:r>
-      <w:bookmarkEnd w:id="4"/>
+      <w:bookmarkEnd w:id="3"/>
     </w:p>
     <w:p>
       <w:pPr>
@@ -2717,13 +2715,7 @@
         <w:jc w:val="both"/>
       </w:pPr>
       <w:r>
-        <w:t>Background on electrification trends in general, role in decarbonization and regional projections acros</w:t>
-      </w:r>
-      <w:r>
-        <w:t xml:space="preserve">s </w:t>
-      </w:r>
-      <w:r>
-        <w:t>the globe</w:t>
+        <w:t>Background on electrification trends in general, role in decarbonization and regional projections across the globe</w:t>
       </w:r>
     </w:p>
     <w:p/>
@@ -2735,11 +2727,11 @@
           <w:numId w:val="20"/>
         </w:numPr>
       </w:pPr>
-      <w:bookmarkStart w:id="5" w:name="_Toc35430164"/>
+      <w:bookmarkStart w:id="4" w:name="_Toc35430164"/>
       <w:r>
         <w:t>Literature Review</w:t>
       </w:r>
-      <w:bookmarkEnd w:id="5"/>
+      <w:bookmarkEnd w:id="4"/>
     </w:p>
     <w:p>
       <w:pPr>
@@ -2774,10 +2766,7 @@
         </w:numPr>
       </w:pPr>
       <w:r>
-        <w:t>D</w:t>
-      </w:r>
-      <w:r>
-        <w:t xml:space="preserve">eveloping vs Developed. </w:t>
+        <w:t xml:space="preserve">Developing vs Developed. </w:t>
       </w:r>
     </w:p>
     <w:p>
@@ -2812,11 +2801,11 @@
           <w:numId w:val="20"/>
         </w:numPr>
       </w:pPr>
-      <w:bookmarkStart w:id="6" w:name="_Toc35430165"/>
+      <w:bookmarkStart w:id="5" w:name="_Toc35430165"/>
       <w:r>
         <w:t>Research Question</w:t>
       </w:r>
-      <w:bookmarkEnd w:id="6"/>
+      <w:bookmarkEnd w:id="5"/>
     </w:p>
     <w:p>
       <w:pPr>
@@ -2836,11 +2825,11 @@
           <w:numId w:val="20"/>
         </w:numPr>
       </w:pPr>
-      <w:bookmarkStart w:id="7" w:name="_Toc35430166"/>
+      <w:bookmarkStart w:id="6" w:name="_Toc35430166"/>
       <w:r>
         <w:t>Methodology</w:t>
       </w:r>
-      <w:bookmarkEnd w:id="7"/>
+      <w:bookmarkEnd w:id="6"/>
     </w:p>
     <w:p>
       <w:pPr>
@@ -2850,14 +2839,14 @@
           <w:numId w:val="20"/>
         </w:numPr>
       </w:pPr>
-      <w:bookmarkStart w:id="8" w:name="_Toc35430167"/>
+      <w:bookmarkStart w:id="7" w:name="_Toc35430167"/>
       <w:r>
         <w:t xml:space="preserve">GCAM </w:t>
       </w:r>
       <w:r>
         <w:t>Overview</w:t>
       </w:r>
-      <w:bookmarkEnd w:id="8"/>
+      <w:bookmarkEnd w:id="7"/>
     </w:p>
     <w:p>
       <w:pPr>
@@ -2867,11 +2856,11 @@
           <w:numId w:val="20"/>
         </w:numPr>
       </w:pPr>
-      <w:bookmarkStart w:id="9" w:name="_Toc35430168"/>
+      <w:bookmarkStart w:id="8" w:name="_Toc35430168"/>
       <w:r>
         <w:t>GCAM Transport Sector Details</w:t>
       </w:r>
-      <w:bookmarkEnd w:id="9"/>
+      <w:bookmarkEnd w:id="8"/>
     </w:p>
     <w:p>
       <w:pPr>
@@ -2881,7 +2870,7 @@
           <w:numId w:val="20"/>
         </w:numPr>
       </w:pPr>
-      <w:bookmarkStart w:id="10" w:name="_Toc35430169"/>
+      <w:bookmarkStart w:id="9" w:name="_Toc35430169"/>
       <w:r>
         <w:t xml:space="preserve">GCAM </w:t>
       </w:r>
@@ -2891,7 +2880,7 @@
       <w:r>
         <w:t xml:space="preserve"> Details</w:t>
       </w:r>
-      <w:bookmarkEnd w:id="10"/>
+      <w:bookmarkEnd w:id="9"/>
     </w:p>
     <w:p>
       <w:pPr>
@@ -2937,11 +2926,11 @@
           <w:numId w:val="20"/>
         </w:numPr>
       </w:pPr>
-      <w:bookmarkStart w:id="11" w:name="_Toc35430170"/>
+      <w:bookmarkStart w:id="10" w:name="_Toc35430170"/>
       <w:r>
         <w:t>Results</w:t>
       </w:r>
-      <w:bookmarkEnd w:id="11"/>
+      <w:bookmarkEnd w:id="10"/>
     </w:p>
     <w:p>
       <w:pPr>
@@ -2951,14 +2940,14 @@
           <w:numId w:val="20"/>
         </w:numPr>
       </w:pPr>
-      <w:bookmarkStart w:id="12" w:name="_Toc35430171"/>
+      <w:bookmarkStart w:id="11" w:name="_Toc35430171"/>
       <w:r>
         <w:t>Baseline</w:t>
       </w:r>
       <w:r>
         <w:t xml:space="preserve"> Results</w:t>
       </w:r>
-      <w:bookmarkEnd w:id="12"/>
+      <w:bookmarkEnd w:id="11"/>
     </w:p>
     <w:p>
       <w:pPr>
@@ -2968,14 +2957,14 @@
           <w:numId w:val="20"/>
         </w:numPr>
       </w:pPr>
-      <w:bookmarkStart w:id="13" w:name="_Toc35430172"/>
+      <w:bookmarkStart w:id="12" w:name="_Toc35430172"/>
       <w:r>
         <w:t>Scenario</w:t>
       </w:r>
       <w:r>
         <w:t xml:space="preserve"> Results</w:t>
       </w:r>
-      <w:bookmarkEnd w:id="13"/>
+      <w:bookmarkEnd w:id="12"/>
     </w:p>
     <w:p>
       <w:pPr>
@@ -2985,14 +2974,14 @@
           <w:numId w:val="20"/>
         </w:numPr>
       </w:pPr>
-      <w:bookmarkStart w:id="14" w:name="_Toc35430173"/>
+      <w:bookmarkStart w:id="13" w:name="_Toc35430173"/>
       <w:r>
         <w:t>Discussion</w:t>
       </w:r>
       <w:r>
         <w:t xml:space="preserve"> &amp; Conclusions</w:t>
       </w:r>
-      <w:bookmarkEnd w:id="14"/>
+      <w:bookmarkEnd w:id="13"/>
     </w:p>
     <w:p>
       <w:pPr>
@@ -3040,11 +3029,11 @@
         </w:numPr>
         <w:ind w:left="432" w:hanging="432"/>
       </w:pPr>
-      <w:bookmarkStart w:id="15" w:name="_Toc35430174"/>
+      <w:bookmarkStart w:id="14" w:name="_Toc35430174"/>
       <w:r>
         <w:t>References</w:t>
       </w:r>
-      <w:bookmarkEnd w:id="15"/>
+      <w:bookmarkEnd w:id="14"/>
     </w:p>
     <w:p>
       <w:pPr>
@@ -3069,36 +3058,36 @@
         <w:ind w:left="432" w:hanging="432"/>
         <w:jc w:val="center"/>
       </w:pPr>
-      <w:bookmarkStart w:id="16" w:name="_Toc35430175"/>
+      <w:bookmarkStart w:id="15" w:name="_Toc35430175"/>
       <w:r>
         <w:lastRenderedPageBreak/>
         <w:t>Appendi</w:t>
       </w:r>
       <w:r>
         <w:t>ces</w:t>
+      </w:r>
+      <w:bookmarkEnd w:id="15"/>
+    </w:p>
+    <w:p>
+      <w:pPr>
+        <w:pStyle w:val="Heading1"/>
+      </w:pPr>
+      <w:bookmarkStart w:id="16" w:name="_Toc35430176"/>
+      <w:r>
+        <w:t>Pakistan-specific changes to core GCAM</w:t>
       </w:r>
       <w:bookmarkEnd w:id="16"/>
     </w:p>
     <w:p>
       <w:pPr>
-        <w:pStyle w:val="Heading1"/>
-      </w:pPr>
-      <w:bookmarkStart w:id="17" w:name="_Toc35430176"/>
-      <w:r>
-        <w:t>Pakistan-specific changes to core GCAM</w:t>
+        <w:pStyle w:val="Heading2"/>
+      </w:pPr>
+      <w:bookmarkStart w:id="17" w:name="_Toc35430177"/>
+      <w:bookmarkStart w:id="18" w:name="_Toc35334621"/>
+      <w:r>
+        <w:t>Socioeconomic assumptions</w:t>
       </w:r>
       <w:bookmarkEnd w:id="17"/>
-    </w:p>
-    <w:p>
-      <w:pPr>
-        <w:pStyle w:val="Heading2"/>
-      </w:pPr>
-      <w:bookmarkStart w:id="18" w:name="_Toc35334621"/>
-      <w:bookmarkStart w:id="19" w:name="_Toc35430177"/>
-      <w:r>
-        <w:t>Socioeconomic assumptions</w:t>
-      </w:r>
-      <w:bookmarkEnd w:id="19"/>
     </w:p>
     <w:p>
       <w:r>
@@ -3119,58 +3108,54 @@
           <w:numId w:val="18"/>
         </w:numPr>
       </w:pPr>
-      <w:bookmarkStart w:id="20" w:name="_Toc35430178"/>
+      <w:bookmarkStart w:id="19" w:name="_Toc35430178"/>
       <w:r>
         <w:t>Power sector changes</w:t>
       </w:r>
       <w:bookmarkEnd w:id="18"/>
-      <w:bookmarkEnd w:id="20"/>
+      <w:bookmarkEnd w:id="19"/>
       <w:r>
         <w:t xml:space="preserve"> </w:t>
       </w:r>
     </w:p>
     <w:p>
+      <w:r>
+        <w:t xml:space="preserve">Default GCAM power sector projections for Pakistan were adjusted based on the 2019 </w:t>
+      </w:r>
+      <w:r>
+        <w:t>Indicative Generation Capacity Expansion Plan (IGCEP) 2018-40</w:t>
+      </w:r>
+      <w:r>
+        <w:t xml:space="preserve">. This report gives an overview of Pakistan’s existing power system, forecasts future electricity demand, and presents the results of </w:t>
+      </w:r>
+      <w:r>
+        <w:t>expansion planning studies</w:t>
+      </w:r>
+      <w:r>
+        <w:t xml:space="preserve"> conducted by the </w:t>
+      </w:r>
+      <w:r>
+        <w:t>Load Forecast and Generation Planning (LF&amp;GP) of Power System Planning (PSP), National Transmission and Dispatch Company (NTDC)</w:t>
+      </w:r>
+      <w:r>
+        <w:t>. In addition, we use updated capital costs for intermittent and dispatchable renewable technologies, which come from</w:t>
+      </w:r>
+      <w:r>
+        <w:t xml:space="preserve"> </w:t>
+      </w:r>
+      <w:r>
+        <w:t xml:space="preserve">NREL’s Annual Technology Baseline 2018 edition. </w:t>
+      </w:r>
+    </w:p>
+    <w:p>
       <w:pPr>
         <w:pStyle w:val="ListParagraph"/>
         <w:ind w:left="432"/>
       </w:pPr>
-      <w:r>
-        <w:t xml:space="preserve">Default GCAM power sector projections for Pakistan were adjusted based on the 2019 </w:t>
-      </w:r>
-      <w:r>
-        <w:t>Indicative Generation Capacity Expansion Plan (IGCEP) 2018-40</w:t>
-      </w:r>
-      <w:r>
-        <w:t xml:space="preserve">. This report gives an overview of Pakistan’s existing power system, forecasts future electricity demand, and presents the results of </w:t>
-      </w:r>
-      <w:r>
-        <w:t>expansion planning studies</w:t>
-      </w:r>
-      <w:r>
-        <w:t xml:space="preserve"> conducted by the </w:t>
-      </w:r>
-      <w:r>
-        <w:t>Load Forecast and Generation Planning (LF&amp;GP) of Power System Planning (PSP), National Transmission and Dispatch Company (NTDC)</w:t>
-      </w:r>
-      <w:r>
-        <w:t>. In addition, we use updated capital costs for intermittent and dispatchable renewable technologies, which come from</w:t>
-      </w:r>
-      <w:r>
-        <w:t xml:space="preserve"> </w:t>
-      </w:r>
-      <w:r>
-        <w:t xml:space="preserve">NREL’s Annual Technology Baseline 2018 edition. </w:t>
-      </w:r>
     </w:p>
     <w:p>
       <w:pPr>
-        <w:pStyle w:val="ListParagraph"/>
-        <w:ind w:left="432"/>
-      </w:pPr>
-    </w:p>
-    <w:p>
-      <w:pPr>
-        <w:pStyle w:val="Heading4"/>
+        <w:pStyle w:val="Heading3"/>
       </w:pPr>
       <w:r>
         <w:t>Fossil Generation</w:t>
@@ -3189,27 +3174,28 @@
     <w:tbl>
       <w:tblPr>
         <w:tblStyle w:val="TableGrid"/>
-        <w:tblW w:w="0" w:type="auto"/>
+        <w:tblW w:w="9452" w:type="dxa"/>
         <w:tblLook w:val="04A0" w:firstRow="1" w:lastRow="0" w:firstColumn="1" w:lastColumn="0" w:noHBand="0" w:noVBand="1"/>
       </w:tblPr>
       <w:tblGrid>
-        <w:gridCol w:w="1075"/>
-        <w:gridCol w:w="1065"/>
-        <w:gridCol w:w="1030"/>
-        <w:gridCol w:w="1030"/>
-        <w:gridCol w:w="1030"/>
-        <w:gridCol w:w="1030"/>
-        <w:gridCol w:w="1030"/>
-        <w:gridCol w:w="1030"/>
-        <w:gridCol w:w="1030"/>
+        <w:gridCol w:w="1006"/>
+        <w:gridCol w:w="672"/>
+        <w:gridCol w:w="875"/>
+        <w:gridCol w:w="977"/>
+        <w:gridCol w:w="1037"/>
+        <w:gridCol w:w="977"/>
+        <w:gridCol w:w="977"/>
+        <w:gridCol w:w="977"/>
+        <w:gridCol w:w="977"/>
+        <w:gridCol w:w="977"/>
       </w:tblGrid>
       <w:tr>
         <w:trPr>
-          <w:trHeight w:val="300"/>
+          <w:trHeight w:val="297"/>
         </w:trPr>
         <w:tc>
           <w:tcPr>
-            <w:tcW w:w="1075" w:type="dxa"/>
+            <w:tcW w:w="1006" w:type="dxa"/>
             <w:noWrap/>
             <w:hideMark/>
           </w:tcPr>
@@ -3224,9 +3210,7 @@
         </w:tc>
         <w:tc>
           <w:tcPr>
-            <w:tcW w:w="1065" w:type="dxa"/>
-            <w:noWrap/>
-            <w:hideMark/>
+            <w:tcW w:w="891" w:type="dxa"/>
           </w:tcPr>
           <w:p>
             <w:pPr>
@@ -3240,13 +3224,13 @@
                 <w:b/>
                 <w:bCs/>
               </w:rPr>
-              <w:t>2015</w:t>
-            </w:r>
-          </w:p>
-        </w:tc>
-        <w:tc>
-          <w:tcPr>
-            <w:tcW w:w="1030" w:type="dxa"/>
+              <w:t>2010</w:t>
+            </w:r>
+          </w:p>
+        </w:tc>
+        <w:tc>
+          <w:tcPr>
+            <w:tcW w:w="864" w:type="dxa"/>
             <w:noWrap/>
             <w:hideMark/>
           </w:tcPr>
@@ -3262,13 +3246,13 @@
                 <w:b/>
                 <w:bCs/>
               </w:rPr>
-              <w:t>2020</w:t>
-            </w:r>
-          </w:p>
-        </w:tc>
-        <w:tc>
-          <w:tcPr>
-            <w:tcW w:w="1030" w:type="dxa"/>
+              <w:t>2015</w:t>
+            </w:r>
+          </w:p>
+        </w:tc>
+        <w:tc>
+          <w:tcPr>
+            <w:tcW w:w="951" w:type="dxa"/>
             <w:noWrap/>
             <w:hideMark/>
           </w:tcPr>
@@ -3284,13 +3268,13 @@
                 <w:b/>
                 <w:bCs/>
               </w:rPr>
-              <w:t>2025</w:t>
-            </w:r>
-          </w:p>
-        </w:tc>
-        <w:tc>
-          <w:tcPr>
-            <w:tcW w:w="1030" w:type="dxa"/>
+              <w:t>2020</w:t>
+            </w:r>
+          </w:p>
+        </w:tc>
+        <w:tc>
+          <w:tcPr>
+            <w:tcW w:w="1037" w:type="dxa"/>
             <w:noWrap/>
             <w:hideMark/>
           </w:tcPr>
@@ -3306,13 +3290,13 @@
                 <w:b/>
                 <w:bCs/>
               </w:rPr>
-              <w:t>2030</w:t>
-            </w:r>
-          </w:p>
-        </w:tc>
-        <w:tc>
-          <w:tcPr>
-            <w:tcW w:w="1030" w:type="dxa"/>
+              <w:t>2025</w:t>
+            </w:r>
+          </w:p>
+        </w:tc>
+        <w:tc>
+          <w:tcPr>
+            <w:tcW w:w="938" w:type="dxa"/>
             <w:noWrap/>
             <w:hideMark/>
           </w:tcPr>
@@ -3328,13 +3312,13 @@
                 <w:b/>
                 <w:bCs/>
               </w:rPr>
-              <w:t>2035</w:t>
-            </w:r>
-          </w:p>
-        </w:tc>
-        <w:tc>
-          <w:tcPr>
-            <w:tcW w:w="1030" w:type="dxa"/>
+              <w:t>2030</w:t>
+            </w:r>
+          </w:p>
+        </w:tc>
+        <w:tc>
+          <w:tcPr>
+            <w:tcW w:w="951" w:type="dxa"/>
             <w:noWrap/>
             <w:hideMark/>
           </w:tcPr>
@@ -3350,13 +3334,13 @@
                 <w:b/>
                 <w:bCs/>
               </w:rPr>
-              <w:t>2040</w:t>
-            </w:r>
-          </w:p>
-        </w:tc>
-        <w:tc>
-          <w:tcPr>
-            <w:tcW w:w="1030" w:type="dxa"/>
+              <w:t>2035</w:t>
+            </w:r>
+          </w:p>
+        </w:tc>
+        <w:tc>
+          <w:tcPr>
+            <w:tcW w:w="938" w:type="dxa"/>
             <w:noWrap/>
             <w:hideMark/>
           </w:tcPr>
@@ -3372,13 +3356,35 @@
                 <w:b/>
                 <w:bCs/>
               </w:rPr>
+              <w:t>2040</w:t>
+            </w:r>
+          </w:p>
+        </w:tc>
+        <w:tc>
+          <w:tcPr>
+            <w:tcW w:w="938" w:type="dxa"/>
+            <w:noWrap/>
+            <w:hideMark/>
+          </w:tcPr>
+          <w:p>
+            <w:pPr>
+              <w:rPr>
+                <w:b/>
+                <w:bCs/>
+              </w:rPr>
+            </w:pPr>
+            <w:r>
+              <w:rPr>
+                <w:b/>
+                <w:bCs/>
+              </w:rPr>
               <w:t>2045</w:t>
             </w:r>
           </w:p>
         </w:tc>
         <w:tc>
           <w:tcPr>
-            <w:tcW w:w="1030" w:type="dxa"/>
+            <w:tcW w:w="938" w:type="dxa"/>
             <w:noWrap/>
             <w:hideMark/>
           </w:tcPr>
@@ -3401,11 +3407,11 @@
       </w:tr>
       <w:tr>
         <w:trPr>
-          <w:trHeight w:val="300"/>
+          <w:trHeight w:val="297"/>
         </w:trPr>
         <w:tc>
           <w:tcPr>
-            <w:tcW w:w="1075" w:type="dxa"/>
+            <w:tcW w:w="1006" w:type="dxa"/>
             <w:noWrap/>
             <w:hideMark/>
           </w:tcPr>
@@ -3427,9 +3433,7 @@
         </w:tc>
         <w:tc>
           <w:tcPr>
-            <w:tcW w:w="1065" w:type="dxa"/>
-            <w:noWrap/>
-            <w:hideMark/>
+            <w:tcW w:w="891" w:type="dxa"/>
           </w:tcPr>
           <w:p>
             <w:pPr>
@@ -3441,13 +3445,33 @@
               <w:rPr>
                 <w:szCs w:val="20"/>
               </w:rPr>
+              <w:t>1</w:t>
+            </w:r>
+          </w:p>
+        </w:tc>
+        <w:tc>
+          <w:tcPr>
+            <w:tcW w:w="864" w:type="dxa"/>
+            <w:noWrap/>
+            <w:hideMark/>
+          </w:tcPr>
+          <w:p>
+            <w:pPr>
+              <w:rPr>
+                <w:szCs w:val="20"/>
+              </w:rPr>
+            </w:pPr>
+            <w:r>
+              <w:rPr>
+                <w:szCs w:val="20"/>
+              </w:rPr>
               <w:t>0.95556</w:t>
             </w:r>
           </w:p>
         </w:tc>
         <w:tc>
           <w:tcPr>
-            <w:tcW w:w="1030" w:type="dxa"/>
+            <w:tcW w:w="951" w:type="dxa"/>
             <w:noWrap/>
             <w:hideMark/>
           </w:tcPr>
@@ -3467,7 +3491,7 @@
         </w:tc>
         <w:tc>
           <w:tcPr>
-            <w:tcW w:w="1030" w:type="dxa"/>
+            <w:tcW w:w="1037" w:type="dxa"/>
             <w:noWrap/>
             <w:hideMark/>
           </w:tcPr>
@@ -3487,7 +3511,7 @@
         </w:tc>
         <w:tc>
           <w:tcPr>
-            <w:tcW w:w="1030" w:type="dxa"/>
+            <w:tcW w:w="938" w:type="dxa"/>
             <w:noWrap/>
             <w:hideMark/>
           </w:tcPr>
@@ -3507,7 +3531,7 @@
         </w:tc>
         <w:tc>
           <w:tcPr>
-            <w:tcW w:w="1030" w:type="dxa"/>
+            <w:tcW w:w="951" w:type="dxa"/>
             <w:noWrap/>
             <w:hideMark/>
           </w:tcPr>
@@ -3527,7 +3551,7 @@
         </w:tc>
         <w:tc>
           <w:tcPr>
-            <w:tcW w:w="1030" w:type="dxa"/>
+            <w:tcW w:w="938" w:type="dxa"/>
             <w:noWrap/>
             <w:hideMark/>
           </w:tcPr>
@@ -3547,7 +3571,7 @@
         </w:tc>
         <w:tc>
           <w:tcPr>
-            <w:tcW w:w="1030" w:type="dxa"/>
+            <w:tcW w:w="938" w:type="dxa"/>
             <w:noWrap/>
             <w:hideMark/>
           </w:tcPr>
@@ -3567,7 +3591,7 @@
         </w:tc>
         <w:tc>
           <w:tcPr>
-            <w:tcW w:w="1030" w:type="dxa"/>
+            <w:tcW w:w="938" w:type="dxa"/>
             <w:noWrap/>
             <w:hideMark/>
           </w:tcPr>
@@ -3588,11 +3612,11 @@
       </w:tr>
       <w:tr>
         <w:trPr>
-          <w:trHeight w:val="300"/>
+          <w:trHeight w:val="297"/>
         </w:trPr>
         <w:tc>
           <w:tcPr>
-            <w:tcW w:w="1075" w:type="dxa"/>
+            <w:tcW w:w="1006" w:type="dxa"/>
             <w:noWrap/>
           </w:tcPr>
           <w:p>
@@ -3613,8 +3637,7 @@
         </w:tc>
         <w:tc>
           <w:tcPr>
-            <w:tcW w:w="1065" w:type="dxa"/>
-            <w:noWrap/>
+            <w:tcW w:w="891" w:type="dxa"/>
           </w:tcPr>
           <w:p>
             <w:pPr>
@@ -3626,13 +3649,13 @@
               <w:rPr>
                 <w:szCs w:val="20"/>
               </w:rPr>
-              <w:t>0.545455</w:t>
-            </w:r>
-          </w:p>
-        </w:tc>
-        <w:tc>
-          <w:tcPr>
-            <w:tcW w:w="1030" w:type="dxa"/>
+              <w:t>1</w:t>
+            </w:r>
+          </w:p>
+        </w:tc>
+        <w:tc>
+          <w:tcPr>
+            <w:tcW w:w="864" w:type="dxa"/>
             <w:noWrap/>
           </w:tcPr>
           <w:p>
@@ -3645,13 +3668,13 @@
               <w:rPr>
                 <w:szCs w:val="20"/>
               </w:rPr>
-              <w:t>0.090909</w:t>
-            </w:r>
-          </w:p>
-        </w:tc>
-        <w:tc>
-          <w:tcPr>
-            <w:tcW w:w="1030" w:type="dxa"/>
+              <w:t>0</w:t>
+            </w:r>
+          </w:p>
+        </w:tc>
+        <w:tc>
+          <w:tcPr>
+            <w:tcW w:w="951" w:type="dxa"/>
             <w:noWrap/>
           </w:tcPr>
           <w:p>
@@ -3670,7 +3693,7 @@
         </w:tc>
         <w:tc>
           <w:tcPr>
-            <w:tcW w:w="1030" w:type="dxa"/>
+            <w:tcW w:w="1037" w:type="dxa"/>
             <w:noWrap/>
           </w:tcPr>
           <w:p>
@@ -3689,7 +3712,7 @@
         </w:tc>
         <w:tc>
           <w:tcPr>
-            <w:tcW w:w="1030" w:type="dxa"/>
+            <w:tcW w:w="938" w:type="dxa"/>
             <w:noWrap/>
           </w:tcPr>
           <w:p>
@@ -3708,7 +3731,7 @@
         </w:tc>
         <w:tc>
           <w:tcPr>
-            <w:tcW w:w="1030" w:type="dxa"/>
+            <w:tcW w:w="951" w:type="dxa"/>
             <w:noWrap/>
           </w:tcPr>
           <w:p>
@@ -3727,7 +3750,7 @@
         </w:tc>
         <w:tc>
           <w:tcPr>
-            <w:tcW w:w="1030" w:type="dxa"/>
+            <w:tcW w:w="938" w:type="dxa"/>
             <w:noWrap/>
           </w:tcPr>
           <w:p>
@@ -3746,7 +3769,26 @@
         </w:tc>
         <w:tc>
           <w:tcPr>
-            <w:tcW w:w="1030" w:type="dxa"/>
+            <w:tcW w:w="938" w:type="dxa"/>
+            <w:noWrap/>
+          </w:tcPr>
+          <w:p>
+            <w:pPr>
+              <w:rPr>
+                <w:szCs w:val="20"/>
+              </w:rPr>
+            </w:pPr>
+            <w:r>
+              <w:rPr>
+                <w:szCs w:val="20"/>
+              </w:rPr>
+              <w:t>0</w:t>
+            </w:r>
+          </w:p>
+        </w:tc>
+        <w:tc>
+          <w:tcPr>
+            <w:tcW w:w="938" w:type="dxa"/>
             <w:noWrap/>
           </w:tcPr>
           <w:p>
@@ -3774,27 +3816,28 @@
     <w:tbl>
       <w:tblPr>
         <w:tblStyle w:val="TableGrid"/>
-        <w:tblW w:w="0" w:type="auto"/>
+        <w:tblW w:w="9515" w:type="dxa"/>
         <w:tblLook w:val="04A0" w:firstRow="1" w:lastRow="0" w:firstColumn="1" w:lastColumn="0" w:noHBand="0" w:noVBand="1"/>
       </w:tblPr>
       <w:tblGrid>
-        <w:gridCol w:w="1075"/>
-        <w:gridCol w:w="1065"/>
-        <w:gridCol w:w="1030"/>
-        <w:gridCol w:w="1030"/>
-        <w:gridCol w:w="1030"/>
-        <w:gridCol w:w="1030"/>
-        <w:gridCol w:w="1030"/>
-        <w:gridCol w:w="1030"/>
-        <w:gridCol w:w="1030"/>
+        <w:gridCol w:w="968"/>
+        <w:gridCol w:w="1179"/>
+        <w:gridCol w:w="977"/>
+        <w:gridCol w:w="977"/>
+        <w:gridCol w:w="929"/>
+        <w:gridCol w:w="977"/>
+        <w:gridCol w:w="977"/>
+        <w:gridCol w:w="977"/>
+        <w:gridCol w:w="977"/>
+        <w:gridCol w:w="977"/>
       </w:tblGrid>
       <w:tr>
         <w:trPr>
-          <w:trHeight w:val="300"/>
+          <w:trHeight w:val="307"/>
         </w:trPr>
         <w:tc>
           <w:tcPr>
-            <w:tcW w:w="1075" w:type="dxa"/>
+            <w:tcW w:w="968" w:type="dxa"/>
             <w:noWrap/>
             <w:hideMark/>
           </w:tcPr>
@@ -3809,9 +3852,7 @@
         </w:tc>
         <w:tc>
           <w:tcPr>
-            <w:tcW w:w="1065" w:type="dxa"/>
-            <w:noWrap/>
-            <w:hideMark/>
+            <w:tcW w:w="1085" w:type="dxa"/>
           </w:tcPr>
           <w:p>
             <w:pPr>
@@ -3825,13 +3866,13 @@
                 <w:b/>
                 <w:bCs/>
               </w:rPr>
-              <w:t>2015</w:t>
-            </w:r>
-          </w:p>
-        </w:tc>
-        <w:tc>
-          <w:tcPr>
-            <w:tcW w:w="1030" w:type="dxa"/>
+              <w:t>2010</w:t>
+            </w:r>
+          </w:p>
+        </w:tc>
+        <w:tc>
+          <w:tcPr>
+            <w:tcW w:w="959" w:type="dxa"/>
             <w:noWrap/>
             <w:hideMark/>
           </w:tcPr>
@@ -3847,13 +3888,13 @@
                 <w:b/>
                 <w:bCs/>
               </w:rPr>
-              <w:t>2020</w:t>
-            </w:r>
-          </w:p>
-        </w:tc>
-        <w:tc>
-          <w:tcPr>
-            <w:tcW w:w="1030" w:type="dxa"/>
+              <w:t>2015</w:t>
+            </w:r>
+          </w:p>
+        </w:tc>
+        <w:tc>
+          <w:tcPr>
+            <w:tcW w:w="929" w:type="dxa"/>
             <w:noWrap/>
             <w:hideMark/>
           </w:tcPr>
@@ -3869,13 +3910,13 @@
                 <w:b/>
                 <w:bCs/>
               </w:rPr>
-              <w:t>2025</w:t>
-            </w:r>
-          </w:p>
-        </w:tc>
-        <w:tc>
-          <w:tcPr>
-            <w:tcW w:w="1030" w:type="dxa"/>
+              <w:t>2020</w:t>
+            </w:r>
+          </w:p>
+        </w:tc>
+        <w:tc>
+          <w:tcPr>
+            <w:tcW w:w="929" w:type="dxa"/>
             <w:noWrap/>
             <w:hideMark/>
           </w:tcPr>
@@ -3891,13 +3932,13 @@
                 <w:b/>
                 <w:bCs/>
               </w:rPr>
-              <w:t>2030</w:t>
-            </w:r>
-          </w:p>
-        </w:tc>
-        <w:tc>
-          <w:tcPr>
-            <w:tcW w:w="1030" w:type="dxa"/>
+              <w:t>2025</w:t>
+            </w:r>
+          </w:p>
+        </w:tc>
+        <w:tc>
+          <w:tcPr>
+            <w:tcW w:w="929" w:type="dxa"/>
             <w:noWrap/>
             <w:hideMark/>
           </w:tcPr>
@@ -3913,13 +3954,13 @@
                 <w:b/>
                 <w:bCs/>
               </w:rPr>
-              <w:t>2035</w:t>
-            </w:r>
-          </w:p>
-        </w:tc>
-        <w:tc>
-          <w:tcPr>
-            <w:tcW w:w="1030" w:type="dxa"/>
+              <w:t>2030</w:t>
+            </w:r>
+          </w:p>
+        </w:tc>
+        <w:tc>
+          <w:tcPr>
+            <w:tcW w:w="929" w:type="dxa"/>
             <w:noWrap/>
             <w:hideMark/>
           </w:tcPr>
@@ -3935,13 +3976,13 @@
                 <w:b/>
                 <w:bCs/>
               </w:rPr>
-              <w:t>2040</w:t>
-            </w:r>
-          </w:p>
-        </w:tc>
-        <w:tc>
-          <w:tcPr>
-            <w:tcW w:w="1030" w:type="dxa"/>
+              <w:t>2035</w:t>
+            </w:r>
+          </w:p>
+        </w:tc>
+        <w:tc>
+          <w:tcPr>
+            <w:tcW w:w="929" w:type="dxa"/>
             <w:noWrap/>
             <w:hideMark/>
           </w:tcPr>
@@ -3957,13 +3998,35 @@
                 <w:b/>
                 <w:bCs/>
               </w:rPr>
+              <w:t>2040</w:t>
+            </w:r>
+          </w:p>
+        </w:tc>
+        <w:tc>
+          <w:tcPr>
+            <w:tcW w:w="929" w:type="dxa"/>
+            <w:noWrap/>
+            <w:hideMark/>
+          </w:tcPr>
+          <w:p>
+            <w:pPr>
+              <w:rPr>
+                <w:b/>
+                <w:bCs/>
+              </w:rPr>
+            </w:pPr>
+            <w:r>
+              <w:rPr>
+                <w:b/>
+                <w:bCs/>
+              </w:rPr>
               <w:t>2045</w:t>
             </w:r>
           </w:p>
         </w:tc>
         <w:tc>
           <w:tcPr>
-            <w:tcW w:w="1030" w:type="dxa"/>
+            <w:tcW w:w="929" w:type="dxa"/>
             <w:noWrap/>
             <w:hideMark/>
           </w:tcPr>
@@ -3986,11 +4049,11 @@
       </w:tr>
       <w:tr>
         <w:trPr>
-          <w:trHeight w:val="300"/>
+          <w:trHeight w:val="307"/>
         </w:trPr>
         <w:tc>
           <w:tcPr>
-            <w:tcW w:w="1075" w:type="dxa"/>
+            <w:tcW w:w="968" w:type="dxa"/>
             <w:noWrap/>
             <w:hideMark/>
           </w:tcPr>
@@ -4012,9 +4075,7 @@
         </w:tc>
         <w:tc>
           <w:tcPr>
-            <w:tcW w:w="1065" w:type="dxa"/>
-            <w:noWrap/>
-            <w:hideMark/>
+            <w:tcW w:w="1085" w:type="dxa"/>
           </w:tcPr>
           <w:p>
             <w:pPr>
@@ -4026,6 +4087,26 @@
               <w:rPr>
                 <w:szCs w:val="20"/>
               </w:rPr>
+              <w:t>0.00081317</w:t>
+            </w:r>
+          </w:p>
+        </w:tc>
+        <w:tc>
+          <w:tcPr>
+            <w:tcW w:w="959" w:type="dxa"/>
+            <w:noWrap/>
+            <w:hideMark/>
+          </w:tcPr>
+          <w:p>
+            <w:pPr>
+              <w:rPr>
+                <w:szCs w:val="20"/>
+              </w:rPr>
+            </w:pPr>
+            <w:r>
+              <w:rPr>
+                <w:szCs w:val="20"/>
+              </w:rPr>
               <w:t>0.0085</w:t>
             </w:r>
             <w:r>
@@ -4038,7 +4119,7 @@
         </w:tc>
         <w:tc>
           <w:tcPr>
-            <w:tcW w:w="1030" w:type="dxa"/>
+            <w:tcW w:w="929" w:type="dxa"/>
             <w:noWrap/>
             <w:hideMark/>
           </w:tcPr>
@@ -4058,7 +4139,7 @@
         </w:tc>
         <w:tc>
           <w:tcPr>
-            <w:tcW w:w="1030" w:type="dxa"/>
+            <w:tcW w:w="929" w:type="dxa"/>
             <w:noWrap/>
             <w:hideMark/>
           </w:tcPr>
@@ -4078,7 +4159,7 @@
         </w:tc>
         <w:tc>
           <w:tcPr>
-            <w:tcW w:w="1030" w:type="dxa"/>
+            <w:tcW w:w="929" w:type="dxa"/>
             <w:noWrap/>
             <w:hideMark/>
           </w:tcPr>
@@ -4098,7 +4179,7 @@
         </w:tc>
         <w:tc>
           <w:tcPr>
-            <w:tcW w:w="1030" w:type="dxa"/>
+            <w:tcW w:w="929" w:type="dxa"/>
             <w:noWrap/>
             <w:hideMark/>
           </w:tcPr>
@@ -4118,7 +4199,7 @@
         </w:tc>
         <w:tc>
           <w:tcPr>
-            <w:tcW w:w="1030" w:type="dxa"/>
+            <w:tcW w:w="929" w:type="dxa"/>
             <w:noWrap/>
             <w:hideMark/>
           </w:tcPr>
@@ -4138,7 +4219,7 @@
         </w:tc>
         <w:tc>
           <w:tcPr>
-            <w:tcW w:w="1030" w:type="dxa"/>
+            <w:tcW w:w="929" w:type="dxa"/>
             <w:noWrap/>
             <w:hideMark/>
           </w:tcPr>
@@ -4158,7 +4239,7 @@
         </w:tc>
         <w:tc>
           <w:tcPr>
-            <w:tcW w:w="1030" w:type="dxa"/>
+            <w:tcW w:w="929" w:type="dxa"/>
             <w:noWrap/>
             <w:hideMark/>
           </w:tcPr>
@@ -4179,11 +4260,11 @@
       </w:tr>
       <w:tr>
         <w:trPr>
-          <w:trHeight w:val="300"/>
+          <w:trHeight w:val="307"/>
         </w:trPr>
         <w:tc>
           <w:tcPr>
-            <w:tcW w:w="1075" w:type="dxa"/>
+            <w:tcW w:w="968" w:type="dxa"/>
             <w:noWrap/>
           </w:tcPr>
           <w:p>
@@ -4204,8 +4285,7 @@
         </w:tc>
         <w:tc>
           <w:tcPr>
-            <w:tcW w:w="1065" w:type="dxa"/>
-            <w:noWrap/>
+            <w:tcW w:w="1085" w:type="dxa"/>
           </w:tcPr>
           <w:p>
             <w:pPr>
@@ -4217,13 +4297,13 @@
               <w:rPr>
                 <w:szCs w:val="20"/>
               </w:rPr>
-              <w:t>0.012411</w:t>
-            </w:r>
-          </w:p>
-        </w:tc>
-        <w:tc>
-          <w:tcPr>
-            <w:tcW w:w="1030" w:type="dxa"/>
+              <w:t>0.00081317</w:t>
+            </w:r>
+          </w:p>
+        </w:tc>
+        <w:tc>
+          <w:tcPr>
+            <w:tcW w:w="959" w:type="dxa"/>
             <w:noWrap/>
           </w:tcPr>
           <w:p>
@@ -4236,13 +4316,13 @@
               <w:rPr>
                 <w:szCs w:val="20"/>
               </w:rPr>
-              <w:t>0.020854</w:t>
-            </w:r>
-          </w:p>
-        </w:tc>
-        <w:tc>
-          <w:tcPr>
-            <w:tcW w:w="1030" w:type="dxa"/>
+              <w:t>0.250407</w:t>
+            </w:r>
+          </w:p>
+        </w:tc>
+        <w:tc>
+          <w:tcPr>
+            <w:tcW w:w="929" w:type="dxa"/>
             <w:noWrap/>
           </w:tcPr>
           <w:p>
@@ -4255,13 +4335,13 @@
               <w:rPr>
                 <w:szCs w:val="20"/>
               </w:rPr>
-              <w:t>0.03523</w:t>
-            </w:r>
-          </w:p>
-        </w:tc>
-        <w:tc>
-          <w:tcPr>
-            <w:tcW w:w="1030" w:type="dxa"/>
+              <w:t>0.15</w:t>
+            </w:r>
+          </w:p>
+        </w:tc>
+        <w:tc>
+          <w:tcPr>
+            <w:tcW w:w="929" w:type="dxa"/>
             <w:noWrap/>
           </w:tcPr>
           <w:p>
@@ -4274,51 +4354,44 @@
               <w:rPr>
                 <w:szCs w:val="20"/>
               </w:rPr>
-              <w:t>0.059303</w:t>
-            </w:r>
-          </w:p>
-        </w:tc>
-        <w:tc>
-          <w:tcPr>
-            <w:tcW w:w="1030" w:type="dxa"/>
-            <w:noWrap/>
-          </w:tcPr>
-          <w:p>
-            <w:pPr>
+              <w:t>0.</w:t>
+            </w:r>
+            <w:r>
               <w:rPr>
                 <w:szCs w:val="20"/>
               </w:rPr>
-            </w:pPr>
-            <w:r>
+              <w:t>25</w:t>
+            </w:r>
+          </w:p>
+        </w:tc>
+        <w:tc>
+          <w:tcPr>
+            <w:tcW w:w="929" w:type="dxa"/>
+            <w:noWrap/>
+          </w:tcPr>
+          <w:p>
+            <w:pPr>
               <w:rPr>
                 <w:szCs w:val="20"/>
               </w:rPr>
-              <w:t>0.098506</w:t>
-            </w:r>
-          </w:p>
-        </w:tc>
-        <w:tc>
-          <w:tcPr>
-            <w:tcW w:w="1030" w:type="dxa"/>
-            <w:noWrap/>
-          </w:tcPr>
-          <w:p>
-            <w:pPr>
+            </w:pPr>
+            <w:r>
               <w:rPr>
                 <w:szCs w:val="20"/>
               </w:rPr>
-            </w:pPr>
+              <w:t>0.</w:t>
+            </w:r>
             <w:r>
               <w:rPr>
                 <w:szCs w:val="20"/>
               </w:rPr>
-              <w:t>0.159553</w:t>
-            </w:r>
-          </w:p>
-        </w:tc>
-        <w:tc>
-          <w:tcPr>
-            <w:tcW w:w="1030" w:type="dxa"/>
+              <w:t>5</w:t>
+            </w:r>
+          </w:p>
+        </w:tc>
+        <w:tc>
+          <w:tcPr>
+            <w:tcW w:w="929" w:type="dxa"/>
             <w:noWrap/>
           </w:tcPr>
           <w:p>
@@ -4331,26 +4404,88 @@
               <w:rPr>
                 <w:szCs w:val="20"/>
               </w:rPr>
-              <w:t>0.248276</w:t>
-            </w:r>
-          </w:p>
-        </w:tc>
-        <w:tc>
-          <w:tcPr>
-            <w:tcW w:w="1030" w:type="dxa"/>
-            <w:noWrap/>
-          </w:tcPr>
-          <w:p>
-            <w:pPr>
+              <w:t>0.</w:t>
+            </w:r>
+            <w:r>
               <w:rPr>
                 <w:szCs w:val="20"/>
               </w:rPr>
-            </w:pPr>
-            <w:r>
+              <w:t>7</w:t>
+            </w:r>
+          </w:p>
+        </w:tc>
+        <w:tc>
+          <w:tcPr>
+            <w:tcW w:w="929" w:type="dxa"/>
+            <w:noWrap/>
+          </w:tcPr>
+          <w:p>
+            <w:pPr>
               <w:rPr>
                 <w:szCs w:val="20"/>
               </w:rPr>
-              <w:t>0.365093</w:t>
+            </w:pPr>
+            <w:r>
+              <w:rPr>
+                <w:szCs w:val="20"/>
+              </w:rPr>
+              <w:t>0.</w:t>
+            </w:r>
+            <w:r>
+              <w:rPr>
+                <w:szCs w:val="20"/>
+              </w:rPr>
+              <w:t>8</w:t>
+            </w:r>
+          </w:p>
+        </w:tc>
+        <w:tc>
+          <w:tcPr>
+            <w:tcW w:w="929" w:type="dxa"/>
+            <w:noWrap/>
+          </w:tcPr>
+          <w:p>
+            <w:pPr>
+              <w:rPr>
+                <w:szCs w:val="20"/>
+              </w:rPr>
+            </w:pPr>
+            <w:r>
+              <w:rPr>
+                <w:szCs w:val="20"/>
+              </w:rPr>
+              <w:t>0.</w:t>
+            </w:r>
+            <w:r>
+              <w:rPr>
+                <w:szCs w:val="20"/>
+              </w:rPr>
+              <w:t>7</w:t>
+            </w:r>
+          </w:p>
+        </w:tc>
+        <w:tc>
+          <w:tcPr>
+            <w:tcW w:w="929" w:type="dxa"/>
+            <w:noWrap/>
+          </w:tcPr>
+          <w:p>
+            <w:pPr>
+              <w:rPr>
+                <w:szCs w:val="20"/>
+              </w:rPr>
+            </w:pPr>
+            <w:r>
+              <w:rPr>
+                <w:szCs w:val="20"/>
+              </w:rPr>
+              <w:t>0.</w:t>
+            </w:r>
+            <w:r>
+              <w:rPr>
+                <w:szCs w:val="20"/>
+              </w:rPr>
+              <w:t>6</w:t>
             </w:r>
           </w:p>
         </w:tc>
@@ -4364,16 +4499,20 @@
     </w:p>
     <w:p>
       <w:pPr>
-        <w:pStyle w:val="Heading4"/>
-      </w:pPr>
-      <w:r>
-        <w:lastRenderedPageBreak/>
+        <w:pStyle w:val="Heading3"/>
+      </w:pPr>
+      <w:r>
         <w:t>Hydropower</w:t>
       </w:r>
     </w:p>
     <w:p>
       <w:r>
-        <w:t>Hydropower electric generation in GCAM is given as fixed output. We base hydro generation for 2020-2040 on the hydro generation projections given in the IGCEP. From 2040-2050, we assume constant linear increase in hydro generation at the 2020-2040 average rate. We hold hydro generation constant beyond 2050, as the analysis for this project only goes through 2050.</w:t>
+        <w:t>Hydropower electric generation in GCAM is given as fixed output. We base hydro generation for 202</w:t>
+      </w:r>
+      <w:bookmarkStart w:id="20" w:name="_GoBack"/>
+      <w:bookmarkEnd w:id="20"/>
+      <w:r>
+        <w:t>0-2040 on the hydro generation projections given in the IGCEP. From 2040-2050, we assume constant linear increase in hydro generation at the 2020-2040 average rate. We hold hydro generation constant beyond 2050, as the analysis for this project only goes through 2050.</w:t>
       </w:r>
     </w:p>
     <w:p>
@@ -4825,7 +4964,7 @@
     <w:p/>
     <w:p>
       <w:pPr>
-        <w:pStyle w:val="Heading4"/>
+        <w:pStyle w:val="Heading3"/>
       </w:pPr>
       <w:r>
         <w:t>Nuclear</w:t>
@@ -4852,15 +4991,16 @@
         <w:tblLook w:val="04A0" w:firstRow="1" w:lastRow="0" w:firstColumn="1" w:lastColumn="0" w:noHBand="0" w:noVBand="1"/>
       </w:tblPr>
       <w:tblGrid>
-        <w:gridCol w:w="1035"/>
-        <w:gridCol w:w="1026"/>
-        <w:gridCol w:w="1026"/>
-        <w:gridCol w:w="1026"/>
-        <w:gridCol w:w="1026"/>
-        <w:gridCol w:w="1026"/>
-        <w:gridCol w:w="1026"/>
-        <w:gridCol w:w="1026"/>
-        <w:gridCol w:w="1026"/>
+        <w:gridCol w:w="1020"/>
+        <w:gridCol w:w="1053"/>
+        <w:gridCol w:w="712"/>
+        <w:gridCol w:w="810"/>
+        <w:gridCol w:w="990"/>
+        <w:gridCol w:w="1080"/>
+        <w:gridCol w:w="810"/>
+        <w:gridCol w:w="990"/>
+        <w:gridCol w:w="991"/>
+        <w:gridCol w:w="894"/>
       </w:tblGrid>
       <w:tr>
         <w:trPr>
@@ -4868,7 +5008,7 @@
         </w:trPr>
         <w:tc>
           <w:tcPr>
-            <w:tcW w:w="1035" w:type="dxa"/>
+            <w:tcW w:w="1020" w:type="dxa"/>
             <w:noWrap/>
             <w:hideMark/>
           </w:tcPr>
@@ -4883,7 +5023,7 @@
         </w:tc>
         <w:tc>
           <w:tcPr>
-            <w:tcW w:w="1026" w:type="dxa"/>
+            <w:tcW w:w="1053" w:type="dxa"/>
           </w:tcPr>
           <w:p>
             <w:pPr>
@@ -4897,15 +5037,13 @@
                 <w:b/>
                 <w:bCs/>
               </w:rPr>
-              <w:t>2015</w:t>
-            </w:r>
-          </w:p>
-        </w:tc>
-        <w:tc>
-          <w:tcPr>
-            <w:tcW w:w="1026" w:type="dxa"/>
-            <w:noWrap/>
-            <w:hideMark/>
+              <w:t>2010</w:t>
+            </w:r>
+          </w:p>
+        </w:tc>
+        <w:tc>
+          <w:tcPr>
+            <w:tcW w:w="712" w:type="dxa"/>
           </w:tcPr>
           <w:p>
             <w:pPr>
@@ -4919,13 +5057,13 @@
                 <w:b/>
                 <w:bCs/>
               </w:rPr>
-              <w:t>2020</w:t>
-            </w:r>
-          </w:p>
-        </w:tc>
-        <w:tc>
-          <w:tcPr>
-            <w:tcW w:w="1026" w:type="dxa"/>
+              <w:t>2015</w:t>
+            </w:r>
+          </w:p>
+        </w:tc>
+        <w:tc>
+          <w:tcPr>
+            <w:tcW w:w="810" w:type="dxa"/>
             <w:noWrap/>
             <w:hideMark/>
           </w:tcPr>
@@ -4941,13 +5079,13 @@
                 <w:b/>
                 <w:bCs/>
               </w:rPr>
-              <w:t>2025</w:t>
-            </w:r>
-          </w:p>
-        </w:tc>
-        <w:tc>
-          <w:tcPr>
-            <w:tcW w:w="1026" w:type="dxa"/>
+              <w:t>2020</w:t>
+            </w:r>
+          </w:p>
+        </w:tc>
+        <w:tc>
+          <w:tcPr>
+            <w:tcW w:w="990" w:type="dxa"/>
             <w:noWrap/>
             <w:hideMark/>
           </w:tcPr>
@@ -4963,13 +5101,13 @@
                 <w:b/>
                 <w:bCs/>
               </w:rPr>
-              <w:t>2030</w:t>
-            </w:r>
-          </w:p>
-        </w:tc>
-        <w:tc>
-          <w:tcPr>
-            <w:tcW w:w="1026" w:type="dxa"/>
+              <w:t>2025</w:t>
+            </w:r>
+          </w:p>
+        </w:tc>
+        <w:tc>
+          <w:tcPr>
+            <w:tcW w:w="1080" w:type="dxa"/>
             <w:noWrap/>
             <w:hideMark/>
           </w:tcPr>
@@ -4985,13 +5123,13 @@
                 <w:b/>
                 <w:bCs/>
               </w:rPr>
-              <w:t>2035</w:t>
-            </w:r>
-          </w:p>
-        </w:tc>
-        <w:tc>
-          <w:tcPr>
-            <w:tcW w:w="1026" w:type="dxa"/>
+              <w:t>2030</w:t>
+            </w:r>
+          </w:p>
+        </w:tc>
+        <w:tc>
+          <w:tcPr>
+            <w:tcW w:w="810" w:type="dxa"/>
             <w:noWrap/>
             <w:hideMark/>
           </w:tcPr>
@@ -5007,13 +5145,13 @@
                 <w:b/>
                 <w:bCs/>
               </w:rPr>
-              <w:t>2040</w:t>
-            </w:r>
-          </w:p>
-        </w:tc>
-        <w:tc>
-          <w:tcPr>
-            <w:tcW w:w="1026" w:type="dxa"/>
+              <w:t>2035</w:t>
+            </w:r>
+          </w:p>
+        </w:tc>
+        <w:tc>
+          <w:tcPr>
+            <w:tcW w:w="990" w:type="dxa"/>
             <w:noWrap/>
             <w:hideMark/>
           </w:tcPr>
@@ -5029,13 +5167,35 @@
                 <w:b/>
                 <w:bCs/>
               </w:rPr>
+              <w:t>2040</w:t>
+            </w:r>
+          </w:p>
+        </w:tc>
+        <w:tc>
+          <w:tcPr>
+            <w:tcW w:w="991" w:type="dxa"/>
+            <w:noWrap/>
+            <w:hideMark/>
+          </w:tcPr>
+          <w:p>
+            <w:pPr>
+              <w:rPr>
+                <w:b/>
+                <w:bCs/>
+              </w:rPr>
+            </w:pPr>
+            <w:r>
+              <w:rPr>
+                <w:b/>
+                <w:bCs/>
+              </w:rPr>
               <w:t>2045</w:t>
             </w:r>
           </w:p>
         </w:tc>
         <w:tc>
           <w:tcPr>
-            <w:tcW w:w="1026" w:type="dxa"/>
+            <w:tcW w:w="894" w:type="dxa"/>
             <w:noWrap/>
             <w:hideMark/>
           </w:tcPr>
@@ -5062,7 +5222,7 @@
         </w:trPr>
         <w:tc>
           <w:tcPr>
-            <w:tcW w:w="1035" w:type="dxa"/>
+            <w:tcW w:w="1020" w:type="dxa"/>
             <w:noWrap/>
           </w:tcPr>
           <w:p>
@@ -5083,7 +5243,7 @@
         </w:tc>
         <w:tc>
           <w:tcPr>
-            <w:tcW w:w="1026" w:type="dxa"/>
+            <w:tcW w:w="1053" w:type="dxa"/>
           </w:tcPr>
           <w:p>
             <w:pPr>
@@ -5095,13 +5255,31 @@
               <w:rPr>
                 <w:szCs w:val="20"/>
               </w:rPr>
+              <w:t>0.024771</w:t>
+            </w:r>
+          </w:p>
+        </w:tc>
+        <w:tc>
+          <w:tcPr>
+            <w:tcW w:w="712" w:type="dxa"/>
+          </w:tcPr>
+          <w:p>
+            <w:pPr>
+              <w:rPr>
+                <w:szCs w:val="20"/>
+              </w:rPr>
+            </w:pPr>
+            <w:r>
+              <w:rPr>
+                <w:szCs w:val="20"/>
+              </w:rPr>
               <w:t>0.05</w:t>
             </w:r>
           </w:p>
         </w:tc>
         <w:tc>
           <w:tcPr>
-            <w:tcW w:w="1026" w:type="dxa"/>
+            <w:tcW w:w="810" w:type="dxa"/>
             <w:noWrap/>
           </w:tcPr>
           <w:p>
@@ -5120,7 +5298,7 @@
         </w:tc>
         <w:tc>
           <w:tcPr>
-            <w:tcW w:w="1026" w:type="dxa"/>
+            <w:tcW w:w="990" w:type="dxa"/>
             <w:noWrap/>
           </w:tcPr>
           <w:p>
@@ -5139,7 +5317,7 @@
         </w:tc>
         <w:tc>
           <w:tcPr>
-            <w:tcW w:w="1026" w:type="dxa"/>
+            <w:tcW w:w="1080" w:type="dxa"/>
             <w:noWrap/>
           </w:tcPr>
           <w:p>
@@ -5158,7 +5336,7 @@
         </w:tc>
         <w:tc>
           <w:tcPr>
-            <w:tcW w:w="1026" w:type="dxa"/>
+            <w:tcW w:w="810" w:type="dxa"/>
             <w:noWrap/>
           </w:tcPr>
           <w:p>
@@ -5177,7 +5355,7 @@
         </w:tc>
         <w:tc>
           <w:tcPr>
-            <w:tcW w:w="1026" w:type="dxa"/>
+            <w:tcW w:w="990" w:type="dxa"/>
             <w:noWrap/>
           </w:tcPr>
           <w:p>
@@ -5196,7 +5374,7 @@
         </w:tc>
         <w:tc>
           <w:tcPr>
-            <w:tcW w:w="1026" w:type="dxa"/>
+            <w:tcW w:w="991" w:type="dxa"/>
             <w:noWrap/>
           </w:tcPr>
           <w:p>
@@ -5215,7 +5393,7 @@
         </w:tc>
         <w:tc>
           <w:tcPr>
-            <w:tcW w:w="1026" w:type="dxa"/>
+            <w:tcW w:w="894" w:type="dxa"/>
             <w:noWrap/>
           </w:tcPr>
           <w:p>
@@ -5239,7 +5417,7 @@
         </w:trPr>
         <w:tc>
           <w:tcPr>
-            <w:tcW w:w="1035" w:type="dxa"/>
+            <w:tcW w:w="1020" w:type="dxa"/>
             <w:noWrap/>
             <w:hideMark/>
           </w:tcPr>
@@ -5261,7 +5439,28 @@
         </w:tc>
         <w:tc>
           <w:tcPr>
-            <w:tcW w:w="1026" w:type="dxa"/>
+            <w:tcW w:w="1053" w:type="dxa"/>
+          </w:tcPr>
+          <w:p>
+            <w:pPr>
+              <w:rPr>
+                <w:rFonts w:ascii="Calibri" w:eastAsia="Times New Roman" w:hAnsi="Calibri" w:cs="Calibri"/>
+                <w:color w:val="000000"/>
+              </w:rPr>
+            </w:pPr>
+            <w:r>
+              <w:rPr>
+                <w:rFonts w:ascii="Calibri" w:hAnsi="Calibri" w:cs="Calibri"/>
+                <w:color w:val="000000"/>
+                <w:sz w:val="22"/>
+              </w:rPr>
+              <w:t>0.024771</w:t>
+            </w:r>
+          </w:p>
+        </w:tc>
+        <w:tc>
+          <w:tcPr>
+            <w:tcW w:w="712" w:type="dxa"/>
           </w:tcPr>
           <w:p>
             <w:r>
@@ -5271,7 +5470,7 @@
         </w:tc>
         <w:tc>
           <w:tcPr>
-            <w:tcW w:w="1026" w:type="dxa"/>
+            <w:tcW w:w="810" w:type="dxa"/>
             <w:noWrap/>
             <w:hideMark/>
           </w:tcPr>
@@ -5283,7 +5482,7 @@
         </w:tc>
         <w:tc>
           <w:tcPr>
-            <w:tcW w:w="1026" w:type="dxa"/>
+            <w:tcW w:w="990" w:type="dxa"/>
             <w:noWrap/>
             <w:hideMark/>
           </w:tcPr>
@@ -5295,7 +5494,7 @@
         </w:tc>
         <w:tc>
           <w:tcPr>
-            <w:tcW w:w="1026" w:type="dxa"/>
+            <w:tcW w:w="1080" w:type="dxa"/>
             <w:noWrap/>
             <w:hideMark/>
           </w:tcPr>
@@ -5307,7 +5506,19 @@
         </w:tc>
         <w:tc>
           <w:tcPr>
-            <w:tcW w:w="1026" w:type="dxa"/>
+            <w:tcW w:w="810" w:type="dxa"/>
+            <w:noWrap/>
+            <w:hideMark/>
+          </w:tcPr>
+          <w:p>
+            <w:r>
+              <w:t>1</w:t>
+            </w:r>
+          </w:p>
+        </w:tc>
+        <w:tc>
+          <w:tcPr>
+            <w:tcW w:w="990" w:type="dxa"/>
             <w:noWrap/>
             <w:hideMark/>
           </w:tcPr>
@@ -5319,7 +5530,7 @@
         </w:tc>
         <w:tc>
           <w:tcPr>
-            <w:tcW w:w="1026" w:type="dxa"/>
+            <w:tcW w:w="991" w:type="dxa"/>
             <w:noWrap/>
             <w:hideMark/>
           </w:tcPr>
@@ -5331,19 +5542,7 @@
         </w:tc>
         <w:tc>
           <w:tcPr>
-            <w:tcW w:w="1026" w:type="dxa"/>
-            <w:noWrap/>
-            <w:hideMark/>
-          </w:tcPr>
-          <w:p>
-            <w:r>
-              <w:t>0.1</w:t>
-            </w:r>
-          </w:p>
-        </w:tc>
-        <w:tc>
-          <w:tcPr>
-            <w:tcW w:w="1026" w:type="dxa"/>
+            <w:tcW w:w="894" w:type="dxa"/>
             <w:noWrap/>
             <w:hideMark/>
           </w:tcPr>
@@ -5374,11 +5573,6 @@
     </w:p>
     <w:p>
       <w:pPr>
-        <w:pStyle w:val="ListParagraph"/>
-        <w:numPr>
-          <w:ilvl w:val="1"/>
-          <w:numId w:val="12"/>
-        </w:numPr>
         <w:rPr>
           <w:rFonts w:asciiTheme="majorHAnsi" w:eastAsiaTheme="majorEastAsia" w:hAnsiTheme="majorHAnsi" w:cstheme="majorBidi"/>
           <w:color w:val="2F5496" w:themeColor="accent1" w:themeShade="BF"/>
@@ -5402,28 +5596,189 @@
       <w:pPr>
         <w:pStyle w:val="Heading2"/>
       </w:pPr>
-      <w:bookmarkStart w:id="23" w:name="_Toc35334624"/>
-      <w:bookmarkStart w:id="24" w:name="_Toc35430180"/>
+      <w:bookmarkStart w:id="23" w:name="_Toc35430180"/>
+      <w:bookmarkStart w:id="24" w:name="_Toc35334624"/>
       <w:r>
         <w:t>Transportation changes</w:t>
       </w:r>
+      <w:bookmarkEnd w:id="23"/>
+      <w:r>
+        <w:t xml:space="preserve"> </w:t>
+      </w:r>
       <w:bookmarkEnd w:id="24"/>
-      <w:r>
-        <w:t xml:space="preserve"> </w:t>
-      </w:r>
-      <w:bookmarkEnd w:id="23"/>
     </w:p>
     <w:p>
-      <w:r>
-        <w:t xml:space="preserve">In </w:t>
+      <w:pPr>
+        <w:pStyle w:val="Heading3"/>
+      </w:pPr>
+      <w:r>
+        <w:t>General updates to transportation assumptions</w:t>
+      </w:r>
+    </w:p>
+    <w:p/>
+    <w:p>
+      <w:r>
+        <w:t>The main set of vehicle assumptions are contained in energy/</w:t>
+      </w:r>
+      <w:r>
+        <w:t>UCD_trn_data_CORE</w:t>
+      </w:r>
+      <w:r>
+        <w:t xml:space="preserve">.csv. We use an updated version of the database with several changes from the core GCAM version based on Mishra et al (2013). The updated version contains vehicle assumptions for all model years (in 5-year timesteps </w:t>
+      </w:r>
+      <w:r>
+        <w:lastRenderedPageBreak/>
+        <w:t xml:space="preserve">rather than 15). Battery electric technologies were added for trucks and buses in all regions. Adding new technologies also requires corresponding additions in other files - </w:t>
+      </w:r>
+      <w:r>
+        <w:t>share weights (</w:t>
+      </w:r>
+      <w:r>
+        <w:t xml:space="preserve">in </w:t>
+      </w:r>
+      <w:r>
+        <w:t>A54.globaltranTech_shrwt</w:t>
+      </w:r>
+      <w:r>
+        <w:t>.csv), interpolation rule (</w:t>
+      </w:r>
+      <w:r>
+        <w:t>A54.globaltranTech_interp</w:t>
+      </w:r>
+      <w:r>
+        <w:t>.csv), lifetime</w:t>
+      </w:r>
+      <w:r>
+        <w:t>s</w:t>
+      </w:r>
+      <w:r>
+        <w:t xml:space="preserve"> (</w:t>
+      </w:r>
+      <w:r>
+        <w:t>A54.globaltranTech_retire</w:t>
+      </w:r>
+      <w:r>
+        <w:t xml:space="preserve">.csv), </w:t>
+      </w:r>
+      <w:r>
+        <w:t xml:space="preserve">and </w:t>
+      </w:r>
+      <w:r>
+        <w:t>mappings (</w:t>
+      </w:r>
+      <w:r>
+        <w:t>mappings</w:t>
+      </w:r>
+      <w:r>
+        <w:t>/</w:t>
+      </w:r>
+      <w:r>
+        <w:t>UCD_techs</w:t>
+      </w:r>
+      <w:r>
+        <w:t>.csv)</w:t>
+      </w:r>
+      <w:r>
+        <w:t>.</w:t>
+      </w:r>
+      <w:r>
+        <w:t xml:space="preserve"> </w:t>
+      </w:r>
+      <w:r>
+        <w:t>C</w:t>
+      </w:r>
+      <w:r>
+        <w:t>ost assumptions for</w:t>
+      </w:r>
+      <w:r>
+        <w:t xml:space="preserve"> both BEV and liquids</w:t>
+      </w:r>
+      <w:r>
+        <w:t xml:space="preserve"> cars, trucks, and buses were updated based on NREL’s Electrification Futures Study (</w:t>
       </w:r>
       <w:proofErr w:type="spellStart"/>
       <w:r>
-        <w:t>UCD_trn_data_CORE</w:t>
+        <w:t>Jadun</w:t>
       </w:r>
       <w:proofErr w:type="spellEnd"/>
       <w:r>
-        <w:t>:</w:t>
+        <w:t xml:space="preserve"> et al. 2017). This report contains slow, moderate, and rapid electrification development pathways, which were developed into three sets of the UCD assumptions. BEV costs and </w:t>
+      </w:r>
+      <w:r>
+        <w:t xml:space="preserve">energy </w:t>
+      </w:r>
+      <w:r>
+        <w:t xml:space="preserve">intensity </w:t>
+      </w:r>
+      <w:r>
+        <w:t>vary between these technology advancement scenarios. The new assumptions also add natural gas truck infrastructure costs, and update liquids vehicle energy intensities to match CAFÉ standards in the US (lagged by 5 years for other regions). Finally, we delete operating subsidies for buses across all technologies and regions. In the original UCD assumptions the subsidies made the user cost equal across technologies to reflect equal fares for consumers – however, this was no longer the case after updates to vehicle costs. In addition, we aim capture the actual cost differences between bus technologies in order to model how these impact EV adoption, so using unsubsidized costs is more appropriate.</w:t>
+      </w:r>
+    </w:p>
+    <w:p>
+      <w:pPr>
+        <w:pStyle w:val="Heading3"/>
+      </w:pPr>
+      <w:r>
+        <w:t>Pakistan-specific transportation changes</w:t>
+      </w:r>
+    </w:p>
+    <w:p/>
+    <w:p>
+      <w:r>
+        <w:tab/>
+        <w:t xml:space="preserve">We also make </w:t>
+      </w:r>
+      <w:proofErr w:type="gramStart"/>
+      <w:r>
+        <w:t>a number of</w:t>
+      </w:r>
+      <w:proofErr w:type="gramEnd"/>
+      <w:r>
+        <w:t xml:space="preserve"> updates to the assumptions for the Southeast Asia region</w:t>
+      </w:r>
+      <w:r>
+        <w:t>, which contains Pakistan</w:t>
+      </w:r>
+      <w:r>
+        <w:t xml:space="preserve"> (Pakistan is not its own region in the vehicle </w:t>
+      </w:r>
+      <w:r>
+        <w:t>assumptions</w:t>
+      </w:r>
+      <w:r>
+        <w:t xml:space="preserve">). </w:t>
+      </w:r>
+      <w:r>
+        <w:t>We add BEV 3-wheelers as a technology to reflect locally available vehicle types. Based on feedback from</w:t>
+      </w:r>
+      <w:r>
+        <w:t xml:space="preserve"> collaborators at</w:t>
+      </w:r>
+      <w:r>
+        <w:t xml:space="preserve"> SEP, we change 3-wheeler speed from 36 to 25 kilometers per hour and increase annual travel per vehicle from 8478 kilometers per year to 32,000 kilometers per year. </w:t>
+      </w:r>
+      <w:r>
+        <w:t xml:space="preserve">We also update BEV mini car costs and intensity to match India, as all other car assumptions were based on India but mini cars in SE Asia had higher costs for unclear reasons. </w:t>
+      </w:r>
+      <w:r>
+        <w:t>We base vehicle maintenance costs for 2, 3, and 4-wheelers on Pakistan-specific data. As these were for well-maintained vehicles, we scale the values by 70% to represent more realistic maintenance.</w:t>
+      </w:r>
+      <w:r>
+        <w:t xml:space="preserve"> </w:t>
+      </w:r>
+    </w:p>
+    <w:p>
+      <w:r>
+        <w:t>We also adjust BEV truck load factor assumptions for consistency across technology advancement scenarios. BEV truck load factors are set to 80% of liquids load factors in 2020 and linearly increase to be equal with liquids trucks in 2050. This change was made for Southeast Asia only.</w:t>
+      </w:r>
+    </w:p>
+    <w:p>
+      <w:pPr>
+        <w:pStyle w:val="ListParagraph"/>
+        <w:ind w:left="1440"/>
+      </w:pPr>
+      <w:r>
+        <w:t xml:space="preserve">  </w:t>
       </w:r>
     </w:p>
     <w:p>
@@ -5435,7 +5790,120 @@
         </w:numPr>
       </w:pPr>
       <w:r>
-        <w:t xml:space="preserve">Use updated UCD database file (with the following changes that Brinda made): </w:t>
+        <w:t xml:space="preserve">Changed costs for buses (to implicitly change annual </w:t>
+      </w:r>
+      <w:proofErr w:type="spellStart"/>
+      <w:r>
+        <w:t>vkt</w:t>
+      </w:r>
+      <w:proofErr w:type="spellEnd"/>
+      <w:r>
+        <w:t xml:space="preserve">). Costs were levelized by dividing by </w:t>
+      </w:r>
+      <w:proofErr w:type="spellStart"/>
+      <w:r>
+        <w:t>vkt</w:t>
+      </w:r>
+      <w:proofErr w:type="spellEnd"/>
+      <w:r>
+        <w:t xml:space="preserve"> of </w:t>
+      </w:r>
+      <w:r>
+        <w:rPr>
+          <w:color w:val="000000"/>
+        </w:rPr>
+        <w:t>51707.82 km/</w:t>
+      </w:r>
+      <w:proofErr w:type="spellStart"/>
+      <w:r>
+        <w:rPr>
+          <w:color w:val="000000"/>
+        </w:rPr>
+        <w:t>veh</w:t>
+      </w:r>
+      <w:proofErr w:type="spellEnd"/>
+      <w:r>
+        <w:rPr>
+          <w:color w:val="000000"/>
+        </w:rPr>
+        <w:t>/year; we changed this to 72000 km/</w:t>
+      </w:r>
+      <w:proofErr w:type="spellStart"/>
+      <w:r>
+        <w:rPr>
+          <w:color w:val="000000"/>
+        </w:rPr>
+        <w:t>veh</w:t>
+      </w:r>
+      <w:proofErr w:type="spellEnd"/>
+      <w:r>
+        <w:rPr>
+          <w:color w:val="000000"/>
+        </w:rPr>
+        <w:t>/year for consistency with SEP (2/4/20).</w:t>
+      </w:r>
+    </w:p>
+    <w:p>
+      <w:pPr>
+        <w:pStyle w:val="ListParagraph"/>
+        <w:numPr>
+          <w:ilvl w:val="0"/>
+          <w:numId w:val="10"/>
+        </w:numPr>
+      </w:pPr>
+      <w:r>
+        <w:rPr>
+          <w:color w:val="000000"/>
+        </w:rPr>
+        <w:t xml:space="preserve">Scaled bus, 0-2t truck, and 2-5t truck costs (all techs) based on ANL data on costs in Pakistan – cost is about 40% of comparable vehicle in the US. Applied this knockdown factor to the </w:t>
+      </w:r>
+      <w:r>
+        <w:rPr>
+          <w:color w:val="000000"/>
+        </w:rPr>
+        <w:t xml:space="preserve">76.45% </w:t>
+      </w:r>
+      <w:r>
+        <w:rPr>
+          <w:color w:val="000000"/>
+        </w:rPr>
+        <w:t xml:space="preserve">purchase cost share of CAPEX/non-fuel OPEX calculated for compact cars </w:t>
+      </w:r>
+      <w:r>
+        <w:rPr>
+          <w:color w:val="000000"/>
+        </w:rPr>
+        <w:t>(2/5/20)</w:t>
+      </w:r>
+    </w:p>
+    <w:p>
+      <w:pPr>
+        <w:pStyle w:val="ListParagraph"/>
+        <w:numPr>
+          <w:ilvl w:val="0"/>
+          <w:numId w:val="10"/>
+        </w:numPr>
+      </w:pPr>
+      <w:r>
+        <w:rPr>
+          <w:color w:val="000000"/>
+        </w:rPr>
+        <w:t>Scaled liquids 2W costs by 0.59 based on Pakistan 2W cost data from Cabell. Cost of motorcycle in 2020 is about $800, about 59% of the cost assumption we have now</w:t>
+      </w:r>
+    </w:p>
+    <w:p>
+      <w:pPr>
+        <w:pStyle w:val="ListParagraph"/>
+        <w:numPr>
+          <w:ilvl w:val="0"/>
+          <w:numId w:val="10"/>
+        </w:numPr>
+      </w:pPr>
+      <w:r>
+        <w:rPr>
+          <w:color w:val="000000"/>
+        </w:rPr>
+        <w:t>Reduced capital costs (infrastructure) for BEVs. Based on lower labor/installation costs in Pakistan compared to US</w:t>
       </w:r>
     </w:p>
     <w:p>
@@ -5447,7 +5915,10 @@
         </w:numPr>
       </w:pPr>
       <w:r>
-        <w:t xml:space="preserve">Added data for all model periods </w:t>
+        <w:rPr>
+          <w:color w:val="000000"/>
+        </w:rPr>
+        <w:t>4W: reduced to $580/year</w:t>
       </w:r>
     </w:p>
     <w:p>
@@ -5459,7 +5930,34 @@
         </w:numPr>
       </w:pPr>
       <w:r>
-        <w:t>BEV cost assumptions updated from NREL for cars and trucks (three electrification advancement scenarios – slow, moderate, rapid)</w:t>
+        <w:rPr>
+          <w:color w:val="000000"/>
+        </w:rPr>
+        <w:t>2</w:t>
+      </w:r>
+      <w:r>
+        <w:rPr>
+          <w:color w:val="000000"/>
+        </w:rPr>
+        <w:t>W</w:t>
+      </w:r>
+      <w:r>
+        <w:rPr>
+          <w:color w:val="000000"/>
+        </w:rPr>
+        <w:t>: removed</w:t>
+      </w:r>
+    </w:p>
+    <w:p>
+      <w:pPr>
+        <w:pStyle w:val="ListParagraph"/>
+        <w:numPr>
+          <w:ilvl w:val="0"/>
+          <w:numId w:val="10"/>
+        </w:numPr>
+      </w:pPr>
+      <w:r>
+        <w:t>Adjusted 2-wheeler purchase costs assuming levelized cost parity in 2020, based on local data</w:t>
       </w:r>
     </w:p>
     <w:p>
@@ -5471,50 +5969,8 @@
         </w:numPr>
       </w:pPr>
       <w:r>
-        <w:t>Added BEV trucks and buses</w:t>
-      </w:r>
-    </w:p>
-    <w:p>
-      <w:pPr>
-        <w:pStyle w:val="ListParagraph"/>
-        <w:numPr>
-          <w:ilvl w:val="2"/>
-          <w:numId w:val="10"/>
-        </w:numPr>
-      </w:pPr>
-      <w:r>
         <w:lastRenderedPageBreak/>
-        <w:t>Added share weights (</w:t>
-      </w:r>
-      <w:r>
-        <w:t>A54.globaltranTech_shrwt</w:t>
-      </w:r>
-      <w:r>
-        <w:t>.csv), interpolation rule (</w:t>
-      </w:r>
-      <w:r>
-        <w:t>A54.globaltranTech_interp</w:t>
-      </w:r>
-      <w:r>
-        <w:t>.csv), lifetime (</w:t>
-      </w:r>
-      <w:r>
-        <w:t>A54.globaltranTech_retire</w:t>
-      </w:r>
-      <w:r>
-        <w:t>.csv), mappings (</w:t>
-      </w:r>
-      <w:r>
-        <w:t>mappings</w:t>
-      </w:r>
-      <w:r>
-        <w:t>/</w:t>
-      </w:r>
-      <w:r>
-        <w:t>UCD_techs</w:t>
-      </w:r>
-      <w:r>
-        <w:t>.csv) – from Brinda’s files</w:t>
+        <w:t>Assumed LCOD parity now (based on feedback from SEP/Cabell), and back-calculated ratio of BEV to ICEV purchase cost (using Travis’s spreadsheet for calculating LCOD)</w:t>
       </w:r>
     </w:p>
     <w:p>
@@ -5526,7 +5982,7 @@
         </w:numPr>
       </w:pPr>
       <w:r>
-        <w:t>Added NG infrastructure costs for trucks</w:t>
+        <w:t xml:space="preserve">Same costs in 2020 across cost pathways; after 2020, 2/3-wheeler costs vary by advancement curve (slow, moderate, rapid) </w:t>
       </w:r>
     </w:p>
     <w:p>
@@ -5538,399 +5994,6 @@
         </w:numPr>
       </w:pPr>
       <w:r>
-        <w:t>Updated ICE intensity to match CAFÉ standards, lagged by 5 years</w:t>
-      </w:r>
-    </w:p>
-    <w:p>
-      <w:pPr>
-        <w:pStyle w:val="ListParagraph"/>
-        <w:numPr>
-          <w:ilvl w:val="1"/>
-          <w:numId w:val="10"/>
-        </w:numPr>
-      </w:pPr>
-      <w:r>
-        <w:t xml:space="preserve">Latest files: </w:t>
-      </w:r>
-      <w:proofErr w:type="spellStart"/>
-      <w:r>
-        <w:t>UCD_trn_data_CORE_ModElec_extYears_NGT_inf_cost</w:t>
-      </w:r>
-      <w:proofErr w:type="spellEnd"/>
-      <w:r>
-        <w:t>(12.6.19)</w:t>
-      </w:r>
-      <w:r>
-        <w:t xml:space="preserve">.csv, </w:t>
-      </w:r>
-      <w:proofErr w:type="spellStart"/>
-      <w:r>
-        <w:t>UCD_trn_data_CORE_HighElec_extYears_NGT_inf_cost</w:t>
-      </w:r>
-      <w:proofErr w:type="spellEnd"/>
-      <w:r>
-        <w:t>(12.10.19)</w:t>
-      </w:r>
-      <w:r>
-        <w:t xml:space="preserve">.csv, </w:t>
-      </w:r>
-      <w:r>
-        <w:t>UCD_trn_data_CORE_SlowAdv(01.06.20)</w:t>
-      </w:r>
-      <w:r>
-        <w:t>.csv</w:t>
-      </w:r>
-    </w:p>
-    <w:p>
-      <w:pPr>
-        <w:pStyle w:val="ListParagraph"/>
-        <w:ind w:left="1440"/>
-      </w:pPr>
-      <w:r>
-        <w:t xml:space="preserve">  </w:t>
-      </w:r>
-    </w:p>
-    <w:p>
-      <w:pPr>
-        <w:pStyle w:val="ListParagraph"/>
-        <w:numPr>
-          <w:ilvl w:val="0"/>
-          <w:numId w:val="10"/>
-        </w:numPr>
-      </w:pPr>
-      <w:r>
-        <w:t>Deleted operating subsidy for buses for all technologies</w:t>
-      </w:r>
-    </w:p>
-    <w:p>
-      <w:pPr>
-        <w:pStyle w:val="ListParagraph"/>
-        <w:numPr>
-          <w:ilvl w:val="1"/>
-          <w:numId w:val="10"/>
-        </w:numPr>
-      </w:pPr>
-      <w:r>
-        <w:t>Subsidy was from old UCD database and made user cost equal across technologies to reflect equal fares for consumers– but did not capture cost differences between technologies or general cost to society (and was outdated as costs have been updated)</w:t>
-      </w:r>
-    </w:p>
-    <w:p>
-      <w:pPr>
-        <w:pStyle w:val="ListParagraph"/>
-        <w:numPr>
-          <w:ilvl w:val="0"/>
-          <w:numId w:val="10"/>
-        </w:numPr>
-      </w:pPr>
-      <w:r>
-        <w:t xml:space="preserve">Changed BEV mini car cost (purchase, other, and operating) and intensity to match India (all other 4W LDV assumptions are same </w:t>
-      </w:r>
-      <w:proofErr w:type="spellStart"/>
-      <w:r>
-        <w:t>ase</w:t>
-      </w:r>
-      <w:proofErr w:type="spellEnd"/>
-      <w:r>
-        <w:t xml:space="preserve"> India, unclear why this one was different). (1/28/20)</w:t>
-      </w:r>
-    </w:p>
-    <w:p>
-      <w:pPr>
-        <w:pStyle w:val="ListParagraph"/>
-        <w:numPr>
-          <w:ilvl w:val="0"/>
-          <w:numId w:val="10"/>
-        </w:numPr>
-      </w:pPr>
-      <w:r>
-        <w:t>3-wheelers:</w:t>
-      </w:r>
-    </w:p>
-    <w:p>
-      <w:pPr>
-        <w:pStyle w:val="ListParagraph"/>
-        <w:numPr>
-          <w:ilvl w:val="1"/>
-          <w:numId w:val="10"/>
-        </w:numPr>
-      </w:pPr>
-      <w:r>
-        <w:t xml:space="preserve">Added BEV 3-wheeler for SE Asia </w:t>
-      </w:r>
-    </w:p>
-    <w:p>
-      <w:pPr>
-        <w:pStyle w:val="ListParagraph"/>
-        <w:numPr>
-          <w:ilvl w:val="1"/>
-          <w:numId w:val="10"/>
-        </w:numPr>
-      </w:pPr>
-      <w:r>
-        <w:t>Changed speed for 3-wheelers from 36 to 25 km/hour, based on feedback from SEP (1/28/20)</w:t>
-      </w:r>
-    </w:p>
-    <w:p>
-      <w:pPr>
-        <w:pStyle w:val="ListParagraph"/>
-        <w:numPr>
-          <w:ilvl w:val="1"/>
-          <w:numId w:val="10"/>
-        </w:numPr>
-      </w:pPr>
-      <w:r>
-        <w:t>Changed annual travel per vehicle from 8478 km/ year (same as 2-wheelers) to 32000 km/year, based on feedback from SEP (1/28/20)</w:t>
-      </w:r>
-    </w:p>
-    <w:p>
-      <w:pPr>
-        <w:pStyle w:val="ListParagraph"/>
-        <w:numPr>
-          <w:ilvl w:val="0"/>
-          <w:numId w:val="10"/>
-        </w:numPr>
-      </w:pPr>
-      <w:r>
-        <w:t xml:space="preserve">Changed maintenance costs for SE Asia based on maintenance data from Pakistan (1/29/20) </w:t>
-      </w:r>
-    </w:p>
-    <w:p>
-      <w:pPr>
-        <w:pStyle w:val="ListParagraph"/>
-        <w:numPr>
-          <w:ilvl w:val="1"/>
-          <w:numId w:val="10"/>
-        </w:numPr>
-      </w:pPr>
-      <w:r>
-        <w:t>These are for well-maintained vehicle; scaled by 0.7 to represent more realistic maintenance</w:t>
-      </w:r>
-    </w:p>
-    <w:p>
-      <w:pPr>
-        <w:pStyle w:val="ListParagraph"/>
-        <w:numPr>
-          <w:ilvl w:val="0"/>
-          <w:numId w:val="10"/>
-        </w:numPr>
-      </w:pPr>
-      <w:r>
-        <w:t>Changed load factor assumptions for trucks to make them the same across advancement scenarios. BEV load factors (for SE Asia only) are 80% of liquids load factor in 2020, increasing to be equal with liquids in 2050 (2/3/20).</w:t>
-      </w:r>
-    </w:p>
-    <w:p>
-      <w:pPr>
-        <w:pStyle w:val="ListParagraph"/>
-        <w:numPr>
-          <w:ilvl w:val="0"/>
-          <w:numId w:val="10"/>
-        </w:numPr>
-      </w:pPr>
-      <w:r>
-        <w:t xml:space="preserve">Changed costs for buses (to implicitly change annual </w:t>
-      </w:r>
-      <w:proofErr w:type="spellStart"/>
-      <w:r>
-        <w:t>vkt</w:t>
-      </w:r>
-      <w:proofErr w:type="spellEnd"/>
-      <w:r>
-        <w:t xml:space="preserve">). Costs were levelized by dividing by </w:t>
-      </w:r>
-      <w:proofErr w:type="spellStart"/>
-      <w:r>
-        <w:t>vkt</w:t>
-      </w:r>
-      <w:proofErr w:type="spellEnd"/>
-      <w:r>
-        <w:t xml:space="preserve"> of </w:t>
-      </w:r>
-      <w:r>
-        <w:rPr>
-          <w:color w:val="000000"/>
-        </w:rPr>
-        <w:t>51707.82 km/</w:t>
-      </w:r>
-      <w:proofErr w:type="spellStart"/>
-      <w:r>
-        <w:rPr>
-          <w:color w:val="000000"/>
-        </w:rPr>
-        <w:t>veh</w:t>
-      </w:r>
-      <w:proofErr w:type="spellEnd"/>
-      <w:r>
-        <w:rPr>
-          <w:color w:val="000000"/>
-        </w:rPr>
-        <w:t>/year; we changed this to 72000 km/</w:t>
-      </w:r>
-      <w:proofErr w:type="spellStart"/>
-      <w:r>
-        <w:rPr>
-          <w:color w:val="000000"/>
-        </w:rPr>
-        <w:t>veh</w:t>
-      </w:r>
-      <w:proofErr w:type="spellEnd"/>
-      <w:r>
-        <w:rPr>
-          <w:color w:val="000000"/>
-        </w:rPr>
-        <w:t>/year for consistency with SEP (2/4/20).</w:t>
-      </w:r>
-    </w:p>
-    <w:p>
-      <w:pPr>
-        <w:pStyle w:val="ListParagraph"/>
-        <w:numPr>
-          <w:ilvl w:val="0"/>
-          <w:numId w:val="10"/>
-        </w:numPr>
-      </w:pPr>
-      <w:r>
-        <w:rPr>
-          <w:color w:val="000000"/>
-        </w:rPr>
-        <w:t xml:space="preserve">Scaled bus, 0-2t truck, and 2-5t truck costs (all techs) based on ANL data on costs in Pakistan – cost is about 40% of comparable vehicle in the US. Applied this knockdown factor to the </w:t>
-      </w:r>
-      <w:r>
-        <w:rPr>
-          <w:color w:val="000000"/>
-        </w:rPr>
-        <w:t xml:space="preserve">76.45% </w:t>
-      </w:r>
-      <w:r>
-        <w:rPr>
-          <w:color w:val="000000"/>
-        </w:rPr>
-        <w:t xml:space="preserve">purchase cost share of CAPEX/non-fuel OPEX calculated for compact cars </w:t>
-      </w:r>
-      <w:r>
-        <w:rPr>
-          <w:color w:val="000000"/>
-        </w:rPr>
-        <w:t>(2/5/20)</w:t>
-      </w:r>
-    </w:p>
-    <w:p>
-      <w:pPr>
-        <w:pStyle w:val="ListParagraph"/>
-        <w:numPr>
-          <w:ilvl w:val="0"/>
-          <w:numId w:val="10"/>
-        </w:numPr>
-      </w:pPr>
-      <w:r>
-        <w:rPr>
-          <w:color w:val="000000"/>
-        </w:rPr>
-        <w:t>Scaled liquids 2W costs by 0.59 based on Pakistan 2W cost data from Cabell. Cost of motorcycle in 2020 is about $800, about 59% of the cost assumption we have now</w:t>
-      </w:r>
-    </w:p>
-    <w:p>
-      <w:pPr>
-        <w:pStyle w:val="ListParagraph"/>
-        <w:numPr>
-          <w:ilvl w:val="0"/>
-          <w:numId w:val="10"/>
-        </w:numPr>
-      </w:pPr>
-      <w:r>
-        <w:rPr>
-          <w:color w:val="000000"/>
-        </w:rPr>
-        <w:t>Reduced capital costs (infrastructure) for BEVs. Based on lower labor/installation costs in Pakistan compared to US</w:t>
-      </w:r>
-    </w:p>
-    <w:p>
-      <w:pPr>
-        <w:pStyle w:val="ListParagraph"/>
-        <w:numPr>
-          <w:ilvl w:val="1"/>
-          <w:numId w:val="10"/>
-        </w:numPr>
-      </w:pPr>
-      <w:r>
-        <w:rPr>
-          <w:color w:val="000000"/>
-        </w:rPr>
-        <w:t>4W: reduced to $580/year</w:t>
-      </w:r>
-    </w:p>
-    <w:p>
-      <w:pPr>
-        <w:pStyle w:val="ListParagraph"/>
-        <w:numPr>
-          <w:ilvl w:val="1"/>
-          <w:numId w:val="10"/>
-        </w:numPr>
-      </w:pPr>
-      <w:r>
-        <w:rPr>
-          <w:color w:val="000000"/>
-        </w:rPr>
-        <w:t>2</w:t>
-      </w:r>
-      <w:r>
-        <w:rPr>
-          <w:color w:val="000000"/>
-        </w:rPr>
-        <w:t>W</w:t>
-      </w:r>
-      <w:r>
-        <w:rPr>
-          <w:color w:val="000000"/>
-        </w:rPr>
-        <w:t>: removed</w:t>
-      </w:r>
-    </w:p>
-    <w:p>
-      <w:pPr>
-        <w:pStyle w:val="ListParagraph"/>
-        <w:numPr>
-          <w:ilvl w:val="0"/>
-          <w:numId w:val="10"/>
-        </w:numPr>
-      </w:pPr>
-      <w:r>
-        <w:t>Adjusted 2-wheeler purchase costs assuming levelized cost parity in 2020, based on local data</w:t>
-      </w:r>
-    </w:p>
-    <w:p>
-      <w:pPr>
-        <w:pStyle w:val="ListParagraph"/>
-        <w:numPr>
-          <w:ilvl w:val="1"/>
-          <w:numId w:val="10"/>
-        </w:numPr>
-      </w:pPr>
-      <w:r>
-        <w:t>Assumed LCOD parity now (based on feedback from SEP/Cabell), and back-calculated ratio of BEV to ICEV purchase cost (using Travis’s spreadsheet for calculating LCOD)</w:t>
-      </w:r>
-    </w:p>
-    <w:p>
-      <w:pPr>
-        <w:pStyle w:val="ListParagraph"/>
-        <w:numPr>
-          <w:ilvl w:val="1"/>
-          <w:numId w:val="10"/>
-        </w:numPr>
-      </w:pPr>
-      <w:r>
-        <w:t xml:space="preserve">Same costs in 2020 across cost pathways; after 2020, 2/3-wheeler costs vary by advancement curve (slow, moderate, rapid) </w:t>
-      </w:r>
-    </w:p>
-    <w:p>
-      <w:pPr>
-        <w:pStyle w:val="ListParagraph"/>
-        <w:numPr>
-          <w:ilvl w:val="1"/>
-          <w:numId w:val="10"/>
-        </w:numPr>
-      </w:pPr>
-      <w:r>
-        <w:lastRenderedPageBreak/>
         <w:t>2/11: ratio updated using new operating costs (from SEP), lower liquids 2W costs in Pakistan (from Cabell), no infrastructure costs, and was done for each 2W class individually instead of using scooter ratio for all</w:t>
       </w:r>
     </w:p>
@@ -6656,6 +6719,7 @@
       <w:bookmarkStart w:id="25" w:name="_Toc35334627"/>
       <w:bookmarkStart w:id="26" w:name="_Toc35430181"/>
       <w:r>
+        <w:lastRenderedPageBreak/>
         <w:t>Battery cost curves update (1/16/20)</w:t>
       </w:r>
       <w:bookmarkEnd w:id="25"/>
@@ -6668,7 +6732,6 @@
     </w:p>
     <w:p>
       <w:r>
-        <w:lastRenderedPageBreak/>
         <w:t>We base these new curves off the previous slow, moderate, and rapid curves from NREL data. Intensity and infrastructure costs also vary between these advancement scenarios. We do not modify these variables and only update capital costs based on these new battery cost curves.</w:t>
       </w:r>
     </w:p>
@@ -7758,6 +7821,7 @@
         <w:rPr>
           <w:noProof/>
         </w:rPr>
+        <w:lastRenderedPageBreak/>
         <w:drawing>
           <wp:inline distT="0" distB="0" distL="0" distR="0" wp14:anchorId="26D9A5D1" wp14:editId="06BB10F8">
             <wp:extent cx="5943600" cy="1499235"/>
@@ -7841,7 +7905,6 @@
         </w:numPr>
       </w:pPr>
       <w:r>
-        <w:lastRenderedPageBreak/>
         <w:t>2 and 3-wheelers (vehicles with 15-year max lifetime): 1</w:t>
       </w:r>
     </w:p>
@@ -8126,6 +8189,7 @@
           <w:sz w:val="24"/>
           <w:szCs w:val="24"/>
         </w:rPr>
+        <w:lastRenderedPageBreak/>
         <w:t>Trucks</w:t>
       </w:r>
       <w:bookmarkEnd w:id="34"/>
@@ -8216,7 +8280,6 @@
           <w:sz w:val="24"/>
           <w:szCs w:val="24"/>
         </w:rPr>
-        <w:lastRenderedPageBreak/>
         <w:t>Buses</w:t>
       </w:r>
       <w:bookmarkEnd w:id="36"/>
@@ -8758,6 +8821,7 @@
           </w:tcPr>
           <w:p>
             <w:r>
+              <w:lastRenderedPageBreak/>
               <w:t>4</w:t>
             </w:r>
           </w:p>
@@ -8959,7 +9023,6 @@
           </w:tcPr>
           <w:p>
             <w:r>
-              <w:lastRenderedPageBreak/>
               <w:t>Three-wheelers</w:t>
             </w:r>
           </w:p>
@@ -12289,6 +12352,7 @@
                 <w:rFonts w:ascii="Arial Narrow" w:eastAsia="Times New Roman" w:hAnsi="Arial Narrow" w:cs="Calibri"/>
                 <w:color w:val="000000"/>
               </w:rPr>
+              <w:lastRenderedPageBreak/>
               <w:t>Two-wheelers</w:t>
             </w:r>
           </w:p>
@@ -13271,7 +13335,6 @@
         </w:numPr>
       </w:pPr>
       <w:r>
-        <w:lastRenderedPageBreak/>
         <w:t>2-wheelers, 4-wheel LDVs – changed capital costs (other) as this represents taxes, fees, etc.</w:t>
       </w:r>
     </w:p>
@@ -17443,7 +17506,6 @@
   <w:style w:type="character" w:default="1" w:styleId="DefaultParagraphFont">
     <w:name w:val="Default Paragraph Font"/>
     <w:uiPriority w:val="1"/>
-    <w:semiHidden/>
     <w:unhideWhenUsed/>
   </w:style>
   <w:style w:type="table" w:default="1" w:styleId="TableNormal">
@@ -18813,7 +18875,7 @@
 </file>
 
 <file path=customXml/itemProps1.xml><?xml version="1.0" encoding="utf-8"?>
-<ds:datastoreItem xmlns:ds="http://schemas.openxmlformats.org/officeDocument/2006/customXml" ds:itemID="{F341FE1E-397C-4517-B350-24DC83A91671}">
+<ds:datastoreItem xmlns:ds="http://schemas.openxmlformats.org/officeDocument/2006/customXml" ds:itemID="{C36431E6-D420-4214-98DD-F884FFA0B80F}">
   <ds:schemaRefs>
     <ds:schemaRef ds:uri="http://schemas.openxmlformats.org/officeDocument/2006/bibliography"/>
   </ds:schemaRefs>

</xml_diff>

<commit_message>
Add SEP/NTDC analysis to outline
</commit_message>
<xml_diff>
--- a/[Charles et al. 2020] Electrification of the transport System. Impacts of national policies vs external drivers. A case study for Pakistan.docx
+++ b/[Charles et al. 2020] Electrification of the transport System. Impacts of national policies vs external drivers. A case study for Pakistan.docx
@@ -333,7 +333,6 @@
             </w:tabs>
             <w:rPr>
               <w:noProof/>
-              <w:lang w:eastAsia="zh-CN"/>
             </w:rPr>
           </w:pPr>
           <w:r>
@@ -345,7 +344,7 @@
           <w:r>
             <w:fldChar w:fldCharType="separate"/>
           </w:r>
-          <w:hyperlink w:anchor="_Toc35430162" w:history="1">
+          <w:hyperlink w:anchor="_Toc35524365" w:history="1">
             <w:r>
               <w:rPr>
                 <w:rStyle w:val="Hyperlink"/>
@@ -356,7 +355,6 @@
             <w:r>
               <w:rPr>
                 <w:noProof/>
-                <w:lang w:eastAsia="zh-CN"/>
               </w:rPr>
               <w:tab/>
             </w:r>
@@ -386,7 +384,7 @@
                 <w:noProof/>
                 <w:webHidden/>
               </w:rPr>
-              <w:instrText xml:space="preserve"> PAGEREF _Toc35430162 \h </w:instrText>
+              <w:instrText xml:space="preserve"> PAGEREF _Toc35524365 \h </w:instrText>
             </w:r>
             <w:r>
               <w:rPr>
@@ -426,10 +424,9 @@
             </w:tabs>
             <w:rPr>
               <w:noProof/>
-              <w:lang w:eastAsia="zh-CN"/>
             </w:rPr>
           </w:pPr>
-          <w:hyperlink w:anchor="_Toc35430163" w:history="1">
+          <w:hyperlink w:anchor="_Toc35524366" w:history="1">
             <w:r>
               <w:rPr>
                 <w:rStyle w:val="Hyperlink"/>
@@ -440,7 +437,6 @@
             <w:r>
               <w:rPr>
                 <w:noProof/>
-                <w:lang w:eastAsia="zh-CN"/>
               </w:rPr>
               <w:tab/>
             </w:r>
@@ -470,7 +466,7 @@
                 <w:noProof/>
                 <w:webHidden/>
               </w:rPr>
-              <w:instrText xml:space="preserve"> PAGEREF _Toc35430163 \h </w:instrText>
+              <w:instrText xml:space="preserve"> PAGEREF _Toc35524366 \h </w:instrText>
             </w:r>
             <w:r>
               <w:rPr>
@@ -510,10 +506,9 @@
             </w:tabs>
             <w:rPr>
               <w:noProof/>
-              <w:lang w:eastAsia="zh-CN"/>
             </w:rPr>
           </w:pPr>
-          <w:hyperlink w:anchor="_Toc35430164" w:history="1">
+          <w:hyperlink w:anchor="_Toc35524367" w:history="1">
             <w:r>
               <w:rPr>
                 <w:rStyle w:val="Hyperlink"/>
@@ -524,7 +519,6 @@
             <w:r>
               <w:rPr>
                 <w:noProof/>
-                <w:lang w:eastAsia="zh-CN"/>
               </w:rPr>
               <w:tab/>
             </w:r>
@@ -554,7 +548,7 @@
                 <w:noProof/>
                 <w:webHidden/>
               </w:rPr>
-              <w:instrText xml:space="preserve"> PAGEREF _Toc35430164 \h </w:instrText>
+              <w:instrText xml:space="preserve"> PAGEREF _Toc35524367 \h </w:instrText>
             </w:r>
             <w:r>
               <w:rPr>
@@ -594,10 +588,9 @@
             </w:tabs>
             <w:rPr>
               <w:noProof/>
-              <w:lang w:eastAsia="zh-CN"/>
             </w:rPr>
           </w:pPr>
-          <w:hyperlink w:anchor="_Toc35430165" w:history="1">
+          <w:hyperlink w:anchor="_Toc35524368" w:history="1">
             <w:r>
               <w:rPr>
                 <w:rStyle w:val="Hyperlink"/>
@@ -608,7 +601,6 @@
             <w:r>
               <w:rPr>
                 <w:noProof/>
-                <w:lang w:eastAsia="zh-CN"/>
               </w:rPr>
               <w:tab/>
             </w:r>
@@ -638,7 +630,7 @@
                 <w:noProof/>
                 <w:webHidden/>
               </w:rPr>
-              <w:instrText xml:space="preserve"> PAGEREF _Toc35430165 \h </w:instrText>
+              <w:instrText xml:space="preserve"> PAGEREF _Toc35524368 \h </w:instrText>
             </w:r>
             <w:r>
               <w:rPr>
@@ -678,10 +670,9 @@
             </w:tabs>
             <w:rPr>
               <w:noProof/>
-              <w:lang w:eastAsia="zh-CN"/>
             </w:rPr>
           </w:pPr>
-          <w:hyperlink w:anchor="_Toc35430166" w:history="1">
+          <w:hyperlink w:anchor="_Toc35524369" w:history="1">
             <w:r>
               <w:rPr>
                 <w:rStyle w:val="Hyperlink"/>
@@ -692,7 +683,6 @@
             <w:r>
               <w:rPr>
                 <w:noProof/>
-                <w:lang w:eastAsia="zh-CN"/>
               </w:rPr>
               <w:tab/>
             </w:r>
@@ -722,7 +712,7 @@
                 <w:noProof/>
                 <w:webHidden/>
               </w:rPr>
-              <w:instrText xml:space="preserve"> PAGEREF _Toc35430166 \h </w:instrText>
+              <w:instrText xml:space="preserve"> PAGEREF _Toc35524369 \h </w:instrText>
             </w:r>
             <w:r>
               <w:rPr>
@@ -762,10 +752,9 @@
             </w:tabs>
             <w:rPr>
               <w:noProof/>
-              <w:lang w:eastAsia="zh-CN"/>
             </w:rPr>
           </w:pPr>
-          <w:hyperlink w:anchor="_Toc35430167" w:history="1">
+          <w:hyperlink w:anchor="_Toc35524370" w:history="1">
             <w:r>
               <w:rPr>
                 <w:rStyle w:val="Hyperlink"/>
@@ -776,7 +765,6 @@
             <w:r>
               <w:rPr>
                 <w:noProof/>
-                <w:lang w:eastAsia="zh-CN"/>
               </w:rPr>
               <w:tab/>
             </w:r>
@@ -806,7 +794,7 @@
                 <w:noProof/>
                 <w:webHidden/>
               </w:rPr>
-              <w:instrText xml:space="preserve"> PAGEREF _Toc35430167 \h </w:instrText>
+              <w:instrText xml:space="preserve"> PAGEREF _Toc35524370 \h </w:instrText>
             </w:r>
             <w:r>
               <w:rPr>
@@ -846,10 +834,9 @@
             </w:tabs>
             <w:rPr>
               <w:noProof/>
-              <w:lang w:eastAsia="zh-CN"/>
             </w:rPr>
           </w:pPr>
-          <w:hyperlink w:anchor="_Toc35430168" w:history="1">
+          <w:hyperlink w:anchor="_Toc35524371" w:history="1">
             <w:r>
               <w:rPr>
                 <w:rStyle w:val="Hyperlink"/>
@@ -860,7 +847,6 @@
             <w:r>
               <w:rPr>
                 <w:noProof/>
-                <w:lang w:eastAsia="zh-CN"/>
               </w:rPr>
               <w:tab/>
             </w:r>
@@ -890,7 +876,7 @@
                 <w:noProof/>
                 <w:webHidden/>
               </w:rPr>
-              <w:instrText xml:space="preserve"> PAGEREF _Toc35430168 \h </w:instrText>
+              <w:instrText xml:space="preserve"> PAGEREF _Toc35524371 \h </w:instrText>
             </w:r>
             <w:r>
               <w:rPr>
@@ -930,10 +916,9 @@
             </w:tabs>
             <w:rPr>
               <w:noProof/>
-              <w:lang w:eastAsia="zh-CN"/>
             </w:rPr>
           </w:pPr>
-          <w:hyperlink w:anchor="_Toc35430169" w:history="1">
+          <w:hyperlink w:anchor="_Toc35524372" w:history="1">
             <w:r>
               <w:rPr>
                 <w:rStyle w:val="Hyperlink"/>
@@ -944,7 +929,6 @@
             <w:r>
               <w:rPr>
                 <w:noProof/>
-                <w:lang w:eastAsia="zh-CN"/>
               </w:rPr>
               <w:tab/>
             </w:r>
@@ -974,7 +958,7 @@
                 <w:noProof/>
                 <w:webHidden/>
               </w:rPr>
-              <w:instrText xml:space="preserve"> PAGEREF _Toc35430169 \h </w:instrText>
+              <w:instrText xml:space="preserve"> PAGEREF _Toc35524372 \h </w:instrText>
             </w:r>
             <w:r>
               <w:rPr>
@@ -1014,10 +998,9 @@
             </w:tabs>
             <w:rPr>
               <w:noProof/>
-              <w:lang w:eastAsia="zh-CN"/>
             </w:rPr>
           </w:pPr>
-          <w:hyperlink w:anchor="_Toc35430170" w:history="1">
+          <w:hyperlink w:anchor="_Toc35524373" w:history="1">
             <w:r>
               <w:rPr>
                 <w:rStyle w:val="Hyperlink"/>
@@ -1028,7 +1011,6 @@
             <w:r>
               <w:rPr>
                 <w:noProof/>
-                <w:lang w:eastAsia="zh-CN"/>
               </w:rPr>
               <w:tab/>
             </w:r>
@@ -1058,7 +1040,7 @@
                 <w:noProof/>
                 <w:webHidden/>
               </w:rPr>
-              <w:instrText xml:space="preserve"> PAGEREF _Toc35430170 \h </w:instrText>
+              <w:instrText xml:space="preserve"> PAGEREF _Toc35524373 \h </w:instrText>
             </w:r>
             <w:r>
               <w:rPr>
@@ -1078,7 +1060,7 @@
                 <w:noProof/>
                 <w:webHidden/>
               </w:rPr>
-              <w:t>3</w:t>
+              <w:t>4</w:t>
             </w:r>
             <w:r>
               <w:rPr>
@@ -1098,10 +1080,9 @@
             </w:tabs>
             <w:rPr>
               <w:noProof/>
-              <w:lang w:eastAsia="zh-CN"/>
             </w:rPr>
           </w:pPr>
-          <w:hyperlink w:anchor="_Toc35430171" w:history="1">
+          <w:hyperlink w:anchor="_Toc35524374" w:history="1">
             <w:r>
               <w:rPr>
                 <w:rStyle w:val="Hyperlink"/>
@@ -1112,7 +1093,6 @@
             <w:r>
               <w:rPr>
                 <w:noProof/>
-                <w:lang w:eastAsia="zh-CN"/>
               </w:rPr>
               <w:tab/>
             </w:r>
@@ -1142,7 +1122,7 @@
                 <w:noProof/>
                 <w:webHidden/>
               </w:rPr>
-              <w:instrText xml:space="preserve"> PAGEREF _Toc35430171 \h </w:instrText>
+              <w:instrText xml:space="preserve"> PAGEREF _Toc35524374 \h </w:instrText>
             </w:r>
             <w:r>
               <w:rPr>
@@ -1162,7 +1142,7 @@
                 <w:noProof/>
                 <w:webHidden/>
               </w:rPr>
-              <w:t>3</w:t>
+              <w:t>4</w:t>
             </w:r>
             <w:r>
               <w:rPr>
@@ -1182,10 +1162,9 @@
             </w:tabs>
             <w:rPr>
               <w:noProof/>
-              <w:lang w:eastAsia="zh-CN"/>
             </w:rPr>
           </w:pPr>
-          <w:hyperlink w:anchor="_Toc35430172" w:history="1">
+          <w:hyperlink w:anchor="_Toc35524375" w:history="1">
             <w:r>
               <w:rPr>
                 <w:rStyle w:val="Hyperlink"/>
@@ -1196,7 +1175,6 @@
             <w:r>
               <w:rPr>
                 <w:noProof/>
-                <w:lang w:eastAsia="zh-CN"/>
               </w:rPr>
               <w:tab/>
             </w:r>
@@ -1226,7 +1204,7 @@
                 <w:noProof/>
                 <w:webHidden/>
               </w:rPr>
-              <w:instrText xml:space="preserve"> PAGEREF _Toc35430172 \h </w:instrText>
+              <w:instrText xml:space="preserve"> PAGEREF _Toc35524375 \h </w:instrText>
             </w:r>
             <w:r>
               <w:rPr>
@@ -1246,7 +1224,7 @@
                 <w:noProof/>
                 <w:webHidden/>
               </w:rPr>
-              <w:t>3</w:t>
+              <w:t>4</w:t>
             </w:r>
             <w:r>
               <w:rPr>
@@ -1266,10 +1244,9 @@
             </w:tabs>
             <w:rPr>
               <w:noProof/>
-              <w:lang w:eastAsia="zh-CN"/>
             </w:rPr>
           </w:pPr>
-          <w:hyperlink w:anchor="_Toc35430173" w:history="1">
+          <w:hyperlink w:anchor="_Toc35524376" w:history="1">
             <w:r>
               <w:rPr>
                 <w:rStyle w:val="Hyperlink"/>
@@ -1280,7 +1257,6 @@
             <w:r>
               <w:rPr>
                 <w:noProof/>
-                <w:lang w:eastAsia="zh-CN"/>
               </w:rPr>
               <w:tab/>
             </w:r>
@@ -1310,7 +1286,7 @@
                 <w:noProof/>
                 <w:webHidden/>
               </w:rPr>
-              <w:instrText xml:space="preserve"> PAGEREF _Toc35430173 \h </w:instrText>
+              <w:instrText xml:space="preserve"> PAGEREF _Toc35524376 \h </w:instrText>
             </w:r>
             <w:r>
               <w:rPr>
@@ -1330,7 +1306,7 @@
                 <w:noProof/>
                 <w:webHidden/>
               </w:rPr>
-              <w:t>3</w:t>
+              <w:t>4</w:t>
             </w:r>
             <w:r>
               <w:rPr>
@@ -1349,10 +1325,9 @@
             </w:tabs>
             <w:rPr>
               <w:noProof/>
-              <w:lang w:eastAsia="zh-CN"/>
             </w:rPr>
           </w:pPr>
-          <w:hyperlink w:anchor="_Toc35430174" w:history="1">
+          <w:hyperlink w:anchor="_Toc35524377" w:history="1">
             <w:r>
               <w:rPr>
                 <w:rStyle w:val="Hyperlink"/>
@@ -1379,7 +1354,7 @@
                 <w:noProof/>
                 <w:webHidden/>
               </w:rPr>
-              <w:instrText xml:space="preserve"> PAGEREF _Toc35430174 \h </w:instrText>
+              <w:instrText xml:space="preserve"> PAGEREF _Toc35524377 \h </w:instrText>
             </w:r>
             <w:r>
               <w:rPr>
@@ -1418,10 +1393,9 @@
             </w:tabs>
             <w:rPr>
               <w:noProof/>
-              <w:lang w:eastAsia="zh-CN"/>
             </w:rPr>
           </w:pPr>
-          <w:hyperlink w:anchor="_Toc35430175" w:history="1">
+          <w:hyperlink w:anchor="_Toc35524378" w:history="1">
             <w:r>
               <w:rPr>
                 <w:rStyle w:val="Hyperlink"/>
@@ -1448,7 +1422,7 @@
                 <w:noProof/>
                 <w:webHidden/>
               </w:rPr>
-              <w:instrText xml:space="preserve"> PAGEREF _Toc35430175 \h </w:instrText>
+              <w:instrText xml:space="preserve"> PAGEREF _Toc35524378 \h </w:instrText>
             </w:r>
             <w:r>
               <w:rPr>
@@ -1488,10 +1462,9 @@
             </w:tabs>
             <w:rPr>
               <w:noProof/>
-              <w:lang w:eastAsia="zh-CN"/>
             </w:rPr>
           </w:pPr>
-          <w:hyperlink w:anchor="_Toc35430176" w:history="1">
+          <w:hyperlink w:anchor="_Toc35524379" w:history="1">
             <w:r>
               <w:rPr>
                 <w:rStyle w:val="Hyperlink"/>
@@ -1502,7 +1475,6 @@
             <w:r>
               <w:rPr>
                 <w:noProof/>
-                <w:lang w:eastAsia="zh-CN"/>
               </w:rPr>
               <w:tab/>
             </w:r>
@@ -1532,7 +1504,7 @@
                 <w:noProof/>
                 <w:webHidden/>
               </w:rPr>
-              <w:instrText xml:space="preserve"> PAGEREF _Toc35430176 \h </w:instrText>
+              <w:instrText xml:space="preserve"> PAGEREF _Toc35524379 \h </w:instrText>
             </w:r>
             <w:r>
               <w:rPr>
@@ -1572,10 +1544,9 @@
             </w:tabs>
             <w:rPr>
               <w:noProof/>
-              <w:lang w:eastAsia="zh-CN"/>
             </w:rPr>
           </w:pPr>
-          <w:hyperlink w:anchor="_Toc35430177" w:history="1">
+          <w:hyperlink w:anchor="_Toc35524380" w:history="1">
             <w:r>
               <w:rPr>
                 <w:rStyle w:val="Hyperlink"/>
@@ -1586,7 +1557,6 @@
             <w:r>
               <w:rPr>
                 <w:noProof/>
-                <w:lang w:eastAsia="zh-CN"/>
               </w:rPr>
               <w:tab/>
             </w:r>
@@ -1616,7 +1586,7 @@
                 <w:noProof/>
                 <w:webHidden/>
               </w:rPr>
-              <w:instrText xml:space="preserve"> PAGEREF _Toc35430177 \h </w:instrText>
+              <w:instrText xml:space="preserve"> PAGEREF _Toc35524380 \h </w:instrText>
             </w:r>
             <w:r>
               <w:rPr>
@@ -1656,10 +1626,9 @@
             </w:tabs>
             <w:rPr>
               <w:noProof/>
-              <w:lang w:eastAsia="zh-CN"/>
             </w:rPr>
           </w:pPr>
-          <w:hyperlink w:anchor="_Toc35430178" w:history="1">
+          <w:hyperlink w:anchor="_Toc35524381" w:history="1">
             <w:r>
               <w:rPr>
                 <w:rStyle w:val="Hyperlink"/>
@@ -1670,7 +1639,6 @@
             <w:r>
               <w:rPr>
                 <w:noProof/>
-                <w:lang w:eastAsia="zh-CN"/>
               </w:rPr>
               <w:tab/>
             </w:r>
@@ -1700,7 +1668,7 @@
                 <w:noProof/>
                 <w:webHidden/>
               </w:rPr>
-              <w:instrText xml:space="preserve"> PAGEREF _Toc35430178 \h </w:instrText>
+              <w:instrText xml:space="preserve"> PAGEREF _Toc35524381 \h </w:instrText>
             </w:r>
             <w:r>
               <w:rPr>
@@ -1721,6 +1689,252 @@
                 <w:webHidden/>
               </w:rPr>
               <w:t>5</w:t>
+            </w:r>
+            <w:r>
+              <w:rPr>
+                <w:noProof/>
+                <w:webHidden/>
+              </w:rPr>
+              <w:fldChar w:fldCharType="end"/>
+            </w:r>
+          </w:hyperlink>
+        </w:p>
+        <w:p>
+          <w:pPr>
+            <w:pStyle w:val="TOC3"/>
+            <w:tabs>
+              <w:tab w:val="left" w:pos="1320"/>
+              <w:tab w:val="right" w:leader="dot" w:pos="9350"/>
+            </w:tabs>
+            <w:rPr>
+              <w:noProof/>
+            </w:rPr>
+          </w:pPr>
+          <w:hyperlink w:anchor="_Toc35524382" w:history="1">
+            <w:r>
+              <w:rPr>
+                <w:rStyle w:val="Hyperlink"/>
+                <w:noProof/>
+              </w:rPr>
+              <w:t>A.1.1</w:t>
+            </w:r>
+            <w:r>
+              <w:rPr>
+                <w:noProof/>
+              </w:rPr>
+              <w:tab/>
+            </w:r>
+            <w:r>
+              <w:rPr>
+                <w:rStyle w:val="Hyperlink"/>
+                <w:noProof/>
+              </w:rPr>
+              <w:t>Fossil Generation</w:t>
+            </w:r>
+            <w:r>
+              <w:rPr>
+                <w:noProof/>
+                <w:webHidden/>
+              </w:rPr>
+              <w:tab/>
+            </w:r>
+            <w:r>
+              <w:rPr>
+                <w:noProof/>
+                <w:webHidden/>
+              </w:rPr>
+              <w:fldChar w:fldCharType="begin"/>
+            </w:r>
+            <w:r>
+              <w:rPr>
+                <w:noProof/>
+                <w:webHidden/>
+              </w:rPr>
+              <w:instrText xml:space="preserve"> PAGEREF _Toc35524382 \h </w:instrText>
+            </w:r>
+            <w:r>
+              <w:rPr>
+                <w:noProof/>
+                <w:webHidden/>
+              </w:rPr>
+            </w:r>
+            <w:r>
+              <w:rPr>
+                <w:noProof/>
+                <w:webHidden/>
+              </w:rPr>
+              <w:fldChar w:fldCharType="separate"/>
+            </w:r>
+            <w:r>
+              <w:rPr>
+                <w:noProof/>
+                <w:webHidden/>
+              </w:rPr>
+              <w:t>5</w:t>
+            </w:r>
+            <w:r>
+              <w:rPr>
+                <w:noProof/>
+                <w:webHidden/>
+              </w:rPr>
+              <w:fldChar w:fldCharType="end"/>
+            </w:r>
+          </w:hyperlink>
+        </w:p>
+        <w:p>
+          <w:pPr>
+            <w:pStyle w:val="TOC3"/>
+            <w:tabs>
+              <w:tab w:val="left" w:pos="1320"/>
+              <w:tab w:val="right" w:leader="dot" w:pos="9350"/>
+            </w:tabs>
+            <w:rPr>
+              <w:noProof/>
+            </w:rPr>
+          </w:pPr>
+          <w:hyperlink w:anchor="_Toc35524383" w:history="1">
+            <w:r>
+              <w:rPr>
+                <w:rStyle w:val="Hyperlink"/>
+                <w:noProof/>
+              </w:rPr>
+              <w:t>A.1.2</w:t>
+            </w:r>
+            <w:r>
+              <w:rPr>
+                <w:noProof/>
+              </w:rPr>
+              <w:tab/>
+            </w:r>
+            <w:r>
+              <w:rPr>
+                <w:rStyle w:val="Hyperlink"/>
+                <w:noProof/>
+              </w:rPr>
+              <w:t>Hydropower</w:t>
+            </w:r>
+            <w:r>
+              <w:rPr>
+                <w:noProof/>
+                <w:webHidden/>
+              </w:rPr>
+              <w:tab/>
+            </w:r>
+            <w:r>
+              <w:rPr>
+                <w:noProof/>
+                <w:webHidden/>
+              </w:rPr>
+              <w:fldChar w:fldCharType="begin"/>
+            </w:r>
+            <w:r>
+              <w:rPr>
+                <w:noProof/>
+                <w:webHidden/>
+              </w:rPr>
+              <w:instrText xml:space="preserve"> PAGEREF _Toc35524383 \h </w:instrText>
+            </w:r>
+            <w:r>
+              <w:rPr>
+                <w:noProof/>
+                <w:webHidden/>
+              </w:rPr>
+            </w:r>
+            <w:r>
+              <w:rPr>
+                <w:noProof/>
+                <w:webHidden/>
+              </w:rPr>
+              <w:fldChar w:fldCharType="separate"/>
+            </w:r>
+            <w:r>
+              <w:rPr>
+                <w:noProof/>
+                <w:webHidden/>
+              </w:rPr>
+              <w:t>6</w:t>
+            </w:r>
+            <w:r>
+              <w:rPr>
+                <w:noProof/>
+                <w:webHidden/>
+              </w:rPr>
+              <w:fldChar w:fldCharType="end"/>
+            </w:r>
+          </w:hyperlink>
+        </w:p>
+        <w:p>
+          <w:pPr>
+            <w:pStyle w:val="TOC3"/>
+            <w:tabs>
+              <w:tab w:val="left" w:pos="1320"/>
+              <w:tab w:val="right" w:leader="dot" w:pos="9350"/>
+            </w:tabs>
+            <w:rPr>
+              <w:noProof/>
+            </w:rPr>
+          </w:pPr>
+          <w:hyperlink w:anchor="_Toc35524384" w:history="1">
+            <w:r>
+              <w:rPr>
+                <w:rStyle w:val="Hyperlink"/>
+                <w:noProof/>
+              </w:rPr>
+              <w:t>A.1.3</w:t>
+            </w:r>
+            <w:r>
+              <w:rPr>
+                <w:noProof/>
+              </w:rPr>
+              <w:tab/>
+            </w:r>
+            <w:r>
+              <w:rPr>
+                <w:rStyle w:val="Hyperlink"/>
+                <w:noProof/>
+              </w:rPr>
+              <w:t>Nuclear</w:t>
+            </w:r>
+            <w:r>
+              <w:rPr>
+                <w:noProof/>
+                <w:webHidden/>
+              </w:rPr>
+              <w:tab/>
+            </w:r>
+            <w:r>
+              <w:rPr>
+                <w:noProof/>
+                <w:webHidden/>
+              </w:rPr>
+              <w:fldChar w:fldCharType="begin"/>
+            </w:r>
+            <w:r>
+              <w:rPr>
+                <w:noProof/>
+                <w:webHidden/>
+              </w:rPr>
+              <w:instrText xml:space="preserve"> PAGEREF _Toc35524384 \h </w:instrText>
+            </w:r>
+            <w:r>
+              <w:rPr>
+                <w:noProof/>
+                <w:webHidden/>
+              </w:rPr>
+            </w:r>
+            <w:r>
+              <w:rPr>
+                <w:noProof/>
+                <w:webHidden/>
+              </w:rPr>
+              <w:fldChar w:fldCharType="separate"/>
+            </w:r>
+            <w:r>
+              <w:rPr>
+                <w:noProof/>
+                <w:webHidden/>
+              </w:rPr>
+              <w:t>6</w:t>
             </w:r>
             <w:r>
               <w:rPr>
@@ -1740,10 +1954,9 @@
             </w:tabs>
             <w:rPr>
               <w:noProof/>
-              <w:lang w:eastAsia="zh-CN"/>
             </w:rPr>
           </w:pPr>
-          <w:hyperlink w:anchor="_Toc35430179" w:history="1">
+          <w:hyperlink w:anchor="_Toc35524385" w:history="1">
             <w:r>
               <w:rPr>
                 <w:rStyle w:val="Hyperlink"/>
@@ -1754,7 +1967,6 @@
             <w:r>
               <w:rPr>
                 <w:noProof/>
-                <w:lang w:eastAsia="zh-CN"/>
               </w:rPr>
               <w:tab/>
             </w:r>
@@ -1784,7 +1996,7 @@
                 <w:noProof/>
                 <w:webHidden/>
               </w:rPr>
-              <w:instrText xml:space="preserve"> PAGEREF _Toc35430179 \h </w:instrText>
+              <w:instrText xml:space="preserve"> PAGEREF _Toc35524385 \h </w:instrText>
             </w:r>
             <w:r>
               <w:rPr>
@@ -1824,10 +2036,9 @@
             </w:tabs>
             <w:rPr>
               <w:noProof/>
-              <w:lang w:eastAsia="zh-CN"/>
             </w:rPr>
           </w:pPr>
-          <w:hyperlink w:anchor="_Toc35430180" w:history="1">
+          <w:hyperlink w:anchor="_Toc35524386" w:history="1">
             <w:r>
               <w:rPr>
                 <w:rStyle w:val="Hyperlink"/>
@@ -1838,7 +2049,6 @@
             <w:r>
               <w:rPr>
                 <w:noProof/>
-                <w:lang w:eastAsia="zh-CN"/>
               </w:rPr>
               <w:tab/>
             </w:r>
@@ -1868,7 +2078,7 @@
                 <w:noProof/>
                 <w:webHidden/>
               </w:rPr>
-              <w:instrText xml:space="preserve"> PAGEREF _Toc35430180 \h </w:instrText>
+              <w:instrText xml:space="preserve"> PAGEREF _Toc35524386 \h </w:instrText>
             </w:r>
             <w:r>
               <w:rPr>
@@ -1908,10 +2118,9 @@
             </w:tabs>
             <w:rPr>
               <w:noProof/>
-              <w:lang w:eastAsia="zh-CN"/>
             </w:rPr>
           </w:pPr>
-          <w:hyperlink w:anchor="_Toc35430181" w:history="1">
+          <w:hyperlink w:anchor="_Toc35524387" w:history="1">
             <w:r>
               <w:rPr>
                 <w:rStyle w:val="Hyperlink"/>
@@ -1922,7 +2131,6 @@
             <w:r>
               <w:rPr>
                 <w:noProof/>
-                <w:lang w:eastAsia="zh-CN"/>
               </w:rPr>
               <w:tab/>
             </w:r>
@@ -1931,7 +2139,7 @@
                 <w:rStyle w:val="Hyperlink"/>
                 <w:noProof/>
               </w:rPr>
-              <w:t>Battery cost curves update (1/16/20)</w:t>
+              <w:t>General updates to transportation assumptions</w:t>
             </w:r>
             <w:r>
               <w:rPr>
@@ -1952,7 +2160,7 @@
                 <w:noProof/>
                 <w:webHidden/>
               </w:rPr>
-              <w:instrText xml:space="preserve"> PAGEREF _Toc35430181 \h </w:instrText>
+              <w:instrText xml:space="preserve"> PAGEREF _Toc35524387 \h </w:instrText>
             </w:r>
             <w:r>
               <w:rPr>
@@ -1972,7 +2180,7 @@
                 <w:noProof/>
                 <w:webHidden/>
               </w:rPr>
-              <w:t>8</w:t>
+              <w:t>6</w:t>
             </w:r>
             <w:r>
               <w:rPr>
@@ -1992,10 +2200,9 @@
             </w:tabs>
             <w:rPr>
               <w:noProof/>
-              <w:lang w:eastAsia="zh-CN"/>
             </w:rPr>
           </w:pPr>
-          <w:hyperlink w:anchor="_Toc35430182" w:history="1">
+          <w:hyperlink w:anchor="_Toc35524388" w:history="1">
             <w:r>
               <w:rPr>
                 <w:rStyle w:val="Hyperlink"/>
@@ -2006,17 +2213,15 @@
             <w:r>
               <w:rPr>
                 <w:noProof/>
-                <w:lang w:eastAsia="zh-CN"/>
               </w:rPr>
               <w:tab/>
             </w:r>
             <w:r>
               <w:rPr>
                 <w:rStyle w:val="Hyperlink"/>
-                <w:smallCaps/>
-                <w:noProof/>
-              </w:rPr>
-              <w:t>4W LDVs</w:t>
+                <w:noProof/>
+              </w:rPr>
+              <w:t>Pakistan-specific transportation changes</w:t>
             </w:r>
             <w:r>
               <w:rPr>
@@ -2037,7 +2242,7 @@
                 <w:noProof/>
                 <w:webHidden/>
               </w:rPr>
-              <w:instrText xml:space="preserve"> PAGEREF _Toc35430182 \h </w:instrText>
+              <w:instrText xml:space="preserve"> PAGEREF _Toc35524388 \h </w:instrText>
             </w:r>
             <w:r>
               <w:rPr>
@@ -2057,7 +2262,7 @@
                 <w:noProof/>
                 <w:webHidden/>
               </w:rPr>
-              <w:t>10</w:t>
+              <w:t>7</w:t>
             </w:r>
             <w:r>
               <w:rPr>
@@ -2077,10 +2282,9 @@
             </w:tabs>
             <w:rPr>
               <w:noProof/>
-              <w:lang w:eastAsia="zh-CN"/>
             </w:rPr>
           </w:pPr>
-          <w:hyperlink w:anchor="_Toc35430183" w:history="1">
+          <w:hyperlink w:anchor="_Toc35524389" w:history="1">
             <w:r>
               <w:rPr>
                 <w:rStyle w:val="Hyperlink"/>
@@ -2091,17 +2295,15 @@
             <w:r>
               <w:rPr>
                 <w:noProof/>
-                <w:lang w:eastAsia="zh-CN"/>
               </w:rPr>
               <w:tab/>
             </w:r>
             <w:r>
               <w:rPr>
                 <w:rStyle w:val="Hyperlink"/>
-                <w:smallCaps/>
-                <w:noProof/>
-              </w:rPr>
-              <w:t>2-wheelers</w:t>
+                <w:noProof/>
+              </w:rPr>
+              <w:t>Battery cost curves update (1/16/20)</w:t>
             </w:r>
             <w:r>
               <w:rPr>
@@ -2122,7 +2324,7 @@
                 <w:noProof/>
                 <w:webHidden/>
               </w:rPr>
-              <w:instrText xml:space="preserve"> PAGEREF _Toc35430183 \h </w:instrText>
+              <w:instrText xml:space="preserve"> PAGEREF _Toc35524389 \h </w:instrText>
             </w:r>
             <w:r>
               <w:rPr>
@@ -2142,7 +2344,7 @@
                 <w:noProof/>
                 <w:webHidden/>
               </w:rPr>
-              <w:t>10</w:t>
+              <w:t>9</w:t>
             </w:r>
             <w:r>
               <w:rPr>
@@ -2162,10 +2364,9 @@
             </w:tabs>
             <w:rPr>
               <w:noProof/>
-              <w:lang w:eastAsia="zh-CN"/>
             </w:rPr>
           </w:pPr>
-          <w:hyperlink w:anchor="_Toc35430184" w:history="1">
+          <w:hyperlink w:anchor="_Toc35524390" w:history="1">
             <w:r>
               <w:rPr>
                 <w:rStyle w:val="Hyperlink"/>
@@ -2176,7 +2377,6 @@
             <w:r>
               <w:rPr>
                 <w:noProof/>
-                <w:lang w:eastAsia="zh-CN"/>
               </w:rPr>
               <w:tab/>
             </w:r>
@@ -2186,7 +2386,7 @@
                 <w:smallCaps/>
                 <w:noProof/>
               </w:rPr>
-              <w:t>3-wheelers</w:t>
+              <w:t>4W LDVs</w:t>
             </w:r>
             <w:r>
               <w:rPr>
@@ -2207,7 +2407,7 @@
                 <w:noProof/>
                 <w:webHidden/>
               </w:rPr>
-              <w:instrText xml:space="preserve"> PAGEREF _Toc35430184 \h </w:instrText>
+              <w:instrText xml:space="preserve"> PAGEREF _Toc35524390 \h </w:instrText>
             </w:r>
             <w:r>
               <w:rPr>
@@ -2247,10 +2447,9 @@
             </w:tabs>
             <w:rPr>
               <w:noProof/>
-              <w:lang w:eastAsia="zh-CN"/>
             </w:rPr>
           </w:pPr>
-          <w:hyperlink w:anchor="_Toc35430185" w:history="1">
+          <w:hyperlink w:anchor="_Toc35524391" w:history="1">
             <w:r>
               <w:rPr>
                 <w:rStyle w:val="Hyperlink"/>
@@ -2261,7 +2460,6 @@
             <w:r>
               <w:rPr>
                 <w:noProof/>
-                <w:lang w:eastAsia="zh-CN"/>
               </w:rPr>
               <w:tab/>
             </w:r>
@@ -2271,7 +2469,7 @@
                 <w:smallCaps/>
                 <w:noProof/>
               </w:rPr>
-              <w:t>Trucks</w:t>
+              <w:t>2-wheelers</w:t>
             </w:r>
             <w:r>
               <w:rPr>
@@ -2292,7 +2490,7 @@
                 <w:noProof/>
                 <w:webHidden/>
               </w:rPr>
-              <w:instrText xml:space="preserve"> PAGEREF _Toc35430185 \h </w:instrText>
+              <w:instrText xml:space="preserve"> PAGEREF _Toc35524391 \h </w:instrText>
             </w:r>
             <w:r>
               <w:rPr>
@@ -2332,10 +2530,9 @@
             </w:tabs>
             <w:rPr>
               <w:noProof/>
-              <w:lang w:eastAsia="zh-CN"/>
             </w:rPr>
           </w:pPr>
-          <w:hyperlink w:anchor="_Toc35430186" w:history="1">
+          <w:hyperlink w:anchor="_Toc35524392" w:history="1">
             <w:r>
               <w:rPr>
                 <w:rStyle w:val="Hyperlink"/>
@@ -2346,7 +2543,6 @@
             <w:r>
               <w:rPr>
                 <w:noProof/>
-                <w:lang w:eastAsia="zh-CN"/>
               </w:rPr>
               <w:tab/>
             </w:r>
@@ -2356,6 +2552,172 @@
                 <w:smallCaps/>
                 <w:noProof/>
               </w:rPr>
+              <w:t>3-wheelers</w:t>
+            </w:r>
+            <w:r>
+              <w:rPr>
+                <w:noProof/>
+                <w:webHidden/>
+              </w:rPr>
+              <w:tab/>
+            </w:r>
+            <w:r>
+              <w:rPr>
+                <w:noProof/>
+                <w:webHidden/>
+              </w:rPr>
+              <w:fldChar w:fldCharType="begin"/>
+            </w:r>
+            <w:r>
+              <w:rPr>
+                <w:noProof/>
+                <w:webHidden/>
+              </w:rPr>
+              <w:instrText xml:space="preserve"> PAGEREF _Toc35524392 \h </w:instrText>
+            </w:r>
+            <w:r>
+              <w:rPr>
+                <w:noProof/>
+                <w:webHidden/>
+              </w:rPr>
+            </w:r>
+            <w:r>
+              <w:rPr>
+                <w:noProof/>
+                <w:webHidden/>
+              </w:rPr>
+              <w:fldChar w:fldCharType="separate"/>
+            </w:r>
+            <w:r>
+              <w:rPr>
+                <w:noProof/>
+                <w:webHidden/>
+              </w:rPr>
+              <w:t>10</w:t>
+            </w:r>
+            <w:r>
+              <w:rPr>
+                <w:noProof/>
+                <w:webHidden/>
+              </w:rPr>
+              <w:fldChar w:fldCharType="end"/>
+            </w:r>
+          </w:hyperlink>
+        </w:p>
+        <w:p>
+          <w:pPr>
+            <w:pStyle w:val="TOC3"/>
+            <w:tabs>
+              <w:tab w:val="left" w:pos="1320"/>
+              <w:tab w:val="right" w:leader="dot" w:pos="9350"/>
+            </w:tabs>
+            <w:rPr>
+              <w:noProof/>
+            </w:rPr>
+          </w:pPr>
+          <w:hyperlink w:anchor="_Toc35524393" w:history="1">
+            <w:r>
+              <w:rPr>
+                <w:rStyle w:val="Hyperlink"/>
+                <w:noProof/>
+              </w:rPr>
+              <w:t>A.3.7</w:t>
+            </w:r>
+            <w:r>
+              <w:rPr>
+                <w:noProof/>
+              </w:rPr>
+              <w:tab/>
+            </w:r>
+            <w:r>
+              <w:rPr>
+                <w:rStyle w:val="Hyperlink"/>
+                <w:smallCaps/>
+                <w:noProof/>
+              </w:rPr>
+              <w:t>Trucks</w:t>
+            </w:r>
+            <w:r>
+              <w:rPr>
+                <w:noProof/>
+                <w:webHidden/>
+              </w:rPr>
+              <w:tab/>
+            </w:r>
+            <w:r>
+              <w:rPr>
+                <w:noProof/>
+                <w:webHidden/>
+              </w:rPr>
+              <w:fldChar w:fldCharType="begin"/>
+            </w:r>
+            <w:r>
+              <w:rPr>
+                <w:noProof/>
+                <w:webHidden/>
+              </w:rPr>
+              <w:instrText xml:space="preserve"> PAGEREF _Toc35524393 \h </w:instrText>
+            </w:r>
+            <w:r>
+              <w:rPr>
+                <w:noProof/>
+                <w:webHidden/>
+              </w:rPr>
+            </w:r>
+            <w:r>
+              <w:rPr>
+                <w:noProof/>
+                <w:webHidden/>
+              </w:rPr>
+              <w:fldChar w:fldCharType="separate"/>
+            </w:r>
+            <w:r>
+              <w:rPr>
+                <w:noProof/>
+                <w:webHidden/>
+              </w:rPr>
+              <w:t>11</w:t>
+            </w:r>
+            <w:r>
+              <w:rPr>
+                <w:noProof/>
+                <w:webHidden/>
+              </w:rPr>
+              <w:fldChar w:fldCharType="end"/>
+            </w:r>
+          </w:hyperlink>
+        </w:p>
+        <w:p>
+          <w:pPr>
+            <w:pStyle w:val="TOC3"/>
+            <w:tabs>
+              <w:tab w:val="left" w:pos="1320"/>
+              <w:tab w:val="right" w:leader="dot" w:pos="9350"/>
+            </w:tabs>
+            <w:rPr>
+              <w:noProof/>
+            </w:rPr>
+          </w:pPr>
+          <w:hyperlink w:anchor="_Toc35524394" w:history="1">
+            <w:r>
+              <w:rPr>
+                <w:rStyle w:val="Hyperlink"/>
+                <w:noProof/>
+              </w:rPr>
+              <w:t>A.3.8</w:t>
+            </w:r>
+            <w:r>
+              <w:rPr>
+                <w:noProof/>
+              </w:rPr>
+              <w:tab/>
+            </w:r>
+            <w:r>
+              <w:rPr>
+                <w:rStyle w:val="Hyperlink"/>
+                <w:smallCaps/>
+                <w:noProof/>
+              </w:rPr>
               <w:t>Buses</w:t>
             </w:r>
             <w:r>
@@ -2377,7 +2739,7 @@
                 <w:noProof/>
                 <w:webHidden/>
               </w:rPr>
-              <w:instrText xml:space="preserve"> PAGEREF _Toc35430186 \h </w:instrText>
+              <w:instrText xml:space="preserve"> PAGEREF _Toc35524394 \h </w:instrText>
             </w:r>
             <w:r>
               <w:rPr>
@@ -2417,10 +2779,9 @@
             </w:tabs>
             <w:rPr>
               <w:noProof/>
-              <w:lang w:eastAsia="zh-CN"/>
             </w:rPr>
           </w:pPr>
-          <w:hyperlink w:anchor="_Toc35430187" w:history="1">
+          <w:hyperlink w:anchor="_Toc35524395" w:history="1">
             <w:r>
               <w:rPr>
                 <w:rStyle w:val="Hyperlink"/>
@@ -2431,7 +2792,6 @@
             <w:r>
               <w:rPr>
                 <w:noProof/>
-                <w:lang w:eastAsia="zh-CN"/>
               </w:rPr>
               <w:tab/>
             </w:r>
@@ -2461,7 +2821,7 @@
                 <w:noProof/>
                 <w:webHidden/>
               </w:rPr>
-              <w:instrText xml:space="preserve"> PAGEREF _Toc35430187 \h </w:instrText>
+              <w:instrText xml:space="preserve"> PAGEREF _Toc35524395 \h </w:instrText>
             </w:r>
             <w:r>
               <w:rPr>
@@ -2501,10 +2861,9 @@
             </w:tabs>
             <w:rPr>
               <w:noProof/>
-              <w:lang w:eastAsia="zh-CN"/>
             </w:rPr>
           </w:pPr>
-          <w:hyperlink w:anchor="_Toc35430188" w:history="1">
+          <w:hyperlink w:anchor="_Toc35524396" w:history="1">
             <w:r>
               <w:rPr>
                 <w:rStyle w:val="Hyperlink"/>
@@ -2515,7 +2874,6 @@
             <w:r>
               <w:rPr>
                 <w:noProof/>
-                <w:lang w:eastAsia="zh-CN"/>
               </w:rPr>
               <w:tab/>
             </w:r>
@@ -2545,7 +2903,7 @@
                 <w:noProof/>
                 <w:webHidden/>
               </w:rPr>
-              <w:instrText xml:space="preserve"> PAGEREF _Toc35430188 \h </w:instrText>
+              <w:instrText xml:space="preserve"> PAGEREF _Toc35524396 \h </w:instrText>
             </w:r>
             <w:r>
               <w:rPr>
@@ -2585,10 +2943,9 @@
             </w:tabs>
             <w:rPr>
               <w:noProof/>
-              <w:lang w:eastAsia="zh-CN"/>
             </w:rPr>
           </w:pPr>
-          <w:hyperlink w:anchor="_Toc35430189" w:history="1">
+          <w:hyperlink w:anchor="_Toc35524397" w:history="1">
             <w:r>
               <w:rPr>
                 <w:rStyle w:val="Hyperlink"/>
@@ -2599,7 +2956,6 @@
             <w:r>
               <w:rPr>
                 <w:noProof/>
-                <w:lang w:eastAsia="zh-CN"/>
               </w:rPr>
               <w:tab/>
             </w:r>
@@ -2629,7 +2985,7 @@
                 <w:noProof/>
                 <w:webHidden/>
               </w:rPr>
-              <w:instrText xml:space="preserve"> PAGEREF _Toc35430189 \h </w:instrText>
+              <w:instrText xml:space="preserve"> PAGEREF _Toc35524397 \h </w:instrText>
             </w:r>
             <w:r>
               <w:rPr>
@@ -2686,7 +3042,7 @@
           <w:numId w:val="20"/>
         </w:numPr>
       </w:pPr>
-      <w:bookmarkStart w:id="2" w:name="_Toc35430162"/>
+      <w:bookmarkStart w:id="2" w:name="_Toc35524365"/>
       <w:r>
         <w:lastRenderedPageBreak/>
         <w:t>Introduction</w:t>
@@ -2702,7 +3058,7 @@
           <w:numId w:val="20"/>
         </w:numPr>
       </w:pPr>
-      <w:bookmarkStart w:id="3" w:name="_Toc35430163"/>
+      <w:bookmarkStart w:id="3" w:name="_Toc35524366"/>
       <w:r>
         <w:t>Background</w:t>
       </w:r>
@@ -2727,7 +3083,7 @@
           <w:numId w:val="20"/>
         </w:numPr>
       </w:pPr>
-      <w:bookmarkStart w:id="4" w:name="_Toc35430164"/>
+      <w:bookmarkStart w:id="4" w:name="_Toc35524367"/>
       <w:r>
         <w:t>Literature Review</w:t>
       </w:r>
@@ -2801,7 +3157,7 @@
           <w:numId w:val="20"/>
         </w:numPr>
       </w:pPr>
-      <w:bookmarkStart w:id="5" w:name="_Toc35430165"/>
+      <w:bookmarkStart w:id="5" w:name="_Toc35524368"/>
       <w:r>
         <w:t>Research Question</w:t>
       </w:r>
@@ -2825,7 +3181,7 @@
           <w:numId w:val="20"/>
         </w:numPr>
       </w:pPr>
-      <w:bookmarkStart w:id="6" w:name="_Toc35430166"/>
+      <w:bookmarkStart w:id="6" w:name="_Toc35524369"/>
       <w:r>
         <w:t>Methodology</w:t>
       </w:r>
@@ -2839,7 +3195,7 @@
           <w:numId w:val="20"/>
         </w:numPr>
       </w:pPr>
-      <w:bookmarkStart w:id="7" w:name="_Toc35430167"/>
+      <w:bookmarkStart w:id="7" w:name="_Toc35524370"/>
       <w:r>
         <w:t xml:space="preserve">GCAM </w:t>
       </w:r>
@@ -2856,7 +3212,7 @@
           <w:numId w:val="20"/>
         </w:numPr>
       </w:pPr>
-      <w:bookmarkStart w:id="8" w:name="_Toc35430168"/>
+      <w:bookmarkStart w:id="8" w:name="_Toc35524371"/>
       <w:r>
         <w:t>GCAM Transport Sector Details</w:t>
       </w:r>
@@ -2870,10 +3226,7 @@
           <w:numId w:val="20"/>
         </w:numPr>
       </w:pPr>
-      <w:bookmarkStart w:id="9" w:name="_Toc35430169"/>
-      <w:r>
-        <w:t xml:space="preserve">GCAM </w:t>
-      </w:r>
+      <w:bookmarkStart w:id="9" w:name="_Toc35524372"/>
       <w:r>
         <w:t>Scenarios</w:t>
       </w:r>
@@ -2903,7 +3256,34 @@
         </w:numPr>
       </w:pPr>
       <w:r>
-        <w:t>Policies</w:t>
+        <w:t>Policie</w:t>
+      </w:r>
+      <w:r>
+        <w:t xml:space="preserve">s </w:t>
+      </w:r>
+    </w:p>
+    <w:p>
+      <w:pPr>
+        <w:pStyle w:val="ListParagraph"/>
+        <w:numPr>
+          <w:ilvl w:val="2"/>
+          <w:numId w:val="29"/>
+        </w:numPr>
+      </w:pPr>
+      <w:r>
+        <w:t>NEVP overview</w:t>
+      </w:r>
+    </w:p>
+    <w:p>
+      <w:pPr>
+        <w:pStyle w:val="ListParagraph"/>
+        <w:numPr>
+          <w:ilvl w:val="2"/>
+          <w:numId w:val="29"/>
+        </w:numPr>
+      </w:pPr>
+      <w:r>
+        <w:t xml:space="preserve">Representation in GCAM </w:t>
       </w:r>
     </w:p>
     <w:p>
@@ -2920,17 +3300,38 @@
     </w:p>
     <w:p>
       <w:pPr>
+        <w:pStyle w:val="ListParagraph"/>
+        <w:numPr>
+          <w:ilvl w:val="2"/>
+          <w:numId w:val="29"/>
+        </w:numPr>
+      </w:pPr>
+      <w:r>
+        <w:t xml:space="preserve">SEP/NTDC cost </w:t>
+      </w:r>
+      <w:r>
+        <w:t>adjustments</w:t>
+      </w:r>
+      <w:r>
+        <w:t xml:space="preserve"> for Pakistan</w:t>
+      </w:r>
+      <w:bookmarkStart w:id="10" w:name="_GoBack"/>
+      <w:bookmarkEnd w:id="10"/>
+    </w:p>
+    <w:p>
+      <w:pPr>
         <w:pStyle w:val="Heading1"/>
         <w:numPr>
           <w:ilvl w:val="0"/>
           <w:numId w:val="20"/>
         </w:numPr>
       </w:pPr>
-      <w:bookmarkStart w:id="10" w:name="_Toc35430170"/>
-      <w:r>
+      <w:bookmarkStart w:id="11" w:name="_Toc35524373"/>
+      <w:r>
+        <w:lastRenderedPageBreak/>
         <w:t>Results</w:t>
       </w:r>
-      <w:bookmarkEnd w:id="10"/>
+      <w:bookmarkEnd w:id="11"/>
     </w:p>
     <w:p>
       <w:pPr>
@@ -2940,14 +3341,14 @@
           <w:numId w:val="20"/>
         </w:numPr>
       </w:pPr>
-      <w:bookmarkStart w:id="11" w:name="_Toc35430171"/>
+      <w:bookmarkStart w:id="12" w:name="_Toc35524374"/>
       <w:r>
         <w:t>Baseline</w:t>
       </w:r>
       <w:r>
         <w:t xml:space="preserve"> Results</w:t>
       </w:r>
-      <w:bookmarkEnd w:id="11"/>
+      <w:bookmarkEnd w:id="12"/>
     </w:p>
     <w:p>
       <w:pPr>
@@ -2957,14 +3358,14 @@
           <w:numId w:val="20"/>
         </w:numPr>
       </w:pPr>
-      <w:bookmarkStart w:id="12" w:name="_Toc35430172"/>
+      <w:bookmarkStart w:id="13" w:name="_Toc35524375"/>
       <w:r>
         <w:t>Scenario</w:t>
       </w:r>
       <w:r>
         <w:t xml:space="preserve"> Results</w:t>
       </w:r>
-      <w:bookmarkEnd w:id="12"/>
+      <w:bookmarkEnd w:id="13"/>
     </w:p>
     <w:p>
       <w:pPr>
@@ -2974,14 +3375,14 @@
           <w:numId w:val="20"/>
         </w:numPr>
       </w:pPr>
-      <w:bookmarkStart w:id="13" w:name="_Toc35430173"/>
+      <w:bookmarkStart w:id="14" w:name="_Toc35524376"/>
       <w:r>
         <w:t>Discussion</w:t>
       </w:r>
       <w:r>
         <w:t xml:space="preserve"> &amp; Conclusions</w:t>
       </w:r>
-      <w:bookmarkEnd w:id="13"/>
+      <w:bookmarkEnd w:id="14"/>
     </w:p>
     <w:p>
       <w:pPr>
@@ -3004,7 +3405,6 @@
         </w:numPr>
       </w:pPr>
       <w:r>
-        <w:lastRenderedPageBreak/>
         <w:t>Implications for other regions</w:t>
       </w:r>
     </w:p>
@@ -3029,11 +3429,11 @@
         </w:numPr>
         <w:ind w:left="432" w:hanging="432"/>
       </w:pPr>
-      <w:bookmarkStart w:id="14" w:name="_Toc35430174"/>
+      <w:bookmarkStart w:id="15" w:name="_Toc35524377"/>
       <w:r>
         <w:t>References</w:t>
       </w:r>
-      <w:bookmarkEnd w:id="14"/>
+      <w:bookmarkEnd w:id="15"/>
     </w:p>
     <w:p>
       <w:pPr>
@@ -3058,36 +3458,36 @@
         <w:ind w:left="432" w:hanging="432"/>
         <w:jc w:val="center"/>
       </w:pPr>
-      <w:bookmarkStart w:id="15" w:name="_Toc35430175"/>
+      <w:bookmarkStart w:id="16" w:name="_Toc35524378"/>
       <w:r>
         <w:lastRenderedPageBreak/>
         <w:t>Appendi</w:t>
       </w:r>
       <w:r>
         <w:t>ces</w:t>
-      </w:r>
-      <w:bookmarkEnd w:id="15"/>
-    </w:p>
-    <w:p>
-      <w:pPr>
-        <w:pStyle w:val="Heading1"/>
-      </w:pPr>
-      <w:bookmarkStart w:id="16" w:name="_Toc35430176"/>
-      <w:r>
-        <w:t>Pakistan-specific changes to core GCAM</w:t>
       </w:r>
       <w:bookmarkEnd w:id="16"/>
     </w:p>
     <w:p>
       <w:pPr>
+        <w:pStyle w:val="Heading1"/>
+      </w:pPr>
+      <w:bookmarkStart w:id="17" w:name="_Toc35524379"/>
+      <w:r>
+        <w:t>Pakistan-specific changes to core GCAM</w:t>
+      </w:r>
+      <w:bookmarkEnd w:id="17"/>
+    </w:p>
+    <w:p>
+      <w:pPr>
         <w:pStyle w:val="Heading2"/>
       </w:pPr>
-      <w:bookmarkStart w:id="17" w:name="_Toc35430177"/>
       <w:bookmarkStart w:id="18" w:name="_Toc35334621"/>
+      <w:bookmarkStart w:id="19" w:name="_Toc35524380"/>
       <w:r>
         <w:t>Socioeconomic assumptions</w:t>
       </w:r>
-      <w:bookmarkEnd w:id="17"/>
+      <w:bookmarkEnd w:id="19"/>
     </w:p>
     <w:p>
       <w:r>
@@ -3108,12 +3508,12 @@
           <w:numId w:val="18"/>
         </w:numPr>
       </w:pPr>
-      <w:bookmarkStart w:id="19" w:name="_Toc35430178"/>
+      <w:bookmarkStart w:id="20" w:name="_Toc35524381"/>
       <w:r>
         <w:t>Power sector changes</w:t>
       </w:r>
       <w:bookmarkEnd w:id="18"/>
-      <w:bookmarkEnd w:id="19"/>
+      <w:bookmarkEnd w:id="20"/>
       <w:r>
         <w:t xml:space="preserve"> </w:t>
       </w:r>
@@ -3157,9 +3557,11 @@
       <w:pPr>
         <w:pStyle w:val="Heading3"/>
       </w:pPr>
+      <w:bookmarkStart w:id="21" w:name="_Toc35524382"/>
       <w:r>
         <w:t>Fossil Generation</w:t>
       </w:r>
+      <w:bookmarkEnd w:id="21"/>
     </w:p>
     <w:p>
       <w:r>
@@ -4501,18 +4903,15 @@
       <w:pPr>
         <w:pStyle w:val="Heading3"/>
       </w:pPr>
+      <w:bookmarkStart w:id="22" w:name="_Toc35524383"/>
       <w:r>
         <w:t>Hydropower</w:t>
       </w:r>
+      <w:bookmarkEnd w:id="22"/>
     </w:p>
     <w:p>
       <w:r>
-        <w:t>Hydropower electric generation in GCAM is given as fixed output. We base hydro generation for 202</w:t>
-      </w:r>
-      <w:bookmarkStart w:id="20" w:name="_GoBack"/>
-      <w:bookmarkEnd w:id="20"/>
-      <w:r>
-        <w:t>0-2040 on the hydro generation projections given in the IGCEP. From 2040-2050, we assume constant linear increase in hydro generation at the 2020-2040 average rate. We hold hydro generation constant beyond 2050, as the analysis for this project only goes through 2050.</w:t>
+        <w:t>Hydropower electric generation in GCAM is given as fixed output. We base hydro generation for 2020-2040 on the hydro generation projections given in the IGCEP. From 2040-2050, we assume constant linear increase in hydro generation at the 2020-2040 average rate. We hold hydro generation constant beyond 2050, as the analysis for this project only goes through 2050.</w:t>
       </w:r>
     </w:p>
     <w:p>
@@ -4966,9 +5365,11 @@
       <w:pPr>
         <w:pStyle w:val="Heading3"/>
       </w:pPr>
+      <w:bookmarkStart w:id="23" w:name="_Toc35524384"/>
       <w:r>
         <w:t>Nuclear</w:t>
       </w:r>
+      <w:bookmarkEnd w:id="23"/>
     </w:p>
     <w:p>
       <w:r>
@@ -5563,13 +5964,13 @@
       <w:pPr>
         <w:pStyle w:val="Heading2"/>
       </w:pPr>
-      <w:bookmarkStart w:id="21" w:name="_Toc35334622"/>
-      <w:bookmarkStart w:id="22" w:name="_Toc35430179"/>
+      <w:bookmarkStart w:id="24" w:name="_Toc35334622"/>
+      <w:bookmarkStart w:id="25" w:name="_Toc35524385"/>
       <w:r>
         <w:t>Industry changes</w:t>
       </w:r>
-      <w:bookmarkEnd w:id="21"/>
-      <w:bookmarkEnd w:id="22"/>
+      <w:bookmarkEnd w:id="24"/>
+      <w:bookmarkEnd w:id="25"/>
     </w:p>
     <w:p>
       <w:pPr>
@@ -5581,39 +5982,33 @@
         </w:rPr>
       </w:pPr>
       <w:r>
-        <w:t xml:space="preserve">After making these adjustments to the power sector, electricity generation was significantly higher in GCAM in early years compared other sources. </w:t>
-      </w:r>
-      <w:proofErr w:type="gramStart"/>
-      <w:r>
-        <w:t>In particular, GCAM</w:t>
-      </w:r>
-      <w:proofErr w:type="gramEnd"/>
-      <w:r>
-        <w:t xml:space="preserve"> industrial electricity in 2015 was higher than reported by the Pakistan Energy Yearbook and International Energy Agency. We added an industry electricity fuel preference elasticity of -0.5 and decreased the industrial income elasticity by 50% to tune industrial and total electricity consumption closer to these data sources. </w:t>
+        <w:t xml:space="preserve">After making these adjustments to the power sector, electricity generation was significantly higher in GCAM in early years compared other sources. In particular, GCAM industrial electricity in 2015 was higher than reported by the Pakistan Energy Yearbook and International Energy Agency. We added an industry electricity fuel preference elasticity of -0.5 and decreased the industrial income elasticity by 50% to tune industrial and total electricity consumption closer to these data sources. </w:t>
       </w:r>
     </w:p>
     <w:p>
       <w:pPr>
         <w:pStyle w:val="Heading2"/>
       </w:pPr>
-      <w:bookmarkStart w:id="23" w:name="_Toc35430180"/>
-      <w:bookmarkStart w:id="24" w:name="_Toc35334624"/>
+      <w:bookmarkStart w:id="26" w:name="_Toc35334624"/>
+      <w:bookmarkStart w:id="27" w:name="_Toc35524386"/>
       <w:r>
         <w:t>Transportation changes</w:t>
       </w:r>
-      <w:bookmarkEnd w:id="23"/>
+      <w:bookmarkEnd w:id="27"/>
       <w:r>
         <w:t xml:space="preserve"> </w:t>
       </w:r>
-      <w:bookmarkEnd w:id="24"/>
+      <w:bookmarkEnd w:id="26"/>
     </w:p>
     <w:p>
       <w:pPr>
         <w:pStyle w:val="Heading3"/>
       </w:pPr>
+      <w:bookmarkStart w:id="28" w:name="_Toc35524387"/>
       <w:r>
         <w:t>General updates to transportation assumptions</w:t>
       </w:r>
+      <w:bookmarkEnd w:id="28"/>
     </w:p>
     <w:p/>
     <w:p>
@@ -5628,13 +6023,7 @@
       </w:r>
       <w:r>
         <w:lastRenderedPageBreak/>
-        <w:t xml:space="preserve">rather than 15). Battery electric technologies were added for trucks and buses in all regions. Adding new technologies also requires corresponding additions in other files - </w:t>
-      </w:r>
-      <w:r>
-        <w:t>share weights (</w:t>
-      </w:r>
-      <w:r>
-        <w:t xml:space="preserve">in </w:t>
+        <w:t xml:space="preserve">rather than 15). Battery electric technologies were added for trucks and buses in all regions. Adding new technologies also requires corresponding additions in other files - share weights (in </w:t>
       </w:r>
       <w:r>
         <w:t>A54.globaltranTech_shrwt</w:t>
@@ -5646,25 +6035,13 @@
         <w:t>A54.globaltranTech_interp</w:t>
       </w:r>
       <w:r>
-        <w:t>.csv), lifetime</w:t>
-      </w:r>
-      <w:r>
-        <w:t>s</w:t>
-      </w:r>
-      <w:r>
-        <w:t xml:space="preserve"> (</w:t>
+        <w:t>.csv), lifetimes (</w:t>
       </w:r>
       <w:r>
         <w:t>A54.globaltranTech_retire</w:t>
       </w:r>
       <w:r>
-        <w:t xml:space="preserve">.csv), </w:t>
-      </w:r>
-      <w:r>
-        <w:t xml:space="preserve">and </w:t>
-      </w:r>
-      <w:r>
-        <w:t>mappings (</w:t>
+        <w:t>.csv), and mappings (</w:t>
       </w:r>
       <w:r>
         <w:t>mappings</w:t>
@@ -5676,10 +6053,7 @@
         <w:t>UCD_techs</w:t>
       </w:r>
       <w:r>
-        <w:t>.csv)</w:t>
-      </w:r>
-      <w:r>
-        <w:t>.</w:t>
+        <w:t>.csv).</w:t>
       </w:r>
       <w:r>
         <w:t xml:space="preserve"> </w:t>
@@ -5718,23 +6092,17 @@
       <w:pPr>
         <w:pStyle w:val="Heading3"/>
       </w:pPr>
+      <w:bookmarkStart w:id="29" w:name="_Toc35524388"/>
       <w:r>
         <w:t>Pakistan-specific transportation changes</w:t>
       </w:r>
+      <w:bookmarkEnd w:id="29"/>
     </w:p>
     <w:p/>
     <w:p>
       <w:r>
         <w:tab/>
-        <w:t xml:space="preserve">We also make </w:t>
-      </w:r>
-      <w:proofErr w:type="gramStart"/>
-      <w:r>
-        <w:t>a number of</w:t>
-      </w:r>
-      <w:proofErr w:type="gramEnd"/>
-      <w:r>
-        <w:t xml:space="preserve"> updates to the assumptions for the Southeast Asia region</w:t>
+        <w:t>We also make a number of updates to the assumptions for the Southeast Asia region</w:t>
       </w:r>
       <w:r>
         <w:t>, which contains Pakistan</w:t>
@@ -6691,13 +7059,8 @@
         <w:t>Changed consumer discount rate for vehicles (</w:t>
       </w:r>
       <w:proofErr w:type="spellStart"/>
-      <w:proofErr w:type="gramStart"/>
-      <w:r>
-        <w:t>energy.DISCOUNT</w:t>
-      </w:r>
-      <w:proofErr w:type="gramEnd"/>
-      <w:r>
-        <w:t>_RATE_VEH</w:t>
+      <w:r>
+        <w:t>energy.DISCOUNT_RATE_VEH</w:t>
       </w:r>
       <w:proofErr w:type="spellEnd"/>
       <w:r>
@@ -6716,14 +7079,14 @@
       <w:pPr>
         <w:pStyle w:val="Heading3"/>
       </w:pPr>
-      <w:bookmarkStart w:id="25" w:name="_Toc35334627"/>
-      <w:bookmarkStart w:id="26" w:name="_Toc35430181"/>
+      <w:bookmarkStart w:id="30" w:name="_Toc35334627"/>
+      <w:bookmarkStart w:id="31" w:name="_Toc35524389"/>
       <w:r>
         <w:lastRenderedPageBreak/>
         <w:t>Battery cost curves update (1/16/20)</w:t>
       </w:r>
-      <w:bookmarkEnd w:id="25"/>
-      <w:bookmarkEnd w:id="26"/>
+      <w:bookmarkEnd w:id="30"/>
+      <w:bookmarkEnd w:id="31"/>
     </w:p>
     <w:p>
       <w:r>
@@ -7789,7 +8152,7 @@
       <w:pPr>
         <w:pStyle w:val="Heading4"/>
       </w:pPr>
-      <w:bookmarkStart w:id="27" w:name="_Toc35334628"/>
+      <w:bookmarkStart w:id="32" w:name="_Toc35334628"/>
       <w:r>
         <w:t xml:space="preserve">Battery </w:t>
       </w:r>
@@ -7801,7 +8164,7 @@
       <w:r>
         <w:t xml:space="preserve"> factors:</w:t>
       </w:r>
-      <w:bookmarkEnd w:id="27"/>
+      <w:bookmarkEnd w:id="32"/>
     </w:p>
     <w:p>
       <w:r>
@@ -7912,8 +8275,8 @@
       <w:pPr>
         <w:pStyle w:val="Heading3"/>
       </w:pPr>
-      <w:bookmarkStart w:id="28" w:name="_Toc35334629"/>
-      <w:bookmarkStart w:id="29" w:name="_Toc35430182"/>
+      <w:bookmarkStart w:id="33" w:name="_Toc35334629"/>
+      <w:bookmarkStart w:id="34" w:name="_Toc35524390"/>
       <w:r>
         <w:rPr>
           <w:rStyle w:val="Heading2Char"/>
@@ -7923,8 +8286,8 @@
         </w:rPr>
         <w:t>4W LDVs</w:t>
       </w:r>
-      <w:bookmarkEnd w:id="28"/>
-      <w:bookmarkEnd w:id="29"/>
+      <w:bookmarkEnd w:id="33"/>
+      <w:bookmarkEnd w:id="34"/>
     </w:p>
     <w:p>
       <w:pPr>
@@ -8016,8 +8379,8 @@
       <w:pPr>
         <w:pStyle w:val="Heading3"/>
       </w:pPr>
-      <w:bookmarkStart w:id="30" w:name="_Toc35334630"/>
-      <w:bookmarkStart w:id="31" w:name="_Toc35430183"/>
+      <w:bookmarkStart w:id="35" w:name="_Toc35334630"/>
+      <w:bookmarkStart w:id="36" w:name="_Toc35524391"/>
       <w:r>
         <w:rPr>
           <w:rStyle w:val="Heading2Char"/>
@@ -8027,8 +8390,8 @@
         </w:rPr>
         <w:t>2-wheelers</w:t>
       </w:r>
-      <w:bookmarkEnd w:id="30"/>
-      <w:bookmarkEnd w:id="31"/>
+      <w:bookmarkEnd w:id="35"/>
+      <w:bookmarkEnd w:id="36"/>
     </w:p>
     <w:p>
       <w:pPr>
@@ -8106,8 +8469,8 @@
       <w:pPr>
         <w:pStyle w:val="Heading3"/>
       </w:pPr>
-      <w:bookmarkStart w:id="32" w:name="_Toc35334631"/>
-      <w:bookmarkStart w:id="33" w:name="_Toc35430184"/>
+      <w:bookmarkStart w:id="37" w:name="_Toc35334631"/>
+      <w:bookmarkStart w:id="38" w:name="_Toc35524392"/>
       <w:r>
         <w:rPr>
           <w:rStyle w:val="Heading2Char"/>
@@ -8117,8 +8480,8 @@
         </w:rPr>
         <w:t>3-wheelers</w:t>
       </w:r>
-      <w:bookmarkEnd w:id="32"/>
-      <w:bookmarkEnd w:id="33"/>
+      <w:bookmarkEnd w:id="37"/>
+      <w:bookmarkEnd w:id="38"/>
     </w:p>
     <w:p>
       <w:pPr>
@@ -8180,8 +8543,8 @@
       <w:pPr>
         <w:pStyle w:val="Heading3"/>
       </w:pPr>
-      <w:bookmarkStart w:id="34" w:name="_Toc35334632"/>
-      <w:bookmarkStart w:id="35" w:name="_Toc35430185"/>
+      <w:bookmarkStart w:id="39" w:name="_Toc35334632"/>
+      <w:bookmarkStart w:id="40" w:name="_Toc35524393"/>
       <w:r>
         <w:rPr>
           <w:rStyle w:val="Heading2Char"/>
@@ -8192,8 +8555,8 @@
         <w:lastRenderedPageBreak/>
         <w:t>Trucks</w:t>
       </w:r>
-      <w:bookmarkEnd w:id="34"/>
-      <w:bookmarkEnd w:id="35"/>
+      <w:bookmarkEnd w:id="39"/>
+      <w:bookmarkEnd w:id="40"/>
     </w:p>
     <w:p>
       <w:pPr>
@@ -8271,8 +8634,8 @@
       <w:pPr>
         <w:pStyle w:val="Heading3"/>
       </w:pPr>
-      <w:bookmarkStart w:id="36" w:name="_Toc35334633"/>
-      <w:bookmarkStart w:id="37" w:name="_Toc35430186"/>
+      <w:bookmarkStart w:id="41" w:name="_Toc35334633"/>
+      <w:bookmarkStart w:id="42" w:name="_Toc35524394"/>
       <w:r>
         <w:rPr>
           <w:rStyle w:val="Heading2Char"/>
@@ -8282,8 +8645,8 @@
         </w:rPr>
         <w:t>Buses</w:t>
       </w:r>
-      <w:bookmarkEnd w:id="36"/>
-      <w:bookmarkEnd w:id="37"/>
+      <w:bookmarkEnd w:id="41"/>
+      <w:bookmarkEnd w:id="42"/>
     </w:p>
     <w:p>
       <w:pPr>
@@ -8372,26 +8735,26 @@
       <w:pPr>
         <w:pStyle w:val="Heading1"/>
       </w:pPr>
-      <w:bookmarkStart w:id="38" w:name="_Toc35334623"/>
-      <w:bookmarkStart w:id="39" w:name="_Toc35430187"/>
+      <w:bookmarkStart w:id="43" w:name="_Toc35334623"/>
+      <w:bookmarkStart w:id="44" w:name="_Toc35524395"/>
       <w:r>
         <w:t>EV analysis</w:t>
       </w:r>
-      <w:bookmarkEnd w:id="38"/>
-      <w:bookmarkEnd w:id="39"/>
+      <w:bookmarkEnd w:id="43"/>
+      <w:bookmarkEnd w:id="44"/>
     </w:p>
     <w:p/>
     <w:p>
       <w:pPr>
         <w:pStyle w:val="Heading2"/>
       </w:pPr>
-      <w:bookmarkStart w:id="40" w:name="_Toc35334625"/>
-      <w:bookmarkStart w:id="41" w:name="_Toc35430188"/>
+      <w:bookmarkStart w:id="45" w:name="_Toc35334625"/>
+      <w:bookmarkStart w:id="46" w:name="_Toc35524396"/>
       <w:r>
         <w:t>Policy scenarios</w:t>
       </w:r>
-      <w:bookmarkEnd w:id="40"/>
-      <w:bookmarkEnd w:id="41"/>
+      <w:bookmarkEnd w:id="45"/>
+      <w:bookmarkEnd w:id="46"/>
       <w:r>
         <w:t xml:space="preserve"> </w:t>
       </w:r>
@@ -8430,7 +8793,7 @@
                 <w:bCs/>
               </w:rPr>
             </w:pPr>
-            <w:bookmarkStart w:id="42" w:name="_Hlk29903354"/>
+            <w:bookmarkStart w:id="47" w:name="_Hlk29903354"/>
             <w:r>
               <w:rPr>
                 <w:b/>
@@ -8911,7 +9274,7 @@
         </w:tc>
       </w:tr>
     </w:tbl>
-    <w:bookmarkEnd w:id="42"/>
+    <w:bookmarkEnd w:id="47"/>
     <w:p>
       <w:r>
         <w:t>Scenarios are run in combination with Slow and Rapid Advancement cost pathways (see below).</w:t>
@@ -13347,15 +13710,7 @@
         </w:numPr>
       </w:pPr>
       <w:r>
-        <w:t xml:space="preserve">3-wheelers – assumption is capital cost (total). Assumed x % of total is purchase cost to apply different taxes (differ by </w:t>
-      </w:r>
-      <w:proofErr w:type="gramStart"/>
-      <w:r>
-        <w:t>scenario/whether or not</w:t>
-      </w:r>
-      <w:proofErr w:type="gramEnd"/>
-      <w:r>
-        <w:t xml:space="preserve"> taxes are already included – see UCD edits R script)</w:t>
+        <w:t>3-wheelers – assumption is capital cost (total). Assumed x % of total is purchase cost to apply different taxes (differ by scenario/whether or not taxes are already included – see UCD edits R script)</w:t>
       </w:r>
     </w:p>
     <w:p>
@@ -13375,15 +13730,7 @@
       </w:r>
       <w:proofErr w:type="spellEnd"/>
       <w:r>
-        <w:t xml:space="preserve">). Assumed x % of total is purchase cost to apply different taxes, based on assumptions for multipurpose vehicle (differ by </w:t>
-      </w:r>
-      <w:proofErr w:type="gramStart"/>
-      <w:r>
-        <w:t>scenario/whether or not</w:t>
-      </w:r>
-      <w:proofErr w:type="gramEnd"/>
-      <w:r>
-        <w:t xml:space="preserve"> taxes are already included – see UCD edits R script)</w:t>
+        <w:t>). Assumed x % of total is purchase cost to apply different taxes, based on assumptions for multipurpose vehicle (differ by scenario/whether or not taxes are already included – see UCD edits R script)</w:t>
       </w:r>
     </w:p>
     <w:p>
@@ -13414,13 +13761,13 @@
       <w:pPr>
         <w:pStyle w:val="Heading2"/>
       </w:pPr>
-      <w:bookmarkStart w:id="43" w:name="_Toc35334626"/>
-      <w:bookmarkStart w:id="44" w:name="_Toc35430189"/>
+      <w:bookmarkStart w:id="48" w:name="_Toc35334626"/>
+      <w:bookmarkStart w:id="49" w:name="_Toc35524397"/>
       <w:r>
         <w:t>Sensitivity analysis</w:t>
       </w:r>
-      <w:bookmarkEnd w:id="43"/>
-      <w:bookmarkEnd w:id="44"/>
+      <w:bookmarkEnd w:id="48"/>
+      <w:bookmarkEnd w:id="49"/>
     </w:p>
     <w:p>
       <w:pPr>
@@ -15200,7 +15547,7 @@
         <w:rFonts w:hint="default"/>
       </w:rPr>
     </w:lvl>
-    <w:lvl w:ilvl="2" w:tplc="0409001B" w:tentative="1">
+    <w:lvl w:ilvl="2" w:tplc="0409001B">
       <w:start w:val="1"/>
       <w:numFmt w:val="lowerRoman"/>
       <w:lvlText w:val="%3."/>
@@ -17506,6 +17853,7 @@
   <w:style w:type="character" w:default="1" w:styleId="DefaultParagraphFont">
     <w:name w:val="Default Paragraph Font"/>
     <w:uiPriority w:val="1"/>
+    <w:semiHidden/>
     <w:unhideWhenUsed/>
   </w:style>
   <w:style w:type="table" w:default="1" w:styleId="TableNormal">
@@ -18875,7 +19223,7 @@
 </file>
 
 <file path=customXml/itemProps1.xml><?xml version="1.0" encoding="utf-8"?>
-<ds:datastoreItem xmlns:ds="http://schemas.openxmlformats.org/officeDocument/2006/customXml" ds:itemID="{C36431E6-D420-4214-98DD-F884FFA0B80F}">
+<ds:datastoreItem xmlns:ds="http://schemas.openxmlformats.org/officeDocument/2006/customXml" ds:itemID="{AFE0B881-B5A0-4939-8EC5-BB2EAB61DFF5}">
   <ds:schemaRefs>
     <ds:schemaRef ds:uri="http://schemas.openxmlformats.org/officeDocument/2006/bibliography"/>
   </ds:schemaRefs>

</xml_diff>

<commit_message>
Add text to section A.3.2
</commit_message>
<xml_diff>
--- a/[Charles et al. 2020] Electrification of the transport System. Impacts of national policies vs external drivers. A case study for Pakistan.docx
+++ b/[Charles et al. 2020] Electrification of the transport System. Impacts of national policies vs external drivers. A case study for Pakistan.docx
@@ -5980,7 +5980,15 @@
         </w:rPr>
       </w:pPr>
       <w:r>
-        <w:t xml:space="preserve">After making these adjustments to the power sector, electricity generation was significantly higher in GCAM in early years compared other sources. In particular, GCAM industrial electricity in 2015 was higher than reported by the Pakistan Energy Yearbook and International Energy Agency. We added an industry electricity fuel preference elasticity of -0.5 and decreased the industrial income elasticity by 50% to tune industrial and total electricity consumption closer to these data sources. </w:t>
+        <w:t xml:space="preserve">After making these adjustments to the power sector, electricity generation was significantly higher in GCAM in early years compared other sources. </w:t>
+      </w:r>
+      <w:proofErr w:type="gramStart"/>
+      <w:r>
+        <w:t>In particular, GCAM</w:t>
+      </w:r>
+      <w:proofErr w:type="gramEnd"/>
+      <w:r>
+        <w:t xml:space="preserve"> industrial electricity in 2015 was higher than reported by the Pakistan Energy Yearbook and International Energy Agency. We added an industry electricity fuel preference elasticity of -0.5 and decreased the industrial income elasticity by 50% to tune industrial and total electricity consumption closer to these data sources. </w:t>
       </w:r>
     </w:p>
     <w:p>
@@ -6022,10 +6030,11 @@
       <w:r>
         <w:t>(unless this belongs in main body)</w:t>
       </w:r>
-      <w:bookmarkStart w:id="28" w:name="_GoBack"/>
-      <w:bookmarkEnd w:id="28"/>
     </w:p>
     <w:p>
+      <w:pPr>
+        <w:ind w:firstLine="720"/>
+      </w:pPr>
       <w:r>
         <w:lastRenderedPageBreak/>
         <w:t>The main set of vehicle assumptions are contained in energy/</w:t>
@@ -6079,7 +6088,15 @@
         <w:t xml:space="preserve"> both BEV and liquids</w:t>
       </w:r>
       <w:r>
-        <w:t xml:space="preserve"> cars, trucks, and buses were updated based on NREL’s Electrification Futures Study (Jadun et al. 2017). This report contains slow, moderate, and rapid electrification development pathways, which were developed into three sets of the UCD assumptions. BEV costs and </w:t>
+        <w:t xml:space="preserve"> cars, trucks, and buses were updated based on NREL’s Electrification Futures Study (</w:t>
+      </w:r>
+      <w:proofErr w:type="spellStart"/>
+      <w:r>
+        <w:t>Jadun</w:t>
+      </w:r>
+      <w:proofErr w:type="spellEnd"/>
+      <w:r>
+        <w:t xml:space="preserve"> et al. 2017). This report contains slow, moderate, and rapid electrification development pathways, which were developed into three sets of the UCD assumptions. BEV costs and </w:t>
       </w:r>
       <w:r>
         <w:t xml:space="preserve">energy </w:t>
@@ -6094,7 +6111,23 @@
     <w:p>
       <w:r>
         <w:tab/>
-        <w:t xml:space="preserve">In core GCAM, only car and truck technologies are vintaged. We add this feature for buses, 2-wheelers, and 3-wheelers by adding lifetimes and retirement functions. For buses, these were copied from light trucks, which have a lifetime of 25 years. For 2- and 3-wheelers, the maximum lifetime is 15 years. In the retirement function, the half-life is 8 years and steepness is 0.3. </w:t>
+        <w:t xml:space="preserve">In core GCAM, only car and truck technologies are </w:t>
+      </w:r>
+      <w:proofErr w:type="spellStart"/>
+      <w:r>
+        <w:t>vintaged</w:t>
+      </w:r>
+      <w:proofErr w:type="spellEnd"/>
+      <w:r>
+        <w:t xml:space="preserve">. We add this feature for buses, 2-wheelers, and 3-wheelers by adding lifetimes and retirement functions. For buses, these were copied from light trucks, which have a lifetime of 25 years. For 2- and 3-wheelers, the maximum lifetime is 15 years. In the retirement function, the half-life is 8 years and steepness </w:t>
+      </w:r>
+      <w:proofErr w:type="gramStart"/>
+      <w:r>
+        <w:t>is</w:t>
+      </w:r>
+      <w:proofErr w:type="gramEnd"/>
+      <w:r>
+        <w:t xml:space="preserve"> 0.3. </w:t>
       </w:r>
     </w:p>
     <w:p>
@@ -6546,17 +6579,25 @@
       <w:pPr>
         <w:pStyle w:val="Heading3"/>
       </w:pPr>
-      <w:bookmarkStart w:id="29" w:name="_Toc35524388"/>
+      <w:bookmarkStart w:id="28" w:name="_Toc35524388"/>
       <w:r>
         <w:t>Pakistan-specific transportation changes</w:t>
       </w:r>
-      <w:bookmarkEnd w:id="29"/>
+      <w:bookmarkEnd w:id="28"/>
     </w:p>
     <w:p/>
     <w:p>
       <w:r>
         <w:tab/>
-        <w:t>We also make a number of updates to the assumptions for the Southeast Asia region</w:t>
+        <w:t xml:space="preserve">We also make </w:t>
+      </w:r>
+      <w:proofErr w:type="gramStart"/>
+      <w:r>
+        <w:t>a number of</w:t>
+      </w:r>
+      <w:proofErr w:type="gramEnd"/>
+      <w:r>
+        <w:t xml:space="preserve"> updates to the assumptions for the Southeast Asia region</w:t>
       </w:r>
       <w:r>
         <w:t>, which contains Pakistan</w:t>
@@ -6593,7 +6634,15 @@
         <w:t xml:space="preserve"> Futures Study </w:t>
       </w:r>
       <w:r>
-        <w:t xml:space="preserve">(Jadun et al. 2017) </w:t>
+        <w:t>(</w:t>
+      </w:r>
+      <w:proofErr w:type="spellStart"/>
+      <w:r>
+        <w:t>Jadun</w:t>
+      </w:r>
+      <w:proofErr w:type="spellEnd"/>
+      <w:r>
+        <w:t xml:space="preserve"> et al. 2017) </w:t>
       </w:r>
       <w:r>
         <w:t>does not re</w:t>
@@ -6627,6 +6676,9 @@
       </w:r>
     </w:p>
     <w:p>
+      <w:pPr>
+        <w:ind w:firstLine="720"/>
+      </w:pPr>
       <w:r>
         <w:t xml:space="preserve">As BEV 3-wheelers do not exist as a technology in the current core GCAM and </w:t>
       </w:r>
@@ -6661,10 +6713,7 @@
         <w:t>cost parity.</w:t>
       </w:r>
       <w:r>
-        <w:t xml:space="preserve"> </w:t>
-      </w:r>
-      <w:r>
-        <w:t>After 2020, costs decrease according to the battery costs given in the three technology advancement pathways.</w:t>
+        <w:t xml:space="preserve"> After 2020, costs decrease according to the battery costs given in the three technology advancement pathways.</w:t>
       </w:r>
     </w:p>
     <w:p>
@@ -6672,263 +6721,289 @@
         <w:ind w:firstLine="720"/>
       </w:pPr>
       <w:r>
-        <w:t>The infrastructure capital cost assumptions for BEVs also come from Jadun et al. (2017), but these were based on costs in the U.S. A large portion of these costs were for labor</w:t>
-      </w:r>
-      <w:r>
-        <w:t xml:space="preserve"> associated with installation and upgrades to residential electrical systems. However, l</w:t>
-      </w:r>
-      <w:r>
-        <w:t>abor costs are much lower in Pakistan</w:t>
-      </w:r>
-      <w:r>
-        <w:t xml:space="preserve"> and many households have electrical service with a higher voltage compared to the U.S. We assume </w:t>
-      </w:r>
-      <w:r>
-        <w:t>o</w:t>
-      </w:r>
-      <w:r>
-        <w:t xml:space="preserve">ne charger </w:t>
-      </w:r>
-      <w:r>
-        <w:t xml:space="preserve">required </w:t>
-      </w:r>
-      <w:r>
-        <w:t>per vehicle</w:t>
-      </w:r>
-      <w:r>
-        <w:t xml:space="preserve">, a </w:t>
-      </w:r>
-      <w:r>
-        <w:t>typical residential power plug with 230V/10A and 100-35 km of driving daily</w:t>
-      </w:r>
-      <w:r>
-        <w:t xml:space="preserve">. </w:t>
-      </w:r>
-      <w:r>
-        <w:t xml:space="preserve">Based on market </w:t>
-      </w:r>
-      <w:r>
-        <w:t>data</w:t>
-      </w:r>
-      <w:r>
-        <w:t xml:space="preserve"> in Pakistan</w:t>
-      </w:r>
-      <w:r>
-        <w:t>, a level-2 charger costs</w:t>
-      </w:r>
-      <w:r>
-        <w:t xml:space="preserve"> $350-500,</w:t>
-      </w:r>
-      <w:r>
-        <w:t xml:space="preserve"> installation is</w:t>
-      </w:r>
-      <w:r>
-        <w:t xml:space="preserve"> $50-100, and residential electrical service upgrades</w:t>
-      </w:r>
-      <w:r>
-        <w:t xml:space="preserve"> cost </w:t>
-      </w:r>
-      <w:r>
-        <w:t>$80-135</w:t>
-      </w:r>
-      <w:r>
-        <w:t>. We assume an average charging infrastructure capital cost of $580 for 4-wheel LDVs</w:t>
-      </w:r>
-      <w:r>
-        <w:t xml:space="preserve">. We remove </w:t>
-      </w:r>
-      <w:r>
-        <w:t>charging costs</w:t>
-      </w:r>
-      <w:r>
-        <w:t xml:space="preserve"> entirely for </w:t>
-      </w:r>
-      <w:r>
-        <w:t>2-wheelers, as</w:t>
-      </w:r>
-      <w:r>
-        <w:t xml:space="preserve"> </w:t>
-      </w:r>
-      <w:r>
-        <w:t xml:space="preserve">vehicle specifications indicate </w:t>
-      </w:r>
-      <w:r>
-        <w:t xml:space="preserve">2-wheeler batteries are sufficiently small that no additional charging infrastructure </w:t>
-      </w:r>
-      <w:r>
-        <w:t xml:space="preserve">for residential use </w:t>
-      </w:r>
-      <w:r>
-        <w:t>is required</w:t>
-      </w:r>
-      <w:r>
-        <w:t xml:space="preserve">. We do assume the $580 charging infrastructure cost applies to 3-wheelers because of the high annual distance travelled per vehicle. </w:t>
-      </w:r>
-    </w:p>
-    <w:p/>
-    <w:p>
-      <w:r>
-        <w:t xml:space="preserve">We also update BEV mini car costs and intensity to match India, as all other car assumptions were based on India but mini cars in SE Asia had higher costs for unclear reasons. </w:t>
-      </w:r>
-      <w:r>
-        <w:t>We base vehicle maintenance costs for 2, 3, and 4-wheelers on Pakistan-specific data. As these were for well-maintained vehicles, we scale the values by 70% to represent more realistic maintenance.</w:t>
-      </w:r>
-      <w:r>
-        <w:t xml:space="preserve"> </w:t>
+        <w:t xml:space="preserve">We </w:t>
+      </w:r>
+      <w:r>
+        <w:t xml:space="preserve">also </w:t>
+      </w:r>
+      <w:r>
+        <w:t xml:space="preserve">update BEV mini car costs and intensity to match the assumptions for India. This was the only car class and technology where assumptions did not match those in India, for unclear reasons, so we correct this discrepancy.   </w:t>
       </w:r>
     </w:p>
     <w:p>
-      <w:r>
-        <w:t>We also adjust BEV truck load factor assumptions for consistency across technology advancement scenarios. BEV truck load factors are set to 80% of liquids load factors in 2020 and linearly increase to be equal with liquids trucks in 2050. This change was made for Southeast Asia only.</w:t>
+      <w:pPr>
+        <w:ind w:firstLine="720"/>
+      </w:pPr>
+      <w:r>
+        <w:t xml:space="preserve">The infrastructure capital cost assumptions for BEVs also come from </w:t>
+      </w:r>
+      <w:proofErr w:type="spellStart"/>
+      <w:r>
+        <w:t>Jadun</w:t>
+      </w:r>
+      <w:proofErr w:type="spellEnd"/>
+      <w:r>
+        <w:t xml:space="preserve"> et al. (2017), but these were based on costs in the U.S. A large portion of these costs were for labor</w:t>
+      </w:r>
+      <w:r>
+        <w:t xml:space="preserve"> associated with installation and upgrades to residential electrical systems. However, l</w:t>
+      </w:r>
+      <w:r>
+        <w:t>abor costs are much lower in Pakistan</w:t>
+      </w:r>
+      <w:r>
+        <w:t xml:space="preserve"> and many households have electrical service with a higher voltage compared to the U.S. We assume o</w:t>
+      </w:r>
+      <w:r>
+        <w:t xml:space="preserve">ne charger </w:t>
+      </w:r>
+      <w:r>
+        <w:t xml:space="preserve">required </w:t>
+      </w:r>
+      <w:r>
+        <w:t>per vehicle</w:t>
+      </w:r>
+      <w:r>
+        <w:t xml:space="preserve">, a </w:t>
+      </w:r>
+      <w:r>
+        <w:t>typical residential power plug with 230V/10A and 100-35 km of driving daily</w:t>
+      </w:r>
+      <w:r>
+        <w:t xml:space="preserve">. </w:t>
+      </w:r>
+      <w:r>
+        <w:t xml:space="preserve">Based on market </w:t>
+      </w:r>
+      <w:r>
+        <w:t>data</w:t>
+      </w:r>
+      <w:r>
+        <w:t xml:space="preserve"> in Pakistan</w:t>
+      </w:r>
+      <w:r>
+        <w:t>, a level-2 charger costs</w:t>
+      </w:r>
+      <w:r>
+        <w:t xml:space="preserve"> $350-500,</w:t>
+      </w:r>
+      <w:r>
+        <w:t xml:space="preserve"> installation is</w:t>
+      </w:r>
+      <w:r>
+        <w:t xml:space="preserve"> $50-100, and residential electrical service upgrades</w:t>
+      </w:r>
+      <w:r>
+        <w:t xml:space="preserve"> cost </w:t>
+      </w:r>
+      <w:r>
+        <w:t>$80-135</w:t>
+      </w:r>
+      <w:r>
+        <w:t>. We assume an average charging infrastructure capital cost of $580 for 4-wheel LDVs</w:t>
+      </w:r>
+      <w:r>
+        <w:t xml:space="preserve">. We remove </w:t>
+      </w:r>
+      <w:r>
+        <w:t>charging costs</w:t>
+      </w:r>
+      <w:r>
+        <w:t xml:space="preserve"> entirely for </w:t>
+      </w:r>
+      <w:r>
+        <w:t>2-wheelers, as</w:t>
+      </w:r>
+      <w:r>
+        <w:t xml:space="preserve"> </w:t>
+      </w:r>
+      <w:r>
+        <w:t xml:space="preserve">vehicle specifications indicate </w:t>
+      </w:r>
+      <w:r>
+        <w:t xml:space="preserve">2-wheeler batteries are sufficiently small that no additional charging infrastructure </w:t>
+      </w:r>
+      <w:r>
+        <w:t xml:space="preserve">for residential use </w:t>
+      </w:r>
+      <w:r>
+        <w:t>is required</w:t>
+      </w:r>
+      <w:r>
+        <w:t xml:space="preserve">. We do assume </w:t>
+      </w:r>
+      <w:r>
+        <w:t>3-wheelers require the</w:t>
+      </w:r>
+      <w:r>
+        <w:t xml:space="preserve"> $580 charging infrastructure cost because of the high annual distance travelled per vehicle. </w:t>
       </w:r>
     </w:p>
     <w:p>
       <w:pPr>
-        <w:pStyle w:val="ListParagraph"/>
-        <w:ind w:left="1440"/>
-      </w:pPr>
-      <w:r>
-        <w:t xml:space="preserve">  </w:t>
+        <w:ind w:firstLine="720"/>
+      </w:pPr>
+      <w:r>
+        <w:t xml:space="preserve">Collaborators at SEP </w:t>
+      </w:r>
+      <w:r>
+        <w:t>collect</w:t>
+      </w:r>
+      <w:r>
+        <w:t>ed</w:t>
+      </w:r>
+      <w:r>
+        <w:t xml:space="preserve"> information on typical maintenance costs for company and staff vehicles, as well as information from an informal survey of auto workshops, vehicle drivers, etc., around Islamabad</w:t>
+      </w:r>
+      <w:r>
+        <w:t>. We use this to adjust our vehicle maintenance cost assumptions for LDVs</w:t>
+      </w:r>
+      <w:r>
+        <w:t xml:space="preserve">. </w:t>
+      </w:r>
+      <w:r>
+        <w:t>Actual average maintenance costs could be much lower</w:t>
+      </w:r>
+      <w:r>
+        <w:t xml:space="preserve"> than the values collected, however, </w:t>
+      </w:r>
+      <w:r>
+        <w:t xml:space="preserve">as many owners tend to </w:t>
+      </w:r>
+      <w:r>
+        <w:t>pay for maintenance</w:t>
+      </w:r>
+      <w:r>
+        <w:t xml:space="preserve"> only when unavoidable</w:t>
+      </w:r>
+      <w:r>
+        <w:t>. We</w:t>
+      </w:r>
+      <w:r>
+        <w:t xml:space="preserve"> scale the values by 70% to represent more realistic maintenance. </w:t>
       </w:r>
     </w:p>
     <w:p>
       <w:pPr>
-        <w:pStyle w:val="ListParagraph"/>
-        <w:numPr>
-          <w:ilvl w:val="0"/>
-          <w:numId w:val="10"/>
-        </w:numPr>
-      </w:pPr>
-      <w:r>
-        <w:t xml:space="preserve">Changed costs for buses (to implicitly change annual vkt). Costs were levelized by dividing by vkt of </w:t>
-      </w:r>
-      <w:r>
-        <w:rPr>
-          <w:color w:val="000000"/>
-        </w:rPr>
-        <w:t>51707.82 km/veh/year; we changed this to 72000 km/veh/year for consistency with SEP (2/4/20).</w:t>
+        <w:ind w:firstLine="720"/>
+      </w:pPr>
+      <w:r>
+        <w:t xml:space="preserve">In addition, market survey data provided by </w:t>
+      </w:r>
+      <w:r>
+        <w:t>collaborators at ANL</w:t>
+      </w:r>
+      <w:r>
+        <w:t xml:space="preserve"> indicated that</w:t>
+      </w:r>
+      <w:r>
+        <w:t xml:space="preserve"> capital costs for</w:t>
+      </w:r>
+      <w:r>
+        <w:t xml:space="preserve"> light trucks and buses are significantly </w:t>
+      </w:r>
+      <w:r>
+        <w:t>lower</w:t>
+      </w:r>
+      <w:r>
+        <w:t xml:space="preserve"> in Pakistan </w:t>
+      </w:r>
+      <w:r>
+        <w:t>than the US</w:t>
+      </w:r>
+      <w:r>
+        <w:t xml:space="preserve">. For the data available, vehicles in Pakistan were about 40% of the cost of comparable US vehicles. </w:t>
+      </w:r>
+      <w:r>
+        <w:t>As GCAM truck costs are based on US data and do not vary by region</w:t>
+      </w:r>
+      <w:r>
+        <w:t>,</w:t>
+      </w:r>
+      <w:r>
+        <w:t xml:space="preserve"> </w:t>
+      </w:r>
+      <w:r>
+        <w:t>unlike</w:t>
+      </w:r>
+      <w:r>
+        <w:t xml:space="preserve"> LDVs, and bus</w:t>
+      </w:r>
+      <w:r>
+        <w:t xml:space="preserve"> cost assumptions are nearly identical between the US and Pakistan, we scale costs for buses, </w:t>
+      </w:r>
+      <w:proofErr w:type="gramStart"/>
+      <w:r>
+        <w:t>0-2 ton</w:t>
+      </w:r>
+      <w:proofErr w:type="gramEnd"/>
+      <w:r>
+        <w:t xml:space="preserve"> trucks, and 2-5 ton trucks </w:t>
+      </w:r>
+      <w:r>
+        <w:t>to</w:t>
+      </w:r>
+      <w:r>
+        <w:t xml:space="preserve"> represent this regional knock-down factor.</w:t>
+      </w:r>
+      <w:r>
+        <w:t xml:space="preserve"> </w:t>
+      </w:r>
+      <w:r>
+        <w:t>Cost assumptions for buses and trucks are given as levelized non-fuel cost (per vehicle-kilometer traveled)</w:t>
+      </w:r>
+      <w:r>
+        <w:t xml:space="preserve">; we use cost assumptions for compact cars to calculate that purchase costs are about 76% of non-fuel levelized costs, and apply the 40% capital cost regional knockdown factor to </w:t>
+      </w:r>
+      <w:r>
+        <w:lastRenderedPageBreak/>
+        <w:t>that share of the levelized cost.</w:t>
+      </w:r>
+      <w:r>
+        <w:t xml:space="preserve"> This applies to all technologies within these classes. The cost difference appears to be less significant for heavy-duty trucks, so we leave these costs unchanged</w:t>
+      </w:r>
+      <w:r>
+        <w:t>.</w:t>
       </w:r>
     </w:p>
     <w:p>
       <w:pPr>
-        <w:pStyle w:val="ListParagraph"/>
-        <w:numPr>
-          <w:ilvl w:val="0"/>
-          <w:numId w:val="10"/>
-        </w:numPr>
-      </w:pPr>
-      <w:r>
-        <w:rPr>
-          <w:color w:val="000000"/>
-        </w:rPr>
-        <w:t xml:space="preserve">Scaled bus, 0-2t truck, and 2-5t truck costs (all techs) based on ANL data on costs in Pakistan – cost is about 40% of comparable vehicle in the US. Applied this knockdown factor to the </w:t>
-      </w:r>
-      <w:r>
-        <w:rPr>
-          <w:color w:val="000000"/>
-        </w:rPr>
-        <w:t xml:space="preserve">76.45% </w:t>
-      </w:r>
-      <w:r>
-        <w:rPr>
-          <w:color w:val="000000"/>
-        </w:rPr>
-        <w:t xml:space="preserve">purchase cost share of CAPEX/non-fuel OPEX calculated for compact cars </w:t>
-      </w:r>
-      <w:r>
-        <w:rPr>
-          <w:color w:val="000000"/>
-        </w:rPr>
-        <w:t>(2/5/20)</w:t>
+        <w:ind w:firstLine="720"/>
+      </w:pPr>
+      <w:r>
+        <w:t>Bus costs were levelized by dividing by annual distance traveled of 51,708 km/year, while SEP assums buses travel 72,000 km per year. For consistency, we scale bus costs for all technologies by 51708/72000 to implicitly change annual distance traveled</w:t>
+      </w:r>
+      <w:r>
+        <w:t xml:space="preserve">. </w:t>
+      </w:r>
+      <w:r>
+        <w:t>We also adjust BEV truck load factor assumptions for consistency across technology advancement scenarios. BEV truck load factors are set to 80% of liquids load factors in 2020 and linearly increase to be equal with liquids trucks in 2050. This change was made for Southeast Asia only.</w:t>
       </w:r>
     </w:p>
     <w:p>
       <w:pPr>
-        <w:pStyle w:val="ListParagraph"/>
-      </w:pPr>
-    </w:p>
-    <w:p>
-      <w:r>
-        <w:lastRenderedPageBreak/>
-        <w:t>In other files:</w:t>
-      </w:r>
-    </w:p>
-    <w:p>
-      <w:pPr>
-        <w:pStyle w:val="ListParagraph"/>
-        <w:numPr>
-          <w:ilvl w:val="0"/>
-          <w:numId w:val="10"/>
-        </w:numPr>
-      </w:pPr>
-      <w:r>
-        <w:t xml:space="preserve">Share weight changes: </w:t>
-      </w:r>
-    </w:p>
-    <w:p>
-      <w:pPr>
-        <w:pStyle w:val="ListParagraph"/>
-        <w:numPr>
-          <w:ilvl w:val="1"/>
-          <w:numId w:val="10"/>
-        </w:numPr>
-      </w:pPr>
-      <w:r>
-        <w:t>Changed BEV share weights to show phase-in effect. Market penetration should be near zero in 2020 (add on file is Pakistan/transportation/</w:t>
-      </w:r>
-      <w:r>
-        <w:t>BEV_delayed_adv</w:t>
-      </w:r>
-      <w:r>
-        <w:t>.xml – wasn’t working right making changes through data system)</w:t>
-      </w:r>
-    </w:p>
-    <w:p>
-      <w:pPr>
-        <w:ind w:left="1080"/>
-      </w:pPr>
-    </w:p>
-    <w:p>
-      <w:pPr>
-        <w:pStyle w:val="ListParagraph"/>
-        <w:numPr>
-          <w:ilvl w:val="1"/>
-          <w:numId w:val="10"/>
-        </w:numPr>
-      </w:pPr>
-      <w:r>
-        <w:t>From Brinda’s file – share weights for NG vehicles go to 0.25 in 2050/2100 (default is to 1)</w:t>
-      </w:r>
-    </w:p>
-    <w:p>
-      <w:pPr>
-        <w:pStyle w:val="ListParagraph"/>
-        <w:numPr>
-          <w:ilvl w:val="0"/>
-          <w:numId w:val="10"/>
-        </w:numPr>
-      </w:pPr>
-      <w:r>
-        <w:t>Discount rate:</w:t>
-      </w:r>
-    </w:p>
-    <w:p>
-      <w:pPr>
-        <w:pStyle w:val="ListParagraph"/>
-        <w:numPr>
-          <w:ilvl w:val="1"/>
-          <w:numId w:val="10"/>
-        </w:numPr>
-      </w:pPr>
-      <w:r>
-        <w:t>Changed consumer discount rate for vehicles (</w:t>
-      </w:r>
-      <w:r>
-        <w:t>energy.DISCOUNT_RATE_VEH</w:t>
-      </w:r>
-      <w:r>
-        <w:t xml:space="preserve"> in constants.R) to 0.15, based on real interest rates in Pakistan</w:t>
-      </w:r>
+        <w:ind w:firstLine="720"/>
+      </w:pPr>
+      <w:r>
+        <w:t>The GCAM data system uses a default discount rate of 10% for consumer vehicle purchases. It should be noted that this value is only used to calculate a fixed charge rate, which converts capital costs to annualized costs as part of the levelized cost calculation. We change the discount rate to 15%, based on loan rates of 20-21% in Pakistan today</w:t>
+      </w:r>
+      <w:r>
+        <w:rPr>
+          <w:rStyle w:val="FootnoteReference"/>
+        </w:rPr>
+        <w:footnoteReference w:id="3"/>
+      </w:r>
+      <w:r>
+        <w:t xml:space="preserve"> and average inflation of 5.5% over the past five years.</w:t>
+      </w:r>
+      <w:r>
+        <w:rPr>
+          <w:rStyle w:val="FootnoteReference"/>
+        </w:rPr>
+        <w:footnoteReference w:id="4"/>
+      </w:r>
+      <w:bookmarkStart w:id="29" w:name="_GoBack"/>
+      <w:bookmarkEnd w:id="29"/>
     </w:p>
     <w:p>
       <w:pPr>
@@ -7747,6 +7822,7 @@
           </w:tcPr>
           <w:p>
             <w:r>
+              <w:lastRenderedPageBreak/>
               <w:t>2030</w:t>
             </w:r>
           </w:p>
@@ -8008,13 +8084,29 @@
       </w:pPr>
       <w:bookmarkStart w:id="32" w:name="_Toc35334628"/>
       <w:r>
-        <w:t>Battery vintaging factors:</w:t>
+        <w:t xml:space="preserve">Battery </w:t>
+      </w:r>
+      <w:proofErr w:type="spellStart"/>
+      <w:r>
+        <w:t>vintaging</w:t>
+      </w:r>
+      <w:proofErr w:type="spellEnd"/>
+      <w:r>
+        <w:t xml:space="preserve"> factors:</w:t>
       </w:r>
       <w:bookmarkEnd w:id="32"/>
     </w:p>
     <w:p>
       <w:r>
-        <w:t>Calculated battery vintaging factor based on retirement curve, to account for batteries not lasting full vehicle lifetime. Assumed batteries last 10 years and took weighted average of battery packs needed over vehicle lifetime, using retirement function to get share of vehicles still in use after x years</w:t>
+        <w:t xml:space="preserve">Calculated battery </w:t>
+      </w:r>
+      <w:proofErr w:type="spellStart"/>
+      <w:r>
+        <w:t>vintaging</w:t>
+      </w:r>
+      <w:proofErr w:type="spellEnd"/>
+      <w:r>
+        <w:t xml:space="preserve"> factor based on retirement curve, to account for batteries not lasting full vehicle lifetime. Assumed batteries last 10 years and took weighted average of battery packs needed over vehicle lifetime, using retirement function to get share of vehicles still in use after x years</w:t>
       </w:r>
     </w:p>
     <w:p>
@@ -8110,7 +8202,7 @@
     </w:p>
     <w:p>
       <w:pPr>
-        <w:pStyle w:val="Heading3"/>
+        <w:pStyle w:val="Heading4"/>
       </w:pPr>
       <w:bookmarkStart w:id="33" w:name="_Toc35334629"/>
       <w:bookmarkStart w:id="34" w:name="_Toc35524390"/>
@@ -8189,7 +8281,15 @@
         </w:numPr>
       </w:pPr>
       <w:r>
-        <w:t>New cost = old cost * (1 – ((battery cost % change from NREL) * (battery share of cost) * (battery vintaging factor))</w:t>
+        <w:t xml:space="preserve">New cost = old cost * (1 – ((battery cost % change from NREL) * (battery share of cost) * (battery </w:t>
+      </w:r>
+      <w:proofErr w:type="spellStart"/>
+      <w:r>
+        <w:t>vintaging</w:t>
+      </w:r>
+      <w:proofErr w:type="spellEnd"/>
+      <w:r>
+        <w:t xml:space="preserve"> factor))</w:t>
       </w:r>
     </w:p>
     <w:p>
@@ -8206,7 +8306,7 @@
     </w:p>
     <w:p>
       <w:pPr>
-        <w:pStyle w:val="Heading3"/>
+        <w:pStyle w:val="Heading4"/>
       </w:pPr>
       <w:bookmarkStart w:id="35" w:name="_Toc35334630"/>
       <w:bookmarkStart w:id="36" w:name="_Toc35524391"/>
@@ -8279,6 +8379,7 @@
         </w:numPr>
       </w:pPr>
       <w:r>
+        <w:lastRenderedPageBreak/>
         <w:t>Two and three-wheel costs were from UCD study, not NREL, so didn’t vary by advancement scenario. Before applying additional battery cost improvements above, applied NREL’s battery cost curves for slow, mod, rapid, respectively (assuming same battery share of cost as above).</w:t>
       </w:r>
     </w:p>
@@ -8296,7 +8397,7 @@
     </w:p>
     <w:p>
       <w:pPr>
-        <w:pStyle w:val="Heading3"/>
+        <w:pStyle w:val="Heading4"/>
       </w:pPr>
       <w:bookmarkStart w:id="37" w:name="_Toc35334631"/>
       <w:bookmarkStart w:id="38" w:name="_Toc35524392"/>
@@ -8307,7 +8408,6 @@
           <w:sz w:val="24"/>
           <w:szCs w:val="24"/>
         </w:rPr>
-        <w:lastRenderedPageBreak/>
         <w:t>3-wheelers</w:t>
       </w:r>
       <w:bookmarkEnd w:id="37"/>
@@ -8346,7 +8446,15 @@
         </w:numPr>
       </w:pPr>
       <w:r>
-        <w:t>New cost = old cost * (1 – ((battery cost % change from NREL) * (battery share of cost) * (purchase cost share of capital cost) * (battery vintaging factor))</w:t>
+        <w:t xml:space="preserve">New cost = old cost * (1 – ((battery cost % change from NREL) * (battery share of cost) * (purchase cost share of capital cost) * (battery </w:t>
+      </w:r>
+      <w:proofErr w:type="spellStart"/>
+      <w:r>
+        <w:t>vintaging</w:t>
+      </w:r>
+      <w:proofErr w:type="spellEnd"/>
+      <w:r>
+        <w:t xml:space="preserve"> factor))</w:t>
       </w:r>
     </w:p>
     <w:p>
@@ -8363,7 +8471,7 @@
     </w:p>
     <w:p>
       <w:pPr>
-        <w:pStyle w:val="Heading3"/>
+        <w:pStyle w:val="Heading4"/>
       </w:pPr>
       <w:bookmarkStart w:id="39" w:name="_Toc35334632"/>
       <w:bookmarkStart w:id="40" w:name="_Toc35524393"/>
@@ -8388,7 +8496,15 @@
         </w:numPr>
       </w:pPr>
       <w:r>
-        <w:t>Variable modified: CAPEX and non-fuel OPEX ($/vkm)</w:t>
+        <w:t>Variable modified: CAPEX and non-fuel OPEX ($/</w:t>
+      </w:r>
+      <w:proofErr w:type="spellStart"/>
+      <w:r>
+        <w:t>vkm</w:t>
+      </w:r>
+      <w:proofErr w:type="spellEnd"/>
+      <w:r>
+        <w:t>)</w:t>
       </w:r>
     </w:p>
     <w:p>
@@ -8400,7 +8516,15 @@
         </w:numPr>
       </w:pPr>
       <w:r>
-        <w:t xml:space="preserve">Used battery share of cost for BEV 100 pickup trucks from ANL/Autonomie (average non-battery tech curve) for all truck classes due to lack of data on cost components of medium and heavy-duty truck classes. </w:t>
+        <w:t>Used battery share of cost for BEV 100 pickup trucks from ANL/</w:t>
+      </w:r>
+      <w:proofErr w:type="spellStart"/>
+      <w:r>
+        <w:t>Autonomie</w:t>
+      </w:r>
+      <w:proofErr w:type="spellEnd"/>
+      <w:r>
+        <w:t xml:space="preserve"> (average non-battery tech curve) for all truck classes due to lack of data on cost components of medium and heavy-duty truck classes. </w:t>
       </w:r>
     </w:p>
     <w:p>
@@ -8424,12 +8548,20 @@
         </w:numPr>
       </w:pPr>
       <w:r>
-        <w:t>New cost = old cost * (1 – ((battery cost % change from NREL) * (battery share of cost) * (share of capital cost in LCOD) * (battery vintaging factor))</w:t>
+        <w:t xml:space="preserve">New cost = old cost * (1 – ((battery cost % change from NREL) * (battery share of cost) * (share of capital cost in LCOD) * (battery </w:t>
+      </w:r>
+      <w:proofErr w:type="spellStart"/>
+      <w:r>
+        <w:t>vintaging</w:t>
+      </w:r>
+      <w:proofErr w:type="spellEnd"/>
+      <w:r>
+        <w:t xml:space="preserve"> factor))</w:t>
       </w:r>
     </w:p>
     <w:p>
       <w:pPr>
-        <w:pStyle w:val="Heading3"/>
+        <w:pStyle w:val="Heading4"/>
       </w:pPr>
       <w:bookmarkStart w:id="41" w:name="_Toc35334633"/>
       <w:bookmarkStart w:id="42" w:name="_Toc35524394"/>
@@ -8454,7 +8586,15 @@
         </w:numPr>
       </w:pPr>
       <w:r>
-        <w:t>Variable modified: CAPEX and non-fuel OPEX ($/vkm)</w:t>
+        <w:t>Variable modified: CAPEX and non-fuel OPEX ($/</w:t>
+      </w:r>
+      <w:proofErr w:type="spellStart"/>
+      <w:r>
+        <w:t>vkm</w:t>
+      </w:r>
+      <w:proofErr w:type="spellEnd"/>
+      <w:r>
+        <w:t>)</w:t>
       </w:r>
     </w:p>
     <w:p>
@@ -8499,7 +8639,15 @@
         </w:numPr>
       </w:pPr>
       <w:r>
-        <w:t>New cost = old cost * (1 – ((battery cost % change from NREL) * (battery share of cost) * (share of capital cost in LCOD) * (battery vintaging factor))</w:t>
+        <w:t xml:space="preserve">New cost = old cost * (1 – ((battery cost % change from NREL) * (battery share of cost) * (share of capital cost in LCOD) * (battery </w:t>
+      </w:r>
+      <w:proofErr w:type="spellStart"/>
+      <w:r>
+        <w:t>vintaging</w:t>
+      </w:r>
+      <w:proofErr w:type="spellEnd"/>
+      <w:r>
+        <w:t xml:space="preserve"> factor))</w:t>
       </w:r>
     </w:p>
     <w:p>
@@ -8680,6 +8828,7 @@
           </w:tcPr>
           <w:p>
             <w:r>
+              <w:lastRenderedPageBreak/>
               <w:t>1</w:t>
             </w:r>
           </w:p>
@@ -8707,6 +8856,7 @@
                 <w:iCs/>
               </w:rPr>
             </w:pPr>
+            <w:proofErr w:type="spellStart"/>
             <w:r>
               <w:rPr>
                 <w:i/>
@@ -8714,6 +8864,7 @@
               </w:rPr>
               <w:t>NoPolicy_NoLoc</w:t>
             </w:r>
+            <w:proofErr w:type="spellEnd"/>
           </w:p>
         </w:tc>
         <w:tc>
@@ -8765,7 +8916,6 @@
           </w:tcPr>
           <w:p>
             <w:r>
-              <w:lastRenderedPageBreak/>
               <w:t>2</w:t>
             </w:r>
           </w:p>
@@ -8796,6 +8946,7 @@
                 <w:iCs/>
               </w:rPr>
             </w:pPr>
+            <w:proofErr w:type="spellStart"/>
             <w:r>
               <w:rPr>
                 <w:i/>
@@ -8810,6 +8961,7 @@
               </w:rPr>
               <w:t>_NoLoc</w:t>
             </w:r>
+            <w:proofErr w:type="spellEnd"/>
           </w:p>
         </w:tc>
         <w:tc>
@@ -8893,6 +9045,7 @@
                 <w:iCs/>
               </w:rPr>
             </w:pPr>
+            <w:proofErr w:type="spellStart"/>
             <w:r>
               <w:rPr>
                 <w:i/>
@@ -8907,6 +9060,7 @@
               </w:rPr>
               <w:t>_GradLoc</w:t>
             </w:r>
+            <w:proofErr w:type="spellEnd"/>
           </w:p>
         </w:tc>
         <w:tc>
@@ -8990,6 +9144,7 @@
                 <w:iCs/>
               </w:rPr>
             </w:pPr>
+            <w:proofErr w:type="spellStart"/>
             <w:r>
               <w:rPr>
                 <w:i/>
@@ -9004,6 +9159,7 @@
               </w:rPr>
               <w:t>_AccelLoc</w:t>
             </w:r>
+            <w:proofErr w:type="spellEnd"/>
           </w:p>
         </w:tc>
         <w:tc>
@@ -10790,6 +10946,7 @@
                 <w:bCs/>
                 <w:color w:val="000000"/>
               </w:rPr>
+              <w:lastRenderedPageBreak/>
               <w:t>Gradual Localization</w:t>
             </w:r>
           </w:p>
@@ -11276,7 +11433,6 @@
                 <w:rFonts w:ascii="Arial Narrow" w:eastAsia="Times New Roman" w:hAnsi="Arial Narrow" w:cs="Calibri"/>
                 <w:color w:val="000000"/>
               </w:rPr>
-              <w:lastRenderedPageBreak/>
               <w:t>Three-wheelers</w:t>
             </w:r>
           </w:p>
@@ -13483,7 +13639,15 @@
         </w:numPr>
       </w:pPr>
       <w:r>
-        <w:t>3-wheelers – assumption is capital cost (total). Assumed x % of total is purchase cost to apply different taxes (differ by scenario/whether or not taxes are already included – see UCD edits R script)</w:t>
+        <w:t xml:space="preserve">3-wheelers – assumption is capital cost (total). Assumed x % of total is purchase cost to apply different taxes (differ by </w:t>
+      </w:r>
+      <w:proofErr w:type="gramStart"/>
+      <w:r>
+        <w:t>scenario/whether or not</w:t>
+      </w:r>
+      <w:proofErr w:type="gramEnd"/>
+      <w:r>
+        <w:t xml:space="preserve"> taxes are already included – see UCD edits R script)</w:t>
       </w:r>
     </w:p>
     <w:p>
@@ -13495,7 +13659,23 @@
         </w:numPr>
       </w:pPr>
       <w:r>
-        <w:t>Buses and trucks – assumption is CAPEX and non-fuel OPEX ($/vkt). Assumed x % of total is purchase cost to apply different taxes, based on assumptions for multipurpose vehicle (differ by scenario/whether or not taxes are already included – see UCD edits R script)</w:t>
+        <w:t>Buses and trucks – assumption is CAPEX and non-fuel OPEX ($/</w:t>
+      </w:r>
+      <w:proofErr w:type="spellStart"/>
+      <w:r>
+        <w:t>vkt</w:t>
+      </w:r>
+      <w:proofErr w:type="spellEnd"/>
+      <w:r>
+        <w:t xml:space="preserve">). Assumed x % of total is purchase cost to apply different taxes, based on assumptions for multipurpose vehicle (differ by </w:t>
+      </w:r>
+      <w:proofErr w:type="gramStart"/>
+      <w:r>
+        <w:t>scenario/whether or not</w:t>
+      </w:r>
+      <w:proofErr w:type="gramEnd"/>
+      <w:r>
+        <w:t xml:space="preserve"> taxes are already included – see UCD edits R script)</w:t>
       </w:r>
     </w:p>
     <w:p>
@@ -13579,6 +13759,7 @@
         </w:numPr>
       </w:pPr>
       <w:r>
+        <w:lastRenderedPageBreak/>
         <w:t xml:space="preserve">See </w:t>
       </w:r>
       <w:r>
@@ -13609,7 +13790,6 @@
         </w:numPr>
       </w:pPr>
       <w:r>
-        <w:lastRenderedPageBreak/>
         <w:t>Measures isolated: goods and services (GST) tax reductions, custom duty reductions on completely built up (CBU) imports, custom duty reductions on complete knock down (CKD) imports</w:t>
       </w:r>
     </w:p>
@@ -14409,6 +14589,53 @@
       </w:pPr>
     </w:p>
   </w:footnote>
+  <w:footnote w:id="3">
+    <w:p>
+      <w:pPr>
+        <w:pStyle w:val="FootnoteText"/>
+      </w:pPr>
+      <w:r>
+        <w:rPr>
+          <w:rStyle w:val="FootnoteReference"/>
+        </w:rPr>
+        <w:footnoteRef/>
+      </w:r>
+      <w:hyperlink r:id="rId2" w:history="1">
+        <w:r>
+          <w:rPr>
+            <w:rStyle w:val="Hyperlink"/>
+            <w:sz w:val="18"/>
+            <w:szCs w:val="18"/>
+          </w:rPr>
+          <w:t>https://www.mawazna.com/loans/carLoanSteps/2?car_value=2980000&amp;loan_amount=2533000&amp;loan_period=7&amp;model_year_value=&amp;banks_included=1%2C10%2C11%2C15%2C19%2C20&amp;city=Islamabad&amp;model_year=2020&amp;car_make=1&amp;down_payment=15&amp;loanTerm=7&amp;source_of_income=1&amp;income_value=25000&amp;bank=1&amp;bank=10&amp;bank=11&amp;bank=15&amp;bank=19&amp;bank=20</w:t>
+        </w:r>
+      </w:hyperlink>
+    </w:p>
+  </w:footnote>
+  <w:footnote w:id="4">
+    <w:p>
+      <w:pPr>
+        <w:pStyle w:val="FootnoteText"/>
+      </w:pPr>
+      <w:r>
+        <w:rPr>
+          <w:rStyle w:val="FootnoteReference"/>
+        </w:rPr>
+        <w:footnoteRef/>
+      </w:r>
+      <w:r>
+        <w:t xml:space="preserve"> </w:t>
+      </w:r>
+      <w:hyperlink r:id="rId3" w:history="1">
+        <w:r>
+          <w:rPr>
+            <w:rStyle w:val="Hyperlink"/>
+          </w:rPr>
+          <w:t>https://www.statista.com/statistics/383760/inflation-rate-in-pakistan/</w:t>
+        </w:r>
+      </w:hyperlink>
+    </w:p>
+  </w:footnote>
 </w:footnotes>
 </file>
 
@@ -15380,7 +15607,7 @@
   <w:abstractNum w:abstractNumId="9" w15:restartNumberingAfterBreak="0">
     <w:nsid w:val="3D691B69"/>
     <w:multiLevelType w:val="multilevel"/>
-    <w:tmpl w:val="2B76A72A"/>
+    <w:tmpl w:val="2DC6945E"/>
     <w:lvl w:ilvl="0">
       <w:start w:val="1"/>
       <w:numFmt w:val="upperLetter"/>
@@ -19274,7 +19501,7 @@
 </file>
 
 <file path=customXml/itemProps1.xml><?xml version="1.0" encoding="utf-8"?>
-<ds:datastoreItem xmlns:ds="http://schemas.openxmlformats.org/officeDocument/2006/customXml" ds:itemID="{AB4F9C70-D606-4E65-82A0-48AEA78E3193}">
+<ds:datastoreItem xmlns:ds="http://schemas.openxmlformats.org/officeDocument/2006/customXml" ds:itemID="{8655E566-D09C-4DFA-80DE-D02035E77127}">
   <ds:schemaRefs>
     <ds:schemaRef ds:uri="http://schemas.openxmlformats.org/officeDocument/2006/bibliography"/>
   </ds:schemaRefs>

</xml_diff>

<commit_message>
Add text to sensitivity section of appendix
</commit_message>
<xml_diff>
--- a/[Charles et al. 2020] Electrification of the transport System. Impacts of national policies vs external drivers. A case study for Pakistan.docx
+++ b/[Charles et al. 2020] Electrification of the transport System. Impacts of national policies vs external drivers. A case study for Pakistan.docx
@@ -5980,15 +5980,7 @@
         </w:rPr>
       </w:pPr>
       <w:r>
-        <w:t xml:space="preserve">After making these adjustments to the power sector, electricity generation was significantly higher in GCAM in early years compared other sources. </w:t>
-      </w:r>
-      <w:proofErr w:type="gramStart"/>
-      <w:r>
-        <w:t>In particular, GCAM</w:t>
-      </w:r>
-      <w:proofErr w:type="gramEnd"/>
-      <w:r>
-        <w:t xml:space="preserve"> industrial electricity in 2015 was higher than reported by the Pakistan Energy Yearbook and International Energy Agency. We added an industry electricity fuel preference elasticity of -0.5 and decreased the industrial income elasticity by 50% to tune industrial and total electricity consumption closer to these data sources. </w:t>
+        <w:t xml:space="preserve">After making these adjustments to the power sector, electricity generation was significantly higher in GCAM in early years compared other sources. In particular, GCAM industrial electricity in 2015 was higher than reported by the Pakistan Energy Yearbook and International Energy Agency. We added an industry electricity fuel preference elasticity of -0.5 and decreased the industrial income elasticity by 50% to tune industrial and total electricity consumption closer to these data sources. </w:t>
       </w:r>
     </w:p>
     <w:p>
@@ -6088,15 +6080,7 @@
         <w:t xml:space="preserve"> both BEV and liquids</w:t>
       </w:r>
       <w:r>
-        <w:t xml:space="preserve"> cars, trucks, and buses were updated based on NREL’s Electrification Futures Study (</w:t>
-      </w:r>
-      <w:proofErr w:type="spellStart"/>
-      <w:r>
-        <w:t>Jadun</w:t>
-      </w:r>
-      <w:proofErr w:type="spellEnd"/>
-      <w:r>
-        <w:t xml:space="preserve"> et al. 2017). This report contains slow, moderate, and rapid electrification development pathways, which were developed into three sets of the UCD assumptions. BEV costs and </w:t>
+        <w:t xml:space="preserve"> cars, trucks, and buses were updated based on NREL’s Electrification Futures Study (Jadun et al. 2017). This report contains slow, moderate, and rapid electrification development pathways, which were developed into three sets of the UCD assumptions. BEV costs and </w:t>
       </w:r>
       <w:r>
         <w:t xml:space="preserve">energy </w:t>
@@ -6111,23 +6095,7 @@
     <w:p>
       <w:r>
         <w:tab/>
-        <w:t xml:space="preserve">In core GCAM, only car and truck technologies are </w:t>
-      </w:r>
-      <w:proofErr w:type="spellStart"/>
-      <w:r>
-        <w:t>vintaged</w:t>
-      </w:r>
-      <w:proofErr w:type="spellEnd"/>
-      <w:r>
-        <w:t xml:space="preserve">. We add this feature for buses, 2-wheelers, and 3-wheelers by adding lifetimes and retirement functions. For buses, these were copied from light trucks, which have a lifetime of 25 years. For 2- and 3-wheelers, the maximum lifetime is 15 years. In the retirement function, the half-life is 8 years and steepness </w:t>
-      </w:r>
-      <w:proofErr w:type="gramStart"/>
-      <w:r>
-        <w:t>is</w:t>
-      </w:r>
-      <w:proofErr w:type="gramEnd"/>
-      <w:r>
-        <w:t xml:space="preserve"> 0.3. </w:t>
+        <w:t xml:space="preserve">In core GCAM, only car and truck technologies are vintaged. We add this feature for buses, 2-wheelers, and 3-wheelers by adding lifetimes and retirement functions. For buses, these were copied from light trucks, which have a lifetime of 25 years. For 2- and 3-wheelers, the maximum lifetime is 15 years. In the retirement function, the half-life is 8 years and steepness is 0.3. </w:t>
       </w:r>
     </w:p>
     <w:p>
@@ -6589,15 +6557,7 @@
     <w:p>
       <w:r>
         <w:tab/>
-        <w:t xml:space="preserve">We also make </w:t>
-      </w:r>
-      <w:proofErr w:type="gramStart"/>
-      <w:r>
-        <w:t>a number of</w:t>
-      </w:r>
-      <w:proofErr w:type="gramEnd"/>
-      <w:r>
-        <w:t xml:space="preserve"> updates to the assumptions for the Southeast Asia region</w:t>
+        <w:t>We also make a number of updates to the assumptions for the Southeast Asia region</w:t>
       </w:r>
       <w:r>
         <w:t>, which contains Pakistan</w:t>
@@ -6634,15 +6594,7 @@
         <w:t xml:space="preserve"> Futures Study </w:t>
       </w:r>
       <w:r>
-        <w:t>(</w:t>
-      </w:r>
-      <w:proofErr w:type="spellStart"/>
-      <w:r>
-        <w:t>Jadun</w:t>
-      </w:r>
-      <w:proofErr w:type="spellEnd"/>
-      <w:r>
-        <w:t xml:space="preserve"> et al. 2017) </w:t>
+        <w:t xml:space="preserve">(Jadun et al. 2017) </w:t>
       </w:r>
       <w:r>
         <w:t>does not re</w:t>
@@ -6721,13 +6673,7 @@
         <w:ind w:firstLine="720"/>
       </w:pPr>
       <w:r>
-        <w:t xml:space="preserve">We </w:t>
-      </w:r>
-      <w:r>
-        <w:t xml:space="preserve">also </w:t>
-      </w:r>
-      <w:r>
-        <w:t xml:space="preserve">update BEV mini car costs and intensity to match the assumptions for India. This was the only car class and technology where assumptions did not match those in India, for unclear reasons, so we correct this discrepancy.   </w:t>
+        <w:t xml:space="preserve">We also update BEV mini car costs and intensity to match the assumptions for India. This was the only car class and technology where assumptions did not match those in India, for unclear reasons, so we correct this discrepancy.   </w:t>
       </w:r>
     </w:p>
     <w:p>
@@ -6735,15 +6681,7 @@
         <w:ind w:firstLine="720"/>
       </w:pPr>
       <w:r>
-        <w:t xml:space="preserve">The infrastructure capital cost assumptions for BEVs also come from </w:t>
-      </w:r>
-      <w:proofErr w:type="spellStart"/>
-      <w:r>
-        <w:t>Jadun</w:t>
-      </w:r>
-      <w:proofErr w:type="spellEnd"/>
-      <w:r>
-        <w:t xml:space="preserve"> et al. (2017), but these were based on costs in the U.S. A large portion of these costs were for labor</w:t>
+        <w:t>The infrastructure capital cost assumptions for BEVs come from Jadun et al. (2017), but these were based on costs in the U.S. A large portion of these costs were for labor</w:t>
       </w:r>
       <w:r>
         <w:t xml:space="preserve"> associated with installation and upgrades to residential electrical systems. However, l</w:t>
@@ -6844,40 +6782,13 @@
         <w:ind w:firstLine="720"/>
       </w:pPr>
       <w:r>
-        <w:t xml:space="preserve">Collaborators at SEP </w:t>
-      </w:r>
-      <w:r>
-        <w:t>collect</w:t>
-      </w:r>
-      <w:r>
-        <w:t>ed</w:t>
-      </w:r>
-      <w:r>
-        <w:t xml:space="preserve"> information on typical maintenance costs for company and staff vehicles, as well as information from an informal survey of auto workshops, vehicle drivers, etc., around Islamabad</w:t>
-      </w:r>
-      <w:r>
-        <w:t>. We use this to adjust our vehicle maintenance cost assumptions for LDVs</w:t>
+        <w:t>Collaborators at SEP collected information on typical maintenance costs for company and staff vehicles, as well as information from an informal survey of auto workshops, vehicle drivers, etc., around Islamabad. We use this to adjust our vehicle maintenance cost assumptions for LDVs</w:t>
       </w:r>
       <w:r>
         <w:t xml:space="preserve">. </w:t>
       </w:r>
       <w:r>
-        <w:t>Actual average maintenance costs could be much lower</w:t>
-      </w:r>
-      <w:r>
-        <w:t xml:space="preserve"> than the values collected, however, </w:t>
-      </w:r>
-      <w:r>
-        <w:t xml:space="preserve">as many owners tend to </w:t>
-      </w:r>
-      <w:r>
-        <w:t>pay for maintenance</w:t>
-      </w:r>
-      <w:r>
-        <w:t xml:space="preserve"> only when unavoidable</w:t>
-      </w:r>
-      <w:r>
-        <w:t>. We</w:t>
+        <w:t>Actual average maintenance costs could be much lower than the values collected, however, as many owners tend to pay for maintenance only when unavoidable. We</w:t>
       </w:r>
       <w:r>
         <w:t xml:space="preserve"> scale the values by 70% to represent more realistic maintenance. </w:t>
@@ -6930,15 +6841,7 @@
         <w:t xml:space="preserve"> LDVs, and bus</w:t>
       </w:r>
       <w:r>
-        <w:t xml:space="preserve"> cost assumptions are nearly identical between the US and Pakistan, we scale costs for buses, </w:t>
-      </w:r>
-      <w:proofErr w:type="gramStart"/>
-      <w:r>
-        <w:t>0-2 ton</w:t>
-      </w:r>
-      <w:proofErr w:type="gramEnd"/>
-      <w:r>
-        <w:t xml:space="preserve"> trucks, and 2-5 ton trucks </w:t>
+        <w:t xml:space="preserve"> cost assumptions are nearly identical between the US and Pakistan, we scale costs for buses, 0-2 ton trucks, and 2-5 ton trucks </w:t>
       </w:r>
       <w:r>
         <w:t>to</w:t>
@@ -6947,10 +6850,7 @@
         <w:t xml:space="preserve"> represent this regional knock-down factor.</w:t>
       </w:r>
       <w:r>
-        <w:t xml:space="preserve"> </w:t>
-      </w:r>
-      <w:r>
-        <w:t>Cost assumptions for buses and trucks are given as levelized non-fuel cost (per vehicle-kilometer traveled)</w:t>
+        <w:t xml:space="preserve"> Cost assumptions for buses and trucks are given as levelized non-fuel cost (per vehicle-kilometer traveled)</w:t>
       </w:r>
       <w:r>
         <w:t xml:space="preserve">; we use cost assumptions for compact cars to calculate that purchase costs are about 76% of non-fuel levelized costs, and apply the 40% capital cost regional knockdown factor to </w:t>
@@ -7002,29 +6902,68 @@
         </w:rPr>
         <w:footnoteReference w:id="4"/>
       </w:r>
-      <w:bookmarkStart w:id="29" w:name="_GoBack"/>
-      <w:bookmarkEnd w:id="29"/>
     </w:p>
     <w:p>
       <w:pPr>
         <w:pStyle w:val="Heading3"/>
       </w:pPr>
-      <w:bookmarkStart w:id="30" w:name="_Toc35334627"/>
-      <w:bookmarkStart w:id="31" w:name="_Toc35524389"/>
+      <w:bookmarkStart w:id="29" w:name="_Toc35334627"/>
+      <w:bookmarkStart w:id="30" w:name="_Toc35524389"/>
       <w:r>
         <w:t>Battery cost curves update (1/16/20)</w:t>
       </w:r>
+      <w:bookmarkEnd w:id="29"/>
       <w:bookmarkEnd w:id="30"/>
-      <w:bookmarkEnd w:id="31"/>
     </w:p>
+    <w:p/>
     <w:p>
       <w:r>
-        <w:t>Modified Slow, Moderate, and Rapid cost curves based on more aggressive battery cost projections (see GCAM inputs and assumptions v4).</w:t>
-      </w:r>
-    </w:p>
-    <w:p>
-      <w:r>
-        <w:t>We base these new curves off the previous slow, moderate, and rapid curves from NREL data. Intensity and infrastructure costs also vary between these advancement scenarios. We do not modify these variables and only update capital costs based on these new battery cost curves.</w:t>
+        <w:t xml:space="preserve">Recent data shows that battery costs have fallen faster than projected, including in the Electrification Futures Study on which the slow, moderate, and rapid technology pathways were based. For example, according to Bloomberg New Energy Finance (BNEF) battery costs in 2019 had dropped to $156 per kWh, which the EFS projected would be only be reached by </w:t>
+      </w:r>
+      <w:r>
+        <w:t>between 2025 and 2030</w:t>
+      </w:r>
+      <w:r>
+        <w:t xml:space="preserve"> in Rapid Advancement, 20</w:t>
+      </w:r>
+      <w:r>
+        <w:t>40</w:t>
+      </w:r>
+      <w:r>
+        <w:t xml:space="preserve"> in Moderate, and not until after 2050 in Slow (Jadun et al. 2017). We modify the vehicle costs for each curve </w:t>
+      </w:r>
+      <w:r>
+        <w:t>based on more aggressive battery cost projections</w:t>
+      </w:r>
+      <w:r>
+        <w:t xml:space="preserve">. </w:t>
+      </w:r>
+      <w:r>
+        <w:t xml:space="preserve">Intensity and infrastructure costs also vary between these </w:t>
+      </w:r>
+      <w:r>
+        <w:t>technology advancement</w:t>
+      </w:r>
+      <w:r>
+        <w:t xml:space="preserve"> scenarios</w:t>
+      </w:r>
+      <w:r>
+        <w:t xml:space="preserve"> based on the EFS data</w:t>
+      </w:r>
+      <w:r>
+        <w:t>, but w</w:t>
+      </w:r>
+      <w:r>
+        <w:t xml:space="preserve">e </w:t>
+      </w:r>
+      <w:r>
+        <w:t xml:space="preserve">leave these unchanged </w:t>
+      </w:r>
+      <w:r>
+        <w:t>and only update capital costs based on the new battery cost curves</w:t>
+      </w:r>
+      <w:r>
+        <w:t xml:space="preserve"> below.</w:t>
       </w:r>
     </w:p>
     <w:p>
@@ -7557,7 +7496,13 @@
     <w:p/>
     <w:p>
       <w:r>
-        <w:t>NREL’s battery cost curves (2016$/kWh)</w:t>
+        <w:t>NREL’s battery cost curves (201</w:t>
+      </w:r>
+      <w:r>
+        <w:t>8</w:t>
+      </w:r>
+      <w:r>
+        <w:t>$/kWh)</w:t>
       </w:r>
     </w:p>
     <w:tbl>
@@ -7675,7 +7620,10 @@
           </w:tcPr>
           <w:p>
             <w:r>
-              <w:t>273</w:t>
+              <w:t>2</w:t>
+            </w:r>
+            <w:r>
+              <w:t>85</w:t>
             </w:r>
           </w:p>
         </w:tc>
@@ -7687,7 +7635,10 @@
           </w:tcPr>
           <w:p>
             <w:r>
-              <w:t>273</w:t>
+              <w:t>2</w:t>
+            </w:r>
+            <w:r>
+              <w:t>85</w:t>
             </w:r>
           </w:p>
         </w:tc>
@@ -7699,7 +7650,10 @@
           </w:tcPr>
           <w:p>
             <w:r>
-              <w:t>273</w:t>
+              <w:t>2</w:t>
+            </w:r>
+            <w:r>
+              <w:t>85</w:t>
             </w:r>
           </w:p>
         </w:tc>
@@ -7728,7 +7682,10 @@
           </w:tcPr>
           <w:p>
             <w:r>
-              <w:t>258</w:t>
+              <w:t>2</w:t>
+            </w:r>
+            <w:r>
+              <w:t>69</w:t>
             </w:r>
           </w:p>
         </w:tc>
@@ -7740,7 +7697,10 @@
           </w:tcPr>
           <w:p>
             <w:r>
-              <w:t>246</w:t>
+              <w:t>2</w:t>
+            </w:r>
+            <w:r>
+              <w:t>57</w:t>
             </w:r>
           </w:p>
         </w:tc>
@@ -7752,7 +7712,10 @@
           </w:tcPr>
           <w:p>
             <w:r>
-              <w:t>232</w:t>
+              <w:t>2</w:t>
+            </w:r>
+            <w:r>
+              <w:t>42</w:t>
             </w:r>
           </w:p>
         </w:tc>
@@ -7781,7 +7744,10 @@
           </w:tcPr>
           <w:p>
             <w:r>
-              <w:t>238</w:t>
+              <w:t>2</w:t>
+            </w:r>
+            <w:r>
+              <w:t>48</w:t>
             </w:r>
           </w:p>
         </w:tc>
@@ -7793,7 +7759,10 @@
           </w:tcPr>
           <w:p>
             <w:r>
-              <w:t>213</w:t>
+              <w:t>2</w:t>
+            </w:r>
+            <w:r>
+              <w:t>22</w:t>
             </w:r>
           </w:p>
         </w:tc>
@@ -7805,7 +7774,10 @@
           </w:tcPr>
           <w:p>
             <w:r>
-              <w:t>181</w:t>
+              <w:t>18</w:t>
+            </w:r>
+            <w:r>
+              <w:t>8</w:t>
             </w:r>
           </w:p>
         </w:tc>
@@ -7822,7 +7794,6 @@
           </w:tcPr>
           <w:p>
             <w:r>
-              <w:lastRenderedPageBreak/>
               <w:t>2030</w:t>
             </w:r>
           </w:p>
@@ -7835,7 +7806,10 @@
           </w:tcPr>
           <w:p>
             <w:r>
-              <w:t>219</w:t>
+              <w:t>2</w:t>
+            </w:r>
+            <w:r>
+              <w:t>29</w:t>
             </w:r>
           </w:p>
         </w:tc>
@@ -7847,7 +7821,10 @@
           </w:tcPr>
           <w:p>
             <w:r>
-              <w:t>180</w:t>
+              <w:t>18</w:t>
+            </w:r>
+            <w:r>
+              <w:t>8</w:t>
             </w:r>
           </w:p>
         </w:tc>
@@ -7859,7 +7836,10 @@
           </w:tcPr>
           <w:p>
             <w:r>
-              <w:t>131</w:t>
+              <w:t>13</w:t>
+            </w:r>
+            <w:r>
+              <w:t>6</w:t>
             </w:r>
           </w:p>
         </w:tc>
@@ -7888,7 +7868,10 @@
           </w:tcPr>
           <w:p>
             <w:r>
-              <w:t>200</w:t>
+              <w:t>2</w:t>
+            </w:r>
+            <w:r>
+              <w:t>09</w:t>
             </w:r>
           </w:p>
         </w:tc>
@@ -7900,7 +7883,10 @@
           </w:tcPr>
           <w:p>
             <w:r>
-              <w:t>160</w:t>
+              <w:t>16</w:t>
+            </w:r>
+            <w:r>
+              <w:t>7</w:t>
             </w:r>
           </w:p>
         </w:tc>
@@ -7912,7 +7898,10 @@
           </w:tcPr>
           <w:p>
             <w:r>
-              <w:t>90</w:t>
+              <w:t>9</w:t>
+            </w:r>
+            <w:r>
+              <w:t>3</w:t>
             </w:r>
           </w:p>
         </w:tc>
@@ -7941,7 +7930,7 @@
           </w:tcPr>
           <w:p>
             <w:r>
-              <w:t>192</w:t>
+              <w:t>200</w:t>
             </w:r>
           </w:p>
         </w:tc>
@@ -7953,7 +7942,10 @@
           </w:tcPr>
           <w:p>
             <w:r>
-              <w:t>152</w:t>
+              <w:t>15</w:t>
+            </w:r>
+            <w:r>
+              <w:t>9</w:t>
             </w:r>
           </w:p>
         </w:tc>
@@ -7965,7 +7957,10 @@
           </w:tcPr>
           <w:p>
             <w:r>
-              <w:t>80</w:t>
+              <w:t>8</w:t>
+            </w:r>
+            <w:r>
+              <w:t>3</w:t>
             </w:r>
           </w:p>
         </w:tc>
@@ -7994,7 +7989,10 @@
           </w:tcPr>
           <w:p>
             <w:r>
-              <w:t>183</w:t>
+              <w:t>1</w:t>
+            </w:r>
+            <w:r>
+              <w:t>91</w:t>
             </w:r>
           </w:p>
         </w:tc>
@@ -8006,7 +8004,10 @@
           </w:tcPr>
           <w:p>
             <w:r>
-              <w:t>143</w:t>
+              <w:t>14</w:t>
+            </w:r>
+            <w:r>
+              <w:t>9</w:t>
             </w:r>
           </w:p>
         </w:tc>
@@ -8018,7 +8019,10 @@
           </w:tcPr>
           <w:p>
             <w:r>
-              <w:t>80</w:t>
+              <w:t>8</w:t>
+            </w:r>
+            <w:r>
+              <w:t>3</w:t>
             </w:r>
           </w:p>
         </w:tc>
@@ -8047,7 +8051,10 @@
           </w:tcPr>
           <w:p>
             <w:r>
-              <w:t>175</w:t>
+              <w:t>1</w:t>
+            </w:r>
+            <w:r>
+              <w:t>83</w:t>
             </w:r>
           </w:p>
         </w:tc>
@@ -8059,7 +8066,10 @@
           </w:tcPr>
           <w:p>
             <w:r>
-              <w:t>135</w:t>
+              <w:t>1</w:t>
+            </w:r>
+            <w:r>
+              <w:t>40</w:t>
             </w:r>
           </w:p>
         </w:tc>
@@ -8071,7 +8081,10 @@
           </w:tcPr>
           <w:p>
             <w:r>
-              <w:t>80</w:t>
+              <w:t>8</w:t>
+            </w:r>
+            <w:r>
+              <w:t>3</w:t>
             </w:r>
           </w:p>
         </w:tc>
@@ -8082,31 +8095,15 @@
       <w:pPr>
         <w:pStyle w:val="Heading4"/>
       </w:pPr>
-      <w:bookmarkStart w:id="32" w:name="_Toc35334628"/>
-      <w:r>
-        <w:t xml:space="preserve">Battery </w:t>
-      </w:r>
-      <w:proofErr w:type="spellStart"/>
-      <w:r>
-        <w:t>vintaging</w:t>
-      </w:r>
-      <w:proofErr w:type="spellEnd"/>
-      <w:r>
-        <w:t xml:space="preserve"> factors:</w:t>
-      </w:r>
-      <w:bookmarkEnd w:id="32"/>
+      <w:bookmarkStart w:id="31" w:name="_Toc35334628"/>
+      <w:r>
+        <w:t>Battery vintaging factors:</w:t>
+      </w:r>
+      <w:bookmarkEnd w:id="31"/>
     </w:p>
     <w:p>
       <w:r>
-        <w:t xml:space="preserve">Calculated battery </w:t>
-      </w:r>
-      <w:proofErr w:type="spellStart"/>
-      <w:r>
-        <w:t>vintaging</w:t>
-      </w:r>
-      <w:proofErr w:type="spellEnd"/>
-      <w:r>
-        <w:t xml:space="preserve"> factor based on retirement curve, to account for batteries not lasting full vehicle lifetime. Assumed batteries last 10 years and took weighted average of battery packs needed over vehicle lifetime, using retirement function to get share of vehicles still in use after x years</w:t>
+        <w:t>Calculated battery vintaging factor based on retirement curve, to account for batteries not lasting full vehicle lifetime. Assumed batteries last 10 years and took weighted average of battery packs needed over vehicle lifetime, using retirement function to get share of vehicles still in use after x years</w:t>
       </w:r>
     </w:p>
     <w:p>
@@ -8204,8 +8201,8 @@
       <w:pPr>
         <w:pStyle w:val="Heading4"/>
       </w:pPr>
-      <w:bookmarkStart w:id="33" w:name="_Toc35334629"/>
-      <w:bookmarkStart w:id="34" w:name="_Toc35524390"/>
+      <w:bookmarkStart w:id="32" w:name="_Toc35334629"/>
+      <w:bookmarkStart w:id="33" w:name="_Toc35524390"/>
       <w:r>
         <w:rPr>
           <w:rStyle w:val="Heading2Char"/>
@@ -8215,8 +8212,8 @@
         </w:rPr>
         <w:t>4W LDVs</w:t>
       </w:r>
+      <w:bookmarkEnd w:id="32"/>
       <w:bookmarkEnd w:id="33"/>
-      <w:bookmarkEnd w:id="34"/>
     </w:p>
     <w:p>
       <w:pPr>
@@ -8281,15 +8278,7 @@
         </w:numPr>
       </w:pPr>
       <w:r>
-        <w:t xml:space="preserve">New cost = old cost * (1 – ((battery cost % change from NREL) * (battery share of cost) * (battery </w:t>
-      </w:r>
-      <w:proofErr w:type="spellStart"/>
-      <w:r>
-        <w:t>vintaging</w:t>
-      </w:r>
-      <w:proofErr w:type="spellEnd"/>
-      <w:r>
-        <w:t xml:space="preserve"> factor))</w:t>
+        <w:t>New cost = old cost * (1 – ((battery cost % change from NREL) * (battery share of cost) * (battery vintaging factor))</w:t>
       </w:r>
     </w:p>
     <w:p>
@@ -8308,8 +8297,8 @@
       <w:pPr>
         <w:pStyle w:val="Heading4"/>
       </w:pPr>
-      <w:bookmarkStart w:id="35" w:name="_Toc35334630"/>
-      <w:bookmarkStart w:id="36" w:name="_Toc35524391"/>
+      <w:bookmarkStart w:id="34" w:name="_Toc35334630"/>
+      <w:bookmarkStart w:id="35" w:name="_Toc35524391"/>
       <w:r>
         <w:rPr>
           <w:rStyle w:val="Heading2Char"/>
@@ -8319,8 +8308,8 @@
         </w:rPr>
         <w:t>2-wheelers</w:t>
       </w:r>
+      <w:bookmarkEnd w:id="34"/>
       <w:bookmarkEnd w:id="35"/>
-      <w:bookmarkEnd w:id="36"/>
     </w:p>
     <w:p>
       <w:pPr>
@@ -8355,6 +8344,7 @@
         </w:numPr>
       </w:pPr>
       <w:r>
+        <w:lastRenderedPageBreak/>
         <w:t>This is based on assumption that 50% of the total cost of 2/3W are due to EV components and batteries constitute 75% of the EV component cost, which is generally true for compact cars from the ANL data</w:t>
       </w:r>
     </w:p>
@@ -8379,7 +8369,6 @@
         </w:numPr>
       </w:pPr>
       <w:r>
-        <w:lastRenderedPageBreak/>
         <w:t>Two and three-wheel costs were from UCD study, not NREL, so didn’t vary by advancement scenario. Before applying additional battery cost improvements above, applied NREL’s battery cost curves for slow, mod, rapid, respectively (assuming same battery share of cost as above).</w:t>
       </w:r>
     </w:p>
@@ -8399,8 +8388,8 @@
       <w:pPr>
         <w:pStyle w:val="Heading4"/>
       </w:pPr>
-      <w:bookmarkStart w:id="37" w:name="_Toc35334631"/>
-      <w:bookmarkStart w:id="38" w:name="_Toc35524392"/>
+      <w:bookmarkStart w:id="36" w:name="_Toc35334631"/>
+      <w:bookmarkStart w:id="37" w:name="_Toc35524392"/>
       <w:r>
         <w:rPr>
           <w:rStyle w:val="Heading2Char"/>
@@ -8410,8 +8399,8 @@
         </w:rPr>
         <w:t>3-wheelers</w:t>
       </w:r>
+      <w:bookmarkEnd w:id="36"/>
       <w:bookmarkEnd w:id="37"/>
-      <w:bookmarkEnd w:id="38"/>
     </w:p>
     <w:p>
       <w:pPr>
@@ -8446,15 +8435,7 @@
         </w:numPr>
       </w:pPr>
       <w:r>
-        <w:t xml:space="preserve">New cost = old cost * (1 – ((battery cost % change from NREL) * (battery share of cost) * (purchase cost share of capital cost) * (battery </w:t>
-      </w:r>
-      <w:proofErr w:type="spellStart"/>
-      <w:r>
-        <w:t>vintaging</w:t>
-      </w:r>
-      <w:proofErr w:type="spellEnd"/>
-      <w:r>
-        <w:t xml:space="preserve"> factor))</w:t>
+        <w:t>New cost = old cost * (1 – ((battery cost % change from NREL) * (battery share of cost) * (purchase cost share of capital cost) * (battery vintaging factor))</w:t>
       </w:r>
     </w:p>
     <w:p>
@@ -8473,8 +8454,8 @@
       <w:pPr>
         <w:pStyle w:val="Heading4"/>
       </w:pPr>
-      <w:bookmarkStart w:id="39" w:name="_Toc35334632"/>
-      <w:bookmarkStart w:id="40" w:name="_Toc35524393"/>
+      <w:bookmarkStart w:id="38" w:name="_Toc35334632"/>
+      <w:bookmarkStart w:id="39" w:name="_Toc35524393"/>
       <w:r>
         <w:rPr>
           <w:rStyle w:val="Heading2Char"/>
@@ -8484,8 +8465,8 @@
         </w:rPr>
         <w:t>Trucks</w:t>
       </w:r>
+      <w:bookmarkEnd w:id="38"/>
       <w:bookmarkEnd w:id="39"/>
-      <w:bookmarkEnd w:id="40"/>
     </w:p>
     <w:p>
       <w:pPr>
@@ -8496,15 +8477,7 @@
         </w:numPr>
       </w:pPr>
       <w:r>
-        <w:t>Variable modified: CAPEX and non-fuel OPEX ($/</w:t>
-      </w:r>
-      <w:proofErr w:type="spellStart"/>
-      <w:r>
-        <w:t>vkm</w:t>
-      </w:r>
-      <w:proofErr w:type="spellEnd"/>
-      <w:r>
-        <w:t>)</w:t>
+        <w:t>Variable modified: CAPEX and non-fuel OPEX ($/vkm)</w:t>
       </w:r>
     </w:p>
     <w:p>
@@ -8516,15 +8489,7 @@
         </w:numPr>
       </w:pPr>
       <w:r>
-        <w:t>Used battery share of cost for BEV 100 pickup trucks from ANL/</w:t>
-      </w:r>
-      <w:proofErr w:type="spellStart"/>
-      <w:r>
-        <w:t>Autonomie</w:t>
-      </w:r>
-      <w:proofErr w:type="spellEnd"/>
-      <w:r>
-        <w:t xml:space="preserve"> (average non-battery tech curve) for all truck classes due to lack of data on cost components of medium and heavy-duty truck classes. </w:t>
+        <w:t xml:space="preserve">Used battery share of cost for BEV 100 pickup trucks from ANL/Autonomie (average non-battery tech curve) for all truck classes due to lack of data on cost components of medium and heavy-duty truck classes. </w:t>
       </w:r>
     </w:p>
     <w:p>
@@ -8548,23 +8513,15 @@
         </w:numPr>
       </w:pPr>
       <w:r>
-        <w:t xml:space="preserve">New cost = old cost * (1 – ((battery cost % change from NREL) * (battery share of cost) * (share of capital cost in LCOD) * (battery </w:t>
-      </w:r>
-      <w:proofErr w:type="spellStart"/>
-      <w:r>
-        <w:t>vintaging</w:t>
-      </w:r>
-      <w:proofErr w:type="spellEnd"/>
-      <w:r>
-        <w:t xml:space="preserve"> factor))</w:t>
+        <w:t>New cost = old cost * (1 – ((battery cost % change from NREL) * (battery share of cost) * (share of capital cost in LCOD) * (battery vintaging factor))</w:t>
       </w:r>
     </w:p>
     <w:p>
       <w:pPr>
         <w:pStyle w:val="Heading4"/>
       </w:pPr>
-      <w:bookmarkStart w:id="41" w:name="_Toc35334633"/>
-      <w:bookmarkStart w:id="42" w:name="_Toc35524394"/>
+      <w:bookmarkStart w:id="40" w:name="_Toc35334633"/>
+      <w:bookmarkStart w:id="41" w:name="_Toc35524394"/>
       <w:r>
         <w:rPr>
           <w:rStyle w:val="Heading2Char"/>
@@ -8574,8 +8531,8 @@
         </w:rPr>
         <w:t>Buses</w:t>
       </w:r>
+      <w:bookmarkEnd w:id="40"/>
       <w:bookmarkEnd w:id="41"/>
-      <w:bookmarkEnd w:id="42"/>
     </w:p>
     <w:p>
       <w:pPr>
@@ -8586,15 +8543,7 @@
         </w:numPr>
       </w:pPr>
       <w:r>
-        <w:t>Variable modified: CAPEX and non-fuel OPEX ($/</w:t>
-      </w:r>
-      <w:proofErr w:type="spellStart"/>
-      <w:r>
-        <w:t>vkm</w:t>
-      </w:r>
-      <w:proofErr w:type="spellEnd"/>
-      <w:r>
-        <w:t>)</w:t>
+        <w:t>Variable modified: CAPEX and non-fuel OPEX ($/vkm)</w:t>
       </w:r>
     </w:p>
     <w:p>
@@ -8639,15 +8588,7 @@
         </w:numPr>
       </w:pPr>
       <w:r>
-        <w:t xml:space="preserve">New cost = old cost * (1 – ((battery cost % change from NREL) * (battery share of cost) * (share of capital cost in LCOD) * (battery </w:t>
-      </w:r>
-      <w:proofErr w:type="spellStart"/>
-      <w:r>
-        <w:t>vintaging</w:t>
-      </w:r>
-      <w:proofErr w:type="spellEnd"/>
-      <w:r>
-        <w:t xml:space="preserve"> factor))</w:t>
+        <w:t>New cost = old cost * (1 – ((battery cost % change from NREL) * (battery share of cost) * (share of capital cost in LCOD) * (battery vintaging factor))</w:t>
       </w:r>
     </w:p>
     <w:p>
@@ -8664,26 +8605,27 @@
       <w:pPr>
         <w:pStyle w:val="Heading1"/>
       </w:pPr>
-      <w:bookmarkStart w:id="43" w:name="_Toc35334623"/>
-      <w:bookmarkStart w:id="44" w:name="_Toc35524395"/>
+      <w:bookmarkStart w:id="42" w:name="_Toc35334623"/>
+      <w:bookmarkStart w:id="43" w:name="_Toc35524395"/>
       <w:r>
         <w:t>EV analysis</w:t>
       </w:r>
+      <w:bookmarkEnd w:id="42"/>
       <w:bookmarkEnd w:id="43"/>
-      <w:bookmarkEnd w:id="44"/>
     </w:p>
     <w:p/>
     <w:p>
       <w:pPr>
         <w:pStyle w:val="Heading2"/>
       </w:pPr>
-      <w:bookmarkStart w:id="45" w:name="_Toc35334625"/>
-      <w:bookmarkStart w:id="46" w:name="_Toc35524396"/>
-      <w:r>
+      <w:bookmarkStart w:id="44" w:name="_Toc35334625"/>
+      <w:bookmarkStart w:id="45" w:name="_Toc35524396"/>
+      <w:r>
+        <w:lastRenderedPageBreak/>
         <w:t>Policy scenarios</w:t>
       </w:r>
+      <w:bookmarkEnd w:id="44"/>
       <w:bookmarkEnd w:id="45"/>
-      <w:bookmarkEnd w:id="46"/>
       <w:r>
         <w:t xml:space="preserve"> </w:t>
       </w:r>
@@ -8722,7 +8664,7 @@
                 <w:bCs/>
               </w:rPr>
             </w:pPr>
-            <w:bookmarkStart w:id="47" w:name="_Hlk29903354"/>
+            <w:bookmarkStart w:id="46" w:name="_Hlk29903354"/>
             <w:r>
               <w:rPr>
                 <w:b/>
@@ -8828,7 +8770,6 @@
           </w:tcPr>
           <w:p>
             <w:r>
-              <w:lastRenderedPageBreak/>
               <w:t>1</w:t>
             </w:r>
           </w:p>
@@ -8856,7 +8797,6 @@
                 <w:iCs/>
               </w:rPr>
             </w:pPr>
-            <w:proofErr w:type="spellStart"/>
             <w:r>
               <w:rPr>
                 <w:i/>
@@ -8864,7 +8804,6 @@
               </w:rPr>
               <w:t>NoPolicy_NoLoc</w:t>
             </w:r>
-            <w:proofErr w:type="spellEnd"/>
           </w:p>
         </w:tc>
         <w:tc>
@@ -8946,7 +8885,6 @@
                 <w:iCs/>
               </w:rPr>
             </w:pPr>
-            <w:proofErr w:type="spellStart"/>
             <w:r>
               <w:rPr>
                 <w:i/>
@@ -8961,7 +8899,6 @@
               </w:rPr>
               <w:t>_NoLoc</w:t>
             </w:r>
-            <w:proofErr w:type="spellEnd"/>
           </w:p>
         </w:tc>
         <w:tc>
@@ -9045,7 +8982,6 @@
                 <w:iCs/>
               </w:rPr>
             </w:pPr>
-            <w:proofErr w:type="spellStart"/>
             <w:r>
               <w:rPr>
                 <w:i/>
@@ -9060,7 +8996,6 @@
               </w:rPr>
               <w:t>_GradLoc</w:t>
             </w:r>
-            <w:proofErr w:type="spellEnd"/>
           </w:p>
         </w:tc>
         <w:tc>
@@ -9144,7 +9079,6 @@
                 <w:iCs/>
               </w:rPr>
             </w:pPr>
-            <w:proofErr w:type="spellStart"/>
             <w:r>
               <w:rPr>
                 <w:i/>
@@ -9159,7 +9093,6 @@
               </w:rPr>
               <w:t>_AccelLoc</w:t>
             </w:r>
-            <w:proofErr w:type="spellEnd"/>
           </w:p>
         </w:tc>
         <w:tc>
@@ -9203,7 +9136,7 @@
         </w:tc>
       </w:tr>
     </w:tbl>
-    <w:bookmarkEnd w:id="47"/>
+    <w:bookmarkEnd w:id="46"/>
     <w:p>
       <w:r>
         <w:t>Scenarios are run in combination with Slow and Rapid Advancement cost pathways (see below).</w:t>
@@ -10318,6 +10251,7 @@
                 <w:rFonts w:ascii="Arial Narrow" w:eastAsia="Times New Roman" w:hAnsi="Arial Narrow" w:cs="Calibri"/>
                 <w:color w:val="000000"/>
               </w:rPr>
+              <w:lastRenderedPageBreak/>
               <w:t>Tractors</w:t>
             </w:r>
           </w:p>
@@ -10946,7 +10880,6 @@
                 <w:bCs/>
                 <w:color w:val="000000"/>
               </w:rPr>
-              <w:lastRenderedPageBreak/>
               <w:t>Gradual Localization</w:t>
             </w:r>
           </w:p>
@@ -13639,15 +13572,7 @@
         </w:numPr>
       </w:pPr>
       <w:r>
-        <w:t xml:space="preserve">3-wheelers – assumption is capital cost (total). Assumed x % of total is purchase cost to apply different taxes (differ by </w:t>
-      </w:r>
-      <w:proofErr w:type="gramStart"/>
-      <w:r>
-        <w:t>scenario/whether or not</w:t>
-      </w:r>
-      <w:proofErr w:type="gramEnd"/>
-      <w:r>
-        <w:t xml:space="preserve"> taxes are already included – see UCD edits R script)</w:t>
+        <w:t>3-wheelers – assumption is capital cost (total). Assumed x % of total is purchase cost to apply different taxes (differ by scenario/whether or not taxes are already included – see UCD edits R script)</w:t>
       </w:r>
     </w:p>
     <w:p>
@@ -13659,23 +13584,7 @@
         </w:numPr>
       </w:pPr>
       <w:r>
-        <w:t>Buses and trucks – assumption is CAPEX and non-fuel OPEX ($/</w:t>
-      </w:r>
-      <w:proofErr w:type="spellStart"/>
-      <w:r>
-        <w:t>vkt</w:t>
-      </w:r>
-      <w:proofErr w:type="spellEnd"/>
-      <w:r>
-        <w:t xml:space="preserve">). Assumed x % of total is purchase cost to apply different taxes, based on assumptions for multipurpose vehicle (differ by </w:t>
-      </w:r>
-      <w:proofErr w:type="gramStart"/>
-      <w:r>
-        <w:t>scenario/whether or not</w:t>
-      </w:r>
-      <w:proofErr w:type="gramEnd"/>
-      <w:r>
-        <w:t xml:space="preserve"> taxes are already included – see UCD edits R script)</w:t>
+        <w:t>Buses and trucks – assumption is CAPEX and non-fuel OPEX ($/vkt). Assumed x % of total is purchase cost to apply different taxes, based on assumptions for multipurpose vehicle (differ by scenario/whether or not taxes are already included – see UCD edits R script)</w:t>
       </w:r>
     </w:p>
     <w:p>
@@ -13706,110 +13615,98 @@
       <w:pPr>
         <w:pStyle w:val="Heading2"/>
       </w:pPr>
-      <w:bookmarkStart w:id="48" w:name="_Toc35334626"/>
-      <w:bookmarkStart w:id="49" w:name="_Toc35524397"/>
+      <w:bookmarkStart w:id="47" w:name="_Toc35334626"/>
+      <w:bookmarkStart w:id="48" w:name="_Toc35524397"/>
       <w:r>
         <w:t>Sensitivity analysis</w:t>
       </w:r>
+      <w:bookmarkEnd w:id="47"/>
       <w:bookmarkEnd w:id="48"/>
-      <w:bookmarkEnd w:id="49"/>
     </w:p>
     <w:p>
       <w:pPr>
-        <w:pStyle w:val="ListParagraph"/>
-        <w:numPr>
-          <w:ilvl w:val="0"/>
-          <w:numId w:val="17"/>
-        </w:numPr>
-      </w:pPr>
-      <w:r>
-        <w:t>As a sensitivity to highlight the importance and effect of informational campaigns, etc., we run a high and low case (slow advancement + NEVP gradual localization and rapid advancement + NEVP accelerated localization) with higher EV operating costs</w:t>
+        <w:ind w:firstLine="720"/>
+      </w:pPr>
+      <w:r>
+        <w:t xml:space="preserve">Research has shown that consumers considering energy efficient technologies with higher capital but lower operating costs, including EVs, consistently discount the future savings they will </w:t>
+      </w:r>
+      <w:r>
+        <w:lastRenderedPageBreak/>
+        <w:t xml:space="preserve">receive.  </w:t>
+      </w:r>
+      <w:r>
+        <w:t xml:space="preserve">As a sensitivity to highlight the importance </w:t>
+      </w:r>
+      <w:r>
+        <w:t>of accurate perceptions of the cost advantages of EVs, for instance to demonstrate the</w:t>
+      </w:r>
+      <w:r>
+        <w:t xml:space="preserve"> effect of informational campaigns, we run a high and low case (slow advancement</w:t>
+      </w:r>
+      <w:r>
+        <w:t xml:space="preserve">, </w:t>
+      </w:r>
+      <w:r>
+        <w:t>NEVP gradual localization and rapid advancement</w:t>
+      </w:r>
+      <w:r>
+        <w:t xml:space="preserve">, </w:t>
+      </w:r>
+      <w:r>
+        <w:t>NEVP accelerated localization) with higher EV operating costs</w:t>
+      </w:r>
+      <w:r>
+        <w:t>. We calculate new operating costs</w:t>
+      </w:r>
+      <w:r>
+        <w:t xml:space="preserve"> for each LDV size class to represent a 30% discounting of future operational cost savings</w:t>
+      </w:r>
+      <w:r>
+        <w:t xml:space="preserve">. Ideally this would be done by discounting both maintenance and fuel costs at a 30% rate, but as fuel costs are modeled endogenously, we use the </w:t>
+      </w:r>
+      <w:r>
+        <w:t xml:space="preserve">fuel costs from the model output to calculate new maintenance costs that, when levelized, encapsulate higher discounting of all operating costs. </w:t>
+      </w:r>
+      <w:r>
+        <w:t xml:space="preserve">We </w:t>
+      </w:r>
+      <w:r>
+        <w:t>use this method to model consumer behavior because</w:t>
+      </w:r>
+      <w:r>
+        <w:t xml:space="preserve"> this effect was not fully captured in the share weights, as research shows discounting of future savings is a persistent effect even with mature technologies</w:t>
+      </w:r>
+      <w:r>
+        <w:t>.</w:t>
+      </w:r>
+      <w:r>
+        <w:t xml:space="preserve"> </w:t>
       </w:r>
     </w:p>
     <w:p>
       <w:pPr>
-        <w:pStyle w:val="ListParagraph"/>
-        <w:numPr>
-          <w:ilvl w:val="1"/>
-          <w:numId w:val="17"/>
-        </w:numPr>
-      </w:pPr>
-      <w:r>
-        <w:t>Adjusted operating costs were calculated for each LDV size class to represent a 30% discounting of future operational cost savings associated with EVs</w:t>
-      </w:r>
-    </w:p>
-    <w:p>
-      <w:pPr>
-        <w:pStyle w:val="ListParagraph"/>
-        <w:numPr>
-          <w:ilvl w:val="1"/>
-          <w:numId w:val="17"/>
-        </w:numPr>
-      </w:pPr>
-      <w:r>
-        <w:t xml:space="preserve">We believed this effect was not fully captured in the share weights, as research shows discounting of future savings is a persistent effect even with mature technologies </w:t>
-      </w:r>
-    </w:p>
-    <w:p>
-      <w:pPr>
-        <w:pStyle w:val="ListParagraph"/>
-        <w:numPr>
-          <w:ilvl w:val="1"/>
-          <w:numId w:val="17"/>
-        </w:numPr>
-      </w:pPr>
-      <w:r>
-        <w:lastRenderedPageBreak/>
-        <w:t xml:space="preserve">See </w:t>
-      </w:r>
-      <w:r>
-        <w:t>discountOpexSavingsOnly_tcd031520</w:t>
-      </w:r>
-      <w:r>
-        <w:t>.xlsx for calculations</w:t>
-      </w:r>
-    </w:p>
-    <w:p>
-      <w:pPr>
-        <w:pStyle w:val="ListParagraph"/>
-        <w:numPr>
-          <w:ilvl w:val="0"/>
-          <w:numId w:val="17"/>
-        </w:numPr>
+        <w:ind w:firstLine="720"/>
       </w:pPr>
       <w:r>
         <w:t>We also ran a sensitivity isolating the main policy measures included in the NEVP, to see which are most impactful for EV adoption</w:t>
       </w:r>
-    </w:p>
-    <w:p>
-      <w:pPr>
-        <w:pStyle w:val="ListParagraph"/>
-        <w:numPr>
-          <w:ilvl w:val="1"/>
-          <w:numId w:val="17"/>
-        </w:numPr>
-      </w:pPr>
-      <w:r>
-        <w:t>Measures isolated: goods and services (GST) tax reductions, custom duty reductions on completely built up (CBU) imports, custom duty reductions on complete knock down (CKD) imports</w:t>
-      </w:r>
-    </w:p>
-    <w:p>
-      <w:pPr>
-        <w:pStyle w:val="ListParagraph"/>
-        <w:numPr>
-          <w:ilvl w:val="1"/>
-          <w:numId w:val="17"/>
-        </w:numPr>
-      </w:pPr>
-      <w:r>
-        <w:t xml:space="preserve">Multipliers for these scenarios are in </w:t>
-      </w:r>
-      <w:r>
-        <w:t>GCAM Inputs and Assumptions_v12__031720</w:t>
-      </w:r>
-      <w:r>
-        <w:t>.xlsx</w:t>
-      </w:r>
+      <w:r>
+        <w:t>. The measures isolated were the</w:t>
+      </w:r>
+      <w:r>
+        <w:t xml:space="preserve"> goods and services (GST) tax reductions, custom duty reductions on completely built up (CBU) imports, </w:t>
+      </w:r>
+      <w:r>
+        <w:t xml:space="preserve">and </w:t>
+      </w:r>
+      <w:r>
+        <w:t>custom duty reductions on complete knock down (CKD) imports</w:t>
+      </w:r>
+      <w:r>
+        <w:t>. We calculate new tax, duty, and fee multipliers for purchase costs to show the effect of each policy lever, and run these on top of the high and low cases above.</w:t>
+      </w:r>
+      <w:bookmarkStart w:id="49" w:name="_GoBack"/>
+      <w:bookmarkEnd w:id="49"/>
     </w:p>
     <w:sectPr>
       <w:headerReference w:type="default" r:id="rId9"/>
@@ -18132,6 +18029,7 @@
   <w:style w:type="character" w:default="1" w:styleId="DefaultParagraphFont">
     <w:name w:val="Default Paragraph Font"/>
     <w:uiPriority w:val="1"/>
+    <w:semiHidden/>
     <w:unhideWhenUsed/>
   </w:style>
   <w:style w:type="table" w:default="1" w:styleId="TableNormal">
@@ -19501,7 +19399,7 @@
 </file>
 
 <file path=customXml/itemProps1.xml><?xml version="1.0" encoding="utf-8"?>
-<ds:datastoreItem xmlns:ds="http://schemas.openxmlformats.org/officeDocument/2006/customXml" ds:itemID="{8655E566-D09C-4DFA-80DE-D02035E77127}">
+<ds:datastoreItem xmlns:ds="http://schemas.openxmlformats.org/officeDocument/2006/customXml" ds:itemID="{AB762DC8-EF7B-4C59-B9F5-2928752B8775}">
   <ds:schemaRefs>
     <ds:schemaRef ds:uri="http://schemas.openxmlformats.org/officeDocument/2006/bibliography"/>
   </ds:schemaRefs>

</xml_diff>

<commit_message>
Add summary table of Pakistan transport assumptions
</commit_message>
<xml_diff>
--- a/[Charles et al. 2020] Electrification of the transport System. Impacts of national policies vs external drivers. A case study for Pakistan.docx
+++ b/[Charles et al. 2020] Electrification of the transport System. Impacts of national policies vs external drivers. A case study for Pakistan.docx
@@ -5980,7 +5980,15 @@
         </w:rPr>
       </w:pPr>
       <w:r>
-        <w:t xml:space="preserve">After making these adjustments to the power sector, electricity generation was significantly higher in GCAM in early years compared other sources. In particular, GCAM industrial electricity in 2015 was higher than reported by the Pakistan Energy Yearbook and International Energy Agency. We added an industry electricity fuel preference elasticity of -0.5 and decreased the industrial income elasticity by 50% to tune industrial and total electricity consumption closer to these data sources. </w:t>
+        <w:t xml:space="preserve">After making these adjustments to the power sector, electricity generation was significantly higher in GCAM in early years compared other sources. </w:t>
+      </w:r>
+      <w:proofErr w:type="gramStart"/>
+      <w:r>
+        <w:t>In particular, GCAM</w:t>
+      </w:r>
+      <w:proofErr w:type="gramEnd"/>
+      <w:r>
+        <w:t xml:space="preserve"> industrial electricity in 2015 was higher than reported by the Pakistan Energy Yearbook and International Energy Agency. We added an industry electricity fuel preference elasticity of -0.5 and decreased the industrial income elasticity by 50% to tune industrial and total electricity consumption closer to these data sources. </w:t>
       </w:r>
     </w:p>
     <w:p>
@@ -6011,91 +6019,1025 @@
     <w:p/>
     <w:p>
       <w:r>
-        <w:t xml:space="preserve">Add overview of </w:t>
-      </w:r>
-      <w:r>
-        <w:t xml:space="preserve">vehicle modes and classes, and </w:t>
-      </w:r>
-      <w:r>
-        <w:t xml:space="preserve">what assumptions are given per vehicle type </w:t>
-      </w:r>
-      <w:r>
-        <w:t>(unless this belongs in main body)</w:t>
+        <w:t>Each region in GCAM has a specific set of vehicle classes, and classes have different input assumptions. Pakistan’s vehicle classes and their assumptions are summarized below:</w:t>
+      </w:r>
+    </w:p>
+    <w:tbl>
+      <w:tblPr>
+        <w:tblStyle w:val="TableGrid"/>
+        <w:tblW w:w="0" w:type="auto"/>
+        <w:tblLook w:val="04A0" w:firstRow="1" w:lastRow="0" w:firstColumn="1" w:lastColumn="0" w:noHBand="0" w:noVBand="1"/>
+      </w:tblPr>
+      <w:tblGrid>
+        <w:gridCol w:w="1705"/>
+        <w:gridCol w:w="2070"/>
+        <w:gridCol w:w="1710"/>
+        <w:gridCol w:w="3865"/>
+      </w:tblGrid>
+      <w:tr>
+        <w:tc>
+          <w:tcPr>
+            <w:tcW w:w="1705" w:type="dxa"/>
+          </w:tcPr>
+          <w:p>
+            <w:pPr>
+              <w:rPr>
+                <w:b/>
+                <w:bCs/>
+              </w:rPr>
+            </w:pPr>
+            <w:r>
+              <w:rPr>
+                <w:b/>
+                <w:bCs/>
+              </w:rPr>
+              <w:lastRenderedPageBreak/>
+              <w:t>Mode</w:t>
+            </w:r>
+          </w:p>
+        </w:tc>
+        <w:tc>
+          <w:tcPr>
+            <w:tcW w:w="2070" w:type="dxa"/>
+          </w:tcPr>
+          <w:p>
+            <w:pPr>
+              <w:rPr>
+                <w:b/>
+                <w:bCs/>
+              </w:rPr>
+            </w:pPr>
+            <w:r>
+              <w:rPr>
+                <w:b/>
+                <w:bCs/>
+              </w:rPr>
+              <w:t>Size classes</w:t>
+            </w:r>
+          </w:p>
+        </w:tc>
+        <w:tc>
+          <w:tcPr>
+            <w:tcW w:w="1710" w:type="dxa"/>
+          </w:tcPr>
+          <w:p>
+            <w:pPr>
+              <w:rPr>
+                <w:b/>
+                <w:bCs/>
+              </w:rPr>
+            </w:pPr>
+            <w:r>
+              <w:rPr>
+                <w:b/>
+                <w:bCs/>
+              </w:rPr>
+              <w:t xml:space="preserve">Technologies </w:t>
+            </w:r>
+          </w:p>
+        </w:tc>
+        <w:tc>
+          <w:tcPr>
+            <w:tcW w:w="3865" w:type="dxa"/>
+          </w:tcPr>
+          <w:p>
+            <w:pPr>
+              <w:rPr>
+                <w:b/>
+                <w:bCs/>
+              </w:rPr>
+            </w:pPr>
+            <w:r>
+              <w:rPr>
+                <w:b/>
+                <w:bCs/>
+              </w:rPr>
+              <w:t>Input assumptions</w:t>
+            </w:r>
+          </w:p>
+        </w:tc>
+      </w:tr>
+      <w:tr>
+        <w:tc>
+          <w:tcPr>
+            <w:tcW w:w="1705" w:type="dxa"/>
+          </w:tcPr>
+          <w:p>
+            <w:r>
+              <w:t>2-wheel LDV</w:t>
+            </w:r>
+          </w:p>
+        </w:tc>
+        <w:tc>
+          <w:tcPr>
+            <w:tcW w:w="2070" w:type="dxa"/>
+          </w:tcPr>
+          <w:p>
+            <w:r>
+              <w:t>Moped</w:t>
+            </w:r>
+          </w:p>
+          <w:p>
+            <w:r>
+              <w:t>Motorcycle (50-250cc)</w:t>
+            </w:r>
+          </w:p>
+          <w:p>
+            <w:r>
+              <w:t>Scooter</w:t>
+            </w:r>
+          </w:p>
+        </w:tc>
+        <w:tc>
+          <w:tcPr>
+            <w:tcW w:w="1710" w:type="dxa"/>
+          </w:tcPr>
+          <w:p>
+            <w:r>
+              <w:t>Liquids</w:t>
+            </w:r>
+          </w:p>
+          <w:p>
+            <w:r>
+              <w:t>BEV</w:t>
+            </w:r>
+          </w:p>
+        </w:tc>
+        <w:tc>
+          <w:tcPr>
+            <w:tcW w:w="3865" w:type="dxa"/>
+          </w:tcPr>
+          <w:p>
+            <w:r>
+              <w:t>Annual travel per vehicle</w:t>
+            </w:r>
+          </w:p>
+          <w:p>
+            <w:r>
+              <w:t>Base year energy use</w:t>
+            </w:r>
+          </w:p>
+          <w:p>
+            <w:r>
+              <w:t>Intensity</w:t>
+            </w:r>
+          </w:p>
+          <w:p>
+            <w:r>
+              <w:t>Load factor</w:t>
+            </w:r>
+          </w:p>
+          <w:p>
+            <w:r>
+              <w:t>Speed</w:t>
+            </w:r>
+          </w:p>
+          <w:p>
+            <w:r>
+              <w:t>Capital costs (purchase)</w:t>
+            </w:r>
+          </w:p>
+          <w:p>
+            <w:r>
+              <w:t>Capital costs (infrastructure)</w:t>
+            </w:r>
+          </w:p>
+          <w:p>
+            <w:r>
+              <w:t>Capital costs (purchase)</w:t>
+            </w:r>
+          </w:p>
+          <w:p>
+            <w:r>
+              <w:t>Operating costs (maintenance)</w:t>
+            </w:r>
+          </w:p>
+          <w:p>
+            <w:r>
+              <w:t>Operating costs (registration and insurance)</w:t>
+            </w:r>
+          </w:p>
+          <w:p>
+            <w:r>
+              <w:t>Operating costs (tolls)</w:t>
+            </w:r>
+          </w:p>
+        </w:tc>
+      </w:tr>
+      <w:tr>
+        <w:tc>
+          <w:tcPr>
+            <w:tcW w:w="1705" w:type="dxa"/>
+          </w:tcPr>
+          <w:p>
+            <w:r>
+              <w:t>3-wheel LDV</w:t>
+            </w:r>
+          </w:p>
+        </w:tc>
+        <w:tc>
+          <w:tcPr>
+            <w:tcW w:w="2070" w:type="dxa"/>
+          </w:tcPr>
+          <w:p>
+            <w:r>
+              <w:t>Three-Wheeler</w:t>
+            </w:r>
+          </w:p>
+        </w:tc>
+        <w:tc>
+          <w:tcPr>
+            <w:tcW w:w="1710" w:type="dxa"/>
+          </w:tcPr>
+          <w:p>
+            <w:r>
+              <w:t>Liquids</w:t>
+            </w:r>
+          </w:p>
+          <w:p>
+            <w:r>
+              <w:t xml:space="preserve">Natural </w:t>
+            </w:r>
+            <w:r>
+              <w:t>G</w:t>
+            </w:r>
+            <w:r>
+              <w:t>as</w:t>
+            </w:r>
+          </w:p>
+          <w:p>
+            <w:r>
+              <w:t>BEV</w:t>
+            </w:r>
+          </w:p>
+        </w:tc>
+        <w:tc>
+          <w:tcPr>
+            <w:tcW w:w="3865" w:type="dxa"/>
+          </w:tcPr>
+          <w:p>
+            <w:r>
+              <w:t>Annual travel per vehicle</w:t>
+            </w:r>
+          </w:p>
+          <w:p>
+            <w:r>
+              <w:t>Base year energy use</w:t>
+            </w:r>
+            <w:r>
+              <w:t xml:space="preserve"> </w:t>
+            </w:r>
+          </w:p>
+          <w:p>
+            <w:r>
+              <w:t>Intensity</w:t>
+            </w:r>
+          </w:p>
+          <w:p>
+            <w:r>
+              <w:t>Load factor</w:t>
+            </w:r>
+          </w:p>
+          <w:p>
+            <w:r>
+              <w:t>Speed</w:t>
+            </w:r>
+          </w:p>
+          <w:p>
+            <w:r>
+              <w:t>Capital costs (total)</w:t>
+            </w:r>
+          </w:p>
+          <w:p>
+            <w:r>
+              <w:t>Operating costs (total non-fuel)</w:t>
+            </w:r>
+          </w:p>
+        </w:tc>
+      </w:tr>
+      <w:tr>
+        <w:tc>
+          <w:tcPr>
+            <w:tcW w:w="1705" w:type="dxa"/>
+          </w:tcPr>
+          <w:p>
+            <w:r>
+              <w:t>4-wheel LDV</w:t>
+            </w:r>
+          </w:p>
+        </w:tc>
+        <w:tc>
+          <w:tcPr>
+            <w:tcW w:w="2070" w:type="dxa"/>
+          </w:tcPr>
+          <w:p>
+            <w:r>
+              <w:t>Mini Car</w:t>
+            </w:r>
+          </w:p>
+          <w:p>
+            <w:r>
+              <w:t>Subcompact Car</w:t>
+            </w:r>
+          </w:p>
+          <w:p>
+            <w:r>
+              <w:t>Compact Car</w:t>
+            </w:r>
+          </w:p>
+          <w:p>
+            <w:r>
+              <w:t>Multipurpose Vehicle</w:t>
+            </w:r>
+          </w:p>
+        </w:tc>
+        <w:tc>
+          <w:tcPr>
+            <w:tcW w:w="1710" w:type="dxa"/>
+          </w:tcPr>
+          <w:p>
+            <w:r>
+              <w:t>Liquids</w:t>
+            </w:r>
+          </w:p>
+          <w:p>
+            <w:r>
+              <w:t>Hybrid Liquids</w:t>
+            </w:r>
+          </w:p>
+          <w:p>
+            <w:r>
+              <w:t>Natural Gas</w:t>
+            </w:r>
+          </w:p>
+          <w:p>
+            <w:r>
+              <w:t>BEV</w:t>
+            </w:r>
+          </w:p>
+          <w:p>
+            <w:r>
+              <w:t>FCEV</w:t>
+            </w:r>
+          </w:p>
+        </w:tc>
+        <w:tc>
+          <w:tcPr>
+            <w:tcW w:w="3865" w:type="dxa"/>
+          </w:tcPr>
+          <w:p>
+            <w:r>
+              <w:t>Annual travel per vehicle</w:t>
+            </w:r>
+          </w:p>
+          <w:p>
+            <w:r>
+              <w:t>Base year energy use</w:t>
+            </w:r>
+          </w:p>
+          <w:p>
+            <w:r>
+              <w:t>Intensity</w:t>
+            </w:r>
+          </w:p>
+          <w:p>
+            <w:r>
+              <w:t>Load factor</w:t>
+            </w:r>
+          </w:p>
+          <w:p>
+            <w:r>
+              <w:t>Speed</w:t>
+            </w:r>
+          </w:p>
+          <w:p>
+            <w:r>
+              <w:t>Capital costs (purchase)</w:t>
+            </w:r>
+          </w:p>
+          <w:p>
+            <w:r>
+              <w:t>Capital costs (infrastructure)</w:t>
+            </w:r>
+          </w:p>
+          <w:p>
+            <w:r>
+              <w:t>Capital costs (purchase)</w:t>
+            </w:r>
+          </w:p>
+          <w:p>
+            <w:r>
+              <w:t>Operating costs (maintenance)</w:t>
+            </w:r>
+          </w:p>
+          <w:p>
+            <w:r>
+              <w:t>Operating costs (registration and insurance)</w:t>
+            </w:r>
+          </w:p>
+          <w:p>
+            <w:r>
+              <w:t>Operating costs (tolls)</w:t>
+            </w:r>
+          </w:p>
+        </w:tc>
+      </w:tr>
+      <w:tr>
+        <w:tc>
+          <w:tcPr>
+            <w:tcW w:w="1705" w:type="dxa"/>
+          </w:tcPr>
+          <w:p>
+            <w:r>
+              <w:t>Bus</w:t>
+            </w:r>
+          </w:p>
+        </w:tc>
+        <w:tc>
+          <w:tcPr>
+            <w:tcW w:w="2070" w:type="dxa"/>
+          </w:tcPr>
+          <w:p>
+            <w:r>
+              <w:t>Bus</w:t>
+            </w:r>
+          </w:p>
+        </w:tc>
+        <w:tc>
+          <w:tcPr>
+            <w:tcW w:w="1710" w:type="dxa"/>
+          </w:tcPr>
+          <w:p>
+            <w:r>
+              <w:t>Liquids</w:t>
+            </w:r>
+          </w:p>
+          <w:p>
+            <w:r>
+              <w:t>Natural Gas</w:t>
+            </w:r>
+          </w:p>
+          <w:p>
+            <w:r>
+              <w:t>BEV</w:t>
+            </w:r>
+          </w:p>
+        </w:tc>
+        <w:tc>
+          <w:tcPr>
+            <w:tcW w:w="3865" w:type="dxa"/>
+          </w:tcPr>
+          <w:p>
+            <w:r>
+              <w:t>Base year energy use</w:t>
+            </w:r>
+          </w:p>
+          <w:p>
+            <w:r>
+              <w:t>Intensity</w:t>
+            </w:r>
+          </w:p>
+          <w:p>
+            <w:r>
+              <w:t>Load factor</w:t>
+            </w:r>
+          </w:p>
+          <w:p>
+            <w:r>
+              <w:t>Speed</w:t>
+            </w:r>
+          </w:p>
+          <w:p>
+            <w:r>
+              <w:t>CAPEX and non-fuel OPEX</w:t>
+            </w:r>
+          </w:p>
+        </w:tc>
+      </w:tr>
+      <w:tr>
+        <w:tc>
+          <w:tcPr>
+            <w:tcW w:w="1705" w:type="dxa"/>
+          </w:tcPr>
+          <w:p>
+            <w:r>
+              <w:t>Freight truck</w:t>
+            </w:r>
+          </w:p>
+        </w:tc>
+        <w:tc>
+          <w:tcPr>
+            <w:tcW w:w="2070" w:type="dxa"/>
+          </w:tcPr>
+          <w:p>
+            <w:r>
+              <w:t>Truck (0-2t)</w:t>
+            </w:r>
+          </w:p>
+          <w:p>
+            <w:r>
+              <w:t>Truck (2-5t)</w:t>
+            </w:r>
+          </w:p>
+          <w:p>
+            <w:r>
+              <w:t>Truck (5-9t)</w:t>
+            </w:r>
+          </w:p>
+          <w:p>
+            <w:r>
+              <w:t>Truck (9-16t)</w:t>
+            </w:r>
+          </w:p>
+        </w:tc>
+        <w:tc>
+          <w:tcPr>
+            <w:tcW w:w="1710" w:type="dxa"/>
+          </w:tcPr>
+          <w:p>
+            <w:r>
+              <w:t>Liquids</w:t>
+            </w:r>
+          </w:p>
+          <w:p>
+            <w:r>
+              <w:t>Natural Gas</w:t>
+            </w:r>
+          </w:p>
+          <w:p>
+            <w:r>
+              <w:t>BEV</w:t>
+            </w:r>
+          </w:p>
+        </w:tc>
+        <w:tc>
+          <w:tcPr>
+            <w:tcW w:w="3865" w:type="dxa"/>
+          </w:tcPr>
+          <w:p>
+            <w:r>
+              <w:t>Base year energy use</w:t>
+            </w:r>
+          </w:p>
+          <w:p>
+            <w:r>
+              <w:t>Intensity</w:t>
+            </w:r>
+          </w:p>
+          <w:p>
+            <w:r>
+              <w:t>Load factor</w:t>
+            </w:r>
+          </w:p>
+          <w:p>
+            <w:r>
+              <w:t>CAPEX and non-fuel OPEX</w:t>
+            </w:r>
+          </w:p>
+        </w:tc>
+      </w:tr>
+      <w:tr>
+        <w:tc>
+          <w:tcPr>
+            <w:tcW w:w="1705" w:type="dxa"/>
+          </w:tcPr>
+          <w:p>
+            <w:r>
+              <w:t>Walk</w:t>
+            </w:r>
+          </w:p>
+        </w:tc>
+        <w:tc>
+          <w:tcPr>
+            <w:tcW w:w="2070" w:type="dxa"/>
+          </w:tcPr>
+          <w:p>
+            <w:r>
+              <w:t>Walk</w:t>
+            </w:r>
+          </w:p>
+        </w:tc>
+        <w:tc>
+          <w:tcPr>
+            <w:tcW w:w="1710" w:type="dxa"/>
+          </w:tcPr>
+          <w:p>
+            <w:r>
+              <w:t>N/A</w:t>
+            </w:r>
+          </w:p>
+        </w:tc>
+        <w:tc>
+          <w:tcPr>
+            <w:tcW w:w="3865" w:type="dxa"/>
+          </w:tcPr>
+          <w:p>
+            <w:r>
+              <w:t>Base year service output</w:t>
+            </w:r>
+          </w:p>
+          <w:p>
+            <w:r>
+              <w:t>Speed</w:t>
+            </w:r>
+          </w:p>
+        </w:tc>
+      </w:tr>
+      <w:tr>
+        <w:tc>
+          <w:tcPr>
+            <w:tcW w:w="1705" w:type="dxa"/>
+          </w:tcPr>
+          <w:p>
+            <w:r>
+              <w:t>Cycle</w:t>
+            </w:r>
+          </w:p>
+        </w:tc>
+        <w:tc>
+          <w:tcPr>
+            <w:tcW w:w="2070" w:type="dxa"/>
+          </w:tcPr>
+          <w:p>
+            <w:r>
+              <w:t>Cycle</w:t>
+            </w:r>
+          </w:p>
+        </w:tc>
+        <w:tc>
+          <w:tcPr>
+            <w:tcW w:w="1710" w:type="dxa"/>
+          </w:tcPr>
+          <w:p>
+            <w:r>
+              <w:t>N/A</w:t>
+            </w:r>
+          </w:p>
+        </w:tc>
+        <w:tc>
+          <w:tcPr>
+            <w:tcW w:w="3865" w:type="dxa"/>
+          </w:tcPr>
+          <w:p>
+            <w:r>
+              <w:t>Base year service output</w:t>
+            </w:r>
+          </w:p>
+          <w:p>
+            <w:r>
+              <w:t>Speed</w:t>
+            </w:r>
+          </w:p>
+        </w:tc>
+      </w:tr>
+      <w:tr>
+        <w:trPr>
+          <w:trHeight w:val="43"/>
+        </w:trPr>
+        <w:tc>
+          <w:tcPr>
+            <w:tcW w:w="1705" w:type="dxa"/>
+          </w:tcPr>
+          <w:p>
+            <w:r>
+              <w:t>Rail</w:t>
+            </w:r>
+          </w:p>
+        </w:tc>
+        <w:tc>
+          <w:tcPr>
+            <w:tcW w:w="2070" w:type="dxa"/>
+          </w:tcPr>
+          <w:p>
+            <w:r>
+              <w:t>Passenger Rail</w:t>
+            </w:r>
+          </w:p>
+          <w:p>
+            <w:r>
+              <w:t>Freight Rail</w:t>
+            </w:r>
+          </w:p>
+        </w:tc>
+        <w:tc>
+          <w:tcPr>
+            <w:tcW w:w="1710" w:type="dxa"/>
+          </w:tcPr>
+          <w:p>
+            <w:r>
+              <w:t>Coal</w:t>
+            </w:r>
+            <w:r>
+              <w:t xml:space="preserve"> (freight only)</w:t>
+            </w:r>
+          </w:p>
+          <w:p>
+            <w:r>
+              <w:t>Electric</w:t>
+            </w:r>
+          </w:p>
+          <w:p>
+            <w:r>
+              <w:t>Liquids</w:t>
+            </w:r>
+          </w:p>
+          <w:p>
+            <w:r>
+              <w:t>Tech-Adv Electric</w:t>
+            </w:r>
+          </w:p>
+          <w:p>
+            <w:r>
+              <w:t>Tech-Adv Liquids</w:t>
+            </w:r>
+          </w:p>
+        </w:tc>
+        <w:tc>
+          <w:tcPr>
+            <w:tcW w:w="3865" w:type="dxa"/>
+          </w:tcPr>
+          <w:p>
+            <w:r>
+              <w:t>Base year energy use</w:t>
+            </w:r>
+          </w:p>
+          <w:p>
+            <w:r>
+              <w:t xml:space="preserve">Intensity </w:t>
+            </w:r>
+          </w:p>
+          <w:p>
+            <w:r>
+              <w:t>Load factor</w:t>
+            </w:r>
+          </w:p>
+          <w:p>
+            <w:r>
+              <w:t>CAPEX and non-fuel OPEX</w:t>
+            </w:r>
+            <w:r>
+              <w:br/>
+              <w:t>Operating subsidy</w:t>
+            </w:r>
+          </w:p>
+          <w:p>
+            <w:r>
+              <w:t>Speed (passenger only)</w:t>
+            </w:r>
+          </w:p>
+        </w:tc>
+      </w:tr>
+      <w:tr>
+        <w:trPr>
+          <w:trHeight w:val="43"/>
+        </w:trPr>
+        <w:tc>
+          <w:tcPr>
+            <w:tcW w:w="1705" w:type="dxa"/>
+          </w:tcPr>
+          <w:p>
+            <w:r>
+              <w:t xml:space="preserve">Air Domestic, </w:t>
+            </w:r>
+          </w:p>
+          <w:p>
+            <w:r>
+              <w:t>Air International</w:t>
+            </w:r>
+          </w:p>
+        </w:tc>
+        <w:tc>
+          <w:tcPr>
+            <w:tcW w:w="2070" w:type="dxa"/>
+          </w:tcPr>
+          <w:p>
+            <w:r>
+              <w:t xml:space="preserve">Air Domestic, </w:t>
+            </w:r>
+          </w:p>
+          <w:p>
+            <w:r>
+              <w:t>Air International</w:t>
+            </w:r>
+          </w:p>
+        </w:tc>
+        <w:tc>
+          <w:tcPr>
+            <w:tcW w:w="1710" w:type="dxa"/>
+          </w:tcPr>
+          <w:p>
+            <w:r>
+              <w:t>Liquids</w:t>
+            </w:r>
+          </w:p>
+        </w:tc>
+        <w:tc>
+          <w:tcPr>
+            <w:tcW w:w="3865" w:type="dxa"/>
+          </w:tcPr>
+          <w:p>
+            <w:r>
+              <w:t>Base year energy use</w:t>
+            </w:r>
+          </w:p>
+          <w:p>
+            <w:r>
+              <w:t>Intensity</w:t>
+            </w:r>
+          </w:p>
+          <w:p>
+            <w:r>
+              <w:t>Load factor</w:t>
+            </w:r>
+          </w:p>
+          <w:p>
+            <w:r>
+              <w:lastRenderedPageBreak/>
+              <w:t>Speed</w:t>
+            </w:r>
+          </w:p>
+          <w:p>
+            <w:r>
+              <w:t>CAPEX</w:t>
+            </w:r>
+          </w:p>
+          <w:p>
+            <w:r>
+              <w:t>Non-fuel OPEX</w:t>
+            </w:r>
+          </w:p>
+        </w:tc>
+      </w:tr>
+      <w:tr>
+        <w:trPr>
+          <w:trHeight w:val="43"/>
+        </w:trPr>
+        <w:tc>
+          <w:tcPr>
+            <w:tcW w:w="1705" w:type="dxa"/>
+          </w:tcPr>
+          <w:p>
+            <w:r>
+              <w:lastRenderedPageBreak/>
+              <w:t>Ship Domestic, Ship International</w:t>
+            </w:r>
+          </w:p>
+        </w:tc>
+        <w:tc>
+          <w:tcPr>
+            <w:tcW w:w="2070" w:type="dxa"/>
+          </w:tcPr>
+          <w:p>
+            <w:r>
+              <w:t>Ship Domestic,</w:t>
+            </w:r>
+            <w:r>
+              <w:t xml:space="preserve"> </w:t>
+            </w:r>
+          </w:p>
+          <w:p>
+            <w:r>
+              <w:t>Ship International</w:t>
+            </w:r>
+          </w:p>
+        </w:tc>
+        <w:tc>
+          <w:tcPr>
+            <w:tcW w:w="1710" w:type="dxa"/>
+          </w:tcPr>
+          <w:p>
+            <w:r>
+              <w:t>Liquids</w:t>
+            </w:r>
+          </w:p>
+        </w:tc>
+        <w:tc>
+          <w:tcPr>
+            <w:tcW w:w="3865" w:type="dxa"/>
+          </w:tcPr>
+          <w:p>
+            <w:r>
+              <w:t>Base year energy use</w:t>
+            </w:r>
+          </w:p>
+          <w:p>
+            <w:r>
+              <w:t xml:space="preserve">Intensity </w:t>
+            </w:r>
+          </w:p>
+          <w:p>
+            <w:r>
+              <w:t>Load factor</w:t>
+            </w:r>
+          </w:p>
+          <w:p>
+            <w:r>
+              <w:t>CAPEX and non-fuel OPEX</w:t>
+            </w:r>
+          </w:p>
+        </w:tc>
+        <w:bookmarkStart w:id="28" w:name="_GoBack"/>
+        <w:bookmarkEnd w:id="28"/>
+      </w:tr>
+    </w:tbl>
+    <w:p/>
+    <w:p/>
+    <w:p>
+      <w:pPr>
+        <w:ind w:firstLine="720"/>
+      </w:pPr>
+      <w:r>
+        <w:t>The main set of vehicle assumptions are contained in energy/</w:t>
+      </w:r>
+      <w:r>
+        <w:t>UCD_trn_data_CORE</w:t>
+      </w:r>
+      <w:r>
+        <w:t xml:space="preserve">.csv. We use an updated version of the database with several changes from the core GCAM version based on Mishra et al (2013). The updated version contains vehicle assumptions for all model years (in 5-year timesteps rather than 15). Battery electric technologies were added for trucks and buses in all regions. Adding new technologies also requires corresponding additions in other files - share weights (in </w:t>
+      </w:r>
+      <w:r>
+        <w:t>A54.globaltranTech_shrwt</w:t>
+      </w:r>
+      <w:r>
+        <w:t>.csv), interpolation rule (</w:t>
+      </w:r>
+      <w:r>
+        <w:t>A54.globaltranTech_interp</w:t>
+      </w:r>
+      <w:r>
+        <w:t>.csv), lifetimes (</w:t>
+      </w:r>
+      <w:r>
+        <w:t>A54.globaltranTech_retire</w:t>
+      </w:r>
+      <w:r>
+        <w:t>.csv), and mappings (</w:t>
+      </w:r>
+      <w:r>
+        <w:t>mappings</w:t>
+      </w:r>
+      <w:r>
+        <w:t>/</w:t>
+      </w:r>
+      <w:r>
+        <w:t>UCD_techs</w:t>
+      </w:r>
+      <w:r>
+        <w:t>.csv).</w:t>
+      </w:r>
+      <w:r>
+        <w:t xml:space="preserve"> </w:t>
+      </w:r>
+      <w:r>
+        <w:t>C</w:t>
+      </w:r>
+      <w:r>
+        <w:t>ost assumptions for</w:t>
+      </w:r>
+      <w:r>
+        <w:t xml:space="preserve"> both BEV and liquids</w:t>
+      </w:r>
+      <w:r>
+        <w:t xml:space="preserve"> cars, trucks, and buses were updated based on NREL’s Electrification Futures Study (</w:t>
+      </w:r>
+      <w:proofErr w:type="spellStart"/>
+      <w:r>
+        <w:t>Jadun</w:t>
+      </w:r>
+      <w:proofErr w:type="spellEnd"/>
+      <w:r>
+        <w:t xml:space="preserve"> et al. 2017). This report contains slow, moderate, and rapid electrification development pathways, which were developed into three sets of the UCD assumptions. BEV costs and </w:t>
+      </w:r>
+      <w:r>
+        <w:t xml:space="preserve">energy </w:t>
+      </w:r>
+      <w:r>
+        <w:t xml:space="preserve">intensity </w:t>
+      </w:r>
+      <w:r>
+        <w:t>vary between these technology advancement scenarios. The new assumptions also add natural gas truck infrastructure costs, and update liquids vehicle energy intensities to match CAFÉ standards in the US (lagged by 5 years for other regions). Finally, we delete operating subsidies for buses across all technologies and regions. In the original UCD assumptions the subsidies made the user cost equal across technologies to reflect equal fares for consumers – however, this was no longer the case after updates to vehicle costs. In addition, we aim capture the actual cost differences between bus technologies in order to model how these impact EV adoption, so using unsubsidized costs is more appropriate.</w:t>
       </w:r>
     </w:p>
     <w:p>
-      <w:pPr>
-        <w:ind w:firstLine="720"/>
-      </w:pPr>
-      <w:r>
-        <w:lastRenderedPageBreak/>
-        <w:t>The main set of vehicle assumptions are contained in energy/</w:t>
-      </w:r>
-      <w:r>
-        <w:t>UCD_trn_data_CORE</w:t>
-      </w:r>
-      <w:r>
-        <w:t xml:space="preserve">.csv. We use an updated version of the database with several changes from the core GCAM version based on Mishra et al (2013). The updated version contains vehicle assumptions for all model years (in 5-year timesteps rather than 15). Battery electric technologies were added for trucks and buses in all regions. Adding new technologies also requires corresponding additions in other files - share weights (in </w:t>
-      </w:r>
-      <w:r>
-        <w:t>A54.globaltranTech_shrwt</w:t>
-      </w:r>
-      <w:r>
-        <w:t>.csv), interpolation rule (</w:t>
-      </w:r>
-      <w:r>
-        <w:t>A54.globaltranTech_interp</w:t>
-      </w:r>
-      <w:r>
-        <w:t>.csv), lifetimes (</w:t>
-      </w:r>
-      <w:r>
-        <w:t>A54.globaltranTech_retire</w:t>
-      </w:r>
-      <w:r>
-        <w:t>.csv), and mappings (</w:t>
-      </w:r>
-      <w:r>
-        <w:t>mappings</w:t>
-      </w:r>
-      <w:r>
-        <w:t>/</w:t>
-      </w:r>
-      <w:r>
-        <w:t>UCD_techs</w:t>
-      </w:r>
-      <w:r>
-        <w:t>.csv).</w:t>
-      </w:r>
-      <w:r>
-        <w:t xml:space="preserve"> </w:t>
-      </w:r>
-      <w:r>
-        <w:t>C</w:t>
-      </w:r>
-      <w:r>
-        <w:t>ost assumptions for</w:t>
-      </w:r>
-      <w:r>
-        <w:t xml:space="preserve"> both BEV and liquids</w:t>
-      </w:r>
-      <w:r>
-        <w:t xml:space="preserve"> cars, trucks, and buses were updated based on NREL’s Electrification Futures Study (Jadun et al. 2017). This report contains slow, moderate, and rapid electrification development pathways, which were developed into three sets of the UCD assumptions. BEV costs and </w:t>
-      </w:r>
-      <w:r>
-        <w:t xml:space="preserve">energy </w:t>
-      </w:r>
-      <w:r>
-        <w:t xml:space="preserve">intensity </w:t>
-      </w:r>
-      <w:r>
-        <w:t>vary between these technology advancement scenarios. The new assumptions also add natural gas truck infrastructure costs, and update liquids vehicle energy intensities to match CAFÉ standards in the US (lagged by 5 years for other regions). Finally, we delete operating subsidies for buses across all technologies and regions. In the original UCD assumptions the subsidies made the user cost equal across technologies to reflect equal fares for consumers – however, this was no longer the case after updates to vehicle costs. In addition, we aim capture the actual cost differences between bus technologies in order to model how these impact EV adoption, so using unsubsidized costs is more appropriate.</w:t>
-      </w:r>
-    </w:p>
-    <w:p>
       <w:r>
         <w:tab/>
-        <w:t xml:space="preserve">In core GCAM, only car and truck technologies are vintaged. We add this feature for buses, 2-wheelers, and 3-wheelers by adding lifetimes and retirement functions. For buses, these were copied from light trucks, which have a lifetime of 25 years. For 2- and 3-wheelers, the maximum lifetime is 15 years. In the retirement function, the half-life is 8 years and steepness is 0.3. </w:t>
+        <w:t xml:space="preserve">In core GCAM, only car and truck technologies are </w:t>
+      </w:r>
+      <w:proofErr w:type="spellStart"/>
+      <w:r>
+        <w:t>vintaged</w:t>
+      </w:r>
+      <w:proofErr w:type="spellEnd"/>
+      <w:r>
+        <w:t xml:space="preserve">. We add this feature for buses, 2-wheelers, and 3-wheelers by adding lifetimes and retirement functions. For buses, these were copied from light trucks, which have a lifetime of 25 years. For 2- and 3-wheelers, the maximum lifetime is 15 years. In the retirement function, the half-life is 8 years and steepness </w:t>
+      </w:r>
+      <w:proofErr w:type="gramStart"/>
+      <w:r>
+        <w:t>is</w:t>
+      </w:r>
+      <w:proofErr w:type="gramEnd"/>
+      <w:r>
+        <w:t xml:space="preserve"> 0.3. </w:t>
       </w:r>
     </w:p>
     <w:p>
@@ -6547,17 +7489,26 @@
       <w:pPr>
         <w:pStyle w:val="Heading3"/>
       </w:pPr>
-      <w:bookmarkStart w:id="28" w:name="_Toc35524388"/>
-      <w:r>
+      <w:bookmarkStart w:id="29" w:name="_Toc35524388"/>
+      <w:r>
+        <w:lastRenderedPageBreak/>
         <w:t>Pakistan-specific transportation changes</w:t>
       </w:r>
-      <w:bookmarkEnd w:id="28"/>
+      <w:bookmarkEnd w:id="29"/>
     </w:p>
     <w:p/>
     <w:p>
       <w:r>
         <w:tab/>
-        <w:t>We also make a number of updates to the assumptions for the Southeast Asia region</w:t>
+        <w:t xml:space="preserve">We also make </w:t>
+      </w:r>
+      <w:proofErr w:type="gramStart"/>
+      <w:r>
+        <w:t>a number of</w:t>
+      </w:r>
+      <w:proofErr w:type="gramEnd"/>
+      <w:r>
+        <w:t xml:space="preserve"> updates to the assumptions for the Southeast Asia region</w:t>
       </w:r>
       <w:r>
         <w:t>, which contains Pakistan</w:t>
@@ -6583,7 +7534,6 @@
     </w:p>
     <w:p>
       <w:r>
-        <w:lastRenderedPageBreak/>
         <w:tab/>
         <w:t>We update the cost assumptions for 2- and 3-wheelers in Southeast Asia</w:t>
       </w:r>
@@ -6594,7 +7544,15 @@
         <w:t xml:space="preserve"> Futures Study </w:t>
       </w:r>
       <w:r>
-        <w:t xml:space="preserve">(Jadun et al. 2017) </w:t>
+        <w:t>(</w:t>
+      </w:r>
+      <w:proofErr w:type="spellStart"/>
+      <w:r>
+        <w:t>Jadun</w:t>
+      </w:r>
+      <w:proofErr w:type="spellEnd"/>
+      <w:r>
+        <w:t xml:space="preserve"> et al. 2017) </w:t>
       </w:r>
       <w:r>
         <w:t>does not re</w:t>
@@ -6681,7 +7639,15 @@
         <w:ind w:firstLine="720"/>
       </w:pPr>
       <w:r>
-        <w:t>The infrastructure capital cost assumptions for BEVs come from Jadun et al. (2017), but these were based on costs in the U.S. A large portion of these costs were for labor</w:t>
+        <w:t xml:space="preserve">The infrastructure capital cost assumptions for BEVs come from </w:t>
+      </w:r>
+      <w:proofErr w:type="spellStart"/>
+      <w:r>
+        <w:t>Jadun</w:t>
+      </w:r>
+      <w:proofErr w:type="spellEnd"/>
+      <w:r>
+        <w:t xml:space="preserve"> et al. (2017), but these were based on costs in the U.S. A large portion of these costs were for labor</w:t>
       </w:r>
       <w:r>
         <w:t xml:space="preserve"> associated with installation and upgrades to residential electrical systems. However, l</w:t>
@@ -6799,6 +7765,7 @@
         <w:ind w:firstLine="720"/>
       </w:pPr>
       <w:r>
+        <w:lastRenderedPageBreak/>
         <w:t xml:space="preserve">In addition, market survey data provided by </w:t>
       </w:r>
       <w:r>
@@ -6841,7 +7808,15 @@
         <w:t xml:space="preserve"> LDVs, and bus</w:t>
       </w:r>
       <w:r>
-        <w:t xml:space="preserve"> cost assumptions are nearly identical between the US and Pakistan, we scale costs for buses, 0-2 ton trucks, and 2-5 ton trucks </w:t>
+        <w:t xml:space="preserve"> cost assumptions are nearly identical between the US and Pakistan, we scale costs for buses, </w:t>
+      </w:r>
+      <w:proofErr w:type="gramStart"/>
+      <w:r>
+        <w:t>0-2 ton</w:t>
+      </w:r>
+      <w:proofErr w:type="gramEnd"/>
+      <w:r>
+        <w:t xml:space="preserve"> trucks, and 2-5 ton trucks </w:t>
       </w:r>
       <w:r>
         <w:t>to</w:t>
@@ -6853,11 +7828,7 @@
         <w:t xml:space="preserve"> Cost assumptions for buses and trucks are given as levelized non-fuel cost (per vehicle-kilometer traveled)</w:t>
       </w:r>
       <w:r>
-        <w:t xml:space="preserve">; we use cost assumptions for compact cars to calculate that purchase costs are about 76% of non-fuel levelized costs, and apply the 40% capital cost regional knockdown factor to </w:t>
-      </w:r>
-      <w:r>
-        <w:lastRenderedPageBreak/>
-        <w:t>that share of the levelized cost.</w:t>
+        <w:t>; we use cost assumptions for compact cars to calculate that purchase costs are about 76% of non-fuel levelized costs, and apply the 40% capital cost regional knockdown factor to that share of the levelized cost.</w:t>
       </w:r>
       <w:r>
         <w:t xml:space="preserve"> This applies to all technologies within these classes. The cost difference appears to be less significant for heavy-duty trucks, so we leave these costs unchanged</w:t>
@@ -6871,7 +7842,15 @@
         <w:ind w:firstLine="720"/>
       </w:pPr>
       <w:r>
-        <w:t>Bus costs were levelized by dividing by annual distance traveled of 51,708 km/year, while SEP assums buses travel 72,000 km per year. For consistency, we scale bus costs for all technologies by 51708/72000 to implicitly change annual distance traveled</w:t>
+        <w:t xml:space="preserve">Bus costs were levelized by dividing by annual distance traveled of 51,708 km/year, while SEP </w:t>
+      </w:r>
+      <w:proofErr w:type="spellStart"/>
+      <w:r>
+        <w:t>assums</w:t>
+      </w:r>
+      <w:proofErr w:type="spellEnd"/>
+      <w:r>
+        <w:t xml:space="preserve"> buses travel 72,000 km per year. For consistency, we scale bus costs for all technologies by 51708/72000 to implicitly change annual distance traveled</w:t>
       </w:r>
       <w:r>
         <w:t xml:space="preserve">. </w:t>
@@ -6907,13 +7886,13 @@
       <w:pPr>
         <w:pStyle w:val="Heading3"/>
       </w:pPr>
-      <w:bookmarkStart w:id="29" w:name="_Toc35334627"/>
-      <w:bookmarkStart w:id="30" w:name="_Toc35524389"/>
+      <w:bookmarkStart w:id="30" w:name="_Toc35334627"/>
+      <w:bookmarkStart w:id="31" w:name="_Toc35524389"/>
       <w:r>
         <w:t>Battery cost curves update (1/16/20)</w:t>
       </w:r>
-      <w:bookmarkEnd w:id="29"/>
       <w:bookmarkEnd w:id="30"/>
+      <w:bookmarkEnd w:id="31"/>
     </w:p>
     <w:p/>
     <w:p>
@@ -6930,7 +7909,15 @@
         <w:t>40</w:t>
       </w:r>
       <w:r>
-        <w:t xml:space="preserve"> in Moderate, and not until after 2050 in Slow (Jadun et al. 2017). We modify the vehicle costs for each curve </w:t>
+        <w:t xml:space="preserve"> in Moderate, and not until after 2050 in Slow (</w:t>
+      </w:r>
+      <w:proofErr w:type="spellStart"/>
+      <w:r>
+        <w:t>Jadun</w:t>
+      </w:r>
+      <w:proofErr w:type="spellEnd"/>
+      <w:r>
+        <w:t xml:space="preserve"> et al. 2017). We modify the vehicle costs for each curve </w:t>
       </w:r>
       <w:r>
         <w:t>based on more aggressive battery cost projections</w:t>
@@ -7239,6 +8226,7 @@
           </w:tcPr>
           <w:p>
             <w:r>
+              <w:lastRenderedPageBreak/>
               <w:t>2030</w:t>
             </w:r>
           </w:p>
@@ -8095,15 +9083,31 @@
       <w:pPr>
         <w:pStyle w:val="Heading4"/>
       </w:pPr>
-      <w:bookmarkStart w:id="31" w:name="_Toc35334628"/>
-      <w:r>
-        <w:t>Battery vintaging factors:</w:t>
-      </w:r>
-      <w:bookmarkEnd w:id="31"/>
+      <w:bookmarkStart w:id="32" w:name="_Toc35334628"/>
+      <w:r>
+        <w:t xml:space="preserve">Battery </w:t>
+      </w:r>
+      <w:proofErr w:type="spellStart"/>
+      <w:r>
+        <w:t>vintaging</w:t>
+      </w:r>
+      <w:proofErr w:type="spellEnd"/>
+      <w:r>
+        <w:t xml:space="preserve"> factors:</w:t>
+      </w:r>
+      <w:bookmarkEnd w:id="32"/>
     </w:p>
     <w:p>
       <w:r>
-        <w:t>Calculated battery vintaging factor based on retirement curve, to account for batteries not lasting full vehicle lifetime. Assumed batteries last 10 years and took weighted average of battery packs needed over vehicle lifetime, using retirement function to get share of vehicles still in use after x years</w:t>
+        <w:t xml:space="preserve">Calculated battery </w:t>
+      </w:r>
+      <w:proofErr w:type="spellStart"/>
+      <w:r>
+        <w:t>vintaging</w:t>
+      </w:r>
+      <w:proofErr w:type="spellEnd"/>
+      <w:r>
+        <w:t xml:space="preserve"> factor based on retirement curve, to account for batteries not lasting full vehicle lifetime. Assumed batteries last 10 years and took weighted average of battery packs needed over vehicle lifetime, using retirement function to get share of vehicles still in use after x years</w:t>
       </w:r>
     </w:p>
     <w:p>
@@ -8201,8 +9205,8 @@
       <w:pPr>
         <w:pStyle w:val="Heading4"/>
       </w:pPr>
-      <w:bookmarkStart w:id="32" w:name="_Toc35334629"/>
-      <w:bookmarkStart w:id="33" w:name="_Toc35524390"/>
+      <w:bookmarkStart w:id="33" w:name="_Toc35334629"/>
+      <w:bookmarkStart w:id="34" w:name="_Toc35524390"/>
       <w:r>
         <w:rPr>
           <w:rStyle w:val="Heading2Char"/>
@@ -8212,8 +9216,8 @@
         </w:rPr>
         <w:t>4W LDVs</w:t>
       </w:r>
-      <w:bookmarkEnd w:id="32"/>
       <w:bookmarkEnd w:id="33"/>
+      <w:bookmarkEnd w:id="34"/>
     </w:p>
     <w:p>
       <w:pPr>
@@ -8278,7 +9282,16 @@
         </w:numPr>
       </w:pPr>
       <w:r>
-        <w:t>New cost = old cost * (1 – ((battery cost % change from NREL) * (battery share of cost) * (battery vintaging factor))</w:t>
+        <w:lastRenderedPageBreak/>
+        <w:t xml:space="preserve">New cost = old cost * (1 – ((battery cost % change from NREL) * (battery share of cost) * (battery </w:t>
+      </w:r>
+      <w:proofErr w:type="spellStart"/>
+      <w:r>
+        <w:t>vintaging</w:t>
+      </w:r>
+      <w:proofErr w:type="spellEnd"/>
+      <w:r>
+        <w:t xml:space="preserve"> factor))</w:t>
       </w:r>
     </w:p>
     <w:p>
@@ -8297,8 +9310,8 @@
       <w:pPr>
         <w:pStyle w:val="Heading4"/>
       </w:pPr>
-      <w:bookmarkStart w:id="34" w:name="_Toc35334630"/>
-      <w:bookmarkStart w:id="35" w:name="_Toc35524391"/>
+      <w:bookmarkStart w:id="35" w:name="_Toc35334630"/>
+      <w:bookmarkStart w:id="36" w:name="_Toc35524391"/>
       <w:r>
         <w:rPr>
           <w:rStyle w:val="Heading2Char"/>
@@ -8308,8 +9321,8 @@
         </w:rPr>
         <w:t>2-wheelers</w:t>
       </w:r>
-      <w:bookmarkEnd w:id="34"/>
       <w:bookmarkEnd w:id="35"/>
+      <w:bookmarkEnd w:id="36"/>
     </w:p>
     <w:p>
       <w:pPr>
@@ -8344,7 +9357,6 @@
         </w:numPr>
       </w:pPr>
       <w:r>
-        <w:lastRenderedPageBreak/>
         <w:t>This is based on assumption that 50% of the total cost of 2/3W are due to EV components and batteries constitute 75% of the EV component cost, which is generally true for compact cars from the ANL data</w:t>
       </w:r>
     </w:p>
@@ -8388,8 +9400,8 @@
       <w:pPr>
         <w:pStyle w:val="Heading4"/>
       </w:pPr>
-      <w:bookmarkStart w:id="36" w:name="_Toc35334631"/>
-      <w:bookmarkStart w:id="37" w:name="_Toc35524392"/>
+      <w:bookmarkStart w:id="37" w:name="_Toc35334631"/>
+      <w:bookmarkStart w:id="38" w:name="_Toc35524392"/>
       <w:r>
         <w:rPr>
           <w:rStyle w:val="Heading2Char"/>
@@ -8399,8 +9411,8 @@
         </w:rPr>
         <w:t>3-wheelers</w:t>
       </w:r>
-      <w:bookmarkEnd w:id="36"/>
       <w:bookmarkEnd w:id="37"/>
+      <w:bookmarkEnd w:id="38"/>
     </w:p>
     <w:p>
       <w:pPr>
@@ -8435,7 +9447,15 @@
         </w:numPr>
       </w:pPr>
       <w:r>
-        <w:t>New cost = old cost * (1 – ((battery cost % change from NREL) * (battery share of cost) * (purchase cost share of capital cost) * (battery vintaging factor))</w:t>
+        <w:t xml:space="preserve">New cost = old cost * (1 – ((battery cost % change from NREL) * (battery share of cost) * (purchase cost share of capital cost) * (battery </w:t>
+      </w:r>
+      <w:proofErr w:type="spellStart"/>
+      <w:r>
+        <w:t>vintaging</w:t>
+      </w:r>
+      <w:proofErr w:type="spellEnd"/>
+      <w:r>
+        <w:t xml:space="preserve"> factor))</w:t>
       </w:r>
     </w:p>
     <w:p>
@@ -8454,8 +9474,8 @@
       <w:pPr>
         <w:pStyle w:val="Heading4"/>
       </w:pPr>
-      <w:bookmarkStart w:id="38" w:name="_Toc35334632"/>
-      <w:bookmarkStart w:id="39" w:name="_Toc35524393"/>
+      <w:bookmarkStart w:id="39" w:name="_Toc35334632"/>
+      <w:bookmarkStart w:id="40" w:name="_Toc35524393"/>
       <w:r>
         <w:rPr>
           <w:rStyle w:val="Heading2Char"/>
@@ -8465,8 +9485,8 @@
         </w:rPr>
         <w:t>Trucks</w:t>
       </w:r>
-      <w:bookmarkEnd w:id="38"/>
       <w:bookmarkEnd w:id="39"/>
+      <w:bookmarkEnd w:id="40"/>
     </w:p>
     <w:p>
       <w:pPr>
@@ -8477,7 +9497,15 @@
         </w:numPr>
       </w:pPr>
       <w:r>
-        <w:t>Variable modified: CAPEX and non-fuel OPEX ($/vkm)</w:t>
+        <w:t>Variable modified: CAPEX and non-fuel OPEX ($/</w:t>
+      </w:r>
+      <w:proofErr w:type="spellStart"/>
+      <w:r>
+        <w:t>vkm</w:t>
+      </w:r>
+      <w:proofErr w:type="spellEnd"/>
+      <w:r>
+        <w:t>)</w:t>
       </w:r>
     </w:p>
     <w:p>
@@ -8489,7 +9517,15 @@
         </w:numPr>
       </w:pPr>
       <w:r>
-        <w:t xml:space="preserve">Used battery share of cost for BEV 100 pickup trucks from ANL/Autonomie (average non-battery tech curve) for all truck classes due to lack of data on cost components of medium and heavy-duty truck classes. </w:t>
+        <w:t>Used battery share of cost for BEV 100 pickup trucks from ANL/</w:t>
+      </w:r>
+      <w:proofErr w:type="spellStart"/>
+      <w:r>
+        <w:t>Autonomie</w:t>
+      </w:r>
+      <w:proofErr w:type="spellEnd"/>
+      <w:r>
+        <w:t xml:space="preserve"> (average non-battery tech curve) for all truck classes due to lack of data on cost components of medium and heavy-duty truck classes. </w:t>
       </w:r>
     </w:p>
     <w:p>
@@ -8513,15 +9549,23 @@
         </w:numPr>
       </w:pPr>
       <w:r>
-        <w:t>New cost = old cost * (1 – ((battery cost % change from NREL) * (battery share of cost) * (share of capital cost in LCOD) * (battery vintaging factor))</w:t>
+        <w:t xml:space="preserve">New cost = old cost * (1 – ((battery cost % change from NREL) * (battery share of cost) * (share of capital cost in LCOD) * (battery </w:t>
+      </w:r>
+      <w:proofErr w:type="spellStart"/>
+      <w:r>
+        <w:t>vintaging</w:t>
+      </w:r>
+      <w:proofErr w:type="spellEnd"/>
+      <w:r>
+        <w:t xml:space="preserve"> factor))</w:t>
       </w:r>
     </w:p>
     <w:p>
       <w:pPr>
         <w:pStyle w:val="Heading4"/>
       </w:pPr>
-      <w:bookmarkStart w:id="40" w:name="_Toc35334633"/>
-      <w:bookmarkStart w:id="41" w:name="_Toc35524394"/>
+      <w:bookmarkStart w:id="41" w:name="_Toc35334633"/>
+      <w:bookmarkStart w:id="42" w:name="_Toc35524394"/>
       <w:r>
         <w:rPr>
           <w:rStyle w:val="Heading2Char"/>
@@ -8531,8 +9575,8 @@
         </w:rPr>
         <w:t>Buses</w:t>
       </w:r>
-      <w:bookmarkEnd w:id="40"/>
       <w:bookmarkEnd w:id="41"/>
+      <w:bookmarkEnd w:id="42"/>
     </w:p>
     <w:p>
       <w:pPr>
@@ -8543,7 +9587,15 @@
         </w:numPr>
       </w:pPr>
       <w:r>
-        <w:t>Variable modified: CAPEX and non-fuel OPEX ($/vkm)</w:t>
+        <w:t>Variable modified: CAPEX and non-fuel OPEX ($/</w:t>
+      </w:r>
+      <w:proofErr w:type="spellStart"/>
+      <w:r>
+        <w:t>vkm</w:t>
+      </w:r>
+      <w:proofErr w:type="spellEnd"/>
+      <w:r>
+        <w:t>)</w:t>
       </w:r>
     </w:p>
     <w:p>
@@ -8588,7 +9640,15 @@
         </w:numPr>
       </w:pPr>
       <w:r>
-        <w:t>New cost = old cost * (1 – ((battery cost % change from NREL) * (battery share of cost) * (share of capital cost in LCOD) * (battery vintaging factor))</w:t>
+        <w:t xml:space="preserve">New cost = old cost * (1 – ((battery cost % change from NREL) * (battery share of cost) * (share of capital cost in LCOD) * (battery </w:t>
+      </w:r>
+      <w:proofErr w:type="spellStart"/>
+      <w:r>
+        <w:t>vintaging</w:t>
+      </w:r>
+      <w:proofErr w:type="spellEnd"/>
+      <w:r>
+        <w:t xml:space="preserve"> factor))</w:t>
       </w:r>
     </w:p>
     <w:p>
@@ -8605,27 +9665,26 @@
       <w:pPr>
         <w:pStyle w:val="Heading1"/>
       </w:pPr>
-      <w:bookmarkStart w:id="42" w:name="_Toc35334623"/>
-      <w:bookmarkStart w:id="43" w:name="_Toc35524395"/>
+      <w:bookmarkStart w:id="43" w:name="_Toc35334623"/>
+      <w:bookmarkStart w:id="44" w:name="_Toc35524395"/>
       <w:r>
         <w:t>EV analysis</w:t>
       </w:r>
-      <w:bookmarkEnd w:id="42"/>
       <w:bookmarkEnd w:id="43"/>
+      <w:bookmarkEnd w:id="44"/>
     </w:p>
     <w:p/>
     <w:p>
       <w:pPr>
         <w:pStyle w:val="Heading2"/>
       </w:pPr>
-      <w:bookmarkStart w:id="44" w:name="_Toc35334625"/>
-      <w:bookmarkStart w:id="45" w:name="_Toc35524396"/>
-      <w:r>
-        <w:lastRenderedPageBreak/>
+      <w:bookmarkStart w:id="45" w:name="_Toc35334625"/>
+      <w:bookmarkStart w:id="46" w:name="_Toc35524396"/>
+      <w:r>
         <w:t>Policy scenarios</w:t>
       </w:r>
-      <w:bookmarkEnd w:id="44"/>
       <w:bookmarkEnd w:id="45"/>
+      <w:bookmarkEnd w:id="46"/>
       <w:r>
         <w:t xml:space="preserve"> </w:t>
       </w:r>
@@ -8664,7 +9723,7 @@
                 <w:bCs/>
               </w:rPr>
             </w:pPr>
-            <w:bookmarkStart w:id="46" w:name="_Hlk29903354"/>
+            <w:bookmarkStart w:id="47" w:name="_Hlk29903354"/>
             <w:r>
               <w:rPr>
                 <w:b/>
@@ -8797,6 +9856,7 @@
                 <w:iCs/>
               </w:rPr>
             </w:pPr>
+            <w:proofErr w:type="spellStart"/>
             <w:r>
               <w:rPr>
                 <w:i/>
@@ -8804,6 +9864,7 @@
               </w:rPr>
               <w:t>NoPolicy_NoLoc</w:t>
             </w:r>
+            <w:proofErr w:type="spellEnd"/>
           </w:p>
         </w:tc>
         <w:tc>
@@ -8885,6 +9946,7 @@
                 <w:iCs/>
               </w:rPr>
             </w:pPr>
+            <w:proofErr w:type="spellStart"/>
             <w:r>
               <w:rPr>
                 <w:i/>
@@ -8899,6 +9961,7 @@
               </w:rPr>
               <w:t>_NoLoc</w:t>
             </w:r>
+            <w:proofErr w:type="spellEnd"/>
           </w:p>
         </w:tc>
         <w:tc>
@@ -8982,6 +10045,7 @@
                 <w:iCs/>
               </w:rPr>
             </w:pPr>
+            <w:proofErr w:type="spellStart"/>
             <w:r>
               <w:rPr>
                 <w:i/>
@@ -8996,6 +10060,7 @@
               </w:rPr>
               <w:t>_GradLoc</w:t>
             </w:r>
+            <w:proofErr w:type="spellEnd"/>
           </w:p>
         </w:tc>
         <w:tc>
@@ -9079,6 +10144,7 @@
                 <w:iCs/>
               </w:rPr>
             </w:pPr>
+            <w:proofErr w:type="spellStart"/>
             <w:r>
               <w:rPr>
                 <w:i/>
@@ -9093,6 +10159,7 @@
               </w:rPr>
               <w:t>_AccelLoc</w:t>
             </w:r>
+            <w:proofErr w:type="spellEnd"/>
           </w:p>
         </w:tc>
         <w:tc>
@@ -9136,7 +10203,7 @@
         </w:tc>
       </w:tr>
     </w:tbl>
-    <w:bookmarkEnd w:id="46"/>
+    <w:bookmarkEnd w:id="47"/>
     <w:p>
       <w:r>
         <w:t>Scenarios are run in combination with Slow and Rapid Advancement cost pathways (see below).</w:t>
@@ -10251,7 +11318,6 @@
                 <w:rFonts w:ascii="Arial Narrow" w:eastAsia="Times New Roman" w:hAnsi="Arial Narrow" w:cs="Calibri"/>
                 <w:color w:val="000000"/>
               </w:rPr>
-              <w:lastRenderedPageBreak/>
               <w:t>Tractors</w:t>
             </w:r>
           </w:p>
@@ -13572,7 +14638,15 @@
         </w:numPr>
       </w:pPr>
       <w:r>
-        <w:t>3-wheelers – assumption is capital cost (total). Assumed x % of total is purchase cost to apply different taxes (differ by scenario/whether or not taxes are already included – see UCD edits R script)</w:t>
+        <w:t xml:space="preserve">3-wheelers – assumption is capital cost (total). Assumed x % of total is purchase cost to apply different taxes (differ by </w:t>
+      </w:r>
+      <w:proofErr w:type="gramStart"/>
+      <w:r>
+        <w:t>scenario/whether or not</w:t>
+      </w:r>
+      <w:proofErr w:type="gramEnd"/>
+      <w:r>
+        <w:t xml:space="preserve"> taxes are already included – see UCD edits R script)</w:t>
       </w:r>
     </w:p>
     <w:p>
@@ -13584,7 +14658,23 @@
         </w:numPr>
       </w:pPr>
       <w:r>
-        <w:t>Buses and trucks – assumption is CAPEX and non-fuel OPEX ($/vkt). Assumed x % of total is purchase cost to apply different taxes, based on assumptions for multipurpose vehicle (differ by scenario/whether or not taxes are already included – see UCD edits R script)</w:t>
+        <w:t>Buses and trucks – assumption is CAPEX and non-fuel OPEX ($/</w:t>
+      </w:r>
+      <w:proofErr w:type="spellStart"/>
+      <w:r>
+        <w:t>vkt</w:t>
+      </w:r>
+      <w:proofErr w:type="spellEnd"/>
+      <w:r>
+        <w:t xml:space="preserve">). Assumed x % of total is purchase cost to apply different taxes, based on assumptions for multipurpose vehicle (differ by </w:t>
+      </w:r>
+      <w:proofErr w:type="gramStart"/>
+      <w:r>
+        <w:t>scenario/whether or not</w:t>
+      </w:r>
+      <w:proofErr w:type="gramEnd"/>
+      <w:r>
+        <w:t xml:space="preserve"> taxes are already included – see UCD edits R script)</w:t>
       </w:r>
     </w:p>
     <w:p>
@@ -13596,6 +14686,7 @@
         </w:numPr>
       </w:pPr>
       <w:r>
+        <w:lastRenderedPageBreak/>
         <w:t>High subsidy (for cost parity)</w:t>
       </w:r>
     </w:p>
@@ -13615,24 +14706,20 @@
       <w:pPr>
         <w:pStyle w:val="Heading2"/>
       </w:pPr>
-      <w:bookmarkStart w:id="47" w:name="_Toc35334626"/>
-      <w:bookmarkStart w:id="48" w:name="_Toc35524397"/>
+      <w:bookmarkStart w:id="48" w:name="_Toc35334626"/>
+      <w:bookmarkStart w:id="49" w:name="_Toc35524397"/>
       <w:r>
         <w:t>Sensitivity analysis</w:t>
       </w:r>
-      <w:bookmarkEnd w:id="47"/>
       <w:bookmarkEnd w:id="48"/>
+      <w:bookmarkEnd w:id="49"/>
     </w:p>
     <w:p>
       <w:pPr>
         <w:ind w:firstLine="720"/>
       </w:pPr>
       <w:r>
-        <w:t xml:space="preserve">Research has shown that consumers considering energy efficient technologies with higher capital but lower operating costs, including EVs, consistently discount the future savings they will </w:t>
-      </w:r>
-      <w:r>
-        <w:lastRenderedPageBreak/>
-        <w:t xml:space="preserve">receive.  </w:t>
+        <w:t xml:space="preserve">Research has shown that consumers considering energy efficient technologies with higher capital but lower operating costs, including EVs, consistently discount the future savings they will receive.  </w:t>
       </w:r>
       <w:r>
         <w:t xml:space="preserve">As a sensitivity to highlight the importance </w:t>
@@ -13703,10 +14790,16 @@
         <w:t>custom duty reductions on complete knock down (CKD) imports</w:t>
       </w:r>
       <w:r>
-        <w:t>. We calculate new tax, duty, and fee multipliers for purchase costs to show the effect of each policy lever, and run these on top of the high and low cases above.</w:t>
-      </w:r>
-      <w:bookmarkStart w:id="49" w:name="_GoBack"/>
-      <w:bookmarkEnd w:id="49"/>
+        <w:t xml:space="preserve">. We calculate new tax, duty, and fee multipliers for purchase costs to show the effect of each policy </w:t>
+      </w:r>
+      <w:proofErr w:type="gramStart"/>
+      <w:r>
+        <w:t>lever, and</w:t>
+      </w:r>
+      <w:proofErr w:type="gramEnd"/>
+      <w:r>
+        <w:t xml:space="preserve"> run these on top of the high and low cases above.</w:t>
+      </w:r>
     </w:p>
     <w:sectPr>
       <w:headerReference w:type="default" r:id="rId9"/>
@@ -13839,6 +14932,7 @@
                 <w:szCs w:val="20"/>
               </w:rPr>
             </w:pPr>
+            <w:proofErr w:type="spellStart"/>
             <w:r>
               <w:rPr>
                 <w:rFonts w:eastAsia="Times New Roman" w:cstheme="minorHAnsi"/>
@@ -13846,7 +14940,97 @@
                 <w:sz w:val="20"/>
                 <w:szCs w:val="20"/>
               </w:rPr>
-              <w:t xml:space="preserve">Berckmans, G., Messagie, M., Smekens, J., Omar, N., Vanhaverbeke, L., &amp; Van Mierlo, J. (2017). </w:t>
+              <w:t>Berckmans</w:t>
+            </w:r>
+            <w:proofErr w:type="spellEnd"/>
+            <w:r>
+              <w:rPr>
+                <w:rFonts w:eastAsia="Times New Roman" w:cstheme="minorHAnsi"/>
+                <w:color w:val="000000"/>
+                <w:sz w:val="20"/>
+                <w:szCs w:val="20"/>
+              </w:rPr>
+              <w:t xml:space="preserve">, G., </w:t>
+            </w:r>
+            <w:proofErr w:type="spellStart"/>
+            <w:r>
+              <w:rPr>
+                <w:rFonts w:eastAsia="Times New Roman" w:cstheme="minorHAnsi"/>
+                <w:color w:val="000000"/>
+                <w:sz w:val="20"/>
+                <w:szCs w:val="20"/>
+              </w:rPr>
+              <w:t>Messagie</w:t>
+            </w:r>
+            <w:proofErr w:type="spellEnd"/>
+            <w:r>
+              <w:rPr>
+                <w:rFonts w:eastAsia="Times New Roman" w:cstheme="minorHAnsi"/>
+                <w:color w:val="000000"/>
+                <w:sz w:val="20"/>
+                <w:szCs w:val="20"/>
+              </w:rPr>
+              <w:t xml:space="preserve">, M., </w:t>
+            </w:r>
+            <w:proofErr w:type="spellStart"/>
+            <w:r>
+              <w:rPr>
+                <w:rFonts w:eastAsia="Times New Roman" w:cstheme="minorHAnsi"/>
+                <w:color w:val="000000"/>
+                <w:sz w:val="20"/>
+                <w:szCs w:val="20"/>
+              </w:rPr>
+              <w:t>Smekens</w:t>
+            </w:r>
+            <w:proofErr w:type="spellEnd"/>
+            <w:r>
+              <w:rPr>
+                <w:rFonts w:eastAsia="Times New Roman" w:cstheme="minorHAnsi"/>
+                <w:color w:val="000000"/>
+                <w:sz w:val="20"/>
+                <w:szCs w:val="20"/>
+              </w:rPr>
+              <w:t xml:space="preserve">, J., Omar, N., </w:t>
+            </w:r>
+            <w:proofErr w:type="spellStart"/>
+            <w:r>
+              <w:rPr>
+                <w:rFonts w:eastAsia="Times New Roman" w:cstheme="minorHAnsi"/>
+                <w:color w:val="000000"/>
+                <w:sz w:val="20"/>
+                <w:szCs w:val="20"/>
+              </w:rPr>
+              <w:t>Vanhaverbeke</w:t>
+            </w:r>
+            <w:proofErr w:type="spellEnd"/>
+            <w:r>
+              <w:rPr>
+                <w:rFonts w:eastAsia="Times New Roman" w:cstheme="minorHAnsi"/>
+                <w:color w:val="000000"/>
+                <w:sz w:val="20"/>
+                <w:szCs w:val="20"/>
+              </w:rPr>
+              <w:t xml:space="preserve">, L., &amp; Van </w:t>
+            </w:r>
+            <w:proofErr w:type="spellStart"/>
+            <w:r>
+              <w:rPr>
+                <w:rFonts w:eastAsia="Times New Roman" w:cstheme="minorHAnsi"/>
+                <w:color w:val="000000"/>
+                <w:sz w:val="20"/>
+                <w:szCs w:val="20"/>
+              </w:rPr>
+              <w:t>Mierlo</w:t>
+            </w:r>
+            <w:proofErr w:type="spellEnd"/>
+            <w:r>
+              <w:rPr>
+                <w:rFonts w:eastAsia="Times New Roman" w:cstheme="minorHAnsi"/>
+                <w:color w:val="000000"/>
+                <w:sz w:val="20"/>
+                <w:szCs w:val="20"/>
+              </w:rPr>
+              <w:t xml:space="preserve">, J. (2017). </w:t>
             </w:r>
             <w:r>
               <w:rPr>
@@ -13857,7 +15041,31 @@
                 <w:sz w:val="20"/>
                 <w:szCs w:val="20"/>
               </w:rPr>
-              <w:t>Cost projection of state of the art lithium-Ion batteries for electric vehicles up to 2030. Energies, 2017</w:t>
+              <w:t xml:space="preserve">Cost projection of </w:t>
+            </w:r>
+            <w:proofErr w:type="gramStart"/>
+            <w:r>
+              <w:rPr>
+                <w:rFonts w:eastAsia="Times New Roman" w:cstheme="minorHAnsi"/>
+                <w:i/>
+                <w:iCs/>
+                <w:color w:val="000000"/>
+                <w:sz w:val="20"/>
+                <w:szCs w:val="20"/>
+              </w:rPr>
+              <w:t>state of the art</w:t>
+            </w:r>
+            <w:proofErr w:type="gramEnd"/>
+            <w:r>
+              <w:rPr>
+                <w:rFonts w:eastAsia="Times New Roman" w:cstheme="minorHAnsi"/>
+                <w:i/>
+                <w:iCs/>
+                <w:color w:val="000000"/>
+                <w:sz w:val="20"/>
+                <w:szCs w:val="20"/>
+              </w:rPr>
+              <w:t xml:space="preserve"> lithium-Ion batteries for electric vehicles up to 2030. Energies, 2017</w:t>
             </w:r>
             <w:r>
               <w:rPr>
@@ -14059,6 +15267,7 @@
                 <w:szCs w:val="20"/>
               </w:rPr>
             </w:pPr>
+            <w:proofErr w:type="spellStart"/>
             <w:r>
               <w:rPr>
                 <w:rFonts w:eastAsia="Times New Roman" w:cstheme="minorHAnsi"/>
@@ -14066,7 +15275,57 @@
                 <w:sz w:val="20"/>
                 <w:szCs w:val="20"/>
               </w:rPr>
-              <w:t>Baik, Y., Hensley, R., Hertzke, P., &amp; Knupfer, S., (March 2019). Making electric vehicles profitable. Retrieved from: https://www.mckinsey.com/industries/automotive-and-assembly/our-insights/making-electric-vehicles-profitable</w:t>
+              <w:t>Baik</w:t>
+            </w:r>
+            <w:proofErr w:type="spellEnd"/>
+            <w:r>
+              <w:rPr>
+                <w:rFonts w:eastAsia="Times New Roman" w:cstheme="minorHAnsi"/>
+                <w:color w:val="000000"/>
+                <w:sz w:val="20"/>
+                <w:szCs w:val="20"/>
+              </w:rPr>
+              <w:t xml:space="preserve">, Y., Hensley, R., </w:t>
+            </w:r>
+            <w:proofErr w:type="spellStart"/>
+            <w:r>
+              <w:rPr>
+                <w:rFonts w:eastAsia="Times New Roman" w:cstheme="minorHAnsi"/>
+                <w:color w:val="000000"/>
+                <w:sz w:val="20"/>
+                <w:szCs w:val="20"/>
+              </w:rPr>
+              <w:t>Hertzke</w:t>
+            </w:r>
+            <w:proofErr w:type="spellEnd"/>
+            <w:r>
+              <w:rPr>
+                <w:rFonts w:eastAsia="Times New Roman" w:cstheme="minorHAnsi"/>
+                <w:color w:val="000000"/>
+                <w:sz w:val="20"/>
+                <w:szCs w:val="20"/>
+              </w:rPr>
+              <w:t xml:space="preserve">, P., &amp; </w:t>
+            </w:r>
+            <w:proofErr w:type="spellStart"/>
+            <w:r>
+              <w:rPr>
+                <w:rFonts w:eastAsia="Times New Roman" w:cstheme="minorHAnsi"/>
+                <w:color w:val="000000"/>
+                <w:sz w:val="20"/>
+                <w:szCs w:val="20"/>
+              </w:rPr>
+              <w:t>Knupfer</w:t>
+            </w:r>
+            <w:proofErr w:type="spellEnd"/>
+            <w:r>
+              <w:rPr>
+                <w:rFonts w:eastAsia="Times New Roman" w:cstheme="minorHAnsi"/>
+                <w:color w:val="000000"/>
+                <w:sz w:val="20"/>
+                <w:szCs w:val="20"/>
+              </w:rPr>
+              <w:t>, S., (March 2019). Making electric vehicles profitable. Retrieved from: https://www.mckinsey.com/industries/automotive-and-assembly/our-insights/making-electric-vehicles-profitable</w:t>
             </w:r>
           </w:p>
         </w:tc>
@@ -14104,6 +15363,7 @@
                 <w:szCs w:val="20"/>
               </w:rPr>
             </w:pPr>
+            <w:proofErr w:type="spellStart"/>
             <w:r>
               <w:rPr>
                 <w:rFonts w:eastAsia="Times New Roman" w:cstheme="minorHAnsi"/>
@@ -14111,7 +15371,57 @@
                 <w:sz w:val="20"/>
                 <w:szCs w:val="20"/>
               </w:rPr>
-              <w:t xml:space="preserve">Jadun, P., McMillan, C., Steinberg, D., Muratori, M., Vimmerstedt, L., &amp; Mai, T. (2017). </w:t>
+              <w:t>Jadun</w:t>
+            </w:r>
+            <w:proofErr w:type="spellEnd"/>
+            <w:r>
+              <w:rPr>
+                <w:rFonts w:eastAsia="Times New Roman" w:cstheme="minorHAnsi"/>
+                <w:color w:val="000000"/>
+                <w:sz w:val="20"/>
+                <w:szCs w:val="20"/>
+              </w:rPr>
+              <w:t xml:space="preserve">, P., McMillan, C., Steinberg, D., </w:t>
+            </w:r>
+            <w:proofErr w:type="spellStart"/>
+            <w:r>
+              <w:rPr>
+                <w:rFonts w:eastAsia="Times New Roman" w:cstheme="minorHAnsi"/>
+                <w:color w:val="000000"/>
+                <w:sz w:val="20"/>
+                <w:szCs w:val="20"/>
+              </w:rPr>
+              <w:t>Muratori</w:t>
+            </w:r>
+            <w:proofErr w:type="spellEnd"/>
+            <w:r>
+              <w:rPr>
+                <w:rFonts w:eastAsia="Times New Roman" w:cstheme="minorHAnsi"/>
+                <w:color w:val="000000"/>
+                <w:sz w:val="20"/>
+                <w:szCs w:val="20"/>
+              </w:rPr>
+              <w:t xml:space="preserve">, M., </w:t>
+            </w:r>
+            <w:proofErr w:type="spellStart"/>
+            <w:r>
+              <w:rPr>
+                <w:rFonts w:eastAsia="Times New Roman" w:cstheme="minorHAnsi"/>
+                <w:color w:val="000000"/>
+                <w:sz w:val="20"/>
+                <w:szCs w:val="20"/>
+              </w:rPr>
+              <w:t>Vimmerstedt</w:t>
+            </w:r>
+            <w:proofErr w:type="spellEnd"/>
+            <w:r>
+              <w:rPr>
+                <w:rFonts w:eastAsia="Times New Roman" w:cstheme="minorHAnsi"/>
+                <w:color w:val="000000"/>
+                <w:sz w:val="20"/>
+                <w:szCs w:val="20"/>
+              </w:rPr>
+              <w:t xml:space="preserve">, L., &amp; Mai, T. (2017). </w:t>
             </w:r>
             <w:r>
               <w:rPr>
@@ -14214,6 +15524,7 @@
                 <w:szCs w:val="20"/>
               </w:rPr>
             </w:pPr>
+            <w:proofErr w:type="spellStart"/>
             <w:r>
               <w:rPr>
                 <w:rFonts w:eastAsia="Times New Roman" w:cstheme="minorHAnsi"/>
@@ -14221,7 +15532,17 @@
                 <w:sz w:val="20"/>
                 <w:szCs w:val="20"/>
               </w:rPr>
-              <w:t>Moawad, A., Kim, N., Neeraj, S., &amp; Rousseau, A., (2016). Assessment of Vehicle Sizing, Energy Consumption, and Cost Through Large-Scale Simulation of Advanced Vehicle-Technologies (ANL/ESD-15/28). Retrieved from https://www.autonomie.net/pdfs/Report%20ANL%20ESD-1528%20-%20Assessment%20of%20Vehicle%20Sizing,%20Energy%20Consumption%20and%20Cost%20through%20Large%20Scale%20Simulation%20of%20Advanced%20Vehicle%20Technologies%20-%201603.pdf</w:t>
+              <w:t>Moawad</w:t>
+            </w:r>
+            <w:proofErr w:type="spellEnd"/>
+            <w:r>
+              <w:rPr>
+                <w:rFonts w:eastAsia="Times New Roman" w:cstheme="minorHAnsi"/>
+                <w:color w:val="000000"/>
+                <w:sz w:val="20"/>
+                <w:szCs w:val="20"/>
+              </w:rPr>
+              <w:t>, A., Kim, N., Neeraj, S., &amp; Rousseau, A., (2016). Assessment of Vehicle Sizing, Energy Consumption, and Cost Through Large-Scale Simulation of Advanced Vehicle-Technologies (ANL/ESD-15/28). Retrieved from https://www.autonomie.net/pdfs/Report%20ANL%20ESD-1528%20-%20Assessment%20of%20Vehicle%20Sizing,%20Energy%20Consumption%20and%20Cost%20through%20Large%20Scale%20Simulation%20of%20Advanced%20Vehicle%20Technologies%20-%201603.pdf</w:t>
             </w:r>
           </w:p>
         </w:tc>
@@ -19399,7 +20720,7 @@
 </file>
 
 <file path=customXml/itemProps1.xml><?xml version="1.0" encoding="utf-8"?>
-<ds:datastoreItem xmlns:ds="http://schemas.openxmlformats.org/officeDocument/2006/customXml" ds:itemID="{AB762DC8-EF7B-4C59-B9F5-2928752B8775}">
+<ds:datastoreItem xmlns:ds="http://schemas.openxmlformats.org/officeDocument/2006/customXml" ds:itemID="{17A55E9A-FC91-459D-9DDA-7C46831D2665}">
   <ds:schemaRefs>
     <ds:schemaRef ds:uri="http://schemas.openxmlformats.org/officeDocument/2006/bibliography"/>
   </ds:schemaRefs>

</xml_diff>

<commit_message>
Fix formatting and typos
</commit_message>
<xml_diff>
--- a/[Charles et al. 2020] Electrification of the transport System. Impacts of national policies vs external drivers. A case study for Pakistan.docx
+++ b/[Charles et al. 2020] Electrification of the transport System. Impacts of national policies vs external drivers. A case study for Pakistan.docx
@@ -6016,10 +6016,15 @@
       </w:r>
       <w:bookmarkEnd w:id="27"/>
     </w:p>
-    <w:p/>
     <w:p>
       <w:r>
-        <w:t>Each region in GCAM has a specific set of vehicle classes, and classes have different input assumptions. Pakistan’s vehicle classes and their assumptions are summarized below:</w:t>
+        <w:t>Each region in GCAM has a specific set of vehicle classes, and classes have different input assumptions. Pakistan’s vehicle classes and their assumptions are summarized</w:t>
+      </w:r>
+      <w:r>
+        <w:t xml:space="preserve"> in the table</w:t>
+      </w:r>
+      <w:r>
+        <w:t xml:space="preserve"> below:</w:t>
       </w:r>
     </w:p>
     <w:tbl>
@@ -6051,7 +6056,6 @@
                 <w:b/>
                 <w:bCs/>
               </w:rPr>
-              <w:lastRenderedPageBreak/>
               <w:t>Mode</w:t>
             </w:r>
           </w:p>
@@ -6139,6 +6143,7 @@
           </w:p>
           <w:p>
             <w:r>
+              <w:lastRenderedPageBreak/>
               <w:t>Motorcycle (50-250cc)</w:t>
             </w:r>
           </w:p>
@@ -6154,11 +6159,13 @@
           </w:tcPr>
           <w:p>
             <w:r>
+              <w:lastRenderedPageBreak/>
               <w:t>Liquids</w:t>
             </w:r>
           </w:p>
           <w:p>
             <w:r>
+              <w:lastRenderedPageBreak/>
               <w:t>BEV</w:t>
             </w:r>
           </w:p>
@@ -6169,11 +6176,13 @@
           </w:tcPr>
           <w:p>
             <w:r>
+              <w:lastRenderedPageBreak/>
               <w:t>Annual travel per vehicle</w:t>
             </w:r>
           </w:p>
           <w:p>
             <w:r>
+              <w:lastRenderedPageBreak/>
               <w:t>Base year energy use</w:t>
             </w:r>
           </w:p>
@@ -6231,6 +6240,7 @@
           </w:tcPr>
           <w:p>
             <w:r>
+              <w:lastRenderedPageBreak/>
               <w:t>3-wheel LDV</w:t>
             </w:r>
           </w:p>
@@ -6282,10 +6292,7 @@
           </w:p>
           <w:p>
             <w:r>
-              <w:t>Base year energy use</w:t>
-            </w:r>
-            <w:r>
-              <w:t xml:space="preserve"> </w:t>
+              <w:t xml:space="preserve">Base year energy use </w:t>
             </w:r>
           </w:p>
           <w:p>
@@ -6852,17 +6859,17 @@
           </w:p>
           <w:p>
             <w:r>
+              <w:t>Speed</w:t>
+            </w:r>
+          </w:p>
+          <w:p>
+            <w:r>
+              <w:t>CAPEX</w:t>
+            </w:r>
+          </w:p>
+          <w:p>
+            <w:r>
               <w:lastRenderedPageBreak/>
-              <w:t>Speed</w:t>
-            </w:r>
-          </w:p>
-          <w:p>
-            <w:r>
-              <w:t>CAPEX</w:t>
-            </w:r>
-          </w:p>
-          <w:p>
-            <w:r>
               <w:t>Non-fuel OPEX</w:t>
             </w:r>
           </w:p>
@@ -6889,10 +6896,7 @@
           </w:tcPr>
           <w:p>
             <w:r>
-              <w:t>Ship Domestic,</w:t>
-            </w:r>
-            <w:r>
-              <w:t xml:space="preserve"> </w:t>
+              <w:t xml:space="preserve">Ship Domestic, </w:t>
             </w:r>
           </w:p>
           <w:p>
@@ -6936,18 +6940,21 @@
             </w:r>
           </w:p>
         </w:tc>
-        <w:bookmarkStart w:id="28" w:name="_GoBack"/>
-        <w:bookmarkEnd w:id="28"/>
       </w:tr>
     </w:tbl>
     <w:p/>
-    <w:p/>
     <w:p>
-      <w:pPr>
-        <w:ind w:firstLine="720"/>
-      </w:pPr>
-      <w:r>
-        <w:t>The main set of vehicle assumptions are contained in energy/</w:t>
+      <w:r>
+        <w:t>The</w:t>
+      </w:r>
+      <w:r>
+        <w:t xml:space="preserve">se </w:t>
+      </w:r>
+      <w:r>
+        <w:t xml:space="preserve">assumptions are contained in </w:t>
+      </w:r>
+      <w:r>
+        <w:t xml:space="preserve">the file </w:t>
       </w:r>
       <w:r>
         <w:t>UCD_trn_data_CORE</w:t>
@@ -7020,8 +7027,19 @@
     </w:p>
     <w:p>
       <w:r>
-        <w:tab/>
-        <w:t xml:space="preserve">In core GCAM, only car and truck technologies are </w:t>
+        <w:t xml:space="preserve">In </w:t>
+      </w:r>
+      <w:r>
+        <w:t xml:space="preserve">the </w:t>
+      </w:r>
+      <w:r>
+        <w:t>core</w:t>
+      </w:r>
+      <w:r>
+        <w:t xml:space="preserve"> version of</w:t>
+      </w:r>
+      <w:r>
+        <w:t xml:space="preserve"> GCAM, only car and truck technologies are </w:t>
       </w:r>
       <w:proofErr w:type="spellStart"/>
       <w:r>
@@ -7042,7 +7060,6 @@
     </w:p>
     <w:p>
       <w:r>
-        <w:tab/>
         <w:t xml:space="preserve">To reflect current levels of EV penetration, we modify the share weight assumptions to show near-zero EV penetration in 2020. Share weights increase to 1 (indicating parity with conventional liquids vehicles on all non-cost characteristics, such as availability, functionality and consumer preferences) in 2030 for light-duty vehicles and 2040 </w:t>
       </w:r>
       <w:r>
@@ -7489,380 +7506,365 @@
       <w:pPr>
         <w:pStyle w:val="Heading3"/>
       </w:pPr>
-      <w:bookmarkStart w:id="29" w:name="_Toc35524388"/>
-      <w:r>
-        <w:lastRenderedPageBreak/>
+      <w:bookmarkStart w:id="28" w:name="_Toc35524388"/>
+      <w:r>
         <w:t>Pakistan-specific transportation changes</w:t>
       </w:r>
-      <w:bookmarkEnd w:id="29"/>
-    </w:p>
-    <w:p/>
-    <w:p>
-      <w:r>
-        <w:tab/>
-        <w:t xml:space="preserve">We also make </w:t>
-      </w:r>
-      <w:proofErr w:type="gramStart"/>
-      <w:r>
-        <w:t>a number of</w:t>
-      </w:r>
-      <w:proofErr w:type="gramEnd"/>
-      <w:r>
-        <w:t xml:space="preserve"> updates to the assumptions for the Southeast Asia region</w:t>
-      </w:r>
-      <w:r>
-        <w:t>, which contains Pakistan</w:t>
-      </w:r>
-      <w:r>
-        <w:t xml:space="preserve"> (Pakistan is not its own region in the vehicle </w:t>
-      </w:r>
-      <w:r>
-        <w:t>assumptions</w:t>
-      </w:r>
-      <w:r>
-        <w:t xml:space="preserve">). </w:t>
-      </w:r>
-      <w:r>
-        <w:t>We add BEV 3-wheelers as a technology to reflect locally available vehicle types. Based on feedback from</w:t>
-      </w:r>
-      <w:r>
-        <w:t xml:space="preserve"> collaborators at</w:t>
-      </w:r>
-      <w:r>
-        <w:t xml:space="preserve"> SEP, we change 3-wheeler speed from 36 to 25 kilometers per hour and increase annual travel per vehicle from 8478 kilometers per year to 32,000 kilometers per year. </w:t>
-      </w:r>
+      <w:bookmarkEnd w:id="28"/>
     </w:p>
     <w:p>
       <w:r>
-        <w:tab/>
-        <w:t>We update the cost assumptions for 2- and 3-wheelers in Southeast Asia</w:t>
-      </w:r>
-      <w:r>
-        <w:t>. As NREL’s Electrification</w:t>
-      </w:r>
-      <w:r>
-        <w:t xml:space="preserve"> Futures Study </w:t>
-      </w:r>
-      <w:r>
-        <w:t>(</w:t>
-      </w:r>
-      <w:proofErr w:type="spellStart"/>
-      <w:r>
-        <w:t>Jadun</w:t>
-      </w:r>
-      <w:proofErr w:type="spellEnd"/>
-      <w:r>
-        <w:t xml:space="preserve"> et al. 2017) </w:t>
-      </w:r>
-      <w:r>
-        <w:t>does not re</w:t>
-      </w:r>
-      <w:r>
-        <w:t xml:space="preserve">port data for these vehicles, we rely on market data in Pakistan to determine current costs. </w:t>
-      </w:r>
-      <w:r>
-        <w:t xml:space="preserve">A representative gasoline-powered motorcycle model in Pakistan costs about $800, about 59% of the cost assumption in the UCD database, so we scale all </w:t>
-      </w:r>
-      <w:r>
-        <w:t xml:space="preserve">liquids </w:t>
-      </w:r>
-      <w:r>
-        <w:t>2-wheeler</w:t>
-      </w:r>
-      <w:r>
-        <w:t xml:space="preserve"> purchase costs</w:t>
-      </w:r>
-      <w:r>
-        <w:t xml:space="preserve"> by this value. </w:t>
-      </w:r>
-      <w:r>
-        <w:t>Based on feedback from collaborators at SEP, electric 2-wheelers are already at levelized cost parity with conventional ICE 2-wheelers in Pakistan. Therefore, we back calculate purchase costs for BEVs in 2020</w:t>
-      </w:r>
-      <w:r>
-        <w:t xml:space="preserve"> by class</w:t>
-      </w:r>
-      <w:r>
-        <w:t xml:space="preserve"> using ICEV cost assumptions and assuming equal levelized costs. After 2020, costs decrease according to the battery costs given in the three technology advancement pathways.</w:t>
+        <w:t xml:space="preserve">We also make </w:t>
+      </w:r>
+      <w:proofErr w:type="gramStart"/>
+      <w:r>
+        <w:t>a number of</w:t>
+      </w:r>
+      <w:proofErr w:type="gramEnd"/>
+      <w:r>
+        <w:t xml:space="preserve"> updates to the assumptions for the Southeast Asia region</w:t>
+      </w:r>
+      <w:r>
+        <w:t>, which contains Pakistan</w:t>
+      </w:r>
+      <w:r>
+        <w:t xml:space="preserve"> (Pakistan is not its own region in the vehicle </w:t>
+      </w:r>
+      <w:r>
+        <w:t>assumptions</w:t>
+      </w:r>
+      <w:r>
+        <w:t xml:space="preserve">). </w:t>
+      </w:r>
+      <w:r>
+        <w:t>We add BEV 3-wheelers as a technology to reflect locally available vehicle types. Based on feedback from</w:t>
+      </w:r>
+      <w:r>
+        <w:t xml:space="preserve"> collaborators at</w:t>
+      </w:r>
+      <w:r>
+        <w:t xml:space="preserve"> SEP, we </w:t>
+      </w:r>
+      <w:r>
+        <w:lastRenderedPageBreak/>
+        <w:t xml:space="preserve">change 3-wheeler speed from 36 to 25 kilometers per hour and increase annual travel per vehicle from 8478 kilometers per year to 32,000 kilometers per year. </w:t>
       </w:r>
     </w:p>
     <w:p>
-      <w:pPr>
-        <w:ind w:firstLine="720"/>
-      </w:pPr>
-      <w:r>
-        <w:t xml:space="preserve">As BEV 3-wheelers do not exist as a technology in the current core GCAM and </w:t>
-      </w:r>
-      <w:r>
-        <w:t xml:space="preserve">Pakistan-specific cost </w:t>
-      </w:r>
-      <w:r>
-        <w:t>data is limited, we estimate BEV 3-wheel capital costs</w:t>
-      </w:r>
-      <w:r>
-        <w:t xml:space="preserve"> in 2020</w:t>
-      </w:r>
-      <w:r>
-        <w:t xml:space="preserve"> using the ratio of liquids motorcycles to 3-wheelers in</w:t>
-      </w:r>
-      <w:r>
-        <w:t xml:space="preserve"> Southeast Asia in </w:t>
-      </w:r>
-      <w:r>
-        <w:t xml:space="preserve">the </w:t>
-      </w:r>
-      <w:r>
-        <w:t>original</w:t>
-      </w:r>
-      <w:r>
-        <w:t xml:space="preserve"> UCD database. This ratio (1.37) is then multiplied by the BEV motorcycle cost </w:t>
-      </w:r>
-      <w:r>
-        <w:t xml:space="preserve">calculating purchase costs under levelized </w:t>
-      </w:r>
-      <w:r>
-        <w:t>cost parity.</w:t>
-      </w:r>
-      <w:r>
-        <w:t xml:space="preserve"> After 2020, costs decrease according to the battery costs given in the three technology advancement pathways.</w:t>
+      <w:r>
+        <w:t>We update the cost assumptions for 2- and 3-wheelers in Southeast Asia</w:t>
+      </w:r>
+      <w:r>
+        <w:t>. As NREL’s Electrification</w:t>
+      </w:r>
+      <w:r>
+        <w:t xml:space="preserve"> Futures Study </w:t>
+      </w:r>
+      <w:r>
+        <w:t>(</w:t>
+      </w:r>
+      <w:proofErr w:type="spellStart"/>
+      <w:r>
+        <w:t>Jadun</w:t>
+      </w:r>
+      <w:proofErr w:type="spellEnd"/>
+      <w:r>
+        <w:t xml:space="preserve"> et al. 2017) </w:t>
+      </w:r>
+      <w:r>
+        <w:t>does not re</w:t>
+      </w:r>
+      <w:r>
+        <w:t xml:space="preserve">port data for these vehicles, we rely on market data in Pakistan to determine current costs. </w:t>
+      </w:r>
+      <w:r>
+        <w:t xml:space="preserve">A representative gasoline-powered motorcycle model in Pakistan costs about $800, about 59% of the cost assumption in the UCD database, so we scale all </w:t>
+      </w:r>
+      <w:r>
+        <w:t xml:space="preserve">liquids </w:t>
+      </w:r>
+      <w:r>
+        <w:t>2-wheeler</w:t>
+      </w:r>
+      <w:r>
+        <w:t xml:space="preserve"> purchase costs</w:t>
+      </w:r>
+      <w:r>
+        <w:t xml:space="preserve"> by this value. </w:t>
+      </w:r>
+      <w:r>
+        <w:t>Based on feedback from collaborators at SEP, electric 2-wheelers are already at levelized cost parity with conventional ICE 2-wheelers in Pakistan. Therefore, we back calculate purchase costs for BEVs in 2020</w:t>
+      </w:r>
+      <w:r>
+        <w:t xml:space="preserve"> by class</w:t>
+      </w:r>
+      <w:r>
+        <w:t xml:space="preserve"> using ICEV cost assumptions and assuming equal levelized costs. After 2020, costs decrease according to the battery costs given in the three technology advancement pathways.</w:t>
       </w:r>
     </w:p>
     <w:p>
-      <w:pPr>
-        <w:ind w:firstLine="720"/>
-      </w:pPr>
-      <w:r>
-        <w:t xml:space="preserve">We also update BEV mini car costs and intensity to match the assumptions for India. This was the only car class and technology where assumptions did not match those in India, for unclear reasons, so we correct this discrepancy.   </w:t>
+      <w:r>
+        <w:t xml:space="preserve">As BEV 3-wheelers do not exist as a technology in the current core GCAM and </w:t>
+      </w:r>
+      <w:r>
+        <w:t xml:space="preserve">Pakistan-specific cost </w:t>
+      </w:r>
+      <w:r>
+        <w:t>data is limited, we estimate BEV 3-wheel capital costs</w:t>
+      </w:r>
+      <w:r>
+        <w:t xml:space="preserve"> in 2020</w:t>
+      </w:r>
+      <w:r>
+        <w:t xml:space="preserve"> using the ratio of liquids motorcycles to 3-wheelers in</w:t>
+      </w:r>
+      <w:r>
+        <w:t xml:space="preserve"> Southeast Asia in </w:t>
+      </w:r>
+      <w:r>
+        <w:t xml:space="preserve">the </w:t>
+      </w:r>
+      <w:r>
+        <w:t>original</w:t>
+      </w:r>
+      <w:r>
+        <w:t xml:space="preserve"> UCD database. This ratio (1.37) is then multiplied by the BEV motorcycle cost </w:t>
+      </w:r>
+      <w:r>
+        <w:t xml:space="preserve">calculating purchase costs under levelized </w:t>
+      </w:r>
+      <w:r>
+        <w:t>cost parity.</w:t>
+      </w:r>
+      <w:r>
+        <w:t xml:space="preserve"> After 2020, costs decrease according to the battery costs given in the three technology advancement pathways.</w:t>
       </w:r>
     </w:p>
     <w:p>
-      <w:pPr>
-        <w:ind w:firstLine="720"/>
-      </w:pPr>
-      <w:r>
-        <w:t xml:space="preserve">The infrastructure capital cost assumptions for BEVs come from </w:t>
-      </w:r>
-      <w:proofErr w:type="spellStart"/>
-      <w:r>
-        <w:t>Jadun</w:t>
-      </w:r>
-      <w:proofErr w:type="spellEnd"/>
-      <w:r>
-        <w:t xml:space="preserve"> et al. (2017), but these were based on costs in the U.S. A large portion of these costs were for labor</w:t>
-      </w:r>
-      <w:r>
-        <w:t xml:space="preserve"> associated with installation and upgrades to residential electrical systems. However, l</w:t>
-      </w:r>
-      <w:r>
-        <w:t>abor costs are much lower in Pakistan</w:t>
-      </w:r>
-      <w:r>
-        <w:t xml:space="preserve"> and many households have electrical service with a higher voltage compared to the U.S. We assume o</w:t>
-      </w:r>
-      <w:r>
-        <w:t xml:space="preserve">ne charger </w:t>
-      </w:r>
-      <w:r>
-        <w:t xml:space="preserve">required </w:t>
-      </w:r>
-      <w:r>
-        <w:t>per vehicle</w:t>
-      </w:r>
-      <w:r>
-        <w:t xml:space="preserve">, a </w:t>
-      </w:r>
-      <w:r>
-        <w:t>typical residential power plug with 230V/10A and 100-35 km of driving daily</w:t>
-      </w:r>
-      <w:r>
-        <w:t xml:space="preserve">. </w:t>
-      </w:r>
-      <w:r>
-        <w:t xml:space="preserve">Based on market </w:t>
-      </w:r>
-      <w:r>
-        <w:t>data</w:t>
-      </w:r>
-      <w:r>
-        <w:t xml:space="preserve"> in Pakistan</w:t>
-      </w:r>
-      <w:r>
-        <w:t>, a level-2 charger costs</w:t>
-      </w:r>
-      <w:r>
-        <w:t xml:space="preserve"> $350-500,</w:t>
-      </w:r>
-      <w:r>
-        <w:t xml:space="preserve"> installation is</w:t>
-      </w:r>
-      <w:r>
-        <w:t xml:space="preserve"> $50-100, and residential electrical service upgrades</w:t>
-      </w:r>
-      <w:r>
-        <w:t xml:space="preserve"> cost </w:t>
-      </w:r>
-      <w:r>
-        <w:t>$80-135</w:t>
-      </w:r>
-      <w:r>
-        <w:t>. We assume an average charging infrastructure capital cost of $580 for 4-wheel LDVs</w:t>
-      </w:r>
-      <w:r>
-        <w:t xml:space="preserve">. We remove </w:t>
-      </w:r>
-      <w:r>
-        <w:t>charging costs</w:t>
-      </w:r>
-      <w:r>
-        <w:t xml:space="preserve"> entirely for </w:t>
-      </w:r>
-      <w:r>
-        <w:t>2-wheelers, as</w:t>
-      </w:r>
-      <w:r>
-        <w:t xml:space="preserve"> </w:t>
-      </w:r>
-      <w:r>
-        <w:t xml:space="preserve">vehicle specifications indicate </w:t>
-      </w:r>
-      <w:r>
-        <w:t xml:space="preserve">2-wheeler batteries are sufficiently small that no additional charging infrastructure </w:t>
-      </w:r>
-      <w:r>
-        <w:t xml:space="preserve">for residential use </w:t>
-      </w:r>
-      <w:r>
-        <w:t>is required</w:t>
-      </w:r>
-      <w:r>
-        <w:t xml:space="preserve">. We do assume </w:t>
-      </w:r>
-      <w:r>
-        <w:t>3-wheelers require the</w:t>
-      </w:r>
-      <w:r>
-        <w:t xml:space="preserve"> $580 charging infrastructure cost because of the high annual distance travelled per vehicle. </w:t>
+      <w:r>
+        <w:t xml:space="preserve">We also update BEV mini car costs and intensity to match the assumptions for India. This was the only car class and technology where assumptions did not match those in India, for unclear reasons, so we correct this discrepancy.   </w:t>
       </w:r>
     </w:p>
     <w:p>
-      <w:pPr>
-        <w:ind w:firstLine="720"/>
-      </w:pPr>
-      <w:r>
-        <w:t>Collaborators at SEP collected information on typical maintenance costs for company and staff vehicles, as well as information from an informal survey of auto workshops, vehicle drivers, etc., around Islamabad. We use this to adjust our vehicle maintenance cost assumptions for LDVs</w:t>
+      <w:r>
+        <w:t xml:space="preserve">The infrastructure capital cost assumptions for BEVs come from </w:t>
+      </w:r>
+      <w:proofErr w:type="spellStart"/>
+      <w:r>
+        <w:t>Jadun</w:t>
+      </w:r>
+      <w:proofErr w:type="spellEnd"/>
+      <w:r>
+        <w:t xml:space="preserve"> et al. (2017), but these were based on costs in the U.S. A large portion of these costs were for labor</w:t>
+      </w:r>
+      <w:r>
+        <w:t xml:space="preserve"> associated with installation and upgrades to residential electrical systems. However, l</w:t>
+      </w:r>
+      <w:r>
+        <w:t>abor costs are much lower in Pakistan</w:t>
+      </w:r>
+      <w:r>
+        <w:t xml:space="preserve"> and many households have electrical service with a higher voltage compared to the U.S. We assume o</w:t>
+      </w:r>
+      <w:r>
+        <w:t xml:space="preserve">ne charger </w:t>
+      </w:r>
+      <w:r>
+        <w:t xml:space="preserve">required </w:t>
+      </w:r>
+      <w:r>
+        <w:t>per vehicle</w:t>
+      </w:r>
+      <w:r>
+        <w:t xml:space="preserve">, a </w:t>
+      </w:r>
+      <w:r>
+        <w:t>typical residential power plug with 230V/10A and 100-35 km of driving daily</w:t>
       </w:r>
       <w:r>
         <w:t xml:space="preserve">. </w:t>
       </w:r>
       <w:r>
-        <w:t>Actual average maintenance costs could be much lower than the values collected, however, as many owners tend to pay for maintenance only when unavoidable. We</w:t>
-      </w:r>
-      <w:r>
-        <w:t xml:space="preserve"> scale the values by 70% to represent more realistic maintenance. </w:t>
+        <w:t xml:space="preserve">Based on market </w:t>
+      </w:r>
+      <w:r>
+        <w:t>data</w:t>
+      </w:r>
+      <w:r>
+        <w:t xml:space="preserve"> in Pakistan</w:t>
+      </w:r>
+      <w:r>
+        <w:t>, a level-2 charger costs</w:t>
+      </w:r>
+      <w:r>
+        <w:t xml:space="preserve"> $350-500,</w:t>
+      </w:r>
+      <w:r>
+        <w:t xml:space="preserve"> installation is</w:t>
+      </w:r>
+      <w:r>
+        <w:t xml:space="preserve"> $50-100, and residential electrical service upgrades</w:t>
+      </w:r>
+      <w:r>
+        <w:t xml:space="preserve"> cost </w:t>
+      </w:r>
+      <w:r>
+        <w:t>$80-135</w:t>
+      </w:r>
+      <w:r>
+        <w:t>. We assume an average charging infrastructure capital cost of $580 for 4-wheel LDVs</w:t>
+      </w:r>
+      <w:r>
+        <w:t xml:space="preserve">. We remove </w:t>
+      </w:r>
+      <w:r>
+        <w:t>charging costs</w:t>
+      </w:r>
+      <w:r>
+        <w:t xml:space="preserve"> entirely for </w:t>
+      </w:r>
+      <w:r>
+        <w:t>2-wheelers, as</w:t>
+      </w:r>
+      <w:r>
+        <w:t xml:space="preserve"> </w:t>
+      </w:r>
+      <w:r>
+        <w:t xml:space="preserve">vehicle specifications indicate </w:t>
+      </w:r>
+      <w:r>
+        <w:t xml:space="preserve">2-wheeler batteries are sufficiently small that no additional charging infrastructure </w:t>
+      </w:r>
+      <w:r>
+        <w:t xml:space="preserve">for residential use </w:t>
+      </w:r>
+      <w:r>
+        <w:t>is required</w:t>
+      </w:r>
+      <w:r>
+        <w:t xml:space="preserve">. We do assume </w:t>
+      </w:r>
+      <w:r>
+        <w:t>3-wheelers require the</w:t>
+      </w:r>
+      <w:r>
+        <w:t xml:space="preserve"> $580 charging infrastructure cost because of the high annual distance travelled per vehicle. </w:t>
       </w:r>
     </w:p>
     <w:p>
-      <w:pPr>
-        <w:ind w:firstLine="720"/>
-      </w:pPr>
-      <w:r>
-        <w:lastRenderedPageBreak/>
-        <w:t xml:space="preserve">In addition, market survey data provided by </w:t>
-      </w:r>
-      <w:r>
-        <w:t>collaborators at ANL</w:t>
-      </w:r>
-      <w:r>
-        <w:t xml:space="preserve"> indicated that</w:t>
-      </w:r>
-      <w:r>
-        <w:t xml:space="preserve"> capital costs for</w:t>
-      </w:r>
-      <w:r>
-        <w:t xml:space="preserve"> light trucks and buses are significantly </w:t>
-      </w:r>
-      <w:r>
-        <w:t>lower</w:t>
-      </w:r>
-      <w:r>
-        <w:t xml:space="preserve"> in Pakistan </w:t>
-      </w:r>
-      <w:r>
-        <w:t>than the US</w:t>
-      </w:r>
-      <w:r>
-        <w:t xml:space="preserve">. For the data available, vehicles in Pakistan were about 40% of the cost of comparable US vehicles. </w:t>
-      </w:r>
-      <w:r>
-        <w:t>As GCAM truck costs are based on US data and do not vary by region</w:t>
-      </w:r>
-      <w:r>
-        <w:t>,</w:t>
-      </w:r>
-      <w:r>
-        <w:t xml:space="preserve"> </w:t>
-      </w:r>
-      <w:r>
-        <w:t>unlike</w:t>
-      </w:r>
-      <w:r>
-        <w:t xml:space="preserve"> LDVs, and bus</w:t>
-      </w:r>
-      <w:r>
-        <w:t xml:space="preserve"> cost assumptions are nearly identical between the US and Pakistan, we scale costs for buses, </w:t>
-      </w:r>
-      <w:proofErr w:type="gramStart"/>
-      <w:r>
-        <w:t>0-2 ton</w:t>
-      </w:r>
-      <w:proofErr w:type="gramEnd"/>
-      <w:r>
-        <w:t xml:space="preserve"> trucks, and 2-5 ton trucks </w:t>
-      </w:r>
-      <w:r>
-        <w:t>to</w:t>
-      </w:r>
-      <w:r>
-        <w:t xml:space="preserve"> represent this regional knock-down factor.</w:t>
-      </w:r>
-      <w:r>
-        <w:t xml:space="preserve"> Cost assumptions for buses and trucks are given as levelized non-fuel cost (per vehicle-kilometer traveled)</w:t>
-      </w:r>
-      <w:r>
-        <w:t>; we use cost assumptions for compact cars to calculate that purchase costs are about 76% of non-fuel levelized costs, and apply the 40% capital cost regional knockdown factor to that share of the levelized cost.</w:t>
-      </w:r>
-      <w:r>
-        <w:t xml:space="preserve"> This applies to all technologies within these classes. The cost difference appears to be less significant for heavy-duty trucks, so we leave these costs unchanged</w:t>
-      </w:r>
-      <w:r>
-        <w:t>.</w:t>
+      <w:r>
+        <w:t>Collaborators at SEP collected information on typical maintenance costs for company and staff vehicles, as well as information from an informal survey of auto workshops, vehicle drivers, etc., around Islamabad. We use this to adjust our vehicle maintenance cost assumptions for LDVs</w:t>
+      </w:r>
+      <w:r>
+        <w:t xml:space="preserve">. </w:t>
+      </w:r>
+      <w:r>
+        <w:t>Actual average maintenance costs could be much lower than the values collected, however, as many owners tend to pay for maintenance only when unavoidable. We</w:t>
+      </w:r>
+      <w:r>
+        <w:t xml:space="preserve"> scale the values by 70% to represent more realistic maintenance. </w:t>
       </w:r>
     </w:p>
     <w:p>
-      <w:pPr>
-        <w:ind w:firstLine="720"/>
-      </w:pPr>
-      <w:r>
-        <w:t xml:space="preserve">Bus costs were levelized by dividing by annual distance traveled of 51,708 km/year, while SEP </w:t>
-      </w:r>
-      <w:proofErr w:type="spellStart"/>
-      <w:r>
-        <w:t>assums</w:t>
-      </w:r>
-      <w:proofErr w:type="spellEnd"/>
-      <w:r>
-        <w:t xml:space="preserve"> buses travel 72,000 km per year. For consistency, we scale bus costs for all technologies by 51708/72000 to implicitly change annual distance traveled</w:t>
-      </w:r>
-      <w:r>
-        <w:t xml:space="preserve">. </w:t>
-      </w:r>
-      <w:r>
-        <w:t>We also adjust BEV truck load factor assumptions for consistency across technology advancement scenarios. BEV truck load factors are set to 80% of liquids load factors in 2020 and linearly increase to be equal with liquids trucks in 2050. This change was made for Southeast Asia only.</w:t>
+      <w:r>
+        <w:t xml:space="preserve">In addition, market survey data provided by </w:t>
+      </w:r>
+      <w:r>
+        <w:t>collaborators at ANL</w:t>
+      </w:r>
+      <w:r>
+        <w:t xml:space="preserve"> indicated that</w:t>
+      </w:r>
+      <w:r>
+        <w:t xml:space="preserve"> capital costs for</w:t>
+      </w:r>
+      <w:r>
+        <w:t xml:space="preserve"> light trucks and buses are significantly </w:t>
+      </w:r>
+      <w:r>
+        <w:t>lower</w:t>
+      </w:r>
+      <w:r>
+        <w:t xml:space="preserve"> in Pakistan </w:t>
+      </w:r>
+      <w:r>
+        <w:t>than the US</w:t>
+      </w:r>
+      <w:r>
+        <w:t xml:space="preserve">. For the data available, vehicles in Pakistan were about 40% of the cost of comparable US vehicles. </w:t>
+      </w:r>
+      <w:r>
+        <w:t>As GCAM truck costs are based on US data and do not vary by region</w:t>
+      </w:r>
+      <w:r>
+        <w:t>,</w:t>
+      </w:r>
+      <w:r>
+        <w:t xml:space="preserve"> </w:t>
+      </w:r>
+      <w:r>
+        <w:t>unlike</w:t>
+      </w:r>
+      <w:r>
+        <w:t xml:space="preserve"> LDVs, and bus</w:t>
+      </w:r>
+      <w:r>
+        <w:t xml:space="preserve"> cost assumptions are nearly identical between the US and Pakistan, we scale costs for buses, </w:t>
+      </w:r>
+      <w:proofErr w:type="gramStart"/>
+      <w:r>
+        <w:t>0-2 ton</w:t>
+      </w:r>
+      <w:proofErr w:type="gramEnd"/>
+      <w:r>
+        <w:t xml:space="preserve"> trucks, and 2-5 ton trucks </w:t>
+      </w:r>
+      <w:r>
+        <w:t>to</w:t>
+      </w:r>
+      <w:r>
+        <w:t xml:space="preserve"> represent this regional </w:t>
+      </w:r>
+      <w:r>
+        <w:lastRenderedPageBreak/>
+        <w:t>knock-down factor.</w:t>
+      </w:r>
+      <w:r>
+        <w:t xml:space="preserve"> Cost assumptions for buses and trucks are given as levelized non-fuel cost (per vehicle-kilometer traveled)</w:t>
+      </w:r>
+      <w:r>
+        <w:t>; we use cost assumptions for compact cars to calculate that purchase costs are about 76% of non-fuel levelized costs, and apply the 40% capital cost regional knockdown factor to that share of the levelized cost.</w:t>
+      </w:r>
+      <w:r>
+        <w:t xml:space="preserve"> This applies to all technologies within these classes. The cost difference appears to be less significant for heavy-duty trucks, so we leave these costs unchanged</w:t>
+      </w:r>
+      <w:r>
+        <w:t>.</w:t>
       </w:r>
     </w:p>
     <w:p>
-      <w:pPr>
-        <w:ind w:firstLine="720"/>
-      </w:pPr>
+      <w:r>
+        <w:t>Bus costs were levelized by dividing by annual distance traveled of 51,708 km/year, while SEP assum</w:t>
+      </w:r>
+      <w:r>
+        <w:t>e</w:t>
+      </w:r>
+      <w:r>
+        <w:t>s buses travel 72,000 km per year. For consistency, we scale bus costs for all technologies by 51708/72000 to implicitly change annual distance traveled</w:t>
+      </w:r>
+      <w:r>
+        <w:t xml:space="preserve">. </w:t>
+      </w:r>
+      <w:r>
+        <w:t>We also adjust BEV truck load factor assumptions for consistency across technology advancement scenarios. BEV truck load factors are set to 80% of liquids load factors in 2020 and linearly increase to be equal with liquids trucks in 2050. This change w</w:t>
+      </w:r>
+      <w:bookmarkStart w:id="29" w:name="_GoBack"/>
+      <w:bookmarkEnd w:id="29"/>
+      <w:r>
+        <w:t>as made for Southeast Asia only.</w:t>
+      </w:r>
+    </w:p>
+    <w:p>
       <w:r>
         <w:t>The GCAM data system uses a default discount rate of 10% for consumer vehicle purchases. It should be noted that this value is only used to calculate a fixed charge rate, which converts capital costs to annualized costs as part of the levelized cost calculation. We change the discount rate to 15%, based on loan rates of 20-21% in Pakistan today</w:t>
       </w:r>
@@ -7894,7 +7896,6 @@
       <w:bookmarkEnd w:id="30"/>
       <w:bookmarkEnd w:id="31"/>
     </w:p>
-    <w:p/>
     <w:p>
       <w:r>
         <w:t xml:space="preserve">Recent data shows that battery costs have fallen faster than projected, including in the Electrification Futures Study on which the slow, moderate, and rapid technology pathways were based. For example, according to Bloomberg New Energy Finance (BNEF) battery costs in 2019 had dropped to $156 per kWh, which the EFS projected would be only be reached by </w:t>
@@ -7951,22 +7952,13 @@
       </w:r>
       <w:r>
         <w:t xml:space="preserve"> below.</w:t>
-      </w:r>
-    </w:p>
-    <w:p>
-      <w:r>
-        <w:t>New battery cost curves (2018$/kWh)</w:t>
-      </w:r>
-      <w:r>
-        <w:rPr>
-          <w:rStyle w:val="EndnoteReference"/>
-        </w:rPr>
-        <w:endnoteReference w:id="1"/>
       </w:r>
     </w:p>
     <w:tbl>
       <w:tblPr>
         <w:tblStyle w:val="TableGrid"/>
+        <w:tblpPr w:leftFromText="180" w:rightFromText="180" w:vertAnchor="text" w:tblpY="1"/>
+        <w:tblOverlap w:val="never"/>
         <w:tblW w:w="0" w:type="auto"/>
         <w:tblLook w:val="04A0" w:firstRow="1" w:lastRow="0" w:firstColumn="1" w:lastColumn="0" w:noHBand="0" w:noVBand="1"/>
       </w:tblPr>
@@ -7982,17 +7974,9 @@
         </w:trPr>
         <w:tc>
           <w:tcPr>
-            <w:tcW w:w="960" w:type="dxa"/>
-            <w:noWrap/>
-            <w:hideMark/>
-          </w:tcPr>
-          <w:p/>
-        </w:tc>
-        <w:tc>
-          <w:tcPr>
-            <w:tcW w:w="960" w:type="dxa"/>
-            <w:noWrap/>
-            <w:hideMark/>
+            <w:tcW w:w="4040" w:type="dxa"/>
+            <w:gridSpan w:val="4"/>
+            <w:noWrap/>
           </w:tcPr>
           <w:p>
             <w:pPr>
@@ -8002,55 +7986,13 @@
               </w:rPr>
             </w:pPr>
             <w:r>
-              <w:rPr>
-                <w:b/>
-                <w:bCs/>
-              </w:rPr>
-              <w:t>Slow</w:t>
-            </w:r>
-          </w:p>
-        </w:tc>
-        <w:tc>
-          <w:tcPr>
-            <w:tcW w:w="1060" w:type="dxa"/>
-            <w:noWrap/>
-            <w:hideMark/>
-          </w:tcPr>
-          <w:p>
-            <w:pPr>
-              <w:rPr>
-                <w:b/>
-                <w:bCs/>
-              </w:rPr>
-            </w:pPr>
-            <w:r>
-              <w:rPr>
-                <w:b/>
-                <w:bCs/>
-              </w:rPr>
-              <w:t>Moderate</w:t>
-            </w:r>
-          </w:p>
-        </w:tc>
-        <w:tc>
-          <w:tcPr>
-            <w:tcW w:w="1060" w:type="dxa"/>
-            <w:noWrap/>
-            <w:hideMark/>
-          </w:tcPr>
-          <w:p>
-            <w:pPr>
-              <w:rPr>
-                <w:b/>
-                <w:bCs/>
-              </w:rPr>
-            </w:pPr>
-            <w:r>
-              <w:rPr>
-                <w:b/>
-                <w:bCs/>
-              </w:rPr>
-              <w:t>Rapid</w:t>
+              <w:t>New battery cost curves (2018$/kWh)</w:t>
+            </w:r>
+            <w:r>
+              <w:rPr>
+                <w:rStyle w:val="EndnoteReference"/>
+              </w:rPr>
+              <w:endnoteReference w:id="1"/>
             </w:r>
           </w:p>
         </w:tc>
@@ -8065,11 +8007,7 @@
             <w:noWrap/>
             <w:hideMark/>
           </w:tcPr>
-          <w:p>
-            <w:r>
-              <w:t>2019</w:t>
-            </w:r>
-          </w:p>
+          <w:p/>
         </w:tc>
         <w:tc>
           <w:tcPr>
@@ -8078,8 +8016,18 @@
             <w:hideMark/>
           </w:tcPr>
           <w:p>
-            <w:r>
-              <w:t>156</w:t>
+            <w:pPr>
+              <w:rPr>
+                <w:b/>
+                <w:bCs/>
+              </w:rPr>
+            </w:pPr>
+            <w:r>
+              <w:rPr>
+                <w:b/>
+                <w:bCs/>
+              </w:rPr>
+              <w:t>Slow</w:t>
             </w:r>
           </w:p>
         </w:tc>
@@ -8090,8 +8038,18 @@
             <w:hideMark/>
           </w:tcPr>
           <w:p>
-            <w:r>
-              <w:t>156</w:t>
+            <w:pPr>
+              <w:rPr>
+                <w:b/>
+                <w:bCs/>
+              </w:rPr>
+            </w:pPr>
+            <w:r>
+              <w:rPr>
+                <w:b/>
+                <w:bCs/>
+              </w:rPr>
+              <w:t>Moderate</w:t>
             </w:r>
           </w:p>
         </w:tc>
@@ -8102,8 +8060,18 @@
             <w:hideMark/>
           </w:tcPr>
           <w:p>
-            <w:r>
-              <w:t>156</w:t>
+            <w:pPr>
+              <w:rPr>
+                <w:b/>
+                <w:bCs/>
+              </w:rPr>
+            </w:pPr>
+            <w:r>
+              <w:rPr>
+                <w:b/>
+                <w:bCs/>
+              </w:rPr>
+              <w:t>Rapid</w:t>
             </w:r>
           </w:p>
         </w:tc>
@@ -8120,7 +8088,7 @@
           </w:tcPr>
           <w:p>
             <w:r>
-              <w:t>2020</w:t>
+              <w:t>2019</w:t>
             </w:r>
           </w:p>
         </w:tc>
@@ -8132,7 +8100,7 @@
           </w:tcPr>
           <w:p>
             <w:r>
-              <w:t>146.3</w:t>
+              <w:t>156</w:t>
             </w:r>
           </w:p>
         </w:tc>
@@ -8144,7 +8112,7 @@
           </w:tcPr>
           <w:p>
             <w:r>
-              <w:t>140.5</w:t>
+              <w:t>156</w:t>
             </w:r>
           </w:p>
         </w:tc>
@@ -8156,7 +8124,7 @@
           </w:tcPr>
           <w:p>
             <w:r>
-              <w:t>123</w:t>
+              <w:t>156</w:t>
             </w:r>
           </w:p>
         </w:tc>
@@ -8173,7 +8141,7 @@
           </w:tcPr>
           <w:p>
             <w:r>
-              <w:t>2025</w:t>
+              <w:t>2020</w:t>
             </w:r>
           </w:p>
         </w:tc>
@@ -8185,7 +8153,7 @@
           </w:tcPr>
           <w:p>
             <w:r>
-              <w:t>97.5</w:t>
+              <w:t>146.3</w:t>
             </w:r>
           </w:p>
         </w:tc>
@@ -8197,7 +8165,7 @@
           </w:tcPr>
           <w:p>
             <w:r>
-              <w:t>84.9</w:t>
+              <w:t>140.5</w:t>
             </w:r>
           </w:p>
         </w:tc>
@@ -8209,7 +8177,7 @@
           </w:tcPr>
           <w:p>
             <w:r>
-              <w:t>57.1</w:t>
+              <w:t>123</w:t>
             </w:r>
           </w:p>
         </w:tc>
@@ -8226,8 +8194,7 @@
           </w:tcPr>
           <w:p>
             <w:r>
-              <w:lastRenderedPageBreak/>
-              <w:t>2030</w:t>
+              <w:t>2025</w:t>
             </w:r>
           </w:p>
         </w:tc>
@@ -8239,7 +8206,7 @@
           </w:tcPr>
           <w:p>
             <w:r>
-              <w:t>87.8</w:t>
+              <w:t>97.5</w:t>
             </w:r>
           </w:p>
         </w:tc>
@@ -8251,7 +8218,7 @@
           </w:tcPr>
           <w:p>
             <w:r>
-              <w:t>62</w:t>
+              <w:t>84.9</w:t>
             </w:r>
           </w:p>
         </w:tc>
@@ -8263,7 +8230,7 @@
           </w:tcPr>
           <w:p>
             <w:r>
-              <w:t>50</w:t>
+              <w:t>57.1</w:t>
             </w:r>
           </w:p>
         </w:tc>
@@ -8280,7 +8247,7 @@
           </w:tcPr>
           <w:p>
             <w:r>
-              <w:t>2035</w:t>
+              <w:t>2030</w:t>
             </w:r>
           </w:p>
         </w:tc>
@@ -8292,7 +8259,7 @@
           </w:tcPr>
           <w:p>
             <w:r>
-              <w:t>78.1</w:t>
+              <w:t>87.8</w:t>
             </w:r>
           </w:p>
         </w:tc>
@@ -8304,7 +8271,7 @@
           </w:tcPr>
           <w:p>
             <w:r>
-              <w:t>55</w:t>
+              <w:t>62</w:t>
             </w:r>
           </w:p>
         </w:tc>
@@ -8316,7 +8283,7 @@
           </w:tcPr>
           <w:p>
             <w:r>
-              <w:t>44</w:t>
+              <w:t>50</w:t>
             </w:r>
           </w:p>
         </w:tc>
@@ -8333,7 +8300,7 @@
           </w:tcPr>
           <w:p>
             <w:r>
-              <w:t>2040</w:t>
+              <w:t>2035</w:t>
             </w:r>
           </w:p>
         </w:tc>
@@ -8345,7 +8312,7 @@
           </w:tcPr>
           <w:p>
             <w:r>
-              <w:t>74.7</w:t>
+              <w:t>78.1</w:t>
             </w:r>
           </w:p>
         </w:tc>
@@ -8357,7 +8324,7 @@
           </w:tcPr>
           <w:p>
             <w:r>
-              <w:t>50.8</w:t>
+              <w:t>55</w:t>
             </w:r>
           </w:p>
         </w:tc>
@@ -8369,7 +8336,7 @@
           </w:tcPr>
           <w:p>
             <w:r>
-              <w:t>38</w:t>
+              <w:t>44</w:t>
             </w:r>
           </w:p>
         </w:tc>
@@ -8386,7 +8353,7 @@
           </w:tcPr>
           <w:p>
             <w:r>
-              <w:t>2045</w:t>
+              <w:t>2040</w:t>
             </w:r>
           </w:p>
         </w:tc>
@@ -8398,7 +8365,7 @@
           </w:tcPr>
           <w:p>
             <w:r>
-              <w:t>71.3</w:t>
+              <w:t>74.7</w:t>
             </w:r>
           </w:p>
         </w:tc>
@@ -8410,7 +8377,7 @@
           </w:tcPr>
           <w:p>
             <w:r>
-              <w:t>46.3</w:t>
+              <w:t>50.8</w:t>
             </w:r>
           </w:p>
         </w:tc>
@@ -8422,7 +8389,7 @@
           </w:tcPr>
           <w:p>
             <w:r>
-              <w:t>33.4</w:t>
+              <w:t>38</w:t>
             </w:r>
           </w:p>
         </w:tc>
@@ -8439,6 +8406,59 @@
           </w:tcPr>
           <w:p>
             <w:r>
+              <w:t>2045</w:t>
+            </w:r>
+          </w:p>
+        </w:tc>
+        <w:tc>
+          <w:tcPr>
+            <w:tcW w:w="960" w:type="dxa"/>
+            <w:noWrap/>
+            <w:hideMark/>
+          </w:tcPr>
+          <w:p>
+            <w:r>
+              <w:t>71.3</w:t>
+            </w:r>
+          </w:p>
+        </w:tc>
+        <w:tc>
+          <w:tcPr>
+            <w:tcW w:w="1060" w:type="dxa"/>
+            <w:noWrap/>
+            <w:hideMark/>
+          </w:tcPr>
+          <w:p>
+            <w:r>
+              <w:t>46.3</w:t>
+            </w:r>
+          </w:p>
+        </w:tc>
+        <w:tc>
+          <w:tcPr>
+            <w:tcW w:w="1060" w:type="dxa"/>
+            <w:noWrap/>
+            <w:hideMark/>
+          </w:tcPr>
+          <w:p>
+            <w:r>
+              <w:t>33.4</w:t>
+            </w:r>
+          </w:p>
+        </w:tc>
+      </w:tr>
+      <w:tr>
+        <w:trPr>
+          <w:trHeight w:val="300"/>
+        </w:trPr>
+        <w:tc>
+          <w:tcPr>
+            <w:tcW w:w="960" w:type="dxa"/>
+            <w:noWrap/>
+            <w:hideMark/>
+          </w:tcPr>
+          <w:p>
+            <w:r>
               <w:t>2050</w:t>
             </w:r>
           </w:p>
@@ -8481,21 +8501,10 @@
         </w:tc>
       </w:tr>
     </w:tbl>
-    <w:p/>
-    <w:p>
-      <w:r>
-        <w:t>NREL’s battery cost curves (201</w:t>
-      </w:r>
-      <w:r>
-        <w:t>8</w:t>
-      </w:r>
-      <w:r>
-        <w:t>$/kWh)</w:t>
-      </w:r>
-    </w:p>
     <w:tbl>
       <w:tblPr>
         <w:tblStyle w:val="TableGrid"/>
+        <w:tblpPr w:leftFromText="180" w:rightFromText="180" w:vertAnchor="text" w:horzAnchor="page" w:tblpX="5660" w:tblpY="16"/>
         <w:tblW w:w="0" w:type="auto"/>
         <w:tblLook w:val="04A0" w:firstRow="1" w:lastRow="0" w:firstColumn="1" w:lastColumn="0" w:noHBand="0" w:noVBand="1"/>
       </w:tblPr>
@@ -8511,75 +8520,13 @@
         </w:trPr>
         <w:tc>
           <w:tcPr>
-            <w:tcW w:w="960" w:type="dxa"/>
-            <w:noWrap/>
-            <w:hideMark/>
-          </w:tcPr>
-          <w:p/>
-        </w:tc>
-        <w:tc>
-          <w:tcPr>
-            <w:tcW w:w="960" w:type="dxa"/>
-            <w:noWrap/>
-            <w:hideMark/>
-          </w:tcPr>
-          <w:p>
-            <w:pPr>
-              <w:rPr>
-                <w:b/>
-                <w:bCs/>
-              </w:rPr>
-            </w:pPr>
-            <w:r>
-              <w:rPr>
-                <w:b/>
-                <w:bCs/>
-              </w:rPr>
-              <w:t>Slow</w:t>
-            </w:r>
-          </w:p>
-        </w:tc>
-        <w:tc>
-          <w:tcPr>
-            <w:tcW w:w="960" w:type="dxa"/>
-            <w:noWrap/>
-            <w:hideMark/>
-          </w:tcPr>
-          <w:p>
-            <w:pPr>
-              <w:rPr>
-                <w:b/>
-                <w:bCs/>
-              </w:rPr>
-            </w:pPr>
-            <w:r>
-              <w:rPr>
-                <w:b/>
-                <w:bCs/>
-              </w:rPr>
-              <w:t>Moderate</w:t>
-            </w:r>
-          </w:p>
-        </w:tc>
-        <w:tc>
-          <w:tcPr>
-            <w:tcW w:w="960" w:type="dxa"/>
-            <w:noWrap/>
-            <w:hideMark/>
-          </w:tcPr>
-          <w:p>
-            <w:pPr>
-              <w:rPr>
-                <w:b/>
-                <w:bCs/>
-              </w:rPr>
-            </w:pPr>
-            <w:r>
-              <w:rPr>
-                <w:b/>
-                <w:bCs/>
-              </w:rPr>
-              <w:t>Rapid</w:t>
+            <w:tcW w:w="3927" w:type="dxa"/>
+            <w:gridSpan w:val="4"/>
+            <w:noWrap/>
+          </w:tcPr>
+          <w:p>
+            <w:r>
+              <w:t>EFS (NREL) battery cost curves (2018$/kWh)</w:t>
             </w:r>
           </w:p>
         </w:tc>
@@ -8594,11 +8541,7 @@
             <w:noWrap/>
             <w:hideMark/>
           </w:tcPr>
-          <w:p>
-            <w:r>
-              <w:t>2016</w:t>
-            </w:r>
-          </w:p>
+          <w:p/>
         </w:tc>
         <w:tc>
           <w:tcPr>
@@ -8607,11 +8550,40 @@
             <w:hideMark/>
           </w:tcPr>
           <w:p>
-            <w:r>
-              <w:t>2</w:t>
-            </w:r>
-            <w:r>
-              <w:t>85</w:t>
+            <w:pPr>
+              <w:rPr>
+                <w:b/>
+                <w:bCs/>
+              </w:rPr>
+            </w:pPr>
+            <w:r>
+              <w:rPr>
+                <w:b/>
+                <w:bCs/>
+              </w:rPr>
+              <w:t>Slow</w:t>
+            </w:r>
+          </w:p>
+        </w:tc>
+        <w:tc>
+          <w:tcPr>
+            <w:tcW w:w="1047" w:type="dxa"/>
+            <w:noWrap/>
+            <w:hideMark/>
+          </w:tcPr>
+          <w:p>
+            <w:pPr>
+              <w:rPr>
+                <w:b/>
+                <w:bCs/>
+              </w:rPr>
+            </w:pPr>
+            <w:r>
+              <w:rPr>
+                <w:b/>
+                <w:bCs/>
+              </w:rPr>
+              <w:t>Moderate</w:t>
             </w:r>
           </w:p>
         </w:tc>
@@ -8622,26 +8594,18 @@
             <w:hideMark/>
           </w:tcPr>
           <w:p>
-            <w:r>
-              <w:t>2</w:t>
-            </w:r>
-            <w:r>
-              <w:t>85</w:t>
-            </w:r>
-          </w:p>
-        </w:tc>
-        <w:tc>
-          <w:tcPr>
-            <w:tcW w:w="960" w:type="dxa"/>
-            <w:noWrap/>
-            <w:hideMark/>
-          </w:tcPr>
-          <w:p>
-            <w:r>
-              <w:t>2</w:t>
-            </w:r>
-            <w:r>
-              <w:t>85</w:t>
+            <w:pPr>
+              <w:rPr>
+                <w:b/>
+                <w:bCs/>
+              </w:rPr>
+            </w:pPr>
+            <w:r>
+              <w:rPr>
+                <w:b/>
+                <w:bCs/>
+              </w:rPr>
+              <w:t>Rapid</w:t>
             </w:r>
           </w:p>
         </w:tc>
@@ -8658,7 +8622,7 @@
           </w:tcPr>
           <w:p>
             <w:r>
-              <w:t>2020</w:t>
+              <w:t>2016</w:t>
             </w:r>
           </w:p>
         </w:tc>
@@ -8673,7 +8637,22 @@
               <w:t>2</w:t>
             </w:r>
             <w:r>
-              <w:t>69</w:t>
+              <w:t>85</w:t>
+            </w:r>
+          </w:p>
+        </w:tc>
+        <w:tc>
+          <w:tcPr>
+            <w:tcW w:w="1047" w:type="dxa"/>
+            <w:noWrap/>
+            <w:hideMark/>
+          </w:tcPr>
+          <w:p>
+            <w:r>
+              <w:t>2</w:t>
+            </w:r>
+            <w:r>
+              <w:t>85</w:t>
             </w:r>
           </w:p>
         </w:tc>
@@ -8688,22 +8667,7 @@
               <w:t>2</w:t>
             </w:r>
             <w:r>
-              <w:t>57</w:t>
-            </w:r>
-          </w:p>
-        </w:tc>
-        <w:tc>
-          <w:tcPr>
-            <w:tcW w:w="960" w:type="dxa"/>
-            <w:noWrap/>
-            <w:hideMark/>
-          </w:tcPr>
-          <w:p>
-            <w:r>
-              <w:t>2</w:t>
-            </w:r>
-            <w:r>
-              <w:t>42</w:t>
+              <w:t>85</w:t>
             </w:r>
           </w:p>
         </w:tc>
@@ -8720,7 +8684,7 @@
           </w:tcPr>
           <w:p>
             <w:r>
-              <w:t>2025</w:t>
+              <w:t>2020</w:t>
             </w:r>
           </w:p>
         </w:tc>
@@ -8735,7 +8699,22 @@
               <w:t>2</w:t>
             </w:r>
             <w:r>
-              <w:t>48</w:t>
+              <w:t>69</w:t>
+            </w:r>
+          </w:p>
+        </w:tc>
+        <w:tc>
+          <w:tcPr>
+            <w:tcW w:w="1047" w:type="dxa"/>
+            <w:noWrap/>
+            <w:hideMark/>
+          </w:tcPr>
+          <w:p>
+            <w:r>
+              <w:t>2</w:t>
+            </w:r>
+            <w:r>
+              <w:t>57</w:t>
             </w:r>
           </w:p>
         </w:tc>
@@ -8750,22 +8729,7 @@
               <w:t>2</w:t>
             </w:r>
             <w:r>
-              <w:t>22</w:t>
-            </w:r>
-          </w:p>
-        </w:tc>
-        <w:tc>
-          <w:tcPr>
-            <w:tcW w:w="960" w:type="dxa"/>
-            <w:noWrap/>
-            <w:hideMark/>
-          </w:tcPr>
-          <w:p>
-            <w:r>
-              <w:t>18</w:t>
-            </w:r>
-            <w:r>
-              <w:t>8</w:t>
+              <w:t>42</w:t>
             </w:r>
           </w:p>
         </w:tc>
@@ -8782,7 +8746,7 @@
           </w:tcPr>
           <w:p>
             <w:r>
-              <w:t>2030</w:t>
+              <w:t>2025</w:t>
             </w:r>
           </w:p>
         </w:tc>
@@ -8797,7 +8761,22 @@
               <w:t>2</w:t>
             </w:r>
             <w:r>
-              <w:t>29</w:t>
+              <w:t>48</w:t>
+            </w:r>
+          </w:p>
+        </w:tc>
+        <w:tc>
+          <w:tcPr>
+            <w:tcW w:w="1047" w:type="dxa"/>
+            <w:noWrap/>
+            <w:hideMark/>
+          </w:tcPr>
+          <w:p>
+            <w:r>
+              <w:t>2</w:t>
+            </w:r>
+            <w:r>
+              <w:t>22</w:t>
             </w:r>
           </w:p>
         </w:tc>
@@ -8813,21 +8792,6 @@
             </w:r>
             <w:r>
               <w:t>8</w:t>
-            </w:r>
-          </w:p>
-        </w:tc>
-        <w:tc>
-          <w:tcPr>
-            <w:tcW w:w="960" w:type="dxa"/>
-            <w:noWrap/>
-            <w:hideMark/>
-          </w:tcPr>
-          <w:p>
-            <w:r>
-              <w:t>13</w:t>
-            </w:r>
-            <w:r>
-              <w:t>6</w:t>
             </w:r>
           </w:p>
         </w:tc>
@@ -8844,7 +8808,7 @@
           </w:tcPr>
           <w:p>
             <w:r>
-              <w:t>2035</w:t>
+              <w:t>2030</w:t>
             </w:r>
           </w:p>
         </w:tc>
@@ -8859,7 +8823,22 @@
               <w:t>2</w:t>
             </w:r>
             <w:r>
-              <w:t>09</w:t>
+              <w:t>29</w:t>
+            </w:r>
+          </w:p>
+        </w:tc>
+        <w:tc>
+          <w:tcPr>
+            <w:tcW w:w="1047" w:type="dxa"/>
+            <w:noWrap/>
+            <w:hideMark/>
+          </w:tcPr>
+          <w:p>
+            <w:r>
+              <w:t>18</w:t>
+            </w:r>
+            <w:r>
+              <w:t>8</w:t>
             </w:r>
           </w:p>
         </w:tc>
@@ -8871,25 +8850,10 @@
           </w:tcPr>
           <w:p>
             <w:r>
-              <w:t>16</w:t>
-            </w:r>
-            <w:r>
-              <w:t>7</w:t>
-            </w:r>
-          </w:p>
-        </w:tc>
-        <w:tc>
-          <w:tcPr>
-            <w:tcW w:w="960" w:type="dxa"/>
-            <w:noWrap/>
-            <w:hideMark/>
-          </w:tcPr>
-          <w:p>
-            <w:r>
-              <w:t>9</w:t>
-            </w:r>
-            <w:r>
-              <w:t>3</w:t>
+              <w:t>13</w:t>
+            </w:r>
+            <w:r>
+              <w:t>6</w:t>
             </w:r>
           </w:p>
         </w:tc>
@@ -8906,7 +8870,7 @@
           </w:tcPr>
           <w:p>
             <w:r>
-              <w:t>2040</w:t>
+              <w:t>2035</w:t>
             </w:r>
           </w:p>
         </w:tc>
@@ -8918,7 +8882,25 @@
           </w:tcPr>
           <w:p>
             <w:r>
-              <w:t>200</w:t>
+              <w:t>2</w:t>
+            </w:r>
+            <w:r>
+              <w:t>09</w:t>
+            </w:r>
+          </w:p>
+        </w:tc>
+        <w:tc>
+          <w:tcPr>
+            <w:tcW w:w="1047" w:type="dxa"/>
+            <w:noWrap/>
+            <w:hideMark/>
+          </w:tcPr>
+          <w:p>
+            <w:r>
+              <w:t>16</w:t>
+            </w:r>
+            <w:r>
+              <w:t>7</w:t>
             </w:r>
           </w:p>
         </w:tc>
@@ -8930,22 +8912,7 @@
           </w:tcPr>
           <w:p>
             <w:r>
-              <w:t>15</w:t>
-            </w:r>
-            <w:r>
               <w:t>9</w:t>
-            </w:r>
-          </w:p>
-        </w:tc>
-        <w:tc>
-          <w:tcPr>
-            <w:tcW w:w="960" w:type="dxa"/>
-            <w:noWrap/>
-            <w:hideMark/>
-          </w:tcPr>
-          <w:p>
-            <w:r>
-              <w:t>8</w:t>
             </w:r>
             <w:r>
               <w:t>3</w:t>
@@ -8965,7 +8932,7 @@
           </w:tcPr>
           <w:p>
             <w:r>
-              <w:t>2045</w:t>
+              <w:t>2040</w:t>
             </w:r>
           </w:p>
         </w:tc>
@@ -8977,22 +8944,19 @@
           </w:tcPr>
           <w:p>
             <w:r>
-              <w:t>1</w:t>
-            </w:r>
-            <w:r>
-              <w:t>91</w:t>
-            </w:r>
-          </w:p>
-        </w:tc>
-        <w:tc>
-          <w:tcPr>
-            <w:tcW w:w="960" w:type="dxa"/>
-            <w:noWrap/>
-            <w:hideMark/>
-          </w:tcPr>
-          <w:p>
-            <w:r>
-              <w:t>14</w:t>
+              <w:t>200</w:t>
+            </w:r>
+          </w:p>
+        </w:tc>
+        <w:tc>
+          <w:tcPr>
+            <w:tcW w:w="1047" w:type="dxa"/>
+            <w:noWrap/>
+            <w:hideMark/>
+          </w:tcPr>
+          <w:p>
+            <w:r>
+              <w:t>15</w:t>
             </w:r>
             <w:r>
               <w:t>9</w:t>
@@ -9027,6 +8991,68 @@
           </w:tcPr>
           <w:p>
             <w:r>
+              <w:t>2045</w:t>
+            </w:r>
+          </w:p>
+        </w:tc>
+        <w:tc>
+          <w:tcPr>
+            <w:tcW w:w="960" w:type="dxa"/>
+            <w:noWrap/>
+            <w:hideMark/>
+          </w:tcPr>
+          <w:p>
+            <w:r>
+              <w:t>1</w:t>
+            </w:r>
+            <w:r>
+              <w:t>91</w:t>
+            </w:r>
+          </w:p>
+        </w:tc>
+        <w:tc>
+          <w:tcPr>
+            <w:tcW w:w="1047" w:type="dxa"/>
+            <w:noWrap/>
+            <w:hideMark/>
+          </w:tcPr>
+          <w:p>
+            <w:r>
+              <w:t>14</w:t>
+            </w:r>
+            <w:r>
+              <w:t>9</w:t>
+            </w:r>
+          </w:p>
+        </w:tc>
+        <w:tc>
+          <w:tcPr>
+            <w:tcW w:w="960" w:type="dxa"/>
+            <w:noWrap/>
+            <w:hideMark/>
+          </w:tcPr>
+          <w:p>
+            <w:r>
+              <w:t>8</w:t>
+            </w:r>
+            <w:r>
+              <w:t>3</w:t>
+            </w:r>
+          </w:p>
+        </w:tc>
+      </w:tr>
+      <w:tr>
+        <w:trPr>
+          <w:trHeight w:val="300"/>
+        </w:trPr>
+        <w:tc>
+          <w:tcPr>
+            <w:tcW w:w="960" w:type="dxa"/>
+            <w:noWrap/>
+            <w:hideMark/>
+          </w:tcPr>
+          <w:p>
+            <w:r>
               <w:t>2050</w:t>
             </w:r>
           </w:p>
@@ -9048,7 +9074,7 @@
         </w:tc>
         <w:tc>
           <w:tcPr>
-            <w:tcW w:w="960" w:type="dxa"/>
+            <w:tcW w:w="1047" w:type="dxa"/>
             <w:noWrap/>
             <w:hideMark/>
           </w:tcPr>
@@ -9078,13 +9104,33 @@
         </w:tc>
       </w:tr>
     </w:tbl>
-    <w:p/>
     <w:p>
       <w:pPr>
+        <w:tabs>
+          <w:tab w:val="left" w:pos="1831"/>
+        </w:tabs>
+      </w:pPr>
+      <w:r>
+        <w:tab/>
+      </w:r>
+    </w:p>
+    <w:p>
+      <w:pPr>
+        <w:tabs>
+          <w:tab w:val="left" w:pos="1831"/>
+        </w:tabs>
+      </w:pPr>
+      <w:r>
+        <w:br w:type="textWrapping" w:clear="all"/>
+      </w:r>
+    </w:p>
+    <w:p>
+      <w:pPr>
         <w:pStyle w:val="Heading4"/>
       </w:pPr>
       <w:bookmarkStart w:id="32" w:name="_Toc35334628"/>
       <w:r>
+        <w:lastRenderedPageBreak/>
         <w:t xml:space="preserve">Battery </w:t>
       </w:r>
       <w:proofErr w:type="spellStart"/>
@@ -9282,7 +9328,6 @@
         </w:numPr>
       </w:pPr>
       <w:r>
-        <w:lastRenderedPageBreak/>
         <w:t xml:space="preserve">New cost = old cost * (1 – ((battery cost % change from NREL) * (battery share of cost) * (battery </w:t>
       </w:r>
       <w:proofErr w:type="spellStart"/>
@@ -9435,6 +9480,7 @@
         </w:numPr>
       </w:pPr>
       <w:r>
+        <w:lastRenderedPageBreak/>
         <w:t>New costs calculated the same as for 2-wheelers, but assumption is total capital costs instead of purchase. Assumed purchase cost is 65% of total capital cost (rest is taxes and infrastructure)</w:t>
       </w:r>
     </w:p>
@@ -10015,6 +10061,7 @@
           </w:tcPr>
           <w:p>
             <w:r>
+              <w:lastRenderedPageBreak/>
               <w:t>3</w:t>
             </w:r>
           </w:p>
@@ -13092,6 +13139,7 @@
                 <w:rFonts w:ascii="Arial Narrow" w:eastAsia="Times New Roman" w:hAnsi="Arial Narrow" w:cs="Calibri"/>
                 <w:color w:val="000000"/>
               </w:rPr>
+              <w:lastRenderedPageBreak/>
               <w:t>Trucks</w:t>
             </w:r>
           </w:p>
@@ -14686,7 +14734,6 @@
         </w:numPr>
       </w:pPr>
       <w:r>
-        <w:lastRenderedPageBreak/>
         <w:t>High subsidy (for cost parity)</w:t>
       </w:r>
     </w:p>
@@ -14781,7 +14828,11 @@
         <w:t>. The measures isolated were the</w:t>
       </w:r>
       <w:r>
-        <w:t xml:space="preserve"> goods and services (GST) tax reductions, custom duty reductions on completely built up (CBU) imports, </w:t>
+        <w:t xml:space="preserve"> goods and services (GST) tax </w:t>
+      </w:r>
+      <w:r>
+        <w:lastRenderedPageBreak/>
+        <w:t xml:space="preserve">reductions, custom duty reductions on completely built up (CBU) imports, </w:t>
       </w:r>
       <w:r>
         <w:t xml:space="preserve">and </w:t>
@@ -14932,7 +14983,6 @@
                 <w:szCs w:val="20"/>
               </w:rPr>
             </w:pPr>
-            <w:proofErr w:type="spellStart"/>
             <w:r>
               <w:rPr>
                 <w:rFonts w:eastAsia="Times New Roman" w:cstheme="minorHAnsi"/>
@@ -14940,97 +14990,7 @@
                 <w:sz w:val="20"/>
                 <w:szCs w:val="20"/>
               </w:rPr>
-              <w:t>Berckmans</w:t>
-            </w:r>
-            <w:proofErr w:type="spellEnd"/>
-            <w:r>
-              <w:rPr>
-                <w:rFonts w:eastAsia="Times New Roman" w:cstheme="minorHAnsi"/>
-                <w:color w:val="000000"/>
-                <w:sz w:val="20"/>
-                <w:szCs w:val="20"/>
-              </w:rPr>
-              <w:t xml:space="preserve">, G., </w:t>
-            </w:r>
-            <w:proofErr w:type="spellStart"/>
-            <w:r>
-              <w:rPr>
-                <w:rFonts w:eastAsia="Times New Roman" w:cstheme="minorHAnsi"/>
-                <w:color w:val="000000"/>
-                <w:sz w:val="20"/>
-                <w:szCs w:val="20"/>
-              </w:rPr>
-              <w:t>Messagie</w:t>
-            </w:r>
-            <w:proofErr w:type="spellEnd"/>
-            <w:r>
-              <w:rPr>
-                <w:rFonts w:eastAsia="Times New Roman" w:cstheme="minorHAnsi"/>
-                <w:color w:val="000000"/>
-                <w:sz w:val="20"/>
-                <w:szCs w:val="20"/>
-              </w:rPr>
-              <w:t xml:space="preserve">, M., </w:t>
-            </w:r>
-            <w:proofErr w:type="spellStart"/>
-            <w:r>
-              <w:rPr>
-                <w:rFonts w:eastAsia="Times New Roman" w:cstheme="minorHAnsi"/>
-                <w:color w:val="000000"/>
-                <w:sz w:val="20"/>
-                <w:szCs w:val="20"/>
-              </w:rPr>
-              <w:t>Smekens</w:t>
-            </w:r>
-            <w:proofErr w:type="spellEnd"/>
-            <w:r>
-              <w:rPr>
-                <w:rFonts w:eastAsia="Times New Roman" w:cstheme="minorHAnsi"/>
-                <w:color w:val="000000"/>
-                <w:sz w:val="20"/>
-                <w:szCs w:val="20"/>
-              </w:rPr>
-              <w:t xml:space="preserve">, J., Omar, N., </w:t>
-            </w:r>
-            <w:proofErr w:type="spellStart"/>
-            <w:r>
-              <w:rPr>
-                <w:rFonts w:eastAsia="Times New Roman" w:cstheme="minorHAnsi"/>
-                <w:color w:val="000000"/>
-                <w:sz w:val="20"/>
-                <w:szCs w:val="20"/>
-              </w:rPr>
-              <w:t>Vanhaverbeke</w:t>
-            </w:r>
-            <w:proofErr w:type="spellEnd"/>
-            <w:r>
-              <w:rPr>
-                <w:rFonts w:eastAsia="Times New Roman" w:cstheme="minorHAnsi"/>
-                <w:color w:val="000000"/>
-                <w:sz w:val="20"/>
-                <w:szCs w:val="20"/>
-              </w:rPr>
-              <w:t xml:space="preserve">, L., &amp; Van </w:t>
-            </w:r>
-            <w:proofErr w:type="spellStart"/>
-            <w:r>
-              <w:rPr>
-                <w:rFonts w:eastAsia="Times New Roman" w:cstheme="minorHAnsi"/>
-                <w:color w:val="000000"/>
-                <w:sz w:val="20"/>
-                <w:szCs w:val="20"/>
-              </w:rPr>
-              <w:t>Mierlo</w:t>
-            </w:r>
-            <w:proofErr w:type="spellEnd"/>
-            <w:r>
-              <w:rPr>
-                <w:rFonts w:eastAsia="Times New Roman" w:cstheme="minorHAnsi"/>
-                <w:color w:val="000000"/>
-                <w:sz w:val="20"/>
-                <w:szCs w:val="20"/>
-              </w:rPr>
-              <w:t xml:space="preserve">, J. (2017). </w:t>
+              <w:t xml:space="preserve">Berckmans, G., Messagie, M., Smekens, J., Omar, N., Vanhaverbeke, L., &amp; Van Mierlo, J. (2017). </w:t>
             </w:r>
             <w:r>
               <w:rPr>
@@ -15041,31 +15001,7 @@
                 <w:sz w:val="20"/>
                 <w:szCs w:val="20"/>
               </w:rPr>
-              <w:t xml:space="preserve">Cost projection of </w:t>
-            </w:r>
-            <w:proofErr w:type="gramStart"/>
-            <w:r>
-              <w:rPr>
-                <w:rFonts w:eastAsia="Times New Roman" w:cstheme="minorHAnsi"/>
-                <w:i/>
-                <w:iCs/>
-                <w:color w:val="000000"/>
-                <w:sz w:val="20"/>
-                <w:szCs w:val="20"/>
-              </w:rPr>
-              <w:t>state of the art</w:t>
-            </w:r>
-            <w:proofErr w:type="gramEnd"/>
-            <w:r>
-              <w:rPr>
-                <w:rFonts w:eastAsia="Times New Roman" w:cstheme="minorHAnsi"/>
-                <w:i/>
-                <w:iCs/>
-                <w:color w:val="000000"/>
-                <w:sz w:val="20"/>
-                <w:szCs w:val="20"/>
-              </w:rPr>
-              <w:t xml:space="preserve"> lithium-Ion batteries for electric vehicles up to 2030. Energies, 2017</w:t>
+              <w:t>Cost projection of state of the art lithium-Ion batteries for electric vehicles up to 2030. Energies, 2017</w:t>
             </w:r>
             <w:r>
               <w:rPr>
@@ -15267,7 +15203,6 @@
                 <w:szCs w:val="20"/>
               </w:rPr>
             </w:pPr>
-            <w:proofErr w:type="spellStart"/>
             <w:r>
               <w:rPr>
                 <w:rFonts w:eastAsia="Times New Roman" w:cstheme="minorHAnsi"/>
@@ -15275,57 +15210,7 @@
                 <w:sz w:val="20"/>
                 <w:szCs w:val="20"/>
               </w:rPr>
-              <w:t>Baik</w:t>
-            </w:r>
-            <w:proofErr w:type="spellEnd"/>
-            <w:r>
-              <w:rPr>
-                <w:rFonts w:eastAsia="Times New Roman" w:cstheme="minorHAnsi"/>
-                <w:color w:val="000000"/>
-                <w:sz w:val="20"/>
-                <w:szCs w:val="20"/>
-              </w:rPr>
-              <w:t xml:space="preserve">, Y., Hensley, R., </w:t>
-            </w:r>
-            <w:proofErr w:type="spellStart"/>
-            <w:r>
-              <w:rPr>
-                <w:rFonts w:eastAsia="Times New Roman" w:cstheme="minorHAnsi"/>
-                <w:color w:val="000000"/>
-                <w:sz w:val="20"/>
-                <w:szCs w:val="20"/>
-              </w:rPr>
-              <w:t>Hertzke</w:t>
-            </w:r>
-            <w:proofErr w:type="spellEnd"/>
-            <w:r>
-              <w:rPr>
-                <w:rFonts w:eastAsia="Times New Roman" w:cstheme="minorHAnsi"/>
-                <w:color w:val="000000"/>
-                <w:sz w:val="20"/>
-                <w:szCs w:val="20"/>
-              </w:rPr>
-              <w:t xml:space="preserve">, P., &amp; </w:t>
-            </w:r>
-            <w:proofErr w:type="spellStart"/>
-            <w:r>
-              <w:rPr>
-                <w:rFonts w:eastAsia="Times New Roman" w:cstheme="minorHAnsi"/>
-                <w:color w:val="000000"/>
-                <w:sz w:val="20"/>
-                <w:szCs w:val="20"/>
-              </w:rPr>
-              <w:t>Knupfer</w:t>
-            </w:r>
-            <w:proofErr w:type="spellEnd"/>
-            <w:r>
-              <w:rPr>
-                <w:rFonts w:eastAsia="Times New Roman" w:cstheme="minorHAnsi"/>
-                <w:color w:val="000000"/>
-                <w:sz w:val="20"/>
-                <w:szCs w:val="20"/>
-              </w:rPr>
-              <w:t>, S., (March 2019). Making electric vehicles profitable. Retrieved from: https://www.mckinsey.com/industries/automotive-and-assembly/our-insights/making-electric-vehicles-profitable</w:t>
+              <w:t>Baik, Y., Hensley, R., Hertzke, P., &amp; Knupfer, S., (March 2019). Making electric vehicles profitable. Retrieved from: https://www.mckinsey.com/industries/automotive-and-assembly/our-insights/making-electric-vehicles-profitable</w:t>
             </w:r>
           </w:p>
         </w:tc>
@@ -15363,7 +15248,6 @@
                 <w:szCs w:val="20"/>
               </w:rPr>
             </w:pPr>
-            <w:proofErr w:type="spellStart"/>
             <w:r>
               <w:rPr>
                 <w:rFonts w:eastAsia="Times New Roman" w:cstheme="minorHAnsi"/>
@@ -15371,57 +15255,7 @@
                 <w:sz w:val="20"/>
                 <w:szCs w:val="20"/>
               </w:rPr>
-              <w:t>Jadun</w:t>
-            </w:r>
-            <w:proofErr w:type="spellEnd"/>
-            <w:r>
-              <w:rPr>
-                <w:rFonts w:eastAsia="Times New Roman" w:cstheme="minorHAnsi"/>
-                <w:color w:val="000000"/>
-                <w:sz w:val="20"/>
-                <w:szCs w:val="20"/>
-              </w:rPr>
-              <w:t xml:space="preserve">, P., McMillan, C., Steinberg, D., </w:t>
-            </w:r>
-            <w:proofErr w:type="spellStart"/>
-            <w:r>
-              <w:rPr>
-                <w:rFonts w:eastAsia="Times New Roman" w:cstheme="minorHAnsi"/>
-                <w:color w:val="000000"/>
-                <w:sz w:val="20"/>
-                <w:szCs w:val="20"/>
-              </w:rPr>
-              <w:t>Muratori</w:t>
-            </w:r>
-            <w:proofErr w:type="spellEnd"/>
-            <w:r>
-              <w:rPr>
-                <w:rFonts w:eastAsia="Times New Roman" w:cstheme="minorHAnsi"/>
-                <w:color w:val="000000"/>
-                <w:sz w:val="20"/>
-                <w:szCs w:val="20"/>
-              </w:rPr>
-              <w:t xml:space="preserve">, M., </w:t>
-            </w:r>
-            <w:proofErr w:type="spellStart"/>
-            <w:r>
-              <w:rPr>
-                <w:rFonts w:eastAsia="Times New Roman" w:cstheme="minorHAnsi"/>
-                <w:color w:val="000000"/>
-                <w:sz w:val="20"/>
-                <w:szCs w:val="20"/>
-              </w:rPr>
-              <w:t>Vimmerstedt</w:t>
-            </w:r>
-            <w:proofErr w:type="spellEnd"/>
-            <w:r>
-              <w:rPr>
-                <w:rFonts w:eastAsia="Times New Roman" w:cstheme="minorHAnsi"/>
-                <w:color w:val="000000"/>
-                <w:sz w:val="20"/>
-                <w:szCs w:val="20"/>
-              </w:rPr>
-              <w:t xml:space="preserve">, L., &amp; Mai, T. (2017). </w:t>
+              <w:t xml:space="preserve">Jadun, P., McMillan, C., Steinberg, D., Muratori, M., Vimmerstedt, L., &amp; Mai, T. (2017). </w:t>
             </w:r>
             <w:r>
               <w:rPr>
@@ -15524,7 +15358,6 @@
                 <w:szCs w:val="20"/>
               </w:rPr>
             </w:pPr>
-            <w:proofErr w:type="spellStart"/>
             <w:r>
               <w:rPr>
                 <w:rFonts w:eastAsia="Times New Roman" w:cstheme="minorHAnsi"/>
@@ -15532,17 +15365,7 @@
                 <w:sz w:val="20"/>
                 <w:szCs w:val="20"/>
               </w:rPr>
-              <w:t>Moawad</w:t>
-            </w:r>
-            <w:proofErr w:type="spellEnd"/>
-            <w:r>
-              <w:rPr>
-                <w:rFonts w:eastAsia="Times New Roman" w:cstheme="minorHAnsi"/>
-                <w:color w:val="000000"/>
-                <w:sz w:val="20"/>
-                <w:szCs w:val="20"/>
-              </w:rPr>
-              <w:t>, A., Kim, N., Neeraj, S., &amp; Rousseau, A., (2016). Assessment of Vehicle Sizing, Energy Consumption, and Cost Through Large-Scale Simulation of Advanced Vehicle-Technologies (ANL/ESD-15/28). Retrieved from https://www.autonomie.net/pdfs/Report%20ANL%20ESD-1528%20-%20Assessment%20of%20Vehicle%20Sizing,%20Energy%20Consumption%20and%20Cost%20through%20Large%20Scale%20Simulation%20of%20Advanced%20Vehicle%20Technologies%20-%201603.pdf</w:t>
+              <w:t>Moawad, A., Kim, N., Neeraj, S., &amp; Rousseau, A., (2016). Assessment of Vehicle Sizing, Energy Consumption, and Cost Through Large-Scale Simulation of Advanced Vehicle-Technologies (ANL/ESD-15/28). Retrieved from https://www.autonomie.net/pdfs/Report%20ANL%20ESD-1528%20-%20Assessment%20of%20Vehicle%20Sizing,%20Energy%20Consumption%20and%20Cost%20through%20Large%20Scale%20Simulation%20of%20Advanced%20Vehicle%20Technologies%20-%201603.pdf</w:t>
             </w:r>
           </w:p>
         </w:tc>
@@ -20720,7 +20543,7 @@
 </file>
 
 <file path=customXml/itemProps1.xml><?xml version="1.0" encoding="utf-8"?>
-<ds:datastoreItem xmlns:ds="http://schemas.openxmlformats.org/officeDocument/2006/customXml" ds:itemID="{17A55E9A-FC91-459D-9DDA-7C46831D2665}">
+<ds:datastoreItem xmlns:ds="http://schemas.openxmlformats.org/officeDocument/2006/customXml" ds:itemID="{8E37A5F5-CF6F-46AB-825B-3260274EAB55}">
   <ds:schemaRefs>
     <ds:schemaRef ds:uri="http://schemas.openxmlformats.org/officeDocument/2006/bibliography"/>
   </ds:schemaRefs>

</xml_diff>

<commit_message>
Add text and graph to battery cost update section
</commit_message>
<xml_diff>
--- a/[Charles et al. 2020] Electrification of the transport System. Impacts of national policies vs external drivers. A case study for Pakistan.docx
+++ b/[Charles et al. 2020] Electrification of the transport System. Impacts of national policies vs external drivers. A case study for Pakistan.docx
@@ -7856,12 +7856,7 @@
         <w:t xml:space="preserve">. </w:t>
       </w:r>
       <w:r>
-        <w:t>We also adjust BEV truck load factor assumptions for consistency across technology advancement scenarios. BEV truck load factors are set to 80% of liquids load factors in 2020 and linearly increase to be equal with liquids trucks in 2050. This change w</w:t>
-      </w:r>
-      <w:bookmarkStart w:id="29" w:name="_GoBack"/>
-      <w:bookmarkEnd w:id="29"/>
-      <w:r>
-        <w:t>as made for Southeast Asia only.</w:t>
+        <w:t>We also adjust BEV truck load factor assumptions for consistency across technology advancement scenarios. BEV truck load factors are set to 80% of liquids load factors in 2020 and linearly increase to be equal with liquids trucks in 2050. This change was made for Southeast Asia only.</w:t>
       </w:r>
     </w:p>
     <w:p>
@@ -7888,17 +7883,29 @@
       <w:pPr>
         <w:pStyle w:val="Heading3"/>
       </w:pPr>
-      <w:bookmarkStart w:id="30" w:name="_Toc35334627"/>
-      <w:bookmarkStart w:id="31" w:name="_Toc35524389"/>
+      <w:bookmarkStart w:id="29" w:name="_Toc35334627"/>
+      <w:bookmarkStart w:id="30" w:name="_Toc35524389"/>
       <w:r>
         <w:t>Battery cost curves update (1/16/20)</w:t>
       </w:r>
+      <w:bookmarkEnd w:id="29"/>
       <w:bookmarkEnd w:id="30"/>
-      <w:bookmarkEnd w:id="31"/>
     </w:p>
     <w:p>
       <w:r>
-        <w:t xml:space="preserve">Recent data shows that battery costs have fallen faster than projected, including in the Electrification Futures Study on which the slow, moderate, and rapid technology pathways were based. For example, according to Bloomberg New Energy Finance (BNEF) battery costs in 2019 had dropped to $156 per kWh, which the EFS projected would be only be reached by </w:t>
+        <w:t xml:space="preserve">Recent data shows that battery </w:t>
+      </w:r>
+      <w:r>
+        <w:t xml:space="preserve">pack </w:t>
+      </w:r>
+      <w:r>
+        <w:t xml:space="preserve">costs have fallen faster than projected, including in the Electrification Futures Study on which the slow, moderate, and rapid technology </w:t>
+      </w:r>
+      <w:r>
+        <w:t xml:space="preserve">advancement </w:t>
+      </w:r>
+      <w:r>
+        <w:t xml:space="preserve">pathways were based. For example, according to Bloomberg New Energy Finance (BNEF) battery costs in 2019 had dropped to $156 per kWh, which the EFS projected would be only be reached by </w:t>
       </w:r>
       <w:r>
         <w:t>between 2025 and 2030</w:t>
@@ -9126,26 +9133,79 @@
     </w:p>
     <w:p>
       <w:pPr>
-        <w:pStyle w:val="Heading4"/>
-      </w:pPr>
-      <w:bookmarkStart w:id="32" w:name="_Toc35334628"/>
+        <w:tabs>
+          <w:tab w:val="left" w:pos="1831"/>
+        </w:tabs>
+      </w:pPr>
       <w:r>
         <w:lastRenderedPageBreak/>
-        <w:t xml:space="preserve">Battery </w:t>
-      </w:r>
-      <w:proofErr w:type="spellStart"/>
-      <w:r>
-        <w:t>vintaging</w:t>
-      </w:r>
-      <w:proofErr w:type="spellEnd"/>
-      <w:r>
-        <w:t xml:space="preserve"> factors:</w:t>
-      </w:r>
-      <w:bookmarkEnd w:id="32"/>
+        <w:t>Battery cost curves and sources</w:t>
+      </w:r>
     </w:p>
     <w:p>
-      <w:r>
-        <w:t xml:space="preserve">Calculated battery </w:t>
+      <w:pPr>
+        <w:tabs>
+          <w:tab w:val="left" w:pos="1831"/>
+        </w:tabs>
+      </w:pPr>
+      <w:r>
+        <w:drawing>
+          <wp:inline distT="0" distB="0" distL="0" distR="0" wp14:anchorId="559DFDF9" wp14:editId="2202B93A">
+            <wp:extent cx="5943600" cy="2818130"/>
+            <wp:effectExtent l="0" t="0" r="0" b="1270"/>
+            <wp:docPr id="8" name="Picture 7">
+              <a:extLst xmlns:a="http://schemas.openxmlformats.org/drawingml/2006/main">
+                <a:ext uri="{FF2B5EF4-FFF2-40B4-BE49-F238E27FC236}">
+                  <a16:creationId xmlns:a16="http://schemas.microsoft.com/office/drawing/2014/main" id="{6D8BE258-9253-44B0-9DD1-9222D07E90C1}"/>
+                </a:ext>
+              </a:extLst>
+            </wp:docPr>
+            <wp:cNvGraphicFramePr>
+              <a:graphicFrameLocks xmlns:a="http://schemas.openxmlformats.org/drawingml/2006/main" noChangeAspect="1"/>
+            </wp:cNvGraphicFramePr>
+            <a:graphic xmlns:a="http://schemas.openxmlformats.org/drawingml/2006/main">
+              <a:graphicData uri="http://schemas.openxmlformats.org/drawingml/2006/picture">
+                <pic:pic xmlns:pic="http://schemas.openxmlformats.org/drawingml/2006/picture">
+                  <pic:nvPicPr>
+                    <pic:cNvPr id="8" name="Picture 7">
+                      <a:extLst>
+                        <a:ext uri="{FF2B5EF4-FFF2-40B4-BE49-F238E27FC236}">
+                          <a16:creationId xmlns:a16="http://schemas.microsoft.com/office/drawing/2014/main" id="{6D8BE258-9253-44B0-9DD1-9222D07E90C1}"/>
+                        </a:ext>
+                      </a:extLst>
+                    </pic:cNvPr>
+                    <pic:cNvPicPr>
+                      <a:picLocks noChangeAspect="1"/>
+                    </pic:cNvPicPr>
+                  </pic:nvPicPr>
+                  <pic:blipFill rotWithShape="1">
+                    <a:blip r:embed="rId8"/>
+                    <a:srcRect l="702" t="2113" r="991" b="568"/>
+                    <a:stretch/>
+                  </pic:blipFill>
+                  <pic:spPr>
+                    <a:xfrm>
+                      <a:off x="0" y="0"/>
+                      <a:ext cx="5943600" cy="2818130"/>
+                    </a:xfrm>
+                    <a:prstGeom prst="rect">
+                      <a:avLst/>
+                    </a:prstGeom>
+                  </pic:spPr>
+                </pic:pic>
+              </a:graphicData>
+            </a:graphic>
+          </wp:inline>
+        </w:drawing>
+      </w:r>
+    </w:p>
+    <w:p>
+      <w:pPr>
+        <w:pStyle w:val="Heading4"/>
+      </w:pPr>
+      <w:bookmarkStart w:id="31" w:name="_Toc35334628"/>
+      <w:r>
+        <w:t xml:space="preserve">Battery </w:t>
       </w:r>
       <w:proofErr w:type="spellStart"/>
       <w:r>
@@ -9153,7 +9213,51 @@
       </w:r>
       <w:proofErr w:type="spellEnd"/>
       <w:r>
-        <w:t xml:space="preserve"> factor based on retirement curve, to account for batteries not lasting full vehicle lifetime. Assumed batteries last 10 years and took weighted average of battery packs needed over vehicle lifetime, using retirement function to get share of vehicles still in use after x years</w:t>
+        <w:t xml:space="preserve"> factors:</w:t>
+      </w:r>
+      <w:bookmarkEnd w:id="31"/>
+    </w:p>
+    <w:p>
+      <w:r>
+        <w:t>We calculate</w:t>
+      </w:r>
+      <w:r>
+        <w:t xml:space="preserve"> battery </w:t>
+      </w:r>
+      <w:proofErr w:type="spellStart"/>
+      <w:r>
+        <w:t>vintaging</w:t>
+      </w:r>
+      <w:proofErr w:type="spellEnd"/>
+      <w:r>
+        <w:t xml:space="preserve"> factor to account for batteries not lasting full vehicle lifetime.</w:t>
+      </w:r>
+      <w:r>
+        <w:t xml:space="preserve"> We a</w:t>
+      </w:r>
+      <w:r>
+        <w:t>ssum</w:t>
+      </w:r>
+      <w:r>
+        <w:t>e</w:t>
+      </w:r>
+      <w:r>
+        <w:t xml:space="preserve"> batteries last 10 years and </w:t>
+      </w:r>
+      <w:r>
+        <w:t>take the</w:t>
+      </w:r>
+      <w:r>
+        <w:t xml:space="preserve"> weighted average of battery packs needed over vehicle lifetime, using</w:t>
+      </w:r>
+      <w:r>
+        <w:t xml:space="preserve"> the</w:t>
+      </w:r>
+      <w:r>
+        <w:t xml:space="preserve"> retirement function to get share of vehicles still in use after</w:t>
+      </w:r>
+      <w:r>
+        <w:t xml:space="preserve"> certain timesteps.</w:t>
       </w:r>
     </w:p>
     <w:p>
@@ -9179,7 +9283,7 @@
                     </pic:cNvPicPr>
                   </pic:nvPicPr>
                   <pic:blipFill>
-                    <a:blip r:embed="rId8">
+                    <a:blip r:embed="rId9">
                       <a:extLst>
                         <a:ext uri="{28A0092B-C50C-407E-A947-70E740481C1C}">
                           <a14:useLocalDpi xmlns:a14="http://schemas.microsoft.com/office/drawing/2010/main" val="0"/>
@@ -9212,47 +9316,60 @@
       </w:r>
     </w:p>
     <w:p>
-      <w:pPr>
-        <w:pStyle w:val="ListParagraph"/>
-        <w:numPr>
-          <w:ilvl w:val="0"/>
-          <w:numId w:val="13"/>
-        </w:numPr>
-      </w:pPr>
-      <w:r>
-        <w:t>Cars, buses, light duty trucks (vehicles with 25-year max lifetime): 1.17</w:t>
+      <w:r>
+        <w:t>For c</w:t>
+      </w:r>
+      <w:r>
+        <w:t>ars, buses,</w:t>
+      </w:r>
+      <w:r>
+        <w:t xml:space="preserve"> and</w:t>
+      </w:r>
+      <w:r>
+        <w:t xml:space="preserve"> light duty trucks (vehicles with 25-year max lifetime)</w:t>
+      </w:r>
+      <w:r>
+        <w:t xml:space="preserve">, the battery </w:t>
+      </w:r>
+      <w:proofErr w:type="spellStart"/>
+      <w:r>
+        <w:t>vintaging</w:t>
+      </w:r>
+      <w:proofErr w:type="spellEnd"/>
+      <w:r>
+        <w:t xml:space="preserve"> factor is </w:t>
+      </w:r>
+      <w:r>
+        <w:t>1.17</w:t>
+      </w:r>
+      <w:r>
+        <w:t>, and for m</w:t>
+      </w:r>
+      <w:r>
+        <w:t>edium and heavy-duty trucks (vehicles with 40-year max lifetime)</w:t>
+      </w:r>
+      <w:r>
+        <w:t xml:space="preserve"> it is </w:t>
+      </w:r>
+      <w:r>
+        <w:t>1.35</w:t>
+      </w:r>
+      <w:r>
+        <w:t>. For 2</w:t>
+      </w:r>
+      <w:r>
+        <w:t xml:space="preserve"> and 3-wheeler</w:t>
+      </w:r>
+      <w:r>
+        <w:t>s, we assume no battery replacement is necessary.</w:t>
       </w:r>
     </w:p>
     <w:p>
       <w:pPr>
-        <w:pStyle w:val="ListParagraph"/>
-        <w:numPr>
-          <w:ilvl w:val="0"/>
-          <w:numId w:val="13"/>
-        </w:numPr>
-      </w:pPr>
-      <w:r>
-        <w:t>Medium and heavy-duty trucks (vehicles with 40-year max lifetime): 1.35</w:t>
-      </w:r>
-    </w:p>
-    <w:p>
-      <w:pPr>
-        <w:pStyle w:val="ListParagraph"/>
-        <w:numPr>
-          <w:ilvl w:val="0"/>
-          <w:numId w:val="13"/>
-        </w:numPr>
-      </w:pPr>
-      <w:r>
-        <w:t>2 and 3-wheelers (vehicles with 15-year max lifetime): 1</w:t>
-      </w:r>
-    </w:p>
-    <w:p>
-      <w:pPr>
         <w:pStyle w:val="Heading4"/>
       </w:pPr>
-      <w:bookmarkStart w:id="33" w:name="_Toc35334629"/>
-      <w:bookmarkStart w:id="34" w:name="_Toc35524390"/>
+      <w:bookmarkStart w:id="32" w:name="_Toc35334629"/>
+      <w:bookmarkStart w:id="33" w:name="_Toc35524390"/>
       <w:r>
         <w:rPr>
           <w:rStyle w:val="Heading2Char"/>
@@ -9262,31 +9379,50 @@
         </w:rPr>
         <w:t>4W LDVs</w:t>
       </w:r>
+      <w:bookmarkEnd w:id="32"/>
       <w:bookmarkEnd w:id="33"/>
-      <w:bookmarkEnd w:id="34"/>
     </w:p>
     <w:p>
-      <w:pPr>
-        <w:pStyle w:val="ListParagraph"/>
-        <w:numPr>
-          <w:ilvl w:val="0"/>
-          <w:numId w:val="13"/>
-        </w:numPr>
-      </w:pPr>
-      <w:r>
-        <w:t>Variable modified: capital costs (purchase)</w:t>
-      </w:r>
-    </w:p>
-    <w:p>
-      <w:pPr>
-        <w:pStyle w:val="ListParagraph"/>
-        <w:numPr>
-          <w:ilvl w:val="0"/>
-          <w:numId w:val="13"/>
-        </w:numPr>
-      </w:pPr>
-      <w:r>
-        <w:t>Extracted the share of battery in vehicle purchase cost for compact cars from ANL, under average non-battery tech curve</w:t>
+      <w:r>
+        <w:t>We update ca</w:t>
+      </w:r>
+      <w:r>
+        <w:t>pital costs (purchase)</w:t>
+      </w:r>
+      <w:r>
+        <w:t xml:space="preserve"> to reflect our new battery cost curves. </w:t>
+      </w:r>
+      <w:r>
+        <w:t>We e</w:t>
+      </w:r>
+      <w:r>
+        <w:t xml:space="preserve">xtract the share of </w:t>
+      </w:r>
+      <w:r>
+        <w:t xml:space="preserve">the </w:t>
+      </w:r>
+      <w:r>
+        <w:t>battery in vehicle purchase cost for compact cars</w:t>
+      </w:r>
+      <w:r>
+        <w:t xml:space="preserve"> by year</w:t>
+      </w:r>
+      <w:r>
+        <w:t xml:space="preserve"> from </w:t>
+      </w:r>
+      <w:proofErr w:type="spellStart"/>
+      <w:r>
+        <w:t>Autonomie</w:t>
+      </w:r>
+      <w:proofErr w:type="spellEnd"/>
+      <w:r>
+        <w:t xml:space="preserve"> data (ANL)</w:t>
+      </w:r>
+      <w:r>
+        <w:rPr>
+          <w:rStyle w:val="EndnoteReference"/>
+        </w:rPr>
+        <w:t xml:space="preserve"> </w:t>
       </w:r>
       <w:r>
         <w:rPr>
@@ -9294,69 +9430,32 @@
         </w:rPr>
         <w:endnoteReference w:id="2"/>
       </w:r>
+      <w:r>
+        <w:t xml:space="preserve">. This data provides cost projections for vehicle components under low, average, and high non-battery technology advancement curves; we use the average case for this analysis. We then extract the percent difference between NREL’s battery cost assumptions and our new curves by year. For each size class, the new purchase cost is computed as: </w:t>
+      </w:r>
     </w:p>
     <w:p>
       <w:pPr>
-        <w:pStyle w:val="ListParagraph"/>
-        <w:numPr>
-          <w:ilvl w:val="0"/>
-          <w:numId w:val="13"/>
-        </w:numPr>
-      </w:pPr>
-      <w:r>
-        <w:t>Extracted percent change from NREL’s battery costs to our new battery costs by year</w:t>
+        <w:ind w:left="720"/>
+      </w:pPr>
+      <w:r>
+        <w:t xml:space="preserve">New cost = old cost * (1 – ((battery cost % change from NREL) * (battery share of cost) * (battery </w:t>
+      </w:r>
+      <w:proofErr w:type="spellStart"/>
+      <w:r>
+        <w:t>vintaging</w:t>
+      </w:r>
+      <w:proofErr w:type="spellEnd"/>
+      <w:r>
+        <w:t xml:space="preserve"> factor))</w:t>
       </w:r>
     </w:p>
     <w:p>
       <w:pPr>
-        <w:pStyle w:val="ListParagraph"/>
-        <w:numPr>
-          <w:ilvl w:val="0"/>
-          <w:numId w:val="13"/>
-        </w:numPr>
-      </w:pPr>
-      <w:r>
-        <w:t>For each vehicle size class:</w:t>
-      </w:r>
-    </w:p>
-    <w:p>
-      <w:pPr>
-        <w:pStyle w:val="ListParagraph"/>
-        <w:numPr>
-          <w:ilvl w:val="1"/>
-          <w:numId w:val="13"/>
-        </w:numPr>
-      </w:pPr>
-      <w:r>
-        <w:t xml:space="preserve">New cost = old cost * (1 – ((battery cost % change from NREL) * (battery share of cost) * (battery </w:t>
-      </w:r>
-      <w:proofErr w:type="spellStart"/>
-      <w:r>
-        <w:t>vintaging</w:t>
-      </w:r>
-      <w:proofErr w:type="spellEnd"/>
-      <w:r>
-        <w:t xml:space="preserve"> factor))</w:t>
-      </w:r>
-    </w:p>
-    <w:p>
-      <w:pPr>
-        <w:pStyle w:val="ListParagraph"/>
-        <w:numPr>
-          <w:ilvl w:val="0"/>
-          <w:numId w:val="13"/>
-        </w:numPr>
-      </w:pPr>
-      <w:r>
-        <w:t>Note: Assumed mini car capital costs from India region.</w:t>
-      </w:r>
-    </w:p>
-    <w:p>
-      <w:pPr>
         <w:pStyle w:val="Heading4"/>
       </w:pPr>
-      <w:bookmarkStart w:id="35" w:name="_Toc35334630"/>
-      <w:bookmarkStart w:id="36" w:name="_Toc35524391"/>
+      <w:bookmarkStart w:id="34" w:name="_Toc35334630"/>
+      <w:bookmarkStart w:id="35" w:name="_Toc35524391"/>
       <w:r>
         <w:rPr>
           <w:rStyle w:val="Heading2Char"/>
@@ -9364,10 +9463,11 @@
           <w:sz w:val="24"/>
           <w:szCs w:val="24"/>
         </w:rPr>
+        <w:lastRenderedPageBreak/>
         <w:t>2-wheelers</w:t>
       </w:r>
+      <w:bookmarkEnd w:id="34"/>
       <w:bookmarkEnd w:id="35"/>
-      <w:bookmarkEnd w:id="36"/>
     </w:p>
     <w:p>
       <w:pPr>
@@ -9440,6 +9540,8 @@
       <w:r>
         <w:t>Note: assumed BEV cost parity with ICEVs in 2020 (see UCD edits above)</w:t>
       </w:r>
+      <w:bookmarkStart w:id="36" w:name="_GoBack"/>
+      <w:bookmarkEnd w:id="36"/>
     </w:p>
     <w:p>
       <w:pPr>
@@ -9480,7 +9582,6 @@
         </w:numPr>
       </w:pPr>
       <w:r>
-        <w:lastRenderedPageBreak/>
         <w:t>New costs calculated the same as for 2-wheelers, but assumption is total capital costs instead of purchase. Assumed purchase cost is 65% of total capital cost (rest is taxes and infrastructure)</w:t>
       </w:r>
     </w:p>
@@ -9714,6 +9815,7 @@
       <w:bookmarkStart w:id="43" w:name="_Toc35334623"/>
       <w:bookmarkStart w:id="44" w:name="_Toc35524395"/>
       <w:r>
+        <w:lastRenderedPageBreak/>
         <w:t>EV analysis</w:t>
       </w:r>
       <w:bookmarkEnd w:id="43"/>
@@ -10061,7 +10163,6 @@
           </w:tcPr>
           <w:p>
             <w:r>
-              <w:lastRenderedPageBreak/>
               <w:t>3</w:t>
             </w:r>
           </w:p>
@@ -10498,10 +10599,45 @@
     </w:p>
     <w:p>
       <w:r>
-        <w:t>These embed assumptions about the level of localization of EV manufacturing. (See GCAM Inputs and Assumptions file from Travis for localization assumptions that go into this)</w:t>
+        <w:t>The NEVP proposes varying taxes, duties, and fees for imports and local production</w:t>
+      </w:r>
+      <w:r>
+        <w:t xml:space="preserve">. For imports, duties differ depending whether materials and parts are EV-specific or not, and whether </w:t>
+      </w:r>
+      <w:r>
+        <w:t xml:space="preserve">whole </w:t>
+      </w:r>
+      <w:r>
+        <w:t>vehicle</w:t>
+      </w:r>
+      <w:r>
+        <w:t xml:space="preserve"> imports</w:t>
+      </w:r>
+      <w:r>
+        <w:t xml:space="preserve"> are completely built up (CBU) </w:t>
+      </w:r>
+      <w:r>
+        <w:t>or</w:t>
+      </w:r>
+      <w:r>
+        <w:t xml:space="preserve"> complete knock down (CKD) units. </w:t>
+      </w:r>
+      <w:r>
+        <w:t xml:space="preserve">To model the NEVP, we make assumptions about the level of localization of EVs for each vehicle class. There are three localization </w:t>
+      </w:r>
+      <w:r>
+        <w:lastRenderedPageBreak/>
+        <w:t xml:space="preserve">scenarios: a base case with no EV localization, a gradual localization case, and an accelerated localization case. </w:t>
       </w:r>
     </w:p>
-    <w:p/>
+    <w:p>
+      <w:r>
+        <w:t>EV benefits</w:t>
+      </w:r>
+      <w:r>
+        <w:t xml:space="preserve"> under the NEVP are largely proposed to last 7 years, but as GCAM uses 5-year time steps, we model the NEVP over 10 years, from 2020 to 2030. </w:t>
+      </w:r>
+    </w:p>
     <w:tbl>
       <w:tblPr>
         <w:tblW w:w="6460" w:type="dxa"/>
@@ -13139,7 +13275,6 @@
                 <w:rFonts w:ascii="Arial Narrow" w:eastAsia="Times New Roman" w:hAnsi="Arial Narrow" w:cs="Calibri"/>
                 <w:color w:val="000000"/>
               </w:rPr>
-              <w:lastRenderedPageBreak/>
               <w:t>Trucks</w:t>
             </w:r>
           </w:p>
@@ -14652,101 +14787,56 @@
       </w:tr>
     </w:tbl>
     <w:p/>
-    <w:p/>
     <w:p>
-      <w:pPr>
-        <w:pStyle w:val="ListParagraph"/>
-        <w:numPr>
-          <w:ilvl w:val="0"/>
-          <w:numId w:val="11"/>
-        </w:numPr>
-      </w:pPr>
-      <w:r>
-        <w:t>Changing vehicle costs based on Pakistan’s taxes and duties:</w:t>
-      </w:r>
-    </w:p>
-    <w:p>
-      <w:pPr>
-        <w:pStyle w:val="ListParagraph"/>
-        <w:numPr>
-          <w:ilvl w:val="1"/>
-          <w:numId w:val="11"/>
-        </w:numPr>
-      </w:pPr>
-      <w:r>
-        <w:t>2-wheelers, 4-wheel LDVs – changed capital costs (other) as this represents taxes, fees, etc.</w:t>
-      </w:r>
-    </w:p>
-    <w:p>
-      <w:pPr>
-        <w:pStyle w:val="ListParagraph"/>
-        <w:numPr>
-          <w:ilvl w:val="1"/>
-          <w:numId w:val="11"/>
-        </w:numPr>
-      </w:pPr>
-      <w:r>
-        <w:t xml:space="preserve">3-wheelers – assumption is capital cost (total). Assumed x % of total is purchase cost to apply different taxes (differ by </w:t>
-      </w:r>
-      <w:proofErr w:type="gramStart"/>
-      <w:r>
-        <w:t>scenario/whether or not</w:t>
-      </w:r>
-      <w:proofErr w:type="gramEnd"/>
-      <w:r>
-        <w:t xml:space="preserve"> taxes are already included – see UCD edits R script)</w:t>
-      </w:r>
-    </w:p>
-    <w:p>
-      <w:pPr>
-        <w:pStyle w:val="ListParagraph"/>
-        <w:numPr>
-          <w:ilvl w:val="1"/>
-          <w:numId w:val="11"/>
-        </w:numPr>
-      </w:pPr>
-      <w:r>
-        <w:t>Buses and trucks – assumption is CAPEX and non-fuel OPEX ($/</w:t>
-      </w:r>
-      <w:proofErr w:type="spellStart"/>
-      <w:r>
-        <w:t>vkt</w:t>
-      </w:r>
-      <w:proofErr w:type="spellEnd"/>
-      <w:r>
-        <w:t xml:space="preserve">). Assumed x % of total is purchase cost to apply different taxes, based on assumptions for multipurpose vehicle (differ by </w:t>
-      </w:r>
-      <w:proofErr w:type="gramStart"/>
-      <w:r>
-        <w:t>scenario/whether or not</w:t>
-      </w:r>
-      <w:proofErr w:type="gramEnd"/>
-      <w:r>
-        <w:t xml:space="preserve"> taxes are already included – see UCD edits R script)</w:t>
-      </w:r>
-    </w:p>
-    <w:p>
-      <w:pPr>
-        <w:pStyle w:val="ListParagraph"/>
-        <w:numPr>
-          <w:ilvl w:val="0"/>
-          <w:numId w:val="11"/>
-        </w:numPr>
-      </w:pPr>
-      <w:r>
-        <w:t>High subsidy (for cost parity)</w:t>
-      </w:r>
-    </w:p>
-    <w:p>
-      <w:pPr>
-        <w:pStyle w:val="ListParagraph"/>
-        <w:numPr>
-          <w:ilvl w:val="1"/>
-          <w:numId w:val="11"/>
-        </w:numPr>
-      </w:pPr>
-      <w:r>
-        <w:t>Calculated from cost of transportation techs output – multiplied cost difference between BEV and liquids by load factor to get subsidy per vehicle</w:t>
+      <w:r>
+        <w:tab/>
+        <w:t xml:space="preserve">Since vehicle classes have different types of capital cost assumptions, we implement the cost </w:t>
+      </w:r>
+      <w:r>
+        <w:t>multipliers</w:t>
+      </w:r>
+      <w:r>
+        <w:t xml:space="preserve"> based on Pakistan’s taxes, duties, and fees in different ways. For 2-wheel and 4-wheel LDVs, we simply change capital costs (other), which represents </w:t>
+      </w:r>
+      <w:r>
+        <w:t>sales tax and</w:t>
+      </w:r>
+      <w:r>
+        <w:t xml:space="preserve"> other costs not included in the manufacturer’s </w:t>
+      </w:r>
+      <w:r>
+        <w:t>suggested retail price,</w:t>
+      </w:r>
+      <w:r>
+        <w:t xml:space="preserve"> to the given percentage of the purchase price. For 3-wheelers, </w:t>
+      </w:r>
+      <w:r>
+        <w:t>taxes are included in capital costs (other). Default taxes and fees for the Southeast Asia region are 35% of the price (Mishra et al. 2013), so 65% of the total is assumed to be purchase price. The taxes, duties, and fees multiplier for each scenario is applied to that portion of the cost. For b</w:t>
+      </w:r>
+      <w:r>
+        <w:t>uses and trucks</w:t>
+      </w:r>
+      <w:r>
+        <w:t xml:space="preserve">, the cost </w:t>
+      </w:r>
+      <w:r>
+        <w:lastRenderedPageBreak/>
+        <w:t>assumption is</w:t>
+      </w:r>
+      <w:r>
+        <w:t xml:space="preserve"> levelized</w:t>
+      </w:r>
+      <w:r>
+        <w:t xml:space="preserve"> CAPEX and non-fuel OPE</w:t>
+      </w:r>
+      <w:r>
+        <w:t>X.</w:t>
+      </w:r>
+      <w:r>
+        <w:t xml:space="preserve"> </w:t>
+      </w:r>
+      <w:r>
+        <w:t>We use the cost assumptions for multipurpose vehicles (under the Moderate Advancement scenario) to estimate the purchase cost share of levelized cost. This is about 54% for ICEVs and 58% for BEVs, because of the higher capital costs of BEVs. We use these shares to apply taxes, duties, and fees multipliers to truck and bus costs.</w:t>
       </w:r>
     </w:p>
     <w:p>
@@ -14828,11 +14918,7 @@
         <w:t>. The measures isolated were the</w:t>
       </w:r>
       <w:r>
-        <w:t xml:space="preserve"> goods and services (GST) tax </w:t>
-      </w:r>
-      <w:r>
-        <w:lastRenderedPageBreak/>
-        <w:t xml:space="preserve">reductions, custom duty reductions on completely built up (CBU) imports, </w:t>
+        <w:t xml:space="preserve"> goods and services (GST) tax reductions, custom duty reductions on completely built up (CBU) imports, </w:t>
       </w:r>
       <w:r>
         <w:t xml:space="preserve">and </w:t>
@@ -14853,8 +14939,8 @@
       </w:r>
     </w:p>
     <w:sectPr>
-      <w:headerReference w:type="default" r:id="rId9"/>
-      <w:footerReference w:type="default" r:id="rId10"/>
+      <w:headerReference w:type="default" r:id="rId10"/>
+      <w:footerReference w:type="default" r:id="rId11"/>
       <w:pgSz w:w="12240" w:h="15840"/>
       <w:pgMar w:top="1440" w:right="1440" w:bottom="1440" w:left="1440" w:header="720" w:footer="720" w:gutter="0"/>
       <w:cols w:space="720"/>
@@ -19173,7 +19259,6 @@
   <w:style w:type="character" w:default="1" w:styleId="DefaultParagraphFont">
     <w:name w:val="Default Paragraph Font"/>
     <w:uiPriority w:val="1"/>
-    <w:semiHidden/>
     <w:unhideWhenUsed/>
   </w:style>
   <w:style w:type="table" w:default="1" w:styleId="TableNormal">
@@ -20543,7 +20628,7 @@
 </file>
 
 <file path=customXml/itemProps1.xml><?xml version="1.0" encoding="utf-8"?>
-<ds:datastoreItem xmlns:ds="http://schemas.openxmlformats.org/officeDocument/2006/customXml" ds:itemID="{8E37A5F5-CF6F-46AB-825B-3260274EAB55}">
+<ds:datastoreItem xmlns:ds="http://schemas.openxmlformats.org/officeDocument/2006/customXml" ds:itemID="{AB018BA4-B825-449A-A3F6-8B7FCF7ED295}">
   <ds:schemaRefs>
     <ds:schemaRef ds:uri="http://schemas.openxmlformats.org/officeDocument/2006/bibliography"/>
   </ds:schemaRefs>

</xml_diff>

<commit_message>
Add to 2-wheel battery update section
</commit_message>
<xml_diff>
--- a/[Charles et al. 2020] Electrification of the transport System. Impacts of national policies vs external drivers. A case study for Pakistan.docx
+++ b/[Charles et al. 2020] Electrification of the transport System. Impacts of national policies vs external drivers. A case study for Pakistan.docx
@@ -9149,6 +9149,9 @@
         </w:tabs>
       </w:pPr>
       <w:r>
+        <w:rPr>
+          <w:noProof/>
+        </w:rPr>
         <w:drawing>
           <wp:inline distT="0" distB="0" distL="0" distR="0" wp14:anchorId="559DFDF9" wp14:editId="2202B93A">
             <wp:extent cx="5943600" cy="2818130"/>
@@ -9396,13 +9399,19 @@
         <w:t>We e</w:t>
       </w:r>
       <w:r>
-        <w:t xml:space="preserve">xtract the share of </w:t>
-      </w:r>
-      <w:r>
-        <w:t xml:space="preserve">the </w:t>
-      </w:r>
-      <w:r>
-        <w:t>battery in vehicle purchase cost for compact cars</w:t>
+        <w:t xml:space="preserve">xtract the battery </w:t>
+      </w:r>
+      <w:r>
+        <w:t>share of total purchase</w:t>
+      </w:r>
+      <w:r>
+        <w:t xml:space="preserve"> cost for </w:t>
+      </w:r>
+      <w:r>
+        <w:t xml:space="preserve">BEV 100 </w:t>
+      </w:r>
+      <w:r>
+        <w:t>compact cars</w:t>
       </w:r>
       <w:r>
         <w:t xml:space="preserve"> by year</w:t>
@@ -9416,7 +9425,13 @@
       </w:r>
       <w:proofErr w:type="spellEnd"/>
       <w:r>
-        <w:t xml:space="preserve"> data (ANL)</w:t>
+        <w:t xml:space="preserve"> data</w:t>
+      </w:r>
+      <w:r>
+        <w:t xml:space="preserve"> on vehicle component costs</w:t>
+      </w:r>
+      <w:r>
+        <w:t xml:space="preserve"> (ANL)</w:t>
       </w:r>
       <w:r>
         <w:rPr>
@@ -9470,85 +9485,74 @@
       <w:bookmarkEnd w:id="35"/>
     </w:p>
     <w:p>
-      <w:pPr>
-        <w:pStyle w:val="ListParagraph"/>
-        <w:numPr>
-          <w:ilvl w:val="0"/>
-          <w:numId w:val="14"/>
-        </w:numPr>
-      </w:pPr>
-      <w:r>
-        <w:t>Variable modified: capital costs (purchase)</w:t>
-      </w:r>
+      <w:r>
+        <w:t>For 2-wheelers, new purchase costs were calculated largely the same way as for 4-wheel LDVs. However, we did not have da</w:t>
+      </w:r>
+      <w:r>
+        <w:t>ta on battery share of cost</w:t>
+      </w:r>
+      <w:r>
+        <w:t xml:space="preserve"> from </w:t>
+      </w:r>
+      <w:proofErr w:type="spellStart"/>
+      <w:r>
+        <w:t>Autonomie</w:t>
+      </w:r>
+      <w:proofErr w:type="spellEnd"/>
+      <w:r>
+        <w:t>. We assume the</w:t>
+      </w:r>
+      <w:r>
+        <w:t xml:space="preserve"> battery is 37.5% of vehicle cost in 2020</w:t>
+      </w:r>
+      <w:r>
+        <w:t>. T</w:t>
+      </w:r>
+      <w:r>
+        <w:t>his is based on assumption that 50% of the total cost of 2</w:t>
+      </w:r>
+      <w:r>
+        <w:t xml:space="preserve">- and 3-wheelers </w:t>
+      </w:r>
+      <w:r>
+        <w:t>are due to EV components and batteries constitute 75% of the EV component cost, which is generally true for compact cars from the ANL data</w:t>
+      </w:r>
+      <w:r>
+        <w:t>. We assume the battery share of purchase cost decreases at the same</w:t>
+      </w:r>
+      <w:r>
+        <w:t xml:space="preserve"> rate as</w:t>
+      </w:r>
+      <w:r>
+        <w:t xml:space="preserve"> it does for</w:t>
+      </w:r>
+      <w:r>
+        <w:t xml:space="preserve"> compact car</w:t>
+      </w:r>
+      <w:r>
+        <w:t xml:space="preserve">s, from </w:t>
+      </w:r>
+      <w:proofErr w:type="spellStart"/>
+      <w:r>
+        <w:t>Autonomie</w:t>
+      </w:r>
+      <w:proofErr w:type="spellEnd"/>
+      <w:r>
+        <w:t xml:space="preserve">. </w:t>
+      </w:r>
+      <w:r>
+        <w:t xml:space="preserve">We update costs based on the new battery curves after scaling for cost parity in 2020 (described above) and creating Slow, Moderate, and Rapid curves using NREL’s battery costs and the same battery cost share as described above, because default 2- and 3-wheel </w:t>
+      </w:r>
+      <w:r>
+        <w:t>costs from UCD study</w:t>
+      </w:r>
+      <w:r>
+        <w:t xml:space="preserve"> do not provide a range of costs. </w:t>
+      </w:r>
+      <w:bookmarkStart w:id="36" w:name="_Toc35334631"/>
+      <w:bookmarkStart w:id="37" w:name="_Toc35524392"/>
     </w:p>
     <w:p>
-      <w:pPr>
-        <w:pStyle w:val="ListParagraph"/>
-        <w:numPr>
-          <w:ilvl w:val="0"/>
-          <w:numId w:val="14"/>
-        </w:numPr>
-      </w:pPr>
-      <w:r>
-        <w:t>New costs calculated the same as for 4W LDVs, but didn’t have data on battery share of cost, so assumed battery is 37.5% of vehicle cost in 2020</w:t>
-      </w:r>
-    </w:p>
-    <w:p>
-      <w:pPr>
-        <w:pStyle w:val="ListParagraph"/>
-        <w:numPr>
-          <w:ilvl w:val="1"/>
-          <w:numId w:val="14"/>
-        </w:numPr>
-      </w:pPr>
-      <w:r>
-        <w:t>This is based on assumption that 50% of the total cost of 2/3W are due to EV components and batteries constitute 75% of the EV component cost, which is generally true for compact cars from the ANL data</w:t>
-      </w:r>
-    </w:p>
-    <w:p>
-      <w:pPr>
-        <w:pStyle w:val="ListParagraph"/>
-        <w:numPr>
-          <w:ilvl w:val="1"/>
-          <w:numId w:val="14"/>
-        </w:numPr>
-      </w:pPr>
-      <w:r>
-        <w:t>Battery share of cos decreases at same rate as compact car (from ANL vehicle components)</w:t>
-      </w:r>
-    </w:p>
-    <w:p>
-      <w:pPr>
-        <w:pStyle w:val="ListParagraph"/>
-        <w:numPr>
-          <w:ilvl w:val="0"/>
-          <w:numId w:val="14"/>
-        </w:numPr>
-      </w:pPr>
-      <w:r>
-        <w:t>Two and three-wheel costs were from UCD study, not NREL, so didn’t vary by advancement scenario. Before applying additional battery cost improvements above, applied NREL’s battery cost curves for slow, mod, rapid, respectively (assuming same battery share of cost as above).</w:t>
-      </w:r>
-    </w:p>
-    <w:p>
-      <w:pPr>
-        <w:pStyle w:val="ListParagraph"/>
-        <w:numPr>
-          <w:ilvl w:val="0"/>
-          <w:numId w:val="14"/>
-        </w:numPr>
-      </w:pPr>
-      <w:r>
-        <w:t>Note: assumed BEV cost parity with ICEVs in 2020 (see UCD edits above)</w:t>
-      </w:r>
-      <w:bookmarkStart w:id="36" w:name="_GoBack"/>
-      <w:bookmarkEnd w:id="36"/>
-    </w:p>
-    <w:p>
-      <w:pPr>
-        <w:pStyle w:val="Heading4"/>
-      </w:pPr>
-      <w:bookmarkStart w:id="37" w:name="_Toc35334631"/>
-      <w:bookmarkStart w:id="38" w:name="_Toc35524392"/>
       <w:r>
         <w:rPr>
           <w:rStyle w:val="Heading2Char"/>
@@ -9558,6 +9562,8 @@
         </w:rPr>
         <w:t>3-wheelers</w:t>
       </w:r>
+      <w:bookmarkStart w:id="38" w:name="_GoBack"/>
+      <w:bookmarkEnd w:id="36"/>
       <w:bookmarkEnd w:id="37"/>
       <w:bookmarkEnd w:id="38"/>
     </w:p>
@@ -9815,7 +9821,6 @@
       <w:bookmarkStart w:id="43" w:name="_Toc35334623"/>
       <w:bookmarkStart w:id="44" w:name="_Toc35524395"/>
       <w:r>
-        <w:lastRenderedPageBreak/>
         <w:t>EV analysis</w:t>
       </w:r>
       <w:bookmarkEnd w:id="43"/>
@@ -9829,6 +9834,7 @@
       <w:bookmarkStart w:id="45" w:name="_Toc35334625"/>
       <w:bookmarkStart w:id="46" w:name="_Toc35524396"/>
       <w:r>
+        <w:lastRenderedPageBreak/>
         <w:t>Policy scenarios</w:t>
       </w:r>
       <w:bookmarkEnd w:id="45"/>
@@ -10623,11 +10629,7 @@
         <w:t xml:space="preserve"> complete knock down (CKD) units. </w:t>
       </w:r>
       <w:r>
-        <w:t xml:space="preserve">To model the NEVP, we make assumptions about the level of localization of EVs for each vehicle class. There are three localization </w:t>
-      </w:r>
-      <w:r>
-        <w:lastRenderedPageBreak/>
-        <w:t xml:space="preserve">scenarios: a base case with no EV localization, a gradual localization case, and an accelerated localization case. </w:t>
+        <w:t xml:space="preserve">To model the NEVP, we make assumptions about the level of localization of EVs for each vehicle class. There are three localization scenarios: a base case with no EV localization, a gradual localization case, and an accelerated localization case. </w:t>
       </w:r>
     </w:p>
     <w:p>
@@ -10685,6 +10687,7 @@
                 <w:bCs/>
                 <w:color w:val="000000"/>
               </w:rPr>
+              <w:lastRenderedPageBreak/>
               <w:t>Base Case (no localization)</w:t>
             </w:r>
           </w:p>
@@ -14820,7 +14823,6 @@
         <w:t xml:space="preserve">, the cost </w:t>
       </w:r>
       <w:r>
-        <w:lastRenderedPageBreak/>
         <w:t>assumption is</w:t>
       </w:r>
       <w:r>
@@ -14846,6 +14848,7 @@
       <w:bookmarkStart w:id="48" w:name="_Toc35334626"/>
       <w:bookmarkStart w:id="49" w:name="_Toc35524397"/>
       <w:r>
+        <w:lastRenderedPageBreak/>
         <w:t>Sensitivity analysis</w:t>
       </w:r>
       <w:bookmarkEnd w:id="48"/>
@@ -19259,6 +19262,7 @@
   <w:style w:type="character" w:default="1" w:styleId="DefaultParagraphFont">
     <w:name w:val="Default Paragraph Font"/>
     <w:uiPriority w:val="1"/>
+    <w:semiHidden/>
     <w:unhideWhenUsed/>
   </w:style>
   <w:style w:type="table" w:default="1" w:styleId="TableNormal">
@@ -20628,7 +20632,7 @@
 </file>
 
 <file path=customXml/itemProps1.xml><?xml version="1.0" encoding="utf-8"?>
-<ds:datastoreItem xmlns:ds="http://schemas.openxmlformats.org/officeDocument/2006/customXml" ds:itemID="{AB018BA4-B825-449A-A3F6-8B7FCF7ED295}">
+<ds:datastoreItem xmlns:ds="http://schemas.openxmlformats.org/officeDocument/2006/customXml" ds:itemID="{55071DBB-A16C-4433-AAA7-75C736157877}">
   <ds:schemaRefs>
     <ds:schemaRef ds:uri="http://schemas.openxmlformats.org/officeDocument/2006/bibliography"/>
   </ds:schemaRefs>

</xml_diff>

<commit_message>
Add placeholders for NTDC and SEP analysis
</commit_message>
<xml_diff>
--- a/[Charles et al. 2020] Electrification of the transport System. Impacts of national policies vs external drivers. A case study for Pakistan.docx
+++ b/[Charles et al. 2020] Electrification of the transport System. Impacts of national policies vs external drivers. A case study for Pakistan.docx
@@ -3197,12 +3197,11 @@
       </w:pPr>
       <w:bookmarkStart w:id="7" w:name="_Toc35524370"/>
       <w:r>
-        <w:t xml:space="preserve">GCAM </w:t>
-      </w:r>
-      <w:r>
-        <w:t>Overview</w:t>
-      </w:r>
-      <w:bookmarkEnd w:id="7"/>
+        <w:t>Model linkages</w:t>
+      </w:r>
+      <w:r>
+        <w:t xml:space="preserve"> (GCAM, PLEXOS, SEP)</w:t>
+      </w:r>
     </w:p>
     <w:p>
       <w:pPr>
@@ -3212,11 +3211,13 @@
           <w:numId w:val="20"/>
         </w:numPr>
       </w:pPr>
-      <w:bookmarkStart w:id="8" w:name="_Toc35524371"/>
-      <w:r>
-        <w:t>GCAM Transport Sector Details</w:t>
-      </w:r>
-      <w:bookmarkEnd w:id="8"/>
+      <w:r>
+        <w:t xml:space="preserve">GCAM </w:t>
+      </w:r>
+      <w:r>
+        <w:t>Overview</w:t>
+      </w:r>
+      <w:bookmarkEnd w:id="7"/>
     </w:p>
     <w:p>
       <w:pPr>
@@ -3226,14 +3227,24 @@
           <w:numId w:val="20"/>
         </w:numPr>
       </w:pPr>
+      <w:bookmarkStart w:id="8" w:name="_Toc35524371"/>
+      <w:r>
+        <w:t>GCAM Transport Sector Details</w:t>
+      </w:r>
+      <w:bookmarkEnd w:id="8"/>
+    </w:p>
+    <w:p>
+      <w:pPr>
+        <w:pStyle w:val="Heading1"/>
+        <w:numPr>
+          <w:ilvl w:val="1"/>
+          <w:numId w:val="20"/>
+        </w:numPr>
+      </w:pPr>
       <w:bookmarkStart w:id="9" w:name="_Toc35524372"/>
       <w:r>
-        <w:t>Scenarios</w:t>
-      </w:r>
-      <w:r>
-        <w:t xml:space="preserve"> Details</w:t>
-      </w:r>
-      <w:bookmarkEnd w:id="9"/>
+        <w:t>Scenarios Details</w:t>
+      </w:r>
     </w:p>
     <w:p>
       <w:pPr>
@@ -3256,10 +3267,7 @@
         </w:numPr>
       </w:pPr>
       <w:r>
-        <w:t>Policie</w:t>
-      </w:r>
-      <w:r>
-        <w:t xml:space="preserve">s </w:t>
+        <w:t xml:space="preserve">Policies </w:t>
       </w:r>
     </w:p>
     <w:p>
@@ -3307,13 +3315,32 @@
         </w:numPr>
       </w:pPr>
       <w:r>
-        <w:t xml:space="preserve">SEP/NTDC cost </w:t>
-      </w:r>
-      <w:r>
-        <w:t>adjustments</w:t>
-      </w:r>
-      <w:r>
-        <w:t xml:space="preserve"> for Pakistan</w:t>
+        <w:t xml:space="preserve">Cost adjustments for Pakistan </w:t>
+      </w:r>
+    </w:p>
+    <w:p>
+      <w:pPr>
+        <w:pStyle w:val="Heading1"/>
+        <w:numPr>
+          <w:ilvl w:val="1"/>
+          <w:numId w:val="20"/>
+        </w:numPr>
+      </w:pPr>
+      <w:r>
+        <w:lastRenderedPageBreak/>
+        <w:t>PLEXOS overview</w:t>
+      </w:r>
+    </w:p>
+    <w:p>
+      <w:pPr>
+        <w:pStyle w:val="Heading1"/>
+        <w:numPr>
+          <w:ilvl w:val="1"/>
+          <w:numId w:val="20"/>
+        </w:numPr>
+      </w:pPr>
+      <w:r>
+        <w:t>SEP model overview</w:t>
       </w:r>
     </w:p>
     <w:p>
@@ -3325,8 +3352,8 @@
         </w:numPr>
       </w:pPr>
       <w:bookmarkStart w:id="10" w:name="_Toc35524373"/>
-      <w:r>
-        <w:lastRenderedPageBreak/>
+      <w:bookmarkEnd w:id="9"/>
+      <w:r>
         <w:t>Results</w:t>
       </w:r>
       <w:bookmarkEnd w:id="10"/>
@@ -3341,6 +3368,9 @@
       </w:pPr>
       <w:bookmarkStart w:id="11" w:name="_Toc35524374"/>
       <w:r>
+        <w:t xml:space="preserve">GCAM </w:t>
+      </w:r>
+      <w:r>
         <w:t>Baseline</w:t>
       </w:r>
       <w:r>
@@ -3358,13 +3388,34 @@
       </w:pPr>
       <w:bookmarkStart w:id="12" w:name="_Toc35524375"/>
       <w:r>
-        <w:t>Scenario</w:t>
-      </w:r>
-      <w:r>
-        <w:t xml:space="preserve"> Results</w:t>
-      </w:r>
-      <w:bookmarkEnd w:id="12"/>
+        <w:t>GCAM Scenario Results – EV adoption, emissions impacts</w:t>
+      </w:r>
     </w:p>
+    <w:p>
+      <w:pPr>
+        <w:pStyle w:val="Heading1"/>
+        <w:numPr>
+          <w:ilvl w:val="1"/>
+          <w:numId w:val="20"/>
+        </w:numPr>
+      </w:pPr>
+      <w:r>
+        <w:t>PLEXOS Results – power demand, infrastructure needs</w:t>
+      </w:r>
+    </w:p>
+    <w:p>
+      <w:pPr>
+        <w:pStyle w:val="Heading1"/>
+        <w:numPr>
+          <w:ilvl w:val="1"/>
+          <w:numId w:val="20"/>
+        </w:numPr>
+      </w:pPr>
+      <w:r>
+        <w:t>SEP Model Results – fuel needs by type, fuel costs</w:t>
+      </w:r>
+    </w:p>
+    <w:p/>
     <w:p>
       <w:pPr>
         <w:pStyle w:val="Heading1"/>
@@ -3374,6 +3425,7 @@
         </w:numPr>
       </w:pPr>
       <w:bookmarkStart w:id="13" w:name="_Toc35524376"/>
+      <w:bookmarkEnd w:id="12"/>
       <w:r>
         <w:t>Discussion</w:t>
       </w:r>
@@ -3482,6 +3534,8 @@
       </w:pPr>
       <w:bookmarkStart w:id="17" w:name="_Toc35524380"/>
       <w:bookmarkStart w:id="18" w:name="_Toc35334621"/>
+      <w:bookmarkStart w:id="19" w:name="_GoBack"/>
+      <w:bookmarkEnd w:id="19"/>
       <w:r>
         <w:t>Socioeconomic assumptions</w:t>
       </w:r>
@@ -3506,12 +3560,12 @@
           <w:numId w:val="18"/>
         </w:numPr>
       </w:pPr>
-      <w:bookmarkStart w:id="19" w:name="_Toc35524381"/>
+      <w:bookmarkStart w:id="20" w:name="_Toc35524381"/>
       <w:r>
         <w:t>Power sector changes</w:t>
       </w:r>
       <w:bookmarkEnd w:id="18"/>
-      <w:bookmarkEnd w:id="19"/>
+      <w:bookmarkEnd w:id="20"/>
       <w:r>
         <w:t xml:space="preserve"> </w:t>
       </w:r>
@@ -3555,11 +3609,11 @@
       <w:pPr>
         <w:pStyle w:val="Heading3"/>
       </w:pPr>
-      <w:bookmarkStart w:id="20" w:name="_Toc35524382"/>
+      <w:bookmarkStart w:id="21" w:name="_Toc35524382"/>
       <w:r>
         <w:t>Fossil Generation</w:t>
       </w:r>
-      <w:bookmarkEnd w:id="20"/>
+      <w:bookmarkEnd w:id="21"/>
     </w:p>
     <w:p>
       <w:r>
@@ -4901,11 +4955,11 @@
       <w:pPr>
         <w:pStyle w:val="Heading3"/>
       </w:pPr>
-      <w:bookmarkStart w:id="21" w:name="_Toc35524383"/>
+      <w:bookmarkStart w:id="22" w:name="_Toc35524383"/>
       <w:r>
         <w:t>Hydropower</w:t>
       </w:r>
-      <w:bookmarkEnd w:id="21"/>
+      <w:bookmarkEnd w:id="22"/>
     </w:p>
     <w:p>
       <w:r>
@@ -5363,11 +5417,11 @@
       <w:pPr>
         <w:pStyle w:val="Heading3"/>
       </w:pPr>
-      <w:bookmarkStart w:id="22" w:name="_Toc35524384"/>
+      <w:bookmarkStart w:id="23" w:name="_Toc35524384"/>
       <w:r>
         <w:t>Nuclear</w:t>
       </w:r>
-      <w:bookmarkEnd w:id="22"/>
+      <w:bookmarkEnd w:id="23"/>
     </w:p>
     <w:p>
       <w:r>
@@ -5962,13 +6016,13 @@
       <w:pPr>
         <w:pStyle w:val="Heading2"/>
       </w:pPr>
-      <w:bookmarkStart w:id="23" w:name="_Toc35334622"/>
-      <w:bookmarkStart w:id="24" w:name="_Toc35524385"/>
+      <w:bookmarkStart w:id="24" w:name="_Toc35334622"/>
+      <w:bookmarkStart w:id="25" w:name="_Toc35524385"/>
       <w:r>
         <w:t>Industry changes</w:t>
       </w:r>
-      <w:bookmarkEnd w:id="23"/>
       <w:bookmarkEnd w:id="24"/>
+      <w:bookmarkEnd w:id="25"/>
     </w:p>
     <w:p>
       <w:pPr>
@@ -5995,26 +6049,26 @@
       <w:pPr>
         <w:pStyle w:val="Heading2"/>
       </w:pPr>
-      <w:bookmarkStart w:id="25" w:name="_Toc35524386"/>
-      <w:bookmarkStart w:id="26" w:name="_Toc35334624"/>
+      <w:bookmarkStart w:id="26" w:name="_Toc35524386"/>
+      <w:bookmarkStart w:id="27" w:name="_Toc35334624"/>
       <w:r>
         <w:t>Transportation changes</w:t>
       </w:r>
-      <w:bookmarkEnd w:id="25"/>
+      <w:bookmarkEnd w:id="26"/>
       <w:r>
         <w:t xml:space="preserve"> </w:t>
       </w:r>
-      <w:bookmarkEnd w:id="26"/>
+      <w:bookmarkEnd w:id="27"/>
     </w:p>
     <w:p>
       <w:pPr>
         <w:pStyle w:val="Heading3"/>
       </w:pPr>
-      <w:bookmarkStart w:id="27" w:name="_Toc35524387"/>
+      <w:bookmarkStart w:id="28" w:name="_Toc35524387"/>
       <w:r>
         <w:t>General updates to transportation assumptions</w:t>
       </w:r>
-      <w:bookmarkEnd w:id="27"/>
+      <w:bookmarkEnd w:id="28"/>
     </w:p>
     <w:p>
       <w:r>
@@ -7506,11 +7560,11 @@
       <w:pPr>
         <w:pStyle w:val="Heading3"/>
       </w:pPr>
-      <w:bookmarkStart w:id="28" w:name="_Toc35524388"/>
+      <w:bookmarkStart w:id="29" w:name="_Toc35524388"/>
       <w:r>
         <w:t>Pakistan-specific transportation changes</w:t>
       </w:r>
-      <w:bookmarkEnd w:id="28"/>
+      <w:bookmarkEnd w:id="29"/>
     </w:p>
     <w:p>
       <w:r>
@@ -7883,13 +7937,13 @@
       <w:pPr>
         <w:pStyle w:val="Heading3"/>
       </w:pPr>
-      <w:bookmarkStart w:id="29" w:name="_Toc35334627"/>
-      <w:bookmarkStart w:id="30" w:name="_Toc35524389"/>
+      <w:bookmarkStart w:id="30" w:name="_Toc35334627"/>
+      <w:bookmarkStart w:id="31" w:name="_Toc35524389"/>
       <w:r>
         <w:t>Battery cost curves update (1/16/20)</w:t>
       </w:r>
-      <w:bookmarkEnd w:id="29"/>
       <w:bookmarkEnd w:id="30"/>
+      <w:bookmarkEnd w:id="31"/>
     </w:p>
     <w:p>
       <w:r>
@@ -9206,7 +9260,7 @@
       <w:pPr>
         <w:pStyle w:val="Heading4"/>
       </w:pPr>
-      <w:bookmarkStart w:id="31" w:name="_Toc35334628"/>
+      <w:bookmarkStart w:id="32" w:name="_Toc35334628"/>
       <w:r>
         <w:t xml:space="preserve">Battery </w:t>
       </w:r>
@@ -9218,7 +9272,7 @@
       <w:r>
         <w:t xml:space="preserve"> factors:</w:t>
       </w:r>
-      <w:bookmarkEnd w:id="31"/>
+      <w:bookmarkEnd w:id="32"/>
     </w:p>
     <w:p>
       <w:r>
@@ -9371,8 +9425,8 @@
       <w:pPr>
         <w:pStyle w:val="Heading4"/>
       </w:pPr>
-      <w:bookmarkStart w:id="32" w:name="_Toc35334629"/>
-      <w:bookmarkStart w:id="33" w:name="_Toc35524390"/>
+      <w:bookmarkStart w:id="33" w:name="_Toc35334629"/>
+      <w:bookmarkStart w:id="34" w:name="_Toc35524390"/>
       <w:r>
         <w:rPr>
           <w:rStyle w:val="Heading2Char"/>
@@ -9382,8 +9436,8 @@
         </w:rPr>
         <w:t>4W LDVs</w:t>
       </w:r>
-      <w:bookmarkEnd w:id="32"/>
       <w:bookmarkEnd w:id="33"/>
+      <w:bookmarkEnd w:id="34"/>
     </w:p>
     <w:p>
       <w:r>
@@ -9469,8 +9523,8 @@
       <w:pPr>
         <w:pStyle w:val="Heading4"/>
       </w:pPr>
-      <w:bookmarkStart w:id="34" w:name="_Toc35334630"/>
-      <w:bookmarkStart w:id="35" w:name="_Toc35524391"/>
+      <w:bookmarkStart w:id="35" w:name="_Toc35334630"/>
+      <w:bookmarkStart w:id="36" w:name="_Toc35524391"/>
       <w:r>
         <w:rPr>
           <w:rStyle w:val="Heading2Char"/>
@@ -9481,8 +9535,8 @@
         <w:lastRenderedPageBreak/>
         <w:t>2-wheelers</w:t>
       </w:r>
-      <w:bookmarkEnd w:id="34"/>
       <w:bookmarkEnd w:id="35"/>
+      <w:bookmarkEnd w:id="36"/>
     </w:p>
     <w:p>
       <w:r>
@@ -9549,8 +9603,8 @@
       <w:r>
         <w:t xml:space="preserve"> do not provide a range of costs. </w:t>
       </w:r>
-      <w:bookmarkStart w:id="36" w:name="_Toc35334631"/>
-      <w:bookmarkStart w:id="37" w:name="_Toc35524392"/>
+      <w:bookmarkStart w:id="37" w:name="_Toc35334631"/>
+      <w:bookmarkStart w:id="38" w:name="_Toc35524392"/>
     </w:p>
     <w:p>
       <w:r>
@@ -9562,8 +9616,6 @@
         </w:rPr>
         <w:t>3-wheelers</w:t>
       </w:r>
-      <w:bookmarkStart w:id="38" w:name="_GoBack"/>
-      <w:bookmarkEnd w:id="36"/>
       <w:bookmarkEnd w:id="37"/>
       <w:bookmarkEnd w:id="38"/>
     </w:p>
@@ -20632,7 +20684,7 @@
 </file>
 
 <file path=customXml/itemProps1.xml><?xml version="1.0" encoding="utf-8"?>
-<ds:datastoreItem xmlns:ds="http://schemas.openxmlformats.org/officeDocument/2006/customXml" ds:itemID="{55071DBB-A16C-4433-AAA7-75C736157877}">
+<ds:datastoreItem xmlns:ds="http://schemas.openxmlformats.org/officeDocument/2006/customXml" ds:itemID="{2FFC1D45-B5F8-49CA-A453-C18452D7B4CC}">
   <ds:schemaRefs>
     <ds:schemaRef ds:uri="http://schemas.openxmlformats.org/officeDocument/2006/bibliography"/>
   </ds:schemaRefs>

</xml_diff>

<commit_message>
Update 3W battery cost section
</commit_message>
<xml_diff>
--- a/[Charles et al. 2020] Electrification of the transport System. Impacts of national policies vs external drivers. A case study for Pakistan.docx
+++ b/[Charles et al. 2020] Electrification of the transport System. Impacts of national policies vs external drivers. A case study for Pakistan.docx
@@ -344,7 +344,7 @@
           <w:r>
             <w:fldChar w:fldCharType="separate"/>
           </w:r>
-          <w:hyperlink w:anchor="_Toc35524365" w:history="1">
+          <w:hyperlink w:anchor="_Toc36643827" w:history="1">
             <w:r>
               <w:rPr>
                 <w:rStyle w:val="Hyperlink"/>
@@ -384,7 +384,7 @@
                 <w:noProof/>
                 <w:webHidden/>
               </w:rPr>
-              <w:instrText xml:space="preserve"> PAGEREF _Toc35524365 \h </w:instrText>
+              <w:instrText xml:space="preserve"> PAGEREF _Toc36643827 \h </w:instrText>
             </w:r>
             <w:r>
               <w:rPr>
@@ -426,7 +426,7 @@
               <w:noProof/>
             </w:rPr>
           </w:pPr>
-          <w:hyperlink w:anchor="_Toc35524366" w:history="1">
+          <w:hyperlink w:anchor="_Toc36643828" w:history="1">
             <w:r>
               <w:rPr>
                 <w:rStyle w:val="Hyperlink"/>
@@ -466,7 +466,7 @@
                 <w:noProof/>
                 <w:webHidden/>
               </w:rPr>
-              <w:instrText xml:space="preserve"> PAGEREF _Toc35524366 \h </w:instrText>
+              <w:instrText xml:space="preserve"> PAGEREF _Toc36643828 \h </w:instrText>
             </w:r>
             <w:r>
               <w:rPr>
@@ -508,7 +508,7 @@
               <w:noProof/>
             </w:rPr>
           </w:pPr>
-          <w:hyperlink w:anchor="_Toc35524367" w:history="1">
+          <w:hyperlink w:anchor="_Toc36643829" w:history="1">
             <w:r>
               <w:rPr>
                 <w:rStyle w:val="Hyperlink"/>
@@ -548,7 +548,7 @@
                 <w:noProof/>
                 <w:webHidden/>
               </w:rPr>
-              <w:instrText xml:space="preserve"> PAGEREF _Toc35524367 \h </w:instrText>
+              <w:instrText xml:space="preserve"> PAGEREF _Toc36643829 \h </w:instrText>
             </w:r>
             <w:r>
               <w:rPr>
@@ -590,7 +590,7 @@
               <w:noProof/>
             </w:rPr>
           </w:pPr>
-          <w:hyperlink w:anchor="_Toc35524368" w:history="1">
+          <w:hyperlink w:anchor="_Toc36643830" w:history="1">
             <w:r>
               <w:rPr>
                 <w:rStyle w:val="Hyperlink"/>
@@ -630,7 +630,7 @@
                 <w:noProof/>
                 <w:webHidden/>
               </w:rPr>
-              <w:instrText xml:space="preserve"> PAGEREF _Toc35524368 \h </w:instrText>
+              <w:instrText xml:space="preserve"> PAGEREF _Toc36643830 \h </w:instrText>
             </w:r>
             <w:r>
               <w:rPr>
@@ -672,7 +672,7 @@
               <w:noProof/>
             </w:rPr>
           </w:pPr>
-          <w:hyperlink w:anchor="_Toc35524369" w:history="1">
+          <w:hyperlink w:anchor="_Toc36643831" w:history="1">
             <w:r>
               <w:rPr>
                 <w:rStyle w:val="Hyperlink"/>
@@ -712,7 +712,7 @@
                 <w:noProof/>
                 <w:webHidden/>
               </w:rPr>
-              <w:instrText xml:space="preserve"> PAGEREF _Toc35524369 \h </w:instrText>
+              <w:instrText xml:space="preserve"> PAGEREF _Toc36643831 \h </w:instrText>
             </w:r>
             <w:r>
               <w:rPr>
@@ -754,7 +754,7 @@
               <w:noProof/>
             </w:rPr>
           </w:pPr>
-          <w:hyperlink w:anchor="_Toc35524370" w:history="1">
+          <w:hyperlink w:anchor="_Toc36643832" w:history="1">
             <w:r>
               <w:rPr>
                 <w:rStyle w:val="Hyperlink"/>
@@ -773,7 +773,7 @@
                 <w:rStyle w:val="Hyperlink"/>
                 <w:noProof/>
               </w:rPr>
-              <w:t>GCAM Overview</w:t>
+              <w:t>Cross-Model Links (GCAM, PLEXOS, SEP)</w:t>
             </w:r>
             <w:r>
               <w:rPr>
@@ -794,7 +794,7 @@
                 <w:noProof/>
                 <w:webHidden/>
               </w:rPr>
-              <w:instrText xml:space="preserve"> PAGEREF _Toc35524370 \h </w:instrText>
+              <w:instrText xml:space="preserve"> PAGEREF _Toc36643832 \h </w:instrText>
             </w:r>
             <w:r>
               <w:rPr>
@@ -836,7 +836,7 @@
               <w:noProof/>
             </w:rPr>
           </w:pPr>
-          <w:hyperlink w:anchor="_Toc35524371" w:history="1">
+          <w:hyperlink w:anchor="_Toc36643833" w:history="1">
             <w:r>
               <w:rPr>
                 <w:rStyle w:val="Hyperlink"/>
@@ -855,7 +855,7 @@
                 <w:rStyle w:val="Hyperlink"/>
                 <w:noProof/>
               </w:rPr>
-              <w:t>GCAM Transport Sector Details</w:t>
+              <w:t>GCAM Overview</w:t>
             </w:r>
             <w:r>
               <w:rPr>
@@ -876,7 +876,7 @@
                 <w:noProof/>
                 <w:webHidden/>
               </w:rPr>
-              <w:instrText xml:space="preserve"> PAGEREF _Toc35524371 \h </w:instrText>
+              <w:instrText xml:space="preserve"> PAGEREF _Toc36643833 \h </w:instrText>
             </w:r>
             <w:r>
               <w:rPr>
@@ -918,7 +918,7 @@
               <w:noProof/>
             </w:rPr>
           </w:pPr>
-          <w:hyperlink w:anchor="_Toc35524372" w:history="1">
+          <w:hyperlink w:anchor="_Toc36643834" w:history="1">
             <w:r>
               <w:rPr>
                 <w:rStyle w:val="Hyperlink"/>
@@ -937,7 +937,7 @@
                 <w:rStyle w:val="Hyperlink"/>
                 <w:noProof/>
               </w:rPr>
-              <w:t>GCAM Scenarios Details</w:t>
+              <w:t>GCAM Transport Sector Details</w:t>
             </w:r>
             <w:r>
               <w:rPr>
@@ -958,7 +958,7 @@
                 <w:noProof/>
                 <w:webHidden/>
               </w:rPr>
-              <w:instrText xml:space="preserve"> PAGEREF _Toc35524372 \h </w:instrText>
+              <w:instrText xml:space="preserve"> PAGEREF _Toc36643834 \h </w:instrText>
             </w:r>
             <w:r>
               <w:rPr>
@@ -979,6 +979,252 @@
                 <w:webHidden/>
               </w:rPr>
               <w:t>3</w:t>
+            </w:r>
+            <w:r>
+              <w:rPr>
+                <w:noProof/>
+                <w:webHidden/>
+              </w:rPr>
+              <w:fldChar w:fldCharType="end"/>
+            </w:r>
+          </w:hyperlink>
+        </w:p>
+        <w:p>
+          <w:pPr>
+            <w:pStyle w:val="TOC1"/>
+            <w:tabs>
+              <w:tab w:val="left" w:pos="660"/>
+              <w:tab w:val="right" w:leader="dot" w:pos="9350"/>
+            </w:tabs>
+            <w:rPr>
+              <w:noProof/>
+            </w:rPr>
+          </w:pPr>
+          <w:hyperlink w:anchor="_Toc36643835" w:history="1">
+            <w:r>
+              <w:rPr>
+                <w:rStyle w:val="Hyperlink"/>
+                <w:noProof/>
+              </w:rPr>
+              <w:t>2.4.</w:t>
+            </w:r>
+            <w:r>
+              <w:rPr>
+                <w:noProof/>
+              </w:rPr>
+              <w:tab/>
+            </w:r>
+            <w:r>
+              <w:rPr>
+                <w:rStyle w:val="Hyperlink"/>
+                <w:noProof/>
+              </w:rPr>
+              <w:t>GCAM Scenario Details</w:t>
+            </w:r>
+            <w:r>
+              <w:rPr>
+                <w:noProof/>
+                <w:webHidden/>
+              </w:rPr>
+              <w:tab/>
+            </w:r>
+            <w:r>
+              <w:rPr>
+                <w:noProof/>
+                <w:webHidden/>
+              </w:rPr>
+              <w:fldChar w:fldCharType="begin"/>
+            </w:r>
+            <w:r>
+              <w:rPr>
+                <w:noProof/>
+                <w:webHidden/>
+              </w:rPr>
+              <w:instrText xml:space="preserve"> PAGEREF _Toc36643835 \h </w:instrText>
+            </w:r>
+            <w:r>
+              <w:rPr>
+                <w:noProof/>
+                <w:webHidden/>
+              </w:rPr>
+            </w:r>
+            <w:r>
+              <w:rPr>
+                <w:noProof/>
+                <w:webHidden/>
+              </w:rPr>
+              <w:fldChar w:fldCharType="separate"/>
+            </w:r>
+            <w:r>
+              <w:rPr>
+                <w:noProof/>
+                <w:webHidden/>
+              </w:rPr>
+              <w:t>3</w:t>
+            </w:r>
+            <w:r>
+              <w:rPr>
+                <w:noProof/>
+                <w:webHidden/>
+              </w:rPr>
+              <w:fldChar w:fldCharType="end"/>
+            </w:r>
+          </w:hyperlink>
+        </w:p>
+        <w:p>
+          <w:pPr>
+            <w:pStyle w:val="TOC1"/>
+            <w:tabs>
+              <w:tab w:val="left" w:pos="660"/>
+              <w:tab w:val="right" w:leader="dot" w:pos="9350"/>
+            </w:tabs>
+            <w:rPr>
+              <w:noProof/>
+            </w:rPr>
+          </w:pPr>
+          <w:hyperlink w:anchor="_Toc36643836" w:history="1">
+            <w:r>
+              <w:rPr>
+                <w:rStyle w:val="Hyperlink"/>
+                <w:noProof/>
+              </w:rPr>
+              <w:t>2.5.</w:t>
+            </w:r>
+            <w:r>
+              <w:rPr>
+                <w:noProof/>
+              </w:rPr>
+              <w:tab/>
+            </w:r>
+            <w:r>
+              <w:rPr>
+                <w:rStyle w:val="Hyperlink"/>
+                <w:noProof/>
+              </w:rPr>
+              <w:t>PLEXOS Overview</w:t>
+            </w:r>
+            <w:r>
+              <w:rPr>
+                <w:noProof/>
+                <w:webHidden/>
+              </w:rPr>
+              <w:tab/>
+            </w:r>
+            <w:r>
+              <w:rPr>
+                <w:noProof/>
+                <w:webHidden/>
+              </w:rPr>
+              <w:fldChar w:fldCharType="begin"/>
+            </w:r>
+            <w:r>
+              <w:rPr>
+                <w:noProof/>
+                <w:webHidden/>
+              </w:rPr>
+              <w:instrText xml:space="preserve"> PAGEREF _Toc36643836 \h </w:instrText>
+            </w:r>
+            <w:r>
+              <w:rPr>
+                <w:noProof/>
+                <w:webHidden/>
+              </w:rPr>
+            </w:r>
+            <w:r>
+              <w:rPr>
+                <w:noProof/>
+                <w:webHidden/>
+              </w:rPr>
+              <w:fldChar w:fldCharType="separate"/>
+            </w:r>
+            <w:r>
+              <w:rPr>
+                <w:noProof/>
+                <w:webHidden/>
+              </w:rPr>
+              <w:t>4</w:t>
+            </w:r>
+            <w:r>
+              <w:rPr>
+                <w:noProof/>
+                <w:webHidden/>
+              </w:rPr>
+              <w:fldChar w:fldCharType="end"/>
+            </w:r>
+          </w:hyperlink>
+        </w:p>
+        <w:p>
+          <w:pPr>
+            <w:pStyle w:val="TOC1"/>
+            <w:tabs>
+              <w:tab w:val="left" w:pos="660"/>
+              <w:tab w:val="right" w:leader="dot" w:pos="9350"/>
+            </w:tabs>
+            <w:rPr>
+              <w:noProof/>
+            </w:rPr>
+          </w:pPr>
+          <w:hyperlink w:anchor="_Toc36643837" w:history="1">
+            <w:r>
+              <w:rPr>
+                <w:rStyle w:val="Hyperlink"/>
+                <w:noProof/>
+              </w:rPr>
+              <w:t>2.6.</w:t>
+            </w:r>
+            <w:r>
+              <w:rPr>
+                <w:noProof/>
+              </w:rPr>
+              <w:tab/>
+            </w:r>
+            <w:r>
+              <w:rPr>
+                <w:rStyle w:val="Hyperlink"/>
+                <w:noProof/>
+              </w:rPr>
+              <w:t>SEP Model Overview</w:t>
+            </w:r>
+            <w:r>
+              <w:rPr>
+                <w:noProof/>
+                <w:webHidden/>
+              </w:rPr>
+              <w:tab/>
+            </w:r>
+            <w:r>
+              <w:rPr>
+                <w:noProof/>
+                <w:webHidden/>
+              </w:rPr>
+              <w:fldChar w:fldCharType="begin"/>
+            </w:r>
+            <w:r>
+              <w:rPr>
+                <w:noProof/>
+                <w:webHidden/>
+              </w:rPr>
+              <w:instrText xml:space="preserve"> PAGEREF _Toc36643837 \h </w:instrText>
+            </w:r>
+            <w:r>
+              <w:rPr>
+                <w:noProof/>
+                <w:webHidden/>
+              </w:rPr>
+            </w:r>
+            <w:r>
+              <w:rPr>
+                <w:noProof/>
+                <w:webHidden/>
+              </w:rPr>
+              <w:fldChar w:fldCharType="separate"/>
+            </w:r>
+            <w:r>
+              <w:rPr>
+                <w:noProof/>
+                <w:webHidden/>
+              </w:rPr>
+              <w:t>4</w:t>
             </w:r>
             <w:r>
               <w:rPr>
@@ -1000,7 +1246,7 @@
               <w:noProof/>
             </w:rPr>
           </w:pPr>
-          <w:hyperlink w:anchor="_Toc35524373" w:history="1">
+          <w:hyperlink w:anchor="_Toc36643838" w:history="1">
             <w:r>
               <w:rPr>
                 <w:rStyle w:val="Hyperlink"/>
@@ -1040,7 +1286,7 @@
                 <w:noProof/>
                 <w:webHidden/>
               </w:rPr>
-              <w:instrText xml:space="preserve"> PAGEREF _Toc35524373 \h </w:instrText>
+              <w:instrText xml:space="preserve"> PAGEREF _Toc36643838 \h </w:instrText>
             </w:r>
             <w:r>
               <w:rPr>
@@ -1082,7 +1328,7 @@
               <w:noProof/>
             </w:rPr>
           </w:pPr>
-          <w:hyperlink w:anchor="_Toc35524374" w:history="1">
+          <w:hyperlink w:anchor="_Toc36643839" w:history="1">
             <w:r>
               <w:rPr>
                 <w:rStyle w:val="Hyperlink"/>
@@ -1101,7 +1347,7 @@
                 <w:rStyle w:val="Hyperlink"/>
                 <w:noProof/>
               </w:rPr>
-              <w:t>Baseline Results</w:t>
+              <w:t>GCAM Baseline Results</w:t>
             </w:r>
             <w:r>
               <w:rPr>
@@ -1122,7 +1368,7 @@
                 <w:noProof/>
                 <w:webHidden/>
               </w:rPr>
-              <w:instrText xml:space="preserve"> PAGEREF _Toc35524374 \h </w:instrText>
+              <w:instrText xml:space="preserve"> PAGEREF _Toc36643839 \h </w:instrText>
             </w:r>
             <w:r>
               <w:rPr>
@@ -1164,7 +1410,7 @@
               <w:noProof/>
             </w:rPr>
           </w:pPr>
-          <w:hyperlink w:anchor="_Toc35524375" w:history="1">
+          <w:hyperlink w:anchor="_Toc36643840" w:history="1">
             <w:r>
               <w:rPr>
                 <w:rStyle w:val="Hyperlink"/>
@@ -1183,7 +1429,7 @@
                 <w:rStyle w:val="Hyperlink"/>
                 <w:noProof/>
               </w:rPr>
-              <w:t>Scenario Results</w:t>
+              <w:t>GCAM Scenario Results – EV adoption, emissions impacts</w:t>
             </w:r>
             <w:r>
               <w:rPr>
@@ -1204,7 +1450,171 @@
                 <w:noProof/>
                 <w:webHidden/>
               </w:rPr>
-              <w:instrText xml:space="preserve"> PAGEREF _Toc35524375 \h </w:instrText>
+              <w:instrText xml:space="preserve"> PAGEREF _Toc36643840 \h </w:instrText>
+            </w:r>
+            <w:r>
+              <w:rPr>
+                <w:noProof/>
+                <w:webHidden/>
+              </w:rPr>
+            </w:r>
+            <w:r>
+              <w:rPr>
+                <w:noProof/>
+                <w:webHidden/>
+              </w:rPr>
+              <w:fldChar w:fldCharType="separate"/>
+            </w:r>
+            <w:r>
+              <w:rPr>
+                <w:noProof/>
+                <w:webHidden/>
+              </w:rPr>
+              <w:t>4</w:t>
+            </w:r>
+            <w:r>
+              <w:rPr>
+                <w:noProof/>
+                <w:webHidden/>
+              </w:rPr>
+              <w:fldChar w:fldCharType="end"/>
+            </w:r>
+          </w:hyperlink>
+        </w:p>
+        <w:p>
+          <w:pPr>
+            <w:pStyle w:val="TOC1"/>
+            <w:tabs>
+              <w:tab w:val="left" w:pos="660"/>
+              <w:tab w:val="right" w:leader="dot" w:pos="9350"/>
+            </w:tabs>
+            <w:rPr>
+              <w:noProof/>
+            </w:rPr>
+          </w:pPr>
+          <w:hyperlink w:anchor="_Toc36643841" w:history="1">
+            <w:r>
+              <w:rPr>
+                <w:rStyle w:val="Hyperlink"/>
+                <w:noProof/>
+              </w:rPr>
+              <w:t>3.3.</w:t>
+            </w:r>
+            <w:r>
+              <w:rPr>
+                <w:noProof/>
+              </w:rPr>
+              <w:tab/>
+            </w:r>
+            <w:r>
+              <w:rPr>
+                <w:rStyle w:val="Hyperlink"/>
+                <w:noProof/>
+              </w:rPr>
+              <w:t>PLEXOS Results – power demand, infrastructure needs</w:t>
+            </w:r>
+            <w:r>
+              <w:rPr>
+                <w:noProof/>
+                <w:webHidden/>
+              </w:rPr>
+              <w:tab/>
+            </w:r>
+            <w:r>
+              <w:rPr>
+                <w:noProof/>
+                <w:webHidden/>
+              </w:rPr>
+              <w:fldChar w:fldCharType="begin"/>
+            </w:r>
+            <w:r>
+              <w:rPr>
+                <w:noProof/>
+                <w:webHidden/>
+              </w:rPr>
+              <w:instrText xml:space="preserve"> PAGEREF _Toc36643841 \h </w:instrText>
+            </w:r>
+            <w:r>
+              <w:rPr>
+                <w:noProof/>
+                <w:webHidden/>
+              </w:rPr>
+            </w:r>
+            <w:r>
+              <w:rPr>
+                <w:noProof/>
+                <w:webHidden/>
+              </w:rPr>
+              <w:fldChar w:fldCharType="separate"/>
+            </w:r>
+            <w:r>
+              <w:rPr>
+                <w:noProof/>
+                <w:webHidden/>
+              </w:rPr>
+              <w:t>4</w:t>
+            </w:r>
+            <w:r>
+              <w:rPr>
+                <w:noProof/>
+                <w:webHidden/>
+              </w:rPr>
+              <w:fldChar w:fldCharType="end"/>
+            </w:r>
+          </w:hyperlink>
+        </w:p>
+        <w:p>
+          <w:pPr>
+            <w:pStyle w:val="TOC1"/>
+            <w:tabs>
+              <w:tab w:val="left" w:pos="660"/>
+              <w:tab w:val="right" w:leader="dot" w:pos="9350"/>
+            </w:tabs>
+            <w:rPr>
+              <w:noProof/>
+            </w:rPr>
+          </w:pPr>
+          <w:hyperlink w:anchor="_Toc36643842" w:history="1">
+            <w:r>
+              <w:rPr>
+                <w:rStyle w:val="Hyperlink"/>
+                <w:noProof/>
+              </w:rPr>
+              <w:t>3.4.</w:t>
+            </w:r>
+            <w:r>
+              <w:rPr>
+                <w:noProof/>
+              </w:rPr>
+              <w:tab/>
+            </w:r>
+            <w:r>
+              <w:rPr>
+                <w:rStyle w:val="Hyperlink"/>
+                <w:noProof/>
+              </w:rPr>
+              <w:t>SEP Model Results – fuel needs by type, fuel costs</w:t>
+            </w:r>
+            <w:r>
+              <w:rPr>
+                <w:noProof/>
+                <w:webHidden/>
+              </w:rPr>
+              <w:tab/>
+            </w:r>
+            <w:r>
+              <w:rPr>
+                <w:noProof/>
+                <w:webHidden/>
+              </w:rPr>
+              <w:fldChar w:fldCharType="begin"/>
+            </w:r>
+            <w:r>
+              <w:rPr>
+                <w:noProof/>
+                <w:webHidden/>
+              </w:rPr>
+              <w:instrText xml:space="preserve"> PAGEREF _Toc36643842 \h </w:instrText>
             </w:r>
             <w:r>
               <w:rPr>
@@ -1246,7 +1656,7 @@
               <w:noProof/>
             </w:rPr>
           </w:pPr>
-          <w:hyperlink w:anchor="_Toc35524376" w:history="1">
+          <w:hyperlink w:anchor="_Toc36643843" w:history="1">
             <w:r>
               <w:rPr>
                 <w:rStyle w:val="Hyperlink"/>
@@ -1286,7 +1696,7 @@
                 <w:noProof/>
                 <w:webHidden/>
               </w:rPr>
-              <w:instrText xml:space="preserve"> PAGEREF _Toc35524376 \h </w:instrText>
+              <w:instrText xml:space="preserve"> PAGEREF _Toc36643843 \h </w:instrText>
             </w:r>
             <w:r>
               <w:rPr>
@@ -1327,7 +1737,7 @@
               <w:noProof/>
             </w:rPr>
           </w:pPr>
-          <w:hyperlink w:anchor="_Toc35524377" w:history="1">
+          <w:hyperlink w:anchor="_Toc36643844" w:history="1">
             <w:r>
               <w:rPr>
                 <w:rStyle w:val="Hyperlink"/>
@@ -1354,7 +1764,7 @@
                 <w:noProof/>
                 <w:webHidden/>
               </w:rPr>
-              <w:instrText xml:space="preserve"> PAGEREF _Toc35524377 \h </w:instrText>
+              <w:instrText xml:space="preserve"> PAGEREF _Toc36643844 \h </w:instrText>
             </w:r>
             <w:r>
               <w:rPr>
@@ -1395,7 +1805,7 @@
               <w:noProof/>
             </w:rPr>
           </w:pPr>
-          <w:hyperlink w:anchor="_Toc35524378" w:history="1">
+          <w:hyperlink w:anchor="_Toc36643845" w:history="1">
             <w:r>
               <w:rPr>
                 <w:rStyle w:val="Hyperlink"/>
@@ -1422,7 +1832,7 @@
                 <w:noProof/>
                 <w:webHidden/>
               </w:rPr>
-              <w:instrText xml:space="preserve"> PAGEREF _Toc35524378 \h </w:instrText>
+              <w:instrText xml:space="preserve"> PAGEREF _Toc36643845 \h </w:instrText>
             </w:r>
             <w:r>
               <w:rPr>
@@ -1464,7 +1874,7 @@
               <w:noProof/>
             </w:rPr>
           </w:pPr>
-          <w:hyperlink w:anchor="_Toc35524379" w:history="1">
+          <w:hyperlink w:anchor="_Toc36643846" w:history="1">
             <w:r>
               <w:rPr>
                 <w:rStyle w:val="Hyperlink"/>
@@ -1504,7 +1914,7 @@
                 <w:noProof/>
                 <w:webHidden/>
               </w:rPr>
-              <w:instrText xml:space="preserve"> PAGEREF _Toc35524379 \h </w:instrText>
+              <w:instrText xml:space="preserve"> PAGEREF _Toc36643846 \h </w:instrText>
             </w:r>
             <w:r>
               <w:rPr>
@@ -1546,7 +1956,7 @@
               <w:noProof/>
             </w:rPr>
           </w:pPr>
-          <w:hyperlink w:anchor="_Toc35524380" w:history="1">
+          <w:hyperlink w:anchor="_Toc36643847" w:history="1">
             <w:r>
               <w:rPr>
                 <w:rStyle w:val="Hyperlink"/>
@@ -1586,7 +1996,7 @@
                 <w:noProof/>
                 <w:webHidden/>
               </w:rPr>
-              <w:instrText xml:space="preserve"> PAGEREF _Toc35524380 \h </w:instrText>
+              <w:instrText xml:space="preserve"> PAGEREF _Toc36643847 \h </w:instrText>
             </w:r>
             <w:r>
               <w:rPr>
@@ -1628,7 +2038,7 @@
               <w:noProof/>
             </w:rPr>
           </w:pPr>
-          <w:hyperlink w:anchor="_Toc35524381" w:history="1">
+          <w:hyperlink w:anchor="_Toc36643848" w:history="1">
             <w:r>
               <w:rPr>
                 <w:rStyle w:val="Hyperlink"/>
@@ -1668,7 +2078,7 @@
                 <w:noProof/>
                 <w:webHidden/>
               </w:rPr>
-              <w:instrText xml:space="preserve"> PAGEREF _Toc35524381 \h </w:instrText>
+              <w:instrText xml:space="preserve"> PAGEREF _Toc36643848 \h </w:instrText>
             </w:r>
             <w:r>
               <w:rPr>
@@ -1710,7 +2120,7 @@
               <w:noProof/>
             </w:rPr>
           </w:pPr>
-          <w:hyperlink w:anchor="_Toc35524382" w:history="1">
+          <w:hyperlink w:anchor="_Toc36643849" w:history="1">
             <w:r>
               <w:rPr>
                 <w:rStyle w:val="Hyperlink"/>
@@ -1750,7 +2160,7 @@
                 <w:noProof/>
                 <w:webHidden/>
               </w:rPr>
-              <w:instrText xml:space="preserve"> PAGEREF _Toc35524382 \h </w:instrText>
+              <w:instrText xml:space="preserve"> PAGEREF _Toc36643849 \h </w:instrText>
             </w:r>
             <w:r>
               <w:rPr>
@@ -1792,7 +2202,7 @@
               <w:noProof/>
             </w:rPr>
           </w:pPr>
-          <w:hyperlink w:anchor="_Toc35524383" w:history="1">
+          <w:hyperlink w:anchor="_Toc36643850" w:history="1">
             <w:r>
               <w:rPr>
                 <w:rStyle w:val="Hyperlink"/>
@@ -1832,7 +2242,7 @@
                 <w:noProof/>
                 <w:webHidden/>
               </w:rPr>
-              <w:instrText xml:space="preserve"> PAGEREF _Toc35524383 \h </w:instrText>
+              <w:instrText xml:space="preserve"> PAGEREF _Toc36643850 \h </w:instrText>
             </w:r>
             <w:r>
               <w:rPr>
@@ -1874,7 +2284,7 @@
               <w:noProof/>
             </w:rPr>
           </w:pPr>
-          <w:hyperlink w:anchor="_Toc35524384" w:history="1">
+          <w:hyperlink w:anchor="_Toc36643851" w:history="1">
             <w:r>
               <w:rPr>
                 <w:rStyle w:val="Hyperlink"/>
@@ -1914,7 +2324,7 @@
                 <w:noProof/>
                 <w:webHidden/>
               </w:rPr>
-              <w:instrText xml:space="preserve"> PAGEREF _Toc35524384 \h </w:instrText>
+              <w:instrText xml:space="preserve"> PAGEREF _Toc36643851 \h </w:instrText>
             </w:r>
             <w:r>
               <w:rPr>
@@ -1956,7 +2366,7 @@
               <w:noProof/>
             </w:rPr>
           </w:pPr>
-          <w:hyperlink w:anchor="_Toc35524385" w:history="1">
+          <w:hyperlink w:anchor="_Toc36643852" w:history="1">
             <w:r>
               <w:rPr>
                 <w:rStyle w:val="Hyperlink"/>
@@ -1996,7 +2406,7 @@
                 <w:noProof/>
                 <w:webHidden/>
               </w:rPr>
-              <w:instrText xml:space="preserve"> PAGEREF _Toc35524385 \h </w:instrText>
+              <w:instrText xml:space="preserve"> PAGEREF _Toc36643852 \h </w:instrText>
             </w:r>
             <w:r>
               <w:rPr>
@@ -2038,7 +2448,7 @@
               <w:noProof/>
             </w:rPr>
           </w:pPr>
-          <w:hyperlink w:anchor="_Toc35524386" w:history="1">
+          <w:hyperlink w:anchor="_Toc36643853" w:history="1">
             <w:r>
               <w:rPr>
                 <w:rStyle w:val="Hyperlink"/>
@@ -2078,7 +2488,7 @@
                 <w:noProof/>
                 <w:webHidden/>
               </w:rPr>
-              <w:instrText xml:space="preserve"> PAGEREF _Toc35524386 \h </w:instrText>
+              <w:instrText xml:space="preserve"> PAGEREF _Toc36643853 \h </w:instrText>
             </w:r>
             <w:r>
               <w:rPr>
@@ -2120,7 +2530,7 @@
               <w:noProof/>
             </w:rPr>
           </w:pPr>
-          <w:hyperlink w:anchor="_Toc35524387" w:history="1">
+          <w:hyperlink w:anchor="_Toc36643854" w:history="1">
             <w:r>
               <w:rPr>
                 <w:rStyle w:val="Hyperlink"/>
@@ -2160,7 +2570,7 @@
                 <w:noProof/>
                 <w:webHidden/>
               </w:rPr>
-              <w:instrText xml:space="preserve"> PAGEREF _Toc35524387 \h </w:instrText>
+              <w:instrText xml:space="preserve"> PAGEREF _Toc36643854 \h </w:instrText>
             </w:r>
             <w:r>
               <w:rPr>
@@ -2202,7 +2612,7 @@
               <w:noProof/>
             </w:rPr>
           </w:pPr>
-          <w:hyperlink w:anchor="_Toc35524388" w:history="1">
+          <w:hyperlink w:anchor="_Toc36643855" w:history="1">
             <w:r>
               <w:rPr>
                 <w:rStyle w:val="Hyperlink"/>
@@ -2242,7 +2652,7 @@
                 <w:noProof/>
                 <w:webHidden/>
               </w:rPr>
-              <w:instrText xml:space="preserve"> PAGEREF _Toc35524388 \h </w:instrText>
+              <w:instrText xml:space="preserve"> PAGEREF _Toc36643855 \h </w:instrText>
             </w:r>
             <w:r>
               <w:rPr>
@@ -2262,7 +2672,7 @@
                 <w:noProof/>
                 <w:webHidden/>
               </w:rPr>
-              <w:t>7</w:t>
+              <w:t>8</w:t>
             </w:r>
             <w:r>
               <w:rPr>
@@ -2284,7 +2694,7 @@
               <w:noProof/>
             </w:rPr>
           </w:pPr>
-          <w:hyperlink w:anchor="_Toc35524389" w:history="1">
+          <w:hyperlink w:anchor="_Toc36643856" w:history="1">
             <w:r>
               <w:rPr>
                 <w:rStyle w:val="Hyperlink"/>
@@ -2324,7 +2734,7 @@
                 <w:noProof/>
                 <w:webHidden/>
               </w:rPr>
-              <w:instrText xml:space="preserve"> PAGEREF _Toc35524389 \h </w:instrText>
+              <w:instrText xml:space="preserve"> PAGEREF _Toc36643856 \h </w:instrText>
             </w:r>
             <w:r>
               <w:rPr>
@@ -2344,7 +2754,7 @@
                 <w:noProof/>
                 <w:webHidden/>
               </w:rPr>
-              <w:t>9</w:t>
+              <w:t>10</w:t>
             </w:r>
             <w:r>
               <w:rPr>
@@ -2357,22 +2767,24 @@
         </w:p>
         <w:p>
           <w:pPr>
-            <w:pStyle w:val="TOC3"/>
+            <w:pStyle w:val="TOC2"/>
             <w:tabs>
-              <w:tab w:val="left" w:pos="1320"/>
+              <w:tab w:val="left" w:pos="1100"/>
               <w:tab w:val="right" w:leader="dot" w:pos="9350"/>
             </w:tabs>
             <w:rPr>
               <w:noProof/>
             </w:rPr>
           </w:pPr>
-          <w:hyperlink w:anchor="_Toc35524390" w:history="1">
+          <w:hyperlink w:anchor="_Toc36643857" w:history="1">
             <w:r>
               <w:rPr>
                 <w:rStyle w:val="Hyperlink"/>
-                <w:noProof/>
-              </w:rPr>
-              <w:t>A.3.4</w:t>
+                <w:i/>
+                <w:iCs/>
+                <w:noProof/>
+              </w:rPr>
+              <w:t>A.3.3.2</w:t>
             </w:r>
             <w:r>
               <w:rPr>
@@ -2383,7 +2795,8 @@
             <w:r>
               <w:rPr>
                 <w:rStyle w:val="Hyperlink"/>
-                <w:smallCaps/>
+                <w:i/>
+                <w:iCs/>
                 <w:noProof/>
               </w:rPr>
               <w:t>4W LDVs</w:t>
@@ -2407,7 +2820,7 @@
                 <w:noProof/>
                 <w:webHidden/>
               </w:rPr>
-              <w:instrText xml:space="preserve"> PAGEREF _Toc35524390 \h </w:instrText>
+              <w:instrText xml:space="preserve"> PAGEREF _Toc36643857 \h </w:instrText>
             </w:r>
             <w:r>
               <w:rPr>
@@ -2427,7 +2840,7 @@
                 <w:noProof/>
                 <w:webHidden/>
               </w:rPr>
-              <w:t>10</w:t>
+              <w:t>11</w:t>
             </w:r>
             <w:r>
               <w:rPr>
@@ -2440,22 +2853,24 @@
         </w:p>
         <w:p>
           <w:pPr>
-            <w:pStyle w:val="TOC3"/>
+            <w:pStyle w:val="TOC2"/>
             <w:tabs>
-              <w:tab w:val="left" w:pos="1320"/>
+              <w:tab w:val="left" w:pos="1100"/>
               <w:tab w:val="right" w:leader="dot" w:pos="9350"/>
             </w:tabs>
             <w:rPr>
               <w:noProof/>
             </w:rPr>
           </w:pPr>
-          <w:hyperlink w:anchor="_Toc35524391" w:history="1">
+          <w:hyperlink w:anchor="_Toc36643858" w:history="1">
             <w:r>
               <w:rPr>
                 <w:rStyle w:val="Hyperlink"/>
-                <w:noProof/>
-              </w:rPr>
-              <w:t>A.3.5</w:t>
+                <w:i/>
+                <w:iCs/>
+                <w:noProof/>
+              </w:rPr>
+              <w:t>A.3.3.3</w:t>
             </w:r>
             <w:r>
               <w:rPr>
@@ -2466,7 +2881,8 @@
             <w:r>
               <w:rPr>
                 <w:rStyle w:val="Hyperlink"/>
-                <w:smallCaps/>
+                <w:i/>
+                <w:iCs/>
                 <w:noProof/>
               </w:rPr>
               <w:t>2-wheelers</w:t>
@@ -2490,7 +2906,7 @@
                 <w:noProof/>
                 <w:webHidden/>
               </w:rPr>
-              <w:instrText xml:space="preserve"> PAGEREF _Toc35524391 \h </w:instrText>
+              <w:instrText xml:space="preserve"> PAGEREF _Toc36643858 \h </w:instrText>
             </w:r>
             <w:r>
               <w:rPr>
@@ -2510,7 +2926,7 @@
                 <w:noProof/>
                 <w:webHidden/>
               </w:rPr>
-              <w:t>10</w:t>
+              <w:t>12</w:t>
             </w:r>
             <w:r>
               <w:rPr>
@@ -2523,46 +2939,31 @@
         </w:p>
         <w:p>
           <w:pPr>
-            <w:pStyle w:val="TOC3"/>
+            <w:pStyle w:val="TOC2"/>
             <w:tabs>
-              <w:tab w:val="left" w:pos="1320"/>
               <w:tab w:val="right" w:leader="dot" w:pos="9350"/>
             </w:tabs>
             <w:rPr>
               <w:noProof/>
             </w:rPr>
           </w:pPr>
-          <w:hyperlink w:anchor="_Toc35524392" w:history="1">
+          <w:hyperlink w:anchor="_Toc36643859" w:history="1">
             <w:r>
               <w:rPr>
                 <w:rStyle w:val="Hyperlink"/>
                 <w:noProof/>
               </w:rPr>
-              <w:t>A.3.6</w:t>
-            </w:r>
-            <w:r>
-              <w:rPr>
-                <w:noProof/>
+              <w:t>3-wheelers</w:t>
+            </w:r>
+            <w:r>
+              <w:rPr>
+                <w:noProof/>
+                <w:webHidden/>
               </w:rPr>
               <w:tab/>
             </w:r>
             <w:r>
               <w:rPr>
-                <w:rStyle w:val="Hyperlink"/>
-                <w:smallCaps/>
-                <w:noProof/>
-              </w:rPr>
-              <w:t>3-wheelers</w:t>
-            </w:r>
-            <w:r>
-              <w:rPr>
-                <w:noProof/>
-                <w:webHidden/>
-              </w:rPr>
-              <w:tab/>
-            </w:r>
-            <w:r>
-              <w:rPr>
                 <w:noProof/>
                 <w:webHidden/>
               </w:rPr>
@@ -2573,7 +2974,7 @@
                 <w:noProof/>
                 <w:webHidden/>
               </w:rPr>
-              <w:instrText xml:space="preserve"> PAGEREF _Toc35524392 \h </w:instrText>
+              <w:instrText xml:space="preserve"> PAGEREF _Toc36643859 \h </w:instrText>
             </w:r>
             <w:r>
               <w:rPr>
@@ -2593,7 +2994,7 @@
                 <w:noProof/>
                 <w:webHidden/>
               </w:rPr>
-              <w:t>10</w:t>
+              <w:t>12</w:t>
             </w:r>
             <w:r>
               <w:rPr>
@@ -2606,22 +3007,24 @@
         </w:p>
         <w:p>
           <w:pPr>
-            <w:pStyle w:val="TOC3"/>
+            <w:pStyle w:val="TOC2"/>
             <w:tabs>
-              <w:tab w:val="left" w:pos="1320"/>
+              <w:tab w:val="left" w:pos="1100"/>
               <w:tab w:val="right" w:leader="dot" w:pos="9350"/>
             </w:tabs>
             <w:rPr>
               <w:noProof/>
             </w:rPr>
           </w:pPr>
-          <w:hyperlink w:anchor="_Toc35524393" w:history="1">
+          <w:hyperlink w:anchor="_Toc36643860" w:history="1">
             <w:r>
               <w:rPr>
                 <w:rStyle w:val="Hyperlink"/>
-                <w:noProof/>
-              </w:rPr>
-              <w:t>A.3.7</w:t>
+                <w:i/>
+                <w:iCs/>
+                <w:noProof/>
+              </w:rPr>
+              <w:t>A.3.3.4</w:t>
             </w:r>
             <w:r>
               <w:rPr>
@@ -2632,7 +3035,8 @@
             <w:r>
               <w:rPr>
                 <w:rStyle w:val="Hyperlink"/>
-                <w:smallCaps/>
+                <w:i/>
+                <w:iCs/>
                 <w:noProof/>
               </w:rPr>
               <w:t>Trucks</w:t>
@@ -2656,7 +3060,7 @@
                 <w:noProof/>
                 <w:webHidden/>
               </w:rPr>
-              <w:instrText xml:space="preserve"> PAGEREF _Toc35524393 \h </w:instrText>
+              <w:instrText xml:space="preserve"> PAGEREF _Toc36643860 \h </w:instrText>
             </w:r>
             <w:r>
               <w:rPr>
@@ -2676,7 +3080,7 @@
                 <w:noProof/>
                 <w:webHidden/>
               </w:rPr>
-              <w:t>11</w:t>
+              <w:t>12</w:t>
             </w:r>
             <w:r>
               <w:rPr>
@@ -2689,22 +3093,24 @@
         </w:p>
         <w:p>
           <w:pPr>
-            <w:pStyle w:val="TOC3"/>
+            <w:pStyle w:val="TOC2"/>
             <w:tabs>
-              <w:tab w:val="left" w:pos="1320"/>
+              <w:tab w:val="left" w:pos="1100"/>
               <w:tab w:val="right" w:leader="dot" w:pos="9350"/>
             </w:tabs>
             <w:rPr>
               <w:noProof/>
             </w:rPr>
           </w:pPr>
-          <w:hyperlink w:anchor="_Toc35524394" w:history="1">
+          <w:hyperlink w:anchor="_Toc36643861" w:history="1">
             <w:r>
               <w:rPr>
                 <w:rStyle w:val="Hyperlink"/>
-                <w:noProof/>
-              </w:rPr>
-              <w:t>A.3.8</w:t>
+                <w:i/>
+                <w:iCs/>
+                <w:noProof/>
+              </w:rPr>
+              <w:t>A.3.3.5</w:t>
             </w:r>
             <w:r>
               <w:rPr>
@@ -2715,7 +3121,8 @@
             <w:r>
               <w:rPr>
                 <w:rStyle w:val="Hyperlink"/>
-                <w:smallCaps/>
+                <w:i/>
+                <w:iCs/>
                 <w:noProof/>
               </w:rPr>
               <w:t>Buses</w:t>
@@ -2739,7 +3146,7 @@
                 <w:noProof/>
                 <w:webHidden/>
               </w:rPr>
-              <w:instrText xml:space="preserve"> PAGEREF _Toc35524394 \h </w:instrText>
+              <w:instrText xml:space="preserve"> PAGEREF _Toc36643861 \h </w:instrText>
             </w:r>
             <w:r>
               <w:rPr>
@@ -2759,7 +3166,7 @@
                 <w:noProof/>
                 <w:webHidden/>
               </w:rPr>
-              <w:t>11</w:t>
+              <w:t>12</w:t>
             </w:r>
             <w:r>
               <w:rPr>
@@ -2781,7 +3188,7 @@
               <w:noProof/>
             </w:rPr>
           </w:pPr>
-          <w:hyperlink w:anchor="_Toc35524395" w:history="1">
+          <w:hyperlink w:anchor="_Toc36643862" w:history="1">
             <w:r>
               <w:rPr>
                 <w:rStyle w:val="Hyperlink"/>
@@ -2821,7 +3228,7 @@
                 <w:noProof/>
                 <w:webHidden/>
               </w:rPr>
-              <w:instrText xml:space="preserve"> PAGEREF _Toc35524395 \h </w:instrText>
+              <w:instrText xml:space="preserve"> PAGEREF _Toc36643862 \h </w:instrText>
             </w:r>
             <w:r>
               <w:rPr>
@@ -2841,7 +3248,7 @@
                 <w:noProof/>
                 <w:webHidden/>
               </w:rPr>
-              <w:t>11</w:t>
+              <w:t>12</w:t>
             </w:r>
             <w:r>
               <w:rPr>
@@ -2863,7 +3270,7 @@
               <w:noProof/>
             </w:rPr>
           </w:pPr>
-          <w:hyperlink w:anchor="_Toc35524396" w:history="1">
+          <w:hyperlink w:anchor="_Toc36643863" w:history="1">
             <w:r>
               <w:rPr>
                 <w:rStyle w:val="Hyperlink"/>
@@ -2903,7 +3310,7 @@
                 <w:noProof/>
                 <w:webHidden/>
               </w:rPr>
-              <w:instrText xml:space="preserve"> PAGEREF _Toc35524396 \h </w:instrText>
+              <w:instrText xml:space="preserve"> PAGEREF _Toc36643863 \h </w:instrText>
             </w:r>
             <w:r>
               <w:rPr>
@@ -2923,7 +3330,7 @@
                 <w:noProof/>
                 <w:webHidden/>
               </w:rPr>
-              <w:t>11</w:t>
+              <w:t>13</w:t>
             </w:r>
             <w:r>
               <w:rPr>
@@ -2945,7 +3352,7 @@
               <w:noProof/>
             </w:rPr>
           </w:pPr>
-          <w:hyperlink w:anchor="_Toc35524397" w:history="1">
+          <w:hyperlink w:anchor="_Toc36643864" w:history="1">
             <w:r>
               <w:rPr>
                 <w:rStyle w:val="Hyperlink"/>
@@ -2985,7 +3392,7 @@
                 <w:noProof/>
                 <w:webHidden/>
               </w:rPr>
-              <w:instrText xml:space="preserve"> PAGEREF _Toc35524397 \h </w:instrText>
+              <w:instrText xml:space="preserve"> PAGEREF _Toc36643864 \h </w:instrText>
             </w:r>
             <w:r>
               <w:rPr>
@@ -3005,7 +3412,7 @@
                 <w:noProof/>
                 <w:webHidden/>
               </w:rPr>
-              <w:t>13</w:t>
+              <w:t>15</w:t>
             </w:r>
             <w:r>
               <w:rPr>
@@ -3042,7 +3449,7 @@
           <w:numId w:val="20"/>
         </w:numPr>
       </w:pPr>
-      <w:bookmarkStart w:id="2" w:name="_Toc35524365"/>
+      <w:bookmarkStart w:id="2" w:name="_Toc36643827"/>
       <w:r>
         <w:lastRenderedPageBreak/>
         <w:t>Introduction</w:t>
@@ -3058,7 +3465,7 @@
           <w:numId w:val="20"/>
         </w:numPr>
       </w:pPr>
-      <w:bookmarkStart w:id="3" w:name="_Toc35524366"/>
+      <w:bookmarkStart w:id="3" w:name="_Toc36643828"/>
       <w:r>
         <w:t>Background</w:t>
       </w:r>
@@ -3083,7 +3490,7 @@
           <w:numId w:val="20"/>
         </w:numPr>
       </w:pPr>
-      <w:bookmarkStart w:id="4" w:name="_Toc35524367"/>
+      <w:bookmarkStart w:id="4" w:name="_Toc36643829"/>
       <w:r>
         <w:t>Literature Review</w:t>
       </w:r>
@@ -3157,7 +3564,7 @@
           <w:numId w:val="20"/>
         </w:numPr>
       </w:pPr>
-      <w:bookmarkStart w:id="5" w:name="_Toc35524368"/>
+      <w:bookmarkStart w:id="5" w:name="_Toc36643830"/>
       <w:r>
         <w:t>Research Question</w:t>
       </w:r>
@@ -3181,7 +3588,7 @@
           <w:numId w:val="20"/>
         </w:numPr>
       </w:pPr>
-      <w:bookmarkStart w:id="6" w:name="_Toc35524369"/>
+      <w:bookmarkStart w:id="6" w:name="_Toc36643831"/>
       <w:r>
         <w:t>Methodology</w:t>
       </w:r>
@@ -3195,13 +3602,20 @@
           <w:numId w:val="20"/>
         </w:numPr>
       </w:pPr>
-      <w:bookmarkStart w:id="7" w:name="_Toc35524370"/>
-      <w:r>
-        <w:t>Model linkages</w:t>
+      <w:bookmarkStart w:id="7" w:name="_Toc36643832"/>
+      <w:r>
+        <w:t>Cross-Model</w:t>
+      </w:r>
+      <w:r>
+        <w:t xml:space="preserve"> </w:t>
+      </w:r>
+      <w:r>
+        <w:t>Links</w:t>
       </w:r>
       <w:r>
         <w:t xml:space="preserve"> (GCAM, PLEXOS, SEP)</w:t>
       </w:r>
+      <w:bookmarkEnd w:id="7"/>
     </w:p>
     <w:p>
       <w:pPr>
@@ -3211,13 +3625,14 @@
           <w:numId w:val="20"/>
         </w:numPr>
       </w:pPr>
+      <w:bookmarkStart w:id="8" w:name="_Toc36643833"/>
       <w:r>
         <w:t xml:space="preserve">GCAM </w:t>
       </w:r>
       <w:r>
         <w:t>Overview</w:t>
       </w:r>
-      <w:bookmarkEnd w:id="7"/>
+      <w:bookmarkEnd w:id="8"/>
     </w:p>
     <w:p>
       <w:pPr>
@@ -3227,11 +3642,11 @@
           <w:numId w:val="20"/>
         </w:numPr>
       </w:pPr>
-      <w:bookmarkStart w:id="8" w:name="_Toc35524371"/>
+      <w:bookmarkStart w:id="9" w:name="_Toc36643834"/>
       <w:r>
         <w:t>GCAM Transport Sector Details</w:t>
       </w:r>
-      <w:bookmarkEnd w:id="8"/>
+      <w:bookmarkEnd w:id="9"/>
     </w:p>
     <w:p>
       <w:pPr>
@@ -3241,10 +3656,14 @@
           <w:numId w:val="20"/>
         </w:numPr>
       </w:pPr>
-      <w:bookmarkStart w:id="9" w:name="_Toc35524372"/>
-      <w:r>
-        <w:t>Scenarios Details</w:t>
-      </w:r>
+      <w:bookmarkStart w:id="10" w:name="_Toc36643835"/>
+      <w:r>
+        <w:t>GCAM S</w:t>
+      </w:r>
+      <w:r>
+        <w:t>cenario Details</w:t>
+      </w:r>
+      <w:bookmarkEnd w:id="10"/>
     </w:p>
     <w:p>
       <w:pPr>
@@ -3326,10 +3745,18 @@
           <w:numId w:val="20"/>
         </w:numPr>
       </w:pPr>
+      <w:bookmarkStart w:id="11" w:name="_Toc36643836"/>
       <w:r>
         <w:lastRenderedPageBreak/>
-        <w:t>PLEXOS overview</w:t>
-      </w:r>
+        <w:t xml:space="preserve">PLEXOS </w:t>
+      </w:r>
+      <w:r>
+        <w:t>O</w:t>
+      </w:r>
+      <w:r>
+        <w:t>verview</w:t>
+      </w:r>
+      <w:bookmarkEnd w:id="11"/>
     </w:p>
     <w:p>
       <w:pPr>
@@ -3339,9 +3766,23 @@
           <w:numId w:val="20"/>
         </w:numPr>
       </w:pPr>
-      <w:r>
-        <w:t>SEP model overview</w:t>
-      </w:r>
+      <w:bookmarkStart w:id="12" w:name="_Toc36643837"/>
+      <w:r>
+        <w:t xml:space="preserve">SEP </w:t>
+      </w:r>
+      <w:r>
+        <w:t>M</w:t>
+      </w:r>
+      <w:r>
+        <w:t xml:space="preserve">odel </w:t>
+      </w:r>
+      <w:r>
+        <w:t>O</w:t>
+      </w:r>
+      <w:r>
+        <w:t>verview</w:t>
+      </w:r>
+      <w:bookmarkEnd w:id="12"/>
     </w:p>
     <w:p>
       <w:pPr>
@@ -3351,12 +3792,11 @@
           <w:numId w:val="20"/>
         </w:numPr>
       </w:pPr>
-      <w:bookmarkStart w:id="10" w:name="_Toc35524373"/>
-      <w:bookmarkEnd w:id="9"/>
+      <w:bookmarkStart w:id="13" w:name="_Toc36643838"/>
       <w:r>
         <w:t>Results</w:t>
       </w:r>
-      <w:bookmarkEnd w:id="10"/>
+      <w:bookmarkEnd w:id="13"/>
     </w:p>
     <w:p>
       <w:pPr>
@@ -3366,7 +3806,7 @@
           <w:numId w:val="20"/>
         </w:numPr>
       </w:pPr>
-      <w:bookmarkStart w:id="11" w:name="_Toc35524374"/>
+      <w:bookmarkStart w:id="14" w:name="_Toc36643839"/>
       <w:r>
         <w:t xml:space="preserve">GCAM </w:t>
       </w:r>
@@ -3376,7 +3816,7 @@
       <w:r>
         <w:t xml:space="preserve"> Results</w:t>
       </w:r>
-      <w:bookmarkEnd w:id="11"/>
+      <w:bookmarkEnd w:id="14"/>
     </w:p>
     <w:p>
       <w:pPr>
@@ -3386,10 +3826,11 @@
           <w:numId w:val="20"/>
         </w:numPr>
       </w:pPr>
-      <w:bookmarkStart w:id="12" w:name="_Toc35524375"/>
+      <w:bookmarkStart w:id="15" w:name="_Toc36643840"/>
       <w:r>
         <w:t>GCAM Scenario Results – EV adoption, emissions impacts</w:t>
       </w:r>
+      <w:bookmarkEnd w:id="15"/>
     </w:p>
     <w:p>
       <w:pPr>
@@ -3399,9 +3840,11 @@
           <w:numId w:val="20"/>
         </w:numPr>
       </w:pPr>
+      <w:bookmarkStart w:id="16" w:name="_Toc36643841"/>
       <w:r>
         <w:t>PLEXOS Results – power demand, infrastructure needs</w:t>
       </w:r>
+      <w:bookmarkEnd w:id="16"/>
     </w:p>
     <w:p>
       <w:pPr>
@@ -3411,9 +3854,11 @@
           <w:numId w:val="20"/>
         </w:numPr>
       </w:pPr>
+      <w:bookmarkStart w:id="17" w:name="_Toc36643842"/>
       <w:r>
         <w:t>SEP Model Results – fuel needs by type, fuel costs</w:t>
       </w:r>
+      <w:bookmarkEnd w:id="17"/>
     </w:p>
     <w:p/>
     <w:p>
@@ -3424,15 +3869,14 @@
           <w:numId w:val="20"/>
         </w:numPr>
       </w:pPr>
-      <w:bookmarkStart w:id="13" w:name="_Toc35524376"/>
-      <w:bookmarkEnd w:id="12"/>
+      <w:bookmarkStart w:id="18" w:name="_Toc36643843"/>
       <w:r>
         <w:t>Discussion</w:t>
       </w:r>
       <w:r>
         <w:t xml:space="preserve"> &amp; Conclusions</w:t>
       </w:r>
-      <w:bookmarkEnd w:id="13"/>
+      <w:bookmarkEnd w:id="18"/>
     </w:p>
     <w:p>
       <w:pPr>
@@ -3479,11 +3923,11 @@
         </w:numPr>
         <w:ind w:left="432" w:hanging="432"/>
       </w:pPr>
-      <w:bookmarkStart w:id="14" w:name="_Toc35524377"/>
+      <w:bookmarkStart w:id="19" w:name="_Toc36643844"/>
       <w:r>
         <w:t>References</w:t>
       </w:r>
-      <w:bookmarkEnd w:id="14"/>
+      <w:bookmarkEnd w:id="19"/>
     </w:p>
     <w:p>
       <w:pPr>
@@ -3508,7 +3952,7 @@
         <w:ind w:left="432" w:hanging="432"/>
         <w:jc w:val="center"/>
       </w:pPr>
-      <w:bookmarkStart w:id="15" w:name="_Toc35524378"/>
+      <w:bookmarkStart w:id="20" w:name="_Toc36643845"/>
       <w:r>
         <w:lastRenderedPageBreak/>
         <w:t>Appendi</w:t>
@@ -3516,30 +3960,28 @@
       <w:r>
         <w:t>ces</w:t>
       </w:r>
-      <w:bookmarkEnd w:id="15"/>
+      <w:bookmarkEnd w:id="20"/>
     </w:p>
     <w:p>
       <w:pPr>
         <w:pStyle w:val="Heading1"/>
       </w:pPr>
-      <w:bookmarkStart w:id="16" w:name="_Toc35524379"/>
+      <w:bookmarkStart w:id="21" w:name="_Toc36643846"/>
       <w:r>
         <w:t>Pakistan-specific changes to core GCAM</w:t>
       </w:r>
-      <w:bookmarkEnd w:id="16"/>
+      <w:bookmarkEnd w:id="21"/>
     </w:p>
     <w:p>
       <w:pPr>
         <w:pStyle w:val="Heading2"/>
       </w:pPr>
-      <w:bookmarkStart w:id="17" w:name="_Toc35524380"/>
-      <w:bookmarkStart w:id="18" w:name="_Toc35334621"/>
-      <w:bookmarkStart w:id="19" w:name="_GoBack"/>
-      <w:bookmarkEnd w:id="19"/>
+      <w:bookmarkStart w:id="22" w:name="_Toc35334621"/>
+      <w:bookmarkStart w:id="23" w:name="_Toc36643847"/>
       <w:r>
         <w:t>Socioeconomic assumptions</w:t>
       </w:r>
-      <w:bookmarkEnd w:id="17"/>
+      <w:bookmarkEnd w:id="23"/>
     </w:p>
     <w:p>
       <w:r>
@@ -3560,12 +4002,12 @@
           <w:numId w:val="18"/>
         </w:numPr>
       </w:pPr>
-      <w:bookmarkStart w:id="20" w:name="_Toc35524381"/>
+      <w:bookmarkStart w:id="24" w:name="_Toc36643848"/>
       <w:r>
         <w:t>Power sector changes</w:t>
       </w:r>
-      <w:bookmarkEnd w:id="18"/>
-      <w:bookmarkEnd w:id="20"/>
+      <w:bookmarkEnd w:id="22"/>
+      <w:bookmarkEnd w:id="24"/>
       <w:r>
         <w:t xml:space="preserve"> </w:t>
       </w:r>
@@ -3609,11 +4051,11 @@
       <w:pPr>
         <w:pStyle w:val="Heading3"/>
       </w:pPr>
-      <w:bookmarkStart w:id="21" w:name="_Toc35524382"/>
+      <w:bookmarkStart w:id="25" w:name="_Toc36643849"/>
       <w:r>
         <w:t>Fossil Generation</w:t>
       </w:r>
-      <w:bookmarkEnd w:id="21"/>
+      <w:bookmarkEnd w:id="25"/>
     </w:p>
     <w:p>
       <w:r>
@@ -4955,11 +5397,11 @@
       <w:pPr>
         <w:pStyle w:val="Heading3"/>
       </w:pPr>
-      <w:bookmarkStart w:id="22" w:name="_Toc35524383"/>
+      <w:bookmarkStart w:id="26" w:name="_Toc36643850"/>
       <w:r>
         <w:t>Hydropower</w:t>
       </w:r>
-      <w:bookmarkEnd w:id="22"/>
+      <w:bookmarkEnd w:id="26"/>
     </w:p>
     <w:p>
       <w:r>
@@ -5417,11 +5859,11 @@
       <w:pPr>
         <w:pStyle w:val="Heading3"/>
       </w:pPr>
-      <w:bookmarkStart w:id="23" w:name="_Toc35524384"/>
+      <w:bookmarkStart w:id="27" w:name="_Toc36643851"/>
       <w:r>
         <w:t>Nuclear</w:t>
       </w:r>
-      <w:bookmarkEnd w:id="23"/>
+      <w:bookmarkEnd w:id="27"/>
     </w:p>
     <w:p>
       <w:r>
@@ -6016,13 +6458,13 @@
       <w:pPr>
         <w:pStyle w:val="Heading2"/>
       </w:pPr>
-      <w:bookmarkStart w:id="24" w:name="_Toc35334622"/>
-      <w:bookmarkStart w:id="25" w:name="_Toc35524385"/>
+      <w:bookmarkStart w:id="28" w:name="_Toc35334622"/>
+      <w:bookmarkStart w:id="29" w:name="_Toc36643852"/>
       <w:r>
         <w:t>Industry changes</w:t>
       </w:r>
-      <w:bookmarkEnd w:id="24"/>
-      <w:bookmarkEnd w:id="25"/>
+      <w:bookmarkEnd w:id="28"/>
+      <w:bookmarkEnd w:id="29"/>
     </w:p>
     <w:p>
       <w:pPr>
@@ -6049,26 +6491,26 @@
       <w:pPr>
         <w:pStyle w:val="Heading2"/>
       </w:pPr>
-      <w:bookmarkStart w:id="26" w:name="_Toc35524386"/>
-      <w:bookmarkStart w:id="27" w:name="_Toc35334624"/>
+      <w:bookmarkStart w:id="30" w:name="_Toc35334624"/>
+      <w:bookmarkStart w:id="31" w:name="_Toc36643853"/>
       <w:r>
         <w:t>Transportation changes</w:t>
       </w:r>
-      <w:bookmarkEnd w:id="26"/>
+      <w:bookmarkEnd w:id="31"/>
       <w:r>
         <w:t xml:space="preserve"> </w:t>
       </w:r>
-      <w:bookmarkEnd w:id="27"/>
+      <w:bookmarkEnd w:id="30"/>
     </w:p>
     <w:p>
       <w:pPr>
         <w:pStyle w:val="Heading3"/>
       </w:pPr>
-      <w:bookmarkStart w:id="28" w:name="_Toc35524387"/>
+      <w:bookmarkStart w:id="32" w:name="_Toc36643854"/>
       <w:r>
         <w:t>General updates to transportation assumptions</w:t>
       </w:r>
-      <w:bookmarkEnd w:id="28"/>
+      <w:bookmarkEnd w:id="32"/>
     </w:p>
     <w:p>
       <w:r>
@@ -7067,7 +7509,22 @@
       </w:r>
       <w:proofErr w:type="spellEnd"/>
       <w:r>
-        <w:t xml:space="preserve"> et al. 2017). This report contains slow, moderate, and rapid electrification development pathways, which were developed into three sets of the UCD assumptions. BEV costs and </w:t>
+        <w:t xml:space="preserve"> et al. 2017)</w:t>
+      </w:r>
+      <w:r>
+        <w:rPr>
+          <w:rStyle w:val="FootnoteReference"/>
+        </w:rPr>
+        <w:footnoteReference w:id="3"/>
+      </w:r>
+      <w:r>
+        <w:t xml:space="preserve">. This report contains slow, moderate, and rapid electrification development pathways, which were developed into three sets of </w:t>
+      </w:r>
+      <w:r>
+        <w:t xml:space="preserve">vehicle </w:t>
+      </w:r>
+      <w:r>
+        <w:t xml:space="preserve">assumptions. BEV costs and </w:t>
       </w:r>
       <w:r>
         <w:t xml:space="preserve">energy </w:t>
@@ -7560,11 +8017,12 @@
       <w:pPr>
         <w:pStyle w:val="Heading3"/>
       </w:pPr>
-      <w:bookmarkStart w:id="29" w:name="_Toc35524388"/>
-      <w:r>
+      <w:bookmarkStart w:id="33" w:name="_Toc36643855"/>
+      <w:r>
+        <w:lastRenderedPageBreak/>
         <w:t>Pakistan-specific transportation changes</w:t>
       </w:r>
-      <w:bookmarkEnd w:id="29"/>
+      <w:bookmarkEnd w:id="33"/>
     </w:p>
     <w:p>
       <w:r>
@@ -7597,11 +8055,7 @@
         <w:t xml:space="preserve"> collaborators at</w:t>
       </w:r>
       <w:r>
-        <w:t xml:space="preserve"> SEP, we </w:t>
-      </w:r>
-      <w:r>
-        <w:lastRenderedPageBreak/>
-        <w:t xml:space="preserve">change 3-wheeler speed from 36 to 25 kilometers per hour and increase annual travel per vehicle from 8478 kilometers per year to 32,000 kilometers per year. </w:t>
+        <w:t xml:space="preserve"> SEP, we change 3-wheeler speed from 36 to 25 kilometers per hour and increase annual travel per vehicle from 8478 kilometers per year to 32,000 kilometers per year. </w:t>
       </w:r>
     </w:p>
     <w:p>
@@ -7821,6 +8275,7 @@
     </w:p>
     <w:p>
       <w:r>
+        <w:lastRenderedPageBreak/>
         <w:t xml:space="preserve">In addition, market survey data provided by </w:t>
       </w:r>
       <w:r>
@@ -7877,11 +8332,7 @@
         <w:t>to</w:t>
       </w:r>
       <w:r>
-        <w:t xml:space="preserve"> represent this regional </w:t>
-      </w:r>
-      <w:r>
-        <w:lastRenderedPageBreak/>
-        <w:t>knock-down factor.</w:t>
+        <w:t xml:space="preserve"> represent this regional knock-down factor.</w:t>
       </w:r>
       <w:r>
         <w:t xml:space="preserve"> Cost assumptions for buses and trucks are given as levelized non-fuel cost (per vehicle-kilometer traveled)</w:t>
@@ -7916,15 +8367,6 @@
     <w:p>
       <w:r>
         <w:t>The GCAM data system uses a default discount rate of 10% for consumer vehicle purchases. It should be noted that this value is only used to calculate a fixed charge rate, which converts capital costs to annualized costs as part of the levelized cost calculation. We change the discount rate to 15%, based on loan rates of 20-21% in Pakistan today</w:t>
-      </w:r>
-      <w:r>
-        <w:rPr>
-          <w:rStyle w:val="FootnoteReference"/>
-        </w:rPr>
-        <w:footnoteReference w:id="3"/>
-      </w:r>
-      <w:r>
-        <w:t xml:space="preserve"> and average inflation of 5.5% over the past five years.</w:t>
       </w:r>
       <w:r>
         <w:rPr>
@@ -7932,18 +8374,27 @@
         </w:rPr>
         <w:footnoteReference w:id="4"/>
       </w:r>
+      <w:r>
+        <w:t xml:space="preserve"> and average inflation of 5.5% over the past five years.</w:t>
+      </w:r>
+      <w:r>
+        <w:rPr>
+          <w:rStyle w:val="FootnoteReference"/>
+        </w:rPr>
+        <w:footnoteReference w:id="5"/>
+      </w:r>
     </w:p>
     <w:p>
       <w:pPr>
         <w:pStyle w:val="Heading3"/>
       </w:pPr>
-      <w:bookmarkStart w:id="30" w:name="_Toc35334627"/>
-      <w:bookmarkStart w:id="31" w:name="_Toc35524389"/>
-      <w:r>
-        <w:t>Battery cost curves update (1/16/20)</w:t>
-      </w:r>
-      <w:bookmarkEnd w:id="30"/>
-      <w:bookmarkEnd w:id="31"/>
+      <w:bookmarkStart w:id="34" w:name="_Toc35334627"/>
+      <w:bookmarkStart w:id="35" w:name="_Toc36643856"/>
+      <w:r>
+        <w:t xml:space="preserve">Battery cost curves update </w:t>
+      </w:r>
+      <w:bookmarkEnd w:id="34"/>
+      <w:bookmarkEnd w:id="35"/>
     </w:p>
     <w:p>
       <w:r>
@@ -8014,6 +8465,15 @@
       <w:r>
         <w:t xml:space="preserve"> below.</w:t>
       </w:r>
+    </w:p>
+    <w:p/>
+    <w:p/>
+    <w:p/>
+    <w:p/>
+    <w:p/>
+    <w:p>
+      <w:bookmarkStart w:id="36" w:name="_GoBack"/>
+      <w:bookmarkEnd w:id="36"/>
     </w:p>
     <w:tbl>
       <w:tblPr>
@@ -9192,7 +9652,6 @@
         </w:tabs>
       </w:pPr>
       <w:r>
-        <w:lastRenderedPageBreak/>
         <w:t>Battery cost curves and sources</w:t>
       </w:r>
     </w:p>
@@ -9260,7 +9719,7 @@
       <w:pPr>
         <w:pStyle w:val="Heading4"/>
       </w:pPr>
-      <w:bookmarkStart w:id="32" w:name="_Toc35334628"/>
+      <w:bookmarkStart w:id="37" w:name="_Toc35334628"/>
       <w:r>
         <w:t xml:space="preserve">Battery </w:t>
       </w:r>
@@ -9272,7 +9731,7 @@
       <w:r>
         <w:t xml:space="preserve"> factors:</w:t>
       </w:r>
-      <w:bookmarkEnd w:id="32"/>
+      <w:bookmarkEnd w:id="37"/>
     </w:p>
     <w:p>
       <w:r>
@@ -9374,6 +9833,7 @@
     </w:p>
     <w:p>
       <w:r>
+        <w:lastRenderedPageBreak/>
         <w:t>For c</w:t>
       </w:r>
       <w:r>
@@ -9425,8 +9885,8 @@
       <w:pPr>
         <w:pStyle w:val="Heading4"/>
       </w:pPr>
-      <w:bookmarkStart w:id="33" w:name="_Toc35334629"/>
-      <w:bookmarkStart w:id="34" w:name="_Toc35524390"/>
+      <w:bookmarkStart w:id="38" w:name="_Toc35334629"/>
+      <w:bookmarkStart w:id="39" w:name="_Toc36643857"/>
       <w:r>
         <w:rPr>
           <w:rStyle w:val="Heading2Char"/>
@@ -9436,8 +9896,8 @@
         </w:rPr>
         <w:t>4W LDVs</w:t>
       </w:r>
-      <w:bookmarkEnd w:id="33"/>
-      <w:bookmarkEnd w:id="34"/>
+      <w:bookmarkEnd w:id="38"/>
+      <w:bookmarkEnd w:id="39"/>
     </w:p>
     <w:p>
       <w:r>
@@ -9523,8 +9983,8 @@
       <w:pPr>
         <w:pStyle w:val="Heading4"/>
       </w:pPr>
-      <w:bookmarkStart w:id="35" w:name="_Toc35334630"/>
-      <w:bookmarkStart w:id="36" w:name="_Toc35524391"/>
+      <w:bookmarkStart w:id="40" w:name="_Toc35334630"/>
+      <w:bookmarkStart w:id="41" w:name="_Toc36643858"/>
       <w:r>
         <w:rPr>
           <w:rStyle w:val="Heading2Char"/>
@@ -9532,11 +9992,10 @@
           <w:sz w:val="24"/>
           <w:szCs w:val="24"/>
         </w:rPr>
-        <w:lastRenderedPageBreak/>
         <w:t>2-wheelers</w:t>
       </w:r>
-      <w:bookmarkEnd w:id="35"/>
-      <w:bookmarkEnd w:id="36"/>
+      <w:bookmarkEnd w:id="40"/>
+      <w:bookmarkEnd w:id="41"/>
     </w:p>
     <w:p>
       <w:r>
@@ -9603,10 +10062,10 @@
       <w:r>
         <w:t xml:space="preserve"> do not provide a range of costs. </w:t>
       </w:r>
-      <w:bookmarkStart w:id="37" w:name="_Toc35334631"/>
-      <w:bookmarkStart w:id="38" w:name="_Toc35524392"/>
+      <w:bookmarkStart w:id="42" w:name="_Toc35334631"/>
     </w:p>
     <w:p>
+      <w:bookmarkStart w:id="43" w:name="_Toc36643859"/>
       <w:r>
         <w:rPr>
           <w:rStyle w:val="Heading2Char"/>
@@ -9616,71 +10075,62 @@
         </w:rPr>
         <w:t>3-wheelers</w:t>
       </w:r>
-      <w:bookmarkEnd w:id="37"/>
-      <w:bookmarkEnd w:id="38"/>
+      <w:bookmarkEnd w:id="42"/>
+      <w:bookmarkEnd w:id="43"/>
     </w:p>
     <w:p>
-      <w:pPr>
-        <w:pStyle w:val="ListParagraph"/>
-        <w:numPr>
-          <w:ilvl w:val="0"/>
-          <w:numId w:val="15"/>
-        </w:numPr>
-      </w:pPr>
-      <w:r>
-        <w:t>Variable modified: capital costs (total)</w:t>
+      <w:r>
+        <w:t xml:space="preserve">For 3-wheelers, we modify </w:t>
+      </w:r>
+      <w:r>
+        <w:t>capital costs (total)</w:t>
+      </w:r>
+      <w:r>
+        <w:t>. New costs are calculated the same way as for 2-wheel and 4-wheel LDVs, but since the assumption is total capital costs rather than purchase, we add an extra factor for the purchase cost share of capital cost, so costs are calculated as:</w:t>
       </w:r>
     </w:p>
     <w:p>
       <w:pPr>
-        <w:pStyle w:val="ListParagraph"/>
-        <w:numPr>
-          <w:ilvl w:val="0"/>
-          <w:numId w:val="15"/>
-        </w:numPr>
-      </w:pPr>
-      <w:r>
-        <w:t>New costs calculated the same as for 2-wheelers, but assumption is total capital costs instead of purchase. Assumed purchase cost is 65% of total capital cost (rest is taxes and infrastructure)</w:t>
+        <w:ind w:left="360"/>
+      </w:pPr>
+      <w:r>
+        <w:t xml:space="preserve">New cost = old cost * (1 – ((battery cost % change from NREL) * (battery share of cost) * (purchase cost share of capital cost) * (battery </w:t>
+      </w:r>
+      <w:proofErr w:type="spellStart"/>
+      <w:r>
+        <w:t>vintaging</w:t>
+      </w:r>
+      <w:proofErr w:type="spellEnd"/>
+      <w:r>
+        <w:t xml:space="preserve"> factor))</w:t>
       </w:r>
     </w:p>
     <w:p>
-      <w:pPr>
-        <w:pStyle w:val="ListParagraph"/>
-        <w:numPr>
-          <w:ilvl w:val="1"/>
-          <w:numId w:val="15"/>
-        </w:numPr>
-      </w:pPr>
-      <w:r>
-        <w:t xml:space="preserve">New cost = old cost * (1 – ((battery cost % change from NREL) * (battery share of cost) * (purchase cost share of capital cost) * (battery </w:t>
-      </w:r>
-      <w:proofErr w:type="spellStart"/>
-      <w:r>
-        <w:t>vintaging</w:t>
-      </w:r>
-      <w:proofErr w:type="spellEnd"/>
-      <w:r>
-        <w:t xml:space="preserve"> factor))</w:t>
+      <w:r>
+        <w:t>Default taxes and fees for the Southeast Asia region are 35% of the price (Mishra et al. 2013), so 65% of the total is assumed to be purchase price</w:t>
+      </w:r>
+      <w:r>
+        <w:t>. Like 2-wheelers, we</w:t>
+      </w:r>
+      <w:r>
+        <w:t xml:space="preserve"> assume BEV cost parity with ICEVs in 2020 (</w:t>
+      </w:r>
+      <w:r>
+        <w:t>see</w:t>
+      </w:r>
+      <w:r>
+        <w:t xml:space="preserve"> above)</w:t>
+      </w:r>
+      <w:r>
+        <w:t>.</w:t>
       </w:r>
     </w:p>
     <w:p>
       <w:pPr>
-        <w:pStyle w:val="ListParagraph"/>
-        <w:numPr>
-          <w:ilvl w:val="0"/>
-          <w:numId w:val="14"/>
-        </w:numPr>
-      </w:pPr>
-      <w:r>
-        <w:t>Note: assumed BEV cost parity with ICEVs in 2020 (see UCD edits above)</w:t>
-      </w:r>
-    </w:p>
-    <w:p>
-      <w:pPr>
         <w:pStyle w:val="Heading4"/>
       </w:pPr>
-      <w:bookmarkStart w:id="39" w:name="_Toc35334632"/>
-      <w:bookmarkStart w:id="40" w:name="_Toc35524393"/>
+      <w:bookmarkStart w:id="44" w:name="_Toc35334632"/>
+      <w:bookmarkStart w:id="45" w:name="_Toc36643860"/>
       <w:r>
         <w:rPr>
           <w:rStyle w:val="Heading2Char"/>
@@ -9690,8 +10140,8 @@
         </w:rPr>
         <w:t>Trucks</w:t>
       </w:r>
-      <w:bookmarkEnd w:id="39"/>
-      <w:bookmarkEnd w:id="40"/>
+      <w:bookmarkEnd w:id="44"/>
+      <w:bookmarkEnd w:id="45"/>
     </w:p>
     <w:p>
       <w:pPr>
@@ -9754,6 +10204,7 @@
         </w:numPr>
       </w:pPr>
       <w:r>
+        <w:lastRenderedPageBreak/>
         <w:t xml:space="preserve">New cost = old cost * (1 – ((battery cost % change from NREL) * (battery share of cost) * (share of capital cost in LCOD) * (battery </w:t>
       </w:r>
       <w:proofErr w:type="spellStart"/>
@@ -9769,8 +10220,8 @@
       <w:pPr>
         <w:pStyle w:val="Heading4"/>
       </w:pPr>
-      <w:bookmarkStart w:id="41" w:name="_Toc35334633"/>
-      <w:bookmarkStart w:id="42" w:name="_Toc35524394"/>
+      <w:bookmarkStart w:id="46" w:name="_Toc35334633"/>
+      <w:bookmarkStart w:id="47" w:name="_Toc36643861"/>
       <w:r>
         <w:rPr>
           <w:rStyle w:val="Heading2Char"/>
@@ -9780,8 +10231,8 @@
         </w:rPr>
         <w:t>Buses</w:t>
       </w:r>
-      <w:bookmarkEnd w:id="41"/>
-      <w:bookmarkEnd w:id="42"/>
+      <w:bookmarkEnd w:id="46"/>
+      <w:bookmarkEnd w:id="47"/>
     </w:p>
     <w:p>
       <w:pPr>
@@ -9870,27 +10321,26 @@
       <w:pPr>
         <w:pStyle w:val="Heading1"/>
       </w:pPr>
-      <w:bookmarkStart w:id="43" w:name="_Toc35334623"/>
-      <w:bookmarkStart w:id="44" w:name="_Toc35524395"/>
+      <w:bookmarkStart w:id="48" w:name="_Toc35334623"/>
+      <w:bookmarkStart w:id="49" w:name="_Toc36643862"/>
       <w:r>
         <w:t>EV analysis</w:t>
       </w:r>
-      <w:bookmarkEnd w:id="43"/>
-      <w:bookmarkEnd w:id="44"/>
+      <w:bookmarkEnd w:id="48"/>
+      <w:bookmarkEnd w:id="49"/>
     </w:p>
     <w:p/>
     <w:p>
       <w:pPr>
         <w:pStyle w:val="Heading2"/>
       </w:pPr>
-      <w:bookmarkStart w:id="45" w:name="_Toc35334625"/>
-      <w:bookmarkStart w:id="46" w:name="_Toc35524396"/>
-      <w:r>
-        <w:lastRenderedPageBreak/>
+      <w:bookmarkStart w:id="50" w:name="_Toc35334625"/>
+      <w:bookmarkStart w:id="51" w:name="_Toc36643863"/>
+      <w:r>
         <w:t>Policy scenarios</w:t>
       </w:r>
-      <w:bookmarkEnd w:id="45"/>
-      <w:bookmarkEnd w:id="46"/>
+      <w:bookmarkEnd w:id="50"/>
+      <w:bookmarkEnd w:id="51"/>
       <w:r>
         <w:t xml:space="preserve"> </w:t>
       </w:r>
@@ -9929,7 +10379,7 @@
                 <w:bCs/>
               </w:rPr>
             </w:pPr>
-            <w:bookmarkStart w:id="47" w:name="_Hlk29903354"/>
+            <w:bookmarkStart w:id="52" w:name="_Hlk29903354"/>
             <w:r>
               <w:rPr>
                 <w:b/>
@@ -10409,7 +10859,7 @@
         </w:tc>
       </w:tr>
     </w:tbl>
-    <w:bookmarkEnd w:id="47"/>
+    <w:bookmarkEnd w:id="52"/>
     <w:p>
       <w:r>
         <w:t>Scenarios are run in combination with Slow and Rapid Advancement cost pathways (see below).</w:t>
@@ -10425,6 +10875,7 @@
         <w:rPr>
           <w:b/>
         </w:rPr>
+        <w:lastRenderedPageBreak/>
         <w:t>ICEVs</w:t>
       </w:r>
       <w:r>
@@ -10739,7 +11190,6 @@
                 <w:bCs/>
                 <w:color w:val="000000"/>
               </w:rPr>
-              <w:lastRenderedPageBreak/>
               <w:t>Base Case (no localization)</w:t>
             </w:r>
           </w:p>
@@ -14212,6 +14662,7 @@
                 <w:rFonts w:ascii="Arial Narrow" w:eastAsia="Times New Roman" w:hAnsi="Arial Narrow" w:cs="Calibri"/>
                 <w:color w:val="000000"/>
               </w:rPr>
+              <w:lastRenderedPageBreak/>
               <w:t>Cars</w:t>
             </w:r>
           </w:p>
@@ -14866,7 +15317,25 @@
         <w:t xml:space="preserve"> to the given percentage of the purchase price. For 3-wheelers, </w:t>
       </w:r>
       <w:r>
-        <w:t>taxes are included in capital costs (other). Default taxes and fees for the Southeast Asia region are 35% of the price (Mishra et al. 2013), so 65% of the total is assumed to be purchase price. The taxes, duties, and fees multiplier for each scenario is applied to that portion of the cost. For b</w:t>
+        <w:t>taxes are included in capital costs (other)</w:t>
+      </w:r>
+      <w:r>
+        <w:t>, and for Southeast Asia average 35% of purchase price (Mishra et al. 2013)</w:t>
+      </w:r>
+      <w:r>
+        <w:t>.</w:t>
+      </w:r>
+      <w:r>
+        <w:t xml:space="preserve"> We adjust that 35% to the given</w:t>
+      </w:r>
+      <w:r>
+        <w:t xml:space="preserve"> taxes, duties, and fees multiplier for each </w:t>
+      </w:r>
+      <w:r>
+        <w:t>scenario</w:t>
+      </w:r>
+      <w:r>
+        <w:t>. For b</w:t>
       </w:r>
       <w:r>
         <w:t>uses and trucks</w:t>
@@ -14897,14 +15366,13 @@
       <w:pPr>
         <w:pStyle w:val="Heading2"/>
       </w:pPr>
-      <w:bookmarkStart w:id="48" w:name="_Toc35334626"/>
-      <w:bookmarkStart w:id="49" w:name="_Toc35524397"/>
-      <w:r>
-        <w:lastRenderedPageBreak/>
+      <w:bookmarkStart w:id="53" w:name="_Toc35334626"/>
+      <w:bookmarkStart w:id="54" w:name="_Toc36643864"/>
+      <w:r>
         <w:t>Sensitivity analysis</w:t>
       </w:r>
-      <w:bookmarkEnd w:id="48"/>
-      <w:bookmarkEnd w:id="49"/>
+      <w:bookmarkEnd w:id="53"/>
+      <w:bookmarkEnd w:id="54"/>
     </w:p>
     <w:p>
       <w:pPr>
@@ -15782,6 +16250,22 @@
         </w:rPr>
         <w:footnoteRef/>
       </w:r>
+      <w:r>
+        <w:t xml:space="preserve"> For cars, NREL’s cost data was pegged to the UCD size class of US midsize car. The ratios between vehicle costs in the original UCD database were used to scale the updated US midsize car costs to other size classes and regions. For trucks, a cost per ton was calculated and used to scale costs to all truck size classes (determined by the midpoint of the load factor). Truck costs do not vary by region.</w:t>
+      </w:r>
+    </w:p>
+  </w:footnote>
+  <w:footnote w:id="4">
+    <w:p>
+      <w:pPr>
+        <w:pStyle w:val="FootnoteText"/>
+      </w:pPr>
+      <w:r>
+        <w:rPr>
+          <w:rStyle w:val="FootnoteReference"/>
+        </w:rPr>
+        <w:footnoteRef/>
+      </w:r>
       <w:hyperlink r:id="rId2" w:history="1">
         <w:r>
           <w:rPr>
@@ -15794,7 +16278,7 @@
       </w:hyperlink>
     </w:p>
   </w:footnote>
-  <w:footnote w:id="4">
+  <w:footnote w:id="5">
     <w:p>
       <w:pPr>
         <w:pStyle w:val="FootnoteText"/>
@@ -20684,7 +21168,7 @@
 </file>
 
 <file path=customXml/itemProps1.xml><?xml version="1.0" encoding="utf-8"?>
-<ds:datastoreItem xmlns:ds="http://schemas.openxmlformats.org/officeDocument/2006/customXml" ds:itemID="{2FFC1D45-B5F8-49CA-A453-C18452D7B4CC}">
+<ds:datastoreItem xmlns:ds="http://schemas.openxmlformats.org/officeDocument/2006/customXml" ds:itemID="{2BF06A5A-D057-4F4A-A7B4-2F49FAAD4663}">
   <ds:schemaRefs>
     <ds:schemaRef ds:uri="http://schemas.openxmlformats.org/officeDocument/2006/bibliography"/>
   </ds:schemaRefs>

</xml_diff>

<commit_message>
Add paragraph on cross-model links
</commit_message>
<xml_diff>
--- a/[Charles et al. 2020] Electrification of the transport System. Impacts of national policies vs external drivers. A case study for Pakistan.docx
+++ b/[Charles et al. 2020] Electrification of the transport System. Impacts of national policies vs external drivers. A case study for Pakistan.docx
@@ -3618,6 +3618,87 @@
       <w:bookmarkEnd w:id="7"/>
     </w:p>
     <w:p>
+      <w:r>
+        <w:t>Several models are used in tandem for this analysis.</w:t>
+      </w:r>
+      <w:r>
+        <w:t xml:space="preserve"> GCAM is primarily used to develop EV adoption</w:t>
+      </w:r>
+      <w:r>
+        <w:t xml:space="preserve"> </w:t>
+      </w:r>
+      <w:r>
+        <w:t xml:space="preserve">curves and resulting emissions impacts. </w:t>
+      </w:r>
+      <w:r>
+        <w:t xml:space="preserve">The Sustainable Energy for Pakistan (SEP) Project team </w:t>
+      </w:r>
+      <w:r>
+        <w:t xml:space="preserve">then uses the GCAM </w:t>
+      </w:r>
+      <w:r>
+        <w:t xml:space="preserve">EV adoption curves </w:t>
+      </w:r>
+      <w:r>
+        <w:t xml:space="preserve">in their EVM model to calculate EV electricity requirements and charging profiles and EV-displaced vehicle fuels. These results </w:t>
+      </w:r>
+      <w:r>
+        <w:t xml:space="preserve">are then provided to the National Transmission &amp; </w:t>
+      </w:r>
+      <w:proofErr w:type="spellStart"/>
+      <w:r>
+        <w:t>Despatch</w:t>
+      </w:r>
+      <w:proofErr w:type="spellEnd"/>
+      <w:r>
+        <w:t xml:space="preserve"> Company (NTDC), Pakistan’s national grid operator, who uses the adoption curves in their PLEXOS model to </w:t>
+      </w:r>
+      <w:r>
+        <w:t>look at</w:t>
+      </w:r>
+      <w:r>
+        <w:t xml:space="preserve"> the impact of different adoption scenarios on power demand and electricity infrastructure needs. </w:t>
+      </w:r>
+      <w:r>
+        <w:t xml:space="preserve">Though GCAM also models </w:t>
+      </w:r>
+      <w:proofErr w:type="gramStart"/>
+      <w:r>
+        <w:t>impacts</w:t>
+      </w:r>
+      <w:proofErr w:type="gramEnd"/>
+      <w:r>
+        <w:t xml:space="preserve"> to the power sector and fuel use, PLEXOS is a more detailed energy market model, and NTDC’s modeling is more directly tied to NTDC’s Indicative Generation Capacity Expansion Plan. </w:t>
+      </w:r>
+      <w:r>
+        <w:t xml:space="preserve">SEP </w:t>
+      </w:r>
+      <w:r>
+        <w:t xml:space="preserve">then </w:t>
+      </w:r>
+      <w:r>
+        <w:t xml:space="preserve">uses </w:t>
+      </w:r>
+      <w:r>
+        <w:t xml:space="preserve">the </w:t>
+      </w:r>
+      <w:r>
+        <w:t xml:space="preserve">PLEXOS </w:t>
+      </w:r>
+      <w:r>
+        <w:t>resul</w:t>
+      </w:r>
+      <w:r>
+        <w:t>ts</w:t>
+      </w:r>
+      <w:r>
+        <w:t xml:space="preserve"> in their EVM model to analyze fuel requirements for additional generation and associated fuel costs</w:t>
+      </w:r>
+      <w:r>
+        <w:t>.</w:t>
+      </w:r>
+    </w:p>
+    <w:p>
       <w:pPr>
         <w:pStyle w:val="Heading1"/>
         <w:numPr>
@@ -3632,7 +3713,9 @@
       <w:r>
         <w:t>Overview</w:t>
       </w:r>
+      <w:bookmarkStart w:id="9" w:name="_GoBack"/>
       <w:bookmarkEnd w:id="8"/>
+      <w:bookmarkEnd w:id="9"/>
     </w:p>
     <w:p>
       <w:pPr>
@@ -3642,11 +3725,11 @@
           <w:numId w:val="20"/>
         </w:numPr>
       </w:pPr>
-      <w:bookmarkStart w:id="9" w:name="_Toc36643834"/>
+      <w:bookmarkStart w:id="10" w:name="_Toc36643834"/>
       <w:r>
         <w:t>GCAM Transport Sector Details</w:t>
       </w:r>
-      <w:bookmarkEnd w:id="9"/>
+      <w:bookmarkEnd w:id="10"/>
     </w:p>
     <w:p>
       <w:pPr>
@@ -3656,14 +3739,14 @@
           <w:numId w:val="20"/>
         </w:numPr>
       </w:pPr>
-      <w:bookmarkStart w:id="10" w:name="_Toc36643835"/>
+      <w:bookmarkStart w:id="11" w:name="_Toc36643835"/>
       <w:r>
         <w:t>GCAM S</w:t>
       </w:r>
       <w:r>
         <w:t>cenario Details</w:t>
       </w:r>
-      <w:bookmarkEnd w:id="10"/>
+      <w:bookmarkEnd w:id="11"/>
     </w:p>
     <w:p>
       <w:pPr>
@@ -3686,6 +3769,7 @@
         </w:numPr>
       </w:pPr>
       <w:r>
+        <w:lastRenderedPageBreak/>
         <w:t xml:space="preserve">Policies </w:t>
       </w:r>
     </w:p>
@@ -3745,9 +3829,8 @@
           <w:numId w:val="20"/>
         </w:numPr>
       </w:pPr>
-      <w:bookmarkStart w:id="11" w:name="_Toc36643836"/>
-      <w:r>
-        <w:lastRenderedPageBreak/>
+      <w:bookmarkStart w:id="12" w:name="_Toc36643836"/>
+      <w:r>
         <w:t xml:space="preserve">PLEXOS </w:t>
       </w:r>
       <w:r>
@@ -3756,7 +3839,7 @@
       <w:r>
         <w:t>verview</w:t>
       </w:r>
-      <w:bookmarkEnd w:id="11"/>
+      <w:bookmarkEnd w:id="12"/>
     </w:p>
     <w:p>
       <w:pPr>
@@ -3766,7 +3849,7 @@
           <w:numId w:val="20"/>
         </w:numPr>
       </w:pPr>
-      <w:bookmarkStart w:id="12" w:name="_Toc36643837"/>
+      <w:bookmarkStart w:id="13" w:name="_Toc36643837"/>
       <w:r>
         <w:t xml:space="preserve">SEP </w:t>
       </w:r>
@@ -3782,7 +3865,7 @@
       <w:r>
         <w:t>verview</w:t>
       </w:r>
-      <w:bookmarkEnd w:id="12"/>
+      <w:bookmarkEnd w:id="13"/>
     </w:p>
     <w:p>
       <w:pPr>
@@ -3792,11 +3875,11 @@
           <w:numId w:val="20"/>
         </w:numPr>
       </w:pPr>
-      <w:bookmarkStart w:id="13" w:name="_Toc36643838"/>
+      <w:bookmarkStart w:id="14" w:name="_Toc36643838"/>
       <w:r>
         <w:t>Results</w:t>
       </w:r>
-      <w:bookmarkEnd w:id="13"/>
+      <w:bookmarkEnd w:id="14"/>
     </w:p>
     <w:p>
       <w:pPr>
@@ -3806,7 +3889,7 @@
           <w:numId w:val="20"/>
         </w:numPr>
       </w:pPr>
-      <w:bookmarkStart w:id="14" w:name="_Toc36643839"/>
+      <w:bookmarkStart w:id="15" w:name="_Toc36643839"/>
       <w:r>
         <w:t xml:space="preserve">GCAM </w:t>
       </w:r>
@@ -3816,7 +3899,7 @@
       <w:r>
         <w:t xml:space="preserve"> Results</w:t>
       </w:r>
-      <w:bookmarkEnd w:id="14"/>
+      <w:bookmarkEnd w:id="15"/>
     </w:p>
     <w:p>
       <w:pPr>
@@ -3826,11 +3909,11 @@
           <w:numId w:val="20"/>
         </w:numPr>
       </w:pPr>
-      <w:bookmarkStart w:id="15" w:name="_Toc36643840"/>
+      <w:bookmarkStart w:id="16" w:name="_Toc36643840"/>
       <w:r>
         <w:t>GCAM Scenario Results – EV adoption, emissions impacts</w:t>
       </w:r>
-      <w:bookmarkEnd w:id="15"/>
+      <w:bookmarkEnd w:id="16"/>
     </w:p>
     <w:p>
       <w:pPr>
@@ -3840,11 +3923,11 @@
           <w:numId w:val="20"/>
         </w:numPr>
       </w:pPr>
-      <w:bookmarkStart w:id="16" w:name="_Toc36643841"/>
+      <w:bookmarkStart w:id="17" w:name="_Toc36643841"/>
       <w:r>
         <w:t>PLEXOS Results – power demand, infrastructure needs</w:t>
       </w:r>
-      <w:bookmarkEnd w:id="16"/>
+      <w:bookmarkEnd w:id="17"/>
     </w:p>
     <w:p>
       <w:pPr>
@@ -3854,11 +3937,11 @@
           <w:numId w:val="20"/>
         </w:numPr>
       </w:pPr>
-      <w:bookmarkStart w:id="17" w:name="_Toc36643842"/>
+      <w:bookmarkStart w:id="18" w:name="_Toc36643842"/>
       <w:r>
         <w:t>SEP Model Results – fuel needs by type, fuel costs</w:t>
       </w:r>
-      <w:bookmarkEnd w:id="17"/>
+      <w:bookmarkEnd w:id="18"/>
     </w:p>
     <w:p/>
     <w:p>
@@ -3869,14 +3952,14 @@
           <w:numId w:val="20"/>
         </w:numPr>
       </w:pPr>
-      <w:bookmarkStart w:id="18" w:name="_Toc36643843"/>
+      <w:bookmarkStart w:id="19" w:name="_Toc36643843"/>
       <w:r>
         <w:t>Discussion</w:t>
       </w:r>
       <w:r>
         <w:t xml:space="preserve"> &amp; Conclusions</w:t>
       </w:r>
-      <w:bookmarkEnd w:id="18"/>
+      <w:bookmarkEnd w:id="19"/>
     </w:p>
     <w:p>
       <w:pPr>
@@ -3923,11 +4006,11 @@
         </w:numPr>
         <w:ind w:left="432" w:hanging="432"/>
       </w:pPr>
-      <w:bookmarkStart w:id="19" w:name="_Toc36643844"/>
+      <w:bookmarkStart w:id="20" w:name="_Toc36643844"/>
       <w:r>
         <w:t>References</w:t>
       </w:r>
-      <w:bookmarkEnd w:id="19"/>
+      <w:bookmarkEnd w:id="20"/>
     </w:p>
     <w:p>
       <w:pPr>
@@ -3952,32 +4035,32 @@
         <w:ind w:left="432" w:hanging="432"/>
         <w:jc w:val="center"/>
       </w:pPr>
-      <w:bookmarkStart w:id="20" w:name="_Toc36643845"/>
+      <w:bookmarkStart w:id="21" w:name="_Toc36643845"/>
       <w:r>
         <w:lastRenderedPageBreak/>
         <w:t>Appendi</w:t>
       </w:r>
       <w:r>
         <w:t>ces</w:t>
-      </w:r>
-      <w:bookmarkEnd w:id="20"/>
-    </w:p>
-    <w:p>
-      <w:pPr>
-        <w:pStyle w:val="Heading1"/>
-      </w:pPr>
-      <w:bookmarkStart w:id="21" w:name="_Toc36643846"/>
-      <w:r>
-        <w:t>Pakistan-specific changes to core GCAM</w:t>
       </w:r>
       <w:bookmarkEnd w:id="21"/>
     </w:p>
     <w:p>
       <w:pPr>
+        <w:pStyle w:val="Heading1"/>
+      </w:pPr>
+      <w:bookmarkStart w:id="22" w:name="_Toc36643846"/>
+      <w:r>
+        <w:t>Pakistan-specific changes to core GCAM</w:t>
+      </w:r>
+      <w:bookmarkEnd w:id="22"/>
+    </w:p>
+    <w:p>
+      <w:pPr>
         <w:pStyle w:val="Heading2"/>
       </w:pPr>
-      <w:bookmarkStart w:id="22" w:name="_Toc35334621"/>
       <w:bookmarkStart w:id="23" w:name="_Toc36643847"/>
+      <w:bookmarkStart w:id="24" w:name="_Toc35334621"/>
       <w:r>
         <w:t>Socioeconomic assumptions</w:t>
       </w:r>
@@ -4002,12 +4085,12 @@
           <w:numId w:val="18"/>
         </w:numPr>
       </w:pPr>
-      <w:bookmarkStart w:id="24" w:name="_Toc36643848"/>
+      <w:bookmarkStart w:id="25" w:name="_Toc36643848"/>
       <w:r>
         <w:t>Power sector changes</w:t>
       </w:r>
-      <w:bookmarkEnd w:id="22"/>
       <w:bookmarkEnd w:id="24"/>
+      <w:bookmarkEnd w:id="25"/>
       <w:r>
         <w:t xml:space="preserve"> </w:t>
       </w:r>
@@ -4051,11 +4134,11 @@
       <w:pPr>
         <w:pStyle w:val="Heading3"/>
       </w:pPr>
-      <w:bookmarkStart w:id="25" w:name="_Toc36643849"/>
+      <w:bookmarkStart w:id="26" w:name="_Toc36643849"/>
       <w:r>
         <w:t>Fossil Generation</w:t>
       </w:r>
-      <w:bookmarkEnd w:id="25"/>
+      <w:bookmarkEnd w:id="26"/>
     </w:p>
     <w:p>
       <w:r>
@@ -5397,11 +5480,11 @@
       <w:pPr>
         <w:pStyle w:val="Heading3"/>
       </w:pPr>
-      <w:bookmarkStart w:id="26" w:name="_Toc36643850"/>
+      <w:bookmarkStart w:id="27" w:name="_Toc36643850"/>
       <w:r>
         <w:t>Hydropower</w:t>
       </w:r>
-      <w:bookmarkEnd w:id="26"/>
+      <w:bookmarkEnd w:id="27"/>
     </w:p>
     <w:p>
       <w:r>
@@ -5859,11 +5942,11 @@
       <w:pPr>
         <w:pStyle w:val="Heading3"/>
       </w:pPr>
-      <w:bookmarkStart w:id="27" w:name="_Toc36643851"/>
+      <w:bookmarkStart w:id="28" w:name="_Toc36643851"/>
       <w:r>
         <w:t>Nuclear</w:t>
       </w:r>
-      <w:bookmarkEnd w:id="27"/>
+      <w:bookmarkEnd w:id="28"/>
     </w:p>
     <w:p>
       <w:r>
@@ -6458,13 +6541,13 @@
       <w:pPr>
         <w:pStyle w:val="Heading2"/>
       </w:pPr>
-      <w:bookmarkStart w:id="28" w:name="_Toc35334622"/>
-      <w:bookmarkStart w:id="29" w:name="_Toc36643852"/>
+      <w:bookmarkStart w:id="29" w:name="_Toc35334622"/>
+      <w:bookmarkStart w:id="30" w:name="_Toc36643852"/>
       <w:r>
         <w:t>Industry changes</w:t>
       </w:r>
-      <w:bookmarkEnd w:id="28"/>
       <w:bookmarkEnd w:id="29"/>
+      <w:bookmarkEnd w:id="30"/>
     </w:p>
     <w:p>
       <w:pPr>
@@ -6491,8 +6574,8 @@
       <w:pPr>
         <w:pStyle w:val="Heading2"/>
       </w:pPr>
-      <w:bookmarkStart w:id="30" w:name="_Toc35334624"/>
       <w:bookmarkStart w:id="31" w:name="_Toc36643853"/>
+      <w:bookmarkStart w:id="32" w:name="_Toc35334624"/>
       <w:r>
         <w:t>Transportation changes</w:t>
       </w:r>
@@ -6500,17 +6583,17 @@
       <w:r>
         <w:t xml:space="preserve"> </w:t>
       </w:r>
-      <w:bookmarkEnd w:id="30"/>
+      <w:bookmarkEnd w:id="32"/>
     </w:p>
     <w:p>
       <w:pPr>
         <w:pStyle w:val="Heading3"/>
       </w:pPr>
-      <w:bookmarkStart w:id="32" w:name="_Toc36643854"/>
+      <w:bookmarkStart w:id="33" w:name="_Toc36643854"/>
       <w:r>
         <w:t>General updates to transportation assumptions</w:t>
       </w:r>
-      <w:bookmarkEnd w:id="32"/>
+      <w:bookmarkEnd w:id="33"/>
     </w:p>
     <w:p>
       <w:r>
@@ -8017,380 +8100,10 @@
       <w:pPr>
         <w:pStyle w:val="Heading3"/>
       </w:pPr>
-      <w:bookmarkStart w:id="33" w:name="_Toc36643855"/>
-      <w:r>
-        <w:lastRenderedPageBreak/>
-        <w:t>Pakistan-specific transportation changes</w:t>
-      </w:r>
-      <w:bookmarkEnd w:id="33"/>
-    </w:p>
-    <w:p>
-      <w:r>
-        <w:t xml:space="preserve">We also make </w:t>
-      </w:r>
-      <w:proofErr w:type="gramStart"/>
-      <w:r>
-        <w:t>a number of</w:t>
-      </w:r>
-      <w:proofErr w:type="gramEnd"/>
-      <w:r>
-        <w:t xml:space="preserve"> updates to the assumptions for the Southeast Asia region</w:t>
-      </w:r>
-      <w:r>
-        <w:t>, which contains Pakistan</w:t>
-      </w:r>
-      <w:r>
-        <w:t xml:space="preserve"> (Pakistan is not its own region in the vehicle </w:t>
-      </w:r>
-      <w:r>
-        <w:t>assumptions</w:t>
-      </w:r>
-      <w:r>
-        <w:t xml:space="preserve">). </w:t>
-      </w:r>
-      <w:r>
-        <w:t>We add BEV 3-wheelers as a technology to reflect locally available vehicle types. Based on feedback from</w:t>
-      </w:r>
-      <w:r>
-        <w:t xml:space="preserve"> collaborators at</w:t>
-      </w:r>
-      <w:r>
-        <w:t xml:space="preserve"> SEP, we change 3-wheeler speed from 36 to 25 kilometers per hour and increase annual travel per vehicle from 8478 kilometers per year to 32,000 kilometers per year. </w:t>
-      </w:r>
-    </w:p>
-    <w:p>
-      <w:r>
-        <w:t>We update the cost assumptions for 2- and 3-wheelers in Southeast Asia</w:t>
-      </w:r>
-      <w:r>
-        <w:t>. As NREL’s Electrification</w:t>
-      </w:r>
-      <w:r>
-        <w:t xml:space="preserve"> Futures Study </w:t>
-      </w:r>
-      <w:r>
-        <w:t>(</w:t>
-      </w:r>
-      <w:proofErr w:type="spellStart"/>
-      <w:r>
-        <w:t>Jadun</w:t>
-      </w:r>
-      <w:proofErr w:type="spellEnd"/>
-      <w:r>
-        <w:t xml:space="preserve"> et al. 2017) </w:t>
-      </w:r>
-      <w:r>
-        <w:t>does not re</w:t>
-      </w:r>
-      <w:r>
-        <w:t xml:space="preserve">port data for these vehicles, we rely on market data in Pakistan to determine current costs. </w:t>
-      </w:r>
-      <w:r>
-        <w:t xml:space="preserve">A representative gasoline-powered motorcycle model in Pakistan costs about $800, about 59% of the cost assumption in the UCD database, so we scale all </w:t>
-      </w:r>
-      <w:r>
-        <w:t xml:space="preserve">liquids </w:t>
-      </w:r>
-      <w:r>
-        <w:t>2-wheeler</w:t>
-      </w:r>
-      <w:r>
-        <w:t xml:space="preserve"> purchase costs</w:t>
-      </w:r>
-      <w:r>
-        <w:t xml:space="preserve"> by this value. </w:t>
-      </w:r>
-      <w:r>
-        <w:t>Based on feedback from collaborators at SEP, electric 2-wheelers are already at levelized cost parity with conventional ICE 2-wheelers in Pakistan. Therefore, we back calculate purchase costs for BEVs in 2020</w:t>
-      </w:r>
-      <w:r>
-        <w:t xml:space="preserve"> by class</w:t>
-      </w:r>
-      <w:r>
-        <w:t xml:space="preserve"> using ICEV cost assumptions and assuming equal levelized costs. After 2020, costs decrease according to the battery costs given in the three technology advancement pathways.</w:t>
-      </w:r>
-    </w:p>
-    <w:p>
-      <w:r>
-        <w:t xml:space="preserve">As BEV 3-wheelers do not exist as a technology in the current core GCAM and </w:t>
-      </w:r>
-      <w:r>
-        <w:t xml:space="preserve">Pakistan-specific cost </w:t>
-      </w:r>
-      <w:r>
-        <w:t>data is limited, we estimate BEV 3-wheel capital costs</w:t>
-      </w:r>
-      <w:r>
-        <w:t xml:space="preserve"> in 2020</w:t>
-      </w:r>
-      <w:r>
-        <w:t xml:space="preserve"> using the ratio of liquids motorcycles to 3-wheelers in</w:t>
-      </w:r>
-      <w:r>
-        <w:t xml:space="preserve"> Southeast Asia in </w:t>
-      </w:r>
-      <w:r>
-        <w:t xml:space="preserve">the </w:t>
-      </w:r>
-      <w:r>
-        <w:t>original</w:t>
-      </w:r>
-      <w:r>
-        <w:t xml:space="preserve"> UCD database. This ratio (1.37) is then multiplied by the BEV motorcycle cost </w:t>
-      </w:r>
-      <w:r>
-        <w:t xml:space="preserve">calculating purchase costs under levelized </w:t>
-      </w:r>
-      <w:r>
-        <w:t>cost parity.</w:t>
-      </w:r>
-      <w:r>
-        <w:t xml:space="preserve"> After 2020, costs decrease according to the battery costs given in the three technology advancement pathways.</w:t>
-      </w:r>
-    </w:p>
-    <w:p>
-      <w:r>
-        <w:t xml:space="preserve">We also update BEV mini car costs and intensity to match the assumptions for India. This was the only car class and technology where assumptions did not match those in India, for unclear reasons, so we correct this discrepancy.   </w:t>
-      </w:r>
-    </w:p>
-    <w:p>
-      <w:r>
-        <w:t xml:space="preserve">The infrastructure capital cost assumptions for BEVs come from </w:t>
-      </w:r>
-      <w:proofErr w:type="spellStart"/>
-      <w:r>
-        <w:t>Jadun</w:t>
-      </w:r>
-      <w:proofErr w:type="spellEnd"/>
-      <w:r>
-        <w:t xml:space="preserve"> et al. (2017), but these were based on costs in the U.S. A large portion of these costs were for labor</w:t>
-      </w:r>
-      <w:r>
-        <w:t xml:space="preserve"> associated with installation and upgrades to residential electrical systems. However, l</w:t>
-      </w:r>
-      <w:r>
-        <w:t>abor costs are much lower in Pakistan</w:t>
-      </w:r>
-      <w:r>
-        <w:t xml:space="preserve"> and many households have electrical service with a higher voltage compared to the U.S. We assume o</w:t>
-      </w:r>
-      <w:r>
-        <w:t xml:space="preserve">ne charger </w:t>
-      </w:r>
-      <w:r>
-        <w:t xml:space="preserve">required </w:t>
-      </w:r>
-      <w:r>
-        <w:t>per vehicle</w:t>
-      </w:r>
-      <w:r>
-        <w:t xml:space="preserve">, a </w:t>
-      </w:r>
-      <w:r>
-        <w:t>typical residential power plug with 230V/10A and 100-35 km of driving daily</w:t>
-      </w:r>
-      <w:r>
-        <w:t xml:space="preserve">. </w:t>
-      </w:r>
-      <w:r>
-        <w:t xml:space="preserve">Based on market </w:t>
-      </w:r>
-      <w:r>
-        <w:t>data</w:t>
-      </w:r>
-      <w:r>
-        <w:t xml:space="preserve"> in Pakistan</w:t>
-      </w:r>
-      <w:r>
-        <w:t>, a level-2 charger costs</w:t>
-      </w:r>
-      <w:r>
-        <w:t xml:space="preserve"> $350-500,</w:t>
-      </w:r>
-      <w:r>
-        <w:t xml:space="preserve"> installation is</w:t>
-      </w:r>
-      <w:r>
-        <w:t xml:space="preserve"> $50-100, and residential electrical service upgrades</w:t>
-      </w:r>
-      <w:r>
-        <w:t xml:space="preserve"> cost </w:t>
-      </w:r>
-      <w:r>
-        <w:t>$80-135</w:t>
-      </w:r>
-      <w:r>
-        <w:t>. We assume an average charging infrastructure capital cost of $580 for 4-wheel LDVs</w:t>
-      </w:r>
-      <w:r>
-        <w:t xml:space="preserve">. We remove </w:t>
-      </w:r>
-      <w:r>
-        <w:t>charging costs</w:t>
-      </w:r>
-      <w:r>
-        <w:t xml:space="preserve"> entirely for </w:t>
-      </w:r>
-      <w:r>
-        <w:t>2-wheelers, as</w:t>
-      </w:r>
-      <w:r>
-        <w:t xml:space="preserve"> </w:t>
-      </w:r>
-      <w:r>
-        <w:t xml:space="preserve">vehicle specifications indicate </w:t>
-      </w:r>
-      <w:r>
-        <w:t xml:space="preserve">2-wheeler batteries are sufficiently small that no additional charging infrastructure </w:t>
-      </w:r>
-      <w:r>
-        <w:t xml:space="preserve">for residential use </w:t>
-      </w:r>
-      <w:r>
-        <w:t>is required</w:t>
-      </w:r>
-      <w:r>
-        <w:t xml:space="preserve">. We do assume </w:t>
-      </w:r>
-      <w:r>
-        <w:t>3-wheelers require the</w:t>
-      </w:r>
-      <w:r>
-        <w:t xml:space="preserve"> $580 charging infrastructure cost because of the high annual distance travelled per vehicle. </w:t>
-      </w:r>
-    </w:p>
-    <w:p>
-      <w:r>
-        <w:t>Collaborators at SEP collected information on typical maintenance costs for company and staff vehicles, as well as information from an informal survey of auto workshops, vehicle drivers, etc., around Islamabad. We use this to adjust our vehicle maintenance cost assumptions for LDVs</w:t>
-      </w:r>
-      <w:r>
-        <w:t xml:space="preserve">. </w:t>
-      </w:r>
-      <w:r>
-        <w:t>Actual average maintenance costs could be much lower than the values collected, however, as many owners tend to pay for maintenance only when unavoidable. We</w:t>
-      </w:r>
-      <w:r>
-        <w:t xml:space="preserve"> scale the values by 70% to represent more realistic maintenance. </w:t>
-      </w:r>
-    </w:p>
-    <w:p>
-      <w:r>
-        <w:lastRenderedPageBreak/>
-        <w:t xml:space="preserve">In addition, market survey data provided by </w:t>
-      </w:r>
-      <w:r>
-        <w:t>collaborators at ANL</w:t>
-      </w:r>
-      <w:r>
-        <w:t xml:space="preserve"> indicated that</w:t>
-      </w:r>
-      <w:r>
-        <w:t xml:space="preserve"> capital costs for</w:t>
-      </w:r>
-      <w:r>
-        <w:t xml:space="preserve"> light trucks and buses are significantly </w:t>
-      </w:r>
-      <w:r>
-        <w:t>lower</w:t>
-      </w:r>
-      <w:r>
-        <w:t xml:space="preserve"> in Pakistan </w:t>
-      </w:r>
-      <w:r>
-        <w:t>than the US</w:t>
-      </w:r>
-      <w:r>
-        <w:t xml:space="preserve">. For the data available, vehicles in Pakistan were about 40% of the cost of comparable US vehicles. </w:t>
-      </w:r>
-      <w:r>
-        <w:t>As GCAM truck costs are based on US data and do not vary by region</w:t>
-      </w:r>
-      <w:r>
-        <w:t>,</w:t>
-      </w:r>
-      <w:r>
-        <w:t xml:space="preserve"> </w:t>
-      </w:r>
-      <w:r>
-        <w:t>unlike</w:t>
-      </w:r>
-      <w:r>
-        <w:t xml:space="preserve"> LDVs, and bus</w:t>
-      </w:r>
-      <w:r>
-        <w:t xml:space="preserve"> cost assumptions are nearly identical between the US and Pakistan, we scale costs for buses, </w:t>
-      </w:r>
-      <w:proofErr w:type="gramStart"/>
-      <w:r>
-        <w:t>0-2 ton</w:t>
-      </w:r>
-      <w:proofErr w:type="gramEnd"/>
-      <w:r>
-        <w:t xml:space="preserve"> trucks, and 2-5 ton trucks </w:t>
-      </w:r>
-      <w:r>
-        <w:t>to</w:t>
-      </w:r>
-      <w:r>
-        <w:t xml:space="preserve"> represent this regional knock-down factor.</w:t>
-      </w:r>
-      <w:r>
-        <w:t xml:space="preserve"> Cost assumptions for buses and trucks are given as levelized non-fuel cost (per vehicle-kilometer traveled)</w:t>
-      </w:r>
-      <w:r>
-        <w:t>; we use cost assumptions for compact cars to calculate that purchase costs are about 76% of non-fuel levelized costs, and apply the 40% capital cost regional knockdown factor to that share of the levelized cost.</w:t>
-      </w:r>
-      <w:r>
-        <w:t xml:space="preserve"> This applies to all technologies within these classes. The cost difference appears to be less significant for heavy-duty trucks, so we leave these costs unchanged</w:t>
-      </w:r>
-      <w:r>
-        <w:t>.</w:t>
-      </w:r>
-    </w:p>
-    <w:p>
-      <w:r>
-        <w:t>Bus costs were levelized by dividing by annual distance traveled of 51,708 km/year, while SEP assum</w:t>
-      </w:r>
-      <w:r>
-        <w:t>e</w:t>
-      </w:r>
-      <w:r>
-        <w:t>s buses travel 72,000 km per year. For consistency, we scale bus costs for all technologies by 51708/72000 to implicitly change annual distance traveled</w:t>
-      </w:r>
-      <w:r>
-        <w:t xml:space="preserve">. </w:t>
-      </w:r>
-      <w:r>
-        <w:t>We also adjust BEV truck load factor assumptions for consistency across technology advancement scenarios. BEV truck load factors are set to 80% of liquids load factors in 2020 and linearly increase to be equal with liquids trucks in 2050. This change was made for Southeast Asia only.</w:t>
-      </w:r>
-    </w:p>
-    <w:p>
-      <w:r>
-        <w:t>The GCAM data system uses a default discount rate of 10% for consumer vehicle purchases. It should be noted that this value is only used to calculate a fixed charge rate, which converts capital costs to annualized costs as part of the levelized cost calculation. We change the discount rate to 15%, based on loan rates of 20-21% in Pakistan today</w:t>
-      </w:r>
-      <w:r>
-        <w:rPr>
-          <w:rStyle w:val="FootnoteReference"/>
-        </w:rPr>
-        <w:footnoteReference w:id="4"/>
-      </w:r>
-      <w:r>
-        <w:t xml:space="preserve"> and average inflation of 5.5% over the past five years.</w:t>
-      </w:r>
-      <w:r>
-        <w:rPr>
-          <w:rStyle w:val="FootnoteReference"/>
-        </w:rPr>
-        <w:footnoteReference w:id="5"/>
-      </w:r>
-    </w:p>
-    <w:p>
-      <w:pPr>
-        <w:pStyle w:val="Heading3"/>
-      </w:pPr>
       <w:bookmarkStart w:id="34" w:name="_Toc35334627"/>
       <w:bookmarkStart w:id="35" w:name="_Toc36643856"/>
       <w:r>
+        <w:lastRenderedPageBreak/>
         <w:t xml:space="preserve">Battery cost curves update </w:t>
       </w:r>
       <w:bookmarkEnd w:id="34"/>
@@ -8471,10 +8184,7 @@
     <w:p/>
     <w:p/>
     <w:p/>
-    <w:p>
-      <w:bookmarkStart w:id="36" w:name="_GoBack"/>
-      <w:bookmarkEnd w:id="36"/>
-    </w:p>
+    <w:p/>
     <w:tbl>
       <w:tblPr>
         <w:tblStyle w:val="TableGrid"/>
@@ -9665,6 +9375,7 @@
         <w:rPr>
           <w:noProof/>
         </w:rPr>
+        <w:lastRenderedPageBreak/>
         <w:drawing>
           <wp:inline distT="0" distB="0" distL="0" distR="0" wp14:anchorId="559DFDF9" wp14:editId="2202B93A">
             <wp:extent cx="5943600" cy="2818130"/>
@@ -9719,7 +9430,7 @@
       <w:pPr>
         <w:pStyle w:val="Heading4"/>
       </w:pPr>
-      <w:bookmarkStart w:id="37" w:name="_Toc35334628"/>
+      <w:bookmarkStart w:id="36" w:name="_Toc35334628"/>
       <w:r>
         <w:t xml:space="preserve">Battery </w:t>
       </w:r>
@@ -9729,9 +9440,9 @@
       </w:r>
       <w:proofErr w:type="spellEnd"/>
       <w:r>
-        <w:t xml:space="preserve"> factors:</w:t>
-      </w:r>
-      <w:bookmarkEnd w:id="37"/>
+        <w:t xml:space="preserve"> factors</w:t>
+      </w:r>
+      <w:bookmarkEnd w:id="36"/>
     </w:p>
     <w:p>
       <w:r>
@@ -9833,7 +9544,6 @@
     </w:p>
     <w:p>
       <w:r>
-        <w:lastRenderedPageBreak/>
         <w:t>For c</w:t>
       </w:r>
       <w:r>
@@ -9885,19 +9595,21 @@
       <w:pPr>
         <w:pStyle w:val="Heading4"/>
       </w:pPr>
-      <w:bookmarkStart w:id="38" w:name="_Toc35334629"/>
-      <w:bookmarkStart w:id="39" w:name="_Toc36643857"/>
+      <w:bookmarkStart w:id="37" w:name="_Toc35334629"/>
+      <w:bookmarkStart w:id="38" w:name="_Toc36643857"/>
       <w:r>
         <w:rPr>
           <w:rStyle w:val="Heading2Char"/>
-          <w:color w:val="1F3763" w:themeColor="accent1" w:themeShade="7F"/>
-          <w:sz w:val="24"/>
-          <w:szCs w:val="24"/>
+          <w:b/>
+          <w:bCs/>
+          <w:smallCaps w:val="0"/>
+          <w:sz w:val="22"/>
+          <w:szCs w:val="22"/>
         </w:rPr>
         <w:t>4W LDVs</w:t>
       </w:r>
+      <w:bookmarkEnd w:id="37"/>
       <w:bookmarkEnd w:id="38"/>
-      <w:bookmarkEnd w:id="39"/>
     </w:p>
     <w:p>
       <w:r>
@@ -9983,19 +9695,22 @@
       <w:pPr>
         <w:pStyle w:val="Heading4"/>
       </w:pPr>
-      <w:bookmarkStart w:id="40" w:name="_Toc35334630"/>
-      <w:bookmarkStart w:id="41" w:name="_Toc36643858"/>
+      <w:bookmarkStart w:id="39" w:name="_Toc35334630"/>
+      <w:bookmarkStart w:id="40" w:name="_Toc36643858"/>
       <w:r>
         <w:rPr>
           <w:rStyle w:val="Heading2Char"/>
-          <w:color w:val="1F3763" w:themeColor="accent1" w:themeShade="7F"/>
-          <w:sz w:val="24"/>
-          <w:szCs w:val="24"/>
+          <w:b/>
+          <w:bCs/>
+          <w:smallCaps w:val="0"/>
+          <w:sz w:val="22"/>
+          <w:szCs w:val="22"/>
         </w:rPr>
+        <w:lastRenderedPageBreak/>
         <w:t>2-wheelers</w:t>
       </w:r>
+      <w:bookmarkEnd w:id="39"/>
       <w:bookmarkEnd w:id="40"/>
-      <w:bookmarkEnd w:id="41"/>
     </w:p>
     <w:p>
       <w:r>
@@ -10054,7 +9769,13 @@
         <w:t xml:space="preserve">. </w:t>
       </w:r>
       <w:r>
-        <w:t xml:space="preserve">We update costs based on the new battery curves after scaling for cost parity in 2020 (described above) and creating Slow, Moderate, and Rapid curves using NREL’s battery costs and the same battery cost share as described above, because default 2- and 3-wheel </w:t>
+        <w:t xml:space="preserve">We update costs based on the new battery curves after scaling for cost parity in 2020 (described </w:t>
+      </w:r>
+      <w:r>
+        <w:t>below</w:t>
+      </w:r>
+      <w:r>
+        <w:t xml:space="preserve">) and creating Slow, Moderate, and Rapid curves using NREL’s battery costs and the same battery cost share as described above, because default 2- and 3-wheel </w:t>
       </w:r>
       <w:r>
         <w:t>costs from UCD study</w:t>
@@ -10062,21 +9783,26 @@
       <w:r>
         <w:t xml:space="preserve"> do not provide a range of costs. </w:t>
       </w:r>
-      <w:bookmarkStart w:id="42" w:name="_Toc35334631"/>
+      <w:bookmarkStart w:id="41" w:name="_Toc35334631"/>
     </w:p>
     <w:p>
-      <w:bookmarkStart w:id="43" w:name="_Toc36643859"/>
+      <w:pPr>
+        <w:pStyle w:val="Heading4"/>
+      </w:pPr>
+      <w:bookmarkStart w:id="42" w:name="_Toc36643859"/>
       <w:r>
         <w:rPr>
           <w:rStyle w:val="Heading2Char"/>
-          <w:color w:val="1F3763" w:themeColor="accent1" w:themeShade="7F"/>
-          <w:sz w:val="24"/>
-          <w:szCs w:val="24"/>
+          <w:b/>
+          <w:bCs/>
+          <w:smallCaps w:val="0"/>
+          <w:sz w:val="22"/>
+          <w:szCs w:val="22"/>
         </w:rPr>
         <w:t>3-wheelers</w:t>
       </w:r>
+      <w:bookmarkEnd w:id="41"/>
       <w:bookmarkEnd w:id="42"/>
-      <w:bookmarkEnd w:id="43"/>
     </w:p>
     <w:p>
       <w:r>
@@ -10107,10 +9833,7 @@
     </w:p>
     <w:p>
       <w:r>
-        <w:t>Default taxes and fees for the Southeast Asia region are 35% of the price (Mishra et al. 2013), so 65% of the total is assumed to be purchase price</w:t>
-      </w:r>
-      <w:r>
-        <w:t>. Like 2-wheelers, we</w:t>
+        <w:t>Default taxes and fees for the Southeast Asia region are 35% of the price (Mishra et al. 2013), so 65% of the total is assumed to be purchase price. Like 2-wheelers, we</w:t>
       </w:r>
       <w:r>
         <w:t xml:space="preserve"> assume BEV cost parity with ICEVs in 2020 (</w:t>
@@ -10119,7 +9842,13 @@
         <w:t>see</w:t>
       </w:r>
       <w:r>
-        <w:t xml:space="preserve"> above)</w:t>
+        <w:t xml:space="preserve"> </w:t>
+      </w:r>
+      <w:r>
+        <w:t>below</w:t>
+      </w:r>
+      <w:r>
+        <w:t>)</w:t>
       </w:r>
       <w:r>
         <w:t>.</w:t>
@@ -10129,19 +9858,21 @@
       <w:pPr>
         <w:pStyle w:val="Heading4"/>
       </w:pPr>
-      <w:bookmarkStart w:id="44" w:name="_Toc35334632"/>
-      <w:bookmarkStart w:id="45" w:name="_Toc36643860"/>
+      <w:bookmarkStart w:id="43" w:name="_Toc35334632"/>
+      <w:bookmarkStart w:id="44" w:name="_Toc36643860"/>
       <w:r>
         <w:rPr>
           <w:rStyle w:val="Heading2Char"/>
-          <w:color w:val="1F3763" w:themeColor="accent1" w:themeShade="7F"/>
-          <w:sz w:val="24"/>
-          <w:szCs w:val="24"/>
+          <w:b/>
+          <w:bCs/>
+          <w:smallCaps w:val="0"/>
+          <w:sz w:val="22"/>
+          <w:szCs w:val="22"/>
         </w:rPr>
         <w:t>Trucks</w:t>
       </w:r>
+      <w:bookmarkEnd w:id="43"/>
       <w:bookmarkEnd w:id="44"/>
-      <w:bookmarkEnd w:id="45"/>
     </w:p>
     <w:p>
       <w:pPr>
@@ -10204,7 +9935,6 @@
         </w:numPr>
       </w:pPr>
       <w:r>
-        <w:lastRenderedPageBreak/>
         <w:t xml:space="preserve">New cost = old cost * (1 – ((battery cost % change from NREL) * (battery share of cost) * (share of capital cost in LCOD) * (battery </w:t>
       </w:r>
       <w:proofErr w:type="spellStart"/>
@@ -10220,19 +9950,21 @@
       <w:pPr>
         <w:pStyle w:val="Heading4"/>
       </w:pPr>
-      <w:bookmarkStart w:id="46" w:name="_Toc35334633"/>
-      <w:bookmarkStart w:id="47" w:name="_Toc36643861"/>
+      <w:bookmarkStart w:id="45" w:name="_Toc35334633"/>
+      <w:bookmarkStart w:id="46" w:name="_Toc36643861"/>
       <w:r>
         <w:rPr>
           <w:rStyle w:val="Heading2Char"/>
-          <w:color w:val="1F3763" w:themeColor="accent1" w:themeShade="7F"/>
-          <w:sz w:val="24"/>
-          <w:szCs w:val="24"/>
+          <w:b/>
+          <w:bCs/>
+          <w:smallCaps w:val="0"/>
+          <w:sz w:val="22"/>
+          <w:szCs w:val="22"/>
         </w:rPr>
         <w:t>Buses</w:t>
       </w:r>
+      <w:bookmarkEnd w:id="45"/>
       <w:bookmarkEnd w:id="46"/>
-      <w:bookmarkEnd w:id="47"/>
     </w:p>
     <w:p>
       <w:pPr>
@@ -10319,15 +10051,185 @@
     </w:p>
     <w:p>
       <w:pPr>
+        <w:pStyle w:val="Heading3"/>
+      </w:pPr>
+      <w:bookmarkStart w:id="47" w:name="_Toc35334623"/>
+      <w:bookmarkStart w:id="48" w:name="_Toc36643862"/>
+      <w:bookmarkStart w:id="49" w:name="_Toc36643855"/>
+      <w:r>
+        <w:lastRenderedPageBreak/>
+        <w:t>Pakistan-specific transportation changes</w:t>
+      </w:r>
+      <w:bookmarkEnd w:id="49"/>
+    </w:p>
+    <w:p>
+      <w:r>
+        <w:t xml:space="preserve">We also make </w:t>
+      </w:r>
+      <w:proofErr w:type="gramStart"/>
+      <w:r>
+        <w:t>a number of</w:t>
+      </w:r>
+      <w:proofErr w:type="gramEnd"/>
+      <w:r>
+        <w:t xml:space="preserve"> updates to the assumptions for the Southeast Asia region, which contains Pakistan (Pakistan is not its own region in the vehicle assumptions). We add BEV 3-wheelers as a technology to reflect locally available vehicle types. Based on feedback from collaborators at SEP, we change 3-wheeler speed from 36 to 25 kilometers per hour and increase annual travel per vehicle from 8478 kilometers per year to 32,000 kilometers per year. </w:t>
+      </w:r>
+    </w:p>
+    <w:p>
+      <w:r>
+        <w:t>We update the cost assumptions for 2- and 3-wheelers in Southeast Asia. As NREL’s Electrification Futures Study (</w:t>
+      </w:r>
+      <w:proofErr w:type="spellStart"/>
+      <w:r>
+        <w:t>Jadun</w:t>
+      </w:r>
+      <w:proofErr w:type="spellEnd"/>
+      <w:r>
+        <w:t xml:space="preserve"> et al. 2017) does not report data for these vehicles, we rely on market data in Pakistan to determine current costs. A representative gasoline-powered motorcycle model in Pakistan costs about $800, about 59% of the cost assumption in the UCD database, so we scale all liquids 2-wheeler purchase costs by this value. Based on feedback from collaborators at SEP, electric 2-wheelers are already at levelized cost parity with conventional ICE 2-wheelers in Pakistan. Therefore, we back calculate purchase costs for BEVs in 2020 by class using ICEV cost assumptions and assuming equal levelized costs. After 2020, costs decrease according to the battery costs given in the three technology advancement pathways.</w:t>
+      </w:r>
+    </w:p>
+    <w:p>
+      <w:r>
+        <w:t>As BEV 3-wheelers do not exist as a technology in the current core GCAM and Pakistan-specific cost data is limited, we estimate BEV 3-wheel capital costs in 2020 using the ratio of liquids motorcycles to 3-wheelers in Southeast Asia in the original UCD database. This ratio (1.37) is then multiplied by the BEV motorcycle cost calculating purchase costs under levelized cost parity. After 2020, costs decrease according to the battery costs given in the three technology advancement pathways.</w:t>
+      </w:r>
+    </w:p>
+    <w:p>
+      <w:r>
+        <w:t xml:space="preserve">We also update BEV mini car costs and intensity to match the assumptions for India. This was the only car class and technology where assumptions did not match those in India, for unclear reasons, so we correct this discrepancy.   </w:t>
+      </w:r>
+    </w:p>
+    <w:p>
+      <w:r>
+        <w:t xml:space="preserve">The infrastructure capital cost assumptions for BEVs come from </w:t>
+      </w:r>
+      <w:proofErr w:type="spellStart"/>
+      <w:r>
+        <w:t>Jadun</w:t>
+      </w:r>
+      <w:proofErr w:type="spellEnd"/>
+      <w:r>
+        <w:t xml:space="preserve"> et al. (2017), but these were based on costs in the U.S. A large portion of these costs were for labor associated with installation and upgrades to residential electrical systems. However, labor costs are much lower in Pakistan and many households have electrical service with a higher voltage compared to the U.S. We assume o</w:t>
+      </w:r>
+      <w:r>
+        <w:t xml:space="preserve">ne charger </w:t>
+      </w:r>
+      <w:r>
+        <w:t xml:space="preserve">required </w:t>
+      </w:r>
+      <w:r>
+        <w:t>per vehicle</w:t>
+      </w:r>
+      <w:r>
+        <w:t xml:space="preserve">, a </w:t>
+      </w:r>
+      <w:r>
+        <w:t>typical residential power plug with 230V/10A and 100-35 km of driving daily</w:t>
+      </w:r>
+      <w:r>
+        <w:t xml:space="preserve">. </w:t>
+      </w:r>
+      <w:r>
+        <w:t xml:space="preserve">Based on market </w:t>
+      </w:r>
+      <w:r>
+        <w:t>data</w:t>
+      </w:r>
+      <w:r>
+        <w:t xml:space="preserve"> in Pakistan</w:t>
+      </w:r>
+      <w:r>
+        <w:t>, a level-2 charger costs</w:t>
+      </w:r>
+      <w:r>
+        <w:t xml:space="preserve"> $350-500,</w:t>
+      </w:r>
+      <w:r>
+        <w:t xml:space="preserve"> installation is</w:t>
+      </w:r>
+      <w:r>
+        <w:t xml:space="preserve"> $50-100, and residential electrical service upgrades</w:t>
+      </w:r>
+      <w:r>
+        <w:t xml:space="preserve"> cost </w:t>
+      </w:r>
+      <w:r>
+        <w:t>$80-135</w:t>
+      </w:r>
+      <w:r>
+        <w:t>. We assume an average charging infrastructure capital cost of $580 for 4-wheel LDVs. We remove charging costs entirely for 2-wheelers, as</w:t>
+      </w:r>
+      <w:r>
+        <w:t xml:space="preserve"> </w:t>
+      </w:r>
+      <w:r>
+        <w:t xml:space="preserve">vehicle specifications indicate </w:t>
+      </w:r>
+      <w:r>
+        <w:t xml:space="preserve">2-wheeler batteries are sufficiently small that no additional charging infrastructure </w:t>
+      </w:r>
+      <w:r>
+        <w:t xml:space="preserve">for residential use </w:t>
+      </w:r>
+      <w:r>
+        <w:t>is required</w:t>
+      </w:r>
+      <w:r>
+        <w:t xml:space="preserve">. We do assume 3-wheelers require the $580 charging infrastructure cost because of the high annual distance travelled per vehicle. </w:t>
+      </w:r>
+    </w:p>
+    <w:p>
+      <w:r>
+        <w:t xml:space="preserve">Collaborators at SEP collected information on typical maintenance costs for company and staff vehicles, as well as information from an informal survey of auto workshops, vehicle drivers, etc., around Islamabad. We use this to adjust our vehicle maintenance cost assumptions for LDVs. Actual average maintenance costs could be much lower than the values collected, however, as many owners tend to pay for maintenance only when unavoidable. We scale the values by 70% to represent more realistic maintenance. </w:t>
+      </w:r>
+    </w:p>
+    <w:p>
+      <w:r>
+        <w:lastRenderedPageBreak/>
+        <w:t xml:space="preserve">In addition, market survey data provided by collaborators at ANL indicated that capital costs for light trucks and buses are significantly lower in Pakistan than the US. For the data available, vehicles in Pakistan were about 40% of the cost of comparable US vehicles. As GCAM truck costs are based on US data and do not vary by region, unlike LDVs, and bus cost assumptions are nearly identical between the US and Pakistan, we scale costs for buses, </w:t>
+      </w:r>
+      <w:proofErr w:type="gramStart"/>
+      <w:r>
+        <w:t>0-2 ton</w:t>
+      </w:r>
+      <w:proofErr w:type="gramEnd"/>
+      <w:r>
+        <w:t xml:space="preserve"> trucks, and 2-5 ton trucks to represent this regional knock-down factor. Cost assumptions for buses and trucks are given as levelized non-fuel cost (per vehicle-kilometer traveled); we use cost assumptions for compact cars to calculate that purchase costs are about 76% of non-fuel levelized costs, and apply the 40% capital cost regional knockdown factor to that share of the levelized cost. This applies to all technologies within these classes. The cost difference appears to be less significant for heavy-duty trucks, so we leave these costs unchanged.</w:t>
+      </w:r>
+    </w:p>
+    <w:p>
+      <w:r>
+        <w:t>Bus costs were levelized by dividing by annual distance traveled of 51,708 km/year, while SEP assumes buses travel 72,000 km per year. For consistency, we scale bus costs for all technologies by 51708/72000 to implicitly change annual distance traveled. We also adjust BEV truck load factor assumptions for consistency across technology advancement scenarios. BEV truck load factors are set to 80% of liquids load factors in 2020 and linearly increase to be equal with liquids trucks in 2050. This change was made for Southeast Asia only.</w:t>
+      </w:r>
+    </w:p>
+    <w:p>
+      <w:r>
+        <w:t>The GCAM data system uses a default discount rate of 10% for consumer vehicle purchases. It should be noted that this value is only used to calculate a fixed charge rate, which converts capital costs to annualized costs as part of the levelized cost calculation. We change the discount rate to 15%, based on loan rates of 20-21% in Pakistan today</w:t>
+      </w:r>
+      <w:r>
+        <w:rPr>
+          <w:rStyle w:val="FootnoteReference"/>
+        </w:rPr>
+        <w:footnoteReference w:id="4"/>
+      </w:r>
+      <w:r>
+        <w:t xml:space="preserve"> and average inflation of 5.5% over the past five years.</w:t>
+      </w:r>
+      <w:r>
+        <w:rPr>
+          <w:rStyle w:val="FootnoteReference"/>
+        </w:rPr>
+        <w:footnoteReference w:id="5"/>
+      </w:r>
+    </w:p>
+    <w:p>
+      <w:pPr>
         <w:pStyle w:val="Heading1"/>
       </w:pPr>
-      <w:bookmarkStart w:id="48" w:name="_Toc35334623"/>
-      <w:bookmarkStart w:id="49" w:name="_Toc36643862"/>
       <w:r>
         <w:t>EV analysis</w:t>
       </w:r>
+      <w:bookmarkEnd w:id="47"/>
       <w:bookmarkEnd w:id="48"/>
-      <w:bookmarkEnd w:id="49"/>
     </w:p>
     <w:p/>
     <w:p>
@@ -10345,11 +10247,7 @@
         <w:t xml:space="preserve"> </w:t>
       </w:r>
     </w:p>
-    <w:p>
-      <w:r>
-        <w:t>Scenarios as of 3/16:</w:t>
-      </w:r>
-    </w:p>
+    <w:p/>
     <w:tbl>
       <w:tblPr>
         <w:tblStyle w:val="TableGrid"/>
@@ -10671,6 +10569,7 @@
           </w:tcPr>
           <w:p>
             <w:r>
+              <w:lastRenderedPageBreak/>
               <w:t>3</w:t>
             </w:r>
           </w:p>
@@ -10875,7 +10774,6 @@
         <w:rPr>
           <w:b/>
         </w:rPr>
-        <w:lastRenderedPageBreak/>
         <w:t>ICEVs</w:t>
       </w:r>
       <w:r>
@@ -13120,6 +13018,7 @@
                 <w:rFonts w:ascii="Arial Narrow" w:eastAsia="Times New Roman" w:hAnsi="Arial Narrow" w:cs="Calibri"/>
                 <w:color w:val="000000"/>
               </w:rPr>
+              <w:lastRenderedPageBreak/>
               <w:t>Three-wheelers</w:t>
             </w:r>
           </w:p>
@@ -14662,7 +14561,6 @@
                 <w:rFonts w:ascii="Arial Narrow" w:eastAsia="Times New Roman" w:hAnsi="Arial Narrow" w:cs="Calibri"/>
                 <w:color w:val="000000"/>
               </w:rPr>
-              <w:lastRenderedPageBreak/>
               <w:t>Cars</w:t>
             </w:r>
           </w:p>
@@ -15295,7 +15193,6 @@
     <w:p/>
     <w:p>
       <w:r>
-        <w:tab/>
         <w:t xml:space="preserve">Since vehicle classes have different types of capital cost assumptions, we implement the cost </w:t>
       </w:r>
       <w:r>
@@ -15375,9 +15272,6 @@
       <w:bookmarkEnd w:id="54"/>
     </w:p>
     <w:p>
-      <w:pPr>
-        <w:ind w:firstLine="720"/>
-      </w:pPr>
       <w:r>
         <w:t xml:space="preserve">Research has shown that consumers considering energy efficient technologies with higher capital but lower operating costs, including EVs, consistently discount the future savings they will receive.  </w:t>
       </w:r>
@@ -15431,10 +15325,8 @@
       </w:r>
     </w:p>
     <w:p>
-      <w:pPr>
-        <w:ind w:firstLine="720"/>
-      </w:pPr>
-      <w:r>
+      <w:r>
+        <w:lastRenderedPageBreak/>
         <w:t>We also ran a sensitivity isolating the main policy measures included in the NEVP, to see which are most impactful for EV adoption</w:t>
       </w:r>
       <w:r>
@@ -21168,7 +21060,7 @@
 </file>
 
 <file path=customXml/itemProps1.xml><?xml version="1.0" encoding="utf-8"?>
-<ds:datastoreItem xmlns:ds="http://schemas.openxmlformats.org/officeDocument/2006/customXml" ds:itemID="{2BF06A5A-D057-4F4A-A7B4-2F49FAAD4663}">
+<ds:datastoreItem xmlns:ds="http://schemas.openxmlformats.org/officeDocument/2006/customXml" ds:itemID="{096EFC84-659C-4313-BF4F-67A7AAB3BAD0}">
   <ds:schemaRefs>
     <ds:schemaRef ds:uri="http://schemas.openxmlformats.org/officeDocument/2006/bibliography"/>
   </ds:schemaRefs>

</xml_diff>

<commit_message>
Add truck and bus battery update sections
</commit_message>
<xml_diff>
--- a/[Charles et al. 2020] Electrification of the transport System. Impacts of national policies vs external drivers. A case study for Pakistan.docx
+++ b/[Charles et al. 2020] Electrification of the transport System. Impacts of national policies vs external drivers. A case study for Pakistan.docx
@@ -3631,10 +3631,7 @@
         <w:t xml:space="preserve">curves and resulting emissions impacts. </w:t>
       </w:r>
       <w:r>
-        <w:t xml:space="preserve">The Sustainable Energy for Pakistan (SEP) Project team </w:t>
-      </w:r>
-      <w:r>
-        <w:t xml:space="preserve">then uses the GCAM </w:t>
+        <w:t xml:space="preserve">The Sustainable Energy for Pakistan (SEP) Project team then uses the GCAM </w:t>
       </w:r>
       <w:r>
         <w:t xml:space="preserve">EV adoption curves </w:t>
@@ -3713,9 +3710,7 @@
       <w:r>
         <w:t>Overview</w:t>
       </w:r>
-      <w:bookmarkStart w:id="9" w:name="_GoBack"/>
       <w:bookmarkEnd w:id="8"/>
-      <w:bookmarkEnd w:id="9"/>
     </w:p>
     <w:p>
       <w:pPr>
@@ -3725,11 +3720,11 @@
           <w:numId w:val="20"/>
         </w:numPr>
       </w:pPr>
-      <w:bookmarkStart w:id="10" w:name="_Toc36643834"/>
+      <w:bookmarkStart w:id="9" w:name="_Toc36643834"/>
       <w:r>
         <w:t>GCAM Transport Sector Details</w:t>
       </w:r>
-      <w:bookmarkEnd w:id="10"/>
+      <w:bookmarkEnd w:id="9"/>
     </w:p>
     <w:p>
       <w:pPr>
@@ -3739,14 +3734,14 @@
           <w:numId w:val="20"/>
         </w:numPr>
       </w:pPr>
-      <w:bookmarkStart w:id="11" w:name="_Toc36643835"/>
+      <w:bookmarkStart w:id="10" w:name="_Toc36643835"/>
       <w:r>
         <w:t>GCAM S</w:t>
       </w:r>
       <w:r>
         <w:t>cenario Details</w:t>
       </w:r>
-      <w:bookmarkEnd w:id="11"/>
+      <w:bookmarkEnd w:id="10"/>
     </w:p>
     <w:p>
       <w:pPr>
@@ -3829,7 +3824,7 @@
           <w:numId w:val="20"/>
         </w:numPr>
       </w:pPr>
-      <w:bookmarkStart w:id="12" w:name="_Toc36643836"/>
+      <w:bookmarkStart w:id="11" w:name="_Toc36643836"/>
       <w:r>
         <w:t xml:space="preserve">PLEXOS </w:t>
       </w:r>
@@ -3839,7 +3834,7 @@
       <w:r>
         <w:t>verview</w:t>
       </w:r>
-      <w:bookmarkEnd w:id="12"/>
+      <w:bookmarkEnd w:id="11"/>
     </w:p>
     <w:p>
       <w:pPr>
@@ -3849,7 +3844,7 @@
           <w:numId w:val="20"/>
         </w:numPr>
       </w:pPr>
-      <w:bookmarkStart w:id="13" w:name="_Toc36643837"/>
+      <w:bookmarkStart w:id="12" w:name="_Toc36643837"/>
       <w:r>
         <w:t xml:space="preserve">SEP </w:t>
       </w:r>
@@ -3865,7 +3860,7 @@
       <w:r>
         <w:t>verview</w:t>
       </w:r>
-      <w:bookmarkEnd w:id="13"/>
+      <w:bookmarkEnd w:id="12"/>
     </w:p>
     <w:p>
       <w:pPr>
@@ -3875,11 +3870,11 @@
           <w:numId w:val="20"/>
         </w:numPr>
       </w:pPr>
-      <w:bookmarkStart w:id="14" w:name="_Toc36643838"/>
+      <w:bookmarkStart w:id="13" w:name="_Toc36643838"/>
       <w:r>
         <w:t>Results</w:t>
       </w:r>
-      <w:bookmarkEnd w:id="14"/>
+      <w:bookmarkEnd w:id="13"/>
     </w:p>
     <w:p>
       <w:pPr>
@@ -3889,7 +3884,7 @@
           <w:numId w:val="20"/>
         </w:numPr>
       </w:pPr>
-      <w:bookmarkStart w:id="15" w:name="_Toc36643839"/>
+      <w:bookmarkStart w:id="14" w:name="_Toc36643839"/>
       <w:r>
         <w:t xml:space="preserve">GCAM </w:t>
       </w:r>
@@ -3899,7 +3894,7 @@
       <w:r>
         <w:t xml:space="preserve"> Results</w:t>
       </w:r>
-      <w:bookmarkEnd w:id="15"/>
+      <w:bookmarkEnd w:id="14"/>
     </w:p>
     <w:p>
       <w:pPr>
@@ -3909,11 +3904,11 @@
           <w:numId w:val="20"/>
         </w:numPr>
       </w:pPr>
-      <w:bookmarkStart w:id="16" w:name="_Toc36643840"/>
+      <w:bookmarkStart w:id="15" w:name="_Toc36643840"/>
       <w:r>
         <w:t>GCAM Scenario Results – EV adoption, emissions impacts</w:t>
       </w:r>
-      <w:bookmarkEnd w:id="16"/>
+      <w:bookmarkEnd w:id="15"/>
     </w:p>
     <w:p>
       <w:pPr>
@@ -3923,11 +3918,11 @@
           <w:numId w:val="20"/>
         </w:numPr>
       </w:pPr>
-      <w:bookmarkStart w:id="17" w:name="_Toc36643841"/>
+      <w:bookmarkStart w:id="16" w:name="_Toc36643841"/>
       <w:r>
         <w:t>PLEXOS Results – power demand, infrastructure needs</w:t>
       </w:r>
-      <w:bookmarkEnd w:id="17"/>
+      <w:bookmarkEnd w:id="16"/>
     </w:p>
     <w:p>
       <w:pPr>
@@ -3937,11 +3932,11 @@
           <w:numId w:val="20"/>
         </w:numPr>
       </w:pPr>
-      <w:bookmarkStart w:id="18" w:name="_Toc36643842"/>
+      <w:bookmarkStart w:id="17" w:name="_Toc36643842"/>
       <w:r>
         <w:t>SEP Model Results – fuel needs by type, fuel costs</w:t>
       </w:r>
-      <w:bookmarkEnd w:id="18"/>
+      <w:bookmarkEnd w:id="17"/>
     </w:p>
     <w:p/>
     <w:p>
@@ -3952,14 +3947,14 @@
           <w:numId w:val="20"/>
         </w:numPr>
       </w:pPr>
-      <w:bookmarkStart w:id="19" w:name="_Toc36643843"/>
+      <w:bookmarkStart w:id="18" w:name="_Toc36643843"/>
       <w:r>
         <w:t>Discussion</w:t>
       </w:r>
       <w:r>
         <w:t xml:space="preserve"> &amp; Conclusions</w:t>
       </w:r>
-      <w:bookmarkEnd w:id="19"/>
+      <w:bookmarkEnd w:id="18"/>
     </w:p>
     <w:p>
       <w:pPr>
@@ -4006,11 +4001,11 @@
         </w:numPr>
         <w:ind w:left="432" w:hanging="432"/>
       </w:pPr>
-      <w:bookmarkStart w:id="20" w:name="_Toc36643844"/>
+      <w:bookmarkStart w:id="19" w:name="_Toc36643844"/>
       <w:r>
         <w:t>References</w:t>
       </w:r>
-      <w:bookmarkEnd w:id="20"/>
+      <w:bookmarkEnd w:id="19"/>
     </w:p>
     <w:p>
       <w:pPr>
@@ -4035,36 +4030,36 @@
         <w:ind w:left="432" w:hanging="432"/>
         <w:jc w:val="center"/>
       </w:pPr>
-      <w:bookmarkStart w:id="21" w:name="_Toc36643845"/>
+      <w:bookmarkStart w:id="20" w:name="_Toc36643845"/>
       <w:r>
         <w:lastRenderedPageBreak/>
         <w:t>Appendi</w:t>
       </w:r>
       <w:r>
         <w:t>ces</w:t>
+      </w:r>
+      <w:bookmarkEnd w:id="20"/>
+    </w:p>
+    <w:p>
+      <w:pPr>
+        <w:pStyle w:val="Heading1"/>
+      </w:pPr>
+      <w:bookmarkStart w:id="21" w:name="_Toc36643846"/>
+      <w:r>
+        <w:t>Pakistan-specific changes to core GCAM</w:t>
       </w:r>
       <w:bookmarkEnd w:id="21"/>
     </w:p>
     <w:p>
       <w:pPr>
-        <w:pStyle w:val="Heading1"/>
-      </w:pPr>
-      <w:bookmarkStart w:id="22" w:name="_Toc36643846"/>
-      <w:r>
-        <w:t>Pakistan-specific changes to core GCAM</w:t>
+        <w:pStyle w:val="Heading2"/>
+      </w:pPr>
+      <w:bookmarkStart w:id="22" w:name="_Toc36643847"/>
+      <w:bookmarkStart w:id="23" w:name="_Toc35334621"/>
+      <w:r>
+        <w:t>Socioeconomic assumptions</w:t>
       </w:r>
       <w:bookmarkEnd w:id="22"/>
-    </w:p>
-    <w:p>
-      <w:pPr>
-        <w:pStyle w:val="Heading2"/>
-      </w:pPr>
-      <w:bookmarkStart w:id="23" w:name="_Toc36643847"/>
-      <w:bookmarkStart w:id="24" w:name="_Toc35334621"/>
-      <w:r>
-        <w:t>Socioeconomic assumptions</w:t>
-      </w:r>
-      <w:bookmarkEnd w:id="23"/>
     </w:p>
     <w:p>
       <w:r>
@@ -4085,12 +4080,12 @@
           <w:numId w:val="18"/>
         </w:numPr>
       </w:pPr>
-      <w:bookmarkStart w:id="25" w:name="_Toc36643848"/>
+      <w:bookmarkStart w:id="24" w:name="_Toc36643848"/>
       <w:r>
         <w:t>Power sector changes</w:t>
       </w:r>
+      <w:bookmarkEnd w:id="23"/>
       <w:bookmarkEnd w:id="24"/>
-      <w:bookmarkEnd w:id="25"/>
       <w:r>
         <w:t xml:space="preserve"> </w:t>
       </w:r>
@@ -4134,11 +4129,11 @@
       <w:pPr>
         <w:pStyle w:val="Heading3"/>
       </w:pPr>
-      <w:bookmarkStart w:id="26" w:name="_Toc36643849"/>
+      <w:bookmarkStart w:id="25" w:name="_Toc36643849"/>
       <w:r>
         <w:t>Fossil Generation</w:t>
       </w:r>
-      <w:bookmarkEnd w:id="26"/>
+      <w:bookmarkEnd w:id="25"/>
     </w:p>
     <w:p>
       <w:r>
@@ -5480,11 +5475,11 @@
       <w:pPr>
         <w:pStyle w:val="Heading3"/>
       </w:pPr>
-      <w:bookmarkStart w:id="27" w:name="_Toc36643850"/>
+      <w:bookmarkStart w:id="26" w:name="_Toc36643850"/>
       <w:r>
         <w:t>Hydropower</w:t>
       </w:r>
-      <w:bookmarkEnd w:id="27"/>
+      <w:bookmarkEnd w:id="26"/>
     </w:p>
     <w:p>
       <w:r>
@@ -5942,11 +5937,11 @@
       <w:pPr>
         <w:pStyle w:val="Heading3"/>
       </w:pPr>
-      <w:bookmarkStart w:id="28" w:name="_Toc36643851"/>
+      <w:bookmarkStart w:id="27" w:name="_Toc36643851"/>
       <w:r>
         <w:t>Nuclear</w:t>
       </w:r>
-      <w:bookmarkEnd w:id="28"/>
+      <w:bookmarkEnd w:id="27"/>
     </w:p>
     <w:p>
       <w:r>
@@ -6541,13 +6536,13 @@
       <w:pPr>
         <w:pStyle w:val="Heading2"/>
       </w:pPr>
-      <w:bookmarkStart w:id="29" w:name="_Toc35334622"/>
-      <w:bookmarkStart w:id="30" w:name="_Toc36643852"/>
+      <w:bookmarkStart w:id="28" w:name="_Toc35334622"/>
+      <w:bookmarkStart w:id="29" w:name="_Toc36643852"/>
       <w:r>
         <w:t>Industry changes</w:t>
       </w:r>
+      <w:bookmarkEnd w:id="28"/>
       <w:bookmarkEnd w:id="29"/>
-      <w:bookmarkEnd w:id="30"/>
     </w:p>
     <w:p>
       <w:pPr>
@@ -6574,26 +6569,26 @@
       <w:pPr>
         <w:pStyle w:val="Heading2"/>
       </w:pPr>
-      <w:bookmarkStart w:id="31" w:name="_Toc36643853"/>
-      <w:bookmarkStart w:id="32" w:name="_Toc35334624"/>
+      <w:bookmarkStart w:id="30" w:name="_Toc36643853"/>
+      <w:bookmarkStart w:id="31" w:name="_Toc35334624"/>
       <w:r>
         <w:t>Transportation changes</w:t>
       </w:r>
+      <w:bookmarkEnd w:id="30"/>
+      <w:r>
+        <w:t xml:space="preserve"> </w:t>
+      </w:r>
       <w:bookmarkEnd w:id="31"/>
-      <w:r>
-        <w:t xml:space="preserve"> </w:t>
-      </w:r>
-      <w:bookmarkEnd w:id="32"/>
     </w:p>
     <w:p>
       <w:pPr>
         <w:pStyle w:val="Heading3"/>
       </w:pPr>
-      <w:bookmarkStart w:id="33" w:name="_Toc36643854"/>
+      <w:bookmarkStart w:id="32" w:name="_Toc36643854"/>
       <w:r>
         <w:t>General updates to transportation assumptions</w:t>
       </w:r>
-      <w:bookmarkEnd w:id="33"/>
+      <w:bookmarkEnd w:id="32"/>
     </w:p>
     <w:p>
       <w:r>
@@ -8100,14 +8095,14 @@
       <w:pPr>
         <w:pStyle w:val="Heading3"/>
       </w:pPr>
-      <w:bookmarkStart w:id="34" w:name="_Toc35334627"/>
-      <w:bookmarkStart w:id="35" w:name="_Toc36643856"/>
+      <w:bookmarkStart w:id="33" w:name="_Toc35334627"/>
+      <w:bookmarkStart w:id="34" w:name="_Toc36643856"/>
       <w:r>
         <w:lastRenderedPageBreak/>
         <w:t xml:space="preserve">Battery cost curves update </w:t>
       </w:r>
+      <w:bookmarkEnd w:id="33"/>
       <w:bookmarkEnd w:id="34"/>
-      <w:bookmarkEnd w:id="35"/>
     </w:p>
     <w:p>
       <w:r>
@@ -9430,7 +9425,7 @@
       <w:pPr>
         <w:pStyle w:val="Heading4"/>
       </w:pPr>
-      <w:bookmarkStart w:id="36" w:name="_Toc35334628"/>
+      <w:bookmarkStart w:id="35" w:name="_Toc35334628"/>
       <w:r>
         <w:t xml:space="preserve">Battery </w:t>
       </w:r>
@@ -9442,7 +9437,7 @@
       <w:r>
         <w:t xml:space="preserve"> factors</w:t>
       </w:r>
-      <w:bookmarkEnd w:id="36"/>
+      <w:bookmarkEnd w:id="35"/>
     </w:p>
     <w:p>
       <w:r>
@@ -9595,8 +9590,8 @@
       <w:pPr>
         <w:pStyle w:val="Heading4"/>
       </w:pPr>
-      <w:bookmarkStart w:id="37" w:name="_Toc35334629"/>
-      <w:bookmarkStart w:id="38" w:name="_Toc36643857"/>
+      <w:bookmarkStart w:id="36" w:name="_Toc35334629"/>
+      <w:bookmarkStart w:id="37" w:name="_Toc36643857"/>
       <w:r>
         <w:rPr>
           <w:rStyle w:val="Heading2Char"/>
@@ -9608,8 +9603,8 @@
         </w:rPr>
         <w:t>4W LDVs</w:t>
       </w:r>
+      <w:bookmarkEnd w:id="36"/>
       <w:bookmarkEnd w:id="37"/>
-      <w:bookmarkEnd w:id="38"/>
     </w:p>
     <w:p>
       <w:r>
@@ -9695,8 +9690,8 @@
       <w:pPr>
         <w:pStyle w:val="Heading4"/>
       </w:pPr>
-      <w:bookmarkStart w:id="39" w:name="_Toc35334630"/>
-      <w:bookmarkStart w:id="40" w:name="_Toc36643858"/>
+      <w:bookmarkStart w:id="38" w:name="_Toc35334630"/>
+      <w:bookmarkStart w:id="39" w:name="_Toc36643858"/>
       <w:r>
         <w:rPr>
           <w:rStyle w:val="Heading2Char"/>
@@ -9709,8 +9704,8 @@
         <w:lastRenderedPageBreak/>
         <w:t>2-wheelers</w:t>
       </w:r>
+      <w:bookmarkEnd w:id="38"/>
       <w:bookmarkEnd w:id="39"/>
-      <w:bookmarkEnd w:id="40"/>
     </w:p>
     <w:p>
       <w:r>
@@ -9783,13 +9778,13 @@
       <w:r>
         <w:t xml:space="preserve"> do not provide a range of costs. </w:t>
       </w:r>
-      <w:bookmarkStart w:id="41" w:name="_Toc35334631"/>
+      <w:bookmarkStart w:id="40" w:name="_Toc35334631"/>
     </w:p>
     <w:p>
       <w:pPr>
         <w:pStyle w:val="Heading4"/>
       </w:pPr>
-      <w:bookmarkStart w:id="42" w:name="_Toc36643859"/>
+      <w:bookmarkStart w:id="41" w:name="_Toc36643859"/>
       <w:r>
         <w:rPr>
           <w:rStyle w:val="Heading2Char"/>
@@ -9801,8 +9796,8 @@
         </w:rPr>
         <w:t>3-wheelers</w:t>
       </w:r>
+      <w:bookmarkEnd w:id="40"/>
       <w:bookmarkEnd w:id="41"/>
-      <w:bookmarkEnd w:id="42"/>
     </w:p>
     <w:p>
       <w:r>
@@ -9858,8 +9853,8 @@
       <w:pPr>
         <w:pStyle w:val="Heading4"/>
       </w:pPr>
-      <w:bookmarkStart w:id="43" w:name="_Toc35334632"/>
-      <w:bookmarkStart w:id="44" w:name="_Toc36643860"/>
+      <w:bookmarkStart w:id="42" w:name="_Toc35334632"/>
+      <w:bookmarkStart w:id="43" w:name="_Toc36643860"/>
       <w:r>
         <w:rPr>
           <w:rStyle w:val="Heading2Char"/>
@@ -9871,19 +9866,15 @@
         </w:rPr>
         <w:t>Trucks</w:t>
       </w:r>
+      <w:bookmarkEnd w:id="42"/>
       <w:bookmarkEnd w:id="43"/>
-      <w:bookmarkEnd w:id="44"/>
     </w:p>
     <w:p>
-      <w:pPr>
-        <w:pStyle w:val="ListParagraph"/>
-        <w:numPr>
-          <w:ilvl w:val="0"/>
-          <w:numId w:val="15"/>
-        </w:numPr>
-      </w:pPr>
-      <w:r>
-        <w:t>Variable modified: CAPEX and non-fuel OPEX ($/</w:t>
+      <w:r>
+        <w:t xml:space="preserve">There is only one cost variable for trucks, </w:t>
+      </w:r>
+      <w:r>
+        <w:t>CAPEX and non-fuel OPEX ($/</w:t>
       </w:r>
       <w:proofErr w:type="spellStart"/>
       <w:r>
@@ -9892,66 +9883,83 @@
       <w:proofErr w:type="spellEnd"/>
       <w:r>
         <w:t>)</w:t>
+      </w:r>
+      <w:r>
+        <w:t>, so we modify this by estimating the battery share of the levelized cost. Due to lack of data on the cost components of medium and heavy-duty truck classes, we use the</w:t>
+      </w:r>
+      <w:r>
+        <w:t xml:space="preserve"> battery share of </w:t>
+      </w:r>
+      <w:r>
+        <w:t xml:space="preserve">purchase </w:t>
+      </w:r>
+      <w:r>
+        <w:t xml:space="preserve">cost for BEV 100 pickup trucks from </w:t>
+      </w:r>
+      <w:r>
+        <w:t xml:space="preserve">the </w:t>
+      </w:r>
+      <w:proofErr w:type="spellStart"/>
+      <w:r>
+        <w:t>Autonomie</w:t>
+      </w:r>
+      <w:proofErr w:type="spellEnd"/>
+      <w:r>
+        <w:t xml:space="preserve"> data (</w:t>
+      </w:r>
+      <w:r>
+        <w:t>average non-battery tech curve</w:t>
+      </w:r>
+      <w:r>
+        <w:t>)</w:t>
+      </w:r>
+      <w:r>
+        <w:t xml:space="preserve"> for all truck classes. </w:t>
+      </w:r>
+      <w:r>
+        <w:t xml:space="preserve">We estimate the purchase cost share of </w:t>
+      </w:r>
+      <w:r>
+        <w:t xml:space="preserve">non-fuel </w:t>
+      </w:r>
+      <w:r>
+        <w:t xml:space="preserve">levelized cost based on the component cost shares for </w:t>
+      </w:r>
+      <w:r>
+        <w:t xml:space="preserve">compact cars using 2020 Moderate </w:t>
+      </w:r>
+      <w:r>
+        <w:t xml:space="preserve">Advancement </w:t>
+      </w:r>
+      <w:r>
+        <w:t>costs</w:t>
+      </w:r>
+      <w:r>
+        <w:t>. Thus, the new costs are calculated as:</w:t>
       </w:r>
     </w:p>
     <w:p>
       <w:pPr>
-        <w:pStyle w:val="ListParagraph"/>
-        <w:numPr>
-          <w:ilvl w:val="0"/>
-          <w:numId w:val="15"/>
-        </w:numPr>
-      </w:pPr>
-      <w:r>
-        <w:t>Used battery share of cost for BEV 100 pickup trucks from ANL/</w:t>
+        <w:ind w:left="720"/>
+      </w:pPr>
+      <w:r>
+        <w:t xml:space="preserve">New cost = old cost * (1 – ((battery cost % change from NREL) * (battery share of cost) * (share of capital cost in LCOD) * (battery </w:t>
       </w:r>
       <w:proofErr w:type="spellStart"/>
       <w:r>
-        <w:t>Autonomie</w:t>
+        <w:t>vintaging</w:t>
       </w:r>
       <w:proofErr w:type="spellEnd"/>
       <w:r>
-        <w:t xml:space="preserve"> (average non-battery tech curve) for all truck classes due to lack of data on cost components of medium and heavy-duty truck classes. </w:t>
+        <w:t xml:space="preserve"> factor))</w:t>
       </w:r>
     </w:p>
     <w:p>
       <w:pPr>
-        <w:pStyle w:val="ListParagraph"/>
-        <w:numPr>
-          <w:ilvl w:val="0"/>
-          <w:numId w:val="15"/>
-        </w:numPr>
-      </w:pPr>
-      <w:r>
-        <w:t xml:space="preserve">Capital (purchase) cost share in CAPEX and non-fuel OPEX based on calculation of component cost shares for compact cars using 2020 Moderate costs </w:t>
-      </w:r>
-    </w:p>
-    <w:p>
-      <w:pPr>
-        <w:pStyle w:val="ListParagraph"/>
-        <w:numPr>
-          <w:ilvl w:val="0"/>
-          <w:numId w:val="15"/>
-        </w:numPr>
-      </w:pPr>
-      <w:r>
-        <w:t xml:space="preserve">New cost = old cost * (1 – ((battery cost % change from NREL) * (battery share of cost) * (share of capital cost in LCOD) * (battery </w:t>
-      </w:r>
-      <w:proofErr w:type="spellStart"/>
-      <w:r>
-        <w:t>vintaging</w:t>
-      </w:r>
-      <w:proofErr w:type="spellEnd"/>
-      <w:r>
-        <w:t xml:space="preserve"> factor))</w:t>
-      </w:r>
-    </w:p>
-    <w:p>
-      <w:pPr>
         <w:pStyle w:val="Heading4"/>
       </w:pPr>
-      <w:bookmarkStart w:id="45" w:name="_Toc35334633"/>
-      <w:bookmarkStart w:id="46" w:name="_Toc36643861"/>
+      <w:bookmarkStart w:id="44" w:name="_Toc35334633"/>
+      <w:bookmarkStart w:id="45" w:name="_Toc36643861"/>
       <w:r>
         <w:rPr>
           <w:rStyle w:val="Heading2Char"/>
@@ -9963,39 +9971,39 @@
         </w:rPr>
         <w:t>Buses</w:t>
       </w:r>
+      <w:bookmarkEnd w:id="44"/>
       <w:bookmarkEnd w:id="45"/>
-      <w:bookmarkEnd w:id="46"/>
     </w:p>
     <w:p>
-      <w:pPr>
-        <w:pStyle w:val="ListParagraph"/>
-        <w:numPr>
-          <w:ilvl w:val="0"/>
-          <w:numId w:val="15"/>
-        </w:numPr>
-      </w:pPr>
-      <w:r>
-        <w:t>Variable modified: CAPEX and non-fuel OPEX ($/</w:t>
-      </w:r>
-      <w:proofErr w:type="spellStart"/>
-      <w:r>
-        <w:t>vkm</w:t>
-      </w:r>
-      <w:proofErr w:type="spellEnd"/>
-      <w:r>
-        <w:t>)</w:t>
-      </w:r>
-    </w:p>
-    <w:p>
-      <w:pPr>
-        <w:pStyle w:val="ListParagraph"/>
-        <w:numPr>
-          <w:ilvl w:val="0"/>
-          <w:numId w:val="15"/>
-        </w:numPr>
-      </w:pPr>
-      <w:r>
-        <w:t>Estimated battery share of cost based on recent e-bus prices in China, battery size of Proterra’s 440 kwh e-bus, and $156/kWh price point in 2019</w:t>
+      <w:r>
+        <w:t xml:space="preserve">Like trucks, we modify </w:t>
+      </w:r>
+      <w:r>
+        <w:t>CAPEX and non-fuel OPEX</w:t>
+      </w:r>
+      <w:r>
+        <w:t>. We estimate the</w:t>
+      </w:r>
+      <w:r>
+        <w:t xml:space="preserve"> battery share of cost based on recent e</w:t>
+      </w:r>
+      <w:r>
+        <w:t xml:space="preserve">lectric </w:t>
+      </w:r>
+      <w:r>
+        <w:t xml:space="preserve">bus prices in China, </w:t>
+      </w:r>
+      <w:r>
+        <w:t xml:space="preserve">the </w:t>
+      </w:r>
+      <w:r>
+        <w:t xml:space="preserve">battery size of Proterra’s 440 kwh e-bus, and </w:t>
+      </w:r>
+      <w:r>
+        <w:t xml:space="preserve">the 2019 battery pack price of </w:t>
+      </w:r>
+      <w:r>
+        <w:t>$156/kWh</w:t>
       </w:r>
       <w:r>
         <w:rPr>
@@ -10004,28 +10012,32 @@
         <w:endnoteReference w:id="3"/>
       </w:r>
       <w:r>
-        <w:t>. Share is 12.5% of cost in 2020, and we decrease it over time at same rate as the battery share of cost for BEV 100 pickup trucks (ANL)</w:t>
+        <w:t xml:space="preserve">. </w:t>
+      </w:r>
+      <w:r>
+        <w:t>Based on this, the s</w:t>
+      </w:r>
+      <w:r>
+        <w:t xml:space="preserve">hare is 12.5% of cost in 2020, and we decrease it over time at same rate as the battery share of cost for BEV 100 pickup trucks </w:t>
+      </w:r>
+      <w:r>
+        <w:t xml:space="preserve">from </w:t>
+      </w:r>
+      <w:proofErr w:type="spellStart"/>
+      <w:r>
+        <w:t>Autonomie</w:t>
+      </w:r>
+      <w:proofErr w:type="spellEnd"/>
+      <w:r>
+        <w:t>.</w:t>
+      </w:r>
+      <w:r>
+        <w:t xml:space="preserve"> The capital cost share of non-fuel levelized cost comes from the EFS report. (figure 13 data). New costs are calculated as:</w:t>
       </w:r>
     </w:p>
     <w:p>
       <w:pPr>
-        <w:pStyle w:val="ListParagraph"/>
-        <w:numPr>
-          <w:ilvl w:val="0"/>
-          <w:numId w:val="15"/>
-        </w:numPr>
-      </w:pPr>
-      <w:r>
-        <w:t>Capital cost share of CAPEX and non-fuel OPEX from NREL (chart above)</w:t>
-      </w:r>
-    </w:p>
-    <w:p>
-      <w:pPr>
-        <w:pStyle w:val="ListParagraph"/>
-        <w:numPr>
-          <w:ilvl w:val="0"/>
-          <w:numId w:val="15"/>
-        </w:numPr>
+        <w:ind w:left="720"/>
       </w:pPr>
       <w:r>
         <w:t xml:space="preserve">New cost = old cost * (1 – ((battery cost % change from NREL) * (battery share of cost) * (share of capital cost in LCOD) * (battery </w:t>
@@ -10038,6 +10050,8 @@
       <w:r>
         <w:t xml:space="preserve"> factor))</w:t>
       </w:r>
+      <w:bookmarkStart w:id="46" w:name="_GoBack"/>
+      <w:bookmarkEnd w:id="46"/>
     </w:p>
     <w:p>
       <w:pPr>
@@ -10053,14 +10067,14 @@
       <w:pPr>
         <w:pStyle w:val="Heading3"/>
       </w:pPr>
-      <w:bookmarkStart w:id="47" w:name="_Toc35334623"/>
-      <w:bookmarkStart w:id="48" w:name="_Toc36643862"/>
-      <w:bookmarkStart w:id="49" w:name="_Toc36643855"/>
+      <w:bookmarkStart w:id="47" w:name="_Toc36643855"/>
+      <w:bookmarkStart w:id="48" w:name="_Toc35334623"/>
+      <w:bookmarkStart w:id="49" w:name="_Toc36643862"/>
       <w:r>
         <w:lastRenderedPageBreak/>
         <w:t>Pakistan-specific transportation changes</w:t>
       </w:r>
-      <w:bookmarkEnd w:id="49"/>
+      <w:bookmarkEnd w:id="47"/>
     </w:p>
     <w:p>
       <w:r>
@@ -10228,8 +10242,8 @@
       <w:r>
         <w:t>EV analysis</w:t>
       </w:r>
-      <w:bookmarkEnd w:id="47"/>
       <w:bookmarkEnd w:id="48"/>
+      <w:bookmarkEnd w:id="49"/>
     </w:p>
     <w:p/>
     <w:p>
@@ -21060,7 +21074,7 @@
 </file>
 
 <file path=customXml/itemProps1.xml><?xml version="1.0" encoding="utf-8"?>
-<ds:datastoreItem xmlns:ds="http://schemas.openxmlformats.org/officeDocument/2006/customXml" ds:itemID="{096EFC84-659C-4313-BF4F-67A7AAB3BAD0}">
+<ds:datastoreItem xmlns:ds="http://schemas.openxmlformats.org/officeDocument/2006/customXml" ds:itemID="{6FBF6FCF-CE95-41FA-B707-A59E59D48025}">
   <ds:schemaRefs>
     <ds:schemaRef ds:uri="http://schemas.openxmlformats.org/officeDocument/2006/bibliography"/>
   </ds:schemaRefs>

</xml_diff>

<commit_message>
Start GCAM scenarios section
</commit_message>
<xml_diff>
--- a/[Charles et al. 2020] Electrification of the transport System. Impacts of national policies vs external drivers. A case study for Pakistan.docx
+++ b/[Charles et al. 2020] Electrification of the transport System. Impacts of national policies vs external drivers. A case study for Pakistan.docx
@@ -3577,7 +3577,55 @@
         <w:jc w:val="both"/>
       </w:pPr>
       <w:r>
-        <w:t>Research question to analyze the role of policies vs technology</w:t>
+        <w:t>Questions addressed in this analysis:</w:t>
+      </w:r>
+    </w:p>
+    <w:p>
+      <w:pPr>
+        <w:pStyle w:val="ListParagraph"/>
+        <w:numPr>
+          <w:ilvl w:val="0"/>
+          <w:numId w:val="33"/>
+        </w:numPr>
+      </w:pPr>
+      <w:r>
+        <w:t xml:space="preserve">What are the impacts of incentives on EV penetration? </w:t>
+      </w:r>
+    </w:p>
+    <w:p>
+      <w:pPr>
+        <w:pStyle w:val="ListParagraph"/>
+        <w:numPr>
+          <w:ilvl w:val="0"/>
+          <w:numId w:val="33"/>
+        </w:numPr>
+      </w:pPr>
+      <w:r>
+        <w:t>What is the sensitivity of EV adoption to technological and cost development?</w:t>
+      </w:r>
+    </w:p>
+    <w:p>
+      <w:pPr>
+        <w:pStyle w:val="ListParagraph"/>
+        <w:numPr>
+          <w:ilvl w:val="0"/>
+          <w:numId w:val="33"/>
+        </w:numPr>
+      </w:pPr>
+      <w:r>
+        <w:t>What are the impacts on power supply requirements and fuel consumption?</w:t>
+      </w:r>
+    </w:p>
+    <w:p>
+      <w:pPr>
+        <w:pStyle w:val="ListParagraph"/>
+        <w:numPr>
+          <w:ilvl w:val="0"/>
+          <w:numId w:val="33"/>
+        </w:numPr>
+      </w:pPr>
+      <w:r>
+        <w:t>What are the impacts on vehicular and power sector emissions?</w:t>
       </w:r>
     </w:p>
     <w:p>
@@ -3659,13 +3707,23 @@
       <w:r>
         <w:t xml:space="preserve">Though GCAM also models </w:t>
       </w:r>
-      <w:proofErr w:type="gramStart"/>
-      <w:r>
-        <w:t>impacts</w:t>
-      </w:r>
-      <w:proofErr w:type="gramEnd"/>
-      <w:r>
-        <w:t xml:space="preserve"> to the power sector and fuel use, PLEXOS is a more detailed energy market model, and NTDC’s modeling is more directly tied to NTDC’s Indicative Generation Capacity Expansion Plan. </w:t>
+      <w:r>
+        <w:t xml:space="preserve">interactions with </w:t>
+      </w:r>
+      <w:r>
+        <w:t xml:space="preserve">the power sector and fuel </w:t>
+      </w:r>
+      <w:r>
+        <w:t>consumption</w:t>
+      </w:r>
+      <w:r>
+        <w:t xml:space="preserve">, PLEXOS is a more detailed energy market model, and NTDC’s modeling is more directly tied to </w:t>
+      </w:r>
+      <w:r>
+        <w:t xml:space="preserve">fuel mix and expansion plans for Pakistan’s power sector under </w:t>
+      </w:r>
+      <w:r>
+        <w:t xml:space="preserve">NTDC’s Indicative Generation Capacity Expansion Plan. </w:t>
       </w:r>
       <w:r>
         <w:t xml:space="preserve">SEP </w:t>
@@ -3689,7 +3747,13 @@
         <w:t>ts</w:t>
       </w:r>
       <w:r>
-        <w:t xml:space="preserve"> in their EVM model to analyze fuel requirements for additional generation and associated fuel costs</w:t>
+        <w:t xml:space="preserve"> in their EVM model to analyze fuel requirements for additional</w:t>
+      </w:r>
+      <w:r>
+        <w:t xml:space="preserve"> power</w:t>
+      </w:r>
+      <w:r>
+        <w:t xml:space="preserve"> generation and associated fuel costs</w:t>
       </w:r>
       <w:r>
         <w:t>.</w:t>
@@ -3705,6 +3769,7 @@
       </w:pPr>
       <w:bookmarkStart w:id="8" w:name="_Toc36643833"/>
       <w:r>
+        <w:lastRenderedPageBreak/>
         <w:t xml:space="preserve">GCAM </w:t>
       </w:r>
       <w:r>
@@ -3714,22 +3779,13 @@
     </w:p>
     <w:p>
       <w:r>
-        <w:t>Part of th</w:t>
-      </w:r>
-      <w:r>
-        <w:t>e analysis for this report was conducted using the Global Change Assessment Model (GCAM). GCAM is a global, multi-sector, market equilibrium model. It represents the behavior of and interactions between the global</w:t>
+        <w:t>Part of the analysis for this report was conducted using the Global Change Assessment Model (GCAM). GCAM is a global, multi-sector, market equilibrium model. It represents the behavior of and interactions between the global</w:t>
       </w:r>
       <w:r>
         <w:t xml:space="preserve"> energy, water, agriculture and land use, economy, and climate</w:t>
       </w:r>
       <w:r>
-        <w:t xml:space="preserve"> systems. There are 32 geopolitical regions in GCAM, </w:t>
-      </w:r>
-      <w:r>
-        <w:t>one of which is</w:t>
-      </w:r>
-      <w:r>
-        <w:t xml:space="preserve"> Pakistan. The model runs in 5-year time steps through the end of the century, with 2010 as the final calibration year. In each period, the model calculates equilibria across all global and regional markets.  </w:t>
+        <w:t xml:space="preserve"> systems. There are 32 geopolitical regions in GCAM, one of which is Pakistan. The model runs in 5-year time steps through the end of the century, with 2010 as the final calibration year. In each period, the model calculates equilibria across all global and regional markets.  </w:t>
       </w:r>
     </w:p>
     <w:p>
@@ -3742,7 +3798,6 @@
       </w:pPr>
       <w:bookmarkStart w:id="9" w:name="_Toc36643834"/>
       <w:r>
-        <w:lastRenderedPageBreak/>
         <w:t>GCAM Transport Sector Details</w:t>
       </w:r>
       <w:bookmarkEnd w:id="9"/>
@@ -3841,13 +3896,7 @@
         <w:t xml:space="preserve">. </w:t>
       </w:r>
       <w:r>
-        <w:t>Non-fuel costs, such as capital and maintenance costs, are exogenously specified</w:t>
-      </w:r>
-      <w:r>
-        <w:t xml:space="preserve"> for each transport technology</w:t>
-      </w:r>
-      <w:r>
-        <w:t>.</w:t>
+        <w:t>Non-fuel costs, such as capital and maintenance costs, are exogenously specified for each transport technology.</w:t>
       </w:r>
       <w:r>
         <w:t xml:space="preserve"> </w:t>
@@ -3929,35 +3978,28 @@
           <w:rFonts w:ascii="Calibri" w:hAnsi="Calibri" w:cs="Calibri"/>
           <w:color w:val="000000"/>
         </w:rPr>
-        <w:t>Each GCAM region has a specific set of t</w:t>
+        <w:t>Transport s</w:t>
       </w:r>
       <w:r>
         <w:rPr>
           <w:rFonts w:ascii="Calibri" w:hAnsi="Calibri" w:cs="Calibri"/>
           <w:color w:val="000000"/>
         </w:rPr>
-        <w:t>ransportation technologies</w:t>
+        <w:t>ervice demands for each</w:t>
       </w:r>
       <w:r>
         <w:rPr>
           <w:rFonts w:ascii="Calibri" w:hAnsi="Calibri" w:cs="Calibri"/>
           <w:color w:val="000000"/>
         </w:rPr>
-        <w:t xml:space="preserve">. </w:t>
+        <w:t xml:space="preserve"> GCAM</w:t>
       </w:r>
       <w:r>
         <w:rPr>
           <w:rFonts w:ascii="Calibri" w:hAnsi="Calibri" w:cs="Calibri"/>
           <w:color w:val="000000"/>
         </w:rPr>
-        <w:t>S</w:t>
-      </w:r>
-      <w:r>
-        <w:rPr>
-          <w:rFonts w:ascii="Calibri" w:hAnsi="Calibri" w:cs="Calibri"/>
-          <w:color w:val="000000"/>
-        </w:rPr>
-        <w:t xml:space="preserve">ervice demands for each region </w:t>
+        <w:t xml:space="preserve"> region </w:t>
       </w:r>
       <w:r>
         <w:rPr>
@@ -4146,14 +4188,7 @@
           <w:rFonts w:ascii="Calibri" w:hAnsi="Calibri" w:cs="Calibri"/>
           <w:color w:val="000000"/>
         </w:rPr>
-        <w:t xml:space="preserve"> Mishra et al. 2013. </w:t>
-      </w:r>
-      <w:r>
-        <w:rPr>
-          <w:rFonts w:ascii="Calibri" w:hAnsi="Calibri" w:cs="Calibri"/>
-          <w:color w:val="000000"/>
-        </w:rPr>
-        <w:t>However, we update many assumptions to capture more recent data on EV technological development, as well as Pakistan-specific transport characteristics based on input from collaborators</w:t>
+        <w:t xml:space="preserve"> Mishra et al. 2013. However, we update many assumptions to capture more recent data on EV technological development, as well as Pakistan-specific transport characteristics based on input from collaborators</w:t>
       </w:r>
       <w:r>
         <w:rPr>
@@ -4189,13 +4224,17 @@
         <w:t>, and second, to allow</w:t>
       </w:r>
       <w:r>
-        <w:t xml:space="preserve"> new technologies to be phased in gradually.</w:t>
+        <w:t xml:space="preserve"> new technologies to be phased in </w:t>
+      </w:r>
+      <w:r>
+        <w:lastRenderedPageBreak/>
+        <w:t>gradually.</w:t>
       </w:r>
       <w:r>
         <w:t xml:space="preserve"> EV share weights for all vehicle types are calibrated to 0 in the base year</w:t>
       </w:r>
       <w:r>
-        <w:t>, and gradually increase</w:t>
+        <w:t xml:space="preserve"> and gradually increase</w:t>
       </w:r>
       <w:r>
         <w:t xml:space="preserve"> to 1</w:t>
@@ -4203,8 +4242,6 @@
       <w:r>
         <w:t>, on par with conventional liquids vehicles.</w:t>
       </w:r>
-      <w:bookmarkStart w:id="10" w:name="_GoBack"/>
-      <w:bookmarkEnd w:id="10"/>
     </w:p>
     <w:p>
       <w:pPr>
@@ -4214,86 +4251,270 @@
           <w:numId w:val="20"/>
         </w:numPr>
       </w:pPr>
-      <w:bookmarkStart w:id="11" w:name="_Toc36643835"/>
+      <w:bookmarkStart w:id="10" w:name="_Toc36643835"/>
       <w:r>
         <w:t>GCAM S</w:t>
       </w:r>
       <w:r>
         <w:t>cenario Details</w:t>
       </w:r>
+      <w:bookmarkEnd w:id="10"/>
+    </w:p>
+    <w:p>
+      <w:pPr>
+        <w:pStyle w:val="ListParagraph"/>
+        <w:numPr>
+          <w:ilvl w:val="0"/>
+          <w:numId w:val="35"/>
+        </w:numPr>
+      </w:pPr>
+      <w:r>
+        <w:t>Baseline Assumptions</w:t>
+      </w:r>
+    </w:p>
+    <w:p>
+      <w:pPr>
+        <w:pStyle w:val="ListParagraph"/>
+        <w:numPr>
+          <w:ilvl w:val="0"/>
+          <w:numId w:val="35"/>
+        </w:numPr>
+      </w:pPr>
+      <w:r>
+        <w:t xml:space="preserve">Policies </w:t>
+      </w:r>
+    </w:p>
+    <w:p>
+      <w:pPr>
+        <w:pStyle w:val="ListParagraph"/>
+        <w:numPr>
+          <w:ilvl w:val="1"/>
+          <w:numId w:val="35"/>
+        </w:numPr>
+      </w:pPr>
+      <w:r>
+        <w:t>NEVP overview</w:t>
+      </w:r>
+    </w:p>
+    <w:p>
+      <w:pPr>
+        <w:pStyle w:val="ListParagraph"/>
+        <w:numPr>
+          <w:ilvl w:val="1"/>
+          <w:numId w:val="35"/>
+        </w:numPr>
+      </w:pPr>
+      <w:r>
+        <w:t xml:space="preserve">Representation in GCAM </w:t>
+      </w:r>
+    </w:p>
+    <w:p>
+      <w:pPr>
+        <w:pStyle w:val="ListParagraph"/>
+        <w:numPr>
+          <w:ilvl w:val="0"/>
+          <w:numId w:val="35"/>
+        </w:numPr>
+      </w:pPr>
+      <w:r>
+        <w:t>Technological/Costs/Prices</w:t>
+      </w:r>
+    </w:p>
+    <w:p>
+      <w:pPr>
+        <w:pStyle w:val="ListParagraph"/>
+        <w:numPr>
+          <w:ilvl w:val="1"/>
+          <w:numId w:val="35"/>
+        </w:numPr>
+      </w:pPr>
+      <w:r>
+        <w:t xml:space="preserve">Cost adjustments for Pakistan </w:t>
+      </w:r>
+    </w:p>
+    <w:p/>
+    <w:p>
+      <w:pPr>
+        <w:pStyle w:val="Heading1"/>
+        <w:numPr>
+          <w:ilvl w:val="2"/>
+          <w:numId w:val="20"/>
+        </w:numPr>
+      </w:pPr>
+      <w:r>
+        <w:t>Baseline Assumptions</w:t>
+      </w:r>
+      <w:r>
+        <w:t xml:space="preserve"> </w:t>
+      </w:r>
+    </w:p>
+    <w:p>
+      <w:r>
+        <w:t xml:space="preserve">For this analysis, we focus on road transport and run the model up to 2050. Pakistan’s road technologies in GCAM include two-wheelers (mopeds, motorcycles, and scooters), three-wheelers, cars (mini cars, subcompact cars, compact cars, and multipurpose vehicles), buses, and trucks (0-2 tons, 2-5 tons, 5-9 tons, and 9-16 tons). </w:t>
+      </w:r>
+      <w:proofErr w:type="gramStart"/>
+      <w:r>
+        <w:t>All of</w:t>
+      </w:r>
+      <w:proofErr w:type="gramEnd"/>
+      <w:r>
+        <w:t xml:space="preserve"> these transport classes have both conventional liquids and BEV technologies represented. All except two-wheelers also have natural gas vehicles available, and cars additionally have hybrid liquids and fuel cell electric vehicle technologies. We use vehicle cost assumptions based on data from NREL </w:t>
+      </w:r>
+      <w:r>
+        <w:fldChar w:fldCharType="begin"/>
+      </w:r>
+      <w:r>
+        <w:instrText xml:space="preserve"> ADDIN ZOTERO_ITEM CSL_CITATION {"citationID":"dTb9tiQd","properties":{"formattedCitation":"(Jadun et al., n.d.)","plainCitation":"(Jadun et al., n.d.)","noteIndex":0},"citationItems":[{"id":14,"uris":["http://zotero.org/users/local/GpkrhFR0/items/WC3UXH4V"],"uri":["http://zotero.org/users/local/GpkrhFR0/items/WC3UXH4V"],"itemData":{"id":14,"type":"article-journal","language":"en","page":"108","source":"Zotero","title":"Electrification Futures Study: End-Use Electric Technology Cost and Performance Projections through 2050","author":[{"family":"Jadun","given":"Paige"},{"family":"McMillan","given":"Colin"},{"family":"Steinberg","given":"Daniel"},{"family":"Muratori","given":"Matteo"},{"family":"Vimmerstedt","given":"Laura"},{"family":"Mai","given":"Trieu"}]}}],"schema":"https://github.com/citation-style-language/schema/raw/master/csl-citation.json"} </w:instrText>
+      </w:r>
+      <w:r>
+        <w:fldChar w:fldCharType="separate"/>
+      </w:r>
+      <w:r>
+        <w:rPr>
+          <w:rFonts w:ascii="Calibri" w:hAnsi="Calibri" w:cs="Calibri"/>
+        </w:rPr>
+        <w:t>(</w:t>
+      </w:r>
+      <w:proofErr w:type="spellStart"/>
+      <w:r>
+        <w:rPr>
+          <w:rFonts w:ascii="Calibri" w:hAnsi="Calibri" w:cs="Calibri"/>
+        </w:rPr>
+        <w:t>Jadun</w:t>
+      </w:r>
+      <w:proofErr w:type="spellEnd"/>
+      <w:r>
+        <w:rPr>
+          <w:rFonts w:ascii="Calibri" w:hAnsi="Calibri" w:cs="Calibri"/>
+        </w:rPr>
+        <w:t xml:space="preserve"> et al. 2017)</w:t>
+      </w:r>
+      <w:r>
+        <w:fldChar w:fldCharType="end"/>
+      </w:r>
+      <w:r>
+        <w:t xml:space="preserve"> as well as data on battery costs from a review of the literature (see appendix A.3.2. for more details). Energy intensity comes from NREL, and other assumptions such as load factor, annual distance traveled, and base-year energy use come from Mishra et al. 2013.</w:t>
+      </w:r>
+    </w:p>
+    <w:p>
+      <w:pPr>
+        <w:pStyle w:val="Heading1"/>
+        <w:numPr>
+          <w:ilvl w:val="2"/>
+          <w:numId w:val="20"/>
+        </w:numPr>
+      </w:pPr>
+      <w:r>
+        <w:t xml:space="preserve">NEVP Overview </w:t>
+      </w:r>
+    </w:p>
+    <w:p>
+      <w:r>
+        <w:t>The government of Pakistan (</w:t>
+      </w:r>
+      <w:proofErr w:type="spellStart"/>
+      <w:r>
+        <w:t>GoP</w:t>
+      </w:r>
+      <w:proofErr w:type="spellEnd"/>
+      <w:r>
+        <w:t>) recently approved targets for EV penetration under the National Electric Vehicle Policy (NEVP). These are summarized in the table below:</w:t>
+      </w:r>
+    </w:p>
+    <w:p>
+      <w:r>
+        <w:drawing>
+          <wp:inline distT="0" distB="0" distL="0" distR="0" wp14:anchorId="5C731DDD" wp14:editId="474D7E20">
+            <wp:extent cx="3504319" cy="2493879"/>
+            <wp:effectExtent l="0" t="0" r="1270" b="1905"/>
+            <wp:docPr id="11" name="Content Placeholder 3">
+              <a:extLst xmlns:a="http://schemas.openxmlformats.org/drawingml/2006/main">
+                <a:ext uri="{FF2B5EF4-FFF2-40B4-BE49-F238E27FC236}">
+                  <a16:creationId xmlns:a16="http://schemas.microsoft.com/office/drawing/2014/main" id="{B9AE6126-826A-4481-9155-E1D81E330E36}"/>
+                </a:ext>
+              </a:extLst>
+            </wp:docPr>
+            <wp:cNvGraphicFramePr>
+              <a:graphicFrameLocks xmlns:a="http://schemas.openxmlformats.org/drawingml/2006/main" noGrp="1" noChangeAspect="1"/>
+            </wp:cNvGraphicFramePr>
+            <a:graphic xmlns:a="http://schemas.openxmlformats.org/drawingml/2006/main">
+              <a:graphicData uri="http://schemas.openxmlformats.org/drawingml/2006/picture">
+                <pic:pic xmlns:pic="http://schemas.openxmlformats.org/drawingml/2006/picture">
+                  <pic:nvPicPr>
+                    <pic:cNvPr id="4" name="Content Placeholder 3">
+                      <a:extLst>
+                        <a:ext uri="{FF2B5EF4-FFF2-40B4-BE49-F238E27FC236}">
+                          <a16:creationId xmlns:a16="http://schemas.microsoft.com/office/drawing/2014/main" id="{B9AE6126-826A-4481-9155-E1D81E330E36}"/>
+                        </a:ext>
+                      </a:extLst>
+                    </pic:cNvPr>
+                    <pic:cNvPicPr>
+                      <a:picLocks noGrp="1" noChangeAspect="1"/>
+                    </pic:cNvPicPr>
+                  </pic:nvPicPr>
+                  <pic:blipFill>
+                    <a:blip r:embed="rId8"/>
+                    <a:stretch>
+                      <a:fillRect/>
+                    </a:stretch>
+                  </pic:blipFill>
+                  <pic:spPr>
+                    <a:xfrm>
+                      <a:off x="0" y="0"/>
+                      <a:ext cx="3525913" cy="2509247"/>
+                    </a:xfrm>
+                    <a:prstGeom prst="rect">
+                      <a:avLst/>
+                    </a:prstGeom>
+                    <a:noFill/>
+                    <a:ln>
+                      <a:noFill/>
+                    </a:ln>
+                  </pic:spPr>
+                </pic:pic>
+              </a:graphicData>
+            </a:graphic>
+          </wp:inline>
+        </w:drawing>
+      </w:r>
+    </w:p>
+    <w:p>
+      <w:r>
+        <w:lastRenderedPageBreak/>
+        <w:t xml:space="preserve">Policy objectives include reducing greenhouse gas emissions and air pollution, reducing the oil import bill, using electricity at off-peak times and reducing idle capacity payments, and supporting domestic manufacturing of electric vehicles. To increase EV adoption and achieve these goals, the NEVP proposes numerous policy measures. These include sales tax exemptions for locally produced EVs; exemption from registration fees and annual token tax; lower duties for vehicle imports; reduced or eliminated duties for imports of EV-specific materials and parts used in local production; government procurement of electric bus and truck fleets; EV-specific zones in high density areas; and expansion of public charging infrastructure. </w:t>
+      </w:r>
+      <w:bookmarkStart w:id="11" w:name="_GoBack"/>
       <w:bookmarkEnd w:id="11"/>
     </w:p>
     <w:p>
       <w:pPr>
-        <w:pStyle w:val="ListParagraph"/>
+        <w:pStyle w:val="Heading1"/>
         <w:numPr>
-          <w:ilvl w:val="1"/>
-          <w:numId w:val="29"/>
+          <w:ilvl w:val="2"/>
+          <w:numId w:val="20"/>
         </w:numPr>
       </w:pPr>
       <w:r>
-        <w:t>Baseline Assumptions</w:t>
+        <w:t>Representation in GCAM</w:t>
       </w:r>
     </w:p>
     <w:p>
-      <w:pPr>
-        <w:pStyle w:val="ListParagraph"/>
-        <w:numPr>
-          <w:ilvl w:val="1"/>
-          <w:numId w:val="29"/>
-        </w:numPr>
-      </w:pPr>
-      <w:r>
-        <w:t xml:space="preserve">Policies </w:t>
+      <w:r>
+        <w:t xml:space="preserve">For our baseline (no policy) scenario, </w:t>
+      </w:r>
+      <w:r>
+        <w:t>w</w:t>
+      </w:r>
+      <w:r>
+        <w:t xml:space="preserve">e assume no EV incentives. Pakistan’s vehicle taxes, import duties, and fees apply equally to all vehicle technologies. We assume current levels of localization of ICEV production and no localization of EV production, in the absence of policies supporting this. </w:t>
       </w:r>
     </w:p>
     <w:p>
-      <w:pPr>
-        <w:pStyle w:val="ListParagraph"/>
-        <w:numPr>
-          <w:ilvl w:val="2"/>
-          <w:numId w:val="29"/>
-        </w:numPr>
-      </w:pPr>
-      <w:r>
-        <w:t>NEVP overview</w:t>
-      </w:r>
-    </w:p>
-    <w:p>
-      <w:pPr>
-        <w:pStyle w:val="ListParagraph"/>
-        <w:numPr>
-          <w:ilvl w:val="2"/>
-          <w:numId w:val="29"/>
-        </w:numPr>
-      </w:pPr>
-      <w:r>
-        <w:t xml:space="preserve">Representation in GCAM </w:t>
-      </w:r>
-    </w:p>
-    <w:p>
-      <w:pPr>
-        <w:pStyle w:val="ListParagraph"/>
-        <w:numPr>
-          <w:ilvl w:val="1"/>
-          <w:numId w:val="29"/>
-        </w:numPr>
-      </w:pPr>
-      <w:r>
-        <w:lastRenderedPageBreak/>
-        <w:t>Technological/Costs/Prices</w:t>
-      </w:r>
-    </w:p>
-    <w:p>
-      <w:pPr>
-        <w:pStyle w:val="ListParagraph"/>
-        <w:numPr>
-          <w:ilvl w:val="2"/>
-          <w:numId w:val="29"/>
-        </w:numPr>
-      </w:pPr>
-      <w:r>
-        <w:t xml:space="preserve">Cost adjustments for Pakistan </w:t>
+      <w:r>
+        <w:t>In our policy scenarios, we model only the monetary EV incentives</w:t>
+      </w:r>
+      <w:r>
+        <w:t xml:space="preserve">, which affect vehicle costs. We model the NEVP tax, duty, and fee incentives under no localization of EV production, gradual localization, and accelerated localization, as incentives vary for local versus imported vehicles and materials and have a significant effect on the results. We run the policy scenarios on top of slow and rapid EV technology advancement scenarios to provide a range of possible cost pathways, as future technology and cost development remains quite uncertain. </w:t>
       </w:r>
     </w:p>
     <w:p>
@@ -4469,6 +4690,7 @@
         </w:numPr>
       </w:pPr>
       <w:r>
+        <w:lastRenderedPageBreak/>
         <w:t>Local policies versus external forces</w:t>
       </w:r>
     </w:p>
@@ -4571,7 +4793,7 @@
             <wp:cNvGraphicFramePr/>
             <a:graphic xmlns:a="http://schemas.openxmlformats.org/drawingml/2006/main">
               <a:graphicData uri="http://schemas.openxmlformats.org/drawingml/2006/chart">
-                <c:chart xmlns:c="http://schemas.openxmlformats.org/drawingml/2006/chart" xmlns:r="http://schemas.openxmlformats.org/officeDocument/2006/relationships" r:id="rId8"/>
+                <c:chart xmlns:c="http://schemas.openxmlformats.org/drawingml/2006/chart" xmlns:r="http://schemas.openxmlformats.org/officeDocument/2006/relationships" r:id="rId9"/>
               </a:graphicData>
             </a:graphic>
           </wp:inline>
@@ -4597,7 +4819,7 @@
             <wp:cNvGraphicFramePr/>
             <a:graphic xmlns:a="http://schemas.openxmlformats.org/drawingml/2006/main">
               <a:graphicData uri="http://schemas.openxmlformats.org/drawingml/2006/chart">
-                <c:chart xmlns:c="http://schemas.openxmlformats.org/drawingml/2006/chart" xmlns:r="http://schemas.openxmlformats.org/officeDocument/2006/relationships" r:id="rId9"/>
+                <c:chart xmlns:c="http://schemas.openxmlformats.org/drawingml/2006/chart" xmlns:r="http://schemas.openxmlformats.org/officeDocument/2006/relationships" r:id="rId10"/>
               </a:graphicData>
             </a:graphic>
           </wp:inline>
@@ -4624,7 +4846,7 @@
             <wp:cNvGraphicFramePr/>
             <a:graphic xmlns:a="http://schemas.openxmlformats.org/drawingml/2006/main">
               <a:graphicData uri="http://schemas.openxmlformats.org/drawingml/2006/chart">
-                <c:chart xmlns:c="http://schemas.openxmlformats.org/drawingml/2006/chart" xmlns:r="http://schemas.openxmlformats.org/officeDocument/2006/relationships" r:id="rId10"/>
+                <c:chart xmlns:c="http://schemas.openxmlformats.org/drawingml/2006/chart" xmlns:r="http://schemas.openxmlformats.org/officeDocument/2006/relationships" r:id="rId11"/>
               </a:graphicData>
             </a:graphic>
           </wp:inline>
@@ -8077,6 +8299,11 @@
     </w:tbl>
     <w:p/>
     <w:p>
+      <w:pPr>
+        <w:rPr>
+          <w:rFonts w:ascii="Calibri" w:hAnsi="Calibri" w:cs="Calibri"/>
+        </w:rPr>
+      </w:pPr>
       <w:r>
         <w:t>The</w:t>
       </w:r>
@@ -8138,15 +8365,51 @@
         <w:t xml:space="preserve"> both BEV and liquids</w:t>
       </w:r>
       <w:r>
-        <w:t xml:space="preserve"> cars, trucks, and buses were updated based on NREL’s Electrification Futures Study (</w:t>
+        <w:t xml:space="preserve"> cars, trucks, and buses were updated based on NREL’s Electrification Futures Study </w:t>
+      </w:r>
+      <w:r>
+        <w:fldChar w:fldCharType="begin"/>
+      </w:r>
+      <w:r>
+        <w:instrText xml:space="preserve"> ADDIN ZOTERO_ITEM CSL_CITATION {"citationID":"xGjc6WQ3","properties":{"formattedCitation":"(Jadun et al., n.d.)","plainCitation":"(Jadun et al., n.d.)","noteIndex":0},"citationItems":[{"id":14,"uris":["http://zotero.org/users/local/GpkrhFR0/items/WC3UXH4V"],"uri":["http://zotero.org/users/local/GpkrhFR0/items/WC3UXH4V"],"itemData":{"id":14,"type":"article-journal","language":"en","page":"108","source":"Zotero","title":"Electrification Futures Study: End-Use Electric Technology Cost and Performance Projections through 2050","author":[{"family":"Jadun","given":"Paige"},{"family":"McMillan","given":"Colin"},{"family":"Steinberg","given":"Daniel"},{"family":"Muratori","given":"Matteo"},{"family":"Vimmerstedt","given":"Laura"},{"family":"Mai","given":"Trieu"}]}}],"schema":"https://github.com/citation-style-language/schema/raw/master/csl-citation.json"} </w:instrText>
+      </w:r>
+      <w:r>
+        <w:fldChar w:fldCharType="separate"/>
+      </w:r>
+      <w:r>
+        <w:rPr>
+          <w:rFonts w:ascii="Calibri" w:hAnsi="Calibri" w:cs="Calibri"/>
+        </w:rPr>
+        <w:t>(</w:t>
       </w:r>
       <w:proofErr w:type="spellStart"/>
       <w:r>
+        <w:rPr>
+          <w:rFonts w:ascii="Calibri" w:hAnsi="Calibri" w:cs="Calibri"/>
+        </w:rPr>
         <w:t>Jadun</w:t>
       </w:r>
       <w:proofErr w:type="spellEnd"/>
       <w:r>
-        <w:t xml:space="preserve"> et al. 2017)</w:t>
+        <w:rPr>
+          <w:rFonts w:ascii="Calibri" w:hAnsi="Calibri" w:cs="Calibri"/>
+        </w:rPr>
+        <w:t xml:space="preserve"> et al. </w:t>
+      </w:r>
+      <w:r>
+        <w:rPr>
+          <w:rFonts w:ascii="Calibri" w:hAnsi="Calibri" w:cs="Calibri"/>
+        </w:rPr>
+        <w:t>2017</w:t>
+      </w:r>
+      <w:r>
+        <w:rPr>
+          <w:rFonts w:ascii="Calibri" w:hAnsi="Calibri" w:cs="Calibri"/>
+        </w:rPr>
+        <w:t>)</w:t>
+      </w:r>
+      <w:r>
+        <w:fldChar w:fldCharType="end"/>
       </w:r>
       <w:r>
         <w:rPr>
@@ -8664,6 +8927,12 @@
       <w:bookmarkEnd w:id="35"/>
     </w:p>
     <w:p>
+      <w:pPr>
+        <w:rPr>
+          <w:rFonts w:ascii="Calibri" w:hAnsi="Calibri" w:cs="Calibri"/>
+          <w:szCs w:val="24"/>
+        </w:rPr>
+      </w:pPr>
       <w:r>
         <w:t xml:space="preserve">Recent data shows that battery </w:t>
       </w:r>
@@ -8671,33 +8940,221 @@
         <w:t xml:space="preserve">pack </w:t>
       </w:r>
       <w:r>
-        <w:t xml:space="preserve">costs have fallen faster than projected, including in the Electrification Futures Study on which the slow, moderate, and rapid technology </w:t>
-      </w:r>
-      <w:r>
-        <w:t xml:space="preserve">advancement </w:t>
-      </w:r>
-      <w:r>
-        <w:t xml:space="preserve">pathways were based. For example, according to Bloomberg New Energy Finance (BNEF) battery costs in 2019 had dropped to $156 per kWh, which the EFS projected would be only be reached by </w:t>
+        <w:t>costs have fallen faster than</w:t>
+      </w:r>
+      <w:r>
+        <w:t xml:space="preserve"> widely</w:t>
+      </w:r>
+      <w:r>
+        <w:t xml:space="preserve"> projected</w:t>
+      </w:r>
+      <w:r>
+        <w:t xml:space="preserve"> </w:t>
+      </w:r>
+      <w:r>
+        <w:fldChar w:fldCharType="begin"/>
+      </w:r>
+      <w:r>
+        <w:instrText xml:space="preserve"> ADDIN ZOTERO_ITEM CSL_CITATION {"citationID":"Z6hqkRuW","properties":{"formattedCitation":"(Goldie-Scot 2019; Berckmans et al. 2017; Holland 2018; Kittner, Lill, and Kammen 2017)","plainCitation":"(Goldie-Scot 2019; Berckmans et al. 2017; Holland 2018; Kittner, Lill, and Kammen 2017)","noteIndex":0},"citationItems":[{"id":64,"uris":["http://zotero.org/users/local/GpkrhFR0/items/XUQVTWMD"],"uri":["http://zotero.org/users/local/GpkrhFR0/items/XUQVTWMD"],"itemData":{"id":64,"type":"webpage","abstract":"Automakers and policy makers are increasingly voicing their belief that the passenger vehicle of the future will be powered (partially or fully) by electricity. There remains, however, a lack of consensus on the timing and speed of the transition, in large part due to differing opinions on current and future lithium-ion batteries.","container-title":"BloombergNEF","language":"en-US","note":"Library Catalog: about.bnef.com\nsection: Report","title":"A Behind the Scenes Take on Lithium-ion Battery Prices","URL":"https://about.bnef.com/blog/behind-scenes-take-lithium-ion-battery-prices/","author":[{"family":"Goldie-Scot","given":"Logan"}],"accessed":{"date-parts":[["2020",4,3]]},"issued":{"date-parts":[["2019",3,5]]}}},{"id":22,"uris":["http://zotero.org/users/local/GpkrhFR0/items/2GX7FXI9"],"uri":["http://zotero.org/users/local/GpkrhFR0/items/2GX7FXI9"],"itemData":{"id":22,"type":"article-journal","abstract":"The negative impact of the automotive industry on climate change can be tackled by changing from fossil driven vehicles towards battery electric vehicles with no tailpipe emissions. However their adoption mainly depends on the willingness to pay for the extra cost of the traction battery. The goal of this paper is to predict the cost of a battery pack in 2030 when considering two aspects: firstly a decade of research will ensure an improvement in material sciences altering a battery’s chemical composition. Secondly by considering the price erosion due to the production cost optimization, by maturing of the market and by evolving towards to a mass-manufacturing situation. The cost of a lithium Nickel Manganese Cobalt Oxide (NMC) battery (Cathode: NMC 6:2:2 ; Anode: graphite) as well as silicon based lithium-ion battery (Cathode: NMC 6:2:2 ; Anode: silicon alloy), expected to be on the market in 10 years, will be predicted to tackle the first aspect. The second aspect will be considered by combining process-based cost calculations with learning curves, which takes the increasing battery market into account. The 100 dollar/kWh sales barrier will be reached respectively between 2020-2025 for silicon based lithium-ion batteries and 2025–2030 for NMC batteries, which will give a boost to global electric vehicle adoption.","container-title":"Energies","DOI":"10.3390/en10091314","issue":"9","language":"en","page":"1314","source":"www.mdpi.com","title":"Cost Projection of State of the Art Lithium-Ion Batteries for Electric Vehicles Up to 2030","volume":"10","author":[{"family":"Berckmans","given":"Gert"},{"family":"Messagie","given":"Maarten"},{"family":"Smekens","given":"Jelle"},{"family":"Omar","given":"Noshin"},{"family":"Vanhaverbeke","given":"Lieselot"},{"family":"Van Mierlo","given":"Joeri"}],"issued":{"date-parts":[["2017",9]]}}},{"id":66,"uris":["http://zotero.org/users/local/GpkrhFR0/items/57PEF9EY"],"uri":["http://zotero.org/users/local/GpkrhFR0/items/57PEF9EY"],"itemData":{"id":66,"type":"webpage","abstract":"One of the more interesting revelations to come out of the 2018 Tesla Shareholder Meeting was updated information about Tesla’s current battery costs and projected reductions over the next 2 years","container-title":"CleanTechnica","language":"en-US","note":"Library Catalog: cleantechnica.com\nsection: Clean Transport","title":"$100/kWh Tesla Battery Cells This Year, $100/kWh Tesla Battery Packs In 2020","URL":"https://cleantechnica.com/2018/06/09/100-kwh-tesla-battery-cells-this-year-100-kwh-tesla-battery-packs-in-2020/","author":[{"family":"Holland","given":"Maximilian"}],"accessed":{"date-parts":[["2020",4,3]]},"issued":{"date-parts":[["2018",6,9]]}}},{"id":19,"uris":["http://zotero.org/users/local/GpkrhFR0/items/V7WF773B"],"uri":["http://zotero.org/users/local/GpkrhFR0/items/V7WF773B"],"itemData":{"id":19,"type":"article-journal","abstract":"Electricity storage will benefit from both R&amp;amp;D and deployment policy. This study shows that a dedicated programme of R&amp;amp;D spending in emerging technologies should be developed in parallel to improve safety and reduce overall costs, and in order to maximize the general benefit for the system.","container-title":"Nature Energy","DOI":"10.1038/nenergy.2017.125","ISSN":"2058-7546","issue":"9","journalAbbreviation":"Nat Energy","language":"en","page":"1-6","source":"www.nature.com","title":"Energy storage deployment and innovation for the clean energy transition","volume":"2","author":[{"family":"Kittner","given":"Noah"},{"family":"Lill","given":"Felix"},{"family":"Kammen","given":"Daniel M."}],"issued":{"date-parts":[["2017",7,31]]}}}],"schema":"https://github.com/citation-style-language/schema/raw/master/csl-citation.json"} </w:instrText>
+      </w:r>
+      <w:r>
+        <w:fldChar w:fldCharType="separate"/>
+      </w:r>
+      <w:r>
+        <w:rPr>
+          <w:rFonts w:ascii="Calibri" w:hAnsi="Calibri" w:cs="Calibri"/>
+        </w:rPr>
+        <w:t xml:space="preserve">(Goldie-Scot 2019; </w:t>
+      </w:r>
+      <w:proofErr w:type="spellStart"/>
+      <w:r>
+        <w:rPr>
+          <w:rFonts w:ascii="Calibri" w:hAnsi="Calibri" w:cs="Calibri"/>
+        </w:rPr>
+        <w:t>Berckmans</w:t>
+      </w:r>
+      <w:proofErr w:type="spellEnd"/>
+      <w:r>
+        <w:rPr>
+          <w:rFonts w:ascii="Calibri" w:hAnsi="Calibri" w:cs="Calibri"/>
+        </w:rPr>
+        <w:t xml:space="preserve"> et al. 2017; Holland 2018; </w:t>
+      </w:r>
+      <w:proofErr w:type="spellStart"/>
+      <w:r>
+        <w:rPr>
+          <w:rFonts w:ascii="Calibri" w:hAnsi="Calibri" w:cs="Calibri"/>
+        </w:rPr>
+        <w:t>Kittner</w:t>
+      </w:r>
+      <w:proofErr w:type="spellEnd"/>
+      <w:r>
+        <w:rPr>
+          <w:rFonts w:ascii="Calibri" w:hAnsi="Calibri" w:cs="Calibri"/>
+        </w:rPr>
+        <w:t xml:space="preserve">, </w:t>
+      </w:r>
+      <w:proofErr w:type="spellStart"/>
+      <w:r>
+        <w:rPr>
+          <w:rFonts w:ascii="Calibri" w:hAnsi="Calibri" w:cs="Calibri"/>
+        </w:rPr>
+        <w:t>Lill</w:t>
+      </w:r>
+      <w:proofErr w:type="spellEnd"/>
+      <w:r>
+        <w:rPr>
+          <w:rFonts w:ascii="Calibri" w:hAnsi="Calibri" w:cs="Calibri"/>
+        </w:rPr>
+        <w:t xml:space="preserve">, and </w:t>
+      </w:r>
+      <w:proofErr w:type="spellStart"/>
+      <w:r>
+        <w:rPr>
+          <w:rFonts w:ascii="Calibri" w:hAnsi="Calibri" w:cs="Calibri"/>
+        </w:rPr>
+        <w:t>Kammen</w:t>
+      </w:r>
+      <w:proofErr w:type="spellEnd"/>
+      <w:r>
+        <w:rPr>
+          <w:rFonts w:ascii="Calibri" w:hAnsi="Calibri" w:cs="Calibri"/>
+        </w:rPr>
+        <w:t xml:space="preserve"> 2017)</w:t>
+      </w:r>
+      <w:r>
+        <w:fldChar w:fldCharType="end"/>
+      </w:r>
+      <w:r>
+        <w:t xml:space="preserve">. </w:t>
+      </w:r>
+      <w:r>
+        <w:t>For example, according to Bloomberg New Energy Finance</w:t>
+      </w:r>
+      <w:r>
+        <w:t>,</w:t>
+      </w:r>
+      <w:r>
+        <w:t xml:space="preserve"> battery costs in 2019 had dropped to $156 per kWh</w:t>
+      </w:r>
+      <w:r>
+        <w:t xml:space="preserve"> </w:t>
+      </w:r>
+      <w:r>
+        <w:fldChar w:fldCharType="begin"/>
+      </w:r>
+      <w:r>
+        <w:instrText xml:space="preserve"> ADDIN ZOTERO_ITEM CSL_CITATION {"citationID":"6xLhei4L","properties":{"formattedCitation":"(\\uc0\\u8220{}Battery Pack Prices Fall As Market Ramps Up With Market Average At $156/KWh In 2019\\uc0\\u8221{} 2019)","plainCitation":"(“Battery Pack Prices Fall As Market Ramps Up With Market Average At $156/KWh In 2019” 2019)","noteIndex":0},"citationItems":[{"id":29,"uris":["http://zotero.org/users/local/GpkrhFR0/items/YQBYQT22"],"uri":["http://zotero.org/users/local/GpkrhFR0/items/YQBYQT22"],"itemData":{"id":29,"type":"webpage","abstract":"Battery prices, which were above $1,100 per kilowatt-hour in 2010, have fallen 87% in real terms to $156/kWh in 2019. By 2023, average prices will be close to $100/kWh, according to our latest forecast.","container-title":"BloombergNEF","language":"en-US","title":"Battery Pack Prices Fall As Market Ramps Up With Market Average At $156/kWh In 2019","URL":"https://about.bnef.com/blog/battery-pack-prices-fall-as-market-ramps-up-with-market-average-at-156-kwh-in-2019/","accessed":{"date-parts":[["2020",1,28]]},"issued":{"date-parts":[["2019",12,3]]}}}],"schema":"https://github.com/citation-style-language/schema/raw/master/csl-citation.json"} </w:instrText>
+      </w:r>
+      <w:r>
+        <w:fldChar w:fldCharType="separate"/>
+      </w:r>
+      <w:r>
+        <w:rPr>
+          <w:rFonts w:ascii="Calibri" w:hAnsi="Calibri" w:cs="Calibri"/>
+          <w:szCs w:val="24"/>
+        </w:rPr>
+        <w:t>(</w:t>
+      </w:r>
+      <w:r>
+        <w:rPr>
+          <w:rFonts w:ascii="Calibri" w:hAnsi="Calibri" w:cs="Calibri"/>
+          <w:szCs w:val="24"/>
+        </w:rPr>
+        <w:t>BNEF</w:t>
+      </w:r>
+      <w:r>
+        <w:rPr>
+          <w:rFonts w:ascii="Calibri" w:hAnsi="Calibri" w:cs="Calibri"/>
+          <w:szCs w:val="24"/>
+        </w:rPr>
+        <w:t xml:space="preserve"> 2019)</w:t>
+      </w:r>
+      <w:r>
+        <w:fldChar w:fldCharType="end"/>
+      </w:r>
+      <w:r>
+        <w:t xml:space="preserve">, which the EFS projected would be only be reached by </w:t>
       </w:r>
       <w:r>
         <w:t>between 2025 and 2030</w:t>
       </w:r>
       <w:r>
-        <w:t xml:space="preserve"> in Rapid Advancement, 20</w:t>
+        <w:t xml:space="preserve"> in </w:t>
+      </w:r>
+      <w:r>
+        <w:t>the rapid case</w:t>
+      </w:r>
+      <w:r>
+        <w:t>, 20</w:t>
       </w:r>
       <w:r>
         <w:t>40</w:t>
       </w:r>
       <w:r>
-        <w:t xml:space="preserve"> in Moderate, and not until after 2050 in Slow (</w:t>
+        <w:t xml:space="preserve"> in </w:t>
+      </w:r>
+      <w:r>
+        <w:t>the moderate case</w:t>
+      </w:r>
+      <w:r>
+        <w:t xml:space="preserve">, and not until after 2050 in </w:t>
+      </w:r>
+      <w:r>
+        <w:t>the slow case</w:t>
+      </w:r>
+      <w:r>
+        <w:t xml:space="preserve"> </w:t>
+      </w:r>
+      <w:r>
+        <w:fldChar w:fldCharType="begin"/>
+      </w:r>
+      <w:r>
+        <w:instrText xml:space="preserve"> ADDIN ZOTERO_ITEM CSL_CITATION {"citationID":"uElhHbPS","properties":{"formattedCitation":"(Jadun et al., n.d.)","plainCitation":"(Jadun et al., n.d.)","noteIndex":0},"citationItems":[{"id":14,"uris":["http://zotero.org/users/local/GpkrhFR0/items/WC3UXH4V"],"uri":["http://zotero.org/users/local/GpkrhFR0/items/WC3UXH4V"],"itemData":{"id":14,"type":"article-journal","language":"en","page":"108","source":"Zotero","title":"Electrification Futures Study: End-Use Electric Technology Cost and Performance Projections through 2050","author":[{"family":"Jadun","given":"Paige"},{"family":"McMillan","given":"Colin"},{"family":"Steinberg","given":"Daniel"},{"family":"Muratori","given":"Matteo"},{"family":"Vimmerstedt","given":"Laura"},{"family":"Mai","given":"Trieu"}]}}],"schema":"https://github.com/citation-style-language/schema/raw/master/csl-citation.json"} </w:instrText>
+      </w:r>
+      <w:r>
+        <w:fldChar w:fldCharType="separate"/>
+      </w:r>
+      <w:r>
+        <w:rPr>
+          <w:rFonts w:ascii="Calibri" w:hAnsi="Calibri" w:cs="Calibri"/>
+        </w:rPr>
+        <w:t>(</w:t>
       </w:r>
       <w:proofErr w:type="spellStart"/>
       <w:r>
+        <w:rPr>
+          <w:rFonts w:ascii="Calibri" w:hAnsi="Calibri" w:cs="Calibri"/>
+        </w:rPr>
         <w:t>Jadun</w:t>
       </w:r>
       <w:proofErr w:type="spellEnd"/>
       <w:r>
-        <w:t xml:space="preserve"> et al. 2017). We modify the vehicle costs for each curve </w:t>
+        <w:rPr>
+          <w:rFonts w:ascii="Calibri" w:hAnsi="Calibri" w:cs="Calibri"/>
+        </w:rPr>
+        <w:t xml:space="preserve"> et al.</w:t>
+      </w:r>
+      <w:r>
+        <w:rPr>
+          <w:rFonts w:ascii="Calibri" w:hAnsi="Calibri" w:cs="Calibri"/>
+        </w:rPr>
+        <w:t xml:space="preserve"> 2017</w:t>
+      </w:r>
+      <w:r>
+        <w:rPr>
+          <w:rFonts w:ascii="Calibri" w:hAnsi="Calibri" w:cs="Calibri"/>
+        </w:rPr>
+        <w:t>)</w:t>
+      </w:r>
+      <w:r>
+        <w:fldChar w:fldCharType="end"/>
+      </w:r>
+      <w:r>
+        <w:t>.</w:t>
+      </w:r>
+      <w:r>
+        <w:t xml:space="preserve">We modify the vehicle costs for each curve </w:t>
       </w:r>
       <w:r>
         <w:t>based on more aggressive battery cost projections</w:t>
@@ -9954,7 +10411,7 @@
                     </pic:cNvPicPr>
                   </pic:nvPicPr>
                   <pic:blipFill rotWithShape="1">
-                    <a:blip r:embed="rId11"/>
+                    <a:blip r:embed="rId12"/>
                     <a:srcRect l="702" t="2113" r="991" b="568"/>
                     <a:stretch/>
                   </pic:blipFill>
@@ -10059,7 +10516,7 @@
                     </pic:cNvPicPr>
                   </pic:nvPicPr>
                   <pic:blipFill>
-                    <a:blip r:embed="rId12">
+                    <a:blip r:embed="rId13">
                       <a:extLst>
                         <a:ext uri="{28A0092B-C50C-407E-A947-70E740481C1C}">
                           <a14:useLocalDpi xmlns:a14="http://schemas.microsoft.com/office/drawing/2010/main" val="0"/>
@@ -10206,7 +10663,39 @@
         <w:t xml:space="preserve"> on vehicle component costs</w:t>
       </w:r>
       <w:r>
-        <w:t xml:space="preserve"> (ANL)</w:t>
+        <w:t xml:space="preserve"> </w:t>
+      </w:r>
+      <w:r>
+        <w:fldChar w:fldCharType="begin"/>
+      </w:r>
+      <w:r>
+        <w:instrText xml:space="preserve"> ADDIN ZOTERO_ITEM CSL_CITATION {"citationID":"CcqBjJsB","properties":{"formattedCitation":"(Moawad et al. 2016)","plainCitation":"(Moawad et al. 2016)","noteIndex":0},"citationItems":[{"id":70,"uris":["http://zotero.org/users/local/GpkrhFR0/items/WKA3EF2Q"],"uri":["http://zotero.org/users/local/GpkrhFR0/items/WKA3EF2Q"],"itemData":{"id":70,"type":"report","language":"en","note":"DOI: 10.2172/1245199","number":"ANL/ESD--15/28, 1245199","page":"ANL/ESD--15/28, 1245199","source":"DOI.org (Crossref)","title":"Assessment of Vehicle Sizing, Energy Consumption and Cost Through Large Scale Simulation of Advanced Vehicle Technologies","URL":"http://www.osti.gov/servlets/purl/1245199/","author":[{"family":"Moawad","given":"Ayman"},{"family":"Kim","given":"Namdoo"},{"family":"Shidore","given":"Neeraj"},{"family":"Rousseau","given":"Aymeric"}],"accessed":{"date-parts":[["2020",4,3]]},"issued":{"date-parts":[["2016",1,1]]}}}],"schema":"https://github.com/citation-style-language/schema/raw/master/csl-citation.json"} </w:instrText>
+      </w:r>
+      <w:r>
+        <w:fldChar w:fldCharType="separate"/>
+      </w:r>
+      <w:r>
+        <w:rPr>
+          <w:rFonts w:ascii="Calibri" w:hAnsi="Calibri" w:cs="Calibri"/>
+        </w:rPr>
+        <w:t>(</w:t>
+      </w:r>
+      <w:proofErr w:type="spellStart"/>
+      <w:r>
+        <w:rPr>
+          <w:rFonts w:ascii="Calibri" w:hAnsi="Calibri" w:cs="Calibri"/>
+        </w:rPr>
+        <w:t>Moawad</w:t>
+      </w:r>
+      <w:proofErr w:type="spellEnd"/>
+      <w:r>
+        <w:rPr>
+          <w:rFonts w:ascii="Calibri" w:hAnsi="Calibri" w:cs="Calibri"/>
+        </w:rPr>
+        <w:t xml:space="preserve"> et al. 2016)</w:t>
+      </w:r>
+      <w:r>
+        <w:fldChar w:fldCharType="end"/>
       </w:r>
       <w:r>
         <w:rPr>
@@ -10276,6 +10765,41 @@
       </w:r>
       <w:proofErr w:type="spellEnd"/>
       <w:r>
+        <w:t xml:space="preserve"> </w:t>
+      </w:r>
+      <w:r>
+        <w:fldChar w:fldCharType="begin"/>
+      </w:r>
+      <w:r>
+        <w:instrText xml:space="preserve"> ADDIN ZOTERO_ITEM CSL_CITATION {"citationID":"EnXWIHa2","properties":{"formattedCitation":"(Moawad et al. 2016)","plainCitation":"(Moawad et al. 2016)","noteIndex":0},"citationItems":[{"id":70,"uris":["http://zotero.org/users/local/GpkrhFR0/items/WKA3EF2Q"],"uri":["http://zotero.org/users/local/GpkrhFR0/items/WKA3EF2Q"],"itemData":{"id":70,"type":"report","language":"en","note":"DOI: 10.2172/1245199","number":"ANL/ESD--15/28, 1245199","page":"ANL/ESD--15/28, 1245199","source":"DOI.org (Crossref)","title":"Assessment of Vehicle Sizing, Energy Consumption and Cost Through Large Scale Simulation of Advanced Vehicle Technologies","URL":"http://www.osti.gov/servlets/purl/1245199/","author":[{"family":"Moawad","given":"Ayman"},{"family":"Kim","given":"Namdoo"},{"family":"Shidore","given":"Neeraj"},{"family":"Rousseau","given":"Aymeric"}],"accessed":{"date-parts":[["2020",4,3]]},"issued":{"date-parts":[["2016",1,1]]}}}],"schema":"https://github.com/citation-style-language/schema/raw/master/csl-citation.json"} </w:instrText>
+      </w:r>
+      <w:r>
+        <w:fldChar w:fldCharType="separate"/>
+      </w:r>
+      <w:r>
+        <w:rPr>
+          <w:rFonts w:ascii="Calibri" w:hAnsi="Calibri" w:cs="Calibri"/>
+        </w:rPr>
+        <w:t>(</w:t>
+      </w:r>
+      <w:proofErr w:type="spellStart"/>
+      <w:r>
+        <w:rPr>
+          <w:rFonts w:ascii="Calibri" w:hAnsi="Calibri" w:cs="Calibri"/>
+        </w:rPr>
+        <w:t>Moawad</w:t>
+      </w:r>
+      <w:proofErr w:type="spellEnd"/>
+      <w:r>
+        <w:rPr>
+          <w:rFonts w:ascii="Calibri" w:hAnsi="Calibri" w:cs="Calibri"/>
+        </w:rPr>
+        <w:t xml:space="preserve"> et al. 2016)</w:t>
+      </w:r>
+      <w:r>
+        <w:fldChar w:fldCharType="end"/>
+      </w:r>
+      <w:r>
         <w:t>. We assume the</w:t>
       </w:r>
       <w:r>
@@ -10291,7 +10815,15 @@
         <w:t xml:space="preserve">- and 3-wheelers </w:t>
       </w:r>
       <w:r>
-        <w:t>are due to EV components and batteries constitute 75% of the EV component cost, which is generally true for compact cars from the ANL data</w:t>
+        <w:t xml:space="preserve">are due to EV components and batteries constitute 75% of the EV component cost, which is generally true for compact cars from the </w:t>
+      </w:r>
+      <w:proofErr w:type="spellStart"/>
+      <w:r>
+        <w:t>Autonomie</w:t>
+      </w:r>
+      <w:proofErr w:type="spellEnd"/>
+      <w:r>
+        <w:t xml:space="preserve"> data</w:t>
       </w:r>
       <w:r>
         <w:t>. We assume the battery share of purchase cost decreases at the same</w:t>
@@ -10310,11 +10842,14 @@
       </w:r>
       <w:proofErr w:type="spellStart"/>
       <w:r>
-        <w:t>Autonomie</w:t>
+        <w:t>Moawad</w:t>
       </w:r>
       <w:proofErr w:type="spellEnd"/>
       <w:r>
-        <w:t xml:space="preserve">. </w:t>
+        <w:t xml:space="preserve"> et al.</w:t>
+      </w:r>
+      <w:r>
+        <w:t xml:space="preserve"> </w:t>
       </w:r>
       <w:r>
         <w:t xml:space="preserve">We update costs based on the new battery curves after scaling for cost parity in 2020 (described </w:t>
@@ -10368,6 +10903,7 @@
         <w:ind w:left="360"/>
       </w:pPr>
       <w:r>
+        <w:lastRenderedPageBreak/>
         <w:t xml:space="preserve">New cost = old cost * (1 – ((battery cost % change from NREL) * (battery share of cost) * (purchase cost share of capital cost) * (battery </w:t>
       </w:r>
       <w:proofErr w:type="spellStart"/>
@@ -10381,7 +10917,6 @@
     </w:p>
     <w:p>
       <w:r>
-        <w:lastRenderedPageBreak/>
         <w:t>Default taxes and fees for the Southeast Asia region are 35% of the price (Mishra et al. 2013), so 65% of the total is assumed to be purchase price. Like 2-wheelers, we</w:t>
       </w:r>
       <w:r>
@@ -10462,6 +10997,9 @@
         <w:t xml:space="preserve"> data (</w:t>
       </w:r>
       <w:r>
+        <w:t xml:space="preserve">again using the </w:t>
+      </w:r>
+      <w:r>
         <w:t>average non-battery tech curve</w:t>
       </w:r>
       <w:r>
@@ -10579,9 +11117,12 @@
       </w:r>
       <w:proofErr w:type="spellStart"/>
       <w:r>
-        <w:t>Autonomie</w:t>
+        <w:t>Moawad</w:t>
       </w:r>
       <w:proofErr w:type="spellEnd"/>
+      <w:r>
+        <w:t xml:space="preserve"> et al (2016)</w:t>
+      </w:r>
       <w:r>
         <w:t>.</w:t>
       </w:r>
@@ -10655,11 +11196,8 @@
     </w:p>
     <w:p>
       <w:r>
-        <w:t xml:space="preserve">As BEV 3-wheelers do not exist as a technology in the current core GCAM and Pakistan-specific cost data is limited, we estimate BEV 3-wheel capital costs in 2020 using the ratio of liquids motorcycles to 3-wheelers in Southeast Asia in the original UCD database. This ratio (1.37) is then multiplied by the BEV </w:t>
-      </w:r>
-      <w:r>
         <w:lastRenderedPageBreak/>
-        <w:t>motorcycle cost calculating purchase costs under levelized cost parity. After 2020, costs decrease according to the battery costs given in the three technology advancement pathways.</w:t>
+        <w:t>As BEV 3-wheelers do not exist as a technology in the current core GCAM and Pakistan-specific cost data is limited, we estimate BEV 3-wheel capital costs in 2020 using the ratio of liquids motorcycles to 3-wheelers in Southeast Asia in the original UCD database. This ratio (1.37) is then multiplied by the BEV motorcycle cost calculating purchase costs under levelized cost parity. After 2020, costs decrease according to the battery costs given in the three technology advancement pathways.</w:t>
       </w:r>
     </w:p>
     <w:p>
@@ -10771,11 +11309,8 @@
     </w:p>
     <w:p>
       <w:r>
-        <w:t xml:space="preserve">The GCAM data system uses a default discount rate of 10% for consumer vehicle purchases. It should be noted that this value is only used to calculate a fixed charge rate, which converts capital costs to </w:t>
-      </w:r>
-      <w:r>
         <w:lastRenderedPageBreak/>
-        <w:t>annualized costs as part of the levelized cost calculation. We change the discount rate to 15%, based on loan rates of 20-21% in Pakistan today</w:t>
+        <w:t>The GCAM data system uses a default discount rate of 10% for consumer vehicle purchases. It should be noted that this value is only used to calculate a fixed charge rate, which converts capital costs to annualized costs as part of the levelized cost calculation. We change the discount rate to 15%, based on loan rates of 20-21% in Pakistan today</w:t>
       </w:r>
       <w:r>
         <w:rPr>
@@ -11517,6 +12052,7 @@
           </w:tcPr>
           <w:p>
             <w:r>
+              <w:lastRenderedPageBreak/>
               <w:t>Buses</w:t>
             </w:r>
           </w:p>
@@ -11560,7 +12096,6 @@
         <w:rPr>
           <w:b/>
         </w:rPr>
-        <w:lastRenderedPageBreak/>
         <w:t>EVS (p</w:t>
       </w:r>
       <w:r>
@@ -15771,50 +16306,689 @@
     <w:p/>
     <w:p>
       <w:r>
+        <w:lastRenderedPageBreak/>
+        <w:t>These use the following localization assumptions:</w:t>
+      </w:r>
+    </w:p>
+    <w:p>
+      <w:r>
+        <w:rPr>
+          <w:noProof/>
+        </w:rPr>
+        <w:drawing>
+          <wp:inline distT="0" distB="0" distL="0" distR="0" wp14:anchorId="3488A113" wp14:editId="637F0660">
+            <wp:extent cx="3776663" cy="3776663"/>
+            <wp:effectExtent l="0" t="0" r="0" b="0"/>
+            <wp:docPr id="10" name="Picture 10"/>
+            <wp:cNvGraphicFramePr>
+              <a:graphicFrameLocks xmlns:a="http://schemas.openxmlformats.org/drawingml/2006/main" noChangeAspect="1"/>
+            </wp:cNvGraphicFramePr>
+            <a:graphic xmlns:a="http://schemas.openxmlformats.org/drawingml/2006/main">
+              <a:graphicData uri="http://schemas.openxmlformats.org/drawingml/2006/picture">
+                <pic:pic xmlns:pic="http://schemas.openxmlformats.org/drawingml/2006/picture">
+                  <pic:nvPicPr>
+                    <pic:cNvPr id="0" name="Picture 3"/>
+                    <pic:cNvPicPr>
+                      <a:picLocks noChangeAspect="1" noChangeArrowheads="1"/>
+                    </pic:cNvPicPr>
+                  </pic:nvPicPr>
+                  <pic:blipFill>
+                    <a:blip r:embed="rId14" cstate="print">
+                      <a:extLst>
+                        <a:ext uri="{28A0092B-C50C-407E-A947-70E740481C1C}">
+                          <a14:useLocalDpi xmlns:a14="http://schemas.microsoft.com/office/drawing/2010/main" val="0"/>
+                        </a:ext>
+                      </a:extLst>
+                    </a:blip>
+                    <a:srcRect/>
+                    <a:stretch>
+                      <a:fillRect/>
+                    </a:stretch>
+                  </pic:blipFill>
+                  <pic:spPr bwMode="auto">
+                    <a:xfrm>
+                      <a:off x="0" y="0"/>
+                      <a:ext cx="3779474" cy="3779474"/>
+                    </a:xfrm>
+                    <a:prstGeom prst="rect">
+                      <a:avLst/>
+                    </a:prstGeom>
+                    <a:noFill/>
+                    <a:ln>
+                      <a:noFill/>
+                    </a:ln>
+                  </pic:spPr>
+                </pic:pic>
+              </a:graphicData>
+            </a:graphic>
+          </wp:inline>
+        </w:drawing>
+      </w:r>
+    </w:p>
+    <w:p/>
+    <w:p/>
+    <w:p>
+      <w:r>
+        <w:t>We also make the following assumptions about the share of EV-specific components by vehicle type (since custom duties are lowered under the NEVP for EV-specific parts):</w:t>
+      </w:r>
+    </w:p>
+    <w:tbl>
+      <w:tblPr>
+        <w:tblStyle w:val="TableGrid"/>
+        <w:tblW w:w="0" w:type="auto"/>
+        <w:tblLook w:val="04A0" w:firstRow="1" w:lastRow="0" w:firstColumn="1" w:lastColumn="0" w:noHBand="0" w:noVBand="1"/>
+      </w:tblPr>
+      <w:tblGrid>
+        <w:gridCol w:w="1789"/>
+        <w:gridCol w:w="1390"/>
+        <w:gridCol w:w="1390"/>
+        <w:gridCol w:w="1390"/>
+        <w:gridCol w:w="1390"/>
+      </w:tblGrid>
+      <w:tr>
+        <w:trPr>
+          <w:trHeight w:val="360"/>
+        </w:trPr>
+        <w:tc>
+          <w:tcPr>
+            <w:tcW w:w="1789" w:type="dxa"/>
+            <w:vMerge w:val="restart"/>
+            <w:hideMark/>
+          </w:tcPr>
+          <w:p>
+            <w:pPr>
+              <w:rPr>
+                <w:b/>
+                <w:bCs/>
+              </w:rPr>
+            </w:pPr>
+            <w:r>
+              <w:rPr>
+                <w:b/>
+                <w:bCs/>
+              </w:rPr>
+              <w:t>Vehicle Category</w:t>
+            </w:r>
+          </w:p>
+        </w:tc>
+        <w:tc>
+          <w:tcPr>
+            <w:tcW w:w="5560" w:type="dxa"/>
+            <w:gridSpan w:val="4"/>
+            <w:noWrap/>
+            <w:hideMark/>
+          </w:tcPr>
+          <w:p>
+            <w:pPr>
+              <w:rPr>
+                <w:b/>
+                <w:bCs/>
+              </w:rPr>
+            </w:pPr>
+            <w:r>
+              <w:rPr>
+                <w:b/>
+                <w:bCs/>
+              </w:rPr>
+              <w:t>Allocation of EV Specific Material &amp; Parts</w:t>
+            </w:r>
+            <w:r>
+              <w:rPr>
+                <w:b/>
+                <w:bCs/>
+                <w:vertAlign w:val="superscript"/>
+              </w:rPr>
+              <w:t>6</w:t>
+            </w:r>
+          </w:p>
+        </w:tc>
+      </w:tr>
+      <w:tr>
+        <w:trPr>
+          <w:trHeight w:val="270"/>
+        </w:trPr>
+        <w:tc>
+          <w:tcPr>
+            <w:tcW w:w="1789" w:type="dxa"/>
+            <w:vMerge/>
+            <w:hideMark/>
+          </w:tcPr>
+          <w:p>
+            <w:pPr>
+              <w:rPr>
+                <w:b/>
+                <w:bCs/>
+              </w:rPr>
+            </w:pPr>
+          </w:p>
+        </w:tc>
+        <w:tc>
+          <w:tcPr>
+            <w:tcW w:w="1390" w:type="dxa"/>
+            <w:noWrap/>
+            <w:hideMark/>
+          </w:tcPr>
+          <w:p>
+            <w:pPr>
+              <w:rPr>
+                <w:b/>
+                <w:bCs/>
+              </w:rPr>
+            </w:pPr>
+            <w:r>
+              <w:rPr>
+                <w:b/>
+                <w:bCs/>
+              </w:rPr>
+              <w:t>2020</w:t>
+            </w:r>
+          </w:p>
+        </w:tc>
+        <w:tc>
+          <w:tcPr>
+            <w:tcW w:w="1390" w:type="dxa"/>
+            <w:noWrap/>
+            <w:hideMark/>
+          </w:tcPr>
+          <w:p>
+            <w:pPr>
+              <w:rPr>
+                <w:b/>
+                <w:bCs/>
+              </w:rPr>
+            </w:pPr>
+            <w:r>
+              <w:rPr>
+                <w:b/>
+                <w:bCs/>
+              </w:rPr>
+              <w:t>2025</w:t>
+            </w:r>
+          </w:p>
+        </w:tc>
+        <w:tc>
+          <w:tcPr>
+            <w:tcW w:w="1390" w:type="dxa"/>
+            <w:noWrap/>
+            <w:hideMark/>
+          </w:tcPr>
+          <w:p>
+            <w:pPr>
+              <w:rPr>
+                <w:b/>
+                <w:bCs/>
+              </w:rPr>
+            </w:pPr>
+            <w:r>
+              <w:rPr>
+                <w:b/>
+                <w:bCs/>
+              </w:rPr>
+              <w:t>2030</w:t>
+            </w:r>
+          </w:p>
+        </w:tc>
+        <w:tc>
+          <w:tcPr>
+            <w:tcW w:w="1390" w:type="dxa"/>
+            <w:noWrap/>
+            <w:hideMark/>
+          </w:tcPr>
+          <w:p>
+            <w:pPr>
+              <w:rPr>
+                <w:b/>
+                <w:bCs/>
+              </w:rPr>
+            </w:pPr>
+            <w:r>
+              <w:rPr>
+                <w:b/>
+                <w:bCs/>
+              </w:rPr>
+              <w:t>2045</w:t>
+            </w:r>
+          </w:p>
+        </w:tc>
+      </w:tr>
+      <w:tr>
+        <w:trPr>
+          <w:trHeight w:val="270"/>
+        </w:trPr>
+        <w:tc>
+          <w:tcPr>
+            <w:tcW w:w="1789" w:type="dxa"/>
+            <w:noWrap/>
+            <w:hideMark/>
+          </w:tcPr>
+          <w:p>
+            <w:r>
+              <w:t>Two-wheelers</w:t>
+            </w:r>
+          </w:p>
+        </w:tc>
+        <w:tc>
+          <w:tcPr>
+            <w:tcW w:w="1390" w:type="dxa"/>
+            <w:noWrap/>
+            <w:hideMark/>
+          </w:tcPr>
+          <w:p>
+            <w:r>
+              <w:t>30%</w:t>
+            </w:r>
+          </w:p>
+        </w:tc>
+        <w:tc>
+          <w:tcPr>
+            <w:tcW w:w="1390" w:type="dxa"/>
+            <w:noWrap/>
+            <w:hideMark/>
+          </w:tcPr>
+          <w:p>
+            <w:r>
+              <w:t>25%</w:t>
+            </w:r>
+          </w:p>
+        </w:tc>
+        <w:tc>
+          <w:tcPr>
+            <w:tcW w:w="1390" w:type="dxa"/>
+            <w:noWrap/>
+            <w:hideMark/>
+          </w:tcPr>
+          <w:p>
+            <w:r>
+              <w:t>21%</w:t>
+            </w:r>
+          </w:p>
+        </w:tc>
+        <w:tc>
+          <w:tcPr>
+            <w:tcW w:w="1390" w:type="dxa"/>
+            <w:noWrap/>
+            <w:hideMark/>
+          </w:tcPr>
+          <w:p>
+            <w:r>
+              <w:t>19%</w:t>
+            </w:r>
+          </w:p>
+        </w:tc>
+      </w:tr>
+      <w:tr>
+        <w:trPr>
+          <w:trHeight w:val="270"/>
+        </w:trPr>
+        <w:tc>
+          <w:tcPr>
+            <w:tcW w:w="1789" w:type="dxa"/>
+            <w:noWrap/>
+            <w:hideMark/>
+          </w:tcPr>
+          <w:p>
+            <w:r>
+              <w:t>Three-wheelers</w:t>
+            </w:r>
+          </w:p>
+        </w:tc>
+        <w:tc>
+          <w:tcPr>
+            <w:tcW w:w="1390" w:type="dxa"/>
+            <w:noWrap/>
+            <w:hideMark/>
+          </w:tcPr>
+          <w:p>
+            <w:r>
+              <w:t>30%</w:t>
+            </w:r>
+          </w:p>
+        </w:tc>
+        <w:tc>
+          <w:tcPr>
+            <w:tcW w:w="1390" w:type="dxa"/>
+            <w:noWrap/>
+            <w:hideMark/>
+          </w:tcPr>
+          <w:p>
+            <w:r>
+              <w:t>25%</w:t>
+            </w:r>
+          </w:p>
+        </w:tc>
+        <w:tc>
+          <w:tcPr>
+            <w:tcW w:w="1390" w:type="dxa"/>
+            <w:noWrap/>
+            <w:hideMark/>
+          </w:tcPr>
+          <w:p>
+            <w:r>
+              <w:t>21%</w:t>
+            </w:r>
+          </w:p>
+        </w:tc>
+        <w:tc>
+          <w:tcPr>
+            <w:tcW w:w="1390" w:type="dxa"/>
+            <w:noWrap/>
+            <w:hideMark/>
+          </w:tcPr>
+          <w:p>
+            <w:r>
+              <w:t>19%</w:t>
+            </w:r>
+          </w:p>
+        </w:tc>
+      </w:tr>
+      <w:tr>
+        <w:trPr>
+          <w:trHeight w:val="270"/>
+        </w:trPr>
+        <w:tc>
+          <w:tcPr>
+            <w:tcW w:w="1789" w:type="dxa"/>
+            <w:noWrap/>
+            <w:hideMark/>
+          </w:tcPr>
+          <w:p>
+            <w:r>
+              <w:t>Cars</w:t>
+            </w:r>
+          </w:p>
+        </w:tc>
+        <w:tc>
+          <w:tcPr>
+            <w:tcW w:w="1390" w:type="dxa"/>
+            <w:noWrap/>
+            <w:hideMark/>
+          </w:tcPr>
+          <w:p>
+            <w:r>
+              <w:t>30%</w:t>
+            </w:r>
+          </w:p>
+        </w:tc>
+        <w:tc>
+          <w:tcPr>
+            <w:tcW w:w="1390" w:type="dxa"/>
+            <w:noWrap/>
+            <w:hideMark/>
+          </w:tcPr>
+          <w:p>
+            <w:r>
+              <w:t>25%</w:t>
+            </w:r>
+          </w:p>
+        </w:tc>
+        <w:tc>
+          <w:tcPr>
+            <w:tcW w:w="1390" w:type="dxa"/>
+            <w:noWrap/>
+            <w:hideMark/>
+          </w:tcPr>
+          <w:p>
+            <w:r>
+              <w:t>21%</w:t>
+            </w:r>
+          </w:p>
+        </w:tc>
+        <w:tc>
+          <w:tcPr>
+            <w:tcW w:w="1390" w:type="dxa"/>
+            <w:noWrap/>
+            <w:hideMark/>
+          </w:tcPr>
+          <w:p>
+            <w:r>
+              <w:t>19%</w:t>
+            </w:r>
+          </w:p>
+        </w:tc>
+      </w:tr>
+      <w:tr>
+        <w:trPr>
+          <w:trHeight w:val="270"/>
+        </w:trPr>
+        <w:tc>
+          <w:tcPr>
+            <w:tcW w:w="1789" w:type="dxa"/>
+            <w:noWrap/>
+            <w:hideMark/>
+          </w:tcPr>
+          <w:p>
+            <w:r>
+              <w:t>Tractors</w:t>
+            </w:r>
+          </w:p>
+        </w:tc>
+        <w:tc>
+          <w:tcPr>
+            <w:tcW w:w="1390" w:type="dxa"/>
+            <w:noWrap/>
+            <w:hideMark/>
+          </w:tcPr>
+          <w:p>
+            <w:r>
+              <w:t>55%</w:t>
+            </w:r>
+          </w:p>
+        </w:tc>
+        <w:tc>
+          <w:tcPr>
+            <w:tcW w:w="1390" w:type="dxa"/>
+            <w:noWrap/>
+            <w:hideMark/>
+          </w:tcPr>
+          <w:p>
+            <w:r>
+              <w:t>48%</w:t>
+            </w:r>
+          </w:p>
+        </w:tc>
+        <w:tc>
+          <w:tcPr>
+            <w:tcW w:w="1390" w:type="dxa"/>
+            <w:noWrap/>
+            <w:hideMark/>
+          </w:tcPr>
+          <w:p>
+            <w:r>
+              <w:t>45%</w:t>
+            </w:r>
+          </w:p>
+        </w:tc>
+        <w:tc>
+          <w:tcPr>
+            <w:tcW w:w="1390" w:type="dxa"/>
+            <w:noWrap/>
+            <w:hideMark/>
+          </w:tcPr>
+          <w:p>
+            <w:r>
+              <w:t>40%</w:t>
+            </w:r>
+          </w:p>
+        </w:tc>
+      </w:tr>
+      <w:tr>
+        <w:trPr>
+          <w:trHeight w:val="315"/>
+        </w:trPr>
+        <w:tc>
+          <w:tcPr>
+            <w:tcW w:w="1789" w:type="dxa"/>
+            <w:noWrap/>
+            <w:hideMark/>
+          </w:tcPr>
+          <w:p>
+            <w:r>
+              <w:t>Buses</w:t>
+            </w:r>
+          </w:p>
+        </w:tc>
+        <w:tc>
+          <w:tcPr>
+            <w:tcW w:w="1390" w:type="dxa"/>
+            <w:noWrap/>
+            <w:hideMark/>
+          </w:tcPr>
+          <w:p>
+            <w:r>
+              <w:t>55%</w:t>
+            </w:r>
+          </w:p>
+        </w:tc>
+        <w:tc>
+          <w:tcPr>
+            <w:tcW w:w="1390" w:type="dxa"/>
+            <w:noWrap/>
+            <w:hideMark/>
+          </w:tcPr>
+          <w:p>
+            <w:r>
+              <w:t>48%</w:t>
+            </w:r>
+          </w:p>
+        </w:tc>
+        <w:tc>
+          <w:tcPr>
+            <w:tcW w:w="1390" w:type="dxa"/>
+            <w:noWrap/>
+            <w:hideMark/>
+          </w:tcPr>
+          <w:p>
+            <w:r>
+              <w:t>45%</w:t>
+            </w:r>
+          </w:p>
+        </w:tc>
+        <w:tc>
+          <w:tcPr>
+            <w:tcW w:w="1390" w:type="dxa"/>
+            <w:noWrap/>
+            <w:hideMark/>
+          </w:tcPr>
+          <w:p>
+            <w:r>
+              <w:t>40%</w:t>
+            </w:r>
+          </w:p>
+        </w:tc>
+      </w:tr>
+      <w:tr>
+        <w:trPr>
+          <w:trHeight w:val="323"/>
+        </w:trPr>
+        <w:tc>
+          <w:tcPr>
+            <w:tcW w:w="1789" w:type="dxa"/>
+            <w:noWrap/>
+            <w:hideMark/>
+          </w:tcPr>
+          <w:p>
+            <w:r>
+              <w:t>Trucks</w:t>
+            </w:r>
+          </w:p>
+        </w:tc>
+        <w:tc>
+          <w:tcPr>
+            <w:tcW w:w="1390" w:type="dxa"/>
+            <w:noWrap/>
+            <w:hideMark/>
+          </w:tcPr>
+          <w:p>
+            <w:r>
+              <w:t>55%</w:t>
+            </w:r>
+          </w:p>
+        </w:tc>
+        <w:tc>
+          <w:tcPr>
+            <w:tcW w:w="1390" w:type="dxa"/>
+            <w:noWrap/>
+            <w:hideMark/>
+          </w:tcPr>
+          <w:p>
+            <w:r>
+              <w:t>48%</w:t>
+            </w:r>
+          </w:p>
+        </w:tc>
+        <w:tc>
+          <w:tcPr>
+            <w:tcW w:w="1390" w:type="dxa"/>
+            <w:noWrap/>
+            <w:hideMark/>
+          </w:tcPr>
+          <w:p>
+            <w:r>
+              <w:t>45%</w:t>
+            </w:r>
+          </w:p>
+        </w:tc>
+        <w:tc>
+          <w:tcPr>
+            <w:tcW w:w="1390" w:type="dxa"/>
+            <w:noWrap/>
+            <w:hideMark/>
+          </w:tcPr>
+          <w:p>
+            <w:r>
+              <w:t>40%</w:t>
+            </w:r>
+          </w:p>
+        </w:tc>
+      </w:tr>
+    </w:tbl>
+    <w:p/>
+    <w:p>
+      <w:r>
         <w:t xml:space="preserve">Since vehicle classes have different types of capital cost assumptions, we implement the cost </w:t>
       </w:r>
       <w:r>
         <w:t>multipliers</w:t>
       </w:r>
       <w:r>
-        <w:t xml:space="preserve"> based on Pakistan’s taxes, duties, and fees in different ways. For 2-wheel and 4-wheel LDVs, we simply </w:t>
+        <w:t xml:space="preserve"> based on Pakistan’s taxes, duties, and fees in different ways. For 2-wheel and 4-wheel LDVs, we simply change capital costs (other), which represents </w:t>
+      </w:r>
+      <w:r>
+        <w:t>sales tax and</w:t>
+      </w:r>
+      <w:r>
+        <w:t xml:space="preserve"> other costs not included in the manufacturer’s </w:t>
+      </w:r>
+      <w:r>
+        <w:t>suggested retail price,</w:t>
+      </w:r>
+      <w:r>
+        <w:t xml:space="preserve"> to the given percentage of the purchase price. For 3-wheelers, </w:t>
+      </w:r>
+      <w:r>
+        <w:t>taxes are included in capital costs (other)</w:t>
+      </w:r>
+      <w:r>
+        <w:t>, and for Southeast Asia average 35% of purchase price (Mishra et al. 2013)</w:t>
+      </w:r>
+      <w:r>
+        <w:t>.</w:t>
+      </w:r>
+      <w:r>
+        <w:t xml:space="preserve"> We adjust that 35% to the given</w:t>
+      </w:r>
+      <w:r>
+        <w:t xml:space="preserve"> taxes, duties, and fees multiplier for each </w:t>
+      </w:r>
+      <w:r>
+        <w:t>scenario</w:t>
+      </w:r>
+      <w:r>
+        <w:t xml:space="preserve">. For </w:t>
       </w:r>
       <w:r>
         <w:lastRenderedPageBreak/>
-        <w:t xml:space="preserve">change capital costs (other), which represents </w:t>
-      </w:r>
-      <w:r>
-        <w:t>sales tax and</w:t>
-      </w:r>
-      <w:r>
-        <w:t xml:space="preserve"> other costs not included in the manufacturer’s </w:t>
-      </w:r>
-      <w:r>
-        <w:t>suggested retail price,</w:t>
-      </w:r>
-      <w:r>
-        <w:t xml:space="preserve"> to the given percentage of the purchase price. For 3-wheelers, </w:t>
-      </w:r>
-      <w:r>
-        <w:t>taxes are included in capital costs (other)</w:t>
-      </w:r>
-      <w:r>
-        <w:t>, and for Southeast Asia average 35% of purchase price (Mishra et al. 2013)</w:t>
-      </w:r>
-      <w:r>
-        <w:t>.</w:t>
-      </w:r>
-      <w:r>
-        <w:t xml:space="preserve"> We adjust that 35% to the given</w:t>
-      </w:r>
-      <w:r>
-        <w:t xml:space="preserve"> taxes, duties, and fees multiplier for each </w:t>
-      </w:r>
-      <w:r>
-        <w:t>scenario</w:t>
-      </w:r>
-      <w:r>
-        <w:t>. For b</w:t>
+        <w:t>b</w:t>
       </w:r>
       <w:r>
         <w:t>uses and trucks</w:t>
@@ -15855,7 +17029,59 @@
     </w:p>
     <w:p>
       <w:r>
-        <w:t xml:space="preserve">Research has shown that consumers considering energy efficient technologies with higher capital but lower operating costs, including EVs, consistently discount the future savings they will receive.  </w:t>
+        <w:t>Research has shown that consumers considering energy efficient technologies with higher capital but lower operating costs, including EVs, consistently discount the future savings they will receive</w:t>
+      </w:r>
+      <w:r>
+        <w:t xml:space="preserve"> </w:t>
+      </w:r>
+      <w:r>
+        <w:fldChar w:fldCharType="begin"/>
+      </w:r>
+      <w:r>
+        <w:instrText xml:space="preserve"> ADDIN ZOTERO_ITEM CSL_CITATION {"citationID":"kkQBFDhg","properties":{"formattedCitation":"(Lee and Lovellette 2011; Gallagher and Muehlegger 2011)","plainCitation":"(Lee and Lovellette 2011; Gallagher and Muehlegger 2011)","noteIndex":0},"citationItems":[{"id":57,"uris":["http://zotero.org/users/local/GpkrhFR0/items/3CHVFD73"],"uri":["http://zotero.org/users/local/GpkrhFR0/items/3CHVFD73"],"itemData":{"id":57,"type":"article-journal","container-title":"SSRN Electronic Journal","DOI":"10.2139/ssrn.1927351","ISSN":"1556-5068","journalAbbreviation":"SSRN Journal","language":"en","source":"DOI.org (Crossref)","title":"Will Electric Cars Transform the U.S. Market?","URL":"http://www.ssrn.com/abstract=1927351","author":[{"family":"Lee","given":"Henry"},{"family":"Lovellette","given":"Grant"}],"accessed":{"date-parts":[["2020",4,3]]},"issued":{"date-parts":[["2011"]]}}},{"id":48,"uris":["http://zotero.org/users/local/GpkrhFR0/items/MFQUKCD4"],"uri":["http://zotero.org/users/local/GpkrhFR0/items/MFQUKCD4"],"itemData":{"id":48,"type":"article-journal","abstract":"Federal, state, and local governments use a variety of incentives to induce consumer adoption of hybrid-electric vehicles. We study the relative efficacy of state sales tax waivers, income tax credits, and non-tax incentives and find that the type of tax incentive offered is as important as the generosity of the incentive. Conditional on value, sales tax waivers are associated with more than a ten-fold increase in hybrid sales relative to income tax credits. In addition, we examine how adoption varies with fuel prices. Rising gasoline prices are associated with greater hybrid vehicle sales, but this effect operates almost entirely through high fuel-economy vehicles. By comparing consumer response to sales tax waivers and estimated future fuel savings, we estimate an implicit discount rate of 14.6% on future fuel savings.","container-title":"Journal of Environmental Economics and Management","DOI":"10.1016/j.jeem.2010.05.004","ISSN":"0095-0696","issue":"1","journalAbbreviation":"Journal of Environmental Economics and Management","language":"en","page":"1-15","source":"ScienceDirect","title":"Giving green to get green? Incentives and consumer adoption of hybrid vehicle technology","title-short":"Giving green to get green?","volume":"61","author":[{"family":"Gallagher","given":"Kelly Sims"},{"family":"Muehlegger","given":"Erich"}],"issued":{"date-parts":[["2011",1,1]]}}}],"schema":"https://github.com/citation-style-language/schema/raw/master/csl-citation.json"} </w:instrText>
+      </w:r>
+      <w:r>
+        <w:fldChar w:fldCharType="separate"/>
+      </w:r>
+      <w:r>
+        <w:rPr>
+          <w:rFonts w:ascii="Calibri" w:hAnsi="Calibri" w:cs="Calibri"/>
+        </w:rPr>
+        <w:t xml:space="preserve">(Lee and </w:t>
+      </w:r>
+      <w:proofErr w:type="spellStart"/>
+      <w:r>
+        <w:rPr>
+          <w:rFonts w:ascii="Calibri" w:hAnsi="Calibri" w:cs="Calibri"/>
+        </w:rPr>
+        <w:t>Lovellette</w:t>
+      </w:r>
+      <w:proofErr w:type="spellEnd"/>
+      <w:r>
+        <w:rPr>
+          <w:rFonts w:ascii="Calibri" w:hAnsi="Calibri" w:cs="Calibri"/>
+        </w:rPr>
+        <w:t xml:space="preserve"> 2011; Gallagher and </w:t>
+      </w:r>
+      <w:proofErr w:type="spellStart"/>
+      <w:r>
+        <w:rPr>
+          <w:rFonts w:ascii="Calibri" w:hAnsi="Calibri" w:cs="Calibri"/>
+        </w:rPr>
+        <w:t>Muehlegger</w:t>
+      </w:r>
+      <w:proofErr w:type="spellEnd"/>
+      <w:r>
+        <w:rPr>
+          <w:rFonts w:ascii="Calibri" w:hAnsi="Calibri" w:cs="Calibri"/>
+        </w:rPr>
+        <w:t xml:space="preserve"> 2011)</w:t>
+      </w:r>
+      <w:r>
+        <w:fldChar w:fldCharType="end"/>
+      </w:r>
+      <w:r>
+        <w:t xml:space="preserve">.  </w:t>
       </w:r>
       <w:r>
         <w:t xml:space="preserve">As a sensitivity to highlight the importance </w:t>
@@ -15935,8 +17161,8 @@
       </w:r>
     </w:p>
     <w:sectPr>
-      <w:headerReference w:type="default" r:id="rId13"/>
-      <w:footerReference w:type="default" r:id="rId14"/>
+      <w:headerReference w:type="default" r:id="rId15"/>
+      <w:footerReference w:type="default" r:id="rId16"/>
       <w:pgSz w:w="12240" w:h="15840"/>
       <w:pgMar w:top="1440" w:right="1440" w:bottom="1440" w:left="1440" w:header="720" w:footer="720" w:gutter="0"/>
       <w:cols w:space="720"/>
@@ -16053,10 +17279,6 @@
           <w:p>
             <w:pPr>
               <w:pStyle w:val="ListParagraph"/>
-              <w:numPr>
-                <w:ilvl w:val="0"/>
-                <w:numId w:val="16"/>
-              </w:numPr>
               <w:spacing w:after="0" w:line="240" w:lineRule="auto"/>
               <w:rPr>
                 <w:rFonts w:eastAsia="Times New Roman" w:cstheme="minorHAnsi"/>
@@ -16065,35 +17287,6 @@
                 <w:szCs w:val="20"/>
               </w:rPr>
             </w:pPr>
-            <w:r>
-              <w:rPr>
-                <w:rFonts w:eastAsia="Times New Roman" w:cstheme="minorHAnsi"/>
-                <w:color w:val="000000"/>
-                <w:sz w:val="20"/>
-                <w:szCs w:val="20"/>
-              </w:rPr>
-              <w:t xml:space="preserve">Berckmans, G., Messagie, M., Smekens, J., Omar, N., Vanhaverbeke, L., &amp; Van Mierlo, J. (2017). </w:t>
-            </w:r>
-            <w:r>
-              <w:rPr>
-                <w:rFonts w:eastAsia="Times New Roman" w:cstheme="minorHAnsi"/>
-                <w:i/>
-                <w:iCs/>
-                <w:color w:val="000000"/>
-                <w:sz w:val="20"/>
-                <w:szCs w:val="20"/>
-              </w:rPr>
-              <w:t>Cost projection of state of the art lithium-Ion batteries for electric vehicles up to 2030. Energies, 2017</w:t>
-            </w:r>
-            <w:r>
-              <w:rPr>
-                <w:rFonts w:eastAsia="Times New Roman" w:cstheme="minorHAnsi"/>
-                <w:color w:val="000000"/>
-                <w:sz w:val="20"/>
-                <w:szCs w:val="20"/>
-              </w:rPr>
-              <w:t xml:space="preserve">(10), 1314. doi:10.3390/en10091314 </w:t>
-            </w:r>
           </w:p>
         </w:tc>
       </w:tr>
@@ -16130,6 +17323,7 @@
                 <w:szCs w:val="20"/>
               </w:rPr>
             </w:pPr>
+            <w:proofErr w:type="spellStart"/>
             <w:r>
               <w:rPr>
                 <w:rFonts w:eastAsia="Times New Roman" w:cstheme="minorHAnsi"/>
@@ -16137,19 +17331,9 @@
                 <w:sz w:val="20"/>
                 <w:szCs w:val="20"/>
               </w:rPr>
-              <w:t xml:space="preserve">Goldie-Scot, L. (2019, 5 March). </w:t>
-            </w:r>
-            <w:r>
-              <w:rPr>
-                <w:rFonts w:eastAsia="Times New Roman" w:cstheme="minorHAnsi"/>
-                <w:i/>
-                <w:iCs/>
-                <w:color w:val="000000"/>
-                <w:sz w:val="20"/>
-                <w:szCs w:val="20"/>
-              </w:rPr>
-              <w:t>A behind the scenes take on lithium-ion battery prices</w:t>
-            </w:r>
+              <w:t>Baik</w:t>
+            </w:r>
+            <w:proofErr w:type="spellEnd"/>
             <w:r>
               <w:rPr>
                 <w:rFonts w:eastAsia="Times New Roman" w:cstheme="minorHAnsi"/>
@@ -16157,7 +17341,7 @@
                 <w:sz w:val="20"/>
                 <w:szCs w:val="20"/>
               </w:rPr>
-              <w:t xml:space="preserve">. Retrieved from: https://about.bnef.com/blog/behind-scenes-take-lithium-ion-battery-prices/ </w:t>
+              <w:t>, Y., Hensley, R., Hertzke, P., &amp; Knupfer, S., (March 2019). Making electric vehicles profitable. Retrieved from: https://www.mckinsey.com/industries/automotive-and-assembly/our-insights/making-electric-vehicles-profitable</w:t>
             </w:r>
           </w:p>
         </w:tc>
@@ -16182,11 +17366,6 @@
           </w:tcPr>
           <w:p>
             <w:pPr>
-              <w:pStyle w:val="ListParagraph"/>
-              <w:numPr>
-                <w:ilvl w:val="0"/>
-                <w:numId w:val="16"/>
-              </w:numPr>
               <w:spacing w:after="0" w:line="240" w:lineRule="auto"/>
               <w:rPr>
                 <w:rFonts w:eastAsia="Times New Roman" w:cstheme="minorHAnsi"/>
@@ -16195,21 +17374,12 @@
                 <w:szCs w:val="20"/>
               </w:rPr>
             </w:pPr>
-            <w:r>
-              <w:rPr>
-                <w:rFonts w:eastAsia="Times New Roman" w:cstheme="minorHAnsi"/>
-                <w:color w:val="000000"/>
-                <w:sz w:val="20"/>
-                <w:szCs w:val="20"/>
-              </w:rPr>
-              <w:t>BNEF (2019, 3 December). Battery pack prices fall as market ramps up with market average at $156/kWh in 2019. Retrieved from https://about.bnef.com/blog/battery-pack-prices-fall-as-market-ramps-up-with-market-average-at-156-kwh-in-2019/?sf113554299=1</w:t>
-            </w:r>
           </w:p>
         </w:tc>
       </w:tr>
       <w:tr>
         <w:trPr>
-          <w:trHeight w:val="300"/>
+          <w:trHeight w:val="315"/>
         </w:trPr>
         <w:tc>
           <w:tcPr>
@@ -16222,7 +17392,7 @@
             </w:tcBorders>
             <w:shd w:val="clear" w:color="auto" w:fill="auto"/>
             <w:noWrap/>
-            <w:vAlign w:val="bottom"/>
+            <w:vAlign w:val="center"/>
             <w:hideMark/>
           </w:tcPr>
           <w:p>
@@ -16240,6 +17410,7 @@
                 <w:szCs w:val="20"/>
               </w:rPr>
             </w:pPr>
+            <w:proofErr w:type="spellStart"/>
             <w:r>
               <w:rPr>
                 <w:rFonts w:eastAsia="Times New Roman" w:cstheme="minorHAnsi"/>
@@ -16247,207 +17418,17 @@
                 <w:sz w:val="20"/>
                 <w:szCs w:val="20"/>
               </w:rPr>
-              <w:t>Holland, M. (2018, 9 June). $100/kWh Tesla battery cells this year, $100/kWh Tesla battery packs in 2020. Retrieved from https://cleantechnica.com/2018/06/09/100-kwh-tesla-battery-cells-this-year-100-kwh-tesla-battery-packs-in-2020/</w:t>
-            </w:r>
-          </w:p>
-        </w:tc>
-      </w:tr>
-      <w:tr>
-        <w:trPr>
-          <w:trHeight w:val="300"/>
-        </w:trPr>
-        <w:tc>
-          <w:tcPr>
-            <w:tcW w:w="9360" w:type="dxa"/>
-            <w:tcBorders>
-              <w:top w:val="nil"/>
-              <w:left w:val="nil"/>
-              <w:bottom w:val="nil"/>
-              <w:right w:val="nil"/>
-            </w:tcBorders>
-            <w:shd w:val="clear" w:color="auto" w:fill="auto"/>
-            <w:noWrap/>
-            <w:vAlign w:val="bottom"/>
-            <w:hideMark/>
-          </w:tcPr>
-          <w:p>
-            <w:pPr>
-              <w:pStyle w:val="ListParagraph"/>
-              <w:numPr>
-                <w:ilvl w:val="0"/>
-                <w:numId w:val="16"/>
-              </w:numPr>
-              <w:spacing w:after="0" w:line="240" w:lineRule="auto"/>
+              <w:t>Moawad</w:t>
+            </w:r>
+            <w:proofErr w:type="spellEnd"/>
+            <w:r>
               <w:rPr>
                 <w:rFonts w:eastAsia="Times New Roman" w:cstheme="minorHAnsi"/>
                 <w:color w:val="000000"/>
                 <w:sz w:val="20"/>
                 <w:szCs w:val="20"/>
               </w:rPr>
-            </w:pPr>
-            <w:r>
-              <w:rPr>
-                <w:rFonts w:eastAsia="Times New Roman" w:cstheme="minorHAnsi"/>
-                <w:color w:val="000000"/>
-                <w:sz w:val="20"/>
-                <w:szCs w:val="20"/>
-              </w:rPr>
-              <w:t>Baik, Y., Hensley, R., Hertzke, P., &amp; Knupfer, S., (March 2019). Making electric vehicles profitable. Retrieved from: https://www.mckinsey.com/industries/automotive-and-assembly/our-insights/making-electric-vehicles-profitable</w:t>
-            </w:r>
-          </w:p>
-        </w:tc>
-      </w:tr>
-      <w:tr>
-        <w:trPr>
-          <w:trHeight w:val="300"/>
-        </w:trPr>
-        <w:tc>
-          <w:tcPr>
-            <w:tcW w:w="9360" w:type="dxa"/>
-            <w:tcBorders>
-              <w:top w:val="nil"/>
-              <w:left w:val="nil"/>
-              <w:bottom w:val="nil"/>
-              <w:right w:val="nil"/>
-            </w:tcBorders>
-            <w:shd w:val="clear" w:color="auto" w:fill="auto"/>
-            <w:noWrap/>
-            <w:vAlign w:val="bottom"/>
-            <w:hideMark/>
-          </w:tcPr>
-          <w:p>
-            <w:pPr>
-              <w:pStyle w:val="ListParagraph"/>
-              <w:numPr>
-                <w:ilvl w:val="0"/>
-                <w:numId w:val="16"/>
-              </w:numPr>
-              <w:spacing w:after="0" w:line="240" w:lineRule="auto"/>
-              <w:rPr>
-                <w:rFonts w:eastAsia="Times New Roman" w:cstheme="minorHAnsi"/>
-                <w:color w:val="000000"/>
-                <w:sz w:val="20"/>
-                <w:szCs w:val="20"/>
-              </w:rPr>
-            </w:pPr>
-            <w:r>
-              <w:rPr>
-                <w:rFonts w:eastAsia="Times New Roman" w:cstheme="minorHAnsi"/>
-                <w:color w:val="000000"/>
-                <w:sz w:val="20"/>
-                <w:szCs w:val="20"/>
-              </w:rPr>
-              <w:t xml:space="preserve">Jadun, P., McMillan, C., Steinberg, D., Muratori, M., Vimmerstedt, L., &amp; Mai, T. (2017). </w:t>
-            </w:r>
-            <w:r>
-              <w:rPr>
-                <w:rFonts w:eastAsia="Times New Roman" w:cstheme="minorHAnsi"/>
-                <w:i/>
-                <w:iCs/>
-                <w:color w:val="000000"/>
-                <w:sz w:val="20"/>
-                <w:szCs w:val="20"/>
-              </w:rPr>
-              <w:t>Electrification futures study: end-use electric technology cost and performance projections through 2050</w:t>
-            </w:r>
-            <w:r>
-              <w:rPr>
-                <w:rFonts w:eastAsia="Times New Roman" w:cstheme="minorHAnsi"/>
-                <w:color w:val="000000"/>
-                <w:sz w:val="20"/>
-                <w:szCs w:val="20"/>
-              </w:rPr>
-              <w:t xml:space="preserve"> (NREL/TP-6A20-70485). Retrieved from https://www.nrel.gov/docs/fy18osti/70485.pdf</w:t>
-            </w:r>
-          </w:p>
-        </w:tc>
-      </w:tr>
-      <w:tr>
-        <w:trPr>
-          <w:trHeight w:val="300"/>
-        </w:trPr>
-        <w:tc>
-          <w:tcPr>
-            <w:tcW w:w="9360" w:type="dxa"/>
-            <w:tcBorders>
-              <w:top w:val="nil"/>
-              <w:left w:val="nil"/>
-              <w:bottom w:val="nil"/>
-              <w:right w:val="nil"/>
-            </w:tcBorders>
-            <w:shd w:val="clear" w:color="auto" w:fill="auto"/>
-            <w:noWrap/>
-            <w:vAlign w:val="bottom"/>
-            <w:hideMark/>
-          </w:tcPr>
-          <w:p>
-            <w:pPr>
-              <w:pStyle w:val="ListParagraph"/>
-              <w:numPr>
-                <w:ilvl w:val="0"/>
-                <w:numId w:val="16"/>
-              </w:numPr>
-              <w:spacing w:after="0" w:line="240" w:lineRule="auto"/>
-              <w:rPr>
-                <w:rFonts w:eastAsia="Times New Roman" w:cstheme="minorHAnsi"/>
-                <w:color w:val="000000"/>
-                <w:sz w:val="20"/>
-                <w:szCs w:val="20"/>
-              </w:rPr>
-            </w:pPr>
-            <w:r>
-              <w:rPr>
-                <w:rFonts w:eastAsia="Times New Roman" w:cstheme="minorHAnsi"/>
-                <w:color w:val="000000"/>
-                <w:sz w:val="20"/>
-                <w:szCs w:val="20"/>
-              </w:rPr>
-              <w:t>Curry, C. (2017 July 5). “Lithium-Ion Battery Costs and Market.” Retrieved from https://data.bloomberglp.com/bnef/sites/14/2017/07/BNEF-Lithium-ion-battery-costs-and-market.pdf</w:t>
-            </w:r>
-          </w:p>
-        </w:tc>
-      </w:tr>
-      <w:tr>
-        <w:trPr>
-          <w:trHeight w:val="315"/>
-        </w:trPr>
-        <w:tc>
-          <w:tcPr>
-            <w:tcW w:w="9360" w:type="dxa"/>
-            <w:tcBorders>
-              <w:top w:val="nil"/>
-              <w:left w:val="nil"/>
-              <w:bottom w:val="nil"/>
-              <w:right w:val="nil"/>
-            </w:tcBorders>
-            <w:shd w:val="clear" w:color="auto" w:fill="auto"/>
-            <w:noWrap/>
-            <w:vAlign w:val="center"/>
-            <w:hideMark/>
-          </w:tcPr>
-          <w:p>
-            <w:pPr>
-              <w:pStyle w:val="ListParagraph"/>
-              <w:numPr>
-                <w:ilvl w:val="0"/>
-                <w:numId w:val="16"/>
-              </w:numPr>
-              <w:spacing w:after="0" w:line="240" w:lineRule="auto"/>
-              <w:rPr>
-                <w:rFonts w:eastAsia="Times New Roman" w:cstheme="minorHAnsi"/>
-                <w:color w:val="000000"/>
-                <w:sz w:val="20"/>
-                <w:szCs w:val="20"/>
-              </w:rPr>
-            </w:pPr>
-            <w:r>
-              <w:rPr>
-                <w:rFonts w:eastAsia="Times New Roman" w:cstheme="minorHAnsi"/>
-                <w:color w:val="000000"/>
-                <w:sz w:val="20"/>
-                <w:szCs w:val="20"/>
-              </w:rPr>
-              <w:t>Moawad, A., Kim, N., Neeraj, S., &amp; Rousseau, A., (2016). Assessment of Vehicle Sizing, Energy Consumption, and Cost Through Large-Scale Simulation of Advanced Vehicle-Technologies (ANL/ESD-15/28). Retrieved from https://www.autonomie.net/pdfs/Report%20ANL%20ESD-1528%20-%20Assessment%20of%20Vehicle%20Sizing,%20Energy%20Consumption%20and%20Cost%20through%20Large%20Scale%20Simulation%20of%20Advanced%20Vehicle%20Technologies%20-%201603.pdf</w:t>
+              <w:t>, A., Kim, N., Neeraj, S., &amp; Rousseau, A., (2016). Assessment of Vehicle Sizing, Energy Consumption, and Cost Through Large-Scale Simulation of Advanced Vehicle-Technologies (ANL/ESD-15/28). Retrieved from https://www.autonomie.net/pdfs/Report%20ANL%20ESD-1528%20-%20Assessment%20of%20Vehicle%20Sizing,%20Energy%20Consumption%20and%20Cost%20through%20Large%20Scale%20Simulation%20of%20Advanced%20Vehicle%20Technologies%20-%201603.pdf</w:t>
             </w:r>
           </w:p>
         </w:tc>
@@ -16925,6 +17906,231 @@
     </w:lvl>
   </w:abstractNum>
   <w:abstractNum w:abstractNumId="1" w15:restartNumberingAfterBreak="0">
+    <w:nsid w:val="0B0B4D4F"/>
+    <w:multiLevelType w:val="hybridMultilevel"/>
+    <w:tmpl w:val="7892D8A2"/>
+    <w:lvl w:ilvl="0" w:tplc="9A3208FE">
+      <w:numFmt w:val="bullet"/>
+      <w:lvlText w:val="-"/>
+      <w:lvlJc w:val="left"/>
+      <w:pPr>
+        <w:ind w:left="720" w:hanging="360"/>
+      </w:pPr>
+      <w:rPr>
+        <w:rFonts w:ascii="Calibri" w:eastAsiaTheme="minorEastAsia" w:hAnsi="Calibri" w:cs="Calibri" w:hint="default"/>
+      </w:rPr>
+    </w:lvl>
+    <w:lvl w:ilvl="1" w:tplc="04090003" w:tentative="1">
+      <w:start w:val="1"/>
+      <w:numFmt w:val="bullet"/>
+      <w:lvlText w:val="o"/>
+      <w:lvlJc w:val="left"/>
+      <w:pPr>
+        <w:ind w:left="1440" w:hanging="360"/>
+      </w:pPr>
+      <w:rPr>
+        <w:rFonts w:ascii="Courier New" w:hAnsi="Courier New" w:cs="Courier New" w:hint="default"/>
+      </w:rPr>
+    </w:lvl>
+    <w:lvl w:ilvl="2" w:tplc="04090005" w:tentative="1">
+      <w:start w:val="1"/>
+      <w:numFmt w:val="bullet"/>
+      <w:lvlText w:val=""/>
+      <w:lvlJc w:val="left"/>
+      <w:pPr>
+        <w:ind w:left="2160" w:hanging="360"/>
+      </w:pPr>
+      <w:rPr>
+        <w:rFonts w:ascii="Wingdings" w:hAnsi="Wingdings" w:hint="default"/>
+      </w:rPr>
+    </w:lvl>
+    <w:lvl w:ilvl="3" w:tplc="04090001" w:tentative="1">
+      <w:start w:val="1"/>
+      <w:numFmt w:val="bullet"/>
+      <w:lvlText w:val=""/>
+      <w:lvlJc w:val="left"/>
+      <w:pPr>
+        <w:ind w:left="2880" w:hanging="360"/>
+      </w:pPr>
+      <w:rPr>
+        <w:rFonts w:ascii="Symbol" w:hAnsi="Symbol" w:hint="default"/>
+      </w:rPr>
+    </w:lvl>
+    <w:lvl w:ilvl="4" w:tplc="04090003" w:tentative="1">
+      <w:start w:val="1"/>
+      <w:numFmt w:val="bullet"/>
+      <w:lvlText w:val="o"/>
+      <w:lvlJc w:val="left"/>
+      <w:pPr>
+        <w:ind w:left="3600" w:hanging="360"/>
+      </w:pPr>
+      <w:rPr>
+        <w:rFonts w:ascii="Courier New" w:hAnsi="Courier New" w:cs="Courier New" w:hint="default"/>
+      </w:rPr>
+    </w:lvl>
+    <w:lvl w:ilvl="5" w:tplc="04090005" w:tentative="1">
+      <w:start w:val="1"/>
+      <w:numFmt w:val="bullet"/>
+      <w:lvlText w:val=""/>
+      <w:lvlJc w:val="left"/>
+      <w:pPr>
+        <w:ind w:left="4320" w:hanging="360"/>
+      </w:pPr>
+      <w:rPr>
+        <w:rFonts w:ascii="Wingdings" w:hAnsi="Wingdings" w:hint="default"/>
+      </w:rPr>
+    </w:lvl>
+    <w:lvl w:ilvl="6" w:tplc="04090001" w:tentative="1">
+      <w:start w:val="1"/>
+      <w:numFmt w:val="bullet"/>
+      <w:lvlText w:val=""/>
+      <w:lvlJc w:val="left"/>
+      <w:pPr>
+        <w:ind w:left="5040" w:hanging="360"/>
+      </w:pPr>
+      <w:rPr>
+        <w:rFonts w:ascii="Symbol" w:hAnsi="Symbol" w:hint="default"/>
+      </w:rPr>
+    </w:lvl>
+    <w:lvl w:ilvl="7" w:tplc="04090003" w:tentative="1">
+      <w:start w:val="1"/>
+      <w:numFmt w:val="bullet"/>
+      <w:lvlText w:val="o"/>
+      <w:lvlJc w:val="left"/>
+      <w:pPr>
+        <w:ind w:left="5760" w:hanging="360"/>
+      </w:pPr>
+      <w:rPr>
+        <w:rFonts w:ascii="Courier New" w:hAnsi="Courier New" w:cs="Courier New" w:hint="default"/>
+      </w:rPr>
+    </w:lvl>
+    <w:lvl w:ilvl="8" w:tplc="04090005" w:tentative="1">
+      <w:start w:val="1"/>
+      <w:numFmt w:val="bullet"/>
+      <w:lvlText w:val=""/>
+      <w:lvlJc w:val="left"/>
+      <w:pPr>
+        <w:ind w:left="6480" w:hanging="360"/>
+      </w:pPr>
+      <w:rPr>
+        <w:rFonts w:ascii="Wingdings" w:hAnsi="Wingdings" w:hint="default"/>
+      </w:rPr>
+    </w:lvl>
+  </w:abstractNum>
+  <w:abstractNum w:abstractNumId="2" w15:restartNumberingAfterBreak="0">
+    <w:nsid w:val="0D300E5D"/>
+    <w:multiLevelType w:val="hybridMultilevel"/>
+    <w:tmpl w:val="6136BFCC"/>
+    <w:lvl w:ilvl="0" w:tplc="04090001">
+      <w:start w:val="1"/>
+      <w:numFmt w:val="bullet"/>
+      <w:lvlText w:val=""/>
+      <w:lvlJc w:val="left"/>
+      <w:pPr>
+        <w:ind w:left="720" w:hanging="360"/>
+      </w:pPr>
+      <w:rPr>
+        <w:rFonts w:ascii="Symbol" w:hAnsi="Symbol" w:hint="default"/>
+      </w:rPr>
+    </w:lvl>
+    <w:lvl w:ilvl="1" w:tplc="04090003">
+      <w:start w:val="1"/>
+      <w:numFmt w:val="bullet"/>
+      <w:lvlText w:val="o"/>
+      <w:lvlJc w:val="left"/>
+      <w:pPr>
+        <w:ind w:left="1440" w:hanging="360"/>
+      </w:pPr>
+      <w:rPr>
+        <w:rFonts w:ascii="Courier New" w:hAnsi="Courier New" w:cs="Courier New" w:hint="default"/>
+      </w:rPr>
+    </w:lvl>
+    <w:lvl w:ilvl="2" w:tplc="04090005" w:tentative="1">
+      <w:start w:val="1"/>
+      <w:numFmt w:val="bullet"/>
+      <w:lvlText w:val=""/>
+      <w:lvlJc w:val="left"/>
+      <w:pPr>
+        <w:ind w:left="2160" w:hanging="360"/>
+      </w:pPr>
+      <w:rPr>
+        <w:rFonts w:ascii="Wingdings" w:hAnsi="Wingdings" w:hint="default"/>
+      </w:rPr>
+    </w:lvl>
+    <w:lvl w:ilvl="3" w:tplc="04090001" w:tentative="1">
+      <w:start w:val="1"/>
+      <w:numFmt w:val="bullet"/>
+      <w:lvlText w:val=""/>
+      <w:lvlJc w:val="left"/>
+      <w:pPr>
+        <w:ind w:left="2880" w:hanging="360"/>
+      </w:pPr>
+      <w:rPr>
+        <w:rFonts w:ascii="Symbol" w:hAnsi="Symbol" w:hint="default"/>
+      </w:rPr>
+    </w:lvl>
+    <w:lvl w:ilvl="4" w:tplc="04090003" w:tentative="1">
+      <w:start w:val="1"/>
+      <w:numFmt w:val="bullet"/>
+      <w:lvlText w:val="o"/>
+      <w:lvlJc w:val="left"/>
+      <w:pPr>
+        <w:ind w:left="3600" w:hanging="360"/>
+      </w:pPr>
+      <w:rPr>
+        <w:rFonts w:ascii="Courier New" w:hAnsi="Courier New" w:cs="Courier New" w:hint="default"/>
+      </w:rPr>
+    </w:lvl>
+    <w:lvl w:ilvl="5" w:tplc="04090005" w:tentative="1">
+      <w:start w:val="1"/>
+      <w:numFmt w:val="bullet"/>
+      <w:lvlText w:val=""/>
+      <w:lvlJc w:val="left"/>
+      <w:pPr>
+        <w:ind w:left="4320" w:hanging="360"/>
+      </w:pPr>
+      <w:rPr>
+        <w:rFonts w:ascii="Wingdings" w:hAnsi="Wingdings" w:hint="default"/>
+      </w:rPr>
+    </w:lvl>
+    <w:lvl w:ilvl="6" w:tplc="04090001" w:tentative="1">
+      <w:start w:val="1"/>
+      <w:numFmt w:val="bullet"/>
+      <w:lvlText w:val=""/>
+      <w:lvlJc w:val="left"/>
+      <w:pPr>
+        <w:ind w:left="5040" w:hanging="360"/>
+      </w:pPr>
+      <w:rPr>
+        <w:rFonts w:ascii="Symbol" w:hAnsi="Symbol" w:hint="default"/>
+      </w:rPr>
+    </w:lvl>
+    <w:lvl w:ilvl="7" w:tplc="04090003" w:tentative="1">
+      <w:start w:val="1"/>
+      <w:numFmt w:val="bullet"/>
+      <w:lvlText w:val="o"/>
+      <w:lvlJc w:val="left"/>
+      <w:pPr>
+        <w:ind w:left="5760" w:hanging="360"/>
+      </w:pPr>
+      <w:rPr>
+        <w:rFonts w:ascii="Courier New" w:hAnsi="Courier New" w:cs="Courier New" w:hint="default"/>
+      </w:rPr>
+    </w:lvl>
+    <w:lvl w:ilvl="8" w:tplc="04090005" w:tentative="1">
+      <w:start w:val="1"/>
+      <w:numFmt w:val="bullet"/>
+      <w:lvlText w:val=""/>
+      <w:lvlJc w:val="left"/>
+      <w:pPr>
+        <w:ind w:left="6480" w:hanging="360"/>
+      </w:pPr>
+      <w:rPr>
+        <w:rFonts w:ascii="Wingdings" w:hAnsi="Wingdings" w:hint="default"/>
+      </w:rPr>
+    </w:lvl>
+  </w:abstractNum>
+  <w:abstractNum w:abstractNumId="3" w15:restartNumberingAfterBreak="0">
     <w:nsid w:val="1482775B"/>
     <w:multiLevelType w:val="multilevel"/>
     <w:tmpl w:val="5C78C1B4"/>
@@ -17037,7 +18243,7 @@
       </w:rPr>
     </w:lvl>
   </w:abstractNum>
-  <w:abstractNum w:abstractNumId="2" w15:restartNumberingAfterBreak="0">
+  <w:abstractNum w:abstractNumId="4" w15:restartNumberingAfterBreak="0">
     <w:nsid w:val="19E51D66"/>
     <w:multiLevelType w:val="hybridMultilevel"/>
     <w:tmpl w:val="5E10FB46"/>
@@ -17150,7 +18356,7 @@
       </w:rPr>
     </w:lvl>
   </w:abstractNum>
-  <w:abstractNum w:abstractNumId="3" w15:restartNumberingAfterBreak="0">
+  <w:abstractNum w:abstractNumId="5" w15:restartNumberingAfterBreak="0">
     <w:nsid w:val="24563139"/>
     <w:multiLevelType w:val="hybridMultilevel"/>
     <w:tmpl w:val="2BF003BC"/>
@@ -17263,7 +18469,7 @@
       </w:rPr>
     </w:lvl>
   </w:abstractNum>
-  <w:abstractNum w:abstractNumId="4" w15:restartNumberingAfterBreak="0">
+  <w:abstractNum w:abstractNumId="6" w15:restartNumberingAfterBreak="0">
     <w:nsid w:val="2A4B4AD9"/>
     <w:multiLevelType w:val="hybridMultilevel"/>
     <w:tmpl w:val="89E244BE"/>
@@ -17376,7 +18582,7 @@
       </w:rPr>
     </w:lvl>
   </w:abstractNum>
-  <w:abstractNum w:abstractNumId="5" w15:restartNumberingAfterBreak="0">
+  <w:abstractNum w:abstractNumId="7" w15:restartNumberingAfterBreak="0">
     <w:nsid w:val="2B1C157C"/>
     <w:multiLevelType w:val="hybridMultilevel"/>
     <w:tmpl w:val="D29C2A70"/>
@@ -17489,7 +18695,7 @@
       </w:rPr>
     </w:lvl>
   </w:abstractNum>
-  <w:abstractNum w:abstractNumId="6" w15:restartNumberingAfterBreak="0">
+  <w:abstractNum w:abstractNumId="8" w15:restartNumberingAfterBreak="0">
     <w:nsid w:val="2E7D390A"/>
     <w:multiLevelType w:val="hybridMultilevel"/>
     <w:tmpl w:val="C8061FBE"/>
@@ -17602,7 +18808,7 @@
       </w:rPr>
     </w:lvl>
   </w:abstractNum>
-  <w:abstractNum w:abstractNumId="7" w15:restartNumberingAfterBreak="0">
+  <w:abstractNum w:abstractNumId="9" w15:restartNumberingAfterBreak="0">
     <w:nsid w:val="2F394A8C"/>
     <w:multiLevelType w:val="hybridMultilevel"/>
     <w:tmpl w:val="5A7CA94E"/>
@@ -17691,7 +18897,7 @@
       </w:pPr>
     </w:lvl>
   </w:abstractNum>
-  <w:abstractNum w:abstractNumId="8" w15:restartNumberingAfterBreak="0">
+  <w:abstractNum w:abstractNumId="10" w15:restartNumberingAfterBreak="0">
     <w:nsid w:val="37741301"/>
     <w:multiLevelType w:val="hybridMultilevel"/>
     <w:tmpl w:val="8D404B24"/>
@@ -17783,7 +18989,7 @@
       </w:pPr>
     </w:lvl>
   </w:abstractNum>
-  <w:abstractNum w:abstractNumId="9" w15:restartNumberingAfterBreak="0">
+  <w:abstractNum w:abstractNumId="11" w15:restartNumberingAfterBreak="0">
     <w:nsid w:val="3D691B69"/>
     <w:multiLevelType w:val="multilevel"/>
     <w:tmpl w:val="2DC6945E"/>
@@ -17905,7 +19111,7 @@
       </w:rPr>
     </w:lvl>
   </w:abstractNum>
-  <w:abstractNum w:abstractNumId="10" w15:restartNumberingAfterBreak="0">
+  <w:abstractNum w:abstractNumId="12" w15:restartNumberingAfterBreak="0">
     <w:nsid w:val="3DA220BB"/>
     <w:multiLevelType w:val="hybridMultilevel"/>
     <w:tmpl w:val="D6E47298"/>
@@ -18018,7 +19224,7 @@
       </w:rPr>
     </w:lvl>
   </w:abstractNum>
-  <w:abstractNum w:abstractNumId="11" w15:restartNumberingAfterBreak="0">
+  <w:abstractNum w:abstractNumId="13" w15:restartNumberingAfterBreak="0">
     <w:nsid w:val="41A21DF7"/>
     <w:multiLevelType w:val="hybridMultilevel"/>
     <w:tmpl w:val="B338DDD6"/>
@@ -18107,7 +19313,7 @@
       </w:pPr>
     </w:lvl>
   </w:abstractNum>
-  <w:abstractNum w:abstractNumId="12" w15:restartNumberingAfterBreak="0">
+  <w:abstractNum w:abstractNumId="14" w15:restartNumberingAfterBreak="0">
     <w:nsid w:val="43ED1FED"/>
     <w:multiLevelType w:val="hybridMultilevel"/>
     <w:tmpl w:val="3992044A"/>
@@ -18196,7 +19402,7 @@
       </w:pPr>
     </w:lvl>
   </w:abstractNum>
-  <w:abstractNum w:abstractNumId="13" w15:restartNumberingAfterBreak="0">
+  <w:abstractNum w:abstractNumId="15" w15:restartNumberingAfterBreak="0">
     <w:nsid w:val="45144007"/>
     <w:multiLevelType w:val="hybridMultilevel"/>
     <w:tmpl w:val="2A1A946E"/>
@@ -18309,7 +19515,7 @@
       </w:rPr>
     </w:lvl>
   </w:abstractNum>
-  <w:abstractNum w:abstractNumId="14" w15:restartNumberingAfterBreak="0">
+  <w:abstractNum w:abstractNumId="16" w15:restartNumberingAfterBreak="0">
     <w:nsid w:val="48331FC4"/>
     <w:multiLevelType w:val="hybridMultilevel"/>
     <w:tmpl w:val="D87CB8AE"/>
@@ -18422,7 +19628,7 @@
       </w:rPr>
     </w:lvl>
   </w:abstractNum>
-  <w:abstractNum w:abstractNumId="15" w15:restartNumberingAfterBreak="0">
+  <w:abstractNum w:abstractNumId="17" w15:restartNumberingAfterBreak="0">
     <w:nsid w:val="51A56C91"/>
     <w:multiLevelType w:val="hybridMultilevel"/>
     <w:tmpl w:val="8FA2ADCE"/>
@@ -18535,7 +19741,7 @@
       </w:rPr>
     </w:lvl>
   </w:abstractNum>
-  <w:abstractNum w:abstractNumId="16" w15:restartNumberingAfterBreak="0">
+  <w:abstractNum w:abstractNumId="18" w15:restartNumberingAfterBreak="0">
     <w:nsid w:val="59F676A8"/>
     <w:multiLevelType w:val="hybridMultilevel"/>
     <w:tmpl w:val="A406144E"/>
@@ -18648,7 +19854,7 @@
       </w:rPr>
     </w:lvl>
   </w:abstractNum>
-  <w:abstractNum w:abstractNumId="17" w15:restartNumberingAfterBreak="0">
+  <w:abstractNum w:abstractNumId="19" w15:restartNumberingAfterBreak="0">
     <w:nsid w:val="5DD871C7"/>
     <w:multiLevelType w:val="hybridMultilevel"/>
     <w:tmpl w:val="4D009062"/>
@@ -18761,7 +19967,7 @@
       </w:rPr>
     </w:lvl>
   </w:abstractNum>
-  <w:abstractNum w:abstractNumId="18" w15:restartNumberingAfterBreak="0">
+  <w:abstractNum w:abstractNumId="20" w15:restartNumberingAfterBreak="0">
     <w:nsid w:val="5DEC0009"/>
     <w:multiLevelType w:val="hybridMultilevel"/>
     <w:tmpl w:val="FC9A6BD2"/>
@@ -18901,7 +20107,7 @@
       </w:rPr>
     </w:lvl>
   </w:abstractNum>
-  <w:abstractNum w:abstractNumId="19" w15:restartNumberingAfterBreak="0">
+  <w:abstractNum w:abstractNumId="21" w15:restartNumberingAfterBreak="0">
     <w:nsid w:val="66D843C5"/>
     <w:multiLevelType w:val="hybridMultilevel"/>
     <w:tmpl w:val="307C8942"/>
@@ -18990,7 +20196,120 @@
       </w:pPr>
     </w:lvl>
   </w:abstractNum>
-  <w:abstractNum w:abstractNumId="20" w15:restartNumberingAfterBreak="0">
+  <w:abstractNum w:abstractNumId="22" w15:restartNumberingAfterBreak="0">
+    <w:nsid w:val="687E6A18"/>
+    <w:multiLevelType w:val="hybridMultilevel"/>
+    <w:tmpl w:val="D23E2728"/>
+    <w:lvl w:ilvl="0" w:tplc="04090001">
+      <w:start w:val="1"/>
+      <w:numFmt w:val="bullet"/>
+      <w:lvlText w:val=""/>
+      <w:lvlJc w:val="left"/>
+      <w:pPr>
+        <w:ind w:left="720" w:hanging="360"/>
+      </w:pPr>
+      <w:rPr>
+        <w:rFonts w:ascii="Symbol" w:hAnsi="Symbol" w:hint="default"/>
+      </w:rPr>
+    </w:lvl>
+    <w:lvl w:ilvl="1" w:tplc="04090003">
+      <w:start w:val="1"/>
+      <w:numFmt w:val="bullet"/>
+      <w:lvlText w:val="o"/>
+      <w:lvlJc w:val="left"/>
+      <w:pPr>
+        <w:ind w:left="1440" w:hanging="360"/>
+      </w:pPr>
+      <w:rPr>
+        <w:rFonts w:ascii="Courier New" w:hAnsi="Courier New" w:cs="Courier New" w:hint="default"/>
+      </w:rPr>
+    </w:lvl>
+    <w:lvl w:ilvl="2" w:tplc="04090005">
+      <w:start w:val="1"/>
+      <w:numFmt w:val="bullet"/>
+      <w:lvlText w:val=""/>
+      <w:lvlJc w:val="left"/>
+      <w:pPr>
+        <w:ind w:left="2160" w:hanging="360"/>
+      </w:pPr>
+      <w:rPr>
+        <w:rFonts w:ascii="Wingdings" w:hAnsi="Wingdings" w:hint="default"/>
+      </w:rPr>
+    </w:lvl>
+    <w:lvl w:ilvl="3" w:tplc="04090001" w:tentative="1">
+      <w:start w:val="1"/>
+      <w:numFmt w:val="bullet"/>
+      <w:lvlText w:val=""/>
+      <w:lvlJc w:val="left"/>
+      <w:pPr>
+        <w:ind w:left="2880" w:hanging="360"/>
+      </w:pPr>
+      <w:rPr>
+        <w:rFonts w:ascii="Symbol" w:hAnsi="Symbol" w:hint="default"/>
+      </w:rPr>
+    </w:lvl>
+    <w:lvl w:ilvl="4" w:tplc="04090003" w:tentative="1">
+      <w:start w:val="1"/>
+      <w:numFmt w:val="bullet"/>
+      <w:lvlText w:val="o"/>
+      <w:lvlJc w:val="left"/>
+      <w:pPr>
+        <w:ind w:left="3600" w:hanging="360"/>
+      </w:pPr>
+      <w:rPr>
+        <w:rFonts w:ascii="Courier New" w:hAnsi="Courier New" w:cs="Courier New" w:hint="default"/>
+      </w:rPr>
+    </w:lvl>
+    <w:lvl w:ilvl="5" w:tplc="04090005" w:tentative="1">
+      <w:start w:val="1"/>
+      <w:numFmt w:val="bullet"/>
+      <w:lvlText w:val=""/>
+      <w:lvlJc w:val="left"/>
+      <w:pPr>
+        <w:ind w:left="4320" w:hanging="360"/>
+      </w:pPr>
+      <w:rPr>
+        <w:rFonts w:ascii="Wingdings" w:hAnsi="Wingdings" w:hint="default"/>
+      </w:rPr>
+    </w:lvl>
+    <w:lvl w:ilvl="6" w:tplc="04090001" w:tentative="1">
+      <w:start w:val="1"/>
+      <w:numFmt w:val="bullet"/>
+      <w:lvlText w:val=""/>
+      <w:lvlJc w:val="left"/>
+      <w:pPr>
+        <w:ind w:left="5040" w:hanging="360"/>
+      </w:pPr>
+      <w:rPr>
+        <w:rFonts w:ascii="Symbol" w:hAnsi="Symbol" w:hint="default"/>
+      </w:rPr>
+    </w:lvl>
+    <w:lvl w:ilvl="7" w:tplc="04090003" w:tentative="1">
+      <w:start w:val="1"/>
+      <w:numFmt w:val="bullet"/>
+      <w:lvlText w:val="o"/>
+      <w:lvlJc w:val="left"/>
+      <w:pPr>
+        <w:ind w:left="5760" w:hanging="360"/>
+      </w:pPr>
+      <w:rPr>
+        <w:rFonts w:ascii="Courier New" w:hAnsi="Courier New" w:cs="Courier New" w:hint="default"/>
+      </w:rPr>
+    </w:lvl>
+    <w:lvl w:ilvl="8" w:tplc="04090005" w:tentative="1">
+      <w:start w:val="1"/>
+      <w:numFmt w:val="bullet"/>
+      <w:lvlText w:val=""/>
+      <w:lvlJc w:val="left"/>
+      <w:pPr>
+        <w:ind w:left="6480" w:hanging="360"/>
+      </w:pPr>
+      <w:rPr>
+        <w:rFonts w:ascii="Wingdings" w:hAnsi="Wingdings" w:hint="default"/>
+      </w:rPr>
+    </w:lvl>
+  </w:abstractNum>
+  <w:abstractNum w:abstractNumId="23" w15:restartNumberingAfterBreak="0">
     <w:nsid w:val="6C7E6047"/>
     <w:multiLevelType w:val="hybridMultilevel"/>
     <w:tmpl w:val="823E1BEA"/>
@@ -19130,7 +20449,7 @@
       </w:rPr>
     </w:lvl>
   </w:abstractNum>
-  <w:abstractNum w:abstractNumId="21" w15:restartNumberingAfterBreak="0">
+  <w:abstractNum w:abstractNumId="24" w15:restartNumberingAfterBreak="0">
     <w:nsid w:val="6E7A7C49"/>
     <w:multiLevelType w:val="hybridMultilevel"/>
     <w:tmpl w:val="A9907F10"/>
@@ -19243,7 +20562,7 @@
       </w:rPr>
     </w:lvl>
   </w:abstractNum>
-  <w:abstractNum w:abstractNumId="22" w15:restartNumberingAfterBreak="0">
+  <w:abstractNum w:abstractNumId="25" w15:restartNumberingAfterBreak="0">
     <w:nsid w:val="775A7EB3"/>
     <w:multiLevelType w:val="hybridMultilevel"/>
     <w:tmpl w:val="3C088BEE"/>
@@ -19356,7 +20675,7 @@
       </w:rPr>
     </w:lvl>
   </w:abstractNum>
-  <w:abstractNum w:abstractNumId="23" w15:restartNumberingAfterBreak="0">
+  <w:abstractNum w:abstractNumId="26" w15:restartNumberingAfterBreak="0">
     <w:nsid w:val="7C187C56"/>
     <w:multiLevelType w:val="hybridMultilevel"/>
     <w:tmpl w:val="85E6723E"/>
@@ -19446,7 +20765,7 @@
       </w:pPr>
     </w:lvl>
   </w:abstractNum>
-  <w:abstractNum w:abstractNumId="24" w15:restartNumberingAfterBreak="0">
+  <w:abstractNum w:abstractNumId="27" w15:restartNumberingAfterBreak="0">
     <w:nsid w:val="7D1979B5"/>
     <w:multiLevelType w:val="multilevel"/>
     <w:tmpl w:val="0409001F"/>
@@ -19533,58 +20852,58 @@
     </w:lvl>
   </w:abstractNum>
   <w:num w:numId="1">
-    <w:abstractNumId w:val="23"/>
+    <w:abstractNumId w:val="26"/>
   </w:num>
   <w:num w:numId="2">
-    <w:abstractNumId w:val="7"/>
+    <w:abstractNumId w:val="9"/>
   </w:num>
   <w:num w:numId="3">
-    <w:abstractNumId w:val="11"/>
+    <w:abstractNumId w:val="13"/>
   </w:num>
   <w:num w:numId="4">
-    <w:abstractNumId w:val="12"/>
+    <w:abstractNumId w:val="14"/>
   </w:num>
   <w:num w:numId="5">
     <w:abstractNumId w:val="0"/>
   </w:num>
   <w:num w:numId="6">
-    <w:abstractNumId w:val="2"/>
+    <w:abstractNumId w:val="4"/>
   </w:num>
   <w:num w:numId="7">
-    <w:abstractNumId w:val="10"/>
+    <w:abstractNumId w:val="12"/>
   </w:num>
   <w:num w:numId="8">
-    <w:abstractNumId w:val="3"/>
+    <w:abstractNumId w:val="5"/>
   </w:num>
   <w:num w:numId="9">
-    <w:abstractNumId w:val="14"/>
+    <w:abstractNumId w:val="16"/>
   </w:num>
   <w:num w:numId="10">
-    <w:abstractNumId w:val="4"/>
+    <w:abstractNumId w:val="6"/>
   </w:num>
   <w:num w:numId="11">
-    <w:abstractNumId w:val="6"/>
+    <w:abstractNumId w:val="8"/>
   </w:num>
   <w:num w:numId="12">
-    <w:abstractNumId w:val="13"/>
+    <w:abstractNumId w:val="15"/>
   </w:num>
   <w:num w:numId="13">
+    <w:abstractNumId w:val="19"/>
+  </w:num>
+  <w:num w:numId="14">
+    <w:abstractNumId w:val="18"/>
+  </w:num>
+  <w:num w:numId="15">
+    <w:abstractNumId w:val="25"/>
+  </w:num>
+  <w:num w:numId="16">
+    <w:abstractNumId w:val="7"/>
+  </w:num>
+  <w:num w:numId="17">
     <w:abstractNumId w:val="17"/>
   </w:num>
-  <w:num w:numId="14">
-    <w:abstractNumId w:val="16"/>
-  </w:num>
-  <w:num w:numId="15">
-    <w:abstractNumId w:val="22"/>
-  </w:num>
-  <w:num w:numId="16">
-    <w:abstractNumId w:val="5"/>
-  </w:num>
-  <w:num w:numId="17">
-    <w:abstractNumId w:val="15"/>
-  </w:num>
   <w:num w:numId="18">
-    <w:abstractNumId w:val="1"/>
+    <w:abstractNumId w:val="3"/>
     <w:lvlOverride w:ilvl="0">
       <w:startOverride w:val="1"/>
     </w:lvlOverride>
@@ -19614,46 +20933,55 @@
     </w:lvlOverride>
   </w:num>
   <w:num w:numId="19">
-    <w:abstractNumId w:val="9"/>
+    <w:abstractNumId w:val="11"/>
   </w:num>
   <w:num w:numId="20">
+    <w:abstractNumId w:val="27"/>
+  </w:num>
+  <w:num w:numId="21">
+    <w:abstractNumId w:val="11"/>
+  </w:num>
+  <w:num w:numId="22">
+    <w:abstractNumId w:val="11"/>
+  </w:num>
+  <w:num w:numId="23">
     <w:abstractNumId w:val="24"/>
   </w:num>
-  <w:num w:numId="21">
-    <w:abstractNumId w:val="9"/>
-  </w:num>
-  <w:num w:numId="22">
-    <w:abstractNumId w:val="9"/>
-  </w:num>
-  <w:num w:numId="23">
+  <w:num w:numId="24">
     <w:abstractNumId w:val="21"/>
   </w:num>
-  <w:num w:numId="24">
-    <w:abstractNumId w:val="19"/>
-  </w:num>
   <w:num w:numId="25">
-    <w:abstractNumId w:val="9"/>
+    <w:abstractNumId w:val="11"/>
   </w:num>
   <w:num w:numId="26">
-    <w:abstractNumId w:val="9"/>
+    <w:abstractNumId w:val="11"/>
   </w:num>
   <w:num w:numId="27">
-    <w:abstractNumId w:val="9"/>
+    <w:abstractNumId w:val="11"/>
   </w:num>
   <w:num w:numId="28">
-    <w:abstractNumId w:val="9"/>
+    <w:abstractNumId w:val="11"/>
   </w:num>
   <w:num w:numId="29">
-    <w:abstractNumId w:val="8"/>
+    <w:abstractNumId w:val="10"/>
   </w:num>
   <w:num w:numId="30">
-    <w:abstractNumId w:val="9"/>
+    <w:abstractNumId w:val="11"/>
   </w:num>
   <w:num w:numId="31">
+    <w:abstractNumId w:val="23"/>
+  </w:num>
+  <w:num w:numId="32">
     <w:abstractNumId w:val="20"/>
   </w:num>
-  <w:num w:numId="32">
-    <w:abstractNumId w:val="18"/>
+  <w:num w:numId="33">
+    <w:abstractNumId w:val="1"/>
+  </w:num>
+  <w:num w:numId="34">
+    <w:abstractNumId w:val="22"/>
+  </w:num>
+  <w:num w:numId="35">
+    <w:abstractNumId w:val="2"/>
   </w:num>
   <w:numIdMacAtCleanup w:val="20"/>
 </w:numbering>
@@ -20311,7 +21639,6 @@
   <w:style w:type="character" w:default="1" w:styleId="DefaultParagraphFont">
     <w:name w:val="Default Paragraph Font"/>
     <w:uiPriority w:val="1"/>
-    <w:semiHidden/>
     <w:unhideWhenUsed/>
   </w:style>
   <w:style w:type="table" w:default="1" w:styleId="TableNormal">
@@ -22410,14 +23737,7 @@
           </c:marker>
           <c:cat>
             <c:numRef>
-              <c:extLst>
-                <c:ext xmlns:c15="http://schemas.microsoft.com/office/drawing/2012/chart" uri="{02D57815-91ED-43cb-92C2-25804820EDAC}">
-                  <c15:fullRef>
-                    <c15:sqref>GDPPC!$C$11:$M$11</c15:sqref>
-                  </c15:fullRef>
-                </c:ext>
-              </c:extLst>
-              <c:f>GDPPC!$E$11:$M$11</c:f>
+              <c:f>GDPPC!$C$11:$M$11</c:f>
               <c:numCache>
                 <c:formatCode>General</c:formatCode>
                 <c:ptCount val="9"/>
@@ -22453,14 +23773,7 @@
           </c:cat>
           <c:val>
             <c:numRef>
-              <c:extLst>
-                <c:ext xmlns:c15="http://schemas.microsoft.com/office/drawing/2012/chart" uri="{02D57815-91ED-43cb-92C2-25804820EDAC}">
-                  <c15:fullRef>
-                    <c15:sqref>GDPPC!$C$12:$M$12</c15:sqref>
-                  </c15:fullRef>
-                </c:ext>
-              </c:extLst>
-              <c:f>GDPPC!$E$12:$M$12</c:f>
+              <c:f>GDPPC!$C$12:$M$12</c:f>
               <c:numCache>
                 <c:formatCode>General</c:formatCode>
                 <c:ptCount val="9"/>
@@ -24712,7 +26025,7 @@
 </file>
 
 <file path=customXml/itemProps1.xml><?xml version="1.0" encoding="utf-8"?>
-<ds:datastoreItem xmlns:ds="http://schemas.openxmlformats.org/officeDocument/2006/customXml" ds:itemID="{4F2BEE30-1326-4D09-B95B-D6B50E6A23F9}">
+<ds:datastoreItem xmlns:ds="http://schemas.openxmlformats.org/officeDocument/2006/customXml" ds:itemID="{261A8F11-F8FD-4B6B-BB3A-DAE4CE332175}">
   <ds:schemaRefs>
     <ds:schemaRef ds:uri="http://schemas.openxmlformats.org/officeDocument/2006/bibliography"/>
   </ds:schemaRefs>

</xml_diff>

<commit_message>
Expand policy scenarios section of appendix
</commit_message>
<xml_diff>
--- a/[Charles et al. 2020] Electrification of the transport System. Impacts of national policies vs external drivers. A case study for Pakistan.docx
+++ b/[Charles et al. 2020] Electrification of the transport System. Impacts of national policies vs external drivers. A case study for Pakistan.docx
@@ -11059,12 +11059,7 @@
       </w:r>
       <w:proofErr w:type="spellEnd"/>
       <w:r>
-        <w:t xml:space="preserve"> et al. 2017) does not report data for these vehicles, we rely on market data in Pakistan to determine current costs. A representative gasoline-powered motorcycle model in Pakistan costs about $800, about 59% of the cost assumption in the UCD database, so we scale all liquids 2-wheeler purchase costs by this value. Based on feedback from collaborators at SEP, electric 2-wheelers are already at levelized cost parity with conventional ICE 2-wh</w:t>
-      </w:r>
-      <w:bookmarkStart w:id="49" w:name="_GoBack"/>
-      <w:bookmarkEnd w:id="49"/>
-      <w:r>
-        <w:t xml:space="preserve">eelers in Pakistan. Therefore, we back calculate purchase costs for BEVs in 2020 by class using ICEV cost assumptions and assuming equal </w:t>
+        <w:t xml:space="preserve"> et al. 2017) does not report data for these vehicles, we rely on market data in Pakistan to determine current costs. A representative gasoline-powered motorcycle model in Pakistan costs about $800, about 59% of the cost assumption in the UCD database, so we scale all liquids 2-wheeler purchase costs by this value. Based on feedback from collaborators at SEP, electric 2-wheelers are already at levelized cost parity with conventional ICE 2-wheelers in Pakistan. Therefore, we back calculate purchase costs for BEVs in 2020 by class using ICEV cost assumptions and assuming equal </w:t>
       </w:r>
       <w:r>
         <w:lastRenderedPageBreak/>
@@ -11221,15 +11216,30 @@
       <w:pPr>
         <w:pStyle w:val="Heading2"/>
       </w:pPr>
-      <w:bookmarkStart w:id="50" w:name="_Toc35334625"/>
-      <w:bookmarkStart w:id="51" w:name="_Toc36643863"/>
+      <w:bookmarkStart w:id="49" w:name="_Toc35334625"/>
+      <w:bookmarkStart w:id="50" w:name="_Toc36643863"/>
       <w:r>
         <w:t>Policy scenarios</w:t>
       </w:r>
+      <w:bookmarkEnd w:id="49"/>
       <w:bookmarkEnd w:id="50"/>
-      <w:bookmarkEnd w:id="51"/>
       <w:r>
         <w:t xml:space="preserve"> </w:t>
+      </w:r>
+    </w:p>
+    <w:p/>
+    <w:p>
+      <w:r>
+        <w:t xml:space="preserve">The table below summarizes the EV policy scenarios. These are </w:t>
+      </w:r>
+      <w:r>
+        <w:t>run in combination with Slow and Rapid Advancement cost pathways (see below)</w:t>
+      </w:r>
+      <w:r>
+        <w:t>, for a total of eight scenarios</w:t>
+      </w:r>
+      <w:r>
+        <w:t>.</w:t>
       </w:r>
     </w:p>
     <w:p/>
@@ -11262,7 +11272,7 @@
                 <w:bCs/>
               </w:rPr>
             </w:pPr>
-            <w:bookmarkStart w:id="52" w:name="_Hlk29903354"/>
+            <w:bookmarkStart w:id="51" w:name="_Hlk29903354"/>
             <w:r>
               <w:rPr>
                 <w:b/>
@@ -11741,16 +11751,19 @@
           </w:p>
         </w:tc>
       </w:tr>
+      <w:bookmarkEnd w:id="51"/>
     </w:tbl>
-    <w:bookmarkEnd w:id="52"/>
+    <w:p/>
     <w:p>
       <w:r>
-        <w:t>Scenarios are run in combination with Slow and Rapid Advancement cost pathways (see below).</w:t>
-      </w:r>
-    </w:p>
-    <w:p>
-      <w:r>
-        <w:t>Pakistan’s vehicle taxes and duties:</w:t>
+        <w:t>Pakistan’s vehicle taxes and duties</w:t>
+      </w:r>
+      <w:r>
+        <w:t xml:space="preserve"> are given as a percentage of the vehicle purchase price. For ICEVs, these are based Pakistan’s Automotive Development Policy 2016-2021, along with data and </w:t>
+      </w:r>
+      <w:r>
+        <w:lastRenderedPageBreak/>
+        <w:t>assumptions on local manufacturing and imports of conventional liquids vehicles. The final duties, taxes, and fees are assumed to be constant over time, and are shown in the table below:</w:t>
       </w:r>
     </w:p>
     <w:p>
@@ -11892,7 +11905,6 @@
           </w:tcPr>
           <w:p>
             <w:r>
-              <w:lastRenderedPageBreak/>
               <w:t>Cars</w:t>
             </w:r>
           </w:p>
@@ -12027,7 +12039,12 @@
         <w:t>EV benefits</w:t>
       </w:r>
       <w:r>
-        <w:t xml:space="preserve"> under the NEVP are largely proposed to last 7 years, but as GCAM uses 5-year time steps, we model the NEVP over 10 years, from 2020 to 2030. </w:t>
+        <w:t xml:space="preserve"> under the NEVP are largely proposed to last 7 years, but as GCAM uses 5-year time steps, we model the NEVP over 10 years, from 2020 to 2</w:t>
+      </w:r>
+      <w:bookmarkStart w:id="52" w:name="_GoBack"/>
+      <w:bookmarkEnd w:id="52"/>
+      <w:r>
+        <w:t xml:space="preserve">030. </w:t>
       </w:r>
       <w:r>
         <w:t>Taxes, duties, and fees under the NEVP localization scenarios are given as a percentage of the purchase price.</w:t>
@@ -15387,6 +15404,7 @@
                 <w:rFonts w:ascii="Arial Narrow" w:eastAsia="Times New Roman" w:hAnsi="Arial Narrow" w:cs="Calibri"/>
                 <w:color w:val="000000"/>
               </w:rPr>
+              <w:lastRenderedPageBreak/>
               <w:t>Three-wheelers</w:t>
             </w:r>
           </w:p>
@@ -16843,7 +16861,6 @@
         <w:t xml:space="preserve"> to the given percentage of the purchase price. For 3-wheelers, </w:t>
       </w:r>
       <w:r>
-        <w:lastRenderedPageBreak/>
         <w:t>taxes are included in capital costs (other)</w:t>
       </w:r>
       <w:r>
@@ -17169,7 +17186,6 @@
                 <w:szCs w:val="20"/>
               </w:rPr>
             </w:pPr>
-            <w:proofErr w:type="spellStart"/>
             <w:r>
               <w:rPr>
                 <w:rFonts w:eastAsia="Times New Roman" w:cstheme="minorHAnsi"/>
@@ -17177,17 +17193,7 @@
                 <w:sz w:val="20"/>
                 <w:szCs w:val="20"/>
               </w:rPr>
-              <w:t>Baik</w:t>
-            </w:r>
-            <w:proofErr w:type="spellEnd"/>
-            <w:r>
-              <w:rPr>
-                <w:rFonts w:eastAsia="Times New Roman" w:cstheme="minorHAnsi"/>
-                <w:color w:val="000000"/>
-                <w:sz w:val="20"/>
-                <w:szCs w:val="20"/>
-              </w:rPr>
-              <w:t>, Y., Hensley, R., Hertzke, P., &amp; Knupfer, S., (March 2019). Making electric vehicles profitable. Retrieved from: https://www.mckinsey.com/industries/automotive-and-assembly/our-insights/making-electric-vehicles-profitable</w:t>
+              <w:t>Baik, Y., Hensley, R., Hertzke, P., &amp; Knupfer, S., (March 2019). Making electric vehicles profitable. Retrieved from: https://www.mckinsey.com/industries/automotive-and-assembly/our-insights/making-electric-vehicles-profitable</w:t>
             </w:r>
           </w:p>
         </w:tc>
@@ -17256,7 +17262,6 @@
                 <w:szCs w:val="20"/>
               </w:rPr>
             </w:pPr>
-            <w:proofErr w:type="spellStart"/>
             <w:r>
               <w:rPr>
                 <w:rFonts w:eastAsia="Times New Roman" w:cstheme="minorHAnsi"/>
@@ -17264,17 +17269,7 @@
                 <w:sz w:val="20"/>
                 <w:szCs w:val="20"/>
               </w:rPr>
-              <w:t>Moawad</w:t>
-            </w:r>
-            <w:proofErr w:type="spellEnd"/>
-            <w:r>
-              <w:rPr>
-                <w:rFonts w:eastAsia="Times New Roman" w:cstheme="minorHAnsi"/>
-                <w:color w:val="000000"/>
-                <w:sz w:val="20"/>
-                <w:szCs w:val="20"/>
-              </w:rPr>
-              <w:t>, A., Kim, N., Neeraj, S., &amp; Rousseau, A., (2016). Assessment of Vehicle Sizing, Energy Consumption, and Cost Through Large-Scale Simulation of Advanced Vehicle-Technologies (ANL/ESD-15/28). Retrieved from https://www.autonomie.net/pdfs/Report%20ANL%20ESD-1528%20-%20Assessment%20of%20Vehicle%20Sizing,%20Energy%20Consumption%20and%20Cost%20through%20Large%20Scale%20Simulation%20of%20Advanced%20Vehicle%20Technologies%20-%201603.pdf</w:t>
+              <w:t>Moawad, A., Kim, N., Neeraj, S., &amp; Rousseau, A., (2016). Assessment of Vehicle Sizing, Energy Consumption, and Cost Through Large-Scale Simulation of Advanced Vehicle-Technologies (ANL/ESD-15/28). Retrieved from https://www.autonomie.net/pdfs/Report%20ANL%20ESD-1528%20-%20Assessment%20of%20Vehicle%20Sizing,%20Energy%20Consumption%20and%20Cost%20through%20Large%20Scale%20Simulation%20of%20Advanced%20Vehicle%20Technologies%20-%201603.pdf</w:t>
             </w:r>
           </w:p>
         </w:tc>
@@ -17613,21 +17608,7 @@
         <w:rPr>
           <w:rFonts w:ascii="Calibri" w:hAnsi="Calibri" w:cs="Calibri"/>
         </w:rPr>
-        <w:t>(</w:t>
-      </w:r>
-      <w:proofErr w:type="spellStart"/>
-      <w:r>
-        <w:rPr>
-          <w:rFonts w:ascii="Calibri" w:hAnsi="Calibri" w:cs="Calibri"/>
-        </w:rPr>
-        <w:t>Stromsta</w:t>
-      </w:r>
-      <w:proofErr w:type="spellEnd"/>
-      <w:r>
-        <w:rPr>
-          <w:rFonts w:ascii="Calibri" w:hAnsi="Calibri" w:cs="Calibri"/>
-        </w:rPr>
-        <w:t xml:space="preserve"> 2019)</w:t>
+        <w:t>(Stromsta 2019)</w:t>
       </w:r>
       <w:r>
         <w:fldChar w:fldCharType="end"/>
@@ -21535,6 +21516,7 @@
   <w:style w:type="character" w:default="1" w:styleId="DefaultParagraphFont">
     <w:name w:val="Default Paragraph Font"/>
     <w:uiPriority w:val="1"/>
+    <w:semiHidden/>
     <w:unhideWhenUsed/>
   </w:style>
   <w:style w:type="table" w:default="1" w:styleId="TableNormal">
@@ -25919,7 +25901,7 @@
 </file>
 
 <file path=customXml/itemProps1.xml><?xml version="1.0" encoding="utf-8"?>
-<ds:datastoreItem xmlns:ds="http://schemas.openxmlformats.org/officeDocument/2006/customXml" ds:itemID="{C2732017-0639-4E45-AC54-FBC27DBF5383}">
+<ds:datastoreItem xmlns:ds="http://schemas.openxmlformats.org/officeDocument/2006/customXml" ds:itemID="{09674A0D-6270-4C65-A4D9-BF9D773E4ACF}">
   <ds:schemaRefs>
     <ds:schemaRef ds:uri="http://schemas.openxmlformats.org/officeDocument/2006/bibliography"/>
   </ds:schemaRefs>

</xml_diff>

<commit_message>
Adding a first cut at background and lit review
</commit_message>
<xml_diff>
--- a/[Charles et al. 2020] Electrification of the transport System. Impacts of national policies vs external drivers. A case study for Pakistan.docx
+++ b/[Charles et al. 2020] Electrification of the transport System. Impacts of national policies vs external drivers. A case study for Pakistan.docx
@@ -3470,168 +3470,908 @@
         <w:t>Background</w:t>
       </w:r>
       <w:bookmarkEnd w:id="3"/>
-    </w:p>
-    <w:p>
-      <w:pPr>
-        <w:pStyle w:val="Bibliography"/>
-        <w:ind w:left="0" w:firstLine="0"/>
-        <w:jc w:val="both"/>
-        <w:rPr>
-          <w:ins w:id="4" w:author="Khan, Zarrar" w:date="2020-04-07T12:50:00Z"/>
-        </w:rPr>
-      </w:pPr>
-      <w:r>
-        <w:t>Background on electrification trends in general, role in decarbonization and regional projections across the globe</w:t>
-      </w:r>
-    </w:p>
-    <w:p>
-      <w:pPr>
-        <w:rPr>
-          <w:ins w:id="5" w:author="Khan, Zarrar" w:date="2020-04-07T12:50:00Z"/>
-        </w:rPr>
-      </w:pPr>
-    </w:p>
-    <w:p>
-      <w:pPr>
-        <w:rPr>
-          <w:ins w:id="6" w:author="Khan, Zarrar" w:date="2020-04-07T13:28:00Z"/>
-        </w:rPr>
-      </w:pPr>
-      <w:ins w:id="7" w:author="Khan, Zarrar" w:date="2020-04-07T12:50:00Z">
-        <w:r>
-          <w:t>Importance of electrification</w:t>
-        </w:r>
-      </w:ins>
-      <w:ins w:id="8" w:author="Khan, Zarrar" w:date="2020-04-07T12:51:00Z">
-        <w:r>
-          <w:t xml:space="preserve">. </w:t>
+      <w:ins w:id="4" w:author="Khan, Zarrar" w:date="2020-04-08T09:56:00Z">
+        <w:r>
+          <w:t xml:space="preserve"> &amp; Literate Review</w:t>
         </w:r>
       </w:ins>
     </w:p>
     <w:p>
       <w:pPr>
         <w:rPr>
-          <w:ins w:id="9" w:author="Khan, Zarrar" w:date="2020-04-07T13:27:00Z"/>
+          <w:ins w:id="5" w:author="Khan, Zarrar" w:date="2020-04-08T09:55:00Z"/>
         </w:rPr>
       </w:pPr>
-      <w:ins w:id="10" w:author="Khan, Zarrar" w:date="2020-04-07T13:28:00Z">
-        <w:r>
-          <w:t xml:space="preserve">From </w:t>
+      <w:del w:id="6" w:author="Khan, Zarrar" w:date="2020-04-08T10:03:00Z">
+        <w:r>
+          <w:delText>Background on electrification trends in general, role in decarbonization and regional projections across the globe</w:delText>
+        </w:r>
+      </w:del>
+      <w:ins w:id="7" w:author="Khan, Zarrar" w:date="2020-04-08T09:31:00Z">
+        <w:r>
+          <w:t>The transport sector</w:t>
+        </w:r>
+      </w:ins>
+      <w:ins w:id="8" w:author="Khan, Zarrar" w:date="2020-04-08T09:32:00Z">
+        <w:r>
+          <w:t xml:space="preserve"> accounts for a fourth of global greenhouse gas (GHG) emissions </w:t>
+        </w:r>
+      </w:ins>
+      <w:ins w:id="9" w:author="Khan, Zarrar" w:date="2020-04-08T09:33:00Z">
+        <w:r>
+          <w:t>wi</w:t>
+        </w:r>
+      </w:ins>
+      <w:ins w:id="10" w:author="Khan, Zarrar" w:date="2020-04-08T09:34:00Z">
+        <w:r>
+          <w:t>th road transport accounting for more than half of all transport-related emissions</w:t>
+        </w:r>
+      </w:ins>
+      <w:ins w:id="11" w:author="Khan, Zarrar" w:date="2020-04-08T11:40:00Z">
+        <w:r>
+          <w:t xml:space="preserve"> </w:t>
         </w:r>
         <w:r>
           <w:fldChar w:fldCharType="begin"/>
         </w:r>
+        <w:r>
+          <w:instrText xml:space="preserve"> ADDIN ZOTERO_ITEM CSL_CITATION {"citationID":"mrP3THfj","properties":{"formattedCitation":"(Clarke et al., 2015; Edelenbosch et al., 2017)","plainCitation":"(Clarke et al., 2015; Edelenbosch et al., 2017)","noteIndex":0},"citationItems":[{"id":765,"uris":["http://zotero.org/users/2476381/items/XXU7YG7Z"],"uri":["http://zotero.org/users/2476381/items/XXU7YG7Z"],"itemData":{"id":765,"type":"report","publisher":"Pacific Northwest National Lab.(PNNL), Richland, WA (United States)","source":"Google Scholar","title":"Assessing Transformation Pathways. In: Climate Change 2014: Mitigation of Climate Change. Contribution of Working Group III to the Fifth Assessment Report of the Intergovernmental Panel on Climate Change","title-short":"Assessing Transformation Pathways. In","author":[{"family":"Clarke","given":"Leon E."},{"family":"Jiang","given":"Kejun"},{"family":"Akimoto","given":"Keigo"},{"family":"Babiker","given":"Mustafa"},{"family":"Blanford","given":"Geoffrey J."},{"family":"Fisher-Vanden","given":"Karen"},{"family":"Hourcade","given":"Jean-Claude"},{"family":"Krey","given":"Volker"},{"family":"Kriegler","given":"Elmar"},{"family":"Loschel","given":"Andreas"}],"issued":{"date-parts":[["2015"]]}},"label":"page"},{"id":760,"uris":["http://zotero.org/users/2476381/items/BM5FCHGJ"],"uri":["http://zotero.org/users/2476381/items/BM5FCHGJ"],"itemData":{"id":760,"type":"article-journal","abstract":"The transport sector is growing fast in terms of energy use and accompanying greenhouse gas emissions. Integrated assessment models (IAMs) are used widely to analyze energy system transitions over a decadal time frame to help inform and evaluating international climate policy. As part of this, IAMs also explore pathways of decarbonizing the transport sector. This study quantifies the contribution of changes in activity growth, modal structure, energy intensity and fuel mix to the projected passenger transport carbon emission pathways. The Laspeyres index decomposition method is used to compare results across models and scenarios, and against historical transport trends. Broadly-speaking the models show similar trends, projecting continuous transport activity growth, reduced energy intensity and in some cases modal shift to carbon-intensive modes - similar to those observed historically in a business-as-usual scenario. In policy-induced mitigation scenarios further enhancements of energy efficiency and fuel switching is seen, showing a clear break with historical trends. Reduced activity growth and modal shift (towards less carbon-intensive modes) only have a limited contribution to emission reduction. Measures that could induce such changes could possibly complement the aggressive, technology switch required in the current scenarios to reach internationally agreed climate targets.","container-title":"Transportation Research Part D: Transport and Environment","DOI":"10.1016/j.trd.2016.07.003","ISSN":"1361-9209","journalAbbreviation":"Transportation Research Part D: Transport and Environment","language":"en","page":"281-293","source":"ScienceDirect","title":"Decomposing passenger transport futures: Comparing results of global integrated assessment models","title-short":"Decomposing passenger transport futures","volume":"55","author":[{"family":"Edelenbosch","given":"O. Y."},{"family":"McCollum","given":"D. L."},{"family":"Vuuren","given":"D. P.","non-dropping-particle":"van"},{"family":"Bertram","given":"C."},{"family":"Carrara","given":"S."},{"family":"Daly","given":"H."},{"family":"Fujimori","given":"S."},{"family":"Kitous","given":"A."},{"family":"Kyle","given":"P."},{"family":"Ó Broin","given":"E."},{"family":"Karkatsoulis","given":"P."},{"family":"Sano","given":"F."}],"issued":{"date-parts":[["2017",8,1]]}},"label":"page"}],"schema":"https://github.com/citation-style-language/schema/raw/master/csl-citation.json"} </w:instrText>
+        </w:r>
       </w:ins>
-      <w:ins w:id="11" w:author="Khan, Zarrar" w:date="2020-04-07T13:55:00Z">
-        <w:r>
-          <w:instrText xml:space="preserve"> ADDIN ZOTERO_ITEM CSL_CITATION {"citationID":"0Iyp163j","properties":{"formattedCitation":"[1]","plainCitation":"[1]","noteIndex":0},"citationItems":[{"id":758,"uris":["http://zotero.org/users/2476381/items/PMYEKARY"],"uri":["http://zotero.org/users/2476381/items/PMYEKARY"],"itemData":{"id":758,"type":"article-journal","abstract":"Electrification is widely considered an attractive solution for reducing the oil dependency and environmental impact of road transportation. Many countries have been establishing increasingly stringent and ambitious targets in support of transport electrification. We conducted scenario simulations to depict the role of transport electrification in climate change mitigation and how the transport sector would interact with the energy-supply sector. The results showed that transport electrification without the replacement of fossil-fuel power plants leads to the unfortunate result of increasing emissions instead of achieving a low-carbon transition. While transport electrification alone would not contribute to climate change mitigation, it is interesting to note that switching to electrified road transport under the sustainable shared socioeconomic pathways permitted an optimistic outlook for a low-carbon transition, even in the absence of a decarbonized power sector. Another interesting finding was that the stringent penetration of electric vehicles can reduce the mitigation cost generated by the 2 °C climate stabilization target, implying a positive impact for transport policies on the economic system. With technological innovations such as electrified road transport, climate change mitigation does not have to occur at the expense of economic growth. Because a transport electrification policy closely interacts with energy and economic systems, transport planners, economists, and energy policymakers need to work together to propose policy schemes that consider a cross-sectoral balance for a green sustainable future.","container-title":"Environmental Research Letters","DOI":"10.1088/1748-9326/ab6658","ISSN":"1748-9326","issue":"3","journalAbbreviation":"Environ. Res. Lett.","language":"en","note":"publisher: IOP Publishing","page":"034019","source":"Institute of Physics","title":"The role of transport electrification in global climate change mitigation scenarios","volume":"15","author":[{"family":"Zhang","given":"Runsen"},{"family":"Fujimori","given":"Shinichiro"}],"issued":{"date-parts":[["2020",2]]}}}],"schema":"https://github.com/citation-style-language/schema/raw/master/csl-citation.json"} </w:instrText>
-        </w:r>
-      </w:ins>
       <w:r>
         <w:fldChar w:fldCharType="separate"/>
       </w:r>
-      <w:ins w:id="12" w:author="Khan, Zarrar" w:date="2020-04-07T13:55:00Z">
+      <w:ins w:id="12" w:author="Khan, Zarrar" w:date="2020-04-08T11:40:00Z">
         <w:r>
           <w:rPr>
             <w:rFonts w:ascii="Calibri" w:hAnsi="Calibri" w:cs="Calibri"/>
-            <w:rPrChange w:id="13" w:author="Khan, Zarrar" w:date="2020-04-07T13:55:00Z">
+            <w:rPrChange w:id="13" w:author="Khan, Zarrar" w:date="2020-04-08T11:40:00Z">
               <w:rPr/>
             </w:rPrChange>
           </w:rPr>
-          <w:t>[1]</w:t>
+          <w:t xml:space="preserve">(Clarke et al., 2015; </w:t>
+        </w:r>
+        <w:proofErr w:type="spellStart"/>
+        <w:r>
+          <w:rPr>
+            <w:rFonts w:ascii="Calibri" w:hAnsi="Calibri" w:cs="Calibri"/>
+            <w:rPrChange w:id="14" w:author="Khan, Zarrar" w:date="2020-04-08T11:40:00Z">
+              <w:rPr/>
+            </w:rPrChange>
+          </w:rPr>
+          <w:t>Edelenbosch</w:t>
+        </w:r>
+        <w:proofErr w:type="spellEnd"/>
+        <w:r>
+          <w:rPr>
+            <w:rFonts w:ascii="Calibri" w:hAnsi="Calibri" w:cs="Calibri"/>
+            <w:rPrChange w:id="15" w:author="Khan, Zarrar" w:date="2020-04-08T11:40:00Z">
+              <w:rPr/>
+            </w:rPrChange>
+          </w:rPr>
+          <w:t xml:space="preserve"> et al., 2017)</w:t>
+        </w:r>
+        <w:r>
+          <w:fldChar w:fldCharType="end"/>
+        </w:r>
+        <w:r>
+          <w:t xml:space="preserve">. </w:t>
         </w:r>
       </w:ins>
-      <w:ins w:id="14" w:author="Khan, Zarrar" w:date="2020-04-07T13:28:00Z">
+      <w:ins w:id="16" w:author="Khan, Zarrar" w:date="2020-04-08T09:49:00Z">
+        <w:r>
+          <w:t xml:space="preserve">Private ownership of road vehicles is projected to increase with the increase in </w:t>
+        </w:r>
+      </w:ins>
+      <w:ins w:id="17" w:author="Khan, Zarrar" w:date="2020-04-08T09:35:00Z">
+        <w:r>
+          <w:t>both population and income</w:t>
+        </w:r>
+      </w:ins>
+      <w:ins w:id="18" w:author="Khan, Zarrar" w:date="2020-04-08T11:42:00Z">
+        <w:r>
+          <w:t xml:space="preserve"> </w:t>
+        </w:r>
+        <w:r>
+          <w:fldChar w:fldCharType="begin"/>
+        </w:r>
+        <w:r>
+          <w:instrText xml:space="preserve"> ADDIN ZOTERO_ITEM CSL_CITATION {"citationID":"X2nykBd5","properties":{"formattedCitation":"(McCollum et al., 2018)","plainCitation":"(McCollum et al., 2018)","noteIndex":0},"citationItems":[{"id":767,"uris":["http://zotero.org/users/2476381/items/DESMIB36"],"uri":["http://zotero.org/users/2476381/items/DESMIB36"],"itemData":{"id":767,"type":"article-journal","container-title":"Nature Energy","issue":"8","note":"publisher: Nature Publishing Group","page":"664–673","source":"Google Scholar","title":"Interaction of consumer preferences and climate policies in the global transition to low-carbon vehicles","volume":"3","author":[{"family":"McCollum","given":"David L."},{"family":"Wilson","given":"Charlie"},{"family":"Bevione","given":"Michela"},{"family":"Carrara","given":"Samuel"},{"family":"Edelenbosch","given":"Oreane Y."},{"family":"Emmerling","given":"Johannes"},{"family":"Guivarch","given":"Céline"},{"family":"Karkatsoulis","given":"Panagiotis"},{"family":"Keppo","given":"Ilkka"},{"family":"Krey","given":"Volker"}],"issued":{"date-parts":[["2018"]]}}}],"schema":"https://github.com/citation-style-language/schema/raw/master/csl-citation.json"} </w:instrText>
+        </w:r>
+      </w:ins>
+      <w:r>
+        <w:fldChar w:fldCharType="separate"/>
+      </w:r>
+      <w:ins w:id="19" w:author="Khan, Zarrar" w:date="2020-04-08T11:42:00Z">
+        <w:r>
+          <w:rPr>
+            <w:rFonts w:ascii="Calibri" w:hAnsi="Calibri" w:cs="Calibri"/>
+            <w:rPrChange w:id="20" w:author="Khan, Zarrar" w:date="2020-04-08T11:42:00Z">
+              <w:rPr/>
+            </w:rPrChange>
+          </w:rPr>
+          <w:t>(McCollum et al., 2018)</w:t>
+        </w:r>
         <w:r>
           <w:fldChar w:fldCharType="end"/>
+        </w:r>
+      </w:ins>
+      <w:ins w:id="21" w:author="Khan, Zarrar" w:date="2020-04-08T09:49:00Z">
+        <w:r>
+          <w:t xml:space="preserve">. </w:t>
+        </w:r>
+      </w:ins>
+      <w:ins w:id="22" w:author="Khan, Zarrar" w:date="2020-04-08T09:50:00Z">
+        <w:r>
+          <w:t>Switching to electric vehicles</w:t>
+        </w:r>
+      </w:ins>
+      <w:ins w:id="23" w:author="Khan, Zarrar" w:date="2020-04-08T09:55:00Z">
+        <w:r>
+          <w:t xml:space="preserve"> (EVs)</w:t>
+        </w:r>
+      </w:ins>
+      <w:ins w:id="24" w:author="Khan, Zarrar" w:date="2020-04-08T09:50:00Z">
+        <w:r>
+          <w:t xml:space="preserve"> has been proposed as a significant way to</w:t>
+        </w:r>
+      </w:ins>
+      <w:ins w:id="25" w:author="Khan, Zarrar" w:date="2020-04-08T09:52:00Z">
+        <w:r>
+          <w:t xml:space="preserve"> both lower energy consumption as a result of improved efficiencies as well as</w:t>
+        </w:r>
+      </w:ins>
+      <w:ins w:id="26" w:author="Khan, Zarrar" w:date="2020-04-08T09:50:00Z">
+        <w:r>
+          <w:t xml:space="preserve"> divert </w:t>
+        </w:r>
+      </w:ins>
+      <w:ins w:id="27" w:author="Khan, Zarrar" w:date="2020-04-08T09:51:00Z">
+        <w:r>
+          <w:t>direct transport sector emissions to power</w:t>
+        </w:r>
+      </w:ins>
+      <w:ins w:id="28" w:author="Khan, Zarrar" w:date="2020-04-08T09:53:00Z">
+        <w:r>
+          <w:t xml:space="preserve"> generation</w:t>
+        </w:r>
+      </w:ins>
+      <w:ins w:id="29" w:author="Khan, Zarrar" w:date="2020-04-08T09:52:00Z">
+        <w:r>
+          <w:t xml:space="preserve">. </w:t>
+        </w:r>
+      </w:ins>
+      <w:ins w:id="30" w:author="Khan, Zarrar" w:date="2020-04-08T09:53:00Z">
+        <w:r>
+          <w:t>When c</w:t>
+        </w:r>
+      </w:ins>
+      <w:ins w:id="31" w:author="Khan, Zarrar" w:date="2020-04-08T09:52:00Z">
+        <w:r>
+          <w:t xml:space="preserve">oupled with </w:t>
+        </w:r>
+      </w:ins>
+      <w:ins w:id="32" w:author="Khan, Zarrar" w:date="2020-04-08T09:54:00Z">
+        <w:r>
+          <w:t>appropriate power se</w:t>
+        </w:r>
+      </w:ins>
+      <w:ins w:id="33" w:author="Khan, Zarrar" w:date="2020-04-08T09:55:00Z">
+        <w:r>
+          <w:t>ctor de-carbonization efforts the switch to EVs is an effective strategy to lower emissions</w:t>
+        </w:r>
+      </w:ins>
+      <w:ins w:id="34" w:author="Khan, Zarrar" w:date="2020-04-08T11:37:00Z">
+        <w:r>
+          <w:t xml:space="preserve"> </w:t>
+        </w:r>
+      </w:ins>
+      <w:ins w:id="35" w:author="Khan, Zarrar" w:date="2020-04-08T11:36:00Z">
+        <w:r>
+          <w:fldChar w:fldCharType="begin"/>
+        </w:r>
+      </w:ins>
+      <w:ins w:id="36" w:author="Khan, Zarrar" w:date="2020-04-08T11:37:00Z">
+        <w:r>
+          <w:instrText xml:space="preserve"> ADDIN ZOTERO_ITEM CSL_CITATION {"citationID":"jT96xovt","properties":{"formattedCitation":"(Zhang and Fujimori, 2020)","plainCitation":"(Zhang and Fujimori, 2020)","noteIndex":0},"citationItems":[{"id":758,"uris":["http://zotero.org/users/2476381/items/PMYEKARY"],"uri":["http://zotero.org/users/2476381/items/PMYEKARY"],"itemData":{"id":758,"type":"article-journal","abstract":"Electrification is widely considered an attractive solution for reducing the oil dependency and environmental impact of road transportation. Many countries have been establishing increasingly stringent and ambitious targets in support of transport electrification. We conducted scenario simulations to depict the role of transport electrification in climate change mitigation and how the transport sector would interact with the energy-supply sector. The results showed that transport electrification without the replacement of fossil-fuel power plants leads to the unfortunate result of increasing emissions instead of achieving a low-carbon transition. While transport electrification alone would not contribute to climate change mitigation, it is interesting to note that switching to electrified road transport under the sustainable shared socioeconomic pathways permitted an optimistic outlook for a low-carbon transition, even in the absence of a decarbonized power sector. Another interesting finding was that the stringent penetration of electric vehicles can reduce the mitigation cost generated by the 2 °C climate stabilization target, implying a positive impact for transport policies on the economic system. With technological innovations such as electrified road transport, climate change mitigation does not have to occur at the expense of economic growth. Because a transport electrification policy closely interacts with energy and economic systems, transport planners, economists, and energy policymakers need to work together to propose policy schemes that consider a cross-sectoral balance for a green sustainable future.","container-title":"Environmental Research Letters","DOI":"10.1088/1748-9326/ab6658","ISSN":"1748-9326","issue":"3","journalAbbreviation":"Environ. Res. Lett.","language":"en","note":"publisher: IOP Publishing","page":"034019","source":"Institute of Physics","title":"The role of transport electrification in global climate change mitigation scenarios","volume":"15","author":[{"family":"Zhang","given":"Runsen"},{"family":"Fujimori","given":"Shinichiro"}],"issued":{"date-parts":[["2020",2]]}}}],"schema":"https://github.com/citation-style-language/schema/raw/master/csl-citation.json"} </w:instrText>
+        </w:r>
+      </w:ins>
+      <w:r>
+        <w:fldChar w:fldCharType="separate"/>
+      </w:r>
+      <w:ins w:id="37" w:author="Khan, Zarrar" w:date="2020-04-08T11:37:00Z">
+        <w:r>
+          <w:rPr>
+            <w:rFonts w:ascii="Calibri" w:hAnsi="Calibri" w:cs="Calibri"/>
+            <w:rPrChange w:id="38" w:author="Khan, Zarrar" w:date="2020-04-08T11:37:00Z">
+              <w:rPr/>
+            </w:rPrChange>
+          </w:rPr>
+          <w:t>(Zhang and Fujimori, 2020)</w:t>
+        </w:r>
+      </w:ins>
+      <w:ins w:id="39" w:author="Khan, Zarrar" w:date="2020-04-08T11:36:00Z">
+        <w:r>
+          <w:fldChar w:fldCharType="end"/>
+        </w:r>
+      </w:ins>
+      <w:ins w:id="40" w:author="Khan, Zarrar" w:date="2020-04-08T11:37:00Z">
+        <w:r>
+          <w:t xml:space="preserve">. </w:t>
         </w:r>
       </w:ins>
     </w:p>
     <w:p>
       <w:pPr>
         <w:rPr>
-          <w:ins w:id="15" w:author="Khan, Zarrar" w:date="2020-04-07T13:30:00Z"/>
+          <w:ins w:id="41" w:author="Khan, Zarrar" w:date="2020-04-08T10:28:00Z"/>
         </w:rPr>
       </w:pPr>
-      <w:ins w:id="16" w:author="Khan, Zarrar" w:date="2020-04-07T13:28:00Z">
-        <w:r>
-          <w:t>“</w:t>
+      <w:ins w:id="42" w:author="Khan, Zarrar" w:date="2020-04-08T10:00:00Z">
+        <w:r>
+          <w:t xml:space="preserve">Costs of </w:t>
         </w:r>
       </w:ins>
-      <w:ins w:id="17" w:author="Khan, Zarrar" w:date="2020-04-07T13:27:00Z">
-        <w:r>
-          <w:t xml:space="preserve">The transport sector accounts for approximately a quarter of global greenhouse gas (GHG) emissions and is one of the major sectors where emissions are still rising [1–4]. Within the transport sector, road transport is by far the biggest emitter, accounting for more than half of all </w:t>
-        </w:r>
-        <w:proofErr w:type="gramStart"/>
-        <w:r>
-          <w:t>transport-related</w:t>
-        </w:r>
-        <w:proofErr w:type="gramEnd"/>
-        <w:r>
-          <w:t xml:space="preserve"> GHG emissions. Rapidly growing mobility </w:t>
-        </w:r>
-        <w:proofErr w:type="gramStart"/>
-        <w:r>
-          <w:t>needs</w:t>
-        </w:r>
-        <w:proofErr w:type="gramEnd"/>
-        <w:r>
-          <w:t xml:space="preserve"> and private vehicle ownership counteract the global efforts to reduce global GHG emissions from transport [5]. Due to society's persistent reliance on fossil fuels, the reduction of global GHG emissions from transport to limit the magnitude or rate of long-term climate change will be more challenging than in other sectors [6, 7]. Low-carbon vehicles, powered by electricity, offer an alternative to conventional fossil-fuel technologies, and switching to electricity for road transport has been proposed as a significant way to reduce direct CO2 emissions and ease the imbalance between the supply and demand of oil [8].</w:t>
+      <w:ins w:id="43" w:author="Khan, Zarrar" w:date="2020-04-08T10:01:00Z">
+        <w:r>
+          <w:t>EVs are rapidly falling and several projections show cost parity with traditional I</w:t>
         </w:r>
       </w:ins>
-      <w:ins w:id="18" w:author="Khan, Zarrar" w:date="2020-04-07T13:28:00Z">
-        <w:r>
-          <w:t>”</w:t>
+      <w:ins w:id="44" w:author="Khan, Zarrar" w:date="2020-04-08T10:02:00Z">
+        <w:r>
+          <w:t>nternal Combustion Engine (ICE) vehicles as soon as 2030</w:t>
+        </w:r>
+      </w:ins>
+      <w:ins w:id="45" w:author="Khan, Zarrar" w:date="2020-04-08T10:03:00Z">
+        <w:r>
+          <w:t xml:space="preserve"> </w:t>
+        </w:r>
+      </w:ins>
+      <w:ins w:id="46" w:author="Khan, Zarrar" w:date="2020-04-08T11:09:00Z">
+        <w:r>
+          <w:t>(</w:t>
+        </w:r>
+        <w:r>
+          <w:rPr>
+            <w:highlight w:val="yellow"/>
+            <w:rPrChange w:id="47" w:author="Khan, Zarrar" w:date="2020-04-08T11:43:00Z">
+              <w:rPr/>
+            </w:rPrChange>
+          </w:rPr>
+          <w:t>Richardson</w:t>
+        </w:r>
+      </w:ins>
+      <w:ins w:id="48" w:author="Khan, Zarrar" w:date="2020-04-08T11:10:00Z">
+        <w:r>
+          <w:rPr>
+            <w:highlight w:val="yellow"/>
+            <w:rPrChange w:id="49" w:author="Khan, Zarrar" w:date="2020-04-08T11:43:00Z">
+              <w:rPr/>
+            </w:rPrChange>
+          </w:rPr>
+          <w:t xml:space="preserve"> 2012</w:t>
+        </w:r>
+        <w:r>
+          <w:rPr>
+            <w:highlight w:val="yellow"/>
+            <w:rPrChange w:id="50" w:author="Khan, Zarrar" w:date="2020-04-08T11:43:00Z">
+              <w:rPr/>
+            </w:rPrChange>
+          </w:rPr>
+          <w:t>, others</w:t>
+        </w:r>
+        <w:r>
+          <w:t>)</w:t>
+        </w:r>
+      </w:ins>
+      <w:ins w:id="51" w:author="Khan, Zarrar" w:date="2020-04-08T10:02:00Z">
+        <w:r>
+          <w:t xml:space="preserve">. In the </w:t>
+        </w:r>
+      </w:ins>
+      <w:ins w:id="52" w:author="Khan, Zarrar" w:date="2020-04-08T10:06:00Z">
+        <w:r>
+          <w:t>meantime,</w:t>
+        </w:r>
+      </w:ins>
+      <w:ins w:id="53" w:author="Khan, Zarrar" w:date="2020-04-08T10:02:00Z">
+        <w:r>
+          <w:t xml:space="preserve"> </w:t>
+        </w:r>
+      </w:ins>
+      <w:ins w:id="54" w:author="Khan, Zarrar" w:date="2020-04-08T10:04:00Z">
+        <w:r>
+          <w:t>various</w:t>
+        </w:r>
+      </w:ins>
+      <w:ins w:id="55" w:author="Khan, Zarrar" w:date="2020-04-08T10:02:00Z">
+        <w:r>
+          <w:t xml:space="preserve"> </w:t>
+        </w:r>
+      </w:ins>
+      <w:ins w:id="56" w:author="Khan, Zarrar" w:date="2020-04-08T10:04:00Z">
+        <w:r>
+          <w:t xml:space="preserve">regions are adopting </w:t>
+        </w:r>
+        <w:r>
+          <w:t xml:space="preserve">a range of incentives to encourage faster adoption of </w:t>
+        </w:r>
+      </w:ins>
+      <w:ins w:id="57" w:author="Khan, Zarrar" w:date="2020-04-08T10:05:00Z">
+        <w:r>
+          <w:t>EVs in their transport fleet</w:t>
+        </w:r>
+      </w:ins>
+      <w:ins w:id="58" w:author="Khan, Zarrar" w:date="2020-04-08T10:06:00Z">
+        <w:r>
+          <w:t>s</w:t>
+        </w:r>
+      </w:ins>
+      <w:ins w:id="59" w:author="Khan, Zarrar" w:date="2020-04-08T10:09:00Z">
+        <w:r>
+          <w:t xml:space="preserve"> along with </w:t>
+        </w:r>
+      </w:ins>
+      <w:ins w:id="60" w:author="Khan, Zarrar" w:date="2020-04-08T10:10:00Z">
+        <w:r>
+          <w:t>support</w:t>
+        </w:r>
+      </w:ins>
+      <w:ins w:id="61" w:author="Khan, Zarrar" w:date="2020-04-08T11:51:00Z">
+        <w:r>
+          <w:t xml:space="preserve"> for required</w:t>
+        </w:r>
+      </w:ins>
+      <w:ins w:id="62" w:author="Khan, Zarrar" w:date="2020-04-08T10:10:00Z">
+        <w:r>
+          <w:t xml:space="preserve"> infrastructure and </w:t>
+        </w:r>
+      </w:ins>
+      <w:ins w:id="63" w:author="Khan, Zarrar" w:date="2020-04-08T10:11:00Z">
+        <w:r>
+          <w:t>shifts in electricity demand profiles</w:t>
+        </w:r>
+      </w:ins>
+      <w:ins w:id="64" w:author="Khan, Zarrar" w:date="2020-04-08T10:05:00Z">
+        <w:r>
+          <w:t xml:space="preserve">. These </w:t>
+        </w:r>
+      </w:ins>
+      <w:ins w:id="65" w:author="Khan, Zarrar" w:date="2020-04-08T10:06:00Z">
+        <w:r>
+          <w:t xml:space="preserve">include measures such as </w:t>
+        </w:r>
+      </w:ins>
+      <w:ins w:id="66" w:author="Khan, Zarrar" w:date="2020-04-08T10:08:00Z">
+        <w:r>
+          <w:t>subsidies for EV consumers, taxes on ICE vehicle</w:t>
+        </w:r>
+      </w:ins>
+      <w:ins w:id="67" w:author="Khan, Zarrar" w:date="2020-04-08T10:11:00Z">
+        <w:r>
+          <w:t xml:space="preserve">s, building networks of charging stations and reinforcing the </w:t>
+        </w:r>
+      </w:ins>
+      <w:ins w:id="68" w:author="Khan, Zarrar" w:date="2020-04-08T10:12:00Z">
+        <w:r>
+          <w:t>electricity grid</w:t>
+        </w:r>
+      </w:ins>
+      <w:ins w:id="69" w:author="Khan, Zarrar" w:date="2020-04-08T11:52:00Z">
+        <w:r>
+          <w:t xml:space="preserve"> (</w:t>
+        </w:r>
+      </w:ins>
+      <w:ins w:id="70" w:author="Khan, Zarrar" w:date="2020-04-08T11:53:00Z">
+        <w:r>
+          <w:rPr>
+            <w:highlight w:val="yellow"/>
+          </w:rPr>
+          <w:t>Other examples of incentives</w:t>
+        </w:r>
+        <w:r>
+          <w:t xml:space="preserve"> </w:t>
+        </w:r>
+      </w:ins>
+      <w:ins w:id="71" w:author="Khan, Zarrar" w:date="2020-04-08T11:52:00Z">
+        <w:r>
+          <w:rPr>
+            <w:highlight w:val="yellow"/>
+            <w:rPrChange w:id="72" w:author="Khan, Zarrar" w:date="2020-04-08T11:52:00Z">
+              <w:rPr/>
+            </w:rPrChange>
+          </w:rPr>
+          <w:t>Citations?</w:t>
+        </w:r>
+        <w:r>
+          <w:t>)</w:t>
+        </w:r>
+      </w:ins>
+      <w:ins w:id="73" w:author="Khan, Zarrar" w:date="2020-04-08T10:07:00Z">
+        <w:r>
+          <w:t>.</w:t>
+        </w:r>
+      </w:ins>
+      <w:ins w:id="74" w:author="Khan, Zarrar" w:date="2020-04-08T10:15:00Z">
+        <w:r>
+          <w:t xml:space="preserve"> Several cities </w:t>
+        </w:r>
+      </w:ins>
+      <w:ins w:id="75" w:author="Khan, Zarrar" w:date="2020-04-08T10:18:00Z">
+        <w:r>
+          <w:t xml:space="preserve">(Paris, London, Los Angeles, </w:t>
+        </w:r>
+      </w:ins>
+      <w:ins w:id="76" w:author="Khan, Zarrar" w:date="2020-04-08T10:20:00Z">
+        <w:r>
+          <w:t>B</w:t>
+        </w:r>
+      </w:ins>
+      <w:ins w:id="77" w:author="Khan, Zarrar" w:date="2020-04-08T10:21:00Z">
+        <w:r>
+          <w:t>a</w:t>
+        </w:r>
+      </w:ins>
+      <w:ins w:id="78" w:author="Khan, Zarrar" w:date="2020-04-08T10:20:00Z">
+        <w:r>
+          <w:t>ngalore</w:t>
+        </w:r>
+      </w:ins>
+      <w:ins w:id="79" w:author="Khan, Zarrar" w:date="2020-04-08T10:18:00Z">
+        <w:r>
+          <w:t xml:space="preserve">) </w:t>
+        </w:r>
+      </w:ins>
+      <w:ins w:id="80" w:author="Khan, Zarrar" w:date="2020-04-08T10:15:00Z">
+        <w:r>
+          <w:t xml:space="preserve">have </w:t>
+        </w:r>
+      </w:ins>
+      <w:ins w:id="81" w:author="Khan, Zarrar" w:date="2020-04-08T10:17:00Z">
+        <w:r>
+          <w:t>signed pledges with the intent to completely electrify their public bus fleets</w:t>
+        </w:r>
+      </w:ins>
+      <w:ins w:id="82" w:author="Khan, Zarrar" w:date="2020-04-08T10:23:00Z">
+        <w:r>
+          <w:t xml:space="preserve"> </w:t>
+        </w:r>
+      </w:ins>
+      <w:ins w:id="83" w:author="Khan, Zarrar" w:date="2020-04-08T10:24:00Z">
+        <w:r>
+          <w:t>over the next few years</w:t>
+        </w:r>
+      </w:ins>
+      <w:ins w:id="84" w:author="Khan, Zarrar" w:date="2020-04-08T11:52:00Z">
+        <w:r>
+          <w:t xml:space="preserve"> (</w:t>
+        </w:r>
+        <w:r>
+          <w:rPr>
+            <w:highlight w:val="yellow"/>
+            <w:rPrChange w:id="85" w:author="Khan, Zarrar" w:date="2020-04-08T11:53:00Z">
+              <w:rPr/>
+            </w:rPrChange>
+          </w:rPr>
+          <w:t>e-mobility overview</w:t>
+        </w:r>
+        <w:r>
+          <w:t>)</w:t>
+        </w:r>
+      </w:ins>
+      <w:ins w:id="86" w:author="Khan, Zarrar" w:date="2020-04-08T10:24:00Z">
+        <w:r>
+          <w:t>.</w:t>
+        </w:r>
+      </w:ins>
+      <w:ins w:id="87" w:author="Khan, Zarrar" w:date="2020-04-08T10:27:00Z">
+        <w:r>
+          <w:t xml:space="preserve"> </w:t>
         </w:r>
       </w:ins>
     </w:p>
     <w:p>
       <w:pPr>
-        <w:pStyle w:val="ListParagraph"/>
-        <w:numPr>
-          <w:ilvl w:val="0"/>
-          <w:numId w:val="36"/>
-        </w:numPr>
         <w:rPr>
-          <w:ins w:id="19" w:author="Khan, Zarrar" w:date="2020-04-07T12:51:00Z"/>
+          <w:ins w:id="88" w:author="Khan, Zarrar" w:date="2020-04-07T12:50:00Z"/>
         </w:rPr>
-        <w:pPrChange w:id="20" w:author="Khan, Zarrar" w:date="2020-04-07T13:30:00Z">
-          <w:pPr/>
-        </w:pPrChange>
-      </w:pPr>
-      <w:ins w:id="21" w:author="Khan, Zarrar" w:date="2020-04-07T13:30:00Z">
-        <w:r>
-          <w:t>Must be carried out in combination with Renewables or Carbon tax policies.</w:t>
+      </w:pPr>
+      <w:ins w:id="89" w:author="Khan, Zarrar" w:date="2020-04-08T10:28:00Z">
+        <w:r>
+          <w:t>With the large uncertainty in cost projections and the range of policy measure</w:t>
+        </w:r>
+      </w:ins>
+      <w:ins w:id="90" w:author="Khan, Zarrar" w:date="2020-04-08T10:29:00Z">
+        <w:r>
+          <w:t xml:space="preserve">s to incentivize EV adoption several studies have explored different transport system transformation pathways. </w:t>
+        </w:r>
+      </w:ins>
+      <w:ins w:id="91" w:author="Khan, Zarrar" w:date="2020-04-08T10:30:00Z">
+        <w:r>
+          <w:t>McCollum et al. 2013</w:t>
+        </w:r>
+      </w:ins>
+      <w:ins w:id="92" w:author="Khan, Zarrar" w:date="2020-04-08T10:34:00Z">
+        <w:r>
+          <w:t xml:space="preserve"> (</w:t>
+        </w:r>
+        <w:r>
+          <w:rPr>
+            <w:highlight w:val="yellow"/>
+            <w:rPrChange w:id="93" w:author="Khan, Zarrar" w:date="2020-04-08T11:43:00Z">
+              <w:rPr/>
+            </w:rPrChange>
+          </w:rPr>
+          <w:t>XXX</w:t>
+        </w:r>
+        <w:r>
+          <w:t>)</w:t>
+        </w:r>
+      </w:ins>
+      <w:ins w:id="94" w:author="Khan, Zarrar" w:date="2020-04-08T10:30:00Z">
+        <w:r>
+          <w:t xml:space="preserve"> a</w:t>
+        </w:r>
+        <w:r>
+          <w:t xml:space="preserve">nalyze </w:t>
+        </w:r>
+      </w:ins>
+      <w:ins w:id="95" w:author="Khan, Zarrar" w:date="2020-04-08T10:40:00Z">
+        <w:r>
+          <w:t xml:space="preserve">several combinations of </w:t>
+        </w:r>
+      </w:ins>
+      <w:ins w:id="96" w:author="Khan, Zarrar" w:date="2020-04-08T10:48:00Z">
+        <w:r>
+          <w:t xml:space="preserve">global </w:t>
+        </w:r>
+      </w:ins>
+      <w:ins w:id="97" w:author="Khan, Zarrar" w:date="2020-04-08T10:40:00Z">
+        <w:r>
+          <w:t>technological advanc</w:t>
+        </w:r>
+      </w:ins>
+      <w:ins w:id="98" w:author="Khan, Zarrar" w:date="2020-04-08T10:41:00Z">
+        <w:r>
+          <w:t xml:space="preserve">ements, availability of different fuels and emissions targets </w:t>
+        </w:r>
+      </w:ins>
+      <w:ins w:id="99" w:author="Khan, Zarrar" w:date="2020-04-08T10:43:00Z">
+        <w:r>
+          <w:t>and find that transport electrification frees up valuable resources such as biomass</w:t>
+        </w:r>
+      </w:ins>
+      <w:ins w:id="100" w:author="Khan, Zarrar" w:date="2020-04-08T10:44:00Z">
+        <w:r>
+          <w:t>, diversifies the primary energy mix in transport and increases energy security.</w:t>
+        </w:r>
+      </w:ins>
+      <w:ins w:id="101" w:author="Khan, Zarrar" w:date="2020-04-08T10:47:00Z">
+        <w:r>
+          <w:t xml:space="preserve"> </w:t>
+        </w:r>
+      </w:ins>
+      <w:ins w:id="102" w:author="Khan, Zarrar" w:date="2020-04-08T10:48:00Z">
+        <w:r>
+          <w:t>Other studies</w:t>
+        </w:r>
+      </w:ins>
+      <w:ins w:id="103" w:author="Khan, Zarrar" w:date="2020-04-08T11:05:00Z">
+        <w:r>
+          <w:t xml:space="preserve"> </w:t>
+        </w:r>
+      </w:ins>
+      <w:ins w:id="104" w:author="Khan, Zarrar" w:date="2020-04-08T10:50:00Z">
+        <w:r>
+          <w:t xml:space="preserve">investigate </w:t>
+        </w:r>
+      </w:ins>
+      <w:ins w:id="105" w:author="Khan, Zarrar" w:date="2020-04-08T10:52:00Z">
+        <w:r>
+          <w:t>EV pathways</w:t>
+        </w:r>
+      </w:ins>
+      <w:ins w:id="106" w:author="Khan, Zarrar" w:date="2020-04-08T10:48:00Z">
+        <w:r>
+          <w:t xml:space="preserve"> in </w:t>
+        </w:r>
+      </w:ins>
+      <w:ins w:id="107" w:author="Khan, Zarrar" w:date="2020-04-08T11:05:00Z">
+        <w:r>
+          <w:t>a range of countries</w:t>
+        </w:r>
+      </w:ins>
+      <w:ins w:id="108" w:author="Khan, Zarrar" w:date="2020-04-08T10:48:00Z">
+        <w:r>
+          <w:t xml:space="preserve"> </w:t>
+        </w:r>
+      </w:ins>
+      <w:ins w:id="109" w:author="Khan, Zarrar" w:date="2020-04-08T11:06:00Z">
+        <w:r>
+          <w:t>including</w:t>
+        </w:r>
+      </w:ins>
+      <w:ins w:id="110" w:author="Khan, Zarrar" w:date="2020-04-08T10:48:00Z">
+        <w:r>
+          <w:t xml:space="preserve"> Colombia</w:t>
+        </w:r>
+      </w:ins>
+      <w:ins w:id="111" w:author="Khan, Zarrar" w:date="2020-04-08T10:52:00Z">
+        <w:r>
+          <w:t xml:space="preserve"> (</w:t>
+        </w:r>
+      </w:ins>
+      <w:ins w:id="112" w:author="Khan, Zarrar" w:date="2020-04-08T10:44:00Z">
+        <w:r>
+          <w:rPr>
+            <w:highlight w:val="yellow"/>
+            <w:rPrChange w:id="113" w:author="Khan, Zarrar" w:date="2020-04-08T11:43:00Z">
+              <w:rPr/>
+            </w:rPrChange>
+          </w:rPr>
+          <w:t xml:space="preserve">Palencia et al. 2014 </w:t>
+        </w:r>
+      </w:ins>
+      <w:ins w:id="114" w:author="Khan, Zarrar" w:date="2020-04-08T10:45:00Z">
+        <w:r>
+          <w:rPr>
+            <w:highlight w:val="yellow"/>
+            <w:rPrChange w:id="115" w:author="Khan, Zarrar" w:date="2020-04-08T11:43:00Z">
+              <w:rPr/>
+            </w:rPrChange>
+          </w:rPr>
+          <w:t>(xxx</w:t>
+        </w:r>
+        <w:r>
+          <w:t>)</w:t>
+        </w:r>
+      </w:ins>
+      <w:ins w:id="116" w:author="Khan, Zarrar" w:date="2020-04-08T10:52:00Z">
+        <w:r>
+          <w:t>), China</w:t>
+        </w:r>
+      </w:ins>
+      <w:ins w:id="117" w:author="Khan, Zarrar" w:date="2020-04-08T10:54:00Z">
+        <w:r>
+          <w:t xml:space="preserve"> (</w:t>
+        </w:r>
+        <w:r>
+          <w:rPr>
+            <w:highlight w:val="yellow"/>
+            <w:rPrChange w:id="118" w:author="Khan, Zarrar" w:date="2020-04-08T11:43:00Z">
+              <w:rPr/>
+            </w:rPrChange>
+          </w:rPr>
+          <w:t>Hao et al. 2011</w:t>
+        </w:r>
+        <w:r>
+          <w:t>)</w:t>
+        </w:r>
+      </w:ins>
+      <w:ins w:id="119" w:author="Khan, Zarrar" w:date="2020-04-08T10:52:00Z">
+        <w:r>
+          <w:t>, India</w:t>
+        </w:r>
+      </w:ins>
+      <w:ins w:id="120" w:author="Khan, Zarrar" w:date="2020-04-08T10:53:00Z">
+        <w:r>
+          <w:t xml:space="preserve"> (</w:t>
+        </w:r>
+        <w:r>
+          <w:rPr>
+            <w:highlight w:val="yellow"/>
+            <w:rPrChange w:id="121" w:author="Khan, Zarrar" w:date="2020-04-08T11:43:00Z">
+              <w:rPr/>
+            </w:rPrChange>
+          </w:rPr>
+          <w:t>Mittal et al. 2015</w:t>
+        </w:r>
+        <w:r>
+          <w:t>)</w:t>
+        </w:r>
+      </w:ins>
+      <w:ins w:id="122" w:author="Khan, Zarrar" w:date="2020-04-08T11:05:00Z">
+        <w:r>
+          <w:t xml:space="preserve">, </w:t>
+        </w:r>
+      </w:ins>
+      <w:ins w:id="123" w:author="Khan, Zarrar" w:date="2020-04-08T10:53:00Z">
+        <w:r>
+          <w:t>across Europe (</w:t>
+        </w:r>
+        <w:proofErr w:type="spellStart"/>
+        <w:r>
+          <w:rPr>
+            <w:highlight w:val="yellow"/>
+            <w:rPrChange w:id="124" w:author="Khan, Zarrar" w:date="2020-04-08T11:44:00Z">
+              <w:rPr/>
+            </w:rPrChange>
+          </w:rPr>
+          <w:t>Seixas</w:t>
+        </w:r>
+        <w:proofErr w:type="spellEnd"/>
+        <w:r>
+          <w:rPr>
+            <w:highlight w:val="yellow"/>
+            <w:rPrChange w:id="125" w:author="Khan, Zarrar" w:date="2020-04-08T11:44:00Z">
+              <w:rPr/>
+            </w:rPrChange>
+          </w:rPr>
+          <w:t xml:space="preserve"> et al. 2015</w:t>
+        </w:r>
+      </w:ins>
+      <w:ins w:id="126" w:author="Khan, Zarrar" w:date="2020-04-08T11:07:00Z">
+        <w:r>
+          <w:rPr>
+            <w:highlight w:val="yellow"/>
+            <w:rPrChange w:id="127" w:author="Khan, Zarrar" w:date="2020-04-08T11:44:00Z">
+              <w:rPr/>
+            </w:rPrChange>
+          </w:rPr>
+          <w:t>, Hawkins et al. 2012</w:t>
+        </w:r>
+        <w:r>
+          <w:t>)</w:t>
+        </w:r>
+      </w:ins>
+      <w:ins w:id="128" w:author="Khan, Zarrar" w:date="2020-04-08T11:05:00Z">
+        <w:r>
+          <w:t xml:space="preserve"> </w:t>
+        </w:r>
+      </w:ins>
+      <w:ins w:id="129" w:author="Khan, Zarrar" w:date="2020-04-08T11:06:00Z">
+        <w:r>
+          <w:t>while others compare across different nations (</w:t>
+        </w:r>
+        <w:r>
+          <w:rPr>
+            <w:highlight w:val="yellow"/>
+            <w:rPrChange w:id="130" w:author="Khan, Zarrar" w:date="2020-04-08T11:44:00Z">
+              <w:rPr/>
+            </w:rPrChange>
+          </w:rPr>
+          <w:t>Wu et</w:t>
+        </w:r>
+      </w:ins>
+      <w:ins w:id="131" w:author="Khan, Zarrar" w:date="2020-04-08T11:07:00Z">
+        <w:r>
+          <w:rPr>
+            <w:highlight w:val="yellow"/>
+            <w:rPrChange w:id="132" w:author="Khan, Zarrar" w:date="2020-04-08T11:44:00Z">
+              <w:rPr/>
+            </w:rPrChange>
+          </w:rPr>
+          <w:t xml:space="preserve"> al. 2017</w:t>
+        </w:r>
+        <w:r>
+          <w:t>)</w:t>
+        </w:r>
+      </w:ins>
+      <w:ins w:id="133" w:author="Khan, Zarrar" w:date="2020-04-08T10:54:00Z">
+        <w:r>
+          <w:t xml:space="preserve">. These studies find that </w:t>
+        </w:r>
+      </w:ins>
+      <w:ins w:id="134" w:author="Khan, Zarrar" w:date="2020-04-08T10:55:00Z">
+        <w:r>
+          <w:t>in several cases existing policies</w:t>
+        </w:r>
+      </w:ins>
+      <w:ins w:id="135" w:author="Khan, Zarrar" w:date="2020-04-08T11:53:00Z">
+        <w:r>
+          <w:t xml:space="preserve"> (example</w:t>
+        </w:r>
+      </w:ins>
+      <w:ins w:id="136" w:author="Khan, Zarrar" w:date="2020-04-08T11:54:00Z">
+        <w:r>
+          <w:t>s)</w:t>
+        </w:r>
+      </w:ins>
+      <w:ins w:id="137" w:author="Khan, Zarrar" w:date="2020-04-08T10:56:00Z">
+        <w:r>
+          <w:t xml:space="preserve"> and emissions caps will be insufficient to make EVs a cost-effective mobility option for consumers (</w:t>
+        </w:r>
+        <w:proofErr w:type="spellStart"/>
+        <w:r>
+          <w:rPr>
+            <w:highlight w:val="yellow"/>
+            <w:rPrChange w:id="138" w:author="Khan, Zarrar" w:date="2020-04-08T11:44:00Z">
+              <w:rPr/>
+            </w:rPrChange>
+          </w:rPr>
+          <w:t>Seixas</w:t>
+        </w:r>
+        <w:proofErr w:type="spellEnd"/>
+        <w:r>
+          <w:rPr>
+            <w:highlight w:val="yellow"/>
+            <w:rPrChange w:id="139" w:author="Khan, Zarrar" w:date="2020-04-08T11:44:00Z">
+              <w:rPr/>
+            </w:rPrChange>
+          </w:rPr>
+          <w:t xml:space="preserve"> et al. 2015</w:t>
+        </w:r>
+        <w:r>
+          <w:t>)</w:t>
+        </w:r>
+      </w:ins>
+      <w:ins w:id="140" w:author="Khan, Zarrar" w:date="2020-04-08T10:57:00Z">
+        <w:r>
+          <w:t xml:space="preserve"> and that wide range of </w:t>
+        </w:r>
+      </w:ins>
+      <w:ins w:id="141" w:author="Khan, Zarrar" w:date="2020-04-08T11:53:00Z">
+        <w:r>
+          <w:t xml:space="preserve">additional </w:t>
+        </w:r>
+      </w:ins>
+      <w:ins w:id="142" w:author="Khan, Zarrar" w:date="2020-04-08T10:57:00Z">
+        <w:r>
+          <w:t>measure</w:t>
+        </w:r>
+      </w:ins>
+      <w:ins w:id="143" w:author="Khan, Zarrar" w:date="2020-04-08T11:53:00Z">
+        <w:r>
+          <w:t>s</w:t>
+        </w:r>
+      </w:ins>
+      <w:ins w:id="144" w:author="Khan, Zarrar" w:date="2020-04-08T10:57:00Z">
+        <w:r>
+          <w:t xml:space="preserve"> including fuel economy and a low carbon fuel mix</w:t>
+        </w:r>
+      </w:ins>
+      <w:ins w:id="145" w:author="Khan, Zarrar" w:date="2020-04-08T11:00:00Z">
+        <w:r>
+          <w:t>es</w:t>
+        </w:r>
+        <w:r>
+          <w:t xml:space="preserve"> </w:t>
+        </w:r>
+      </w:ins>
+      <w:ins w:id="146" w:author="Khan, Zarrar" w:date="2020-04-08T10:57:00Z">
+        <w:r>
+          <w:t>will be needed for effective dec</w:t>
+        </w:r>
+      </w:ins>
+      <w:ins w:id="147" w:author="Khan, Zarrar" w:date="2020-04-08T10:58:00Z">
+        <w:r>
+          <w:t>arbonization of the transport sector</w:t>
+        </w:r>
+        <w:r>
+          <w:t xml:space="preserve"> </w:t>
+        </w:r>
+        <w:r>
+          <w:t>(</w:t>
+        </w:r>
+      </w:ins>
+      <w:ins w:id="148" w:author="Khan, Zarrar" w:date="2020-04-08T11:00:00Z">
+        <w:r>
+          <w:rPr>
+            <w:highlight w:val="yellow"/>
+            <w:rPrChange w:id="149" w:author="Khan, Zarrar" w:date="2020-04-08T11:44:00Z">
+              <w:rPr/>
+            </w:rPrChange>
+          </w:rPr>
+          <w:t>Mittal et al. 2015, Hao et al. 2011</w:t>
+        </w:r>
+        <w:r>
+          <w:t>)</w:t>
+        </w:r>
+      </w:ins>
+      <w:ins w:id="150" w:author="Khan, Zarrar" w:date="2020-04-08T10:58:00Z">
+        <w:r>
+          <w:t>.</w:t>
+        </w:r>
+      </w:ins>
+      <w:ins w:id="151" w:author="Khan, Zarrar" w:date="2020-04-08T10:59:00Z">
+        <w:r>
+          <w:t xml:space="preserve"> </w:t>
         </w:r>
       </w:ins>
     </w:p>
     <w:p>
       <w:pPr>
-        <w:rPr>
-          <w:ins w:id="22" w:author="Khan, Zarrar" w:date="2020-04-07T12:51:00Z"/>
-        </w:rPr>
-      </w:pPr>
-      <w:ins w:id="23" w:author="Khan, Zarrar" w:date="2020-04-07T12:51:00Z">
-        <w:r>
-          <w:t>Where already in place and pledges.</w:t>
-        </w:r>
-      </w:ins>
-    </w:p>
-    <w:p>
-      <w:pPr>
-        <w:rPr>
-          <w:ins w:id="24" w:author="Khan, Zarrar" w:date="2020-04-07T12:52:00Z"/>
-        </w:rPr>
-      </w:pPr>
-      <w:ins w:id="25" w:author="Khan, Zarrar" w:date="2020-04-07T12:52:00Z">
-        <w:r>
-          <w:t>Incentives to electrify.</w:t>
-        </w:r>
-      </w:ins>
-    </w:p>
-    <w:p>
-      <w:pPr>
-        <w:pPrChange w:id="26" w:author="Khan, Zarrar" w:date="2020-04-07T12:50:00Z">
+        <w:pPrChange w:id="152" w:author="Khan, Zarrar" w:date="2020-04-07T12:50:00Z">
           <w:pPr>
             <w:pStyle w:val="Bibliography"/>
             <w:ind w:left="0" w:firstLine="0"/>
@@ -3639,13 +4379,333 @@
           </w:pPr>
         </w:pPrChange>
       </w:pPr>
-      <w:ins w:id="27" w:author="Khan, Zarrar" w:date="2020-04-07T12:52:00Z">
-        <w:r>
-          <w:t>Previous modeling and research gap.</w:t>
+      <w:ins w:id="153" w:author="Khan, Zarrar" w:date="2020-04-08T11:12:00Z">
+        <w:r>
+          <w:t xml:space="preserve">Developing countries are </w:t>
+        </w:r>
+      </w:ins>
+      <w:ins w:id="154" w:author="Khan, Zarrar" w:date="2020-04-08T11:13:00Z">
+        <w:r>
+          <w:t>expected to see the largest growth in both population and incomes and a corresponding increase in road transport (</w:t>
+        </w:r>
+        <w:r>
+          <w:rPr>
+            <w:highlight w:val="yellow"/>
+            <w:rPrChange w:id="155" w:author="Khan, Zarrar" w:date="2020-04-08T11:44:00Z">
+              <w:rPr/>
+            </w:rPrChange>
+          </w:rPr>
+          <w:t xml:space="preserve">Projections </w:t>
+        </w:r>
+      </w:ins>
+      <w:proofErr w:type="spellStart"/>
+      <w:ins w:id="156" w:author="Khan, Zarrar" w:date="2020-04-08T11:19:00Z">
+        <w:r>
+          <w:rPr>
+            <w:highlight w:val="yellow"/>
+            <w:rPrChange w:id="157" w:author="Khan, Zarrar" w:date="2020-04-08T11:44:00Z">
+              <w:rPr/>
+            </w:rPrChange>
+          </w:rPr>
+          <w:t>CiteXXX</w:t>
+        </w:r>
+      </w:ins>
+      <w:proofErr w:type="spellEnd"/>
+      <w:ins w:id="158" w:author="Khan, Zarrar" w:date="2020-04-08T11:13:00Z">
+        <w:r>
+          <w:t xml:space="preserve">). </w:t>
+        </w:r>
+      </w:ins>
+      <w:ins w:id="159" w:author="Khan, Zarrar" w:date="2020-04-08T11:19:00Z">
+        <w:r>
+          <w:t xml:space="preserve">Pakistan’s population is expected increase from </w:t>
+        </w:r>
+        <w:r>
+          <w:rPr>
+            <w:highlight w:val="yellow"/>
+            <w:rPrChange w:id="160" w:author="Khan, Zarrar" w:date="2020-04-08T11:44:00Z">
+              <w:rPr/>
+            </w:rPrChange>
+          </w:rPr>
+          <w:t>X to Y</w:t>
+        </w:r>
+        <w:r>
+          <w:t xml:space="preserve"> and per</w:t>
+        </w:r>
+      </w:ins>
+      <w:ins w:id="161" w:author="Khan, Zarrar" w:date="2020-04-08T11:20:00Z">
+        <w:r>
+          <w:t xml:space="preserve"> capita income is expected to grow from </w:t>
+        </w:r>
+        <w:r>
+          <w:rPr>
+            <w:highlight w:val="yellow"/>
+            <w:rPrChange w:id="162" w:author="Khan, Zarrar" w:date="2020-04-08T11:44:00Z">
+              <w:rPr/>
+            </w:rPrChange>
+          </w:rPr>
+          <w:t>X to Y</w:t>
+        </w:r>
+        <w:r>
+          <w:t xml:space="preserve"> with corresponding projection for vehicle use to increase from </w:t>
+        </w:r>
+        <w:r>
+          <w:rPr>
+            <w:highlight w:val="yellow"/>
+            <w:rPrChange w:id="163" w:author="Khan, Zarrar" w:date="2020-04-08T11:44:00Z">
+              <w:rPr/>
+            </w:rPrChange>
+          </w:rPr>
+          <w:t>X to Y</w:t>
+        </w:r>
+      </w:ins>
+      <w:ins w:id="164" w:author="Khan, Zarrar" w:date="2020-04-08T11:12:00Z">
+        <w:r>
+          <w:t>.</w:t>
+        </w:r>
+      </w:ins>
+      <w:ins w:id="165" w:author="Khan, Zarrar" w:date="2020-04-08T11:15:00Z">
+        <w:r>
+          <w:t xml:space="preserve"> </w:t>
+        </w:r>
+      </w:ins>
+      <w:ins w:id="166" w:author="Khan, Zarrar" w:date="2020-04-08T11:17:00Z">
+        <w:r>
+          <w:t>In contrast to China/India</w:t>
+        </w:r>
+      </w:ins>
+      <w:ins w:id="167" w:author="Khan, Zarrar" w:date="2020-04-08T11:45:00Z">
+        <w:r>
+          <w:t xml:space="preserve"> (check)</w:t>
+        </w:r>
+      </w:ins>
+      <w:ins w:id="168" w:author="Khan, Zarrar" w:date="2020-04-08T11:18:00Z">
+        <w:r>
+          <w:t>,</w:t>
+        </w:r>
+      </w:ins>
+      <w:ins w:id="169" w:author="Khan, Zarrar" w:date="2020-04-08T11:17:00Z">
+        <w:r>
+          <w:t xml:space="preserve"> Pakistan does not manufacture its ow</w:t>
+        </w:r>
+      </w:ins>
+      <w:ins w:id="170" w:author="Khan, Zarrar" w:date="2020-04-08T11:18:00Z">
+        <w:r>
+          <w:t xml:space="preserve">n vehicles and is thus much more susceptible to technology costs and advancement pathways. </w:t>
+        </w:r>
+      </w:ins>
+      <w:ins w:id="171" w:author="Khan, Zarrar" w:date="2020-04-08T11:20:00Z">
+        <w:r>
+          <w:t xml:space="preserve">This </w:t>
+        </w:r>
+      </w:ins>
+      <w:ins w:id="172" w:author="Khan, Zarrar" w:date="2020-04-08T11:21:00Z">
+        <w:r>
+          <w:t xml:space="preserve">forces the government to take on a reactionary approach to </w:t>
+        </w:r>
+      </w:ins>
+      <w:ins w:id="173" w:author="Khan, Zarrar" w:date="2020-04-08T11:27:00Z">
+        <w:r>
+          <w:t>the uncertain projections</w:t>
+        </w:r>
+      </w:ins>
+      <w:ins w:id="174" w:author="Khan, Zarrar" w:date="2020-04-08T11:21:00Z">
+        <w:r>
+          <w:t xml:space="preserve"> in order to </w:t>
+        </w:r>
+      </w:ins>
+      <w:ins w:id="175" w:author="Khan, Zarrar" w:date="2020-04-08T11:22:00Z">
+        <w:r>
+          <w:t xml:space="preserve">achieve </w:t>
+        </w:r>
+      </w:ins>
+      <w:ins w:id="176" w:author="Khan, Zarrar" w:date="2020-04-08T11:27:00Z">
+        <w:r>
+          <w:t xml:space="preserve">its </w:t>
+        </w:r>
+      </w:ins>
+      <w:ins w:id="177" w:author="Khan, Zarrar" w:date="2020-04-08T11:22:00Z">
+        <w:r>
+          <w:t xml:space="preserve">EV penetration targets. In </w:t>
+        </w:r>
+      </w:ins>
+      <w:ins w:id="178" w:author="Khan, Zarrar" w:date="2020-04-08T11:28:00Z">
+        <w:r>
+          <w:t>addition,</w:t>
+        </w:r>
+      </w:ins>
+      <w:ins w:id="179" w:author="Khan, Zarrar" w:date="2020-04-08T11:22:00Z">
+        <w:r>
+          <w:t xml:space="preserve"> Pakistan’s energy mix is projected to heavily expand coal</w:t>
+        </w:r>
+      </w:ins>
+      <w:ins w:id="180" w:author="Khan, Zarrar" w:date="2020-04-08T11:45:00Z">
+        <w:r>
+          <w:t xml:space="preserve"> (</w:t>
+        </w:r>
+        <w:r>
+          <w:rPr>
+            <w:highlight w:val="yellow"/>
+            <w:rPrChange w:id="181" w:author="Khan, Zarrar" w:date="2020-04-08T11:46:00Z">
+              <w:rPr/>
+            </w:rPrChange>
+          </w:rPr>
+          <w:t>Cite IGCEP</w:t>
+        </w:r>
+        <w:r>
+          <w:t>)</w:t>
+        </w:r>
+      </w:ins>
+      <w:ins w:id="182" w:author="Khan, Zarrar" w:date="2020-04-08T11:22:00Z">
+        <w:r>
+          <w:t xml:space="preserve"> which when combined with </w:t>
+        </w:r>
+      </w:ins>
+      <w:ins w:id="183" w:author="Khan, Zarrar" w:date="2020-04-08T11:23:00Z">
+        <w:r>
+          <w:t xml:space="preserve">transport sector electrification could result </w:t>
+        </w:r>
+      </w:ins>
+      <w:ins w:id="184" w:author="Khan, Zarrar" w:date="2020-04-08T11:29:00Z">
+        <w:r>
+          <w:t xml:space="preserve">in counteracting </w:t>
+        </w:r>
+      </w:ins>
+      <w:ins w:id="185" w:author="Khan, Zarrar" w:date="2020-04-08T11:30:00Z">
+        <w:r>
+          <w:t>de</w:t>
+        </w:r>
+        <w:r>
+          <w:t>sired decarbonization efforts</w:t>
+        </w:r>
+      </w:ins>
+      <w:ins w:id="186" w:author="Khan, Zarrar" w:date="2020-04-08T11:32:00Z">
+        <w:r>
+          <w:t xml:space="preserve"> (</w:t>
+        </w:r>
+        <w:r>
+          <w:t>Zhang &amp; Fujimori et al. 2020</w:t>
+        </w:r>
+        <w:r>
+          <w:t>)</w:t>
+        </w:r>
+      </w:ins>
+      <w:ins w:id="187" w:author="Khan, Zarrar" w:date="2020-04-08T11:23:00Z">
+        <w:r>
+          <w:t xml:space="preserve">. </w:t>
+        </w:r>
+      </w:ins>
+      <w:ins w:id="188" w:author="Khan, Zarrar" w:date="2020-04-08T11:24:00Z">
+        <w:r>
+          <w:t xml:space="preserve">This study </w:t>
+        </w:r>
+      </w:ins>
+      <w:ins w:id="189" w:author="Khan, Zarrar" w:date="2020-04-08T11:47:00Z">
+        <w:r>
+          <w:t>expands on existing efforts and</w:t>
+        </w:r>
+      </w:ins>
+      <w:ins w:id="190" w:author="Khan, Zarrar" w:date="2020-04-08T11:25:00Z">
+        <w:r>
+          <w:t xml:space="preserve"> explore</w:t>
+        </w:r>
+      </w:ins>
+      <w:ins w:id="191" w:author="Khan, Zarrar" w:date="2020-04-08T11:47:00Z">
+        <w:r>
+          <w:t>s</w:t>
+        </w:r>
+      </w:ins>
+      <w:ins w:id="192" w:author="Khan, Zarrar" w:date="2020-04-08T11:25:00Z">
+        <w:r>
+          <w:t xml:space="preserve"> </w:t>
+        </w:r>
+      </w:ins>
+      <w:ins w:id="193" w:author="Khan, Zarrar" w:date="2020-04-08T11:48:00Z">
+        <w:r>
+          <w:t xml:space="preserve">the effectiveness of a suite of policy measures to meet </w:t>
+        </w:r>
+      </w:ins>
+      <w:ins w:id="194" w:author="Khan, Zarrar" w:date="2020-04-08T11:25:00Z">
+        <w:r>
+          <w:t>EV pe</w:t>
+        </w:r>
+      </w:ins>
+      <w:ins w:id="195" w:author="Khan, Zarrar" w:date="2020-04-08T11:34:00Z">
+        <w:r>
+          <w:t>netration goals</w:t>
+        </w:r>
+      </w:ins>
+      <w:ins w:id="196" w:author="Khan, Zarrar" w:date="2020-04-08T11:25:00Z">
+        <w:r>
+          <w:t xml:space="preserve"> </w:t>
+        </w:r>
+      </w:ins>
+      <w:ins w:id="197" w:author="Khan, Zarrar" w:date="2020-04-08T11:35:00Z">
+        <w:r>
+          <w:lastRenderedPageBreak/>
+          <w:t xml:space="preserve">and the corresponding emission impacts </w:t>
+        </w:r>
+      </w:ins>
+      <w:ins w:id="198" w:author="Khan, Zarrar" w:date="2020-04-08T11:26:00Z">
+        <w:r>
+          <w:t xml:space="preserve">in a country like Pakistan which is </w:t>
+        </w:r>
+      </w:ins>
+      <w:ins w:id="199" w:author="Khan, Zarrar" w:date="2020-04-08T11:32:00Z">
+        <w:r>
+          <w:t>susceptible</w:t>
+        </w:r>
+      </w:ins>
+      <w:ins w:id="200" w:author="Khan, Zarrar" w:date="2020-04-08T11:26:00Z">
+        <w:r>
+          <w:t xml:space="preserve"> to international </w:t>
+        </w:r>
+      </w:ins>
+      <w:ins w:id="201" w:author="Khan, Zarrar" w:date="2020-04-08T11:33:00Z">
+        <w:r>
+          <w:t xml:space="preserve">EV </w:t>
+        </w:r>
+      </w:ins>
+      <w:ins w:id="202" w:author="Khan, Zarrar" w:date="2020-04-08T11:26:00Z">
+        <w:r>
+          <w:t>technology costs and advancement pathways</w:t>
+        </w:r>
+      </w:ins>
+      <w:ins w:id="203" w:author="Khan, Zarrar" w:date="2020-04-08T11:33:00Z">
+        <w:r>
+          <w:t xml:space="preserve"> </w:t>
+        </w:r>
+      </w:ins>
+      <w:ins w:id="204" w:author="Khan, Zarrar" w:date="2020-04-08T11:47:00Z">
+        <w:r>
+          <w:t xml:space="preserve">combined with </w:t>
+        </w:r>
+      </w:ins>
+      <w:ins w:id="205" w:author="Khan, Zarrar" w:date="2020-04-08T11:49:00Z">
+        <w:r>
+          <w:t xml:space="preserve">large uncertainty </w:t>
+        </w:r>
+      </w:ins>
+      <w:ins w:id="206" w:author="Khan, Zarrar" w:date="2020-04-08T11:55:00Z">
+        <w:r>
+          <w:t>in projections of its future</w:t>
+        </w:r>
+      </w:ins>
+      <w:bookmarkStart w:id="207" w:name="_GoBack"/>
+      <w:bookmarkEnd w:id="207"/>
+      <w:ins w:id="208" w:author="Khan, Zarrar" w:date="2020-04-08T11:49:00Z">
+        <w:r>
+          <w:t xml:space="preserve"> energy mix.</w:t>
         </w:r>
       </w:ins>
     </w:p>
-    <w:p/>
+    <w:p>
+      <w:pPr>
+        <w:rPr>
+          <w:del w:id="209" w:author="Khan, Zarrar" w:date="2020-04-08T11:16:00Z"/>
+        </w:rPr>
+      </w:pPr>
+    </w:p>
     <w:p>
       <w:pPr>
         <w:pStyle w:val="Heading1"/>
@@ -3653,12 +4713,17 @@
           <w:ilvl w:val="1"/>
           <w:numId w:val="20"/>
         </w:numPr>
-      </w:pPr>
-      <w:bookmarkStart w:id="28" w:name="_Toc36643829"/>
-      <w:r>
-        <w:t>Literature Review</w:t>
-      </w:r>
-      <w:bookmarkEnd w:id="28"/>
+        <w:rPr>
+          <w:del w:id="210" w:author="Khan, Zarrar" w:date="2020-04-08T11:16:00Z"/>
+        </w:rPr>
+      </w:pPr>
+      <w:bookmarkStart w:id="211" w:name="_Toc36643829"/>
+      <w:del w:id="212" w:author="Khan, Zarrar" w:date="2020-04-08T11:16:00Z">
+        <w:r>
+          <w:delText>Literature Review</w:delText>
+        </w:r>
+        <w:bookmarkEnd w:id="211"/>
+      </w:del>
     </w:p>
     <w:p>
       <w:pPr>
@@ -3667,10 +4732,15 @@
           <w:ilvl w:val="0"/>
           <w:numId w:val="24"/>
         </w:numPr>
-      </w:pPr>
-      <w:r>
-        <w:t>Lit review and role of EV penetration global/national</w:t>
-      </w:r>
+        <w:rPr>
+          <w:del w:id="213" w:author="Khan, Zarrar" w:date="2020-04-08T11:16:00Z"/>
+        </w:rPr>
+      </w:pPr>
+      <w:del w:id="214" w:author="Khan, Zarrar" w:date="2020-04-08T11:16:00Z">
+        <w:r>
+          <w:delText>Lit review and role of EV penetration global/national</w:delText>
+        </w:r>
+      </w:del>
     </w:p>
     <w:p>
       <w:pPr>
@@ -3679,10 +4749,15 @@
           <w:ilvl w:val="0"/>
           <w:numId w:val="24"/>
         </w:numPr>
-      </w:pPr>
-      <w:r>
-        <w:t xml:space="preserve">Price takers vs Price makers. </w:t>
-      </w:r>
+        <w:rPr>
+          <w:del w:id="215" w:author="Khan, Zarrar" w:date="2020-04-08T11:26:00Z"/>
+        </w:rPr>
+      </w:pPr>
+      <w:del w:id="216" w:author="Khan, Zarrar" w:date="2020-04-08T11:26:00Z">
+        <w:r>
+          <w:delText xml:space="preserve">Price takers vs Price makers. </w:delText>
+        </w:r>
+      </w:del>
     </w:p>
     <w:p>
       <w:pPr>
@@ -3691,10 +4766,15 @@
           <w:ilvl w:val="0"/>
           <w:numId w:val="24"/>
         </w:numPr>
-      </w:pPr>
-      <w:r>
-        <w:t xml:space="preserve">Developing vs Developed. </w:t>
-      </w:r>
+        <w:rPr>
+          <w:del w:id="217" w:author="Khan, Zarrar" w:date="2020-04-08T11:26:00Z"/>
+        </w:rPr>
+      </w:pPr>
+      <w:del w:id="218" w:author="Khan, Zarrar" w:date="2020-04-08T11:26:00Z">
+        <w:r>
+          <w:delText xml:space="preserve">Developing vs Developed. </w:delText>
+        </w:r>
+      </w:del>
     </w:p>
     <w:p>
       <w:pPr>
@@ -3703,10 +4783,15 @@
           <w:ilvl w:val="0"/>
           <w:numId w:val="24"/>
         </w:numPr>
-      </w:pPr>
-      <w:r>
-        <w:t xml:space="preserve">Uncertainties in demand growth. </w:t>
-      </w:r>
+        <w:rPr>
+          <w:del w:id="219" w:author="Khan, Zarrar" w:date="2020-04-08T11:26:00Z"/>
+        </w:rPr>
+      </w:pPr>
+      <w:del w:id="220" w:author="Khan, Zarrar" w:date="2020-04-08T11:26:00Z">
+        <w:r>
+          <w:delText xml:space="preserve">Uncertainties in demand growth. </w:delText>
+        </w:r>
+      </w:del>
     </w:p>
     <w:p>
       <w:pPr>
@@ -3715,10 +4800,15 @@
           <w:ilvl w:val="0"/>
           <w:numId w:val="24"/>
         </w:numPr>
-      </w:pPr>
-      <w:r>
-        <w:t>Lack of other studies</w:t>
-      </w:r>
+        <w:rPr>
+          <w:del w:id="221" w:author="Khan, Zarrar" w:date="2020-04-08T11:26:00Z"/>
+        </w:rPr>
+      </w:pPr>
+      <w:del w:id="222" w:author="Khan, Zarrar" w:date="2020-04-08T11:26:00Z">
+        <w:r>
+          <w:delText>Lack of other studies</w:delText>
+        </w:r>
+      </w:del>
     </w:p>
     <w:p>
       <w:pPr>
@@ -3728,11 +4818,11 @@
           <w:numId w:val="20"/>
         </w:numPr>
       </w:pPr>
-      <w:bookmarkStart w:id="29" w:name="_Toc36643830"/>
+      <w:bookmarkStart w:id="223" w:name="_Toc36643830"/>
       <w:r>
         <w:t>Research Question</w:t>
       </w:r>
-      <w:bookmarkEnd w:id="29"/>
+      <w:bookmarkEnd w:id="223"/>
     </w:p>
     <w:p>
       <w:pPr>
@@ -3789,7 +4879,6 @@
         </w:numPr>
       </w:pPr>
       <w:r>
-        <w:lastRenderedPageBreak/>
         <w:t>What are the impacts on vehicular and power sector emissions?</w:t>
       </w:r>
     </w:p>
@@ -3801,11 +4890,11 @@
           <w:numId w:val="20"/>
         </w:numPr>
       </w:pPr>
-      <w:bookmarkStart w:id="30" w:name="_Toc36643831"/>
+      <w:bookmarkStart w:id="224" w:name="_Toc36643831"/>
       <w:r>
         <w:t>Methodology</w:t>
       </w:r>
-      <w:bookmarkEnd w:id="30"/>
+      <w:bookmarkEnd w:id="224"/>
     </w:p>
     <w:p>
       <w:pPr>
@@ -3815,7 +4904,7 @@
           <w:numId w:val="20"/>
         </w:numPr>
       </w:pPr>
-      <w:bookmarkStart w:id="31" w:name="_Toc36643832"/>
+      <w:bookmarkStart w:id="225" w:name="_Toc36643832"/>
       <w:r>
         <w:t>Cross-Model</w:t>
       </w:r>
@@ -3828,7 +4917,7 @@
       <w:r>
         <w:t xml:space="preserve"> (GCAM, PLEXOS, SEP)</w:t>
       </w:r>
-      <w:bookmarkEnd w:id="31"/>
+      <w:bookmarkEnd w:id="225"/>
     </w:p>
     <w:p>
       <w:r>
@@ -3855,12 +4944,12 @@
       <w:r>
         <w:t>are then provided to the National Transmission &amp; D</w:t>
       </w:r>
-      <w:ins w:id="32" w:author="Khan, Zarrar" w:date="2020-04-07T13:45:00Z">
+      <w:ins w:id="226" w:author="Khan, Zarrar" w:date="2020-04-07T13:45:00Z">
         <w:r>
           <w:t>i</w:t>
         </w:r>
       </w:ins>
-      <w:del w:id="33" w:author="Khan, Zarrar" w:date="2020-04-07T13:45:00Z">
+      <w:del w:id="227" w:author="Khan, Zarrar" w:date="2020-04-07T13:45:00Z">
         <w:r>
           <w:delText>e</w:delText>
         </w:r>
@@ -3937,14 +5026,14 @@
           <w:numId w:val="20"/>
         </w:numPr>
       </w:pPr>
-      <w:bookmarkStart w:id="34" w:name="_Toc36643833"/>
+      <w:bookmarkStart w:id="228" w:name="_Toc36643833"/>
       <w:r>
         <w:t xml:space="preserve">GCAM </w:t>
       </w:r>
       <w:r>
         <w:t>Overview</w:t>
       </w:r>
-      <w:bookmarkEnd w:id="34"/>
+      <w:bookmarkEnd w:id="228"/>
     </w:p>
     <w:p>
       <w:r>
@@ -3965,11 +5054,11 @@
           <w:numId w:val="20"/>
         </w:numPr>
       </w:pPr>
-      <w:bookmarkStart w:id="35" w:name="_Toc36643834"/>
+      <w:bookmarkStart w:id="229" w:name="_Toc36643834"/>
       <w:r>
         <w:t>GCAM Transport Sector Details</w:t>
       </w:r>
-      <w:bookmarkEnd w:id="35"/>
+      <w:bookmarkEnd w:id="229"/>
     </w:p>
     <w:p>
       <w:r>
@@ -4021,7 +5110,11 @@
         <w:t>cost of transport services</w:t>
       </w:r>
       <w:r>
-        <w:t xml:space="preserve">, and income and price elasticities. The final demands are further broken down into </w:t>
+        <w:t xml:space="preserve">, and income and price elasticities. The final </w:t>
+      </w:r>
+      <w:r>
+        <w:lastRenderedPageBreak/>
+        <w:t xml:space="preserve">demands are further broken down into </w:t>
       </w:r>
       <w:r>
         <w:t>different modes (e.g., road, rail), sub-modes (e.g., bus, light duty vehicle), size classes</w:t>
@@ -4093,11 +5186,7 @@
         <w:t>These costs are totaled and levelized to a single monetary cost per passenger-kilometer or ton-kilometer.</w:t>
       </w:r>
       <w:r>
-        <w:t xml:space="preserve"> The model then calculates market shares for each transport technology based on a logit choice specification, which avoids a “winner-take-all” result for the lowest </w:t>
-      </w:r>
-      <w:r>
-        <w:lastRenderedPageBreak/>
-        <w:t>cost option.</w:t>
+        <w:t xml:space="preserve"> The model then calculates market shares for each transport technology based on a logit choice specification, which avoids a “winner-take-all” result for the lowest cost option.</w:t>
       </w:r>
       <w:r>
         <w:rPr>
@@ -4420,14 +5509,14 @@
           <w:numId w:val="20"/>
         </w:numPr>
       </w:pPr>
-      <w:bookmarkStart w:id="36" w:name="_Toc36643835"/>
+      <w:bookmarkStart w:id="230" w:name="_Toc36643835"/>
       <w:r>
         <w:t>GCAM S</w:t>
       </w:r>
       <w:r>
         <w:t>cenario Details</w:t>
       </w:r>
-      <w:bookmarkEnd w:id="36"/>
+      <w:bookmarkEnd w:id="230"/>
     </w:p>
     <w:p>
       <w:pPr>
@@ -4511,6 +5600,7 @@
         </w:numPr>
       </w:pPr>
       <w:r>
+        <w:lastRenderedPageBreak/>
         <w:t>Baseline Assumptions</w:t>
       </w:r>
       <w:r>
@@ -4532,12 +5622,12 @@
       <w:r>
         <w:fldChar w:fldCharType="begin"/>
       </w:r>
-      <w:ins w:id="37" w:author="Khan, Zarrar" w:date="2020-04-07T13:55:00Z">
-        <w:r>
-          <w:instrText xml:space="preserve"> ADDIN ZOTERO_ITEM CSL_CITATION {"citationID":"dTb9tiQd","properties":{"formattedCitation":"[2]","plainCitation":"[2]","noteIndex":0},"citationItems":[{"id":"cOY8Uh8c/sMwHa6AO","uris":["http://zotero.org/users/local/GpkrhFR0/items/WC3UXH4V"],"uri":["http://zotero.org/users/local/GpkrhFR0/items/WC3UXH4V"],"itemData":{"id":14,"type":"article-journal","language":"en","page":"108","source":"Zotero","title":"Electrification Futures Study: End-Use Electric Technology Cost and Performance Projections through 2050","author":[{"family":"Jadun","given":"Paige"},{"family":"McMillan","given":"Colin"},{"family":"Steinberg","given":"Daniel"},{"family":"Muratori","given":"Matteo"},{"family":"Vimmerstedt","given":"Laura"},{"family":"Mai","given":"Trieu"}]}}],"schema":"https://github.com/citation-style-language/schema/raw/master/csl-citation.json"} </w:instrText>
+      <w:ins w:id="231" w:author="Khan, Zarrar" w:date="2020-04-08T11:37:00Z">
+        <w:r>
+          <w:instrText xml:space="preserve"> ADDIN ZOTERO_ITEM CSL_CITATION {"citationID":"dTb9tiQd","properties":{"formattedCitation":"(Jadun et al., n.d.)","plainCitation":"(Jadun et al., n.d.)","noteIndex":0},"citationItems":[{"id":"PGrZsH3u/vYPTl2PE","uris":["http://zotero.org/users/local/GpkrhFR0/items/WC3UXH4V"],"uri":["http://zotero.org/users/local/GpkrhFR0/items/WC3UXH4V"],"itemData":{"id":14,"type":"article-journal","language":"en","page":"108","source":"Zotero","title":"Electrification Futures Study: End-Use Electric Technology Cost and Performance Projections through 2050","author":[{"family":"Jadun","given":"Paige"},{"family":"McMillan","given":"Colin"},{"family":"Steinberg","given":"Daniel"},{"family":"Muratori","given":"Matteo"},{"family":"Vimmerstedt","given":"Laura"},{"family":"Mai","given":"Trieu"}]}}],"schema":"https://github.com/citation-style-language/schema/raw/master/csl-citation.json"} </w:instrText>
         </w:r>
       </w:ins>
-      <w:del w:id="38" w:author="Khan, Zarrar" w:date="2020-04-07T13:29:00Z">
+      <w:del w:id="232" w:author="Khan, Zarrar" w:date="2020-04-07T13:29:00Z">
         <w:r>
           <w:delInstrText xml:space="preserve"> ADDIN ZOTERO_ITEM CSL_CITATION {"citationID":"dTb9tiQd","properties":{"formattedCitation":"(Jadun et al., n.d.)","plainCitation":"(Jadun et al., n.d.)","noteIndex":0},"citationItems":[{"id":14,"uris":["http://zotero.org/users/local/GpkrhFR0/items/WC3UXH4V"],"uri":["http://zotero.org/users/local/GpkrhFR0/items/WC3UXH4V"],"itemData":{"id":14,"type":"article-journal","language":"en","page":"108","source":"Zotero","title":"Electrification Futures Study: End-Use Electric Technology Cost and Performance Projections through 2050","author":[{"family":"Jadun","given":"Paige"},{"family":"McMillan","given":"Colin"},{"family":"Steinberg","given":"Daniel"},{"family":"Muratori","given":"Matteo"},{"family":"Vimmerstedt","given":"Laura"},{"family":"Mai","given":"Trieu"}]}}],"schema":"https://github.com/citation-style-language/schema/raw/master/csl-citation.json"} </w:delInstrText>
         </w:r>
@@ -4545,21 +5635,41 @@
       <w:r>
         <w:fldChar w:fldCharType="separate"/>
       </w:r>
-      <w:ins w:id="39" w:author="Khan, Zarrar" w:date="2020-04-07T13:55:00Z">
+      <w:ins w:id="233" w:author="Khan, Zarrar" w:date="2020-04-08T11:37:00Z">
         <w:r>
           <w:rPr>
             <w:rFonts w:ascii="Calibri" w:hAnsi="Calibri" w:cs="Calibri"/>
-            <w:rPrChange w:id="40" w:author="Khan, Zarrar" w:date="2020-04-07T13:55:00Z">
+            <w:rPrChange w:id="234" w:author="Khan, Zarrar" w:date="2020-04-08T11:37:00Z">
               <w:rPr/>
             </w:rPrChange>
           </w:rPr>
-          <w:t>[2]</w:t>
+          <w:t>(</w:t>
+        </w:r>
+        <w:proofErr w:type="spellStart"/>
+        <w:r>
+          <w:rPr>
+            <w:rFonts w:ascii="Calibri" w:hAnsi="Calibri" w:cs="Calibri"/>
+            <w:rPrChange w:id="235" w:author="Khan, Zarrar" w:date="2020-04-08T11:37:00Z">
+              <w:rPr/>
+            </w:rPrChange>
+          </w:rPr>
+          <w:t>Jadun</w:t>
+        </w:r>
+        <w:proofErr w:type="spellEnd"/>
+        <w:r>
+          <w:rPr>
+            <w:rFonts w:ascii="Calibri" w:hAnsi="Calibri" w:cs="Calibri"/>
+            <w:rPrChange w:id="236" w:author="Khan, Zarrar" w:date="2020-04-08T11:37:00Z">
+              <w:rPr/>
+            </w:rPrChange>
+          </w:rPr>
+          <w:t xml:space="preserve"> et al., n.d.)</w:t>
         </w:r>
       </w:ins>
-      <w:del w:id="41" w:author="Khan, Zarrar" w:date="2020-04-07T13:29:00Z">
+      <w:del w:id="237" w:author="Khan, Zarrar" w:date="2020-04-07T13:29:00Z">
         <w:r>
           <w:rPr>
-            <w:rPrChange w:id="42" w:author="Khan, Zarrar" w:date="2020-04-07T13:55:00Z">
+            <w:rPrChange w:id="238" w:author="Khan, Zarrar" w:date="2020-04-08T11:37:00Z">
               <w:rPr>
                 <w:rFonts w:ascii="Calibri" w:hAnsi="Calibri" w:cs="Calibri"/>
               </w:rPr>
@@ -4584,7 +5694,6 @@
         </w:numPr>
       </w:pPr>
       <w:r>
-        <w:lastRenderedPageBreak/>
         <w:t xml:space="preserve">NEVP Overview </w:t>
       </w:r>
     </w:p>
@@ -4675,6 +5784,7 @@
         </w:numPr>
       </w:pPr>
       <w:r>
+        <w:lastRenderedPageBreak/>
         <w:t>Representation in GCAM</w:t>
       </w:r>
     </w:p>
@@ -4699,9 +5809,8 @@
           <w:numId w:val="20"/>
         </w:numPr>
       </w:pPr>
-      <w:bookmarkStart w:id="43" w:name="_Toc36643836"/>
-      <w:r>
-        <w:lastRenderedPageBreak/>
+      <w:bookmarkStart w:id="239" w:name="_Toc36643836"/>
+      <w:r>
         <w:t xml:space="preserve">PLEXOS </w:t>
       </w:r>
       <w:r>
@@ -4710,7 +5819,7 @@
       <w:r>
         <w:t>verview</w:t>
       </w:r>
-      <w:bookmarkEnd w:id="43"/>
+      <w:bookmarkEnd w:id="239"/>
     </w:p>
     <w:p>
       <w:pPr>
@@ -4720,7 +5829,7 @@
           <w:numId w:val="20"/>
         </w:numPr>
       </w:pPr>
-      <w:bookmarkStart w:id="44" w:name="_Toc36643837"/>
+      <w:bookmarkStart w:id="240" w:name="_Toc36643837"/>
       <w:r>
         <w:t xml:space="preserve">SEP </w:t>
       </w:r>
@@ -4736,7 +5845,7 @@
       <w:r>
         <w:t>verview</w:t>
       </w:r>
-      <w:bookmarkEnd w:id="44"/>
+      <w:bookmarkEnd w:id="240"/>
     </w:p>
     <w:p>
       <w:pPr>
@@ -4746,11 +5855,11 @@
           <w:numId w:val="20"/>
         </w:numPr>
       </w:pPr>
-      <w:bookmarkStart w:id="45" w:name="_Toc36643838"/>
+      <w:bookmarkStart w:id="241" w:name="_Toc36643838"/>
       <w:r>
         <w:t>Results</w:t>
       </w:r>
-      <w:bookmarkEnd w:id="45"/>
+      <w:bookmarkEnd w:id="241"/>
     </w:p>
     <w:p>
       <w:pPr>
@@ -4760,7 +5869,7 @@
           <w:numId w:val="20"/>
         </w:numPr>
       </w:pPr>
-      <w:bookmarkStart w:id="46" w:name="_Toc36643839"/>
+      <w:bookmarkStart w:id="242" w:name="_Toc36643839"/>
       <w:r>
         <w:t xml:space="preserve">GCAM </w:t>
       </w:r>
@@ -4770,7 +5879,7 @@
       <w:r>
         <w:t xml:space="preserve"> Results</w:t>
       </w:r>
-      <w:bookmarkEnd w:id="46"/>
+      <w:bookmarkEnd w:id="242"/>
     </w:p>
     <w:p>
       <w:pPr>
@@ -4780,11 +5889,11 @@
           <w:numId w:val="20"/>
         </w:numPr>
       </w:pPr>
-      <w:bookmarkStart w:id="47" w:name="_Toc36643840"/>
+      <w:bookmarkStart w:id="243" w:name="_Toc36643840"/>
       <w:r>
         <w:t>GCAM Scenario Results – EV adoption, emissions impacts</w:t>
       </w:r>
-      <w:bookmarkEnd w:id="47"/>
+      <w:bookmarkEnd w:id="243"/>
     </w:p>
     <w:p>
       <w:pPr>
@@ -4794,11 +5903,11 @@
           <w:numId w:val="20"/>
         </w:numPr>
       </w:pPr>
-      <w:bookmarkStart w:id="48" w:name="_Toc36643841"/>
+      <w:bookmarkStart w:id="244" w:name="_Toc36643841"/>
       <w:r>
         <w:t>PLEXOS Results – power demand, infrastructure needs</w:t>
       </w:r>
-      <w:bookmarkEnd w:id="48"/>
+      <w:bookmarkEnd w:id="244"/>
     </w:p>
     <w:p>
       <w:pPr>
@@ -4808,11 +5917,11 @@
           <w:numId w:val="20"/>
         </w:numPr>
       </w:pPr>
-      <w:bookmarkStart w:id="49" w:name="_Toc36643842"/>
+      <w:bookmarkStart w:id="245" w:name="_Toc36643842"/>
       <w:r>
         <w:t>SEP Model Results – fuel needs by type, fuel costs</w:t>
       </w:r>
-      <w:bookmarkEnd w:id="49"/>
+      <w:bookmarkEnd w:id="245"/>
     </w:p>
     <w:p/>
     <w:p>
@@ -4823,14 +5932,14 @@
           <w:numId w:val="20"/>
         </w:numPr>
       </w:pPr>
-      <w:bookmarkStart w:id="50" w:name="_Toc36643843"/>
+      <w:bookmarkStart w:id="246" w:name="_Toc36643843"/>
       <w:r>
         <w:t>Discussion</w:t>
       </w:r>
       <w:r>
         <w:t xml:space="preserve"> &amp; Conclusions</w:t>
       </w:r>
-      <w:bookmarkEnd w:id="50"/>
+      <w:bookmarkEnd w:id="246"/>
     </w:p>
     <w:p>
       <w:pPr>
@@ -4877,26 +5986,26 @@
         </w:numPr>
         <w:ind w:left="432" w:hanging="432"/>
       </w:pPr>
-      <w:bookmarkStart w:id="51" w:name="_Toc36643844"/>
+      <w:bookmarkStart w:id="247" w:name="_Toc36643844"/>
       <w:r>
         <w:t>References</w:t>
       </w:r>
-      <w:bookmarkEnd w:id="51"/>
+      <w:bookmarkEnd w:id="247"/>
     </w:p>
     <w:p>
       <w:pPr>
         <w:pStyle w:val="Bibliography"/>
         <w:rPr>
-          <w:ins w:id="52" w:author="Khan, Zarrar" w:date="2020-04-07T13:55:00Z"/>
+          <w:ins w:id="248" w:author="Khan, Zarrar" w:date="2020-04-08T11:55:00Z"/>
           <w:rFonts w:ascii="Calibri Light" w:hAnsi="Calibri Light" w:cs="Calibri Light"/>
           <w:sz w:val="24"/>
-          <w:rPrChange w:id="53" w:author="Khan, Zarrar" w:date="2020-04-07T13:55:00Z">
+          <w:rPrChange w:id="249" w:author="Khan, Zarrar" w:date="2020-04-08T11:55:00Z">
             <w:rPr>
-              <w:ins w:id="54" w:author="Khan, Zarrar" w:date="2020-04-07T13:55:00Z"/>
+              <w:ins w:id="250" w:author="Khan, Zarrar" w:date="2020-04-08T11:55:00Z"/>
             </w:rPr>
           </w:rPrChange>
         </w:rPr>
-        <w:pPrChange w:id="55" w:author="Khan, Zarrar" w:date="2020-04-07T13:55:00Z">
+        <w:pPrChange w:id="251" w:author="Khan, Zarrar" w:date="2020-04-08T11:55:00Z">
           <w:pPr>
             <w:widowControl w:val="0"/>
             <w:autoSpaceDE w:val="0"/>
@@ -4906,45 +6015,86 @@
           </w:pPr>
         </w:pPrChange>
       </w:pPr>
-      <w:ins w:id="56" w:author="Khan, Zarrar" w:date="2020-04-07T13:41:00Z">
+      <w:ins w:id="252" w:author="Khan, Zarrar" w:date="2020-04-07T13:41:00Z">
         <w:r>
           <w:fldChar w:fldCharType="begin"/>
         </w:r>
       </w:ins>
-      <w:ins w:id="57" w:author="Khan, Zarrar" w:date="2020-04-07T13:55:00Z">
+      <w:ins w:id="253" w:author="Khan, Zarrar" w:date="2020-04-08T11:55:00Z">
         <w:r>
           <w:instrText xml:space="preserve"> ADDIN ZOTERO_BIBL {"uncited":[],"omitted":[],"custom":[]} CSL_BIBLIOGRAPHY </w:instrText>
         </w:r>
       </w:ins>
       <w:r>
         <w:rPr>
-          <w:rPrChange w:id="58" w:author="Khan, Zarrar" w:date="2020-04-07T13:42:00Z">
-            <w:rPr/>
+          <w:rPrChange w:id="254" w:author="Khan, Zarrar" w:date="2020-04-07T13:42:00Z">
+            <w:rPr>
+              <w:rFonts w:asciiTheme="majorHAnsi" w:eastAsiaTheme="majorEastAsia" w:hAnsiTheme="majorHAnsi" w:cstheme="majorBidi"/>
+              <w:b/>
+              <w:bCs/>
+              <w:smallCaps/>
+              <w:color w:val="000000" w:themeColor="text1"/>
+              <w:sz w:val="36"/>
+              <w:szCs w:val="36"/>
+            </w:rPr>
           </w:rPrChange>
         </w:rPr>
         <w:fldChar w:fldCharType="separate"/>
       </w:r>
-      <w:ins w:id="59" w:author="Khan, Zarrar" w:date="2020-04-07T13:55:00Z">
+      <w:ins w:id="255" w:author="Khan, Zarrar" w:date="2020-04-08T11:55:00Z">
         <w:r>
           <w:rPr>
             <w:rFonts w:ascii="Calibri Light" w:hAnsi="Calibri Light" w:cs="Calibri Light"/>
             <w:sz w:val="24"/>
-            <w:rPrChange w:id="60" w:author="Khan, Zarrar" w:date="2020-04-07T13:55:00Z">
+            <w:rPrChange w:id="256" w:author="Khan, Zarrar" w:date="2020-04-08T11:55:00Z">
               <w:rPr/>
             </w:rPrChange>
           </w:rPr>
-          <w:t>[1]</w:t>
-        </w:r>
+          <w:t>Battery Pack Prices Fall As Market Ramps Up With Market Average At $156/kWh In 2019 [WWW Document], 2019</w:t>
+        </w:r>
+        <w:proofErr w:type="gramStart"/>
         <w:r>
           <w:rPr>
             <w:rFonts w:ascii="Calibri Light" w:hAnsi="Calibri Light" w:cs="Calibri Light"/>
             <w:sz w:val="24"/>
-            <w:rPrChange w:id="61" w:author="Khan, Zarrar" w:date="2020-04-07T13:55:00Z">
+            <w:rPrChange w:id="257" w:author="Khan, Zarrar" w:date="2020-04-08T11:55:00Z">
               <w:rPr/>
             </w:rPrChange>
           </w:rPr>
-          <w:tab/>
-          <w:t>R. Zhang, S. Fujimori, The role of transport electrification in global climate change mitigation scenarios, Environ. Res. Lett. 15 (2020) 034019. https://doi.org/10.1088/1748-9326/ab6658.</w:t>
+          <w:t>. .</w:t>
+        </w:r>
+        <w:proofErr w:type="gramEnd"/>
+        <w:r>
+          <w:rPr>
+            <w:rFonts w:ascii="Calibri Light" w:hAnsi="Calibri Light" w:cs="Calibri Light"/>
+            <w:sz w:val="24"/>
+            <w:rPrChange w:id="258" w:author="Khan, Zarrar" w:date="2020-04-08T11:55:00Z">
+              <w:rPr/>
+            </w:rPrChange>
+          </w:rPr>
+          <w:t xml:space="preserve"> </w:t>
+        </w:r>
+        <w:proofErr w:type="spellStart"/>
+        <w:r>
+          <w:rPr>
+            <w:rFonts w:ascii="Calibri Light" w:hAnsi="Calibri Light" w:cs="Calibri Light"/>
+            <w:sz w:val="24"/>
+            <w:rPrChange w:id="259" w:author="Khan, Zarrar" w:date="2020-04-08T11:55:00Z">
+              <w:rPr/>
+            </w:rPrChange>
+          </w:rPr>
+          <w:t>BloombergNEF</w:t>
+        </w:r>
+        <w:proofErr w:type="spellEnd"/>
+        <w:r>
+          <w:rPr>
+            <w:rFonts w:ascii="Calibri Light" w:hAnsi="Calibri Light" w:cs="Calibri Light"/>
+            <w:sz w:val="24"/>
+            <w:rPrChange w:id="260" w:author="Khan, Zarrar" w:date="2020-04-08T11:55:00Z">
+              <w:rPr/>
+            </w:rPrChange>
+          </w:rPr>
+          <w:t>. URL https://about.bnef.com/blog/battery-pack-prices-fall-as-market-ramps-up-with-market-average-at-156-kwh-in-2019/ (accessed 1.28.20).</w:t>
         </w:r>
       </w:ins>
     </w:p>
@@ -4952,16 +6102,16 @@
       <w:pPr>
         <w:pStyle w:val="Bibliography"/>
         <w:rPr>
-          <w:ins w:id="62" w:author="Khan, Zarrar" w:date="2020-04-07T13:55:00Z"/>
+          <w:ins w:id="261" w:author="Khan, Zarrar" w:date="2020-04-08T11:55:00Z"/>
           <w:rFonts w:ascii="Calibri Light" w:hAnsi="Calibri Light" w:cs="Calibri Light"/>
           <w:sz w:val="24"/>
-          <w:rPrChange w:id="63" w:author="Khan, Zarrar" w:date="2020-04-07T13:55:00Z">
+          <w:rPrChange w:id="262" w:author="Khan, Zarrar" w:date="2020-04-08T11:55:00Z">
             <w:rPr>
-              <w:ins w:id="64" w:author="Khan, Zarrar" w:date="2020-04-07T13:55:00Z"/>
+              <w:ins w:id="263" w:author="Khan, Zarrar" w:date="2020-04-08T11:55:00Z"/>
             </w:rPr>
           </w:rPrChange>
         </w:rPr>
-        <w:pPrChange w:id="65" w:author="Khan, Zarrar" w:date="2020-04-07T13:55:00Z">
+        <w:pPrChange w:id="264" w:author="Khan, Zarrar" w:date="2020-04-08T11:55:00Z">
           <w:pPr>
             <w:widowControl w:val="0"/>
             <w:autoSpaceDE w:val="0"/>
@@ -4971,93 +6121,139 @@
           </w:pPr>
         </w:pPrChange>
       </w:pPr>
-      <w:ins w:id="66" w:author="Khan, Zarrar" w:date="2020-04-07T13:55:00Z">
+      <w:proofErr w:type="spellStart"/>
+      <w:ins w:id="265" w:author="Khan, Zarrar" w:date="2020-04-08T11:55:00Z">
         <w:r>
           <w:rPr>
             <w:rFonts w:ascii="Calibri Light" w:hAnsi="Calibri Light" w:cs="Calibri Light"/>
             <w:sz w:val="24"/>
-            <w:rPrChange w:id="67" w:author="Khan, Zarrar" w:date="2020-04-07T13:55:00Z">
+            <w:rPrChange w:id="266" w:author="Khan, Zarrar" w:date="2020-04-08T11:55:00Z">
               <w:rPr/>
             </w:rPrChange>
           </w:rPr>
-          <w:t>[2]</w:t>
-        </w:r>
+          <w:lastRenderedPageBreak/>
+          <w:t>Berckmans</w:t>
+        </w:r>
+        <w:proofErr w:type="spellEnd"/>
         <w:r>
           <w:rPr>
             <w:rFonts w:ascii="Calibri Light" w:hAnsi="Calibri Light" w:cs="Calibri Light"/>
             <w:sz w:val="24"/>
-            <w:rPrChange w:id="68" w:author="Khan, Zarrar" w:date="2020-04-07T13:55:00Z">
+            <w:rPrChange w:id="267" w:author="Khan, Zarrar" w:date="2020-04-08T11:55:00Z">
               <w:rPr/>
             </w:rPrChange>
           </w:rPr>
-          <w:tab/>
-          <w:t xml:space="preserve">P. </w:t>
+          <w:t xml:space="preserve">, G., </w:t>
         </w:r>
         <w:proofErr w:type="spellStart"/>
         <w:r>
           <w:rPr>
             <w:rFonts w:ascii="Calibri Light" w:hAnsi="Calibri Light" w:cs="Calibri Light"/>
             <w:sz w:val="24"/>
-            <w:rPrChange w:id="69" w:author="Khan, Zarrar" w:date="2020-04-07T13:55:00Z">
+            <w:rPrChange w:id="268" w:author="Khan, Zarrar" w:date="2020-04-08T11:55:00Z">
               <w:rPr/>
             </w:rPrChange>
           </w:rPr>
-          <w:t>Jadun</w:t>
+          <w:t>Messagie</w:t>
         </w:r>
         <w:proofErr w:type="spellEnd"/>
         <w:r>
           <w:rPr>
             <w:rFonts w:ascii="Calibri Light" w:hAnsi="Calibri Light" w:cs="Calibri Light"/>
             <w:sz w:val="24"/>
-            <w:rPrChange w:id="70" w:author="Khan, Zarrar" w:date="2020-04-07T13:55:00Z">
+            <w:rPrChange w:id="269" w:author="Khan, Zarrar" w:date="2020-04-08T11:55:00Z">
               <w:rPr/>
             </w:rPrChange>
           </w:rPr>
-          <w:t xml:space="preserve">, C. McMillan, D. Steinberg, M. </w:t>
+          <w:t xml:space="preserve">, M., </w:t>
         </w:r>
         <w:proofErr w:type="spellStart"/>
         <w:r>
           <w:rPr>
             <w:rFonts w:ascii="Calibri Light" w:hAnsi="Calibri Light" w:cs="Calibri Light"/>
             <w:sz w:val="24"/>
-            <w:rPrChange w:id="71" w:author="Khan, Zarrar" w:date="2020-04-07T13:55:00Z">
+            <w:rPrChange w:id="270" w:author="Khan, Zarrar" w:date="2020-04-08T11:55:00Z">
               <w:rPr/>
             </w:rPrChange>
           </w:rPr>
-          <w:t>Muratori</w:t>
+          <w:t>Smekens</w:t>
         </w:r>
         <w:proofErr w:type="spellEnd"/>
         <w:r>
           <w:rPr>
             <w:rFonts w:ascii="Calibri Light" w:hAnsi="Calibri Light" w:cs="Calibri Light"/>
             <w:sz w:val="24"/>
-            <w:rPrChange w:id="72" w:author="Khan, Zarrar" w:date="2020-04-07T13:55:00Z">
+            <w:rPrChange w:id="271" w:author="Khan, Zarrar" w:date="2020-04-08T11:55:00Z">
               <w:rPr/>
             </w:rPrChange>
           </w:rPr>
-          <w:t xml:space="preserve">, L. </w:t>
+          <w:t xml:space="preserve">, J., Omar, N., </w:t>
         </w:r>
         <w:proofErr w:type="spellStart"/>
         <w:r>
           <w:rPr>
             <w:rFonts w:ascii="Calibri Light" w:hAnsi="Calibri Light" w:cs="Calibri Light"/>
             <w:sz w:val="24"/>
-            <w:rPrChange w:id="73" w:author="Khan, Zarrar" w:date="2020-04-07T13:55:00Z">
+            <w:rPrChange w:id="272" w:author="Khan, Zarrar" w:date="2020-04-08T11:55:00Z">
               <w:rPr/>
             </w:rPrChange>
           </w:rPr>
-          <w:t>Vimmerstedt</w:t>
+          <w:t>Vanhaverbeke</w:t>
         </w:r>
         <w:proofErr w:type="spellEnd"/>
         <w:r>
           <w:rPr>
             <w:rFonts w:ascii="Calibri Light" w:hAnsi="Calibri Light" w:cs="Calibri Light"/>
             <w:sz w:val="24"/>
-            <w:rPrChange w:id="74" w:author="Khan, Zarrar" w:date="2020-04-07T13:55:00Z">
+            <w:rPrChange w:id="273" w:author="Khan, Zarrar" w:date="2020-04-08T11:55:00Z">
               <w:rPr/>
             </w:rPrChange>
           </w:rPr>
-          <w:t>, T. Mai, Electrification Futures Study: End-Use Electric Technology Cost and Performance Projections through 2050, (n.d.) 108.</w:t>
+          <w:t xml:space="preserve">, L., Van </w:t>
+        </w:r>
+        <w:proofErr w:type="spellStart"/>
+        <w:r>
+          <w:rPr>
+            <w:rFonts w:ascii="Calibri Light" w:hAnsi="Calibri Light" w:cs="Calibri Light"/>
+            <w:sz w:val="24"/>
+            <w:rPrChange w:id="274" w:author="Khan, Zarrar" w:date="2020-04-08T11:55:00Z">
+              <w:rPr/>
+            </w:rPrChange>
+          </w:rPr>
+          <w:t>Mierlo</w:t>
+        </w:r>
+        <w:proofErr w:type="spellEnd"/>
+        <w:r>
+          <w:rPr>
+            <w:rFonts w:ascii="Calibri Light" w:hAnsi="Calibri Light" w:cs="Calibri Light"/>
+            <w:sz w:val="24"/>
+            <w:rPrChange w:id="275" w:author="Khan, Zarrar" w:date="2020-04-08T11:55:00Z">
+              <w:rPr/>
+            </w:rPrChange>
+          </w:rPr>
+          <w:t xml:space="preserve">, J., 2017. Cost Projection of </w:t>
+        </w:r>
+        <w:proofErr w:type="gramStart"/>
+        <w:r>
+          <w:rPr>
+            <w:rFonts w:ascii="Calibri Light" w:hAnsi="Calibri Light" w:cs="Calibri Light"/>
+            <w:sz w:val="24"/>
+            <w:rPrChange w:id="276" w:author="Khan, Zarrar" w:date="2020-04-08T11:55:00Z">
+              <w:rPr/>
+            </w:rPrChange>
+          </w:rPr>
+          <w:t>State of the Art</w:t>
+        </w:r>
+        <w:proofErr w:type="gramEnd"/>
+        <w:r>
+          <w:rPr>
+            <w:rFonts w:ascii="Calibri Light" w:hAnsi="Calibri Light" w:cs="Calibri Light"/>
+            <w:sz w:val="24"/>
+            <w:rPrChange w:id="277" w:author="Khan, Zarrar" w:date="2020-04-08T11:55:00Z">
+              <w:rPr/>
+            </w:rPrChange>
+          </w:rPr>
+          <w:t xml:space="preserve"> Lithium-Ion Batteries for Electric Vehicles Up to 2030. Energies 10, 1314. https://doi.org/10.3390/en10091314</w:t>
         </w:r>
       </w:ins>
     </w:p>
@@ -5065,16 +6261,16 @@
       <w:pPr>
         <w:pStyle w:val="Bibliography"/>
         <w:rPr>
-          <w:ins w:id="75" w:author="Khan, Zarrar" w:date="2020-04-07T13:55:00Z"/>
+          <w:ins w:id="278" w:author="Khan, Zarrar" w:date="2020-04-08T11:55:00Z"/>
           <w:rFonts w:ascii="Calibri Light" w:hAnsi="Calibri Light" w:cs="Calibri Light"/>
           <w:sz w:val="24"/>
-          <w:rPrChange w:id="76" w:author="Khan, Zarrar" w:date="2020-04-07T13:55:00Z">
+          <w:rPrChange w:id="279" w:author="Khan, Zarrar" w:date="2020-04-08T11:55:00Z">
             <w:rPr>
-              <w:ins w:id="77" w:author="Khan, Zarrar" w:date="2020-04-07T13:55:00Z"/>
+              <w:ins w:id="280" w:author="Khan, Zarrar" w:date="2020-04-08T11:55:00Z"/>
             </w:rPr>
           </w:rPrChange>
         </w:rPr>
-        <w:pPrChange w:id="78" w:author="Khan, Zarrar" w:date="2020-04-07T13:55:00Z">
+        <w:pPrChange w:id="281" w:author="Khan, Zarrar" w:date="2020-04-08T11:55:00Z">
           <w:pPr>
             <w:widowControl w:val="0"/>
             <w:autoSpaceDE w:val="0"/>
@@ -5084,49 +6280,170 @@
           </w:pPr>
         </w:pPrChange>
       </w:pPr>
-      <w:ins w:id="79" w:author="Khan, Zarrar" w:date="2020-04-07T13:55:00Z">
+      <w:ins w:id="282" w:author="Khan, Zarrar" w:date="2020-04-08T11:55:00Z">
         <w:r>
           <w:rPr>
             <w:rFonts w:ascii="Calibri Light" w:hAnsi="Calibri Light" w:cs="Calibri Light"/>
             <w:sz w:val="24"/>
-            <w:rPrChange w:id="80" w:author="Khan, Zarrar" w:date="2020-04-07T13:55:00Z">
+            <w:rPrChange w:id="283" w:author="Khan, Zarrar" w:date="2020-04-08T11:55:00Z">
               <w:rPr/>
             </w:rPrChange>
           </w:rPr>
-          <w:t>[3]</w:t>
-        </w:r>
+          <w:t xml:space="preserve">Clarke, L.E., Jiang, K., Akimoto, K., </w:t>
+        </w:r>
+        <w:proofErr w:type="spellStart"/>
         <w:r>
           <w:rPr>
             <w:rFonts w:ascii="Calibri Light" w:hAnsi="Calibri Light" w:cs="Calibri Light"/>
             <w:sz w:val="24"/>
-            <w:rPrChange w:id="81" w:author="Khan, Zarrar" w:date="2020-04-07T13:55:00Z">
+            <w:rPrChange w:id="284" w:author="Khan, Zarrar" w:date="2020-04-08T11:55:00Z">
               <w:rPr/>
             </w:rPrChange>
           </w:rPr>
-          <w:tab/>
-          <w:t xml:space="preserve">L. Goldie-Scot, A Behind the Scenes Take on Lithium-ion Battery Prices, </w:t>
-        </w:r>
-        <w:proofErr w:type="spellStart"/>
+          <w:t>Babiker</w:t>
+        </w:r>
+        <w:proofErr w:type="spellEnd"/>
         <w:r>
           <w:rPr>
             <w:rFonts w:ascii="Calibri Light" w:hAnsi="Calibri Light" w:cs="Calibri Light"/>
             <w:sz w:val="24"/>
-            <w:rPrChange w:id="82" w:author="Khan, Zarrar" w:date="2020-04-07T13:55:00Z">
+            <w:rPrChange w:id="285" w:author="Khan, Zarrar" w:date="2020-04-08T11:55:00Z">
               <w:rPr/>
             </w:rPrChange>
           </w:rPr>
-          <w:t>BloombergNEF</w:t>
-        </w:r>
-        <w:proofErr w:type="spellEnd"/>
+          <w:t xml:space="preserve">, M., </w:t>
+        </w:r>
+        <w:proofErr w:type="spellStart"/>
         <w:r>
           <w:rPr>
             <w:rFonts w:ascii="Calibri Light" w:hAnsi="Calibri Light" w:cs="Calibri Light"/>
             <w:sz w:val="24"/>
-            <w:rPrChange w:id="83" w:author="Khan, Zarrar" w:date="2020-04-07T13:55:00Z">
+            <w:rPrChange w:id="286" w:author="Khan, Zarrar" w:date="2020-04-08T11:55:00Z">
               <w:rPr/>
             </w:rPrChange>
           </w:rPr>
-          <w:t>. (2019). https://about.bnef.com/blog/behind-scenes-take-lithium-ion-battery-prices/ (accessed April 3, 2020).</w:t>
+          <w:t>Blanford</w:t>
+        </w:r>
+        <w:proofErr w:type="spellEnd"/>
+        <w:r>
+          <w:rPr>
+            <w:rFonts w:ascii="Calibri Light" w:hAnsi="Calibri Light" w:cs="Calibri Light"/>
+            <w:sz w:val="24"/>
+            <w:rPrChange w:id="287" w:author="Khan, Zarrar" w:date="2020-04-08T11:55:00Z">
+              <w:rPr/>
+            </w:rPrChange>
+          </w:rPr>
+          <w:t xml:space="preserve">, G.J., Fisher-Vanden, K., </w:t>
+        </w:r>
+        <w:proofErr w:type="spellStart"/>
+        <w:r>
+          <w:rPr>
+            <w:rFonts w:ascii="Calibri Light" w:hAnsi="Calibri Light" w:cs="Calibri Light"/>
+            <w:sz w:val="24"/>
+            <w:rPrChange w:id="288" w:author="Khan, Zarrar" w:date="2020-04-08T11:55:00Z">
+              <w:rPr/>
+            </w:rPrChange>
+          </w:rPr>
+          <w:t>Hourcade</w:t>
+        </w:r>
+        <w:proofErr w:type="spellEnd"/>
+        <w:r>
+          <w:rPr>
+            <w:rFonts w:ascii="Calibri Light" w:hAnsi="Calibri Light" w:cs="Calibri Light"/>
+            <w:sz w:val="24"/>
+            <w:rPrChange w:id="289" w:author="Khan, Zarrar" w:date="2020-04-08T11:55:00Z">
+              <w:rPr/>
+            </w:rPrChange>
+          </w:rPr>
+          <w:t xml:space="preserve">, J.-C., </w:t>
+        </w:r>
+        <w:proofErr w:type="spellStart"/>
+        <w:r>
+          <w:rPr>
+            <w:rFonts w:ascii="Calibri Light" w:hAnsi="Calibri Light" w:cs="Calibri Light"/>
+            <w:sz w:val="24"/>
+            <w:rPrChange w:id="290" w:author="Khan, Zarrar" w:date="2020-04-08T11:55:00Z">
+              <w:rPr/>
+            </w:rPrChange>
+          </w:rPr>
+          <w:t>Krey</w:t>
+        </w:r>
+        <w:proofErr w:type="spellEnd"/>
+        <w:r>
+          <w:rPr>
+            <w:rFonts w:ascii="Calibri Light" w:hAnsi="Calibri Light" w:cs="Calibri Light"/>
+            <w:sz w:val="24"/>
+            <w:rPrChange w:id="291" w:author="Khan, Zarrar" w:date="2020-04-08T11:55:00Z">
+              <w:rPr/>
+            </w:rPrChange>
+          </w:rPr>
+          <w:t xml:space="preserve">, V., </w:t>
+        </w:r>
+        <w:proofErr w:type="spellStart"/>
+        <w:r>
+          <w:rPr>
+            <w:rFonts w:ascii="Calibri Light" w:hAnsi="Calibri Light" w:cs="Calibri Light"/>
+            <w:sz w:val="24"/>
+            <w:rPrChange w:id="292" w:author="Khan, Zarrar" w:date="2020-04-08T11:55:00Z">
+              <w:rPr/>
+            </w:rPrChange>
+          </w:rPr>
+          <w:t>Kriegler</w:t>
+        </w:r>
+        <w:proofErr w:type="spellEnd"/>
+        <w:r>
+          <w:rPr>
+            <w:rFonts w:ascii="Calibri Light" w:hAnsi="Calibri Light" w:cs="Calibri Light"/>
+            <w:sz w:val="24"/>
+            <w:rPrChange w:id="293" w:author="Khan, Zarrar" w:date="2020-04-08T11:55:00Z">
+              <w:rPr/>
+            </w:rPrChange>
+          </w:rPr>
+          <w:t xml:space="preserve">, E., </w:t>
+        </w:r>
+        <w:proofErr w:type="spellStart"/>
+        <w:r>
+          <w:rPr>
+            <w:rFonts w:ascii="Calibri Light" w:hAnsi="Calibri Light" w:cs="Calibri Light"/>
+            <w:sz w:val="24"/>
+            <w:rPrChange w:id="294" w:author="Khan, Zarrar" w:date="2020-04-08T11:55:00Z">
+              <w:rPr/>
+            </w:rPrChange>
+          </w:rPr>
+          <w:t>Loschel</w:t>
+        </w:r>
+        <w:proofErr w:type="spellEnd"/>
+        <w:r>
+          <w:rPr>
+            <w:rFonts w:ascii="Calibri Light" w:hAnsi="Calibri Light" w:cs="Calibri Light"/>
+            <w:sz w:val="24"/>
+            <w:rPrChange w:id="295" w:author="Khan, Zarrar" w:date="2020-04-08T11:55:00Z">
+              <w:rPr/>
+            </w:rPrChange>
+          </w:rPr>
+          <w:t xml:space="preserve">, A., 2015. Assessing Transformation Pathways. In: Climate Change 2014: Mitigation of Climate Change. Contribution of Working Group III to the Fifth Assessment Report of the Intergovernmental Panel on Climate Change. Pacific Northwest National </w:t>
+        </w:r>
+        <w:proofErr w:type="gramStart"/>
+        <w:r>
+          <w:rPr>
+            <w:rFonts w:ascii="Calibri Light" w:hAnsi="Calibri Light" w:cs="Calibri Light"/>
+            <w:sz w:val="24"/>
+            <w:rPrChange w:id="296" w:author="Khan, Zarrar" w:date="2020-04-08T11:55:00Z">
+              <w:rPr/>
+            </w:rPrChange>
+          </w:rPr>
+          <w:t>Lab.(</w:t>
+        </w:r>
+        <w:proofErr w:type="gramEnd"/>
+        <w:r>
+          <w:rPr>
+            <w:rFonts w:ascii="Calibri Light" w:hAnsi="Calibri Light" w:cs="Calibri Light"/>
+            <w:sz w:val="24"/>
+            <w:rPrChange w:id="297" w:author="Khan, Zarrar" w:date="2020-04-08T11:55:00Z">
+              <w:rPr/>
+            </w:rPrChange>
+          </w:rPr>
+          <w:t>PNNL), Richland, WA (United States).</w:t>
         </w:r>
       </w:ins>
     </w:p>
@@ -5134,16 +6451,16 @@
       <w:pPr>
         <w:pStyle w:val="Bibliography"/>
         <w:rPr>
-          <w:ins w:id="84" w:author="Khan, Zarrar" w:date="2020-04-07T13:55:00Z"/>
+          <w:ins w:id="298" w:author="Khan, Zarrar" w:date="2020-04-08T11:55:00Z"/>
           <w:rFonts w:ascii="Calibri Light" w:hAnsi="Calibri Light" w:cs="Calibri Light"/>
           <w:sz w:val="24"/>
-          <w:rPrChange w:id="85" w:author="Khan, Zarrar" w:date="2020-04-07T13:55:00Z">
+          <w:rPrChange w:id="299" w:author="Khan, Zarrar" w:date="2020-04-08T11:55:00Z">
             <w:rPr>
-              <w:ins w:id="86" w:author="Khan, Zarrar" w:date="2020-04-07T13:55:00Z"/>
+              <w:ins w:id="300" w:author="Khan, Zarrar" w:date="2020-04-08T11:55:00Z"/>
             </w:rPr>
           </w:rPrChange>
         </w:rPr>
-        <w:pPrChange w:id="87" w:author="Khan, Zarrar" w:date="2020-04-07T13:55:00Z">
+        <w:pPrChange w:id="301" w:author="Khan, Zarrar" w:date="2020-04-08T11:55:00Z">
           <w:pPr>
             <w:widowControl w:val="0"/>
             <w:autoSpaceDE w:val="0"/>
@@ -5153,159 +6470,94 @@
           </w:pPr>
         </w:pPrChange>
       </w:pPr>
-      <w:ins w:id="88" w:author="Khan, Zarrar" w:date="2020-04-07T13:55:00Z">
+      <w:proofErr w:type="spellStart"/>
+      <w:ins w:id="302" w:author="Khan, Zarrar" w:date="2020-04-08T11:55:00Z">
         <w:r>
           <w:rPr>
             <w:rFonts w:ascii="Calibri Light" w:hAnsi="Calibri Light" w:cs="Calibri Light"/>
             <w:sz w:val="24"/>
-            <w:rPrChange w:id="89" w:author="Khan, Zarrar" w:date="2020-04-07T13:55:00Z">
+            <w:rPrChange w:id="303" w:author="Khan, Zarrar" w:date="2020-04-08T11:55:00Z">
               <w:rPr/>
             </w:rPrChange>
           </w:rPr>
-          <w:t>[4]</w:t>
-        </w:r>
+          <w:t>Edelenbosch</w:t>
+        </w:r>
+        <w:proofErr w:type="spellEnd"/>
         <w:r>
           <w:rPr>
             <w:rFonts w:ascii="Calibri Light" w:hAnsi="Calibri Light" w:cs="Calibri Light"/>
             <w:sz w:val="24"/>
-            <w:rPrChange w:id="90" w:author="Khan, Zarrar" w:date="2020-04-07T13:55:00Z">
+            <w:rPrChange w:id="304" w:author="Khan, Zarrar" w:date="2020-04-08T11:55:00Z">
               <w:rPr/>
             </w:rPrChange>
           </w:rPr>
-          <w:tab/>
-          <w:t xml:space="preserve">G. </w:t>
+          <w:t xml:space="preserve">, O.Y., McCollum, D.L., van Vuuren, D.P., Bertram, C., Carrara, S., Daly, H., Fujimori, S., </w:t>
         </w:r>
         <w:proofErr w:type="spellStart"/>
         <w:r>
           <w:rPr>
             <w:rFonts w:ascii="Calibri Light" w:hAnsi="Calibri Light" w:cs="Calibri Light"/>
             <w:sz w:val="24"/>
-            <w:rPrChange w:id="91" w:author="Khan, Zarrar" w:date="2020-04-07T13:55:00Z">
+            <w:rPrChange w:id="305" w:author="Khan, Zarrar" w:date="2020-04-08T11:55:00Z">
               <w:rPr/>
             </w:rPrChange>
           </w:rPr>
-          <w:t>Berckmans</w:t>
+          <w:t>Kitous</w:t>
         </w:r>
         <w:proofErr w:type="spellEnd"/>
         <w:r>
           <w:rPr>
             <w:rFonts w:ascii="Calibri Light" w:hAnsi="Calibri Light" w:cs="Calibri Light"/>
             <w:sz w:val="24"/>
-            <w:rPrChange w:id="92" w:author="Khan, Zarrar" w:date="2020-04-07T13:55:00Z">
+            <w:rPrChange w:id="306" w:author="Khan, Zarrar" w:date="2020-04-08T11:55:00Z">
               <w:rPr/>
             </w:rPrChange>
           </w:rPr>
-          <w:t xml:space="preserve">, M. </w:t>
+          <w:t xml:space="preserve">, A., Kyle, P., Ó </w:t>
         </w:r>
         <w:proofErr w:type="spellStart"/>
         <w:r>
           <w:rPr>
             <w:rFonts w:ascii="Calibri Light" w:hAnsi="Calibri Light" w:cs="Calibri Light"/>
             <w:sz w:val="24"/>
-            <w:rPrChange w:id="93" w:author="Khan, Zarrar" w:date="2020-04-07T13:55:00Z">
+            <w:rPrChange w:id="307" w:author="Khan, Zarrar" w:date="2020-04-08T11:55:00Z">
               <w:rPr/>
             </w:rPrChange>
           </w:rPr>
-          <w:t>Messagie</w:t>
+          <w:t>Broin</w:t>
         </w:r>
         <w:proofErr w:type="spellEnd"/>
         <w:r>
           <w:rPr>
             <w:rFonts w:ascii="Calibri Light" w:hAnsi="Calibri Light" w:cs="Calibri Light"/>
             <w:sz w:val="24"/>
-            <w:rPrChange w:id="94" w:author="Khan, Zarrar" w:date="2020-04-07T13:55:00Z">
+            <w:rPrChange w:id="308" w:author="Khan, Zarrar" w:date="2020-04-08T11:55:00Z">
               <w:rPr/>
             </w:rPrChange>
           </w:rPr>
-          <w:t xml:space="preserve">, J. </w:t>
+          <w:t xml:space="preserve">, E., </w:t>
         </w:r>
         <w:proofErr w:type="spellStart"/>
         <w:r>
           <w:rPr>
             <w:rFonts w:ascii="Calibri Light" w:hAnsi="Calibri Light" w:cs="Calibri Light"/>
             <w:sz w:val="24"/>
-            <w:rPrChange w:id="95" w:author="Khan, Zarrar" w:date="2020-04-07T13:55:00Z">
+            <w:rPrChange w:id="309" w:author="Khan, Zarrar" w:date="2020-04-08T11:55:00Z">
               <w:rPr/>
             </w:rPrChange>
           </w:rPr>
-          <w:t>Smekens</w:t>
+          <w:t>Karkatsoulis</w:t>
         </w:r>
         <w:proofErr w:type="spellEnd"/>
         <w:r>
           <w:rPr>
             <w:rFonts w:ascii="Calibri Light" w:hAnsi="Calibri Light" w:cs="Calibri Light"/>
             <w:sz w:val="24"/>
-            <w:rPrChange w:id="96" w:author="Khan, Zarrar" w:date="2020-04-07T13:55:00Z">
+            <w:rPrChange w:id="310" w:author="Khan, Zarrar" w:date="2020-04-08T11:55:00Z">
               <w:rPr/>
             </w:rPrChange>
           </w:rPr>
-          <w:t xml:space="preserve">, N. Omar, L. </w:t>
-        </w:r>
-        <w:proofErr w:type="spellStart"/>
-        <w:r>
-          <w:rPr>
-            <w:rFonts w:ascii="Calibri Light" w:hAnsi="Calibri Light" w:cs="Calibri Light"/>
-            <w:sz w:val="24"/>
-            <w:rPrChange w:id="97" w:author="Khan, Zarrar" w:date="2020-04-07T13:55:00Z">
-              <w:rPr/>
-            </w:rPrChange>
-          </w:rPr>
-          <w:t>Vanhaverbeke</w:t>
-        </w:r>
-        <w:proofErr w:type="spellEnd"/>
-        <w:r>
-          <w:rPr>
-            <w:rFonts w:ascii="Calibri Light" w:hAnsi="Calibri Light" w:cs="Calibri Light"/>
-            <w:sz w:val="24"/>
-            <w:rPrChange w:id="98" w:author="Khan, Zarrar" w:date="2020-04-07T13:55:00Z">
-              <w:rPr/>
-            </w:rPrChange>
-          </w:rPr>
-          <w:t xml:space="preserve">, J. Van </w:t>
-        </w:r>
-        <w:proofErr w:type="spellStart"/>
-        <w:r>
-          <w:rPr>
-            <w:rFonts w:ascii="Calibri Light" w:hAnsi="Calibri Light" w:cs="Calibri Light"/>
-            <w:sz w:val="24"/>
-            <w:rPrChange w:id="99" w:author="Khan, Zarrar" w:date="2020-04-07T13:55:00Z">
-              <w:rPr/>
-            </w:rPrChange>
-          </w:rPr>
-          <w:t>Mierlo</w:t>
-        </w:r>
-        <w:proofErr w:type="spellEnd"/>
-        <w:r>
-          <w:rPr>
-            <w:rFonts w:ascii="Calibri Light" w:hAnsi="Calibri Light" w:cs="Calibri Light"/>
-            <w:sz w:val="24"/>
-            <w:rPrChange w:id="100" w:author="Khan, Zarrar" w:date="2020-04-07T13:55:00Z">
-              <w:rPr/>
-            </w:rPrChange>
-          </w:rPr>
-          <w:t xml:space="preserve">, Cost Projection of </w:t>
-        </w:r>
-        <w:proofErr w:type="gramStart"/>
-        <w:r>
-          <w:rPr>
-            <w:rFonts w:ascii="Calibri Light" w:hAnsi="Calibri Light" w:cs="Calibri Light"/>
-            <w:sz w:val="24"/>
-            <w:rPrChange w:id="101" w:author="Khan, Zarrar" w:date="2020-04-07T13:55:00Z">
-              <w:rPr/>
-            </w:rPrChange>
-          </w:rPr>
-          <w:t>State of the Art</w:t>
-        </w:r>
-        <w:proofErr w:type="gramEnd"/>
-        <w:r>
-          <w:rPr>
-            <w:rFonts w:ascii="Calibri Light" w:hAnsi="Calibri Light" w:cs="Calibri Light"/>
-            <w:sz w:val="24"/>
-            <w:rPrChange w:id="102" w:author="Khan, Zarrar" w:date="2020-04-07T13:55:00Z">
-              <w:rPr/>
-            </w:rPrChange>
-          </w:rPr>
-          <w:t xml:space="preserve"> Lithium-Ion Batteries for Electric Vehicles Up to 2030, Energies. 10 (2017) 1314. https://doi.org/10.3390/en10091314.</w:t>
+          <w:t>, P., Sano, F., 2017. Decomposing passenger transport futures: Comparing results of global integrated assessment models. Transportation Research Part D: Transport and Environment 55, 281–293. https://doi.org/10.1016/j.trd.2016.07.003</w:t>
         </w:r>
       </w:ins>
     </w:p>
@@ -5313,16 +6565,16 @@
       <w:pPr>
         <w:pStyle w:val="Bibliography"/>
         <w:rPr>
-          <w:ins w:id="103" w:author="Khan, Zarrar" w:date="2020-04-07T13:55:00Z"/>
+          <w:ins w:id="311" w:author="Khan, Zarrar" w:date="2020-04-08T11:55:00Z"/>
           <w:rFonts w:ascii="Calibri Light" w:hAnsi="Calibri Light" w:cs="Calibri Light"/>
           <w:sz w:val="24"/>
-          <w:rPrChange w:id="104" w:author="Khan, Zarrar" w:date="2020-04-07T13:55:00Z">
+          <w:rPrChange w:id="312" w:author="Khan, Zarrar" w:date="2020-04-08T11:55:00Z">
             <w:rPr>
-              <w:ins w:id="105" w:author="Khan, Zarrar" w:date="2020-04-07T13:55:00Z"/>
+              <w:ins w:id="313" w:author="Khan, Zarrar" w:date="2020-04-08T11:55:00Z"/>
             </w:rPr>
           </w:rPrChange>
         </w:rPr>
-        <w:pPrChange w:id="106" w:author="Khan, Zarrar" w:date="2020-04-07T13:55:00Z">
+        <w:pPrChange w:id="314" w:author="Khan, Zarrar" w:date="2020-04-08T11:55:00Z">
           <w:pPr>
             <w:widowControl w:val="0"/>
             <w:autoSpaceDE w:val="0"/>
@@ -5332,49 +6584,38 @@
           </w:pPr>
         </w:pPrChange>
       </w:pPr>
-      <w:ins w:id="107" w:author="Khan, Zarrar" w:date="2020-04-07T13:55:00Z">
+      <w:ins w:id="315" w:author="Khan, Zarrar" w:date="2020-04-08T11:55:00Z">
         <w:r>
           <w:rPr>
             <w:rFonts w:ascii="Calibri Light" w:hAnsi="Calibri Light" w:cs="Calibri Light"/>
             <w:sz w:val="24"/>
-            <w:rPrChange w:id="108" w:author="Khan, Zarrar" w:date="2020-04-07T13:55:00Z">
+            <w:rPrChange w:id="316" w:author="Khan, Zarrar" w:date="2020-04-08T11:55:00Z">
               <w:rPr/>
             </w:rPrChange>
           </w:rPr>
-          <w:t>[5]</w:t>
-        </w:r>
+          <w:t xml:space="preserve">Gallagher, K.S., </w:t>
+        </w:r>
+        <w:proofErr w:type="spellStart"/>
         <w:r>
           <w:rPr>
             <w:rFonts w:ascii="Calibri Light" w:hAnsi="Calibri Light" w:cs="Calibri Light"/>
             <w:sz w:val="24"/>
-            <w:rPrChange w:id="109" w:author="Khan, Zarrar" w:date="2020-04-07T13:55:00Z">
+            <w:rPrChange w:id="317" w:author="Khan, Zarrar" w:date="2020-04-08T11:55:00Z">
               <w:rPr/>
             </w:rPrChange>
           </w:rPr>
-          <w:tab/>
-          <w:t xml:space="preserve">M. Holland, $100/kWh Tesla Battery Cells This Year, $100/kWh Tesla Battery Packs In 2020, </w:t>
-        </w:r>
-        <w:proofErr w:type="spellStart"/>
+          <w:t>Muehlegger</w:t>
+        </w:r>
+        <w:proofErr w:type="spellEnd"/>
         <w:r>
           <w:rPr>
             <w:rFonts w:ascii="Calibri Light" w:hAnsi="Calibri Light" w:cs="Calibri Light"/>
             <w:sz w:val="24"/>
-            <w:rPrChange w:id="110" w:author="Khan, Zarrar" w:date="2020-04-07T13:55:00Z">
+            <w:rPrChange w:id="318" w:author="Khan, Zarrar" w:date="2020-04-08T11:55:00Z">
               <w:rPr/>
             </w:rPrChange>
           </w:rPr>
-          <w:t>CleanTechnica</w:t>
-        </w:r>
-        <w:proofErr w:type="spellEnd"/>
-        <w:r>
-          <w:rPr>
-            <w:rFonts w:ascii="Calibri Light" w:hAnsi="Calibri Light" w:cs="Calibri Light"/>
-            <w:sz w:val="24"/>
-            <w:rPrChange w:id="111" w:author="Khan, Zarrar" w:date="2020-04-07T13:55:00Z">
-              <w:rPr/>
-            </w:rPrChange>
-          </w:rPr>
-          <w:t>. (2018). https://cleantechnica.com/2018/06/09/100-kwh-tesla-battery-cells-this-year-100-kwh-tesla-battery-packs-in-2020/ (accessed April 3, 2020).</w:t>
+          <w:t>, E., 2011. Giving green to get green? Incentives and consumer adoption of hybrid vehicle technology. Journal of Environmental Economics and Management 61, 1–15. https://doi.org/10.1016/j.jeem.2010.05.004</w:t>
         </w:r>
       </w:ins>
     </w:p>
@@ -5382,16 +6623,16 @@
       <w:pPr>
         <w:pStyle w:val="Bibliography"/>
         <w:rPr>
-          <w:ins w:id="112" w:author="Khan, Zarrar" w:date="2020-04-07T13:55:00Z"/>
+          <w:ins w:id="319" w:author="Khan, Zarrar" w:date="2020-04-08T11:55:00Z"/>
           <w:rFonts w:ascii="Calibri Light" w:hAnsi="Calibri Light" w:cs="Calibri Light"/>
           <w:sz w:val="24"/>
-          <w:rPrChange w:id="113" w:author="Khan, Zarrar" w:date="2020-04-07T13:55:00Z">
+          <w:rPrChange w:id="320" w:author="Khan, Zarrar" w:date="2020-04-08T11:55:00Z">
             <w:rPr>
-              <w:ins w:id="114" w:author="Khan, Zarrar" w:date="2020-04-07T13:55:00Z"/>
+              <w:ins w:id="321" w:author="Khan, Zarrar" w:date="2020-04-08T11:55:00Z"/>
             </w:rPr>
           </w:rPrChange>
         </w:rPr>
-        <w:pPrChange w:id="115" w:author="Khan, Zarrar" w:date="2020-04-07T13:55:00Z">
+        <w:pPrChange w:id="322" w:author="Khan, Zarrar" w:date="2020-04-08T11:55:00Z">
           <w:pPr>
             <w:widowControl w:val="0"/>
             <w:autoSpaceDE w:val="0"/>
@@ -5401,93 +6642,38 @@
           </w:pPr>
         </w:pPrChange>
       </w:pPr>
-      <w:ins w:id="116" w:author="Khan, Zarrar" w:date="2020-04-07T13:55:00Z">
+      <w:ins w:id="323" w:author="Khan, Zarrar" w:date="2020-04-08T11:55:00Z">
         <w:r>
           <w:rPr>
             <w:rFonts w:ascii="Calibri Light" w:hAnsi="Calibri Light" w:cs="Calibri Light"/>
             <w:sz w:val="24"/>
-            <w:rPrChange w:id="117" w:author="Khan, Zarrar" w:date="2020-04-07T13:55:00Z">
+            <w:rPrChange w:id="324" w:author="Khan, Zarrar" w:date="2020-04-08T11:55:00Z">
               <w:rPr/>
             </w:rPrChange>
           </w:rPr>
-          <w:t>[6]</w:t>
-        </w:r>
+          <w:t xml:space="preserve">Goldie-Scot, L., 2019. A Behind the Scenes Take on Lithium-ion Battery Prices [WWW Document]. </w:t>
+        </w:r>
+        <w:proofErr w:type="spellStart"/>
         <w:r>
           <w:rPr>
             <w:rFonts w:ascii="Calibri Light" w:hAnsi="Calibri Light" w:cs="Calibri Light"/>
             <w:sz w:val="24"/>
-            <w:rPrChange w:id="118" w:author="Khan, Zarrar" w:date="2020-04-07T13:55:00Z">
+            <w:rPrChange w:id="325" w:author="Khan, Zarrar" w:date="2020-04-08T11:55:00Z">
               <w:rPr/>
             </w:rPrChange>
           </w:rPr>
-          <w:tab/>
-          <w:t xml:space="preserve">N. </w:t>
-        </w:r>
-        <w:proofErr w:type="spellStart"/>
+          <w:t>BloombergNEF</w:t>
+        </w:r>
+        <w:proofErr w:type="spellEnd"/>
         <w:r>
           <w:rPr>
             <w:rFonts w:ascii="Calibri Light" w:hAnsi="Calibri Light" w:cs="Calibri Light"/>
             <w:sz w:val="24"/>
-            <w:rPrChange w:id="119" w:author="Khan, Zarrar" w:date="2020-04-07T13:55:00Z">
+            <w:rPrChange w:id="326" w:author="Khan, Zarrar" w:date="2020-04-08T11:55:00Z">
               <w:rPr/>
             </w:rPrChange>
           </w:rPr>
-          <w:t>Kittner</w:t>
-        </w:r>
-        <w:proofErr w:type="spellEnd"/>
-        <w:r>
-          <w:rPr>
-            <w:rFonts w:ascii="Calibri Light" w:hAnsi="Calibri Light" w:cs="Calibri Light"/>
-            <w:sz w:val="24"/>
-            <w:rPrChange w:id="120" w:author="Khan, Zarrar" w:date="2020-04-07T13:55:00Z">
-              <w:rPr/>
-            </w:rPrChange>
-          </w:rPr>
-          <w:t xml:space="preserve">, F. </w:t>
-        </w:r>
-        <w:proofErr w:type="spellStart"/>
-        <w:r>
-          <w:rPr>
-            <w:rFonts w:ascii="Calibri Light" w:hAnsi="Calibri Light" w:cs="Calibri Light"/>
-            <w:sz w:val="24"/>
-            <w:rPrChange w:id="121" w:author="Khan, Zarrar" w:date="2020-04-07T13:55:00Z">
-              <w:rPr/>
-            </w:rPrChange>
-          </w:rPr>
-          <w:t>Lill</w:t>
-        </w:r>
-        <w:proofErr w:type="spellEnd"/>
-        <w:r>
-          <w:rPr>
-            <w:rFonts w:ascii="Calibri Light" w:hAnsi="Calibri Light" w:cs="Calibri Light"/>
-            <w:sz w:val="24"/>
-            <w:rPrChange w:id="122" w:author="Khan, Zarrar" w:date="2020-04-07T13:55:00Z">
-              <w:rPr/>
-            </w:rPrChange>
-          </w:rPr>
-          <w:t xml:space="preserve">, D.M. </w:t>
-        </w:r>
-        <w:proofErr w:type="spellStart"/>
-        <w:r>
-          <w:rPr>
-            <w:rFonts w:ascii="Calibri Light" w:hAnsi="Calibri Light" w:cs="Calibri Light"/>
-            <w:sz w:val="24"/>
-            <w:rPrChange w:id="123" w:author="Khan, Zarrar" w:date="2020-04-07T13:55:00Z">
-              <w:rPr/>
-            </w:rPrChange>
-          </w:rPr>
-          <w:t>Kammen</w:t>
-        </w:r>
-        <w:proofErr w:type="spellEnd"/>
-        <w:r>
-          <w:rPr>
-            <w:rFonts w:ascii="Calibri Light" w:hAnsi="Calibri Light" w:cs="Calibri Light"/>
-            <w:sz w:val="24"/>
-            <w:rPrChange w:id="124" w:author="Khan, Zarrar" w:date="2020-04-07T13:55:00Z">
-              <w:rPr/>
-            </w:rPrChange>
-          </w:rPr>
-          <w:t>, Energy storage deployment and innovation for the clean energy transition, Nat Energy. 2 (2017) 1–6. https://doi.org/10.1038/nenergy.2017.125.</w:t>
+          <w:t>. URL https://about.bnef.com/blog/behind-scenes-take-lithium-ion-battery-prices/ (accessed 4.3.20).</w:t>
         </w:r>
       </w:ins>
     </w:p>
@@ -5495,16 +6681,16 @@
       <w:pPr>
         <w:pStyle w:val="Bibliography"/>
         <w:rPr>
-          <w:ins w:id="125" w:author="Khan, Zarrar" w:date="2020-04-07T13:55:00Z"/>
+          <w:ins w:id="327" w:author="Khan, Zarrar" w:date="2020-04-08T11:55:00Z"/>
           <w:rFonts w:ascii="Calibri Light" w:hAnsi="Calibri Light" w:cs="Calibri Light"/>
           <w:sz w:val="24"/>
-          <w:rPrChange w:id="126" w:author="Khan, Zarrar" w:date="2020-04-07T13:55:00Z">
+          <w:rPrChange w:id="328" w:author="Khan, Zarrar" w:date="2020-04-08T11:55:00Z">
             <w:rPr>
-              <w:ins w:id="127" w:author="Khan, Zarrar" w:date="2020-04-07T13:55:00Z"/>
+              <w:ins w:id="329" w:author="Khan, Zarrar" w:date="2020-04-08T11:55:00Z"/>
             </w:rPr>
           </w:rPrChange>
         </w:rPr>
-        <w:pPrChange w:id="128" w:author="Khan, Zarrar" w:date="2020-04-07T13:55:00Z">
+        <w:pPrChange w:id="330" w:author="Khan, Zarrar" w:date="2020-04-08T11:55:00Z">
           <w:pPr>
             <w:widowControl w:val="0"/>
             <w:autoSpaceDE w:val="0"/>
@@ -5514,72 +6700,38 @@
           </w:pPr>
         </w:pPrChange>
       </w:pPr>
-      <w:ins w:id="129" w:author="Khan, Zarrar" w:date="2020-04-07T13:55:00Z">
+      <w:ins w:id="331" w:author="Khan, Zarrar" w:date="2020-04-08T11:55:00Z">
         <w:r>
           <w:rPr>
             <w:rFonts w:ascii="Calibri Light" w:hAnsi="Calibri Light" w:cs="Calibri Light"/>
             <w:sz w:val="24"/>
-            <w:rPrChange w:id="130" w:author="Khan, Zarrar" w:date="2020-04-07T13:55:00Z">
+            <w:rPrChange w:id="332" w:author="Khan, Zarrar" w:date="2020-04-08T11:55:00Z">
               <w:rPr/>
             </w:rPrChange>
           </w:rPr>
-          <w:lastRenderedPageBreak/>
-          <w:t>[7]</w:t>
-        </w:r>
+          <w:t xml:space="preserve">Holland, M., 2018. $100/kWh Tesla Battery Cells This Year, $100/kWh Tesla Battery Packs In 2020 [WWW Document]. </w:t>
+        </w:r>
+        <w:proofErr w:type="spellStart"/>
         <w:r>
           <w:rPr>
             <w:rFonts w:ascii="Calibri Light" w:hAnsi="Calibri Light" w:cs="Calibri Light"/>
             <w:sz w:val="24"/>
-            <w:rPrChange w:id="131" w:author="Khan, Zarrar" w:date="2020-04-07T13:55:00Z">
+            <w:rPrChange w:id="333" w:author="Khan, Zarrar" w:date="2020-04-08T11:55:00Z">
               <w:rPr/>
             </w:rPrChange>
           </w:rPr>
-          <w:tab/>
-          <w:t xml:space="preserve">Battery Pack Prices Fall </w:t>
-        </w:r>
-        <w:proofErr w:type="gramStart"/>
+          <w:t>CleanTechnica</w:t>
+        </w:r>
+        <w:proofErr w:type="spellEnd"/>
         <w:r>
           <w:rPr>
             <w:rFonts w:ascii="Calibri Light" w:hAnsi="Calibri Light" w:cs="Calibri Light"/>
             <w:sz w:val="24"/>
-            <w:rPrChange w:id="132" w:author="Khan, Zarrar" w:date="2020-04-07T13:55:00Z">
+            <w:rPrChange w:id="334" w:author="Khan, Zarrar" w:date="2020-04-08T11:55:00Z">
               <w:rPr/>
             </w:rPrChange>
           </w:rPr>
-          <w:t>As</w:t>
-        </w:r>
-        <w:proofErr w:type="gramEnd"/>
-        <w:r>
-          <w:rPr>
-            <w:rFonts w:ascii="Calibri Light" w:hAnsi="Calibri Light" w:cs="Calibri Light"/>
-            <w:sz w:val="24"/>
-            <w:rPrChange w:id="133" w:author="Khan, Zarrar" w:date="2020-04-07T13:55:00Z">
-              <w:rPr/>
-            </w:rPrChange>
-          </w:rPr>
-          <w:t xml:space="preserve"> Market Ramps Up With Market Average At $156/kWh In 2019, </w:t>
-        </w:r>
-        <w:proofErr w:type="spellStart"/>
-        <w:r>
-          <w:rPr>
-            <w:rFonts w:ascii="Calibri Light" w:hAnsi="Calibri Light" w:cs="Calibri Light"/>
-            <w:sz w:val="24"/>
-            <w:rPrChange w:id="134" w:author="Khan, Zarrar" w:date="2020-04-07T13:55:00Z">
-              <w:rPr/>
-            </w:rPrChange>
-          </w:rPr>
-          <w:t>BloombergNEF</w:t>
-        </w:r>
-        <w:proofErr w:type="spellEnd"/>
-        <w:r>
-          <w:rPr>
-            <w:rFonts w:ascii="Calibri Light" w:hAnsi="Calibri Light" w:cs="Calibri Light"/>
-            <w:sz w:val="24"/>
-            <w:rPrChange w:id="135" w:author="Khan, Zarrar" w:date="2020-04-07T13:55:00Z">
-              <w:rPr/>
-            </w:rPrChange>
-          </w:rPr>
-          <w:t>. (2019). https://about.bnef.com/blog/battery-pack-prices-fall-as-market-ramps-up-with-market-average-at-156-kwh-in-2019/ (accessed January 28, 2020).</w:t>
+          <w:t>. URL https://cleantechnica.com/2018/06/09/100-kwh-tesla-battery-cells-this-year-100-kwh-tesla-battery-packs-in-2020/ (accessed 4.3.20).</w:t>
         </w:r>
       </w:ins>
     </w:p>
@@ -5587,16 +6739,16 @@
       <w:pPr>
         <w:pStyle w:val="Bibliography"/>
         <w:rPr>
-          <w:ins w:id="136" w:author="Khan, Zarrar" w:date="2020-04-07T13:55:00Z"/>
+          <w:ins w:id="335" w:author="Khan, Zarrar" w:date="2020-04-08T11:55:00Z"/>
           <w:rFonts w:ascii="Calibri Light" w:hAnsi="Calibri Light" w:cs="Calibri Light"/>
           <w:sz w:val="24"/>
-          <w:rPrChange w:id="137" w:author="Khan, Zarrar" w:date="2020-04-07T13:55:00Z">
+          <w:rPrChange w:id="336" w:author="Khan, Zarrar" w:date="2020-04-08T11:55:00Z">
             <w:rPr>
-              <w:ins w:id="138" w:author="Khan, Zarrar" w:date="2020-04-07T13:55:00Z"/>
+              <w:ins w:id="337" w:author="Khan, Zarrar" w:date="2020-04-08T11:55:00Z"/>
             </w:rPr>
           </w:rPrChange>
         </w:rPr>
-        <w:pPrChange w:id="139" w:author="Khan, Zarrar" w:date="2020-04-07T13:55:00Z">
+        <w:pPrChange w:id="338" w:author="Khan, Zarrar" w:date="2020-04-08T11:55:00Z">
           <w:pPr>
             <w:widowControl w:val="0"/>
             <w:autoSpaceDE w:val="0"/>
@@ -5606,71 +6758,72 @@
           </w:pPr>
         </w:pPrChange>
       </w:pPr>
-      <w:ins w:id="140" w:author="Khan, Zarrar" w:date="2020-04-07T13:55:00Z">
+      <w:proofErr w:type="spellStart"/>
+      <w:ins w:id="339" w:author="Khan, Zarrar" w:date="2020-04-08T11:55:00Z">
         <w:r>
           <w:rPr>
             <w:rFonts w:ascii="Calibri Light" w:hAnsi="Calibri Light" w:cs="Calibri Light"/>
             <w:sz w:val="24"/>
-            <w:rPrChange w:id="141" w:author="Khan, Zarrar" w:date="2020-04-07T13:55:00Z">
+            <w:rPrChange w:id="340" w:author="Khan, Zarrar" w:date="2020-04-08T11:55:00Z">
               <w:rPr/>
             </w:rPrChange>
           </w:rPr>
-          <w:t>[8]</w:t>
-        </w:r>
+          <w:t>Jadun</w:t>
+        </w:r>
+        <w:proofErr w:type="spellEnd"/>
         <w:r>
           <w:rPr>
             <w:rFonts w:ascii="Calibri Light" w:hAnsi="Calibri Light" w:cs="Calibri Light"/>
             <w:sz w:val="24"/>
-            <w:rPrChange w:id="142" w:author="Khan, Zarrar" w:date="2020-04-07T13:55:00Z">
+            <w:rPrChange w:id="341" w:author="Khan, Zarrar" w:date="2020-04-08T11:55:00Z">
               <w:rPr/>
             </w:rPrChange>
           </w:rPr>
-          <w:tab/>
-          <w:t xml:space="preserve">A. </w:t>
+          <w:t xml:space="preserve">, P., McMillan, C., Steinberg, D., </w:t>
         </w:r>
         <w:proofErr w:type="spellStart"/>
         <w:r>
           <w:rPr>
             <w:rFonts w:ascii="Calibri Light" w:hAnsi="Calibri Light" w:cs="Calibri Light"/>
             <w:sz w:val="24"/>
-            <w:rPrChange w:id="143" w:author="Khan, Zarrar" w:date="2020-04-07T13:55:00Z">
+            <w:rPrChange w:id="342" w:author="Khan, Zarrar" w:date="2020-04-08T11:55:00Z">
               <w:rPr/>
             </w:rPrChange>
           </w:rPr>
-          <w:t>Moawad</w:t>
+          <w:t>Muratori</w:t>
         </w:r>
         <w:proofErr w:type="spellEnd"/>
         <w:r>
           <w:rPr>
             <w:rFonts w:ascii="Calibri Light" w:hAnsi="Calibri Light" w:cs="Calibri Light"/>
             <w:sz w:val="24"/>
-            <w:rPrChange w:id="144" w:author="Khan, Zarrar" w:date="2020-04-07T13:55:00Z">
+            <w:rPrChange w:id="343" w:author="Khan, Zarrar" w:date="2020-04-08T11:55:00Z">
               <w:rPr/>
             </w:rPrChange>
           </w:rPr>
-          <w:t xml:space="preserve">, N. Kim, N. </w:t>
+          <w:t xml:space="preserve">, M., </w:t>
         </w:r>
         <w:proofErr w:type="spellStart"/>
         <w:r>
           <w:rPr>
             <w:rFonts w:ascii="Calibri Light" w:hAnsi="Calibri Light" w:cs="Calibri Light"/>
             <w:sz w:val="24"/>
-            <w:rPrChange w:id="145" w:author="Khan, Zarrar" w:date="2020-04-07T13:55:00Z">
+            <w:rPrChange w:id="344" w:author="Khan, Zarrar" w:date="2020-04-08T11:55:00Z">
               <w:rPr/>
             </w:rPrChange>
           </w:rPr>
-          <w:t>Shidore</w:t>
+          <w:t>Vimmerstedt</w:t>
         </w:r>
         <w:proofErr w:type="spellEnd"/>
         <w:r>
           <w:rPr>
             <w:rFonts w:ascii="Calibri Light" w:hAnsi="Calibri Light" w:cs="Calibri Light"/>
             <w:sz w:val="24"/>
-            <w:rPrChange w:id="146" w:author="Khan, Zarrar" w:date="2020-04-07T13:55:00Z">
+            <w:rPrChange w:id="345" w:author="Khan, Zarrar" w:date="2020-04-08T11:55:00Z">
               <w:rPr/>
             </w:rPrChange>
           </w:rPr>
-          <w:t>, A. Rousseau, Assessment of Vehicle Sizing, Energy Consumption and Cost Through Large Scale Simulation of Advanced Vehicle Technologies, 2016. https://doi.org/10.2172/1245199.</w:t>
+          <w:t>, L., Mai, T., n.d. Electrification Futures Study: End-Use Electric Technology Cost and Performance Projections through 2050 108.</w:t>
         </w:r>
       </w:ins>
     </w:p>
@@ -5678,16 +6831,16 @@
       <w:pPr>
         <w:pStyle w:val="Bibliography"/>
         <w:rPr>
-          <w:ins w:id="147" w:author="Khan, Zarrar" w:date="2020-04-07T13:55:00Z"/>
+          <w:ins w:id="346" w:author="Khan, Zarrar" w:date="2020-04-08T11:55:00Z"/>
           <w:rFonts w:ascii="Calibri Light" w:hAnsi="Calibri Light" w:cs="Calibri Light"/>
           <w:sz w:val="24"/>
-          <w:rPrChange w:id="148" w:author="Khan, Zarrar" w:date="2020-04-07T13:55:00Z">
+          <w:rPrChange w:id="347" w:author="Khan, Zarrar" w:date="2020-04-08T11:55:00Z">
             <w:rPr>
-              <w:ins w:id="149" w:author="Khan, Zarrar" w:date="2020-04-07T13:55:00Z"/>
+              <w:ins w:id="348" w:author="Khan, Zarrar" w:date="2020-04-08T11:55:00Z"/>
             </w:rPr>
           </w:rPrChange>
         </w:rPr>
-        <w:pPrChange w:id="150" w:author="Khan, Zarrar" w:date="2020-04-07T13:55:00Z">
+        <w:pPrChange w:id="349" w:author="Khan, Zarrar" w:date="2020-04-08T11:55:00Z">
           <w:pPr>
             <w:widowControl w:val="0"/>
             <w:autoSpaceDE w:val="0"/>
@@ -5697,71 +6850,72 @@
           </w:pPr>
         </w:pPrChange>
       </w:pPr>
-      <w:ins w:id="151" w:author="Khan, Zarrar" w:date="2020-04-07T13:55:00Z">
+      <w:proofErr w:type="spellStart"/>
+      <w:ins w:id="350" w:author="Khan, Zarrar" w:date="2020-04-08T11:55:00Z">
         <w:r>
           <w:rPr>
             <w:rFonts w:ascii="Calibri Light" w:hAnsi="Calibri Light" w:cs="Calibri Light"/>
             <w:sz w:val="24"/>
-            <w:rPrChange w:id="152" w:author="Khan, Zarrar" w:date="2020-04-07T13:55:00Z">
+            <w:rPrChange w:id="351" w:author="Khan, Zarrar" w:date="2020-04-08T11:55:00Z">
               <w:rPr/>
             </w:rPrChange>
           </w:rPr>
-          <w:t>[9]</w:t>
-        </w:r>
+          <w:t>Kittner</w:t>
+        </w:r>
+        <w:proofErr w:type="spellEnd"/>
         <w:r>
           <w:rPr>
             <w:rFonts w:ascii="Calibri Light" w:hAnsi="Calibri Light" w:cs="Calibri Light"/>
             <w:sz w:val="24"/>
-            <w:rPrChange w:id="153" w:author="Khan, Zarrar" w:date="2020-04-07T13:55:00Z">
+            <w:rPrChange w:id="352" w:author="Khan, Zarrar" w:date="2020-04-08T11:55:00Z">
               <w:rPr/>
             </w:rPrChange>
           </w:rPr>
-          <w:tab/>
-          <w:t xml:space="preserve">H. Lee, G. </w:t>
+          <w:t xml:space="preserve">, N., </w:t>
         </w:r>
         <w:proofErr w:type="spellStart"/>
         <w:r>
           <w:rPr>
             <w:rFonts w:ascii="Calibri Light" w:hAnsi="Calibri Light" w:cs="Calibri Light"/>
             <w:sz w:val="24"/>
-            <w:rPrChange w:id="154" w:author="Khan, Zarrar" w:date="2020-04-07T13:55:00Z">
+            <w:rPrChange w:id="353" w:author="Khan, Zarrar" w:date="2020-04-08T11:55:00Z">
               <w:rPr/>
             </w:rPrChange>
           </w:rPr>
-          <w:t>Lovellette</w:t>
+          <w:t>Lill</w:t>
         </w:r>
         <w:proofErr w:type="spellEnd"/>
         <w:r>
           <w:rPr>
             <w:rFonts w:ascii="Calibri Light" w:hAnsi="Calibri Light" w:cs="Calibri Light"/>
             <w:sz w:val="24"/>
-            <w:rPrChange w:id="155" w:author="Khan, Zarrar" w:date="2020-04-07T13:55:00Z">
+            <w:rPrChange w:id="354" w:author="Khan, Zarrar" w:date="2020-04-08T11:55:00Z">
               <w:rPr/>
             </w:rPrChange>
           </w:rPr>
-          <w:t xml:space="preserve">, Will Electric Cars Transform the U.S. </w:t>
-        </w:r>
-        <w:proofErr w:type="gramStart"/>
+          <w:t xml:space="preserve">, F., </w:t>
+        </w:r>
+        <w:proofErr w:type="spellStart"/>
         <w:r>
           <w:rPr>
             <w:rFonts w:ascii="Calibri Light" w:hAnsi="Calibri Light" w:cs="Calibri Light"/>
             <w:sz w:val="24"/>
-            <w:rPrChange w:id="156" w:author="Khan, Zarrar" w:date="2020-04-07T13:55:00Z">
+            <w:rPrChange w:id="355" w:author="Khan, Zarrar" w:date="2020-04-08T11:55:00Z">
               <w:rPr/>
             </w:rPrChange>
           </w:rPr>
-          <w:t>Market?,</w:t>
-        </w:r>
-        <w:proofErr w:type="gramEnd"/>
+          <w:t>Kammen</w:t>
+        </w:r>
+        <w:proofErr w:type="spellEnd"/>
         <w:r>
           <w:rPr>
             <w:rFonts w:ascii="Calibri Light" w:hAnsi="Calibri Light" w:cs="Calibri Light"/>
             <w:sz w:val="24"/>
-            <w:rPrChange w:id="157" w:author="Khan, Zarrar" w:date="2020-04-07T13:55:00Z">
+            <w:rPrChange w:id="356" w:author="Khan, Zarrar" w:date="2020-04-08T11:55:00Z">
               <w:rPr/>
             </w:rPrChange>
           </w:rPr>
-          <w:t xml:space="preserve"> SSRN Journal. (2011). https://doi.org/10.2139/ssrn.1927351.</w:t>
+          <w:t>, D.M., 2017. Energy storage deployment and innovation for the clean energy transition. Nat Energy 2, 1–6. https://doi.org/10.1038/nenergy.2017.125</w:t>
         </w:r>
       </w:ins>
     </w:p>
@@ -5769,16 +6923,16 @@
       <w:pPr>
         <w:pStyle w:val="Bibliography"/>
         <w:rPr>
-          <w:ins w:id="158" w:author="Khan, Zarrar" w:date="2020-04-07T13:55:00Z"/>
+          <w:ins w:id="357" w:author="Khan, Zarrar" w:date="2020-04-08T11:55:00Z"/>
           <w:rFonts w:ascii="Calibri Light" w:hAnsi="Calibri Light" w:cs="Calibri Light"/>
           <w:sz w:val="24"/>
-          <w:rPrChange w:id="159" w:author="Khan, Zarrar" w:date="2020-04-07T13:55:00Z">
+          <w:rPrChange w:id="358" w:author="Khan, Zarrar" w:date="2020-04-08T11:55:00Z">
             <w:rPr>
-              <w:ins w:id="160" w:author="Khan, Zarrar" w:date="2020-04-07T13:55:00Z"/>
+              <w:ins w:id="359" w:author="Khan, Zarrar" w:date="2020-04-08T11:55:00Z"/>
             </w:rPr>
           </w:rPrChange>
         </w:rPr>
-        <w:pPrChange w:id="161" w:author="Khan, Zarrar" w:date="2020-04-07T13:55:00Z">
+        <w:pPrChange w:id="360" w:author="Khan, Zarrar" w:date="2020-04-08T11:55:00Z">
           <w:pPr>
             <w:widowControl w:val="0"/>
             <w:autoSpaceDE w:val="0"/>
@@ -5788,71 +6942,334 @@
           </w:pPr>
         </w:pPrChange>
       </w:pPr>
-      <w:ins w:id="162" w:author="Khan, Zarrar" w:date="2020-04-07T13:55:00Z">
+      <w:ins w:id="361" w:author="Khan, Zarrar" w:date="2020-04-08T11:55:00Z">
         <w:r>
           <w:rPr>
             <w:rFonts w:ascii="Calibri Light" w:hAnsi="Calibri Light" w:cs="Calibri Light"/>
             <w:sz w:val="24"/>
-            <w:rPrChange w:id="163" w:author="Khan, Zarrar" w:date="2020-04-07T13:55:00Z">
+            <w:rPrChange w:id="362" w:author="Khan, Zarrar" w:date="2020-04-08T11:55:00Z">
               <w:rPr/>
             </w:rPrChange>
           </w:rPr>
-          <w:t>[10]</w:t>
-        </w:r>
+          <w:t xml:space="preserve">Lee, H., </w:t>
+        </w:r>
+        <w:proofErr w:type="spellStart"/>
         <w:r>
           <w:rPr>
             <w:rFonts w:ascii="Calibri Light" w:hAnsi="Calibri Light" w:cs="Calibri Light"/>
             <w:sz w:val="24"/>
-            <w:rPrChange w:id="164" w:author="Khan, Zarrar" w:date="2020-04-07T13:55:00Z">
+            <w:rPrChange w:id="363" w:author="Khan, Zarrar" w:date="2020-04-08T11:55:00Z">
               <w:rPr/>
             </w:rPrChange>
           </w:rPr>
-          <w:tab/>
-          <w:t xml:space="preserve">K.S. Gallagher, E. </w:t>
-        </w:r>
-        <w:proofErr w:type="spellStart"/>
+          <w:t>Lovellette</w:t>
+        </w:r>
+        <w:proofErr w:type="spellEnd"/>
         <w:r>
           <w:rPr>
             <w:rFonts w:ascii="Calibri Light" w:hAnsi="Calibri Light" w:cs="Calibri Light"/>
             <w:sz w:val="24"/>
-            <w:rPrChange w:id="165" w:author="Khan, Zarrar" w:date="2020-04-07T13:55:00Z">
+            <w:rPrChange w:id="364" w:author="Khan, Zarrar" w:date="2020-04-08T11:55:00Z">
               <w:rPr/>
             </w:rPrChange>
           </w:rPr>
-          <w:t>Muehlegger</w:t>
-        </w:r>
-        <w:proofErr w:type="spellEnd"/>
+          <w:t>, G., 2011. Will Electric Cars Transform the U.S. Market? SSRN Journal. https://doi.org/10.2139/ssrn.1927351</w:t>
+        </w:r>
+      </w:ins>
+    </w:p>
+    <w:p>
+      <w:pPr>
+        <w:pStyle w:val="Bibliography"/>
+        <w:rPr>
+          <w:ins w:id="365" w:author="Khan, Zarrar" w:date="2020-04-08T11:55:00Z"/>
+          <w:rFonts w:ascii="Calibri Light" w:hAnsi="Calibri Light" w:cs="Calibri Light"/>
+          <w:sz w:val="24"/>
+          <w:rPrChange w:id="366" w:author="Khan, Zarrar" w:date="2020-04-08T11:55:00Z">
+            <w:rPr>
+              <w:ins w:id="367" w:author="Khan, Zarrar" w:date="2020-04-08T11:55:00Z"/>
+            </w:rPr>
+          </w:rPrChange>
+        </w:rPr>
+        <w:pPrChange w:id="368" w:author="Khan, Zarrar" w:date="2020-04-08T11:55:00Z">
+          <w:pPr>
+            <w:widowControl w:val="0"/>
+            <w:autoSpaceDE w:val="0"/>
+            <w:autoSpaceDN w:val="0"/>
+            <w:adjustRightInd w:val="0"/>
+            <w:spacing w:after="0" w:line="240" w:lineRule="auto"/>
+          </w:pPr>
+        </w:pPrChange>
+      </w:pPr>
+      <w:ins w:id="369" w:author="Khan, Zarrar" w:date="2020-04-08T11:55:00Z">
         <w:r>
           <w:rPr>
             <w:rFonts w:ascii="Calibri Light" w:hAnsi="Calibri Light" w:cs="Calibri Light"/>
             <w:sz w:val="24"/>
-            <w:rPrChange w:id="166" w:author="Khan, Zarrar" w:date="2020-04-07T13:55:00Z">
+            <w:rPrChange w:id="370" w:author="Khan, Zarrar" w:date="2020-04-08T11:55:00Z">
               <w:rPr/>
             </w:rPrChange>
           </w:rPr>
-          <w:t xml:space="preserve">, </w:t>
-        </w:r>
-        <w:proofErr w:type="gramStart"/>
+          <w:t xml:space="preserve">McCollum, D.L., Wilson, C., </w:t>
+        </w:r>
+        <w:proofErr w:type="spellStart"/>
         <w:r>
           <w:rPr>
             <w:rFonts w:ascii="Calibri Light" w:hAnsi="Calibri Light" w:cs="Calibri Light"/>
             <w:sz w:val="24"/>
-            <w:rPrChange w:id="167" w:author="Khan, Zarrar" w:date="2020-04-07T13:55:00Z">
+            <w:rPrChange w:id="371" w:author="Khan, Zarrar" w:date="2020-04-08T11:55:00Z">
               <w:rPr/>
             </w:rPrChange>
           </w:rPr>
-          <w:t>Giving</w:t>
-        </w:r>
-        <w:proofErr w:type="gramEnd"/>
+          <w:t>Bevione</w:t>
+        </w:r>
+        <w:proofErr w:type="spellEnd"/>
         <w:r>
           <w:rPr>
             <w:rFonts w:ascii="Calibri Light" w:hAnsi="Calibri Light" w:cs="Calibri Light"/>
             <w:sz w:val="24"/>
-            <w:rPrChange w:id="168" w:author="Khan, Zarrar" w:date="2020-04-07T13:55:00Z">
+            <w:rPrChange w:id="372" w:author="Khan, Zarrar" w:date="2020-04-08T11:55:00Z">
               <w:rPr/>
             </w:rPrChange>
           </w:rPr>
-          <w:t xml:space="preserve"> green to get green? Incentives and consumer adoption of hybrid vehicle technology, Journal of Environmental Economics and Management. 61 (2011) 1–15. https://doi.org/10.1016/j.jeem.2010.05.004.</w:t>
+          <w:t xml:space="preserve">, M., Carrara, S., </w:t>
+        </w:r>
+        <w:proofErr w:type="spellStart"/>
+        <w:r>
+          <w:rPr>
+            <w:rFonts w:ascii="Calibri Light" w:hAnsi="Calibri Light" w:cs="Calibri Light"/>
+            <w:sz w:val="24"/>
+            <w:rPrChange w:id="373" w:author="Khan, Zarrar" w:date="2020-04-08T11:55:00Z">
+              <w:rPr/>
+            </w:rPrChange>
+          </w:rPr>
+          <w:t>Edelenbosch</w:t>
+        </w:r>
+        <w:proofErr w:type="spellEnd"/>
+        <w:r>
+          <w:rPr>
+            <w:rFonts w:ascii="Calibri Light" w:hAnsi="Calibri Light" w:cs="Calibri Light"/>
+            <w:sz w:val="24"/>
+            <w:rPrChange w:id="374" w:author="Khan, Zarrar" w:date="2020-04-08T11:55:00Z">
+              <w:rPr/>
+            </w:rPrChange>
+          </w:rPr>
+          <w:t xml:space="preserve">, O.Y., </w:t>
+        </w:r>
+        <w:proofErr w:type="spellStart"/>
+        <w:r>
+          <w:rPr>
+            <w:rFonts w:ascii="Calibri Light" w:hAnsi="Calibri Light" w:cs="Calibri Light"/>
+            <w:sz w:val="24"/>
+            <w:rPrChange w:id="375" w:author="Khan, Zarrar" w:date="2020-04-08T11:55:00Z">
+              <w:rPr/>
+            </w:rPrChange>
+          </w:rPr>
+          <w:t>Emmerling</w:t>
+        </w:r>
+        <w:proofErr w:type="spellEnd"/>
+        <w:r>
+          <w:rPr>
+            <w:rFonts w:ascii="Calibri Light" w:hAnsi="Calibri Light" w:cs="Calibri Light"/>
+            <w:sz w:val="24"/>
+            <w:rPrChange w:id="376" w:author="Khan, Zarrar" w:date="2020-04-08T11:55:00Z">
+              <w:rPr/>
+            </w:rPrChange>
+          </w:rPr>
+          <w:t xml:space="preserve">, J., </w:t>
+        </w:r>
+        <w:proofErr w:type="spellStart"/>
+        <w:r>
+          <w:rPr>
+            <w:rFonts w:ascii="Calibri Light" w:hAnsi="Calibri Light" w:cs="Calibri Light"/>
+            <w:sz w:val="24"/>
+            <w:rPrChange w:id="377" w:author="Khan, Zarrar" w:date="2020-04-08T11:55:00Z">
+              <w:rPr/>
+            </w:rPrChange>
+          </w:rPr>
+          <w:t>Guivarch</w:t>
+        </w:r>
+        <w:proofErr w:type="spellEnd"/>
+        <w:r>
+          <w:rPr>
+            <w:rFonts w:ascii="Calibri Light" w:hAnsi="Calibri Light" w:cs="Calibri Light"/>
+            <w:sz w:val="24"/>
+            <w:rPrChange w:id="378" w:author="Khan, Zarrar" w:date="2020-04-08T11:55:00Z">
+              <w:rPr/>
+            </w:rPrChange>
+          </w:rPr>
+          <w:t xml:space="preserve">, C., </w:t>
+        </w:r>
+        <w:proofErr w:type="spellStart"/>
+        <w:r>
+          <w:rPr>
+            <w:rFonts w:ascii="Calibri Light" w:hAnsi="Calibri Light" w:cs="Calibri Light"/>
+            <w:sz w:val="24"/>
+            <w:rPrChange w:id="379" w:author="Khan, Zarrar" w:date="2020-04-08T11:55:00Z">
+              <w:rPr/>
+            </w:rPrChange>
+          </w:rPr>
+          <w:t>Karkatsoulis</w:t>
+        </w:r>
+        <w:proofErr w:type="spellEnd"/>
+        <w:r>
+          <w:rPr>
+            <w:rFonts w:ascii="Calibri Light" w:hAnsi="Calibri Light" w:cs="Calibri Light"/>
+            <w:sz w:val="24"/>
+            <w:rPrChange w:id="380" w:author="Khan, Zarrar" w:date="2020-04-08T11:55:00Z">
+              <w:rPr/>
+            </w:rPrChange>
+          </w:rPr>
+          <w:t xml:space="preserve">, P., </w:t>
+        </w:r>
+        <w:proofErr w:type="spellStart"/>
+        <w:r>
+          <w:rPr>
+            <w:rFonts w:ascii="Calibri Light" w:hAnsi="Calibri Light" w:cs="Calibri Light"/>
+            <w:sz w:val="24"/>
+            <w:rPrChange w:id="381" w:author="Khan, Zarrar" w:date="2020-04-08T11:55:00Z">
+              <w:rPr/>
+            </w:rPrChange>
+          </w:rPr>
+          <w:t>Keppo</w:t>
+        </w:r>
+        <w:proofErr w:type="spellEnd"/>
+        <w:r>
+          <w:rPr>
+            <w:rFonts w:ascii="Calibri Light" w:hAnsi="Calibri Light" w:cs="Calibri Light"/>
+            <w:sz w:val="24"/>
+            <w:rPrChange w:id="382" w:author="Khan, Zarrar" w:date="2020-04-08T11:55:00Z">
+              <w:rPr/>
+            </w:rPrChange>
+          </w:rPr>
+          <w:t xml:space="preserve">, I., </w:t>
+        </w:r>
+        <w:proofErr w:type="spellStart"/>
+        <w:r>
+          <w:rPr>
+            <w:rFonts w:ascii="Calibri Light" w:hAnsi="Calibri Light" w:cs="Calibri Light"/>
+            <w:sz w:val="24"/>
+            <w:rPrChange w:id="383" w:author="Khan, Zarrar" w:date="2020-04-08T11:55:00Z">
+              <w:rPr/>
+            </w:rPrChange>
+          </w:rPr>
+          <w:t>Krey</w:t>
+        </w:r>
+        <w:proofErr w:type="spellEnd"/>
+        <w:r>
+          <w:rPr>
+            <w:rFonts w:ascii="Calibri Light" w:hAnsi="Calibri Light" w:cs="Calibri Light"/>
+            <w:sz w:val="24"/>
+            <w:rPrChange w:id="384" w:author="Khan, Zarrar" w:date="2020-04-08T11:55:00Z">
+              <w:rPr/>
+            </w:rPrChange>
+          </w:rPr>
+          <w:t>, V., 2018. Interaction of consumer preferences and climate policies in the global transition to low-carbon vehicles. Nature Energy 3, 664–673.</w:t>
+        </w:r>
+      </w:ins>
+    </w:p>
+    <w:p>
+      <w:pPr>
+        <w:pStyle w:val="Bibliography"/>
+        <w:rPr>
+          <w:ins w:id="385" w:author="Khan, Zarrar" w:date="2020-04-08T11:55:00Z"/>
+          <w:rFonts w:ascii="Calibri Light" w:hAnsi="Calibri Light" w:cs="Calibri Light"/>
+          <w:sz w:val="24"/>
+          <w:rPrChange w:id="386" w:author="Khan, Zarrar" w:date="2020-04-08T11:55:00Z">
+            <w:rPr>
+              <w:ins w:id="387" w:author="Khan, Zarrar" w:date="2020-04-08T11:55:00Z"/>
+            </w:rPr>
+          </w:rPrChange>
+        </w:rPr>
+        <w:pPrChange w:id="388" w:author="Khan, Zarrar" w:date="2020-04-08T11:55:00Z">
+          <w:pPr>
+            <w:widowControl w:val="0"/>
+            <w:autoSpaceDE w:val="0"/>
+            <w:autoSpaceDN w:val="0"/>
+            <w:adjustRightInd w:val="0"/>
+            <w:spacing w:after="0" w:line="240" w:lineRule="auto"/>
+          </w:pPr>
+        </w:pPrChange>
+      </w:pPr>
+      <w:proofErr w:type="spellStart"/>
+      <w:ins w:id="389" w:author="Khan, Zarrar" w:date="2020-04-08T11:55:00Z">
+        <w:r>
+          <w:rPr>
+            <w:rFonts w:ascii="Calibri Light" w:hAnsi="Calibri Light" w:cs="Calibri Light"/>
+            <w:sz w:val="24"/>
+            <w:rPrChange w:id="390" w:author="Khan, Zarrar" w:date="2020-04-08T11:55:00Z">
+              <w:rPr/>
+            </w:rPrChange>
+          </w:rPr>
+          <w:t>Moawad</w:t>
+        </w:r>
+        <w:proofErr w:type="spellEnd"/>
+        <w:r>
+          <w:rPr>
+            <w:rFonts w:ascii="Calibri Light" w:hAnsi="Calibri Light" w:cs="Calibri Light"/>
+            <w:sz w:val="24"/>
+            <w:rPrChange w:id="391" w:author="Khan, Zarrar" w:date="2020-04-08T11:55:00Z">
+              <w:rPr/>
+            </w:rPrChange>
+          </w:rPr>
+          <w:t xml:space="preserve">, A., Kim, N., </w:t>
+        </w:r>
+        <w:proofErr w:type="spellStart"/>
+        <w:r>
+          <w:rPr>
+            <w:rFonts w:ascii="Calibri Light" w:hAnsi="Calibri Light" w:cs="Calibri Light"/>
+            <w:sz w:val="24"/>
+            <w:rPrChange w:id="392" w:author="Khan, Zarrar" w:date="2020-04-08T11:55:00Z">
+              <w:rPr/>
+            </w:rPrChange>
+          </w:rPr>
+          <w:t>Shidore</w:t>
+        </w:r>
+        <w:proofErr w:type="spellEnd"/>
+        <w:r>
+          <w:rPr>
+            <w:rFonts w:ascii="Calibri Light" w:hAnsi="Calibri Light" w:cs="Calibri Light"/>
+            <w:sz w:val="24"/>
+            <w:rPrChange w:id="393" w:author="Khan, Zarrar" w:date="2020-04-08T11:55:00Z">
+              <w:rPr/>
+            </w:rPrChange>
+          </w:rPr>
+          <w:t>, N., Rousseau, A., 2016. Assessment of Vehicle Sizing, Energy Consumption and Cost Through Large Scale Simulation of Advanced Vehicle Technologies (No. ANL/ESD--15/28, 1245199). https://doi.org/10.2172/1245199</w:t>
+        </w:r>
+      </w:ins>
+    </w:p>
+    <w:p>
+      <w:pPr>
+        <w:pStyle w:val="Bibliography"/>
+        <w:rPr>
+          <w:ins w:id="394" w:author="Khan, Zarrar" w:date="2020-04-08T11:55:00Z"/>
+          <w:rFonts w:ascii="Calibri Light" w:hAnsi="Calibri Light" w:cs="Calibri Light"/>
+          <w:sz w:val="24"/>
+          <w:rPrChange w:id="395" w:author="Khan, Zarrar" w:date="2020-04-08T11:55:00Z">
+            <w:rPr>
+              <w:ins w:id="396" w:author="Khan, Zarrar" w:date="2020-04-08T11:55:00Z"/>
+            </w:rPr>
+          </w:rPrChange>
+        </w:rPr>
+        <w:pPrChange w:id="397" w:author="Khan, Zarrar" w:date="2020-04-08T11:55:00Z">
+          <w:pPr>
+            <w:widowControl w:val="0"/>
+            <w:autoSpaceDE w:val="0"/>
+            <w:autoSpaceDN w:val="0"/>
+            <w:adjustRightInd w:val="0"/>
+            <w:spacing w:after="0" w:line="240" w:lineRule="auto"/>
+          </w:pPr>
+        </w:pPrChange>
+      </w:pPr>
+      <w:ins w:id="398" w:author="Khan, Zarrar" w:date="2020-04-08T11:55:00Z">
+        <w:r>
+          <w:rPr>
+            <w:rFonts w:ascii="Calibri Light" w:hAnsi="Calibri Light" w:cs="Calibri Light"/>
+            <w:sz w:val="24"/>
+            <w:rPrChange w:id="399" w:author="Khan, Zarrar" w:date="2020-04-08T11:55:00Z">
+              <w:rPr/>
+            </w:rPrChange>
+          </w:rPr>
+          <w:t>Zhang, R., Fujimori, S., 2020. The role of transport electrification in global climate change mitigation scenarios. Environ. Res. Lett. 15, 034019. https://doi.org/10.1088/1748-9326/ab6658</w:t>
         </w:r>
       </w:ins>
     </w:p>
@@ -5865,12 +7282,12 @@
         </w:numPr>
         <w:ind w:left="432" w:hanging="432"/>
       </w:pPr>
-      <w:ins w:id="169" w:author="Khan, Zarrar" w:date="2020-04-07T13:41:00Z">
+      <w:ins w:id="400" w:author="Khan, Zarrar" w:date="2020-04-07T13:41:00Z">
         <w:r>
           <w:rPr>
             <w:sz w:val="24"/>
             <w:szCs w:val="24"/>
-            <w:rPrChange w:id="170" w:author="Khan, Zarrar" w:date="2020-04-07T13:42:00Z">
+            <w:rPrChange w:id="401" w:author="Khan, Zarrar" w:date="2020-04-07T13:42:00Z">
               <w:rPr/>
             </w:rPrChange>
           </w:rPr>
@@ -5880,8 +7297,6 @@
       <w:r>
         <w:br w:type="page"/>
       </w:r>
-      <w:bookmarkStart w:id="171" w:name="_GoBack"/>
-      <w:bookmarkEnd w:id="171"/>
     </w:p>
     <w:p>
       <w:pPr>
@@ -5893,7 +7308,7 @@
         <w:ind w:left="432" w:hanging="432"/>
         <w:jc w:val="center"/>
       </w:pPr>
-      <w:bookmarkStart w:id="172" w:name="_Toc36643845"/>
+      <w:bookmarkStart w:id="402" w:name="_Toc36643845"/>
       <w:r>
         <w:lastRenderedPageBreak/>
         <w:t>Appendi</w:t>
@@ -5901,28 +7316,28 @@
       <w:r>
         <w:t>ces</w:t>
       </w:r>
-      <w:bookmarkEnd w:id="172"/>
+      <w:bookmarkEnd w:id="402"/>
     </w:p>
     <w:p>
       <w:pPr>
         <w:pStyle w:val="Heading1"/>
       </w:pPr>
-      <w:bookmarkStart w:id="173" w:name="_Toc36643846"/>
+      <w:bookmarkStart w:id="403" w:name="_Toc36643846"/>
       <w:r>
         <w:t>Pakistan-specific changes to core GCAM</w:t>
       </w:r>
-      <w:bookmarkEnd w:id="173"/>
+      <w:bookmarkEnd w:id="403"/>
     </w:p>
     <w:p>
       <w:pPr>
         <w:pStyle w:val="Heading2"/>
       </w:pPr>
-      <w:bookmarkStart w:id="174" w:name="_Toc36643847"/>
-      <w:bookmarkStart w:id="175" w:name="_Toc35334621"/>
+      <w:bookmarkStart w:id="404" w:name="_Toc36643847"/>
+      <w:bookmarkStart w:id="405" w:name="_Toc35334621"/>
       <w:r>
         <w:t>Socioeconomic assumptions</w:t>
       </w:r>
-      <w:bookmarkEnd w:id="174"/>
+      <w:bookmarkEnd w:id="404"/>
     </w:p>
     <w:p>
       <w:r>
@@ -6022,12 +7437,12 @@
           <w:numId w:val="18"/>
         </w:numPr>
       </w:pPr>
-      <w:bookmarkStart w:id="176" w:name="_Toc36643848"/>
+      <w:bookmarkStart w:id="406" w:name="_Toc36643848"/>
       <w:r>
         <w:t>Power sector changes</w:t>
       </w:r>
-      <w:bookmarkEnd w:id="175"/>
-      <w:bookmarkEnd w:id="176"/>
+      <w:bookmarkEnd w:id="405"/>
+      <w:bookmarkEnd w:id="406"/>
       <w:r>
         <w:t xml:space="preserve"> </w:t>
       </w:r>
@@ -6071,11 +7486,11 @@
       <w:pPr>
         <w:pStyle w:val="Heading3"/>
       </w:pPr>
-      <w:bookmarkStart w:id="177" w:name="_Toc36643849"/>
+      <w:bookmarkStart w:id="407" w:name="_Toc36643849"/>
       <w:r>
         <w:t>Fossil Generation</w:t>
       </w:r>
-      <w:bookmarkEnd w:id="177"/>
+      <w:bookmarkEnd w:id="407"/>
     </w:p>
     <w:p>
       <w:r>
@@ -7417,11 +8832,11 @@
       <w:pPr>
         <w:pStyle w:val="Heading3"/>
       </w:pPr>
-      <w:bookmarkStart w:id="178" w:name="_Toc36643850"/>
+      <w:bookmarkStart w:id="408" w:name="_Toc36643850"/>
       <w:r>
         <w:t>Hydropower</w:t>
       </w:r>
-      <w:bookmarkEnd w:id="178"/>
+      <w:bookmarkEnd w:id="408"/>
     </w:p>
     <w:p>
       <w:r>
@@ -7879,11 +9294,11 @@
       <w:pPr>
         <w:pStyle w:val="Heading3"/>
       </w:pPr>
-      <w:bookmarkStart w:id="179" w:name="_Toc36643851"/>
+      <w:bookmarkStart w:id="409" w:name="_Toc36643851"/>
       <w:r>
         <w:t>Nuclear</w:t>
       </w:r>
-      <w:bookmarkEnd w:id="179"/>
+      <w:bookmarkEnd w:id="409"/>
     </w:p>
     <w:p>
       <w:r>
@@ -8478,13 +9893,13 @@
       <w:pPr>
         <w:pStyle w:val="Heading2"/>
       </w:pPr>
-      <w:bookmarkStart w:id="180" w:name="_Toc35334622"/>
-      <w:bookmarkStart w:id="181" w:name="_Toc36643852"/>
+      <w:bookmarkStart w:id="410" w:name="_Toc35334622"/>
+      <w:bookmarkStart w:id="411" w:name="_Toc36643852"/>
       <w:r>
         <w:t>Industry changes</w:t>
       </w:r>
-      <w:bookmarkEnd w:id="180"/>
-      <w:bookmarkEnd w:id="181"/>
+      <w:bookmarkEnd w:id="410"/>
+      <w:bookmarkEnd w:id="411"/>
     </w:p>
     <w:p>
       <w:pPr>
@@ -8511,26 +9926,26 @@
       <w:pPr>
         <w:pStyle w:val="Heading2"/>
       </w:pPr>
-      <w:bookmarkStart w:id="182" w:name="_Toc36643853"/>
-      <w:bookmarkStart w:id="183" w:name="_Toc35334624"/>
+      <w:bookmarkStart w:id="412" w:name="_Toc36643853"/>
+      <w:bookmarkStart w:id="413" w:name="_Toc35334624"/>
       <w:r>
         <w:t>Transportation changes</w:t>
       </w:r>
-      <w:bookmarkEnd w:id="182"/>
+      <w:bookmarkEnd w:id="412"/>
       <w:r>
         <w:t xml:space="preserve"> </w:t>
       </w:r>
-      <w:bookmarkEnd w:id="183"/>
+      <w:bookmarkEnd w:id="413"/>
     </w:p>
     <w:p>
       <w:pPr>
         <w:pStyle w:val="Heading3"/>
       </w:pPr>
-      <w:bookmarkStart w:id="184" w:name="_Toc36643854"/>
+      <w:bookmarkStart w:id="414" w:name="_Toc36643854"/>
       <w:r>
         <w:t>General updates to transportation assumptions</w:t>
       </w:r>
-      <w:bookmarkEnd w:id="184"/>
+      <w:bookmarkEnd w:id="414"/>
     </w:p>
     <w:p>
       <w:r>
@@ -8756,6 +10171,7 @@
           </w:tcPr>
           <w:p>
             <w:r>
+              <w:lastRenderedPageBreak/>
               <w:t>3-wheel LDV</w:t>
             </w:r>
           </w:p>
@@ -9400,6 +10816,7 @@
           </w:tcPr>
           <w:p>
             <w:r>
+              <w:lastRenderedPageBreak/>
               <w:t>Ship Domestic, Ship International</w:t>
             </w:r>
           </w:p>
@@ -9529,12 +10946,12 @@
       <w:r>
         <w:fldChar w:fldCharType="begin"/>
       </w:r>
-      <w:ins w:id="185" w:author="Khan, Zarrar" w:date="2020-04-07T13:55:00Z">
-        <w:r>
-          <w:instrText xml:space="preserve"> ADDIN ZOTERO_ITEM CSL_CITATION {"citationID":"xGjc6WQ3","properties":{"formattedCitation":"[2]","plainCitation":"[2]","noteIndex":0},"citationItems":[{"id":"cOY8Uh8c/sMwHa6AO","uris":["http://zotero.org/users/local/GpkrhFR0/items/WC3UXH4V"],"uri":["http://zotero.org/users/local/GpkrhFR0/items/WC3UXH4V"],"itemData":{"id":14,"type":"article-journal","language":"en","page":"108","source":"Zotero","title":"Electrification Futures Study: End-Use Electric Technology Cost and Performance Projections through 2050","author":[{"family":"Jadun","given":"Paige"},{"family":"McMillan","given":"Colin"},{"family":"Steinberg","given":"Daniel"},{"family":"Muratori","given":"Matteo"},{"family":"Vimmerstedt","given":"Laura"},{"family":"Mai","given":"Trieu"}]}}],"schema":"https://github.com/citation-style-language/schema/raw/master/csl-citation.json"} </w:instrText>
+      <w:ins w:id="415" w:author="Khan, Zarrar" w:date="2020-04-08T11:37:00Z">
+        <w:r>
+          <w:instrText xml:space="preserve"> ADDIN ZOTERO_ITEM CSL_CITATION {"citationID":"xGjc6WQ3","properties":{"formattedCitation":"(Jadun et al., n.d.)","plainCitation":"(Jadun et al., n.d.)","noteIndex":0},"citationItems":[{"id":"PGrZsH3u/vYPTl2PE","uris":["http://zotero.org/users/local/GpkrhFR0/items/WC3UXH4V"],"uri":["http://zotero.org/users/local/GpkrhFR0/items/WC3UXH4V"],"itemData":{"id":14,"type":"article-journal","language":"en","page":"108","source":"Zotero","title":"Electrification Futures Study: End-Use Electric Technology Cost and Performance Projections through 2050","author":[{"family":"Jadun","given":"Paige"},{"family":"McMillan","given":"Colin"},{"family":"Steinberg","given":"Daniel"},{"family":"Muratori","given":"Matteo"},{"family":"Vimmerstedt","given":"Laura"},{"family":"Mai","given":"Trieu"}]}}],"schema":"https://github.com/citation-style-language/schema/raw/master/csl-citation.json"} </w:instrText>
         </w:r>
       </w:ins>
-      <w:del w:id="186" w:author="Khan, Zarrar" w:date="2020-04-07T13:29:00Z">
+      <w:del w:id="416" w:author="Khan, Zarrar" w:date="2020-04-07T13:29:00Z">
         <w:r>
           <w:delInstrText xml:space="preserve"> ADDIN ZOTERO_ITEM CSL_CITATION {"citationID":"xGjc6WQ3","properties":{"formattedCitation":"(Jadun et al., n.d.)","plainCitation":"(Jadun et al., n.d.)","noteIndex":0},"citationItems":[{"id":14,"uris":["http://zotero.org/users/local/GpkrhFR0/items/WC3UXH4V"],"uri":["http://zotero.org/users/local/GpkrhFR0/items/WC3UXH4V"],"itemData":{"id":14,"type":"article-journal","language":"en","page":"108","source":"Zotero","title":"Electrification Futures Study: End-Use Electric Technology Cost and Performance Projections through 2050","author":[{"family":"Jadun","given":"Paige"},{"family":"McMillan","given":"Colin"},{"family":"Steinberg","given":"Daniel"},{"family":"Muratori","given":"Matteo"},{"family":"Vimmerstedt","given":"Laura"},{"family":"Mai","given":"Trieu"}]}}],"schema":"https://github.com/citation-style-language/schema/raw/master/csl-citation.json"} </w:delInstrText>
         </w:r>
@@ -9542,21 +10959,41 @@
       <w:r>
         <w:fldChar w:fldCharType="separate"/>
       </w:r>
-      <w:ins w:id="187" w:author="Khan, Zarrar" w:date="2020-04-07T13:55:00Z">
+      <w:ins w:id="417" w:author="Khan, Zarrar" w:date="2020-04-08T11:37:00Z">
         <w:r>
           <w:rPr>
             <w:rFonts w:ascii="Calibri" w:hAnsi="Calibri" w:cs="Calibri"/>
-            <w:rPrChange w:id="188" w:author="Khan, Zarrar" w:date="2020-04-07T13:55:00Z">
+            <w:rPrChange w:id="418" w:author="Khan, Zarrar" w:date="2020-04-08T11:37:00Z">
               <w:rPr/>
             </w:rPrChange>
           </w:rPr>
-          <w:t>[2]</w:t>
+          <w:t>(</w:t>
+        </w:r>
+        <w:proofErr w:type="spellStart"/>
+        <w:r>
+          <w:rPr>
+            <w:rFonts w:ascii="Calibri" w:hAnsi="Calibri" w:cs="Calibri"/>
+            <w:rPrChange w:id="419" w:author="Khan, Zarrar" w:date="2020-04-08T11:37:00Z">
+              <w:rPr/>
+            </w:rPrChange>
+          </w:rPr>
+          <w:t>Jadun</w:t>
+        </w:r>
+        <w:proofErr w:type="spellEnd"/>
+        <w:r>
+          <w:rPr>
+            <w:rFonts w:ascii="Calibri" w:hAnsi="Calibri" w:cs="Calibri"/>
+            <w:rPrChange w:id="420" w:author="Khan, Zarrar" w:date="2020-04-08T11:37:00Z">
+              <w:rPr/>
+            </w:rPrChange>
+          </w:rPr>
+          <w:t xml:space="preserve"> et al., n.d.)</w:t>
         </w:r>
       </w:ins>
-      <w:del w:id="189" w:author="Khan, Zarrar" w:date="2020-04-07T13:29:00Z">
+      <w:del w:id="421" w:author="Khan, Zarrar" w:date="2020-04-07T13:29:00Z">
         <w:r>
           <w:rPr>
-            <w:rPrChange w:id="190" w:author="Khan, Zarrar" w:date="2020-04-07T13:55:00Z">
+            <w:rPrChange w:id="422" w:author="Khan, Zarrar" w:date="2020-04-08T11:37:00Z">
               <w:rPr>
                 <w:rFonts w:ascii="Calibri" w:hAnsi="Calibri" w:cs="Calibri"/>
               </w:rPr>
@@ -9592,7 +11029,7 @@
       <w:r>
         <w:t xml:space="preserve">vary between these technology advancement scenarios. The new assumptions also add natural gas truck infrastructure costs, and update liquids vehicle energy intensities to match CAFÉ standards in the US (lagged by 5 years for other regions). Finally, we delete operating subsidies for buses across all technologies and regions. In the original UCD assumptions the subsidies made the user cost equal across technologies to reflect equal fares for consumers – however, this was no longer the case after updates to vehicle costs. In addition, we aim </w:t>
       </w:r>
-      <w:ins w:id="191" w:author="Khan, Zarrar" w:date="2020-04-07T12:31:00Z">
+      <w:ins w:id="423" w:author="Khan, Zarrar" w:date="2020-04-07T12:31:00Z">
         <w:r>
           <w:t xml:space="preserve">to </w:t>
         </w:r>
@@ -10082,14 +11519,14 @@
       <w:pPr>
         <w:pStyle w:val="Heading3"/>
       </w:pPr>
-      <w:bookmarkStart w:id="192" w:name="_Toc35334627"/>
-      <w:bookmarkStart w:id="193" w:name="_Toc36643856"/>
+      <w:bookmarkStart w:id="424" w:name="_Toc35334627"/>
+      <w:bookmarkStart w:id="425" w:name="_Toc36643856"/>
       <w:r>
         <w:lastRenderedPageBreak/>
         <w:t xml:space="preserve">Battery cost curves update </w:t>
       </w:r>
-      <w:bookmarkEnd w:id="192"/>
-      <w:bookmarkEnd w:id="193"/>
+      <w:bookmarkEnd w:id="424"/>
+      <w:bookmarkEnd w:id="425"/>
     </w:p>
     <w:p>
       <w:pPr>
@@ -10119,12 +11556,12 @@
       <w:r>
         <w:fldChar w:fldCharType="begin"/>
       </w:r>
-      <w:ins w:id="194" w:author="Khan, Zarrar" w:date="2020-04-07T13:55:00Z">
-        <w:r>
-          <w:instrText xml:space="preserve"> ADDIN ZOTERO_ITEM CSL_CITATION {"citationID":"Z6hqkRuW","properties":{"formattedCitation":"[3\\uc0\\u8211{}6]","plainCitation":"[3–6]","noteIndex":0},"citationItems":[{"id":"cOY8Uh8c/SjROwcNd","uris":["http://zotero.org/users/local/GpkrhFR0/items/XUQVTWMD"],"uri":["http://zotero.org/users/local/GpkrhFR0/items/XUQVTWMD"],"itemData":{"id":64,"type":"webpage","abstract":"Automakers and policy makers are increasingly voicing their belief that the passenger vehicle of the future will be powered (partially or fully) by electricity. There remains, however, a lack of consensus on the timing and speed of the transition, in large part due to differing opinions on current and future lithium-ion batteries.","container-title":"BloombergNEF","language":"en-US","note":"Library Catalog: about.bnef.com\nsection: Report","title":"A Behind the Scenes Take on Lithium-ion Battery Prices","URL":"https://about.bnef.com/blog/behind-scenes-take-lithium-ion-battery-prices/","author":[{"family":"Goldie-Scot","given":"Logan"}],"accessed":{"date-parts":[["2020",4,3]]},"issued":{"date-parts":[["2019",3,5]]}}},{"id":"cOY8Uh8c/kEXAJnoH","uris":["http://zotero.org/users/local/GpkrhFR0/items/2GX7FXI9"],"uri":["http://zotero.org/users/local/GpkrhFR0/items/2GX7FXI9"],"itemData":{"id":22,"type":"article-journal","abstract":"The negative impact of the automotive industry on climate change can be tackled by changing from fossil driven vehicles towards battery electric vehicles with no tailpipe emissions. However their adoption mainly depends on the willingness to pay for the extra cost of the traction battery. The goal of this paper is to predict the cost of a battery pack in 2030 when considering two aspects: firstly a decade of research will ensure an improvement in material sciences altering a battery’s chemical composition. Secondly by considering the price erosion due to the production cost optimization, by maturing of the market and by evolving towards to a mass-manufacturing situation. The cost of a lithium Nickel Manganese Cobalt Oxide (NMC) battery (Cathode: NMC 6:2:2 ; Anode: graphite) as well as silicon based lithium-ion battery (Cathode: NMC 6:2:2 ; Anode: silicon alloy), expected to be on the market in 10 years, will be predicted to tackle the first aspect. The second aspect will be considered by combining process-based cost calculations with learning curves, which takes the increasing battery market into account. The 100 dollar/kWh sales barrier will be reached respectively between 2020-2025 for silicon based lithium-ion batteries and 2025–2030 for NMC batteries, which will give a boost to global electric vehicle adoption.","container-title":"Energies","DOI":"10.3390/en10091314","issue":"9","language":"en","page":"1314","source":"www.mdpi.com","title":"Cost Projection of State of the Art Lithium-Ion Batteries for Electric Vehicles Up to 2030","volume":"10","author":[{"family":"Berckmans","given":"Gert"},{"family":"Messagie","given":"Maarten"},{"family":"Smekens","given":"Jelle"},{"family":"Omar","given":"Noshin"},{"family":"Vanhaverbeke","given":"Lieselot"},{"family":"Van Mierlo","given":"Joeri"}],"issued":{"date-parts":[["2017",9]]}}},{"id":"cOY8Uh8c/n7sI8m2j","uris":["http://zotero.org/users/local/GpkrhFR0/items/57PEF9EY"],"uri":["http://zotero.org/users/local/GpkrhFR0/items/57PEF9EY"],"itemData":{"id":66,"type":"webpage","abstract":"One of the more interesting revelations to come out of the 2018 Tesla Shareholder Meeting was updated information about Tesla’s current battery costs and projected reductions over the next 2 years","container-title":"CleanTechnica","language":"en-US","note":"Library Catalog: cleantechnica.com\nsection: Clean Transport","title":"$100/kWh Tesla Battery Cells This Year, $100/kWh Tesla Battery Packs In 2020","URL":"https://cleantechnica.com/2018/06/09/100-kwh-tesla-battery-cells-this-year-100-kwh-tesla-battery-packs-in-2020/","author":[{"family":"Holland","given":"Maximilian"}],"accessed":{"date-parts":[["2020",4,3]]},"issued":{"date-parts":[["2018",6,9]]}}},{"id":"cOY8Uh8c/FAONcuFl","uris":["http://zotero.org/users/local/GpkrhFR0/items/V7WF773B"],"uri":["http://zotero.org/users/local/GpkrhFR0/items/V7WF773B"],"itemData":{"id":19,"type":"article-journal","abstract":"Electricity storage will benefit from both R&amp;amp;D and deployment policy. This study shows that a dedicated programme of R&amp;amp;D spending in emerging technologies should be developed in parallel to improve safety and reduce overall costs, and in order to maximize the general benefit for the system.","container-title":"Nature Energy","DOI":"10.1038/nenergy.2017.125","ISSN":"2058-7546","issue":"9","journalAbbreviation":"Nat Energy","language":"en","page":"1-6","source":"www.nature.com","title":"Energy storage deployment and innovation for the clean energy transition","volume":"2","author":[{"family":"Kittner","given":"Noah"},{"family":"Lill","given":"Felix"},{"family":"Kammen","given":"Daniel M."}],"issued":{"date-parts":[["2017",7,31]]}}}],"schema":"https://github.com/citation-style-language/schema/raw/master/csl-citation.json"} </w:instrText>
+      <w:ins w:id="426" w:author="Khan, Zarrar" w:date="2020-04-08T11:37:00Z">
+        <w:r>
+          <w:instrText xml:space="preserve"> ADDIN ZOTERO_ITEM CSL_CITATION {"citationID":"Z6hqkRuW","properties":{"formattedCitation":"(Berckmans et al., 2017; Goldie-Scot, 2019; Holland, 2018; Kittner et al., 2017)","plainCitation":"(Berckmans et al., 2017; Goldie-Scot, 2019; Holland, 2018; Kittner et al., 2017)","noteIndex":0},"citationItems":[{"id":"PGrZsH3u/RiFAl3Ac","uris":["http://zotero.org/users/local/GpkrhFR0/items/XUQVTWMD"],"uri":["http://zotero.org/users/local/GpkrhFR0/items/XUQVTWMD"],"itemData":{"id":64,"type":"webpage","abstract":"Automakers and policy makers are increasingly voicing their belief that the passenger vehicle of the future will be powered (partially or fully) by electricity. There remains, however, a lack of consensus on the timing and speed of the transition, in large part due to differing opinions on current and future lithium-ion batteries.","container-title":"BloombergNEF","language":"en-US","note":"Library Catalog: about.bnef.com\nsection: Report","title":"A Behind the Scenes Take on Lithium-ion Battery Prices","URL":"https://about.bnef.com/blog/behind-scenes-take-lithium-ion-battery-prices/","author":[{"family":"Goldie-Scot","given":"Logan"}],"accessed":{"date-parts":[["2020",4,3]]},"issued":{"date-parts":[["2019",3,5]]}}},{"id":"PGrZsH3u/li7Rb1dT","uris":["http://zotero.org/users/local/GpkrhFR0/items/2GX7FXI9"],"uri":["http://zotero.org/users/local/GpkrhFR0/items/2GX7FXI9"],"itemData":{"id":22,"type":"article-journal","abstract":"The negative impact of the automotive industry on climate change can be tackled by changing from fossil driven vehicles towards battery electric vehicles with no tailpipe emissions. However their adoption mainly depends on the willingness to pay for the extra cost of the traction battery. The goal of this paper is to predict the cost of a battery pack in 2030 when considering two aspects: firstly a decade of research will ensure an improvement in material sciences altering a battery’s chemical composition. Secondly by considering the price erosion due to the production cost optimization, by maturing of the market and by evolving towards to a mass-manufacturing situation. The cost of a lithium Nickel Manganese Cobalt Oxide (NMC) battery (Cathode: NMC 6:2:2 ; Anode: graphite) as well as silicon based lithium-ion battery (Cathode: NMC 6:2:2 ; Anode: silicon alloy), expected to be on the market in 10 years, will be predicted to tackle the first aspect. The second aspect will be considered by combining process-based cost calculations with learning curves, which takes the increasing battery market into account. The 100 dollar/kWh sales barrier will be reached respectively between 2020-2025 for silicon based lithium-ion batteries and 2025–2030 for NMC batteries, which will give a boost to global electric vehicle adoption.","container-title":"Energies","DOI":"10.3390/en10091314","issue":"9","language":"en","page":"1314","source":"www.mdpi.com","title":"Cost Projection of State of the Art Lithium-Ion Batteries for Electric Vehicles Up to 2030","volume":"10","author":[{"family":"Berckmans","given":"Gert"},{"family":"Messagie","given":"Maarten"},{"family":"Smekens","given":"Jelle"},{"family":"Omar","given":"Noshin"},{"family":"Vanhaverbeke","given":"Lieselot"},{"family":"Van Mierlo","given":"Joeri"}],"issued":{"date-parts":[["2017",9]]}}},{"id":"PGrZsH3u/e99l2lCL","uris":["http://zotero.org/users/local/GpkrhFR0/items/57PEF9EY"],"uri":["http://zotero.org/users/local/GpkrhFR0/items/57PEF9EY"],"itemData":{"id":66,"type":"webpage","abstract":"One of the more interesting revelations to come out of the 2018 Tesla Shareholder Meeting was updated information about Tesla’s current battery costs and projected reductions over the next 2 years","container-title":"CleanTechnica","language":"en-US","note":"Library Catalog: cleantechnica.com\nsection: Clean Transport","title":"$100/kWh Tesla Battery Cells This Year, $100/kWh Tesla Battery Packs In 2020","URL":"https://cleantechnica.com/2018/06/09/100-kwh-tesla-battery-cells-this-year-100-kwh-tesla-battery-packs-in-2020/","author":[{"family":"Holland","given":"Maximilian"}],"accessed":{"date-parts":[["2020",4,3]]},"issued":{"date-parts":[["2018",6,9]]}}},{"id":"PGrZsH3u/Pc7a0DwR","uris":["http://zotero.org/users/local/GpkrhFR0/items/V7WF773B"],"uri":["http://zotero.org/users/local/GpkrhFR0/items/V7WF773B"],"itemData":{"id":19,"type":"article-journal","abstract":"Electricity storage will benefit from both R&amp;amp;D and deployment policy. This study shows that a dedicated programme of R&amp;amp;D spending in emerging technologies should be developed in parallel to improve safety and reduce overall costs, and in order to maximize the general benefit for the system.","container-title":"Nature Energy","DOI":"10.1038/nenergy.2017.125","ISSN":"2058-7546","issue":"9","journalAbbreviation":"Nat Energy","language":"en","page":"1-6","source":"www.nature.com","title":"Energy storage deployment and innovation for the clean energy transition","volume":"2","author":[{"family":"Kittner","given":"Noah"},{"family":"Lill","given":"Felix"},{"family":"Kammen","given":"Daniel M."}],"issued":{"date-parts":[["2017",7,31]]}}}],"schema":"https://github.com/citation-style-language/schema/raw/master/csl-citation.json"} </w:instrText>
         </w:r>
       </w:ins>
-      <w:del w:id="195" w:author="Khan, Zarrar" w:date="2020-04-07T13:29:00Z">
+      <w:del w:id="427" w:author="Khan, Zarrar" w:date="2020-04-07T13:29:00Z">
         <w:r>
           <w:delInstrText xml:space="preserve"> ADDIN ZOTERO_ITEM CSL_CITATION {"citationID":"Z6hqkRuW","properties":{"formattedCitation":"(Goldie-Scot 2019; Berckmans et al. 2017; Holland 2018; Kittner, Lill, and Kammen 2017)","plainCitation":"(Goldie-Scot 2019; Berckmans et al. 2017; Holland 2018; Kittner, Lill, and Kammen 2017)","noteIndex":0},"citationItems":[{"id":64,"uris":["http://zotero.org/users/local/GpkrhFR0/items/XUQVTWMD"],"uri":["http://zotero.org/users/local/GpkrhFR0/items/XUQVTWMD"],"itemData":{"id":64,"type":"webpage","abstract":"Automakers and policy makers are increasingly voicing their belief that the passenger vehicle of the future will be powered (partially or fully) by electricity. There remains, however, a lack of consensus on the timing and speed of the transition, in large part due to differing opinions on current and future lithium-ion batteries.","container-title":"BloombergNEF","language":"en-US","note":"Library Catalog: about.bnef.com\nsection: Report","title":"A Behind the Scenes Take on Lithium-ion Battery Prices","URL":"https://about.bnef.com/blog/behind-scenes-take-lithium-ion-battery-prices/","author":[{"family":"Goldie-Scot","given":"Logan"}],"accessed":{"date-parts":[["2020",4,3]]},"issued":{"date-parts":[["2019",3,5]]}}},{"id":22,"uris":["http://zotero.org/users/local/GpkrhFR0/items/2GX7FXI9"],"uri":["http://zotero.org/users/local/GpkrhFR0/items/2GX7FXI9"],"itemData":{"id":22,"type":"article-journal","abstract":"The negative impact of the automotive industry on climate change can be tackled by changing from fossil driven vehicles towards battery electric vehicles with no tailpipe emissions. However their adoption mainly depends on the willingness to pay for the extra cost of the traction battery. The goal of this paper is to predict the cost of a battery pack in 2030 when considering two aspects: firstly a decade of research will ensure an improvement in material sciences altering a battery’s chemical composition. Secondly by considering the price erosion due to the production cost optimization, by maturing of the market and by evolving towards to a mass-manufacturing situation. The cost of a lithium Nickel Manganese Cobalt Oxide (NMC) battery (Cathode: NMC 6:2:2 ; Anode: graphite) as well as silicon based lithium-ion battery (Cathode: NMC 6:2:2 ; Anode: silicon alloy), expected to be on the market in 10 years, will be predicted to tackle the first aspect. The second aspect will be considered by combining process-based cost calculations with learning curves, which takes the increasing battery market into account. The 100 dollar/kWh sales barrier will be reached respectively between 2020-2025 for silicon based lithium-ion batteries and 2025–2030 for NMC batteries, which will give a boost to global electric vehicle adoption.","container-title":"Energies","DOI":"10.3390/en10091314","issue":"9","language":"en","page":"1314","source":"www.mdpi.com","title":"Cost Projection of State of the Art Lithium-Ion Batteries for Electric Vehicles Up to 2030","volume":"10","author":[{"family":"Berckmans","given":"Gert"},{"family":"Messagie","given":"Maarten"},{"family":"Smekens","given":"Jelle"},{"family":"Omar","given":"Noshin"},{"family":"Vanhaverbeke","given":"Lieselot"},{"family":"Van Mierlo","given":"Joeri"}],"issued":{"date-parts":[["2017",9]]}}},{"id":66,"uris":["http://zotero.org/users/local/GpkrhFR0/items/57PEF9EY"],"uri":["http://zotero.org/users/local/GpkrhFR0/items/57PEF9EY"],"itemData":{"id":66,"type":"webpage","abstract":"One of the more interesting revelations to come out of the 2018 Tesla Shareholder Meeting was updated information about Tesla’s current battery costs and projected reductions over the next 2 years","container-title":"CleanTechnica","language":"en-US","note":"Library Catalog: cleantechnica.com\nsection: Clean Transport","title":"$100/kWh Tesla Battery Cells This Year, $100/kWh Tesla Battery Packs In 2020","URL":"https://cleantechnica.com/2018/06/09/100-kwh-tesla-battery-cells-this-year-100-kwh-tesla-battery-packs-in-2020/","author":[{"family":"Holland","given":"Maximilian"}],"accessed":{"date-parts":[["2020",4,3]]},"issued":{"date-parts":[["2018",6,9]]}}},{"id":19,"uris":["http://zotero.org/users/local/GpkrhFR0/items/V7WF773B"],"uri":["http://zotero.org/users/local/GpkrhFR0/items/V7WF773B"],"itemData":{"id":19,"type":"article-journal","abstract":"Electricity storage will benefit from both R&amp;amp;D and deployment policy. This study shows that a dedicated programme of R&amp;amp;D spending in emerging technologies should be developed in parallel to improve safety and reduce overall costs, and in order to maximize the general benefit for the system.","container-title":"Nature Energy","DOI":"10.1038/nenergy.2017.125","ISSN":"2058-7546","issue":"9","journalAbbreviation":"Nat Energy","language":"en","page":"1-6","source":"www.nature.com","title":"Energy storage deployment and innovation for the clean energy transition","volume":"2","author":[{"family":"Kittner","given":"Noah"},{"family":"Lill","given":"Felix"},{"family":"Kammen","given":"Daniel M."}],"issued":{"date-parts":[["2017",7,31]]}}}],"schema":"https://github.com/citation-style-language/schema/raw/master/csl-citation.json"} </w:delInstrText>
         </w:r>
@@ -10132,12 +11569,109 @@
       <w:r>
         <w:fldChar w:fldCharType="separate"/>
       </w:r>
-      <w:ins w:id="196" w:author="Khan, Zarrar" w:date="2020-04-07T13:55:00Z">
+      <w:ins w:id="428" w:author="Khan, Zarrar" w:date="2020-04-08T11:37:00Z">
+        <w:r>
+          <w:rPr>
+            <w:rFonts w:ascii="Calibri" w:hAnsi="Calibri" w:cs="Calibri"/>
+            <w:rPrChange w:id="429" w:author="Khan, Zarrar" w:date="2020-04-08T11:37:00Z">
+              <w:rPr/>
+            </w:rPrChange>
+          </w:rPr>
+          <w:t>(</w:t>
+        </w:r>
+        <w:proofErr w:type="spellStart"/>
+        <w:r>
+          <w:rPr>
+            <w:rFonts w:ascii="Calibri" w:hAnsi="Calibri" w:cs="Calibri"/>
+            <w:rPrChange w:id="430" w:author="Khan, Zarrar" w:date="2020-04-08T11:37:00Z">
+              <w:rPr/>
+            </w:rPrChange>
+          </w:rPr>
+          <w:t>Berckmans</w:t>
+        </w:r>
+        <w:proofErr w:type="spellEnd"/>
+        <w:r>
+          <w:rPr>
+            <w:rFonts w:ascii="Calibri" w:hAnsi="Calibri" w:cs="Calibri"/>
+            <w:rPrChange w:id="431" w:author="Khan, Zarrar" w:date="2020-04-08T11:37:00Z">
+              <w:rPr/>
+            </w:rPrChange>
+          </w:rPr>
+          <w:t xml:space="preserve"> et al., 2017; Goldie-Scot, 2019; Holland, 2018; </w:t>
+        </w:r>
+        <w:proofErr w:type="spellStart"/>
+        <w:r>
+          <w:rPr>
+            <w:rFonts w:ascii="Calibri" w:hAnsi="Calibri" w:cs="Calibri"/>
+            <w:rPrChange w:id="432" w:author="Khan, Zarrar" w:date="2020-04-08T11:37:00Z">
+              <w:rPr/>
+            </w:rPrChange>
+          </w:rPr>
+          <w:t>Kittner</w:t>
+        </w:r>
+        <w:proofErr w:type="spellEnd"/>
+        <w:r>
+          <w:rPr>
+            <w:rFonts w:ascii="Calibri" w:hAnsi="Calibri" w:cs="Calibri"/>
+            <w:rPrChange w:id="433" w:author="Khan, Zarrar" w:date="2020-04-08T11:37:00Z">
+              <w:rPr/>
+            </w:rPrChange>
+          </w:rPr>
+          <w:t xml:space="preserve"> et al., 2017)</w:t>
+        </w:r>
+      </w:ins>
+      <w:del w:id="434" w:author="Khan, Zarrar" w:date="2020-04-07T13:41:00Z">
+        <w:r>
+          <w:rPr>
+            <w:rPrChange w:id="435" w:author="Khan, Zarrar" w:date="2020-04-08T11:37:00Z">
+              <w:rPr>
+                <w:rFonts w:ascii="Calibri" w:hAnsi="Calibri" w:cs="Calibri"/>
+              </w:rPr>
+            </w:rPrChange>
+          </w:rPr>
+          <w:delText>(Goldie-Scot 2019; Berckmans et al. 2017; Holland 2018; Kittner, Lill, and Kammen 2017)</w:delText>
+        </w:r>
+      </w:del>
+      <w:r>
+        <w:fldChar w:fldCharType="end"/>
+      </w:r>
+      <w:r>
+        <w:t xml:space="preserve">. </w:t>
+      </w:r>
+      <w:r>
+        <w:t>For example, according to Bloomberg New Energy Finance</w:t>
+      </w:r>
+      <w:r>
+        <w:t>,</w:t>
+      </w:r>
+      <w:r>
+        <w:t xml:space="preserve"> battery costs in 2019 had dropped to $156 per kWh</w:t>
+      </w:r>
+      <w:r>
+        <w:t xml:space="preserve"> </w:t>
+      </w:r>
+      <w:r>
+        <w:fldChar w:fldCharType="begin"/>
+      </w:r>
+      <w:ins w:id="436" w:author="Khan, Zarrar" w:date="2020-04-08T11:37:00Z">
+        <w:r>
+          <w:instrText xml:space="preserve"> ADDIN ZOTERO_ITEM CSL_CITATION {"citationID":"6xLhei4L","properties":{"formattedCitation":"(\\uc0\\u8220{}Battery Pack Prices Fall As Market Ramps Up With Market Average At $156/kWh In 2019,\\uc0\\u8221{} 2019)","plainCitation":"(“Battery Pack Prices Fall As Market Ramps Up With Market Average At $156/kWh In 2019,” 2019)","noteIndex":0},"citationItems":[{"id":"PGrZsH3u/UPniZWWU","uris":["http://zotero.org/users/local/GpkrhFR0/items/YQBYQT22"],"uri":["http://zotero.org/users/local/GpkrhFR0/items/YQBYQT22"],"itemData":{"id":29,"type":"webpage","abstract":"Battery prices, which were above $1,100 per kilowatt-hour in 2010, have fallen 87% in real terms to $156/kWh in 2019. By 2023, average prices will be close to $100/kWh, according to our latest forecast.","container-title":"BloombergNEF","language":"en-US","title":"Battery Pack Prices Fall As Market Ramps Up With Market Average At $156/kWh In 2019","URL":"https://about.bnef.com/blog/battery-pack-prices-fall-as-market-ramps-up-with-market-average-at-156-kwh-in-2019/","accessed":{"date-parts":[["2020",1,28]]},"issued":{"date-parts":[["2019",12,3]]}}}],"schema":"https://github.com/citation-style-language/schema/raw/master/csl-citation.json"} </w:instrText>
+        </w:r>
+      </w:ins>
+      <w:del w:id="437" w:author="Khan, Zarrar" w:date="2020-04-07T13:29:00Z">
+        <w:r>
+          <w:delInstrText xml:space="preserve"> ADDIN ZOTERO_ITEM CSL_CITATION {"citationID":"6xLhei4L","properties":{"formattedCitation":"(\\uc0\\u8220{}Battery Pack Prices Fall As Market Ramps Up With Market Average At $156/KWh In 2019\\uc0\\u8221{} 2019)","plainCitation":"(“Battery Pack Prices Fall As Market Ramps Up With Market Average At $156/KWh In 2019” 2019)","noteIndex":0},"citationItems":[{"id":29,"uris":["http://zotero.org/users/local/GpkrhFR0/items/YQBYQT22"],"uri":["http://zotero.org/users/local/GpkrhFR0/items/YQBYQT22"],"itemData":{"id":29,"type":"webpage","abstract":"Battery prices, which were above $1,100 per kilowatt-hour in 2010, have fallen 87% in real terms to $156/kWh in 2019. By 2023, average prices will be close to $100/kWh, according to our latest forecast.","container-title":"BloombergNEF","language":"en-US","title":"Battery Pack Prices Fall As Market Ramps Up With Market Average At $156/kWh In 2019","URL":"https://about.bnef.com/blog/battery-pack-prices-fall-as-market-ramps-up-with-market-average-at-156-kwh-in-2019/","accessed":{"date-parts":[["2020",1,28]]},"issued":{"date-parts":[["2019",12,3]]}}}],"schema":"https://github.com/citation-style-language/schema/raw/master/csl-citation.json"} </w:delInstrText>
+        </w:r>
+      </w:del>
+      <w:r>
+        <w:fldChar w:fldCharType="separate"/>
+      </w:r>
+      <w:ins w:id="438" w:author="Khan, Zarrar" w:date="2020-04-08T11:37:00Z">
         <w:r>
           <w:rPr>
             <w:rFonts w:ascii="Calibri" w:hAnsi="Calibri" w:cs="Calibri"/>
             <w:szCs w:val="24"/>
-            <w:rPrChange w:id="197" w:author="Khan, Zarrar" w:date="2020-04-07T13:55:00Z">
+            <w:rPrChange w:id="439" w:author="Khan, Zarrar" w:date="2020-04-08T11:37:00Z">
               <w:rPr>
                 <w:rFonts w:ascii="Times New Roman" w:hAnsi="Times New Roman" w:cs="Times New Roman"/>
                 <w:sz w:val="24"/>
@@ -10145,35 +11679,54 @@
               </w:rPr>
             </w:rPrChange>
           </w:rPr>
-          <w:t>[3–6]</w:t>
+          <w:t>(“Battery Pack Prices Fall As Market Ramps Up With Market Average At $156/kWh In 2019,” 2019)</w:t>
         </w:r>
       </w:ins>
-      <w:del w:id="198" w:author="Khan, Zarrar" w:date="2020-04-07T13:41:00Z">
+      <w:del w:id="440" w:author="Khan, Zarrar" w:date="2020-04-07T13:29:00Z">
         <w:r>
           <w:rPr>
-            <w:rPrChange w:id="199" w:author="Khan, Zarrar" w:date="2020-04-07T13:52:00Z">
+            <w:rPrChange w:id="441" w:author="Khan, Zarrar" w:date="2020-04-07T13:55:00Z">
               <w:rPr>
                 <w:rFonts w:ascii="Calibri" w:hAnsi="Calibri" w:cs="Calibri"/>
+                <w:szCs w:val="24"/>
               </w:rPr>
             </w:rPrChange>
           </w:rPr>
-          <w:delText>(Goldie-Scot 2019; Berckmans et al. 2017; Holland 2018; Kittner, Lill, and Kammen 2017)</w:delText>
+          <w:delText>(BNEF 2019)</w:delText>
         </w:r>
       </w:del>
       <w:r>
         <w:fldChar w:fldCharType="end"/>
       </w:r>
       <w:r>
-        <w:t xml:space="preserve">. </w:t>
-      </w:r>
-      <w:r>
-        <w:t>For example, according to Bloomberg New Energy Finance</w:t>
-      </w:r>
-      <w:r>
-        <w:t>,</w:t>
-      </w:r>
-      <w:r>
-        <w:t xml:space="preserve"> battery costs in 2019 had dropped to $156 per kWh</w:t>
+        <w:t xml:space="preserve">, which the EFS projected would be only be reached by </w:t>
+      </w:r>
+      <w:r>
+        <w:t>between 2025 and 2030</w:t>
+      </w:r>
+      <w:r>
+        <w:t xml:space="preserve"> in </w:t>
+      </w:r>
+      <w:r>
+        <w:t>the rapid case</w:t>
+      </w:r>
+      <w:r>
+        <w:t>, 20</w:t>
+      </w:r>
+      <w:r>
+        <w:t>40</w:t>
+      </w:r>
+      <w:r>
+        <w:t xml:space="preserve"> in </w:t>
+      </w:r>
+      <w:r>
+        <w:t>the moderate case</w:t>
+      </w:r>
+      <w:r>
+        <w:t xml:space="preserve">, and not until after 2050 in </w:t>
+      </w:r>
+      <w:r>
+        <w:t>the slow case</w:t>
       </w:r>
       <w:r>
         <w:t xml:space="preserve"> </w:t>
@@ -10181,110 +11734,54 @@
       <w:r>
         <w:fldChar w:fldCharType="begin"/>
       </w:r>
-      <w:ins w:id="200" w:author="Khan, Zarrar" w:date="2020-04-07T13:55:00Z">
-        <w:r>
-          <w:instrText xml:space="preserve"> ADDIN ZOTERO_ITEM CSL_CITATION {"citationID":"6xLhei4L","properties":{"formattedCitation":"[7]","plainCitation":"[7]","noteIndex":0},"citationItems":[{"id":"cOY8Uh8c/Aolhdxa3","uris":["http://zotero.org/users/local/GpkrhFR0/items/YQBYQT22"],"uri":["http://zotero.org/users/local/GpkrhFR0/items/YQBYQT22"],"itemData":{"id":29,"type":"webpage","abstract":"Battery prices, which were above $1,100 per kilowatt-hour in 2010, have fallen 87% in real terms to $156/kWh in 2019. By 2023, average prices will be close to $100/kWh, according to our latest forecast.","container-title":"BloombergNEF","language":"en-US","title":"Battery Pack Prices Fall As Market Ramps Up With Market Average At $156/kWh In 2019","URL":"https://about.bnef.com/blog/battery-pack-prices-fall-as-market-ramps-up-with-market-average-at-156-kwh-in-2019/","accessed":{"date-parts":[["2020",1,28]]},"issued":{"date-parts":[["2019",12,3]]}}}],"schema":"https://github.com/citation-style-language/schema/raw/master/csl-citation.json"} </w:instrText>
+      <w:ins w:id="442" w:author="Khan, Zarrar" w:date="2020-04-08T11:37:00Z">
+        <w:r>
+          <w:instrText xml:space="preserve"> ADDIN ZOTERO_ITEM CSL_CITATION {"citationID":"uElhHbPS","properties":{"formattedCitation":"(Jadun et al., n.d.)","plainCitation":"(Jadun et al., n.d.)","noteIndex":0},"citationItems":[{"id":"PGrZsH3u/vYPTl2PE","uris":["http://zotero.org/users/local/GpkrhFR0/items/WC3UXH4V"],"uri":["http://zotero.org/users/local/GpkrhFR0/items/WC3UXH4V"],"itemData":{"id":14,"type":"article-journal","language":"en","page":"108","source":"Zotero","title":"Electrification Futures Study: End-Use Electric Technology Cost and Performance Projections through 2050","author":[{"family":"Jadun","given":"Paige"},{"family":"McMillan","given":"Colin"},{"family":"Steinberg","given":"Daniel"},{"family":"Muratori","given":"Matteo"},{"family":"Vimmerstedt","given":"Laura"},{"family":"Mai","given":"Trieu"}]}}],"schema":"https://github.com/citation-style-language/schema/raw/master/csl-citation.json"} </w:instrText>
         </w:r>
       </w:ins>
-      <w:del w:id="201" w:author="Khan, Zarrar" w:date="2020-04-07T13:29:00Z">
-        <w:r>
-          <w:delInstrText xml:space="preserve"> ADDIN ZOTERO_ITEM CSL_CITATION {"citationID":"6xLhei4L","properties":{"formattedCitation":"(\\uc0\\u8220{}Battery Pack Prices Fall As Market Ramps Up With Market Average At $156/KWh In 2019\\uc0\\u8221{} 2019)","plainCitation":"(“Battery Pack Prices Fall As Market Ramps Up With Market Average At $156/KWh In 2019” 2019)","noteIndex":0},"citationItems":[{"id":29,"uris":["http://zotero.org/users/local/GpkrhFR0/items/YQBYQT22"],"uri":["http://zotero.org/users/local/GpkrhFR0/items/YQBYQT22"],"itemData":{"id":29,"type":"webpage","abstract":"Battery prices, which were above $1,100 per kilowatt-hour in 2010, have fallen 87% in real terms to $156/kWh in 2019. By 2023, average prices will be close to $100/kWh, according to our latest forecast.","container-title":"BloombergNEF","language":"en-US","title":"Battery Pack Prices Fall As Market Ramps Up With Market Average At $156/kWh In 2019","URL":"https://about.bnef.com/blog/battery-pack-prices-fall-as-market-ramps-up-with-market-average-at-156-kwh-in-2019/","accessed":{"date-parts":[["2020",1,28]]},"issued":{"date-parts":[["2019",12,3]]}}}],"schema":"https://github.com/citation-style-language/schema/raw/master/csl-citation.json"} </w:delInstrText>
+      <w:del w:id="443" w:author="Khan, Zarrar" w:date="2020-04-07T13:29:00Z">
+        <w:r>
+          <w:delInstrText xml:space="preserve"> ADDIN ZOTERO_ITEM CSL_CITATION {"citationID":"uElhHbPS","properties":{"formattedCitation":"(Jadun et al., n.d.)","plainCitation":"(Jadun et al., n.d.)","noteIndex":0},"citationItems":[{"id":14,"uris":["http://zotero.org/users/local/GpkrhFR0/items/WC3UXH4V"],"uri":["http://zotero.org/users/local/GpkrhFR0/items/WC3UXH4V"],"itemData":{"id":14,"type":"article-journal","language":"en","page":"108","source":"Zotero","title":"Electrification Futures Study: End-Use Electric Technology Cost and Performance Projections through 2050","author":[{"family":"Jadun","given":"Paige"},{"family":"McMillan","given":"Colin"},{"family":"Steinberg","given":"Daniel"},{"family":"Muratori","given":"Matteo"},{"family":"Vimmerstedt","given":"Laura"},{"family":"Mai","given":"Trieu"}]}}],"schema":"https://github.com/citation-style-language/schema/raw/master/csl-citation.json"} </w:delInstrText>
         </w:r>
       </w:del>
       <w:r>
         <w:fldChar w:fldCharType="separate"/>
       </w:r>
-      <w:ins w:id="202" w:author="Khan, Zarrar" w:date="2020-04-07T13:55:00Z">
+      <w:ins w:id="444" w:author="Khan, Zarrar" w:date="2020-04-08T11:37:00Z">
         <w:r>
           <w:rPr>
             <w:rFonts w:ascii="Calibri" w:hAnsi="Calibri" w:cs="Calibri"/>
-            <w:rPrChange w:id="203" w:author="Khan, Zarrar" w:date="2020-04-07T13:55:00Z">
+            <w:rPrChange w:id="445" w:author="Khan, Zarrar" w:date="2020-04-08T11:37:00Z">
               <w:rPr/>
             </w:rPrChange>
           </w:rPr>
-          <w:t>[7]</w:t>
-        </w:r>
-      </w:ins>
-      <w:del w:id="204" w:author="Khan, Zarrar" w:date="2020-04-07T13:29:00Z">
-        <w:r>
-          <w:rPr>
-            <w:rPrChange w:id="205" w:author="Khan, Zarrar" w:date="2020-04-07T13:55:00Z">
-              <w:rPr>
-                <w:rFonts w:ascii="Calibri" w:hAnsi="Calibri" w:cs="Calibri"/>
-                <w:szCs w:val="24"/>
-              </w:rPr>
-            </w:rPrChange>
-          </w:rPr>
-          <w:delText>(BNEF 2019)</w:delText>
-        </w:r>
-      </w:del>
-      <w:r>
-        <w:fldChar w:fldCharType="end"/>
-      </w:r>
-      <w:r>
-        <w:t xml:space="preserve">, which the EFS projected would be only be reached by </w:t>
-      </w:r>
-      <w:r>
-        <w:t>between 2025 and 2030</w:t>
-      </w:r>
-      <w:r>
-        <w:t xml:space="preserve"> in </w:t>
-      </w:r>
-      <w:r>
-        <w:t>the rapid case</w:t>
-      </w:r>
-      <w:r>
-        <w:t>, 20</w:t>
-      </w:r>
-      <w:r>
-        <w:t>40</w:t>
-      </w:r>
-      <w:r>
-        <w:t xml:space="preserve"> in </w:t>
-      </w:r>
-      <w:r>
-        <w:t>the moderate case</w:t>
-      </w:r>
-      <w:r>
-        <w:t xml:space="preserve">, and not until after 2050 in </w:t>
-      </w:r>
-      <w:r>
-        <w:t>the slow case</w:t>
-      </w:r>
-      <w:r>
-        <w:t xml:space="preserve"> </w:t>
-      </w:r>
-      <w:r>
-        <w:fldChar w:fldCharType="begin"/>
-      </w:r>
-      <w:ins w:id="206" w:author="Khan, Zarrar" w:date="2020-04-07T13:55:00Z">
-        <w:r>
-          <w:instrText xml:space="preserve"> ADDIN ZOTERO_ITEM CSL_CITATION {"citationID":"uElhHbPS","properties":{"formattedCitation":"[2]","plainCitation":"[2]","noteIndex":0},"citationItems":[{"id":"cOY8Uh8c/sMwHa6AO","uris":["http://zotero.org/users/local/GpkrhFR0/items/WC3UXH4V"],"uri":["http://zotero.org/users/local/GpkrhFR0/items/WC3UXH4V"],"itemData":{"id":14,"type":"article-journal","language":"en","page":"108","source":"Zotero","title":"Electrification Futures Study: End-Use Electric Technology Cost and Performance Projections through 2050","author":[{"family":"Jadun","given":"Paige"},{"family":"McMillan","given":"Colin"},{"family":"Steinberg","given":"Daniel"},{"family":"Muratori","given":"Matteo"},{"family":"Vimmerstedt","given":"Laura"},{"family":"Mai","given":"Trieu"}]}}],"schema":"https://github.com/citation-style-language/schema/raw/master/csl-citation.json"} </w:instrText>
-        </w:r>
-      </w:ins>
-      <w:del w:id="207" w:author="Khan, Zarrar" w:date="2020-04-07T13:29:00Z">
-        <w:r>
-          <w:delInstrText xml:space="preserve"> ADDIN ZOTERO_ITEM CSL_CITATION {"citationID":"uElhHbPS","properties":{"formattedCitation":"(Jadun et al., n.d.)","plainCitation":"(Jadun et al., n.d.)","noteIndex":0},"citationItems":[{"id":14,"uris":["http://zotero.org/users/local/GpkrhFR0/items/WC3UXH4V"],"uri":["http://zotero.org/users/local/GpkrhFR0/items/WC3UXH4V"],"itemData":{"id":14,"type":"article-journal","language":"en","page":"108","source":"Zotero","title":"Electrification Futures Study: End-Use Electric Technology Cost and Performance Projections through 2050","author":[{"family":"Jadun","given":"Paige"},{"family":"McMillan","given":"Colin"},{"family":"Steinberg","given":"Daniel"},{"family":"Muratori","given":"Matteo"},{"family":"Vimmerstedt","given":"Laura"},{"family":"Mai","given":"Trieu"}]}}],"schema":"https://github.com/citation-style-language/schema/raw/master/csl-citation.json"} </w:delInstrText>
-        </w:r>
-      </w:del>
-      <w:r>
-        <w:fldChar w:fldCharType="separate"/>
-      </w:r>
-      <w:ins w:id="208" w:author="Khan, Zarrar" w:date="2020-04-07T13:55:00Z">
+          <w:t>(</w:t>
+        </w:r>
+        <w:proofErr w:type="spellStart"/>
         <w:r>
           <w:rPr>
             <w:rFonts w:ascii="Calibri" w:hAnsi="Calibri" w:cs="Calibri"/>
-            <w:rPrChange w:id="209" w:author="Khan, Zarrar" w:date="2020-04-07T13:55:00Z">
+            <w:rPrChange w:id="446" w:author="Khan, Zarrar" w:date="2020-04-08T11:37:00Z">
               <w:rPr/>
             </w:rPrChange>
           </w:rPr>
-          <w:t>[2]</w:t>
+          <w:t>Jadun</w:t>
+        </w:r>
+        <w:proofErr w:type="spellEnd"/>
+        <w:r>
+          <w:rPr>
+            <w:rFonts w:ascii="Calibri" w:hAnsi="Calibri" w:cs="Calibri"/>
+            <w:rPrChange w:id="447" w:author="Khan, Zarrar" w:date="2020-04-08T11:37:00Z">
+              <w:rPr/>
+            </w:rPrChange>
+          </w:rPr>
+          <w:t xml:space="preserve"> et al., n.d.)</w:t>
         </w:r>
       </w:ins>
-      <w:del w:id="210" w:author="Khan, Zarrar" w:date="2020-04-07T13:29:00Z">
+      <w:del w:id="448" w:author="Khan, Zarrar" w:date="2020-04-07T13:29:00Z">
         <w:r>
           <w:rPr>
-            <w:rPrChange w:id="211" w:author="Khan, Zarrar" w:date="2020-04-07T13:55:00Z">
+            <w:rPrChange w:id="449" w:author="Khan, Zarrar" w:date="2020-04-08T11:37:00Z">
               <w:rPr>
                 <w:rFonts w:ascii="Calibri" w:hAnsi="Calibri" w:cs="Calibri"/>
               </w:rPr>
@@ -11581,8 +13078,9 @@
       <w:pPr>
         <w:pStyle w:val="Heading4"/>
       </w:pPr>
-      <w:bookmarkStart w:id="212" w:name="_Toc35334628"/>
-      <w:r>
+      <w:bookmarkStart w:id="450" w:name="_Toc35334628"/>
+      <w:r>
+        <w:lastRenderedPageBreak/>
         <w:t xml:space="preserve">Battery </w:t>
       </w:r>
       <w:proofErr w:type="spellStart"/>
@@ -11593,7 +13091,7 @@
       <w:r>
         <w:t xml:space="preserve"> factors</w:t>
       </w:r>
-      <w:bookmarkEnd w:id="212"/>
+      <w:bookmarkEnd w:id="450"/>
     </w:p>
     <w:p>
       <w:r>
@@ -11643,7 +13141,6 @@
         <w:rPr>
           <w:noProof/>
         </w:rPr>
-        <w:lastRenderedPageBreak/>
         <w:drawing>
           <wp:inline distT="0" distB="0" distL="0" distR="0" wp14:anchorId="26D9A5D1" wp14:editId="06BB10F8">
             <wp:extent cx="5943600" cy="1499235"/>
@@ -11747,8 +13244,8 @@
       <w:pPr>
         <w:pStyle w:val="Heading4"/>
       </w:pPr>
-      <w:bookmarkStart w:id="213" w:name="_Toc35334629"/>
-      <w:bookmarkStart w:id="214" w:name="_Toc36643857"/>
+      <w:bookmarkStart w:id="451" w:name="_Toc35334629"/>
+      <w:bookmarkStart w:id="452" w:name="_Toc36643857"/>
       <w:r>
         <w:rPr>
           <w:rStyle w:val="Heading2Char"/>
@@ -11760,8 +13257,8 @@
         </w:rPr>
         <w:t>4W LDVs</w:t>
       </w:r>
-      <w:bookmarkEnd w:id="213"/>
-      <w:bookmarkEnd w:id="214"/>
+      <w:bookmarkEnd w:id="451"/>
+      <w:bookmarkEnd w:id="452"/>
     </w:p>
     <w:p>
       <w:r>
@@ -11814,12 +13311,12 @@
       <w:r>
         <w:fldChar w:fldCharType="begin"/>
       </w:r>
-      <w:ins w:id="215" w:author="Khan, Zarrar" w:date="2020-04-07T13:55:00Z">
-        <w:r>
-          <w:instrText xml:space="preserve"> ADDIN ZOTERO_ITEM CSL_CITATION {"citationID":"CcqBjJsB","properties":{"formattedCitation":"[8]","plainCitation":"[8]","noteIndex":0},"citationItems":[{"id":"cOY8Uh8c/Ulrc1rn5","uris":["http://zotero.org/users/local/GpkrhFR0/items/WKA3EF2Q"],"uri":["http://zotero.org/users/local/GpkrhFR0/items/WKA3EF2Q"],"itemData":{"id":70,"type":"report","language":"en","note":"DOI: 10.2172/1245199","number":"ANL/ESD--15/28, 1245199","page":"ANL/ESD--15/28, 1245199","source":"DOI.org (Crossref)","title":"Assessment of Vehicle Sizing, Energy Consumption and Cost Through Large Scale Simulation of Advanced Vehicle Technologies","URL":"http://www.osti.gov/servlets/purl/1245199/","author":[{"family":"Moawad","given":"Ayman"},{"family":"Kim","given":"Namdoo"},{"family":"Shidore","given":"Neeraj"},{"family":"Rousseau","given":"Aymeric"}],"accessed":{"date-parts":[["2020",4,3]]},"issued":{"date-parts":[["2016",1,1]]}}}],"schema":"https://github.com/citation-style-language/schema/raw/master/csl-citation.json"} </w:instrText>
+      <w:ins w:id="453" w:author="Khan, Zarrar" w:date="2020-04-08T11:37:00Z">
+        <w:r>
+          <w:instrText xml:space="preserve"> ADDIN ZOTERO_ITEM CSL_CITATION {"citationID":"CcqBjJsB","properties":{"formattedCitation":"(Moawad et al., 2016)","plainCitation":"(Moawad et al., 2016)","noteIndex":0},"citationItems":[{"id":"PGrZsH3u/i3lPdKTN","uris":["http://zotero.org/users/local/GpkrhFR0/items/WKA3EF2Q"],"uri":["http://zotero.org/users/local/GpkrhFR0/items/WKA3EF2Q"],"itemData":{"id":70,"type":"report","language":"en","note":"DOI: 10.2172/1245199","number":"ANL/ESD--15/28, 1245199","page":"ANL/ESD--15/28, 1245199","source":"DOI.org (Crossref)","title":"Assessment of Vehicle Sizing, Energy Consumption and Cost Through Large Scale Simulation of Advanced Vehicle Technologies","URL":"http://www.osti.gov/servlets/purl/1245199/","author":[{"family":"Moawad","given":"Ayman"},{"family":"Kim","given":"Namdoo"},{"family":"Shidore","given":"Neeraj"},{"family":"Rousseau","given":"Aymeric"}],"accessed":{"date-parts":[["2020",4,3]]},"issued":{"date-parts":[["2016",1,1]]}}}],"schema":"https://github.com/citation-style-language/schema/raw/master/csl-citation.json"} </w:instrText>
         </w:r>
       </w:ins>
-      <w:del w:id="216" w:author="Khan, Zarrar" w:date="2020-04-07T13:29:00Z">
+      <w:del w:id="454" w:author="Khan, Zarrar" w:date="2020-04-07T13:29:00Z">
         <w:r>
           <w:delInstrText xml:space="preserve"> ADDIN ZOTERO_ITEM CSL_CITATION {"citationID":"CcqBjJsB","properties":{"formattedCitation":"(Moawad et al. 2016)","plainCitation":"(Moawad et al. 2016)","noteIndex":0},"citationItems":[{"id":70,"uris":["http://zotero.org/users/local/GpkrhFR0/items/WKA3EF2Q"],"uri":["http://zotero.org/users/local/GpkrhFR0/items/WKA3EF2Q"],"itemData":{"id":70,"type":"report","language":"en","note":"DOI: 10.2172/1245199","number":"ANL/ESD--15/28, 1245199","page":"ANL/ESD--15/28, 1245199","source":"DOI.org (Crossref)","title":"Assessment of Vehicle Sizing, Energy Consumption and Cost Through Large Scale Simulation of Advanced Vehicle Technologies","URL":"http://www.osti.gov/servlets/purl/1245199/","author":[{"family":"Moawad","given":"Ayman"},{"family":"Kim","given":"Namdoo"},{"family":"Shidore","given":"Neeraj"},{"family":"Rousseau","given":"Aymeric"}],"accessed":{"date-parts":[["2020",4,3]]},"issued":{"date-parts":[["2016",1,1]]}}}],"schema":"https://github.com/citation-style-language/schema/raw/master/csl-citation.json"} </w:delInstrText>
         </w:r>
@@ -11827,21 +13324,41 @@
       <w:r>
         <w:fldChar w:fldCharType="separate"/>
       </w:r>
-      <w:ins w:id="217" w:author="Khan, Zarrar" w:date="2020-04-07T13:55:00Z">
+      <w:ins w:id="455" w:author="Khan, Zarrar" w:date="2020-04-08T11:37:00Z">
         <w:r>
           <w:rPr>
             <w:rFonts w:ascii="Calibri" w:hAnsi="Calibri" w:cs="Calibri"/>
-            <w:rPrChange w:id="218" w:author="Khan, Zarrar" w:date="2020-04-07T13:55:00Z">
+            <w:rPrChange w:id="456" w:author="Khan, Zarrar" w:date="2020-04-08T11:37:00Z">
               <w:rPr/>
             </w:rPrChange>
           </w:rPr>
-          <w:t>[8]</w:t>
+          <w:t>(</w:t>
+        </w:r>
+        <w:proofErr w:type="spellStart"/>
+        <w:r>
+          <w:rPr>
+            <w:rFonts w:ascii="Calibri" w:hAnsi="Calibri" w:cs="Calibri"/>
+            <w:rPrChange w:id="457" w:author="Khan, Zarrar" w:date="2020-04-08T11:37:00Z">
+              <w:rPr/>
+            </w:rPrChange>
+          </w:rPr>
+          <w:t>Moawad</w:t>
+        </w:r>
+        <w:proofErr w:type="spellEnd"/>
+        <w:r>
+          <w:rPr>
+            <w:rFonts w:ascii="Calibri" w:hAnsi="Calibri" w:cs="Calibri"/>
+            <w:rPrChange w:id="458" w:author="Khan, Zarrar" w:date="2020-04-08T11:37:00Z">
+              <w:rPr/>
+            </w:rPrChange>
+          </w:rPr>
+          <w:t xml:space="preserve"> et al., 2016)</w:t>
         </w:r>
       </w:ins>
-      <w:del w:id="219" w:author="Khan, Zarrar" w:date="2020-04-07T13:41:00Z">
+      <w:del w:id="459" w:author="Khan, Zarrar" w:date="2020-04-07T13:41:00Z">
         <w:r>
           <w:rPr>
-            <w:rPrChange w:id="220" w:author="Khan, Zarrar" w:date="2020-04-07T13:55:00Z">
+            <w:rPrChange w:id="460" w:author="Khan, Zarrar" w:date="2020-04-08T11:37:00Z">
               <w:rPr>
                 <w:rFonts w:ascii="Calibri" w:hAnsi="Calibri" w:cs="Calibri"/>
               </w:rPr>
@@ -11889,8 +13406,8 @@
       <w:pPr>
         <w:pStyle w:val="Heading4"/>
       </w:pPr>
-      <w:bookmarkStart w:id="221" w:name="_Toc35334630"/>
-      <w:bookmarkStart w:id="222" w:name="_Toc36643858"/>
+      <w:bookmarkStart w:id="461" w:name="_Toc35334630"/>
+      <w:bookmarkStart w:id="462" w:name="_Toc36643858"/>
       <w:r>
         <w:rPr>
           <w:rStyle w:val="Heading2Char"/>
@@ -11902,8 +13419,8 @@
         </w:rPr>
         <w:t>2-wheelers</w:t>
       </w:r>
-      <w:bookmarkEnd w:id="221"/>
-      <w:bookmarkEnd w:id="222"/>
+      <w:bookmarkEnd w:id="461"/>
+      <w:bookmarkEnd w:id="462"/>
     </w:p>
     <w:p>
       <w:r>
@@ -11926,12 +13443,12 @@
       <w:r>
         <w:fldChar w:fldCharType="begin"/>
       </w:r>
-      <w:ins w:id="223" w:author="Khan, Zarrar" w:date="2020-04-07T13:55:00Z">
-        <w:r>
-          <w:instrText xml:space="preserve"> ADDIN ZOTERO_ITEM CSL_CITATION {"citationID":"EnXWIHa2","properties":{"formattedCitation":"[8]","plainCitation":"[8]","noteIndex":0},"citationItems":[{"id":"cOY8Uh8c/Ulrc1rn5","uris":["http://zotero.org/users/local/GpkrhFR0/items/WKA3EF2Q"],"uri":["http://zotero.org/users/local/GpkrhFR0/items/WKA3EF2Q"],"itemData":{"id":70,"type":"report","language":"en","note":"DOI: 10.2172/1245199","number":"ANL/ESD--15/28, 1245199","page":"ANL/ESD--15/28, 1245199","source":"DOI.org (Crossref)","title":"Assessment of Vehicle Sizing, Energy Consumption and Cost Through Large Scale Simulation of Advanced Vehicle Technologies","URL":"http://www.osti.gov/servlets/purl/1245199/","author":[{"family":"Moawad","given":"Ayman"},{"family":"Kim","given":"Namdoo"},{"family":"Shidore","given":"Neeraj"},{"family":"Rousseau","given":"Aymeric"}],"accessed":{"date-parts":[["2020",4,3]]},"issued":{"date-parts":[["2016",1,1]]}}}],"schema":"https://github.com/citation-style-language/schema/raw/master/csl-citation.json"} </w:instrText>
+      <w:ins w:id="463" w:author="Khan, Zarrar" w:date="2020-04-08T11:37:00Z">
+        <w:r>
+          <w:instrText xml:space="preserve"> ADDIN ZOTERO_ITEM CSL_CITATION {"citationID":"EnXWIHa2","properties":{"formattedCitation":"(Moawad et al., 2016)","plainCitation":"(Moawad et al., 2016)","noteIndex":0},"citationItems":[{"id":"PGrZsH3u/i3lPdKTN","uris":["http://zotero.org/users/local/GpkrhFR0/items/WKA3EF2Q"],"uri":["http://zotero.org/users/local/GpkrhFR0/items/WKA3EF2Q"],"itemData":{"id":70,"type":"report","language":"en","note":"DOI: 10.2172/1245199","number":"ANL/ESD--15/28, 1245199","page":"ANL/ESD--15/28, 1245199","source":"DOI.org (Crossref)","title":"Assessment of Vehicle Sizing, Energy Consumption and Cost Through Large Scale Simulation of Advanced Vehicle Technologies","URL":"http://www.osti.gov/servlets/purl/1245199/","author":[{"family":"Moawad","given":"Ayman"},{"family":"Kim","given":"Namdoo"},{"family":"Shidore","given":"Neeraj"},{"family":"Rousseau","given":"Aymeric"}],"accessed":{"date-parts":[["2020",4,3]]},"issued":{"date-parts":[["2016",1,1]]}}}],"schema":"https://github.com/citation-style-language/schema/raw/master/csl-citation.json"} </w:instrText>
         </w:r>
       </w:ins>
-      <w:del w:id="224" w:author="Khan, Zarrar" w:date="2020-04-07T13:29:00Z">
+      <w:del w:id="464" w:author="Khan, Zarrar" w:date="2020-04-07T13:29:00Z">
         <w:r>
           <w:delInstrText xml:space="preserve"> ADDIN ZOTERO_ITEM CSL_CITATION {"citationID":"EnXWIHa2","properties":{"formattedCitation":"(Moawad et al. 2016)","plainCitation":"(Moawad et al. 2016)","noteIndex":0},"citationItems":[{"id":70,"uris":["http://zotero.org/users/local/GpkrhFR0/items/WKA3EF2Q"],"uri":["http://zotero.org/users/local/GpkrhFR0/items/WKA3EF2Q"],"itemData":{"id":70,"type":"report","language":"en","note":"DOI: 10.2172/1245199","number":"ANL/ESD--15/28, 1245199","page":"ANL/ESD--15/28, 1245199","source":"DOI.org (Crossref)","title":"Assessment of Vehicle Sizing, Energy Consumption and Cost Through Large Scale Simulation of Advanced Vehicle Technologies","URL":"http://www.osti.gov/servlets/purl/1245199/","author":[{"family":"Moawad","given":"Ayman"},{"family":"Kim","given":"Namdoo"},{"family":"Shidore","given":"Neeraj"},{"family":"Rousseau","given":"Aymeric"}],"accessed":{"date-parts":[["2020",4,3]]},"issued":{"date-parts":[["2016",1,1]]}}}],"schema":"https://github.com/citation-style-language/schema/raw/master/csl-citation.json"} </w:delInstrText>
         </w:r>
@@ -11939,21 +13456,41 @@
       <w:r>
         <w:fldChar w:fldCharType="separate"/>
       </w:r>
-      <w:ins w:id="225" w:author="Khan, Zarrar" w:date="2020-04-07T13:55:00Z">
+      <w:ins w:id="465" w:author="Khan, Zarrar" w:date="2020-04-08T11:37:00Z">
         <w:r>
           <w:rPr>
             <w:rFonts w:ascii="Calibri" w:hAnsi="Calibri" w:cs="Calibri"/>
-            <w:rPrChange w:id="226" w:author="Khan, Zarrar" w:date="2020-04-07T13:55:00Z">
+            <w:rPrChange w:id="466" w:author="Khan, Zarrar" w:date="2020-04-08T11:37:00Z">
               <w:rPr/>
             </w:rPrChange>
           </w:rPr>
-          <w:t>[8]</w:t>
+          <w:t>(</w:t>
+        </w:r>
+        <w:proofErr w:type="spellStart"/>
+        <w:r>
+          <w:rPr>
+            <w:rFonts w:ascii="Calibri" w:hAnsi="Calibri" w:cs="Calibri"/>
+            <w:rPrChange w:id="467" w:author="Khan, Zarrar" w:date="2020-04-08T11:37:00Z">
+              <w:rPr/>
+            </w:rPrChange>
+          </w:rPr>
+          <w:t>Moawad</w:t>
+        </w:r>
+        <w:proofErr w:type="spellEnd"/>
+        <w:r>
+          <w:rPr>
+            <w:rFonts w:ascii="Calibri" w:hAnsi="Calibri" w:cs="Calibri"/>
+            <w:rPrChange w:id="468" w:author="Khan, Zarrar" w:date="2020-04-08T11:37:00Z">
+              <w:rPr/>
+            </w:rPrChange>
+          </w:rPr>
+          <w:t xml:space="preserve"> et al., 2016)</w:t>
         </w:r>
       </w:ins>
-      <w:del w:id="227" w:author="Khan, Zarrar" w:date="2020-04-07T13:41:00Z">
+      <w:del w:id="469" w:author="Khan, Zarrar" w:date="2020-04-07T13:41:00Z">
         <w:r>
           <w:rPr>
-            <w:rPrChange w:id="228" w:author="Khan, Zarrar" w:date="2020-04-07T13:55:00Z">
+            <w:rPrChange w:id="470" w:author="Khan, Zarrar" w:date="2020-04-08T11:37:00Z">
               <w:rPr>
                 <w:rFonts w:ascii="Calibri" w:hAnsi="Calibri" w:cs="Calibri"/>
               </w:rPr>
@@ -12032,13 +13569,13 @@
       <w:r>
         <w:t xml:space="preserve"> do not provide a range of costs. </w:t>
       </w:r>
-      <w:bookmarkStart w:id="229" w:name="_Toc35334631"/>
+      <w:bookmarkStart w:id="471" w:name="_Toc35334631"/>
     </w:p>
     <w:p>
       <w:pPr>
         <w:pStyle w:val="Heading4"/>
       </w:pPr>
-      <w:bookmarkStart w:id="230" w:name="_Toc36643859"/>
+      <w:bookmarkStart w:id="472" w:name="_Toc36643859"/>
       <w:r>
         <w:rPr>
           <w:rStyle w:val="Heading2Char"/>
@@ -12050,8 +13587,8 @@
         </w:rPr>
         <w:t>3-wheelers</w:t>
       </w:r>
-      <w:bookmarkEnd w:id="229"/>
-      <w:bookmarkEnd w:id="230"/>
+      <w:bookmarkEnd w:id="471"/>
+      <w:bookmarkEnd w:id="472"/>
     </w:p>
     <w:p>
       <w:r>
@@ -12069,6 +13606,7 @@
         <w:ind w:left="360"/>
       </w:pPr>
       <w:r>
+        <w:lastRenderedPageBreak/>
         <w:t xml:space="preserve">New cost = old cost * (1 – ((battery cost % change from NREL) * (battery share of cost) * (purchase cost share of capital cost) * (battery </w:t>
       </w:r>
       <w:proofErr w:type="spellStart"/>
@@ -12107,8 +13645,8 @@
       <w:pPr>
         <w:pStyle w:val="Heading4"/>
       </w:pPr>
-      <w:bookmarkStart w:id="231" w:name="_Toc35334632"/>
-      <w:bookmarkStart w:id="232" w:name="_Toc36643860"/>
+      <w:bookmarkStart w:id="473" w:name="_Toc35334632"/>
+      <w:bookmarkStart w:id="474" w:name="_Toc36643860"/>
       <w:r>
         <w:rPr>
           <w:rStyle w:val="Heading2Char"/>
@@ -12118,11 +13656,10 @@
           <w:sz w:val="22"/>
           <w:szCs w:val="22"/>
         </w:rPr>
-        <w:lastRenderedPageBreak/>
         <w:t>Trucks</w:t>
       </w:r>
-      <w:bookmarkEnd w:id="231"/>
-      <w:bookmarkEnd w:id="232"/>
+      <w:bookmarkEnd w:id="473"/>
+      <w:bookmarkEnd w:id="474"/>
     </w:p>
     <w:p>
       <w:r>
@@ -12216,8 +13753,8 @@
       <w:pPr>
         <w:pStyle w:val="Heading4"/>
       </w:pPr>
-      <w:bookmarkStart w:id="233" w:name="_Toc35334633"/>
-      <w:bookmarkStart w:id="234" w:name="_Toc36643861"/>
+      <w:bookmarkStart w:id="475" w:name="_Toc35334633"/>
+      <w:bookmarkStart w:id="476" w:name="_Toc36643861"/>
       <w:r>
         <w:rPr>
           <w:rStyle w:val="Heading2Char"/>
@@ -12229,8 +13766,8 @@
         </w:rPr>
         <w:t>Buses</w:t>
       </w:r>
-      <w:bookmarkEnd w:id="233"/>
-      <w:bookmarkEnd w:id="234"/>
+      <w:bookmarkEnd w:id="475"/>
+      <w:bookmarkEnd w:id="476"/>
     </w:p>
     <w:p>
       <w:r>
@@ -12326,13 +13863,13 @@
       <w:pPr>
         <w:pStyle w:val="Heading3"/>
       </w:pPr>
-      <w:bookmarkStart w:id="235" w:name="_Toc36643855"/>
-      <w:bookmarkStart w:id="236" w:name="_Toc35334623"/>
-      <w:bookmarkStart w:id="237" w:name="_Toc36643862"/>
+      <w:bookmarkStart w:id="477" w:name="_Toc36643855"/>
+      <w:bookmarkStart w:id="478" w:name="_Toc35334623"/>
+      <w:bookmarkStart w:id="479" w:name="_Toc36643862"/>
       <w:r>
         <w:t>Pakistan-specific transportation changes</w:t>
       </w:r>
-      <w:bookmarkEnd w:id="235"/>
+      <w:bookmarkEnd w:id="477"/>
     </w:p>
     <w:p>
       <w:r>
@@ -12362,12 +13899,12 @@
     </w:p>
     <w:p>
       <w:r>
+        <w:lastRenderedPageBreak/>
         <w:t>As BEV 3-wheelers do not exist as a technology in the current core GCAM and Pakistan-specific cost data is limited, we estimate BEV 3-wheel capital costs in 2020 using the ratio of liquids motorcycles to 3-wheelers in Southeast Asia in the original UCD database. This ratio (1.37) is then multiplied by the BEV motorcycle cost calculating purchase costs under levelized cost parity. After 2020, costs decrease according to the battery costs given in the three technology advancement pathways.</w:t>
       </w:r>
     </w:p>
     <w:p>
       <w:r>
-        <w:lastRenderedPageBreak/>
         <w:t xml:space="preserve">We also update BEV mini car costs and intensity to match the assumptions for India. This was the only car class and technology where assumptions did not match those in India, for unclear reasons, so we correct this discrepancy.   </w:t>
       </w:r>
     </w:p>
@@ -12475,11 +14012,8 @@
     </w:p>
     <w:p>
       <w:r>
-        <w:t xml:space="preserve">The GCAM data system uses a default discount rate of 10% for consumer vehicle purchases. It should be noted that this value is only used to calculate a fixed charge rate, which converts capital costs to </w:t>
-      </w:r>
-      <w:r>
         <w:lastRenderedPageBreak/>
-        <w:t>annualized costs as part of the levelized cost calculation. We change the discount rate to 15%, based on loan rates of 20-21% in Pakistan today</w:t>
+        <w:t>The GCAM data system uses a default discount rate of 10% for consumer vehicle purchases. It should be noted that this value is only used to calculate a fixed charge rate, which converts capital costs to annualized costs as part of the levelized cost calculation. We change the discount rate to 15%, based on loan rates of 20-21% in Pakistan today</w:t>
       </w:r>
       <w:r>
         <w:rPr>
@@ -12504,21 +14038,21 @@
       <w:r>
         <w:t>EV analysis</w:t>
       </w:r>
-      <w:bookmarkEnd w:id="236"/>
-      <w:bookmarkEnd w:id="237"/>
+      <w:bookmarkEnd w:id="478"/>
+      <w:bookmarkEnd w:id="479"/>
     </w:p>
     <w:p/>
     <w:p>
       <w:pPr>
         <w:pStyle w:val="Heading2"/>
       </w:pPr>
-      <w:bookmarkStart w:id="238" w:name="_Toc35334625"/>
-      <w:bookmarkStart w:id="239" w:name="_Toc36643863"/>
+      <w:bookmarkStart w:id="480" w:name="_Toc35334625"/>
+      <w:bookmarkStart w:id="481" w:name="_Toc36643863"/>
       <w:r>
         <w:t>Policy scenarios</w:t>
       </w:r>
-      <w:bookmarkEnd w:id="238"/>
-      <w:bookmarkEnd w:id="239"/>
+      <w:bookmarkEnd w:id="480"/>
+      <w:bookmarkEnd w:id="481"/>
       <w:r>
         <w:t xml:space="preserve"> </w:t>
       </w:r>
@@ -12553,7 +14087,7 @@
                 <w:bCs/>
               </w:rPr>
             </w:pPr>
-            <w:bookmarkStart w:id="240" w:name="_Hlk29903354"/>
+            <w:bookmarkStart w:id="482" w:name="_Hlk29903354"/>
             <w:r>
               <w:rPr>
                 <w:b/>
@@ -13033,7 +14567,7 @@
         </w:tc>
       </w:tr>
     </w:tbl>
-    <w:bookmarkEnd w:id="240"/>
+    <w:bookmarkEnd w:id="482"/>
     <w:p>
       <w:r>
         <w:t>Scenarios are run in combination with Slow and Rapid Advancement cost pathways (see below).</w:t>
@@ -13221,6 +14755,7 @@
           </w:tcPr>
           <w:p>
             <w:r>
+              <w:lastRenderedPageBreak/>
               <w:t>Buses</w:t>
             </w:r>
           </w:p>
@@ -13264,7 +14799,6 @@
         <w:rPr>
           <w:b/>
         </w:rPr>
-        <w:lastRenderedPageBreak/>
         <w:t>EVS (p</w:t>
       </w:r>
       <w:r>
@@ -17475,6 +19009,7 @@
     <w:p/>
     <w:p>
       <w:r>
+        <w:lastRenderedPageBreak/>
         <w:t>These use the following localization assumptions:</w:t>
       </w:r>
     </w:p>
@@ -17483,7 +19018,6 @@
         <w:rPr>
           <w:noProof/>
         </w:rPr>
-        <w:lastRenderedPageBreak/>
         <w:drawing>
           <wp:inline distT="0" distB="0" distL="0" distR="0" wp14:anchorId="3488A113" wp14:editId="637F0660">
             <wp:extent cx="3776663" cy="3776663"/>
@@ -18153,7 +19687,11 @@
         <w:t>scenario</w:t>
       </w:r>
       <w:r>
-        <w:t>. For b</w:t>
+        <w:t xml:space="preserve">. For </w:t>
+      </w:r>
+      <w:r>
+        <w:lastRenderedPageBreak/>
+        <w:t>b</w:t>
       </w:r>
       <w:r>
         <w:t>uses and trucks</w:t>
@@ -18177,24 +19715,20 @@
         <w:t xml:space="preserve"> </w:t>
       </w:r>
       <w:r>
-        <w:t xml:space="preserve">We use the cost assumptions for multipurpose vehicles (under the Moderate Advancement scenario) to estimate the </w:t>
-      </w:r>
-      <w:r>
-        <w:lastRenderedPageBreak/>
-        <w:t>purchase cost share of levelized cost. This is about 54% for ICEVs and 58% for BEVs, because of the higher capital costs of BEVs. We use these shares to apply taxes, duties, and fees multipliers to truck and bus costs.</w:t>
+        <w:t>We use the cost assumptions for multipurpose vehicles (under the Moderate Advancement scenario) to estimate the purchase cost share of levelized cost. This is about 54% for ICEVs and 58% for BEVs, because of the higher capital costs of BEVs. We use these shares to apply taxes, duties, and fees multipliers to truck and bus costs.</w:t>
       </w:r>
     </w:p>
     <w:p>
       <w:pPr>
         <w:pStyle w:val="Heading2"/>
       </w:pPr>
-      <w:bookmarkStart w:id="241" w:name="_Toc35334626"/>
-      <w:bookmarkStart w:id="242" w:name="_Toc36643864"/>
+      <w:bookmarkStart w:id="483" w:name="_Toc35334626"/>
+      <w:bookmarkStart w:id="484" w:name="_Toc36643864"/>
       <w:r>
         <w:t>Sensitivity analysis</w:t>
       </w:r>
-      <w:bookmarkEnd w:id="241"/>
-      <w:bookmarkEnd w:id="242"/>
+      <w:bookmarkEnd w:id="483"/>
+      <w:bookmarkEnd w:id="484"/>
     </w:p>
     <w:p>
       <w:r>
@@ -18206,12 +19740,12 @@
       <w:r>
         <w:fldChar w:fldCharType="begin"/>
       </w:r>
-      <w:ins w:id="243" w:author="Khan, Zarrar" w:date="2020-04-07T13:55:00Z">
-        <w:r>
-          <w:instrText xml:space="preserve"> ADDIN ZOTERO_ITEM CSL_CITATION {"citationID":"kkQBFDhg","properties":{"formattedCitation":"[9,10]","plainCitation":"[9,10]","noteIndex":0},"citationItems":[{"id":"cOY8Uh8c/0spwpwi6","uris":["http://zotero.org/users/local/GpkrhFR0/items/3CHVFD73"],"uri":["http://zotero.org/users/local/GpkrhFR0/items/3CHVFD73"],"itemData":{"id":57,"type":"article-journal","container-title":"SSRN Electronic Journal","DOI":"10.2139/ssrn.1927351","ISSN":"1556-5068","journalAbbreviation":"SSRN Journal","language":"en","source":"DOI.org (Crossref)","title":"Will Electric Cars Transform the U.S. Market?","URL":"http://www.ssrn.com/abstract=1927351","author":[{"family":"Lee","given":"Henry"},{"family":"Lovellette","given":"Grant"}],"accessed":{"date-parts":[["2020",4,3]]},"issued":{"date-parts":[["2011"]]}}},{"id":"cOY8Uh8c/qXxMsjVV","uris":["http://zotero.org/users/local/GpkrhFR0/items/MFQUKCD4"],"uri":["http://zotero.org/users/local/GpkrhFR0/items/MFQUKCD4"],"itemData":{"id":48,"type":"article-journal","abstract":"Federal, state, and local governments use a variety of incentives to induce consumer adoption of hybrid-electric vehicles. We study the relative efficacy of state sales tax waivers, income tax credits, and non-tax incentives and find that the type of tax incentive offered is as important as the generosity of the incentive. Conditional on value, sales tax waivers are associated with more than a ten-fold increase in hybrid sales relative to income tax credits. In addition, we examine how adoption varies with fuel prices. Rising gasoline prices are associated with greater hybrid vehicle sales, but this effect operates almost entirely through high fuel-economy vehicles. By comparing consumer response to sales tax waivers and estimated future fuel savings, we estimate an implicit discount rate of 14.6% on future fuel savings.","container-title":"Journal of Environmental Economics and Management","DOI":"10.1016/j.jeem.2010.05.004","ISSN":"0095-0696","issue":"1","journalAbbreviation":"Journal of Environmental Economics and Management","language":"en","page":"1-15","source":"ScienceDirect","title":"Giving green to get green? Incentives and consumer adoption of hybrid vehicle technology","title-short":"Giving green to get green?","volume":"61","author":[{"family":"Gallagher","given":"Kelly Sims"},{"family":"Muehlegger","given":"Erich"}],"issued":{"date-parts":[["2011",1,1]]}}}],"schema":"https://github.com/citation-style-language/schema/raw/master/csl-citation.json"} </w:instrText>
+      <w:ins w:id="485" w:author="Khan, Zarrar" w:date="2020-04-08T11:37:00Z">
+        <w:r>
+          <w:instrText xml:space="preserve"> ADDIN ZOTERO_ITEM CSL_CITATION {"citationID":"kkQBFDhg","properties":{"formattedCitation":"(Gallagher and Muehlegger, 2011; Lee and Lovellette, 2011)","plainCitation":"(Gallagher and Muehlegger, 2011; Lee and Lovellette, 2011)","noteIndex":0},"citationItems":[{"id":"PGrZsH3u/tjqm1wWT","uris":["http://zotero.org/users/local/GpkrhFR0/items/3CHVFD73"],"uri":["http://zotero.org/users/local/GpkrhFR0/items/3CHVFD73"],"itemData":{"id":57,"type":"article-journal","container-title":"SSRN Electronic Journal","DOI":"10.2139/ssrn.1927351","ISSN":"1556-5068","journalAbbreviation":"SSRN Journal","language":"en","source":"DOI.org (Crossref)","title":"Will Electric Cars Transform the U.S. Market?","URL":"http://www.ssrn.com/abstract=1927351","author":[{"family":"Lee","given":"Henry"},{"family":"Lovellette","given":"Grant"}],"accessed":{"date-parts":[["2020",4,3]]},"issued":{"date-parts":[["2011"]]}}},{"id":"PGrZsH3u/xiurl5HY","uris":["http://zotero.org/users/local/GpkrhFR0/items/MFQUKCD4"],"uri":["http://zotero.org/users/local/GpkrhFR0/items/MFQUKCD4"],"itemData":{"id":48,"type":"article-journal","abstract":"Federal, state, and local governments use a variety of incentives to induce consumer adoption of hybrid-electric vehicles. We study the relative efficacy of state sales tax waivers, income tax credits, and non-tax incentives and find that the type of tax incentive offered is as important as the generosity of the incentive. Conditional on value, sales tax waivers are associated with more than a ten-fold increase in hybrid sales relative to income tax credits. In addition, we examine how adoption varies with fuel prices. Rising gasoline prices are associated with greater hybrid vehicle sales, but this effect operates almost entirely through high fuel-economy vehicles. By comparing consumer response to sales tax waivers and estimated future fuel savings, we estimate an implicit discount rate of 14.6% on future fuel savings.","container-title":"Journal of Environmental Economics and Management","DOI":"10.1016/j.jeem.2010.05.004","ISSN":"0095-0696","issue":"1","journalAbbreviation":"Journal of Environmental Economics and Management","language":"en","page":"1-15","source":"ScienceDirect","title":"Giving green to get green? Incentives and consumer adoption of hybrid vehicle technology","title-short":"Giving green to get green?","volume":"61","author":[{"family":"Gallagher","given":"Kelly Sims"},{"family":"Muehlegger","given":"Erich"}],"issued":{"date-parts":[["2011",1,1]]}}}],"schema":"https://github.com/citation-style-language/schema/raw/master/csl-citation.json"} </w:instrText>
         </w:r>
       </w:ins>
-      <w:del w:id="244" w:author="Khan, Zarrar" w:date="2020-04-07T13:29:00Z">
+      <w:del w:id="486" w:author="Khan, Zarrar" w:date="2020-04-07T13:29:00Z">
         <w:r>
           <w:delInstrText xml:space="preserve"> ADDIN ZOTERO_ITEM CSL_CITATION {"citationID":"kkQBFDhg","properties":{"formattedCitation":"(Lee and Lovellette 2011; Gallagher and Muehlegger 2011)","plainCitation":"(Lee and Lovellette 2011; Gallagher and Muehlegger 2011)","noteIndex":0},"citationItems":[{"id":57,"uris":["http://zotero.org/users/local/GpkrhFR0/items/3CHVFD73"],"uri":["http://zotero.org/users/local/GpkrhFR0/items/3CHVFD73"],"itemData":{"id":57,"type":"article-journal","container-title":"SSRN Electronic Journal","DOI":"10.2139/ssrn.1927351","ISSN":"1556-5068","journalAbbreviation":"SSRN Journal","language":"en","source":"DOI.org (Crossref)","title":"Will Electric Cars Transform the U.S. Market?","URL":"http://www.ssrn.com/abstract=1927351","author":[{"family":"Lee","given":"Henry"},{"family":"Lovellette","given":"Grant"}],"accessed":{"date-parts":[["2020",4,3]]},"issued":{"date-parts":[["2011"]]}}},{"id":48,"uris":["http://zotero.org/users/local/GpkrhFR0/items/MFQUKCD4"],"uri":["http://zotero.org/users/local/GpkrhFR0/items/MFQUKCD4"],"itemData":{"id":48,"type":"article-journal","abstract":"Federal, state, and local governments use a variety of incentives to induce consumer adoption of hybrid-electric vehicles. We study the relative efficacy of state sales tax waivers, income tax credits, and non-tax incentives and find that the type of tax incentive offered is as important as the generosity of the incentive. Conditional on value, sales tax waivers are associated with more than a ten-fold increase in hybrid sales relative to income tax credits. In addition, we examine how adoption varies with fuel prices. Rising gasoline prices are associated with greater hybrid vehicle sales, but this effect operates almost entirely through high fuel-economy vehicles. By comparing consumer response to sales tax waivers and estimated future fuel savings, we estimate an implicit discount rate of 14.6% on future fuel savings.","container-title":"Journal of Environmental Economics and Management","DOI":"10.1016/j.jeem.2010.05.004","ISSN":"0095-0696","issue":"1","journalAbbreviation":"Journal of Environmental Economics and Management","language":"en","page":"1-15","source":"ScienceDirect","title":"Giving green to get green? Incentives and consumer adoption of hybrid vehicle technology","title-short":"Giving green to get green?","volume":"61","author":[{"family":"Gallagher","given":"Kelly Sims"},{"family":"Muehlegger","given":"Erich"}],"issued":{"date-parts":[["2011",1,1]]}}}],"schema":"https://github.com/citation-style-language/schema/raw/master/csl-citation.json"} </w:delInstrText>
         </w:r>
@@ -18219,21 +19753,61 @@
       <w:r>
         <w:fldChar w:fldCharType="separate"/>
       </w:r>
-      <w:ins w:id="245" w:author="Khan, Zarrar" w:date="2020-04-07T13:55:00Z">
+      <w:ins w:id="487" w:author="Khan, Zarrar" w:date="2020-04-08T11:37:00Z">
         <w:r>
           <w:rPr>
             <w:rFonts w:ascii="Calibri" w:hAnsi="Calibri" w:cs="Calibri"/>
-            <w:rPrChange w:id="246" w:author="Khan, Zarrar" w:date="2020-04-07T13:55:00Z">
+            <w:rPrChange w:id="488" w:author="Khan, Zarrar" w:date="2020-04-08T11:37:00Z">
               <w:rPr/>
             </w:rPrChange>
           </w:rPr>
-          <w:t>[9,10]</w:t>
+          <w:t xml:space="preserve">(Gallagher and </w:t>
+        </w:r>
+        <w:proofErr w:type="spellStart"/>
+        <w:r>
+          <w:rPr>
+            <w:rFonts w:ascii="Calibri" w:hAnsi="Calibri" w:cs="Calibri"/>
+            <w:rPrChange w:id="489" w:author="Khan, Zarrar" w:date="2020-04-08T11:37:00Z">
+              <w:rPr/>
+            </w:rPrChange>
+          </w:rPr>
+          <w:t>Muehlegger</w:t>
+        </w:r>
+        <w:proofErr w:type="spellEnd"/>
+        <w:r>
+          <w:rPr>
+            <w:rFonts w:ascii="Calibri" w:hAnsi="Calibri" w:cs="Calibri"/>
+            <w:rPrChange w:id="490" w:author="Khan, Zarrar" w:date="2020-04-08T11:37:00Z">
+              <w:rPr/>
+            </w:rPrChange>
+          </w:rPr>
+          <w:t xml:space="preserve">, 2011; Lee and </w:t>
+        </w:r>
+        <w:proofErr w:type="spellStart"/>
+        <w:r>
+          <w:rPr>
+            <w:rFonts w:ascii="Calibri" w:hAnsi="Calibri" w:cs="Calibri"/>
+            <w:rPrChange w:id="491" w:author="Khan, Zarrar" w:date="2020-04-08T11:37:00Z">
+              <w:rPr/>
+            </w:rPrChange>
+          </w:rPr>
+          <w:t>Lovellette</w:t>
+        </w:r>
+        <w:proofErr w:type="spellEnd"/>
+        <w:r>
+          <w:rPr>
+            <w:rFonts w:ascii="Calibri" w:hAnsi="Calibri" w:cs="Calibri"/>
+            <w:rPrChange w:id="492" w:author="Khan, Zarrar" w:date="2020-04-08T11:37:00Z">
+              <w:rPr/>
+            </w:rPrChange>
+          </w:rPr>
+          <w:t>, 2011)</w:t>
         </w:r>
       </w:ins>
-      <w:del w:id="247" w:author="Khan, Zarrar" w:date="2020-04-07T13:41:00Z">
+      <w:del w:id="493" w:author="Khan, Zarrar" w:date="2020-04-07T13:41:00Z">
         <w:r>
           <w:rPr>
-            <w:rPrChange w:id="248" w:author="Khan, Zarrar" w:date="2020-04-07T13:55:00Z">
+            <w:rPrChange w:id="494" w:author="Khan, Zarrar" w:date="2020-04-08T11:37:00Z">
               <w:rPr>
                 <w:rFonts w:ascii="Calibri" w:hAnsi="Calibri" w:cs="Calibri"/>
               </w:rPr>
@@ -23612,11 +25186,8 @@
     <w:unhideWhenUsed/>
     <w:rsid w:val="00F7514B"/>
     <w:pPr>
-      <w:tabs>
-        <w:tab w:val="left" w:pos="504"/>
-      </w:tabs>
       <w:spacing w:after="0" w:line="240" w:lineRule="auto"/>
-      <w:ind w:left="504" w:hanging="504"/>
+      <w:ind w:left="720" w:hanging="720"/>
     </w:pPr>
   </w:style>
   <w:style w:type="table" w:styleId="GridTable1Light-Accent6">
@@ -27294,7 +28865,7 @@
 </file>
 
 <file path=customXml/itemProps1.xml><?xml version="1.0" encoding="utf-8"?>
-<ds:datastoreItem xmlns:ds="http://schemas.openxmlformats.org/officeDocument/2006/customXml" ds:itemID="{B95A2F30-8DD9-443E-AD5B-B343A3117669}">
+<ds:datastoreItem xmlns:ds="http://schemas.openxmlformats.org/officeDocument/2006/customXml" ds:itemID="{2A9708E2-3A73-4E3F-B6CC-612E6CDCA5FD}">
   <ds:schemaRefs>
     <ds:schemaRef ds:uri="http://schemas.openxmlformats.org/officeDocument/2006/bibliography"/>
   </ds:schemaRefs>

</xml_diff>

<commit_message>
Add Zarrar's changes to background/lit review
</commit_message>
<xml_diff>
--- a/[Charles et al. 2020] Electrification of the transport System. Impacts of national policies vs external drivers. A case study for Pakistan.docx
+++ b/[Charles et al. 2020] Electrification of the transport System. Impacts of national policies vs external drivers. A case study for Pakistan.docx
@@ -3470,18 +3470,306 @@
         <w:t>Background</w:t>
       </w:r>
       <w:bookmarkEnd w:id="3"/>
+      <w:r>
+        <w:t xml:space="preserve"> &amp; </w:t>
+      </w:r>
+      <w:bookmarkStart w:id="4" w:name="_Toc36643829"/>
+      <w:r>
+        <w:t>Literature Review</w:t>
+      </w:r>
+      <w:bookmarkEnd w:id="4"/>
     </w:p>
     <w:p>
-      <w:pPr>
-        <w:pStyle w:val="Bibliography"/>
-        <w:ind w:left="0" w:firstLine="0"/>
-        <w:jc w:val="both"/>
-      </w:pPr>
-      <w:r>
-        <w:t>Background on electrification trends in general, role in decarbonization and regional projections across the globe</w:t>
+      <w:bookmarkStart w:id="5" w:name="_Toc36643830"/>
+      <w:r>
+        <w:t xml:space="preserve">The transport sector accounts for a fourth of global greenhouse gas (GHG) emissions with road transport accounting for more than half of all transport-related emissions </w:t>
+      </w:r>
+      <w:r>
+        <w:fldChar w:fldCharType="begin"/>
+      </w:r>
+      <w:r>
+        <w:instrText xml:space="preserve"> ADDIN ZOTERO_ITEM CSL_CITATION {"citationID":"mrP3THfj","properties":{"formattedCitation":"(Clarke et al., 2015; Edelenbosch et al., 2017)","plainCitation":"(Clarke et al., 2015; Edelenbosch et al., 2017)","noteIndex":0},"citationItems":[{"id":765,"uris":["http://zotero.org/users/2476381/items/XXU7YG7Z"],"uri":["http://zotero.org/users/2476381/items/XXU7YG7Z"],"itemData":{"id":765,"type":"report","publisher":"Pacific Northwest National Lab.(PNNL), Richland, WA (United States)","source":"Google Scholar","title":"Assessing Transformation Pathways. In: Climate Change 2014: Mitigation of Climate Change. Contribution of Working Group III to the Fifth Assessment Report of the Intergovernmental Panel on Climate Change","title-short":"Assessing Transformation Pathways. In","author":[{"family":"Clarke","given":"Leon E."},{"family":"Jiang","given":"Kejun"},{"family":"Akimoto","given":"Keigo"},{"family":"Babiker","given":"Mustafa"},{"family":"Blanford","given":"Geoffrey J."},{"family":"Fisher-Vanden","given":"Karen"},{"family":"Hourcade","given":"Jean-Claude"},{"family":"Krey","given":"Volker"},{"family":"Kriegler","given":"Elmar"},{"family":"Loschel","given":"Andreas"}],"issued":{"date-parts":[["2015"]]}},"label":"page"},{"id":760,"uris":["http://zotero.org/users/2476381/items/BM5FCHGJ"],"uri":["http://zotero.org/users/2476381/items/BM5FCHGJ"],"itemData":{"id":760,"type":"article-journal","abstract":"The transport sector is growing fast in terms of energy use and accompanying greenhouse gas emissions. Integrated assessment models (IAMs) are used widely to analyze energy system transitions over a decadal time frame to help inform and evaluating international climate policy. As part of this, IAMs also explore pathways of decarbonizing the transport sector. This study quantifies the contribution of changes in activity growth, modal structure, energy intensity and fuel mix to the projected passenger transport carbon emission pathways. The Laspeyres index decomposition method is used to compare results across models and scenarios, and against historical transport trends. Broadly-speaking the models show similar trends, projecting continuous transport activity growth, reduced energy intensity and in some cases modal shift to carbon-intensive modes - similar to those observed historically in a business-as-usual scenario. In policy-induced mitigation scenarios further enhancements of energy efficiency and fuel switching is seen, showing a clear break with historical trends. Reduced activity growth and modal shift (towards less carbon-intensive modes) only have a limited contribution to emission reduction. Measures that could induce such changes could possibly complement the aggressive, technology switch required in the current scenarios to reach internationally agreed climate targets.","container-title":"Transportation Research Part D: Transport and Environment","DOI":"10.1016/j.trd.2016.07.003","ISSN":"1361-9209","journalAbbreviation":"Transportation Research Part D: Transport and Environment","language":"en","page":"281-293","source":"ScienceDirect","title":"Decomposing passenger transport futures: Comparing results of global integrated assessment models","title-short":"Decomposing passenger transport futures","volume":"55","author":[{"family":"Edelenbosch","given":"O. Y."},{"family":"McCollum","given":"D. L."},{"family":"Vuuren","given":"D. P.","non-dropping-particle":"van"},{"family":"Bertram","given":"C."},{"family":"Carrara","given":"S."},{"family":"Daly","given":"H."},{"family":"Fujimori","given":"S."},{"family":"Kitous","given":"A."},{"family":"Kyle","given":"P."},{"family":"Ó Broin","given":"E."},{"family":"Karkatsoulis","given":"P."},{"family":"Sano","given":"F."}],"issued":{"date-parts":[["2017",8,1]]}},"label":"page"}],"schema":"https://github.com/citation-style-language/schema/raw/master/csl-citation.json"} </w:instrText>
+      </w:r>
+      <w:r>
+        <w:fldChar w:fldCharType="separate"/>
+      </w:r>
+      <w:r>
+        <w:rPr>
+          <w:rFonts w:ascii="Calibri" w:hAnsi="Calibri" w:cs="Calibri"/>
+        </w:rPr>
+        <w:t xml:space="preserve">(Clarke et al., 2015; </w:t>
+      </w:r>
+      <w:proofErr w:type="spellStart"/>
+      <w:r>
+        <w:rPr>
+          <w:rFonts w:ascii="Calibri" w:hAnsi="Calibri" w:cs="Calibri"/>
+        </w:rPr>
+        <w:t>Edelenbosch</w:t>
+      </w:r>
+      <w:proofErr w:type="spellEnd"/>
+      <w:r>
+        <w:rPr>
+          <w:rFonts w:ascii="Calibri" w:hAnsi="Calibri" w:cs="Calibri"/>
+        </w:rPr>
+        <w:t xml:space="preserve"> et al., 2017)</w:t>
+      </w:r>
+      <w:r>
+        <w:fldChar w:fldCharType="end"/>
+      </w:r>
+      <w:r>
+        <w:t xml:space="preserve">. Private ownership of road vehicles is projected to increase with the increase in both population and income </w:t>
+      </w:r>
+      <w:r>
+        <w:fldChar w:fldCharType="begin"/>
+      </w:r>
+      <w:r>
+        <w:instrText xml:space="preserve"> ADDIN ZOTERO_ITEM CSL_CITATION {"citationID":"X2nykBd5","properties":{"formattedCitation":"(McCollum et al., 2018)","plainCitation":"(McCollum et al., 2018)","noteIndex":0},"citationItems":[{"id":767,"uris":["http://zotero.org/users/2476381/items/DESMIB36"],"uri":["http://zotero.org/users/2476381/items/DESMIB36"],"itemData":{"id":767,"type":"article-journal","container-title":"Nature Energy","issue":"8","note":"publisher: Nature Publishing Group","page":"664–673","source":"Google Scholar","title":"Interaction of consumer preferences and climate policies in the global transition to low-carbon vehicles","volume":"3","author":[{"family":"McCollum","given":"David L."},{"family":"Wilson","given":"Charlie"},{"family":"Bevione","given":"Michela"},{"family":"Carrara","given":"Samuel"},{"family":"Edelenbosch","given":"Oreane Y."},{"family":"Emmerling","given":"Johannes"},{"family":"Guivarch","given":"Céline"},{"family":"Karkatsoulis","given":"Panagiotis"},{"family":"Keppo","given":"Ilkka"},{"family":"Krey","given":"Volker"}],"issued":{"date-parts":[["2018"]]}}}],"schema":"https://github.com/citation-style-language/schema/raw/master/csl-citation.json"} </w:instrText>
+      </w:r>
+      <w:r>
+        <w:fldChar w:fldCharType="separate"/>
+      </w:r>
+      <w:r>
+        <w:rPr>
+          <w:rFonts w:ascii="Calibri" w:hAnsi="Calibri" w:cs="Calibri"/>
+        </w:rPr>
+        <w:t>(McCollum et al., 2018)</w:t>
+      </w:r>
+      <w:r>
+        <w:fldChar w:fldCharType="end"/>
+      </w:r>
+      <w:r>
+        <w:t xml:space="preserve">. Switching to electric vehicles (EVs) has been proposed as a significant way to both lower energy consumption as a result of improved efficiencies as well as divert direct transport sector emissions to power generation. When coupled with appropriate power sector de-carbonization efforts the switch to EVs is an effective strategy to lower emissions </w:t>
+      </w:r>
+      <w:r>
+        <w:fldChar w:fldCharType="begin"/>
+      </w:r>
+      <w:r>
+        <w:instrText xml:space="preserve"> ADDIN ZOTERO_ITEM CSL_CITATION {"citationID":"jT96xovt","properties":{"formattedCitation":"(Zhang and Fujimori, 2020)","plainCitation":"(Zhang and Fujimori, 2020)","noteIndex":0},"citationItems":[{"id":758,"uris":["http://zotero.org/users/2476381/items/PMYEKARY"],"uri":["http://zotero.org/users/2476381/items/PMYEKARY"],"itemData":{"id":758,"type":"article-journal","abstract":"Electrification is widely considered an attractive solution for reducing the oil dependency and environmental impact of road transportation. Many countries have been establishing increasingly stringent and ambitious targets in support of transport electrification. We conducted scenario simulations to depict the role of transport electrification in climate change mitigation and how the transport sector would interact with the energy-supply sector. The results showed that transport electrification without the replacement of fossil-fuel power plants leads to the unfortunate result of increasing emissions instead of achieving a low-carbon transition. While transport electrification alone would not contribute to climate change mitigation, it is interesting to note that switching to electrified road transport under the sustainable shared socioeconomic pathways permitted an optimistic outlook for a low-carbon transition, even in the absence of a decarbonized power sector. Another interesting finding was that the stringent penetration of electric vehicles can reduce the mitigation cost generated by the 2 °C climate stabilization target, implying a positive impact for transport policies on the economic system. With technological innovations such as electrified road transport, climate change mitigation does not have to occur at the expense of economic growth. Because a transport electrification policy closely interacts with energy and economic systems, transport planners, economists, and energy policymakers need to work together to propose policy schemes that consider a cross-sectoral balance for a green sustainable future.","container-title":"Environmental Research Letters","DOI":"10.1088/1748-9326/ab6658","ISSN":"1748-9326","issue":"3","journalAbbreviation":"Environ. Res. Lett.","language":"en","note":"publisher: IOP Publishing","page":"034019","source":"Institute of Physics","title":"The role of transport electrification in global climate change mitigation scenarios","volume":"15","author":[{"family":"Zhang","given":"Runsen"},{"family":"Fujimori","given":"Shinichiro"}],"issued":{"date-parts":[["2020",2]]}}}],"schema":"https://github.com/citation-style-language/schema/raw/master/csl-citation.json"} </w:instrText>
+      </w:r>
+      <w:r>
+        <w:fldChar w:fldCharType="separate"/>
+      </w:r>
+      <w:r>
+        <w:rPr>
+          <w:rFonts w:ascii="Calibri" w:hAnsi="Calibri" w:cs="Calibri"/>
+        </w:rPr>
+        <w:t>(Zhang and Fujimori, 2020)</w:t>
+      </w:r>
+      <w:r>
+        <w:fldChar w:fldCharType="end"/>
+      </w:r>
+      <w:r>
+        <w:t xml:space="preserve">. </w:t>
       </w:r>
     </w:p>
-    <w:p/>
+    <w:p>
+      <w:r>
+        <w:t>Costs of EVs are rapidly falling and several projections show cost parity with traditional Internal Combustion Engine (ICE) vehicles as soon as 2030 (</w:t>
+      </w:r>
+      <w:r>
+        <w:rPr>
+          <w:highlight w:val="yellow"/>
+        </w:rPr>
+        <w:t>Richardson 2012, others</w:t>
+      </w:r>
+      <w:r>
+        <w:t>). In the meantime, various regions are adopting a range of incentives to encourage faster adoption of EVs in their transport fleets along with support for required infrastructure and shifts in electricity demand profiles. These include measures such as subsidies for EV consumers, taxes on ICE vehicles, building networks of charging stations and reinforcing the electricity grid (</w:t>
+      </w:r>
+      <w:r>
+        <w:rPr>
+          <w:highlight w:val="yellow"/>
+        </w:rPr>
+        <w:t>Other examples of incentives</w:t>
+      </w:r>
+      <w:r>
+        <w:t xml:space="preserve"> </w:t>
+      </w:r>
+      <w:r>
+        <w:rPr>
+          <w:highlight w:val="yellow"/>
+        </w:rPr>
+        <w:t>Citations?</w:t>
+      </w:r>
+      <w:r>
+        <w:t>). Several cities (Paris, London, Los Angeles, Bangalore) have signed pledges with the intent to completely electrify their public bus fleets over the next few years (</w:t>
+      </w:r>
+      <w:r>
+        <w:rPr>
+          <w:highlight w:val="yellow"/>
+        </w:rPr>
+        <w:t>e-mobility overview</w:t>
+      </w:r>
+      <w:r>
+        <w:t xml:space="preserve">). </w:t>
+      </w:r>
+    </w:p>
+    <w:p>
+      <w:r>
+        <w:t>With the large uncertainty in cost projections and the range of policy measures to incentivize EV adoption several studies have explored different transport system transformation pathways. McCollum et al. 2013 (</w:t>
+      </w:r>
+      <w:r>
+        <w:rPr>
+          <w:highlight w:val="yellow"/>
+        </w:rPr>
+        <w:t>XXX</w:t>
+      </w:r>
+      <w:r>
+        <w:t>) a</w:t>
+      </w:r>
+      <w:r>
+        <w:t xml:space="preserve">nalyze </w:t>
+      </w:r>
+      <w:r>
+        <w:t>several combinations of global technological advancements, availability of different fuels and emissions targets and find that transport electrification frees up valuable resources such as biomass, diversifies the primary energy mix in transport and increases energy security. Other studies investigate EV pathways in a range of countries including Colombia (</w:t>
+      </w:r>
+      <w:r>
+        <w:rPr>
+          <w:highlight w:val="yellow"/>
+        </w:rPr>
+        <w:t>Palencia et al. 2014 (xxx</w:t>
+      </w:r>
+      <w:r>
+        <w:t>)), China (</w:t>
+      </w:r>
+      <w:r>
+        <w:rPr>
+          <w:highlight w:val="yellow"/>
+        </w:rPr>
+        <w:t>Hao et al. 2011</w:t>
+      </w:r>
+      <w:r>
+        <w:t>), India (</w:t>
+      </w:r>
+      <w:r>
+        <w:rPr>
+          <w:highlight w:val="yellow"/>
+        </w:rPr>
+        <w:t>Mittal et al. 2015</w:t>
+      </w:r>
+      <w:r>
+        <w:t>), across Europe (</w:t>
+      </w:r>
+      <w:proofErr w:type="spellStart"/>
+      <w:r>
+        <w:rPr>
+          <w:highlight w:val="yellow"/>
+        </w:rPr>
+        <w:t>Seixas</w:t>
+      </w:r>
+      <w:proofErr w:type="spellEnd"/>
+      <w:r>
+        <w:rPr>
+          <w:highlight w:val="yellow"/>
+        </w:rPr>
+        <w:t xml:space="preserve"> et al. 2015, Hawkins et al. 2012</w:t>
+      </w:r>
+      <w:r>
+        <w:t>) while others compare across different nations (</w:t>
+      </w:r>
+      <w:r>
+        <w:rPr>
+          <w:highlight w:val="yellow"/>
+        </w:rPr>
+        <w:t>Wu et al. 2017</w:t>
+      </w:r>
+      <w:r>
+        <w:t>). These studies find that in several cases existing policies (examples) and emissions caps will be insufficient to make EVs a cost-effective mobility option for consumers (</w:t>
+      </w:r>
+      <w:proofErr w:type="spellStart"/>
+      <w:r>
+        <w:rPr>
+          <w:highlight w:val="yellow"/>
+        </w:rPr>
+        <w:t>Seixas</w:t>
+      </w:r>
+      <w:proofErr w:type="spellEnd"/>
+      <w:r>
+        <w:rPr>
+          <w:highlight w:val="yellow"/>
+        </w:rPr>
+        <w:t xml:space="preserve"> et al. 2015</w:t>
+      </w:r>
+      <w:r>
+        <w:t>) and that wide range of additional measures including fuel economy and a low carbon fuel mixes will be needed for effective decarbonization of the transport sector</w:t>
+      </w:r>
+      <w:r>
+        <w:t xml:space="preserve"> </w:t>
+      </w:r>
+      <w:r>
+        <w:t>(</w:t>
+      </w:r>
+      <w:r>
+        <w:rPr>
+          <w:highlight w:val="yellow"/>
+        </w:rPr>
+        <w:t>Mittal et al. 2015, Hao et al. 2011</w:t>
+      </w:r>
+      <w:r>
+        <w:t xml:space="preserve">). </w:t>
+      </w:r>
+    </w:p>
+    <w:p>
+      <w:r>
+        <w:t>Developing countries are expected to see the largest growth in both population and incomes and a corresponding increase in road transport (</w:t>
+      </w:r>
+      <w:r>
+        <w:rPr>
+          <w:highlight w:val="yellow"/>
+        </w:rPr>
+        <w:t xml:space="preserve">Projections </w:t>
+      </w:r>
+      <w:proofErr w:type="spellStart"/>
+      <w:r>
+        <w:rPr>
+          <w:highlight w:val="yellow"/>
+        </w:rPr>
+        <w:t>CiteXXX</w:t>
+      </w:r>
+      <w:proofErr w:type="spellEnd"/>
+      <w:r>
+        <w:t xml:space="preserve">). Pakistan’s population is expected increase from </w:t>
+      </w:r>
+      <w:r>
+        <w:rPr>
+          <w:highlight w:val="yellow"/>
+        </w:rPr>
+        <w:t>X to Y</w:t>
+      </w:r>
+      <w:r>
+        <w:t xml:space="preserve"> and per capita income is expected to grow from </w:t>
+      </w:r>
+      <w:r>
+        <w:rPr>
+          <w:highlight w:val="yellow"/>
+        </w:rPr>
+        <w:t>X to Y</w:t>
+      </w:r>
+      <w:r>
+        <w:t xml:space="preserve"> with corresponding projection for vehicle use to increase from </w:t>
+      </w:r>
+      <w:r>
+        <w:rPr>
+          <w:highlight w:val="yellow"/>
+        </w:rPr>
+        <w:t>X to Y</w:t>
+      </w:r>
+      <w:r>
+        <w:t>. In contrast to China/India (check), Pakistan does not manufacture its own vehicles and is thus much more susceptible to technology costs and advancement pathways. This forces the government to take on a reactionary approach to the uncertain projections in order to achieve its EV penetration targets. In addition, Pakistan’s energy mix is projected to heavily expand coal (</w:t>
+      </w:r>
+      <w:r>
+        <w:rPr>
+          <w:highlight w:val="yellow"/>
+        </w:rPr>
+        <w:t>Cite IGCEP</w:t>
+      </w:r>
+      <w:r>
+        <w:t xml:space="preserve">) which when combined with transport sector electrification could result in counteracting desired decarbonization efforts (Zhang &amp; Fujimori et al. 2020). This study expands on existing efforts and explores the effectiveness of a suite of policy measures to meet EV penetration goals </w:t>
+      </w:r>
+      <w:r>
+        <w:lastRenderedPageBreak/>
+        <w:t>and the corresponding emission impacts in a country like Pakistan which is susceptible to international EV technology costs and advancement pathways combined with large uncertainty in projections of its future energy mix.</w:t>
+      </w:r>
+    </w:p>
     <w:p>
       <w:pPr>
         <w:pStyle w:val="Heading1"/>
@@ -3490,22 +3778,31 @@
           <w:numId w:val="20"/>
         </w:numPr>
       </w:pPr>
-      <w:bookmarkStart w:id="4" w:name="_Toc36643829"/>
-      <w:r>
-        <w:t>Literature Review</w:t>
-      </w:r>
-      <w:bookmarkEnd w:id="4"/>
+      <w:r>
+        <w:t>Research Question</w:t>
+      </w:r>
+      <w:bookmarkEnd w:id="5"/>
+    </w:p>
+    <w:p>
+      <w:pPr>
+        <w:pStyle w:val="Bibliography"/>
+        <w:ind w:left="0" w:firstLine="0"/>
+        <w:jc w:val="both"/>
+      </w:pPr>
+      <w:r>
+        <w:t>Questions addressed in this analysis:</w:t>
+      </w:r>
     </w:p>
     <w:p>
       <w:pPr>
         <w:pStyle w:val="ListParagraph"/>
         <w:numPr>
           <w:ilvl w:val="0"/>
-          <w:numId w:val="24"/>
+          <w:numId w:val="33"/>
         </w:numPr>
       </w:pPr>
       <w:r>
-        <w:t>Lit review and role of EV penetration global/national</w:t>
+        <w:t xml:space="preserve">What are the impacts of incentives on EV penetration? </w:t>
       </w:r>
     </w:p>
     <w:p>
@@ -3513,11 +3810,11 @@
         <w:pStyle w:val="ListParagraph"/>
         <w:numPr>
           <w:ilvl w:val="0"/>
-          <w:numId w:val="24"/>
+          <w:numId w:val="33"/>
         </w:numPr>
       </w:pPr>
       <w:r>
-        <w:t xml:space="preserve">Price takers vs Price makers. </w:t>
+        <w:t>What is the sensitivity of EV adoption to technological and cost development?</w:t>
       </w:r>
     </w:p>
     <w:p>
@@ -3525,11 +3822,11 @@
         <w:pStyle w:val="ListParagraph"/>
         <w:numPr>
           <w:ilvl w:val="0"/>
-          <w:numId w:val="24"/>
+          <w:numId w:val="33"/>
         </w:numPr>
       </w:pPr>
       <w:r>
-        <w:t xml:space="preserve">Developing vs Developed. </w:t>
+        <w:t>What are the impacts on power supply requirements and fuel consumption?</w:t>
       </w:r>
     </w:p>
     <w:p>
@@ -3537,24 +3834,26 @@
         <w:pStyle w:val="ListParagraph"/>
         <w:numPr>
           <w:ilvl w:val="0"/>
-          <w:numId w:val="24"/>
+          <w:numId w:val="33"/>
         </w:numPr>
       </w:pPr>
       <w:r>
-        <w:t xml:space="preserve">Uncertainties in demand growth. </w:t>
+        <w:t>What are the impacts on vehicular and power sector emissions?</w:t>
       </w:r>
     </w:p>
     <w:p>
       <w:pPr>
-        <w:pStyle w:val="ListParagraph"/>
+        <w:pStyle w:val="Heading1"/>
         <w:numPr>
           <w:ilvl w:val="0"/>
-          <w:numId w:val="24"/>
+          <w:numId w:val="20"/>
         </w:numPr>
       </w:pPr>
-      <w:r>
-        <w:t>Lack of other studies</w:t>
-      </w:r>
+      <w:bookmarkStart w:id="6" w:name="_Toc36643831"/>
+      <w:r>
+        <w:t>Methodology</w:t>
+      </w:r>
+      <w:bookmarkEnd w:id="6"/>
     </w:p>
     <w:p>
       <w:pPr>
@@ -3564,83 +3863,114 @@
           <w:numId w:val="20"/>
         </w:numPr>
       </w:pPr>
-      <w:bookmarkStart w:id="5" w:name="_Toc36643830"/>
-      <w:r>
-        <w:t>Research Question</w:t>
-      </w:r>
-      <w:bookmarkEnd w:id="5"/>
+      <w:bookmarkStart w:id="7" w:name="_Toc36643832"/>
+      <w:r>
+        <w:t>Cross-Model</w:t>
+      </w:r>
+      <w:r>
+        <w:t xml:space="preserve"> </w:t>
+      </w:r>
+      <w:r>
+        <w:t>Links</w:t>
+      </w:r>
+      <w:r>
+        <w:t xml:space="preserve"> (GCAM, PLEXOS, SEP)</w:t>
+      </w:r>
+      <w:bookmarkEnd w:id="7"/>
     </w:p>
     <w:p>
-      <w:pPr>
-        <w:pStyle w:val="Bibliography"/>
-        <w:ind w:left="0" w:firstLine="0"/>
-        <w:jc w:val="both"/>
-      </w:pPr>
-      <w:r>
-        <w:t>Questions addressed in this analysis:</w:t>
-      </w:r>
-    </w:p>
-    <w:p>
-      <w:pPr>
-        <w:pStyle w:val="ListParagraph"/>
-        <w:numPr>
-          <w:ilvl w:val="0"/>
-          <w:numId w:val="33"/>
-        </w:numPr>
-      </w:pPr>
-      <w:r>
-        <w:t xml:space="preserve">What are the impacts of incentives on EV penetration? </w:t>
-      </w:r>
-    </w:p>
-    <w:p>
-      <w:pPr>
-        <w:pStyle w:val="ListParagraph"/>
-        <w:numPr>
-          <w:ilvl w:val="0"/>
-          <w:numId w:val="33"/>
-        </w:numPr>
-      </w:pPr>
-      <w:r>
-        <w:t>What is the sensitivity of EV adoption to technological and cost development?</w:t>
-      </w:r>
-    </w:p>
-    <w:p>
-      <w:pPr>
-        <w:pStyle w:val="ListParagraph"/>
-        <w:numPr>
-          <w:ilvl w:val="0"/>
-          <w:numId w:val="33"/>
-        </w:numPr>
-      </w:pPr>
-      <w:r>
-        <w:t>What are the impacts on power supply requirements and fuel consumption?</w:t>
-      </w:r>
-    </w:p>
-    <w:p>
-      <w:pPr>
-        <w:pStyle w:val="ListParagraph"/>
-        <w:numPr>
-          <w:ilvl w:val="0"/>
-          <w:numId w:val="33"/>
-        </w:numPr>
-      </w:pPr>
-      <w:r>
-        <w:t>What are the impacts on vehicular and power sector emissions?</w:t>
-      </w:r>
-    </w:p>
-    <w:p>
-      <w:pPr>
-        <w:pStyle w:val="Heading1"/>
-        <w:numPr>
-          <w:ilvl w:val="0"/>
-          <w:numId w:val="20"/>
-        </w:numPr>
-      </w:pPr>
-      <w:bookmarkStart w:id="6" w:name="_Toc36643831"/>
-      <w:r>
-        <w:t>Methodology</w:t>
-      </w:r>
-      <w:bookmarkEnd w:id="6"/>
+      <w:r>
+        <w:t>Several models are used in tandem for this analysis.</w:t>
+      </w:r>
+      <w:r>
+        <w:t xml:space="preserve"> GCAM is primarily used to develop EV adoption</w:t>
+      </w:r>
+      <w:r>
+        <w:t xml:space="preserve"> </w:t>
+      </w:r>
+      <w:r>
+        <w:t xml:space="preserve">curves and resulting emissions impacts. </w:t>
+      </w:r>
+      <w:r>
+        <w:t xml:space="preserve">The Sustainable Energy for Pakistan (SEP) Project team then uses the GCAM </w:t>
+      </w:r>
+      <w:r>
+        <w:t xml:space="preserve">EV adoption curves </w:t>
+      </w:r>
+      <w:r>
+        <w:t xml:space="preserve">in their EVM model to calculate EV electricity requirements and charging profiles and EV-displaced vehicle fuels. These results </w:t>
+      </w:r>
+      <w:r>
+        <w:t xml:space="preserve">are then provided to the National Transmission &amp; </w:t>
+      </w:r>
+      <w:proofErr w:type="spellStart"/>
+      <w:r>
+        <w:t>Despatch</w:t>
+      </w:r>
+      <w:proofErr w:type="spellEnd"/>
+      <w:r>
+        <w:t xml:space="preserve"> Company (NTDC), Pakistan’s national grid operator, who uses the adoption curves in their PLEXOS model to </w:t>
+      </w:r>
+      <w:r>
+        <w:t>look at</w:t>
+      </w:r>
+      <w:r>
+        <w:t xml:space="preserve"> the impact of different adoption scenarios on power demand and electricity infrastructure needs. </w:t>
+      </w:r>
+      <w:r>
+        <w:t xml:space="preserve">Though GCAM also models </w:t>
+      </w:r>
+      <w:r>
+        <w:t xml:space="preserve">interactions with </w:t>
+      </w:r>
+      <w:r>
+        <w:t xml:space="preserve">the power sector and fuel </w:t>
+      </w:r>
+      <w:r>
+        <w:t>consumption</w:t>
+      </w:r>
+      <w:r>
+        <w:t xml:space="preserve">, PLEXOS is a more detailed energy market model, and NTDC’s modeling is more directly tied to </w:t>
+      </w:r>
+      <w:r>
+        <w:t xml:space="preserve">fuel mix and expansion plans for Pakistan’s power sector under </w:t>
+      </w:r>
+      <w:r>
+        <w:t xml:space="preserve">NTDC’s Indicative Generation Capacity Expansion Plan. </w:t>
+      </w:r>
+      <w:r>
+        <w:t xml:space="preserve">SEP </w:t>
+      </w:r>
+      <w:r>
+        <w:t xml:space="preserve">then </w:t>
+      </w:r>
+      <w:r>
+        <w:t xml:space="preserve">uses </w:t>
+      </w:r>
+      <w:r>
+        <w:t xml:space="preserve">the </w:t>
+      </w:r>
+      <w:r>
+        <w:t xml:space="preserve">PLEXOS </w:t>
+      </w:r>
+      <w:r>
+        <w:t>resul</w:t>
+      </w:r>
+      <w:r>
+        <w:t>ts</w:t>
+      </w:r>
+      <w:r>
+        <w:t xml:space="preserve"> in their EVM model to analyze fuel requirements for additional</w:t>
+      </w:r>
+      <w:r>
+        <w:t xml:space="preserve"> power</w:t>
+      </w:r>
+      <w:r>
+        <w:t xml:space="preserve"> generation and associated fuel costs</w:t>
+      </w:r>
+      <w:r>
+        <w:t>.</w:t>
+      </w:r>
     </w:p>
     <w:p>
       <w:pPr>
@@ -3650,113 +3980,24 @@
           <w:numId w:val="20"/>
         </w:numPr>
       </w:pPr>
-      <w:bookmarkStart w:id="7" w:name="_Toc36643832"/>
-      <w:r>
-        <w:t>Cross-Model</w:t>
-      </w:r>
-      <w:r>
-        <w:t xml:space="preserve"> </w:t>
-      </w:r>
-      <w:r>
-        <w:t>Links</w:t>
-      </w:r>
-      <w:r>
-        <w:t xml:space="preserve"> (GCAM, PLEXOS, SEP)</w:t>
-      </w:r>
-      <w:bookmarkEnd w:id="7"/>
+      <w:bookmarkStart w:id="8" w:name="_Toc36643833"/>
+      <w:r>
+        <w:t xml:space="preserve">GCAM </w:t>
+      </w:r>
+      <w:r>
+        <w:t>Overview</w:t>
+      </w:r>
+      <w:bookmarkEnd w:id="8"/>
     </w:p>
     <w:p>
       <w:r>
-        <w:t>Several models are used in tandem for this analysis.</w:t>
-      </w:r>
-      <w:r>
-        <w:t xml:space="preserve"> GCAM is primarily used to develop EV adoption</w:t>
-      </w:r>
-      <w:r>
-        <w:t xml:space="preserve"> </w:t>
-      </w:r>
-      <w:r>
-        <w:t xml:space="preserve">curves and resulting emissions impacts. </w:t>
-      </w:r>
-      <w:r>
-        <w:t xml:space="preserve">The Sustainable Energy for Pakistan (SEP) Project team then uses the GCAM </w:t>
-      </w:r>
-      <w:r>
-        <w:t xml:space="preserve">EV adoption curves </w:t>
-      </w:r>
-      <w:r>
-        <w:t xml:space="preserve">in their EVM model to calculate EV electricity requirements and charging profiles and EV-displaced vehicle fuels. These results </w:t>
-      </w:r>
-      <w:r>
-        <w:t xml:space="preserve">are then provided to the National Transmission &amp; </w:t>
-      </w:r>
-      <w:proofErr w:type="spellStart"/>
-      <w:r>
-        <w:t>Despatch</w:t>
-      </w:r>
-      <w:proofErr w:type="spellEnd"/>
-      <w:r>
-        <w:t xml:space="preserve"> Company (NTDC), Pakistan’s national grid operator, who uses the adoption curves in their PLEXOS model to </w:t>
-      </w:r>
-      <w:r>
-        <w:t>look at</w:t>
-      </w:r>
-      <w:r>
-        <w:t xml:space="preserve"> the impact of different adoption scenarios on power demand and electricity infrastructure needs. </w:t>
-      </w:r>
-      <w:r>
-        <w:t xml:space="preserve">Though GCAM also models </w:t>
-      </w:r>
-      <w:r>
-        <w:t xml:space="preserve">interactions with </w:t>
-      </w:r>
-      <w:r>
-        <w:t xml:space="preserve">the power sector and fuel </w:t>
-      </w:r>
-      <w:r>
-        <w:t>consumption</w:t>
-      </w:r>
-      <w:r>
-        <w:t xml:space="preserve">, PLEXOS is a more detailed energy market model, and NTDC’s modeling is more directly tied to </w:t>
-      </w:r>
-      <w:r>
-        <w:t xml:space="preserve">fuel mix and expansion plans for Pakistan’s power sector under </w:t>
-      </w:r>
-      <w:r>
-        <w:t xml:space="preserve">NTDC’s Indicative Generation Capacity Expansion Plan. </w:t>
-      </w:r>
-      <w:r>
-        <w:t xml:space="preserve">SEP </w:t>
-      </w:r>
-      <w:r>
-        <w:t xml:space="preserve">then </w:t>
-      </w:r>
-      <w:r>
-        <w:t xml:space="preserve">uses </w:t>
-      </w:r>
-      <w:r>
-        <w:t xml:space="preserve">the </w:t>
-      </w:r>
-      <w:r>
-        <w:t xml:space="preserve">PLEXOS </w:t>
-      </w:r>
-      <w:r>
-        <w:t>resul</w:t>
-      </w:r>
-      <w:r>
-        <w:t>ts</w:t>
-      </w:r>
-      <w:r>
-        <w:t xml:space="preserve"> in their EVM model to analyze fuel requirements for additional</w:t>
-      </w:r>
-      <w:r>
-        <w:t xml:space="preserve"> power</w:t>
-      </w:r>
-      <w:r>
-        <w:t xml:space="preserve"> generation and associated fuel costs</w:t>
-      </w:r>
-      <w:r>
-        <w:t>.</w:t>
+        <w:t>Part of the analysis for this report was conducted using the Global Change Assessment Model (GCAM). GCAM is a global, multi-sector, market equilibrium model. It represents the behavior of and interactions between the global</w:t>
+      </w:r>
+      <w:r>
+        <w:t xml:space="preserve"> energy, water, agriculture and land use, economy, and climate</w:t>
+      </w:r>
+      <w:r>
+        <w:t xml:space="preserve"> systems. There are 32 geopolitical regions in GCAM, one of which is Pakistan. The model runs in 5-year time steps through the end of the century, with 2010 as the final calibration year. In each period, the model calculates equilibria across all global and regional markets.  </w:t>
       </w:r>
     </w:p>
     <w:p>
@@ -3767,35 +4008,6 @@
           <w:numId w:val="20"/>
         </w:numPr>
       </w:pPr>
-      <w:bookmarkStart w:id="8" w:name="_Toc36643833"/>
-      <w:r>
-        <w:lastRenderedPageBreak/>
-        <w:t xml:space="preserve">GCAM </w:t>
-      </w:r>
-      <w:r>
-        <w:t>Overview</w:t>
-      </w:r>
-      <w:bookmarkEnd w:id="8"/>
-    </w:p>
-    <w:p>
-      <w:r>
-        <w:t>Part of the analysis for this report was conducted using the Global Change Assessment Model (GCAM). GCAM is a global, multi-sector, market equilibrium model. It represents the behavior of and interactions between the global</w:t>
-      </w:r>
-      <w:r>
-        <w:t xml:space="preserve"> energy, water, agriculture and land use, economy, and climate</w:t>
-      </w:r>
-      <w:r>
-        <w:t xml:space="preserve"> systems. There are 32 geopolitical regions in GCAM, one of which is Pakistan. The model runs in 5-year time steps through the end of the century, with 2010 as the final calibration year. In each period, the model calculates equilibria across all global and regional markets.  </w:t>
-      </w:r>
-    </w:p>
-    <w:p>
-      <w:pPr>
-        <w:pStyle w:val="Heading1"/>
-        <w:numPr>
-          <w:ilvl w:val="1"/>
-          <w:numId w:val="20"/>
-        </w:numPr>
-      </w:pPr>
       <w:bookmarkStart w:id="9" w:name="_Toc36643834"/>
       <w:r>
         <w:t>GCAM Transport Sector Details</w:t>
@@ -3852,7 +4064,11 @@
         <w:t>cost of transport services</w:t>
       </w:r>
       <w:r>
-        <w:t xml:space="preserve">, and income and price elasticities. The final demands are further broken down into </w:t>
+        <w:t xml:space="preserve">, and income and price elasticities. The final </w:t>
+      </w:r>
+      <w:r>
+        <w:lastRenderedPageBreak/>
+        <w:t xml:space="preserve">demands are further broken down into </w:t>
       </w:r>
       <w:r>
         <w:t>different modes (e.g., road, rail), sub-modes (e.g., bus, light duty vehicle), size classes</w:t>
@@ -4224,11 +4440,7 @@
         <w:t>, and second, to allow</w:t>
       </w:r>
       <w:r>
-        <w:t xml:space="preserve"> new technologies to be phased in </w:t>
-      </w:r>
-      <w:r>
-        <w:lastRenderedPageBreak/>
-        <w:t>gradually.</w:t>
+        <w:t xml:space="preserve"> new technologies to be phased in gradually.</w:t>
       </w:r>
       <w:r>
         <w:t xml:space="preserve"> EV share weights for all vehicle types are calibrated to 0 in the base year</w:t>
@@ -4350,6 +4562,7 @@
     </w:p>
     <w:p>
       <w:r>
+        <w:lastRenderedPageBreak/>
         <w:t xml:space="preserve">For this analysis, we focus on road transport and run the model up to 2050. Pakistan’s road technologies in GCAM include two-wheelers (mopeds, motorcycles, and scooters), three-wheelers, cars (mini cars, subcompact cars, compact cars, and multipurpose vehicles), buses, and trucks (0-2 tons, 2-5 tons, 5-9 tons, and 9-16 tons). </w:t>
       </w:r>
       <w:proofErr w:type="gramStart"/>
@@ -4472,7 +4685,6 @@
     </w:p>
     <w:p>
       <w:r>
-        <w:lastRenderedPageBreak/>
         <w:t xml:space="preserve">Policy objectives include reducing greenhouse gas emissions and air pollution, reducing the oil import bill, using electricity at off-peak times and reducing idle capacity payments, and supporting domestic manufacturing of electric vehicles. To increase EV adoption and achieve these goals, the NEVP proposes numerous policy measures. These include sales tax exemptions for locally produced EVs; exemption from registration fees and annual token tax; lower duties for vehicle imports; reduced or eliminated duties for imports of EV-specific materials and parts used in local production; government procurement of electric bus and truck fleets; EV-specific zones in high density areas; and expansion of public charging infrastructure. </w:t>
       </w:r>
     </w:p>
@@ -4501,7 +4713,11 @@
         <w:t>In our policy scenarios, we model only the monetary EV incentives</w:t>
       </w:r>
       <w:r>
-        <w:t xml:space="preserve">, which affect vehicle costs. We model the NEVP tax, duty, and fee incentives under no localization of EV production, gradual localization, and accelerated localization, as incentives vary for local versus imported vehicles and materials and have a significant effect on the results. We run the policy scenarios on top of slow and rapid EV technology advancement scenarios to provide a range of possible cost pathways, as future technology and cost development remains quite uncertain. </w:t>
+        <w:t xml:space="preserve">, which affect vehicle costs. We model the NEVP tax, duty, and fee incentives under no localization of EV production, gradual localization, and accelerated localization, as incentives vary for local versus imported vehicles and materials and have a </w:t>
+      </w:r>
+      <w:r>
+        <w:lastRenderedPageBreak/>
+        <w:t xml:space="preserve">significant effect on the results. We run the policy scenarios on top of slow and rapid EV technology advancement scenarios to provide a range of possible cost pathways, as future technology and cost development remains quite uncertain. </w:t>
       </w:r>
     </w:p>
     <w:p>
@@ -4642,7 +4858,9 @@
       <w:r>
         <w:t xml:space="preserve"> &amp; Conclusions</w:t>
       </w:r>
+      <w:bookmarkStart w:id="19" w:name="_GoBack"/>
       <w:bookmarkEnd w:id="18"/>
+      <w:bookmarkEnd w:id="19"/>
     </w:p>
     <w:p>
       <w:pPr>
@@ -4689,12 +4907,811 @@
         </w:numPr>
         <w:ind w:left="432" w:hanging="432"/>
       </w:pPr>
-      <w:bookmarkStart w:id="19" w:name="_Toc36643844"/>
-      <w:r>
+      <w:bookmarkStart w:id="20" w:name="_Toc36643844"/>
+      <w:r>
+        <w:t>References</w:t>
+      </w:r>
+      <w:bookmarkEnd w:id="20"/>
+    </w:p>
+    <w:p>
+      <w:pPr>
+        <w:pStyle w:val="Bibliography"/>
+        <w:rPr>
+          <w:rFonts w:ascii="Calibri Light" w:hAnsi="Calibri Light" w:cs="Calibri Light"/>
+          <w:sz w:val="24"/>
+        </w:rPr>
+      </w:pPr>
+      <w:r>
+        <w:fldChar w:fldCharType="begin"/>
+      </w:r>
+      <w:r>
+        <w:instrText xml:space="preserve"> ADDIN ZOTERO_BIBL {"uncited":[],"omitted":[],"custom":[]} CSL_BIBLIOGRAPHY </w:instrText>
+      </w:r>
+      <w:r>
+        <w:fldChar w:fldCharType="separate"/>
+      </w:r>
+      <w:r>
+        <w:rPr>
+          <w:rFonts w:ascii="Calibri Light" w:hAnsi="Calibri Light" w:cs="Calibri Light"/>
+          <w:sz w:val="24"/>
+        </w:rPr>
+        <w:t>Battery Pack Prices Fall As Market Ramps Up With Market Average At $156/kWh In 2019 [WWW Document], 2019</w:t>
+      </w:r>
+      <w:proofErr w:type="gramStart"/>
+      <w:r>
+        <w:rPr>
+          <w:rFonts w:ascii="Calibri Light" w:hAnsi="Calibri Light" w:cs="Calibri Light"/>
+          <w:sz w:val="24"/>
+        </w:rPr>
+        <w:t>. .</w:t>
+      </w:r>
+      <w:proofErr w:type="gramEnd"/>
+      <w:r>
+        <w:rPr>
+          <w:rFonts w:ascii="Calibri Light" w:hAnsi="Calibri Light" w:cs="Calibri Light"/>
+          <w:sz w:val="24"/>
+        </w:rPr>
+        <w:t xml:space="preserve"> </w:t>
+      </w:r>
+      <w:proofErr w:type="spellStart"/>
+      <w:r>
+        <w:rPr>
+          <w:rFonts w:ascii="Calibri Light" w:hAnsi="Calibri Light" w:cs="Calibri Light"/>
+          <w:sz w:val="24"/>
+        </w:rPr>
+        <w:t>BloombergNEF</w:t>
+      </w:r>
+      <w:proofErr w:type="spellEnd"/>
+      <w:r>
+        <w:rPr>
+          <w:rFonts w:ascii="Calibri Light" w:hAnsi="Calibri Light" w:cs="Calibri Light"/>
+          <w:sz w:val="24"/>
+        </w:rPr>
+        <w:t>. URL https://about.bnef.com/blog/battery-pack-prices-fall-as-market-ramps-up-with-market-average-at-156-kwh-in-2019/ (accessed 1.28.20).</w:t>
+      </w:r>
+    </w:p>
+    <w:p>
+      <w:pPr>
+        <w:pStyle w:val="Bibliography"/>
+        <w:rPr>
+          <w:rFonts w:ascii="Calibri Light" w:hAnsi="Calibri Light" w:cs="Calibri Light"/>
+          <w:sz w:val="24"/>
+        </w:rPr>
+      </w:pPr>
+      <w:proofErr w:type="spellStart"/>
+      <w:r>
+        <w:rPr>
+          <w:rFonts w:ascii="Calibri Light" w:hAnsi="Calibri Light" w:cs="Calibri Light"/>
+          <w:sz w:val="24"/>
+        </w:rPr>
+        <w:t>Berckmans</w:t>
+      </w:r>
+      <w:proofErr w:type="spellEnd"/>
+      <w:r>
+        <w:rPr>
+          <w:rFonts w:ascii="Calibri Light" w:hAnsi="Calibri Light" w:cs="Calibri Light"/>
+          <w:sz w:val="24"/>
+        </w:rPr>
+        <w:t xml:space="preserve">, G., </w:t>
+      </w:r>
+      <w:proofErr w:type="spellStart"/>
+      <w:r>
+        <w:rPr>
+          <w:rFonts w:ascii="Calibri Light" w:hAnsi="Calibri Light" w:cs="Calibri Light"/>
+          <w:sz w:val="24"/>
+        </w:rPr>
+        <w:t>Messagie</w:t>
+      </w:r>
+      <w:proofErr w:type="spellEnd"/>
+      <w:r>
+        <w:rPr>
+          <w:rFonts w:ascii="Calibri Light" w:hAnsi="Calibri Light" w:cs="Calibri Light"/>
+          <w:sz w:val="24"/>
+        </w:rPr>
+        <w:t xml:space="preserve">, M., </w:t>
+      </w:r>
+      <w:proofErr w:type="spellStart"/>
+      <w:r>
+        <w:rPr>
+          <w:rFonts w:ascii="Calibri Light" w:hAnsi="Calibri Light" w:cs="Calibri Light"/>
+          <w:sz w:val="24"/>
+        </w:rPr>
+        <w:t>Smekens</w:t>
+      </w:r>
+      <w:proofErr w:type="spellEnd"/>
+      <w:r>
+        <w:rPr>
+          <w:rFonts w:ascii="Calibri Light" w:hAnsi="Calibri Light" w:cs="Calibri Light"/>
+          <w:sz w:val="24"/>
+        </w:rPr>
+        <w:t xml:space="preserve">, J., Omar, N., </w:t>
+      </w:r>
+      <w:proofErr w:type="spellStart"/>
+      <w:r>
+        <w:rPr>
+          <w:rFonts w:ascii="Calibri Light" w:hAnsi="Calibri Light" w:cs="Calibri Light"/>
+          <w:sz w:val="24"/>
+        </w:rPr>
+        <w:t>Vanhaverbeke</w:t>
+      </w:r>
+      <w:proofErr w:type="spellEnd"/>
+      <w:r>
+        <w:rPr>
+          <w:rFonts w:ascii="Calibri Light" w:hAnsi="Calibri Light" w:cs="Calibri Light"/>
+          <w:sz w:val="24"/>
+        </w:rPr>
+        <w:t xml:space="preserve">, L., Van </w:t>
+      </w:r>
+      <w:proofErr w:type="spellStart"/>
+      <w:r>
+        <w:rPr>
+          <w:rFonts w:ascii="Calibri Light" w:hAnsi="Calibri Light" w:cs="Calibri Light"/>
+          <w:sz w:val="24"/>
+        </w:rPr>
+        <w:t>Mierlo</w:t>
+      </w:r>
+      <w:proofErr w:type="spellEnd"/>
+      <w:r>
+        <w:rPr>
+          <w:rFonts w:ascii="Calibri Light" w:hAnsi="Calibri Light" w:cs="Calibri Light"/>
+          <w:sz w:val="24"/>
+        </w:rPr>
+        <w:t xml:space="preserve">, J., 2017. Cost Projection of </w:t>
+      </w:r>
+      <w:proofErr w:type="gramStart"/>
+      <w:r>
+        <w:rPr>
+          <w:rFonts w:ascii="Calibri Light" w:hAnsi="Calibri Light" w:cs="Calibri Light"/>
+          <w:sz w:val="24"/>
+        </w:rPr>
+        <w:t>State of the Art</w:t>
+      </w:r>
+      <w:proofErr w:type="gramEnd"/>
+      <w:r>
+        <w:rPr>
+          <w:rFonts w:ascii="Calibri Light" w:hAnsi="Calibri Light" w:cs="Calibri Light"/>
+          <w:sz w:val="24"/>
+        </w:rPr>
+        <w:t xml:space="preserve"> Lithium-Ion Batteries for Electric Vehicles Up to 2030. Energies 10, 1314. https://doi.org/10.3390/en10091314</w:t>
+      </w:r>
+    </w:p>
+    <w:p>
+      <w:pPr>
+        <w:pStyle w:val="Bibliography"/>
+        <w:rPr>
+          <w:rFonts w:ascii="Calibri Light" w:hAnsi="Calibri Light" w:cs="Calibri Light"/>
+          <w:sz w:val="24"/>
+        </w:rPr>
+      </w:pPr>
+      <w:r>
+        <w:rPr>
+          <w:rFonts w:ascii="Calibri Light" w:hAnsi="Calibri Light" w:cs="Calibri Light"/>
+          <w:sz w:val="24"/>
+        </w:rPr>
+        <w:t xml:space="preserve">Clarke, L.E., Jiang, K., Akimoto, K., </w:t>
+      </w:r>
+      <w:proofErr w:type="spellStart"/>
+      <w:r>
+        <w:rPr>
+          <w:rFonts w:ascii="Calibri Light" w:hAnsi="Calibri Light" w:cs="Calibri Light"/>
+          <w:sz w:val="24"/>
+        </w:rPr>
+        <w:t>Babiker</w:t>
+      </w:r>
+      <w:proofErr w:type="spellEnd"/>
+      <w:r>
+        <w:rPr>
+          <w:rFonts w:ascii="Calibri Light" w:hAnsi="Calibri Light" w:cs="Calibri Light"/>
+          <w:sz w:val="24"/>
+        </w:rPr>
+        <w:t xml:space="preserve">, M., </w:t>
+      </w:r>
+      <w:proofErr w:type="spellStart"/>
+      <w:r>
+        <w:rPr>
+          <w:rFonts w:ascii="Calibri Light" w:hAnsi="Calibri Light" w:cs="Calibri Light"/>
+          <w:sz w:val="24"/>
+        </w:rPr>
+        <w:t>Blanford</w:t>
+      </w:r>
+      <w:proofErr w:type="spellEnd"/>
+      <w:r>
+        <w:rPr>
+          <w:rFonts w:ascii="Calibri Light" w:hAnsi="Calibri Light" w:cs="Calibri Light"/>
+          <w:sz w:val="24"/>
+        </w:rPr>
+        <w:t xml:space="preserve">, G.J., Fisher-Vanden, K., </w:t>
+      </w:r>
+      <w:proofErr w:type="spellStart"/>
+      <w:r>
+        <w:rPr>
+          <w:rFonts w:ascii="Calibri Light" w:hAnsi="Calibri Light" w:cs="Calibri Light"/>
+          <w:sz w:val="24"/>
+        </w:rPr>
+        <w:t>Hourcade</w:t>
+      </w:r>
+      <w:proofErr w:type="spellEnd"/>
+      <w:r>
+        <w:rPr>
+          <w:rFonts w:ascii="Calibri Light" w:hAnsi="Calibri Light" w:cs="Calibri Light"/>
+          <w:sz w:val="24"/>
+        </w:rPr>
+        <w:t xml:space="preserve">, J.-C., </w:t>
+      </w:r>
+      <w:proofErr w:type="spellStart"/>
+      <w:r>
+        <w:rPr>
+          <w:rFonts w:ascii="Calibri Light" w:hAnsi="Calibri Light" w:cs="Calibri Light"/>
+          <w:sz w:val="24"/>
+        </w:rPr>
+        <w:t>Krey</w:t>
+      </w:r>
+      <w:proofErr w:type="spellEnd"/>
+      <w:r>
+        <w:rPr>
+          <w:rFonts w:ascii="Calibri Light" w:hAnsi="Calibri Light" w:cs="Calibri Light"/>
+          <w:sz w:val="24"/>
+        </w:rPr>
+        <w:t xml:space="preserve">, V., </w:t>
+      </w:r>
+      <w:proofErr w:type="spellStart"/>
+      <w:r>
+        <w:rPr>
+          <w:rFonts w:ascii="Calibri Light" w:hAnsi="Calibri Light" w:cs="Calibri Light"/>
+          <w:sz w:val="24"/>
+        </w:rPr>
+        <w:t>Kriegler</w:t>
+      </w:r>
+      <w:proofErr w:type="spellEnd"/>
+      <w:r>
+        <w:rPr>
+          <w:rFonts w:ascii="Calibri Light" w:hAnsi="Calibri Light" w:cs="Calibri Light"/>
+          <w:sz w:val="24"/>
+        </w:rPr>
+        <w:t xml:space="preserve">, E., </w:t>
+      </w:r>
+      <w:proofErr w:type="spellStart"/>
+      <w:r>
+        <w:rPr>
+          <w:rFonts w:ascii="Calibri Light" w:hAnsi="Calibri Light" w:cs="Calibri Light"/>
+          <w:sz w:val="24"/>
+        </w:rPr>
+        <w:t>Loschel</w:t>
+      </w:r>
+      <w:proofErr w:type="spellEnd"/>
+      <w:r>
+        <w:rPr>
+          <w:rFonts w:ascii="Calibri Light" w:hAnsi="Calibri Light" w:cs="Calibri Light"/>
+          <w:sz w:val="24"/>
+        </w:rPr>
+        <w:t xml:space="preserve">, A., 2015. Assessing Transformation Pathways. In: Climate Change 2014: Mitigation of Climate Change. Contribution of Working Group III to the Fifth Assessment Report of the Intergovernmental Panel on Climate Change. Pacific Northwest National </w:t>
+      </w:r>
+      <w:proofErr w:type="gramStart"/>
+      <w:r>
+        <w:rPr>
+          <w:rFonts w:ascii="Calibri Light" w:hAnsi="Calibri Light" w:cs="Calibri Light"/>
+          <w:sz w:val="24"/>
+        </w:rPr>
+        <w:t>Lab.(</w:t>
+      </w:r>
+      <w:proofErr w:type="gramEnd"/>
+      <w:r>
+        <w:rPr>
+          <w:rFonts w:ascii="Calibri Light" w:hAnsi="Calibri Light" w:cs="Calibri Light"/>
+          <w:sz w:val="24"/>
+        </w:rPr>
+        <w:t>PNNL), Richland, WA (United States).</w:t>
+      </w:r>
+    </w:p>
+    <w:p>
+      <w:pPr>
+        <w:pStyle w:val="Bibliography"/>
+        <w:rPr>
+          <w:rFonts w:ascii="Calibri Light" w:hAnsi="Calibri Light" w:cs="Calibri Light"/>
+          <w:sz w:val="24"/>
+        </w:rPr>
+      </w:pPr>
+      <w:proofErr w:type="spellStart"/>
+      <w:r>
+        <w:rPr>
+          <w:rFonts w:ascii="Calibri Light" w:hAnsi="Calibri Light" w:cs="Calibri Light"/>
+          <w:sz w:val="24"/>
+        </w:rPr>
         <w:lastRenderedPageBreak/>
-        <w:t>References</w:t>
-      </w:r>
-      <w:bookmarkEnd w:id="19"/>
+        <w:t>Edelenbosch</w:t>
+      </w:r>
+      <w:proofErr w:type="spellEnd"/>
+      <w:r>
+        <w:rPr>
+          <w:rFonts w:ascii="Calibri Light" w:hAnsi="Calibri Light" w:cs="Calibri Light"/>
+          <w:sz w:val="24"/>
+        </w:rPr>
+        <w:t xml:space="preserve">, O.Y., McCollum, D.L., van Vuuren, D.P., Bertram, C., Carrara, S., Daly, H., Fujimori, S., </w:t>
+      </w:r>
+      <w:proofErr w:type="spellStart"/>
+      <w:r>
+        <w:rPr>
+          <w:rFonts w:ascii="Calibri Light" w:hAnsi="Calibri Light" w:cs="Calibri Light"/>
+          <w:sz w:val="24"/>
+        </w:rPr>
+        <w:t>Kitous</w:t>
+      </w:r>
+      <w:proofErr w:type="spellEnd"/>
+      <w:r>
+        <w:rPr>
+          <w:rFonts w:ascii="Calibri Light" w:hAnsi="Calibri Light" w:cs="Calibri Light"/>
+          <w:sz w:val="24"/>
+        </w:rPr>
+        <w:t xml:space="preserve">, A., Kyle, P., Ó </w:t>
+      </w:r>
+      <w:proofErr w:type="spellStart"/>
+      <w:r>
+        <w:rPr>
+          <w:rFonts w:ascii="Calibri Light" w:hAnsi="Calibri Light" w:cs="Calibri Light"/>
+          <w:sz w:val="24"/>
+        </w:rPr>
+        <w:t>Broin</w:t>
+      </w:r>
+      <w:proofErr w:type="spellEnd"/>
+      <w:r>
+        <w:rPr>
+          <w:rFonts w:ascii="Calibri Light" w:hAnsi="Calibri Light" w:cs="Calibri Light"/>
+          <w:sz w:val="24"/>
+        </w:rPr>
+        <w:t xml:space="preserve">, E., </w:t>
+      </w:r>
+      <w:proofErr w:type="spellStart"/>
+      <w:r>
+        <w:rPr>
+          <w:rFonts w:ascii="Calibri Light" w:hAnsi="Calibri Light" w:cs="Calibri Light"/>
+          <w:sz w:val="24"/>
+        </w:rPr>
+        <w:t>Karkatsoulis</w:t>
+      </w:r>
+      <w:proofErr w:type="spellEnd"/>
+      <w:r>
+        <w:rPr>
+          <w:rFonts w:ascii="Calibri Light" w:hAnsi="Calibri Light" w:cs="Calibri Light"/>
+          <w:sz w:val="24"/>
+        </w:rPr>
+        <w:t>, P., Sano, F., 2017. Decomposing passenger transport futures: Comparing results of global integrated assessment models. Transportation Research Part D: Transport and Environment 55, 281–293. https://doi.org/10.1016/j.trd.2016.07.003</w:t>
+      </w:r>
+    </w:p>
+    <w:p>
+      <w:pPr>
+        <w:pStyle w:val="Bibliography"/>
+        <w:rPr>
+          <w:rFonts w:ascii="Calibri Light" w:hAnsi="Calibri Light" w:cs="Calibri Light"/>
+          <w:sz w:val="24"/>
+        </w:rPr>
+      </w:pPr>
+      <w:r>
+        <w:rPr>
+          <w:rFonts w:ascii="Calibri Light" w:hAnsi="Calibri Light" w:cs="Calibri Light"/>
+          <w:sz w:val="24"/>
+        </w:rPr>
+        <w:t xml:space="preserve">Gallagher, K.S., </w:t>
+      </w:r>
+      <w:proofErr w:type="spellStart"/>
+      <w:r>
+        <w:rPr>
+          <w:rFonts w:ascii="Calibri Light" w:hAnsi="Calibri Light" w:cs="Calibri Light"/>
+          <w:sz w:val="24"/>
+        </w:rPr>
+        <w:t>Muehlegger</w:t>
+      </w:r>
+      <w:proofErr w:type="spellEnd"/>
+      <w:r>
+        <w:rPr>
+          <w:rFonts w:ascii="Calibri Light" w:hAnsi="Calibri Light" w:cs="Calibri Light"/>
+          <w:sz w:val="24"/>
+        </w:rPr>
+        <w:t>, E., 2011. Giving green to get green? Incentives and consumer adoption of hybrid vehicle technology. Journal of Environmental Economics and Management 61, 1–15. https://doi.org/10.1016/j.jeem.2010.05.004</w:t>
+      </w:r>
+    </w:p>
+    <w:p>
+      <w:pPr>
+        <w:pStyle w:val="Bibliography"/>
+        <w:rPr>
+          <w:rFonts w:ascii="Calibri Light" w:hAnsi="Calibri Light" w:cs="Calibri Light"/>
+          <w:sz w:val="24"/>
+        </w:rPr>
+      </w:pPr>
+      <w:r>
+        <w:rPr>
+          <w:rFonts w:ascii="Calibri Light" w:hAnsi="Calibri Light" w:cs="Calibri Light"/>
+          <w:sz w:val="24"/>
+        </w:rPr>
+        <w:t xml:space="preserve">Goldie-Scot, L., 2019. A Behind the Scenes Take on Lithium-ion Battery Prices [WWW Document]. </w:t>
+      </w:r>
+      <w:proofErr w:type="spellStart"/>
+      <w:r>
+        <w:rPr>
+          <w:rFonts w:ascii="Calibri Light" w:hAnsi="Calibri Light" w:cs="Calibri Light"/>
+          <w:sz w:val="24"/>
+        </w:rPr>
+        <w:t>BloombergNEF</w:t>
+      </w:r>
+      <w:proofErr w:type="spellEnd"/>
+      <w:r>
+        <w:rPr>
+          <w:rFonts w:ascii="Calibri Light" w:hAnsi="Calibri Light" w:cs="Calibri Light"/>
+          <w:sz w:val="24"/>
+        </w:rPr>
+        <w:t>. URL https://about.bnef.com/blog/behind-scenes-take-lithium-ion-battery-prices/ (accessed 4.3.20).</w:t>
+      </w:r>
+    </w:p>
+    <w:p>
+      <w:pPr>
+        <w:pStyle w:val="Bibliography"/>
+        <w:rPr>
+          <w:rFonts w:ascii="Calibri Light" w:hAnsi="Calibri Light" w:cs="Calibri Light"/>
+          <w:sz w:val="24"/>
+        </w:rPr>
+      </w:pPr>
+      <w:r>
+        <w:rPr>
+          <w:rFonts w:ascii="Calibri Light" w:hAnsi="Calibri Light" w:cs="Calibri Light"/>
+          <w:sz w:val="24"/>
+        </w:rPr>
+        <w:t xml:space="preserve">Holland, M., 2018. $100/kWh Tesla Battery Cells This Year, $100/kWh Tesla Battery Packs In 2020 [WWW Document]. </w:t>
+      </w:r>
+      <w:proofErr w:type="spellStart"/>
+      <w:r>
+        <w:rPr>
+          <w:rFonts w:ascii="Calibri Light" w:hAnsi="Calibri Light" w:cs="Calibri Light"/>
+          <w:sz w:val="24"/>
+        </w:rPr>
+        <w:t>CleanTechnica</w:t>
+      </w:r>
+      <w:proofErr w:type="spellEnd"/>
+      <w:r>
+        <w:rPr>
+          <w:rFonts w:ascii="Calibri Light" w:hAnsi="Calibri Light" w:cs="Calibri Light"/>
+          <w:sz w:val="24"/>
+        </w:rPr>
+        <w:t>. URL https://cleantechnica.com/2018/06/09/100-kwh-tesla-battery-cells-this-year-100-kwh-tesla-battery-packs-in-2020/ (accessed 4.3.20).</w:t>
+      </w:r>
+    </w:p>
+    <w:p>
+      <w:pPr>
+        <w:pStyle w:val="Bibliography"/>
+        <w:rPr>
+          <w:rFonts w:ascii="Calibri Light" w:hAnsi="Calibri Light" w:cs="Calibri Light"/>
+          <w:sz w:val="24"/>
+        </w:rPr>
+      </w:pPr>
+      <w:proofErr w:type="spellStart"/>
+      <w:r>
+        <w:rPr>
+          <w:rFonts w:ascii="Calibri Light" w:hAnsi="Calibri Light" w:cs="Calibri Light"/>
+          <w:sz w:val="24"/>
+        </w:rPr>
+        <w:t>Jadun</w:t>
+      </w:r>
+      <w:proofErr w:type="spellEnd"/>
+      <w:r>
+        <w:rPr>
+          <w:rFonts w:ascii="Calibri Light" w:hAnsi="Calibri Light" w:cs="Calibri Light"/>
+          <w:sz w:val="24"/>
+        </w:rPr>
+        <w:t xml:space="preserve">, P., McMillan, C., Steinberg, D., </w:t>
+      </w:r>
+      <w:proofErr w:type="spellStart"/>
+      <w:r>
+        <w:rPr>
+          <w:rFonts w:ascii="Calibri Light" w:hAnsi="Calibri Light" w:cs="Calibri Light"/>
+          <w:sz w:val="24"/>
+        </w:rPr>
+        <w:t>Muratori</w:t>
+      </w:r>
+      <w:proofErr w:type="spellEnd"/>
+      <w:r>
+        <w:rPr>
+          <w:rFonts w:ascii="Calibri Light" w:hAnsi="Calibri Light" w:cs="Calibri Light"/>
+          <w:sz w:val="24"/>
+        </w:rPr>
+        <w:t xml:space="preserve">, M., </w:t>
+      </w:r>
+      <w:proofErr w:type="spellStart"/>
+      <w:r>
+        <w:rPr>
+          <w:rFonts w:ascii="Calibri Light" w:hAnsi="Calibri Light" w:cs="Calibri Light"/>
+          <w:sz w:val="24"/>
+        </w:rPr>
+        <w:t>Vimmerstedt</w:t>
+      </w:r>
+      <w:proofErr w:type="spellEnd"/>
+      <w:r>
+        <w:rPr>
+          <w:rFonts w:ascii="Calibri Light" w:hAnsi="Calibri Light" w:cs="Calibri Light"/>
+          <w:sz w:val="24"/>
+        </w:rPr>
+        <w:t>, L., Mai, T., n.d. Electrification Futures Study: End-Use Electric Technology Cost and Performance Projections through 2050 108.</w:t>
+      </w:r>
+    </w:p>
+    <w:p>
+      <w:pPr>
+        <w:pStyle w:val="Bibliography"/>
+        <w:rPr>
+          <w:rFonts w:ascii="Calibri Light" w:hAnsi="Calibri Light" w:cs="Calibri Light"/>
+          <w:sz w:val="24"/>
+        </w:rPr>
+      </w:pPr>
+      <w:proofErr w:type="spellStart"/>
+      <w:r>
+        <w:rPr>
+          <w:rFonts w:ascii="Calibri Light" w:hAnsi="Calibri Light" w:cs="Calibri Light"/>
+          <w:sz w:val="24"/>
+        </w:rPr>
+        <w:t>Kittner</w:t>
+      </w:r>
+      <w:proofErr w:type="spellEnd"/>
+      <w:r>
+        <w:rPr>
+          <w:rFonts w:ascii="Calibri Light" w:hAnsi="Calibri Light" w:cs="Calibri Light"/>
+          <w:sz w:val="24"/>
+        </w:rPr>
+        <w:t xml:space="preserve">, N., </w:t>
+      </w:r>
+      <w:proofErr w:type="spellStart"/>
+      <w:r>
+        <w:rPr>
+          <w:rFonts w:ascii="Calibri Light" w:hAnsi="Calibri Light" w:cs="Calibri Light"/>
+          <w:sz w:val="24"/>
+        </w:rPr>
+        <w:t>Lill</w:t>
+      </w:r>
+      <w:proofErr w:type="spellEnd"/>
+      <w:r>
+        <w:rPr>
+          <w:rFonts w:ascii="Calibri Light" w:hAnsi="Calibri Light" w:cs="Calibri Light"/>
+          <w:sz w:val="24"/>
+        </w:rPr>
+        <w:t xml:space="preserve">, F., </w:t>
+      </w:r>
+      <w:proofErr w:type="spellStart"/>
+      <w:r>
+        <w:rPr>
+          <w:rFonts w:ascii="Calibri Light" w:hAnsi="Calibri Light" w:cs="Calibri Light"/>
+          <w:sz w:val="24"/>
+        </w:rPr>
+        <w:t>Kammen</w:t>
+      </w:r>
+      <w:proofErr w:type="spellEnd"/>
+      <w:r>
+        <w:rPr>
+          <w:rFonts w:ascii="Calibri Light" w:hAnsi="Calibri Light" w:cs="Calibri Light"/>
+          <w:sz w:val="24"/>
+        </w:rPr>
+        <w:t>, D.M., 2017. Energy storage deployment and innovation for the clean energy transition. Nat Energy 2, 1–6. https://doi.org/10.1038/nenergy.2017.125</w:t>
+      </w:r>
+    </w:p>
+    <w:p>
+      <w:pPr>
+        <w:pStyle w:val="Bibliography"/>
+        <w:rPr>
+          <w:rFonts w:ascii="Calibri Light" w:hAnsi="Calibri Light" w:cs="Calibri Light"/>
+          <w:sz w:val="24"/>
+        </w:rPr>
+      </w:pPr>
+      <w:r>
+        <w:rPr>
+          <w:rFonts w:ascii="Calibri Light" w:hAnsi="Calibri Light" w:cs="Calibri Light"/>
+          <w:sz w:val="24"/>
+        </w:rPr>
+        <w:t xml:space="preserve">Lee, H., </w:t>
+      </w:r>
+      <w:proofErr w:type="spellStart"/>
+      <w:r>
+        <w:rPr>
+          <w:rFonts w:ascii="Calibri Light" w:hAnsi="Calibri Light" w:cs="Calibri Light"/>
+          <w:sz w:val="24"/>
+        </w:rPr>
+        <w:t>Lovellette</w:t>
+      </w:r>
+      <w:proofErr w:type="spellEnd"/>
+      <w:r>
+        <w:rPr>
+          <w:rFonts w:ascii="Calibri Light" w:hAnsi="Calibri Light" w:cs="Calibri Light"/>
+          <w:sz w:val="24"/>
+        </w:rPr>
+        <w:t>, G., 2011. Will Electric Cars Transform the U.S. Market? SSRN Journal. https://doi.org/10.2139/ssrn.1927351</w:t>
+      </w:r>
+    </w:p>
+    <w:p>
+      <w:pPr>
+        <w:pStyle w:val="Bibliography"/>
+        <w:rPr>
+          <w:rFonts w:ascii="Calibri Light" w:hAnsi="Calibri Light" w:cs="Calibri Light"/>
+          <w:sz w:val="24"/>
+        </w:rPr>
+      </w:pPr>
+      <w:r>
+        <w:rPr>
+          <w:rFonts w:ascii="Calibri Light" w:hAnsi="Calibri Light" w:cs="Calibri Light"/>
+          <w:sz w:val="24"/>
+        </w:rPr>
+        <w:t xml:space="preserve">McCollum, D.L., Wilson, C., </w:t>
+      </w:r>
+      <w:proofErr w:type="spellStart"/>
+      <w:r>
+        <w:rPr>
+          <w:rFonts w:ascii="Calibri Light" w:hAnsi="Calibri Light" w:cs="Calibri Light"/>
+          <w:sz w:val="24"/>
+        </w:rPr>
+        <w:t>Bevione</w:t>
+      </w:r>
+      <w:proofErr w:type="spellEnd"/>
+      <w:r>
+        <w:rPr>
+          <w:rFonts w:ascii="Calibri Light" w:hAnsi="Calibri Light" w:cs="Calibri Light"/>
+          <w:sz w:val="24"/>
+        </w:rPr>
+        <w:t xml:space="preserve">, M., Carrara, S., </w:t>
+      </w:r>
+      <w:proofErr w:type="spellStart"/>
+      <w:r>
+        <w:rPr>
+          <w:rFonts w:ascii="Calibri Light" w:hAnsi="Calibri Light" w:cs="Calibri Light"/>
+          <w:sz w:val="24"/>
+        </w:rPr>
+        <w:t>Edelenbosch</w:t>
+      </w:r>
+      <w:proofErr w:type="spellEnd"/>
+      <w:r>
+        <w:rPr>
+          <w:rFonts w:ascii="Calibri Light" w:hAnsi="Calibri Light" w:cs="Calibri Light"/>
+          <w:sz w:val="24"/>
+        </w:rPr>
+        <w:t xml:space="preserve">, O.Y., </w:t>
+      </w:r>
+      <w:proofErr w:type="spellStart"/>
+      <w:r>
+        <w:rPr>
+          <w:rFonts w:ascii="Calibri Light" w:hAnsi="Calibri Light" w:cs="Calibri Light"/>
+          <w:sz w:val="24"/>
+        </w:rPr>
+        <w:t>Emmerling</w:t>
+      </w:r>
+      <w:proofErr w:type="spellEnd"/>
+      <w:r>
+        <w:rPr>
+          <w:rFonts w:ascii="Calibri Light" w:hAnsi="Calibri Light" w:cs="Calibri Light"/>
+          <w:sz w:val="24"/>
+        </w:rPr>
+        <w:t xml:space="preserve">, J., </w:t>
+      </w:r>
+      <w:proofErr w:type="spellStart"/>
+      <w:r>
+        <w:rPr>
+          <w:rFonts w:ascii="Calibri Light" w:hAnsi="Calibri Light" w:cs="Calibri Light"/>
+          <w:sz w:val="24"/>
+        </w:rPr>
+        <w:t>Guivarch</w:t>
+      </w:r>
+      <w:proofErr w:type="spellEnd"/>
+      <w:r>
+        <w:rPr>
+          <w:rFonts w:ascii="Calibri Light" w:hAnsi="Calibri Light" w:cs="Calibri Light"/>
+          <w:sz w:val="24"/>
+        </w:rPr>
+        <w:t xml:space="preserve">, C., </w:t>
+      </w:r>
+      <w:proofErr w:type="spellStart"/>
+      <w:r>
+        <w:rPr>
+          <w:rFonts w:ascii="Calibri Light" w:hAnsi="Calibri Light" w:cs="Calibri Light"/>
+          <w:sz w:val="24"/>
+        </w:rPr>
+        <w:t>Karkatsoulis</w:t>
+      </w:r>
+      <w:proofErr w:type="spellEnd"/>
+      <w:r>
+        <w:rPr>
+          <w:rFonts w:ascii="Calibri Light" w:hAnsi="Calibri Light" w:cs="Calibri Light"/>
+          <w:sz w:val="24"/>
+        </w:rPr>
+        <w:t xml:space="preserve">, P., </w:t>
+      </w:r>
+      <w:proofErr w:type="spellStart"/>
+      <w:r>
+        <w:rPr>
+          <w:rFonts w:ascii="Calibri Light" w:hAnsi="Calibri Light" w:cs="Calibri Light"/>
+          <w:sz w:val="24"/>
+        </w:rPr>
+        <w:t>Keppo</w:t>
+      </w:r>
+      <w:proofErr w:type="spellEnd"/>
+      <w:r>
+        <w:rPr>
+          <w:rFonts w:ascii="Calibri Light" w:hAnsi="Calibri Light" w:cs="Calibri Light"/>
+          <w:sz w:val="24"/>
+        </w:rPr>
+        <w:t xml:space="preserve">, I., </w:t>
+      </w:r>
+      <w:proofErr w:type="spellStart"/>
+      <w:r>
+        <w:rPr>
+          <w:rFonts w:ascii="Calibri Light" w:hAnsi="Calibri Light" w:cs="Calibri Light"/>
+          <w:sz w:val="24"/>
+        </w:rPr>
+        <w:t>Krey</w:t>
+      </w:r>
+      <w:proofErr w:type="spellEnd"/>
+      <w:r>
+        <w:rPr>
+          <w:rFonts w:ascii="Calibri Light" w:hAnsi="Calibri Light" w:cs="Calibri Light"/>
+          <w:sz w:val="24"/>
+        </w:rPr>
+        <w:t>, V., 2018. Interaction of consumer preferences and climate policies in the global transition to low-carbon vehicles. Nature Energy 3, 664–673.</w:t>
+      </w:r>
+    </w:p>
+    <w:p>
+      <w:pPr>
+        <w:pStyle w:val="Bibliography"/>
+        <w:rPr>
+          <w:rFonts w:ascii="Calibri Light" w:hAnsi="Calibri Light" w:cs="Calibri Light"/>
+          <w:sz w:val="24"/>
+        </w:rPr>
+      </w:pPr>
+      <w:proofErr w:type="spellStart"/>
+      <w:r>
+        <w:rPr>
+          <w:rFonts w:ascii="Calibri Light" w:hAnsi="Calibri Light" w:cs="Calibri Light"/>
+          <w:sz w:val="24"/>
+        </w:rPr>
+        <w:t>Moawad</w:t>
+      </w:r>
+      <w:proofErr w:type="spellEnd"/>
+      <w:r>
+        <w:rPr>
+          <w:rFonts w:ascii="Calibri Light" w:hAnsi="Calibri Light" w:cs="Calibri Light"/>
+          <w:sz w:val="24"/>
+        </w:rPr>
+        <w:t xml:space="preserve">, A., Kim, N., </w:t>
+      </w:r>
+      <w:proofErr w:type="spellStart"/>
+      <w:r>
+        <w:rPr>
+          <w:rFonts w:ascii="Calibri Light" w:hAnsi="Calibri Light" w:cs="Calibri Light"/>
+          <w:sz w:val="24"/>
+        </w:rPr>
+        <w:t>Shidore</w:t>
+      </w:r>
+      <w:proofErr w:type="spellEnd"/>
+      <w:r>
+        <w:rPr>
+          <w:rFonts w:ascii="Calibri Light" w:hAnsi="Calibri Light" w:cs="Calibri Light"/>
+          <w:sz w:val="24"/>
+        </w:rPr>
+        <w:t>, N., Rousseau, A., 2016. Assessment of Vehicle Sizing, Energy Consumption and Cost Through Large Scale Simulation of Advanced Vehicle Technologies (No. ANL/ESD--15/28, 1245199). https://doi.org/10.2172/1245199</w:t>
+      </w:r>
+    </w:p>
+    <w:p>
+      <w:pPr>
+        <w:pStyle w:val="Bibliography"/>
+        <w:rPr>
+          <w:rFonts w:ascii="Calibri Light" w:hAnsi="Calibri Light" w:cs="Calibri Light"/>
+          <w:sz w:val="24"/>
+        </w:rPr>
+      </w:pPr>
+      <w:r>
+        <w:rPr>
+          <w:rFonts w:ascii="Calibri Light" w:hAnsi="Calibri Light" w:cs="Calibri Light"/>
+          <w:sz w:val="24"/>
+        </w:rPr>
+        <w:t>Zhang, R., Fujimori, S., 2020. The role of transport electrification in global climate change mitigation scenarios. Environ. Res. Lett. 15, 034019. https://doi.org/10.1088/1748-9326/ab6658</w:t>
+      </w:r>
+    </w:p>
+    <w:p>
+      <w:r>
+        <w:rPr>
+          <w:sz w:val="24"/>
+          <w:szCs w:val="24"/>
+        </w:rPr>
+        <w:fldChar w:fldCharType="end"/>
+      </w:r>
     </w:p>
     <w:p>
       <w:pPr>
@@ -4719,36 +5736,36 @@
         <w:ind w:left="432" w:hanging="432"/>
         <w:jc w:val="center"/>
       </w:pPr>
-      <w:bookmarkStart w:id="20" w:name="_Toc36643845"/>
+      <w:bookmarkStart w:id="21" w:name="_Toc36643845"/>
       <w:r>
         <w:lastRenderedPageBreak/>
         <w:t>Appendi</w:t>
       </w:r>
       <w:r>
         <w:t>ces</w:t>
-      </w:r>
-      <w:bookmarkEnd w:id="20"/>
-    </w:p>
-    <w:p>
-      <w:pPr>
-        <w:pStyle w:val="Heading1"/>
-      </w:pPr>
-      <w:bookmarkStart w:id="21" w:name="_Toc36643846"/>
-      <w:r>
-        <w:t>Pakistan-specific changes to core GCAM</w:t>
       </w:r>
       <w:bookmarkEnd w:id="21"/>
     </w:p>
     <w:p>
       <w:pPr>
+        <w:pStyle w:val="Heading1"/>
+      </w:pPr>
+      <w:bookmarkStart w:id="22" w:name="_Toc36643846"/>
+      <w:r>
+        <w:t>Pakistan-specific changes to core GCAM</w:t>
+      </w:r>
+      <w:bookmarkEnd w:id="22"/>
+    </w:p>
+    <w:p>
+      <w:pPr>
         <w:pStyle w:val="Heading2"/>
       </w:pPr>
-      <w:bookmarkStart w:id="22" w:name="_Toc36643847"/>
-      <w:bookmarkStart w:id="23" w:name="_Toc35334621"/>
+      <w:bookmarkStart w:id="23" w:name="_Toc36643847"/>
+      <w:bookmarkStart w:id="24" w:name="_Toc35334621"/>
       <w:r>
         <w:t>Socioeconomic assumptions</w:t>
       </w:r>
-      <w:bookmarkEnd w:id="22"/>
+      <w:bookmarkEnd w:id="23"/>
     </w:p>
     <w:p>
       <w:r>
@@ -4848,12 +5865,12 @@
           <w:numId w:val="18"/>
         </w:numPr>
       </w:pPr>
-      <w:bookmarkStart w:id="24" w:name="_Toc36643848"/>
+      <w:bookmarkStart w:id="25" w:name="_Toc36643848"/>
       <w:r>
         <w:t>Power sector changes</w:t>
       </w:r>
-      <w:bookmarkEnd w:id="23"/>
       <w:bookmarkEnd w:id="24"/>
+      <w:bookmarkEnd w:id="25"/>
       <w:r>
         <w:t xml:space="preserve"> </w:t>
       </w:r>
@@ -4897,11 +5914,11 @@
       <w:pPr>
         <w:pStyle w:val="Heading3"/>
       </w:pPr>
-      <w:bookmarkStart w:id="25" w:name="_Toc36643849"/>
+      <w:bookmarkStart w:id="26" w:name="_Toc36643849"/>
       <w:r>
         <w:t>Fossil Generation</w:t>
       </w:r>
-      <w:bookmarkEnd w:id="25"/>
+      <w:bookmarkEnd w:id="26"/>
     </w:p>
     <w:p>
       <w:r>
@@ -6243,11 +7260,11 @@
       <w:pPr>
         <w:pStyle w:val="Heading3"/>
       </w:pPr>
-      <w:bookmarkStart w:id="26" w:name="_Toc36643850"/>
+      <w:bookmarkStart w:id="27" w:name="_Toc36643850"/>
       <w:r>
         <w:t>Hydropower</w:t>
       </w:r>
-      <w:bookmarkEnd w:id="26"/>
+      <w:bookmarkEnd w:id="27"/>
     </w:p>
     <w:p>
       <w:r>
@@ -6705,11 +7722,11 @@
       <w:pPr>
         <w:pStyle w:val="Heading3"/>
       </w:pPr>
-      <w:bookmarkStart w:id="27" w:name="_Toc36643851"/>
+      <w:bookmarkStart w:id="28" w:name="_Toc36643851"/>
       <w:r>
         <w:t>Nuclear</w:t>
       </w:r>
-      <w:bookmarkEnd w:id="27"/>
+      <w:bookmarkEnd w:id="28"/>
     </w:p>
     <w:p>
       <w:r>
@@ -7304,13 +8321,13 @@
       <w:pPr>
         <w:pStyle w:val="Heading2"/>
       </w:pPr>
-      <w:bookmarkStart w:id="28" w:name="_Toc35334622"/>
-      <w:bookmarkStart w:id="29" w:name="_Toc36643852"/>
+      <w:bookmarkStart w:id="29" w:name="_Toc35334622"/>
+      <w:bookmarkStart w:id="30" w:name="_Toc36643852"/>
       <w:r>
         <w:t>Industry changes</w:t>
       </w:r>
-      <w:bookmarkEnd w:id="28"/>
       <w:bookmarkEnd w:id="29"/>
+      <w:bookmarkEnd w:id="30"/>
     </w:p>
     <w:p>
       <w:pPr>
@@ -7337,26 +8354,26 @@
       <w:pPr>
         <w:pStyle w:val="Heading2"/>
       </w:pPr>
-      <w:bookmarkStart w:id="30" w:name="_Toc36643853"/>
-      <w:bookmarkStart w:id="31" w:name="_Toc35334624"/>
+      <w:bookmarkStart w:id="31" w:name="_Toc36643853"/>
+      <w:bookmarkStart w:id="32" w:name="_Toc35334624"/>
       <w:r>
         <w:t>Transportation changes</w:t>
       </w:r>
-      <w:bookmarkEnd w:id="30"/>
+      <w:bookmarkEnd w:id="31"/>
       <w:r>
         <w:t xml:space="preserve"> </w:t>
       </w:r>
-      <w:bookmarkEnd w:id="31"/>
+      <w:bookmarkEnd w:id="32"/>
     </w:p>
     <w:p>
       <w:pPr>
         <w:pStyle w:val="Heading3"/>
       </w:pPr>
-      <w:bookmarkStart w:id="32" w:name="_Toc36643854"/>
+      <w:bookmarkStart w:id="33" w:name="_Toc36643854"/>
       <w:r>
         <w:t>General updates to transportation assumptions</w:t>
       </w:r>
-      <w:bookmarkEnd w:id="32"/>
+      <w:bookmarkEnd w:id="33"/>
     </w:p>
     <w:p>
       <w:r>
@@ -8890,14 +9907,14 @@
       <w:pPr>
         <w:pStyle w:val="Heading3"/>
       </w:pPr>
-      <w:bookmarkStart w:id="33" w:name="_Toc35334627"/>
-      <w:bookmarkStart w:id="34" w:name="_Toc36643856"/>
+      <w:bookmarkStart w:id="34" w:name="_Toc35334627"/>
+      <w:bookmarkStart w:id="35" w:name="_Toc36643856"/>
       <w:r>
         <w:lastRenderedPageBreak/>
         <w:t xml:space="preserve">Battery cost curves update </w:t>
       </w:r>
-      <w:bookmarkEnd w:id="33"/>
       <w:bookmarkEnd w:id="34"/>
+      <w:bookmarkEnd w:id="35"/>
     </w:p>
     <w:p>
       <w:pPr>
@@ -10338,7 +11355,7 @@
       <w:pPr>
         <w:pStyle w:val="Heading4"/>
       </w:pPr>
-      <w:bookmarkStart w:id="35" w:name="_Toc35334628"/>
+      <w:bookmarkStart w:id="36" w:name="_Toc35334628"/>
       <w:r>
         <w:lastRenderedPageBreak/>
         <w:t xml:space="preserve">Battery </w:t>
@@ -10351,7 +11368,7 @@
       <w:r>
         <w:t xml:space="preserve"> factors</w:t>
       </w:r>
-      <w:bookmarkEnd w:id="35"/>
+      <w:bookmarkEnd w:id="36"/>
     </w:p>
     <w:p>
       <w:r>
@@ -10504,8 +11521,8 @@
       <w:pPr>
         <w:pStyle w:val="Heading4"/>
       </w:pPr>
-      <w:bookmarkStart w:id="36" w:name="_Toc35334629"/>
-      <w:bookmarkStart w:id="37" w:name="_Toc36643857"/>
+      <w:bookmarkStart w:id="37" w:name="_Toc35334629"/>
+      <w:bookmarkStart w:id="38" w:name="_Toc36643857"/>
       <w:r>
         <w:rPr>
           <w:rStyle w:val="Heading2Char"/>
@@ -10517,8 +11534,8 @@
         </w:rPr>
         <w:t>4W LDVs</w:t>
       </w:r>
-      <w:bookmarkEnd w:id="36"/>
       <w:bookmarkEnd w:id="37"/>
+      <w:bookmarkEnd w:id="38"/>
     </w:p>
     <w:p>
       <w:r>
@@ -10622,8 +11639,8 @@
       <w:pPr>
         <w:pStyle w:val="Heading4"/>
       </w:pPr>
-      <w:bookmarkStart w:id="38" w:name="_Toc35334630"/>
-      <w:bookmarkStart w:id="39" w:name="_Toc36643858"/>
+      <w:bookmarkStart w:id="39" w:name="_Toc35334630"/>
+      <w:bookmarkStart w:id="40" w:name="_Toc36643858"/>
       <w:r>
         <w:rPr>
           <w:rStyle w:val="Heading2Char"/>
@@ -10635,8 +11652,8 @@
         </w:rPr>
         <w:t>2-wheelers</w:t>
       </w:r>
-      <w:bookmarkEnd w:id="38"/>
       <w:bookmarkEnd w:id="39"/>
+      <w:bookmarkEnd w:id="40"/>
     </w:p>
     <w:p>
       <w:r>
@@ -10741,13 +11758,13 @@
       <w:r>
         <w:t xml:space="preserve"> do not provide a range of costs. </w:t>
       </w:r>
-      <w:bookmarkStart w:id="40" w:name="_Toc35334631"/>
+      <w:bookmarkStart w:id="41" w:name="_Toc35334631"/>
     </w:p>
     <w:p>
       <w:pPr>
         <w:pStyle w:val="Heading4"/>
       </w:pPr>
-      <w:bookmarkStart w:id="41" w:name="_Toc36643859"/>
+      <w:bookmarkStart w:id="42" w:name="_Toc36643859"/>
       <w:r>
         <w:rPr>
           <w:rStyle w:val="Heading2Char"/>
@@ -10759,8 +11776,8 @@
         </w:rPr>
         <w:t>3-wheelers</w:t>
       </w:r>
-      <w:bookmarkEnd w:id="40"/>
       <w:bookmarkEnd w:id="41"/>
+      <w:bookmarkEnd w:id="42"/>
     </w:p>
     <w:p>
       <w:r>
@@ -10817,8 +11834,8 @@
       <w:pPr>
         <w:pStyle w:val="Heading4"/>
       </w:pPr>
-      <w:bookmarkStart w:id="42" w:name="_Toc35334632"/>
-      <w:bookmarkStart w:id="43" w:name="_Toc36643860"/>
+      <w:bookmarkStart w:id="43" w:name="_Toc35334632"/>
+      <w:bookmarkStart w:id="44" w:name="_Toc36643860"/>
       <w:r>
         <w:rPr>
           <w:rStyle w:val="Heading2Char"/>
@@ -10830,8 +11847,8 @@
         </w:rPr>
         <w:t>Trucks</w:t>
       </w:r>
-      <w:bookmarkEnd w:id="42"/>
       <w:bookmarkEnd w:id="43"/>
+      <w:bookmarkEnd w:id="44"/>
     </w:p>
     <w:p>
       <w:r>
@@ -10925,8 +11942,8 @@
       <w:pPr>
         <w:pStyle w:val="Heading4"/>
       </w:pPr>
-      <w:bookmarkStart w:id="44" w:name="_Toc35334633"/>
-      <w:bookmarkStart w:id="45" w:name="_Toc36643861"/>
+      <w:bookmarkStart w:id="45" w:name="_Toc35334633"/>
+      <w:bookmarkStart w:id="46" w:name="_Toc36643861"/>
       <w:r>
         <w:rPr>
           <w:rStyle w:val="Heading2Char"/>
@@ -10938,8 +11955,8 @@
         </w:rPr>
         <w:t>Buses</w:t>
       </w:r>
-      <w:bookmarkEnd w:id="44"/>
       <w:bookmarkEnd w:id="45"/>
+      <w:bookmarkEnd w:id="46"/>
     </w:p>
     <w:p>
       <w:r>
@@ -11028,13 +12045,13 @@
       <w:pPr>
         <w:pStyle w:val="Heading3"/>
       </w:pPr>
-      <w:bookmarkStart w:id="46" w:name="_Toc36643855"/>
-      <w:bookmarkStart w:id="47" w:name="_Toc35334623"/>
-      <w:bookmarkStart w:id="48" w:name="_Toc36643862"/>
+      <w:bookmarkStart w:id="47" w:name="_Toc36643855"/>
+      <w:bookmarkStart w:id="48" w:name="_Toc35334623"/>
+      <w:bookmarkStart w:id="49" w:name="_Toc36643862"/>
       <w:r>
         <w:t>Pakistan-specific transportation changes</w:t>
       </w:r>
-      <w:bookmarkEnd w:id="46"/>
+      <w:bookmarkEnd w:id="47"/>
     </w:p>
     <w:p>
       <w:r>
@@ -11209,20 +12226,20 @@
       <w:r>
         <w:t>EV analysis</w:t>
       </w:r>
-      <w:bookmarkEnd w:id="47"/>
       <w:bookmarkEnd w:id="48"/>
+      <w:bookmarkEnd w:id="49"/>
     </w:p>
     <w:p>
       <w:pPr>
         <w:pStyle w:val="Heading2"/>
       </w:pPr>
-      <w:bookmarkStart w:id="49" w:name="_Toc35334625"/>
-      <w:bookmarkStart w:id="50" w:name="_Toc36643863"/>
+      <w:bookmarkStart w:id="50" w:name="_Toc35334625"/>
+      <w:bookmarkStart w:id="51" w:name="_Toc36643863"/>
       <w:r>
         <w:t>Policy scenarios</w:t>
       </w:r>
-      <w:bookmarkEnd w:id="49"/>
       <w:bookmarkEnd w:id="50"/>
+      <w:bookmarkEnd w:id="51"/>
       <w:r>
         <w:t xml:space="preserve"> </w:t>
       </w:r>
@@ -11230,16 +12247,7 @@
     <w:p/>
     <w:p>
       <w:r>
-        <w:t xml:space="preserve">The table below summarizes the EV policy scenarios. These are </w:t>
-      </w:r>
-      <w:r>
-        <w:t>run in combination with Slow and Rapid Advancement cost pathways (see below)</w:t>
-      </w:r>
-      <w:r>
-        <w:t>, for a total of eight scenarios</w:t>
-      </w:r>
-      <w:r>
-        <w:t>.</w:t>
+        <w:t>The table below summarizes the EV policy scenarios. These are run in combination with Slow and Rapid Advancement cost pathways (see below), for a total of eight scenarios.</w:t>
       </w:r>
     </w:p>
     <w:p/>
@@ -11272,7 +12280,7 @@
                 <w:bCs/>
               </w:rPr>
             </w:pPr>
-            <w:bookmarkStart w:id="51" w:name="_Hlk29903354"/>
+            <w:bookmarkStart w:id="52" w:name="_Hlk29903354"/>
             <w:r>
               <w:rPr>
                 <w:b/>
@@ -11751,7 +12759,7 @@
           </w:p>
         </w:tc>
       </w:tr>
-      <w:bookmarkEnd w:id="51"/>
+      <w:bookmarkEnd w:id="52"/>
     </w:tbl>
     <w:p/>
     <w:p>
@@ -12039,12 +13047,7 @@
         <w:t>EV benefits</w:t>
       </w:r>
       <w:r>
-        <w:t xml:space="preserve"> under the NEVP are largely proposed to last 7 years, but as GCAM uses 5-year time steps, we model the NEVP over 10 years, from 2020 to 2</w:t>
-      </w:r>
-      <w:bookmarkStart w:id="52" w:name="_GoBack"/>
-      <w:bookmarkEnd w:id="52"/>
-      <w:r>
-        <w:t xml:space="preserve">030. </w:t>
+        <w:t xml:space="preserve"> under the NEVP are largely proposed to last 7 years, but as GCAM uses 5-year time steps, we model the NEVP over 10 years, from 2020 to 2030. </w:t>
       </w:r>
       <w:r>
         <w:t>Taxes, duties, and fees under the NEVP localization scenarios are given as a percentage of the purchase price.</w:t>
@@ -25901,7 +26904,7 @@
 </file>
 
 <file path=customXml/itemProps1.xml><?xml version="1.0" encoding="utf-8"?>
-<ds:datastoreItem xmlns:ds="http://schemas.openxmlformats.org/officeDocument/2006/customXml" ds:itemID="{09674A0D-6270-4C65-A4D9-BF9D773E4ACF}">
+<ds:datastoreItem xmlns:ds="http://schemas.openxmlformats.org/officeDocument/2006/customXml" ds:itemID="{590C8127-7ED9-469E-AB3F-36957325F5CB}">
   <ds:schemaRefs>
     <ds:schemaRef ds:uri="http://schemas.openxmlformats.org/officeDocument/2006/bibliography"/>
   </ds:schemaRefs>

</xml_diff>

<commit_message>
Add references in lit review
</commit_message>
<xml_diff>
--- a/[Charles et al. 2020] Electrification of the transport System. Impacts of national policies vs external drivers. A case study for Pakistan.docx
+++ b/[Charles et al. 2020] Electrification of the transport System. Impacts of national policies vs external drivers. A case study for Pakistan.docx
@@ -3482,13 +3482,19 @@
     <w:p>
       <w:bookmarkStart w:id="5" w:name="_Toc36643830"/>
       <w:r>
-        <w:t xml:space="preserve">The transport sector accounts for a fourth of global greenhouse gas (GHG) emissions with road transport accounting for more than half of all transport-related emissions </w:t>
+        <w:t>The transport sector accounts for a fourth of global greenhouse gas (GHG) emissions</w:t>
+      </w:r>
+      <w:r>
+        <w:t>,</w:t>
+      </w:r>
+      <w:r>
+        <w:t xml:space="preserve"> with road transport accounting for more than half of all transport-related emissions </w:t>
       </w:r>
       <w:r>
         <w:fldChar w:fldCharType="begin"/>
       </w:r>
       <w:r>
-        <w:instrText xml:space="preserve"> ADDIN ZOTERO_ITEM CSL_CITATION {"citationID":"mrP3THfj","properties":{"formattedCitation":"(Clarke et al. 2015; Edelenbosch et al. 2017)","plainCitation":"(Clarke et al. 2015; Edelenbosch et al. 2017)","noteIndex":0},"citationItems":[{"id":"iLahw5TI/1cvyK4EP","uris":["http://zotero.org/users/2476381/items/XXU7YG7Z"],"uri":["http://zotero.org/users/2476381/items/XXU7YG7Z"],"itemData":{"id":765,"type":"report","publisher":"Pacific Northwest National Lab.(PNNL), Richland, WA (United States)","source":"Google Scholar","title":"Assessing Transformation Pathways. In: Climate Change 2014: Mitigation of Climate Change. Contribution of Working Group III to the Fifth Assessment Report of the Intergovernmental Panel on Climate Change","title-short":"Assessing Transformation Pathways. In","author":[{"family":"Clarke","given":"Leon E."},{"family":"Jiang","given":"Kejun"},{"family":"Akimoto","given":"Keigo"},{"family":"Babiker","given":"Mustafa"},{"family":"Blanford","given":"Geoffrey J."},{"family":"Fisher-Vanden","given":"Karen"},{"family":"Hourcade","given":"Jean-Claude"},{"family":"Krey","given":"Volker"},{"family":"Kriegler","given":"Elmar"},{"family":"Loschel","given":"Andreas"}],"issued":{"date-parts":[["2015"]]}},"label":"page"},{"id":"iLahw5TI/4DPgBJip","uris":["http://zotero.org/users/2476381/items/BM5FCHGJ"],"uri":["http://zotero.org/users/2476381/items/BM5FCHGJ"],"itemData":{"id":760,"type":"article-journal","abstract":"The transport sector is growing fast in terms of energy use and accompanying greenhouse gas emissions. Integrated assessment models (IAMs) are used widely to analyze energy system transitions over a decadal time frame to help inform and evaluating international climate policy. As part of this, IAMs also explore pathways of decarbonizing the transport sector. This study quantifies the contribution of changes in activity growth, modal structure, energy intensity and fuel mix to the projected passenger transport carbon emission pathways. The Laspeyres index decomposition method is used to compare results across models and scenarios, and against historical transport trends. Broadly-speaking the models show similar trends, projecting continuous transport activity growth, reduced energy intensity and in some cases modal shift to carbon-intensive modes - similar to those observed historically in a business-as-usual scenario. In policy-induced mitigation scenarios further enhancements of energy efficiency and fuel switching is seen, showing a clear break with historical trends. Reduced activity growth and modal shift (towards less carbon-intensive modes) only have a limited contribution to emission reduction. Measures that could induce such changes could possibly complement the aggressive, technology switch required in the current scenarios to reach internationally agreed climate targets.","container-title":"Transportation Research Part D: Transport and Environment","DOI":"10.1016/j.trd.2016.07.003","ISSN":"1361-9209","journalAbbreviation":"Transportation Research Part D: Transport and Environment","language":"en","page":"281-293","source":"ScienceDirect","title":"Decomposing passenger transport futures: Comparing results of global integrated assessment models","title-short":"Decomposing passenger transport futures","volume":"55","author":[{"family":"Edelenbosch","given":"O. Y."},{"family":"McCollum","given":"D. L."},{"family":"Vuuren","given":"D. P.","non-dropping-particle":"van"},{"family":"Bertram","given":"C."},{"family":"Carrara","given":"S."},{"family":"Daly","given":"H."},{"family":"Fujimori","given":"S."},{"family":"Kitous","given":"A."},{"family":"Kyle","given":"P."},{"family":"Ó Broin","given":"E."},{"family":"Karkatsoulis","given":"P."},{"family":"Sano","given":"F."}],"issued":{"date-parts":[["2017",8,1]]}},"label":"page"}],"schema":"https://github.com/citation-style-language/schema/raw/master/csl-citation.json"} </w:instrText>
+        <w:instrText xml:space="preserve"> ADDIN ZOTERO_ITEM CSL_CITATION {"citationID":"mrP3THfj","properties":{"formattedCitation":"(Clarke et al. 2015; Edelenbosch et al. 2017)","plainCitation":"(Clarke et al. 2015; Edelenbosch et al. 2017)","noteIndex":0},"citationItems":[{"id":"4ZfeA4qA/NBI7Rt2B","uris":["http://zotero.org/users/2476381/items/XXU7YG7Z"],"uri":["http://zotero.org/users/2476381/items/XXU7YG7Z"],"itemData":{"id":765,"type":"report","publisher":"Pacific Northwest National Lab.(PNNL), Richland, WA (United States)","source":"Google Scholar","title":"Assessing Transformation Pathways. In: Climate Change 2014: Mitigation of Climate Change. Contribution of Working Group III to the Fifth Assessment Report of the Intergovernmental Panel on Climate Change","title-short":"Assessing Transformation Pathways. In","author":[{"family":"Clarke","given":"Leon E."},{"family":"Jiang","given":"Kejun"},{"family":"Akimoto","given":"Keigo"},{"family":"Babiker","given":"Mustafa"},{"family":"Blanford","given":"Geoffrey J."},{"family":"Fisher-Vanden","given":"Karen"},{"family":"Hourcade","given":"Jean-Claude"},{"family":"Krey","given":"Volker"},{"family":"Kriegler","given":"Elmar"},{"family":"Loschel","given":"Andreas"}],"issued":{"date-parts":[["2015"]]}},"label":"page"},{"id":"4ZfeA4qA/uClsJoq7","uris":["http://zotero.org/users/2476381/items/BM5FCHGJ"],"uri":["http://zotero.org/users/2476381/items/BM5FCHGJ"],"itemData":{"id":760,"type":"article-journal","abstract":"The transport sector is growing fast in terms of energy use and accompanying greenhouse gas emissions. Integrated assessment models (IAMs) are used widely to analyze energy system transitions over a decadal time frame to help inform and evaluating international climate policy. As part of this, IAMs also explore pathways of decarbonizing the transport sector. This study quantifies the contribution of changes in activity growth, modal structure, energy intensity and fuel mix to the projected passenger transport carbon emission pathways. The Laspeyres index decomposition method is used to compare results across models and scenarios, and against historical transport trends. Broadly-speaking the models show similar trends, projecting continuous transport activity growth, reduced energy intensity and in some cases modal shift to carbon-intensive modes - similar to those observed historically in a business-as-usual scenario. In policy-induced mitigation scenarios further enhancements of energy efficiency and fuel switching is seen, showing a clear break with historical trends. Reduced activity growth and modal shift (towards less carbon-intensive modes) only have a limited contribution to emission reduction. Measures that could induce such changes could possibly complement the aggressive, technology switch required in the current scenarios to reach internationally agreed climate targets.","container-title":"Transportation Research Part D: Transport and Environment","DOI":"10.1016/j.trd.2016.07.003","ISSN":"1361-9209","journalAbbreviation":"Transportation Research Part D: Transport and Environment","language":"en","page":"281-293","source":"ScienceDirect","title":"Decomposing passenger transport futures: Comparing results of global integrated assessment models","title-short":"Decomposing passenger transport futures","volume":"55","author":[{"family":"Edelenbosch","given":"O. Y."},{"family":"McCollum","given":"D. L."},{"family":"Vuuren","given":"D. P.","non-dropping-particle":"van"},{"family":"Bertram","given":"C."},{"family":"Carrara","given":"S."},{"family":"Daly","given":"H."},{"family":"Fujimori","given":"S."},{"family":"Kitous","given":"A."},{"family":"Kyle","given":"P."},{"family":"Ó Broin","given":"E."},{"family":"Karkatsoulis","given":"P."},{"family":"Sano","given":"F."}],"issued":{"date-parts":[["2017",8,1]]}},"label":"page"}],"schema":"https://github.com/citation-style-language/schema/raw/master/csl-citation.json"} </w:instrText>
       </w:r>
       <w:r>
         <w:fldChar w:fldCharType="separate"/>
@@ -3509,7 +3515,7 @@
         <w:fldChar w:fldCharType="begin"/>
       </w:r>
       <w:r>
-        <w:instrText xml:space="preserve"> ADDIN ZOTERO_ITEM CSL_CITATION {"citationID":"X2nykBd5","properties":{"formattedCitation":"(D. L. McCollum et al. 2018)","plainCitation":"(D. L. McCollum et al. 2018)","noteIndex":0},"citationItems":[{"id":"iLahw5TI/uh51Ycb7","uris":["http://zotero.org/users/2476381/items/DESMIB36"],"uri":["http://zotero.org/users/2476381/items/DESMIB36"],"itemData":{"id":767,"type":"article-journal","container-title":"Nature Energy","issue":"8","note":"publisher: Nature Publishing Group","page":"664–673","source":"Google Scholar","title":"Interaction of consumer preferences and climate policies in the global transition to low-carbon vehicles","volume":"3","author":[{"family":"McCollum","given":"David L."},{"family":"Wilson","given":"Charlie"},{"family":"Bevione","given":"Michela"},{"family":"Carrara","given":"Samuel"},{"family":"Edelenbosch","given":"Oreane Y."},{"family":"Emmerling","given":"Johannes"},{"family":"Guivarch","given":"Céline"},{"family":"Karkatsoulis","given":"Panagiotis"},{"family":"Keppo","given":"Ilkka"},{"family":"Krey","given":"Volker"}],"issued":{"date-parts":[["2018"]]}}}],"schema":"https://github.com/citation-style-language/schema/raw/master/csl-citation.json"} </w:instrText>
+        <w:instrText xml:space="preserve"> ADDIN ZOTERO_ITEM CSL_CITATION {"citationID":"8hXJhnxX","properties":{"formattedCitation":"(McCollum et al. 2013; \\uc0\\u8220{}Transport \\uc0\\u8212{} IPCC\\uc0\\u8221{} 2014)","plainCitation":"(McCollum et al. 2013; “Transport — IPCC” 2014)","noteIndex":0},"citationItems":[{"id":32,"uris":["http://zotero.org/users/local/GpkrhFR0/items/KCJP9YBA"],"uri":["http://zotero.org/users/local/GpkrhFR0/items/KCJP9YBA"],"itemData":{"id":32,"type":"article-journal","abstract":"This paper analyzes the role of transport electrification in the broader context of energy system transformation and climate stabilization. As part of the EMF27 model intercomparison exercise, we employ the MESSAGE integrated assessment modeling framework to conduct a systematic variation of availability, cost, and performance of particular energy supply technologies, thereby deriving implications for feasibility of climate stabilization goals and the associated costs of mitigation. In addition, we explore a wide range of assumptions regarding the potential degree of electrification of the transportation sector. These analyses allow us to (i) test the extent to which the feasible attainment of stringent climate policy targets depends on transport electrification, and (ii) assess the far-reaching impacts that transport electrification could have throughout the rest of the energy system. A detailed analysis of the transition to electricity within the transport sector is not conducted. Our results indicate that while a low-carbon transport system built upon conventional liquidbased fuel delivery infrastructures is destined to become increasingly reliant on biofuels and synthetic liquids, electrification opens up a door through which nuclear energy and nonbiomass renewables can flow. The latter has important implications for mitigation costs.","container-title":"Climatic Change","DOI":"10.1007/s10584-013-0969-z","ISSN":"0165-0009, 1573-1480","issue":"3-4","journalAbbreviation":"Climatic Change","language":"en","page":"651-664","source":"DOI.org (Crossref)","title":"Transport electrification: A key element for energy system transformation and climate stabilization","title-short":"Transport electrification","volume":"123","author":[{"family":"McCollum","given":"David"},{"family":"Krey","given":"Volker"},{"family":"Kolp","given":"Peter"},{"family":"Nagai","given":"Yu"},{"family":"Riahi","given":"Keywan"}],"issued":{"date-parts":[["2013"]]}}},{"id":107,"uris":["http://zotero.org/users/local/GpkrhFR0/items/NG5CWPST"],"uri":["http://zotero.org/users/local/GpkrhFR0/items/NG5CWPST"],"itemData":{"id":107,"type":"post-weblog","note":"source: www.ipcc.ch","title":"Transport — IPCC","URL":"https://www.ipcc.ch/report/ar5/wg3/transport/","accessed":{"date-parts":[["2020",4,8]]},"issued":{"date-parts":[["2014"]]}}}],"schema":"https://github.com/citation-style-language/schema/raw/master/csl-citation.json"} </w:instrText>
       </w:r>
       <w:r>
         <w:fldChar w:fldCharType="separate"/>
@@ -3517,14 +3523,15 @@
       <w:r>
         <w:rPr>
           <w:rFonts w:ascii="Calibri" w:hAnsi="Calibri" w:cs="Calibri"/>
-        </w:rPr>
-        <w:t>(D. L. McCollum et al. 2018)</w:t>
+          <w:szCs w:val="24"/>
+        </w:rPr>
+        <w:t>(McCollum et al. 2013; “Transport — IPCC” 2014)</w:t>
       </w:r>
       <w:r>
         <w:fldChar w:fldCharType="end"/>
       </w:r>
       <w:r>
-        <w:t>. Switching to electric vehicles (EVs) has been proposed as a significant way to both lower energy consumption as a result of improved efficiencies as well as divert direct transport sector emissions to power generation. When coupled with appropriate power sector de-carbonization efforts</w:t>
+        <w:t>. Switching to electric vehicles (EVs) has been proposed as a significant way to both lower energy consumption as a result of improved efficiencies as well as divert direct transport sector emissions to power generation. When coupled with appropriate power sector decarbonization efforts</w:t>
       </w:r>
       <w:r>
         <w:t>,</w:t>
@@ -3536,7 +3543,7 @@
         <w:fldChar w:fldCharType="begin"/>
       </w:r>
       <w:r>
-        <w:instrText xml:space="preserve"> ADDIN ZOTERO_ITEM CSL_CITATION {"citationID":"yAwghg8k","properties":{"formattedCitation":"(Zhang and Fujimori 2020; D. McCollum et al. 2014; Kyle and Kim 2011)","plainCitation":"(Zhang and Fujimori 2020; D. McCollum et al. 2014; Kyle and Kim 2011)","noteIndex":0},"citationItems":[{"id":"iLahw5TI/uPZEmBAb","uris":["http://zotero.org/users/2476381/items/PMYEKARY"],"uri":["http://zotero.org/users/2476381/items/PMYEKARY"],"itemData":{"id":758,"type":"article-journal","abstract":"Electrification is widely considered an attractive solution for reducing the oil dependency and environmental impact of road transportation. Many countries have been establishing increasingly stringent and ambitious targets in support of transport electrification. We conducted scenario simulations to depict the role of transport electrification in climate change mitigation and how the transport sector would interact with the energy-supply sector. The results showed that transport electrification without the replacement of fossil-fuel power plants leads to the unfortunate result of increasing emissions instead of achieving a low-carbon transition. While transport electrification alone would not contribute to climate change mitigation, it is interesting to note that switching to electrified road transport under the sustainable shared socioeconomic pathways permitted an optimistic outlook for a low-carbon transition, even in the absence of a decarbonized power sector. Another interesting finding was that the stringent penetration of electric vehicles can reduce the mitigation cost generated by the 2 °C climate stabilization target, implying a positive impact for transport policies on the economic system. With technological innovations such as electrified road transport, climate change mitigation does not have to occur at the expense of economic growth. Because a transport electrification policy closely interacts with energy and economic systems, transport planners, economists, and energy policymakers need to work together to propose policy schemes that consider a cross-sectoral balance for a green sustainable future.","container-title":"Environmental Research Letters","DOI":"10.1088/1748-9326/ab6658","ISSN":"1748-9326","issue":"3","journalAbbreviation":"Environ. Res. Lett.","language":"en","note":"publisher: IOP Publishing","page":"034019","source":"Institute of Physics","title":"The role of transport electrification in global climate change mitigation scenarios","volume":"15","author":[{"family":"Zhang","given":"Runsen"},{"family":"Fujimori","given":"Shinichiro"}],"issued":{"date-parts":[["2020",2]]}}},{"id":32,"uris":["http://zotero.org/users/local/GpkrhFR0/items/KCJP9YBA"],"uri":["http://zotero.org/users/local/GpkrhFR0/items/KCJP9YBA"],"itemData":{"id":32,"type":"article-journal","abstract":"This paper analyzes the role of transport electrification in the broader context of energy system transformation and climate stabilization. As part of the EMF27 model intercomparison exercise, we employ the MESSAGE integrated assessment modeling framework to conduct a systematic variation of availability, cost, and performance of particular energy supply technologies, thereby deriving implications for feasibility of climate stabilization goals and the associated costs of mitigation. In addition, we explore a wide range of assumptions regarding the potential degree of electrification of the transportation sector. These analyses allow us to (i) test the extent to which the feasible attainment of stringent climate policy targets depends on transport electrification, and (ii) assess the far-reaching impacts that transport electrification could have throughout the rest of the energy system. A detailed analysis of the transition to electricity within the transport sector is not conducted. Our results indicate that while a low-carbon transport system built upon conventional liquidbased fuel delivery infrastructures is destined to become increasingly reliant on biofuels and synthetic liquids, electrification opens up a door through which nuclear energy and nonbiomass renewables can flow. The latter has important implications for mitigation costs.","container-title":"Climatic Change","DOI":"10.1007/s10584-013-0969-z","ISSN":"0165-0009, 1573-1480","issue":"3-4","journalAbbreviation":"Climatic Change","language":"en","page":"651-664","source":"DOI.org (Crossref)","title":"Transport electrification: A key element for energy system transformation and climate stabilization","title-short":"Transport electrification","volume":"123","author":[{"family":"McCollum","given":"David"},{"family":"Krey","given":"Volker"},{"family":"Kolp","given":"Peter"},{"family":"Nagai","given":"Yu"},{"family":"Riahi","given":"Keywan"}],"issued":{"date-parts":[["2014",4]]}}},{"id":55,"uris":["http://zotero.org/users/local/GpkrhFR0/items/Q2UBM3PL"],"uri":["http://zotero.org/users/local/GpkrhFR0/items/Q2UBM3PL"],"itemData":{"id":55,"type":"article-journal","abstract":"This study assesses global light-duty vehicle (LDV) transport in the upcoming century, and the implications of vehicle technology advancement and fuel-switching on greenhouse gas emissions and primary energy demands. Five different vehicle technology scenarios are analyzed with and without a CO2 emissions mitigation policy using the GCAM integrated assessment model: a reference internal combustion engine vehicle scenario, an advanced internal combustion engine vehicle scenario, and three alternative fuel vehicle scenarios in which all LDVs are switched to natural gas, electricity, or hydrogen by 2050. The emissions mitigation policy is a global CO2 emissions price pathway that achieves 450 ppmv CO2 at the end of the century with reference vehicle technologies. The scenarios demonstrate considerable emissions mitigation potential from LDV technology; with and without emissions pricing, global CO2 concentrations in 2095 are reduced about 10 ppmv by advanced ICEV technologies and natural gas vehicles, and 25 ppmv by electric or hydrogen vehicles. All technological advances in vehicles are important for reducing the oil demands of LDV transport and their corresponding CO2 emissions. Among advanced and alternative vehicle technologies, electricity- and hydrogen-powered vehicles are especially valuable for reducing whole-system emissions and total primary energy.","container-title":"Energy Policy","DOI":"10.1016/j.enpol.2011.03.016","ISSN":"03014215","issue":"5","journalAbbreviation":"Energy Policy","language":"en","page":"3012-3024","source":"DOI.org (Crossref)","title":"Long-term implications of alternative light-duty vehicle technologies for global greenhouse gas emissions and primary energy demands","volume":"39","author":[{"family":"Kyle","given":"Page"},{"family":"Kim","given":"Son H."}],"issued":{"date-parts":[["2011",5]]}}}],"schema":"https://github.com/citation-style-language/schema/raw/master/csl-citation.json"} </w:instrText>
+        <w:instrText xml:space="preserve"> ADDIN ZOTERO_ITEM CSL_CITATION {"citationID":"yAwghg8k","properties":{"formattedCitation":"(Zhang and Fujimori 2020; McCollum et al. 2013; Kyle and Kim 2011)","plainCitation":"(Zhang and Fujimori 2020; McCollum et al. 2013; Kyle and Kim 2011)","noteIndex":0},"citationItems":[{"id":"4ZfeA4qA/Vn2ph9in","uris":["http://zotero.org/users/2476381/items/PMYEKARY"],"uri":["http://zotero.org/users/2476381/items/PMYEKARY"],"itemData":{"id":758,"type":"article-journal","abstract":"Electrification is widely considered an attractive solution for reducing the oil dependency and environmental impact of road transportation. Many countries have been establishing increasingly stringent and ambitious targets in support of transport electrification. We conducted scenario simulations to depict the role of transport electrification in climate change mitigation and how the transport sector would interact with the energy-supply sector. The results showed that transport electrification without the replacement of fossil-fuel power plants leads to the unfortunate result of increasing emissions instead of achieving a low-carbon transition. While transport electrification alone would not contribute to climate change mitigation, it is interesting to note that switching to electrified road transport under the sustainable shared socioeconomic pathways permitted an optimistic outlook for a low-carbon transition, even in the absence of a decarbonized power sector. Another interesting finding was that the stringent penetration of electric vehicles can reduce the mitigation cost generated by the 2 °C climate stabilization target, implying a positive impact for transport policies on the economic system. With technological innovations such as electrified road transport, climate change mitigation does not have to occur at the expense of economic growth. Because a transport electrification policy closely interacts with energy and economic systems, transport planners, economists, and energy policymakers need to work together to propose policy schemes that consider a cross-sectoral balance for a green sustainable future.","container-title":"Environmental Research Letters","DOI":"10.1088/1748-9326/ab6658","ISSN":"1748-9326","issue":"3","journalAbbreviation":"Environ. Res. Lett.","language":"en","note":"publisher: IOP Publishing","page":"034019","source":"Institute of Physics","title":"The role of transport electrification in global climate change mitigation scenarios","volume":"15","author":[{"family":"Zhang","given":"Runsen"},{"family":"Fujimori","given":"Shinichiro"}],"issued":{"date-parts":[["2020",2]]}}},{"id":32,"uris":["http://zotero.org/users/local/GpkrhFR0/items/KCJP9YBA"],"uri":["http://zotero.org/users/local/GpkrhFR0/items/KCJP9YBA"],"itemData":{"id":32,"type":"article-journal","abstract":"This paper analyzes the role of transport electrification in the broader context of energy system transformation and climate stabilization. As part of the EMF27 model intercomparison exercise, we employ the MESSAGE integrated assessment modeling framework to conduct a systematic variation of availability, cost, and performance of particular energy supply technologies, thereby deriving implications for feasibility of climate stabilization goals and the associated costs of mitigation. In addition, we explore a wide range of assumptions regarding the potential degree of electrification of the transportation sector. These analyses allow us to (i) test the extent to which the feasible attainment of stringent climate policy targets depends on transport electrification, and (ii) assess the far-reaching impacts that transport electrification could have throughout the rest of the energy system. A detailed analysis of the transition to electricity within the transport sector is not conducted. Our results indicate that while a low-carbon transport system built upon conventional liquidbased fuel delivery infrastructures is destined to become increasingly reliant on biofuels and synthetic liquids, electrification opens up a door through which nuclear energy and nonbiomass renewables can flow. The latter has important implications for mitigation costs.","container-title":"Climatic Change","DOI":"10.1007/s10584-013-0969-z","ISSN":"0165-0009, 1573-1480","issue":"3-4","journalAbbreviation":"Climatic Change","language":"en","page":"651-664","source":"DOI.org (Crossref)","title":"Transport electrification: A key element for energy system transformation and climate stabilization","title-short":"Transport electrification","volume":"123","author":[{"family":"McCollum","given":"David"},{"family":"Krey","given":"Volker"},{"family":"Kolp","given":"Peter"},{"family":"Nagai","given":"Yu"},{"family":"Riahi","given":"Keywan"}],"issued":{"date-parts":[["2013"]]}}},{"id":55,"uris":["http://zotero.org/users/local/GpkrhFR0/items/Q2UBM3PL"],"uri":["http://zotero.org/users/local/GpkrhFR0/items/Q2UBM3PL"],"itemData":{"id":55,"type":"article-journal","abstract":"This study assesses global light-duty vehicle (LDV) transport in the upcoming century, and the implications of vehicle technology advancement and fuel-switching on greenhouse gas emissions and primary energy demands. Five different vehicle technology scenarios are analyzed with and without a CO2 emissions mitigation policy using the GCAM integrated assessment model: a reference internal combustion engine vehicle scenario, an advanced internal combustion engine vehicle scenario, and three alternative fuel vehicle scenarios in which all LDVs are switched to natural gas, electricity, or hydrogen by 2050. The emissions mitigation policy is a global CO2 emissions price pathway that achieves 450 ppmv CO2 at the end of the century with reference vehicle technologies. The scenarios demonstrate considerable emissions mitigation potential from LDV technology; with and without emissions pricing, global CO2 concentrations in 2095 are reduced about 10 ppmv by advanced ICEV technologies and natural gas vehicles, and 25 ppmv by electric or hydrogen vehicles. All technological advances in vehicles are important for reducing the oil demands of LDV transport and their corresponding CO2 emissions. Among advanced and alternative vehicle technologies, electricity- and hydrogen-powered vehicles are especially valuable for reducing whole-system emissions and total primary energy.","container-title":"Energy Policy","DOI":"10.1016/j.enpol.2011.03.016","ISSN":"03014215","issue":"5","journalAbbreviation":"Energy Policy","language":"en","page":"3012-3024","source":"DOI.org (Crossref)","title":"Long-term implications of alternative light-duty vehicle technologies for global greenhouse gas emissions and primary energy demands","volume":"39","author":[{"family":"Kyle","given":"Page"},{"family":"Kim","given":"Son H."}],"issued":{"date-parts":[["2011",5]]}}}],"schema":"https://github.com/citation-style-language/schema/raw/master/csl-citation.json"} </w:instrText>
       </w:r>
       <w:r>
         <w:fldChar w:fldCharType="separate"/>
@@ -3545,7 +3552,7 @@
         <w:rPr>
           <w:rFonts w:ascii="Calibri" w:hAnsi="Calibri" w:cs="Calibri"/>
         </w:rPr>
-        <w:t>(Zhang and Fujimori 2020; D. McCollum et al. 2014; Kyle and Kim 2011)</w:t>
+        <w:t>(Zhang and Fujimori 2020; McCollum et al. 2013; Kyle and Kim 2011)</w:t>
       </w:r>
       <w:r>
         <w:fldChar w:fldCharType="end"/>
@@ -3556,7 +3563,25 @@
     </w:p>
     <w:p>
       <w:r>
-        <w:t xml:space="preserve">Costs of EVs are rapidly falling and several projections show cost parity with traditional Internal Combustion Engine (ICE) vehicles as soon as </w:t>
+        <w:t>Costs of EVs are rapidly falling and several projections show cost parity with traditional</w:t>
+      </w:r>
+      <w:r>
+        <w:t xml:space="preserve"> i</w:t>
+      </w:r>
+      <w:r>
+        <w:t xml:space="preserve">nternal </w:t>
+      </w:r>
+      <w:r>
+        <w:t>c</w:t>
+      </w:r>
+      <w:r>
+        <w:t xml:space="preserve">ombustion </w:t>
+      </w:r>
+      <w:r>
+        <w:t>e</w:t>
+      </w:r>
+      <w:r>
+        <w:t xml:space="preserve">ngine (ICE) vehicles as soon as </w:t>
       </w:r>
       <w:r>
         <w:t>2025-2030</w:t>
@@ -3568,7 +3593,7 @@
         <w:fldChar w:fldCharType="begin"/>
       </w:r>
       <w:r>
-        <w:instrText xml:space="preserve"> ADDIN ZOTERO_ITEM CSL_CITATION {"citationID":"iAKgoHp8","properties":{"formattedCitation":"(Schmidt et al. 2017; Richardson 2013)","plainCitation":"(Schmidt et al. 2017; Richardson 2013)","noteIndex":0},"citationItems":[{"id":101,"uris":["http://zotero.org/users/local/GpkrhFR0/items/Q9DKT6IR"],"uri":["http://zotero.org/users/local/GpkrhFR0/items/Q9DKT6IR"],"itemData":{"id":101,"type":"article-journal","container-title":"Nature Energy","DOI":"10.1038/nenergy.2017.110","ISSN":"2058-7546","issue":"8","journalAbbreviation":"Nat Energy","language":"en","page":"17110","source":"DOI.org (Crossref)","title":"The future cost of electrical energy storage based on experience rates","volume":"2","author":[{"family":"Schmidt","given":"O."},{"family":"Hawkes","given":"A."},{"family":"Gambhir","given":"A."},{"family":"Staffell","given":"I."}],"issued":{"date-parts":[["2017",8]]}}},{"id":89,"uris":["http://zotero.org/users/local/GpkrhFR0/items/RHY9ZHRK"],"uri":["http://zotero.org/users/local/GpkrhFR0/items/RHY9ZHRK"],"itemData":{"id":89,"type":"article-journal","abstract":"Electric vehicles (EVs) and renewable energy sources offer the potential to substantially decrease carbon emissions from both the transportation and power generation sectors of the economy. Mass adoption of EVs will have a number of impacts and beneﬁts, including the ability to assist in the integration of renewable energy into existing electric grids. This paper reviews the current literature on EVs, the electric grid, and renewable energy integration. Key methods and assumptions of the literature are discussed. The economic, environmental and grid impacts of EVs are reviewed. Numerous studies assessing the ability of EVs to integrate renewable energy sources are assessed; the literature indicates that EVs can signiﬁcantly reduce the amount of excess renewable energy produced in an electric system. Studies on wind–EV interaction are much more detailed than those on solar photovoltaics (PV) and EVs. The paper concludes with recommendations for future research.","container-title":"Renewable and Sustainable Energy Reviews","DOI":"10.1016/j.rser.2012.11.042","ISSN":"13640321","journalAbbreviation":"Renewable and Sustainable Energy Reviews","language":"en","page":"247-254","source":"DOI.org (Crossref)","title":"Electric vehicles and the electric grid: A review of modeling approaches, Impacts, and renewable energy integration","title-short":"Electric vehicles and the electric grid","volume":"19","author":[{"family":"Richardson","given":"David B."}],"issued":{"date-parts":[["2013",3]]}}}],"schema":"https://github.com/citation-style-language/schema/raw/master/csl-citation.json"} </w:instrText>
+        <w:instrText xml:space="preserve"> ADDIN ZOTERO_ITEM CSL_CITATION {"citationID":"aknaEWSh","properties":{"formattedCitation":"(Schmidt et al. 2017; Jadun et al. 2017; Richardson 2013)","plainCitation":"(Schmidt et al. 2017; Jadun et al. 2017; Richardson 2013)","noteIndex":0},"citationItems":[{"id":101,"uris":["http://zotero.org/users/local/GpkrhFR0/items/Q9DKT6IR"],"uri":["http://zotero.org/users/local/GpkrhFR0/items/Q9DKT6IR"],"itemData":{"id":101,"type":"article-journal","container-title":"Nature Energy","DOI":"10.1038/nenergy.2017.110","ISSN":"2058-7546","issue":"8","journalAbbreviation":"Nat Energy","language":"en","page":"17110","source":"DOI.org (Crossref)","title":"The future cost of electrical energy storage based on experience rates","volume":"2","author":[{"family":"Schmidt","given":"O."},{"family":"Hawkes","given":"A."},{"family":"Gambhir","given":"A."},{"family":"Staffell","given":"I."}],"issued":{"date-parts":[["2017",8]]}}},{"id":14,"uris":["http://zotero.org/users/local/GpkrhFR0/items/WC3UXH4V"],"uri":["http://zotero.org/users/local/GpkrhFR0/items/WC3UXH4V"],"itemData":{"id":14,"type":"article-journal","language":"en","page":"108","source":"Zotero","title":"Electrification Futures Study: End-Use Electric Technology Cost and Performance Projections through 2050","author":[{"family":"Jadun","given":"Paige"},{"family":"McMillan","given":"Colin"},{"family":"Steinberg","given":"Daniel"},{"family":"Muratori","given":"Matteo"},{"family":"Vimmerstedt","given":"Laura"},{"family":"Mai","given":"Trieu"}],"issued":{"date-parts":[["2017"]]}}},{"id":89,"uris":["http://zotero.org/users/local/GpkrhFR0/items/RHY9ZHRK"],"uri":["http://zotero.org/users/local/GpkrhFR0/items/RHY9ZHRK"],"itemData":{"id":89,"type":"article-journal","abstract":"Electric vehicles (EVs) and renewable energy sources offer the potential to substantially decrease carbon emissions from both the transportation and power generation sectors of the economy. Mass adoption of EVs will have a number of impacts and beneﬁts, including the ability to assist in the integration of renewable energy into existing electric grids. This paper reviews the current literature on EVs, the electric grid, and renewable energy integration. Key methods and assumptions of the literature are discussed. The economic, environmental and grid impacts of EVs are reviewed. Numerous studies assessing the ability of EVs to integrate renewable energy sources are assessed; the literature indicates that EVs can signiﬁcantly reduce the amount of excess renewable energy produced in an electric system. Studies on wind–EV interaction are much more detailed than those on solar photovoltaics (PV) and EVs. The paper concludes with recommendations for future research.","container-title":"Renewable and Sustainable Energy Reviews","DOI":"10.1016/j.rser.2012.11.042","ISSN":"13640321","journalAbbreviation":"Renewable and Sustainable Energy Reviews","language":"en","page":"247-254","source":"DOI.org (Crossref)","title":"Electric vehicles and the electric grid: A review of modeling approaches, Impacts, and renewable energy integration","title-short":"Electric vehicles and the electric grid","volume":"19","author":[{"family":"Richardson","given":"David B."}],"issued":{"date-parts":[["2013",3]]}}}],"schema":"https://github.com/citation-style-language/schema/raw/master/csl-citation.json"} </w:instrText>
       </w:r>
       <w:r>
         <w:fldChar w:fldCharType="separate"/>
@@ -3577,7 +3602,21 @@
         <w:rPr>
           <w:rFonts w:ascii="Calibri" w:hAnsi="Calibri" w:cs="Calibri"/>
         </w:rPr>
-        <w:t>(Schmidt et al. 2017; Richardson 2013)</w:t>
+        <w:t xml:space="preserve">(Schmidt et al. 2017; </w:t>
+      </w:r>
+      <w:proofErr w:type="spellStart"/>
+      <w:r>
+        <w:rPr>
+          <w:rFonts w:ascii="Calibri" w:hAnsi="Calibri" w:cs="Calibri"/>
+        </w:rPr>
+        <w:t>Jadun</w:t>
+      </w:r>
+      <w:proofErr w:type="spellEnd"/>
+      <w:r>
+        <w:rPr>
+          <w:rFonts w:ascii="Calibri" w:hAnsi="Calibri" w:cs="Calibri"/>
+        </w:rPr>
+        <w:t xml:space="preserve"> et al. 2017; Richardson 2013)</w:t>
       </w:r>
       <w:r>
         <w:fldChar w:fldCharType="end"/>
@@ -3648,7 +3687,13 @@
     </w:p>
     <w:p>
       <w:r>
-        <w:t xml:space="preserve">With the large uncertainty in cost projections and the range of policy measures to incentivize EV adoption several studies have explored different transport system transformation pathways. McCollum et al. </w:t>
+        <w:t>With the large uncertainty in cost projections and the range of policy measures to incentivize EV adoption</w:t>
+      </w:r>
+      <w:r>
+        <w:t>,</w:t>
+      </w:r>
+      <w:r>
+        <w:t xml:space="preserve"> several studies have explored different transport system transformation pathways. McCollum et al. </w:t>
       </w:r>
       <w:r>
         <w:t>(</w:t>
@@ -3657,7 +3702,10 @@
         <w:t>20</w:t>
       </w:r>
       <w:r>
-        <w:t>13</w:t>
+        <w:t>1</w:t>
+      </w:r>
+      <w:r>
+        <w:t>3</w:t>
       </w:r>
       <w:r>
         <w:t>) a</w:t>
@@ -3666,7 +3714,13 @@
         <w:t xml:space="preserve">nalyze </w:t>
       </w:r>
       <w:r>
-        <w:t xml:space="preserve">several combinations of global technological advancements, availability of different fuels and emissions targets and find that transport electrification frees up valuable resources such as biomass, diversifies the primary energy mix in transport and increases energy security. Other studies investigate EV pathways in a range of countries including Colombia </w:t>
+        <w:t>several combinations of global technological advancements, availability of different fuels</w:t>
+      </w:r>
+      <w:r>
+        <w:t>,</w:t>
+      </w:r>
+      <w:r>
+        <w:t xml:space="preserve"> and emissions targets and find that transport electrification frees up valuable resources such as biomass, diversifies the primary energy mix in transport and increases energy security. Other studies investigate EV pathways in a range of countries including Colombia </w:t>
       </w:r>
       <w:r>
         <w:fldChar w:fldCharType="begin"/>
@@ -3745,13 +3799,13 @@
         <w:fldChar w:fldCharType="begin"/>
       </w:r>
       <w:r>
-        <w:instrText xml:space="preserve"> ADDIN ZOTERO_ITEM CSL_CITATION {"citationID":"49mEEEft","properties":{"formattedCitation":"(Seixas et al. 2015; Hawkins et al. 2013)","plainCitation":"(Seixas et al. 2015; Hawkins et al. 2013)","noteIndex":0},"citationItems":[{"id":85,"uris":["http://zotero.org/users/local/GpkrhFR0/items/Q9I4LAEX"],"uri":["http://zotero.org/users/local/GpkrhFR0/items/Q9I4LAEX"],"itemData":{"id":85,"type":"article-journal","abstract":"Electric vehicles (EVs) are considered alternatives to internal combustion engines due to their energy efﬁciency and contribution to CO2 mitigation. The adoption of EVs depends on consumer preferences, including cost, social status and driving habits, although it is agreed that current and expected costs play a major role. We use a partial equilibrium model that minimizes total energy system costs to assess whether EVs can be a cost-effective option for the consumers of each EU27 member state up to 2050, focusing on the impact of different vehicle investment costs and CO2 mitigation targets. We found that for an EU-wide greenhouse gas emission reduction cap of 40% and 70% by 2050 vis-à-vis 1990 emissions, battery electric vehicles (BEVs) are cost-effective in the EU only by 2030 and only if their costs are 30% lower than currently expected. At the EU level, vehicle costs and the capability to deliver both short- and long-distance mobility are the main drivers of BEV deployment. Other drivers include each state’s national mobility patterns and the cost-effectiveness of alternative mitigation options, both in the transport sector, such as plug-in hybrid electric vehicles (PHEVs) or biofuels, and in other sectors, such as renewable electricity.","container-title":"Energy Policy","DOI":"10.1016/j.enpol.2015.01.032","ISSN":"03014215","journalAbbreviation":"Energy Policy","language":"en","page":"165-176","source":"DOI.org (Crossref)","title":"Assessing the cost-effectiveness of electric vehicles in European countries using integrated modeling","volume":"80","author":[{"family":"Seixas","given":"J."},{"family":"Simões","given":"S."},{"family":"Dias","given":"L."},{"family":"Kanudia","given":"A."},{"family":"Fortes","given":"P."},{"family":"Gargiulo","given":"M."}],"issued":{"date-parts":[["2015",5]]}}},{"id":87,"uris":["http://zotero.org/users/local/GpkrhFR0/items/TGZN3MPL"],"uri":["http://zotero.org/users/local/GpkrhFR0/items/TGZN3MPL"],"itemData":{"id":87,"type":"article-journal","abstract":"Electric vehicles (EVs) coupled with low-carbon electricity sources offer the potential for reducing greenhouse gas emissions and exposure to tailpipe emissions from personal transportation. In considering these beneﬁts, it is important to address concerns of problemshifting. In addition, while many studies have focused on the use phase in comparing transportation options, vehicle production is also signiﬁcant when comparing conventional and EVs. We develop and provide a transparent life cycle inventory of conventional and electric vehicles and apply our inventory to assess conventional and EVs over a range of impact categories. We ﬁnd that EVs powered by the present European electricity mix offer a 10% to 24% decrease in global warming potential (GWP) relative to conventional diesel or gasoline vehicles assuming lifetimes of 150,000 km. However, EVs exhibit the potential for signiﬁcant increases in human toxicity, freshwater eco-toxicity, freshwater eutrophication, and metal depletion impacts, largely emanating from the vehicle supply chain. Results are sensitive to assumptions regarding electricity source, use phase energy consumption, vehicle lifetime, and battery replacement schedules. Because production impacts are more signiﬁcant for EVs than conventional vehicles, assuming a vehicle lifetime of 200,000 km exaggerates the GWP beneﬁts of EVs to 27% to 29% relative to gasoline vehicles or 17% to 20% relative to diesel. An assumption of 100,000 km decreases the beneﬁt of EVs to 9% to 14% with respect to gasoline vehicles and results in impacts indistinguishable from those of a diesel vehicle. Improving the environmental proﬁle of EVs requires engagement around reducing vehicle production supply chain impacts and promoting clean electricity sources in decision making regarding electricity infrastructure.","container-title":"Journal of Industrial Ecology","DOI":"10.1111/j.1530-9290.2012.00532.x","ISSN":"1088-1980, 1530-9290","issue":"1","journalAbbreviation":"Journal of Industrial Ecology","language":"en","page":"53-64","source":"DOI.org (Crossref)","title":"Comparative Environmental Life Cycle Assessment of</w:instrText>
+        <w:instrText xml:space="preserve"> ADDIN ZOTERO_ITEM CSL_CITATION {"citationID":"Bn2E2upS","properties":{"formattedCitation":"(Mersky et al. 2016; Egn\\uc0\\u233{}r and Trosvik 2018; Seixas et al. 2015; Hawkins et al. 2013)","plainCitation":"(Mersky et al. 2016; Egnér and Trosvik 2018; Seixas et al. 2015; Hawkins et al. 2013)","noteIndex":0},"citationItems":[{"id":122,"uris":["http://zotero.org/users/local/GpkrhFR0/items/Y77ZNK2G"],"uri":["http://zotero.org/users/local/GpkrhFR0/items/Y77ZNK2G"],"itemData":{"id":122,"type":"article-journal","abstract":"Battery Electric vehicles (BEVs) shift pollution off the road and to potentially less damaging and more varied sources than petroleum. Depending on the source of electricity, a transition to electriﬁed personal transportation can dramatically reduce greenhouse gas emissions and air pollutants. However current EVs tend to be more expensive and have shorter range, which can hinder public adoption. Government incentives can be used to alleviate these factors and encourage adoption. Norway has a long history incentivizing BEV adoption including measures such as exemption from roadway tolls, access to charging infrastructure, point of sale tax incentives, and usage of public bus use limited lanes. This paper analyzed the sales of electric vehicles on a regional and municipal basis in Norway and then cross analyzed these with the corresponding local demographic data and incentive measures to attempt to ascertain which factors lead to higher BEV adoption. It was concluded that access to BEV charging infrastructure, being adjacent to major cities, and regional incomes had the greatest predictive power for the growth of BEV sales. It was also concluded that short-range vehicles showed somewhat more income and unemployment sensitivity than long-range vehicles. Toll exemptions and the right to use bus designated lanes do not seem to have statistically signiﬁcant predictive power for BEV sales in our linear municipal-level models, but this could be due to neighboring major cities containing those incentive features.","container-title":"Transportation Research Part D: Transport and Environment","DOI":"10.1016/j.trd.2016.03.011","ISSN":"13619209","journalAbbreviation":"Transportation Research Part D: Transport and Environment","language":"en","page":"56-68","source":"DOI.org (Crossref)","title":"Effectiveness of incentives on electric vehicle adoption in Norway","volume":"46","author":[{"family":"Mersky","given":"Avi Chaim"},{"family":"Sprei","given":"Frances"},{"family":"Samaras","given":"Constantine"},{"family":"Qian","given":"Zhen (Sean)"}],"issued":{"date-parts":[["2016",7]]}}},{"id":120,"uris":["http://zotero.org/users/local/GpkrhFR0/items/J9HTRUBV"],"uri":["http://zotero.org/users/local/GpkrhFR0/items/J9HTRUBV"],"itemData":{"id":120,"type":"article-journal","abstract":"A transition towards a higher share of electric vehicles has the potential to signiﬁcantly reduce greenhouse gas emissions. The adoption rate of electric vehicles in Sweden is however relatively slow and varies substantially across municipalities. This study empirically examines the impact of local policy instruments designed to promote the adoption of electric vehicles. We use panel data between 2010 and 2016 to estimate the eﬀect of local policy instruments on the share of newly registered battery electric vehicles in Swedish municipalities. We ﬁnd that an increased number of public charging points increases the adoption rate, especially in urban municipalities. The results further suggest that public procurement of battery electric vehicles has the potential to be an eﬀective policy instrument. Finally, we ﬁnd that by adjusting policy instruments to the speciﬁc characteristics of municipalities and making them visible to the public, their eﬀectiveness can be increased.","container-title":"Energy Policy","DOI":"10.1016/j.enpol.2018.06.040","ISSN":"03014215","journalAbbreviation":"Energy Policy","language":"en","page":"584-596","source":"DOI.org (Crossref)","title":"Electric vehicle adoption in Sweden and the impact of local policy instruments","volume":"121","author":[{"family":"Egnér","given":"Filippa"},{"family":"Trosvik","given":"Lina"}],"issued":{"date-parts":[["2018",10]]}}},{"id":85,"uris":["http://zotero.org/users/local/GpkrhFR0/items/Q9I4LAEX"],"uri":["http://zotero.org/users/local/GpkrhFR0/items/Q9I4LAEX"],"itemData":{"id":85,"type":"article-journal","abstract":"Electric vehicles (EVs) are considered alternatives to internal combustion engines due to their energy efﬁciency and contribution to CO2 mitigation. The adoption of EVs depends on consumer preferences, including cost, social status and driving habits, although it is agreed that current and expected costs play a major role. We use a partial equilibrium model that minimizes total energy system costs to assess whether EVs can be a cost-effective option for the consumers of each EU27 member state up to 2050, focusing on the impact of different vehicle investment costs and CO2 mitigation targets. We found that for an EU-wide greenhouse gas emission reduction cap of 40% and 70% by 2050 vis-à-vis 1990 emissions, battery electric vehicles (BEVs) are cost-effective in the EU only by 2030 and only if their costs are 30% lower than currently expected. At the EU level, vehicle costs and the capability to deliver both short- and long-distance mobility are the main drivers of BEV deployment. Other drivers include each state’s national mobility patterns and the cost-effectiveness of alternative mitigation options, both in the transport sector, such as plug-in hybrid electric vehicles (PHEVs) or biofuels, and in other sectors, such as renewable electricity.","container-title":"Energy Policy","DOI":"10.1016/j.enpol.2015.01.032","ISSN":"03014215","journalAbbreviation":"Energy Policy","language":"en","page":"165-176","source":"DOI.org (Crossref)","title":"Assessing the cost-effectiveness of electric vehicles in European countries using integrated modeling","volume":"80","author":[{"family":"Seixas","given":"J."},{"family":"Simões","given":"S."},{"family":"Dias","given":"L."},{"family":"Kanudia","given":"A."},{"family":"Fortes","given":"P."},{"family":"Gargiulo","given":"M."}],"issued":{"date-parts":[["2015",5]]}}},{"id":87,"uris":["http://zotero.org/users/local/GpkrhFR0/items/TGZN3MPL"],"uri":["http://zotero.org/users/local/GpkrhFR0/items/TGZN3MPL"],"itemData":{"id":87,"type":"article-journal","abstract":"Electric vehicles (EVs) coupled with low-carbon electricity sources offer the potential for reducing greenhouse gas emissions and exposure to tailpipe emissions from personal transportation. In considering these beneﬁts, it is important to address concerns of problemshifting. In addition, while many studies have focused on the use phase in comparing transportation options, vehicle production is also signiﬁcant when comparing conventional and EVs. We develop and provide a transparent life cycle inventory of conventional and electric vehicles and apply our inventory to assess conventional and EVs over a range of impact categories. We ﬁnd that EVs powered by the present European electricity mix offer a 10% to 24% decrease in global warming potential (GWP) relative to conventional diesel or gasoline vehicles assuming lifetimes of 150,000 km. However, EVs exhibit the potential for signiﬁcant increases in human toxicity, freshwater eco-toxicity, freshwater eutrophication, and metal depletion impacts, largely emanating from the vehicle supply chain. Results are sensitive to assumptions regarding electricity source, use phase energy consumption, vehicle lifetime, and battery replacement schedules. Because production impacts are more signiﬁcant for EVs than conventional vehicles, assuming a vehicle lifetime of 200,000 km exaggerates the GWP beneﬁts of EVs to 27% to 29% relative to gasoline vehicles or 17% to 20% relative to diesel. An assumption of 100,000 km decreases the beneﬁt of EVs to 9% to 14% with respect to gasoline vehicles and results in impacts indistinguishable from those of a diesel vehicle. Improving the environmental proﬁle of EVs requires engagement around reducing vehicle production supply chain impacts and promoting clean electricity sources in decision making regarding electricity infrastructure.","container-title":"Journal of Industrial Ecology","DOI":"10.1111/j.1530-9290.2012.00532.x","ISSN":"1088-1980, 1530-9290","issue":"1","journalAbbreviation":"Journal of Industrial Ecology","language":"en","page":"53-64","source":"DOI.org (Crossref)","title":"Comparative Environmental Life Cycle Assessment of Conventional and Electric Vehicles","volume":"17","author":[{"family":"Hawk</w:instrText>
       </w:r>
       <w:r>
         <w:rPr>
           <w:rFonts w:hint="eastAsia"/>
         </w:rPr>
-        <w:instrText xml:space="preserve"> Conventional and Electric Vehicles","volume":"17","author":[{"family":"Hawkins","given":"Troy R."},{"family":"Singh","given":"Bhawna"},{"family":"Majeau</w:instrText>
+        <w:instrText>ins","given":"Troy R."},{"family":"Singh","given":"Bhawna"},{"family":"Majeau</w:instrText>
       </w:r>
       <w:r>
         <w:rPr>
@@ -3763,10 +3817,10 @@
         <w:rPr>
           <w:rFonts w:hint="eastAsia"/>
         </w:rPr>
-        <w:instrText>Bettez","given":"Guillaume"},{"family":"Strømman","given":"Anders Hammer"}],"issued":{"date-parts":[[</w:instrText>
-      </w:r>
-      <w:r>
-        <w:instrText xml:space="preserve">"2013",2]]}}}],"schema":"https://github.com/citation-style-language/schema/raw/master/csl-citation.json"} </w:instrText>
+        <w:instrText>Bettez","given":"Guillaume"},{"family":"Strømman","given":"Anders Hammer"}],"issued":{"date-parts":[["2013",2]]}}}],"schema":"https://github.com/citation-style-language/schema/r</w:instrText>
+      </w:r>
+      <w:r>
+        <w:instrText xml:space="preserve">aw/master/csl-citation.json"} </w:instrText>
       </w:r>
       <w:r>
         <w:fldChar w:fldCharType="separate"/>
@@ -3774,8 +3828,73 @@
       <w:r>
         <w:rPr>
           <w:rFonts w:ascii="Calibri" w:hAnsi="Calibri" w:cs="Calibri"/>
-        </w:rPr>
-        <w:t>(Seixas et al. 2015; Hawkins et al. 2013)</w:t>
+          <w:szCs w:val="24"/>
+        </w:rPr>
+        <w:t>(</w:t>
+      </w:r>
+      <w:proofErr w:type="spellStart"/>
+      <w:r>
+        <w:rPr>
+          <w:rFonts w:ascii="Calibri" w:hAnsi="Calibri" w:cs="Calibri"/>
+          <w:szCs w:val="24"/>
+        </w:rPr>
+        <w:t>Mersky</w:t>
+      </w:r>
+      <w:proofErr w:type="spellEnd"/>
+      <w:r>
+        <w:rPr>
+          <w:rFonts w:ascii="Calibri" w:hAnsi="Calibri" w:cs="Calibri"/>
+          <w:szCs w:val="24"/>
+        </w:rPr>
+        <w:t xml:space="preserve"> et al. 2016; </w:t>
+      </w:r>
+      <w:proofErr w:type="spellStart"/>
+      <w:r>
+        <w:rPr>
+          <w:rFonts w:ascii="Calibri" w:hAnsi="Calibri" w:cs="Calibri"/>
+          <w:szCs w:val="24"/>
+        </w:rPr>
+        <w:t>Egnér</w:t>
+      </w:r>
+      <w:proofErr w:type="spellEnd"/>
+      <w:r>
+        <w:rPr>
+          <w:rFonts w:ascii="Calibri" w:hAnsi="Calibri" w:cs="Calibri"/>
+          <w:szCs w:val="24"/>
+        </w:rPr>
+        <w:t xml:space="preserve"> and </w:t>
+      </w:r>
+      <w:proofErr w:type="spellStart"/>
+      <w:r>
+        <w:rPr>
+          <w:rFonts w:ascii="Calibri" w:hAnsi="Calibri" w:cs="Calibri"/>
+          <w:szCs w:val="24"/>
+        </w:rPr>
+        <w:t>Trosvik</w:t>
+      </w:r>
+      <w:proofErr w:type="spellEnd"/>
+      <w:r>
+        <w:rPr>
+          <w:rFonts w:ascii="Calibri" w:hAnsi="Calibri" w:cs="Calibri"/>
+          <w:szCs w:val="24"/>
+        </w:rPr>
+        <w:t xml:space="preserve"> 2018; </w:t>
+      </w:r>
+      <w:proofErr w:type="spellStart"/>
+      <w:r>
+        <w:rPr>
+          <w:rFonts w:ascii="Calibri" w:hAnsi="Calibri" w:cs="Calibri"/>
+          <w:szCs w:val="24"/>
+        </w:rPr>
+        <w:t>Seixas</w:t>
+      </w:r>
+      <w:proofErr w:type="spellEnd"/>
+      <w:r>
+        <w:rPr>
+          <w:rFonts w:ascii="Calibri" w:hAnsi="Calibri" w:cs="Calibri"/>
+          <w:szCs w:val="24"/>
+        </w:rPr>
+        <w:t xml:space="preserve"> et al. 2015; Hawkins et al. 2013)</w:t>
       </w:r>
       <w:r>
         <w:fldChar w:fldCharType="end"/>
@@ -3784,7 +3903,13 @@
         <w:t>,</w:t>
       </w:r>
       <w:r>
-        <w:t xml:space="preserve"> while others compare across different nations</w:t>
+        <w:t xml:space="preserve"> while others compare </w:t>
+      </w:r>
+      <w:r>
+        <w:t xml:space="preserve">the impact of policies </w:t>
+      </w:r>
+      <w:r>
+        <w:t>across different nations</w:t>
       </w:r>
       <w:r>
         <w:t xml:space="preserve"> </w:t>
@@ -3793,7 +3918,7 @@
         <w:fldChar w:fldCharType="begin"/>
       </w:r>
       <w:r>
-        <w:instrText xml:space="preserve"> ADDIN ZOTERO_ITEM CSL_CITATION {"citationID":"WWz7mqVM","properties":{"formattedCitation":"(Wu and Zhang 2017)","plainCitation":"(Wu and Zhang 2017)","noteIndex":0},"citationItems":[{"id":93,"uris":["http://zotero.org/users/local/GpkrhFR0/items/HQZYMYRN"],"uri":["http://zotero.org/users/local/GpkrhFR0/items/HQZYMYRN"],"itemData":{"id":93,"type":"article-journal","abstract":"Developing the electric vehicle (EV) industry is generally considered to be an effective way of easing the imbalance between the supply and demand of oil, and, in addition, the pressure to reduce environmental pollution. Developed countries and most developing countries including Brazil, Russia, India, and China (so-called ‘BRIC’ countries) are actively promoting the development of EVs. By studying different types of widely-used gasoline internal combustion engine vehicles (ICEVs) and EVs, we compare the effect on the environment of utilizing EVs in both developed and developing countries. This is achieved by using a ‘well-to-wheel’ method. The results show that compared to gasoline ICEVs, EVs have a signiﬁcant effect on CO2 emission reduction. However, the corresponding air pollution due to SO2, PM10, NOx, etc. for a given EV varies substantially in different countries because of the inﬂuence of several factors (electrical power structure, line loss rate, and so on). As developing countries use larger proportions of thermal power or present high line loss rates, pollutant emission produced by a certain EV is much higher than that in developed countries. Taking China as a typical developing country as an example, this research dynamically predicts the environmental effects expected in 2020 and 2025 due to a developing EV industry. Predictions are based on a method of Monte Carlo simulation and consider the government’s development plan for energy. Finally, according to the results obtained, policies and suggestions for the development of the EV industry in developing countries are proposed.","container-title":"Transportation Research Part D: Transport and Environment","DOI":"10.1016/j.trd.2016.12.007","ISSN":"13619209","journalAbbreviation":"Transportation Research Part D: Transport and Environment","language":"en","page":"129-145","source":"DOI.org (Crossref)","title":"Can the development of electric vehicles reduce the emission of air pollutants and greenhouse gases in developing countries?","volume":"51","author":[{"family":"Wu","given":"Ya"},{"family":"Zhang","given":"Li"}],"issued":{"date-parts":[["2017",3]]}}}],"schema":"https://github.com/citation-style-language/schema/raw/master/csl-citation.json"} </w:instrText>
+        <w:instrText xml:space="preserve"> ADDIN ZOTERO_ITEM CSL_CITATION {"citationID":"SVxPDZVI","properties":{"formattedCitation":"(Wu and Zhang 2017; Sierzchula et al. 2014)","plainCitation":"(Wu and Zhang 2017; Sierzchula et al. 2014)","noteIndex":0},"citationItems":[{"id":93,"uris":["http://zotero.org/users/local/GpkrhFR0/items/HQZYMYRN"],"uri":["http://zotero.org/users/local/GpkrhFR0/items/HQZYMYRN"],"itemData":{"id":93,"type":"article-journal","abstract":"Developing the electric vehicle (EV) industry is generally considered to be an effective way of easing the imbalance between the supply and demand of oil, and, in addition, the pressure to reduce environmental pollution. Developed countries and most developing countries including Brazil, Russia, India, and China (so-called ‘BRIC’ countries) are actively promoting the development of EVs. By studying different types of widely-used gasoline internal combustion engine vehicles (ICEVs) and EVs, we compare the effect on the environment of utilizing EVs in both developed and developing countries. This is achieved by using a ‘well-to-wheel’ method. The results show that compared to gasoline ICEVs, EVs have a signiﬁcant effect on CO2 emission reduction. However, the corresponding air pollution due to SO2, PM10, NOx, etc. for a given EV varies substantially in different countries because of the inﬂuence of several factors (electrical power structure, line loss rate, and so on). As developing countries use larger proportions of thermal power or present high line loss rates, pollutant emission produced by a certain EV is much higher than that in developed countries. Taking China as a typical developing country as an example, this research dynamically predicts the environmental effects expected in 2020 and 2025 due to a developing EV industry. Predictions are based on a method of Monte Carlo simulation and consider the government’s development plan for energy. Finally, according to the results obtained, policies and suggestions for the development of the EV industry in developing countries are proposed.","container-title":"Transportation Research Part D: Transport and Environment","DOI":"10.1016/j.trd.2016.12.007","ISSN":"13619209","journalAbbreviation":"Transportation Research Part D: Transport and Environment","language":"en","page":"129-145","source":"DOI.org (Crossref)","title":"Can the development of electric vehicles reduce the emission of air pollutants and greenhouse gases in developing countries?","volume":"51","author":[{"family":"Wu","given":"Ya"},{"family":"Zhang","given":"Li"}],"issued":{"date-parts":[["2017",3]]}}},{"id":118,"uris":["http://zotero.org/users/local/GpkrhFR0/items/FRRX8TXE"],"uri":["http://zotero.org/users/local/GpkrhFR0/items/FRRX8TXE"],"itemData":{"id":118,"type":"article-journal","abstract":"Electric vehicles represent an innovation with the potential to lower greenhouse gas emissions and help mitigate the causes of climate change. However, externalities including the appropriability of knowledge and pollution abatement result in societal/economic beneﬁts that are not incorporated in electric vehicle prices. In order to address resulting market failures, governments have employed a number of policies. We seek to determine the relationship of one such policy instrument (consumer ﬁnancial incentives) to electric vehicle adoption. Based on existing literature, we identiﬁed several additional socio-economic factors that are expected to be inﬂuential in determining electric vehicle adoption rates. Using multiple linear regression analysis, we examined the relationship between those variables and 30 national electric vehicle market shares for the year 2012. The model found ﬁnancial incentives, charging infrastructure, and local presence of production facilities to be signiﬁcant and positively correlated to a country's electric vehicle market share. Results suggest that of those factors, charging infrastructure was most strongly related to electric vehicle adoption. However, descriptive analysis suggests that neither ﬁnancial incentives nor charging infrastructure ensure high electric vehicle adoption rates.","container-title":"Energy Policy","DOI":"10.1016/j.enpol.2014.01.043","ISSN":"03014215","journalAbbreviation":"Energy Policy","language":"en","page":"183-194","source":"DOI.org (Crossref)","title":"The influence of financial incentives and other socio-economic factors on electric vehicle adoption","volume":"68","author":[{"family":"Sierzchula","given":"William"},{"family":"Bakker","given":"Sjoerd"},{"family":"Maat","given":"Kees"},{"family":"Wee","given":"Bert","non-dropping-particle":"van"}],"issued":{"date-parts":[["2014",5]]}}}],"schema":"https://github.com/citation-style-language/schema/raw/master/csl-citation.json"} </w:instrText>
       </w:r>
       <w:r>
         <w:fldChar w:fldCharType="separate"/>
@@ -3802,13 +3927,57 @@
         <w:rPr>
           <w:rFonts w:ascii="Calibri" w:hAnsi="Calibri" w:cs="Calibri"/>
         </w:rPr>
-        <w:t>(Wu and Zhang 2017)</w:t>
+        <w:t xml:space="preserve">(Wu and Zhang 2017; </w:t>
+      </w:r>
+      <w:proofErr w:type="spellStart"/>
+      <w:r>
+        <w:rPr>
+          <w:rFonts w:ascii="Calibri" w:hAnsi="Calibri" w:cs="Calibri"/>
+        </w:rPr>
+        <w:t>Sierzchula</w:t>
+      </w:r>
+      <w:proofErr w:type="spellEnd"/>
+      <w:r>
+        <w:rPr>
+          <w:rFonts w:ascii="Calibri" w:hAnsi="Calibri" w:cs="Calibri"/>
+        </w:rPr>
+        <w:t xml:space="preserve"> et al. 2014)</w:t>
       </w:r>
       <w:r>
         <w:fldChar w:fldCharType="end"/>
       </w:r>
       <w:r>
-        <w:t xml:space="preserve">. These studies find that in several cases existing policies (examples) and emissions caps will be insufficient to make EVs a cost-effective mobility option for consumers </w:t>
+        <w:t xml:space="preserve">. These studies </w:t>
+      </w:r>
+      <w:r>
+        <w:t xml:space="preserve">in general </w:t>
+      </w:r>
+      <w:r>
+        <w:t xml:space="preserve">find that </w:t>
+      </w:r>
+      <w:r>
+        <w:t xml:space="preserve">while </w:t>
+      </w:r>
+      <w:r>
+        <w:t>EV costs are dropping and widespread adoption can have numerous benefits,</w:t>
+      </w:r>
+      <w:r>
+        <w:t xml:space="preserve"> this </w:t>
+      </w:r>
+      <w:r>
+        <w:t xml:space="preserve">still </w:t>
+      </w:r>
+      <w:r>
+        <w:t>requires significant policy support</w:t>
+      </w:r>
+      <w:r>
+        <w:t xml:space="preserve"> and </w:t>
+      </w:r>
+      <w:r>
+        <w:t>investment in technological advancement</w:t>
+      </w:r>
+      <w:r>
+        <w:t xml:space="preserve"> to make EVs a cost-effective mobility option for consumers </w:t>
       </w:r>
       <w:r>
         <w:fldChar w:fldCharType="begin"/>
@@ -3829,15 +3998,177 @@
         <w:fldChar w:fldCharType="end"/>
       </w:r>
       <w:r>
+        <w:t xml:space="preserve">. </w:t>
+      </w:r>
+      <w:r>
+        <w:t>While the high</w:t>
+      </w:r>
+      <w:r>
+        <w:t xml:space="preserve"> capital</w:t>
+      </w:r>
+      <w:r>
+        <w:t xml:space="preserve"> cost of EVs is a barrier to widespread adoption, policies such as </w:t>
+      </w:r>
+      <w:r>
+        <w:t xml:space="preserve">fiscal incentives, </w:t>
+      </w:r>
+      <w:r>
+        <w:t>public chargin</w:t>
+      </w:r>
+      <w:r>
+        <w:t>g</w:t>
+      </w:r>
+      <w:r>
         <w:t xml:space="preserve"> </w:t>
       </w:r>
       <w:r>
-        <w:t>and that wide range of additional measures including fuel economy and a low carbon fuel mixes will be needed for effective decarbonization of the transport sector</w:t>
+        <w:t>infrastructure</w:t>
+      </w:r>
+      <w:r>
+        <w:t>,</w:t>
+      </w:r>
+      <w:r>
+        <w:t xml:space="preserve"> road priority, and public vehicle procurement can be effective levers to increase EV penetration </w:t>
+      </w:r>
+      <w:r>
+        <w:fldChar w:fldCharType="begin"/>
+      </w:r>
+      <w:r>
+        <w:instrText xml:space="preserve"> ADDIN ZOTERO_ITEM CSL_CITATION {"citationID":"PizylgKF","properties":{"formattedCitation":"(Wang, Tang, and Pan 2019; Egn\\uc0\\u233{}r and Trosvik 2018; Mersky et al. 2016; L\\uc0\\u233{}vay, Drossinos, and Thiel 2017)","plainCitation":"(Wang, Tang, and Pan 2019; Egnér and Trosvik 2018; Mersky et al. 2016; Lévay, Drossinos, and Thiel 2017)","noteIndex":0},"citationItems":[{"id":127,"uris":["http://zotero.org/users/local/GpkrhFR0/items/A4HK69FW"],"uri":["http://zotero.org/users/local/GpkrhFR0/items/A4HK69FW"],"itemData":{"id":127,"type":"article-journal","abstract":"Environmental issues and energy security have led governments to introduce lots of incentive policies on electric vehicle promotion. Beneﬁting from policy dividend, the global threshold of 1 million electric cars on the road had been exceeded in 2015, closing at 1.26 million. Among these incentive policies, subsidy scheme was regarded as the most important and eﬀective. However, many governments intend to abrogate subsidy for electric vehicle, such as China, America and Germany. It`s worth ﬁnding out the key factors including incentive measures and additional socio-economic factors that promote electric vehicle adoption. Utilizing multiple linear regression method, we explore the relationship between those variables and 30 national electric vehicle market shares for the year 2015. The results show that chargers` density, fuel price and road priority are signiﬁcantly positive factors correlated with a country`s electric vehicle market share. Nevertheless, ﬁscal incentives are no longer the reasons for the huge diﬀerences of electric vehicle promotion over countries. This paper is helpful for policymakers to adjust and improve their policy for electric mobility.","container-title":"Sustainable Cities and Society","DOI":"10.1016/j.scs.2018.10.024","ISSN":"22106707","journalAbbreviation":"Sustainable Cities and Society","language":"en","page":"597-603","source":"DOI.org (Crossref)","title":"A global comparison and assessment of incentive policy on electric vehicle promotion","volume":"44","author":[{"family":"Wang","given":"Ning"},{"family":"Tang","given":"Linhao"},{"family":"Pan","given":"Huizhong"}],"issued":{"date-parts":[["2019",1]]}}},{"id":120,"uris":["http://zotero.org/users/local/GpkrhFR0/items/J9HTRUBV"],"uri":["http://zotero.org/users/local/GpkrhFR0/items/J9HTRUBV"],"itemData":{"id":120,"type":"article-journal","abstract":"A transition towards a higher share of electric vehicles has the potential to signiﬁcantly reduce greenhouse gas emissions. The adoption rate of electric vehicles in Sweden is however relatively slow and varies substantially across municipalities. This study empirically examines the impact of local policy instruments designed to promote the adoption of electric vehicles. We use panel data between 2010 and 2016 to estimate the eﬀect of local policy instruments on the share of newly registered battery electric vehicles in Swedish municipalities. We ﬁnd that an increased number of public charging points increases the adoption rate, especially in urban municipalities. The results further suggest that public procurement of battery electric vehicles has the potential to be an eﬀective policy instrument. Finally, we ﬁnd that by adjusting policy instruments to the speciﬁc characteristics of municipalities and making them visible to the public, their eﬀectiveness can be increased.","container-title":"Energy Policy","DOI":"10.1016/j.enpol.2018.06.040","ISSN":"03014215","journalAbbreviation":"Energy Policy","language":"en","page":"584-596","source":"DOI.org (Crossref)","title":"Electric vehicle adoption in Sweden and the impact of local policy instruments","volume":"121","author":[{"family":"Egnér","given":"Filippa"},{"family":"Trosvik","given":"Lina"}],"issued":{"date-parts":[["2018",10]]}}},{"id":122,"uris":["http://zotero.org/users/local/GpkrhFR0/items/Y77ZNK2G"],"uri":["http://zotero.org/users/local/GpkrhFR0/items/Y77ZNK2G"],"itemData":{"id":122,"type":"article-journal","abstract":"Battery Electric vehicles (BEVs) shift pollution off the road and to potentially less damaging and more varied sources than petroleum. Depending on the source of electricity, a transition to electriﬁed personal transportation can dramatically reduce greenhouse gas emissions and air pollutants. However current EVs tend to be more expensive and have shorter range, which can hinder public adoption. Government incentives can be used to alleviate these factors and encourage adoption. Norway has a long history incentivizing BEV adoption including measures such as exemption from roadway tolls, access to charging infrastructure, point of sale tax incentives, and usage of public bus use limited lanes. This paper analyzed the sales of electric vehicles on a regional and municipal basis in Norway and then cross analyzed these with the corresponding local demographic data and incentive measures to attempt to ascertain which factors lead to higher BEV adoption. It was concluded that access to BEV charging infrastructure, being adjacent to major cities, and regional incomes had the greatest predictive power for the growth of BEV sales. It was also concluded that short-range vehicles showed somewhat more income and unemployment sensitivity than long-range vehicles. Toll exemptions and the right to use bus designated lanes do not seem to have statistically signiﬁcant predictive power for BEV sales in our linear municipal-level models, but this could be due to neighboring major cities containing those incentive features.","container-title":"Transportation Research Part D: Transport and Environment","DOI":"10.1016/j.trd.2016.03.011","ISSN":"13619209","journalAbbreviation":"Transportation Research Part D: Transport and Environment","language":"en","page":"56-68","source":"DOI.org (Crossref)","title":"Effectiveness of incentives on electric vehicle adoption in Norway","volume":"46","author":[{"family":"Mersky","given":"Avi Chaim"},{"family":"Sprei","given":"Frances"},{"family":"Samaras","given":"Constantine"},{"family":"Qian","given":"Zhen (Sean)"}],"issued":{"date-parts":[["2016",7]]}}},{"id":124,"uris":["http://zotero.org/users/local/GpkrhFR0/items/LQ6KWMPG"],"uri":["http://zotero.org/users/local/GpkrhFR0/items/LQ6KWMPG"],"itemData":{"id":124,"type":"article-journal","abstract":"An important barrier to electric vehicle (EV) sales is their high purchase price compared to internal combustion engine (ICE) vehicles. We conducted total cost of ownership (TCO) calculations to study how costs and sales of EVs relate to each other and to examine the role of ﬁscal incentives in reducing TCO and increasing EV sales. We composed EV-ICE vehicle pairs that allowed cross-segment and cross-country comparison in eight European countries. Actual car prices were used to calculate the incentives for each model in each country. We found a negative TCO-sales relationship that diﬀers across car segments. Compared to their ICE vehicle pair, big EVs have lower TCO, higher sales, and seem to be less price responsive than small EVs. Three country groups can be distinguished according to the level of ﬁscal incentives and their impact on TCO and EV sales. In Norway, incentives led to the lowest TCO for the EVs. In the Netherlands, France, and UK the TCO of EVs is close to the TCO of the ICE pairs. In the other countries the TCO of EVs exceeds that of the ICE vehicles. We found that exemptions from ﬂat taxes favour big EVs, while lump-sum subsidies favour small EVs.","container-title":"Energy Policy","DOI":"10.1016/j.enpol.2017.02.054","ISSN":"03014215","journalAbbreviation":"Energy Policy","language":"en","page":"524-533","source":"DOI.org (Crossref)","title":"The effect of fiscal incentives on market penetration of electric vehicles: A pairwise comparison of total cost of ownership","title-short":"The effect of fiscal incentives on market penetration of electric vehicles","volume":"105","author":[{"family":"Lévay","given":"Petra Zsuzsa"},{"family":"Drossinos","given":"Yannis"},{"family":"Thiel","given":"Christian"}],"issued":{"date-parts":[["2017",6]]}}}],"schema":"https://github.com/citation-style-language/schema/raw/master/csl-citation.json"} </w:instrText>
+      </w:r>
+      <w:r>
+        <w:fldChar w:fldCharType="separate"/>
+      </w:r>
+      <w:r>
+        <w:rPr>
+          <w:rFonts w:ascii="Calibri" w:hAnsi="Calibri" w:cs="Calibri"/>
+          <w:szCs w:val="24"/>
+        </w:rPr>
+        <w:t xml:space="preserve">(Wang, Tang, and Pan 2019; </w:t>
+      </w:r>
+      <w:proofErr w:type="spellStart"/>
+      <w:r>
+        <w:rPr>
+          <w:rFonts w:ascii="Calibri" w:hAnsi="Calibri" w:cs="Calibri"/>
+          <w:szCs w:val="24"/>
+        </w:rPr>
+        <w:t>Egnér</w:t>
+      </w:r>
+      <w:proofErr w:type="spellEnd"/>
+      <w:r>
+        <w:rPr>
+          <w:rFonts w:ascii="Calibri" w:hAnsi="Calibri" w:cs="Calibri"/>
+          <w:szCs w:val="24"/>
+        </w:rPr>
+        <w:t xml:space="preserve"> and </w:t>
+      </w:r>
+      <w:proofErr w:type="spellStart"/>
+      <w:r>
+        <w:rPr>
+          <w:rFonts w:ascii="Calibri" w:hAnsi="Calibri" w:cs="Calibri"/>
+          <w:szCs w:val="24"/>
+        </w:rPr>
+        <w:t>Trosvik</w:t>
+      </w:r>
+      <w:proofErr w:type="spellEnd"/>
+      <w:r>
+        <w:rPr>
+          <w:rFonts w:ascii="Calibri" w:hAnsi="Calibri" w:cs="Calibri"/>
+          <w:szCs w:val="24"/>
+        </w:rPr>
+        <w:t xml:space="preserve"> 2018; </w:t>
+      </w:r>
+      <w:proofErr w:type="spellStart"/>
+      <w:r>
+        <w:rPr>
+          <w:rFonts w:ascii="Calibri" w:hAnsi="Calibri" w:cs="Calibri"/>
+          <w:szCs w:val="24"/>
+        </w:rPr>
+        <w:t>Mersky</w:t>
+      </w:r>
+      <w:proofErr w:type="spellEnd"/>
+      <w:r>
+        <w:rPr>
+          <w:rFonts w:ascii="Calibri" w:hAnsi="Calibri" w:cs="Calibri"/>
+          <w:szCs w:val="24"/>
+        </w:rPr>
+        <w:t xml:space="preserve"> et al. 2016; </w:t>
+      </w:r>
+      <w:proofErr w:type="spellStart"/>
+      <w:r>
+        <w:rPr>
+          <w:rFonts w:ascii="Calibri" w:hAnsi="Calibri" w:cs="Calibri"/>
+          <w:szCs w:val="24"/>
+        </w:rPr>
+        <w:t>Lévay</w:t>
+      </w:r>
+      <w:proofErr w:type="spellEnd"/>
+      <w:r>
+        <w:rPr>
+          <w:rFonts w:ascii="Calibri" w:hAnsi="Calibri" w:cs="Calibri"/>
+          <w:szCs w:val="24"/>
+        </w:rPr>
+        <w:t xml:space="preserve">, </w:t>
+      </w:r>
+      <w:proofErr w:type="spellStart"/>
+      <w:r>
+        <w:rPr>
+          <w:rFonts w:ascii="Calibri" w:hAnsi="Calibri" w:cs="Calibri"/>
+          <w:szCs w:val="24"/>
+        </w:rPr>
+        <w:t>Drossinos</w:t>
+      </w:r>
+      <w:proofErr w:type="spellEnd"/>
+      <w:r>
+        <w:rPr>
+          <w:rFonts w:ascii="Calibri" w:hAnsi="Calibri" w:cs="Calibri"/>
+          <w:szCs w:val="24"/>
+        </w:rPr>
+        <w:t>, and Thiel 2017)</w:t>
+      </w:r>
+      <w:r>
+        <w:fldChar w:fldCharType="end"/>
+      </w:r>
+      <w:r>
+        <w:t>.</w:t>
       </w:r>
       <w:r>
         <w:t xml:space="preserve"> </w:t>
       </w:r>
       <w:r>
+        <w:t>Nonetheless</w:t>
+      </w:r>
+      <w:r>
+        <w:t>, a</w:t>
+      </w:r>
+      <w:r>
+        <w:t xml:space="preserve"> range of additional measures</w:t>
+      </w:r>
+      <w:r>
+        <w:t xml:space="preserve"> </w:t>
+      </w:r>
+      <w:r>
+        <w:t>including fuel economy</w:t>
+      </w:r>
+      <w:r>
+        <w:t>, increase in mass transit,</w:t>
+      </w:r>
+      <w:r>
+        <w:t xml:space="preserve"> and low carbon fuel mi</w:t>
+      </w:r>
+      <w:r>
+        <w:t>x</w:t>
+      </w:r>
+      <w:r>
+        <w:t>,</w:t>
+      </w:r>
+      <w:r>
+        <w:t xml:space="preserve"> will be needed for effective decarbonization of the transport sector</w:t>
+      </w:r>
+      <w:r>
+        <w:t xml:space="preserve"> </w:t>
+      </w:r>
+      <w:r>
         <w:fldChar w:fldCharType="begin"/>
       </w:r>
       <w:r>
@@ -3854,6 +4185,9 @@
       </w:r>
       <w:r>
         <w:fldChar w:fldCharType="end"/>
+      </w:r>
+      <w:r>
+        <w:t>.</w:t>
       </w:r>
     </w:p>
     <w:p>
@@ -3898,32 +4232,122 @@
         <w:rPr>
           <w:highlight w:val="yellow"/>
         </w:rPr>
+        <w:t xml:space="preserve">X </w:t>
+      </w:r>
+      <w:r>
+        <w:rPr>
+          <w:highlight w:val="yellow"/>
+        </w:rPr>
+        <w:lastRenderedPageBreak/>
+        <w:t>to Y</w:t>
+      </w:r>
+      <w:r>
+        <w:t xml:space="preserve"> with corresponding projection for vehicle use to increase from </w:t>
+      </w:r>
+      <w:r>
+        <w:rPr>
+          <w:highlight w:val="yellow"/>
+        </w:rPr>
         <w:t>X to Y</w:t>
       </w:r>
       <w:r>
-        <w:t xml:space="preserve"> with corresponding projection for vehicle use to increase from </w:t>
+        <w:t xml:space="preserve">. </w:t>
+      </w:r>
+      <w:r>
+        <w:t xml:space="preserve">Although </w:t>
+      </w:r>
+      <w:r>
+        <w:t>Pakistan</w:t>
+      </w:r>
+      <w:r>
+        <w:t xml:space="preserve"> has developed significant local manufacturing of conventional ICE vehicles</w:t>
+      </w:r>
+      <w:r>
+        <w:t>, there is currently no local production of electric vehicles</w:t>
+      </w:r>
+      <w:r>
+        <w:t xml:space="preserve"> (Pakistan Business Council 2018)</w:t>
+      </w:r>
+      <w:r>
+        <w:t>. T</w:t>
+      </w:r>
+      <w:r>
+        <w:t>hus</w:t>
+      </w:r>
+      <w:r>
+        <w:t>, i</w:t>
+      </w:r>
+      <w:r>
+        <w:t>n contrast to China</w:t>
+      </w:r>
+      <w:r>
+        <w:t xml:space="preserve"> or I</w:t>
+      </w:r>
+      <w:r>
+        <w:t>ndia</w:t>
+      </w:r>
+      <w:r>
+        <w:t xml:space="preserve"> which have domestic EV production</w:t>
+      </w:r>
+      <w:r>
+        <w:t xml:space="preserve"> (</w:t>
       </w:r>
       <w:r>
         <w:rPr>
           <w:highlight w:val="yellow"/>
         </w:rPr>
-        <w:t>X to Y</w:t>
-      </w:r>
-      <w:r>
-        <w:t>. In contrast to China/India (check), Pakistan does not manufacture its own vehicles and is thus much more susceptible to technology costs and advancement pathways. This forces the government to take on a reactionary approach to the uncertain projections in order to achieve its EV penetration targets. In addition, Pakistan’s energy mix is projected to heavily expand coal (</w:t>
-      </w:r>
-      <w:r>
-        <w:rPr>
-          <w:highlight w:val="yellow"/>
-        </w:rPr>
-        <w:t>IGCEP</w:t>
-      </w:r>
-      <w:r>
-        <w:t xml:space="preserve">) which when combined with transport sector electrification could result in counteracting desired decarbonization efforts (Zhang &amp; Fujimori et </w:t>
-      </w:r>
-      <w:r>
-        <w:lastRenderedPageBreak/>
-        <w:t>al. 2020). This study expands on existing efforts and explores the effectiveness of a suite of policy measures to meet EV penetration goals and the corresponding emission impacts in a country like Pakistan which is susceptible to international EV technology costs and advancement pathways combined with large uncertainty in projections of its future energy mix.</w:t>
+        <w:t>check</w:t>
+      </w:r>
+      <w:r>
+        <w:t xml:space="preserve">), </w:t>
+      </w:r>
+      <w:r>
+        <w:t>Pakistan is</w:t>
+      </w:r>
+      <w:r>
+        <w:t xml:space="preserve"> much more susceptible to </w:t>
+      </w:r>
+      <w:r>
+        <w:t xml:space="preserve">EV </w:t>
+      </w:r>
+      <w:r>
+        <w:t>technology costs and advancement pathways. This forces the government to take on a reactionary approach to the uncertain projections in order to achieve its EV penetration targets. In addition, Pakistan’s energy mix is projected to heavily expand coal (</w:t>
+      </w:r>
+      <w:r>
+        <w:t>IGCEP 2019</w:t>
+      </w:r>
+      <w:r>
+        <w:t>) which</w:t>
+      </w:r>
+      <w:r>
+        <w:t>,</w:t>
+      </w:r>
+      <w:r>
+        <w:t xml:space="preserve"> when combined with transport sector electrification</w:t>
+      </w:r>
+      <w:r>
+        <w:t>,</w:t>
+      </w:r>
+      <w:r>
+        <w:t xml:space="preserve"> could </w:t>
+      </w:r>
+      <w:r>
+        <w:t>counteract</w:t>
+      </w:r>
+      <w:r>
+        <w:t xml:space="preserve"> desired decarbonization efforts (Zhang &amp; Fujimori et al. 2020). This study expands on existing efforts and explores the effectiveness of a suite of policy measures to meet EV penetration goals and the corresponding emission impacts in a country like Pakistan</w:t>
+      </w:r>
+      <w:r>
+        <w:t>,</w:t>
+      </w:r>
+      <w:r>
+        <w:t xml:space="preserve"> which is susceptible to international EV technology costs and advancement pathways combined with large uncertainty in projections of its future</w:t>
+      </w:r>
+      <w:r>
+        <w:t xml:space="preserve"> growth and</w:t>
+      </w:r>
+      <w:r>
+        <w:t xml:space="preserve"> energy mix.</w:t>
       </w:r>
     </w:p>
     <w:p>
@@ -3946,7 +4370,10 @@
         <w:jc w:val="both"/>
       </w:pPr>
       <w:r>
-        <w:t>Questions addressed in this analysis:</w:t>
+        <w:t>This analysis aims to address several questions regarding Pakistan’s potential switch to electrified transport</w:t>
+      </w:r>
+      <w:r>
+        <w:t>:</w:t>
       </w:r>
     </w:p>
     <w:p>
@@ -4057,7 +4484,15 @@
         <w:t xml:space="preserve">in their EVM model to calculate EV electricity requirements and charging profiles and EV-displaced vehicle fuels. These results </w:t>
       </w:r>
       <w:r>
-        <w:t xml:space="preserve">are then provided to the National Transmission &amp; Despatch Company (NTDC), Pakistan’s national grid operator, who uses the adoption curves in their PLEXOS model to </w:t>
+        <w:t xml:space="preserve">are then provided to the National Transmission &amp; </w:t>
+      </w:r>
+      <w:proofErr w:type="spellStart"/>
+      <w:r>
+        <w:t>Despatch</w:t>
+      </w:r>
+      <w:proofErr w:type="spellEnd"/>
+      <w:r>
+        <w:t xml:space="preserve"> Company (NTDC), Pakistan’s national grid operator, who uses the adoption curves in their PLEXOS model to </w:t>
       </w:r>
       <w:r>
         <w:t>look at</w:t>
@@ -4145,7 +4580,11 @@
         <w:t xml:space="preserve"> energy, water, agriculture and land use, economy, and climate</w:t>
       </w:r>
       <w:r>
-        <w:t xml:space="preserve"> systems. There are 32 geopolitical regions in GCAM, one of which is Pakistan. The model runs in 5-year time steps through the end of the century, with 2010 as the final calibration year. In each period, the model calculates equilibria across all global and regional markets.  </w:t>
+        <w:t xml:space="preserve"> systems. There are 32 geopolitical regions in GCAM, one of which is Pakistan. The model runs in 5-year time steps through </w:t>
+      </w:r>
+      <w:r>
+        <w:lastRenderedPageBreak/>
+        <w:t xml:space="preserve">the end of the century, with 2010 as the final calibration year. In each period, the model calculates equilibria across all global and regional markets.  </w:t>
       </w:r>
     </w:p>
     <w:p>
@@ -4206,11 +4645,7 @@
         <w:t>eters</w:t>
       </w:r>
       <w:r>
-        <w:t xml:space="preserve">) in each region and time period is </w:t>
-      </w:r>
-      <w:r>
-        <w:lastRenderedPageBreak/>
-        <w:t xml:space="preserve">driven by GDP, population, </w:t>
+        <w:t xml:space="preserve">) in each region and time period is driven by GDP, population, </w:t>
       </w:r>
       <w:r>
         <w:t>cost of transport services</w:t>
@@ -4311,7 +4746,23 @@
           <w:rFonts w:ascii="Calibri" w:hAnsi="Calibri" w:cs="Calibri"/>
           <w:color w:val="000000"/>
         </w:rPr>
-        <w:t xml:space="preserve"> vehicles are vintaged, with older vehicles retiring over time and new vehicles added in each future model year.</w:t>
+        <w:t xml:space="preserve"> vehicles are </w:t>
+      </w:r>
+      <w:proofErr w:type="spellStart"/>
+      <w:r>
+        <w:rPr>
+          <w:rFonts w:ascii="Calibri" w:hAnsi="Calibri" w:cs="Calibri"/>
+          <w:color w:val="000000"/>
+        </w:rPr>
+        <w:t>vintaged</w:t>
+      </w:r>
+      <w:proofErr w:type="spellEnd"/>
+      <w:r>
+        <w:rPr>
+          <w:rFonts w:ascii="Calibri" w:hAnsi="Calibri" w:cs="Calibri"/>
+          <w:color w:val="000000"/>
+        </w:rPr>
+        <w:t>, with older vehicles retiring over time and new vehicles added in each future model year.</w:t>
       </w:r>
     </w:p>
     <w:p>
@@ -4625,6 +5076,7 @@
         </w:numPr>
       </w:pPr>
       <w:r>
+        <w:lastRenderedPageBreak/>
         <w:t xml:space="preserve">Policies </w:t>
       </w:r>
     </w:p>
@@ -4694,7 +5146,6 @@
     </w:p>
     <w:p>
       <w:r>
-        <w:lastRenderedPageBreak/>
         <w:t xml:space="preserve">For this analysis, we focus on road transport and run the model up to 2050. Pakistan’s road technologies in GCAM include two-wheelers (mopeds, motorcycles, and scooters), three-wheelers, cars (mini cars, subcompact cars, compact cars, and multipurpose vehicles), buses, and trucks (0-2 tons, 2-5 tons, 5-9 tons, and 9-16 tons). </w:t>
       </w:r>
       <w:proofErr w:type="gramStart"/>
@@ -4741,10 +5192,20 @@
         </w:rPr>
         <w:t>NEVP Overview</w:t>
       </w:r>
+      <w:bookmarkStart w:id="11" w:name="_GoBack"/>
+      <w:bookmarkEnd w:id="11"/>
     </w:p>
     <w:p>
       <w:r>
-        <w:t>The government of Pakistan (GoP) recently approved targets for EV penetration under the National Electric Vehicle Policy (NEVP). These are summarized in the table below:</w:t>
+        <w:t>The government of Pakistan (</w:t>
+      </w:r>
+      <w:proofErr w:type="spellStart"/>
+      <w:r>
+        <w:t>GoP</w:t>
+      </w:r>
+      <w:proofErr w:type="spellEnd"/>
+      <w:r>
+        <w:t>) recently approved targets for EV penetration under the National Electric Vehicle Policy (NEVP). These are summarized in the table below:</w:t>
       </w:r>
     </w:p>
     <w:p>
@@ -4809,7 +5270,7 @@
     </w:p>
     <w:p>
       <w:r>
-        <w:t xml:space="preserve">Policy objectives include reducing greenhouse gas emissions and air pollution, reducing the oil import bill, using electricity at off-peak times and reducing idle capacity payments, and supporting domestic manufacturing of electric vehicles. To increase EV adoption and achieve these goals, the NEVP proposes numerous policy measures. These include sales tax exemptions for locally produced EVs; exemption from registration fees and annual token tax; lower duties for vehicle imports; reduced or eliminated duties for imports of EV-specific materials and parts used in local production; government procurement of electric bus and truck fleets; EV-specific zones in high density areas; and expansion of public charging infrastructure. </w:t>
+        <w:t xml:space="preserve">Policy objectives include reducing greenhouse gas emissions and air pollution, reducing the oil import bill, using electricity at off-peak times and reducing idle capacity payments, and supporting domestic manufacturing of electric vehicles. To increase EV adoption, the NEVP proposes numerous policy measures. These include sales tax exemptions for locally produced EVs; exemption from registration fees and annual token tax; lower duties for vehicle imports; reduced or eliminated duties for imports of EV-specific materials and parts used in local production; government procurement of electric bus and truck fleets; EV-specific zones in high density areas; and expansion of public charging infrastructure. </w:t>
       </w:r>
     </w:p>
     <w:p>
@@ -4824,6 +5285,7 @@
           <w:b/>
           <w:bCs/>
         </w:rPr>
+        <w:lastRenderedPageBreak/>
         <w:t>NEVP Representation in GCAM</w:t>
       </w:r>
     </w:p>
@@ -4837,11 +5299,13 @@
         <w:t>In our policy scenarios, we model only the monetary EV incentives</w:t>
       </w:r>
       <w:r>
-        <w:t xml:space="preserve">, which affect vehicle costs. We model the NEVP tax, duty, and fee incentives under no localization of EV production, gradual localization, and accelerated localization, as incentives vary for local versus imported vehicles and materials and have a </w:t>
-      </w:r>
-      <w:r>
-        <w:lastRenderedPageBreak/>
-        <w:t xml:space="preserve">significant effect on the results. We run the policy scenarios on top of slow and rapid EV technology advancement scenarios to provide a range of possible cost pathways, as future technology and cost development remains quite uncertain. </w:t>
+        <w:t>, which affect vehicle cost</w:t>
+      </w:r>
+      <w:r>
+        <w:t xml:space="preserve"> input</w:t>
+      </w:r>
+      <w:r>
+        <w:t xml:space="preserve">s. We model the NEVP tax, duty, and fee incentives under no localization of EV production, gradual localization, and accelerated localization, as incentives vary for local versus imported vehicles and materials and have a significant effect on the results. We run the policy scenarios on top of slow and rapid EV technology advancement scenarios to provide a range of possible cost pathways, as future technology and cost development remains quite uncertain. </w:t>
       </w:r>
     </w:p>
     <w:p>
@@ -4852,7 +5316,7 @@
           <w:numId w:val="20"/>
         </w:numPr>
       </w:pPr>
-      <w:bookmarkStart w:id="11" w:name="_Toc36643836"/>
+      <w:bookmarkStart w:id="12" w:name="_Toc36643836"/>
       <w:r>
         <w:t xml:space="preserve">PLEXOS </w:t>
       </w:r>
@@ -4862,7 +5326,7 @@
       <w:r>
         <w:t>verview</w:t>
       </w:r>
-      <w:bookmarkEnd w:id="11"/>
+      <w:bookmarkEnd w:id="12"/>
     </w:p>
     <w:p>
       <w:pPr>
@@ -4872,7 +5336,7 @@
           <w:numId w:val="20"/>
         </w:numPr>
       </w:pPr>
-      <w:bookmarkStart w:id="12" w:name="_Toc36643837"/>
+      <w:bookmarkStart w:id="13" w:name="_Toc36643837"/>
       <w:r>
         <w:t xml:space="preserve">SEP </w:t>
       </w:r>
@@ -4888,7 +5352,7 @@
       <w:r>
         <w:t>verview</w:t>
       </w:r>
-      <w:bookmarkEnd w:id="12"/>
+      <w:bookmarkEnd w:id="13"/>
     </w:p>
     <w:p>
       <w:pPr>
@@ -4898,11 +5362,11 @@
           <w:numId w:val="20"/>
         </w:numPr>
       </w:pPr>
-      <w:bookmarkStart w:id="13" w:name="_Toc36643838"/>
+      <w:bookmarkStart w:id="14" w:name="_Toc36643838"/>
       <w:r>
         <w:t>Results</w:t>
       </w:r>
-      <w:bookmarkEnd w:id="13"/>
+      <w:bookmarkEnd w:id="14"/>
     </w:p>
     <w:p>
       <w:pPr>
@@ -4912,7 +5376,7 @@
           <w:numId w:val="20"/>
         </w:numPr>
       </w:pPr>
-      <w:bookmarkStart w:id="14" w:name="_Toc36643839"/>
+      <w:bookmarkStart w:id="15" w:name="_Toc36643839"/>
       <w:r>
         <w:t xml:space="preserve">GCAM </w:t>
       </w:r>
@@ -4922,7 +5386,7 @@
       <w:r>
         <w:t xml:space="preserve"> Results</w:t>
       </w:r>
-      <w:bookmarkEnd w:id="14"/>
+      <w:bookmarkEnd w:id="15"/>
     </w:p>
     <w:p>
       <w:pPr>
@@ -4932,11 +5396,11 @@
           <w:numId w:val="20"/>
         </w:numPr>
       </w:pPr>
-      <w:bookmarkStart w:id="15" w:name="_Toc36643840"/>
+      <w:bookmarkStart w:id="16" w:name="_Toc36643840"/>
       <w:r>
         <w:t>GCAM Scenario Results – EV adoption, emissions impacts</w:t>
       </w:r>
-      <w:bookmarkEnd w:id="15"/>
+      <w:bookmarkEnd w:id="16"/>
     </w:p>
     <w:p>
       <w:pPr>
@@ -4946,11 +5410,11 @@
           <w:numId w:val="20"/>
         </w:numPr>
       </w:pPr>
-      <w:bookmarkStart w:id="16" w:name="_Toc36643841"/>
+      <w:bookmarkStart w:id="17" w:name="_Toc36643841"/>
       <w:r>
         <w:t>PLEXOS Results – power demand, infrastructure needs</w:t>
       </w:r>
-      <w:bookmarkEnd w:id="16"/>
+      <w:bookmarkEnd w:id="17"/>
     </w:p>
     <w:p>
       <w:pPr>
@@ -4960,11 +5424,11 @@
           <w:numId w:val="20"/>
         </w:numPr>
       </w:pPr>
-      <w:bookmarkStart w:id="17" w:name="_Toc36643842"/>
+      <w:bookmarkStart w:id="18" w:name="_Toc36643842"/>
       <w:r>
         <w:t>SEP Model Results – fuel needs by type, fuel costs</w:t>
       </w:r>
-      <w:bookmarkEnd w:id="17"/>
+      <w:bookmarkEnd w:id="18"/>
     </w:p>
     <w:p/>
     <w:p>
@@ -4975,14 +5439,14 @@
           <w:numId w:val="20"/>
         </w:numPr>
       </w:pPr>
-      <w:bookmarkStart w:id="18" w:name="_Toc36643843"/>
+      <w:bookmarkStart w:id="19" w:name="_Toc36643843"/>
       <w:r>
         <w:t>Discussion</w:t>
       </w:r>
       <w:r>
         <w:t xml:space="preserve"> &amp; Conclusions</w:t>
       </w:r>
-      <w:bookmarkEnd w:id="18"/>
+      <w:bookmarkEnd w:id="19"/>
     </w:p>
     <w:p>
       <w:pPr>
@@ -5029,11 +5493,11 @@
         </w:numPr>
         <w:ind w:left="432" w:hanging="432"/>
       </w:pPr>
-      <w:bookmarkStart w:id="19" w:name="_Toc36643844"/>
+      <w:bookmarkStart w:id="20" w:name="_Toc36643844"/>
       <w:r>
         <w:t>References</w:t>
       </w:r>
-      <w:bookmarkEnd w:id="19"/>
+      <w:bookmarkEnd w:id="20"/>
     </w:p>
     <w:p>
       <w:pPr>
@@ -5069,7 +5533,35 @@
         <w:rPr>
           <w:rFonts w:ascii="Calibri Light" w:hAnsi="Calibri Light" w:cs="Calibri Light"/>
         </w:rPr>
-        <w:t xml:space="preserve"> Market Ramps Up With Market Average At $156/KWh In 2019.” 2019. BloombergNEF. December 3, 2019. https://about.bnef.com/blog/battery-pack-prices-fall-as-market-ramps-up-with-market-average-at-156-kwh-in-2019/.</w:t>
+        <w:t xml:space="preserve"> Market Ramps Up With Market Average At $156/</w:t>
+      </w:r>
+      <w:proofErr w:type="spellStart"/>
+      <w:r>
+        <w:rPr>
+          <w:rFonts w:ascii="Calibri Light" w:hAnsi="Calibri Light" w:cs="Calibri Light"/>
+        </w:rPr>
+        <w:t>KWh</w:t>
+      </w:r>
+      <w:proofErr w:type="spellEnd"/>
+      <w:r>
+        <w:rPr>
+          <w:rFonts w:ascii="Calibri Light" w:hAnsi="Calibri Light" w:cs="Calibri Light"/>
+        </w:rPr>
+        <w:t xml:space="preserve"> In 2019.” 2019. </w:t>
+      </w:r>
+      <w:proofErr w:type="spellStart"/>
+      <w:r>
+        <w:rPr>
+          <w:rFonts w:ascii="Calibri Light" w:hAnsi="Calibri Light" w:cs="Calibri Light"/>
+        </w:rPr>
+        <w:t>BloombergNEF</w:t>
+      </w:r>
+      <w:proofErr w:type="spellEnd"/>
+      <w:r>
+        <w:rPr>
+          <w:rFonts w:ascii="Calibri Light" w:hAnsi="Calibri Light" w:cs="Calibri Light"/>
+        </w:rPr>
+        <w:t>. December 3, 2019. https://about.bnef.com/blog/battery-pack-prices-fall-as-market-ramps-up-with-market-average-at-156-kwh-in-2019/.</w:t>
       </w:r>
     </w:p>
     <w:p>
@@ -5079,11 +5571,131 @@
           <w:rFonts w:ascii="Calibri Light" w:hAnsi="Calibri Light" w:cs="Calibri Light"/>
         </w:rPr>
       </w:pPr>
+      <w:proofErr w:type="spellStart"/>
       <w:r>
         <w:rPr>
           <w:rFonts w:ascii="Calibri Light" w:hAnsi="Calibri Light" w:cs="Calibri Light"/>
         </w:rPr>
-        <w:t xml:space="preserve">Berckmans, Gert, Maarten Messagie, Jelle Smekens, Noshin Omar, Lieselot Vanhaverbeke, and Joeri Van Mierlo. 2017. “Cost Projection of </w:t>
+        <w:t>Berckmans</w:t>
+      </w:r>
+      <w:proofErr w:type="spellEnd"/>
+      <w:r>
+        <w:rPr>
+          <w:rFonts w:ascii="Calibri Light" w:hAnsi="Calibri Light" w:cs="Calibri Light"/>
+        </w:rPr>
+        <w:t xml:space="preserve">, Gert, Maarten </w:t>
+      </w:r>
+      <w:proofErr w:type="spellStart"/>
+      <w:r>
+        <w:rPr>
+          <w:rFonts w:ascii="Calibri Light" w:hAnsi="Calibri Light" w:cs="Calibri Light"/>
+        </w:rPr>
+        <w:t>Messagie</w:t>
+      </w:r>
+      <w:proofErr w:type="spellEnd"/>
+      <w:r>
+        <w:rPr>
+          <w:rFonts w:ascii="Calibri Light" w:hAnsi="Calibri Light" w:cs="Calibri Light"/>
+        </w:rPr>
+        <w:t xml:space="preserve">, </w:t>
+      </w:r>
+      <w:proofErr w:type="spellStart"/>
+      <w:r>
+        <w:rPr>
+          <w:rFonts w:ascii="Calibri Light" w:hAnsi="Calibri Light" w:cs="Calibri Light"/>
+        </w:rPr>
+        <w:t>Jelle</w:t>
+      </w:r>
+      <w:proofErr w:type="spellEnd"/>
+      <w:r>
+        <w:rPr>
+          <w:rFonts w:ascii="Calibri Light" w:hAnsi="Calibri Light" w:cs="Calibri Light"/>
+        </w:rPr>
+        <w:t xml:space="preserve"> </w:t>
+      </w:r>
+      <w:proofErr w:type="spellStart"/>
+      <w:r>
+        <w:rPr>
+          <w:rFonts w:ascii="Calibri Light" w:hAnsi="Calibri Light" w:cs="Calibri Light"/>
+        </w:rPr>
+        <w:t>Smekens</w:t>
+      </w:r>
+      <w:proofErr w:type="spellEnd"/>
+      <w:r>
+        <w:rPr>
+          <w:rFonts w:ascii="Calibri Light" w:hAnsi="Calibri Light" w:cs="Calibri Light"/>
+        </w:rPr>
+        <w:t xml:space="preserve">, </w:t>
+      </w:r>
+      <w:proofErr w:type="spellStart"/>
+      <w:r>
+        <w:rPr>
+          <w:rFonts w:ascii="Calibri Light" w:hAnsi="Calibri Light" w:cs="Calibri Light"/>
+        </w:rPr>
+        <w:t>Noshin</w:t>
+      </w:r>
+      <w:proofErr w:type="spellEnd"/>
+      <w:r>
+        <w:rPr>
+          <w:rFonts w:ascii="Calibri Light" w:hAnsi="Calibri Light" w:cs="Calibri Light"/>
+        </w:rPr>
+        <w:t xml:space="preserve"> Omar, </w:t>
+      </w:r>
+      <w:proofErr w:type="spellStart"/>
+      <w:r>
+        <w:rPr>
+          <w:rFonts w:ascii="Calibri Light" w:hAnsi="Calibri Light" w:cs="Calibri Light"/>
+        </w:rPr>
+        <w:t>Lieselot</w:t>
+      </w:r>
+      <w:proofErr w:type="spellEnd"/>
+      <w:r>
+        <w:rPr>
+          <w:rFonts w:ascii="Calibri Light" w:hAnsi="Calibri Light" w:cs="Calibri Light"/>
+        </w:rPr>
+        <w:t xml:space="preserve"> </w:t>
+      </w:r>
+      <w:proofErr w:type="spellStart"/>
+      <w:r>
+        <w:rPr>
+          <w:rFonts w:ascii="Calibri Light" w:hAnsi="Calibri Light" w:cs="Calibri Light"/>
+        </w:rPr>
+        <w:t>Vanhaverbeke</w:t>
+      </w:r>
+      <w:proofErr w:type="spellEnd"/>
+      <w:r>
+        <w:rPr>
+          <w:rFonts w:ascii="Calibri Light" w:hAnsi="Calibri Light" w:cs="Calibri Light"/>
+        </w:rPr>
+        <w:t xml:space="preserve">, and </w:t>
+      </w:r>
+      <w:proofErr w:type="spellStart"/>
+      <w:r>
+        <w:rPr>
+          <w:rFonts w:ascii="Calibri Light" w:hAnsi="Calibri Light" w:cs="Calibri Light"/>
+        </w:rPr>
+        <w:t>Joeri</w:t>
+      </w:r>
+      <w:proofErr w:type="spellEnd"/>
+      <w:r>
+        <w:rPr>
+          <w:rFonts w:ascii="Calibri Light" w:hAnsi="Calibri Light" w:cs="Calibri Light"/>
+        </w:rPr>
+        <w:t xml:space="preserve"> Van </w:t>
+      </w:r>
+      <w:proofErr w:type="spellStart"/>
+      <w:r>
+        <w:rPr>
+          <w:rFonts w:ascii="Calibri Light" w:hAnsi="Calibri Light" w:cs="Calibri Light"/>
+        </w:rPr>
+        <w:t>Mierlo</w:t>
+      </w:r>
+      <w:proofErr w:type="spellEnd"/>
+      <w:r>
+        <w:rPr>
+          <w:rFonts w:ascii="Calibri Light" w:hAnsi="Calibri Light" w:cs="Calibri Light"/>
+        </w:rPr>
+        <w:t xml:space="preserve">. 2017. “Cost Projection of </w:t>
       </w:r>
       <w:proofErr w:type="gramStart"/>
       <w:r>
@@ -5125,6 +5737,7 @@
         <w:rPr>
           <w:rFonts w:ascii="Calibri Light" w:hAnsi="Calibri Light" w:cs="Calibri Light"/>
         </w:rPr>
+        <w:lastRenderedPageBreak/>
         <w:t xml:space="preserve">“BYD K9.” 2020. In </w:t>
       </w:r>
       <w:r>
@@ -5153,7 +5766,119 @@
         <w:rPr>
           <w:rFonts w:ascii="Calibri Light" w:hAnsi="Calibri Light" w:cs="Calibri Light"/>
         </w:rPr>
-        <w:t xml:space="preserve">Clarke, Leon E., Kejun Jiang, Keigo Akimoto, Mustafa Babiker, Geoffrey J. Blanford, Karen Fisher-Vanden, Jean-Claude Hourcade, Volker Krey, Elmar Kriegler, and Andreas Loschel. 2015. “Assessing Transformation Pathways. In: Climate Change 2014: Mitigation of Climate Change. Contribution of Working Group III to the Fifth Assessment Report of the Intergovernmental Panel on Climate Change.” Pacific Northwest National </w:t>
+        <w:t xml:space="preserve">Clarke, Leon E., </w:t>
+      </w:r>
+      <w:proofErr w:type="spellStart"/>
+      <w:r>
+        <w:rPr>
+          <w:rFonts w:ascii="Calibri Light" w:hAnsi="Calibri Light" w:cs="Calibri Light"/>
+        </w:rPr>
+        <w:t>Kejun</w:t>
+      </w:r>
+      <w:proofErr w:type="spellEnd"/>
+      <w:r>
+        <w:rPr>
+          <w:rFonts w:ascii="Calibri Light" w:hAnsi="Calibri Light" w:cs="Calibri Light"/>
+        </w:rPr>
+        <w:t xml:space="preserve"> Jiang, </w:t>
+      </w:r>
+      <w:proofErr w:type="spellStart"/>
+      <w:r>
+        <w:rPr>
+          <w:rFonts w:ascii="Calibri Light" w:hAnsi="Calibri Light" w:cs="Calibri Light"/>
+        </w:rPr>
+        <w:t>Keigo</w:t>
+      </w:r>
+      <w:proofErr w:type="spellEnd"/>
+      <w:r>
+        <w:rPr>
+          <w:rFonts w:ascii="Calibri Light" w:hAnsi="Calibri Light" w:cs="Calibri Light"/>
+        </w:rPr>
+        <w:t xml:space="preserve"> Akimoto, Mustafa </w:t>
+      </w:r>
+      <w:proofErr w:type="spellStart"/>
+      <w:r>
+        <w:rPr>
+          <w:rFonts w:ascii="Calibri Light" w:hAnsi="Calibri Light" w:cs="Calibri Light"/>
+        </w:rPr>
+        <w:t>Babiker</w:t>
+      </w:r>
+      <w:proofErr w:type="spellEnd"/>
+      <w:r>
+        <w:rPr>
+          <w:rFonts w:ascii="Calibri Light" w:hAnsi="Calibri Light" w:cs="Calibri Light"/>
+        </w:rPr>
+        <w:t xml:space="preserve">, Geoffrey J. </w:t>
+      </w:r>
+      <w:proofErr w:type="spellStart"/>
+      <w:r>
+        <w:rPr>
+          <w:rFonts w:ascii="Calibri Light" w:hAnsi="Calibri Light" w:cs="Calibri Light"/>
+        </w:rPr>
+        <w:t>Blanford</w:t>
+      </w:r>
+      <w:proofErr w:type="spellEnd"/>
+      <w:r>
+        <w:rPr>
+          <w:rFonts w:ascii="Calibri Light" w:hAnsi="Calibri Light" w:cs="Calibri Light"/>
+        </w:rPr>
+        <w:t xml:space="preserve">, Karen Fisher-Vanden, Jean-Claude </w:t>
+      </w:r>
+      <w:proofErr w:type="spellStart"/>
+      <w:r>
+        <w:rPr>
+          <w:rFonts w:ascii="Calibri Light" w:hAnsi="Calibri Light" w:cs="Calibri Light"/>
+        </w:rPr>
+        <w:t>Hourcade</w:t>
+      </w:r>
+      <w:proofErr w:type="spellEnd"/>
+      <w:r>
+        <w:rPr>
+          <w:rFonts w:ascii="Calibri Light" w:hAnsi="Calibri Light" w:cs="Calibri Light"/>
+        </w:rPr>
+        <w:t xml:space="preserve">, Volker </w:t>
+      </w:r>
+      <w:proofErr w:type="spellStart"/>
+      <w:r>
+        <w:rPr>
+          <w:rFonts w:ascii="Calibri Light" w:hAnsi="Calibri Light" w:cs="Calibri Light"/>
+        </w:rPr>
+        <w:t>Krey</w:t>
+      </w:r>
+      <w:proofErr w:type="spellEnd"/>
+      <w:r>
+        <w:rPr>
+          <w:rFonts w:ascii="Calibri Light" w:hAnsi="Calibri Light" w:cs="Calibri Light"/>
+        </w:rPr>
+        <w:t xml:space="preserve">, Elmar </w:t>
+      </w:r>
+      <w:proofErr w:type="spellStart"/>
+      <w:r>
+        <w:rPr>
+          <w:rFonts w:ascii="Calibri Light" w:hAnsi="Calibri Light" w:cs="Calibri Light"/>
+        </w:rPr>
+        <w:t>Kriegler</w:t>
+      </w:r>
+      <w:proofErr w:type="spellEnd"/>
+      <w:r>
+        <w:rPr>
+          <w:rFonts w:ascii="Calibri Light" w:hAnsi="Calibri Light" w:cs="Calibri Light"/>
+        </w:rPr>
+        <w:t xml:space="preserve">, and Andreas </w:t>
+      </w:r>
+      <w:proofErr w:type="spellStart"/>
+      <w:r>
+        <w:rPr>
+          <w:rFonts w:ascii="Calibri Light" w:hAnsi="Calibri Light" w:cs="Calibri Light"/>
+        </w:rPr>
+        <w:t>Loschel</w:t>
+      </w:r>
+      <w:proofErr w:type="spellEnd"/>
+      <w:r>
+        <w:rPr>
+          <w:rFonts w:ascii="Calibri Light" w:hAnsi="Calibri Light" w:cs="Calibri Light"/>
+        </w:rPr>
+        <w:t xml:space="preserve">. 2015. “Assessing Transformation Pathways. In: Climate Change 2014: Mitigation of Climate Change. Contribution of Working Group III to the Fifth Assessment Report of the Intergovernmental Panel on Climate Change.” Pacific Northwest National </w:t>
       </w:r>
       <w:proofErr w:type="gramStart"/>
       <w:r>
@@ -5177,11 +5902,19 @@
           <w:rFonts w:ascii="Calibri Light" w:hAnsi="Calibri Light" w:cs="Calibri Light"/>
         </w:rPr>
       </w:pPr>
+      <w:proofErr w:type="spellStart"/>
       <w:r>
         <w:rPr>
           <w:rFonts w:ascii="Calibri Light" w:hAnsi="Calibri Light" w:cs="Calibri Light"/>
         </w:rPr>
-        <w:t xml:space="preserve">Dargay, Joyce, Dermot Gately, and Martin Sommer. 2007. “Vehicle Ownership and Income Growth, Worldwide: 1960-2030.” </w:t>
+        <w:t>Dargay</w:t>
+      </w:r>
+      <w:proofErr w:type="spellEnd"/>
+      <w:r>
+        <w:rPr>
+          <w:rFonts w:ascii="Calibri Light" w:hAnsi="Calibri Light" w:cs="Calibri Light"/>
+        </w:rPr>
+        <w:t xml:space="preserve">, Joyce, Dermot Gately, and Martin Sommer. 2007. “Vehicle Ownership and Income Growth, Worldwide: 1960-2030.” </w:t>
       </w:r>
       <w:r>
         <w:rPr>
@@ -5197,8 +5930,6 @@
         </w:rPr>
         <w:t xml:space="preserve"> 28 (4). https://doi.org/10.5547/ISSN0195-6574-EJ-Vol28-No4-7.</w:t>
       </w:r>
-      <w:bookmarkStart w:id="20" w:name="_GoBack"/>
-      <w:bookmarkEnd w:id="20"/>
     </w:p>
     <w:p>
       <w:pPr>
@@ -5207,12 +5938,19 @@
           <w:rFonts w:ascii="Calibri Light" w:hAnsi="Calibri Light" w:cs="Calibri Light"/>
         </w:rPr>
       </w:pPr>
+      <w:proofErr w:type="spellStart"/>
       <w:r>
         <w:rPr>
           <w:rFonts w:ascii="Calibri Light" w:hAnsi="Calibri Light" w:cs="Calibri Light"/>
         </w:rPr>
-        <w:lastRenderedPageBreak/>
-        <w:t xml:space="preserve">Edelenbosch, O. Y., D. L. McCollum, D. P. van Vuuren, C. Bertram, S. Carrara, H. Daly, S. Fujimori, et al. 2017. “Decomposing Passenger Transport Futures: Comparing Results of Global Integrated Assessment Models.” </w:t>
+        <w:t>Edelenbosch</w:t>
+      </w:r>
+      <w:proofErr w:type="spellEnd"/>
+      <w:r>
+        <w:rPr>
+          <w:rFonts w:ascii="Calibri Light" w:hAnsi="Calibri Light" w:cs="Calibri Light"/>
+        </w:rPr>
+        <w:t xml:space="preserve">, O. Y., D. L. McCollum, D. P. van Vuuren, C. Bertram, S. Carrara, H. Daly, S. Fujimori, et al. 2017. “Decomposing Passenger Transport Futures: Comparing Results of Global Integrated Assessment Models.” </w:t>
       </w:r>
       <w:r>
         <w:rPr>
@@ -5236,11 +5974,47 @@
           <w:rFonts w:ascii="Calibri Light" w:hAnsi="Calibri Light" w:cs="Calibri Light"/>
         </w:rPr>
       </w:pPr>
+      <w:proofErr w:type="spellStart"/>
       <w:r>
         <w:rPr>
           <w:rFonts w:ascii="Calibri Light" w:hAnsi="Calibri Light" w:cs="Calibri Light"/>
         </w:rPr>
-        <w:t xml:space="preserve">Gallagher, Kelly Sims, and Erich Muehlegger. 2011. “Giving Green to Get Green? Incentives and Consumer Adoption of Hybrid Vehicle Technology.” </w:t>
+        <w:t>Egnér</w:t>
+      </w:r>
+      <w:proofErr w:type="spellEnd"/>
+      <w:r>
+        <w:rPr>
+          <w:rFonts w:ascii="Calibri Light" w:hAnsi="Calibri Light" w:cs="Calibri Light"/>
+        </w:rPr>
+        <w:t xml:space="preserve">, </w:t>
+      </w:r>
+      <w:proofErr w:type="spellStart"/>
+      <w:r>
+        <w:rPr>
+          <w:rFonts w:ascii="Calibri Light" w:hAnsi="Calibri Light" w:cs="Calibri Light"/>
+        </w:rPr>
+        <w:t>Filippa</w:t>
+      </w:r>
+      <w:proofErr w:type="spellEnd"/>
+      <w:r>
+        <w:rPr>
+          <w:rFonts w:ascii="Calibri Light" w:hAnsi="Calibri Light" w:cs="Calibri Light"/>
+        </w:rPr>
+        <w:t xml:space="preserve">, and Lina </w:t>
+      </w:r>
+      <w:proofErr w:type="spellStart"/>
+      <w:r>
+        <w:rPr>
+          <w:rFonts w:ascii="Calibri Light" w:hAnsi="Calibri Light" w:cs="Calibri Light"/>
+        </w:rPr>
+        <w:t>Trosvik</w:t>
+      </w:r>
+      <w:proofErr w:type="spellEnd"/>
+      <w:r>
+        <w:rPr>
+          <w:rFonts w:ascii="Calibri Light" w:hAnsi="Calibri Light" w:cs="Calibri Light"/>
+        </w:rPr>
+        <w:t xml:space="preserve">. 2018. “Electric Vehicle Adoption in Sweden and the Impact of Local Policy Instruments.” </w:t>
       </w:r>
       <w:r>
         <w:rPr>
@@ -5248,13 +6022,13 @@
           <w:i/>
           <w:iCs/>
         </w:rPr>
-        <w:t>Journal of Environmental Economics and Management</w:t>
+        <w:t>Energy Policy</w:t>
       </w:r>
       <w:r>
         <w:rPr>
           <w:rFonts w:ascii="Calibri Light" w:hAnsi="Calibri Light" w:cs="Calibri Light"/>
         </w:rPr>
-        <w:t xml:space="preserve"> 61 (1): 1–15. https://doi.org/10.1016/j.jeem.2010.05.004.</w:t>
+        <w:t xml:space="preserve"> 121 (October): 584–96. https://doi.org/10.1016/j.enpol.2018.06.040.</w:t>
       </w:r>
     </w:p>
     <w:p>
@@ -5268,21 +6042,21 @@
         <w:rPr>
           <w:rFonts w:ascii="Calibri Light" w:hAnsi="Calibri Light" w:cs="Calibri Light"/>
         </w:rPr>
-        <w:t>Goldie-Scot, Logan. 2019. “A Behind the Scenes Take on Lithium-Ion Battery Prices.” BloombergNEF. March 5, 2019. https://about.bnef.com/blog/behind-scenes-take-lithium-ion-battery-prices/.</w:t>
-      </w:r>
-    </w:p>
-    <w:p>
-      <w:pPr>
-        <w:pStyle w:val="Bibliography"/>
+        <w:t xml:space="preserve">Gallagher, Kelly Sims, and Erich </w:t>
+      </w:r>
+      <w:proofErr w:type="spellStart"/>
+      <w:r>
         <w:rPr>
           <w:rFonts w:ascii="Calibri Light" w:hAnsi="Calibri Light" w:cs="Calibri Light"/>
         </w:rPr>
-      </w:pPr>
+        <w:t>Muehlegger</w:t>
+      </w:r>
+      <w:proofErr w:type="spellEnd"/>
       <w:r>
         <w:rPr>
           <w:rFonts w:ascii="Calibri Light" w:hAnsi="Calibri Light" w:cs="Calibri Light"/>
         </w:rPr>
-        <w:t xml:space="preserve">González Palencia, Juan C., Takaaki Furubayashi, and Toshihiko Nakata. 2014. “Techno-Economic Assessment of Lightweight and Zero Emission Vehicles Deployment in the Passenger Car Fleet of Developing Countries.” </w:t>
+        <w:t xml:space="preserve">. 2011. “Giving Green to Get Green? Incentives and Consumer Adoption of Hybrid Vehicle Technology.” </w:t>
       </w:r>
       <w:r>
         <w:rPr>
@@ -5290,13 +6064,13 @@
           <w:i/>
           <w:iCs/>
         </w:rPr>
-        <w:t>Applied Energy</w:t>
+        <w:t>Journal of Environmental Economics and Management</w:t>
       </w:r>
       <w:r>
         <w:rPr>
           <w:rFonts w:ascii="Calibri Light" w:hAnsi="Calibri Light" w:cs="Calibri Light"/>
         </w:rPr>
-        <w:t xml:space="preserve"> 123 (June): 129–42. https://doi.org/10.1016/j.apenergy.2014.02.059.</w:t>
+        <w:t xml:space="preserve"> 61 (1): 1–15. https://doi.org/10.1016/j.jeem.2010.05.004.</w:t>
       </w:r>
     </w:p>
     <w:p>
@@ -5310,7 +6084,35 @@
         <w:rPr>
           <w:rFonts w:ascii="Calibri Light" w:hAnsi="Calibri Light" w:cs="Calibri Light"/>
         </w:rPr>
-        <w:t xml:space="preserve">Hao, Han, Hewu Wang, and Minggao Ouyang. 2011. “Fuel Conservation and GHG (Greenhouse Gas) Emissions Mitigation Scenarios for China’s Passenger Vehicle Fleet.” </w:t>
+        <w:t xml:space="preserve">González Palencia, Juan C., </w:t>
+      </w:r>
+      <w:proofErr w:type="spellStart"/>
+      <w:r>
+        <w:rPr>
+          <w:rFonts w:ascii="Calibri Light" w:hAnsi="Calibri Light" w:cs="Calibri Light"/>
+        </w:rPr>
+        <w:t>Takaaki</w:t>
+      </w:r>
+      <w:proofErr w:type="spellEnd"/>
+      <w:r>
+        <w:rPr>
+          <w:rFonts w:ascii="Calibri Light" w:hAnsi="Calibri Light" w:cs="Calibri Light"/>
+        </w:rPr>
+        <w:t xml:space="preserve"> </w:t>
+      </w:r>
+      <w:proofErr w:type="spellStart"/>
+      <w:r>
+        <w:rPr>
+          <w:rFonts w:ascii="Calibri Light" w:hAnsi="Calibri Light" w:cs="Calibri Light"/>
+        </w:rPr>
+        <w:t>Furubayashi</w:t>
+      </w:r>
+      <w:proofErr w:type="spellEnd"/>
+      <w:r>
+        <w:rPr>
+          <w:rFonts w:ascii="Calibri Light" w:hAnsi="Calibri Light" w:cs="Calibri Light"/>
+        </w:rPr>
+        <w:t xml:space="preserve">, and Toshihiko Nakata. 2014. “Techno-Economic Assessment of Lightweight and Zero Emission Vehicles Deployment in the Passenger Car Fleet of Developing Countries.” </w:t>
       </w:r>
       <w:r>
         <w:rPr>
@@ -5318,13 +6120,13 @@
           <w:i/>
           <w:iCs/>
         </w:rPr>
-        <w:t>Energy</w:t>
+        <w:t>Applied Energy</w:t>
       </w:r>
       <w:r>
         <w:rPr>
           <w:rFonts w:ascii="Calibri Light" w:hAnsi="Calibri Light" w:cs="Calibri Light"/>
         </w:rPr>
-        <w:t xml:space="preserve"> 36 (11): 6520–28. https://doi.org/10.1016/j.energy.2011.09.014.</w:t>
+        <w:t xml:space="preserve"> 123 (June): 129–42. https://doi.org/10.1016/j.apenergy.2014.02.059.</w:t>
       </w:r>
     </w:p>
     <w:p>
@@ -5338,7 +6140,35 @@
         <w:rPr>
           <w:rFonts w:ascii="Calibri Light" w:hAnsi="Calibri Light" w:cs="Calibri Light"/>
         </w:rPr>
-        <w:t xml:space="preserve">Hawkins, Troy R., Bhawna Singh, Guillaume Majeau‐Bettez, and Anders Hammer Strømman. 2013. “Comparative Environmental Life Cycle Assessment of Conventional and Electric Vehicles.” </w:t>
+        <w:t xml:space="preserve">Hao, Han, </w:t>
+      </w:r>
+      <w:proofErr w:type="spellStart"/>
+      <w:r>
+        <w:rPr>
+          <w:rFonts w:ascii="Calibri Light" w:hAnsi="Calibri Light" w:cs="Calibri Light"/>
+        </w:rPr>
+        <w:t>Hewu</w:t>
+      </w:r>
+      <w:proofErr w:type="spellEnd"/>
+      <w:r>
+        <w:rPr>
+          <w:rFonts w:ascii="Calibri Light" w:hAnsi="Calibri Light" w:cs="Calibri Light"/>
+        </w:rPr>
+        <w:t xml:space="preserve"> Wang, and </w:t>
+      </w:r>
+      <w:proofErr w:type="spellStart"/>
+      <w:r>
+        <w:rPr>
+          <w:rFonts w:ascii="Calibri Light" w:hAnsi="Calibri Light" w:cs="Calibri Light"/>
+        </w:rPr>
+        <w:t>Minggao</w:t>
+      </w:r>
+      <w:proofErr w:type="spellEnd"/>
+      <w:r>
+        <w:rPr>
+          <w:rFonts w:ascii="Calibri Light" w:hAnsi="Calibri Light" w:cs="Calibri Light"/>
+        </w:rPr>
+        <w:t xml:space="preserve"> Ouyang. 2011. “Fuel Conservation and GHG (Greenhouse Gas) Emissions Mitigation Scenarios for China’s Passenger Vehicle Fleet.” </w:t>
       </w:r>
       <w:r>
         <w:rPr>
@@ -5346,13 +6176,13 @@
           <w:i/>
           <w:iCs/>
         </w:rPr>
-        <w:t>Journal of Industrial Ecology</w:t>
+        <w:t>Energy</w:t>
       </w:r>
       <w:r>
         <w:rPr>
           <w:rFonts w:ascii="Calibri Light" w:hAnsi="Calibri Light" w:cs="Calibri Light"/>
         </w:rPr>
-        <w:t xml:space="preserve"> 17 (1): 53–64. https://doi.org/10.1111/j.1530-9290.2012.00532.x.</w:t>
+        <w:t xml:space="preserve"> 36 (11): 6520–28. https://doi.org/10.1016/j.energy.2011.09.014.</w:t>
       </w:r>
     </w:p>
     <w:p>
@@ -5366,35 +6196,35 @@
         <w:rPr>
           <w:rFonts w:ascii="Calibri Light" w:hAnsi="Calibri Light" w:cs="Calibri Light"/>
         </w:rPr>
-        <w:t>Holland, Maximilian. 2018. “$100/KWh Tesla Battery Cells This Year, $100/KWh Tesla Battery Packs In 2020.” CleanTechnica. June 9, 2018. https://cleantechnica.com/2018/06/09/100-kwh-tesla-battery-cells-this-year-100-kwh-tesla-battery-packs-in-2020/.</w:t>
-      </w:r>
-    </w:p>
-    <w:p>
-      <w:pPr>
-        <w:pStyle w:val="Bibliography"/>
+        <w:t xml:space="preserve">Hawkins, Troy R., Bhawna Singh, Guillaume </w:t>
+      </w:r>
+      <w:proofErr w:type="spellStart"/>
+      <w:r>
         <w:rPr>
           <w:rFonts w:ascii="Calibri Light" w:hAnsi="Calibri Light" w:cs="Calibri Light"/>
         </w:rPr>
-      </w:pPr>
+        <w:t>Majeau‐Bettez</w:t>
+      </w:r>
+      <w:proofErr w:type="spellEnd"/>
       <w:r>
         <w:rPr>
           <w:rFonts w:ascii="Calibri Light" w:hAnsi="Calibri Light" w:cs="Calibri Light"/>
         </w:rPr>
-        <w:t>Jadun, Paige, Colin McMillan, Daniel Steinberg, Matteo Muratori, Laura Vimmerstedt, and Trieu Mai. 2017. “Electrification Futures Study: End-Use Electric Technology Cost and Performance Projections through 2050,” 108.</w:t>
-      </w:r>
-    </w:p>
-    <w:p>
-      <w:pPr>
-        <w:pStyle w:val="Bibliography"/>
+        <w:t xml:space="preserve">, and Anders Hammer </w:t>
+      </w:r>
+      <w:proofErr w:type="spellStart"/>
+      <w:r>
         <w:rPr>
           <w:rFonts w:ascii="Calibri Light" w:hAnsi="Calibri Light" w:cs="Calibri Light"/>
         </w:rPr>
-      </w:pPr>
+        <w:t>Strømman</w:t>
+      </w:r>
+      <w:proofErr w:type="spellEnd"/>
       <w:r>
         <w:rPr>
           <w:rFonts w:ascii="Calibri Light" w:hAnsi="Calibri Light" w:cs="Calibri Light"/>
         </w:rPr>
-        <w:t xml:space="preserve">Kittner, Noah, Felix Lill, and Daniel M. Kammen. 2017. “Energy Storage Deployment and Innovation for the Clean Energy Transition.” </w:t>
+        <w:t xml:space="preserve">. 2013. “Comparative Environmental Life Cycle Assessment of Conventional and Electric Vehicles.” </w:t>
       </w:r>
       <w:r>
         <w:rPr>
@@ -5402,13 +6232,13 @@
           <w:i/>
           <w:iCs/>
         </w:rPr>
-        <w:t>Nature Energy</w:t>
+        <w:t>Journal of Industrial Ecology</w:t>
       </w:r>
       <w:r>
         <w:rPr>
           <w:rFonts w:ascii="Calibri Light" w:hAnsi="Calibri Light" w:cs="Calibri Light"/>
         </w:rPr>
-        <w:t xml:space="preserve"> 2 (9): 1–6. https://doi.org/10.1038/nenergy.2017.125.</w:t>
+        <w:t xml:space="preserve"> 17 (1): 53–64. https://doi.org/10.1111/j.1530-9290.2012.00532.x.</w:t>
       </w:r>
     </w:p>
     <w:p>
@@ -5422,7 +6252,149 @@
         <w:rPr>
           <w:rFonts w:ascii="Calibri Light" w:hAnsi="Calibri Light" w:cs="Calibri Light"/>
         </w:rPr>
-        <w:t xml:space="preserve">Kyle, Page, and Son H. Kim. 2011. “Long-Term Implications of Alternative Light-Duty Vehicle Technologies for Global Greenhouse Gas Emissions and Primary Energy Demands.” </w:t>
+        <w:t>Holland, Maximilian. 2018. “$100/</w:t>
+      </w:r>
+      <w:proofErr w:type="spellStart"/>
+      <w:r>
+        <w:rPr>
+          <w:rFonts w:ascii="Calibri Light" w:hAnsi="Calibri Light" w:cs="Calibri Light"/>
+        </w:rPr>
+        <w:t>KWh</w:t>
+      </w:r>
+      <w:proofErr w:type="spellEnd"/>
+      <w:r>
+        <w:rPr>
+          <w:rFonts w:ascii="Calibri Light" w:hAnsi="Calibri Light" w:cs="Calibri Light"/>
+        </w:rPr>
+        <w:t xml:space="preserve"> Tesla Battery Cells This Year, $100/</w:t>
+      </w:r>
+      <w:proofErr w:type="spellStart"/>
+      <w:r>
+        <w:rPr>
+          <w:rFonts w:ascii="Calibri Light" w:hAnsi="Calibri Light" w:cs="Calibri Light"/>
+        </w:rPr>
+        <w:t>KWh</w:t>
+      </w:r>
+      <w:proofErr w:type="spellEnd"/>
+      <w:r>
+        <w:rPr>
+          <w:rFonts w:ascii="Calibri Light" w:hAnsi="Calibri Light" w:cs="Calibri Light"/>
+        </w:rPr>
+        <w:t xml:space="preserve"> Tesla Battery Packs In 2020.” </w:t>
+      </w:r>
+      <w:proofErr w:type="spellStart"/>
+      <w:r>
+        <w:rPr>
+          <w:rFonts w:ascii="Calibri Light" w:hAnsi="Calibri Light" w:cs="Calibri Light"/>
+        </w:rPr>
+        <w:t>CleanTechnica</w:t>
+      </w:r>
+      <w:proofErr w:type="spellEnd"/>
+      <w:r>
+        <w:rPr>
+          <w:rFonts w:ascii="Calibri Light" w:hAnsi="Calibri Light" w:cs="Calibri Light"/>
+        </w:rPr>
+        <w:t>. June 9, 2018. https://cleantechnica.com/2018/06/09/100-kwh-tesla-battery-cells-this-year-100-kwh-tesla-battery-packs-in-2020/.</w:t>
+      </w:r>
+    </w:p>
+    <w:p>
+      <w:pPr>
+        <w:pStyle w:val="Bibliography"/>
+        <w:rPr>
+          <w:rFonts w:ascii="Calibri Light" w:hAnsi="Calibri Light" w:cs="Calibri Light"/>
+        </w:rPr>
+      </w:pPr>
+      <w:proofErr w:type="spellStart"/>
+      <w:r>
+        <w:rPr>
+          <w:rFonts w:ascii="Calibri Light" w:hAnsi="Calibri Light" w:cs="Calibri Light"/>
+        </w:rPr>
+        <w:t>Jadun</w:t>
+      </w:r>
+      <w:proofErr w:type="spellEnd"/>
+      <w:r>
+        <w:rPr>
+          <w:rFonts w:ascii="Calibri Light" w:hAnsi="Calibri Light" w:cs="Calibri Light"/>
+        </w:rPr>
+        <w:t xml:space="preserve">, Paige, Colin McMillan, Daniel Steinberg, Matteo </w:t>
+      </w:r>
+      <w:proofErr w:type="spellStart"/>
+      <w:r>
+        <w:rPr>
+          <w:rFonts w:ascii="Calibri Light" w:hAnsi="Calibri Light" w:cs="Calibri Light"/>
+        </w:rPr>
+        <w:t>Muratori</w:t>
+      </w:r>
+      <w:proofErr w:type="spellEnd"/>
+      <w:r>
+        <w:rPr>
+          <w:rFonts w:ascii="Calibri Light" w:hAnsi="Calibri Light" w:cs="Calibri Light"/>
+        </w:rPr>
+        <w:t xml:space="preserve">, Laura </w:t>
+      </w:r>
+      <w:proofErr w:type="spellStart"/>
+      <w:r>
+        <w:rPr>
+          <w:rFonts w:ascii="Calibri Light" w:hAnsi="Calibri Light" w:cs="Calibri Light"/>
+        </w:rPr>
+        <w:t>Vimmerstedt</w:t>
+      </w:r>
+      <w:proofErr w:type="spellEnd"/>
+      <w:r>
+        <w:rPr>
+          <w:rFonts w:ascii="Calibri Light" w:hAnsi="Calibri Light" w:cs="Calibri Light"/>
+        </w:rPr>
+        <w:t>, and Trieu Mai. 2017. “Electrification Futures Study: End-Use Electric Technology Cost and Performance Projections through 2050,” 108.</w:t>
+      </w:r>
+    </w:p>
+    <w:p>
+      <w:pPr>
+        <w:pStyle w:val="Bibliography"/>
+        <w:rPr>
+          <w:rFonts w:ascii="Calibri Light" w:hAnsi="Calibri Light" w:cs="Calibri Light"/>
+        </w:rPr>
+      </w:pPr>
+      <w:proofErr w:type="spellStart"/>
+      <w:r>
+        <w:rPr>
+          <w:rFonts w:ascii="Calibri Light" w:hAnsi="Calibri Light" w:cs="Calibri Light"/>
+        </w:rPr>
+        <w:t>Kittner</w:t>
+      </w:r>
+      <w:proofErr w:type="spellEnd"/>
+      <w:r>
+        <w:rPr>
+          <w:rFonts w:ascii="Calibri Light" w:hAnsi="Calibri Light" w:cs="Calibri Light"/>
+        </w:rPr>
+        <w:t xml:space="preserve">, Noah, Felix </w:t>
+      </w:r>
+      <w:proofErr w:type="spellStart"/>
+      <w:r>
+        <w:rPr>
+          <w:rFonts w:ascii="Calibri Light" w:hAnsi="Calibri Light" w:cs="Calibri Light"/>
+        </w:rPr>
+        <w:t>Lill</w:t>
+      </w:r>
+      <w:proofErr w:type="spellEnd"/>
+      <w:r>
+        <w:rPr>
+          <w:rFonts w:ascii="Calibri Light" w:hAnsi="Calibri Light" w:cs="Calibri Light"/>
+        </w:rPr>
+        <w:t xml:space="preserve">, and Daniel M. </w:t>
+      </w:r>
+      <w:proofErr w:type="spellStart"/>
+      <w:r>
+        <w:rPr>
+          <w:rFonts w:ascii="Calibri Light" w:hAnsi="Calibri Light" w:cs="Calibri Light"/>
+        </w:rPr>
+        <w:t>Kammen</w:t>
+      </w:r>
+      <w:proofErr w:type="spellEnd"/>
+      <w:r>
+        <w:rPr>
+          <w:rFonts w:ascii="Calibri Light" w:hAnsi="Calibri Light" w:cs="Calibri Light"/>
+        </w:rPr>
+        <w:t xml:space="preserve">. 2017. “Energy Storage Deployment and Innovation for the Clean Energy Transition.” </w:t>
       </w:r>
       <w:r>
         <w:rPr>
@@ -5430,13 +6402,13 @@
           <w:i/>
           <w:iCs/>
         </w:rPr>
-        <w:t>Energy Policy</w:t>
+        <w:t>Nature Energy</w:t>
       </w:r>
       <w:r>
         <w:rPr>
           <w:rFonts w:ascii="Calibri Light" w:hAnsi="Calibri Light" w:cs="Calibri Light"/>
         </w:rPr>
-        <w:t xml:space="preserve"> 39 (5): 3012–24. https://doi.org/10.1016/j.enpol.2011.03.016.</w:t>
+        <w:t xml:space="preserve"> 2 (9): 1–6. https://doi.org/10.1038/nenergy.2017.125.</w:t>
       </w:r>
     </w:p>
     <w:p>
@@ -5450,7 +6422,7 @@
         <w:rPr>
           <w:rFonts w:ascii="Calibri Light" w:hAnsi="Calibri Light" w:cs="Calibri Light"/>
         </w:rPr>
-        <w:t xml:space="preserve">Lee, Henry, and Grant Lovellette. 2011. “Will Electric Cars Transform the U.S. Market?” </w:t>
+        <w:t xml:space="preserve">Kyle, Page, and Son H. Kim. 2011. “Long-Term Implications of Alternative Light-Duty Vehicle Technologies for Global Greenhouse Gas Emissions and Primary Energy Demands.” </w:t>
       </w:r>
       <w:r>
         <w:rPr>
@@ -5458,13 +6430,13 @@
           <w:i/>
           <w:iCs/>
         </w:rPr>
-        <w:t>SSRN Electronic Journal</w:t>
+        <w:t>Energy Policy</w:t>
       </w:r>
       <w:r>
         <w:rPr>
           <w:rFonts w:ascii="Calibri Light" w:hAnsi="Calibri Light" w:cs="Calibri Light"/>
         </w:rPr>
-        <w:t>. https://doi.org/10.2139/ssrn.1927351.</w:t>
+        <w:t xml:space="preserve"> 39 (5): 3012–24. https://doi.org/10.1016/j.enpol.2011.03.016.</w:t>
       </w:r>
     </w:p>
     <w:p>
@@ -5478,7 +6450,21 @@
         <w:rPr>
           <w:rFonts w:ascii="Calibri Light" w:hAnsi="Calibri Light" w:cs="Calibri Light"/>
         </w:rPr>
-        <w:t xml:space="preserve">McCollum, David, Volker Krey, Peter Kolp, Yu Nagai, and Keywan Riahi. 2014. “Transport Electrification: A Key Element for Energy System Transformation and Climate Stabilization.” </w:t>
+        <w:t xml:space="preserve">Lee, Henry, and Grant </w:t>
+      </w:r>
+      <w:proofErr w:type="spellStart"/>
+      <w:r>
+        <w:rPr>
+          <w:rFonts w:ascii="Calibri Light" w:hAnsi="Calibri Light" w:cs="Calibri Light"/>
+        </w:rPr>
+        <w:t>Lovellette</w:t>
+      </w:r>
+      <w:proofErr w:type="spellEnd"/>
+      <w:r>
+        <w:rPr>
+          <w:rFonts w:ascii="Calibri Light" w:hAnsi="Calibri Light" w:cs="Calibri Light"/>
+        </w:rPr>
+        <w:t xml:space="preserve">. 2011. “Will Electric Cars Transform the U.S. Market?” </w:t>
       </w:r>
       <w:r>
         <w:rPr>
@@ -5486,13 +6472,13 @@
           <w:i/>
           <w:iCs/>
         </w:rPr>
-        <w:t>Climatic Change</w:t>
+        <w:t>SSRN Electronic Journal</w:t>
       </w:r>
       <w:r>
         <w:rPr>
           <w:rFonts w:ascii="Calibri Light" w:hAnsi="Calibri Light" w:cs="Calibri Light"/>
         </w:rPr>
-        <w:t xml:space="preserve"> 123 (3–4): 651–64. https://doi.org/10.1007/s10584-013-0969-z.</w:t>
+        <w:t>. https://doi.org/10.2139/ssrn.1927351.</w:t>
       </w:r>
     </w:p>
     <w:p>
@@ -5502,11 +6488,47 @@
           <w:rFonts w:ascii="Calibri Light" w:hAnsi="Calibri Light" w:cs="Calibri Light"/>
         </w:rPr>
       </w:pPr>
+      <w:proofErr w:type="spellStart"/>
       <w:r>
         <w:rPr>
           <w:rFonts w:ascii="Calibri Light" w:hAnsi="Calibri Light" w:cs="Calibri Light"/>
         </w:rPr>
-        <w:t xml:space="preserve">McCollum, David L., Charlie Wilson, Michela Bevione, Samuel Carrara, Oreane Y. Edelenbosch, Johannes Emmerling, Céline Guivarch, Panagiotis Karkatsoulis, Ilkka Keppo, and Volker Krey. 2018. “Interaction of Consumer Preferences and Climate Policies in the Global Transition to Low-Carbon Vehicles.” </w:t>
+        <w:t>Lévay</w:t>
+      </w:r>
+      <w:proofErr w:type="spellEnd"/>
+      <w:r>
+        <w:rPr>
+          <w:rFonts w:ascii="Calibri Light" w:hAnsi="Calibri Light" w:cs="Calibri Light"/>
+        </w:rPr>
+        <w:t xml:space="preserve">, Petra </w:t>
+      </w:r>
+      <w:proofErr w:type="spellStart"/>
+      <w:r>
+        <w:rPr>
+          <w:rFonts w:ascii="Calibri Light" w:hAnsi="Calibri Light" w:cs="Calibri Light"/>
+        </w:rPr>
+        <w:t>Zsuzsa</w:t>
+      </w:r>
+      <w:proofErr w:type="spellEnd"/>
+      <w:r>
+        <w:rPr>
+          <w:rFonts w:ascii="Calibri Light" w:hAnsi="Calibri Light" w:cs="Calibri Light"/>
+        </w:rPr>
+        <w:t xml:space="preserve">, Yannis </w:t>
+      </w:r>
+      <w:proofErr w:type="spellStart"/>
+      <w:r>
+        <w:rPr>
+          <w:rFonts w:ascii="Calibri Light" w:hAnsi="Calibri Light" w:cs="Calibri Light"/>
+        </w:rPr>
+        <w:t>Drossinos</w:t>
+      </w:r>
+      <w:proofErr w:type="spellEnd"/>
+      <w:r>
+        <w:rPr>
+          <w:rFonts w:ascii="Calibri Light" w:hAnsi="Calibri Light" w:cs="Calibri Light"/>
+        </w:rPr>
+        <w:t xml:space="preserve">, and Christian Thiel. 2017. “The Effect of Fiscal Incentives on Market Penetration of Electric Vehicles: A Pairwise Comparison of Total Cost of Ownership.” </w:t>
       </w:r>
       <w:r>
         <w:rPr>
@@ -5514,13 +6536,13 @@
           <w:i/>
           <w:iCs/>
         </w:rPr>
-        <w:t>Nature Energy</w:t>
+        <w:t>Energy Policy</w:t>
       </w:r>
       <w:r>
         <w:rPr>
           <w:rFonts w:ascii="Calibri Light" w:hAnsi="Calibri Light" w:cs="Calibri Light"/>
         </w:rPr>
-        <w:t xml:space="preserve"> 3 (8): 664–673.</w:t>
+        <w:t xml:space="preserve"> 105 (June): 524–33. https://doi.org/10.1016/j.enpol.2017.02.054.</w:t>
       </w:r>
     </w:p>
     <w:p>
@@ -5534,7 +6556,63 @@
         <w:rPr>
           <w:rFonts w:ascii="Calibri Light" w:hAnsi="Calibri Light" w:cs="Calibri Light"/>
         </w:rPr>
-        <w:t xml:space="preserve">Mittal, Shivika, Hancheng Dai, Shinichiro Fujimori, Tatsuya Hanaoka, and Runsen Zhang. 2017. “Key Factors Influencing the Global Passenger Transport Dynamics Using the AIM/Transport Model.” </w:t>
+        <w:t xml:space="preserve">McCollum, David, Volker </w:t>
+      </w:r>
+      <w:proofErr w:type="spellStart"/>
+      <w:r>
+        <w:rPr>
+          <w:rFonts w:ascii="Calibri Light" w:hAnsi="Calibri Light" w:cs="Calibri Light"/>
+        </w:rPr>
+        <w:t>Krey</w:t>
+      </w:r>
+      <w:proofErr w:type="spellEnd"/>
+      <w:r>
+        <w:rPr>
+          <w:rFonts w:ascii="Calibri Light" w:hAnsi="Calibri Light" w:cs="Calibri Light"/>
+        </w:rPr>
+        <w:t xml:space="preserve">, Peter </w:t>
+      </w:r>
+      <w:proofErr w:type="spellStart"/>
+      <w:r>
+        <w:rPr>
+          <w:rFonts w:ascii="Calibri Light" w:hAnsi="Calibri Light" w:cs="Calibri Light"/>
+        </w:rPr>
+        <w:t>Kolp</w:t>
+      </w:r>
+      <w:proofErr w:type="spellEnd"/>
+      <w:r>
+        <w:rPr>
+          <w:rFonts w:ascii="Calibri Light" w:hAnsi="Calibri Light" w:cs="Calibri Light"/>
+        </w:rPr>
+        <w:t xml:space="preserve">, Yu Nagai, and </w:t>
+      </w:r>
+      <w:proofErr w:type="spellStart"/>
+      <w:r>
+        <w:rPr>
+          <w:rFonts w:ascii="Calibri Light" w:hAnsi="Calibri Light" w:cs="Calibri Light"/>
+        </w:rPr>
+        <w:t>Keywan</w:t>
+      </w:r>
+      <w:proofErr w:type="spellEnd"/>
+      <w:r>
+        <w:rPr>
+          <w:rFonts w:ascii="Calibri Light" w:hAnsi="Calibri Light" w:cs="Calibri Light"/>
+        </w:rPr>
+        <w:t xml:space="preserve"> </w:t>
+      </w:r>
+      <w:proofErr w:type="spellStart"/>
+      <w:r>
+        <w:rPr>
+          <w:rFonts w:ascii="Calibri Light" w:hAnsi="Calibri Light" w:cs="Calibri Light"/>
+        </w:rPr>
+        <w:t>Riahi</w:t>
+      </w:r>
+      <w:proofErr w:type="spellEnd"/>
+      <w:r>
+        <w:rPr>
+          <w:rFonts w:ascii="Calibri Light" w:hAnsi="Calibri Light" w:cs="Calibri Light"/>
+        </w:rPr>
+        <w:t xml:space="preserve">. 2013. “Transport Electrification: A Key Element for Energy System Transformation and Climate Stabilization.” </w:t>
       </w:r>
       <w:r>
         <w:rPr>
@@ -5542,13 +6620,13 @@
           <w:i/>
           <w:iCs/>
         </w:rPr>
-        <w:t>Transportation Research Part D: Transport and Environment</w:t>
+        <w:t>Climatic Change</w:t>
       </w:r>
       <w:r>
         <w:rPr>
           <w:rFonts w:ascii="Calibri Light" w:hAnsi="Calibri Light" w:cs="Calibri Light"/>
         </w:rPr>
-        <w:t xml:space="preserve"> 55 (August): 373–88. https://doi.org/10.1016/j.trd.2016.10.006.</w:t>
+        <w:t xml:space="preserve"> 123 (3–4): 651–64. https://doi.org/10.1007/s10584-013-0969-z.</w:t>
       </w:r>
     </w:p>
     <w:p>
@@ -5558,82 +6636,48 @@
           <w:rFonts w:ascii="Calibri Light" w:hAnsi="Calibri Light" w:cs="Calibri Light"/>
         </w:rPr>
       </w:pPr>
+      <w:proofErr w:type="spellStart"/>
       <w:r>
         <w:rPr>
           <w:rFonts w:ascii="Calibri Light" w:hAnsi="Calibri Light" w:cs="Calibri Light"/>
         </w:rPr>
-        <w:t>Moawad, Ayman, Namdoo Kim, Neeraj Shidore, and Aymeric Rousseau. 2016. “Assessment of Vehicle Sizing, Energy Consumption and Cost Through Large Scale Simulation of Advanced Vehicle Technologies.” ANL/ESD--15/28, 1245199. https://doi.org/10.2172/1245199.</w:t>
-      </w:r>
-    </w:p>
-    <w:p>
-      <w:pPr>
-        <w:pStyle w:val="Bibliography"/>
+        <w:lastRenderedPageBreak/>
+        <w:t>Mersky</w:t>
+      </w:r>
+      <w:proofErr w:type="spellEnd"/>
+      <w:r>
         <w:rPr>
           <w:rFonts w:ascii="Calibri Light" w:hAnsi="Calibri Light" w:cs="Calibri Light"/>
         </w:rPr>
-      </w:pPr>
+        <w:t xml:space="preserve">, </w:t>
+      </w:r>
+      <w:proofErr w:type="spellStart"/>
       <w:r>
         <w:rPr>
           <w:rFonts w:ascii="Calibri Light" w:hAnsi="Calibri Light" w:cs="Calibri Light"/>
         </w:rPr>
-        <w:lastRenderedPageBreak/>
-        <w:t xml:space="preserve">Parik, Gunjan. 2016. “C40: Cities Are Leading </w:t>
-      </w:r>
-      <w:proofErr w:type="gramStart"/>
+        <w:t>Avi</w:t>
+      </w:r>
+      <w:proofErr w:type="spellEnd"/>
       <w:r>
         <w:rPr>
           <w:rFonts w:ascii="Calibri Light" w:hAnsi="Calibri Light" w:cs="Calibri Light"/>
         </w:rPr>
-        <w:t>An</w:t>
-      </w:r>
-      <w:proofErr w:type="gramEnd"/>
+        <w:t xml:space="preserve"> Chaim, Frances </w:t>
+      </w:r>
+      <w:proofErr w:type="spellStart"/>
       <w:r>
         <w:rPr>
           <w:rFonts w:ascii="Calibri Light" w:hAnsi="Calibri Light" w:cs="Calibri Light"/>
         </w:rPr>
-        <w:t xml:space="preserve"> Electric Bus Revolution.” C40. September 9, 2016. https://www.c40.org/blog_posts/cities-are-leading-an-electric-bus-revolution.</w:t>
-      </w:r>
-    </w:p>
-    <w:p>
-      <w:pPr>
-        <w:pStyle w:val="Bibliography"/>
+        <w:t>Sprei</w:t>
+      </w:r>
+      <w:proofErr w:type="spellEnd"/>
+      <w:r>
         <w:rPr>
           <w:rFonts w:ascii="Calibri Light" w:hAnsi="Calibri Light" w:cs="Calibri Light"/>
         </w:rPr>
-      </w:pPr>
-      <w:r>
-        <w:rPr>
-          <w:rFonts w:ascii="Calibri Light" w:hAnsi="Calibri Light" w:cs="Calibri Light"/>
-        </w:rPr>
-        <w:t>Poon, Linda. 2019. “The Electric Bus Is Running Late.” CityLab. July 20, 2019. https://www.citylab.com/transportation/2019/06/electric-bus-china-grid-ev-charging-infrastructure-battery/591655/.</w:t>
-      </w:r>
-    </w:p>
-    <w:p>
-      <w:pPr>
-        <w:pStyle w:val="Bibliography"/>
-        <w:rPr>
-          <w:rFonts w:ascii="Calibri Light" w:hAnsi="Calibri Light" w:cs="Calibri Light"/>
-        </w:rPr>
-      </w:pPr>
-      <w:r>
-        <w:rPr>
-          <w:rFonts w:ascii="Calibri Light" w:hAnsi="Calibri Light" w:cs="Calibri Light"/>
-        </w:rPr>
-        <w:t>“Proterra: US Record for Electric Bus Battery Capacity - Sustainable Bus.” 2019. March 23, 2019. https://www.sustainable-bus.com/news/proterra-set-a-new-us-record-for-electric-bus-battery-capacity/.</w:t>
-      </w:r>
-    </w:p>
-    <w:p>
-      <w:pPr>
-        <w:pStyle w:val="Bibliography"/>
-        <w:rPr>
-          <w:rFonts w:ascii="Calibri Light" w:hAnsi="Calibri Light" w:cs="Calibri Light"/>
-        </w:rPr>
-      </w:pPr>
-      <w:r>
-        <w:rPr>
-          <w:rFonts w:ascii="Calibri Light" w:hAnsi="Calibri Light" w:cs="Calibri Light"/>
-        </w:rPr>
-        <w:t xml:space="preserve">Richardson, David B. 2013. “Electric Vehicles and the Electric Grid: A Review of Modeling Approaches, Impacts, and Renewable Energy Integration.” </w:t>
+        <w:t xml:space="preserve">, Constantine Samaras, and Zhen (Sean) Qian. 2016. “Effectiveness of Incentives on Electric Vehicle Adoption in Norway.” </w:t>
       </w:r>
       <w:r>
         <w:rPr>
@@ -5641,13 +6685,13 @@
           <w:i/>
           <w:iCs/>
         </w:rPr>
-        <w:t>Renewable and Sustainable Energy Reviews</w:t>
+        <w:t>Transportation Research Part D: Transport and Environment</w:t>
       </w:r>
       <w:r>
         <w:rPr>
           <w:rFonts w:ascii="Calibri Light" w:hAnsi="Calibri Light" w:cs="Calibri Light"/>
         </w:rPr>
-        <w:t xml:space="preserve"> 19 (March): 247–54. https://doi.org/10.1016/j.rser.2012.11.042.</w:t>
+        <w:t xml:space="preserve"> 46 (July): 56–68. https://doi.org/10.1016/j.trd.2016.03.011.</w:t>
       </w:r>
     </w:p>
     <w:p>
@@ -5661,7 +6705,49 @@
         <w:rPr>
           <w:rFonts w:ascii="Calibri Light" w:hAnsi="Calibri Light" w:cs="Calibri Light"/>
         </w:rPr>
-        <w:t xml:space="preserve">Schmidt, O., A. Hawkes, A. Gambhir, and I. Staffell. 2017. “The Future Cost of Electrical Energy Storage Based on Experience Rates.” </w:t>
+        <w:t xml:space="preserve">Mittal, </w:t>
+      </w:r>
+      <w:proofErr w:type="spellStart"/>
+      <w:r>
+        <w:rPr>
+          <w:rFonts w:ascii="Calibri Light" w:hAnsi="Calibri Light" w:cs="Calibri Light"/>
+        </w:rPr>
+        <w:t>Shivika</w:t>
+      </w:r>
+      <w:proofErr w:type="spellEnd"/>
+      <w:r>
+        <w:rPr>
+          <w:rFonts w:ascii="Calibri Light" w:hAnsi="Calibri Light" w:cs="Calibri Light"/>
+        </w:rPr>
+        <w:t xml:space="preserve">, </w:t>
+      </w:r>
+      <w:proofErr w:type="spellStart"/>
+      <w:r>
+        <w:rPr>
+          <w:rFonts w:ascii="Calibri Light" w:hAnsi="Calibri Light" w:cs="Calibri Light"/>
+        </w:rPr>
+        <w:t>Hancheng</w:t>
+      </w:r>
+      <w:proofErr w:type="spellEnd"/>
+      <w:r>
+        <w:rPr>
+          <w:rFonts w:ascii="Calibri Light" w:hAnsi="Calibri Light" w:cs="Calibri Light"/>
+        </w:rPr>
+        <w:t xml:space="preserve"> Dai, Shinichiro Fujimori, Tatsuya Hanaoka, and </w:t>
+      </w:r>
+      <w:proofErr w:type="spellStart"/>
+      <w:r>
+        <w:rPr>
+          <w:rFonts w:ascii="Calibri Light" w:hAnsi="Calibri Light" w:cs="Calibri Light"/>
+        </w:rPr>
+        <w:t>Runsen</w:t>
+      </w:r>
+      <w:proofErr w:type="spellEnd"/>
+      <w:r>
+        <w:rPr>
+          <w:rFonts w:ascii="Calibri Light" w:hAnsi="Calibri Light" w:cs="Calibri Light"/>
+        </w:rPr>
+        <w:t xml:space="preserve"> Zhang. 2017. “Key Factors Influencing the Global Passenger Transport Dynamics Using the AIM/Transport Model.” </w:t>
       </w:r>
       <w:r>
         <w:rPr>
@@ -5669,13 +6755,13 @@
           <w:i/>
           <w:iCs/>
         </w:rPr>
-        <w:t>Nature Energy</w:t>
+        <w:t>Transportation Research Part D: Transport and Environment</w:t>
       </w:r>
       <w:r>
         <w:rPr>
           <w:rFonts w:ascii="Calibri Light" w:hAnsi="Calibri Light" w:cs="Calibri Light"/>
         </w:rPr>
-        <w:t xml:space="preserve"> 2 (8): 17110. https://doi.org/10.1038/nenergy.2017.110.</w:t>
+        <w:t xml:space="preserve"> 55 (August): 373–88. https://doi.org/10.1016/j.trd.2016.10.006.</w:t>
       </w:r>
     </w:p>
     <w:p>
@@ -5685,11 +6771,97 @@
           <w:rFonts w:ascii="Calibri Light" w:hAnsi="Calibri Light" w:cs="Calibri Light"/>
         </w:rPr>
       </w:pPr>
+      <w:proofErr w:type="spellStart"/>
       <w:r>
         <w:rPr>
           <w:rFonts w:ascii="Calibri Light" w:hAnsi="Calibri Light" w:cs="Calibri Light"/>
         </w:rPr>
-        <w:t xml:space="preserve">Seixas, J., S. Simões, L. Dias, A. Kanudia, P. Fortes, and M. Gargiulo. 2015. “Assessing the Cost-Effectiveness of Electric Vehicles in European Countries Using Integrated Modeling.” </w:t>
+        <w:t>Moawad</w:t>
+      </w:r>
+      <w:proofErr w:type="spellEnd"/>
+      <w:r>
+        <w:rPr>
+          <w:rFonts w:ascii="Calibri Light" w:hAnsi="Calibri Light" w:cs="Calibri Light"/>
+        </w:rPr>
+        <w:t xml:space="preserve">, Ayman, </w:t>
+      </w:r>
+      <w:proofErr w:type="spellStart"/>
+      <w:r>
+        <w:rPr>
+          <w:rFonts w:ascii="Calibri Light" w:hAnsi="Calibri Light" w:cs="Calibri Light"/>
+        </w:rPr>
+        <w:t>Namdoo</w:t>
+      </w:r>
+      <w:proofErr w:type="spellEnd"/>
+      <w:r>
+        <w:rPr>
+          <w:rFonts w:ascii="Calibri Light" w:hAnsi="Calibri Light" w:cs="Calibri Light"/>
+        </w:rPr>
+        <w:t xml:space="preserve"> Kim, Neeraj </w:t>
+      </w:r>
+      <w:proofErr w:type="spellStart"/>
+      <w:r>
+        <w:rPr>
+          <w:rFonts w:ascii="Calibri Light" w:hAnsi="Calibri Light" w:cs="Calibri Light"/>
+        </w:rPr>
+        <w:t>Shidore</w:t>
+      </w:r>
+      <w:proofErr w:type="spellEnd"/>
+      <w:r>
+        <w:rPr>
+          <w:rFonts w:ascii="Calibri Light" w:hAnsi="Calibri Light" w:cs="Calibri Light"/>
+        </w:rPr>
+        <w:t xml:space="preserve">, and </w:t>
+      </w:r>
+      <w:proofErr w:type="spellStart"/>
+      <w:r>
+        <w:rPr>
+          <w:rFonts w:ascii="Calibri Light" w:hAnsi="Calibri Light" w:cs="Calibri Light"/>
+        </w:rPr>
+        <w:t>Aymeric</w:t>
+      </w:r>
+      <w:proofErr w:type="spellEnd"/>
+      <w:r>
+        <w:rPr>
+          <w:rFonts w:ascii="Calibri Light" w:hAnsi="Calibri Light" w:cs="Calibri Light"/>
+        </w:rPr>
+        <w:t xml:space="preserve"> Rousseau. 2016. “Assessment of Vehicle Sizing, Energy Consumption and Cost Through Large Scale Simulation of Advanced Vehicle Technologies.” ANL/ESD--15/28, 1245199. https://doi.org/10.2172/1245199.</w:t>
+      </w:r>
+    </w:p>
+    <w:p>
+      <w:pPr>
+        <w:pStyle w:val="Bibliography"/>
+        <w:rPr>
+          <w:rFonts w:ascii="Calibri Light" w:hAnsi="Calibri Light" w:cs="Calibri Light"/>
+        </w:rPr>
+      </w:pPr>
+      <w:proofErr w:type="spellStart"/>
+      <w:r>
+        <w:rPr>
+          <w:rFonts w:ascii="Calibri Light" w:hAnsi="Calibri Light" w:cs="Calibri Light"/>
+        </w:rPr>
+        <w:t>Nykvist</w:t>
+      </w:r>
+      <w:proofErr w:type="spellEnd"/>
+      <w:r>
+        <w:rPr>
+          <w:rFonts w:ascii="Calibri Light" w:hAnsi="Calibri Light" w:cs="Calibri Light"/>
+        </w:rPr>
+        <w:t xml:space="preserve">, Björn, and </w:t>
+      </w:r>
+      <w:proofErr w:type="spellStart"/>
+      <w:r>
+        <w:rPr>
+          <w:rFonts w:ascii="Calibri Light" w:hAnsi="Calibri Light" w:cs="Calibri Light"/>
+        </w:rPr>
+        <w:t>Måns</w:t>
+      </w:r>
+      <w:proofErr w:type="spellEnd"/>
+      <w:r>
+        <w:rPr>
+          <w:rFonts w:ascii="Calibri Light" w:hAnsi="Calibri Light" w:cs="Calibri Light"/>
+        </w:rPr>
+        <w:t xml:space="preserve"> Nilsson. 2015. “Rapidly Falling Costs of Battery Packs for Electric Vehicles.” </w:t>
       </w:r>
       <w:r>
         <w:rPr>
@@ -5697,13 +6869,13 @@
           <w:i/>
           <w:iCs/>
         </w:rPr>
-        <w:t>Energy Policy</w:t>
+        <w:t>Nature Climate Change</w:t>
       </w:r>
       <w:r>
         <w:rPr>
           <w:rFonts w:ascii="Calibri Light" w:hAnsi="Calibri Light" w:cs="Calibri Light"/>
         </w:rPr>
-        <w:t xml:space="preserve"> 80 (May): 165–76. https://doi.org/10.1016/j.enpol.2015.01.032.</w:t>
+        <w:t xml:space="preserve"> 5 (4): 329–32. https://doi.org/10.1038/nclimate2564.</w:t>
       </w:r>
     </w:p>
     <w:p>
@@ -5713,25 +6885,33 @@
           <w:rFonts w:ascii="Calibri Light" w:hAnsi="Calibri Light" w:cs="Calibri Light"/>
         </w:rPr>
       </w:pPr>
+      <w:proofErr w:type="spellStart"/>
       <w:r>
         <w:rPr>
           <w:rFonts w:ascii="Calibri Light" w:hAnsi="Calibri Light" w:cs="Calibri Light"/>
         </w:rPr>
-        <w:t xml:space="preserve">Stromsta, Karl-Erik. 2019. “Proterra Rolls Out $200 Million Electric Bus Battery Leasing Program </w:t>
+        <w:t>Parik</w:t>
+      </w:r>
+      <w:proofErr w:type="spellEnd"/>
+      <w:r>
+        <w:rPr>
+          <w:rFonts w:ascii="Calibri Light" w:hAnsi="Calibri Light" w:cs="Calibri Light"/>
+        </w:rPr>
+        <w:t xml:space="preserve">, Gunjan. 2016. “C40: Cities Are Leading </w:t>
       </w:r>
       <w:proofErr w:type="gramStart"/>
       <w:r>
         <w:rPr>
           <w:rFonts w:ascii="Calibri Light" w:hAnsi="Calibri Light" w:cs="Calibri Light"/>
         </w:rPr>
-        <w:t>With</w:t>
+        <w:t>An</w:t>
       </w:r>
       <w:proofErr w:type="gramEnd"/>
       <w:r>
         <w:rPr>
           <w:rFonts w:ascii="Calibri Light" w:hAnsi="Calibri Light" w:cs="Calibri Light"/>
         </w:rPr>
-        <w:t xml:space="preserve"> Mitsui.” April 16, 2019. https://www.greentechmedia.com/articles/read/proterra-rolls-out-bus-battery-leasing-program-with-mitsui.</w:t>
+        <w:t xml:space="preserve"> Electric Bus Revolution.” C40. September 9, 2016. https://www.c40.org/blog_posts/cities-are-leading-an-electric-bus-revolution.</w:t>
       </w:r>
     </w:p>
     <w:p>
@@ -5745,7 +6925,7 @@
         <w:rPr>
           <w:rFonts w:ascii="Calibri Light" w:hAnsi="Calibri Light" w:cs="Calibri Light"/>
         </w:rPr>
-        <w:t>“Transport — IPCC.” 2014. 2014. https://www.ipcc.ch/report/ar5/wg3/transport/.</w:t>
+        <w:t>Poon, Linda. 2019. “The Electric Bus Is Running Late.” CityLab. July 20, 2019. https://www.citylab.com/transportation/2019/06/electric-bus-china-grid-ev-charging-infrastructure-battery/591655/.</w:t>
       </w:r>
     </w:p>
     <w:p>
@@ -5759,7 +6939,7 @@
         <w:rPr>
           <w:rFonts w:ascii="Calibri Light" w:hAnsi="Calibri Light" w:cs="Calibri Light"/>
         </w:rPr>
-        <w:t>Wappelhorst, Sandra. 2018. “Using Vehicle Taxation Policy to Lower Transport Emissions: An Overview for Passenger Cars in Europe,” December, 54.</w:t>
+        <w:t>“Proterra: US Record for Electric Bus Battery Capacity - Sustainable Bus.” 2019. March 23, 2019. https://www.sustainable-bus.com/news/proterra-set-a-new-us-record-for-electric-bus-battery-capacity/.</w:t>
       </w:r>
     </w:p>
     <w:p>
@@ -5773,7 +6953,7 @@
         <w:rPr>
           <w:rFonts w:ascii="Calibri Light" w:hAnsi="Calibri Light" w:cs="Calibri Light"/>
         </w:rPr>
-        <w:t xml:space="preserve">Wu, Ya, and Li Zhang. 2017. “Can the Development of Electric Vehicles Reduce the Emission of Air Pollutants and Greenhouse Gases in Developing Countries?” </w:t>
+        <w:t xml:space="preserve">Richardson, David B. 2013. “Electric Vehicles and the Electric Grid: A Review of Modeling Approaches, Impacts, and Renewable Energy Integration.” </w:t>
       </w:r>
       <w:r>
         <w:rPr>
@@ -5781,13 +6961,13 @@
           <w:i/>
           <w:iCs/>
         </w:rPr>
-        <w:t>Transportation Research Part D: Transport and Environment</w:t>
+        <w:t>Renewable and Sustainable Energy Reviews</w:t>
       </w:r>
       <w:r>
         <w:rPr>
           <w:rFonts w:ascii="Calibri Light" w:hAnsi="Calibri Light" w:cs="Calibri Light"/>
         </w:rPr>
-        <w:t xml:space="preserve"> 51 (March): 129–45. https://doi.org/10.1016/j.trd.2016.12.007.</w:t>
+        <w:t xml:space="preserve"> 19 (March): 247–54. https://doi.org/10.1016/j.rser.2012.11.042.</w:t>
       </w:r>
     </w:p>
     <w:p>
@@ -5801,21 +6981,21 @@
         <w:rPr>
           <w:rFonts w:ascii="Calibri Light" w:hAnsi="Calibri Light" w:cs="Calibri Light"/>
         </w:rPr>
-        <w:t>Yang, Zifei. 2016. “Principles for Effective Electric Vehicle Incentive Design,” June, 43.</w:t>
-      </w:r>
-    </w:p>
-    <w:p>
-      <w:pPr>
-        <w:pStyle w:val="Bibliography"/>
+        <w:t xml:space="preserve">Schmidt, O., A. Hawkes, A. Gambhir, and I. </w:t>
+      </w:r>
+      <w:proofErr w:type="spellStart"/>
+      <w:r>
         <w:rPr>
           <w:rFonts w:ascii="Calibri Light" w:hAnsi="Calibri Light" w:cs="Calibri Light"/>
         </w:rPr>
-      </w:pPr>
+        <w:t>Staffell</w:t>
+      </w:r>
+      <w:proofErr w:type="spellEnd"/>
       <w:r>
         <w:rPr>
           <w:rFonts w:ascii="Calibri Light" w:hAnsi="Calibri Light" w:cs="Calibri Light"/>
         </w:rPr>
-        <w:t xml:space="preserve">Zhang, Runsen, and Shinichiro Fujimori. 2020. “The Role of Transport Electrification in Global Climate Change Mitigation Scenarios.” </w:t>
+        <w:t xml:space="preserve">. 2017. “The Future Cost of Electrical Energy Storage Based on Experience Rates.” </w:t>
       </w:r>
       <w:r>
         <w:rPr>
@@ -5823,21 +7003,390 @@
           <w:i/>
           <w:iCs/>
         </w:rPr>
-        <w:t>Environmental Research Letters</w:t>
+        <w:t>Nature Energy</w:t>
       </w:r>
       <w:r>
         <w:rPr>
           <w:rFonts w:ascii="Calibri Light" w:hAnsi="Calibri Light" w:cs="Calibri Light"/>
         </w:rPr>
-        <w:t xml:space="preserve"> 15 (3): 034019. https://doi.org/10.1088/1748-9326/ab6658.</w:t>
+        <w:t xml:space="preserve"> 2 (8): 17110. https://doi.org/10.1038/nenergy.2017.110.</w:t>
       </w:r>
     </w:p>
     <w:p>
+      <w:pPr>
+        <w:pStyle w:val="Bibliography"/>
+        <w:rPr>
+          <w:rFonts w:ascii="Calibri Light" w:hAnsi="Calibri Light" w:cs="Calibri Light"/>
+        </w:rPr>
+      </w:pPr>
+      <w:proofErr w:type="spellStart"/>
+      <w:r>
+        <w:rPr>
+          <w:rFonts w:ascii="Calibri Light" w:hAnsi="Calibri Light" w:cs="Calibri Light"/>
+        </w:rPr>
+        <w:t>Seixas</w:t>
+      </w:r>
+      <w:proofErr w:type="spellEnd"/>
+      <w:r>
+        <w:rPr>
+          <w:rFonts w:ascii="Calibri Light" w:hAnsi="Calibri Light" w:cs="Calibri Light"/>
+        </w:rPr>
+        <w:t xml:space="preserve">, J., S. </w:t>
+      </w:r>
+      <w:proofErr w:type="spellStart"/>
+      <w:r>
+        <w:rPr>
+          <w:rFonts w:ascii="Calibri Light" w:hAnsi="Calibri Light" w:cs="Calibri Light"/>
+        </w:rPr>
+        <w:t>Simões</w:t>
+      </w:r>
+      <w:proofErr w:type="spellEnd"/>
+      <w:r>
+        <w:rPr>
+          <w:rFonts w:ascii="Calibri Light" w:hAnsi="Calibri Light" w:cs="Calibri Light"/>
+        </w:rPr>
+        <w:t xml:space="preserve">, L. Dias, A. </w:t>
+      </w:r>
+      <w:proofErr w:type="spellStart"/>
+      <w:r>
+        <w:rPr>
+          <w:rFonts w:ascii="Calibri Light" w:hAnsi="Calibri Light" w:cs="Calibri Light"/>
+        </w:rPr>
+        <w:t>Kanudia</w:t>
+      </w:r>
+      <w:proofErr w:type="spellEnd"/>
+      <w:r>
+        <w:rPr>
+          <w:rFonts w:ascii="Calibri Light" w:hAnsi="Calibri Light" w:cs="Calibri Light"/>
+        </w:rPr>
+        <w:t xml:space="preserve">, P. Fortes, and M. Gargiulo. 2015. “Assessing the Cost-Effectiveness of Electric Vehicles in European Countries Using Integrated Modeling.” </w:t>
+      </w:r>
+      <w:r>
+        <w:rPr>
+          <w:rFonts w:ascii="Calibri Light" w:hAnsi="Calibri Light" w:cs="Calibri Light"/>
+          <w:i/>
+          <w:iCs/>
+        </w:rPr>
+        <w:t>Energy Policy</w:t>
+      </w:r>
+      <w:r>
+        <w:rPr>
+          <w:rFonts w:ascii="Calibri Light" w:hAnsi="Calibri Light" w:cs="Calibri Light"/>
+        </w:rPr>
+        <w:t xml:space="preserve"> 80 (May): 165–76. https://doi.org/10.1016/j.enpol.2015.01.032.</w:t>
+      </w:r>
+    </w:p>
+    <w:p>
+      <w:pPr>
+        <w:pStyle w:val="Bibliography"/>
+        <w:rPr>
+          <w:rFonts w:ascii="Calibri Light" w:hAnsi="Calibri Light" w:cs="Calibri Light"/>
+        </w:rPr>
+      </w:pPr>
+      <w:proofErr w:type="spellStart"/>
+      <w:r>
+        <w:rPr>
+          <w:rFonts w:ascii="Calibri Light" w:hAnsi="Calibri Light" w:cs="Calibri Light"/>
+        </w:rPr>
+        <w:t>Sierzchula</w:t>
+      </w:r>
+      <w:proofErr w:type="spellEnd"/>
+      <w:r>
+        <w:rPr>
+          <w:rFonts w:ascii="Calibri Light" w:hAnsi="Calibri Light" w:cs="Calibri Light"/>
+        </w:rPr>
+        <w:t xml:space="preserve">, William, </w:t>
+      </w:r>
+      <w:proofErr w:type="spellStart"/>
+      <w:r>
+        <w:rPr>
+          <w:rFonts w:ascii="Calibri Light" w:hAnsi="Calibri Light" w:cs="Calibri Light"/>
+        </w:rPr>
+        <w:t>Sjoerd</w:t>
+      </w:r>
+      <w:proofErr w:type="spellEnd"/>
+      <w:r>
+        <w:rPr>
+          <w:rFonts w:ascii="Calibri Light" w:hAnsi="Calibri Light" w:cs="Calibri Light"/>
+        </w:rPr>
+        <w:t xml:space="preserve"> Bakker, </w:t>
+      </w:r>
+      <w:proofErr w:type="spellStart"/>
+      <w:r>
+        <w:rPr>
+          <w:rFonts w:ascii="Calibri Light" w:hAnsi="Calibri Light" w:cs="Calibri Light"/>
+        </w:rPr>
+        <w:t>Kees</w:t>
+      </w:r>
+      <w:proofErr w:type="spellEnd"/>
+      <w:r>
+        <w:rPr>
+          <w:rFonts w:ascii="Calibri Light" w:hAnsi="Calibri Light" w:cs="Calibri Light"/>
+        </w:rPr>
+        <w:t xml:space="preserve"> Maat, and Bert van Wee. 2014. “The Influence of Financial Incentives and Other Socio-Economic Factors on Electric Vehicle Adoption.” </w:t>
+      </w:r>
+      <w:r>
+        <w:rPr>
+          <w:rFonts w:ascii="Calibri Light" w:hAnsi="Calibri Light" w:cs="Calibri Light"/>
+          <w:i/>
+          <w:iCs/>
+        </w:rPr>
+        <w:t>Energy Policy</w:t>
+      </w:r>
+      <w:r>
+        <w:rPr>
+          <w:rFonts w:ascii="Calibri Light" w:hAnsi="Calibri Light" w:cs="Calibri Light"/>
+        </w:rPr>
+        <w:t xml:space="preserve"> 68 (May): 183–94. https://doi.org/10.1016/j.enpol.2014.01.043.</w:t>
+      </w:r>
+    </w:p>
+    <w:p>
+      <w:pPr>
+        <w:pStyle w:val="Bibliography"/>
+        <w:rPr>
+          <w:rFonts w:ascii="Calibri Light" w:hAnsi="Calibri Light" w:cs="Calibri Light"/>
+        </w:rPr>
+      </w:pPr>
+      <w:proofErr w:type="spellStart"/>
+      <w:r>
+        <w:rPr>
+          <w:rFonts w:ascii="Calibri Light" w:hAnsi="Calibri Light" w:cs="Calibri Light"/>
+        </w:rPr>
+        <w:t>Stromsta</w:t>
+      </w:r>
+      <w:proofErr w:type="spellEnd"/>
+      <w:r>
+        <w:rPr>
+          <w:rFonts w:ascii="Calibri Light" w:hAnsi="Calibri Light" w:cs="Calibri Light"/>
+        </w:rPr>
+        <w:t xml:space="preserve">, Karl-Erik. 2019. “Proterra Rolls Out $200 Million Electric Bus Battery Leasing Program </w:t>
+      </w:r>
+      <w:proofErr w:type="gramStart"/>
+      <w:r>
+        <w:rPr>
+          <w:rFonts w:ascii="Calibri Light" w:hAnsi="Calibri Light" w:cs="Calibri Light"/>
+        </w:rPr>
+        <w:t>With</w:t>
+      </w:r>
+      <w:proofErr w:type="gramEnd"/>
+      <w:r>
+        <w:rPr>
+          <w:rFonts w:ascii="Calibri Light" w:hAnsi="Calibri Light" w:cs="Calibri Light"/>
+        </w:rPr>
+        <w:t xml:space="preserve"> Mitsui.” April 16, 2019. https://www.greentechmedia.com/articles/read/proterra-rolls-out-bus-battery-leasing-program-with-mitsui.</w:t>
+      </w:r>
+    </w:p>
+    <w:p>
+      <w:pPr>
+        <w:pStyle w:val="Bibliography"/>
+        <w:rPr>
+          <w:rFonts w:ascii="Calibri Light" w:hAnsi="Calibri Light" w:cs="Calibri Light"/>
+        </w:rPr>
+      </w:pPr>
+      <w:r>
+        <w:rPr>
+          <w:rFonts w:ascii="Calibri Light" w:hAnsi="Calibri Light" w:cs="Calibri Light"/>
+        </w:rPr>
+        <w:t>“Transport — IPCC.” 2014. 2014. https://www.ipcc.ch/report/ar5/wg3/transport/.</w:t>
+      </w:r>
+    </w:p>
+    <w:p>
+      <w:pPr>
+        <w:pStyle w:val="Bibliography"/>
+        <w:rPr>
+          <w:rFonts w:ascii="Calibri Light" w:hAnsi="Calibri Light" w:cs="Calibri Light"/>
+        </w:rPr>
+      </w:pPr>
+      <w:r>
+        <w:rPr>
+          <w:rFonts w:ascii="Calibri Light" w:hAnsi="Calibri Light" w:cs="Calibri Light"/>
+        </w:rPr>
+        <w:t xml:space="preserve">Wang, Ning, </w:t>
+      </w:r>
+      <w:proofErr w:type="spellStart"/>
+      <w:r>
+        <w:rPr>
+          <w:rFonts w:ascii="Calibri Light" w:hAnsi="Calibri Light" w:cs="Calibri Light"/>
+        </w:rPr>
+        <w:t>Linhao</w:t>
+      </w:r>
+      <w:proofErr w:type="spellEnd"/>
+      <w:r>
+        <w:rPr>
+          <w:rFonts w:ascii="Calibri Light" w:hAnsi="Calibri Light" w:cs="Calibri Light"/>
+        </w:rPr>
+        <w:t xml:space="preserve"> Tang, and </w:t>
+      </w:r>
+      <w:proofErr w:type="spellStart"/>
+      <w:r>
+        <w:rPr>
+          <w:rFonts w:ascii="Calibri Light" w:hAnsi="Calibri Light" w:cs="Calibri Light"/>
+        </w:rPr>
+        <w:t>Huizhong</w:t>
+      </w:r>
+      <w:proofErr w:type="spellEnd"/>
+      <w:r>
+        <w:rPr>
+          <w:rFonts w:ascii="Calibri Light" w:hAnsi="Calibri Light" w:cs="Calibri Light"/>
+        </w:rPr>
+        <w:t xml:space="preserve"> Pan. 2019. “A Global Comparison and Assessment of Incentive Policy on Electric Vehicle Promotion.” </w:t>
+      </w:r>
+      <w:r>
+        <w:rPr>
+          <w:rFonts w:ascii="Calibri Light" w:hAnsi="Calibri Light" w:cs="Calibri Light"/>
+          <w:i/>
+          <w:iCs/>
+        </w:rPr>
+        <w:t>Sustainable Cities and Society</w:t>
+      </w:r>
+      <w:r>
+        <w:rPr>
+          <w:rFonts w:ascii="Calibri Light" w:hAnsi="Calibri Light" w:cs="Calibri Light"/>
+        </w:rPr>
+        <w:t xml:space="preserve"> 44 (January): 597–603. https://doi.org/10.1016/j.scs.2018.10.024.</w:t>
+      </w:r>
+    </w:p>
+    <w:p>
+      <w:pPr>
+        <w:pStyle w:val="Bibliography"/>
+        <w:rPr>
+          <w:rFonts w:ascii="Calibri Light" w:hAnsi="Calibri Light" w:cs="Calibri Light"/>
+        </w:rPr>
+      </w:pPr>
+      <w:proofErr w:type="spellStart"/>
+      <w:r>
+        <w:rPr>
+          <w:rFonts w:ascii="Calibri Light" w:hAnsi="Calibri Light" w:cs="Calibri Light"/>
+        </w:rPr>
+        <w:t>Wappelhorst</w:t>
+      </w:r>
+      <w:proofErr w:type="spellEnd"/>
+      <w:r>
+        <w:rPr>
+          <w:rFonts w:ascii="Calibri Light" w:hAnsi="Calibri Light" w:cs="Calibri Light"/>
+        </w:rPr>
+        <w:t>, Sandra. 2018. “Using Vehicle Taxation Policy to Lower Transport Emissions: An Overview for Passenger Cars in Europe,” December, 54.</w:t>
+      </w:r>
+    </w:p>
+    <w:p>
+      <w:pPr>
+        <w:pStyle w:val="Bibliography"/>
+        <w:rPr>
+          <w:rFonts w:ascii="Calibri Light" w:hAnsi="Calibri Light" w:cs="Calibri Light"/>
+        </w:rPr>
+      </w:pPr>
+      <w:r>
+        <w:rPr>
+          <w:rFonts w:ascii="Calibri Light" w:hAnsi="Calibri Light" w:cs="Calibri Light"/>
+        </w:rPr>
+        <w:t xml:space="preserve">Wu, </w:t>
+      </w:r>
+      <w:proofErr w:type="spellStart"/>
+      <w:r>
+        <w:rPr>
+          <w:rFonts w:ascii="Calibri Light" w:hAnsi="Calibri Light" w:cs="Calibri Light"/>
+        </w:rPr>
+        <w:t>Ya</w:t>
+      </w:r>
+      <w:proofErr w:type="spellEnd"/>
+      <w:r>
+        <w:rPr>
+          <w:rFonts w:ascii="Calibri Light" w:hAnsi="Calibri Light" w:cs="Calibri Light"/>
+        </w:rPr>
+        <w:t xml:space="preserve">, and Li Zhang. 2017. “Can the Development of Electric Vehicles Reduce the Emission of Air Pollutants and Greenhouse Gases in Developing Countries?” </w:t>
+      </w:r>
+      <w:r>
+        <w:rPr>
+          <w:rFonts w:ascii="Calibri Light" w:hAnsi="Calibri Light" w:cs="Calibri Light"/>
+          <w:i/>
+          <w:iCs/>
+        </w:rPr>
+        <w:t>Transportation Research Part D: Transport and Environment</w:t>
+      </w:r>
+      <w:r>
+        <w:rPr>
+          <w:rFonts w:ascii="Calibri Light" w:hAnsi="Calibri Light" w:cs="Calibri Light"/>
+        </w:rPr>
+        <w:t xml:space="preserve"> 51 (March): 129–45. https://doi.org/10.1016/j.trd.2016.12.007.</w:t>
+      </w:r>
+    </w:p>
+    <w:p>
+      <w:pPr>
+        <w:pStyle w:val="Bibliography"/>
+        <w:rPr>
+          <w:rFonts w:ascii="Calibri Light" w:hAnsi="Calibri Light" w:cs="Calibri Light"/>
+        </w:rPr>
+      </w:pPr>
+      <w:r>
+        <w:rPr>
+          <w:rFonts w:ascii="Calibri Light" w:hAnsi="Calibri Light" w:cs="Calibri Light"/>
+        </w:rPr>
+        <w:t xml:space="preserve">Yang, </w:t>
+      </w:r>
+      <w:proofErr w:type="spellStart"/>
+      <w:r>
+        <w:rPr>
+          <w:rFonts w:ascii="Calibri Light" w:hAnsi="Calibri Light" w:cs="Calibri Light"/>
+        </w:rPr>
+        <w:t>Zifei</w:t>
+      </w:r>
+      <w:proofErr w:type="spellEnd"/>
+      <w:r>
+        <w:rPr>
+          <w:rFonts w:ascii="Calibri Light" w:hAnsi="Calibri Light" w:cs="Calibri Light"/>
+        </w:rPr>
+        <w:t>. 2016. “Principles for Effective Electric Vehicle Incentive Design,” June, 43.</w:t>
+      </w:r>
+    </w:p>
+    <w:p>
+      <w:pPr>
+        <w:pStyle w:val="Bibliography"/>
+        <w:rPr>
+          <w:rFonts w:ascii="Calibri Light" w:hAnsi="Calibri Light" w:cs="Calibri Light"/>
+        </w:rPr>
+      </w:pPr>
+      <w:r>
+        <w:rPr>
+          <w:rFonts w:ascii="Calibri Light" w:hAnsi="Calibri Light" w:cs="Calibri Light"/>
+        </w:rPr>
+        <w:t xml:space="preserve">Zhang, </w:t>
+      </w:r>
+      <w:proofErr w:type="spellStart"/>
+      <w:r>
+        <w:rPr>
+          <w:rFonts w:ascii="Calibri Light" w:hAnsi="Calibri Light" w:cs="Calibri Light"/>
+        </w:rPr>
+        <w:t>Runsen</w:t>
+      </w:r>
+      <w:proofErr w:type="spellEnd"/>
+      <w:r>
+        <w:rPr>
+          <w:rFonts w:ascii="Calibri Light" w:hAnsi="Calibri Light" w:cs="Calibri Light"/>
+        </w:rPr>
+        <w:t xml:space="preserve">, and Shinichiro Fujimori. 2020. “The Role of Transport Electrification in Global Climate Change Mitigation Scenarios.” </w:t>
+      </w:r>
+      <w:r>
+        <w:rPr>
+          <w:rFonts w:ascii="Calibri Light" w:hAnsi="Calibri Light" w:cs="Calibri Light"/>
+          <w:i/>
+          <w:iCs/>
+        </w:rPr>
+        <w:t>Environmental Research Letters</w:t>
+      </w:r>
+      <w:r>
+        <w:rPr>
+          <w:rFonts w:ascii="Calibri Light" w:hAnsi="Calibri Light" w:cs="Calibri Light"/>
+        </w:rPr>
+        <w:t xml:space="preserve"> 15 (3): 034019. https://doi.org/10.1088/1748-9326/ab6658.</w:t>
+      </w:r>
+    </w:p>
+    <w:p>
       <w:r>
         <w:rPr>
           <w:sz w:val="24"/>
           <w:szCs w:val="24"/>
         </w:rPr>
+        <w:lastRenderedPageBreak/>
         <w:fldChar w:fldCharType="end"/>
       </w:r>
     </w:p>
@@ -9556,7 +11105,15 @@
         <w:t xml:space="preserve"> version of</w:t>
       </w:r>
       <w:r>
-        <w:t xml:space="preserve"> GCAM, only car and truck technologies are vintaged. We add this feature for buses, 2-wheelers, and 3-wheelers by adding lifetimes and retirement functions. For buses, these were copied from light trucks, which have a lifetime of 25 years. For 2- and 3-wheelers, the maximum lifetime is 15 years. In the retirement function, the half-life is 8 years and steepness </w:t>
+        <w:t xml:space="preserve"> GCAM, only car and truck technologies are </w:t>
+      </w:r>
+      <w:proofErr w:type="spellStart"/>
+      <w:r>
+        <w:t>vintaged</w:t>
+      </w:r>
+      <w:proofErr w:type="spellEnd"/>
+      <w:r>
+        <w:t xml:space="preserve">. We add this feature for buses, 2-wheelers, and 3-wheelers by adding lifetimes and retirement functions. For buses, these were copied from light trucks, which have a lifetime of 25 years. For 2- and 3-wheelers, the maximum lifetime is 15 years. In the retirement function, the half-life is 8 years and steepness </w:t>
       </w:r>
       <w:proofErr w:type="gramStart"/>
       <w:r>
@@ -10053,7 +11610,7 @@
         <w:fldChar w:fldCharType="begin"/>
       </w:r>
       <w:r>
-        <w:instrText xml:space="preserve"> ADDIN ZOTERO_ITEM CSL_CITATION {"citationID":"Z6hqkRuW","properties":{"formattedCitation":"(Goldie-Scot 2019; Berckmans et al. 2017; Holland 2018; Kittner, Lill, and Kammen 2017)","plainCitation":"(Goldie-Scot 2019; Berckmans et al. 2017; Holland 2018; Kittner, Lill, and Kammen 2017)","noteIndex":0},"citationItems":[{"id":64,"uris":["http://zotero.org/users/local/GpkrhFR0/items/XUQVTWMD"],"uri":["http://zotero.org/users/local/GpkrhFR0/items/XUQVTWMD"],"itemData":{"id":64,"type":"webpage","abstract":"Automakers and policy makers are increasingly voicing their belief that the passenger vehicle of the future will be powered (partially or fully) by electricity. There remains, however, a lack of consensus on the timing and speed of the transition, in large part due to differing opinions on current and future lithium-ion batteries.","container-title":"BloombergNEF","language":"en-US","note":"source: about.bnef.com\nsection: Report","title":"A Behind the Scenes Take on Lithium-ion Battery Prices","URL":"https://about.bnef.com/blog/behind-scenes-take-lithium-ion-battery-prices/","author":[{"family":"Goldie-Scot","given":"Logan"}],"accessed":{"date-parts":[["2020",4,3]]},"issued":{"date-parts":[["2019",3,5]]}}},{"id":22,"uris":["http://zotero.org/users/local/GpkrhFR0/items/2GX7FXI9"],"uri":["http://zotero.org/users/local/GpkrhFR0/items/2GX7FXI9"],"itemData":{"id":22,"type":"article-journal","abstract":"The negative impact of the automotive industry on climate change can be tackled by changing from fossil driven vehicles towards battery electric vehicles with no tailpipe emissions. However their adoption mainly depends on the willingness to pay for the extra cost of the traction battery. The goal of this paper is to predict the cost of a battery pack in 2030 when considering two aspects: firstly a decade of research will ensure an improvement in material sciences altering a battery’s chemical composition. Secondly by considering the price erosion due to the production cost optimization, by maturing of the market and by evolving towards to a mass-manufacturing situation. The cost of a lithium Nickel Manganese Cobalt Oxide (NMC) battery (Cathode: NMC 6:2:2 ; Anode: graphite) as well as silicon based lithium-ion battery (Cathode: NMC 6:2:2 ; Anode: silicon alloy), expected to be on the market in 10 years, will be predicted to tackle the first aspect. The second aspect will be considered by combining process-based cost calculations with learning curves, which takes the increasing battery market into account. The 100 dollar/kWh sales barrier will be reached respectively between 2020-2025 for silicon based lithium-ion batteries and 2025–2030 for NMC batteries, which will give a boost to global electric vehicle adoption.","container-title":"Energies","DOI":"10.3390/en10091314","issue":"9","language":"en","page":"1314","source":"www.mdpi.com","title":"Cost Projection of State of the Art Lithium-Ion Batteries for Electric Vehicles Up to 2030","volume":"10","author":[{"family":"Berckmans","given":"Gert"},{"family":"Messagie","given":"Maarten"},{"family":"Smekens","given":"Jelle"},{"family":"Omar","given":"Noshin"},{"family":"Vanhaverbeke","given":"Lieselot"},{"family":"Van Mierlo","given":"Joeri"}],"issued":{"date-parts":[["2017",9]]}}},{"id":66,"uris":["http://zotero.org/users/local/GpkrhFR0/items/57PEF9EY"],"uri":["http://zotero.org/users/local/GpkrhFR0/items/57PEF9EY"],"itemData":{"id":66,"type":"webpage","abstract":"One of the more interesting revelations to come out of the 2018 Tesla Shareholder Meeting was updated information about Tesla’s current battery costs and projected reductions over the next 2 years","container-title":"CleanTechnica","language":"en-US","note":"source: cleantechnica.com\nsection: Clean Transport","title":"$100/kWh Tesla Battery Cells This Year, $100/kWh Tesla Battery Packs In 2020","URL":"https://cleantechnica.com/2018/06/09/100-kwh-tesla-battery-cells-this-year-100-kwh-tesla-battery-packs-in-2020/","author":[{"family":"Holland","given":"Maximilian"}],"accessed":{"date-parts":[["2020",4,3]]},"issued":{"date-parts":[["2018",6,9]]}}},{"id":19,"uris":["http://zotero.org/users/local/GpkrhFR0/items/V7WF773B"],"uri":["http://zotero.org/users/local/GpkrhFR0/items/V7WF773B"],"itemData":{"id":19,"type":"article-journal","abstract":"Electricity storage will benefit from both R&amp;amp;D and deployment policy. This study shows that a dedicated programme of R&amp;amp;D spending in emerging technologies should be developed in parallel to improve safety and reduce overall costs, and in order to maximize the general benefit for the system.","container-title":"Nature Energy","DOI":"10.1038/nenergy.2017.125","ISSN":"2058-7546","issue":"9","journalAbbreviation":"Nat Energy","language":"en","page":"1-6","source":"www.nature.com","title":"Energy storage deployment and innovation for the clean energy transition","volume":"2","author":[{"family":"Kittner","given":"Noah"},{"family":"Lill","given":"Felix"},{"family":"Kammen","given":"Daniel M."}],"issued":{"date-parts":[["2017",7,31]]}}}],"schema":"https://github.com/citation-style-language/schema/raw/master/csl-citation.json"} </w:instrText>
+        <w:instrText xml:space="preserve"> ADDIN ZOTERO_ITEM CSL_CITATION {"citationID":"iW0kc0cv","properties":{"formattedCitation":"(Nykvist and Nilsson 2015; Berckmans et al. 2017; Holland 2018; Kittner, Lill, and Kammen 2017)","plainCitation":"(Nykvist and Nilsson 2015; Berckmans et al. 2017; Holland 2018; Kittner, Lill, and Kammen 2017)","noteIndex":0},"citationItems":[{"id":18,"uris":["http://zotero.org/users/local/GpkrhFR0/items/INA33UA8"],"uri":["http://zotero.org/users/local/GpkrhFR0/items/INA33UA8"],"itemData":{"id":18,"type":"article-journal","container-title":"Nature Climate Change","DOI":"10.1038/nclimate2564","ISSN":"1758-678X, 1758-6798","issue":"4","journalAbbreviation":"Nature Clim Change","language":"en","page":"329-332","source":"DOI.org (Crossref)","title":"Rapidly falling costs of battery packs for electric vehicles","volume":"5","author":[{"family":"Nykvist","given":"Björn"},{"family":"Nilsson","given":"Måns"}],"issued":{"date-parts":[["2015",4]]}}},{"id":22,"uris":["http://zotero.org/users/local/GpkrhFR0/items/2GX7FXI9"],"uri":["http://zotero.org/users/local/GpkrhFR0/items/2GX7FXI9"],"itemData":{"id":22,"type":"article-journal","abstract":"The negative impact of the automotive industry on climate change can be tackled by changing from fossil driven vehicles towards battery electric vehicles with no tailpipe emissions. However their adoption mainly depends on the willingness to pay for the extra cost of the traction battery. The goal of this paper is to predict the cost of a battery pack in 2030 when considering two aspects: firstly a decade of research will ensure an improvement in material sciences altering a battery’s chemical composition. Secondly by considering the price erosion due to the production cost optimization, by maturing of the market and by evolving towards to a mass-manufacturing situation. The cost of a lithium Nickel Manganese Cobalt Oxide (NMC) battery (Cathode: NMC 6:2:2 ; Anode: graphite) as well as silicon based lithium-ion battery (Cathode: NMC 6:2:2 ; Anode: silicon alloy), expected to be on the market in 10 years, will be predicted to tackle the first aspect. The second aspect will be considered by combining process-based cost calculations with learning curves, which takes the increasing battery market into account. The 100 dollar/kWh sales barrier will be reached respectively between 2020-2025 for silicon based lithium-ion batteries and 2025–2030 for NMC batteries, which will give a boost to global electric vehicle adoption.","container-title":"Energies","DOI":"10.3390/en10091314","issue":"9","language":"en","page":"1314","source":"www.mdpi.com","title":"Cost Projection of State of the Art Lithium-Ion Batteries for Electric Vehicles Up to 2030","volume":"10","author":[{"family":"Berckmans","given":"Gert"},{"family":"Messagie","given":"Maarten"},{"family":"Smekens","given":"Jelle"},{"family":"Omar","given":"Noshin"},{"family":"Vanhaverbeke","given":"Lieselot"},{"family":"Van Mierlo","given":"Joeri"}],"issued":{"date-parts":[["2017",9]]}}},{"id":66,"uris":["http://zotero.org/users/local/GpkrhFR0/items/57PEF9EY"],"uri":["http://zotero.org/users/local/GpkrhFR0/items/57PEF9EY"],"itemData":{"id":66,"type":"webpage","abstract":"One of the more interesting revelations to come out of the 2018 Tesla Shareholder Meeting was updated information about Tesla’s current battery costs and projected reductions over the next 2 years","container-title":"CleanTechnica","language":"en-US","note":"source: cleantechnica.com\nsection: Clean Transport","title":"$100/kWh Tesla Battery Cells This Year, $100/kWh Tesla Battery Packs In 2020","URL":"https://cleantechnica.com/2018/06/09/100-kwh-tesla-battery-cells-this-year-100-kwh-tesla-battery-packs-in-2020/","author":[{"family":"Holland","given":"Maximilian"}],"accessed":{"date-parts":[["2020",4,3]]},"issued":{"date-parts":[["2018",6,9]]}}},{"id":19,"uris":["http://zotero.org/users/local/GpkrhFR0/items/V7WF773B"],"uri":["http://zotero.org/users/local/GpkrhFR0/items/V7WF773B"],"itemData":{"id":19,"type":"article-journal","abstract":"Electricity storage will benefit from both R&amp;amp;D and deployment policy. This study shows that a dedicated programme of R&amp;amp;D spending in emerging technologies should be developed in parallel to improve safety and reduce overall costs, and in order to maximize the general benefit for the system.","container-title":"Nature Energy","DOI":"10.1038/nenergy.2017.125","ISSN":"2058-7546","issue":"9","journalAbbreviation":"Nat Energy","language":"en","page":"1-6","source":"www.nature.com","title":"Energy storage deployment and innovation for the clean energy transition","volume":"2","author":[{"family":"Kittner","given":"Noah"},{"family":"Lill","given":"Felix"},{"family":"Kammen","given":"Daniel M."}],"issued":{"date-parts":[["2017",7,31]]}}}],"schema":"https://github.com/citation-style-language/schema/raw/master/csl-citation.json"} </w:instrText>
       </w:r>
       <w:r>
         <w:fldChar w:fldCharType="separate"/>
@@ -10062,7 +11619,77 @@
         <w:rPr>
           <w:rFonts w:ascii="Calibri" w:hAnsi="Calibri" w:cs="Calibri"/>
         </w:rPr>
-        <w:t>(Goldie-Scot 2019; Berckmans et al. 2017; Holland 2018; Kittner, Lill, and Kammen 2017)</w:t>
+        <w:t>(</w:t>
+      </w:r>
+      <w:proofErr w:type="spellStart"/>
+      <w:r>
+        <w:rPr>
+          <w:rFonts w:ascii="Calibri" w:hAnsi="Calibri" w:cs="Calibri"/>
+        </w:rPr>
+        <w:t>Nykvist</w:t>
+      </w:r>
+      <w:proofErr w:type="spellEnd"/>
+      <w:r>
+        <w:rPr>
+          <w:rFonts w:ascii="Calibri" w:hAnsi="Calibri" w:cs="Calibri"/>
+        </w:rPr>
+        <w:t xml:space="preserve"> and Nilsson 2015; </w:t>
+      </w:r>
+      <w:proofErr w:type="spellStart"/>
+      <w:r>
+        <w:rPr>
+          <w:rFonts w:ascii="Calibri" w:hAnsi="Calibri" w:cs="Calibri"/>
+        </w:rPr>
+        <w:t>Berckmans</w:t>
+      </w:r>
+      <w:proofErr w:type="spellEnd"/>
+      <w:r>
+        <w:rPr>
+          <w:rFonts w:ascii="Calibri" w:hAnsi="Calibri" w:cs="Calibri"/>
+        </w:rPr>
+        <w:t xml:space="preserve"> et al. 2017; Holland 2018; </w:t>
+      </w:r>
+      <w:proofErr w:type="spellStart"/>
+      <w:r>
+        <w:rPr>
+          <w:rFonts w:ascii="Calibri" w:hAnsi="Calibri" w:cs="Calibri"/>
+        </w:rPr>
+        <w:t>Kittner</w:t>
+      </w:r>
+      <w:proofErr w:type="spellEnd"/>
+      <w:r>
+        <w:rPr>
+          <w:rFonts w:ascii="Calibri" w:hAnsi="Calibri" w:cs="Calibri"/>
+        </w:rPr>
+        <w:t xml:space="preserve">, </w:t>
+      </w:r>
+      <w:proofErr w:type="spellStart"/>
+      <w:r>
+        <w:rPr>
+          <w:rFonts w:ascii="Calibri" w:hAnsi="Calibri" w:cs="Calibri"/>
+        </w:rPr>
+        <w:t>Lill</w:t>
+      </w:r>
+      <w:proofErr w:type="spellEnd"/>
+      <w:r>
+        <w:rPr>
+          <w:rFonts w:ascii="Calibri" w:hAnsi="Calibri" w:cs="Calibri"/>
+        </w:rPr>
+        <w:t xml:space="preserve">, and </w:t>
+      </w:r>
+      <w:proofErr w:type="spellStart"/>
+      <w:r>
+        <w:rPr>
+          <w:rFonts w:ascii="Calibri" w:hAnsi="Calibri" w:cs="Calibri"/>
+        </w:rPr>
+        <w:t>Kammen</w:t>
+      </w:r>
+      <w:proofErr w:type="spellEnd"/>
+      <w:r>
+        <w:rPr>
+          <w:rFonts w:ascii="Calibri" w:hAnsi="Calibri" w:cs="Calibri"/>
+        </w:rPr>
+        <w:t xml:space="preserve"> 2017)</w:t>
       </w:r>
       <w:r>
         <w:fldChar w:fldCharType="end"/>
@@ -11440,7 +13067,15 @@
       <w:bookmarkStart w:id="36" w:name="_Toc35334628"/>
       <w:r>
         <w:lastRenderedPageBreak/>
-        <w:t>Battery vintaging factors</w:t>
+        <w:t xml:space="preserve">Battery </w:t>
+      </w:r>
+      <w:proofErr w:type="spellStart"/>
+      <w:r>
+        <w:t>vintaging</w:t>
+      </w:r>
+      <w:proofErr w:type="spellEnd"/>
+      <w:r>
+        <w:t xml:space="preserve"> factors</w:t>
       </w:r>
       <w:bookmarkEnd w:id="36"/>
     </w:p>
@@ -11449,7 +13084,15 @@
         <w:t>We calculate</w:t>
       </w:r>
       <w:r>
-        <w:t xml:space="preserve"> battery vintaging factor to account for batteries not lasting full vehicle lifetime.</w:t>
+        <w:t xml:space="preserve"> battery </w:t>
+      </w:r>
+      <w:proofErr w:type="spellStart"/>
+      <w:r>
+        <w:t>vintaging</w:t>
+      </w:r>
+      <w:proofErr w:type="spellEnd"/>
+      <w:r>
+        <w:t xml:space="preserve"> factor to account for batteries not lasting full vehicle lifetime.</w:t>
       </w:r>
       <w:r>
         <w:t xml:space="preserve"> We a</w:t>
@@ -11548,7 +13191,15 @@
         <w:t xml:space="preserve"> light duty trucks (vehicles with 25-year max lifetime)</w:t>
       </w:r>
       <w:r>
-        <w:t xml:space="preserve">, the battery vintaging factor is </w:t>
+        <w:t xml:space="preserve">, the battery </w:t>
+      </w:r>
+      <w:proofErr w:type="spellStart"/>
+      <w:r>
+        <w:t>vintaging</w:t>
+      </w:r>
+      <w:proofErr w:type="spellEnd"/>
+      <w:r>
+        <w:t xml:space="preserve"> factor is </w:t>
       </w:r>
       <w:r>
         <w:t>1.17</w:t>
@@ -11629,8 +13280,13 @@
       <w:r>
         <w:t xml:space="preserve"> from </w:t>
       </w:r>
-      <w:r>
-        <w:t>Autonomie data</w:t>
+      <w:proofErr w:type="spellStart"/>
+      <w:r>
+        <w:t>Autonomie</w:t>
+      </w:r>
+      <w:proofErr w:type="spellEnd"/>
+      <w:r>
+        <w:t xml:space="preserve"> data</w:t>
       </w:r>
       <w:r>
         <w:t xml:space="preserve"> on vehicle component costs</w:t>
@@ -11677,7 +13333,15 @@
         <w:ind w:left="720"/>
       </w:pPr>
       <w:r>
-        <w:t>New cost = old cost * (1 – ((battery cost % change from NREL) * (battery share of cost) * (battery vintaging factor))</w:t>
+        <w:t xml:space="preserve">New cost = old cost * (1 – ((battery cost % change from NREL) * (battery share of cost) * (battery </w:t>
+      </w:r>
+      <w:proofErr w:type="spellStart"/>
+      <w:r>
+        <w:t>vintaging</w:t>
+      </w:r>
+      <w:proofErr w:type="spellEnd"/>
+      <w:r>
+        <w:t xml:space="preserve"> factor))</w:t>
       </w:r>
     </w:p>
     <w:p>
@@ -11708,8 +13372,13 @@
         <w:t>ta on battery share of cost</w:t>
       </w:r>
       <w:r>
-        <w:t xml:space="preserve"> from Autonomie</w:t>
-      </w:r>
+        <w:t xml:space="preserve"> from </w:t>
+      </w:r>
+      <w:proofErr w:type="spellStart"/>
+      <w:r>
+        <w:t>Autonomie</w:t>
+      </w:r>
+      <w:proofErr w:type="spellEnd"/>
       <w:r>
         <w:t xml:space="preserve"> </w:t>
       </w:r>
@@ -11749,9 +13418,11 @@
       <w:r>
         <w:t xml:space="preserve">are due to EV components and batteries constitute 75% of the EV component cost, which is generally true for compact cars from the </w:t>
       </w:r>
+      <w:proofErr w:type="spellStart"/>
       <w:r>
         <w:t>Autonomie</w:t>
       </w:r>
+      <w:proofErr w:type="spellEnd"/>
       <w:r>
         <w:t xml:space="preserve"> data</w:t>
       </w:r>
@@ -11770,8 +13441,13 @@
       <w:r>
         <w:t xml:space="preserve">s, from </w:t>
       </w:r>
-      <w:r>
-        <w:t>Moawad et al.</w:t>
+      <w:proofErr w:type="spellStart"/>
+      <w:r>
+        <w:t>Moawad</w:t>
+      </w:r>
+      <w:proofErr w:type="spellEnd"/>
+      <w:r>
+        <w:t xml:space="preserve"> et al.</w:t>
       </w:r>
       <w:r>
         <w:t xml:space="preserve"> </w:t>
@@ -11829,7 +13505,15 @@
       </w:pPr>
       <w:r>
         <w:lastRenderedPageBreak/>
-        <w:t>New cost = old cost * (1 – ((battery cost % change from NREL) * (battery share of cost) * (purchase cost share of capital cost) * (battery vintaging factor))</w:t>
+        <w:t xml:space="preserve">New cost = old cost * (1 – ((battery cost % change from NREL) * (battery share of cost) * (purchase cost share of capital cost) * (battery </w:t>
+      </w:r>
+      <w:proofErr w:type="spellStart"/>
+      <w:r>
+        <w:t>vintaging</w:t>
+      </w:r>
+      <w:proofErr w:type="spellEnd"/>
+      <w:r>
+        <w:t xml:space="preserve"> factor))</w:t>
       </w:r>
     </w:p>
     <w:p>
@@ -11880,7 +13564,15 @@
         <w:t xml:space="preserve">There is only one cost variable for trucks, </w:t>
       </w:r>
       <w:r>
-        <w:t>CAPEX and non-fuel OPEX ($/vkm)</w:t>
+        <w:t>CAPEX and non-fuel OPEX ($/</w:t>
+      </w:r>
+      <w:proofErr w:type="spellStart"/>
+      <w:r>
+        <w:t>vkm</w:t>
+      </w:r>
+      <w:proofErr w:type="spellEnd"/>
+      <w:r>
+        <w:t>)</w:t>
       </w:r>
       <w:r>
         <w:t>, so we modify this by estimating the battery share of the levelized cost. Due to lack of data on the cost components of medium and heavy-duty truck classes, we use the</w:t>
@@ -11897,9 +13589,11 @@
       <w:r>
         <w:t xml:space="preserve">the </w:t>
       </w:r>
+      <w:proofErr w:type="spellStart"/>
       <w:r>
         <w:t>Autonomie</w:t>
       </w:r>
+      <w:proofErr w:type="spellEnd"/>
       <w:r>
         <w:t xml:space="preserve"> data (</w:t>
       </w:r>
@@ -11942,7 +13636,15 @@
         <w:ind w:left="720"/>
       </w:pPr>
       <w:r>
-        <w:t>New cost = old cost * (1 – ((battery cost % change from NREL) * (battery share of cost) * (share of capital cost in LCOD) * (battery vintaging factor))</w:t>
+        <w:t xml:space="preserve">New cost = old cost * (1 – ((battery cost % change from NREL) * (battery share of cost) * (share of capital cost in LCOD) * (battery </w:t>
+      </w:r>
+      <w:proofErr w:type="spellStart"/>
+      <w:r>
+        <w:t>vintaging</w:t>
+      </w:r>
+      <w:proofErr w:type="spellEnd"/>
+      <w:r>
+        <w:t xml:space="preserve"> factor))</w:t>
       </w:r>
     </w:p>
     <w:p>
@@ -12017,8 +13719,13 @@
       <w:r>
         <w:t xml:space="preserve">from </w:t>
       </w:r>
-      <w:r>
-        <w:t>Moawad et al (2016)</w:t>
+      <w:proofErr w:type="spellStart"/>
+      <w:r>
+        <w:t>Moawad</w:t>
+      </w:r>
+      <w:proofErr w:type="spellEnd"/>
+      <w:r>
+        <w:t xml:space="preserve"> et al (2016)</w:t>
       </w:r>
       <w:r>
         <w:t>.</w:t>
@@ -12032,7 +13739,15 @@
         <w:ind w:left="720"/>
       </w:pPr>
       <w:r>
-        <w:t>New cost = old cost * (1 – ((battery cost % change from NREL) * (battery share of cost) * (share of capital cost in LCOD) * (battery vintaging factor))</w:t>
+        <w:t xml:space="preserve">New cost = old cost * (1 – ((battery cost % change from NREL) * (battery share of cost) * (share of capital cost in LCOD) * (battery </w:t>
+      </w:r>
+      <w:proofErr w:type="spellStart"/>
+      <w:r>
+        <w:t>vintaging</w:t>
+      </w:r>
+      <w:proofErr w:type="spellEnd"/>
+      <w:r>
+        <w:t xml:space="preserve"> factor))</w:t>
       </w:r>
     </w:p>
     <w:p>
@@ -12062,7 +13777,15 @@
     </w:p>
     <w:p>
       <w:r>
-        <w:t xml:space="preserve">We update the cost assumptions for 2- and 3-wheelers in Southeast Asia. As NREL’s Electrification Futures Study (Jadun et al. 2017) does not report data for these vehicles, we rely on market data in Pakistan to determine current costs. A representative gasoline-powered motorcycle model in Pakistan costs about $800, about 59% of the cost assumption in the UCD database, so we scale all liquids 2-wheeler purchase costs by this value. Based on feedback from collaborators at SEP, electric 2-wheelers are already at levelized cost parity with conventional ICE 2-wheelers in Pakistan. Therefore, we back calculate purchase costs for BEVs in 2020 by class using ICEV cost assumptions and assuming equal </w:t>
+        <w:t>We update the cost assumptions for 2- and 3-wheelers in Southeast Asia. As NREL’s Electrification Futures Study (</w:t>
+      </w:r>
+      <w:proofErr w:type="spellStart"/>
+      <w:r>
+        <w:t>Jadun</w:t>
+      </w:r>
+      <w:proofErr w:type="spellEnd"/>
+      <w:r>
+        <w:t xml:space="preserve"> et al. 2017) does not report data for these vehicles, we rely on market data in Pakistan to determine current costs. A representative gasoline-powered motorcycle model in Pakistan costs about $800, about 59% of the cost assumption in the UCD database, so we scale all liquids 2-wheeler purchase costs by this value. Based on feedback from collaborators at SEP, electric 2-wheelers are already at levelized cost parity with conventional ICE 2-wheelers in Pakistan. Therefore, we back calculate purchase costs for BEVs in 2020 by class using ICEV cost assumptions and assuming equal </w:t>
       </w:r>
       <w:r>
         <w:lastRenderedPageBreak/>
@@ -12081,7 +13804,15 @@
     </w:p>
     <w:p>
       <w:r>
-        <w:t>The infrastructure capital cost assumptions for BEVs come from Jadun et al. (2017), but these were based on costs in the U.S. A large portion of these costs were for labor associated with installation and upgrades to residential electrical systems. However, labor costs are much lower in Pakistan and many households have electrical service with a higher voltage compared to the U.S. We assume o</w:t>
+        <w:t xml:space="preserve">The infrastructure capital cost assumptions for BEVs come from </w:t>
+      </w:r>
+      <w:proofErr w:type="spellStart"/>
+      <w:r>
+        <w:t>Jadun</w:t>
+      </w:r>
+      <w:proofErr w:type="spellEnd"/>
+      <w:r>
+        <w:t xml:space="preserve"> et al. (2017), but these were based on costs in the U.S. A large portion of these costs were for labor associated with installation and upgrades to residential electrical systems. However, labor costs are much lower in Pakistan and many households have electrical service with a higher voltage compared to the U.S. We assume o</w:t>
       </w:r>
       <w:r>
         <w:t xml:space="preserve">ne charger </w:t>
@@ -12391,6 +14122,7 @@
                 <w:iCs/>
               </w:rPr>
             </w:pPr>
+            <w:proofErr w:type="spellStart"/>
             <w:r>
               <w:rPr>
                 <w:i/>
@@ -12398,6 +14130,7 @@
               </w:rPr>
               <w:t>NoPolicy_NoLoc</w:t>
             </w:r>
+            <w:proofErr w:type="spellEnd"/>
           </w:p>
         </w:tc>
         <w:tc>
@@ -12479,6 +14212,7 @@
                 <w:iCs/>
               </w:rPr>
             </w:pPr>
+            <w:proofErr w:type="spellStart"/>
             <w:r>
               <w:rPr>
                 <w:i/>
@@ -12493,6 +14227,7 @@
               </w:rPr>
               <w:t>_NoLoc</w:t>
             </w:r>
+            <w:proofErr w:type="spellEnd"/>
           </w:p>
         </w:tc>
         <w:tc>
@@ -12576,6 +14311,7 @@
                 <w:iCs/>
               </w:rPr>
             </w:pPr>
+            <w:proofErr w:type="spellStart"/>
             <w:r>
               <w:rPr>
                 <w:i/>
@@ -12590,6 +14326,7 @@
               </w:rPr>
               <w:t>_GradLoc</w:t>
             </w:r>
+            <w:proofErr w:type="spellEnd"/>
           </w:p>
         </w:tc>
         <w:tc>
@@ -12673,6 +14410,7 @@
                 <w:iCs/>
               </w:rPr>
             </w:pPr>
+            <w:proofErr w:type="spellStart"/>
             <w:r>
               <w:rPr>
                 <w:i/>
@@ -12687,6 +14425,7 @@
               </w:rPr>
               <w:t>_AccelLoc</w:t>
             </w:r>
+            <w:proofErr w:type="spellEnd"/>
           </w:p>
         </w:tc>
         <w:tc>
@@ -12737,11 +14476,17 @@
         <w:t>Pakistan’s vehicle taxes and duties</w:t>
       </w:r>
       <w:r>
-        <w:t xml:space="preserve"> are given as a percentage of the vehicle purchase price. For ICEVs, these are based Pakistan’s Automotive Development Policy 2016-2021, along with data and </w:t>
+        <w:t xml:space="preserve"> are given as a percentage of the vehicle purchase price. For ICEVs, these are based Pakistan’s Automotive Development Policy 2016-2021, along with data on local </w:t>
       </w:r>
       <w:r>
         <w:lastRenderedPageBreak/>
-        <w:t>assumptions on local manufacturing and imports of conventional liquids vehicles. The final duties, taxes, and fees are assumed to be constant over time, and are shown in the table below:</w:t>
+        <w:t>manufacturing and imports of conventional liquids vehicles</w:t>
+      </w:r>
+      <w:r>
+        <w:t xml:space="preserve"> (Pakistan Business Council 2018)</w:t>
+      </w:r>
+      <w:r>
+        <w:t>. The final duties, taxes, and fees are assumed to be constant over time, and are shown in the table below:</w:t>
       </w:r>
     </w:p>
     <w:p>
@@ -17825,7 +19570,7 @@
         <w:t>sales tax and</w:t>
       </w:r>
       <w:r>
-        <w:t xml:space="preserve"> other costs not included in the manufacturer’s </w:t>
+        <w:t xml:space="preserve"> other costs not included in the manufacturer </w:t>
       </w:r>
       <w:r>
         <w:t>suggested retail price,</w:t>
@@ -17926,7 +19671,13 @@
         <w:t>of accurate perceptions of the cost advantages of EVs, for instance to demonstrate the</w:t>
       </w:r>
       <w:r>
-        <w:t xml:space="preserve"> effect of informational campaigns, we run a high and low case (slow advancement</w:t>
+        <w:t xml:space="preserve"> effect of informational campaigns, we run a low</w:t>
+      </w:r>
+      <w:r>
+        <w:t xml:space="preserve"> and high</w:t>
+      </w:r>
+      <w:r>
+        <w:t xml:space="preserve"> case (slow advancement</w:t>
       </w:r>
       <w:r>
         <w:t xml:space="preserve">, </w:t>
@@ -17941,7 +19692,13 @@
         <w:t>NEVP accelerated localization) with higher EV operating costs</w:t>
       </w:r>
       <w:r>
-        <w:t>. We calculate new operating costs</w:t>
+        <w:t xml:space="preserve">. We calculate </w:t>
+      </w:r>
+      <w:r>
+        <w:t xml:space="preserve">these </w:t>
+      </w:r>
+      <w:r>
+        <w:t>new operating costs</w:t>
       </w:r>
       <w:r>
         <w:t xml:space="preserve"> for each LDV size class to represent a 30% discounting of future operational cost savings</w:t>
@@ -18159,6 +19916,7 @@
                 <w:szCs w:val="20"/>
               </w:rPr>
             </w:pPr>
+            <w:proofErr w:type="spellStart"/>
             <w:r>
               <w:rPr>
                 <w:rFonts w:eastAsia="Times New Roman" w:cstheme="minorHAnsi"/>
@@ -18166,7 +19924,57 @@
                 <w:sz w:val="20"/>
                 <w:szCs w:val="20"/>
               </w:rPr>
-              <w:t>Baik, Y., Hensley, R., Hertzke, P., &amp; Knupfer, S., (March 2019). Making electric vehicles profitable. Retrieved from: https://www.mckinsey.com/industries/automotive-and-assembly/our-insights/making-electric-vehicles-profitable</w:t>
+              <w:t>Baik</w:t>
+            </w:r>
+            <w:proofErr w:type="spellEnd"/>
+            <w:r>
+              <w:rPr>
+                <w:rFonts w:eastAsia="Times New Roman" w:cstheme="minorHAnsi"/>
+                <w:color w:val="000000"/>
+                <w:sz w:val="20"/>
+                <w:szCs w:val="20"/>
+              </w:rPr>
+              <w:t xml:space="preserve">, Y., Hensley, R., </w:t>
+            </w:r>
+            <w:proofErr w:type="spellStart"/>
+            <w:r>
+              <w:rPr>
+                <w:rFonts w:eastAsia="Times New Roman" w:cstheme="minorHAnsi"/>
+                <w:color w:val="000000"/>
+                <w:sz w:val="20"/>
+                <w:szCs w:val="20"/>
+              </w:rPr>
+              <w:t>Hertzke</w:t>
+            </w:r>
+            <w:proofErr w:type="spellEnd"/>
+            <w:r>
+              <w:rPr>
+                <w:rFonts w:eastAsia="Times New Roman" w:cstheme="minorHAnsi"/>
+                <w:color w:val="000000"/>
+                <w:sz w:val="20"/>
+                <w:szCs w:val="20"/>
+              </w:rPr>
+              <w:t xml:space="preserve">, P., &amp; </w:t>
+            </w:r>
+            <w:proofErr w:type="spellStart"/>
+            <w:r>
+              <w:rPr>
+                <w:rFonts w:eastAsia="Times New Roman" w:cstheme="minorHAnsi"/>
+                <w:color w:val="000000"/>
+                <w:sz w:val="20"/>
+                <w:szCs w:val="20"/>
+              </w:rPr>
+              <w:t>Knupfer</w:t>
+            </w:r>
+            <w:proofErr w:type="spellEnd"/>
+            <w:r>
+              <w:rPr>
+                <w:rFonts w:eastAsia="Times New Roman" w:cstheme="minorHAnsi"/>
+                <w:color w:val="000000"/>
+                <w:sz w:val="20"/>
+                <w:szCs w:val="20"/>
+              </w:rPr>
+              <w:t>, S., (March 2019). Making electric vehicles profitable. Retrieved from: https://www.mckinsey.com/industries/automotive-and-assembly/our-insights/making-electric-vehicles-profitable</w:t>
             </w:r>
           </w:p>
         </w:tc>
@@ -18235,6 +20043,7 @@
                 <w:szCs w:val="20"/>
               </w:rPr>
             </w:pPr>
+            <w:proofErr w:type="spellStart"/>
             <w:r>
               <w:rPr>
                 <w:rFonts w:eastAsia="Times New Roman" w:cstheme="minorHAnsi"/>
@@ -18242,7 +20051,17 @@
                 <w:sz w:val="20"/>
                 <w:szCs w:val="20"/>
               </w:rPr>
-              <w:t>Moawad, A., Kim, N., Neeraj, S., &amp; Rousseau, A., (2016). Assessment of Vehicle Sizing, Energy Consumption, and Cost Through Large-Scale Simulation of Advanced Vehicle-Technologies (ANL/ESD-15/28). Retrieved from https://www.autonomie.net/pdfs/Report%20ANL%20ESD-1528%20-%20Assessment%20of%20Vehicle%20Sizing,%20Energy%20Consumption%20and%20Cost%20through%20Large%20Scale%20Simulation%20of%20Advanced%20Vehicle%20Technologies%20-%201603.pdf</w:t>
+              <w:t>Moawad</w:t>
+            </w:r>
+            <w:proofErr w:type="spellEnd"/>
+            <w:r>
+              <w:rPr>
+                <w:rFonts w:eastAsia="Times New Roman" w:cstheme="minorHAnsi"/>
+                <w:color w:val="000000"/>
+                <w:sz w:val="20"/>
+                <w:szCs w:val="20"/>
+              </w:rPr>
+              <w:t>, A., Kim, N., Neeraj, S., &amp; Rousseau, A., (2016). Assessment of Vehicle Sizing, Energy Consumption, and Cost Through Large-Scale Simulation of Advanced Vehicle-Technologies (ANL/ESD-15/28). Retrieved from https://www.autonomie.net/pdfs/Report%20ANL%20ESD-1528%20-%20Assessment%20of%20Vehicle%20Sizing,%20Energy%20Consumption%20and%20Cost%20through%20Large%20Scale%20Simulation%20of%20Advanced%20Vehicle%20Technologies%20-%201603.pdf</w:t>
             </w:r>
           </w:p>
         </w:tc>
@@ -18581,7 +20400,21 @@
         <w:rPr>
           <w:rFonts w:ascii="Calibri" w:hAnsi="Calibri" w:cs="Calibri"/>
         </w:rPr>
-        <w:t>(Stromsta 2019)</w:t>
+        <w:t>(</w:t>
+      </w:r>
+      <w:proofErr w:type="spellStart"/>
+      <w:r>
+        <w:rPr>
+          <w:rFonts w:ascii="Calibri" w:hAnsi="Calibri" w:cs="Calibri"/>
+        </w:rPr>
+        <w:t>Stromsta</w:t>
+      </w:r>
+      <w:proofErr w:type="spellEnd"/>
+      <w:r>
+        <w:rPr>
+          <w:rFonts w:ascii="Calibri" w:hAnsi="Calibri" w:cs="Calibri"/>
+        </w:rPr>
+        <w:t xml:space="preserve"> 2019)</w:t>
       </w:r>
       <w:r>
         <w:fldChar w:fldCharType="end"/>
@@ -26873,7 +28706,7 @@
 </file>
 
 <file path=customXml/itemProps1.xml><?xml version="1.0" encoding="utf-8"?>
-<ds:datastoreItem xmlns:ds="http://schemas.openxmlformats.org/officeDocument/2006/customXml" ds:itemID="{60B55DF7-9913-4AFD-940F-9CF1D9D12BAE}">
+<ds:datastoreItem xmlns:ds="http://schemas.openxmlformats.org/officeDocument/2006/customXml" ds:itemID="{B05A622C-58A9-4019-BE5E-860C59EEACBB}">
   <ds:schemaRefs>
     <ds:schemaRef ds:uri="http://schemas.openxmlformats.org/officeDocument/2006/bibliography"/>
   </ds:schemaRefs>

</xml_diff>

<commit_message>
Add Pakistan pop and GDP projections from PPC
</commit_message>
<xml_diff>
--- a/[Charles et al. 2020] Electrification of the transport System. Impacts of national policies vs external drivers. A case study for Pakistan.docx
+++ b/[Charles et al. 2020] Electrification of the transport System. Impacts of national policies vs external drivers. A case study for Pakistan.docx
@@ -3494,7 +3494,7 @@
         <w:fldChar w:fldCharType="begin"/>
       </w:r>
       <w:r>
-        <w:instrText xml:space="preserve"> ADDIN ZOTERO_ITEM CSL_CITATION {"citationID":"mrP3THfj","properties":{"formattedCitation":"(Clarke et al. 2015; Edelenbosch et al. 2017)","plainCitation":"(Clarke et al. 2015; Edelenbosch et al. 2017)","noteIndex":0},"citationItems":[{"id":"4ZfeA4qA/NBI7Rt2B","uris":["http://zotero.org/users/2476381/items/XXU7YG7Z"],"uri":["http://zotero.org/users/2476381/items/XXU7YG7Z"],"itemData":{"id":765,"type":"report","publisher":"Pacific Northwest National Lab.(PNNL), Richland, WA (United States)","source":"Google Scholar","title":"Assessing Transformation Pathways. In: Climate Change 2014: Mitigation of Climate Change. Contribution of Working Group III to the Fifth Assessment Report of the Intergovernmental Panel on Climate Change","title-short":"Assessing Transformation Pathways. In","author":[{"family":"Clarke","given":"Leon E."},{"family":"Jiang","given":"Kejun"},{"family":"Akimoto","given":"Keigo"},{"family":"Babiker","given":"Mustafa"},{"family":"Blanford","given":"Geoffrey J."},{"family":"Fisher-Vanden","given":"Karen"},{"family":"Hourcade","given":"Jean-Claude"},{"family":"Krey","given":"Volker"},{"family":"Kriegler","given":"Elmar"},{"family":"Loschel","given":"Andreas"}],"issued":{"date-parts":[["2015"]]}},"label":"page"},{"id":"4ZfeA4qA/uClsJoq7","uris":["http://zotero.org/users/2476381/items/BM5FCHGJ"],"uri":["http://zotero.org/users/2476381/items/BM5FCHGJ"],"itemData":{"id":760,"type":"article-journal","abstract":"The transport sector is growing fast in terms of energy use and accompanying greenhouse gas emissions. Integrated assessment models (IAMs) are used widely to analyze energy system transitions over a decadal time frame to help inform and evaluating international climate policy. As part of this, IAMs also explore pathways of decarbonizing the transport sector. This study quantifies the contribution of changes in activity growth, modal structure, energy intensity and fuel mix to the projected passenger transport carbon emission pathways. The Laspeyres index decomposition method is used to compare results across models and scenarios, and against historical transport trends. Broadly-speaking the models show similar trends, projecting continuous transport activity growth, reduced energy intensity and in some cases modal shift to carbon-intensive modes - similar to those observed historically in a business-as-usual scenario. In policy-induced mitigation scenarios further enhancements of energy efficiency and fuel switching is seen, showing a clear break with historical trends. Reduced activity growth and modal shift (towards less carbon-intensive modes) only have a limited contribution to emission reduction. Measures that could induce such changes could possibly complement the aggressive, technology switch required in the current scenarios to reach internationally agreed climate targets.","container-title":"Transportation Research Part D: Transport and Environment","DOI":"10.1016/j.trd.2016.07.003","ISSN":"1361-9209","journalAbbreviation":"Transportation Research Part D: Transport and Environment","language":"en","page":"281-293","source":"ScienceDirect","title":"Decomposing passenger transport futures: Comparing results of global integrated assessment models","title-short":"Decomposing passenger transport futures","volume":"55","author":[{"family":"Edelenbosch","given":"O. Y."},{"family":"McCollum","given":"D. L."},{"family":"Vuuren","given":"D. P.","non-dropping-particle":"van"},{"family":"Bertram","given":"C."},{"family":"Carrara","given":"S."},{"family":"Daly","given":"H."},{"family":"Fujimori","given":"S."},{"family":"Kitous","given":"A."},{"family":"Kyle","given":"P."},{"family":"Ó Broin","given":"E."},{"family":"Karkatsoulis","given":"P."},{"family":"Sano","given":"F."}],"issued":{"date-parts":[["2017",8,1]]}},"label":"page"}],"schema":"https://github.com/citation-style-language/schema/raw/master/csl-citation.json"} </w:instrText>
+        <w:instrText xml:space="preserve"> ADDIN ZOTERO_ITEM CSL_CITATION {"citationID":"mrP3THfj","properties":{"formattedCitation":"(Clarke et al. 2015; Edelenbosch et al. 2017)","plainCitation":"(Clarke et al. 2015; Edelenbosch et al. 2017)","noteIndex":0},"citationItems":[{"id":"9tvaSP0t/UG68O8jL","uris":["http://zotero.org/users/2476381/items/XXU7YG7Z"],"uri":["http://zotero.org/users/2476381/items/XXU7YG7Z"],"itemData":{"id":765,"type":"report","publisher":"Pacific Northwest National Lab.(PNNL), Richland, WA (United States)","source":"Google Scholar","title":"Assessing Transformation Pathways. In: Climate Change 2014: Mitigation of Climate Change. Contribution of Working Group III to the Fifth Assessment Report of the Intergovernmental Panel on Climate Change","title-short":"Assessing Transformation Pathways. In","author":[{"family":"Clarke","given":"Leon E."},{"family":"Jiang","given":"Kejun"},{"family":"Akimoto","given":"Keigo"},{"family":"Babiker","given":"Mustafa"},{"family":"Blanford","given":"Geoffrey J."},{"family":"Fisher-Vanden","given":"Karen"},{"family":"Hourcade","given":"Jean-Claude"},{"family":"Krey","given":"Volker"},{"family":"Kriegler","given":"Elmar"},{"family":"Loschel","given":"Andreas"}],"issued":{"date-parts":[["2015"]]}},"label":"page"},{"id":"9tvaSP0t/H16eGp4s","uris":["http://zotero.org/users/2476381/items/BM5FCHGJ"],"uri":["http://zotero.org/users/2476381/items/BM5FCHGJ"],"itemData":{"id":760,"type":"article-journal","abstract":"The transport sector is growing fast in terms of energy use and accompanying greenhouse gas emissions. Integrated assessment models (IAMs) are used widely to analyze energy system transitions over a decadal time frame to help inform and evaluating international climate policy. As part of this, IAMs also explore pathways of decarbonizing the transport sector. This study quantifies the contribution of changes in activity growth, modal structure, energy intensity and fuel mix to the projected passenger transport carbon emission pathways. The Laspeyres index decomposition method is used to compare results across models and scenarios, and against historical transport trends. Broadly-speaking the models show similar trends, projecting continuous transport activity growth, reduced energy intensity and in some cases modal shift to carbon-intensive modes - similar to those observed historically in a business-as-usual scenario. In policy-induced mitigation scenarios further enhancements of energy efficiency and fuel switching is seen, showing a clear break with historical trends. Reduced activity growth and modal shift (towards less carbon-intensive modes) only have a limited contribution to emission reduction. Measures that could induce such changes could possibly complement the aggressive, technology switch required in the current scenarios to reach internationally agreed climate targets.","container-title":"Transportation Research Part D: Transport and Environment","DOI":"10.1016/j.trd.2016.07.003","ISSN":"1361-9209","journalAbbreviation":"Transportation Research Part D: Transport and Environment","language":"en","page":"281-293","source":"ScienceDirect","title":"Decomposing passenger transport futures: Comparing results of global integrated assessment models","title-short":"Decomposing passenger transport futures","volume":"55","author":[{"family":"Edelenbosch","given":"O. Y."},{"family":"McCollum","given":"D. L."},{"family":"Vuuren","given":"D. P.","non-dropping-particle":"van"},{"family":"Bertram","given":"C."},{"family":"Carrara","given":"S."},{"family":"Daly","given":"H."},{"family":"Fujimori","given":"S."},{"family":"Kitous","given":"A."},{"family":"Kyle","given":"P."},{"family":"Ó Broin","given":"E."},{"family":"Karkatsoulis","given":"P."},{"family":"Sano","given":"F."}],"issued":{"date-parts":[["2017",8,1]]}},"label":"page"}],"schema":"https://github.com/citation-style-language/schema/raw/master/csl-citation.json"} </w:instrText>
       </w:r>
       <w:r>
         <w:fldChar w:fldCharType="separate"/>
@@ -3543,7 +3543,7 @@
         <w:fldChar w:fldCharType="begin"/>
       </w:r>
       <w:r>
-        <w:instrText xml:space="preserve"> ADDIN ZOTERO_ITEM CSL_CITATION {"citationID":"yAwghg8k","properties":{"formattedCitation":"(Zhang and Fujimori 2020; McCollum et al. 2013; Kyle and Kim 2011)","plainCitation":"(Zhang and Fujimori 2020; McCollum et al. 2013; Kyle and Kim 2011)","noteIndex":0},"citationItems":[{"id":"4ZfeA4qA/Vn2ph9in","uris":["http://zotero.org/users/2476381/items/PMYEKARY"],"uri":["http://zotero.org/users/2476381/items/PMYEKARY"],"itemData":{"id":758,"type":"article-journal","abstract":"Electrification is widely considered an attractive solution for reducing the oil dependency and environmental impact of road transportation. Many countries have been establishing increasingly stringent and ambitious targets in support of transport electrification. We conducted scenario simulations to depict the role of transport electrification in climate change mitigation and how the transport sector would interact with the energy-supply sector. The results showed that transport electrification without the replacement of fossil-fuel power plants leads to the unfortunate result of increasing emissions instead of achieving a low-carbon transition. While transport electrification alone would not contribute to climate change mitigation, it is interesting to note that switching to electrified road transport under the sustainable shared socioeconomic pathways permitted an optimistic outlook for a low-carbon transition, even in the absence of a decarbonized power sector. Another interesting finding was that the stringent penetration of electric vehicles can reduce the mitigation cost generated by the 2 °C climate stabilization target, implying a positive impact for transport policies on the economic system. With technological innovations such as electrified road transport, climate change mitigation does not have to occur at the expense of economic growth. Because a transport electrification policy closely interacts with energy and economic systems, transport planners, economists, and energy policymakers need to work together to propose policy schemes that consider a cross-sectoral balance for a green sustainable future.","container-title":"Environmental Research Letters","DOI":"10.1088/1748-9326/ab6658","ISSN":"1748-9326","issue":"3","journalAbbreviation":"Environ. Res. Lett.","language":"en","note":"publisher: IOP Publishing","page":"034019","source":"Institute of Physics","title":"The role of transport electrification in global climate change mitigation scenarios","volume":"15","author":[{"family":"Zhang","given":"Runsen"},{"family":"Fujimori","given":"Shinichiro"}],"issued":{"date-parts":[["2020",2]]}}},{"id":32,"uris":["http://zotero.org/users/local/GpkrhFR0/items/KCJP9YBA"],"uri":["http://zotero.org/users/local/GpkrhFR0/items/KCJP9YBA"],"itemData":{"id":32,"type":"article-journal","abstract":"This paper analyzes the role of transport electrification in the broader context of energy system transformation and climate stabilization. As part of the EMF27 model intercomparison exercise, we employ the MESSAGE integrated assessment modeling framework to conduct a systematic variation of availability, cost, and performance of particular energy supply technologies, thereby deriving implications for feasibility of climate stabilization goals and the associated costs of mitigation. In addition, we explore a wide range of assumptions regarding the potential degree of electrification of the transportation sector. These analyses allow us to (i) test the extent to which the feasible attainment of stringent climate policy targets depends on transport electrification, and (ii) assess the far-reaching impacts that transport electrification could have throughout the rest of the energy system. A detailed analysis of the transition to electricity within the transport sector is not conducted. Our results indicate that while a low-carbon transport system built upon conventional liquidbased fuel delivery infrastructures is destined to become increasingly reliant on biofuels and synthetic liquids, electrification opens up a door through which nuclear energy and nonbiomass renewables can flow. The latter has important implications for mitigation costs.","container-title":"Climatic Change","DOI":"10.1007/s10584-013-0969-z","ISSN":"0165-0009, 1573-1480","issue":"3-4","journalAbbreviation":"Climatic Change","language":"en","page":"651-664","source":"DOI.org (Crossref)","title":"Transport electrification: A key element for energy system transformation and climate stabilization","title-short":"Transport electrification","volume":"123","author":[{"family":"McCollum","given":"David"},{"family":"Krey","given":"Volker"},{"family":"Kolp","given":"Peter"},{"family":"Nagai","given":"Yu"},{"family":"Riahi","given":"Keywan"}],"issued":{"date-parts":[["2013"]]}}},{"id":55,"uris":["http://zotero.org/users/local/GpkrhFR0/items/Q2UBM3PL"],"uri":["http://zotero.org/users/local/GpkrhFR0/items/Q2UBM3PL"],"itemData":{"id":55,"type":"article-journal","abstract":"This study assesses global light-duty vehicle (LDV) transport in the upcoming century, and the implications of vehicle technology advancement and fuel-switching on greenhouse gas emissions and primary energy demands. Five different vehicle technology scenarios are analyzed with and without a CO2 emissions mitigation policy using the GCAM integrated assessment model: a reference internal combustion engine vehicle scenario, an advanced internal combustion engine vehicle scenario, and three alternative fuel vehicle scenarios in which all LDVs are switched to natural gas, electricity, or hydrogen by 2050. The emissions mitigation policy is a global CO2 emissions price pathway that achieves 450 ppmv CO2 at the end of the century with reference vehicle technologies. The scenarios demonstrate considerable emissions mitigation potential from LDV technology; with and without emissions pricing, global CO2 concentrations in 2095 are reduced about 10 ppmv by advanced ICEV technologies and natural gas vehicles, and 25 ppmv by electric or hydrogen vehicles. All technological advances in vehicles are important for reducing the oil demands of LDV transport and their corresponding CO2 emissions. Among advanced and alternative vehicle technologies, electricity- and hydrogen-powered vehicles are especially valuable for reducing whole-system emissions and total primary energy.","container-title":"Energy Policy","DOI":"10.1016/j.enpol.2011.03.016","ISSN":"03014215","issue":"5","journalAbbreviation":"Energy Policy","language":"en","page":"3012-3024","source":"DOI.org (Crossref)","title":"Long-term implications of alternative light-duty vehicle technologies for global greenhouse gas emissions and primary energy demands","volume":"39","author":[{"family":"Kyle","given":"Page"},{"family":"Kim","given":"Son H."}],"issued":{"date-parts":[["2011",5]]}}}],"schema":"https://github.com/citation-style-language/schema/raw/master/csl-citation.json"} </w:instrText>
+        <w:instrText xml:space="preserve"> ADDIN ZOTERO_ITEM CSL_CITATION {"citationID":"yAwghg8k","properties":{"formattedCitation":"(Zhang and Fujimori 2020; McCollum et al. 2013; Kyle and Kim 2011)","plainCitation":"(Zhang and Fujimori 2020; McCollum et al. 2013; Kyle and Kim 2011)","noteIndex":0},"citationItems":[{"id":"9tvaSP0t/RBvBGPG8","uris":["http://zotero.org/users/2476381/items/PMYEKARY"],"uri":["http://zotero.org/users/2476381/items/PMYEKARY"],"itemData":{"id":758,"type":"article-journal","abstract":"Electrification is widely considered an attractive solution for reducing the oil dependency and environmental impact of road transportation. Many countries have been establishing increasingly stringent and ambitious targets in support of transport electrification. We conducted scenario simulations to depict the role of transport electrification in climate change mitigation and how the transport sector would interact with the energy-supply sector. The results showed that transport electrification without the replacement of fossil-fuel power plants leads to the unfortunate result of increasing emissions instead of achieving a low-carbon transition. While transport electrification alone would not contribute to climate change mitigation, it is interesting to note that switching to electrified road transport under the sustainable shared socioeconomic pathways permitted an optimistic outlook for a low-carbon transition, even in the absence of a decarbonized power sector. Another interesting finding was that the stringent penetration of electric vehicles can reduce the mitigation cost generated by the 2 °C climate stabilization target, implying a positive impact for transport policies on the economic system. With technological innovations such as electrified road transport, climate change mitigation does not have to occur at the expense of economic growth. Because a transport electrification policy closely interacts with energy and economic systems, transport planners, economists, and energy policymakers need to work together to propose policy schemes that consider a cross-sectoral balance for a green sustainable future.","container-title":"Environmental Research Letters","DOI":"10.1088/1748-9326/ab6658","ISSN":"1748-9326","issue":"3","journalAbbreviation":"Environ. Res. Lett.","language":"en","note":"publisher: IOP Publishing","page":"034019","source":"Institute of Physics","title":"The role of transport electrification in global climate change mitigation scenarios","volume":"15","author":[{"family":"Zhang","given":"Runsen"},{"family":"Fujimori","given":"Shinichiro"}],"issued":{"date-parts":[["2020",2]]}}},{"id":32,"uris":["http://zotero.org/users/local/GpkrhFR0/items/KCJP9YBA"],"uri":["http://zotero.org/users/local/GpkrhFR0/items/KCJP9YBA"],"itemData":{"id":32,"type":"article-journal","abstract":"This paper analyzes the role of transport electrification in the broader context of energy system transformation and climate stabilization. As part of the EMF27 model intercomparison exercise, we employ the MESSAGE integrated assessment modeling framework to conduct a systematic variation of availability, cost, and performance of particular energy supply technologies, thereby deriving implications for feasibility of climate stabilization goals and the associated costs of mitigation. In addition, we explore a wide range of assumptions regarding the potential degree of electrification of the transportation sector. These analyses allow us to (i) test the extent to which the feasible attainment of stringent climate policy targets depends on transport electrification, and (ii) assess the far-reaching impacts that transport electrification could have throughout the rest of the energy system. A detailed analysis of the transition to electricity within the transport sector is not conducted. Our results indicate that while a low-carbon transport system built upon conventional liquidbased fuel delivery infrastructures is destined to become increasingly reliant on biofuels and synthetic liquids, electrification opens up a door through which nuclear energy and nonbiomass renewables can flow. The latter has important implications for mitigation costs.","container-title":"Climatic Change","DOI":"10.1007/s10584-013-0969-z","ISSN":"0165-0009, 1573-1480","issue":"3-4","journalAbbreviation":"Climatic Change","language":"en","page":"651-664","source":"DOI.org (Crossref)","title":"Transport electrification: A key element for energy system transformation and climate stabilization","title-short":"Transport electrification","volume":"123","author":[{"family":"McCollum","given":"David"},{"family":"Krey","given":"Volker"},{"family":"Kolp","given":"Peter"},{"family":"Nagai","given":"Yu"},{"family":"Riahi","given":"Keywan"}],"issued":{"date-parts":[["2013"]]}}},{"id":55,"uris":["http://zotero.org/users/local/GpkrhFR0/items/Q2UBM3PL"],"uri":["http://zotero.org/users/local/GpkrhFR0/items/Q2UBM3PL"],"itemData":{"id":55,"type":"article-journal","abstract":"This study assesses global light-duty vehicle (LDV) transport in the upcoming century, and the implications of vehicle technology advancement and fuel-switching on greenhouse gas emissions and primary energy demands. Five different vehicle technology scenarios are analyzed with and without a CO2 emissions mitigation policy using the GCAM integrated assessment model: a reference internal combustion engine vehicle scenario, an advanced internal combustion engine vehicle scenario, and three alternative fuel vehicle scenarios in which all LDVs are switched to natural gas, electricity, or hydrogen by 2050. The emissions mitigation policy is a global CO2 emissions price pathway that achieves 450 ppmv CO2 at the end of the century with reference vehicle technologies. The scenarios demonstrate considerable emissions mitigation potential from LDV technology; with and without emissions pricing, global CO2 concentrations in 2095 are reduced about 10 ppmv by advanced ICEV technologies and natural gas vehicles, and 25 ppmv by electric or hydrogen vehicles. All technological advances in vehicles are important for reducing the oil demands of LDV transport and their corresponding CO2 emissions. Among advanced and alternative vehicle technologies, electricity- and hydrogen-powered vehicles are especially valuable for reducing whole-system emissions and total primary energy.","container-title":"Energy Policy","DOI":"10.1016/j.enpol.2011.03.016","ISSN":"03014215","issue":"5","journalAbbreviation":"Energy Policy","language":"en","page":"3012-3024","source":"DOI.org (Crossref)","title":"Long-term implications of alternative light-duty vehicle technologies for global greenhouse gas emissions and primary energy demands","volume":"39","author":[{"family":"Kyle","given":"Page"},{"family":"Kim","given":"Son H."}],"issued":{"date-parts":[["2011",5]]}}}],"schema":"https://github.com/citation-style-language/schema/raw/master/csl-citation.json"} </w:instrText>
       </w:r>
       <w:r>
         <w:fldChar w:fldCharType="separate"/>
@@ -3602,21 +3602,7 @@
         <w:rPr>
           <w:rFonts w:ascii="Calibri" w:hAnsi="Calibri" w:cs="Calibri"/>
         </w:rPr>
-        <w:t xml:space="preserve">(Schmidt et al. 2017; </w:t>
-      </w:r>
-      <w:proofErr w:type="spellStart"/>
-      <w:r>
-        <w:rPr>
-          <w:rFonts w:ascii="Calibri" w:hAnsi="Calibri" w:cs="Calibri"/>
-        </w:rPr>
-        <w:t>Jadun</w:t>
-      </w:r>
-      <w:proofErr w:type="spellEnd"/>
-      <w:r>
-        <w:rPr>
-          <w:rFonts w:ascii="Calibri" w:hAnsi="Calibri" w:cs="Calibri"/>
-        </w:rPr>
-        <w:t xml:space="preserve"> et al. 2017; Richardson 2013)</w:t>
+        <w:t>(Schmidt et al. 2017; Jadun et al. 2017; Richardson 2013)</w:t>
       </w:r>
       <w:r>
         <w:fldChar w:fldCharType="end"/>
@@ -3830,476 +3816,388 @@
           <w:rFonts w:ascii="Calibri" w:hAnsi="Calibri" w:cs="Calibri"/>
           <w:szCs w:val="24"/>
         </w:rPr>
-        <w:t>(</w:t>
-      </w:r>
-      <w:proofErr w:type="spellStart"/>
+        <w:t>(Mersky et al. 2016; Egnér and Trosvik 2018; Seixas et al. 2015; Hawkins et al. 2013)</w:t>
+      </w:r>
+      <w:r>
+        <w:fldChar w:fldCharType="end"/>
+      </w:r>
+      <w:r>
+        <w:t>,</w:t>
+      </w:r>
+      <w:r>
+        <w:t xml:space="preserve"> while others compare </w:t>
+      </w:r>
+      <w:r>
+        <w:t xml:space="preserve">the impact of policies </w:t>
+      </w:r>
+      <w:r>
+        <w:t>across different nations</w:t>
+      </w:r>
+      <w:r>
+        <w:t xml:space="preserve"> </w:t>
+      </w:r>
+      <w:r>
+        <w:fldChar w:fldCharType="begin"/>
+      </w:r>
+      <w:r>
+        <w:instrText xml:space="preserve"> ADDIN ZOTERO_ITEM CSL_CITATION {"citationID":"SVxPDZVI","properties":{"formattedCitation":"(Wu and Zhang 2017; Sierzchula et al. 2014)","plainCitation":"(Wu and Zhang 2017; Sierzchula et al. 2014)","noteIndex":0},"citationItems":[{"id":93,"uris":["http://zotero.org/users/local/GpkrhFR0/items/HQZYMYRN"],"uri":["http://zotero.org/users/local/GpkrhFR0/items/HQZYMYRN"],"itemData":{"id":93,"type":"article-journal","abstract":"Developing the electric vehicle (EV) industry is generally considered to be an effective way of easing the imbalance between the supply and demand of oil, and, in addition, the pressure to reduce environmental pollution. Developed countries and most developing countries including Brazil, Russia, India, and China (so-called ‘BRIC’ countries) are actively promoting the development of EVs. By studying different types of widely-used gasoline internal combustion engine vehicles (ICEVs) and EVs, we compare the effect on the environment of utilizing EVs in both developed and developing countries. This is achieved by using a ‘well-to-wheel’ method. The results show that compared to gasoline ICEVs, EVs have a signiﬁcant effect on CO2 emission reduction. However, the corresponding air pollution due to SO2, PM10, NOx, etc. for a given EV varies substantially in different countries because of the inﬂuence of several factors (electrical power structure, line loss rate, and so on). As developing countries use larger proportions of thermal power or present high line loss rates, pollutant emission produced by a certain EV is much higher than that in developed countries. Taking China as a typical developing country as an example, this research dynamically predicts the environmental effects expected in 2020 and 2025 due to a developing EV industry. Predictions are based on a method of Monte Carlo simulation and consider the government’s development plan for energy. Finally, according to the results obtained, policies and suggestions for the development of the EV industry in developing countries are proposed.","container-title":"Transportation Research Part D: Transport and Environment","DOI":"10.1016/j.trd.2016.12.007","ISSN":"13619209","journalAbbreviation":"Transportation Research Part D: Transport and Environment","language":"en","page":"129-145","source":"DOI.org (Crossref)","title":"Can the development of electric vehicles reduce the emission of air pollutants and greenhouse gases in developing countries?","volume":"51","author":[{"family":"Wu","given":"Ya"},{"family":"Zhang","given":"Li"}],"issued":{"date-parts":[["2017",3]]}}},{"id":118,"uris":["http://zotero.org/users/local/GpkrhFR0/items/FRRX8TXE"],"uri":["http://zotero.org/users/local/GpkrhFR0/items/FRRX8TXE"],"itemData":{"id":118,"type":"article-journal","abstract":"Electric vehicles represent an innovation with the potential to lower greenhouse gas emissions and help mitigate the causes of climate change. However, externalities including the appropriability of knowledge and pollution abatement result in societal/economic beneﬁts that are not incorporated in electric vehicle prices. In order to address resulting market failures, governments have employed a number of policies. We seek to determine the relationship of one such policy instrument (consumer ﬁnancial incentives) to electric vehicle adoption. Based on existing literature, we identiﬁed several additional socio-economic factors that are expected to be inﬂuential in determining electric vehicle adoption rates. Using multiple linear regression analysis, we examined the relationship between those variables and 30 national electric vehicle market shares for the year 2012. The model found ﬁnancial incentives, charging infrastructure, and local presence of production facilities to be signiﬁcant and positively correlated to a country's electric vehicle market share. Results suggest that of those factors, charging infrastructure was most strongly related to electric vehicle adoption. However, descriptive analysis suggests that neither ﬁnancial incentives nor charging infrastructure ensure high electric vehicle adoption rates.","container-title":"Energy Policy","DOI":"10.1016/j.enpol.2014.01.043","ISSN":"03014215","journalAbbreviation":"Energy Policy","language":"en","page":"183-194","source":"DOI.org (Crossref)","title":"The influence of financial incentives and other socio-economic factors on electric vehicle adoption","volume":"68","author":[{"family":"Sierzchula","given":"William"},{"family":"Bakker","given":"Sjoerd"},{"family":"Maat","given":"Kees"},{"family":"Wee","given":"Bert","non-dropping-particle":"van"}],"issued":{"date-parts":[["2014",5]]}}}],"schema":"https://github.com/citation-style-language/schema/raw/master/csl-citation.json"} </w:instrText>
+      </w:r>
+      <w:r>
+        <w:fldChar w:fldCharType="separate"/>
+      </w:r>
+      <w:r>
+        <w:rPr>
+          <w:rFonts w:ascii="Calibri" w:hAnsi="Calibri" w:cs="Calibri"/>
+        </w:rPr>
+        <w:t>(Wu and Zhang 2017; Sierzchula et al. 2014)</w:t>
+      </w:r>
+      <w:r>
+        <w:fldChar w:fldCharType="end"/>
+      </w:r>
+      <w:r>
+        <w:t xml:space="preserve">. These studies </w:t>
+      </w:r>
+      <w:r>
+        <w:t xml:space="preserve">in general </w:t>
+      </w:r>
+      <w:r>
+        <w:t xml:space="preserve">find that </w:t>
+      </w:r>
+      <w:r>
+        <w:t xml:space="preserve">while </w:t>
+      </w:r>
+      <w:r>
+        <w:t>EV costs are dropping and widespread adoption can have numerous benefits,</w:t>
+      </w:r>
+      <w:r>
+        <w:t xml:space="preserve"> this </w:t>
+      </w:r>
+      <w:r>
+        <w:t xml:space="preserve">still </w:t>
+      </w:r>
+      <w:r>
+        <w:t>requires significant policy support</w:t>
+      </w:r>
+      <w:r>
+        <w:t xml:space="preserve"> and </w:t>
+      </w:r>
+      <w:r>
+        <w:t>investment in technological advancement</w:t>
+      </w:r>
+      <w:r>
+        <w:t xml:space="preserve"> to make EVs a cost-effective mobility option for consumers </w:t>
+      </w:r>
+      <w:r>
+        <w:fldChar w:fldCharType="begin"/>
+      </w:r>
+      <w:r>
+        <w:instrText xml:space="preserve"> ADDIN ZOTERO_ITEM CSL_CITATION {"citationID":"732zJs0A","properties":{"formattedCitation":"(Seixas et al. 2015)","plainCitation":"(Seixas et al. 2015)","noteIndex":0},"citationItems":[{"id":85,"uris":["http://zotero.org/users/local/GpkrhFR0/items/Q9I4LAEX"],"uri":["http://zotero.org/users/local/GpkrhFR0/items/Q9I4LAEX"],"itemData":{"id":85,"type":"article-journal","abstract":"Electric vehicles (EVs) are considered alternatives to internal combustion engines due to their energy efﬁciency and contribution to CO2 mitigation. The adoption of EVs depends on consumer preferences, including cost, social status and driving habits, although it is agreed that current and expected costs play a major role. We use a partial equilibrium model that minimizes total energy system costs to assess whether EVs can be a cost-effective option for the consumers of each EU27 member state up to 2050, focusing on the impact of different vehicle investment costs and CO2 mitigation targets. We found that for an EU-wide greenhouse gas emission reduction cap of 40% and 70% by 2050 vis-à-vis 1990 emissions, battery electric vehicles (BEVs) are cost-effective in the EU only by 2030 and only if their costs are 30% lower than currently expected. At the EU level, vehicle costs and the capability to deliver both short- and long-distance mobility are the main drivers of BEV deployment. Other drivers include each state’s national mobility patterns and the cost-effectiveness of alternative mitigation options, both in the transport sector, such as plug-in hybrid electric vehicles (PHEVs) or biofuels, and in other sectors, such as renewable electricity.","container-title":"Energy Policy","DOI":"10.1016/j.enpol.2015.01.032","ISSN":"03014215","journalAbbreviation":"Energy Policy","language":"en","page":"165-176","source":"DOI.org (Crossref)","title":"Assessing the cost-effectiveness of electric vehicles in European countries using integrated modeling","volume":"80","author":[{"family":"Seixas","given":"J."},{"family":"Simões","given":"S."},{"family":"Dias","given":"L."},{"family":"Kanudia","given":"A."},{"family":"Fortes","given":"P."},{"family":"Gargiulo","given":"M."}],"issued":{"date-parts":[["2015",5]]}}}],"schema":"https://github.com/citation-style-language/schema/raw/master/csl-citation.json"} </w:instrText>
+      </w:r>
+      <w:r>
+        <w:fldChar w:fldCharType="separate"/>
+      </w:r>
+      <w:r>
+        <w:rPr>
+          <w:rFonts w:ascii="Calibri" w:hAnsi="Calibri" w:cs="Calibri"/>
+        </w:rPr>
+        <w:t>(Seixas et al. 2015)</w:t>
+      </w:r>
+      <w:r>
+        <w:fldChar w:fldCharType="end"/>
+      </w:r>
+      <w:r>
+        <w:t xml:space="preserve">. </w:t>
+      </w:r>
+      <w:r>
+        <w:t>While the high</w:t>
+      </w:r>
+      <w:r>
+        <w:t xml:space="preserve"> capital</w:t>
+      </w:r>
+      <w:r>
+        <w:t xml:space="preserve"> cost of EVs is a barrier to widespread adoption, </w:t>
+      </w:r>
+      <w:r>
+        <w:t>measures</w:t>
+      </w:r>
+      <w:r>
+        <w:t xml:space="preserve"> such as </w:t>
+      </w:r>
+      <w:r>
+        <w:t xml:space="preserve">fiscal incentives, </w:t>
+      </w:r>
+      <w:r>
+        <w:t>public chargin</w:t>
+      </w:r>
+      <w:r>
+        <w:t>g</w:t>
+      </w:r>
+      <w:r>
+        <w:t xml:space="preserve"> </w:t>
+      </w:r>
+      <w:r>
+        <w:t>infrastructure</w:t>
+      </w:r>
+      <w:r>
+        <w:t>,</w:t>
+      </w:r>
+      <w:r>
+        <w:t xml:space="preserve"> road priority, and public vehicle procurement can be effective</w:t>
+      </w:r>
+      <w:r>
+        <w:t xml:space="preserve"> policy</w:t>
+      </w:r>
+      <w:r>
+        <w:t xml:space="preserve"> levers to increase EV penetration </w:t>
+      </w:r>
+      <w:r>
+        <w:fldChar w:fldCharType="begin"/>
+      </w:r>
+      <w:r>
+        <w:instrText xml:space="preserve"> ADDIN ZOTERO_ITEM CSL_CITATION {"citationID":"PizylgKF","properties":{"formattedCitation":"(Wang, Tang, and Pan 2019; Egn\\uc0\\u233{}r and Trosvik 2018; Mersky et al. 2016; L\\uc0\\u233{}vay, Drossinos, and Thiel 2017)","plainCitation":"(Wang, Tang, and Pan 2019; Egnér and Trosvik 2018; Mersky et al. 2016; Lévay, Drossinos, and Thiel 2017)","noteIndex":0},"citationItems":[{"id":127,"uris":["http://zotero.org/users/local/GpkrhFR0/items/A4HK69FW"],"uri":["http://zotero.org/users/local/GpkrhFR0/items/A4HK69FW"],"itemData":{"id":127,"type":"article-journal","abstract":"Environmental issues and energy security have led governments to introduce lots of incentive policies on electric vehicle promotion. Beneﬁting from policy dividend, the global threshold of 1 million electric cars on the road had been exceeded in 2015, closing at 1.26 million. Among these incentive policies, subsidy scheme was regarded as the most important and eﬀective. However, many governments intend to abrogate subsidy for electric vehicle, such as China, America and Germany. It`s worth ﬁnding out the key factors including incentive measures and additional socio-economic factors that promote electric vehicle adoption. Utilizing multiple linear regression method, we explore the relationship between those variables and 30 national electric vehicle market shares for the year 2015. The results show that chargers` density, fuel price and road priority are signiﬁcantly positive factors correlated with a country`s electric vehicle market share. Nevertheless, ﬁscal incentives are no longer the reasons for the huge diﬀerences of electric vehicle promotion over countries. This paper is helpful for policymakers to adjust and improve their policy for electric mobility.","container-title":"Sustainable Cities and Society","DOI":"10.1016/j.scs.2018.10.024","ISSN":"22106707","journalAbbreviation":"Sustainable Cities and Society","language":"en","page":"597-603","source":"DOI.org (Crossref)","title":"A global comparison and assessment of incentive policy on electric vehicle promotion","volume":"44","author":[{"family":"Wang","given":"Ning"},{"family":"Tang","given":"Linhao"},{"family":"Pan","given":"Huizhong"}],"issued":{"date-parts":[["2019",1]]}}},{"id":120,"uris":["http://zotero.org/users/local/GpkrhFR0/items/J9HTRUBV"],"uri":["http://zotero.org/users/local/GpkrhFR0/items/J9HTRUBV"],"itemData":{"id":120,"type":"article-journal","abstract":"A transition towards a higher share of electric vehicles has the potential to signiﬁcantly reduce greenhouse gas emissions. The adoption rate of electric vehicles in Sweden is however relatively slow and varies substantially across municipalities. This study empirically examines the impact of local policy instruments designed to promote the adoption of electric vehicles. We use panel data between 2010 and 2016 to estimate the eﬀect of local policy instruments on the share of newly registered battery electric vehicles in Swedish municipalities. We ﬁnd that an increased number of public charging points increases the adoption rate, especially in urban municipalities. The results further suggest that public procurement of battery electric vehicles has the potential to be an eﬀective policy instrument. Finally, we ﬁnd that by adjusting policy instruments to the speciﬁc characteristics of municipalities and making them visible to the public, their eﬀectiveness can be increased.","container-title":"Energy Policy","DOI":"10.1016/j.enpol.2018.06.040","ISSN":"03014215","journalAbbreviation":"Energy Policy","language":"en","page":"584-596","source":"DOI.org (Crossref)","title":"Electric vehicle adoption in Sweden and the impact of local policy instruments","volume":"121","author":[{"family":"Egnér","given":"Filippa"},{"family":"Trosvik","given":"Lina"}],"issued":{"date-parts":[["2018",10]]}}},{"id":122,"uris":["http://zotero.org/users/local/GpkrhFR0/items/Y77ZNK2G"],"uri":["http://zotero.org/users/local/GpkrhFR0/items/Y77ZNK2G"],"itemData":{"id":122,"type":"article-journal","abstract":"Battery Electric vehicles (BEVs) shift pollution off the road and to potentially less damaging and more varied sources than petroleum. Depending on the source of electricity, a transition to electriﬁed personal transportation can dramatically reduce greenhouse gas emissions and air pollutants. However current EVs tend to be more expensive and have shorter range, which can hinder public adoption. Government incentives can be used to alleviate these factors and encourage adoption. Norway has a long history incentivizing BEV adoption including measures such as exemption from roadway tolls, access to charging infrastructure, point of sale tax incentives, and usage of public bus use limited lanes. This paper analyzed the sales of electric vehicles on a regional and municipal basis in Norway and then cross analyzed these with the corresponding local demographic data and incentive measures to attempt to ascertain which factors lead to higher BEV adoption. It was concluded that access to BEV charging infrastructure, being adjacent to major cities, and regional incomes had the greatest predictive power for the growth of BEV sales. It was also concluded that short-range vehicles showed somewhat more income and unemployment sensitivity than long-range vehicles. Toll exemptions and the right to use bus designated lanes do not seem to have statistically signiﬁcant predictive power for BEV sales in our linear municipal-level models, but this could be due to neighboring major cities containing those incentive features.","container-title":"Transportation Research Part D: Transport and Environment","DOI":"10.1016/j.trd.2016.03.011","ISSN":"13619209","journalAbbreviation":"Transportation Research Part D: Transport and Environment","language":"en","page":"56-68","source":"DOI.org (Crossref)","title":"Effectiveness of incentives on electric vehicle adoption in Norway","volume":"46","author":[{"family":"Mersky","given":"Avi Chaim"},{"family":"Sprei","given":"Frances"},{"family":"Samaras","given":"Constantine"},{"family":"Qian","given":"Zhen (Sean)"}],"issued":{"date-parts":[["2016",7]]}}},{"id":124,"uris":["http://zotero.org/users/local/GpkrhFR0/items/LQ6KWMPG"],"uri":["http://zotero.org/users/local/GpkrhFR0/items/LQ6KWMPG"],"itemData":{"id":124,"type":"article-journal","abstract":"An important barrier to electric vehicle (EV) sales is their high purchase price compared to internal combustion engine (ICE) vehicles. We conducted total cost of ownership (TCO) calculations to study how costs and sales of EVs relate to each other and to examine the role of ﬁscal incentives in reducing TCO and increasing EV sales. We composed EV-ICE vehicle pairs that allowed cross-segment and cross-country comparison in eight European countries. Actual car prices were used to calculate the incentives for each model in each country. We found a negative TCO-sales relationship that diﬀers across car segments. Compared to their ICE vehicle pair, big EVs have lower TCO, higher sales, and seem to be less price responsive than small EVs. Three country groups can be distinguished according to the level of ﬁscal incentives and their impact on TCO and EV sales. In Norway, incentives led to the lowest TCO for the EVs. In the Netherlands, France, and UK the TCO of EVs is close to the TCO of the ICE pairs. In the other countries the TCO of EVs exceeds that of the ICE vehicles. We found that exemptions from ﬂat taxes favour big EVs, while lump-sum subsidies favour small EVs.","container-title":"Energy Policy","DOI":"10.1016/j.enpol.2017.02.054","ISSN":"03014215","journalAbbreviation":"Energy Policy","language":"en","page":"524-533","source":"DOI.org (Crossref)","title":"The effect of fiscal incentives on market penetration of electric vehicles: A pairwise comparison of total cost of ownership","title-short":"The effect of fiscal incentives on market penetration of electric vehicles","volume":"105","author":[{"family":"Lévay","given":"Petra Zsuzsa"},{"family":"Drossinos","given":"Yannis"},{"family":"Thiel","given":"Christian"}],"issued":{"date-parts":[["2017",6]]}}}],"schema":"https://github.com/citation-style-language/schema/raw/master/csl-citation.json"} </w:instrText>
+      </w:r>
+      <w:r>
+        <w:fldChar w:fldCharType="separate"/>
+      </w:r>
       <w:r>
         <w:rPr>
           <w:rFonts w:ascii="Calibri" w:hAnsi="Calibri" w:cs="Calibri"/>
           <w:szCs w:val="24"/>
         </w:rPr>
-        <w:t>Mersky</w:t>
-      </w:r>
-      <w:proofErr w:type="spellEnd"/>
+        <w:t>(Wang, Tang, and Pan 2019; Egnér and Trosvik 2018; Mersky et al. 2016; Lévay, Drossinos, and Thiel 2017)</w:t>
+      </w:r>
+      <w:r>
+        <w:fldChar w:fldCharType="end"/>
+      </w:r>
+      <w:r>
+        <w:t>.</w:t>
+      </w:r>
+      <w:r>
+        <w:t xml:space="preserve"> </w:t>
+      </w:r>
+      <w:r>
+        <w:t>Nonetheless</w:t>
+      </w:r>
+      <w:r>
+        <w:t>, a</w:t>
+      </w:r>
+      <w:r>
+        <w:t xml:space="preserve"> range of additional measures</w:t>
+      </w:r>
+      <w:r>
+        <w:t xml:space="preserve"> </w:t>
+      </w:r>
+      <w:r>
+        <w:t>including fuel economy</w:t>
+      </w:r>
+      <w:r>
+        <w:t>, increase in mass transit,</w:t>
+      </w:r>
+      <w:r>
+        <w:t xml:space="preserve"> and low carbon fuel mi</w:t>
+      </w:r>
+      <w:r>
+        <w:t>x</w:t>
+      </w:r>
+      <w:r>
+        <w:t>,</w:t>
+      </w:r>
+      <w:r>
+        <w:t xml:space="preserve"> will be needed for effective decarbonization of the transport sector</w:t>
+      </w:r>
+      <w:r>
+        <w:t xml:space="preserve"> </w:t>
+      </w:r>
+      <w:r>
+        <w:fldChar w:fldCharType="begin"/>
+      </w:r>
+      <w:r>
+        <w:instrText xml:space="preserve"> ADDIN ZOTERO_ITEM CSL_CITATION {"citationID":"G8I52E4J","properties":{"formattedCitation":"(Mittal et al. 2017; Hao, Wang, and Ouyang 2011)","plainCitation":"(Mittal et al. 2017; Hao, Wang, and Ouyang 2011)","noteIndex":0},"citationItems":[{"id":51,"uris":["http://zotero.org/users/local/GpkrhFR0/items/X37FV3BP"],"uri":["http://zotero.org/users/local/GpkrhFR0/items/X37FV3BP"],"itemData":{"id":51,"type":"article-journal","abstract":"A bottom-up passenger transport model named AIM (Asia-pacific Integrated Model)/Transport model is developed by incorporating behavioral parameters and transportation technological details. This model is based on discrete based choice modelling covering 17 global regions soft-linked with the AIM/CGE (Computable General Equilibrium) model. In this paper, the model is used to assess the impact of various factors like travel time, energy efficiency improvement, load factor, mode preference along with environmental awareness factors on transport demand, energy and emissions. The modelling assessment results show that travel speed and land-use patterns have significant impact on the travel demand. High occupancy rate and shift towards the mass-transit system result in energy and emissions reduction. Implementation of carbon tax aligned with the two-degree target results in a 22% cumulative emission reduction from 2005 to 2100 relative to the baseline case. However, the reduction potential can be increased to 42% by combining behavioral and technology related mitigation options like mass-transit system speed improvement, transit oriented development, efficiency improvement, preference towards eco-friendly technologies and high vehicle occupancy.","container-title":"Transportation Research Part D: Transport and Environment","DOI":"10.1016/j.trd.2016.10.006","ISSN":"1361-9209","journalAbbreviation":"Transportation Research Part D: Transport and Environment","language":"en","page":"373-388","source":"ScienceDirect","title":"Key factors influencing the global passenger transport dynamics using the AIM/transport model","volume":"55","author":[{"family":"Mittal","given":"Shivika"},{"family":"Dai","given":"Hancheng"},{"family":"Fujimori","given":"Shinichiro"},{"family":"Hanaoka","given":"Tatsuya"},{"family":"Zhang","given":"Runsen"}],"issued":{"date-parts":[["2017",8,1]]}}},{"id":91,"uris":["http://zotero.org/users/local/GpkrhFR0/items/C8IRJ497"],"uri":["http://zotero.org/users/local/GpkrhFR0/items/C8IRJ497"],"itemData":{"id":91,"type":"article-journal","abstract":"Passenger vehicles are the main consumers of gasoline in China. We established a bottom-up model which focuses on the simulation of energy consumptions and greenhouse gas (GHG) emissions growth by China’s passenger vehicle ﬂeet. The fuel conservation and GHG emissions mitigation effects of ﬁve measures including constraining vehicle registration, reducing vehicle travel, strengthening fuel consumption rate (FCR) limits, vehicle downsizing and promoting electric vehicle (EV) penetration were evaluated. Based on the combination of these measures, the fuel conservation and GHG emissions mitigation scenarios for China’s passenger vehicle ﬂeet were analyzed. Under reference scenario with no measures implemented, the fuel consumptions and life cycle GHG emissions will reach 520 million tons of oil equivalent (Mtoe) and 2.15 billion tons in 2050, about 8.1 times the level in 2010. However, substantial fuel conservation can be achieved by implementing the measures. By implementing all ﬁve measures together, the fuel consumption will reach 138 Mtoe in 2030 and decrease to 126 Mtoe in 2050, which is only 37.1% and 24.3% of the consumption under reference scenario. Similar potential lies in GHG mitigation. The results and scenarios provided references for the Chinese government’s policy-making. Ó 2011 Elsevier Ltd. All rights reserved.","container-title":"Energy","DOI":"10.1016/j.energy.2011.09.014","ISSN":"03605442","issue":"11","journalAbbreviation":"Energy","language":"en","page":"6520-6528","source":"DOI.org (Crossref)","title":"Fuel conservation and GHG (Greenhouse gas) emissions mitigation scenarios for China’s passenger vehicle fleet","volume":"36","author":[{"family":"Hao","given":"Han"},{"family":"Wang","given":"Hewu"},{"family":"Ouyang","given":"Minggao"}],"issued":{"date-parts":[["2011",11]]}}}],"schema":"https://github.com/citation-style-language/schema/raw/master/csl-citation.json"} </w:instrText>
+      </w:r>
+      <w:r>
+        <w:fldChar w:fldCharType="separate"/>
+      </w:r>
+      <w:r>
+        <w:rPr>
+          <w:rFonts w:ascii="Calibri" w:hAnsi="Calibri" w:cs="Calibri"/>
+        </w:rPr>
+        <w:t>(Mittal et al. 2017; Hao, Wang, and Ouyang 2011)</w:t>
+      </w:r>
+      <w:r>
+        <w:fldChar w:fldCharType="end"/>
+      </w:r>
+      <w:r>
+        <w:t>.</w:t>
+      </w:r>
+    </w:p>
+    <w:p>
+      <w:r>
+        <w:t xml:space="preserve">Developing countries are expected to see the largest growth in both population and incomes and a corresponding increase in road transport </w:t>
+      </w:r>
+      <w:r>
+        <w:fldChar w:fldCharType="begin"/>
+      </w:r>
+      <w:r>
+        <w:instrText xml:space="preserve"> ADDIN ZOTERO_ITEM CSL_CITATION {"citationID":"hVLFR1qb","properties":{"formattedCitation":"(\\uc0\\u8220{}Transport \\uc0\\u8212{} IPCC\\uc0\\u8221{} 2014; Dargay, Gately, and Sommer 2007)","plainCitation":"(“Transport — IPCC” 2014; Dargay, Gately, and Sommer 2007)","noteIndex":0},"citationItems":[{"id":107,"uris":["http://zotero.org/users/local/GpkrhFR0/items/NG5CWPST"],"uri":["http://zotero.org/users/local/GpkrhFR0/items/NG5CWPST"],"itemData":{"id":107,"type":"post-weblog","note":"source: www.ipcc.ch","title":"Transport — IPCC","URL":"https://www.ipcc.ch/report/ar5/wg3/transport/","accessed":{"date-parts":[["2020",4,8]]},"issued":{"date-parts":[["2014"]]}}},{"id":103,"uris":["http://zotero.org/users/local/GpkrhFR0/items/4NUBKAN6"],"uri":["http://zotero.org/users/local/GpkrhFR0/items/4NUBKAN6"],"itemData":{"id":103,"type":"article-journal","abstract":"The speed of vehicle ownership expansion in emerging market and developing countries has important implications for transport and environmental policies, as well as the global oil market. The literature remains divided on the issue of whether the vehicle ownership rates will ever catch up to the levels common in the advanced economies. This paper contributes to the debate by building a model that explicitly models the vehicle saturation level as a function of observable country characteristics: urbanization and population density. Our model is estimated on the basis of pooled time-series (1960-2002) and crosssection data for 45 countries that include 75 percent of the world’s population. We project that the total vehicle stock will increase from about 800 million in 2002 to over 2 billion units in 2030. By this time, 56% of the world’s vehicles will be owned by nonOECD countries, compared with 24% in 2002. In particular, China’s vehicle stock will increase nearly twenty-fold, to 390 million in 2030. This fast speed of vehicle ownership expansion implies rapid growth in oil demand.","container-title":"The Energy Journal","DOI":"10.5547/ISSN0195-6574-EJ-Vol28-No4-7","ISSN":"01956574","issue":"4","journalAbbreviation":"EJ","language":"en","source":"DOI.org (Crossref)","title":"Vehicle Ownership and Income Growth, Worldwide: 1960-2030","title-short":"Vehicle Ownership and Income Growth, Worldwide","URL":"http://www.iaee.org/en/publications/ejarticle.aspx?id=2234","volume":"28","author":[{"family":"Dargay","given":"Joyce"},{"family":"Gately","given":"Dermot"},{"family":"Sommer","given":"Martin"}],"accessed":{"date-parts":[["2020",4,8]]},"issued":{"date-parts":[["2007",10,1]]}}}],"schema":"https://github.com/citation-style-language/schema/raw/master/csl-citation.json"} </w:instrText>
+      </w:r>
+      <w:r>
+        <w:fldChar w:fldCharType="separate"/>
+      </w:r>
       <w:r>
         <w:rPr>
           <w:rFonts w:ascii="Calibri" w:hAnsi="Calibri" w:cs="Calibri"/>
           <w:szCs w:val="24"/>
         </w:rPr>
-        <w:t xml:space="preserve"> et al. 2016; </w:t>
+        <w:t>(“Transport — IPCC” 2014; Dargay, Gately, and Sommer 2007)</w:t>
+      </w:r>
+      <w:r>
+        <w:fldChar w:fldCharType="end"/>
+      </w:r>
+      <w:r>
+        <w:t xml:space="preserve">. </w:t>
+      </w:r>
+      <w:r>
+        <w:t xml:space="preserve">Pakistan’s population is expected increase from </w:t>
+      </w:r>
+      <w:r>
+        <w:t>207</w:t>
+      </w:r>
+      <w:r>
+        <w:t>.</w:t>
+      </w:r>
+      <w:r>
+        <w:t>7</w:t>
+      </w:r>
+      <w:r>
+        <w:t xml:space="preserve"> million in </w:t>
+      </w:r>
+      <w:r>
+        <w:t xml:space="preserve">2017 (Pakistan Bureau of Statistics, </w:t>
+      </w:r>
+      <w:r>
+        <w:lastRenderedPageBreak/>
+        <w:t>2017 Census)</w:t>
+      </w:r>
+      <w:r>
+        <w:t xml:space="preserve"> to 279 million in 2050 (Pakistan Planning Commission)</w:t>
+      </w:r>
+      <w:r>
+        <w:t xml:space="preserve">, while </w:t>
+      </w:r>
+      <w:r>
+        <w:t xml:space="preserve">per capita income is expected to grow </w:t>
+      </w:r>
+      <w:r>
+        <w:t>from about $1300 in 2020 to $6500 in 2050 (Pakistan Planning Commission). C</w:t>
+      </w:r>
+      <w:r>
+        <w:t xml:space="preserve">orresponding vehicle </w:t>
+      </w:r>
+      <w:r>
+        <w:t>ownership</w:t>
+      </w:r>
+      <w:r>
+        <w:t xml:space="preserve"> </w:t>
+      </w:r>
+      <w:r>
+        <w:t xml:space="preserve">is projected </w:t>
+      </w:r>
+      <w:r>
+        <w:t xml:space="preserve">to increase </w:t>
+      </w:r>
+      <w:r>
+        <w:t>by 26.3 million vehicles between 2021 and 2030 (SEP)</w:t>
+      </w:r>
+      <w:r>
+        <w:t xml:space="preserve">. </w:t>
+      </w:r>
+      <w:r>
+        <w:t xml:space="preserve">Although </w:t>
+      </w:r>
+      <w:r>
+        <w:t>Pakistan</w:t>
+      </w:r>
+      <w:r>
+        <w:t xml:space="preserve"> has developed significant local manufacturing of conventional ICE vehicles</w:t>
+      </w:r>
+      <w:r>
+        <w:t>, there is currently no local production of electric vehicles</w:t>
+      </w:r>
+      <w:r>
+        <w:t xml:space="preserve"> (Pakistan Business Council 2018)</w:t>
+      </w:r>
+      <w:r>
+        <w:t>. T</w:t>
+      </w:r>
+      <w:r>
+        <w:t>hus</w:t>
+      </w:r>
+      <w:r>
+        <w:t xml:space="preserve">, in contrast to </w:t>
+      </w:r>
+      <w:r>
+        <w:t xml:space="preserve">countries like </w:t>
+      </w:r>
+      <w:r>
+        <w:t>China</w:t>
+      </w:r>
+      <w:r>
+        <w:t xml:space="preserve"> </w:t>
+      </w:r>
+      <w:r>
+        <w:t>which have domestic EV production</w:t>
+      </w:r>
+      <w:r>
+        <w:t xml:space="preserve"> </w:t>
+      </w:r>
+      <w:r>
+        <w:fldChar w:fldCharType="begin"/>
+      </w:r>
+      <w:r>
+        <w:instrText xml:space="preserve"> ADDIN ZOTERO_ITEM CSL_CITATION {"citationID":"0eu5iPdi","properties":{"formattedCitation":"(Shiqi Ou et al. 2017)","plainCitation":"(Shiqi Ou et al. 2017)","noteIndex":0},"citationItems":[{"id":28,"uris":["http://zotero.org/users/local/GpkrhFR0/items/6YWXZJFU"],"uri":["http://zotero.org/users/local/GpkrhFR0/items/6YWXZJFU"],"itemData":{"id":28,"type":"report","language":"en","note":"DOI: 10.2172/1341568","number":"ORNL/TM--2016/750, 1341568","page":"ORNL/TM--2016/750, 1341568","source":"DOI.org (Crossref)","title":"A Study of China s Explosive Growth in the Plug-in Electric Vehicle Market","URL":"http://www.osti.gov/servlets/purl/1341568/","author":[{"family":"Ou","given":"Shiqi"},{"family":"Lin","given":"Zhenhong"},{"family":"Wu","given":"Zhixin"},{"family":"Zheng","given":"Jihu"},{"family":"Lyu","given":"Renzhi"},{"family":"Przesmitzki","given":"Steven V."},{"family":"He","given":"Xin"}],"accessed":{"date-parts":[["2020",1,27]]},"issued":{"date-parts":[["2017",1,1]]}}}],"schema":"https://github.com/citation-style-language/schema/raw/master/csl-citation.json"} </w:instrText>
+      </w:r>
+      <w:r>
+        <w:fldChar w:fldCharType="separate"/>
+      </w:r>
+      <w:r>
+        <w:rPr>
+          <w:rFonts w:ascii="Calibri" w:hAnsi="Calibri" w:cs="Calibri"/>
+        </w:rPr>
+        <w:t>(</w:t>
       </w:r>
       <w:proofErr w:type="spellStart"/>
       <w:r>
         <w:rPr>
           <w:rFonts w:ascii="Calibri" w:hAnsi="Calibri" w:cs="Calibri"/>
-          <w:szCs w:val="24"/>
-        </w:rPr>
-        <w:t>Egnér</w:t>
+        </w:rPr>
+        <w:t>Shiqi</w:t>
       </w:r>
       <w:proofErr w:type="spellEnd"/>
       <w:r>
         <w:rPr>
           <w:rFonts w:ascii="Calibri" w:hAnsi="Calibri" w:cs="Calibri"/>
-          <w:szCs w:val="24"/>
-        </w:rPr>
-        <w:t xml:space="preserve"> and </w:t>
+        </w:rPr>
+        <w:t xml:space="preserve"> </w:t>
       </w:r>
       <w:proofErr w:type="spellStart"/>
       <w:r>
         <w:rPr>
           <w:rFonts w:ascii="Calibri" w:hAnsi="Calibri" w:cs="Calibri"/>
-          <w:szCs w:val="24"/>
-        </w:rPr>
-        <w:t>Trosvik</w:t>
+        </w:rPr>
+        <w:t>Ou</w:t>
       </w:r>
       <w:proofErr w:type="spellEnd"/>
       <w:r>
         <w:rPr>
           <w:rFonts w:ascii="Calibri" w:hAnsi="Calibri" w:cs="Calibri"/>
-          <w:szCs w:val="24"/>
-        </w:rPr>
-        <w:t xml:space="preserve"> 2018; </w:t>
-      </w:r>
-      <w:proofErr w:type="spellStart"/>
-      <w:r>
-        <w:rPr>
-          <w:rFonts w:ascii="Calibri" w:hAnsi="Calibri" w:cs="Calibri"/>
-          <w:szCs w:val="24"/>
-        </w:rPr>
-        <w:t>Seixas</w:t>
-      </w:r>
-      <w:proofErr w:type="spellEnd"/>
-      <w:r>
-        <w:rPr>
-          <w:rFonts w:ascii="Calibri" w:hAnsi="Calibri" w:cs="Calibri"/>
-          <w:szCs w:val="24"/>
-        </w:rPr>
-        <w:t xml:space="preserve"> et al. 2015; Hawkins et al. 2013)</w:t>
+        </w:rPr>
+        <w:t xml:space="preserve"> et al. 2017)</w:t>
       </w:r>
       <w:r>
         <w:fldChar w:fldCharType="end"/>
       </w:r>
       <w:r>
-        <w:t>,</w:t>
-      </w:r>
-      <w:r>
-        <w:t xml:space="preserve"> while others compare </w:t>
-      </w:r>
-      <w:r>
-        <w:t xml:space="preserve">the impact of policies </w:t>
-      </w:r>
-      <w:r>
-        <w:t>across different nations</w:t>
-      </w:r>
-      <w:r>
-        <w:t xml:space="preserve"> </w:t>
-      </w:r>
-      <w:r>
-        <w:fldChar w:fldCharType="begin"/>
-      </w:r>
-      <w:r>
-        <w:instrText xml:space="preserve"> ADDIN ZOTERO_ITEM CSL_CITATION {"citationID":"SVxPDZVI","properties":{"formattedCitation":"(Wu and Zhang 2017; Sierzchula et al. 2014)","plainCitation":"(Wu and Zhang 2017; Sierzchula et al. 2014)","noteIndex":0},"citationItems":[{"id":93,"uris":["http://zotero.org/users/local/GpkrhFR0/items/HQZYMYRN"],"uri":["http://zotero.org/users/local/GpkrhFR0/items/HQZYMYRN"],"itemData":{"id":93,"type":"article-journal","abstract":"Developing the electric vehicle (EV) industry is generally considered to be an effective way of easing the imbalance between the supply and demand of oil, and, in addition, the pressure to reduce environmental pollution. Developed countries and most developing countries including Brazil, Russia, India, and China (so-called ‘BRIC’ countries) are actively promoting the development of EVs. By studying different types of widely-used gasoline internal combustion engine vehicles (ICEVs) and EVs, we compare the effect on the environment of utilizing EVs in both developed and developing countries. This is achieved by using a ‘well-to-wheel’ method. The results show that compared to gasoline ICEVs, EVs have a signiﬁcant effect on CO2 emission reduction. However, the corresponding air pollution due to SO2, PM10, NOx, etc. for a given EV varies substantially in different countries because of the inﬂuence of several factors (electrical power structure, line loss rate, and so on). As developing countries use larger proportions of thermal power or present high line loss rates, pollutant emission produced by a certain EV is much higher than that in developed countries. Taking China as a typical developing country as an example, this research dynamically predicts the environmental effects expected in 2020 and 2025 due to a developing EV industry. Predictions are based on a method of Monte Carlo simulation and consider the government’s development plan for energy. Finally, according to the results obtained, policies and suggestions for the development of the EV industry in developing countries are proposed.","container-title":"Transportation Research Part D: Transport and Environment","DOI":"10.1016/j.trd.2016.12.007","ISSN":"13619209","journalAbbreviation":"Transportation Research Part D: Transport and Environment","language":"en","page":"129-145","source":"DOI.org (Crossref)","title":"Can the development of electric vehicles reduce the emission of air pollutants and greenhouse gases in developing countries?","volume":"51","author":[{"family":"Wu","given":"Ya"},{"family":"Zhang","given":"Li"}],"issued":{"date-parts":[["2017",3]]}}},{"id":118,"uris":["http://zotero.org/users/local/GpkrhFR0/items/FRRX8TXE"],"uri":["http://zotero.org/users/local/GpkrhFR0/items/FRRX8TXE"],"itemData":{"id":118,"type":"article-journal","abstract":"Electric vehicles represent an innovation with the potential to lower greenhouse gas emissions and help mitigate the causes of climate change. However, externalities including the appropriability of knowledge and pollution abatement result in societal/economic beneﬁts that are not incorporated in electric vehicle prices. In order to address resulting market failures, governments have employed a number of policies. We seek to determine the relationship of one such policy instrument (consumer ﬁnancial incentives) to electric vehicle adoption. Based on existing literature, we identiﬁed several additional socio-economic factors that are expected to be inﬂuential in determining electric vehicle adoption rates. Using multiple linear regression analysis, we examined the relationship between those variables and 30 national electric vehicle market shares for the year 2012. The model found ﬁnancial incentives, charging infrastructure, and local presence of production facilities to be signiﬁcant and positively correlated to a country's electric vehicle market share. Results suggest that of those factors, charging infrastructure was most strongly related to electric vehicle adoption. However, descriptive analysis suggests that neither ﬁnancial incentives nor charging infrastructure ensure high electric vehicle adoption rates.","container-title":"Energy Policy","DOI":"10.1016/j.enpol.2014.01.043","ISSN":"03014215","journalAbbreviation":"Energy Policy","language":"en","page":"183-194","source":"DOI.org (Crossref)","title":"The influence of financial incentives and other socio-economic factors on electric vehicle adoption","volume":"68","author":[{"family":"Sierzchula","given":"William"},{"family":"Bakker","given":"Sjoerd"},{"family":"Maat","given":"Kees"},{"family":"Wee","given":"Bert","non-dropping-particle":"van"}],"issued":{"date-parts":[["2014",5]]}}}],"schema":"https://github.com/citation-style-language/schema/raw/master/csl-citation.json"} </w:instrText>
-      </w:r>
-      <w:r>
-        <w:fldChar w:fldCharType="separate"/>
-      </w:r>
-      <w:r>
-        <w:rPr>
-          <w:rFonts w:ascii="Calibri" w:hAnsi="Calibri" w:cs="Calibri"/>
-        </w:rPr>
-        <w:t xml:space="preserve">(Wu and Zhang 2017; </w:t>
-      </w:r>
-      <w:proofErr w:type="spellStart"/>
-      <w:r>
-        <w:rPr>
-          <w:rFonts w:ascii="Calibri" w:hAnsi="Calibri" w:cs="Calibri"/>
-        </w:rPr>
-        <w:t>Sierzchula</w:t>
-      </w:r>
-      <w:proofErr w:type="spellEnd"/>
-      <w:r>
-        <w:rPr>
-          <w:rFonts w:ascii="Calibri" w:hAnsi="Calibri" w:cs="Calibri"/>
-        </w:rPr>
-        <w:t xml:space="preserve"> et al. 2014)</w:t>
-      </w:r>
-      <w:r>
-        <w:fldChar w:fldCharType="end"/>
-      </w:r>
-      <w:r>
-        <w:t xml:space="preserve">. These studies </w:t>
-      </w:r>
-      <w:r>
-        <w:t xml:space="preserve">in general </w:t>
-      </w:r>
-      <w:r>
-        <w:t xml:space="preserve">find that </w:t>
-      </w:r>
-      <w:r>
-        <w:t xml:space="preserve">while </w:t>
-      </w:r>
-      <w:r>
-        <w:t>EV costs are dropping and widespread adoption can have numerous benefits,</w:t>
-      </w:r>
-      <w:r>
-        <w:t xml:space="preserve"> this </w:t>
-      </w:r>
-      <w:r>
-        <w:t xml:space="preserve">still </w:t>
-      </w:r>
-      <w:r>
-        <w:t>requires significant policy support</w:t>
-      </w:r>
-      <w:r>
-        <w:t xml:space="preserve"> and </w:t>
-      </w:r>
-      <w:r>
-        <w:t>investment in technological advancement</w:t>
-      </w:r>
-      <w:r>
-        <w:t xml:space="preserve"> to make EVs a cost-effective mobility option for consumers </w:t>
-      </w:r>
-      <w:r>
-        <w:fldChar w:fldCharType="begin"/>
-      </w:r>
-      <w:r>
-        <w:instrText xml:space="preserve"> ADDIN ZOTERO_ITEM CSL_CITATION {"citationID":"732zJs0A","properties":{"formattedCitation":"(Seixas et al. 2015)","plainCitation":"(Seixas et al. 2015)","noteIndex":0},"citationItems":[{"id":85,"uris":["http://zotero.org/users/local/GpkrhFR0/items/Q9I4LAEX"],"uri":["http://zotero.org/users/local/GpkrhFR0/items/Q9I4LAEX"],"itemData":{"id":85,"type":"article-journal","abstract":"Electric vehicles (EVs) are considered alternatives to internal combustion engines due to their energy efﬁciency and contribution to CO2 mitigation. The adoption of EVs depends on consumer preferences, including cost, social status and driving habits, although it is agreed that current and expected costs play a major role. We use a partial equilibrium model that minimizes total energy system costs to assess whether EVs can be a cost-effective option for the consumers of each EU27 member state up to 2050, focusing on the impact of different vehicle investment costs and CO2 mitigation targets. We found that for an EU-wide greenhouse gas emission reduction cap of 40% and 70% by 2050 vis-à-vis 1990 emissions, battery electric vehicles (BEVs) are cost-effective in the EU only by 2030 and only if their costs are 30% lower than currently expected. At the EU level, vehicle costs and the capability to deliver both short- and long-distance mobility are the main drivers of BEV deployment. Other drivers include each state’s national mobility patterns and the cost-effectiveness of alternative mitigation options, both in the transport sector, such as plug-in hybrid electric vehicles (PHEVs) or biofuels, and in other sectors, such as renewable electricity.","container-title":"Energy Policy","DOI":"10.1016/j.enpol.2015.01.032","ISSN":"03014215","journalAbbreviation":"Energy Policy","language":"en","page":"165-176","source":"DOI.org (Crossref)","title":"Assessing the cost-effectiveness of electric vehicles in European countries using integrated modeling","volume":"80","author":[{"family":"Seixas","given":"J."},{"family":"Simões","given":"S."},{"family":"Dias","given":"L."},{"family":"Kanudia","given":"A."},{"family":"Fortes","given":"P."},{"family":"Gargiulo","given":"M."}],"issued":{"date-parts":[["2015",5]]}}}],"schema":"https://github.com/citation-style-language/schema/raw/master/csl-citation.json"} </w:instrText>
-      </w:r>
-      <w:r>
-        <w:fldChar w:fldCharType="separate"/>
-      </w:r>
-      <w:r>
-        <w:rPr>
-          <w:rFonts w:ascii="Calibri" w:hAnsi="Calibri" w:cs="Calibri"/>
-        </w:rPr>
-        <w:t>(Seixas et al. 2015)</w:t>
-      </w:r>
-      <w:r>
-        <w:fldChar w:fldCharType="end"/>
-      </w:r>
-      <w:r>
-        <w:t xml:space="preserve">. </w:t>
-      </w:r>
-      <w:r>
-        <w:t>While the high</w:t>
-      </w:r>
-      <w:r>
-        <w:t xml:space="preserve"> capital</w:t>
-      </w:r>
-      <w:r>
-        <w:t xml:space="preserve"> cost of EVs is a barrier to widespread adoption, policies such as </w:t>
-      </w:r>
-      <w:r>
-        <w:t xml:space="preserve">fiscal incentives, </w:t>
-      </w:r>
-      <w:r>
-        <w:t>public chargin</w:t>
-      </w:r>
-      <w:r>
-        <w:t>g</w:t>
-      </w:r>
-      <w:r>
-        <w:t xml:space="preserve"> </w:t>
-      </w:r>
-      <w:r>
-        <w:t>infrastructure</w:t>
-      </w:r>
-      <w:r>
-        <w:t>,</w:t>
-      </w:r>
-      <w:r>
-        <w:t xml:space="preserve"> road priority, and public vehicle procurement can be effective levers to increase EV penetration </w:t>
-      </w:r>
-      <w:r>
-        <w:fldChar w:fldCharType="begin"/>
-      </w:r>
-      <w:r>
-        <w:instrText xml:space="preserve"> ADDIN ZOTERO_ITEM CSL_CITATION {"citationID":"PizylgKF","properties":{"formattedCitation":"(Wang, Tang, and Pan 2019; Egn\\uc0\\u233{}r and Trosvik 2018; Mersky et al. 2016; L\\uc0\\u233{}vay, Drossinos, and Thiel 2017)","plainCitation":"(Wang, Tang, and Pan 2019; Egnér and Trosvik 2018; Mersky et al. 2016; Lévay, Drossinos, and Thiel 2017)","noteIndex":0},"citationItems":[{"id":127,"uris":["http://zotero.org/users/local/GpkrhFR0/items/A4HK69FW"],"uri":["http://zotero.org/users/local/GpkrhFR0/items/A4HK69FW"],"itemData":{"id":127,"type":"article-journal","abstract":"Environmental issues and energy security have led governments to introduce lots of incentive policies on electric vehicle promotion. Beneﬁting from policy dividend, the global threshold of 1 million electric cars on the road had been exceeded in 2015, closing at 1.26 million. Among these incentive policies, subsidy scheme was regarded as the most important and eﬀective. However, many governments intend to abrogate subsidy for electric vehicle, such as China, America and Germany. It`s worth ﬁnding out the key factors including incentive measures and additional socio-economic factors that promote electric vehicle adoption. Utilizing multiple linear regression method, we explore the relationship between those variables and 30 national electric vehicle market shares for the year 2015. The results show that chargers` density, fuel price and road priority are signiﬁcantly positive factors correlated with a country`s electric vehicle market share. Nevertheless, ﬁscal incentives are no longer the reasons for the huge diﬀerences of electric vehicle promotion over countries. This paper is helpful for policymakers to adjust and improve their policy for electric mobility.","container-title":"Sustainable Cities and Society","DOI":"10.1016/j.scs.2018.10.024","ISSN":"22106707","journalAbbreviation":"Sustainable Cities and Society","language":"en","page":"597-603","source":"DOI.org (Crossref)","title":"A global comparison and assessment of incentive policy on electric vehicle promotion","volume":"44","author":[{"family":"Wang","given":"Ning"},{"family":"Tang","given":"Linhao"},{"family":"Pan","given":"Huizhong"}],"issued":{"date-parts":[["2019",1]]}}},{"id":120,"uris":["http://zotero.org/users/local/GpkrhFR0/items/J9HTRUBV"],"uri":["http://zotero.org/users/local/GpkrhFR0/items/J9HTRUBV"],"itemData":{"id":120,"type":"article-journal","abstract":"A transition towards a higher share of electric vehicles has the potential to signiﬁcantly reduce greenhouse gas emissions. The adoption rate of electric vehicles in Sweden is however relatively slow and varies substantially across municipalities. This study empirically examines the impact of local policy instruments designed to promote the adoption of electric vehicles. We use panel data between 2010 and 2016 to estimate the eﬀect of local policy instruments on the share of newly registered battery electric vehicles in Swedish municipalities. We ﬁnd that an increased number of public charging points increases the adoption rate, especially in urban municipalities. The results further suggest that public procurement of battery electric vehicles has the potential to be an eﬀective policy instrument. Finally, we ﬁnd that by adjusting policy instruments to the speciﬁc characteristics of municipalities and making them visible to the public, their eﬀectiveness can be increased.","container-title":"Energy Policy","DOI":"10.1016/j.enpol.2018.06.040","ISSN":"03014215","journalAbbreviation":"Energy Policy","language":"en","page":"584-596","source":"DOI.org (Crossref)","title":"Electric vehicle adoption in Sweden and the impact of local policy instruments","volume":"121","author":[{"family":"Egnér","given":"Filippa"},{"family":"Trosvik","given":"Lina"}],"issued":{"date-parts":[["2018",10]]}}},{"id":122,"uris":["http://zotero.org/users/local/GpkrhFR0/items/Y77ZNK2G"],"uri":["http://zotero.org/users/local/GpkrhFR0/items/Y77ZNK2G"],"itemData":{"id":122,"type":"article-journal","abstract":"Battery Electric vehicles (BEVs) shift pollution off the road and to potentially less damaging and more varied sources than petroleum. Depending on the source of electricity, a transition to electriﬁed personal transportation can dramatically reduce greenhouse gas emissions and air pollutants. However current EVs tend to be more expensive and have shorter range, which can hinder public adoption. Government incentives can be used to alleviate these factors and encourage adoption. Norway has a long history incentivizing BEV adoption including measures such as exemption from roadway tolls, access to charging infrastructure, point of sale tax incentives, and usage of public bus use limited lanes. This paper analyzed the sales of electric vehicles on a regional and municipal basis in Norway and then cross analyzed these with the corresponding local demographic data and incentive measures to attempt to ascertain which factors lead to higher BEV adoption. It was concluded that access to BEV charging infrastructure, being adjacent to major cities, and regional incomes had the greatest predictive power for the growth of BEV sales. It was also concluded that short-range vehicles showed somewhat more income and unemployment sensitivity than long-range vehicles. Toll exemptions and the right to use bus designated lanes do not seem to have statistically signiﬁcant predictive power for BEV sales in our linear municipal-level models, but this could be due to neighboring major cities containing those incentive features.","container-title":"Transportation Research Part D: Transport and Environment","DOI":"10.1016/j.trd.2016.03.011","ISSN":"13619209","journalAbbreviation":"Transportation Research Part D: Transport and Environment","language":"en","page":"56-68","source":"DOI.org (Crossref)","title":"Effectiveness of incentives on electric vehicle adoption in Norway","volume":"46","author":[{"family":"Mersky","given":"Avi Chaim"},{"family":"Sprei","given":"Frances"},{"family":"Samaras","given":"Constantine"},{"family":"Qian","given":"Zhen (Sean)"}],"issued":{"date-parts":[["2016",7]]}}},{"id":124,"uris":["http://zotero.org/users/local/GpkrhFR0/items/LQ6KWMPG"],"uri":["http://zotero.org/users/local/GpkrhFR0/items/LQ6KWMPG"],"itemData":{"id":124,"type":"article-journal","abstract":"An important barrier to electric vehicle (EV) sales is their high purchase price compared to internal combustion engine (ICE) vehicles. We conducted total cost of ownership (TCO) calculations to study how costs and sales of EVs relate to each other and to examine the role of ﬁscal incentives in reducing TCO and increasing EV sales. We composed EV-ICE vehicle pairs that allowed cross-segment and cross-country comparison in eight European countries. Actual car prices were used to calculate the incentives for each model in each country. We found a negative TCO-sales relationship that diﬀers across car segments. Compared to their ICE vehicle pair, big EVs have lower TCO, higher sales, and seem to be less price responsive than small EVs. Three country groups can be distinguished according to the level of ﬁscal incentives and their impact on TCO and EV sales. In Norway, incentives led to the lowest TCO for the EVs. In the Netherlands, France, and UK the TCO of EVs is close to the TCO of the ICE pairs. In the other countries the TCO of EVs exceeds that of the ICE vehicles. We found that exemptions from ﬂat taxes favour big EVs, while lump-sum subsidies favour small EVs.","container-title":"Energy Policy","DOI":"10.1016/j.enpol.2017.02.054","ISSN":"03014215","journalAbbreviation":"Energy Policy","language":"en","page":"524-533","source":"DOI.org (Crossref)","title":"The effect of fiscal incentives on market penetration of electric vehicles: A pairwise comparison of total cost of ownership","title-short":"The effect of fiscal incentives on market penetration of electric vehicles","volume":"105","author":[{"family":"Lévay","given":"Petra Zsuzsa"},{"family":"Drossinos","given":"Yannis"},{"family":"Thiel","given":"Christian"}],"issued":{"date-parts":[["2017",6]]}}}],"schema":"https://github.com/citation-style-language/schema/raw/master/csl-citation.json"} </w:instrText>
-      </w:r>
-      <w:r>
-        <w:fldChar w:fldCharType="separate"/>
-      </w:r>
-      <w:r>
-        <w:rPr>
-          <w:rFonts w:ascii="Calibri" w:hAnsi="Calibri" w:cs="Calibri"/>
-          <w:szCs w:val="24"/>
-        </w:rPr>
-        <w:t xml:space="preserve">(Wang, Tang, and Pan 2019; </w:t>
-      </w:r>
-      <w:proofErr w:type="spellStart"/>
-      <w:r>
-        <w:rPr>
-          <w:rFonts w:ascii="Calibri" w:hAnsi="Calibri" w:cs="Calibri"/>
-          <w:szCs w:val="24"/>
-        </w:rPr>
-        <w:t>Egnér</w:t>
-      </w:r>
-      <w:proofErr w:type="spellEnd"/>
-      <w:r>
-        <w:rPr>
-          <w:rFonts w:ascii="Calibri" w:hAnsi="Calibri" w:cs="Calibri"/>
-          <w:szCs w:val="24"/>
-        </w:rPr>
-        <w:t xml:space="preserve"> and </w:t>
-      </w:r>
-      <w:proofErr w:type="spellStart"/>
-      <w:r>
-        <w:rPr>
-          <w:rFonts w:ascii="Calibri" w:hAnsi="Calibri" w:cs="Calibri"/>
-          <w:szCs w:val="24"/>
-        </w:rPr>
-        <w:t>Trosvik</w:t>
-      </w:r>
-      <w:proofErr w:type="spellEnd"/>
-      <w:r>
-        <w:rPr>
-          <w:rFonts w:ascii="Calibri" w:hAnsi="Calibri" w:cs="Calibri"/>
-          <w:szCs w:val="24"/>
-        </w:rPr>
-        <w:t xml:space="preserve"> 2018; </w:t>
-      </w:r>
-      <w:proofErr w:type="spellStart"/>
-      <w:r>
-        <w:rPr>
-          <w:rFonts w:ascii="Calibri" w:hAnsi="Calibri" w:cs="Calibri"/>
-          <w:szCs w:val="24"/>
-        </w:rPr>
-        <w:t>Mersky</w:t>
-      </w:r>
-      <w:proofErr w:type="spellEnd"/>
-      <w:r>
-        <w:rPr>
-          <w:rFonts w:ascii="Calibri" w:hAnsi="Calibri" w:cs="Calibri"/>
-          <w:szCs w:val="24"/>
-        </w:rPr>
-        <w:t xml:space="preserve"> et al. 2016; </w:t>
-      </w:r>
-      <w:proofErr w:type="spellStart"/>
-      <w:r>
-        <w:rPr>
-          <w:rFonts w:ascii="Calibri" w:hAnsi="Calibri" w:cs="Calibri"/>
-          <w:szCs w:val="24"/>
-        </w:rPr>
-        <w:t>Lévay</w:t>
-      </w:r>
-      <w:proofErr w:type="spellEnd"/>
-      <w:r>
-        <w:rPr>
-          <w:rFonts w:ascii="Calibri" w:hAnsi="Calibri" w:cs="Calibri"/>
-          <w:szCs w:val="24"/>
-        </w:rPr>
         <w:t xml:space="preserve">, </w:t>
-      </w:r>
-      <w:proofErr w:type="spellStart"/>
-      <w:r>
-        <w:rPr>
-          <w:rFonts w:ascii="Calibri" w:hAnsi="Calibri" w:cs="Calibri"/>
-          <w:szCs w:val="24"/>
-        </w:rPr>
-        <w:t>Drossinos</w:t>
-      </w:r>
-      <w:proofErr w:type="spellEnd"/>
-      <w:r>
-        <w:rPr>
-          <w:rFonts w:ascii="Calibri" w:hAnsi="Calibri" w:cs="Calibri"/>
-          <w:szCs w:val="24"/>
-        </w:rPr>
-        <w:t>, and Thiel 2017)</w:t>
-      </w:r>
-      <w:r>
-        <w:fldChar w:fldCharType="end"/>
-      </w:r>
-      <w:r>
-        <w:t>.</w:t>
-      </w:r>
-      <w:r>
-        <w:t xml:space="preserve"> </w:t>
-      </w:r>
-      <w:r>
-        <w:t>Nonetheless</w:t>
-      </w:r>
-      <w:r>
-        <w:t>, a</w:t>
-      </w:r>
-      <w:r>
-        <w:t xml:space="preserve"> range of additional measures</w:t>
-      </w:r>
-      <w:r>
-        <w:t xml:space="preserve"> </w:t>
-      </w:r>
-      <w:r>
-        <w:t>including fuel economy</w:t>
-      </w:r>
-      <w:r>
-        <w:t>, increase in mass transit,</w:t>
-      </w:r>
-      <w:r>
-        <w:t xml:space="preserve"> and low carbon fuel mi</w:t>
-      </w:r>
-      <w:r>
-        <w:t>x</w:t>
-      </w:r>
-      <w:r>
-        <w:t>,</w:t>
-      </w:r>
-      <w:r>
-        <w:t xml:space="preserve"> will be needed for effective decarbonization of the transport sector</w:t>
-      </w:r>
-      <w:r>
-        <w:t xml:space="preserve"> </w:t>
-      </w:r>
-      <w:r>
-        <w:fldChar w:fldCharType="begin"/>
-      </w:r>
-      <w:r>
-        <w:instrText xml:space="preserve"> ADDIN ZOTERO_ITEM CSL_CITATION {"citationID":"G8I52E4J","properties":{"formattedCitation":"(Mittal et al. 2017; Hao, Wang, and Ouyang 2011)","plainCitation":"(Mittal et al. 2017; Hao, Wang, and Ouyang 2011)","noteIndex":0},"citationItems":[{"id":51,"uris":["http://zotero.org/users/local/GpkrhFR0/items/X37FV3BP"],"uri":["http://zotero.org/users/local/GpkrhFR0/items/X37FV3BP"],"itemData":{"id":51,"type":"article-journal","abstract":"A bottom-up passenger transport model named AIM (Asia-pacific Integrated Model)/Transport model is developed by incorporating behavioral parameters and transportation technological details. This model is based on discrete based choice modelling covering 17 global regions soft-linked with the AIM/CGE (Computable General Equilibrium) model. In this paper, the model is used to assess the impact of various factors like travel time, energy efficiency improvement, load factor, mode preference along with environmental awareness factors on transport demand, energy and emissions. The modelling assessment results show that travel speed and land-use patterns have significant impact on the travel demand. High occupancy rate and shift towards the mass-transit system result in energy and emissions reduction. Implementation of carbon tax aligned with the two-degree target results in a 22% cumulative emission reduction from 2005 to 2100 relative to the baseline case. However, the reduction potential can be increased to 42% by combining behavioral and technology related mitigation options like mass-transit system speed improvement, transit oriented development, efficiency improvement, preference towards eco-friendly technologies and high vehicle occupancy.","container-title":"Transportation Research Part D: Transport and Environment","DOI":"10.1016/j.trd.2016.10.006","ISSN":"1361-9209","journalAbbreviation":"Transportation Research Part D: Transport and Environment","language":"en","page":"373-388","source":"ScienceDirect","title":"Key factors influencing the global passenger transport dynamics using the AIM/transport model","volume":"55","author":[{"family":"Mittal","given":"Shivika"},{"family":"Dai","given":"Hancheng"},{"family":"Fujimori","given":"Shinichiro"},{"family":"Hanaoka","given":"Tatsuya"},{"family":"Zhang","given":"Runsen"}],"issued":{"date-parts":[["2017",8,1]]}}},{"id":91,"uris":["http://zotero.org/users/local/GpkrhFR0/items/C8IRJ497"],"uri":["http://zotero.org/users/local/GpkrhFR0/items/C8IRJ497"],"itemData":{"id":91,"type":"article-journal","abstract":"Passenger vehicles are the main consumers of gasoline in China. We established a bottom-up model which focuses on the simulation of energy consumptions and greenhouse gas (GHG) emissions growth by China’s passenger vehicle ﬂeet. The fuel conservation and GHG emissions mitigation effects of ﬁve measures including constraining vehicle registration, reducing vehicle travel, strengthening fuel consumption rate (FCR) limits, vehicle downsizing and promoting electric vehicle (EV) penetration were evaluated. Based on the combination of these measures, the fuel conservation and GHG emissions mitigation scenarios for China’s passenger vehicle ﬂeet were analyzed. Under reference scenario with no measures implemented, the fuel consumptions and life cycle GHG emissions will reach 520 million tons of oil equivalent (Mtoe) and 2.15 billion tons in 2050, about 8.1 times the level in 2010. However, substantial fuel conservation can be achieved by implementing the measures. By implementing all ﬁve measures together, the fuel consumption will reach 138 Mtoe in 2030 and decrease to 126 Mtoe in 2050, which is only 37.1% and 24.3% of the consumption under reference scenario. Similar potential lies in GHG mitigation. The results and scenarios provided references for the Chinese government’s policy-making. Ó 2011 Elsevier Ltd. All rights reserved.","container-title":"Energy","DOI":"10.1016/j.energy.2011.09.014","ISSN":"03605442","issue":"11","journalAbbreviation":"Energy","language":"en","page":"6520-6528","source":"DOI.org (Crossref)","title":"Fuel conservation and GHG (Greenhouse gas) emissions mitigation scenarios for China’s passenger vehicle fleet","volume":"36","author":[{"family":"Hao","given":"Han"},{"family":"Wang","given":"Hewu"},{"family":"Ouyang","given":"Minggao"}],"issued":{"date-parts":[["2011",11]]}}}],"schema":"https://github.com/citation-style-language/schema/raw/master/csl-citation.json"} </w:instrText>
-      </w:r>
-      <w:r>
-        <w:fldChar w:fldCharType="separate"/>
-      </w:r>
-      <w:r>
-        <w:rPr>
-          <w:rFonts w:ascii="Calibri" w:hAnsi="Calibri" w:cs="Calibri"/>
-        </w:rPr>
-        <w:t>(Mittal et al. 2017; Hao, Wang, and Ouyang 2011)</w:t>
-      </w:r>
-      <w:r>
-        <w:fldChar w:fldCharType="end"/>
-      </w:r>
-      <w:r>
-        <w:t>.</w:t>
-      </w:r>
-    </w:p>
-    <w:p>
-      <w:r>
-        <w:t xml:space="preserve">Developing countries are expected to see the largest growth in both population and incomes and a corresponding increase in road transport </w:t>
-      </w:r>
-      <w:r>
-        <w:fldChar w:fldCharType="begin"/>
-      </w:r>
-      <w:r>
-        <w:instrText xml:space="preserve"> ADDIN ZOTERO_ITEM CSL_CITATION {"citationID":"hVLFR1qb","properties":{"formattedCitation":"(\\uc0\\u8220{}Transport \\uc0\\u8212{} IPCC\\uc0\\u8221{} 2014; Dargay, Gately, and Sommer 2007)","plainCitation":"(“Transport — IPCC” 2014; Dargay, Gately, and Sommer 2007)","noteIndex":0},"citationItems":[{"id":107,"uris":["http://zotero.org/users/local/GpkrhFR0/items/NG5CWPST"],"uri":["http://zotero.org/users/local/GpkrhFR0/items/NG5CWPST"],"itemData":{"id":107,"type":"post-weblog","note":"source: www.ipcc.ch","title":"Transport — IPCC","URL":"https://www.ipcc.ch/report/ar5/wg3/transport/","accessed":{"date-parts":[["2020",4,8]]},"issued":{"date-parts":[["2014"]]}}},{"id":103,"uris":["http://zotero.org/users/local/GpkrhFR0/items/4NUBKAN6"],"uri":["http://zotero.org/users/local/GpkrhFR0/items/4NUBKAN6"],"itemData":{"id":103,"type":"article-journal","abstract":"The speed of vehicle ownership expansion in emerging market and developing countries has important implications for transport and environmental policies, as well as the global oil market. The literature remains divided on the issue of whether the vehicle ownership rates will ever catch up to the levels common in the advanced economies. This paper contributes to the debate by building a model that explicitly models the vehicle saturation level as a function of observable country characteristics: urbanization and population density. Our model is estimated on the basis of pooled time-series (1960-2002) and crosssection data for 45 countries that include 75 percent of the world’s population. We project that the total vehicle stock will increase from about 800 million in 2002 to over 2 billion units in 2030. By this time, 56% of the world’s vehicles will be owned by nonOECD countries, compared with 24% in 2002. In particular, China’s vehicle stock will increase nearly twenty-fold, to 390 million in 2030. This fast speed of vehicle ownership expansion implies rapid growth in oil demand.","container-title":"The Energy Journal","DOI":"10.5547/ISSN0195-6574-EJ-Vol28-No4-7","ISSN":"01956574","issue":"4","journalAbbreviation":"EJ","language":"en","source":"DOI.org (Crossref)","title":"Vehicle Ownership and Income Growth, Worldwide: 1960-2030","title-short":"Vehicle Ownership and Income Growth, Worldwide","URL":"http://www.iaee.org/en/publications/ejarticle.aspx?id=2234","volume":"28","author":[{"family":"Dargay","given":"Joyce"},{"family":"Gately","given":"Dermot"},{"family":"Sommer","given":"Martin"}],"accessed":{"date-parts":[["2020",4,8]]},"issued":{"date-parts":[["2007",10,1]]}}}],"schema":"https://github.com/citation-style-language/schema/raw/master/csl-citation.json"} </w:instrText>
-      </w:r>
-      <w:r>
-        <w:fldChar w:fldCharType="separate"/>
-      </w:r>
-      <w:r>
-        <w:rPr>
-          <w:rFonts w:ascii="Calibri" w:hAnsi="Calibri" w:cs="Calibri"/>
-          <w:szCs w:val="24"/>
-        </w:rPr>
-        <w:t>(“Transport — IPCC” 2014; Dargay, Gately, and Sommer 2007)</w:t>
-      </w:r>
-      <w:r>
-        <w:fldChar w:fldCharType="end"/>
-      </w:r>
-      <w:r>
-        <w:t xml:space="preserve">. </w:t>
-      </w:r>
-      <w:r>
-        <w:t xml:space="preserve">Pakistan’s population is expected increase from </w:t>
-      </w:r>
-      <w:r>
-        <w:rPr>
-          <w:highlight w:val="yellow"/>
-        </w:rPr>
-        <w:t>X to Y</w:t>
-      </w:r>
-      <w:r>
-        <w:t xml:space="preserve"> and per capita income is expected to grow from </w:t>
-      </w:r>
-      <w:r>
-        <w:rPr>
-          <w:highlight w:val="yellow"/>
-        </w:rPr>
-        <w:t xml:space="preserve">X </w:t>
-      </w:r>
-      <w:r>
-        <w:rPr>
-          <w:highlight w:val="yellow"/>
-        </w:rPr>
-        <w:lastRenderedPageBreak/>
-        <w:t>to Y</w:t>
-      </w:r>
-      <w:r>
-        <w:t xml:space="preserve"> with corresponding projection for vehicle use to increase from </w:t>
-      </w:r>
-      <w:r>
-        <w:rPr>
-          <w:highlight w:val="yellow"/>
-        </w:rPr>
-        <w:t>X to Y</w:t>
-      </w:r>
-      <w:r>
-        <w:t xml:space="preserve">. </w:t>
-      </w:r>
-      <w:r>
-        <w:t xml:space="preserve">Although </w:t>
-      </w:r>
-      <w:r>
-        <w:t>Pakistan</w:t>
-      </w:r>
-      <w:r>
-        <w:t xml:space="preserve"> has developed significant local manufacturing of conventional ICE vehicles</w:t>
-      </w:r>
-      <w:r>
-        <w:t>, there is currently no local production of electric vehicles</w:t>
-      </w:r>
-      <w:r>
-        <w:t xml:space="preserve"> (Pakistan Business Council 2018)</w:t>
-      </w:r>
-      <w:r>
-        <w:t>. T</w:t>
-      </w:r>
-      <w:r>
-        <w:t>hus</w:t>
-      </w:r>
-      <w:r>
-        <w:t>, i</w:t>
-      </w:r>
-      <w:r>
-        <w:t>n contrast to China</w:t>
-      </w:r>
-      <w:r>
-        <w:t xml:space="preserve"> or I</w:t>
-      </w:r>
-      <w:r>
-        <w:t>ndia</w:t>
-      </w:r>
-      <w:r>
-        <w:t xml:space="preserve"> which have domestic EV production</w:t>
-      </w:r>
-      <w:r>
-        <w:t xml:space="preserve"> (</w:t>
-      </w:r>
-      <w:r>
-        <w:rPr>
-          <w:highlight w:val="yellow"/>
-        </w:rPr>
-        <w:t>check</w:t>
-      </w:r>
-      <w:r>
-        <w:t xml:space="preserve">), </w:t>
       </w:r>
       <w:r>
         <w:t>Pakistan is</w:t>
@@ -4556,6 +4454,57 @@
       </w:r>
     </w:p>
     <w:p>
+      <w:r>
+        <w:rPr>
+          <w:noProof/>
+        </w:rPr>
+        <w:lastRenderedPageBreak/>
+        <w:drawing>
+          <wp:inline distT="0" distB="0" distL="0" distR="0" wp14:anchorId="55F12E35" wp14:editId="64C56E41">
+            <wp:extent cx="4486275" cy="2645752"/>
+            <wp:effectExtent l="0" t="0" r="0" b="2540"/>
+            <wp:docPr id="3" name="Picture 3"/>
+            <wp:cNvGraphicFramePr>
+              <a:graphicFrameLocks xmlns:a="http://schemas.openxmlformats.org/drawingml/2006/main" noChangeAspect="1"/>
+            </wp:cNvGraphicFramePr>
+            <a:graphic xmlns:a="http://schemas.openxmlformats.org/drawingml/2006/main">
+              <a:graphicData uri="http://schemas.openxmlformats.org/drawingml/2006/picture">
+                <pic:pic xmlns:pic="http://schemas.openxmlformats.org/drawingml/2006/picture">
+                  <pic:nvPicPr>
+                    <pic:cNvPr id="1" name=""/>
+                    <pic:cNvPicPr/>
+                  </pic:nvPicPr>
+                  <pic:blipFill>
+                    <a:blip r:embed="rId8"/>
+                    <a:stretch>
+                      <a:fillRect/>
+                    </a:stretch>
+                  </pic:blipFill>
+                  <pic:spPr>
+                    <a:xfrm>
+                      <a:off x="0" y="0"/>
+                      <a:ext cx="4491934" cy="2649089"/>
+                    </a:xfrm>
+                    <a:prstGeom prst="rect">
+                      <a:avLst/>
+                    </a:prstGeom>
+                  </pic:spPr>
+                </pic:pic>
+              </a:graphicData>
+            </a:graphic>
+          </wp:inline>
+        </w:drawing>
+      </w:r>
+    </w:p>
+    <w:p>
+      <w:pPr>
+        <w:pStyle w:val="Caption"/>
+      </w:pPr>
+      <w:r>
+        <w:t>Source: Sustainable Energy for Pakistan (SEP) Project.</w:t>
+      </w:r>
+    </w:p>
+    <w:p>
       <w:pPr>
         <w:pStyle w:val="Heading1"/>
         <w:numPr>
@@ -4580,11 +4529,7 @@
         <w:t xml:space="preserve"> energy, water, agriculture and land use, economy, and climate</w:t>
       </w:r>
       <w:r>
-        <w:t xml:space="preserve"> systems. There are 32 geopolitical regions in GCAM, one of which is Pakistan. The model runs in 5-year time steps through </w:t>
-      </w:r>
-      <w:r>
-        <w:lastRenderedPageBreak/>
-        <w:t xml:space="preserve">the end of the century, with 2010 as the final calibration year. In each period, the model calculates equilibria across all global and regional markets.  </w:t>
+        <w:t xml:space="preserve"> systems. There are 32 geopolitical regions in GCAM, one of which is Pakistan. The model runs in 5-year time steps through the end of the century, with 2010 as the final calibration year. In each period, the model calculates equilibria across all global and regional markets.  </w:t>
       </w:r>
     </w:p>
     <w:p>
@@ -4723,7 +4668,11 @@
         <w:t>These costs are totaled and levelized to a single monetary cost per passenger-kilometer or ton-kilometer.</w:t>
       </w:r>
       <w:r>
-        <w:t xml:space="preserve"> The model then calculates market shares for each transport technology based on a logit choice specification, which avoids a “winner-take-all” result for the lowest cost option.</w:t>
+        <w:t xml:space="preserve"> The model then calculates market shares for each transport technology based on a logit choice specification, which avoids a “winner-take-all” result for the lowest </w:t>
+      </w:r>
+      <w:r>
+        <w:lastRenderedPageBreak/>
+        <w:t>cost option.</w:t>
       </w:r>
       <w:r>
         <w:rPr>
@@ -5076,7 +5025,6 @@
         </w:numPr>
       </w:pPr>
       <w:r>
-        <w:lastRenderedPageBreak/>
         <w:t xml:space="preserve">Policies </w:t>
       </w:r>
     </w:p>
@@ -5190,10 +5138,9 @@
           <w:b/>
           <w:bCs/>
         </w:rPr>
+        <w:lastRenderedPageBreak/>
         <w:t>NEVP Overview</w:t>
       </w:r>
-      <w:bookmarkStart w:id="11" w:name="_GoBack"/>
-      <w:bookmarkEnd w:id="11"/>
     </w:p>
     <w:p>
       <w:r>
@@ -5243,7 +5190,7 @@
                     </pic:cNvPicPr>
                   </pic:nvPicPr>
                   <pic:blipFill>
-                    <a:blip r:embed="rId8"/>
+                    <a:blip r:embed="rId9"/>
                     <a:stretch>
                       <a:fillRect/>
                     </a:stretch>
@@ -5270,7 +5217,43 @@
     </w:p>
     <w:p>
       <w:r>
-        <w:t xml:space="preserve">Policy objectives include reducing greenhouse gas emissions and air pollution, reducing the oil import bill, using electricity at off-peak times and reducing idle capacity payments, and supporting domestic manufacturing of electric vehicles. To increase EV adoption, the NEVP proposes numerous policy measures. These include sales tax exemptions for locally produced EVs; exemption from registration fees and annual token tax; lower duties for vehicle imports; reduced or eliminated duties for imports of EV-specific materials and parts used in local production; government procurement of electric bus and truck fleets; EV-specific zones in high density areas; and expansion of public charging infrastructure. </w:t>
+        <w:t>Policy objectives include reducing greenhouse gas emissions and air pollution, reducing the oil import bill, using electricity at off-peak times and reducing idle capacity payments, and supporting domestic manufacturing of electric vehicles. To increase EV adoption, the NEVP proposes numerous policy measures. These include sales tax exemptions for locally produced EVs</w:t>
+      </w:r>
+      <w:r>
+        <w:t>,</w:t>
+      </w:r>
+      <w:r>
+        <w:t xml:space="preserve"> exemption from registration fees and annual token tax</w:t>
+      </w:r>
+      <w:r>
+        <w:t xml:space="preserve">, </w:t>
+      </w:r>
+      <w:r>
+        <w:t>lower duties for vehicle imports</w:t>
+      </w:r>
+      <w:r>
+        <w:t>,</w:t>
+      </w:r>
+      <w:r>
+        <w:t xml:space="preserve"> reduced or eliminated duties for imports of EV-specific materials and parts used in local production</w:t>
+      </w:r>
+      <w:r>
+        <w:t xml:space="preserve">, </w:t>
+      </w:r>
+      <w:r>
+        <w:t>government procurement of electric bus and truck fleets</w:t>
+      </w:r>
+      <w:r>
+        <w:t>,</w:t>
+      </w:r>
+      <w:r>
+        <w:t xml:space="preserve"> EV-specific zones in high density areas</w:t>
+      </w:r>
+      <w:r>
+        <w:t>,</w:t>
+      </w:r>
+      <w:r>
+        <w:t xml:space="preserve"> and expansion of public charging infrastructure.</w:t>
       </w:r>
     </w:p>
     <w:p>
@@ -5285,13 +5268,42 @@
           <w:b/>
           <w:bCs/>
         </w:rPr>
-        <w:lastRenderedPageBreak/>
         <w:t>NEVP Representation in GCAM</w:t>
       </w:r>
     </w:p>
     <w:p>
       <w:r>
-        <w:t xml:space="preserve">For our baseline (no policy) scenario, we assume no EV incentives. Pakistan’s vehicle taxes, import duties, and fees apply equally to all vehicle technologies. We assume current levels of localization of ICEV production and no localization of EV production, in the absence of policies supporting this. </w:t>
+        <w:t>For our baseline (no policy) scenario, we assume no EV incentives. Pakistan’s vehicle taxes, import duties, and fees</w:t>
+      </w:r>
+      <w:r>
+        <w:t xml:space="preserve"> under the </w:t>
+      </w:r>
+      <w:r>
+        <w:t>Automotive Development Policy 2016-21</w:t>
+      </w:r>
+      <w:r>
+        <w:t xml:space="preserve"> apply equally to all vehicle technologies. </w:t>
+      </w:r>
+      <w:r>
+        <w:t>We</w:t>
+      </w:r>
+      <w:r>
+        <w:t xml:space="preserve"> assume current levels of localization of ICEV production and no localization of EV production</w:t>
+      </w:r>
+      <w:r>
+        <w:t>,</w:t>
+      </w:r>
+      <w:r>
+        <w:t xml:space="preserve"> in the absence of policies supporting this</w:t>
+      </w:r>
+      <w:r>
+        <w:rPr>
+          <w:rStyle w:val="FootnoteReference"/>
+        </w:rPr>
+        <w:footnoteReference w:id="3"/>
+      </w:r>
+      <w:r>
+        <w:t xml:space="preserve">. </w:t>
       </w:r>
     </w:p>
     <w:p>
@@ -5316,8 +5328,9 @@
           <w:numId w:val="20"/>
         </w:numPr>
       </w:pPr>
-      <w:bookmarkStart w:id="12" w:name="_Toc36643836"/>
-      <w:r>
+      <w:bookmarkStart w:id="11" w:name="_Toc36643836"/>
+      <w:r>
+        <w:lastRenderedPageBreak/>
         <w:t xml:space="preserve">PLEXOS </w:t>
       </w:r>
       <w:r>
@@ -5326,7 +5339,7 @@
       <w:r>
         <w:t>verview</w:t>
       </w:r>
-      <w:bookmarkEnd w:id="12"/>
+      <w:bookmarkEnd w:id="11"/>
     </w:p>
     <w:p>
       <w:pPr>
@@ -5336,7 +5349,7 @@
           <w:numId w:val="20"/>
         </w:numPr>
       </w:pPr>
-      <w:bookmarkStart w:id="13" w:name="_Toc36643837"/>
+      <w:bookmarkStart w:id="12" w:name="_Toc36643837"/>
       <w:r>
         <w:t xml:space="preserve">SEP </w:t>
       </w:r>
@@ -5352,7 +5365,7 @@
       <w:r>
         <w:t>verview</w:t>
       </w:r>
-      <w:bookmarkEnd w:id="13"/>
+      <w:bookmarkEnd w:id="12"/>
     </w:p>
     <w:p>
       <w:pPr>
@@ -5362,11 +5375,11 @@
           <w:numId w:val="20"/>
         </w:numPr>
       </w:pPr>
-      <w:bookmarkStart w:id="14" w:name="_Toc36643838"/>
+      <w:bookmarkStart w:id="13" w:name="_Toc36643838"/>
       <w:r>
         <w:t>Results</w:t>
       </w:r>
-      <w:bookmarkEnd w:id="14"/>
+      <w:bookmarkEnd w:id="13"/>
     </w:p>
     <w:p>
       <w:pPr>
@@ -5376,7 +5389,7 @@
           <w:numId w:val="20"/>
         </w:numPr>
       </w:pPr>
-      <w:bookmarkStart w:id="15" w:name="_Toc36643839"/>
+      <w:bookmarkStart w:id="14" w:name="_Toc36643839"/>
       <w:r>
         <w:t xml:space="preserve">GCAM </w:t>
       </w:r>
@@ -5386,7 +5399,7 @@
       <w:r>
         <w:t xml:space="preserve"> Results</w:t>
       </w:r>
-      <w:bookmarkEnd w:id="15"/>
+      <w:bookmarkEnd w:id="14"/>
     </w:p>
     <w:p>
       <w:pPr>
@@ -5396,11 +5409,11 @@
           <w:numId w:val="20"/>
         </w:numPr>
       </w:pPr>
-      <w:bookmarkStart w:id="16" w:name="_Toc36643840"/>
+      <w:bookmarkStart w:id="15" w:name="_Toc36643840"/>
       <w:r>
         <w:t>GCAM Scenario Results – EV adoption, emissions impacts</w:t>
       </w:r>
-      <w:bookmarkEnd w:id="16"/>
+      <w:bookmarkEnd w:id="15"/>
     </w:p>
     <w:p>
       <w:pPr>
@@ -5410,11 +5423,11 @@
           <w:numId w:val="20"/>
         </w:numPr>
       </w:pPr>
-      <w:bookmarkStart w:id="17" w:name="_Toc36643841"/>
+      <w:bookmarkStart w:id="16" w:name="_Toc36643841"/>
       <w:r>
         <w:t>PLEXOS Results – power demand, infrastructure needs</w:t>
       </w:r>
-      <w:bookmarkEnd w:id="17"/>
+      <w:bookmarkEnd w:id="16"/>
     </w:p>
     <w:p>
       <w:pPr>
@@ -5424,11 +5437,11 @@
           <w:numId w:val="20"/>
         </w:numPr>
       </w:pPr>
-      <w:bookmarkStart w:id="18" w:name="_Toc36643842"/>
+      <w:bookmarkStart w:id="17" w:name="_Toc36643842"/>
       <w:r>
         <w:t>SEP Model Results – fuel needs by type, fuel costs</w:t>
       </w:r>
-      <w:bookmarkEnd w:id="18"/>
+      <w:bookmarkEnd w:id="17"/>
     </w:p>
     <w:p/>
     <w:p>
@@ -5439,14 +5452,14 @@
           <w:numId w:val="20"/>
         </w:numPr>
       </w:pPr>
-      <w:bookmarkStart w:id="19" w:name="_Toc36643843"/>
+      <w:bookmarkStart w:id="18" w:name="_Toc36643843"/>
       <w:r>
         <w:t>Discussion</w:t>
       </w:r>
       <w:r>
         <w:t xml:space="preserve"> &amp; Conclusions</w:t>
       </w:r>
-      <w:bookmarkEnd w:id="19"/>
+      <w:bookmarkEnd w:id="18"/>
     </w:p>
     <w:p>
       <w:pPr>
@@ -5493,11 +5506,11 @@
         </w:numPr>
         <w:ind w:left="432" w:hanging="432"/>
       </w:pPr>
-      <w:bookmarkStart w:id="20" w:name="_Toc36643844"/>
+      <w:bookmarkStart w:id="19" w:name="_Toc36643844"/>
       <w:r>
         <w:t>References</w:t>
       </w:r>
-      <w:bookmarkEnd w:id="20"/>
+      <w:bookmarkEnd w:id="19"/>
     </w:p>
     <w:p>
       <w:pPr>
@@ -5737,7 +5750,6 @@
         <w:rPr>
           <w:rFonts w:ascii="Calibri Light" w:hAnsi="Calibri Light" w:cs="Calibri Light"/>
         </w:rPr>
-        <w:lastRenderedPageBreak/>
         <w:t xml:space="preserve">“BYD K9.” 2020. In </w:t>
       </w:r>
       <w:r>
@@ -5979,6 +5991,7 @@
         <w:rPr>
           <w:rFonts w:ascii="Calibri Light" w:hAnsi="Calibri Light" w:cs="Calibri Light"/>
         </w:rPr>
+        <w:lastRenderedPageBreak/>
         <w:t>Egnér</w:t>
       </w:r>
       <w:proofErr w:type="spellEnd"/>
@@ -6641,7 +6654,6 @@
         <w:rPr>
           <w:rFonts w:ascii="Calibri Light" w:hAnsi="Calibri Light" w:cs="Calibri Light"/>
         </w:rPr>
-        <w:lastRenderedPageBreak/>
         <w:t>Mersky</w:t>
       </w:r>
       <w:proofErr w:type="spellEnd"/>
@@ -6890,28 +6902,113 @@
         <w:rPr>
           <w:rFonts w:ascii="Calibri Light" w:hAnsi="Calibri Light" w:cs="Calibri Light"/>
         </w:rPr>
-        <w:t>Parik</w:t>
+        <w:lastRenderedPageBreak/>
+        <w:t>Ou</w:t>
       </w:r>
       <w:proofErr w:type="spellEnd"/>
       <w:r>
         <w:rPr>
           <w:rFonts w:ascii="Calibri Light" w:hAnsi="Calibri Light" w:cs="Calibri Light"/>
         </w:rPr>
-        <w:t xml:space="preserve">, Gunjan. 2016. “C40: Cities Are Leading </w:t>
-      </w:r>
-      <w:proofErr w:type="gramStart"/>
+        <w:t xml:space="preserve">, </w:t>
+      </w:r>
+      <w:proofErr w:type="spellStart"/>
       <w:r>
         <w:rPr>
           <w:rFonts w:ascii="Calibri Light" w:hAnsi="Calibri Light" w:cs="Calibri Light"/>
         </w:rPr>
-        <w:t>An</w:t>
-      </w:r>
-      <w:proofErr w:type="gramEnd"/>
+        <w:t>Shiqi</w:t>
+      </w:r>
+      <w:proofErr w:type="spellEnd"/>
       <w:r>
         <w:rPr>
           <w:rFonts w:ascii="Calibri Light" w:hAnsi="Calibri Light" w:cs="Calibri Light"/>
         </w:rPr>
-        <w:t xml:space="preserve"> Electric Bus Revolution.” C40. September 9, 2016. https://www.c40.org/blog_posts/cities-are-leading-an-electric-bus-revolution.</w:t>
+        <w:t xml:space="preserve">, </w:t>
+      </w:r>
+      <w:proofErr w:type="spellStart"/>
+      <w:r>
+        <w:rPr>
+          <w:rFonts w:ascii="Calibri Light" w:hAnsi="Calibri Light" w:cs="Calibri Light"/>
+        </w:rPr>
+        <w:t>Zhenhong</w:t>
+      </w:r>
+      <w:proofErr w:type="spellEnd"/>
+      <w:r>
+        <w:rPr>
+          <w:rFonts w:ascii="Calibri Light" w:hAnsi="Calibri Light" w:cs="Calibri Light"/>
+        </w:rPr>
+        <w:t xml:space="preserve"> Lin, </w:t>
+      </w:r>
+      <w:proofErr w:type="spellStart"/>
+      <w:r>
+        <w:rPr>
+          <w:rFonts w:ascii="Calibri Light" w:hAnsi="Calibri Light" w:cs="Calibri Light"/>
+        </w:rPr>
+        <w:t>Zhixin</w:t>
+      </w:r>
+      <w:proofErr w:type="spellEnd"/>
+      <w:r>
+        <w:rPr>
+          <w:rFonts w:ascii="Calibri Light" w:hAnsi="Calibri Light" w:cs="Calibri Light"/>
+        </w:rPr>
+        <w:t xml:space="preserve"> Wu, </w:t>
+      </w:r>
+      <w:proofErr w:type="spellStart"/>
+      <w:r>
+        <w:rPr>
+          <w:rFonts w:ascii="Calibri Light" w:hAnsi="Calibri Light" w:cs="Calibri Light"/>
+        </w:rPr>
+        <w:t>Jihu</w:t>
+      </w:r>
+      <w:proofErr w:type="spellEnd"/>
+      <w:r>
+        <w:rPr>
+          <w:rFonts w:ascii="Calibri Light" w:hAnsi="Calibri Light" w:cs="Calibri Light"/>
+        </w:rPr>
+        <w:t xml:space="preserve"> Zheng, </w:t>
+      </w:r>
+      <w:proofErr w:type="spellStart"/>
+      <w:r>
+        <w:rPr>
+          <w:rFonts w:ascii="Calibri Light" w:hAnsi="Calibri Light" w:cs="Calibri Light"/>
+        </w:rPr>
+        <w:t>Renzhi</w:t>
+      </w:r>
+      <w:proofErr w:type="spellEnd"/>
+      <w:r>
+        <w:rPr>
+          <w:rFonts w:ascii="Calibri Light" w:hAnsi="Calibri Light" w:cs="Calibri Light"/>
+        </w:rPr>
+        <w:t xml:space="preserve"> </w:t>
+      </w:r>
+      <w:proofErr w:type="spellStart"/>
+      <w:r>
+        <w:rPr>
+          <w:rFonts w:ascii="Calibri Light" w:hAnsi="Calibri Light" w:cs="Calibri Light"/>
+        </w:rPr>
+        <w:t>Lyu</w:t>
+      </w:r>
+      <w:proofErr w:type="spellEnd"/>
+      <w:r>
+        <w:rPr>
+          <w:rFonts w:ascii="Calibri Light" w:hAnsi="Calibri Light" w:cs="Calibri Light"/>
+        </w:rPr>
+        <w:t xml:space="preserve">, Steven V. </w:t>
+      </w:r>
+      <w:proofErr w:type="spellStart"/>
+      <w:r>
+        <w:rPr>
+          <w:rFonts w:ascii="Calibri Light" w:hAnsi="Calibri Light" w:cs="Calibri Light"/>
+        </w:rPr>
+        <w:t>Przesmitzki</w:t>
+      </w:r>
+      <w:proofErr w:type="spellEnd"/>
+      <w:r>
+        <w:rPr>
+          <w:rFonts w:ascii="Calibri Light" w:hAnsi="Calibri Light" w:cs="Calibri Light"/>
+        </w:rPr>
+        <w:t>, and Xin He. 2017. “A Study of China s Explosive Growth in the Plug-in Electric Vehicle Market.” ORNL/TM--2016/750, 1341568. https://doi.org/10.2172/1341568.</w:t>
       </w:r>
     </w:p>
     <w:p>
@@ -6921,11 +7018,55 @@
           <w:rFonts w:ascii="Calibri Light" w:hAnsi="Calibri Light" w:cs="Calibri Light"/>
         </w:rPr>
       </w:pPr>
+      <w:proofErr w:type="spellStart"/>
       <w:r>
         <w:rPr>
           <w:rFonts w:ascii="Calibri Light" w:hAnsi="Calibri Light" w:cs="Calibri Light"/>
         </w:rPr>
-        <w:t>Poon, Linda. 2019. “The Electric Bus Is Running Late.” CityLab. July 20, 2019. https://www.citylab.com/transportation/2019/06/electric-bus-china-grid-ev-charging-infrastructure-battery/591655/.</w:t>
+        <w:t>Parik</w:t>
+      </w:r>
+      <w:proofErr w:type="spellEnd"/>
+      <w:r>
+        <w:rPr>
+          <w:rFonts w:ascii="Calibri Light" w:hAnsi="Calibri Light" w:cs="Calibri Light"/>
+        </w:rPr>
+        <w:t xml:space="preserve">, Gunjan. 2016. “C40: Cities Are Leading </w:t>
+      </w:r>
+      <w:proofErr w:type="gramStart"/>
+      <w:r>
+        <w:rPr>
+          <w:rFonts w:ascii="Calibri Light" w:hAnsi="Calibri Light" w:cs="Calibri Light"/>
+        </w:rPr>
+        <w:t>An</w:t>
+      </w:r>
+      <w:proofErr w:type="gramEnd"/>
+      <w:r>
+        <w:rPr>
+          <w:rFonts w:ascii="Calibri Light" w:hAnsi="Calibri Light" w:cs="Calibri Light"/>
+        </w:rPr>
+        <w:t xml:space="preserve"> Electric Bus Revolution.” C40. September 9, 2016. https://www.c40.org/blog_posts/cities-are-leading-an-electric-bus-revolution.</w:t>
+      </w:r>
+    </w:p>
+    <w:p>
+      <w:pPr>
+        <w:pStyle w:val="Bibliography"/>
+        <w:rPr>
+          <w:rFonts w:ascii="Calibri Light" w:hAnsi="Calibri Light" w:cs="Calibri Light"/>
+        </w:rPr>
+      </w:pPr>
+      <w:r>
+        <w:rPr>
+          <w:rFonts w:ascii="Calibri Light" w:hAnsi="Calibri Light" w:cs="Calibri Light"/>
+        </w:rPr>
+        <w:t>Poon, Linda. 2019. “The Electric Bus Is Running Late.” CityLab. July 20, 2019. https://www.citylab.com/transportation/2019/0</w:t>
+      </w:r>
+      <w:bookmarkStart w:id="20" w:name="_GoBack"/>
+      <w:bookmarkEnd w:id="20"/>
+      <w:r>
+        <w:rPr>
+          <w:rFonts w:ascii="Calibri Light" w:hAnsi="Calibri Light" w:cs="Calibri Light"/>
+        </w:rPr>
+        <w:t>6/electric-bus-china-grid-ev-charging-infrastructure-battery/591655/.</w:t>
       </w:r>
     </w:p>
     <w:p>
@@ -7386,7 +7527,6 @@
           <w:sz w:val="24"/>
           <w:szCs w:val="24"/>
         </w:rPr>
-        <w:lastRenderedPageBreak/>
         <w:fldChar w:fldCharType="end"/>
       </w:r>
     </w:p>
@@ -7452,7 +7592,7 @@
         <w:rPr>
           <w:rStyle w:val="FootnoteReference"/>
         </w:rPr>
-        <w:footnoteReference w:id="3"/>
+        <w:footnoteReference w:id="4"/>
       </w:r>
     </w:p>
     <w:p>
@@ -7474,7 +7614,7 @@
             <wp:cNvGraphicFramePr/>
             <a:graphic xmlns:a="http://schemas.openxmlformats.org/drawingml/2006/main">
               <a:graphicData uri="http://schemas.openxmlformats.org/drawingml/2006/chart">
-                <c:chart xmlns:c="http://schemas.openxmlformats.org/drawingml/2006/chart" xmlns:r="http://schemas.openxmlformats.org/officeDocument/2006/relationships" r:id="rId9"/>
+                <c:chart xmlns:c="http://schemas.openxmlformats.org/drawingml/2006/chart" xmlns:r="http://schemas.openxmlformats.org/officeDocument/2006/relationships" r:id="rId10"/>
               </a:graphicData>
             </a:graphic>
           </wp:inline>
@@ -7500,7 +7640,7 @@
             <wp:cNvGraphicFramePr/>
             <a:graphic xmlns:a="http://schemas.openxmlformats.org/drawingml/2006/main">
               <a:graphicData uri="http://schemas.openxmlformats.org/drawingml/2006/chart">
-                <c:chart xmlns:c="http://schemas.openxmlformats.org/drawingml/2006/chart" xmlns:r="http://schemas.openxmlformats.org/officeDocument/2006/relationships" r:id="rId10"/>
+                <c:chart xmlns:c="http://schemas.openxmlformats.org/drawingml/2006/chart" xmlns:r="http://schemas.openxmlformats.org/officeDocument/2006/relationships" r:id="rId11"/>
               </a:graphicData>
             </a:graphic>
           </wp:inline>
@@ -7527,7 +7667,7 @@
             <wp:cNvGraphicFramePr/>
             <a:graphic xmlns:a="http://schemas.openxmlformats.org/drawingml/2006/main">
               <a:graphicData uri="http://schemas.openxmlformats.org/drawingml/2006/chart">
-                <c:chart xmlns:c="http://schemas.openxmlformats.org/drawingml/2006/chart" xmlns:r="http://schemas.openxmlformats.org/officeDocument/2006/relationships" r:id="rId11"/>
+                <c:chart xmlns:c="http://schemas.openxmlformats.org/drawingml/2006/chart" xmlns:r="http://schemas.openxmlformats.org/officeDocument/2006/relationships" r:id="rId12"/>
               </a:graphicData>
             </a:graphic>
           </wp:inline>
@@ -9413,7 +9553,7 @@
         <w:rPr>
           <w:rStyle w:val="FootnoteReference"/>
         </w:rPr>
-        <w:footnoteReference w:id="4"/>
+        <w:footnoteReference w:id="5"/>
       </w:r>
       <w:r>
         <w:t xml:space="preserve"> We then iterated on the nuclear share weights to get generation close to the IGCEP projections. </w:t>
@@ -11070,7 +11210,7 @@
         <w:rPr>
           <w:rStyle w:val="FootnoteReference"/>
         </w:rPr>
-        <w:footnoteReference w:id="5"/>
+        <w:footnoteReference w:id="6"/>
       </w:r>
       <w:r>
         <w:t xml:space="preserve">. This report contains slow, moderate, and rapid electrification development pathways, which were developed into three sets of </w:t>
@@ -11619,77 +11759,7 @@
         <w:rPr>
           <w:rFonts w:ascii="Calibri" w:hAnsi="Calibri" w:cs="Calibri"/>
         </w:rPr>
-        <w:t>(</w:t>
-      </w:r>
-      <w:proofErr w:type="spellStart"/>
-      <w:r>
-        <w:rPr>
-          <w:rFonts w:ascii="Calibri" w:hAnsi="Calibri" w:cs="Calibri"/>
-        </w:rPr>
-        <w:t>Nykvist</w:t>
-      </w:r>
-      <w:proofErr w:type="spellEnd"/>
-      <w:r>
-        <w:rPr>
-          <w:rFonts w:ascii="Calibri" w:hAnsi="Calibri" w:cs="Calibri"/>
-        </w:rPr>
-        <w:t xml:space="preserve"> and Nilsson 2015; </w:t>
-      </w:r>
-      <w:proofErr w:type="spellStart"/>
-      <w:r>
-        <w:rPr>
-          <w:rFonts w:ascii="Calibri" w:hAnsi="Calibri" w:cs="Calibri"/>
-        </w:rPr>
-        <w:t>Berckmans</w:t>
-      </w:r>
-      <w:proofErr w:type="spellEnd"/>
-      <w:r>
-        <w:rPr>
-          <w:rFonts w:ascii="Calibri" w:hAnsi="Calibri" w:cs="Calibri"/>
-        </w:rPr>
-        <w:t xml:space="preserve"> et al. 2017; Holland 2018; </w:t>
-      </w:r>
-      <w:proofErr w:type="spellStart"/>
-      <w:r>
-        <w:rPr>
-          <w:rFonts w:ascii="Calibri" w:hAnsi="Calibri" w:cs="Calibri"/>
-        </w:rPr>
-        <w:t>Kittner</w:t>
-      </w:r>
-      <w:proofErr w:type="spellEnd"/>
-      <w:r>
-        <w:rPr>
-          <w:rFonts w:ascii="Calibri" w:hAnsi="Calibri" w:cs="Calibri"/>
-        </w:rPr>
-        <w:t xml:space="preserve">, </w:t>
-      </w:r>
-      <w:proofErr w:type="spellStart"/>
-      <w:r>
-        <w:rPr>
-          <w:rFonts w:ascii="Calibri" w:hAnsi="Calibri" w:cs="Calibri"/>
-        </w:rPr>
-        <w:t>Lill</w:t>
-      </w:r>
-      <w:proofErr w:type="spellEnd"/>
-      <w:r>
-        <w:rPr>
-          <w:rFonts w:ascii="Calibri" w:hAnsi="Calibri" w:cs="Calibri"/>
-        </w:rPr>
-        <w:t xml:space="preserve">, and </w:t>
-      </w:r>
-      <w:proofErr w:type="spellStart"/>
-      <w:r>
-        <w:rPr>
-          <w:rFonts w:ascii="Calibri" w:hAnsi="Calibri" w:cs="Calibri"/>
-        </w:rPr>
-        <w:t>Kammen</w:t>
-      </w:r>
-      <w:proofErr w:type="spellEnd"/>
-      <w:r>
-        <w:rPr>
-          <w:rFonts w:ascii="Calibri" w:hAnsi="Calibri" w:cs="Calibri"/>
-        </w:rPr>
-        <w:t xml:space="preserve"> 2017)</w:t>
+        <w:t>(Nykvist and Nilsson 2015; Berckmans et al. 2017; Holland 2018; Kittner, Lill, and Kammen 2017)</w:t>
       </w:r>
       <w:r>
         <w:fldChar w:fldCharType="end"/>
@@ -13040,7 +13110,7 @@
                     </pic:cNvPicPr>
                   </pic:nvPicPr>
                   <pic:blipFill rotWithShape="1">
-                    <a:blip r:embed="rId12"/>
+                    <a:blip r:embed="rId13"/>
                     <a:srcRect l="702" t="2113" r="991" b="568"/>
                     <a:stretch/>
                   </pic:blipFill>
@@ -13145,7 +13215,7 @@
                     </pic:cNvPicPr>
                   </pic:nvPicPr>
                   <pic:blipFill>
-                    <a:blip r:embed="rId13">
+                    <a:blip r:embed="rId14">
                       <a:extLst>
                         <a:ext uri="{28A0092B-C50C-407E-A947-70E740481C1C}">
                           <a14:useLocalDpi xmlns:a14="http://schemas.microsoft.com/office/drawing/2010/main" val="0"/>
@@ -13395,7 +13465,21 @@
         <w:rPr>
           <w:rFonts w:ascii="Calibri" w:hAnsi="Calibri" w:cs="Calibri"/>
         </w:rPr>
-        <w:t>(Moawad et al. 2016)</w:t>
+        <w:t>(</w:t>
+      </w:r>
+      <w:proofErr w:type="spellStart"/>
+      <w:r>
+        <w:rPr>
+          <w:rFonts w:ascii="Calibri" w:hAnsi="Calibri" w:cs="Calibri"/>
+        </w:rPr>
+        <w:t>Moawad</w:t>
+      </w:r>
+      <w:proofErr w:type="spellEnd"/>
+      <w:r>
+        <w:rPr>
+          <w:rFonts w:ascii="Calibri" w:hAnsi="Calibri" w:cs="Calibri"/>
+        </w:rPr>
+        <w:t xml:space="preserve"> et al. 2016)</w:t>
       </w:r>
       <w:r>
         <w:fldChar w:fldCharType="end"/>
@@ -13702,7 +13786,7 @@
         <w:rPr>
           <w:rStyle w:val="FootnoteReference"/>
         </w:rPr>
-        <w:footnoteReference w:id="6"/>
+        <w:footnoteReference w:id="7"/>
       </w:r>
       <w:r>
         <w:t>.</w:t>
@@ -13916,7 +14000,7 @@
         <w:rPr>
           <w:rStyle w:val="FootnoteReference"/>
         </w:rPr>
-        <w:footnoteReference w:id="7"/>
+        <w:footnoteReference w:id="8"/>
       </w:r>
       <w:r>
         <w:t xml:space="preserve"> and average inflation of 5.5% over the past five years.</w:t>
@@ -13925,7 +14009,7 @@
         <w:rPr>
           <w:rStyle w:val="FootnoteReference"/>
         </w:rPr>
-        <w:footnoteReference w:id="8"/>
+        <w:footnoteReference w:id="9"/>
       </w:r>
     </w:p>
     <w:p>
@@ -18946,7 +19030,7 @@
                     </pic:cNvPicPr>
                   </pic:nvPicPr>
                   <pic:blipFill>
-                    <a:blip r:embed="rId14" cstate="print">
+                    <a:blip r:embed="rId15" cstate="print">
                       <a:extLst>
                         <a:ext uri="{28A0092B-C50C-407E-A947-70E740481C1C}">
                           <a14:useLocalDpi xmlns:a14="http://schemas.microsoft.com/office/drawing/2010/main" val="0"/>
@@ -19754,8 +19838,8 @@
       </w:r>
     </w:p>
     <w:sectPr>
-      <w:headerReference w:type="default" r:id="rId15"/>
-      <w:footerReference w:type="default" r:id="rId16"/>
+      <w:headerReference w:type="default" r:id="rId16"/>
+      <w:footerReference w:type="default" r:id="rId17"/>
       <w:pgSz w:w="12240" w:h="15840"/>
       <w:pgMar w:top="1440" w:right="1440" w:bottom="1440" w:left="1440" w:header="720" w:footer="720" w:gutter="0"/>
       <w:cols w:space="720"/>
@@ -19916,7 +20000,6 @@
                 <w:szCs w:val="20"/>
               </w:rPr>
             </w:pPr>
-            <w:proofErr w:type="spellStart"/>
             <w:r>
               <w:rPr>
                 <w:rFonts w:eastAsia="Times New Roman" w:cstheme="minorHAnsi"/>
@@ -19924,57 +20007,7 @@
                 <w:sz w:val="20"/>
                 <w:szCs w:val="20"/>
               </w:rPr>
-              <w:t>Baik</w:t>
-            </w:r>
-            <w:proofErr w:type="spellEnd"/>
-            <w:r>
-              <w:rPr>
-                <w:rFonts w:eastAsia="Times New Roman" w:cstheme="minorHAnsi"/>
-                <w:color w:val="000000"/>
-                <w:sz w:val="20"/>
-                <w:szCs w:val="20"/>
-              </w:rPr>
-              <w:t xml:space="preserve">, Y., Hensley, R., </w:t>
-            </w:r>
-            <w:proofErr w:type="spellStart"/>
-            <w:r>
-              <w:rPr>
-                <w:rFonts w:eastAsia="Times New Roman" w:cstheme="minorHAnsi"/>
-                <w:color w:val="000000"/>
-                <w:sz w:val="20"/>
-                <w:szCs w:val="20"/>
-              </w:rPr>
-              <w:t>Hertzke</w:t>
-            </w:r>
-            <w:proofErr w:type="spellEnd"/>
-            <w:r>
-              <w:rPr>
-                <w:rFonts w:eastAsia="Times New Roman" w:cstheme="minorHAnsi"/>
-                <w:color w:val="000000"/>
-                <w:sz w:val="20"/>
-                <w:szCs w:val="20"/>
-              </w:rPr>
-              <w:t xml:space="preserve">, P., &amp; </w:t>
-            </w:r>
-            <w:proofErr w:type="spellStart"/>
-            <w:r>
-              <w:rPr>
-                <w:rFonts w:eastAsia="Times New Roman" w:cstheme="minorHAnsi"/>
-                <w:color w:val="000000"/>
-                <w:sz w:val="20"/>
-                <w:szCs w:val="20"/>
-              </w:rPr>
-              <w:t>Knupfer</w:t>
-            </w:r>
-            <w:proofErr w:type="spellEnd"/>
-            <w:r>
-              <w:rPr>
-                <w:rFonts w:eastAsia="Times New Roman" w:cstheme="minorHAnsi"/>
-                <w:color w:val="000000"/>
-                <w:sz w:val="20"/>
-                <w:szCs w:val="20"/>
-              </w:rPr>
-              <w:t>, S., (March 2019). Making electric vehicles profitable. Retrieved from: https://www.mckinsey.com/industries/automotive-and-assembly/our-insights/making-electric-vehicles-profitable</w:t>
+              <w:t>Baik, Y., Hensley, R., Hertzke, P., &amp; Knupfer, S., (March 2019). Making electric vehicles profitable. Retrieved from: https://www.mckinsey.com/industries/automotive-and-assembly/our-insights/making-electric-vehicles-profitable</w:t>
             </w:r>
           </w:p>
         </w:tc>
@@ -20043,7 +20076,6 @@
                 <w:szCs w:val="20"/>
               </w:rPr>
             </w:pPr>
-            <w:proofErr w:type="spellStart"/>
             <w:r>
               <w:rPr>
                 <w:rFonts w:eastAsia="Times New Roman" w:cstheme="minorHAnsi"/>
@@ -20051,17 +20083,7 @@
                 <w:sz w:val="20"/>
                 <w:szCs w:val="20"/>
               </w:rPr>
-              <w:t>Moawad</w:t>
-            </w:r>
-            <w:proofErr w:type="spellEnd"/>
-            <w:r>
-              <w:rPr>
-                <w:rFonts w:eastAsia="Times New Roman" w:cstheme="minorHAnsi"/>
-                <w:color w:val="000000"/>
-                <w:sz w:val="20"/>
-                <w:szCs w:val="20"/>
-              </w:rPr>
-              <w:t>, A., Kim, N., Neeraj, S., &amp; Rousseau, A., (2016). Assessment of Vehicle Sizing, Energy Consumption, and Cost Through Large-Scale Simulation of Advanced Vehicle-Technologies (ANL/ESD-15/28). Retrieved from https://www.autonomie.net/pdfs/Report%20ANL%20ESD-1528%20-%20Assessment%20of%20Vehicle%20Sizing,%20Energy%20Consumption%20and%20Cost%20through%20Large%20Scale%20Simulation%20of%20Advanced%20Vehicle%20Technologies%20-%201603.pdf</w:t>
+              <w:t>Moawad, A., Kim, N., Neeraj, S., &amp; Rousseau, A., (2016). Assessment of Vehicle Sizing, Energy Consumption, and Cost Through Large-Scale Simulation of Advanced Vehicle-Technologies (ANL/ESD-15/28). Retrieved from https://www.autonomie.net/pdfs/Report%20ANL%20ESD-1528%20-%20Assessment%20of%20Vehicle%20Sizing,%20Energy%20Consumption%20and%20Cost%20through%20Large%20Scale%20Simulation%20of%20Advanced%20Vehicle%20Technologies%20-%201603.pdf</w:t>
             </w:r>
           </w:p>
         </w:tc>
@@ -20230,11 +20252,27 @@
         <w:footnoteRef/>
       </w:r>
       <w:r>
-        <w:t xml:space="preserve"> Check the reasoning/sources behind these changes (and whether these should still be used as baseline assumptions in all scenarios).</w:t>
+        <w:t xml:space="preserve"> See Appendix B.1 for details.</w:t>
       </w:r>
     </w:p>
   </w:footnote>
   <w:footnote w:id="4">
+    <w:p>
+      <w:pPr>
+        <w:pStyle w:val="FootnoteText"/>
+      </w:pPr>
+      <w:r>
+        <w:rPr>
+          <w:rStyle w:val="FootnoteReference"/>
+        </w:rPr>
+        <w:footnoteRef/>
+      </w:r>
+      <w:r>
+        <w:t xml:space="preserve"> Check the reasoning/sources behind these changes (and whether these should still be used as baseline assumptions in all scenarios).</w:t>
+      </w:r>
+    </w:p>
+  </w:footnote>
+  <w:footnote w:id="5">
     <w:p>
       <w:pPr>
         <w:rPr>
@@ -20268,26 +20306,10 @@
       </w:pPr>
     </w:p>
   </w:footnote>
-  <w:footnote w:id="5">
-    <w:p>
-      <w:pPr>
-        <w:pStyle w:val="FootnoteText"/>
-      </w:pPr>
-      <w:r>
-        <w:rPr>
-          <w:rStyle w:val="FootnoteReference"/>
-        </w:rPr>
-        <w:footnoteRef/>
-      </w:r>
-      <w:r>
-        <w:t xml:space="preserve"> For cars, NREL’s cost data was pegged to the UCD size class of US midsize car. The ratios between vehicle costs in the original UCD database were used to scale the updated US midsize car costs to other size classes and regions. For trucks, a cost per ton was calculated and used to scale costs to all truck size classes (determined by the midpoint of the load factor). Truck costs do not vary by region.</w:t>
-      </w:r>
-    </w:p>
-  </w:footnote>
   <w:footnote w:id="6">
     <w:p>
       <w:pPr>
-        <w:pStyle w:val="EndnoteText"/>
+        <w:pStyle w:val="FootnoteText"/>
       </w:pPr>
       <w:r>
         <w:rPr>
@@ -20296,143 +20318,145 @@
         <w:footnoteRef/>
       </w:r>
       <w:r>
-        <w:t xml:space="preserve"> Based on market examples of a </w:t>
-      </w:r>
-      <w:r>
-        <w:t>395k-593k</w:t>
-      </w:r>
-      <w:r>
-        <w:t xml:space="preserve"> </w:t>
-      </w:r>
-      <w:r>
-        <w:fldChar w:fldCharType="begin"/>
-      </w:r>
-      <w:r>
-        <w:instrText xml:space="preserve"> ADDIN ZOTERO_ITEM CSL_CITATION {"citationID":"R3GgfLd2","properties":{"formattedCitation":"(\\uc0\\u8220{}BYD K9\\uc0\\u8221{} 2020)","plainCitation":"(“BYD K9” 2020)","noteIndex":6},"citationItems":[{"id":78,"uris":["http://zotero.org/users/local/GpkrhFR0/items/PUGXZ3XF"],"uri":["http://zotero.org/users/local/GpkrhFR0/items/PUGXZ3XF"],"itemData":{"id":78,"type":"entry-encyclopedia","abstract":"The BYD K9 (sometimes just referred to as the BYD ebus or BYD electric bus) is a battery electric bus manufactured by the Chinese automaker BYD Auto, powered with its self-developed lithium iron phosphate battery, featuring the longest drive range of 250 km (155 miles) on one single charge under urban road conditions.\nThe first BYD battery electric bus was manufactured on September 30, 2010 in Changsha city of Hunan province. It followed models like F3DM, F6DM and e6. K9 has a 12-meter body length and 18-ton weight with one-step low-floor interior. It is reportedly priced at 2–3 million yuan (S$395,000 - S$592,600). It has been running and/or tested in China, India, Japan, Hong Kong, U.S., Colombia, Chile, Spain, Netherlands, Denmark, Aruba and Singapore. More than 200 K9s in service in Shenzhen had accumulated over 9,216,000 km (or 5,529,600 miles) by the end of August, 2012.In both 2011 and 2012, BYD obtained orders from amounting to 1200+ units. The company extended its production base in Tianjin, China at the end of July, 2012 and may plan to manufacture in Brazil and Windsor, Canada. BYD built and operates an electric bus factory in Lancaster, California, US. The new factory started production in October, 2013. In December 2014, another manufacturing plant began operation in Dalian, Liaoning, China.","container-title":"Wikipedia","language":"en","note":"Page Version ID: 941473263","source":"Wikipedia","title":"BYD K9","URL":"https://en.wikipedia.org/w/index.php?title=BYD_K9&amp;oldid=941473263","accessed":{"date-parts":[["2020",4,3]]},"issued":{"date-parts":[["2020",2,18]]}}}],"schema":"https://github.com/citation-style-language/schema/raw/master/csl-citation.json"} </w:instrText>
-      </w:r>
-      <w:r>
-        <w:fldChar w:fldCharType="separate"/>
-      </w:r>
-      <w:r>
-        <w:rPr>
-          <w:rFonts w:ascii="Calibri" w:hAnsi="Calibri" w:cs="Calibri"/>
-          <w:szCs w:val="24"/>
-        </w:rPr>
-        <w:t>(“BYD K9” 2020)</w:t>
-      </w:r>
-      <w:r>
-        <w:fldChar w:fldCharType="end"/>
-      </w:r>
-      <w:r>
-        <w:t xml:space="preserve"> and </w:t>
-      </w:r>
-      <w:r>
-        <w:t>$300-900k per bus</w:t>
-      </w:r>
-      <w:r>
-        <w:t xml:space="preserve"> in China </w:t>
-      </w:r>
-      <w:r>
-        <w:fldChar w:fldCharType="begin"/>
-      </w:r>
-      <w:r>
-        <w:instrText xml:space="preserve"> ADDIN ZOTERO_ITEM CSL_CITATION {"citationID":"lhw1EXFz","properties":{"formattedCitation":"(Poon 2019)","plainCitation":"(Poon 2019)","noteIndex":6},"citationItems":[{"id":72,"uris":["http://zotero.org/users/local/GpkrhFR0/items/2RHPEV7D"],"uri":["http://zotero.org/users/local/GpkrhFR0/items/2RHPEV7D"],"itemData":{"id":72,"type":"webpage","abstract":"Two reports from the World Resource Institute reveal the barriers to faster adoption of e-buses, and why China is dominating the market.","container-title":"CityLab","language":"en","note":"source: www.citylab.com","title":"The Electric Bus Is Running Late","URL":"https://www.citylab.com/transportation/2019/06/electric-bus-china-grid-ev-charging-infrastructure-battery/591655/","author":[{"family":"Poon","given":"Linda"}],"accessed":{"date-parts":[["2020",4,3]]},"issued":{"date-parts":[["2019",7,20]]}}}],"schema":"https://github.com/citation-style-language/schema/raw/master/csl-citation.json"} </w:instrText>
-      </w:r>
-      <w:r>
-        <w:fldChar w:fldCharType="separate"/>
-      </w:r>
-      <w:r>
-        <w:rPr>
-          <w:rFonts w:ascii="Calibri" w:hAnsi="Calibri" w:cs="Calibri"/>
-        </w:rPr>
-        <w:t>(Poon 2019)</w:t>
-      </w:r>
-      <w:r>
-        <w:fldChar w:fldCharType="end"/>
-      </w:r>
-      <w:r>
-        <w:t xml:space="preserve">. </w:t>
-      </w:r>
-      <w:r>
-        <w:t>Proterra is producing an e-bus with 440 kWh battery capacity</w:t>
-      </w:r>
-      <w:r>
-        <w:t xml:space="preserve"> </w:t>
-      </w:r>
-      <w:r>
-        <w:fldChar w:fldCharType="begin"/>
-      </w:r>
-      <w:r>
-        <w:instrText xml:space="preserve"> ADDIN ZOTERO_ITEM CSL_CITATION {"citationID":"wktmxGwG","properties":{"formattedCitation":"(\\uc0\\u8220{}Proterra: US Record for Electric Bus Battery Capacity - Sustainable Bus\\uc0\\u8221{} 2019)","plainCitation":"(“Proterra: US Record for Electric Bus Battery Capacity - Sustainable Bus” 2019)","noteIndex":6},"citationItems":[{"id":74,"uris":["http://zotero.org/users/local/GpkrhFR0/items/J7ALMW66"],"uri":["http://zotero.org/users/local/GpkrhFR0/items/J7ALMW66"],"itemData":{"id":74,"type":"webpage","title":"Proterra: US record for electric bus battery capacity - Sustainable Bus","URL":"https://www.sustainable-bus.com/news/proterra-set-a-new-us-record-for-electric-bus-battery-capacity/","accessed":{"date-parts":[["2020",4,3]]},"issued":{"date-parts":[["2019",3,23]]}}}],"schema":"https://github.com/citation-style-language/schema/raw/master/csl-citation.json"} </w:instrText>
-      </w:r>
-      <w:r>
-        <w:fldChar w:fldCharType="separate"/>
-      </w:r>
-      <w:r>
-        <w:rPr>
-          <w:rFonts w:ascii="Calibri" w:hAnsi="Calibri" w:cs="Calibri"/>
-          <w:szCs w:val="24"/>
-        </w:rPr>
-        <w:t>(“Proterra: US Record for Electric Bus Battery Capacity - Sustainable Bus” 2019)</w:t>
-      </w:r>
-      <w:r>
-        <w:fldChar w:fldCharType="end"/>
-      </w:r>
-      <w:r>
-        <w:t>, with total cost</w:t>
-      </w:r>
-      <w:r>
-        <w:t xml:space="preserve"> ~$750k</w:t>
-      </w:r>
-      <w:r>
-        <w:t xml:space="preserve"> </w:t>
-      </w:r>
-      <w:r>
-        <w:fldChar w:fldCharType="begin"/>
-      </w:r>
-      <w:r>
-        <w:instrText xml:space="preserve"> ADDIN ZOTERO_ITEM CSL_CITATION {"citationID":"iz3edmk0","properties":{"formattedCitation":"(Stromsta 2019)","plainCitation":"(Stromsta 2019)","noteIndex":6},"citationItems":[{"id":76,"uris":["http://zotero.org/users/local/GpkrhFR0/items/SACK379X"],"uri":["http://zotero.org/users/local/GpkrhFR0/items/SACK379X"],"itemData":{"id":76,"type":"webpage","abstract":"U.S. electric bus maker Proterra on Tuesday announced a $200 million credit facility to scale up its fledgling battery leasing program, a program the company says will strip out the upfront cost premium of buying an electric bus.","note":"source: www.greentechmedia.com\nsection: Greentech Media","title":"Proterra Rolls Out $200 Million Electric Bus Battery Leasing Program With Mitsui","URL":"https://www.greentechmedia.com/articles/read/proterra-rolls-out-bus-battery-leasing-program-with-mitsui","author":[{"family":"Stromsta","given":"Karl-Erik"}],"accessed":{"date-parts":[["2020",4,3]]},"issued":{"date-parts":[["2019",4,16]]}}}],"schema":"https://github.com/citation-style-language/schema/raw/master/csl-citation.json"} </w:instrText>
-      </w:r>
-      <w:r>
-        <w:fldChar w:fldCharType="separate"/>
-      </w:r>
-      <w:r>
-        <w:rPr>
-          <w:rFonts w:ascii="Calibri" w:hAnsi="Calibri" w:cs="Calibri"/>
-        </w:rPr>
-        <w:t>(</w:t>
-      </w:r>
-      <w:proofErr w:type="spellStart"/>
-      <w:r>
-        <w:rPr>
-          <w:rFonts w:ascii="Calibri" w:hAnsi="Calibri" w:cs="Calibri"/>
-        </w:rPr>
-        <w:t>Stromsta</w:t>
-      </w:r>
-      <w:proofErr w:type="spellEnd"/>
-      <w:r>
-        <w:rPr>
-          <w:rFonts w:ascii="Calibri" w:hAnsi="Calibri" w:cs="Calibri"/>
-        </w:rPr>
-        <w:t xml:space="preserve"> 2019)</w:t>
-      </w:r>
-      <w:r>
-        <w:fldChar w:fldCharType="end"/>
-      </w:r>
-      <w:r>
-        <w:t>.</w:t>
-      </w:r>
-      <w:r>
-        <w:t xml:space="preserve"> </w:t>
-      </w:r>
-    </w:p>
-    <w:p>
-      <w:pPr>
-        <w:pStyle w:val="FootnoteText"/>
-      </w:pPr>
+        <w:t xml:space="preserve"> For cars, NREL’s cost data was pegged to the UCD size class of US midsize car. The ratios between vehicle costs in the original UCD database were used to scale the updated US midsize car costs to other size classes and regions. For trucks, a cost per ton was calculated and used to scale costs to all truck size classes (determined by the midpoint of the load factor). Truck costs do not vary by region.</w:t>
+      </w:r>
     </w:p>
   </w:footnote>
   <w:footnote w:id="7">
+    <w:p>
+      <w:pPr>
+        <w:pStyle w:val="EndnoteText"/>
+      </w:pPr>
+      <w:r>
+        <w:rPr>
+          <w:rStyle w:val="FootnoteReference"/>
+        </w:rPr>
+        <w:footnoteRef/>
+      </w:r>
+      <w:r>
+        <w:t xml:space="preserve"> Based on market examples of a </w:t>
+      </w:r>
+      <w:r>
+        <w:t>395k-593k</w:t>
+      </w:r>
+      <w:r>
+        <w:t xml:space="preserve"> </w:t>
+      </w:r>
+      <w:r>
+        <w:fldChar w:fldCharType="begin"/>
+      </w:r>
+      <w:r>
+        <w:instrText xml:space="preserve"> ADDIN ZOTERO_ITEM CSL_CITATION {"citationID":"R3GgfLd2","properties":{"formattedCitation":"(\\uc0\\u8220{}BYD K9\\uc0\\u8221{} 2020)","plainCitation":"(“BYD K9” 2020)","noteIndex":7},"citationItems":[{"id":78,"uris":["http://zotero.org/users/local/GpkrhFR0/items/PUGXZ3XF"],"uri":["http://zotero.org/users/local/GpkrhFR0/items/PUGXZ3XF"],"itemData":{"id":78,"type":"entry-encyclopedia","abstract":"The BYD K9 (sometimes just referred to as the BYD ebus or BYD electric bus) is a battery electric bus manufactured by the Chinese automaker BYD Auto, powered with its self-developed lithium iron phosphate battery, featuring the longest drive range of 250 km (155 miles) on one single charge under urban road conditions.\nThe first BYD battery electric bus was manufactured on September 30, 2010 in Changsha city of Hunan province. It followed models like F3DM, F6DM and e6. K9 has a 12-meter body length and 18-ton weight with one-step low-floor interior. It is reportedly priced at 2–3 million yuan (S$395,000 - S$592,600). It has been running and/or tested in China, India, Japan, Hong Kong, U.S., Colombia, Chile, Spain, Netherlands, Denmark, Aruba and Singapore. More than 200 K9s in service in Shenzhen had accumulated over 9,216,000 km (or 5,529,600 miles) by the end of August, 2012.In both 2011 and 2012, BYD obtained orders from amounting to 1200+ units. The company extended its production base in Tianjin, China at the end of July, 2012 and may plan to manufacture in Brazil and Windsor, Canada. BYD built and operates an electric bus factory in Lancaster, California, US. The new factory started production in October, 2013. In December 2014, another manufacturing plant began operation in Dalian, Liaoning, China.","container-title":"Wikipedia","language":"en","note":"Page Version ID: 941473263","source":"Wikipedia","title":"BYD K9","URL":"https://en.wikipedia.org/w/index.php?title=BYD_K9&amp;oldid=941473263","accessed":{"date-parts":[["2020",4,3]]},"issued":{"date-parts":[["2020",2,18]]}}}],"schema":"https://github.com/citation-style-language/schema/raw/master/csl-citation.json"} </w:instrText>
+      </w:r>
+      <w:r>
+        <w:fldChar w:fldCharType="separate"/>
+      </w:r>
+      <w:r>
+        <w:rPr>
+          <w:rFonts w:ascii="Calibri" w:hAnsi="Calibri" w:cs="Calibri"/>
+          <w:szCs w:val="24"/>
+        </w:rPr>
+        <w:t>(“BYD K9” 2020)</w:t>
+      </w:r>
+      <w:r>
+        <w:fldChar w:fldCharType="end"/>
+      </w:r>
+      <w:r>
+        <w:t xml:space="preserve"> and </w:t>
+      </w:r>
+      <w:r>
+        <w:t>$300-900k per bus</w:t>
+      </w:r>
+      <w:r>
+        <w:t xml:space="preserve"> in China </w:t>
+      </w:r>
+      <w:r>
+        <w:fldChar w:fldCharType="begin"/>
+      </w:r>
+      <w:r>
+        <w:instrText xml:space="preserve"> ADDIN ZOTERO_ITEM CSL_CITATION {"citationID":"lhw1EXFz","properties":{"formattedCitation":"(Poon 2019)","plainCitation":"(Poon 2019)","noteIndex":7},"citationItems":[{"id":72,"uris":["http://zotero.org/users/local/GpkrhFR0/items/2RHPEV7D"],"uri":["http://zotero.org/users/local/GpkrhFR0/items/2RHPEV7D"],"itemData":{"id":72,"type":"webpage","abstract":"Two reports from the World Resource Institute reveal the barriers to faster adoption of e-buses, and why China is dominating the market.","container-title":"CityLab","language":"en","note":"source: www.citylab.com","title":"The Electric Bus Is Running Late","URL":"https://www.citylab.com/transportation/2019/06/electric-bus-china-grid-ev-charging-infrastructure-battery/591655/","author":[{"family":"Poon","given":"Linda"}],"accessed":{"date-parts":[["2020",4,3]]},"issued":{"date-parts":[["2019",7,20]]}}}],"schema":"https://github.com/citation-style-language/schema/raw/master/csl-citation.json"} </w:instrText>
+      </w:r>
+      <w:r>
+        <w:fldChar w:fldCharType="separate"/>
+      </w:r>
+      <w:r>
+        <w:rPr>
+          <w:rFonts w:ascii="Calibri" w:hAnsi="Calibri" w:cs="Calibri"/>
+        </w:rPr>
+        <w:t>(Poon 2019)</w:t>
+      </w:r>
+      <w:r>
+        <w:fldChar w:fldCharType="end"/>
+      </w:r>
+      <w:r>
+        <w:t xml:space="preserve">. </w:t>
+      </w:r>
+      <w:r>
+        <w:t>Proterra is producing an e-bus with 440 kWh battery capacity</w:t>
+      </w:r>
+      <w:r>
+        <w:t xml:space="preserve"> </w:t>
+      </w:r>
+      <w:r>
+        <w:fldChar w:fldCharType="begin"/>
+      </w:r>
+      <w:r>
+        <w:instrText xml:space="preserve"> ADDIN ZOTERO_ITEM CSL_CITATION {"citationID":"wktmxGwG","properties":{"formattedCitation":"(\\uc0\\u8220{}Proterra: US Record for Electric Bus Battery Capacity - Sustainable Bus\\uc0\\u8221{} 2019)","plainCitation":"(“Proterra: US Record for Electric Bus Battery Capacity - Sustainable Bus” 2019)","noteIndex":7},"citationItems":[{"id":74,"uris":["http://zotero.org/users/local/GpkrhFR0/items/J7ALMW66"],"uri":["http://zotero.org/users/local/GpkrhFR0/items/J7ALMW66"],"itemData":{"id":74,"type":"webpage","title":"Proterra: US record for electric bus battery capacity - Sustainable Bus","URL":"https://www.sustainable-bus.com/news/proterra-set-a-new-us-record-for-electric-bus-battery-capacity/","accessed":{"date-parts":[["2020",4,3]]},"issued":{"date-parts":[["2019",3,23]]}}}],"schema":"https://github.com/citation-style-language/schema/raw/master/csl-citation.json"} </w:instrText>
+      </w:r>
+      <w:r>
+        <w:fldChar w:fldCharType="separate"/>
+      </w:r>
+      <w:r>
+        <w:rPr>
+          <w:rFonts w:ascii="Calibri" w:hAnsi="Calibri" w:cs="Calibri"/>
+          <w:szCs w:val="24"/>
+        </w:rPr>
+        <w:t>(“Proterra: US Record for Electric Bus Battery Capacity - Sustainable Bus” 2019)</w:t>
+      </w:r>
+      <w:r>
+        <w:fldChar w:fldCharType="end"/>
+      </w:r>
+      <w:r>
+        <w:t>, with total cost</w:t>
+      </w:r>
+      <w:r>
+        <w:t xml:space="preserve"> ~$750k</w:t>
+      </w:r>
+      <w:r>
+        <w:t xml:space="preserve"> </w:t>
+      </w:r>
+      <w:r>
+        <w:fldChar w:fldCharType="begin"/>
+      </w:r>
+      <w:r>
+        <w:instrText xml:space="preserve"> ADDIN ZOTERO_ITEM CSL_CITATION {"citationID":"iz3edmk0","properties":{"formattedCitation":"(Stromsta 2019)","plainCitation":"(Stromsta 2019)","noteIndex":7},"citationItems":[{"id":76,"uris":["http://zotero.org/users/local/GpkrhFR0/items/SACK379X"],"uri":["http://zotero.org/users/local/GpkrhFR0/items/SACK379X"],"itemData":{"id":76,"type":"webpage","abstract":"U.S. electric bus maker Proterra on Tuesday announced a $200 million credit facility to scale up its fledgling battery leasing program, a program the company says will strip out the upfront cost premium of buying an electric bus.","note":"source: www.greentechmedia.com\nsection: Greentech Media","title":"Proterra Rolls Out $200 Million Electric Bus Battery Leasing Program With Mitsui","URL":"https://www.greentechmedia.com/articles/read/proterra-rolls-out-bus-battery-leasing-program-with-mitsui","author":[{"family":"Stromsta","given":"Karl-Erik"}],"accessed":{"date-parts":[["2020",4,3]]},"issued":{"date-parts":[["2019",4,16]]}}}],"schema":"https://github.com/citation-style-language/schema/raw/master/csl-citation.json"} </w:instrText>
+      </w:r>
+      <w:r>
+        <w:fldChar w:fldCharType="separate"/>
+      </w:r>
+      <w:r>
+        <w:rPr>
+          <w:rFonts w:ascii="Calibri" w:hAnsi="Calibri" w:cs="Calibri"/>
+        </w:rPr>
+        <w:t>(Stromsta 2019)</w:t>
+      </w:r>
+      <w:r>
+        <w:fldChar w:fldCharType="end"/>
+      </w:r>
+      <w:r>
+        <w:t>.</w:t>
+      </w:r>
+      <w:r>
+        <w:t xml:space="preserve"> </w:t>
+      </w:r>
+    </w:p>
+    <w:p>
+      <w:pPr>
+        <w:pStyle w:val="FootnoteText"/>
+      </w:pPr>
+    </w:p>
+  </w:footnote>
+  <w:footnote w:id="8">
     <w:p>
       <w:pPr>
         <w:pStyle w:val="FootnoteText"/>
@@ -20455,7 +20479,7 @@
       </w:hyperlink>
     </w:p>
   </w:footnote>
-  <w:footnote w:id="8">
+  <w:footnote w:id="9">
     <w:p>
       <w:pPr>
         <w:pStyle w:val="FootnoteText"/>
@@ -28706,7 +28730,7 @@
 </file>
 
 <file path=customXml/itemProps1.xml><?xml version="1.0" encoding="utf-8"?>
-<ds:datastoreItem xmlns:ds="http://schemas.openxmlformats.org/officeDocument/2006/customXml" ds:itemID="{B05A622C-58A9-4019-BE5E-860C59EEACBB}">
+<ds:datastoreItem xmlns:ds="http://schemas.openxmlformats.org/officeDocument/2006/customXml" ds:itemID="{6EF201FE-1759-4AFB-A542-E3B6E9D5F6C6}">
   <ds:schemaRefs>
     <ds:schemaRef ds:uri="http://schemas.openxmlformats.org/officeDocument/2006/bibliography"/>
   </ds:schemaRefs>

</xml_diff>

<commit_message>
add to results section
</commit_message>
<xml_diff>
--- a/[Charles et al. 2020] Electrification of the transport System. Impacts of national policies vs external drivers. A case study for Pakistan.docx
+++ b/[Charles et al. 2020] Electrification of the transport System. Impacts of national policies vs external drivers. A case study for Pakistan.docx
@@ -3503,21 +3503,7 @@
         <w:rPr>
           <w:rFonts w:ascii="Calibri" w:hAnsi="Calibri" w:cs="Calibri"/>
         </w:rPr>
-        <w:t xml:space="preserve">(Clarke et al. 2015; </w:t>
-      </w:r>
-      <w:proofErr w:type="spellStart"/>
-      <w:r>
-        <w:rPr>
-          <w:rFonts w:ascii="Calibri" w:hAnsi="Calibri" w:cs="Calibri"/>
-        </w:rPr>
-        <w:t>Edelenbosch</w:t>
-      </w:r>
-      <w:proofErr w:type="spellEnd"/>
-      <w:r>
-        <w:rPr>
-          <w:rFonts w:ascii="Calibri" w:hAnsi="Calibri" w:cs="Calibri"/>
-        </w:rPr>
-        <w:t xml:space="preserve"> et al. 2017)</w:t>
+        <w:t>(Clarke et al. 2015; Edelenbosch et al. 2017)</w:t>
       </w:r>
       <w:r>
         <w:fldChar w:fldCharType="end"/>
@@ -3616,106 +3602,64 @@
         <w:rPr>
           <w:rFonts w:ascii="Calibri" w:hAnsi="Calibri" w:cs="Calibri"/>
         </w:rPr>
-        <w:t xml:space="preserve">(Schmidt et al. 2017; </w:t>
-      </w:r>
-      <w:proofErr w:type="spellStart"/>
+        <w:t>(Schmidt et al. 2017; Jadun et al. 2017; Richardson 2013)</w:t>
+      </w:r>
+      <w:r>
+        <w:fldChar w:fldCharType="end"/>
+      </w:r>
+      <w:r>
+        <w:t>. In the meantime, various regions are adopting a range of incentives to encourage faster adoption of EVs in their transport fleets along with support for required infrastructure and shifts in electricity demand profiles. These include measures such as subsidies for EV consumers, taxes on ICE vehicles,</w:t>
+      </w:r>
+      <w:r>
+        <w:t xml:space="preserve"> government procurement of electric vehicle fleets,</w:t>
+      </w:r>
+      <w:r>
+        <w:t xml:space="preserve"> building networks of charging stations</w:t>
+      </w:r>
+      <w:r>
+        <w:t>,</w:t>
+      </w:r>
+      <w:r>
+        <w:t xml:space="preserve"> and reinforcing the electricity grid </w:t>
+      </w:r>
+      <w:r>
+        <w:fldChar w:fldCharType="begin"/>
+      </w:r>
+      <w:r>
+        <w:instrText xml:space="preserve"> ADDIN ZOTERO_ITEM CSL_CITATION {"citationID":"nnjWzU30","properties":{"formattedCitation":"(Wappelhorst 2018; Yang 2016)","plainCitation":"(Wappelhorst 2018; Yang 2016)","noteIndex":0},"citationItems":[{"id":110,"uris":["http://zotero.org/users/local/GpkrhFR0/items/CVKB25YE"],"uri":["http://zotero.org/users/local/GpkrhFR0/items/CVKB25YE"],"itemData":{"id":110,"type":"article-journal","language":"en","page":"54","source":"Zotero","title":"Using vehicle taxation policy to lower transport emissions: An overview for passenger cars in Europe","author":[{"family":"Wappelhorst","given":"Sandra"}],"issued":{"date-parts":[["2018",12]]}}},{"id":113,"uris":["http://zotero.org/users/local/GpkrhFR0/items/BUWVRIDF"],"uri":["http://zotero.org/users/local/GpkrhFR0/items/BUWVRIDF"],"itemData":{"id":113,"type":"article-journal","language":"en","page":"43","source":"Zotero","title":"Principles for effective electric vehicle incentive design","author":[{"family":"Yang","given":"Zifei"}],"issued":{"date-parts":[["2016",6]]}}}],"schema":"https://github.com/citation-style-language/schema/raw/master/csl-citation.json"} </w:instrText>
+      </w:r>
+      <w:r>
+        <w:fldChar w:fldCharType="separate"/>
+      </w:r>
       <w:r>
         <w:rPr>
           <w:rFonts w:ascii="Calibri" w:hAnsi="Calibri" w:cs="Calibri"/>
         </w:rPr>
-        <w:t>Jadun</w:t>
-      </w:r>
-      <w:proofErr w:type="spellEnd"/>
+        <w:t>(Wappelhorst 2018; Yang 2016)</w:t>
+      </w:r>
+      <w:r>
+        <w:fldChar w:fldCharType="end"/>
+      </w:r>
+      <w:r>
+        <w:t xml:space="preserve">. </w:t>
+      </w:r>
+      <w:r>
+        <w:t xml:space="preserve">Several cities (Paris, London, Los Angeles, Bangalore) have signed pledges with the intent to completely electrify their public bus fleets over the next few years </w:t>
+      </w:r>
+      <w:r>
+        <w:fldChar w:fldCharType="begin"/>
+      </w:r>
+      <w:r>
+        <w:instrText xml:space="preserve"> ADDIN ZOTERO_ITEM CSL_CITATION {"citationID":"e5jZN290","properties":{"formattedCitation":"(Parik 2016)","plainCitation":"(Parik 2016)","noteIndex":0},"citationItems":[{"id":115,"uris":["http://zotero.org/users/local/GpkrhFR0/items/BU5BKVPZ"],"uri":["http://zotero.org/users/local/GpkrhFR0/items/BU5BKVPZ"],"itemData":{"id":115,"type":"webpage","abstract":"By Gunjan Parik,  Head of C40's Transportation Initiative\n\nToday the Mayor of London, Sadiq Khan was joined by the Mayor of Shenzhen, Xu Qin at London City Hall, to mark the delivery of 51 new elec...","container-title":"C40","note":"source: www.c40.org","title":"C40: Cities Are Leading An Electric Bus Revolution","title-short":"C40","URL":"https://www.c40.org/blog_posts/cities-are-leading-an-electric-bus-revolution","author":[{"family":"Parik","given":"Gunjan"}],"accessed":{"date-parts":[["2020",4,8]]},"issued":{"date-parts":[["2016",9,9]]}}}],"schema":"https://github.com/citation-style-language/schema/raw/master/csl-citation.json"} </w:instrText>
+      </w:r>
+      <w:r>
+        <w:fldChar w:fldCharType="separate"/>
+      </w:r>
       <w:r>
         <w:rPr>
           <w:rFonts w:ascii="Calibri" w:hAnsi="Calibri" w:cs="Calibri"/>
         </w:rPr>
-        <w:t xml:space="preserve"> et al. 2017; Richardson 2013)</w:t>
-      </w:r>
-      <w:r>
-        <w:fldChar w:fldCharType="end"/>
-      </w:r>
-      <w:r>
-        <w:t>. In the meantime, various regions are adopting a range of incentives to encourage faster adoption of EVs in their transport fleets along with support for required infrastructure and shifts in electricity demand profiles. These include measures such as subsidies for EV consumers, taxes on ICE vehicles,</w:t>
-      </w:r>
-      <w:r>
-        <w:t xml:space="preserve"> government procurement of electric vehicle fleets,</w:t>
-      </w:r>
-      <w:r>
-        <w:t xml:space="preserve"> building networks of charging stations</w:t>
-      </w:r>
-      <w:r>
-        <w:t>,</w:t>
-      </w:r>
-      <w:r>
-        <w:t xml:space="preserve"> and reinforcing the electricity grid </w:t>
-      </w:r>
-      <w:r>
-        <w:fldChar w:fldCharType="begin"/>
-      </w:r>
-      <w:r>
-        <w:instrText xml:space="preserve"> ADDIN ZOTERO_ITEM CSL_CITATION {"citationID":"nnjWzU30","properties":{"formattedCitation":"(Wappelhorst 2018; Yang 2016)","plainCitation":"(Wappelhorst 2018; Yang 2016)","noteIndex":0},"citationItems":[{"id":110,"uris":["http://zotero.org/users/local/GpkrhFR0/items/CVKB25YE"],"uri":["http://zotero.org/users/local/GpkrhFR0/items/CVKB25YE"],"itemData":{"id":110,"type":"article-journal","language":"en","page":"54","source":"Zotero","title":"Using vehicle taxation policy to lower transport emissions: An overview for passenger cars in Europe","author":[{"family":"Wappelhorst","given":"Sandra"}],"issued":{"date-parts":[["2018",12]]}}},{"id":113,"uris":["http://zotero.org/users/local/GpkrhFR0/items/BUWVRIDF"],"uri":["http://zotero.org/users/local/GpkrhFR0/items/BUWVRIDF"],"itemData":{"id":113,"type":"article-journal","language":"en","page":"43","source":"Zotero","title":"Principles for effective electric vehicle incentive design","author":[{"family":"Yang","given":"Zifei"}],"issued":{"date-parts":[["2016",6]]}}}],"schema":"https://github.com/citation-style-language/schema/raw/master/csl-citation.json"} </w:instrText>
-      </w:r>
-      <w:r>
-        <w:fldChar w:fldCharType="separate"/>
-      </w:r>
-      <w:r>
-        <w:rPr>
-          <w:rFonts w:ascii="Calibri" w:hAnsi="Calibri" w:cs="Calibri"/>
-        </w:rPr>
-        <w:t>(</w:t>
-      </w:r>
-      <w:proofErr w:type="spellStart"/>
-      <w:r>
-        <w:rPr>
-          <w:rFonts w:ascii="Calibri" w:hAnsi="Calibri" w:cs="Calibri"/>
-        </w:rPr>
-        <w:t>Wappelhorst</w:t>
-      </w:r>
-      <w:proofErr w:type="spellEnd"/>
-      <w:r>
-        <w:rPr>
-          <w:rFonts w:ascii="Calibri" w:hAnsi="Calibri" w:cs="Calibri"/>
-        </w:rPr>
-        <w:t xml:space="preserve"> 2018; Yang 2016)</w:t>
-      </w:r>
-      <w:r>
-        <w:fldChar w:fldCharType="end"/>
-      </w:r>
-      <w:r>
-        <w:t xml:space="preserve">. </w:t>
-      </w:r>
-      <w:r>
-        <w:t xml:space="preserve">Several cities (Paris, London, Los Angeles, Bangalore) have signed pledges with the intent to completely electrify their public bus fleets over the next few years </w:t>
-      </w:r>
-      <w:r>
-        <w:fldChar w:fldCharType="begin"/>
-      </w:r>
-      <w:r>
-        <w:instrText xml:space="preserve"> ADDIN ZOTERO_ITEM CSL_CITATION {"citationID":"e5jZN290","properties":{"formattedCitation":"(Parik 2016)","plainCitation":"(Parik 2016)","noteIndex":0},"citationItems":[{"id":115,"uris":["http://zotero.org/users/local/GpkrhFR0/items/BU5BKVPZ"],"uri":["http://zotero.org/users/local/GpkrhFR0/items/BU5BKVPZ"],"itemData":{"id":115,"type":"webpage","abstract":"By Gunjan Parik,  Head of C40's Transportation Initiative\n\nToday the Mayor of London, Sadiq Khan was joined by the Mayor of Shenzhen, Xu Qin at London City Hall, to mark the delivery of 51 new elec...","container-title":"C40","note":"source: www.c40.org","title":"C40: Cities Are Leading An Electric Bus Revolution","title-short":"C40","URL":"https://www.c40.org/blog_posts/cities-are-leading-an-electric-bus-revolution","author":[{"family":"Parik","given":"Gunjan"}],"accessed":{"date-parts":[["2020",4,8]]},"issued":{"date-parts":[["2016",9,9]]}}}],"schema":"https://github.com/citation-style-language/schema/raw/master/csl-citation.json"} </w:instrText>
-      </w:r>
-      <w:r>
-        <w:fldChar w:fldCharType="separate"/>
-      </w:r>
-      <w:r>
-        <w:rPr>
-          <w:rFonts w:ascii="Calibri" w:hAnsi="Calibri" w:cs="Calibri"/>
-        </w:rPr>
-        <w:t>(</w:t>
-      </w:r>
-      <w:proofErr w:type="spellStart"/>
-      <w:r>
-        <w:rPr>
-          <w:rFonts w:ascii="Calibri" w:hAnsi="Calibri" w:cs="Calibri"/>
-        </w:rPr>
-        <w:t>Parik</w:t>
-      </w:r>
-      <w:proofErr w:type="spellEnd"/>
-      <w:r>
-        <w:rPr>
-          <w:rFonts w:ascii="Calibri" w:hAnsi="Calibri" w:cs="Calibri"/>
-        </w:rPr>
-        <w:t xml:space="preserve"> 2016)</w:t>
+        <w:t>(Parik 2016)</w:t>
       </w:r>
       <w:r>
         <w:fldChar w:fldCharType="end"/>
@@ -3778,38 +3722,297 @@
           <w:rFonts w:ascii="Calibri" w:hAnsi="Calibri" w:cs="Calibri"/>
           <w:szCs w:val="24"/>
         </w:rPr>
-        <w:t xml:space="preserve">(González Palencia, </w:t>
-      </w:r>
-      <w:proofErr w:type="spellStart"/>
+        <w:t>(González Palencia, Furubayashi, and Nakata 2014)</w:t>
+      </w:r>
+      <w:r>
+        <w:fldChar w:fldCharType="end"/>
+      </w:r>
+      <w:r>
+        <w:t xml:space="preserve">, </w:t>
+      </w:r>
+      <w:r>
+        <w:t xml:space="preserve">China </w:t>
+      </w:r>
+      <w:r>
+        <w:fldChar w:fldCharType="begin"/>
+      </w:r>
+      <w:r>
+        <w:instrText xml:space="preserve"> ADDIN ZOTERO_ITEM CSL_CITATION {"citationID":"2x3xocEw","properties":{"formattedCitation":"(Hao, Wang, and Ouyang 2011)","plainCitation":"(Hao, Wang, and Ouyang 2011)","noteIndex":0},"citationItems":[{"id":91,"uris":["http://zotero.org/users/local/GpkrhFR0/items/C8IRJ497"],"uri":["http://zotero.org/users/local/GpkrhFR0/items/C8IRJ497"],"itemData":{"id":91,"type":"article-journal","abstract":"Passenger vehicles are the main consumers of gasoline in China. We established a bottom-up model which focuses on the simulation of energy consumptions and greenhouse gas (GHG) emissions growth by China’s passenger vehicle ﬂeet. The fuel conservation and GHG emissions mitigation effects of ﬁve measures including constraining vehicle registration, reducing vehicle travel, strengthening fuel consumption rate (FCR) limits, vehicle downsizing and promoting electric vehicle (EV) penetration were evaluated. Based on the combination of these measures, the fuel conservation and GHG emissions mitigation scenarios for China’s passenger vehicle ﬂeet were analyzed. Under reference scenario with no measures implemented, the fuel consumptions and life cycle GHG emissions will reach 520 million tons of oil equivalent (Mtoe) and 2.15 billion tons in 2050, about 8.1 times the level in 2010. However, substantial fuel conservation can be achieved by implementing the measures. By implementing all ﬁve measures together, the fuel consumption will reach 138 Mtoe in 2030 and decrease to 126 Mtoe in 2050, which is only 37.1% and 24.3% of the consumption under reference scenario. Similar potential lies in GHG mitigation. The results and scenarios provided references for the Chinese government’s policy-making. Ó 2011 Elsevier Ltd. All rights reserved.","container-title":"Energy","DOI":"10.1016/j.energy.2011.09.014","ISSN":"03605442","issue":"11","journalAbbreviation":"Energy","language":"en","page":"6520-6528","source":"DOI.org (Crossref)","title":"Fuel conservation and GHG (Greenhouse gas) emissions mitigation scenarios for China’s passenger vehicle fleet","volume":"36","author":[{"family":"Hao","given":"Han"},{"family":"Wang","given":"Hewu"},{"family":"Ouyang","given":"Minggao"}],"issued":{"date-parts":[["2011",11]]}}}],"schema":"https://github.com/citation-style-language/schema/raw/master/csl-citation.json"} </w:instrText>
+      </w:r>
+      <w:r>
+        <w:fldChar w:fldCharType="separate"/>
+      </w:r>
+      <w:r>
+        <w:rPr>
+          <w:rFonts w:ascii="Calibri" w:hAnsi="Calibri" w:cs="Calibri"/>
+        </w:rPr>
+        <w:t>(Hao, Wang, and Ouyang 2011)</w:t>
+      </w:r>
+      <w:r>
+        <w:fldChar w:fldCharType="end"/>
+      </w:r>
+      <w:r>
+        <w:t xml:space="preserve">, </w:t>
+      </w:r>
+      <w:r>
+        <w:t xml:space="preserve">India </w:t>
+      </w:r>
+      <w:r>
+        <w:fldChar w:fldCharType="begin"/>
+      </w:r>
+      <w:r>
+        <w:instrText xml:space="preserve"> ADDIN ZOTERO_ITEM CSL_CITATION {"citationID":"HaFJs20g","properties":{"formattedCitation":"(Mittal et al. 2017)","plainCitation":"(Mittal et al. 2017)","noteIndex":0},"citationItems":[{"id":51,"uris":["http://zotero.org/users/local/GpkrhFR0/items/X37FV3BP"],"uri":["http://zotero.org/users/local/GpkrhFR0/items/X37FV3BP"],"itemData":{"id":51,"type":"article-journal","abstract":"A bottom-up passenger transport model named AIM (Asia-pacific Integrated Model)/Transport model is developed by incorporating behavioral parameters and transportation technological details. This model is based on discrete based choice modelling covering 17 global regions soft-linked with the AIM/CGE (Computable General Equilibrium) model. In this paper, the model is used to assess the impact of various factors like travel time, energy efficiency improvement, load factor, mode preference along with environmental awareness factors on transport demand, energy and emissions. The modelling assessment results show that travel speed and land-use patterns have significant impact on the travel demand. High occupancy rate and shift towards the mass-transit system result in energy and emissions reduction. Implementation of carbon tax aligned with the two-degree target results in a 22% cumulative emission reduction from 2005 to 2100 relative to the baseline case. However, the reduction potential can be increased to 42% by combining behavioral and technology related mitigation options like mass-transit system speed improvement, transit oriented development, efficiency improvement, preference towards eco-friendly technologies and high vehicle occupancy.","container-title":"Transportation Research Part D: Transport and Environment","DOI":"10.1016/j.trd.2016.10.006","ISSN":"1361-9209","journalAbbreviation":"Transportation Research Part D: Transport and Environment","language":"en","page":"373-388","source":"ScienceDirect","title":"Key factors influencing the global passenger transport dynamics using the AIM/transport model","volume":"55","author":[{"family":"Mittal","given":"Shivika"},{"family":"Dai","given":"Hancheng"},{"family":"Fujimori","given":"Shinichiro"},{"family":"Hanaoka","given":"Tatsuya"},{"family":"Zhang","given":"Runsen"}],"issued":{"date-parts":[["2017",8,1]]}}}],"schema":"https://github.com/citation-style-language/schema/raw/master/csl-citation.json"} </w:instrText>
+      </w:r>
+      <w:r>
+        <w:fldChar w:fldCharType="separate"/>
+      </w:r>
+      <w:r>
+        <w:rPr>
+          <w:rFonts w:ascii="Calibri" w:hAnsi="Calibri" w:cs="Calibri"/>
+        </w:rPr>
+        <w:t>(Mittal et al. 2017)</w:t>
+      </w:r>
+      <w:r>
+        <w:fldChar w:fldCharType="end"/>
+      </w:r>
+      <w:r>
+        <w:t>, across Europe</w:t>
+      </w:r>
+      <w:r>
+        <w:t xml:space="preserve"> </w:t>
+      </w:r>
+      <w:r>
+        <w:fldChar w:fldCharType="begin"/>
+      </w:r>
+      <w:r>
+        <w:instrText xml:space="preserve"> ADDIN ZOTERO_ITEM CSL_CITATION {"citationID":"Bn2E2upS","properties":{"formattedCitation":"(Mersky et al. 2016; Egn\\uc0\\u233{}r and Trosvik 2018; Seixas et al. 2015; Hawkins et al. 2013)","plainCitation":"(Mersky et al. 2016; Egnér and Trosvik 2018; Seixas et al. 2015; Hawkins et al. 2013)","noteIndex":0},"citationItems":[{"id":122,"uris":["http://zotero.org/users/local/GpkrhFR0/items/Y77ZNK2G"],"uri":["http://zotero.org/users/local/GpkrhFR0/items/Y77ZNK2G"],"itemData":{"id":122,"type":"article-journal","abstract":"Battery Electric vehicles (BEVs) shift pollution off the road and to potentially less damaging and more varied sources than petroleum. Depending on the source of electricity, a transition to electriﬁed personal transportation can dramatically reduce greenhouse gas emissions and air pollutants. However current EVs tend to be more expensive and have shorter range, which can hinder public adoption. Government incentives can be used to alleviate these factors and encourage adoption. Norway has a long history incentivizing BEV adoption including measures such as exemption from roadway tolls, access to charging infrastructure, point of sale tax incentives, and usage of public bus use limited lanes. This paper analyzed the sales of electric vehicles on a regional and municipal basis in Norway and then cross analyzed these with the corresponding local demographic data and incentive measures to attempt to ascertain which factors lead to higher BEV adoption. It was concluded that access to BEV charging infrastructure, being adjacent to major cities, and regional incomes had the greatest predictive power for the growth of BEV sales. It was also concluded that short-range vehicles showed somewhat more income and unemployment sensitivity than long-range vehicles. Toll exemptions and the right to use bus designated lanes do not seem to have statistically signiﬁcant predictive power for BEV sales in our linear municipal-level models, but this could be due to neighboring major cities containing those incentive features.","container-title":"Transportation Research Part D: Transport and Environment","DOI":"10.1016/j.trd.2016.03.011","ISSN":"13619209","journalAbbreviation":"Transportation Research Part D: Transport and Environment","language":"en","page":"56-68","source":"DOI.org (Crossref)","title":"Effectiveness of incentives on electric vehicle adoption in Norway","volume":"46","author":[{"family":"Mersky","given":"Avi Chaim"},{"family":"Sprei","given":"Frances"},{"family":"Samaras","given":"Constantine"},{"family":"Qian","given":"Zhen (Sean)"}],"issued":{"date-parts":[["2016",7]]}}},{"id":120,"uris":["http://zotero.org/users/local/GpkrhFR0/items/J9HTRUBV"],"uri":["http://zotero.org/users/local/GpkrhFR0/items/J9HTRUBV"],"itemData":{"id":120,"type":"article-journal","abstract":"A transition towards a higher share of electric vehicles has the potential to signiﬁcantly reduce greenhouse gas emissions. The adoption rate of electric vehicles in Sweden is however relatively slow and varies substantially across municipalities. This study empirically examines the impact of local policy instruments designed to promote the adoption of electric vehicles. We use panel data between 2010 and 2016 to estimate the eﬀect of local policy instruments on the share of newly registered battery electric vehicles in Swedish municipalities. We ﬁnd that an increased number of public charging points increases the adoption rate, especially in urban municipalities. The results further suggest that public procurement of battery electric vehicles has the potential to be an eﬀective policy instrument. Finally, we ﬁnd that by adjusting policy instruments to the speciﬁc characteristics of municipalities and making them visible to the public, their eﬀectiveness can be increased.","container-title":"Energy Policy","DOI":"10.1016/j.enpol.2018.06.040","ISSN":"03014215","journalAbbreviation":"Energy Policy","language":"en","page":"584-596","source":"DOI.org (Crossref)","title":"Electric vehicle adoption in Sweden and the impact of local policy instruments","volume":"121","author":[{"family":"Egnér","given":"Filippa"},{"family":"Trosvik","given":"Lina"}],"issued":{"date-parts":[["2018",10]]}}},{"id":85,"uris":["http://zotero.org/users/local/GpkrhFR0/items/Q9I4LAEX"],"uri":["http://zotero.org/users/local/GpkrhFR0/items/Q9I4LAEX"],"itemData":{"id":85,"type":"article-journal","abstract":"Electric vehicles (EVs) are considered alternatives to internal combustion engines due to their energy efﬁciency and contribution to CO2 mitigation. The adoption of EVs depends on consumer preferences, including cost, social status and driving habits, although it is agreed that current and expected costs play a major role. We use a partial equilibrium model that minimizes total energy system costs to assess whether EVs can be a cost-effective option for the consumers of each EU27 member state up to 2050, focusing on the impact of different vehicle investment costs and CO2 mitigation targets. We found that for an EU-wide greenhouse gas emission reduction cap of 40% and 70% by 2050 vis-à-vis 1990 emissions, battery electric vehicles (BEVs) are cost-effective in the EU only by 2030 and only if their costs are 30% lower than currently expected. At the EU level, vehicle costs and the capability to deliver both short- and long-distance mobility are the main drivers of BEV deployment. Other drivers include each state’s national mobility patterns and the cost-effectiveness of alternative mitigation options, both in the transport sector, such as plug-in hybrid electric vehicles (PHEVs) or biofuels, and in other sectors, such as renewable electricity.","container-title":"Energy Policy","DOI":"10.1016/j.enpol.2015.01.032","ISSN":"03014215","journalAbbreviation":"Energy Policy","language":"en","page":"165-176","source":"DOI.org (Crossref)","title":"Assessing the cost-effectiveness of electric vehicles in European countries using integrated modeling","volume":"80","author":[{"family":"Seixas","given":"J."},{"family":"Simões","given":"S."},{"family":"Dias","given":"L."},{"family":"Kanudia","given":"A."},{"family":"Fortes","given":"P."},{"family":"Gargiulo","given":"M."}],"issued":{"date-parts":[["2015",5]]}}},{"id":87,"uris":["http://zotero.org/users/local/GpkrhFR0/items/TGZN3MPL"],"uri":["http://zotero.org/users/local/GpkrhFR0/items/TGZN3MPL"],"itemData":{"id":87,"type":"article-journal","abstract":"Electric vehicles (EVs) coupled with low-carbon electricity sources offer the potential for reducing greenhouse gas emissions and exposure to tailpipe emissions from personal transportation. In considering these beneﬁts, it is important to address concerns of problemshifting. In addition, while many studies have focused on the use phase in comparing transportation options, vehicle production is also signiﬁcant when comparing conventional and EVs. We develop and provide a transparent life cycle inventory of conventional and electric vehicles and apply our inventory to assess conventional and EVs over a range of impact categories. We ﬁnd that EVs powered by the present European electricity mix offer a 10% to 24% decrease in global warming potential (GWP) relative to conventional diesel or gasoline vehicles assuming lifetimes of 150,000 km. However, EVs exhibit the potential for signiﬁcant increases in human toxicity, freshwater eco-toxicity, freshwater eutrophication, and metal depletion impacts, largely emanating from the vehicle supply chain. Results are sensitive to assumptions regarding electricity source, use phase energy consumption, vehicle lifetime, and battery replacement schedules. Because production impacts are more signiﬁcant for EVs than conventional vehicles, assuming a vehicle lifetime of 200,000 km exaggerates the GWP beneﬁts of EVs to 27% to 29% relative to gasoline vehicles or 17% to 20% relative to diesel. An assumption of 100,000 km decreases the beneﬁt of EVs to 9% to 14% with respect to gasoline vehicles and results in impacts indistinguishable from those of a diesel vehicle. Improving the environmental proﬁle of EVs requires engagement around reducing vehicle production supply chain impacts and promoting clean electricity sources in decision making regarding electricity infrastructure.","container-title":"Journal of Industrial Ecology","DOI":"10.1111/j.1530-9290.2012.00532.x","ISSN":"1088-1980, 1530-9290","issue":"1","journalAbbreviation":"Journal of Industrial Ecology","language":"en","page":"53-64","source":"DOI.org (Crossref)","title":"Comparative Environmental Life Cycle Assessment of Conventional and Electric Vehicles","volume":"17","author":[{"family":"Hawk</w:instrText>
+      </w:r>
+      <w:r>
+        <w:rPr>
+          <w:rFonts w:hint="eastAsia"/>
+        </w:rPr>
+        <w:instrText>ins","given":"Troy R."},{"family":"Singh","given":"Bhawna"},{"family":"Majeau</w:instrText>
+      </w:r>
+      <w:r>
+        <w:rPr>
+          <w:rFonts w:hint="eastAsia"/>
+        </w:rPr>
+        <w:instrText>‐</w:instrText>
+      </w:r>
+      <w:r>
+        <w:rPr>
+          <w:rFonts w:hint="eastAsia"/>
+        </w:rPr>
+        <w:instrText>Bettez","given":"Guillaume"},{"family":"Strømman","given":"Anders Hammer"}],"issued":{"date-parts":[["2013",2]]}}}],"schema":"https://github.com/citation-style-language/schema/r</w:instrText>
+      </w:r>
+      <w:r>
+        <w:instrText xml:space="preserve">aw/master/csl-citation.json"} </w:instrText>
+      </w:r>
+      <w:r>
+        <w:fldChar w:fldCharType="separate"/>
+      </w:r>
       <w:r>
         <w:rPr>
           <w:rFonts w:ascii="Calibri" w:hAnsi="Calibri" w:cs="Calibri"/>
           <w:szCs w:val="24"/>
         </w:rPr>
-        <w:t>Furubayashi</w:t>
-      </w:r>
-      <w:proofErr w:type="spellEnd"/>
+        <w:t>(Mersky et al. 2016; Egnér and Trosvik 2018; Seixas et al. 2015; Hawkins et al. 2013)</w:t>
+      </w:r>
+      <w:r>
+        <w:fldChar w:fldCharType="end"/>
+      </w:r>
+      <w:r>
+        <w:t>,</w:t>
+      </w:r>
+      <w:r>
+        <w:t xml:space="preserve"> while others compare </w:t>
+      </w:r>
+      <w:r>
+        <w:t xml:space="preserve">the impact of policies </w:t>
+      </w:r>
+      <w:r>
+        <w:t>across different nations</w:t>
+      </w:r>
+      <w:r>
+        <w:t xml:space="preserve"> </w:t>
+      </w:r>
+      <w:r>
+        <w:fldChar w:fldCharType="begin"/>
+      </w:r>
+      <w:r>
+        <w:instrText xml:space="preserve"> ADDIN ZOTERO_ITEM CSL_CITATION {"citationID":"SVxPDZVI","properties":{"formattedCitation":"(Wu and Zhang 2017; Sierzchula et al. 2014)","plainCitation":"(Wu and Zhang 2017; Sierzchula et al. 2014)","noteIndex":0},"citationItems":[{"id":93,"uris":["http://zotero.org/users/local/GpkrhFR0/items/HQZYMYRN"],"uri":["http://zotero.org/users/local/GpkrhFR0/items/HQZYMYRN"],"itemData":{"id":93,"type":"article-journal","abstract":"Developing the electric vehicle (EV) industry is generally considered to be an effective way of easing the imbalance between the supply and demand of oil, and, in addition, the pressure to reduce environmental pollution. Developed countries and most developing countries including Brazil, Russia, India, and China (so-called ‘BRIC’ countries) are actively promoting the development of EVs. By studying different types of widely-used gasoline internal combustion engine vehicles (ICEVs) and EVs, we compare the effect on the environment of utilizing EVs in both developed and developing countries. This is achieved by using a ‘well-to-wheel’ method. The results show that compared to gasoline ICEVs, EVs have a signiﬁcant effect on CO2 emission reduction. However, the corresponding air pollution due to SO2, PM10, NOx, etc. for a given EV varies substantially in different countries because of the inﬂuence of several factors (electrical power structure, line loss rate, and so on). As developing countries use larger proportions of thermal power or present high line loss rates, pollutant emission produced by a certain EV is much higher than that in developed countries. Taking China as a typical developing country as an example, this research dynamically predicts the environmental effects expected in 2020 and 2025 due to a developing EV industry. Predictions are based on a method of Monte Carlo simulation and consider the government’s development plan for energy. Finally, according to the results obtained, policies and suggestions for the development of the EV industry in developing countries are proposed.","container-title":"Transportation Research Part D: Transport and Environment","DOI":"10.1016/j.trd.2016.12.007","ISSN":"13619209","journalAbbreviation":"Transportation Research Part D: Transport and Environment","language":"en","page":"129-145","source":"DOI.org (Crossref)","title":"Can the development of electric vehicles reduce the emission of air pollutants and greenhouse gases in developing countries?","volume":"51","author":[{"family":"Wu","given":"Ya"},{"family":"Zhang","given":"Li"}],"issued":{"date-parts":[["2017",3]]}}},{"id":118,"uris":["http://zotero.org/users/local/GpkrhFR0/items/FRRX8TXE"],"uri":["http://zotero.org/users/local/GpkrhFR0/items/FRRX8TXE"],"itemData":{"id":118,"type":"article-journal","abstract":"Electric vehicles represent an innovation with the potential to lower greenhouse gas emissions and help mitigate the causes of climate change. However, externalities including the appropriability of knowledge and pollution abatement result in societal/economic beneﬁts that are not incorporated in electric vehicle prices. In order to address resulting market failures, governments have employed a number of policies. We seek to determine the relationship of one such policy instrument (consumer ﬁnancial incentives) to electric vehicle adoption. Based on existing literature, we identiﬁed several additional socio-economic factors that are expected to be inﬂuential in determining electric vehicle adoption rates. Using multiple linear regression analysis, we examined the relationship between those variables and 30 national electric vehicle market shares for the year 2012. The model found ﬁnancial incentives, charging infrastructure, and local presence of production facilities to be signiﬁcant and positively correlated to a country's electric vehicle market share. Results suggest that of those factors, charging infrastructure was most strongly related to electric vehicle adoption. However, descriptive analysis suggests that neither ﬁnancial incentives nor charging infrastructure ensure high electric vehicle adoption rates.","container-title":"Energy Policy","DOI":"10.1016/j.enpol.2014.01.043","ISSN":"03014215","journalAbbreviation":"Energy Policy","language":"en","page":"183-194","source":"DOI.org (Crossref)","title":"The influence of financial incentives and other socio-economic factors on electric vehicle adoption","volume":"68","author":[{"family":"Sierzchula","given":"William"},{"family":"Bakker","given":"Sjoerd"},{"family":"Maat","given":"Kees"},{"family":"Wee","given":"Bert","non-dropping-particle":"van"}],"issued":{"date-parts":[["2014",5]]}}}],"schema":"https://github.com/citation-style-language/schema/raw/master/csl-citation.json"} </w:instrText>
+      </w:r>
+      <w:r>
+        <w:fldChar w:fldCharType="separate"/>
+      </w:r>
+      <w:r>
+        <w:rPr>
+          <w:rFonts w:ascii="Calibri" w:hAnsi="Calibri" w:cs="Calibri"/>
+        </w:rPr>
+        <w:t>(Wu and Zhang 2017; Sierzchula et al. 2014)</w:t>
+      </w:r>
+      <w:r>
+        <w:fldChar w:fldCharType="end"/>
+      </w:r>
+      <w:r>
+        <w:t xml:space="preserve">. These studies </w:t>
+      </w:r>
+      <w:r>
+        <w:t xml:space="preserve">in general </w:t>
+      </w:r>
+      <w:r>
+        <w:t xml:space="preserve">find that </w:t>
+      </w:r>
+      <w:r>
+        <w:t xml:space="preserve">while </w:t>
+      </w:r>
+      <w:r>
+        <w:t>EV costs are dropping and widespread adoption can have numerous benefits,</w:t>
+      </w:r>
+      <w:r>
+        <w:t xml:space="preserve"> this </w:t>
+      </w:r>
+      <w:r>
+        <w:t xml:space="preserve">still </w:t>
+      </w:r>
+      <w:r>
+        <w:t>requires significant policy support</w:t>
+      </w:r>
+      <w:r>
+        <w:t xml:space="preserve"> and </w:t>
+      </w:r>
+      <w:r>
+        <w:t>investment in technological advancement</w:t>
+      </w:r>
+      <w:r>
+        <w:t xml:space="preserve"> to make EVs a cost-effective mobility option for consumers </w:t>
+      </w:r>
+      <w:r>
+        <w:fldChar w:fldCharType="begin"/>
+      </w:r>
+      <w:r>
+        <w:instrText xml:space="preserve"> ADDIN ZOTERO_ITEM CSL_CITATION {"citationID":"732zJs0A","properties":{"formattedCitation":"(Seixas et al. 2015)","plainCitation":"(Seixas et al. 2015)","noteIndex":0},"citationItems":[{"id":85,"uris":["http://zotero.org/users/local/GpkrhFR0/items/Q9I4LAEX"],"uri":["http://zotero.org/users/local/GpkrhFR0/items/Q9I4LAEX"],"itemData":{"id":85,"type":"article-journal","abstract":"Electric vehicles (EVs) are considered alternatives to internal combustion engines due to their energy efﬁciency and contribution to CO2 mitigation. The adoption of EVs depends on consumer preferences, including cost, social status and driving habits, although it is agreed that current and expected costs play a major role. We use a partial equilibrium model that minimizes total energy system costs to assess whether EVs can be a cost-effective option for the consumers of each EU27 member state up to 2050, focusing on the impact of different vehicle investment costs and CO2 mitigation targets. We found that for an EU-wide greenhouse gas emission reduction cap of 40% and 70% by 2050 vis-à-vis 1990 emissions, battery electric vehicles (BEVs) are cost-effective in the EU only by 2030 and only if their costs are 30% lower than currently expected. At the EU level, vehicle costs and the capability to deliver both short- and long-distance mobility are the main drivers of BEV deployment. Other drivers include each state’s national mobility patterns and the cost-effectiveness of alternative mitigation options, both in the transport sector, such as plug-in hybrid electric vehicles (PHEVs) or biofuels, and in other sectors, such as renewable electricity.","container-title":"Energy Policy","DOI":"10.1016/j.enpol.2015.01.032","ISSN":"03014215","journalAbbreviation":"Energy Policy","language":"en","page":"165-176","source":"DOI.org (Crossref)","title":"Assessing the cost-effectiveness of electric vehicles in European countries using integrated modeling","volume":"80","author":[{"family":"Seixas","given":"J."},{"family":"Simões","given":"S."},{"family":"Dias","given":"L."},{"family":"Kanudia","given":"A."},{"family":"Fortes","given":"P."},{"family":"Gargiulo","given":"M."}],"issued":{"date-parts":[["2015",5]]}}}],"schema":"https://github.com/citation-style-language/schema/raw/master/csl-citation.json"} </w:instrText>
+      </w:r>
+      <w:r>
+        <w:fldChar w:fldCharType="separate"/>
+      </w:r>
+      <w:r>
+        <w:rPr>
+          <w:rFonts w:ascii="Calibri" w:hAnsi="Calibri" w:cs="Calibri"/>
+        </w:rPr>
+        <w:t>(Seixas et al. 2015)</w:t>
+      </w:r>
+      <w:r>
+        <w:fldChar w:fldCharType="end"/>
+      </w:r>
+      <w:r>
+        <w:t xml:space="preserve">. </w:t>
+      </w:r>
+      <w:r>
+        <w:t>While the high</w:t>
+      </w:r>
+      <w:r>
+        <w:t xml:space="preserve"> capital</w:t>
+      </w:r>
+      <w:r>
+        <w:t xml:space="preserve"> cost of EVs is a barrier to widespread adoption, </w:t>
+      </w:r>
+      <w:r>
+        <w:t>measures</w:t>
+      </w:r>
+      <w:r>
+        <w:t xml:space="preserve"> such as </w:t>
+      </w:r>
+      <w:r>
+        <w:t xml:space="preserve">fiscal incentives, </w:t>
+      </w:r>
+      <w:r>
+        <w:t>public chargin</w:t>
+      </w:r>
+      <w:r>
+        <w:t>g</w:t>
+      </w:r>
+      <w:r>
+        <w:t xml:space="preserve"> </w:t>
+      </w:r>
+      <w:r>
+        <w:t>infrastructure</w:t>
+      </w:r>
+      <w:r>
+        <w:t>,</w:t>
+      </w:r>
+      <w:r>
+        <w:t xml:space="preserve"> road priority, and public vehicle procurement can be effective</w:t>
+      </w:r>
+      <w:r>
+        <w:t xml:space="preserve"> policy</w:t>
+      </w:r>
+      <w:r>
+        <w:t xml:space="preserve"> levers to increase EV penetration </w:t>
+      </w:r>
+      <w:r>
+        <w:fldChar w:fldCharType="begin"/>
+      </w:r>
+      <w:r>
+        <w:instrText xml:space="preserve"> ADDIN ZOTERO_ITEM CSL_CITATION {"citationID":"PizylgKF","properties":{"formattedCitation":"(Wang, Tang, and Pan 2019; Egn\\uc0\\u233{}r and Trosvik 2018; Mersky et al. 2016; L\\uc0\\u233{}vay, Drossinos, and Thiel 2017)","plainCitation":"(Wang, Tang, and Pan 2019; Egnér and Trosvik 2018; Mersky et al. 2016; Lévay, Drossinos, and Thiel 2017)","noteIndex":0},"citationItems":[{"id":127,"uris":["http://zotero.org/users/local/GpkrhFR0/items/A4HK69FW"],"uri":["http://zotero.org/users/local/GpkrhFR0/items/A4HK69FW"],"itemData":{"id":127,"type":"article-journal","abstract":"Environmental issues and energy security have led governments to introduce lots of incentive policies on electric vehicle promotion. Beneﬁting from policy dividend, the global threshold of 1 million electric cars on the road had been exceeded in 2015, closing at 1.26 million. Among these incentive policies, subsidy scheme was regarded as the most important and eﬀective. However, many governments intend to abrogate subsidy for electric vehicle, such as China, America and Germany. It`s worth ﬁnding out the key factors including incentive measures and additional socio-economic factors that promote electric vehicle adoption. Utilizing multiple linear regression method, we explore the relationship between those variables and 30 national electric vehicle market shares for the year 2015. The results show that chargers` density, fuel price and road priority are signiﬁcantly positive factors correlated with a country`s electric vehicle market share. Nevertheless, ﬁscal incentives are no longer the reasons for the huge diﬀerences of electric vehicle promotion over countries. This paper is helpful for policymakers to adjust and improve their policy for electric mobility.","container-title":"Sustainable Cities and Society","DOI":"10.1016/j.scs.2018.10.024","ISSN":"22106707","journalAbbreviation":"Sustainable Cities and Society","language":"en","page":"597-603","source":"DOI.org (Crossref)","title":"A global comparison and assessment of incentive policy on electric vehicle promotion","volume":"44","author":[{"family":"Wang","given":"Ning"},{"family":"Tang","given":"Linhao"},{"family":"Pan","given":"Huizhong"}],"issued":{"date-parts":[["2019",1]]}}},{"id":120,"uris":["http://zotero.org/users/local/GpkrhFR0/items/J9HTRUBV"],"uri":["http://zotero.org/users/local/GpkrhFR0/items/J9HTRUBV"],"itemData":{"id":120,"type":"article-journal","abstract":"A transition towards a higher share of electric vehicles has the potential to signiﬁcantly reduce greenhouse gas emissions. The adoption rate of electric vehicles in Sweden is however relatively slow and varies substantially across municipalities. This study empirically examines the impact of local policy instruments designed to promote the adoption of electric vehicles. We use panel data between 2010 and 2016 to estimate the eﬀect of local policy instruments on the share of newly registered battery electric vehicles in Swedish municipalities. We ﬁnd that an increased number of public charging points increases the adoption rate, especially in urban municipalities. The results further suggest that public procurement of battery electric vehicles has the potential to be an eﬀective policy instrument. Finally, we ﬁnd that by adjusting policy instruments to the speciﬁc characteristics of municipalities and making them visible to the public, their eﬀectiveness can be increased.","container-title":"Energy Policy","DOI":"10.1016/j.enpol.2018.06.040","ISSN":"03014215","journalAbbreviation":"Energy Policy","language":"en","page":"584-596","source":"DOI.org (Crossref)","title":"Electric vehicle adoption in Sweden and the impact of local policy instruments","volume":"121","author":[{"family":"Egnér","given":"Filippa"},{"family":"Trosvik","given":"Lina"}],"issued":{"date-parts":[["2018",10]]}}},{"id":122,"uris":["http://zotero.org/users/local/GpkrhFR0/items/Y77ZNK2G"],"uri":["http://zotero.org/users/local/GpkrhFR0/items/Y77ZNK2G"],"itemData":{"id":122,"type":"article-journal","abstract":"Battery Electric vehicles (BEVs) shift pollution off the road and to potentially less damaging and more varied sources than petroleum. Depending on the source of electricity, a transition to electriﬁed personal transportation can dramatically reduce greenhouse gas emissions and air pollutants. However current EVs tend to be more expensive and have shorter range, which can hinder public adoption. Government incentives can be used to alleviate these factors and encourage adoption. Norway has a long history incentivizing BEV adoption including measures such as exemption from roadway tolls, access to charging infrastructure, point of sale tax incentives, and usage of public bus use limited lanes. This paper analyzed the sales of electric vehicles on a regional and municipal basis in Norway and then cross analyzed these with the corresponding local demographic data and incentive measures to attempt to ascertain which factors lead to higher BEV adoption. It was concluded that access to BEV charging infrastructure, being adjacent to major cities, and regional incomes had the greatest predictive power for the growth of BEV sales. It was also concluded that short-range vehicles showed somewhat more income and unemployment sensitivity than long-range vehicles. Toll exemptions and the right to use bus designated lanes do not seem to have statistically signiﬁcant predictive power for BEV sales in our linear municipal-level models, but this could be due to neighboring major cities containing those incentive features.","container-title":"Transportation Research Part D: Transport and Environment","DOI":"10.1016/j.trd.2016.03.011","ISSN":"13619209","journalAbbreviation":"Transportation Research Part D: Transport and Environment","language":"en","page":"56-68","source":"DOI.org (Crossref)","title":"Effectiveness of incentives on electric vehicle adoption in Norway","volume":"46","author":[{"family":"Mersky","given":"Avi Chaim"},{"family":"Sprei","given":"Frances"},{"family":"Samaras","given":"Constantine"},{"family":"Qian","given":"Zhen (Sean)"}],"issued":{"date-parts":[["2016",7]]}}},{"id":124,"uris":["http://zotero.org/users/local/GpkrhFR0/items/LQ6KWMPG"],"uri":["http://zotero.org/users/local/GpkrhFR0/items/LQ6KWMPG"],"itemData":{"id":124,"type":"article-journal","abstract":"An important barrier to electric vehicle (EV) sales is their high purchase price compared to internal combustion engine (ICE) vehicles. We conducted total cost of ownership (TCO) calculations to study how costs and sales of EVs relate to each other and to examine the role of ﬁscal incentives in reducing TCO and increasing EV sales. We composed EV-ICE vehicle pairs that allowed cross-segment and cross-country comparison in eight European countries. Actual car prices were used to calculate the incentives for each model in each country. We found a negative TCO-sales relationship that diﬀers across car segments. Compared to their ICE vehicle pair, big EVs have lower TCO, higher sales, and seem to be less price responsive than small EVs. Three country groups can be distinguished according to the level of ﬁscal incentives and their impact on TCO and EV sales. In Norway, incentives led to the lowest TCO for the EVs. In the Netherlands, France, and UK the TCO of EVs is close to the TCO of the ICE pairs. In the other countries the TCO of EVs exceeds that of the ICE vehicles. We found that exemptions from ﬂat taxes favour big EVs, while lump-sum subsidies favour small EVs.","container-title":"Energy Policy","DOI":"10.1016/j.enpol.2017.02.054","ISSN":"03014215","journalAbbreviation":"Energy Policy","language":"en","page":"524-533","source":"DOI.org (Crossref)","title":"The effect of fiscal incentives on market penetration of electric vehicles: A pairwise comparison of total cost of ownership","title-short":"The effect of fiscal incentives on market penetration of electric vehicles","volume":"105","author":[{"family":"Lévay","given":"Petra Zsuzsa"},{"family":"Drossinos","given":"Yannis"},{"family":"Thiel","given":"Christian"}],"issued":{"date-parts":[["2017",6]]}}}],"schema":"https://github.com/citation-style-language/schema/raw/master/csl-citation.json"} </w:instrText>
+      </w:r>
+      <w:r>
+        <w:fldChar w:fldCharType="separate"/>
+      </w:r>
       <w:r>
         <w:rPr>
           <w:rFonts w:ascii="Calibri" w:hAnsi="Calibri" w:cs="Calibri"/>
           <w:szCs w:val="24"/>
         </w:rPr>
-        <w:t>, and Nakata 2014)</w:t>
+        <w:t>(Wang, Tang, and Pan 2019; Egnér and Trosvik 2018; Mersky et al. 2016; Lévay, Drossinos, and Thiel 2017)</w:t>
       </w:r>
       <w:r>
         <w:fldChar w:fldCharType="end"/>
       </w:r>
       <w:r>
-        <w:t xml:space="preserve">, </w:t>
-      </w:r>
-      <w:r>
-        <w:t xml:space="preserve">China </w:t>
+        <w:t>.</w:t>
+      </w:r>
+      <w:r>
+        <w:t xml:space="preserve"> </w:t>
+      </w:r>
+      <w:r>
+        <w:t>Nonetheless</w:t>
+      </w:r>
+      <w:r>
+        <w:t>, a</w:t>
+      </w:r>
+      <w:r>
+        <w:t xml:space="preserve"> range of additional measures</w:t>
+      </w:r>
+      <w:r>
+        <w:t xml:space="preserve"> </w:t>
+      </w:r>
+      <w:r>
+        <w:t>including fuel economy</w:t>
+      </w:r>
+      <w:r>
+        <w:t>, increase in mass transit,</w:t>
+      </w:r>
+      <w:r>
+        <w:t xml:space="preserve"> and low carbon fuel mi</w:t>
+      </w:r>
+      <w:r>
+        <w:t>x</w:t>
+      </w:r>
+      <w:r>
+        <w:t>,</w:t>
+      </w:r>
+      <w:r>
+        <w:t xml:space="preserve"> will be needed for effective decarbonization of the transport sector</w:t>
+      </w:r>
+      <w:r>
+        <w:t xml:space="preserve"> </w:t>
       </w:r>
       <w:r>
         <w:fldChar w:fldCharType="begin"/>
       </w:r>
       <w:r>
-        <w:instrText xml:space="preserve"> ADDIN ZOTERO_ITEM CSL_CITATION {"citationID":"2x3xocEw","properties":{"formattedCitation":"(Hao, Wang, and Ouyang 2011)","plainCitation":"(Hao, Wang, and Ouyang 2011)","noteIndex":0},"citationItems":[{"id":91,"uris":["http://zotero.org/users/local/GpkrhFR0/items/C8IRJ497"],"uri":["http://zotero.org/users/local/GpkrhFR0/items/C8IRJ497"],"itemData":{"id":91,"type":"article-journal","abstract":"Passenger vehicles are the main consumers of gasoline in China. We established a bottom-up model which focuses on the simulation of energy consumptions and greenhouse gas (GHG) emissions growth by China’s passenger vehicle ﬂeet. The fuel conservation and GHG emissions mitigation effects of ﬁve measures including constraining vehicle registration, reducing vehicle travel, strengthening fuel consumption rate (FCR) limits, vehicle downsizing and promoting electric vehicle (EV) penetration were evaluated. Based on the combination of these measures, the fuel conservation and GHG emissions mitigation scenarios for China’s passenger vehicle ﬂeet were analyzed. Under reference scenario with no measures implemented, the fuel consumptions and life cycle GHG emissions will reach 520 million tons of oil equivalent (Mtoe) and 2.15 billion tons in 2050, about 8.1 times the level in 2010. However, substantial fuel conservation can be achieved by implementing the measures. By implementing all ﬁve measures together, the fuel consumption will reach 138 Mtoe in 2030 and decrease to 126 Mtoe in 2050, which is only 37.1% and 24.3% of the consumption under reference scenario. Similar potential lies in GHG mitigation. The results and scenarios provided references for the Chinese government’s policy-making. Ó 2011 Elsevier Ltd. All rights reserved.","container-title":"Energy","DOI":"10.1016/j.energy.2011.09.014","ISSN":"03605442","issue":"11","journalAbbreviation":"Energy","language":"en","page":"6520-6528","source":"DOI.org (Crossref)","title":"Fuel conservation and GHG (Greenhouse gas) emissions mitigation scenarios for China’s passenger vehicle fleet","volume":"36","author":[{"family":"Hao","given":"Han"},{"family":"Wang","given":"Hewu"},{"family":"Ouyang","given":"Minggao"}],"issued":{"date-parts":[["2011",11]]}}}],"schema":"https://github.com/citation-style-language/schema/raw/master/csl-citation.json"} </w:instrText>
+        <w:instrText xml:space="preserve"> ADDIN ZOTERO_ITEM CSL_CITATION {"citationID":"G8I52E4J","properties":{"formattedCitation":"(Mittal et al. 2017; Hao, Wang, and Ouyang 2011)","plainCitation":"(Mittal et al. 2017; Hao, Wang, and Ouyang 2011)","noteIndex":0},"citationItems":[{"id":51,"uris":["http://zotero.org/users/local/GpkrhFR0/items/X37FV3BP"],"uri":["http://zotero.org/users/local/GpkrhFR0/items/X37FV3BP"],"itemData":{"id":51,"type":"article-journal","abstract":"A bottom-up passenger transport model named AIM (Asia-pacific Integrated Model)/Transport model is developed by incorporating behavioral parameters and transportation technological details. This model is based on discrete based choice modelling covering 17 global regions soft-linked with the AIM/CGE (Computable General Equilibrium) model. In this paper, the model is used to assess the impact of various factors like travel time, energy efficiency improvement, load factor, mode preference along with environmental awareness factors on transport demand, energy and emissions. The modelling assessment results show that travel speed and land-use patterns have significant impact on the travel demand. High occupancy rate and shift towards the mass-transit system result in energy and emissions reduction. Implementation of carbon tax aligned with the two-degree target results in a 22% cumulative emission reduction from 2005 to 2100 relative to the baseline case. However, the reduction potential can be increased to 42% by combining behavioral and technology related mitigation options like mass-transit system speed improvement, transit oriented development, efficiency improvement, preference towards eco-friendly technologies and high vehicle occupancy.","container-title":"Transportation Research Part D: Transport and Environment","DOI":"10.1016/j.trd.2016.10.006","ISSN":"1361-9209","journalAbbreviation":"Transportation Research Part D: Transport and Environment","language":"en","page":"373-388","source":"ScienceDirect","title":"Key factors influencing the global passenger transport dynamics using the AIM/transport model","volume":"55","author":[{"family":"Mittal","given":"Shivika"},{"family":"Dai","given":"Hancheng"},{"family":"Fujimori","given":"Shinichiro"},{"family":"Hanaoka","given":"Tatsuya"},{"family":"Zhang","given":"Runsen"}],"issued":{"date-parts":[["2017",8,1]]}}},{"id":91,"uris":["http://zotero.org/users/local/GpkrhFR0/items/C8IRJ497"],"uri":["http://zotero.org/users/local/GpkrhFR0/items/C8IRJ497"],"itemData":{"id":91,"type":"article-journal","abstract":"Passenger vehicles are the main consumers of gasoline in China. We established a bottom-up model which focuses on the simulation of energy consumptions and greenhouse gas (GHG) emissions growth by China’s passenger vehicle ﬂeet. The fuel conservation and GHG emissions mitigation effects of ﬁve measures including constraining vehicle registration, reducing vehicle travel, strengthening fuel consumption rate (FCR) limits, vehicle downsizing and promoting electric vehicle (EV) penetration were evaluated. Based on the combination of these measures, the fuel conservation and GHG emissions mitigation scenarios for China’s passenger vehicle ﬂeet were analyzed. Under reference scenario with no measures implemented, the fuel consumptions and life cycle GHG emissions will reach 520 million tons of oil equivalent (Mtoe) and 2.15 billion tons in 2050, about 8.1 times the level in 2010. However, substantial fuel conservation can be achieved by implementing the measures. By implementing all ﬁve measures together, the fuel consumption will reach 138 Mtoe in 2030 and decrease to 126 Mtoe in 2050, which is only 37.1% and 24.3% of the consumption under reference scenario. Similar potential lies in GHG mitigation. The results and scenarios provided references for the Chinese government’s policy-making. Ó 2011 Elsevier Ltd. All rights reserved.","container-title":"Energy","DOI":"10.1016/j.energy.2011.09.014","ISSN":"03605442","issue":"11","journalAbbreviation":"Energy","language":"en","page":"6520-6528","source":"DOI.org (Crossref)","title":"Fuel conservation and GHG (Greenhouse gas) emissions mitigation scenarios for China’s passenger vehicle fleet","volume":"36","author":[{"family":"Hao","given":"Han"},{"family":"Wang","given":"Hewu"},{"family":"Ouyang","given":"Minggao"}],"issued":{"date-parts":[["2011",11]]}}}],"schema":"https://github.com/citation-style-language/schema/raw/master/csl-citation.json"} </w:instrText>
       </w:r>
       <w:r>
         <w:fldChar w:fldCharType="separate"/>
@@ -3818,67 +4021,25 @@
         <w:rPr>
           <w:rFonts w:ascii="Calibri" w:hAnsi="Calibri" w:cs="Calibri"/>
         </w:rPr>
-        <w:t>(Hao, Wang, and Ouyang 2011)</w:t>
+        <w:t>(Mittal et al. 2017; Hao, Wang, and Ouyang 2011)</w:t>
       </w:r>
       <w:r>
         <w:fldChar w:fldCharType="end"/>
       </w:r>
       <w:r>
-        <w:t xml:space="preserve">, </w:t>
-      </w:r>
-      <w:r>
-        <w:t xml:space="preserve">India </w:t>
+        <w:t>.</w:t>
+      </w:r>
+    </w:p>
+    <w:p>
+      <w:r>
+        <w:lastRenderedPageBreak/>
+        <w:t xml:space="preserve">Developing countries are expected to see the largest growth in both population and incomes and a corresponding increase in road transport </w:t>
       </w:r>
       <w:r>
         <w:fldChar w:fldCharType="begin"/>
       </w:r>
       <w:r>
-        <w:instrText xml:space="preserve"> ADDIN ZOTERO_ITEM CSL_CITATION {"citationID":"HaFJs20g","properties":{"formattedCitation":"(Mittal et al. 2017)","plainCitation":"(Mittal et al. 2017)","noteIndex":0},"citationItems":[{"id":51,"uris":["http://zotero.org/users/local/GpkrhFR0/items/X37FV3BP"],"uri":["http://zotero.org/users/local/GpkrhFR0/items/X37FV3BP"],"itemData":{"id":51,"type":"article-journal","abstract":"A bottom-up passenger transport model named AIM (Asia-pacific Integrated Model)/Transport model is developed by incorporating behavioral parameters and transportation technological details. This model is based on discrete based choice modelling covering 17 global regions soft-linked with the AIM/CGE (Computable General Equilibrium) model. In this paper, the model is used to assess the impact of various factors like travel time, energy efficiency improvement, load factor, mode preference along with environmental awareness factors on transport demand, energy and emissions. The modelling assessment results show that travel speed and land-use patterns have significant impact on the travel demand. High occupancy rate and shift towards the mass-transit system result in energy and emissions reduction. Implementation of carbon tax aligned with the two-degree target results in a 22% cumulative emission reduction from 2005 to 2100 relative to the baseline case. However, the reduction potential can be increased to 42% by combining behavioral and technology related mitigation options like mass-transit system speed improvement, transit oriented development, efficiency improvement, preference towards eco-friendly technologies and high vehicle occupancy.","container-title":"Transportation Research Part D: Transport and Environment","DOI":"10.1016/j.trd.2016.10.006","ISSN":"1361-9209","journalAbbreviation":"Transportation Research Part D: Transport and Environment","language":"en","page":"373-388","source":"ScienceDirect","title":"Key factors influencing the global passenger transport dynamics using the AIM/transport model","volume":"55","author":[{"family":"Mittal","given":"Shivika"},{"family":"Dai","given":"Hancheng"},{"family":"Fujimori","given":"Shinichiro"},{"family":"Hanaoka","given":"Tatsuya"},{"family":"Zhang","given":"Runsen"}],"issued":{"date-parts":[["2017",8,1]]}}}],"schema":"https://github.com/citation-style-language/schema/raw/master/csl-citation.json"} </w:instrText>
-      </w:r>
-      <w:r>
-        <w:fldChar w:fldCharType="separate"/>
-      </w:r>
-      <w:r>
-        <w:rPr>
-          <w:rFonts w:ascii="Calibri" w:hAnsi="Calibri" w:cs="Calibri"/>
-        </w:rPr>
-        <w:t>(Mittal et al. 2017)</w:t>
-      </w:r>
-      <w:r>
-        <w:fldChar w:fldCharType="end"/>
-      </w:r>
-      <w:r>
-        <w:t>, across Europe</w:t>
-      </w:r>
-      <w:r>
-        <w:t xml:space="preserve"> </w:t>
-      </w:r>
-      <w:r>
-        <w:fldChar w:fldCharType="begin"/>
-      </w:r>
-      <w:r>
-        <w:instrText xml:space="preserve"> ADDIN ZOTERO_ITEM CSL_CITATION {"citationID":"Bn2E2upS","properties":{"formattedCitation":"(Mersky et al. 2016; Egn\\uc0\\u233{}r and Trosvik 2018; Seixas et al. 2015; Hawkins et al. 2013)","plainCitation":"(Mersky et al. 2016; Egnér and Trosvik 2018; Seixas et al. 2015; Hawkins et al. 2013)","noteIndex":0},"citationItems":[{"id":122,"uris":["http://zotero.org/users/local/GpkrhFR0/items/Y77ZNK2G"],"uri":["http://zotero.org/users/local/GpkrhFR0/items/Y77ZNK2G"],"itemData":{"id":122,"type":"article-journal","abstract":"Battery Electric vehicles (BEVs) shift pollution off the road and to potentially less damaging and more varied sources than petroleum. Depending on the source of electricity, a transition to electriﬁed personal transportation can dramatically reduce greenhouse gas emissions and air pollutants. However current EVs tend to be more expensive and have shorter range, which can hinder public adoption. Government incentives can be used to alleviate these factors and encourage adoption. Norway has a long history incentivizing BEV adoption including measures such as exemption from roadway tolls, access to charging infrastructure, point of sale tax incentives, and usage of public bus use limited lanes. This paper analyzed the sales of electric vehicles on a regional and municipal basis in Norway and then cross analyzed these with the corresponding local demographic data and incentive measures to attempt to ascertain which factors lead to higher BEV adoption. It was concluded that access to BEV charging infrastructure, being adjacent to major cities, and regional incomes had the greatest predictive power for the growth of BEV sales. It was also concluded that short-range vehicles showed somewhat more income and unemployment sensitivity than long-range vehicles. Toll exemptions and the right to use bus designated lanes do not seem to have statistically signiﬁcant predictive power for BEV sales in our linear municipal-level models, but this could be due to neighboring major cities containing those incentive features.","container-title":"Transportation Research Part D: Transport and Environment","DOI":"10.1016/j.trd.2016.03.011","ISSN":"13619209","journalAbbreviation":"Transportation Research Part D: Transport and Environment","language":"en","page":"56-68","source":"DOI.org (Crossref)","title":"Effectiveness of incentives on electric vehicle adoption in Norway","volume":"46","author":[{"family":"Mersky","given":"Avi Chaim"},{"family":"Sprei","given":"Frances"},{"family":"Samaras","given":"Constantine"},{"family":"Qian","given":"Zhen (Sean)"}],"issued":{"date-parts":[["2016",7]]}}},{"id":120,"uris":["http://zotero.org/users/local/GpkrhFR0/items/J9HTRUBV"],"uri":["http://zotero.org/users/local/GpkrhFR0/items/J9HTRUBV"],"itemData":{"id":120,"type":"article-journal","abstract":"A transition towards a higher share of electric vehicles has the potential to signiﬁcantly reduce greenhouse gas emissions. The adoption rate of electric vehicles in Sweden is however relatively slow and varies substantially across municipalities. This study empirically examines the impact of local policy instruments designed to promote the adoption of electric vehicles. We use panel data between 2010 and 2016 to estimate the eﬀect of local policy instruments on the share of newly registered battery electric vehicles in Swedish municipalities. We ﬁnd that an increased number of public charging points increases the adoption rate, especially in urban municipalities. The results further suggest that public procurement of battery electric vehicles has the potential to be an eﬀective policy instrument. Finally, we ﬁnd that by adjusting policy instruments to the speciﬁc characteristics of municipalities and making them visible to the public, their eﬀectiveness can be increased.","container-title":"Energy Policy","DOI":"10.1016/j.enpol.2018.06.040","ISSN":"03014215","journalAbbreviation":"Energy Policy","language":"en","page":"584-596","source":"DOI.org (Crossref)","title":"Electric vehicle adoption in Sweden and the impact of local policy instruments","volume":"121","author":[{"family":"Egnér","given":"Filippa"},{"family":"Trosvik","given":"Lina"}],"issued":{"date-parts":[["2018",10]]}}},{"id":85,"uris":["http://zotero.org/users/local/GpkrhFR0/items/Q9I4LAEX"],"uri":["http://zotero.org/users/local/GpkrhFR0/items/Q9I4LAEX"],"itemData":{"id":85,"type":"article-journal","abstract":"Electric vehicles (EVs) are considered alternatives to internal combustion engines due to their energy efﬁciency and contribution to CO2 mitigation. The adoption of EVs depends on consumer preferences, including cost, social status and driving habits, although it is agreed that current and expected costs play a major role. We use a partial equilibrium model that minimizes total energy system costs to assess whether EVs can be a cost-effective option for the consumers of each EU27 member state up to 2050, focusing on the impact of different vehicle investment costs and CO2 mitigation targets. We found that for an EU-wide greenhouse gas emission reduction cap of 40% and 70% by 2050 vis-à-vis 1990 emissions, battery electric vehicles (BEVs) are cost-effective in the EU only by 2030 and only if their costs are 30% lower than currently expected. At the EU level, vehicle costs and the capability to deliver both short- and long-distance mobility are the main drivers of BEV deployment. Other drivers include each state’s national mobility patterns and the cost-effectiveness of alternative mitigation options, both in the transport sector, such as plug-in hybrid electric vehicles (PHEVs) or biofuels, and in other sectors, such as renewable electricity.","container-title":"Energy Policy","DOI":"10.1016/j.enpol.2015.01.032","ISSN":"03014215","journalAbbreviation":"Energy Policy","language":"en","page":"165-176","source":"DOI.org (Crossref)","title":"Assessing the cost-effectiveness of electric vehicles in European countries using integrated modeling","volume":"80","author":[{"family":"Seixas","given":"J."},{"family":"Simões","given":"S."},{"family":"Dias","given":"L."},{"family":"Kanudia","given":"A."},{"family":"Fortes","given":"P."},{"family":"Gargiulo","given":"M."}],"issued":{"date-parts":[["2015",5]]}}},{"id":87,"uris":["http://zotero.org/users/local/GpkrhFR0/items/TGZN3MPL"],"uri":["http://zotero.org/users/local/GpkrhFR0/items/TGZN3MPL"],"itemData":{"id":87,"type":"article-journal","abstract":"Electric vehicles (EVs) coupled with low-carbon electricity sources offer the potential for reducing greenhouse gas emissions and exposure to tailpipe emissions from personal transportation. In considering these beneﬁts, it is important to address concerns of problemshifting. In addition, while many studies have focused on the use phase in comparing transportation options, vehicle production is also signiﬁcant when comparing conventional and EVs. We develop and provide a transparent life cycle inventory of conventional and electric vehicles and apply our inventory to assess conventional and EVs over a range of impact categories. We ﬁnd that EVs powered by the present European electricity mix offer a 10% to 24% decrease in global warming potential (GWP) relative to conventional diesel or gasoline vehicles assuming lifetimes of 150,000 km. However, EVs exhibit the potential for signiﬁcant increases in human toxicity, freshwater eco-toxicity, freshwater eutrophication, and metal depletion impacts, largely emanating from the vehicle supply chain. Results are sensitive to assumptions regarding electricity source, use phase energy consumption, vehicle lifetime, and battery replacement schedules. Because production impacts are more signiﬁcant for EVs than conventional vehicles, assuming a vehicle lifetime of 200,000 km exaggerates the GWP beneﬁts of EVs to 27% to 29% relative to gasoline vehicles or 17% to 20% relative to diesel. An assumption of 100,000 km decreases the beneﬁt of EVs to 9% to 14% with respect to gasoline vehicles and results in impacts indistinguishable from those of a diesel vehicle. Improving the environmental proﬁle of EVs requires engagement around reducing vehicle production supply chain impacts and promoting clean electricity sources in decision making regarding electricity infrastructure.","container-title":"Journal of Industrial Ecology","DOI":"10.1111/j.1530-9290.2012.00532.x","ISSN":"1088-1980, 1530-9290","issue":"1","journalAbbreviation":"Journal of Industrial Ecology","language":"en","page":"53-64","source":"DOI.org (Crossref)","title":"Comparative Environmental Life Cycle Assessment of Conventional and Electric Vehicles","volume":"17","author":[{"family":"Hawk</w:instrText>
-      </w:r>
-      <w:r>
-        <w:rPr>
-          <w:rFonts w:hint="eastAsia"/>
-        </w:rPr>
-        <w:instrText>ins","given":"Troy R."},{"family":"Singh","given":"Bhawna"},{"family":"Majeau</w:instrText>
-      </w:r>
-      <w:r>
-        <w:rPr>
-          <w:rFonts w:hint="eastAsia"/>
-        </w:rPr>
-        <w:instrText>‐</w:instrText>
-      </w:r>
-      <w:r>
-        <w:rPr>
-          <w:rFonts w:hint="eastAsia"/>
-        </w:rPr>
-        <w:instrText>Bettez","given":"Guillaume"},{"family":"Strømman","given":"Anders Hammer"}],"issued":{"date-parts":[["2013",2]]}}}],"schema":"https://github.com/citation-style-language/schema/r</w:instrText>
-      </w:r>
-      <w:r>
-        <w:instrText xml:space="preserve">aw/master/csl-citation.json"} </w:instrText>
+        <w:instrText xml:space="preserve"> ADDIN ZOTERO_ITEM CSL_CITATION {"citationID":"hVLFR1qb","properties":{"formattedCitation":"(\\uc0\\u8220{}Transport \\uc0\\u8212{} IPCC\\uc0\\u8221{} 2014; Dargay, Gately, and Sommer 2007)","plainCitation":"(“Transport — IPCC” 2014; Dargay, Gately, and Sommer 2007)","noteIndex":0},"citationItems":[{"id":107,"uris":["http://zotero.org/users/local/GpkrhFR0/items/NG5CWPST"],"uri":["http://zotero.org/users/local/GpkrhFR0/items/NG5CWPST"],"itemData":{"id":107,"type":"post-weblog","note":"source: www.ipcc.ch","title":"Transport — IPCC","URL":"https://www.ipcc.ch/report/ar5/wg3/transport/","accessed":{"date-parts":[["2020",4,8]]},"issued":{"date-parts":[["2014"]]}}},{"id":103,"uris":["http://zotero.org/users/local/GpkrhFR0/items/4NUBKAN6"],"uri":["http://zotero.org/users/local/GpkrhFR0/items/4NUBKAN6"],"itemData":{"id":103,"type":"article-journal","abstract":"The speed of vehicle ownership expansion in emerging market and developing countries has important implications for transport and environmental policies, as well as the global oil market. The literature remains divided on the issue of whether the vehicle ownership rates will ever catch up to the levels common in the advanced economies. This paper contributes to the debate by building a model that explicitly models the vehicle saturation level as a function of observable country characteristics: urbanization and population density. Our model is estimated on the basis of pooled time-series (1960-2002) and crosssection data for 45 countries that include 75 percent of the world’s population. We project that the total vehicle stock will increase from about 800 million in 2002 to over 2 billion units in 2030. By this time, 56% of the world’s vehicles will be owned by nonOECD countries, compared with 24% in 2002. In particular, China’s vehicle stock will increase nearly twenty-fold, to 390 million in 2030. This fast speed of vehicle ownership expansion implies rapid growth in oil demand.","container-title":"The Energy Journal","DOI":"10.5547/ISSN0195-6574-EJ-Vol28-No4-7","ISSN":"01956574","issue":"4","journalAbbreviation":"EJ","language":"en","source":"DOI.org (Crossref)","title":"Vehicle Ownership and Income Growth, Worldwide: 1960-2030","title-short":"Vehicle Ownership and Income Growth, Worldwide","URL":"http://www.iaee.org/en/publications/ejarticle.aspx?id=2234","volume":"28","author":[{"family":"Dargay","given":"Joyce"},{"family":"Gately","given":"Dermot"},{"family":"Sommer","given":"Martin"}],"accessed":{"date-parts":[["2020",4,8]]},"issued":{"date-parts":[["2007",10,1]]}}}],"schema":"https://github.com/citation-style-language/schema/raw/master/csl-citation.json"} </w:instrText>
       </w:r>
       <w:r>
         <w:fldChar w:fldCharType="separate"/>
@@ -3888,95 +4049,106 @@
           <w:rFonts w:ascii="Calibri" w:hAnsi="Calibri" w:cs="Calibri"/>
           <w:szCs w:val="24"/>
         </w:rPr>
-        <w:t>(</w:t>
-      </w:r>
-      <w:proofErr w:type="spellStart"/>
-      <w:r>
-        <w:rPr>
-          <w:rFonts w:ascii="Calibri" w:hAnsi="Calibri" w:cs="Calibri"/>
-          <w:szCs w:val="24"/>
-        </w:rPr>
-        <w:t>Mersky</w:t>
-      </w:r>
-      <w:proofErr w:type="spellEnd"/>
-      <w:r>
-        <w:rPr>
-          <w:rFonts w:ascii="Calibri" w:hAnsi="Calibri" w:cs="Calibri"/>
-          <w:szCs w:val="24"/>
-        </w:rPr>
-        <w:t xml:space="preserve"> et al. 2016; </w:t>
-      </w:r>
-      <w:proofErr w:type="spellStart"/>
-      <w:r>
-        <w:rPr>
-          <w:rFonts w:ascii="Calibri" w:hAnsi="Calibri" w:cs="Calibri"/>
-          <w:szCs w:val="24"/>
-        </w:rPr>
-        <w:t>Egnér</w:t>
-      </w:r>
-      <w:proofErr w:type="spellEnd"/>
-      <w:r>
-        <w:rPr>
-          <w:rFonts w:ascii="Calibri" w:hAnsi="Calibri" w:cs="Calibri"/>
-          <w:szCs w:val="24"/>
-        </w:rPr>
-        <w:t xml:space="preserve"> and </w:t>
-      </w:r>
-      <w:proofErr w:type="spellStart"/>
-      <w:r>
-        <w:rPr>
-          <w:rFonts w:ascii="Calibri" w:hAnsi="Calibri" w:cs="Calibri"/>
-          <w:szCs w:val="24"/>
-        </w:rPr>
-        <w:t>Trosvik</w:t>
-      </w:r>
-      <w:proofErr w:type="spellEnd"/>
-      <w:r>
-        <w:rPr>
-          <w:rFonts w:ascii="Calibri" w:hAnsi="Calibri" w:cs="Calibri"/>
-          <w:szCs w:val="24"/>
-        </w:rPr>
-        <w:t xml:space="preserve"> 2018; </w:t>
-      </w:r>
-      <w:proofErr w:type="spellStart"/>
-      <w:r>
-        <w:rPr>
-          <w:rFonts w:ascii="Calibri" w:hAnsi="Calibri" w:cs="Calibri"/>
-          <w:szCs w:val="24"/>
-        </w:rPr>
-        <w:t>Seixas</w:t>
-      </w:r>
-      <w:proofErr w:type="spellEnd"/>
-      <w:r>
-        <w:rPr>
-          <w:rFonts w:ascii="Calibri" w:hAnsi="Calibri" w:cs="Calibri"/>
-          <w:szCs w:val="24"/>
-        </w:rPr>
-        <w:t xml:space="preserve"> et al. 2015; Hawkins et al. 2013)</w:t>
+        <w:t>(“Transport — IPCC” 2014; Dargay, Gately, and Sommer 2007)</w:t>
       </w:r>
       <w:r>
         <w:fldChar w:fldCharType="end"/>
       </w:r>
       <w:r>
-        <w:t>,</w:t>
-      </w:r>
-      <w:r>
-        <w:t xml:space="preserve"> while others compare </w:t>
-      </w:r>
-      <w:r>
-        <w:t xml:space="preserve">the impact of policies </w:t>
-      </w:r>
-      <w:r>
-        <w:t>across different nations</w:t>
+        <w:t xml:space="preserve">. </w:t>
+      </w:r>
+      <w:r>
+        <w:t xml:space="preserve">Pakistan’s population is expected increase from </w:t>
+      </w:r>
+      <w:r>
+        <w:t>207</w:t>
+      </w:r>
+      <w:r>
+        <w:t>.</w:t>
+      </w:r>
+      <w:r>
+        <w:t>7</w:t>
+      </w:r>
+      <w:r>
+        <w:t xml:space="preserve"> million in </w:t>
+      </w:r>
+      <w:r>
+        <w:t>2017 (Pakistan Bureau of Statistics, 2017 Census)</w:t>
+      </w:r>
+      <w:r>
+        <w:t xml:space="preserve"> to 279 million in 2050 (Pakistan Planning Commission)</w:t>
+      </w:r>
+      <w:r>
+        <w:t xml:space="preserve">, while </w:t>
+      </w:r>
+      <w:r>
+        <w:t xml:space="preserve">per capita income is expected to grow </w:t>
+      </w:r>
+      <w:r>
+        <w:t>from about $1300 in 2020 to $6500 in 2050 (Pakistan Planning Commission). C</w:t>
+      </w:r>
+      <w:r>
+        <w:t xml:space="preserve">orresponding vehicle </w:t>
+      </w:r>
+      <w:r>
+        <w:t>ownership</w:t>
       </w:r>
       <w:r>
         <w:t xml:space="preserve"> </w:t>
       </w:r>
       <w:r>
+        <w:t xml:space="preserve">is projected </w:t>
+      </w:r>
+      <w:r>
+        <w:t xml:space="preserve">to increase </w:t>
+      </w:r>
+      <w:r>
+        <w:t>by 26.3 million vehicles between 2021 and 2030 (SEP)</w:t>
+      </w:r>
+      <w:r>
+        <w:t xml:space="preserve">. </w:t>
+      </w:r>
+      <w:r>
+        <w:t xml:space="preserve">Although </w:t>
+      </w:r>
+      <w:r>
+        <w:t>Pakistan</w:t>
+      </w:r>
+      <w:r>
+        <w:t xml:space="preserve"> has developed significant local manufacturing of conventional ICE vehicles</w:t>
+      </w:r>
+      <w:r>
+        <w:t>, there is currently no local production of electric vehicles</w:t>
+      </w:r>
+      <w:r>
+        <w:t xml:space="preserve"> (Pakistan Business Council 2018)</w:t>
+      </w:r>
+      <w:r>
+        <w:t>. T</w:t>
+      </w:r>
+      <w:r>
+        <w:t>hus</w:t>
+      </w:r>
+      <w:r>
+        <w:t xml:space="preserve">, in contrast to </w:t>
+      </w:r>
+      <w:r>
+        <w:t xml:space="preserve">countries like </w:t>
+      </w:r>
+      <w:r>
+        <w:t>China</w:t>
+      </w:r>
+      <w:r>
+        <w:t xml:space="preserve"> </w:t>
+      </w:r>
+      <w:r>
+        <w:t xml:space="preserve">which have domestic EV production </w:t>
+      </w:r>
+      <w:r>
         <w:fldChar w:fldCharType="begin"/>
       </w:r>
       <w:r>
-        <w:instrText xml:space="preserve"> ADDIN ZOTERO_ITEM CSL_CITATION {"citationID":"SVxPDZVI","properties":{"formattedCitation":"(Wu and Zhang 2017; Sierzchula et al. 2014)","plainCitation":"(Wu and Zhang 2017; Sierzchula et al. 2014)","noteIndex":0},"citationItems":[{"id":93,"uris":["http://zotero.org/users/local/GpkrhFR0/items/HQZYMYRN"],"uri":["http://zotero.org/users/local/GpkrhFR0/items/HQZYMYRN"],"itemData":{"id":93,"type":"article-journal","abstract":"Developing the electric vehicle (EV) industry is generally considered to be an effective way of easing the imbalance between the supply and demand of oil, and, in addition, the pressure to reduce environmental pollution. Developed countries and most developing countries including Brazil, Russia, India, and China (so-called ‘BRIC’ countries) are actively promoting the development of EVs. By studying different types of widely-used gasoline internal combustion engine vehicles (ICEVs) and EVs, we compare the effect on the environment of utilizing EVs in both developed and developing countries. This is achieved by using a ‘well-to-wheel’ method. The results show that compared to gasoline ICEVs, EVs have a signiﬁcant effect on CO2 emission reduction. However, the corresponding air pollution due to SO2, PM10, NOx, etc. for a given EV varies substantially in different countries because of the inﬂuence of several factors (electrical power structure, line loss rate, and so on). As developing countries use larger proportions of thermal power or present high line loss rates, pollutant emission produced by a certain EV is much higher than that in developed countries. Taking China as a typical developing country as an example, this research dynamically predicts the environmental effects expected in 2020 and 2025 due to a developing EV industry. Predictions are based on a method of Monte Carlo simulation and consider the government’s development plan for energy. Finally, according to the results obtained, policies and suggestions for the development of the EV industry in developing countries are proposed.","container-title":"Transportation Research Part D: Transport and Environment","DOI":"10.1016/j.trd.2016.12.007","ISSN":"13619209","journalAbbreviation":"Transportation Research Part D: Transport and Environment","language":"en","page":"129-145","source":"DOI.org (Crossref)","title":"Can the development of electric vehicles reduce the emission of air pollutants and greenhouse gases in developing countries?","volume":"51","author":[{"family":"Wu","given":"Ya"},{"family":"Zhang","given":"Li"}],"issued":{"date-parts":[["2017",3]]}}},{"id":118,"uris":["http://zotero.org/users/local/GpkrhFR0/items/FRRX8TXE"],"uri":["http://zotero.org/users/local/GpkrhFR0/items/FRRX8TXE"],"itemData":{"id":118,"type":"article-journal","abstract":"Electric vehicles represent an innovation with the potential to lower greenhouse gas emissions and help mitigate the causes of climate change. However, externalities including the appropriability of knowledge and pollution abatement result in societal/economic beneﬁts that are not incorporated in electric vehicle prices. In order to address resulting market failures, governments have employed a number of policies. We seek to determine the relationship of one such policy instrument (consumer ﬁnancial incentives) to electric vehicle adoption. Based on existing literature, we identiﬁed several additional socio-economic factors that are expected to be inﬂuential in determining electric vehicle adoption rates. Using multiple linear regression analysis, we examined the relationship between those variables and 30 national electric vehicle market shares for the year 2012. The model found ﬁnancial incentives, charging infrastructure, and local presence of production facilities to be signiﬁcant and positively correlated to a country's electric vehicle market share. Results suggest that of those factors, charging infrastructure was most strongly related to electric vehicle adoption. However, descriptive analysis suggests that neither ﬁnancial incentives nor charging infrastructure ensure high electric vehicle adoption rates.","container-title":"Energy Policy","DOI":"10.1016/j.enpol.2014.01.043","ISSN":"03014215","journalAbbreviation":"Energy Policy","language":"en","page":"183-194","source":"DOI.org (Crossref)","title":"The influence of financial incentives and other socio-economic factors on electric vehicle adoption","volume":"68","author":[{"family":"Sierzchula","given":"William"},{"family":"Bakker","given":"Sjoerd"},{"family":"Maat","given":"Kees"},{"family":"Wee","given":"Bert","non-dropping-particle":"van"}],"issued":{"date-parts":[["2014",5]]}}}],"schema":"https://github.com/citation-style-language/schema/raw/master/csl-citation.json"} </w:instrText>
+        <w:instrText xml:space="preserve"> ADDIN ZOTERO_ITEM CSL_CITATION {"citationID":"0eu5iPdi","properties":{"formattedCitation":"(Shiqi Ou et al. 2017)","plainCitation":"(Shiqi Ou et al. 2017)","noteIndex":0},"citationItems":[{"id":28,"uris":["http://zotero.org/users/local/GpkrhFR0/items/6YWXZJFU"],"uri":["http://zotero.org/users/local/GpkrhFR0/items/6YWXZJFU"],"itemData":{"id":28,"type":"report","language":"en","note":"DOI: 10.2172/1341568","number":"ORNL/TM--2016/750, 1341568","page":"ORNL/TM--2016/750, 1341568","source":"DOI.org (Crossref)","title":"A Study of China s Explosive Growth in the Plug-in Electric Vehicle Market","URL":"http://www.osti.gov/servlets/purl/1341568/","author":[{"family":"Ou","given":"Shiqi"},{"family":"Lin","given":"Zhenhong"},{"family":"Wu","given":"Zhixin"},{"family":"Zheng","given":"Jihu"},{"family":"Lyu","given":"Renzhi"},{"family":"Przesmitzki","given":"Steven V."},{"family":"He","given":"Xin"}],"accessed":{"date-parts":[["2020",1,27]]},"issued":{"date-parts":[["2017",1,1]]}}}],"schema":"https://github.com/citation-style-language/schema/raw/master/csl-citation.json"} </w:instrText>
       </w:r>
       <w:r>
         <w:fldChar w:fldCharType="separate"/>
@@ -3985,467 +4157,7 @@
         <w:rPr>
           <w:rFonts w:ascii="Calibri" w:hAnsi="Calibri" w:cs="Calibri"/>
         </w:rPr>
-        <w:t xml:space="preserve">(Wu and Zhang 2017; </w:t>
-      </w:r>
-      <w:proofErr w:type="spellStart"/>
-      <w:r>
-        <w:rPr>
-          <w:rFonts w:ascii="Calibri" w:hAnsi="Calibri" w:cs="Calibri"/>
-        </w:rPr>
-        <w:t>Sierzchula</w:t>
-      </w:r>
-      <w:proofErr w:type="spellEnd"/>
-      <w:r>
-        <w:rPr>
-          <w:rFonts w:ascii="Calibri" w:hAnsi="Calibri" w:cs="Calibri"/>
-        </w:rPr>
-        <w:t xml:space="preserve"> et al. 2014)</w:t>
-      </w:r>
-      <w:r>
-        <w:fldChar w:fldCharType="end"/>
-      </w:r>
-      <w:r>
-        <w:t xml:space="preserve">. These studies </w:t>
-      </w:r>
-      <w:r>
-        <w:t xml:space="preserve">in general </w:t>
-      </w:r>
-      <w:r>
-        <w:t xml:space="preserve">find that </w:t>
-      </w:r>
-      <w:r>
-        <w:t xml:space="preserve">while </w:t>
-      </w:r>
-      <w:r>
-        <w:t>EV costs are dropping and widespread adoption can have numerous benefits,</w:t>
-      </w:r>
-      <w:r>
-        <w:t xml:space="preserve"> this </w:t>
-      </w:r>
-      <w:r>
-        <w:t xml:space="preserve">still </w:t>
-      </w:r>
-      <w:r>
-        <w:t>requires significant policy support</w:t>
-      </w:r>
-      <w:r>
-        <w:t xml:space="preserve"> and </w:t>
-      </w:r>
-      <w:r>
-        <w:t>investment in technological advancement</w:t>
-      </w:r>
-      <w:r>
-        <w:t xml:space="preserve"> to make EVs a cost-effective mobility option for consumers </w:t>
-      </w:r>
-      <w:r>
-        <w:fldChar w:fldCharType="begin"/>
-      </w:r>
-      <w:r>
-        <w:instrText xml:space="preserve"> ADDIN ZOTERO_ITEM CSL_CITATION {"citationID":"732zJs0A","properties":{"formattedCitation":"(Seixas et al. 2015)","plainCitation":"(Seixas et al. 2015)","noteIndex":0},"citationItems":[{"id":85,"uris":["http://zotero.org/users/local/GpkrhFR0/items/Q9I4LAEX"],"uri":["http://zotero.org/users/local/GpkrhFR0/items/Q9I4LAEX"],"itemData":{"id":85,"type":"article-journal","abstract":"Electric vehicles (EVs) are considered alternatives to internal combustion engines due to their energy efﬁciency and contribution to CO2 mitigation. The adoption of EVs depends on consumer preferences, including cost, social status and driving habits, although it is agreed that current and expected costs play a major role. We use a partial equilibrium model that minimizes total energy system costs to assess whether EVs can be a cost-effective option for the consumers of each EU27 member state up to 2050, focusing on the impact of different vehicle investment costs and CO2 mitigation targets. We found that for an EU-wide greenhouse gas emission reduction cap of 40% and 70% by 2050 vis-à-vis 1990 emissions, battery electric vehicles (BEVs) are cost-effective in the EU only by 2030 and only if their costs are 30% lower than currently expected. At the EU level, vehicle costs and the capability to deliver both short- and long-distance mobility are the main drivers of BEV deployment. Other drivers include each state’s national mobility patterns and the cost-effectiveness of alternative mitigation options, both in the transport sector, such as plug-in hybrid electric vehicles (PHEVs) or biofuels, and in other sectors, such as renewable electricity.","container-title":"Energy Policy","DOI":"10.1016/j.enpol.2015.01.032","ISSN":"03014215","journalAbbreviation":"Energy Policy","language":"en","page":"165-176","source":"DOI.org (Crossref)","title":"Assessing the cost-effectiveness of electric vehicles in European countries using integrated modeling","volume":"80","author":[{"family":"Seixas","given":"J."},{"family":"Simões","given":"S."},{"family":"Dias","given":"L."},{"family":"Kanudia","given":"A."},{"family":"Fortes","given":"P."},{"family":"Gargiulo","given":"M."}],"issued":{"date-parts":[["2015",5]]}}}],"schema":"https://github.com/citation-style-language/schema/raw/master/csl-citation.json"} </w:instrText>
-      </w:r>
-      <w:r>
-        <w:fldChar w:fldCharType="separate"/>
-      </w:r>
-      <w:r>
-        <w:rPr>
-          <w:rFonts w:ascii="Calibri" w:hAnsi="Calibri" w:cs="Calibri"/>
-        </w:rPr>
-        <w:t>(</w:t>
-      </w:r>
-      <w:proofErr w:type="spellStart"/>
-      <w:r>
-        <w:rPr>
-          <w:rFonts w:ascii="Calibri" w:hAnsi="Calibri" w:cs="Calibri"/>
-        </w:rPr>
-        <w:t>Seixas</w:t>
-      </w:r>
-      <w:proofErr w:type="spellEnd"/>
-      <w:r>
-        <w:rPr>
-          <w:rFonts w:ascii="Calibri" w:hAnsi="Calibri" w:cs="Calibri"/>
-        </w:rPr>
-        <w:t xml:space="preserve"> et al. 2015)</w:t>
-      </w:r>
-      <w:r>
-        <w:fldChar w:fldCharType="end"/>
-      </w:r>
-      <w:r>
-        <w:t xml:space="preserve">. </w:t>
-      </w:r>
-      <w:r>
-        <w:t>While the high</w:t>
-      </w:r>
-      <w:r>
-        <w:t xml:space="preserve"> capital</w:t>
-      </w:r>
-      <w:r>
-        <w:t xml:space="preserve"> cost of EVs is a barrier to widespread adoption, </w:t>
-      </w:r>
-      <w:r>
-        <w:t>measures</w:t>
-      </w:r>
-      <w:r>
-        <w:t xml:space="preserve"> such as </w:t>
-      </w:r>
-      <w:r>
-        <w:t xml:space="preserve">fiscal incentives, </w:t>
-      </w:r>
-      <w:r>
-        <w:t>public chargin</w:t>
-      </w:r>
-      <w:r>
-        <w:t>g</w:t>
-      </w:r>
-      <w:r>
-        <w:t xml:space="preserve"> </w:t>
-      </w:r>
-      <w:r>
-        <w:t>infrastructure</w:t>
-      </w:r>
-      <w:r>
-        <w:t>,</w:t>
-      </w:r>
-      <w:r>
-        <w:t xml:space="preserve"> road priority, and public vehicle procurement can be effective</w:t>
-      </w:r>
-      <w:r>
-        <w:t xml:space="preserve"> policy</w:t>
-      </w:r>
-      <w:r>
-        <w:t xml:space="preserve"> levers to increase EV penetration </w:t>
-      </w:r>
-      <w:r>
-        <w:fldChar w:fldCharType="begin"/>
-      </w:r>
-      <w:r>
-        <w:instrText xml:space="preserve"> ADDIN ZOTERO_ITEM CSL_CITATION {"citationID":"PizylgKF","properties":{"formattedCitation":"(Wang, Tang, and Pan 2019; Egn\\uc0\\u233{}r and Trosvik 2018; Mersky et al. 2016; L\\uc0\\u233{}vay, Drossinos, and Thiel 2017)","plainCitation":"(Wang, Tang, and Pan 2019; Egnér and Trosvik 2018; Mersky et al. 2016; Lévay, Drossinos, and Thiel 2017)","noteIndex":0},"citationItems":[{"id":127,"uris":["http://zotero.org/users/local/GpkrhFR0/items/A4HK69FW"],"uri":["http://zotero.org/users/local/GpkrhFR0/items/A4HK69FW"],"itemData":{"id":127,"type":"article-journal","abstract":"Environmental issues and energy security have led governments to introduce lots of incentive policies on electric vehicle promotion. Beneﬁting from policy dividend, the global threshold of 1 million electric cars on the road had been exceeded in 2015, closing at 1.26 million. Among these incentive policies, subsidy scheme was regarded as the most important and eﬀective. However, many governments intend to abrogate subsidy for electric vehicle, such as China, America and Germany. It`s worth ﬁnding out the key factors including incentive measures and additional socio-economic factors that promote electric vehicle adoption. Utilizing multiple linear regression method, we explore the relationship between those variables and 30 national electric vehicle market shares for the year 2015. The results show that chargers` density, fuel price and road priority are signiﬁcantly positive factors correlated with a country`s electric vehicle market share. Nevertheless, ﬁscal incentives are no longer the reasons for the huge diﬀerences of electric vehicle promotion over countries. This paper is helpful for policymakers to adjust and improve their policy for electric mobility.","container-title":"Sustainable Cities and Society","DOI":"10.1016/j.scs.2018.10.024","ISSN":"22106707","journalAbbreviation":"Sustainable Cities and Society","language":"en","page":"597-603","source":"DOI.org (Crossref)","title":"A global comparison and assessment of incentive policy on electric vehicle promotion","volume":"44","author":[{"family":"Wang","given":"Ning"},{"family":"Tang","given":"Linhao"},{"family":"Pan","given":"Huizhong"}],"issued":{"date-parts":[["2019",1]]}}},{"id":120,"uris":["http://zotero.org/users/local/GpkrhFR0/items/J9HTRUBV"],"uri":["http://zotero.org/users/local/GpkrhFR0/items/J9HTRUBV"],"itemData":{"id":120,"type":"article-journal","abstract":"A transition towards a higher share of electric vehicles has the potential to signiﬁcantly reduce greenhouse gas emissions. The adoption rate of electric vehicles in Sweden is however relatively slow and varies substantially across municipalities. This study empirically examines the impact of local policy instruments designed to promote the adoption of electric vehicles. We use panel data between 2010 and 2016 to estimate the eﬀect of local policy instruments on the share of newly registered battery electric vehicles in Swedish municipalities. We ﬁnd that an increased number of public charging points increases the adoption rate, especially in urban municipalities. The results further suggest that public procurement of battery electric vehicles has the potential to be an eﬀective policy instrument. Finally, we ﬁnd that by adjusting policy instruments to the speciﬁc characteristics of municipalities and making them visible to the public, their eﬀectiveness can be increased.","container-title":"Energy Policy","DOI":"10.1016/j.enpol.2018.06.040","ISSN":"03014215","journalAbbreviation":"Energy Policy","language":"en","page":"584-596","source":"DOI.org (Crossref)","title":"Electric vehicle adoption in Sweden and the impact of local policy instruments","volume":"121","author":[{"family":"Egnér","given":"Filippa"},{"family":"Trosvik","given":"Lina"}],"issued":{"date-parts":[["2018",10]]}}},{"id":122,"uris":["http://zotero.org/users/local/GpkrhFR0/items/Y77ZNK2G"],"uri":["http://zotero.org/users/local/GpkrhFR0/items/Y77ZNK2G"],"itemData":{"id":122,"type":"article-journal","abstract":"Battery Electric vehicles (BEVs) shift pollution off the road and to potentially less damaging and more varied sources than petroleum. Depending on the source of electricity, a transition to electriﬁed personal transportation can dramatically reduce greenhouse gas emissions and air pollutants. However current EVs tend to be more expensive and have shorter range, which can hinder public adoption. Government incentives can be used to alleviate these factors and encourage adoption. Norway has a long history incentivizing BEV adoption including measures such as exemption from roadway tolls, access to charging infrastructure, point of sale tax incentives, and usage of public bus use limited lanes. This paper analyzed the sales of electric vehicles on a regional and municipal basis in Norway and then cross analyzed these with the corresponding local demographic data and incentive measures to attempt to ascertain which factors lead to higher BEV adoption. It was concluded that access to BEV charging infrastructure, being adjacent to major cities, and regional incomes had the greatest predictive power for the growth of BEV sales. It was also concluded that short-range vehicles showed somewhat more income and unemployment sensitivity than long-range vehicles. Toll exemptions and the right to use bus designated lanes do not seem to have statistically signiﬁcant predictive power for BEV sales in our linear municipal-level models, but this could be due to neighboring major cities containing those incentive features.","container-title":"Transportation Research Part D: Transport and Environment","DOI":"10.1016/j.trd.2016.03.011","ISSN":"13619209","journalAbbreviation":"Transportation Research Part D: Transport and Environment","language":"en","page":"56-68","source":"DOI.org (Crossref)","title":"Effectiveness of incentives on electric vehicle adoption in Norway","volume":"46","author":[{"family":"Mersky","given":"Avi Chaim"},{"family":"Sprei","given":"Frances"},{"family":"Samaras","given":"Constantine"},{"family":"Qian","given":"Zhen (Sean)"}],"issued":{"date-parts":[["2016",7]]}}},{"id":124,"uris":["http://zotero.org/users/local/GpkrhFR0/items/LQ6KWMPG"],"uri":["http://zotero.org/users/local/GpkrhFR0/items/LQ6KWMPG"],"itemData":{"id":124,"type":"article-journal","abstract":"An important barrier to electric vehicle (EV) sales is their high purchase price compared to internal combustion engine (ICE) vehicles. We conducted total cost of ownership (TCO) calculations to study how costs and sales of EVs relate to each other and to examine the role of ﬁscal incentives in reducing TCO and increasing EV sales. We composed EV-ICE vehicle pairs that allowed cross-segment and cross-country comparison in eight European countries. Actual car prices were used to calculate the incentives for each model in each country. We found a negative TCO-sales relationship that diﬀers across car segments. Compared to their ICE vehicle pair, big EVs have lower TCO, higher sales, and seem to be less price responsive than small EVs. Three country groups can be distinguished according to the level of ﬁscal incentives and their impact on TCO and EV sales. In Norway, incentives led to the lowest TCO for the EVs. In the Netherlands, France, and UK the TCO of EVs is close to the TCO of the ICE pairs. In the other countries the TCO of EVs exceeds that of the ICE vehicles. We found that exemptions from ﬂat taxes favour big EVs, while lump-sum subsidies favour small EVs.","container-title":"Energy Policy","DOI":"10.1016/j.enpol.2017.02.054","ISSN":"03014215","journalAbbreviation":"Energy Policy","language":"en","page":"524-533","source":"DOI.org (Crossref)","title":"The effect of fiscal incentives on market penetration of electric vehicles: A pairwise comparison of total cost of ownership","title-short":"The effect of fiscal incentives on market penetration of electric vehicles","volume":"105","author":[{"family":"Lévay","given":"Petra Zsuzsa"},{"family":"Drossinos","given":"Yannis"},{"family":"Thiel","given":"Christian"}],"issued":{"date-parts":[["2017",6]]}}}],"schema":"https://github.com/citation-style-language/schema/raw/master/csl-citation.json"} </w:instrText>
-      </w:r>
-      <w:r>
-        <w:fldChar w:fldCharType="separate"/>
-      </w:r>
-      <w:r>
-        <w:rPr>
-          <w:rFonts w:ascii="Calibri" w:hAnsi="Calibri" w:cs="Calibri"/>
-          <w:szCs w:val="24"/>
-        </w:rPr>
-        <w:t xml:space="preserve">(Wang, Tang, and Pan 2019; </w:t>
-      </w:r>
-      <w:proofErr w:type="spellStart"/>
-      <w:r>
-        <w:rPr>
-          <w:rFonts w:ascii="Calibri" w:hAnsi="Calibri" w:cs="Calibri"/>
-          <w:szCs w:val="24"/>
-        </w:rPr>
-        <w:t>Egnér</w:t>
-      </w:r>
-      <w:proofErr w:type="spellEnd"/>
-      <w:r>
-        <w:rPr>
-          <w:rFonts w:ascii="Calibri" w:hAnsi="Calibri" w:cs="Calibri"/>
-          <w:szCs w:val="24"/>
-        </w:rPr>
-        <w:t xml:space="preserve"> and </w:t>
-      </w:r>
-      <w:proofErr w:type="spellStart"/>
-      <w:r>
-        <w:rPr>
-          <w:rFonts w:ascii="Calibri" w:hAnsi="Calibri" w:cs="Calibri"/>
-          <w:szCs w:val="24"/>
-        </w:rPr>
-        <w:t>Trosvik</w:t>
-      </w:r>
-      <w:proofErr w:type="spellEnd"/>
-      <w:r>
-        <w:rPr>
-          <w:rFonts w:ascii="Calibri" w:hAnsi="Calibri" w:cs="Calibri"/>
-          <w:szCs w:val="24"/>
-        </w:rPr>
-        <w:t xml:space="preserve"> 2018; </w:t>
-      </w:r>
-      <w:proofErr w:type="spellStart"/>
-      <w:r>
-        <w:rPr>
-          <w:rFonts w:ascii="Calibri" w:hAnsi="Calibri" w:cs="Calibri"/>
-          <w:szCs w:val="24"/>
-        </w:rPr>
-        <w:t>Mersky</w:t>
-      </w:r>
-      <w:proofErr w:type="spellEnd"/>
-      <w:r>
-        <w:rPr>
-          <w:rFonts w:ascii="Calibri" w:hAnsi="Calibri" w:cs="Calibri"/>
-          <w:szCs w:val="24"/>
-        </w:rPr>
-        <w:t xml:space="preserve"> et al. 2016; </w:t>
-      </w:r>
-      <w:proofErr w:type="spellStart"/>
-      <w:r>
-        <w:rPr>
-          <w:rFonts w:ascii="Calibri" w:hAnsi="Calibri" w:cs="Calibri"/>
-          <w:szCs w:val="24"/>
-        </w:rPr>
-        <w:t>Lévay</w:t>
-      </w:r>
-      <w:proofErr w:type="spellEnd"/>
-      <w:r>
-        <w:rPr>
-          <w:rFonts w:ascii="Calibri" w:hAnsi="Calibri" w:cs="Calibri"/>
-          <w:szCs w:val="24"/>
-        </w:rPr>
-        <w:t xml:space="preserve">, </w:t>
-      </w:r>
-      <w:proofErr w:type="spellStart"/>
-      <w:r>
-        <w:rPr>
-          <w:rFonts w:ascii="Calibri" w:hAnsi="Calibri" w:cs="Calibri"/>
-          <w:szCs w:val="24"/>
-        </w:rPr>
-        <w:t>Drossinos</w:t>
-      </w:r>
-      <w:proofErr w:type="spellEnd"/>
-      <w:r>
-        <w:rPr>
-          <w:rFonts w:ascii="Calibri" w:hAnsi="Calibri" w:cs="Calibri"/>
-          <w:szCs w:val="24"/>
-        </w:rPr>
-        <w:t>, and Thiel 2017)</w:t>
-      </w:r>
-      <w:r>
-        <w:fldChar w:fldCharType="end"/>
-      </w:r>
-      <w:r>
-        <w:t>.</w:t>
-      </w:r>
-      <w:r>
-        <w:t xml:space="preserve"> </w:t>
-      </w:r>
-      <w:r>
-        <w:t>Nonetheless</w:t>
-      </w:r>
-      <w:r>
-        <w:t>, a</w:t>
-      </w:r>
-      <w:r>
-        <w:t xml:space="preserve"> range of additional measures</w:t>
-      </w:r>
-      <w:r>
-        <w:t xml:space="preserve"> </w:t>
-      </w:r>
-      <w:r>
-        <w:t>including fuel economy</w:t>
-      </w:r>
-      <w:r>
-        <w:t>, increase in mass transit,</w:t>
-      </w:r>
-      <w:r>
-        <w:t xml:space="preserve"> and low carbon fuel mi</w:t>
-      </w:r>
-      <w:r>
-        <w:t>x</w:t>
-      </w:r>
-      <w:r>
-        <w:t>,</w:t>
-      </w:r>
-      <w:r>
-        <w:t xml:space="preserve"> will be needed for effective decarbonization of the transport sector</w:t>
-      </w:r>
-      <w:r>
-        <w:t xml:space="preserve"> </w:t>
-      </w:r>
-      <w:r>
-        <w:fldChar w:fldCharType="begin"/>
-      </w:r>
-      <w:r>
-        <w:instrText xml:space="preserve"> ADDIN ZOTERO_ITEM CSL_CITATION {"citationID":"G8I52E4J","properties":{"formattedCitation":"(Mittal et al. 2017; Hao, Wang, and Ouyang 2011)","plainCitation":"(Mittal et al. 2017; Hao, Wang, and Ouyang 2011)","noteIndex":0},"citationItems":[{"id":51,"uris":["http://zotero.org/users/local/GpkrhFR0/items/X37FV3BP"],"uri":["http://zotero.org/users/local/GpkrhFR0/items/X37FV3BP"],"itemData":{"id":51,"type":"article-journal","abstract":"A bottom-up passenger transport model named AIM (Asia-pacific Integrated Model)/Transport model is developed by incorporating behavioral parameters and transportation technological details. This model is based on discrete based choice modelling covering 17 global regions soft-linked with the AIM/CGE (Computable General Equilibrium) model. In this paper, the model is used to assess the impact of various factors like travel time, energy efficiency improvement, load factor, mode preference along with environmental awareness factors on transport demand, energy and emissions. The modelling assessment results show that travel speed and land-use patterns have significant impact on the travel demand. High occupancy rate and shift towards the mass-transit system result in energy and emissions reduction. Implementation of carbon tax aligned with the two-degree target results in a 22% cumulative emission reduction from 2005 to 2100 relative to the baseline case. However, the reduction potential can be increased to 42% by combining behavioral and technology related mitigation options like mass-transit system speed improvement, transit oriented development, efficiency improvement, preference towards eco-friendly technologies and high vehicle occupancy.","container-title":"Transportation Research Part D: Transport and Environment","DOI":"10.1016/j.trd.2016.10.006","ISSN":"1361-9209","journalAbbreviation":"Transportation Research Part D: Transport and Environment","language":"en","page":"373-388","source":"ScienceDirect","title":"Key factors influencing the global passenger transport dynamics using the AIM/transport model","volume":"55","author":[{"family":"Mittal","given":"Shivika"},{"family":"Dai","given":"Hancheng"},{"family":"Fujimori","given":"Shinichiro"},{"family":"Hanaoka","given":"Tatsuya"},{"family":"Zhang","given":"Runsen"}],"issued":{"date-parts":[["2017",8,1]]}}},{"id":91,"uris":["http://zotero.org/users/local/GpkrhFR0/items/C8IRJ497"],"uri":["http://zotero.org/users/local/GpkrhFR0/items/C8IRJ497"],"itemData":{"id":91,"type":"article-journal","abstract":"Passenger vehicles are the main consumers of gasoline in China. We established a bottom-up model which focuses on the simulation of energy consumptions and greenhouse gas (GHG) emissions growth by China’s passenger vehicle ﬂeet. The fuel conservation and GHG emissions mitigation effects of ﬁve measures including constraining vehicle registration, reducing vehicle travel, strengthening fuel consumption rate (FCR) limits, vehicle downsizing and promoting electric vehicle (EV) penetration were evaluated. Based on the combination of these measures, the fuel conservation and GHG emissions mitigation scenarios for China’s passenger vehicle ﬂeet were analyzed. Under reference scenario with no measures implemented, the fuel consumptions and life cycle GHG emissions will reach 520 million tons of oil equivalent (Mtoe) and 2.15 billion tons in 2050, about 8.1 times the level in 2010. However, substantial fuel conservation can be achieved by implementing the measures. By implementing all ﬁve measures together, the fuel consumption will reach 138 Mtoe in 2030 and decrease to 126 Mtoe in 2050, which is only 37.1% and 24.3% of the consumption under reference scenario. Similar potential lies in GHG mitigation. The results and scenarios provided references for the Chinese government’s policy-making. Ó 2011 Elsevier Ltd. All rights reserved.","container-title":"Energy","DOI":"10.1016/j.energy.2011.09.014","ISSN":"03605442","issue":"11","journalAbbreviation":"Energy","language":"en","page":"6520-6528","source":"DOI.org (Crossref)","title":"Fuel conservation and GHG (Greenhouse gas) emissions mitigation scenarios for China’s passenger vehicle fleet","volume":"36","author":[{"family":"Hao","given":"Han"},{"family":"Wang","given":"Hewu"},{"family":"Ouyang","given":"Minggao"}],"issued":{"date-parts":[["2011",11]]}}}],"schema":"https://github.com/citation-style-language/schema/raw/master/csl-citation.json"} </w:instrText>
-      </w:r>
-      <w:r>
-        <w:fldChar w:fldCharType="separate"/>
-      </w:r>
-      <w:r>
-        <w:rPr>
-          <w:rFonts w:ascii="Calibri" w:hAnsi="Calibri" w:cs="Calibri"/>
-        </w:rPr>
-        <w:t>(Mittal et al. 2017; Hao, Wang, and Ouyang 2011)</w:t>
-      </w:r>
-      <w:r>
-        <w:fldChar w:fldCharType="end"/>
-      </w:r>
-      <w:r>
-        <w:t>.</w:t>
-      </w:r>
-    </w:p>
-    <w:p>
-      <w:r>
-        <w:lastRenderedPageBreak/>
-        <w:t xml:space="preserve">Developing countries are expected to see the largest growth in both population and incomes and a corresponding increase in road transport </w:t>
-      </w:r>
-      <w:r>
-        <w:fldChar w:fldCharType="begin"/>
-      </w:r>
-      <w:r>
-        <w:instrText xml:space="preserve"> ADDIN ZOTERO_ITEM CSL_CITATION {"citationID":"hVLFR1qb","properties":{"formattedCitation":"(\\uc0\\u8220{}Transport \\uc0\\u8212{} IPCC\\uc0\\u8221{} 2014; Dargay, Gately, and Sommer 2007)","plainCitation":"(“Transport — IPCC” 2014; Dargay, Gately, and Sommer 2007)","noteIndex":0},"citationItems":[{"id":107,"uris":["http://zotero.org/users/local/GpkrhFR0/items/NG5CWPST"],"uri":["http://zotero.org/users/local/GpkrhFR0/items/NG5CWPST"],"itemData":{"id":107,"type":"post-weblog","note":"source: www.ipcc.ch","title":"Transport — IPCC","URL":"https://www.ipcc.ch/report/ar5/wg3/transport/","accessed":{"date-parts":[["2020",4,8]]},"issued":{"date-parts":[["2014"]]}}},{"id":103,"uris":["http://zotero.org/users/local/GpkrhFR0/items/4NUBKAN6"],"uri":["http://zotero.org/users/local/GpkrhFR0/items/4NUBKAN6"],"itemData":{"id":103,"type":"article-journal","abstract":"The speed of vehicle ownership expansion in emerging market and developing countries has important implications for transport and environmental policies, as well as the global oil market. The literature remains divided on the issue of whether the vehicle ownership rates will ever catch up to the levels common in the advanced economies. This paper contributes to the debate by building a model that explicitly models the vehicle saturation level as a function of observable country characteristics: urbanization and population density. Our model is estimated on the basis of pooled time-series (1960-2002) and crosssection data for 45 countries that include 75 percent of the world’s population. We project that the total vehicle stock will increase from about 800 million in 2002 to over 2 billion units in 2030. By this time, 56% of the world’s vehicles will be owned by nonOECD countries, compared with 24% in 2002. In particular, China’s vehicle stock will increase nearly twenty-fold, to 390 million in 2030. This fast speed of vehicle ownership expansion implies rapid growth in oil demand.","container-title":"The Energy Journal","DOI":"10.5547/ISSN0195-6574-EJ-Vol28-No4-7","ISSN":"01956574","issue":"4","journalAbbreviation":"EJ","language":"en","source":"DOI.org (Crossref)","title":"Vehicle Ownership and Income Growth, Worldwide: 1960-2030","title-short":"Vehicle Ownership and Income Growth, Worldwide","URL":"http://www.iaee.org/en/publications/ejarticle.aspx?id=2234","volume":"28","author":[{"family":"Dargay","given":"Joyce"},{"family":"Gately","given":"Dermot"},{"family":"Sommer","given":"Martin"}],"accessed":{"date-parts":[["2020",4,8]]},"issued":{"date-parts":[["2007",10,1]]}}}],"schema":"https://github.com/citation-style-language/schema/raw/master/csl-citation.json"} </w:instrText>
-      </w:r>
-      <w:r>
-        <w:fldChar w:fldCharType="separate"/>
-      </w:r>
-      <w:r>
-        <w:rPr>
-          <w:rFonts w:ascii="Calibri" w:hAnsi="Calibri" w:cs="Calibri"/>
-          <w:szCs w:val="24"/>
-        </w:rPr>
-        <w:t xml:space="preserve">(“Transport — IPCC” 2014; </w:t>
-      </w:r>
-      <w:proofErr w:type="spellStart"/>
-      <w:r>
-        <w:rPr>
-          <w:rFonts w:ascii="Calibri" w:hAnsi="Calibri" w:cs="Calibri"/>
-          <w:szCs w:val="24"/>
-        </w:rPr>
-        <w:t>Dargay</w:t>
-      </w:r>
-      <w:proofErr w:type="spellEnd"/>
-      <w:r>
-        <w:rPr>
-          <w:rFonts w:ascii="Calibri" w:hAnsi="Calibri" w:cs="Calibri"/>
-          <w:szCs w:val="24"/>
-        </w:rPr>
-        <w:t>, Gately, and Sommer 2007)</w:t>
-      </w:r>
-      <w:r>
-        <w:fldChar w:fldCharType="end"/>
-      </w:r>
-      <w:r>
-        <w:t xml:space="preserve">. </w:t>
-      </w:r>
-      <w:r>
-        <w:t xml:space="preserve">Pakistan’s population is expected increase from </w:t>
-      </w:r>
-      <w:r>
-        <w:t>207</w:t>
-      </w:r>
-      <w:r>
-        <w:t>.</w:t>
-      </w:r>
-      <w:r>
-        <w:t>7</w:t>
-      </w:r>
-      <w:r>
-        <w:t xml:space="preserve"> million in </w:t>
-      </w:r>
-      <w:r>
-        <w:t>2017 (Pakistan Bureau of Statistics, 2017 Census)</w:t>
-      </w:r>
-      <w:r>
-        <w:t xml:space="preserve"> to 279 million in 2050 (Pakistan Planning Commission)</w:t>
-      </w:r>
-      <w:r>
-        <w:t xml:space="preserve">, while </w:t>
-      </w:r>
-      <w:r>
-        <w:t xml:space="preserve">per capita income is expected to grow </w:t>
-      </w:r>
-      <w:r>
-        <w:t>from about $1300 in 2020 to $6500 in 2050 (Pakistan Planning Commission). C</w:t>
-      </w:r>
-      <w:r>
-        <w:t xml:space="preserve">orresponding vehicle </w:t>
-      </w:r>
-      <w:r>
-        <w:t>ownership</w:t>
-      </w:r>
-      <w:r>
-        <w:t xml:space="preserve"> </w:t>
-      </w:r>
-      <w:r>
-        <w:t xml:space="preserve">is projected </w:t>
-      </w:r>
-      <w:r>
-        <w:t xml:space="preserve">to increase </w:t>
-      </w:r>
-      <w:r>
-        <w:t>by 26.3 million vehicles between 2021 and 2030 (SEP)</w:t>
-      </w:r>
-      <w:r>
-        <w:t xml:space="preserve">. </w:t>
-      </w:r>
-      <w:r>
-        <w:t xml:space="preserve">Although </w:t>
-      </w:r>
-      <w:r>
-        <w:t>Pakistan</w:t>
-      </w:r>
-      <w:r>
-        <w:t xml:space="preserve"> has developed significant local manufacturing of conventional ICE vehicles</w:t>
-      </w:r>
-      <w:r>
-        <w:t>, there is currently no local production of electric vehicles</w:t>
-      </w:r>
-      <w:r>
-        <w:t xml:space="preserve"> (Pakistan Business Council 2018)</w:t>
-      </w:r>
-      <w:r>
-        <w:t>. T</w:t>
-      </w:r>
-      <w:r>
-        <w:t>hus</w:t>
-      </w:r>
-      <w:r>
-        <w:t xml:space="preserve">, in contrast to </w:t>
-      </w:r>
-      <w:r>
-        <w:t xml:space="preserve">countries like </w:t>
-      </w:r>
-      <w:r>
-        <w:t>China</w:t>
-      </w:r>
-      <w:r>
-        <w:t xml:space="preserve"> </w:t>
-      </w:r>
-      <w:r>
-        <w:t xml:space="preserve">which have domestic EV production </w:t>
-      </w:r>
-      <w:r>
-        <w:fldChar w:fldCharType="begin"/>
-      </w:r>
-      <w:r>
-        <w:instrText xml:space="preserve"> ADDIN ZOTERO_ITEM CSL_CITATION {"citationID":"0eu5iPdi","properties":{"formattedCitation":"(Shiqi Ou et al. 2017)","plainCitation":"(Shiqi Ou et al. 2017)","noteIndex":0},"citationItems":[{"id":28,"uris":["http://zotero.org/users/local/GpkrhFR0/items/6YWXZJFU"],"uri":["http://zotero.org/users/local/GpkrhFR0/items/6YWXZJFU"],"itemData":{"id":28,"type":"report","language":"en","note":"DOI: 10.2172/1341568","number":"ORNL/TM--2016/750, 1341568","page":"ORNL/TM--2016/750, 1341568","source":"DOI.org (Crossref)","title":"A Study of China s Explosive Growth in the Plug-in Electric Vehicle Market","URL":"http://www.osti.gov/servlets/purl/1341568/","author":[{"family":"Ou","given":"Shiqi"},{"family":"Lin","given":"Zhenhong"},{"family":"Wu","given":"Zhixin"},{"family":"Zheng","given":"Jihu"},{"family":"Lyu","given":"Renzhi"},{"family":"Przesmitzki","given":"Steven V."},{"family":"He","given":"Xin"}],"accessed":{"date-parts":[["2020",1,27]]},"issued":{"date-parts":[["2017",1,1]]}}}],"schema":"https://github.com/citation-style-language/schema/raw/master/csl-citation.json"} </w:instrText>
-      </w:r>
-      <w:r>
-        <w:fldChar w:fldCharType="separate"/>
-      </w:r>
-      <w:r>
-        <w:rPr>
-          <w:rFonts w:ascii="Calibri" w:hAnsi="Calibri" w:cs="Calibri"/>
-        </w:rPr>
-        <w:t>(</w:t>
-      </w:r>
-      <w:proofErr w:type="spellStart"/>
-      <w:r>
-        <w:rPr>
-          <w:rFonts w:ascii="Calibri" w:hAnsi="Calibri" w:cs="Calibri"/>
-        </w:rPr>
-        <w:t>Shiqi</w:t>
-      </w:r>
-      <w:proofErr w:type="spellEnd"/>
-      <w:r>
-        <w:rPr>
-          <w:rFonts w:ascii="Calibri" w:hAnsi="Calibri" w:cs="Calibri"/>
-        </w:rPr>
-        <w:t xml:space="preserve"> </w:t>
-      </w:r>
-      <w:proofErr w:type="spellStart"/>
-      <w:r>
-        <w:rPr>
-          <w:rFonts w:ascii="Calibri" w:hAnsi="Calibri" w:cs="Calibri"/>
-        </w:rPr>
-        <w:t>Ou</w:t>
-      </w:r>
-      <w:proofErr w:type="spellEnd"/>
-      <w:r>
-        <w:rPr>
-          <w:rFonts w:ascii="Calibri" w:hAnsi="Calibri" w:cs="Calibri"/>
-        </w:rPr>
-        <w:t xml:space="preserve"> et al. 2017)</w:t>
+        <w:t>(Shiqi Ou et al. 2017)</w:t>
       </w:r>
       <w:r>
         <w:fldChar w:fldCharType="end"/>
@@ -5376,21 +5088,7 @@
         <w:rPr>
           <w:rFonts w:ascii="Calibri" w:hAnsi="Calibri" w:cs="Calibri"/>
         </w:rPr>
-        <w:t>(</w:t>
-      </w:r>
-      <w:proofErr w:type="spellStart"/>
-      <w:r>
-        <w:rPr>
-          <w:rFonts w:ascii="Calibri" w:hAnsi="Calibri" w:cs="Calibri"/>
-        </w:rPr>
-        <w:t>Jadun</w:t>
-      </w:r>
-      <w:proofErr w:type="spellEnd"/>
-      <w:r>
-        <w:rPr>
-          <w:rFonts w:ascii="Calibri" w:hAnsi="Calibri" w:cs="Calibri"/>
-        </w:rPr>
-        <w:t xml:space="preserve"> et al. 2017)</w:t>
+        <w:t>(Jadun et al. 2017)</w:t>
       </w:r>
       <w:r>
         <w:fldChar w:fldCharType="end"/>
@@ -5675,6 +5373,29 @@
     </w:p>
     <w:p>
       <w:r>
+        <w:t>Transportation: growth in service output (passenger vs freight), modal split and shift over time</w:t>
+      </w:r>
+    </w:p>
+    <w:p>
+      <w:r>
+        <w:t>GCAM projects transport service output to grow significantly in Pakistan over the 2020</w:t>
+      </w:r>
+      <w:r>
+        <w:t xml:space="preserve"> to </w:t>
+      </w:r>
+      <w:r>
+        <w:t xml:space="preserve">2050 time frame considered in this study. Passenger service output is projected to grow by X%, while freight grows by X%. Within passenger transport, a large share (X%) of passenger service demand is met by buses. Though service output of all modes increases over time, the share provided by buses, walking, and cycling decreases </w:t>
+      </w:r>
+      <w:r>
+        <w:lastRenderedPageBreak/>
+        <w:t>somewhat over time (CHECK) as demand shifts to faster modes</w:t>
+      </w:r>
+      <w:r>
+        <w:t xml:space="preserve"> along with increasing per-capita GDP. Within the light-duty vehicle category, service output of two- and three-wheelers decreases over time while service output of cars increases. Within freight transport, most service output is met by trucks rather than freight rail, predominantly by the larger truck classes (5-9 tons and 9-16 tons). </w:t>
+      </w:r>
+    </w:p>
+    <w:p>
+      <w:r>
         <w:t>In the absence of policies to reduce the cost of EVs, there is limited</w:t>
       </w:r>
       <w:r>
@@ -5684,11 +5405,7 @@
         <w:t xml:space="preserve"> market penetration for most v</w:t>
       </w:r>
       <w:r>
-        <w:t xml:space="preserve">ehicle classes, with high sensitivity to the technology advancement pathway. The exception is two-and three-wheelers, which reach cost parity with their ICEV counterparts by 2020 (see appendix A.3.3.); EV penetration is about 10% in 2020 and continues increasing through 2050 as costs drop, to about 25% of new sales in 2050 under slow technology advancement and 45% in 2050 under rapid technology advancement. Electric cars and buses have much lower adoption </w:t>
-      </w:r>
-      <w:r>
-        <w:lastRenderedPageBreak/>
-        <w:t>in the no policy scenarios</w:t>
+        <w:t>ehicle classes, with high sensitivity to the technology advancement pathway. The exception is two-and three-wheelers, which reach cost parity with their ICEV counterparts by 2020 (see appendix A.3.3.); EV penetration is about 10% in 2020 and continues increasing through 2050 as costs drop, to about 25% of new sales in 2050 under slow technology advancement and 45% in 2050 under rapid technology advancement. Electric cars and buses have much lower adoption in the no policy scenarios</w:t>
       </w:r>
       <w:r>
         <w:t>. The EV share in new car sales ranges from 4% (slow advancement) to 12% (rapid advancement) in 2050. However, certain size classes reach cost parity sooner, such as compact cars, and have higher penetration as a result</w:t>
@@ -5790,7 +5507,19 @@
     </w:p>
     <w:p>
       <w:r>
-        <w:t xml:space="preserve">For two- and three-wheelers, </w:t>
+        <w:t>For</w:t>
+      </w:r>
+      <w:r>
+        <w:t xml:space="preserve"> electric</w:t>
+      </w:r>
+      <w:r>
+        <w:t xml:space="preserve"> two- and three-wheelers</w:t>
+      </w:r>
+      <w:r>
+        <w:t>, which are already cost competitive with ICEVs</w:t>
+      </w:r>
+      <w:r>
+        <w:t xml:space="preserve">, </w:t>
       </w:r>
       <w:r>
         <w:t>the</w:t>
@@ -5826,7 +5555,11 @@
         <w:t xml:space="preserve">from </w:t>
       </w:r>
       <w:r>
-        <w:t>21% in 2030 in the lowest case (slow technology development, no policy, and no EV localization) to 76% in 2030 in the high case (</w:t>
+        <w:t xml:space="preserve">21% in 2030 in the lowest case (slow technology development, no policy, and no EV localization) to 76% in 2030 in the high </w:t>
+      </w:r>
+      <w:r>
+        <w:lastRenderedPageBreak/>
+        <w:t>case (</w:t>
       </w:r>
       <w:r>
         <w:t xml:space="preserve">rapid technology development and NEVP with accelerated localization). </w:t>
@@ -5864,12 +5597,17 @@
     </w:p>
     <w:p>
       <w:r>
-        <w:t>Cars</w:t>
+        <w:t>For cars, the NEVP with no localization increases EV penetration by about 15 percentage points under rapid advancement, and 9 percentage points under slow advancement. Accelerated localization, which further decreases duties, increases penetration in 2030 by an additional 15-20 percentage points under both cost scenarios.</w:t>
       </w:r>
     </w:p>
     <w:p>
       <w:r>
-        <w:t xml:space="preserve">Buses and trucks see a smaller bump in EV penetration as a result of the NEVP, since </w:t>
+        <w:t>Buses and trucks see a smaller bump in EV penetration as a r</w:t>
+      </w:r>
+      <w:bookmarkStart w:id="16" w:name="_GoBack"/>
+      <w:bookmarkEnd w:id="16"/>
+      <w:r>
+        <w:t xml:space="preserve">esult of the NEVP, since </w:t>
       </w:r>
       <w:r>
         <w:t>EVs are relatively more expensive than their ICEV counterparts</w:t>
@@ -5883,7 +5621,6 @@
     </w:p>
     <w:p>
       <w:r>
-        <w:lastRenderedPageBreak/>
         <w:t xml:space="preserve">For all vehicle classes, the share of EVs in new sales decreases after the NEVP benefits phase out in 2030. However, this may not be realistic; a limitation of GCAM is that it does not capture feedbacks to vehicle costs or adoption rates, such as </w:t>
       </w:r>
       <w:r>
@@ -5921,11 +5658,11 @@
           <w:numId w:val="20"/>
         </w:numPr>
       </w:pPr>
-      <w:bookmarkStart w:id="16" w:name="_Toc36643841"/>
+      <w:bookmarkStart w:id="17" w:name="_Toc36643841"/>
       <w:r>
         <w:t>PLEXOS Results – power demand, infrastructure needs</w:t>
       </w:r>
-      <w:bookmarkEnd w:id="16"/>
+      <w:bookmarkEnd w:id="17"/>
     </w:p>
     <w:p>
       <w:pPr>
@@ -5935,11 +5672,11 @@
           <w:numId w:val="20"/>
         </w:numPr>
       </w:pPr>
-      <w:bookmarkStart w:id="17" w:name="_Toc36643842"/>
+      <w:bookmarkStart w:id="18" w:name="_Toc36643842"/>
       <w:r>
         <w:t>SEP Model Results – fuel needs by type, fuel costs</w:t>
       </w:r>
-      <w:bookmarkEnd w:id="17"/>
+      <w:bookmarkEnd w:id="18"/>
     </w:p>
     <w:p/>
     <w:p>
@@ -5950,14 +5687,14 @@
           <w:numId w:val="20"/>
         </w:numPr>
       </w:pPr>
-      <w:bookmarkStart w:id="18" w:name="_Toc36643843"/>
+      <w:bookmarkStart w:id="19" w:name="_Toc36643843"/>
       <w:r>
         <w:t>Discussion</w:t>
       </w:r>
       <w:r>
         <w:t xml:space="preserve"> &amp; Conclusions</w:t>
       </w:r>
-      <w:bookmarkEnd w:id="18"/>
+      <w:bookmarkEnd w:id="19"/>
     </w:p>
     <w:p>
       <w:pPr>
@@ -6004,11 +5741,12 @@
         </w:numPr>
         <w:ind w:left="432" w:hanging="432"/>
       </w:pPr>
-      <w:bookmarkStart w:id="19" w:name="_Toc36643844"/>
-      <w:r>
+      <w:bookmarkStart w:id="20" w:name="_Toc36643844"/>
+      <w:r>
+        <w:lastRenderedPageBreak/>
         <w:t>References</w:t>
       </w:r>
-      <w:bookmarkEnd w:id="19"/>
+      <w:bookmarkEnd w:id="20"/>
     </w:p>
     <w:p>
       <w:pPr>
@@ -6039,49 +5777,7 @@
         <w:rPr>
           <w:rFonts w:ascii="Calibri" w:hAnsi="Calibri" w:cs="Calibri"/>
         </w:rPr>
-        <w:t xml:space="preserve">“Battery Pack Prices Fall </w:t>
-      </w:r>
-      <w:proofErr w:type="gramStart"/>
-      <w:r>
-        <w:rPr>
-          <w:rFonts w:ascii="Calibri" w:hAnsi="Calibri" w:cs="Calibri"/>
-        </w:rPr>
-        <w:t>As</w:t>
-      </w:r>
-      <w:proofErr w:type="gramEnd"/>
-      <w:r>
-        <w:rPr>
-          <w:rFonts w:ascii="Calibri" w:hAnsi="Calibri" w:cs="Calibri"/>
-        </w:rPr>
-        <w:t xml:space="preserve"> Market Ramps Up With Market Average At $156/</w:t>
-      </w:r>
-      <w:proofErr w:type="spellStart"/>
-      <w:r>
-        <w:rPr>
-          <w:rFonts w:ascii="Calibri" w:hAnsi="Calibri" w:cs="Calibri"/>
-        </w:rPr>
-        <w:t>KWh</w:t>
-      </w:r>
-      <w:proofErr w:type="spellEnd"/>
-      <w:r>
-        <w:rPr>
-          <w:rFonts w:ascii="Calibri" w:hAnsi="Calibri" w:cs="Calibri"/>
-        </w:rPr>
-        <w:t xml:space="preserve"> In 2019.” 2019. </w:t>
-      </w:r>
-      <w:proofErr w:type="spellStart"/>
-      <w:r>
-        <w:rPr>
-          <w:rFonts w:ascii="Calibri" w:hAnsi="Calibri" w:cs="Calibri"/>
-        </w:rPr>
-        <w:t>BloombergNEF</w:t>
-      </w:r>
-      <w:proofErr w:type="spellEnd"/>
-      <w:r>
-        <w:rPr>
-          <w:rFonts w:ascii="Calibri" w:hAnsi="Calibri" w:cs="Calibri"/>
-        </w:rPr>
-        <w:t>. December 3, 2019. https://about.bnef.com/blog/battery-pack-prices-fall-as-market-ramps-up-with-market-average-at-156-kwh-in-2019/.</w:t>
+        <w:t>“Battery Pack Prices Fall As Market Ramps Up With Market Average At $156/KWh In 2019.” 2019. BloombergNEF. December 3, 2019. https://about.bnef.com/blog/battery-pack-prices-fall-as-market-ramps-up-with-market-average-at-156-kwh-in-2019/.</w:t>
       </w:r>
     </w:p>
     <w:p>
@@ -6091,145 +5787,11 @@
           <w:rFonts w:ascii="Calibri" w:hAnsi="Calibri" w:cs="Calibri"/>
         </w:rPr>
       </w:pPr>
-      <w:proofErr w:type="spellStart"/>
       <w:r>
         <w:rPr>
           <w:rFonts w:ascii="Calibri" w:hAnsi="Calibri" w:cs="Calibri"/>
         </w:rPr>
-        <w:t>Berckmans</w:t>
-      </w:r>
-      <w:proofErr w:type="spellEnd"/>
-      <w:r>
-        <w:rPr>
-          <w:rFonts w:ascii="Calibri" w:hAnsi="Calibri" w:cs="Calibri"/>
-        </w:rPr>
-        <w:t xml:space="preserve">, Gert, Maarten </w:t>
-      </w:r>
-      <w:proofErr w:type="spellStart"/>
-      <w:r>
-        <w:rPr>
-          <w:rFonts w:ascii="Calibri" w:hAnsi="Calibri" w:cs="Calibri"/>
-        </w:rPr>
-        <w:t>Messagie</w:t>
-      </w:r>
-      <w:proofErr w:type="spellEnd"/>
-      <w:r>
-        <w:rPr>
-          <w:rFonts w:ascii="Calibri" w:hAnsi="Calibri" w:cs="Calibri"/>
-        </w:rPr>
-        <w:t xml:space="preserve">, </w:t>
-      </w:r>
-      <w:proofErr w:type="spellStart"/>
-      <w:r>
-        <w:rPr>
-          <w:rFonts w:ascii="Calibri" w:hAnsi="Calibri" w:cs="Calibri"/>
-        </w:rPr>
-        <w:t>Jelle</w:t>
-      </w:r>
-      <w:proofErr w:type="spellEnd"/>
-      <w:r>
-        <w:rPr>
-          <w:rFonts w:ascii="Calibri" w:hAnsi="Calibri" w:cs="Calibri"/>
-        </w:rPr>
-        <w:t xml:space="preserve"> </w:t>
-      </w:r>
-      <w:proofErr w:type="spellStart"/>
-      <w:r>
-        <w:rPr>
-          <w:rFonts w:ascii="Calibri" w:hAnsi="Calibri" w:cs="Calibri"/>
-        </w:rPr>
-        <w:t>Smekens</w:t>
-      </w:r>
-      <w:proofErr w:type="spellEnd"/>
-      <w:r>
-        <w:rPr>
-          <w:rFonts w:ascii="Calibri" w:hAnsi="Calibri" w:cs="Calibri"/>
-        </w:rPr>
-        <w:t xml:space="preserve">, </w:t>
-      </w:r>
-      <w:proofErr w:type="spellStart"/>
-      <w:r>
-        <w:rPr>
-          <w:rFonts w:ascii="Calibri" w:hAnsi="Calibri" w:cs="Calibri"/>
-        </w:rPr>
-        <w:t>Noshin</w:t>
-      </w:r>
-      <w:proofErr w:type="spellEnd"/>
-      <w:r>
-        <w:rPr>
-          <w:rFonts w:ascii="Calibri" w:hAnsi="Calibri" w:cs="Calibri"/>
-        </w:rPr>
-        <w:t xml:space="preserve"> Omar, </w:t>
-      </w:r>
-      <w:proofErr w:type="spellStart"/>
-      <w:r>
-        <w:rPr>
-          <w:rFonts w:ascii="Calibri" w:hAnsi="Calibri" w:cs="Calibri"/>
-        </w:rPr>
-        <w:t>Lieselot</w:t>
-      </w:r>
-      <w:proofErr w:type="spellEnd"/>
-      <w:r>
-        <w:rPr>
-          <w:rFonts w:ascii="Calibri" w:hAnsi="Calibri" w:cs="Calibri"/>
-        </w:rPr>
-        <w:t xml:space="preserve"> </w:t>
-      </w:r>
-      <w:proofErr w:type="spellStart"/>
-      <w:r>
-        <w:rPr>
-          <w:rFonts w:ascii="Calibri" w:hAnsi="Calibri" w:cs="Calibri"/>
-        </w:rPr>
-        <w:t>Vanhaverbeke</w:t>
-      </w:r>
-      <w:proofErr w:type="spellEnd"/>
-      <w:r>
-        <w:rPr>
-          <w:rFonts w:ascii="Calibri" w:hAnsi="Calibri" w:cs="Calibri"/>
-        </w:rPr>
-        <w:t xml:space="preserve">, and </w:t>
-      </w:r>
-      <w:proofErr w:type="spellStart"/>
-      <w:r>
-        <w:rPr>
-          <w:rFonts w:ascii="Calibri" w:hAnsi="Calibri" w:cs="Calibri"/>
-        </w:rPr>
-        <w:t>Joeri</w:t>
-      </w:r>
-      <w:proofErr w:type="spellEnd"/>
-      <w:r>
-        <w:rPr>
-          <w:rFonts w:ascii="Calibri" w:hAnsi="Calibri" w:cs="Calibri"/>
-        </w:rPr>
-        <w:t xml:space="preserve"> Van </w:t>
-      </w:r>
-      <w:proofErr w:type="spellStart"/>
-      <w:r>
-        <w:rPr>
-          <w:rFonts w:ascii="Calibri" w:hAnsi="Calibri" w:cs="Calibri"/>
-        </w:rPr>
-        <w:t>Mierlo</w:t>
-      </w:r>
-      <w:proofErr w:type="spellEnd"/>
-      <w:r>
-        <w:rPr>
-          <w:rFonts w:ascii="Calibri" w:hAnsi="Calibri" w:cs="Calibri"/>
-        </w:rPr>
-        <w:t xml:space="preserve">. 2017. “Cost Projection of </w:t>
-      </w:r>
-      <w:proofErr w:type="gramStart"/>
-      <w:r>
-        <w:rPr>
-          <w:rFonts w:ascii="Calibri" w:hAnsi="Calibri" w:cs="Calibri"/>
-        </w:rPr>
-        <w:t>State of the Art</w:t>
-      </w:r>
-      <w:proofErr w:type="gramEnd"/>
-      <w:r>
-        <w:rPr>
-          <w:rFonts w:ascii="Calibri" w:hAnsi="Calibri" w:cs="Calibri"/>
-        </w:rPr>
-        <w:t xml:space="preserve"> Lithium-Ion Batteries for Electric Vehicles Up to 2030.” </w:t>
+        <w:t xml:space="preserve">Berckmans, Gert, Maarten Messagie, Jelle Smekens, Noshin Omar, Lieselot Vanhaverbeke, and Joeri Van Mierlo. 2017. “Cost Projection of State of the Art Lithium-Ion Batteries for Electric Vehicles Up to 2030.” </w:t>
       </w:r>
       <w:r>
         <w:rPr>
@@ -6285,140 +5847,7 @@
         <w:rPr>
           <w:rFonts w:ascii="Calibri" w:hAnsi="Calibri" w:cs="Calibri"/>
         </w:rPr>
-        <w:t xml:space="preserve">Clarke, Leon E., </w:t>
-      </w:r>
-      <w:proofErr w:type="spellStart"/>
-      <w:r>
-        <w:rPr>
-          <w:rFonts w:ascii="Calibri" w:hAnsi="Calibri" w:cs="Calibri"/>
-        </w:rPr>
-        <w:t>Kejun</w:t>
-      </w:r>
-      <w:proofErr w:type="spellEnd"/>
-      <w:r>
-        <w:rPr>
-          <w:rFonts w:ascii="Calibri" w:hAnsi="Calibri" w:cs="Calibri"/>
-        </w:rPr>
-        <w:t xml:space="preserve"> Jiang, </w:t>
-      </w:r>
-      <w:proofErr w:type="spellStart"/>
-      <w:r>
-        <w:rPr>
-          <w:rFonts w:ascii="Calibri" w:hAnsi="Calibri" w:cs="Calibri"/>
-        </w:rPr>
-        <w:t>Keigo</w:t>
-      </w:r>
-      <w:proofErr w:type="spellEnd"/>
-      <w:r>
-        <w:rPr>
-          <w:rFonts w:ascii="Calibri" w:hAnsi="Calibri" w:cs="Calibri"/>
-        </w:rPr>
-        <w:t xml:space="preserve"> Akimoto, Mustafa </w:t>
-      </w:r>
-      <w:proofErr w:type="spellStart"/>
-      <w:r>
-        <w:rPr>
-          <w:rFonts w:ascii="Calibri" w:hAnsi="Calibri" w:cs="Calibri"/>
-        </w:rPr>
-        <w:t>Babiker</w:t>
-      </w:r>
-      <w:proofErr w:type="spellEnd"/>
-      <w:r>
-        <w:rPr>
-          <w:rFonts w:ascii="Calibri" w:hAnsi="Calibri" w:cs="Calibri"/>
-        </w:rPr>
-        <w:t xml:space="preserve">, Geoffrey J. </w:t>
-      </w:r>
-      <w:proofErr w:type="spellStart"/>
-      <w:r>
-        <w:rPr>
-          <w:rFonts w:ascii="Calibri" w:hAnsi="Calibri" w:cs="Calibri"/>
-        </w:rPr>
-        <w:t>Blanford</w:t>
-      </w:r>
-      <w:proofErr w:type="spellEnd"/>
-      <w:r>
-        <w:rPr>
-          <w:rFonts w:ascii="Calibri" w:hAnsi="Calibri" w:cs="Calibri"/>
-        </w:rPr>
-        <w:t xml:space="preserve">, Karen Fisher-Vanden, Jean-Claude </w:t>
-      </w:r>
-      <w:proofErr w:type="spellStart"/>
-      <w:r>
-        <w:rPr>
-          <w:rFonts w:ascii="Calibri" w:hAnsi="Calibri" w:cs="Calibri"/>
-        </w:rPr>
-        <w:t>Hourcade</w:t>
-      </w:r>
-      <w:proofErr w:type="spellEnd"/>
-      <w:r>
-        <w:rPr>
-          <w:rFonts w:ascii="Calibri" w:hAnsi="Calibri" w:cs="Calibri"/>
-        </w:rPr>
-        <w:t xml:space="preserve">, Volker </w:t>
-      </w:r>
-      <w:proofErr w:type="spellStart"/>
-      <w:r>
-        <w:rPr>
-          <w:rFonts w:ascii="Calibri" w:hAnsi="Calibri" w:cs="Calibri"/>
-        </w:rPr>
-        <w:t>Krey</w:t>
-      </w:r>
-      <w:proofErr w:type="spellEnd"/>
-      <w:r>
-        <w:rPr>
-          <w:rFonts w:ascii="Calibri" w:hAnsi="Calibri" w:cs="Calibri"/>
-        </w:rPr>
-        <w:t xml:space="preserve">, Elmar </w:t>
-      </w:r>
-      <w:proofErr w:type="spellStart"/>
-      <w:r>
-        <w:rPr>
-          <w:rFonts w:ascii="Calibri" w:hAnsi="Calibri" w:cs="Calibri"/>
-        </w:rPr>
-        <w:t>Kriegler</w:t>
-      </w:r>
-      <w:proofErr w:type="spellEnd"/>
-      <w:r>
-        <w:rPr>
-          <w:rFonts w:ascii="Calibri" w:hAnsi="Calibri" w:cs="Calibri"/>
-        </w:rPr>
-        <w:t xml:space="preserve">, and Andreas </w:t>
-      </w:r>
-      <w:proofErr w:type="spellStart"/>
-      <w:r>
-        <w:rPr>
-          <w:rFonts w:ascii="Calibri" w:hAnsi="Calibri" w:cs="Calibri"/>
-        </w:rPr>
-        <w:t>Loschel</w:t>
-      </w:r>
-      <w:proofErr w:type="spellEnd"/>
-      <w:r>
-        <w:rPr>
-          <w:rFonts w:ascii="Calibri" w:hAnsi="Calibri" w:cs="Calibri"/>
-        </w:rPr>
-        <w:t xml:space="preserve">. 2015. “Assessing Transformation Pathways. In: Climate Change 2014: Mitigation of Climate Change. </w:t>
-      </w:r>
-      <w:r>
-        <w:rPr>
-          <w:rFonts w:ascii="Calibri" w:hAnsi="Calibri" w:cs="Calibri"/>
-        </w:rPr>
-        <w:lastRenderedPageBreak/>
-        <w:t xml:space="preserve">Contribution of Working Group III to the Fifth Assessment Report of the Intergovernmental Panel on Climate Change.” Pacific Northwest National </w:t>
-      </w:r>
-      <w:proofErr w:type="gramStart"/>
-      <w:r>
-        <w:rPr>
-          <w:rFonts w:ascii="Calibri" w:hAnsi="Calibri" w:cs="Calibri"/>
-        </w:rPr>
-        <w:t>Lab.(</w:t>
-      </w:r>
-      <w:proofErr w:type="gramEnd"/>
-      <w:r>
-        <w:rPr>
-          <w:rFonts w:ascii="Calibri" w:hAnsi="Calibri" w:cs="Calibri"/>
-        </w:rPr>
-        <w:t>PNNL), Richland, WA (United States).</w:t>
+        <w:t>Clarke, Leon E., Kejun Jiang, Keigo Akimoto, Mustafa Babiker, Geoffrey J. Blanford, Karen Fisher-Vanden, Jean-Claude Hourcade, Volker Krey, Elmar Kriegler, and Andreas Loschel. 2015. “Assessing Transformation Pathways. In: Climate Change 2014: Mitigation of Climate Change. Contribution of Working Group III to the Fifth Assessment Report of the Intergovernmental Panel on Climate Change.” Pacific Northwest National Lab.(PNNL), Richland, WA (United States).</w:t>
       </w:r>
     </w:p>
     <w:p>
@@ -6428,19 +5857,11 @@
           <w:rFonts w:ascii="Calibri" w:hAnsi="Calibri" w:cs="Calibri"/>
         </w:rPr>
       </w:pPr>
-      <w:proofErr w:type="spellStart"/>
       <w:r>
         <w:rPr>
           <w:rFonts w:ascii="Calibri" w:hAnsi="Calibri" w:cs="Calibri"/>
         </w:rPr>
-        <w:t>Dargay</w:t>
-      </w:r>
-      <w:proofErr w:type="spellEnd"/>
-      <w:r>
-        <w:rPr>
-          <w:rFonts w:ascii="Calibri" w:hAnsi="Calibri" w:cs="Calibri"/>
-        </w:rPr>
-        <w:t xml:space="preserve">, Joyce, Dermot Gately, and Martin Sommer. 2007. “Vehicle Ownership and Income Growth, Worldwide: 1960-2030.” </w:t>
+        <w:t xml:space="preserve">Dargay, Joyce, Dermot Gately, and Martin Sommer. 2007. “Vehicle Ownership and Income Growth, Worldwide: 1960-2030.” </w:t>
       </w:r>
       <w:r>
         <w:rPr>
@@ -6464,19 +5885,11 @@
           <w:rFonts w:ascii="Calibri" w:hAnsi="Calibri" w:cs="Calibri"/>
         </w:rPr>
       </w:pPr>
-      <w:proofErr w:type="spellStart"/>
       <w:r>
         <w:rPr>
           <w:rFonts w:ascii="Calibri" w:hAnsi="Calibri" w:cs="Calibri"/>
         </w:rPr>
-        <w:t>Edelenbosch</w:t>
-      </w:r>
-      <w:proofErr w:type="spellEnd"/>
-      <w:r>
-        <w:rPr>
-          <w:rFonts w:ascii="Calibri" w:hAnsi="Calibri" w:cs="Calibri"/>
-        </w:rPr>
-        <w:t xml:space="preserve">, O. Y., D. L. McCollum, D. P. van Vuuren, C. Bertram, S. Carrara, H. Daly, S. Fujimori, et al. 2017. “Decomposing Passenger Transport Futures: Comparing Results of Global Integrated Assessment Models.” </w:t>
+        <w:t xml:space="preserve">Edelenbosch, O. Y., D. L. McCollum, D. P. van Vuuren, C. Bertram, S. Carrara, H. Daly, S. Fujimori, et al. 2017. “Decomposing Passenger Transport Futures: Comparing Results of Global Integrated Assessment Models.” </w:t>
       </w:r>
       <w:r>
         <w:rPr>
@@ -6500,47 +5913,11 @@
           <w:rFonts w:ascii="Calibri" w:hAnsi="Calibri" w:cs="Calibri"/>
         </w:rPr>
       </w:pPr>
-      <w:proofErr w:type="spellStart"/>
       <w:r>
         <w:rPr>
           <w:rFonts w:ascii="Calibri" w:hAnsi="Calibri" w:cs="Calibri"/>
         </w:rPr>
-        <w:t>Egnér</w:t>
-      </w:r>
-      <w:proofErr w:type="spellEnd"/>
-      <w:r>
-        <w:rPr>
-          <w:rFonts w:ascii="Calibri" w:hAnsi="Calibri" w:cs="Calibri"/>
-        </w:rPr>
-        <w:t xml:space="preserve">, </w:t>
-      </w:r>
-      <w:proofErr w:type="spellStart"/>
-      <w:r>
-        <w:rPr>
-          <w:rFonts w:ascii="Calibri" w:hAnsi="Calibri" w:cs="Calibri"/>
-        </w:rPr>
-        <w:t>Filippa</w:t>
-      </w:r>
-      <w:proofErr w:type="spellEnd"/>
-      <w:r>
-        <w:rPr>
-          <w:rFonts w:ascii="Calibri" w:hAnsi="Calibri" w:cs="Calibri"/>
-        </w:rPr>
-        <w:t xml:space="preserve">, and Lina </w:t>
-      </w:r>
-      <w:proofErr w:type="spellStart"/>
-      <w:r>
-        <w:rPr>
-          <w:rFonts w:ascii="Calibri" w:hAnsi="Calibri" w:cs="Calibri"/>
-        </w:rPr>
-        <w:t>Trosvik</w:t>
-      </w:r>
-      <w:proofErr w:type="spellEnd"/>
-      <w:r>
-        <w:rPr>
-          <w:rFonts w:ascii="Calibri" w:hAnsi="Calibri" w:cs="Calibri"/>
-        </w:rPr>
-        <w:t xml:space="preserve">. 2018. “Electric Vehicle Adoption in Sweden and the Impact of Local Policy Instruments.” </w:t>
+        <w:t xml:space="preserve">Egnér, Filippa, and Lina Trosvik. 2018. “Electric Vehicle Adoption in Sweden and the Impact of Local Policy Instruments.” </w:t>
       </w:r>
       <w:r>
         <w:rPr>
@@ -6568,21 +5945,7 @@
         <w:rPr>
           <w:rFonts w:ascii="Calibri" w:hAnsi="Calibri" w:cs="Calibri"/>
         </w:rPr>
-        <w:t xml:space="preserve">Gallagher, Kelly Sims, and Erich </w:t>
-      </w:r>
-      <w:proofErr w:type="spellStart"/>
-      <w:r>
-        <w:rPr>
-          <w:rFonts w:ascii="Calibri" w:hAnsi="Calibri" w:cs="Calibri"/>
-        </w:rPr>
-        <w:t>Muehlegger</w:t>
-      </w:r>
-      <w:proofErr w:type="spellEnd"/>
-      <w:r>
-        <w:rPr>
-          <w:rFonts w:ascii="Calibri" w:hAnsi="Calibri" w:cs="Calibri"/>
-        </w:rPr>
-        <w:t xml:space="preserve">. 2011. “Giving Green to Get Green? Incentives and Consumer Adoption of Hybrid Vehicle Technology.” </w:t>
+        <w:t xml:space="preserve">Gallagher, Kelly Sims, and Erich Muehlegger. 2011. “Giving Green to Get Green? Incentives and Consumer Adoption of Hybrid Vehicle Technology.” </w:t>
       </w:r>
       <w:r>
         <w:rPr>
@@ -6610,35 +5973,7 @@
         <w:rPr>
           <w:rFonts w:ascii="Calibri" w:hAnsi="Calibri" w:cs="Calibri"/>
         </w:rPr>
-        <w:t xml:space="preserve">González Palencia, Juan C., </w:t>
-      </w:r>
-      <w:proofErr w:type="spellStart"/>
-      <w:r>
-        <w:rPr>
-          <w:rFonts w:ascii="Calibri" w:hAnsi="Calibri" w:cs="Calibri"/>
-        </w:rPr>
-        <w:t>Takaaki</w:t>
-      </w:r>
-      <w:proofErr w:type="spellEnd"/>
-      <w:r>
-        <w:rPr>
-          <w:rFonts w:ascii="Calibri" w:hAnsi="Calibri" w:cs="Calibri"/>
-        </w:rPr>
-        <w:t xml:space="preserve"> </w:t>
-      </w:r>
-      <w:proofErr w:type="spellStart"/>
-      <w:r>
-        <w:rPr>
-          <w:rFonts w:ascii="Calibri" w:hAnsi="Calibri" w:cs="Calibri"/>
-        </w:rPr>
-        <w:t>Furubayashi</w:t>
-      </w:r>
-      <w:proofErr w:type="spellEnd"/>
-      <w:r>
-        <w:rPr>
-          <w:rFonts w:ascii="Calibri" w:hAnsi="Calibri" w:cs="Calibri"/>
-        </w:rPr>
-        <w:t xml:space="preserve">, and Toshihiko Nakata. 2014. “Techno-Economic Assessment of Lightweight and Zero Emission Vehicles Deployment in the Passenger Car Fleet of Developing Countries.” </w:t>
+        <w:t xml:space="preserve">González Palencia, Juan C., Takaaki Furubayashi, and Toshihiko Nakata. 2014. “Techno-Economic Assessment of Lightweight and Zero Emission Vehicles Deployment in the Passenger Car Fleet of Developing Countries.” </w:t>
       </w:r>
       <w:r>
         <w:rPr>
@@ -6666,35 +6001,7 @@
         <w:rPr>
           <w:rFonts w:ascii="Calibri" w:hAnsi="Calibri" w:cs="Calibri"/>
         </w:rPr>
-        <w:t xml:space="preserve">Hao, Han, </w:t>
-      </w:r>
-      <w:proofErr w:type="spellStart"/>
-      <w:r>
-        <w:rPr>
-          <w:rFonts w:ascii="Calibri" w:hAnsi="Calibri" w:cs="Calibri"/>
-        </w:rPr>
-        <w:t>Hewu</w:t>
-      </w:r>
-      <w:proofErr w:type="spellEnd"/>
-      <w:r>
-        <w:rPr>
-          <w:rFonts w:ascii="Calibri" w:hAnsi="Calibri" w:cs="Calibri"/>
-        </w:rPr>
-        <w:t xml:space="preserve"> Wang, and </w:t>
-      </w:r>
-      <w:proofErr w:type="spellStart"/>
-      <w:r>
-        <w:rPr>
-          <w:rFonts w:ascii="Calibri" w:hAnsi="Calibri" w:cs="Calibri"/>
-        </w:rPr>
-        <w:t>Minggao</w:t>
-      </w:r>
-      <w:proofErr w:type="spellEnd"/>
-      <w:r>
-        <w:rPr>
-          <w:rFonts w:ascii="Calibri" w:hAnsi="Calibri" w:cs="Calibri"/>
-        </w:rPr>
-        <w:t xml:space="preserve"> Ouyang. 2011. “Fuel Conservation and GHG (Greenhouse Gas) Emissions Mitigation Scenarios for China’s Passenger Vehicle Fleet.” </w:t>
+        <w:t xml:space="preserve">Hao, Han, Hewu Wang, and Minggao Ouyang. 2011. “Fuel Conservation and GHG (Greenhouse Gas) Emissions Mitigation Scenarios for China’s Passenger Vehicle Fleet.” </w:t>
       </w:r>
       <w:r>
         <w:rPr>
@@ -6722,35 +6029,7 @@
         <w:rPr>
           <w:rFonts w:ascii="Calibri" w:hAnsi="Calibri" w:cs="Calibri"/>
         </w:rPr>
-        <w:t xml:space="preserve">Hawkins, Troy R., Bhawna Singh, Guillaume </w:t>
-      </w:r>
-      <w:proofErr w:type="spellStart"/>
-      <w:r>
-        <w:rPr>
-          <w:rFonts w:ascii="Calibri" w:hAnsi="Calibri" w:cs="Calibri"/>
-        </w:rPr>
-        <w:t>Majeau‐Bettez</w:t>
-      </w:r>
-      <w:proofErr w:type="spellEnd"/>
-      <w:r>
-        <w:rPr>
-          <w:rFonts w:ascii="Calibri" w:hAnsi="Calibri" w:cs="Calibri"/>
-        </w:rPr>
-        <w:t xml:space="preserve">, and Anders Hammer </w:t>
-      </w:r>
-      <w:proofErr w:type="spellStart"/>
-      <w:r>
-        <w:rPr>
-          <w:rFonts w:ascii="Calibri" w:hAnsi="Calibri" w:cs="Calibri"/>
-        </w:rPr>
-        <w:t>Strømman</w:t>
-      </w:r>
-      <w:proofErr w:type="spellEnd"/>
-      <w:r>
-        <w:rPr>
-          <w:rFonts w:ascii="Calibri" w:hAnsi="Calibri" w:cs="Calibri"/>
-        </w:rPr>
-        <w:t xml:space="preserve">. 2013. “Comparative Environmental Life Cycle Assessment of Conventional and Electric Vehicles.” </w:t>
+        <w:t xml:space="preserve">Hawkins, Troy R., Bhawna Singh, Guillaume Majeau‐Bettez, and Anders Hammer Strømman. 2013. “Comparative Environmental Life Cycle Assessment of Conventional and Electric Vehicles.” </w:t>
       </w:r>
       <w:r>
         <w:rPr>
@@ -6778,49 +6057,7 @@
         <w:rPr>
           <w:rFonts w:ascii="Calibri" w:hAnsi="Calibri" w:cs="Calibri"/>
         </w:rPr>
-        <w:t>Holland, Maximilian. 2018. “$100/</w:t>
-      </w:r>
-      <w:proofErr w:type="spellStart"/>
-      <w:r>
-        <w:rPr>
-          <w:rFonts w:ascii="Calibri" w:hAnsi="Calibri" w:cs="Calibri"/>
-        </w:rPr>
-        <w:t>KWh</w:t>
-      </w:r>
-      <w:proofErr w:type="spellEnd"/>
-      <w:r>
-        <w:rPr>
-          <w:rFonts w:ascii="Calibri" w:hAnsi="Calibri" w:cs="Calibri"/>
-        </w:rPr>
-        <w:t xml:space="preserve"> Tesla Battery Cells This Year, $100/</w:t>
-      </w:r>
-      <w:proofErr w:type="spellStart"/>
-      <w:r>
-        <w:rPr>
-          <w:rFonts w:ascii="Calibri" w:hAnsi="Calibri" w:cs="Calibri"/>
-        </w:rPr>
-        <w:t>KWh</w:t>
-      </w:r>
-      <w:proofErr w:type="spellEnd"/>
-      <w:r>
-        <w:rPr>
-          <w:rFonts w:ascii="Calibri" w:hAnsi="Calibri" w:cs="Calibri"/>
-        </w:rPr>
-        <w:t xml:space="preserve"> Tesla Battery Packs In 2020.” </w:t>
-      </w:r>
-      <w:proofErr w:type="spellStart"/>
-      <w:r>
-        <w:rPr>
-          <w:rFonts w:ascii="Calibri" w:hAnsi="Calibri" w:cs="Calibri"/>
-        </w:rPr>
-        <w:t>CleanTechnica</w:t>
-      </w:r>
-      <w:proofErr w:type="spellEnd"/>
-      <w:r>
-        <w:rPr>
-          <w:rFonts w:ascii="Calibri" w:hAnsi="Calibri" w:cs="Calibri"/>
-        </w:rPr>
-        <w:t>. June 9, 2018. https://cleantechnica.com/2018/06/09/100-kwh-tesla-battery-cells-this-year-100-kwh-tesla-battery-packs-in-2020/.</w:t>
+        <w:t>Holland, Maximilian. 2018. “$100/KWh Tesla Battery Cells This Year, $100/KWh Tesla Battery Packs In 2020.” CleanTechnica. June 9, 2018. https://cleantechnica.com/2018/06/09/100-kwh-tesla-battery-cells-this-year-100-kwh-tesla-battery-packs-in-2020/.</w:t>
       </w:r>
     </w:p>
     <w:p>
@@ -6830,47 +6067,11 @@
           <w:rFonts w:ascii="Calibri" w:hAnsi="Calibri" w:cs="Calibri"/>
         </w:rPr>
       </w:pPr>
-      <w:proofErr w:type="spellStart"/>
       <w:r>
         <w:rPr>
           <w:rFonts w:ascii="Calibri" w:hAnsi="Calibri" w:cs="Calibri"/>
         </w:rPr>
-        <w:t>Jadun</w:t>
-      </w:r>
-      <w:proofErr w:type="spellEnd"/>
-      <w:r>
-        <w:rPr>
-          <w:rFonts w:ascii="Calibri" w:hAnsi="Calibri" w:cs="Calibri"/>
-        </w:rPr>
-        <w:t xml:space="preserve">, Paige, Colin McMillan, Daniel Steinberg, Matteo </w:t>
-      </w:r>
-      <w:proofErr w:type="spellStart"/>
-      <w:r>
-        <w:rPr>
-          <w:rFonts w:ascii="Calibri" w:hAnsi="Calibri" w:cs="Calibri"/>
-        </w:rPr>
-        <w:t>Muratori</w:t>
-      </w:r>
-      <w:proofErr w:type="spellEnd"/>
-      <w:r>
-        <w:rPr>
-          <w:rFonts w:ascii="Calibri" w:hAnsi="Calibri" w:cs="Calibri"/>
-        </w:rPr>
-        <w:t xml:space="preserve">, Laura </w:t>
-      </w:r>
-      <w:proofErr w:type="spellStart"/>
-      <w:r>
-        <w:rPr>
-          <w:rFonts w:ascii="Calibri" w:hAnsi="Calibri" w:cs="Calibri"/>
-        </w:rPr>
-        <w:t>Vimmerstedt</w:t>
-      </w:r>
-      <w:proofErr w:type="spellEnd"/>
-      <w:r>
-        <w:rPr>
-          <w:rFonts w:ascii="Calibri" w:hAnsi="Calibri" w:cs="Calibri"/>
-        </w:rPr>
-        <w:t>, and Trieu Mai. 2017. “Electrification Futures Study: End-Use Electric Technology Cost and Performance Projections through 2050,” 108.</w:t>
+        <w:t>Jadun, Paige, Colin McMillan, Daniel Steinberg, Matteo Muratori, Laura Vimmerstedt, and Trieu Mai. 2017. “Electrification Futures Study: End-Use Electric Technology Cost and Performance Projections through 2050,” 108.</w:t>
       </w:r>
     </w:p>
     <w:p>
@@ -6880,47 +6081,11 @@
           <w:rFonts w:ascii="Calibri" w:hAnsi="Calibri" w:cs="Calibri"/>
         </w:rPr>
       </w:pPr>
-      <w:proofErr w:type="spellStart"/>
       <w:r>
         <w:rPr>
           <w:rFonts w:ascii="Calibri" w:hAnsi="Calibri" w:cs="Calibri"/>
         </w:rPr>
-        <w:t>Kittner</w:t>
-      </w:r>
-      <w:proofErr w:type="spellEnd"/>
-      <w:r>
-        <w:rPr>
-          <w:rFonts w:ascii="Calibri" w:hAnsi="Calibri" w:cs="Calibri"/>
-        </w:rPr>
-        <w:t xml:space="preserve">, Noah, Felix </w:t>
-      </w:r>
-      <w:proofErr w:type="spellStart"/>
-      <w:r>
-        <w:rPr>
-          <w:rFonts w:ascii="Calibri" w:hAnsi="Calibri" w:cs="Calibri"/>
-        </w:rPr>
-        <w:t>Lill</w:t>
-      </w:r>
-      <w:proofErr w:type="spellEnd"/>
-      <w:r>
-        <w:rPr>
-          <w:rFonts w:ascii="Calibri" w:hAnsi="Calibri" w:cs="Calibri"/>
-        </w:rPr>
-        <w:t xml:space="preserve">, and Daniel M. </w:t>
-      </w:r>
-      <w:proofErr w:type="spellStart"/>
-      <w:r>
-        <w:rPr>
-          <w:rFonts w:ascii="Calibri" w:hAnsi="Calibri" w:cs="Calibri"/>
-        </w:rPr>
-        <w:t>Kammen</w:t>
-      </w:r>
-      <w:proofErr w:type="spellEnd"/>
-      <w:r>
-        <w:rPr>
-          <w:rFonts w:ascii="Calibri" w:hAnsi="Calibri" w:cs="Calibri"/>
-        </w:rPr>
-        <w:t xml:space="preserve">. 2017. “Energy Storage Deployment and Innovation for the Clean Energy Transition.” </w:t>
+        <w:t xml:space="preserve">Kittner, Noah, Felix Lill, and Daniel M. Kammen. 2017. “Energy Storage Deployment and Innovation for the Clean Energy Transition.” </w:t>
       </w:r>
       <w:r>
         <w:rPr>
@@ -6948,6 +6113,7 @@
         <w:rPr>
           <w:rFonts w:ascii="Calibri" w:hAnsi="Calibri" w:cs="Calibri"/>
         </w:rPr>
+        <w:lastRenderedPageBreak/>
         <w:t xml:space="preserve">Kyle, Page, and Son H. Kim. 2011. “Long-Term Implications of Alternative Light-Duty Vehicle Technologies for Global Greenhouse Gas Emissions and Primary Energy Demands.” </w:t>
       </w:r>
       <w:r>
@@ -6976,21 +6142,7 @@
         <w:rPr>
           <w:rFonts w:ascii="Calibri" w:hAnsi="Calibri" w:cs="Calibri"/>
         </w:rPr>
-        <w:t xml:space="preserve">Lee, Henry, and Grant </w:t>
-      </w:r>
-      <w:proofErr w:type="spellStart"/>
-      <w:r>
-        <w:rPr>
-          <w:rFonts w:ascii="Calibri" w:hAnsi="Calibri" w:cs="Calibri"/>
-        </w:rPr>
-        <w:t>Lovellette</w:t>
-      </w:r>
-      <w:proofErr w:type="spellEnd"/>
-      <w:r>
-        <w:rPr>
-          <w:rFonts w:ascii="Calibri" w:hAnsi="Calibri" w:cs="Calibri"/>
-        </w:rPr>
-        <w:t xml:space="preserve">. 2011. “Will Electric Cars Transform the U.S. Market?” </w:t>
+        <w:t xml:space="preserve">Lee, Henry, and Grant Lovellette. 2011. “Will Electric Cars Transform the U.S. Market?” </w:t>
       </w:r>
       <w:r>
         <w:rPr>
@@ -7014,47 +6166,11 @@
           <w:rFonts w:ascii="Calibri" w:hAnsi="Calibri" w:cs="Calibri"/>
         </w:rPr>
       </w:pPr>
-      <w:proofErr w:type="spellStart"/>
       <w:r>
         <w:rPr>
           <w:rFonts w:ascii="Calibri" w:hAnsi="Calibri" w:cs="Calibri"/>
         </w:rPr>
-        <w:t>Lévay</w:t>
-      </w:r>
-      <w:proofErr w:type="spellEnd"/>
-      <w:r>
-        <w:rPr>
-          <w:rFonts w:ascii="Calibri" w:hAnsi="Calibri" w:cs="Calibri"/>
-        </w:rPr>
-        <w:t xml:space="preserve">, Petra </w:t>
-      </w:r>
-      <w:proofErr w:type="spellStart"/>
-      <w:r>
-        <w:rPr>
-          <w:rFonts w:ascii="Calibri" w:hAnsi="Calibri" w:cs="Calibri"/>
-        </w:rPr>
-        <w:t>Zsuzsa</w:t>
-      </w:r>
-      <w:proofErr w:type="spellEnd"/>
-      <w:r>
-        <w:rPr>
-          <w:rFonts w:ascii="Calibri" w:hAnsi="Calibri" w:cs="Calibri"/>
-        </w:rPr>
-        <w:t xml:space="preserve">, Yannis </w:t>
-      </w:r>
-      <w:proofErr w:type="spellStart"/>
-      <w:r>
-        <w:rPr>
-          <w:rFonts w:ascii="Calibri" w:hAnsi="Calibri" w:cs="Calibri"/>
-        </w:rPr>
-        <w:t>Drossinos</w:t>
-      </w:r>
-      <w:proofErr w:type="spellEnd"/>
-      <w:r>
-        <w:rPr>
-          <w:rFonts w:ascii="Calibri" w:hAnsi="Calibri" w:cs="Calibri"/>
-        </w:rPr>
-        <w:t xml:space="preserve">, and Christian Thiel. 2017. “The Effect of Fiscal Incentives on Market Penetration of Electric Vehicles: A Pairwise Comparison of Total Cost of Ownership.” </w:t>
+        <w:t xml:space="preserve">Lévay, Petra Zsuzsa, Yannis Drossinos, and Christian Thiel. 2017. “The Effect of Fiscal Incentives on Market Penetration of Electric Vehicles: A Pairwise Comparison of Total Cost of Ownership.” </w:t>
       </w:r>
       <w:r>
         <w:rPr>
@@ -7082,63 +6198,7 @@
         <w:rPr>
           <w:rFonts w:ascii="Calibri" w:hAnsi="Calibri" w:cs="Calibri"/>
         </w:rPr>
-        <w:t xml:space="preserve">McCollum, David, Volker </w:t>
-      </w:r>
-      <w:proofErr w:type="spellStart"/>
-      <w:r>
-        <w:rPr>
-          <w:rFonts w:ascii="Calibri" w:hAnsi="Calibri" w:cs="Calibri"/>
-        </w:rPr>
-        <w:t>Krey</w:t>
-      </w:r>
-      <w:proofErr w:type="spellEnd"/>
-      <w:r>
-        <w:rPr>
-          <w:rFonts w:ascii="Calibri" w:hAnsi="Calibri" w:cs="Calibri"/>
-        </w:rPr>
-        <w:t xml:space="preserve">, Peter </w:t>
-      </w:r>
-      <w:proofErr w:type="spellStart"/>
-      <w:r>
-        <w:rPr>
-          <w:rFonts w:ascii="Calibri" w:hAnsi="Calibri" w:cs="Calibri"/>
-        </w:rPr>
-        <w:t>Kolp</w:t>
-      </w:r>
-      <w:proofErr w:type="spellEnd"/>
-      <w:r>
-        <w:rPr>
-          <w:rFonts w:ascii="Calibri" w:hAnsi="Calibri" w:cs="Calibri"/>
-        </w:rPr>
-        <w:t xml:space="preserve">, Yu Nagai, and </w:t>
-      </w:r>
-      <w:proofErr w:type="spellStart"/>
-      <w:r>
-        <w:rPr>
-          <w:rFonts w:ascii="Calibri" w:hAnsi="Calibri" w:cs="Calibri"/>
-        </w:rPr>
-        <w:t>Keywan</w:t>
-      </w:r>
-      <w:proofErr w:type="spellEnd"/>
-      <w:r>
-        <w:rPr>
-          <w:rFonts w:ascii="Calibri" w:hAnsi="Calibri" w:cs="Calibri"/>
-        </w:rPr>
-        <w:t xml:space="preserve"> </w:t>
-      </w:r>
-      <w:proofErr w:type="spellStart"/>
-      <w:r>
-        <w:rPr>
-          <w:rFonts w:ascii="Calibri" w:hAnsi="Calibri" w:cs="Calibri"/>
-        </w:rPr>
-        <w:t>Riahi</w:t>
-      </w:r>
-      <w:proofErr w:type="spellEnd"/>
-      <w:r>
-        <w:rPr>
-          <w:rFonts w:ascii="Calibri" w:hAnsi="Calibri" w:cs="Calibri"/>
-        </w:rPr>
-        <w:t xml:space="preserve">. 2013. “Transport Electrification: A Key Element for Energy System Transformation and Climate Stabilization.” </w:t>
+        <w:t xml:space="preserve">McCollum, David, Volker Krey, Peter Kolp, Yu Nagai, and Keywan Riahi. 2013. “Transport Electrification: A Key Element for Energy System Transformation and Climate Stabilization.” </w:t>
       </w:r>
       <w:r>
         <w:rPr>
@@ -7162,48 +6222,11 @@
           <w:rFonts w:ascii="Calibri" w:hAnsi="Calibri" w:cs="Calibri"/>
         </w:rPr>
       </w:pPr>
-      <w:proofErr w:type="spellStart"/>
       <w:r>
         <w:rPr>
           <w:rFonts w:ascii="Calibri" w:hAnsi="Calibri" w:cs="Calibri"/>
         </w:rPr>
-        <w:lastRenderedPageBreak/>
-        <w:t>Mersky</w:t>
-      </w:r>
-      <w:proofErr w:type="spellEnd"/>
-      <w:r>
-        <w:rPr>
-          <w:rFonts w:ascii="Calibri" w:hAnsi="Calibri" w:cs="Calibri"/>
-        </w:rPr>
-        <w:t xml:space="preserve">, </w:t>
-      </w:r>
-      <w:proofErr w:type="spellStart"/>
-      <w:r>
-        <w:rPr>
-          <w:rFonts w:ascii="Calibri" w:hAnsi="Calibri" w:cs="Calibri"/>
-        </w:rPr>
-        <w:t>Avi</w:t>
-      </w:r>
-      <w:proofErr w:type="spellEnd"/>
-      <w:r>
-        <w:rPr>
-          <w:rFonts w:ascii="Calibri" w:hAnsi="Calibri" w:cs="Calibri"/>
-        </w:rPr>
-        <w:t xml:space="preserve"> Chaim, Frances </w:t>
-      </w:r>
-      <w:proofErr w:type="spellStart"/>
-      <w:r>
-        <w:rPr>
-          <w:rFonts w:ascii="Calibri" w:hAnsi="Calibri" w:cs="Calibri"/>
-        </w:rPr>
-        <w:t>Sprei</w:t>
-      </w:r>
-      <w:proofErr w:type="spellEnd"/>
-      <w:r>
-        <w:rPr>
-          <w:rFonts w:ascii="Calibri" w:hAnsi="Calibri" w:cs="Calibri"/>
-        </w:rPr>
-        <w:t xml:space="preserve">, Constantine Samaras, and Zhen (Sean) Qian. 2016. “Effectiveness of Incentives on Electric Vehicle Adoption in Norway.” </w:t>
+        <w:t xml:space="preserve">Mersky, Avi Chaim, Frances Sprei, Constantine Samaras, and Zhen (Sean) Qian. 2016. “Effectiveness of Incentives on Electric Vehicle Adoption in Norway.” </w:t>
       </w:r>
       <w:r>
         <w:rPr>
@@ -7231,49 +6254,7 @@
         <w:rPr>
           <w:rFonts w:ascii="Calibri" w:hAnsi="Calibri" w:cs="Calibri"/>
         </w:rPr>
-        <w:t xml:space="preserve">Mittal, </w:t>
-      </w:r>
-      <w:proofErr w:type="spellStart"/>
-      <w:r>
-        <w:rPr>
-          <w:rFonts w:ascii="Calibri" w:hAnsi="Calibri" w:cs="Calibri"/>
-        </w:rPr>
-        <w:t>Shivika</w:t>
-      </w:r>
-      <w:proofErr w:type="spellEnd"/>
-      <w:r>
-        <w:rPr>
-          <w:rFonts w:ascii="Calibri" w:hAnsi="Calibri" w:cs="Calibri"/>
-        </w:rPr>
-        <w:t xml:space="preserve">, </w:t>
-      </w:r>
-      <w:proofErr w:type="spellStart"/>
-      <w:r>
-        <w:rPr>
-          <w:rFonts w:ascii="Calibri" w:hAnsi="Calibri" w:cs="Calibri"/>
-        </w:rPr>
-        <w:t>Hancheng</w:t>
-      </w:r>
-      <w:proofErr w:type="spellEnd"/>
-      <w:r>
-        <w:rPr>
-          <w:rFonts w:ascii="Calibri" w:hAnsi="Calibri" w:cs="Calibri"/>
-        </w:rPr>
-        <w:t xml:space="preserve"> Dai, Shinichiro Fujimori, Tatsuya Hanaoka, and </w:t>
-      </w:r>
-      <w:proofErr w:type="spellStart"/>
-      <w:r>
-        <w:rPr>
-          <w:rFonts w:ascii="Calibri" w:hAnsi="Calibri" w:cs="Calibri"/>
-        </w:rPr>
-        <w:t>Runsen</w:t>
-      </w:r>
-      <w:proofErr w:type="spellEnd"/>
-      <w:r>
-        <w:rPr>
-          <w:rFonts w:ascii="Calibri" w:hAnsi="Calibri" w:cs="Calibri"/>
-        </w:rPr>
-        <w:t xml:space="preserve"> Zhang. 2017. “Key Factors Influencing the Global Passenger Transport Dynamics Using the AIM/Transport Model.” </w:t>
+        <w:t xml:space="preserve">Mittal, Shivika, Hancheng Dai, Shinichiro Fujimori, Tatsuya Hanaoka, and Runsen Zhang. 2017. “Key Factors Influencing the Global Passenger Transport Dynamics Using the AIM/Transport Model.” </w:t>
       </w:r>
       <w:r>
         <w:rPr>
@@ -7297,61 +6278,11 @@
           <w:rFonts w:ascii="Calibri" w:hAnsi="Calibri" w:cs="Calibri"/>
         </w:rPr>
       </w:pPr>
-      <w:proofErr w:type="spellStart"/>
       <w:r>
         <w:rPr>
           <w:rFonts w:ascii="Calibri" w:hAnsi="Calibri" w:cs="Calibri"/>
         </w:rPr>
-        <w:t>Moawad</w:t>
-      </w:r>
-      <w:proofErr w:type="spellEnd"/>
-      <w:r>
-        <w:rPr>
-          <w:rFonts w:ascii="Calibri" w:hAnsi="Calibri" w:cs="Calibri"/>
-        </w:rPr>
-        <w:t xml:space="preserve">, Ayman, </w:t>
-      </w:r>
-      <w:proofErr w:type="spellStart"/>
-      <w:r>
-        <w:rPr>
-          <w:rFonts w:ascii="Calibri" w:hAnsi="Calibri" w:cs="Calibri"/>
-        </w:rPr>
-        <w:t>Namdoo</w:t>
-      </w:r>
-      <w:proofErr w:type="spellEnd"/>
-      <w:r>
-        <w:rPr>
-          <w:rFonts w:ascii="Calibri" w:hAnsi="Calibri" w:cs="Calibri"/>
-        </w:rPr>
-        <w:t xml:space="preserve"> Kim, Neeraj </w:t>
-      </w:r>
-      <w:proofErr w:type="spellStart"/>
-      <w:r>
-        <w:rPr>
-          <w:rFonts w:ascii="Calibri" w:hAnsi="Calibri" w:cs="Calibri"/>
-        </w:rPr>
-        <w:t>Shidore</w:t>
-      </w:r>
-      <w:proofErr w:type="spellEnd"/>
-      <w:r>
-        <w:rPr>
-          <w:rFonts w:ascii="Calibri" w:hAnsi="Calibri" w:cs="Calibri"/>
-        </w:rPr>
-        <w:t xml:space="preserve">, and </w:t>
-      </w:r>
-      <w:proofErr w:type="spellStart"/>
-      <w:r>
-        <w:rPr>
-          <w:rFonts w:ascii="Calibri" w:hAnsi="Calibri" w:cs="Calibri"/>
-        </w:rPr>
-        <w:t>Aymeric</w:t>
-      </w:r>
-      <w:proofErr w:type="spellEnd"/>
-      <w:r>
-        <w:rPr>
-          <w:rFonts w:ascii="Calibri" w:hAnsi="Calibri" w:cs="Calibri"/>
-        </w:rPr>
-        <w:t xml:space="preserve"> Rousseau. 2016. “Assessment of Vehicle Sizing, Energy Consumption and Cost Through Large Scale Simulation of Advanced Vehicle Technologies.” ANL/ESD--15/28, 1245199. https://doi.org/10.2172/1245199.</w:t>
+        <w:t>Moawad, Ayman, Namdoo Kim, Neeraj Shidore, and Aymeric Rousseau. 2016. “Assessment of Vehicle Sizing, Energy Consumption and Cost Through Large Scale Simulation of Advanced Vehicle Technologies.” ANL/ESD--15/28, 1245199. https://doi.org/10.2172/1245199.</w:t>
       </w:r>
     </w:p>
     <w:p>
@@ -7361,33 +6292,11 @@
           <w:rFonts w:ascii="Calibri" w:hAnsi="Calibri" w:cs="Calibri"/>
         </w:rPr>
       </w:pPr>
-      <w:proofErr w:type="spellStart"/>
       <w:r>
         <w:rPr>
           <w:rFonts w:ascii="Calibri" w:hAnsi="Calibri" w:cs="Calibri"/>
         </w:rPr>
-        <w:t>Nykvist</w:t>
-      </w:r>
-      <w:proofErr w:type="spellEnd"/>
-      <w:r>
-        <w:rPr>
-          <w:rFonts w:ascii="Calibri" w:hAnsi="Calibri" w:cs="Calibri"/>
-        </w:rPr>
-        <w:t xml:space="preserve">, Björn, and </w:t>
-      </w:r>
-      <w:proofErr w:type="spellStart"/>
-      <w:r>
-        <w:rPr>
-          <w:rFonts w:ascii="Calibri" w:hAnsi="Calibri" w:cs="Calibri"/>
-        </w:rPr>
-        <w:t>Måns</w:t>
-      </w:r>
-      <w:proofErr w:type="spellEnd"/>
-      <w:r>
-        <w:rPr>
-          <w:rFonts w:ascii="Calibri" w:hAnsi="Calibri" w:cs="Calibri"/>
-        </w:rPr>
-        <w:t xml:space="preserve"> Nilsson. 2015. “Rapidly Falling Costs of Battery Packs for Electric Vehicles.” </w:t>
+        <w:t xml:space="preserve">Nykvist, Björn, and Måns Nilsson. 2015. “Rapidly Falling Costs of Battery Packs for Electric Vehicles.” </w:t>
       </w:r>
       <w:r>
         <w:rPr>
@@ -7411,117 +6320,11 @@
           <w:rFonts w:ascii="Calibri" w:hAnsi="Calibri" w:cs="Calibri"/>
         </w:rPr>
       </w:pPr>
-      <w:proofErr w:type="spellStart"/>
       <w:r>
         <w:rPr>
           <w:rFonts w:ascii="Calibri" w:hAnsi="Calibri" w:cs="Calibri"/>
         </w:rPr>
-        <w:t>Ou</w:t>
-      </w:r>
-      <w:proofErr w:type="spellEnd"/>
-      <w:r>
-        <w:rPr>
-          <w:rFonts w:ascii="Calibri" w:hAnsi="Calibri" w:cs="Calibri"/>
-        </w:rPr>
-        <w:t xml:space="preserve">, </w:t>
-      </w:r>
-      <w:proofErr w:type="spellStart"/>
-      <w:r>
-        <w:rPr>
-          <w:rFonts w:ascii="Calibri" w:hAnsi="Calibri" w:cs="Calibri"/>
-        </w:rPr>
-        <w:t>Shiqi</w:t>
-      </w:r>
-      <w:proofErr w:type="spellEnd"/>
-      <w:r>
-        <w:rPr>
-          <w:rFonts w:ascii="Calibri" w:hAnsi="Calibri" w:cs="Calibri"/>
-        </w:rPr>
-        <w:t xml:space="preserve">, </w:t>
-      </w:r>
-      <w:proofErr w:type="spellStart"/>
-      <w:r>
-        <w:rPr>
-          <w:rFonts w:ascii="Calibri" w:hAnsi="Calibri" w:cs="Calibri"/>
-        </w:rPr>
-        <w:t>Zhenhong</w:t>
-      </w:r>
-      <w:proofErr w:type="spellEnd"/>
-      <w:r>
-        <w:rPr>
-          <w:rFonts w:ascii="Calibri" w:hAnsi="Calibri" w:cs="Calibri"/>
-        </w:rPr>
-        <w:t xml:space="preserve"> Lin, </w:t>
-      </w:r>
-      <w:proofErr w:type="spellStart"/>
-      <w:r>
-        <w:rPr>
-          <w:rFonts w:ascii="Calibri" w:hAnsi="Calibri" w:cs="Calibri"/>
-        </w:rPr>
-        <w:t>Zhixin</w:t>
-      </w:r>
-      <w:proofErr w:type="spellEnd"/>
-      <w:r>
-        <w:rPr>
-          <w:rFonts w:ascii="Calibri" w:hAnsi="Calibri" w:cs="Calibri"/>
-        </w:rPr>
-        <w:t xml:space="preserve"> Wu, </w:t>
-      </w:r>
-      <w:proofErr w:type="spellStart"/>
-      <w:r>
-        <w:rPr>
-          <w:rFonts w:ascii="Calibri" w:hAnsi="Calibri" w:cs="Calibri"/>
-        </w:rPr>
-        <w:t>Jihu</w:t>
-      </w:r>
-      <w:proofErr w:type="spellEnd"/>
-      <w:r>
-        <w:rPr>
-          <w:rFonts w:ascii="Calibri" w:hAnsi="Calibri" w:cs="Calibri"/>
-        </w:rPr>
-        <w:t xml:space="preserve"> Zheng, </w:t>
-      </w:r>
-      <w:proofErr w:type="spellStart"/>
-      <w:r>
-        <w:rPr>
-          <w:rFonts w:ascii="Calibri" w:hAnsi="Calibri" w:cs="Calibri"/>
-        </w:rPr>
-        <w:t>Renzhi</w:t>
-      </w:r>
-      <w:proofErr w:type="spellEnd"/>
-      <w:r>
-        <w:rPr>
-          <w:rFonts w:ascii="Calibri" w:hAnsi="Calibri" w:cs="Calibri"/>
-        </w:rPr>
-        <w:t xml:space="preserve"> </w:t>
-      </w:r>
-      <w:proofErr w:type="spellStart"/>
-      <w:r>
-        <w:rPr>
-          <w:rFonts w:ascii="Calibri" w:hAnsi="Calibri" w:cs="Calibri"/>
-        </w:rPr>
-        <w:t>Lyu</w:t>
-      </w:r>
-      <w:proofErr w:type="spellEnd"/>
-      <w:r>
-        <w:rPr>
-          <w:rFonts w:ascii="Calibri" w:hAnsi="Calibri" w:cs="Calibri"/>
-        </w:rPr>
-        <w:t xml:space="preserve">, Steven V. </w:t>
-      </w:r>
-      <w:proofErr w:type="spellStart"/>
-      <w:r>
-        <w:rPr>
-          <w:rFonts w:ascii="Calibri" w:hAnsi="Calibri" w:cs="Calibri"/>
-        </w:rPr>
-        <w:t>Przesmitzki</w:t>
-      </w:r>
-      <w:proofErr w:type="spellEnd"/>
-      <w:r>
-        <w:rPr>
-          <w:rFonts w:ascii="Calibri" w:hAnsi="Calibri" w:cs="Calibri"/>
-        </w:rPr>
-        <w:t>, and Xin He. 2017. “A Study of China s Explosive Growth in the Plug-in Electric Vehicle Market.” ORNL/TM--2016/750, 1341568. https://doi.org/10.2172/1341568.</w:t>
+        <w:t>Ou, Shiqi, Zhenhong Lin, Zhixin Wu, Jihu Zheng, Renzhi Lyu, Steven V. Przesmitzki, and Xin He. 2017. “A Study of China s Explosive Growth in the Plug-in Electric Vehicle Market.” ORNL/TM--2016/750, 1341568. https://doi.org/10.2172/1341568.</w:t>
       </w:r>
     </w:p>
     <w:p>
@@ -7531,33 +6334,11 @@
           <w:rFonts w:ascii="Calibri" w:hAnsi="Calibri" w:cs="Calibri"/>
         </w:rPr>
       </w:pPr>
-      <w:proofErr w:type="spellStart"/>
       <w:r>
         <w:rPr>
           <w:rFonts w:ascii="Calibri" w:hAnsi="Calibri" w:cs="Calibri"/>
         </w:rPr>
-        <w:t>Parik</w:t>
-      </w:r>
-      <w:proofErr w:type="spellEnd"/>
-      <w:r>
-        <w:rPr>
-          <w:rFonts w:ascii="Calibri" w:hAnsi="Calibri" w:cs="Calibri"/>
-        </w:rPr>
-        <w:t xml:space="preserve">, Gunjan. 2016. “C40: Cities Are Leading </w:t>
-      </w:r>
-      <w:proofErr w:type="gramStart"/>
-      <w:r>
-        <w:rPr>
-          <w:rFonts w:ascii="Calibri" w:hAnsi="Calibri" w:cs="Calibri"/>
-        </w:rPr>
-        <w:t>An</w:t>
-      </w:r>
-      <w:proofErr w:type="gramEnd"/>
-      <w:r>
-        <w:rPr>
-          <w:rFonts w:ascii="Calibri" w:hAnsi="Calibri" w:cs="Calibri"/>
-        </w:rPr>
-        <w:t xml:space="preserve"> Electric Bus Revolution.” C40. September 9, 2016. https://www.c40.org/blog_posts/cities-are-leading-an-electric-bus-revolution.</w:t>
+        <w:t>Parik, Gunjan. 2016. “C40: Cities Are Leading An Electric Bus Revolution.” C40. September 9, 2016. https://www.c40.org/blog_posts/cities-are-leading-an-electric-bus-revolution.</w:t>
       </w:r>
     </w:p>
     <w:p>
@@ -7627,21 +6408,7 @@
         <w:rPr>
           <w:rFonts w:ascii="Calibri" w:hAnsi="Calibri" w:cs="Calibri"/>
         </w:rPr>
-        <w:t xml:space="preserve">Schmidt, O., A. Hawkes, A. Gambhir, and I. </w:t>
-      </w:r>
-      <w:proofErr w:type="spellStart"/>
-      <w:r>
-        <w:rPr>
-          <w:rFonts w:ascii="Calibri" w:hAnsi="Calibri" w:cs="Calibri"/>
-        </w:rPr>
-        <w:t>Staffell</w:t>
-      </w:r>
-      <w:proofErr w:type="spellEnd"/>
-      <w:r>
-        <w:rPr>
-          <w:rFonts w:ascii="Calibri" w:hAnsi="Calibri" w:cs="Calibri"/>
-        </w:rPr>
-        <w:t xml:space="preserve">. 2017. “The Future Cost of Electrical Energy Storage Based on Experience Rates.” </w:t>
+        <w:t xml:space="preserve">Schmidt, O., A. Hawkes, A. Gambhir, and I. Staffell. 2017. “The Future Cost of Electrical Energy Storage Based on Experience Rates.” </w:t>
       </w:r>
       <w:r>
         <w:rPr>
@@ -7665,47 +6432,11 @@
           <w:rFonts w:ascii="Calibri" w:hAnsi="Calibri" w:cs="Calibri"/>
         </w:rPr>
       </w:pPr>
-      <w:proofErr w:type="spellStart"/>
       <w:r>
         <w:rPr>
           <w:rFonts w:ascii="Calibri" w:hAnsi="Calibri" w:cs="Calibri"/>
         </w:rPr>
-        <w:t>Seixas</w:t>
-      </w:r>
-      <w:proofErr w:type="spellEnd"/>
-      <w:r>
-        <w:rPr>
-          <w:rFonts w:ascii="Calibri" w:hAnsi="Calibri" w:cs="Calibri"/>
-        </w:rPr>
-        <w:t xml:space="preserve">, J., S. </w:t>
-      </w:r>
-      <w:proofErr w:type="spellStart"/>
-      <w:r>
-        <w:rPr>
-          <w:rFonts w:ascii="Calibri" w:hAnsi="Calibri" w:cs="Calibri"/>
-        </w:rPr>
-        <w:t>Simões</w:t>
-      </w:r>
-      <w:proofErr w:type="spellEnd"/>
-      <w:r>
-        <w:rPr>
-          <w:rFonts w:ascii="Calibri" w:hAnsi="Calibri" w:cs="Calibri"/>
-        </w:rPr>
-        <w:t xml:space="preserve">, L. Dias, A. </w:t>
-      </w:r>
-      <w:proofErr w:type="spellStart"/>
-      <w:r>
-        <w:rPr>
-          <w:rFonts w:ascii="Calibri" w:hAnsi="Calibri" w:cs="Calibri"/>
-        </w:rPr>
-        <w:t>Kanudia</w:t>
-      </w:r>
-      <w:proofErr w:type="spellEnd"/>
-      <w:r>
-        <w:rPr>
-          <w:rFonts w:ascii="Calibri" w:hAnsi="Calibri" w:cs="Calibri"/>
-        </w:rPr>
-        <w:t xml:space="preserve">, P. Fortes, and M. Gargiulo. 2015. “Assessing the Cost-Effectiveness of Electric Vehicles in European Countries Using Integrated Modeling.” </w:t>
+        <w:t xml:space="preserve">Seixas, J., S. Simões, L. Dias, A. Kanudia, P. Fortes, and M. Gargiulo. 2015. “Assessing the Cost-Effectiveness of Electric Vehicles in European Countries Using Integrated Modeling.” </w:t>
       </w:r>
       <w:r>
         <w:rPr>
@@ -7729,47 +6460,11 @@
           <w:rFonts w:ascii="Calibri" w:hAnsi="Calibri" w:cs="Calibri"/>
         </w:rPr>
       </w:pPr>
-      <w:proofErr w:type="spellStart"/>
       <w:r>
         <w:rPr>
           <w:rFonts w:ascii="Calibri" w:hAnsi="Calibri" w:cs="Calibri"/>
         </w:rPr>
-        <w:t>Sierzchula</w:t>
-      </w:r>
-      <w:proofErr w:type="spellEnd"/>
-      <w:r>
-        <w:rPr>
-          <w:rFonts w:ascii="Calibri" w:hAnsi="Calibri" w:cs="Calibri"/>
-        </w:rPr>
-        <w:t xml:space="preserve">, William, </w:t>
-      </w:r>
-      <w:proofErr w:type="spellStart"/>
-      <w:r>
-        <w:rPr>
-          <w:rFonts w:ascii="Calibri" w:hAnsi="Calibri" w:cs="Calibri"/>
-        </w:rPr>
-        <w:t>Sjoerd</w:t>
-      </w:r>
-      <w:proofErr w:type="spellEnd"/>
-      <w:r>
-        <w:rPr>
-          <w:rFonts w:ascii="Calibri" w:hAnsi="Calibri" w:cs="Calibri"/>
-        </w:rPr>
-        <w:t xml:space="preserve"> Bakker, </w:t>
-      </w:r>
-      <w:proofErr w:type="spellStart"/>
-      <w:r>
-        <w:rPr>
-          <w:rFonts w:ascii="Calibri" w:hAnsi="Calibri" w:cs="Calibri"/>
-        </w:rPr>
-        <w:t>Kees</w:t>
-      </w:r>
-      <w:proofErr w:type="spellEnd"/>
-      <w:r>
-        <w:rPr>
-          <w:rFonts w:ascii="Calibri" w:hAnsi="Calibri" w:cs="Calibri"/>
-        </w:rPr>
-        <w:t xml:space="preserve"> Maat, and Bert van Wee. 2014. “The Influence of Financial Incentives and Other Socio-Economic Factors on Electric Vehicle Adoption.” </w:t>
+        <w:t xml:space="preserve">Sierzchula, William, Sjoerd Bakker, Kees Maat, and Bert van Wee. 2014. “The Influence of Financial Incentives and Other Socio-Economic Factors on Electric Vehicle Adoption.” </w:t>
       </w:r>
       <w:r>
         <w:rPr>
@@ -7793,33 +6488,12 @@
           <w:rFonts w:ascii="Calibri" w:hAnsi="Calibri" w:cs="Calibri"/>
         </w:rPr>
       </w:pPr>
-      <w:proofErr w:type="spellStart"/>
       <w:r>
         <w:rPr>
           <w:rFonts w:ascii="Calibri" w:hAnsi="Calibri" w:cs="Calibri"/>
         </w:rPr>
-        <w:t>Stromsta</w:t>
-      </w:r>
-      <w:proofErr w:type="spellEnd"/>
-      <w:r>
-        <w:rPr>
-          <w:rFonts w:ascii="Calibri" w:hAnsi="Calibri" w:cs="Calibri"/>
-        </w:rPr>
-        <w:t xml:space="preserve">, Karl-Erik. 2019. “Proterra Rolls Out $200 Million Electric Bus Battery Leasing Program </w:t>
-      </w:r>
-      <w:proofErr w:type="gramStart"/>
-      <w:r>
-        <w:rPr>
-          <w:rFonts w:ascii="Calibri" w:hAnsi="Calibri" w:cs="Calibri"/>
-        </w:rPr>
-        <w:t>With</w:t>
-      </w:r>
-      <w:proofErr w:type="gramEnd"/>
-      <w:r>
-        <w:rPr>
-          <w:rFonts w:ascii="Calibri" w:hAnsi="Calibri" w:cs="Calibri"/>
-        </w:rPr>
-        <w:t xml:space="preserve"> Mitsui.” April 16, 2019. https://www.greentechmedia.com/articles/read/proterra-rolls-out-bus-battery-leasing-program-with-mitsui.</w:t>
+        <w:lastRenderedPageBreak/>
+        <w:t>Stromsta, Karl-Erik. 2019. “Proterra Rolls Out $200 Million Electric Bus Battery Leasing Program With Mitsui.” April 16, 2019. https://www.greentechmedia.com/articles/read/proterra-rolls-out-bus-battery-leasing-program-with-mitsui.</w:t>
       </w:r>
     </w:p>
     <w:p>
@@ -7847,35 +6521,7 @@
         <w:rPr>
           <w:rFonts w:ascii="Calibri" w:hAnsi="Calibri" w:cs="Calibri"/>
         </w:rPr>
-        <w:t xml:space="preserve">Wang, Ning, </w:t>
-      </w:r>
-      <w:proofErr w:type="spellStart"/>
-      <w:r>
-        <w:rPr>
-          <w:rFonts w:ascii="Calibri" w:hAnsi="Calibri" w:cs="Calibri"/>
-        </w:rPr>
-        <w:t>Linhao</w:t>
-      </w:r>
-      <w:proofErr w:type="spellEnd"/>
-      <w:r>
-        <w:rPr>
-          <w:rFonts w:ascii="Calibri" w:hAnsi="Calibri" w:cs="Calibri"/>
-        </w:rPr>
-        <w:t xml:space="preserve"> Tang, and </w:t>
-      </w:r>
-      <w:proofErr w:type="spellStart"/>
-      <w:r>
-        <w:rPr>
-          <w:rFonts w:ascii="Calibri" w:hAnsi="Calibri" w:cs="Calibri"/>
-        </w:rPr>
-        <w:t>Huizhong</w:t>
-      </w:r>
-      <w:proofErr w:type="spellEnd"/>
-      <w:r>
-        <w:rPr>
-          <w:rFonts w:ascii="Calibri" w:hAnsi="Calibri" w:cs="Calibri"/>
-        </w:rPr>
-        <w:t xml:space="preserve"> Pan. 2019. “A Global Comparison and Assessment of Incentive Policy on Electric Vehicle Promotion.” </w:t>
+        <w:t xml:space="preserve">Wang, Ning, Linhao Tang, and Huizhong Pan. 2019. “A Global Comparison and Assessment of Incentive Policy on Electric Vehicle Promotion.” </w:t>
       </w:r>
       <w:r>
         <w:rPr>
@@ -7899,19 +6545,11 @@
           <w:rFonts w:ascii="Calibri" w:hAnsi="Calibri" w:cs="Calibri"/>
         </w:rPr>
       </w:pPr>
-      <w:proofErr w:type="spellStart"/>
       <w:r>
         <w:rPr>
           <w:rFonts w:ascii="Calibri" w:hAnsi="Calibri" w:cs="Calibri"/>
         </w:rPr>
-        <w:t>Wappelhorst</w:t>
-      </w:r>
-      <w:proofErr w:type="spellEnd"/>
-      <w:r>
-        <w:rPr>
-          <w:rFonts w:ascii="Calibri" w:hAnsi="Calibri" w:cs="Calibri"/>
-        </w:rPr>
-        <w:t>, Sandra. 2018. “Using Vehicle Taxation Policy to Lower Transport Emissions: An Overview for Passenger Cars in Europe,” December, 54.</w:t>
+        <w:t>Wappelhorst, Sandra. 2018. “Using Vehicle Taxation Policy to Lower Transport Emissions: An Overview for Passenger Cars in Europe,” December, 54.</w:t>
       </w:r>
     </w:p>
     <w:p>
@@ -7925,22 +6563,7 @@
         <w:rPr>
           <w:rFonts w:ascii="Calibri" w:hAnsi="Calibri" w:cs="Calibri"/>
         </w:rPr>
-        <w:lastRenderedPageBreak/>
-        <w:t xml:space="preserve">Wu, </w:t>
-      </w:r>
-      <w:proofErr w:type="spellStart"/>
-      <w:r>
-        <w:rPr>
-          <w:rFonts w:ascii="Calibri" w:hAnsi="Calibri" w:cs="Calibri"/>
-        </w:rPr>
-        <w:t>Ya</w:t>
-      </w:r>
-      <w:proofErr w:type="spellEnd"/>
-      <w:r>
-        <w:rPr>
-          <w:rFonts w:ascii="Calibri" w:hAnsi="Calibri" w:cs="Calibri"/>
-        </w:rPr>
-        <w:t xml:space="preserve">, and Li Zhang. 2017. “Can the Development of Electric Vehicles Reduce the Emission of Air Pollutants and Greenhouse Gases in Developing Countries?” </w:t>
+        <w:t xml:space="preserve">Wu, Ya, and Li Zhang. 2017. “Can the Development of Electric Vehicles Reduce the Emission of Air Pollutants and Greenhouse Gases in Developing Countries?” </w:t>
       </w:r>
       <w:r>
         <w:rPr>
@@ -7968,21 +6591,7 @@
         <w:rPr>
           <w:rFonts w:ascii="Calibri" w:hAnsi="Calibri" w:cs="Calibri"/>
         </w:rPr>
-        <w:t xml:space="preserve">Yang, </w:t>
-      </w:r>
-      <w:proofErr w:type="spellStart"/>
-      <w:r>
-        <w:rPr>
-          <w:rFonts w:ascii="Calibri" w:hAnsi="Calibri" w:cs="Calibri"/>
-        </w:rPr>
-        <w:t>Zifei</w:t>
-      </w:r>
-      <w:proofErr w:type="spellEnd"/>
-      <w:r>
-        <w:rPr>
-          <w:rFonts w:ascii="Calibri" w:hAnsi="Calibri" w:cs="Calibri"/>
-        </w:rPr>
-        <w:t>. 2016. “Principles for Effective Electric Vehicle Incentive Design,” June, 43.</w:t>
+        <w:t>Yang, Zifei. 2016. “Principles for Effective Electric Vehicle Incentive Design,” June, 43.</w:t>
       </w:r>
     </w:p>
     <w:p>
@@ -7996,21 +6605,7 @@
         <w:rPr>
           <w:rFonts w:ascii="Calibri" w:hAnsi="Calibri" w:cs="Calibri"/>
         </w:rPr>
-        <w:t xml:space="preserve">Zhang, </w:t>
-      </w:r>
-      <w:proofErr w:type="spellStart"/>
-      <w:r>
-        <w:rPr>
-          <w:rFonts w:ascii="Calibri" w:hAnsi="Calibri" w:cs="Calibri"/>
-        </w:rPr>
-        <w:t>Runsen</w:t>
-      </w:r>
-      <w:proofErr w:type="spellEnd"/>
-      <w:r>
-        <w:rPr>
-          <w:rFonts w:ascii="Calibri" w:hAnsi="Calibri" w:cs="Calibri"/>
-        </w:rPr>
-        <w:t xml:space="preserve">, and Shinichiro Fujimori. 2020. “The Role of Transport Electrification in Global Climate Change Mitigation Scenarios.” </w:t>
+        <w:t xml:space="preserve">Zhang, Runsen, and Shinichiro Fujimori. 2020. “The Role of Transport Electrification in Global Climate Change Mitigation Scenarios.” </w:t>
       </w:r>
       <w:r>
         <w:rPr>
@@ -8058,36 +6653,36 @@
         <w:ind w:left="432" w:hanging="432"/>
         <w:jc w:val="center"/>
       </w:pPr>
-      <w:bookmarkStart w:id="20" w:name="_Toc36643845"/>
+      <w:bookmarkStart w:id="21" w:name="_Toc36643845"/>
       <w:r>
         <w:lastRenderedPageBreak/>
         <w:t>Appendi</w:t>
       </w:r>
       <w:r>
         <w:t>ces</w:t>
-      </w:r>
-      <w:bookmarkEnd w:id="20"/>
-    </w:p>
-    <w:p>
-      <w:pPr>
-        <w:pStyle w:val="Heading1"/>
-      </w:pPr>
-      <w:bookmarkStart w:id="21" w:name="_Toc36643846"/>
-      <w:r>
-        <w:t>Pakistan-specific changes to core GCAM</w:t>
       </w:r>
       <w:bookmarkEnd w:id="21"/>
     </w:p>
     <w:p>
       <w:pPr>
+        <w:pStyle w:val="Heading1"/>
+      </w:pPr>
+      <w:bookmarkStart w:id="22" w:name="_Toc36643846"/>
+      <w:r>
+        <w:t>Pakistan-specific changes to core GCAM</w:t>
+      </w:r>
+      <w:bookmarkEnd w:id="22"/>
+    </w:p>
+    <w:p>
+      <w:pPr>
         <w:pStyle w:val="Heading2"/>
       </w:pPr>
-      <w:bookmarkStart w:id="22" w:name="_Toc36643847"/>
-      <w:bookmarkStart w:id="23" w:name="_Toc35334621"/>
+      <w:bookmarkStart w:id="23" w:name="_Toc36643847"/>
+      <w:bookmarkStart w:id="24" w:name="_Toc35334621"/>
       <w:r>
         <w:t>Socioeconomic assumptions</w:t>
       </w:r>
-      <w:bookmarkEnd w:id="22"/>
+      <w:bookmarkEnd w:id="23"/>
     </w:p>
     <w:p>
       <w:r>
@@ -8187,13 +6782,13 @@
           <w:numId w:val="18"/>
         </w:numPr>
       </w:pPr>
-      <w:bookmarkStart w:id="24" w:name="_Toc36643848"/>
+      <w:bookmarkStart w:id="25" w:name="_Toc36643848"/>
       <w:r>
         <w:lastRenderedPageBreak/>
         <w:t>Power sector changes</w:t>
       </w:r>
-      <w:bookmarkEnd w:id="23"/>
       <w:bookmarkEnd w:id="24"/>
+      <w:bookmarkEnd w:id="25"/>
       <w:r>
         <w:t xml:space="preserve"> </w:t>
       </w:r>
@@ -8237,11 +6832,11 @@
       <w:pPr>
         <w:pStyle w:val="Heading3"/>
       </w:pPr>
-      <w:bookmarkStart w:id="25" w:name="_Toc36643849"/>
+      <w:bookmarkStart w:id="26" w:name="_Toc36643849"/>
       <w:r>
         <w:t>Fossil Generation</w:t>
       </w:r>
-      <w:bookmarkEnd w:id="25"/>
+      <w:bookmarkEnd w:id="26"/>
     </w:p>
     <w:p>
       <w:r>
@@ -9583,11 +8178,11 @@
       <w:pPr>
         <w:pStyle w:val="Heading3"/>
       </w:pPr>
-      <w:bookmarkStart w:id="26" w:name="_Toc36643850"/>
+      <w:bookmarkStart w:id="27" w:name="_Toc36643850"/>
       <w:r>
         <w:t>Hydropower</w:t>
       </w:r>
-      <w:bookmarkEnd w:id="26"/>
+      <w:bookmarkEnd w:id="27"/>
     </w:p>
     <w:p>
       <w:r>
@@ -10046,11 +8641,11 @@
       <w:pPr>
         <w:pStyle w:val="Heading3"/>
       </w:pPr>
-      <w:bookmarkStart w:id="27" w:name="_Toc36643851"/>
+      <w:bookmarkStart w:id="28" w:name="_Toc36643851"/>
       <w:r>
         <w:t>Nuclear</w:t>
       </w:r>
-      <w:bookmarkEnd w:id="27"/>
+      <w:bookmarkEnd w:id="28"/>
     </w:p>
     <w:p>
       <w:r>
@@ -10645,13 +9240,13 @@
       <w:pPr>
         <w:pStyle w:val="Heading2"/>
       </w:pPr>
-      <w:bookmarkStart w:id="28" w:name="_Toc35334622"/>
-      <w:bookmarkStart w:id="29" w:name="_Toc36643852"/>
+      <w:bookmarkStart w:id="29" w:name="_Toc35334622"/>
+      <w:bookmarkStart w:id="30" w:name="_Toc36643852"/>
       <w:r>
         <w:t>Industry changes</w:t>
       </w:r>
-      <w:bookmarkEnd w:id="28"/>
       <w:bookmarkEnd w:id="29"/>
+      <w:bookmarkEnd w:id="30"/>
     </w:p>
     <w:p>
       <w:pPr>
@@ -10678,27 +9273,27 @@
       <w:pPr>
         <w:pStyle w:val="Heading2"/>
       </w:pPr>
-      <w:bookmarkStart w:id="30" w:name="_Toc36643853"/>
-      <w:bookmarkStart w:id="31" w:name="_Toc35334624"/>
+      <w:bookmarkStart w:id="31" w:name="_Toc36643853"/>
+      <w:bookmarkStart w:id="32" w:name="_Toc35334624"/>
       <w:r>
         <w:lastRenderedPageBreak/>
         <w:t>Transportation changes</w:t>
       </w:r>
-      <w:bookmarkEnd w:id="30"/>
+      <w:bookmarkEnd w:id="31"/>
       <w:r>
         <w:t xml:space="preserve"> </w:t>
       </w:r>
-      <w:bookmarkEnd w:id="31"/>
+      <w:bookmarkEnd w:id="32"/>
     </w:p>
     <w:p>
       <w:pPr>
         <w:pStyle w:val="Heading3"/>
       </w:pPr>
-      <w:bookmarkStart w:id="32" w:name="_Toc36643854"/>
+      <w:bookmarkStart w:id="33" w:name="_Toc36643854"/>
       <w:r>
         <w:t>General updates to transportation assumptions</w:t>
       </w:r>
-      <w:bookmarkEnd w:id="32"/>
+      <w:bookmarkEnd w:id="33"/>
     </w:p>
     <w:p>
       <w:r>
@@ -11709,21 +10304,7 @@
         <w:rPr>
           <w:rFonts w:ascii="Calibri" w:hAnsi="Calibri" w:cs="Calibri"/>
         </w:rPr>
-        <w:t>(</w:t>
-      </w:r>
-      <w:proofErr w:type="spellStart"/>
-      <w:r>
-        <w:rPr>
-          <w:rFonts w:ascii="Calibri" w:hAnsi="Calibri" w:cs="Calibri"/>
-        </w:rPr>
-        <w:t>Jadun</w:t>
-      </w:r>
-      <w:proofErr w:type="spellEnd"/>
-      <w:r>
-        <w:rPr>
-          <w:rFonts w:ascii="Calibri" w:hAnsi="Calibri" w:cs="Calibri"/>
-        </w:rPr>
-        <w:t xml:space="preserve"> et al. 2017)</w:t>
+        <w:t>(Jadun et al. 2017)</w:t>
       </w:r>
       <w:r>
         <w:fldChar w:fldCharType="end"/>
@@ -12234,13 +10815,13 @@
       <w:pPr>
         <w:pStyle w:val="Heading3"/>
       </w:pPr>
-      <w:bookmarkStart w:id="33" w:name="_Toc35334627"/>
-      <w:bookmarkStart w:id="34" w:name="_Toc36643856"/>
+      <w:bookmarkStart w:id="34" w:name="_Toc35334627"/>
+      <w:bookmarkStart w:id="35" w:name="_Toc36643856"/>
       <w:r>
         <w:t xml:space="preserve">Battery cost curves update </w:t>
       </w:r>
-      <w:bookmarkEnd w:id="33"/>
       <w:bookmarkEnd w:id="34"/>
+      <w:bookmarkEnd w:id="35"/>
     </w:p>
     <w:p>
       <w:pPr>
@@ -12280,77 +10861,7 @@
         <w:rPr>
           <w:rFonts w:ascii="Calibri" w:hAnsi="Calibri" w:cs="Calibri"/>
         </w:rPr>
-        <w:t>(</w:t>
-      </w:r>
-      <w:proofErr w:type="spellStart"/>
-      <w:r>
-        <w:rPr>
-          <w:rFonts w:ascii="Calibri" w:hAnsi="Calibri" w:cs="Calibri"/>
-        </w:rPr>
-        <w:t>Nykvist</w:t>
-      </w:r>
-      <w:proofErr w:type="spellEnd"/>
-      <w:r>
-        <w:rPr>
-          <w:rFonts w:ascii="Calibri" w:hAnsi="Calibri" w:cs="Calibri"/>
-        </w:rPr>
-        <w:t xml:space="preserve"> and Nilsson 2015; </w:t>
-      </w:r>
-      <w:proofErr w:type="spellStart"/>
-      <w:r>
-        <w:rPr>
-          <w:rFonts w:ascii="Calibri" w:hAnsi="Calibri" w:cs="Calibri"/>
-        </w:rPr>
-        <w:t>Berckmans</w:t>
-      </w:r>
-      <w:proofErr w:type="spellEnd"/>
-      <w:r>
-        <w:rPr>
-          <w:rFonts w:ascii="Calibri" w:hAnsi="Calibri" w:cs="Calibri"/>
-        </w:rPr>
-        <w:t xml:space="preserve"> et al. 2017; Holland 2018; </w:t>
-      </w:r>
-      <w:proofErr w:type="spellStart"/>
-      <w:r>
-        <w:rPr>
-          <w:rFonts w:ascii="Calibri" w:hAnsi="Calibri" w:cs="Calibri"/>
-        </w:rPr>
-        <w:t>Kittner</w:t>
-      </w:r>
-      <w:proofErr w:type="spellEnd"/>
-      <w:r>
-        <w:rPr>
-          <w:rFonts w:ascii="Calibri" w:hAnsi="Calibri" w:cs="Calibri"/>
-        </w:rPr>
-        <w:t xml:space="preserve">, </w:t>
-      </w:r>
-      <w:proofErr w:type="spellStart"/>
-      <w:r>
-        <w:rPr>
-          <w:rFonts w:ascii="Calibri" w:hAnsi="Calibri" w:cs="Calibri"/>
-        </w:rPr>
-        <w:t>Lill</w:t>
-      </w:r>
-      <w:proofErr w:type="spellEnd"/>
-      <w:r>
-        <w:rPr>
-          <w:rFonts w:ascii="Calibri" w:hAnsi="Calibri" w:cs="Calibri"/>
-        </w:rPr>
-        <w:t xml:space="preserve">, and </w:t>
-      </w:r>
-      <w:proofErr w:type="spellStart"/>
-      <w:r>
-        <w:rPr>
-          <w:rFonts w:ascii="Calibri" w:hAnsi="Calibri" w:cs="Calibri"/>
-        </w:rPr>
-        <w:t>Kammen</w:t>
-      </w:r>
-      <w:proofErr w:type="spellEnd"/>
-      <w:r>
-        <w:rPr>
-          <w:rFonts w:ascii="Calibri" w:hAnsi="Calibri" w:cs="Calibri"/>
-        </w:rPr>
-        <w:t xml:space="preserve"> 2017)</w:t>
+        <w:t>(Nykvist and Nilsson 2015; Berckmans et al. 2017; Holland 2018; Kittner, Lill, and Kammen 2017)</w:t>
       </w:r>
       <w:r>
         <w:fldChar w:fldCharType="end"/>
@@ -12384,23 +10895,7 @@
           <w:rFonts w:ascii="Calibri" w:hAnsi="Calibri" w:cs="Calibri"/>
           <w:szCs w:val="24"/>
         </w:rPr>
-        <w:t>(“Battery Pack Prices Fall As Market Ramps Up With Market Average At $156/</w:t>
-      </w:r>
-      <w:proofErr w:type="spellStart"/>
-      <w:r>
-        <w:rPr>
-          <w:rFonts w:ascii="Calibri" w:hAnsi="Calibri" w:cs="Calibri"/>
-          <w:szCs w:val="24"/>
-        </w:rPr>
-        <w:t>KWh</w:t>
-      </w:r>
-      <w:proofErr w:type="spellEnd"/>
-      <w:r>
-        <w:rPr>
-          <w:rFonts w:ascii="Calibri" w:hAnsi="Calibri" w:cs="Calibri"/>
-          <w:szCs w:val="24"/>
-        </w:rPr>
-        <w:t xml:space="preserve"> In 2019” 2019)</w:t>
+        <w:t>(“Battery Pack Prices Fall As Market Ramps Up With Market Average At $156/KWh In 2019” 2019)</w:t>
       </w:r>
       <w:r>
         <w:fldChar w:fldCharType="end"/>
@@ -12451,21 +10946,7 @@
         <w:rPr>
           <w:rFonts w:ascii="Calibri" w:hAnsi="Calibri" w:cs="Calibri"/>
         </w:rPr>
-        <w:t>(</w:t>
-      </w:r>
-      <w:proofErr w:type="spellStart"/>
-      <w:r>
-        <w:rPr>
-          <w:rFonts w:ascii="Calibri" w:hAnsi="Calibri" w:cs="Calibri"/>
-        </w:rPr>
-        <w:t>Jadun</w:t>
-      </w:r>
-      <w:proofErr w:type="spellEnd"/>
-      <w:r>
-        <w:rPr>
-          <w:rFonts w:ascii="Calibri" w:hAnsi="Calibri" w:cs="Calibri"/>
-        </w:rPr>
-        <w:t xml:space="preserve"> et al. 2017)</w:t>
+        <w:t>(Jadun et al. 2017)</w:t>
       </w:r>
       <w:r>
         <w:fldChar w:fldCharType="end"/>
@@ -13760,7 +12241,7 @@
       <w:pPr>
         <w:pStyle w:val="Heading4"/>
       </w:pPr>
-      <w:bookmarkStart w:id="35" w:name="_Toc35334628"/>
+      <w:bookmarkStart w:id="36" w:name="_Toc35334628"/>
       <w:r>
         <w:t xml:space="preserve">Battery </w:t>
       </w:r>
@@ -13772,7 +12253,7 @@
       <w:r>
         <w:t xml:space="preserve"> factors</w:t>
       </w:r>
-      <w:bookmarkEnd w:id="35"/>
+      <w:bookmarkEnd w:id="36"/>
     </w:p>
     <w:p>
       <w:r>
@@ -13925,8 +12406,8 @@
       <w:pPr>
         <w:pStyle w:val="Heading4"/>
       </w:pPr>
-      <w:bookmarkStart w:id="36" w:name="_Toc35334629"/>
-      <w:bookmarkStart w:id="37" w:name="_Toc36643857"/>
+      <w:bookmarkStart w:id="37" w:name="_Toc35334629"/>
+      <w:bookmarkStart w:id="38" w:name="_Toc36643857"/>
       <w:r>
         <w:rPr>
           <w:rStyle w:val="Heading2Char"/>
@@ -13939,8 +12420,8 @@
         <w:lastRenderedPageBreak/>
         <w:t>4W LDVs</w:t>
       </w:r>
-      <w:bookmarkEnd w:id="36"/>
       <w:bookmarkEnd w:id="37"/>
+      <w:bookmarkEnd w:id="38"/>
     </w:p>
     <w:p>
       <w:r>
@@ -14003,21 +12484,7 @@
         <w:rPr>
           <w:rFonts w:ascii="Calibri" w:hAnsi="Calibri" w:cs="Calibri"/>
         </w:rPr>
-        <w:t>(</w:t>
-      </w:r>
-      <w:proofErr w:type="spellStart"/>
-      <w:r>
-        <w:rPr>
-          <w:rFonts w:ascii="Calibri" w:hAnsi="Calibri" w:cs="Calibri"/>
-        </w:rPr>
-        <w:t>Moawad</w:t>
-      </w:r>
-      <w:proofErr w:type="spellEnd"/>
-      <w:r>
-        <w:rPr>
-          <w:rFonts w:ascii="Calibri" w:hAnsi="Calibri" w:cs="Calibri"/>
-        </w:rPr>
-        <w:t xml:space="preserve"> et al. 2016)</w:t>
+        <w:t>(Moawad et al. 2016)</w:t>
       </w:r>
       <w:r>
         <w:fldChar w:fldCharType="end"/>
@@ -14058,8 +12525,8 @@
       <w:pPr>
         <w:pStyle w:val="Heading4"/>
       </w:pPr>
-      <w:bookmarkStart w:id="38" w:name="_Toc35334630"/>
-      <w:bookmarkStart w:id="39" w:name="_Toc36643858"/>
+      <w:bookmarkStart w:id="39" w:name="_Toc35334630"/>
+      <w:bookmarkStart w:id="40" w:name="_Toc36643858"/>
       <w:r>
         <w:rPr>
           <w:rStyle w:val="Heading2Char"/>
@@ -14071,8 +12538,8 @@
         </w:rPr>
         <w:t>2-wheelers</w:t>
       </w:r>
-      <w:bookmarkEnd w:id="38"/>
       <w:bookmarkEnd w:id="39"/>
+      <w:bookmarkEnd w:id="40"/>
     </w:p>
     <w:p>
       <w:r>
@@ -14191,13 +12658,13 @@
       <w:r>
         <w:t xml:space="preserve"> do not provide a range of costs. </w:t>
       </w:r>
-      <w:bookmarkStart w:id="40" w:name="_Toc35334631"/>
+      <w:bookmarkStart w:id="41" w:name="_Toc35334631"/>
     </w:p>
     <w:p>
       <w:pPr>
         <w:pStyle w:val="Heading4"/>
       </w:pPr>
-      <w:bookmarkStart w:id="41" w:name="_Toc36643859"/>
+      <w:bookmarkStart w:id="42" w:name="_Toc36643859"/>
       <w:r>
         <w:rPr>
           <w:rStyle w:val="Heading2Char"/>
@@ -14209,8 +12676,8 @@
         </w:rPr>
         <w:t>3-wheelers</w:t>
       </w:r>
-      <w:bookmarkEnd w:id="40"/>
       <w:bookmarkEnd w:id="41"/>
+      <w:bookmarkEnd w:id="42"/>
     </w:p>
     <w:p>
       <w:r>
@@ -14266,8 +12733,8 @@
       <w:pPr>
         <w:pStyle w:val="Heading4"/>
       </w:pPr>
-      <w:bookmarkStart w:id="42" w:name="_Toc35334632"/>
-      <w:bookmarkStart w:id="43" w:name="_Toc36643860"/>
+      <w:bookmarkStart w:id="43" w:name="_Toc35334632"/>
+      <w:bookmarkStart w:id="44" w:name="_Toc36643860"/>
       <w:r>
         <w:rPr>
           <w:rStyle w:val="Heading2Char"/>
@@ -14279,8 +12746,8 @@
         </w:rPr>
         <w:t>Trucks</w:t>
       </w:r>
-      <w:bookmarkEnd w:id="42"/>
       <w:bookmarkEnd w:id="43"/>
+      <w:bookmarkEnd w:id="44"/>
     </w:p>
     <w:p>
       <w:r>
@@ -14378,8 +12845,8 @@
       <w:pPr>
         <w:pStyle w:val="Heading4"/>
       </w:pPr>
-      <w:bookmarkStart w:id="44" w:name="_Toc35334633"/>
-      <w:bookmarkStart w:id="45" w:name="_Toc36643861"/>
+      <w:bookmarkStart w:id="45" w:name="_Toc35334633"/>
+      <w:bookmarkStart w:id="46" w:name="_Toc36643861"/>
       <w:r>
         <w:rPr>
           <w:rStyle w:val="Heading2Char"/>
@@ -14391,8 +12858,8 @@
         </w:rPr>
         <w:t>Buses</w:t>
       </w:r>
-      <w:bookmarkEnd w:id="44"/>
       <w:bookmarkEnd w:id="45"/>
+      <w:bookmarkEnd w:id="46"/>
     </w:p>
     <w:p>
       <w:r>
@@ -14481,13 +12948,13 @@
       <w:pPr>
         <w:pStyle w:val="Heading3"/>
       </w:pPr>
-      <w:bookmarkStart w:id="46" w:name="_Toc36643855"/>
-      <w:bookmarkStart w:id="47" w:name="_Toc35334623"/>
-      <w:bookmarkStart w:id="48" w:name="_Toc36643862"/>
+      <w:bookmarkStart w:id="47" w:name="_Toc36643855"/>
+      <w:bookmarkStart w:id="48" w:name="_Toc35334623"/>
+      <w:bookmarkStart w:id="49" w:name="_Toc36643862"/>
       <w:r>
         <w:t>Pakistan-specific transportation changes</w:t>
       </w:r>
-      <w:bookmarkEnd w:id="46"/>
+      <w:bookmarkEnd w:id="47"/>
     </w:p>
     <w:p>
       <w:r>
@@ -14659,20 +13126,20 @@
       <w:r>
         <w:t>EV analysis</w:t>
       </w:r>
-      <w:bookmarkEnd w:id="47"/>
       <w:bookmarkEnd w:id="48"/>
+      <w:bookmarkEnd w:id="49"/>
     </w:p>
     <w:p>
       <w:pPr>
         <w:pStyle w:val="Heading2"/>
       </w:pPr>
-      <w:bookmarkStart w:id="49" w:name="_Toc35334625"/>
-      <w:bookmarkStart w:id="50" w:name="_Toc36643863"/>
+      <w:bookmarkStart w:id="50" w:name="_Toc35334625"/>
+      <w:bookmarkStart w:id="51" w:name="_Toc36643863"/>
       <w:r>
         <w:t>Policy scenarios</w:t>
       </w:r>
-      <w:bookmarkEnd w:id="49"/>
       <w:bookmarkEnd w:id="50"/>
+      <w:bookmarkEnd w:id="51"/>
       <w:r>
         <w:t xml:space="preserve"> </w:t>
       </w:r>
@@ -14713,7 +13180,7 @@
                 <w:bCs/>
               </w:rPr>
             </w:pPr>
-            <w:bookmarkStart w:id="51" w:name="_Hlk29903354"/>
+            <w:bookmarkStart w:id="52" w:name="_Hlk29903354"/>
             <w:r>
               <w:rPr>
                 <w:b/>
@@ -15193,7 +13660,7 @@
           </w:p>
         </w:tc>
       </w:tr>
-      <w:bookmarkEnd w:id="51"/>
+      <w:bookmarkEnd w:id="52"/>
     </w:tbl>
     <w:p/>
     <w:p>
@@ -16671,8 +15138,6 @@
               </w:rPr>
               <w:t>‘CBU’ refers to complete EV subassemblies (LUMS clarification)</w:t>
             </w:r>
-            <w:bookmarkStart w:id="52" w:name="_GoBack"/>
-            <w:bookmarkEnd w:id="52"/>
           </w:p>
         </w:tc>
         <w:tc>
@@ -26872,35 +25337,7 @@
         <w:rPr>
           <w:rFonts w:ascii="Calibri" w:hAnsi="Calibri" w:cs="Calibri"/>
         </w:rPr>
-        <w:t xml:space="preserve">(Lee and </w:t>
-      </w:r>
-      <w:proofErr w:type="spellStart"/>
-      <w:r>
-        <w:rPr>
-          <w:rFonts w:ascii="Calibri" w:hAnsi="Calibri" w:cs="Calibri"/>
-        </w:rPr>
-        <w:t>Lovellette</w:t>
-      </w:r>
-      <w:proofErr w:type="spellEnd"/>
-      <w:r>
-        <w:rPr>
-          <w:rFonts w:ascii="Calibri" w:hAnsi="Calibri" w:cs="Calibri"/>
-        </w:rPr>
-        <w:t xml:space="preserve"> 2011; Gallagher and </w:t>
-      </w:r>
-      <w:proofErr w:type="spellStart"/>
-      <w:r>
-        <w:rPr>
-          <w:rFonts w:ascii="Calibri" w:hAnsi="Calibri" w:cs="Calibri"/>
-        </w:rPr>
-        <w:t>Muehlegger</w:t>
-      </w:r>
-      <w:proofErr w:type="spellEnd"/>
-      <w:r>
-        <w:rPr>
-          <w:rFonts w:ascii="Calibri" w:hAnsi="Calibri" w:cs="Calibri"/>
-        </w:rPr>
-        <w:t xml:space="preserve"> 2011)</w:t>
+        <w:t>(Lee and Lovellette 2011; Gallagher and Muehlegger 2011)</w:t>
       </w:r>
       <w:r>
         <w:fldChar w:fldCharType="end"/>
@@ -31808,6 +30245,7 @@
   <w:style w:type="character" w:default="1" w:styleId="DefaultParagraphFont">
     <w:name w:val="Default Paragraph Font"/>
     <w:uiPriority w:val="1"/>
+    <w:semiHidden/>
     <w:unhideWhenUsed/>
   </w:style>
   <w:style w:type="table" w:default="1" w:styleId="TableNormal">
@@ -36212,7 +34650,7 @@
 </file>
 
 <file path=customXml/itemProps1.xml><?xml version="1.0" encoding="utf-8"?>
-<ds:datastoreItem xmlns:ds="http://schemas.openxmlformats.org/officeDocument/2006/customXml" ds:itemID="{5B82D46A-01DB-41D7-AAF2-FCD7665285A6}">
+<ds:datastoreItem xmlns:ds="http://schemas.openxmlformats.org/officeDocument/2006/customXml" ds:itemID="{929296FC-FA5F-4C6B-9852-2D13B652E75F}">
   <ds:schemaRefs>
     <ds:schemaRef ds:uri="http://schemas.openxmlformats.org/officeDocument/2006/bibliography"/>
   </ds:schemaRefs>

</xml_diff>